<commit_message>
Att docs - tabelas de testes e progresso do kanban
</commit_message>
<xml_diff>
--- a/documentacao/Documentacao_atualizada.docx
+++ b/documentacao/Documentacao_atualizada.docx
@@ -1,6 +1,6 @@
 
 <file path=word/document.xml><?xml version="1.0" encoding="utf-8"?>
-<w:document xmlns:wpc="http://schemas.microsoft.com/office/word/2010/wordprocessingCanvas" xmlns:cx="http://schemas.microsoft.com/office/drawing/2014/chartex" xmlns:cx1="http://schemas.microsoft.com/office/drawing/2015/9/8/chartex" xmlns:mc="http://schemas.openxmlformats.org/markup-compatibility/2006" xmlns:o="urn:schemas-microsoft-com:office:office" xmlns:r="http://schemas.openxmlformats.org/officeDocument/2006/relationships" xmlns:m="http://schemas.openxmlformats.org/officeDocument/2006/math" xmlns:v="urn:schemas-microsoft-com:vml" xmlns:wp14="http://schemas.microsoft.com/office/word/2010/wordprocessingDrawing" xmlns:wp="http://schemas.openxmlformats.org/drawingml/2006/wordprocessingDrawing" xmlns:w10="urn:schemas-microsoft-com:office:word" xmlns:w="http://schemas.openxmlformats.org/wordprocessingml/2006/main" xmlns:w14="http://schemas.microsoft.com/office/word/2010/wordml" xmlns:w15="http://schemas.microsoft.com/office/word/2012/wordml" xmlns:w16se="http://schemas.microsoft.com/office/word/2015/wordml/symex" xmlns:wpg="http://schemas.microsoft.com/office/word/2010/wordprocessingGroup" xmlns:wpi="http://schemas.microsoft.com/office/word/2010/wordprocessingInk" xmlns:wne="http://schemas.microsoft.com/office/word/2006/wordml" xmlns:wps="http://schemas.microsoft.com/office/word/2010/wordprocessingShape" mc:Ignorable="w14 w15 w16se wp14">
+<w:document xmlns:wpc="http://schemas.microsoft.com/office/word/2010/wordprocessingCanvas" xmlns:cx="http://schemas.microsoft.com/office/drawing/2014/chartex" xmlns:cx1="http://schemas.microsoft.com/office/drawing/2015/9/8/chartex" xmlns:cx2="http://schemas.microsoft.com/office/drawing/2015/10/21/chartex" xmlns:cx3="http://schemas.microsoft.com/office/drawing/2016/5/9/chartex" xmlns:cx4="http://schemas.microsoft.com/office/drawing/2016/5/10/chartex" xmlns:cx5="http://schemas.microsoft.com/office/drawing/2016/5/11/chartex" xmlns:cx6="http://schemas.microsoft.com/office/drawing/2016/5/12/chartex" xmlns:cx7="http://schemas.microsoft.com/office/drawing/2016/5/13/chartex" xmlns:cx8="http://schemas.microsoft.com/office/drawing/2016/5/14/chartex" xmlns:mc="http://schemas.openxmlformats.org/markup-compatibility/2006" xmlns:aink="http://schemas.microsoft.com/office/drawing/2016/ink" xmlns:am3d="http://schemas.microsoft.com/office/drawing/2017/model3d" xmlns:o="urn:schemas-microsoft-com:office:office" xmlns:r="http://schemas.openxmlformats.org/officeDocument/2006/relationships" xmlns:m="http://schemas.openxmlformats.org/officeDocument/2006/math" xmlns:v="urn:schemas-microsoft-com:vml" xmlns:wp14="http://schemas.microsoft.com/office/word/2010/wordprocessingDrawing" xmlns:wp="http://schemas.openxmlformats.org/drawingml/2006/wordprocessingDrawing" xmlns:w10="urn:schemas-microsoft-com:office:word" xmlns:w="http://schemas.openxmlformats.org/wordprocessingml/2006/main" xmlns:w14="http://schemas.microsoft.com/office/word/2010/wordml" xmlns:w15="http://schemas.microsoft.com/office/word/2012/wordml" xmlns:w16cid="http://schemas.microsoft.com/office/word/2016/wordml/cid" xmlns:w16se="http://schemas.microsoft.com/office/word/2015/wordml/symex" xmlns:wpg="http://schemas.microsoft.com/office/word/2010/wordprocessingGroup" xmlns:wpi="http://schemas.microsoft.com/office/word/2010/wordprocessingInk" xmlns:wne="http://schemas.microsoft.com/office/word/2006/wordml" xmlns:wps="http://schemas.microsoft.com/office/word/2010/wordprocessingShape" mc:Ignorable="w14 w15 w16se w16cid wp14">
   <w:body>
     <w:p>
       <w:pPr>
@@ -99,7 +99,25 @@
           <w:sz w:val="28"/>
           <w:szCs w:val="24"/>
         </w:rPr>
-        <w:t>Felipe Carradori de Oliveira</w:t>
+        <w:t xml:space="preserve">Felipe </w:t>
+      </w:r>
+      <w:proofErr w:type="spellStart"/>
+      <w:r>
+        <w:rPr>
+          <w:rFonts w:ascii="Arial" w:hAnsi="Arial" w:cs="Arial"/>
+          <w:sz w:val="28"/>
+          <w:szCs w:val="24"/>
+        </w:rPr>
+        <w:t>Carradori</w:t>
+      </w:r>
+      <w:proofErr w:type="spellEnd"/>
+      <w:r>
+        <w:rPr>
+          <w:rFonts w:ascii="Arial" w:hAnsi="Arial" w:cs="Arial"/>
+          <w:sz w:val="28"/>
+          <w:szCs w:val="24"/>
+        </w:rPr>
+        <w:t xml:space="preserve"> de Oliveira</w:t>
       </w:r>
     </w:p>
     <w:p>
@@ -112,13 +130,23 @@
           <w:szCs w:val="24"/>
         </w:rPr>
       </w:pPr>
+      <w:proofErr w:type="spellStart"/>
       <w:r>
         <w:rPr>
           <w:rFonts w:ascii="Arial" w:hAnsi="Arial" w:cs="Arial"/>
           <w:sz w:val="28"/>
           <w:szCs w:val="24"/>
         </w:rPr>
-        <w:t>Kauan Silva de Souza</w:t>
+        <w:t>Kauan</w:t>
+      </w:r>
+      <w:proofErr w:type="spellEnd"/>
+      <w:r>
+        <w:rPr>
+          <w:rFonts w:ascii="Arial" w:hAnsi="Arial" w:cs="Arial"/>
+          <w:sz w:val="28"/>
+          <w:szCs w:val="24"/>
+        </w:rPr>
+        <w:t xml:space="preserve"> Silva de Souza</w:t>
       </w:r>
     </w:p>
     <w:p>
@@ -137,8 +165,18 @@
           <w:sz w:val="28"/>
           <w:szCs w:val="24"/>
         </w:rPr>
-        <w:t>Vinicius Fernando Piantoni</w:t>
-      </w:r>
+        <w:t xml:space="preserve">Vinicius Fernando </w:t>
+      </w:r>
+      <w:proofErr w:type="spellStart"/>
+      <w:r>
+        <w:rPr>
+          <w:rFonts w:ascii="Arial" w:hAnsi="Arial" w:cs="Arial"/>
+          <w:sz w:val="28"/>
+          <w:szCs w:val="24"/>
+        </w:rPr>
+        <w:t>Piantoni</w:t>
+      </w:r>
+      <w:proofErr w:type="spellEnd"/>
     </w:p>
     <w:p>
       <w:pPr>
@@ -391,7 +429,25 @@
           <w:szCs w:val="24"/>
         </w:rPr>
         <w:lastRenderedPageBreak/>
-        <w:t>Felipe Carradori de Oliveira</w:t>
+        <w:t xml:space="preserve">Felipe </w:t>
+      </w:r>
+      <w:proofErr w:type="spellStart"/>
+      <w:r>
+        <w:rPr>
+          <w:rFonts w:ascii="Arial" w:hAnsi="Arial" w:cs="Arial"/>
+          <w:sz w:val="28"/>
+          <w:szCs w:val="24"/>
+        </w:rPr>
+        <w:t>Carradori</w:t>
+      </w:r>
+      <w:proofErr w:type="spellEnd"/>
+      <w:r>
+        <w:rPr>
+          <w:rFonts w:ascii="Arial" w:hAnsi="Arial" w:cs="Arial"/>
+          <w:sz w:val="28"/>
+          <w:szCs w:val="24"/>
+        </w:rPr>
+        <w:t xml:space="preserve"> de Oliveira</w:t>
       </w:r>
     </w:p>
     <w:p>
@@ -404,13 +460,23 @@
           <w:szCs w:val="24"/>
         </w:rPr>
       </w:pPr>
+      <w:proofErr w:type="spellStart"/>
       <w:r>
         <w:rPr>
           <w:rFonts w:ascii="Arial" w:hAnsi="Arial" w:cs="Arial"/>
           <w:sz w:val="28"/>
           <w:szCs w:val="24"/>
         </w:rPr>
-        <w:t>Kauan Silva de Souza</w:t>
+        <w:t>Kauan</w:t>
+      </w:r>
+      <w:proofErr w:type="spellEnd"/>
+      <w:r>
+        <w:rPr>
+          <w:rFonts w:ascii="Arial" w:hAnsi="Arial" w:cs="Arial"/>
+          <w:sz w:val="28"/>
+          <w:szCs w:val="24"/>
+        </w:rPr>
+        <w:t xml:space="preserve"> Silva de Souza</w:t>
       </w:r>
     </w:p>
     <w:p>
@@ -429,8 +495,18 @@
           <w:sz w:val="28"/>
           <w:szCs w:val="24"/>
         </w:rPr>
-        <w:t>Vinicius Fernando Piantoni</w:t>
-      </w:r>
+        <w:t xml:space="preserve">Vinicius Fernando </w:t>
+      </w:r>
+      <w:proofErr w:type="spellStart"/>
+      <w:r>
+        <w:rPr>
+          <w:rFonts w:ascii="Arial" w:hAnsi="Arial" w:cs="Arial"/>
+          <w:sz w:val="28"/>
+          <w:szCs w:val="24"/>
+        </w:rPr>
+        <w:t>Piantoni</w:t>
+      </w:r>
+      <w:proofErr w:type="spellEnd"/>
     </w:p>
     <w:p>
       <w:pPr>
@@ -619,44 +695,9 @@
           <w:sz w:val="20"/>
           <w:szCs w:val="20"/>
         </w:rPr>
-        <w:t>à Escola SENAI “Prof. Dr. Euryclides de Jesus Zerbini” para obtenção do certificado de conclusão do Curso Técnico de Informática.</w:t>
-      </w:r>
-    </w:p>
-    <w:p>
-      <w:pPr>
-        <w:spacing w:line="360" w:lineRule="auto"/>
-        <w:ind w:left="2268"/>
-        <w:jc w:val="both"/>
-        <w:rPr>
-          <w:rFonts w:ascii="Arial" w:hAnsi="Arial" w:cs="Arial"/>
-          <w:sz w:val="20"/>
-          <w:szCs w:val="24"/>
-        </w:rPr>
-      </w:pPr>
-    </w:p>
-    <w:p>
-      <w:pPr>
-        <w:spacing w:line="360" w:lineRule="auto"/>
-        <w:ind w:left="2268"/>
-        <w:jc w:val="both"/>
-        <w:rPr>
-          <w:rFonts w:ascii="Arial" w:hAnsi="Arial" w:cs="Arial"/>
-          <w:sz w:val="20"/>
-          <w:szCs w:val="24"/>
-        </w:rPr>
-      </w:pPr>
-    </w:p>
-    <w:p>
-      <w:pPr>
-        <w:spacing w:line="360" w:lineRule="auto"/>
-        <w:ind w:left="2268"/>
-        <w:jc w:val="both"/>
-        <w:rPr>
-          <w:rFonts w:ascii="Arial" w:hAnsi="Arial" w:cs="Arial"/>
-          <w:sz w:val="24"/>
-          <w:szCs w:val="24"/>
-        </w:rPr>
-      </w:pPr>
+        <w:t xml:space="preserve">à Escola SENAI “Prof. Dr. </w:t>
+      </w:r>
+      <w:proofErr w:type="spellStart"/>
       <w:r>
         <w:rPr>
           <w:rFonts w:ascii="Arial" w:hAnsi="Arial" w:cs="Arial"/>
@@ -664,8 +705,9 @@
           <w:sz w:val="20"/>
           <w:szCs w:val="20"/>
         </w:rPr>
-        <w:t xml:space="preserve">Orientador: </w:t>
-      </w:r>
+        <w:t>Euryclides</w:t>
+      </w:r>
+      <w:proofErr w:type="spellEnd"/>
       <w:r>
         <w:rPr>
           <w:rFonts w:ascii="Arial" w:hAnsi="Arial" w:cs="Arial"/>
@@ -673,8 +715,73 @@
           <w:sz w:val="20"/>
           <w:szCs w:val="20"/>
         </w:rPr>
-        <w:t>Paulo Henrique Pansani</w:t>
-      </w:r>
+        <w:t xml:space="preserve"> de Jesus Zerbini” para obtenção do certificado de conclusão do Curso Técnico de Informática.</w:t>
+      </w:r>
+    </w:p>
+    <w:p>
+      <w:pPr>
+        <w:spacing w:line="360" w:lineRule="auto"/>
+        <w:ind w:left="2268"/>
+        <w:jc w:val="both"/>
+        <w:rPr>
+          <w:rFonts w:ascii="Arial" w:hAnsi="Arial" w:cs="Arial"/>
+          <w:sz w:val="20"/>
+          <w:szCs w:val="24"/>
+        </w:rPr>
+      </w:pPr>
+    </w:p>
+    <w:p>
+      <w:pPr>
+        <w:spacing w:line="360" w:lineRule="auto"/>
+        <w:ind w:left="2268"/>
+        <w:jc w:val="both"/>
+        <w:rPr>
+          <w:rFonts w:ascii="Arial" w:hAnsi="Arial" w:cs="Arial"/>
+          <w:sz w:val="20"/>
+          <w:szCs w:val="24"/>
+        </w:rPr>
+      </w:pPr>
+    </w:p>
+    <w:p>
+      <w:pPr>
+        <w:spacing w:line="360" w:lineRule="auto"/>
+        <w:ind w:left="2268"/>
+        <w:jc w:val="both"/>
+        <w:rPr>
+          <w:rFonts w:ascii="Arial" w:hAnsi="Arial" w:cs="Arial"/>
+          <w:sz w:val="24"/>
+          <w:szCs w:val="24"/>
+        </w:rPr>
+      </w:pPr>
+      <w:r>
+        <w:rPr>
+          <w:rFonts w:ascii="Arial" w:hAnsi="Arial" w:cs="Arial"/>
+          <w:color w:val="000000"/>
+          <w:sz w:val="20"/>
+          <w:szCs w:val="20"/>
+        </w:rPr>
+        <w:t xml:space="preserve">Orientador: </w:t>
+      </w:r>
+      <w:r>
+        <w:rPr>
+          <w:rFonts w:ascii="Arial" w:hAnsi="Arial" w:cs="Arial"/>
+          <w:color w:val="000000"/>
+          <w:sz w:val="20"/>
+          <w:szCs w:val="20"/>
+        </w:rPr>
+        <w:t xml:space="preserve">Paulo Henrique </w:t>
+      </w:r>
+      <w:proofErr w:type="spellStart"/>
+      <w:r>
+        <w:rPr>
+          <w:rFonts w:ascii="Arial" w:hAnsi="Arial" w:cs="Arial"/>
+          <w:color w:val="000000"/>
+          <w:sz w:val="20"/>
+          <w:szCs w:val="20"/>
+        </w:rPr>
+        <w:t>Pansani</w:t>
+      </w:r>
+      <w:proofErr w:type="spellEnd"/>
     </w:p>
     <w:p>
       <w:pPr>
@@ -771,7 +878,25 @@
           <w:sz w:val="28"/>
           <w:szCs w:val="24"/>
         </w:rPr>
-        <w:t>Felipe Carradori de Oliveira</w:t>
+        <w:t xml:space="preserve">Felipe </w:t>
+      </w:r>
+      <w:proofErr w:type="spellStart"/>
+      <w:r>
+        <w:rPr>
+          <w:rFonts w:ascii="Arial" w:hAnsi="Arial" w:cs="Arial"/>
+          <w:sz w:val="28"/>
+          <w:szCs w:val="24"/>
+        </w:rPr>
+        <w:t>Carradori</w:t>
+      </w:r>
+      <w:proofErr w:type="spellEnd"/>
+      <w:r>
+        <w:rPr>
+          <w:rFonts w:ascii="Arial" w:hAnsi="Arial" w:cs="Arial"/>
+          <w:sz w:val="28"/>
+          <w:szCs w:val="24"/>
+        </w:rPr>
+        <w:t xml:space="preserve"> de Oliveira</w:t>
       </w:r>
     </w:p>
     <w:p>
@@ -784,13 +909,23 @@
           <w:szCs w:val="24"/>
         </w:rPr>
       </w:pPr>
+      <w:proofErr w:type="spellStart"/>
       <w:r>
         <w:rPr>
           <w:rFonts w:ascii="Arial" w:hAnsi="Arial" w:cs="Arial"/>
           <w:sz w:val="28"/>
           <w:szCs w:val="24"/>
         </w:rPr>
-        <w:t>Kauan Silva de Souza</w:t>
+        <w:t>Kauan</w:t>
+      </w:r>
+      <w:proofErr w:type="spellEnd"/>
+      <w:r>
+        <w:rPr>
+          <w:rFonts w:ascii="Arial" w:hAnsi="Arial" w:cs="Arial"/>
+          <w:sz w:val="28"/>
+          <w:szCs w:val="24"/>
+        </w:rPr>
+        <w:t xml:space="preserve"> Silva de Souza</w:t>
       </w:r>
     </w:p>
     <w:p>
@@ -809,8 +944,18 @@
           <w:sz w:val="28"/>
           <w:szCs w:val="24"/>
         </w:rPr>
-        <w:t>Vinicius Fernando Piantoni</w:t>
-      </w:r>
+        <w:t xml:space="preserve">Vinicius Fernando </w:t>
+      </w:r>
+      <w:proofErr w:type="spellStart"/>
+      <w:r>
+        <w:rPr>
+          <w:rFonts w:ascii="Arial" w:hAnsi="Arial" w:cs="Arial"/>
+          <w:sz w:val="28"/>
+          <w:szCs w:val="24"/>
+        </w:rPr>
+        <w:t>Piantoni</w:t>
+      </w:r>
+      <w:proofErr w:type="spellEnd"/>
     </w:p>
     <w:p>
       <w:pPr>
@@ -948,7 +1093,21 @@
         <w:rPr>
           <w:rFonts w:ascii="Arial" w:hAnsi="Arial" w:cs="Arial"/>
         </w:rPr>
-        <w:t xml:space="preserve"> Dr. Euryclides de Jesus Zerbini”.</w:t>
+        <w:t xml:space="preserve"> Dr. </w:t>
+      </w:r>
+      <w:proofErr w:type="spellStart"/>
+      <w:r>
+        <w:rPr>
+          <w:rFonts w:ascii="Arial" w:hAnsi="Arial" w:cs="Arial"/>
+        </w:rPr>
+        <w:t>Euryclides</w:t>
+      </w:r>
+      <w:proofErr w:type="spellEnd"/>
+      <w:r>
+        <w:rPr>
+          <w:rFonts w:ascii="Arial" w:hAnsi="Arial" w:cs="Arial"/>
+        </w:rPr>
+        <w:t xml:space="preserve"> de Jesus Zerbini”.</w:t>
       </w:r>
     </w:p>
     <w:p>
@@ -1345,7 +1504,25 @@
           <w:sz w:val="24"/>
           <w:szCs w:val="24"/>
         </w:rPr>
-        <w:t>SENAI Prof. Dr. Euryclides de Jesus Zerbini</w:t>
+        <w:t xml:space="preserve">SENAI Prof. Dr. </w:t>
+      </w:r>
+      <w:proofErr w:type="spellStart"/>
+      <w:r>
+        <w:rPr>
+          <w:rFonts w:ascii="Arial" w:hAnsi="Arial" w:cs="Arial"/>
+          <w:sz w:val="24"/>
+          <w:szCs w:val="24"/>
+        </w:rPr>
+        <w:t>Euryclides</w:t>
+      </w:r>
+      <w:proofErr w:type="spellEnd"/>
+      <w:r>
+        <w:rPr>
+          <w:rFonts w:ascii="Arial" w:hAnsi="Arial" w:cs="Arial"/>
+          <w:sz w:val="24"/>
+          <w:szCs w:val="24"/>
+        </w:rPr>
+        <w:t xml:space="preserve"> de Jesus Zerbini</w:t>
       </w:r>
       <w:r>
         <w:rPr>
@@ -1962,7 +2139,6 @@
           <w:docPartUnique/>
         </w:docPartObj>
       </w:sdtPr>
-      <w:sdtEndPr/>
       <w:sdtContent>
         <w:p>
           <w:pPr>
@@ -4909,7 +5085,25 @@
           <w:sz w:val="24"/>
           <w:szCs w:val="24"/>
         </w:rPr>
-        <w:t>Há aplicativos que podem complementar nosso sistema. Por exemplo, o aplicativo do sus “Meu digiSUS” tem funcionalidades como: agendar uma consulta, lista de vacinas recebidas pelo paciente e poder adicionar aos favoritos os hospitais por perto. Outro exemplo é o “Agenda Fácil” que tem a principal função fazer agendamentos para consultas e exames na rede municipal de saúde de São Paulo. Entretanto, esses aplicativos não tem uma comunicação em tempo real do paciente com o hospital ou ao contrário. Com um sistema que permite essa comunicação em tempo real, diminuiria o tempo de espera dos pacientes e os mesmos não iam precisar fazer tantas transferências em vários hospitais.</w:t>
+        <w:t xml:space="preserve">Há aplicativos que podem complementar nosso sistema. Por exemplo, o aplicativo do sus “Meu </w:t>
+      </w:r>
+      <w:proofErr w:type="spellStart"/>
+      <w:r>
+        <w:rPr>
+          <w:rFonts w:ascii="Arial" w:hAnsi="Arial" w:cs="Arial"/>
+          <w:sz w:val="24"/>
+          <w:szCs w:val="24"/>
+        </w:rPr>
+        <w:t>digiSUS</w:t>
+      </w:r>
+      <w:proofErr w:type="spellEnd"/>
+      <w:r>
+        <w:rPr>
+          <w:rFonts w:ascii="Arial" w:hAnsi="Arial" w:cs="Arial"/>
+          <w:sz w:val="24"/>
+          <w:szCs w:val="24"/>
+        </w:rPr>
+        <w:t>” tem funcionalidades como: agendar uma consulta, lista de vacinas recebidas pelo paciente e poder adicionar aos favoritos os hospitais por perto. Outro exemplo é o “Agenda Fácil” que tem a principal função fazer agendamentos para consultas e exames na rede municipal de saúde de São Paulo. Entretanto, esses aplicativos não tem uma comunicação em tempo real do paciente com o hospital ou ao contrário. Com um sistema que permite essa comunicação em tempo real, diminuiria o tempo de espera dos pacientes e os mesmos não iam precisar fazer tantas transferências em vários hospitais.</w:t>
       </w:r>
       <w:r>
         <w:rPr>
@@ -5007,27 +5201,14 @@
       <w:r>
         <w:t xml:space="preserve">Figura </w:t>
       </w:r>
-      <w:r>
-        <w:fldChar w:fldCharType="begin"/>
-      </w:r>
-      <w:r>
-        <w:instrText xml:space="preserve"> SEQ Figura \* ARABIC </w:instrText>
-      </w:r>
-      <w:r>
-        <w:fldChar w:fldCharType="separate"/>
-      </w:r>
-      <w:r>
-        <w:rPr>
-          <w:noProof/>
-        </w:rPr>
-        <w:t>1</w:t>
-      </w:r>
-      <w:r>
-        <w:rPr>
-          <w:noProof/>
-        </w:rPr>
-        <w:fldChar w:fldCharType="end"/>
-      </w:r>
+      <w:fldSimple w:instr=" SEQ Figura \* ARABIC ">
+        <w:r>
+          <w:rPr>
+            <w:noProof/>
+          </w:rPr>
+          <w:t>1</w:t>
+        </w:r>
+      </w:fldSimple>
       <w:r>
         <w:t xml:space="preserve"> - Dados da pesquisa de campo</w:t>
       </w:r>
@@ -5153,27 +5334,14 @@
       <w:r>
         <w:t xml:space="preserve">Figura </w:t>
       </w:r>
-      <w:r>
-        <w:fldChar w:fldCharType="begin"/>
-      </w:r>
-      <w:r>
-        <w:instrText xml:space="preserve"> SEQ Figura \* ARABIC </w:instrText>
-      </w:r>
-      <w:r>
-        <w:fldChar w:fldCharType="separate"/>
-      </w:r>
-      <w:r>
-        <w:rPr>
-          <w:noProof/>
-        </w:rPr>
-        <w:t>2</w:t>
-      </w:r>
-      <w:r>
-        <w:rPr>
-          <w:noProof/>
-        </w:rPr>
-        <w:fldChar w:fldCharType="end"/>
-      </w:r>
+      <w:fldSimple w:instr=" SEQ Figura \* ARABIC ">
+        <w:r>
+          <w:rPr>
+            <w:noProof/>
+          </w:rPr>
+          <w:t>2</w:t>
+        </w:r>
+      </w:fldSimple>
       <w:r>
         <w:t xml:space="preserve"> - Dados da pesquisa de campo</w:t>
       </w:r>
@@ -5421,7 +5589,43 @@
           <w:sz w:val="24"/>
           <w:szCs w:val="24"/>
         </w:rPr>
-        <w:t>Integrar front-end com back-end através de webservice.</w:t>
+        <w:t>Integrar front-</w:t>
+      </w:r>
+      <w:proofErr w:type="spellStart"/>
+      <w:r>
+        <w:rPr>
+          <w:rFonts w:ascii="Arial" w:hAnsi="Arial" w:cs="Arial"/>
+          <w:sz w:val="24"/>
+          <w:szCs w:val="24"/>
+        </w:rPr>
+        <w:t>end</w:t>
+      </w:r>
+      <w:proofErr w:type="spellEnd"/>
+      <w:r>
+        <w:rPr>
+          <w:rFonts w:ascii="Arial" w:hAnsi="Arial" w:cs="Arial"/>
+          <w:sz w:val="24"/>
+          <w:szCs w:val="24"/>
+        </w:rPr>
+        <w:t xml:space="preserve"> com </w:t>
+      </w:r>
+      <w:proofErr w:type="spellStart"/>
+      <w:r>
+        <w:rPr>
+          <w:rFonts w:ascii="Arial" w:hAnsi="Arial" w:cs="Arial"/>
+          <w:sz w:val="24"/>
+          <w:szCs w:val="24"/>
+        </w:rPr>
+        <w:t>back-end</w:t>
+      </w:r>
+      <w:proofErr w:type="spellEnd"/>
+      <w:r>
+        <w:rPr>
+          <w:rFonts w:ascii="Arial" w:hAnsi="Arial" w:cs="Arial"/>
+          <w:sz w:val="24"/>
+          <w:szCs w:val="24"/>
+        </w:rPr>
+        <w:t xml:space="preserve"> através de webservice.</w:t>
       </w:r>
     </w:p>
     <w:p>
@@ -5445,7 +5649,61 @@
           <w:sz w:val="24"/>
           <w:szCs w:val="24"/>
         </w:rPr>
-        <w:t>Desenvolver front-end em Javascript utilizando a biblioteca ReactJS.</w:t>
+        <w:t>Desenvolver front-</w:t>
+      </w:r>
+      <w:proofErr w:type="spellStart"/>
+      <w:r>
+        <w:rPr>
+          <w:rFonts w:ascii="Arial" w:hAnsi="Arial" w:cs="Arial"/>
+          <w:sz w:val="24"/>
+          <w:szCs w:val="24"/>
+        </w:rPr>
+        <w:t>end</w:t>
+      </w:r>
+      <w:proofErr w:type="spellEnd"/>
+      <w:r>
+        <w:rPr>
+          <w:rFonts w:ascii="Arial" w:hAnsi="Arial" w:cs="Arial"/>
+          <w:sz w:val="24"/>
+          <w:szCs w:val="24"/>
+        </w:rPr>
+        <w:t xml:space="preserve"> em </w:t>
+      </w:r>
+      <w:proofErr w:type="spellStart"/>
+      <w:r>
+        <w:rPr>
+          <w:rFonts w:ascii="Arial" w:hAnsi="Arial" w:cs="Arial"/>
+          <w:sz w:val="24"/>
+          <w:szCs w:val="24"/>
+        </w:rPr>
+        <w:t>Javascript</w:t>
+      </w:r>
+      <w:proofErr w:type="spellEnd"/>
+      <w:r>
+        <w:rPr>
+          <w:rFonts w:ascii="Arial" w:hAnsi="Arial" w:cs="Arial"/>
+          <w:sz w:val="24"/>
+          <w:szCs w:val="24"/>
+        </w:rPr>
+        <w:t xml:space="preserve"> utilizando a biblioteca </w:t>
+      </w:r>
+      <w:proofErr w:type="spellStart"/>
+      <w:r>
+        <w:rPr>
+          <w:rFonts w:ascii="Arial" w:hAnsi="Arial" w:cs="Arial"/>
+          <w:sz w:val="24"/>
+          <w:szCs w:val="24"/>
+        </w:rPr>
+        <w:t>ReactJS</w:t>
+      </w:r>
+      <w:proofErr w:type="spellEnd"/>
+      <w:r>
+        <w:rPr>
+          <w:rFonts w:ascii="Arial" w:hAnsi="Arial" w:cs="Arial"/>
+          <w:sz w:val="24"/>
+          <w:szCs w:val="24"/>
+        </w:rPr>
+        <w:t>.</w:t>
       </w:r>
     </w:p>
     <w:p>
@@ -5537,7 +5795,61 @@
           <w:sz w:val="24"/>
           <w:szCs w:val="24"/>
         </w:rPr>
-        <w:t>Desenvolver front-end em Javascript utilizando os frameworks ReactNative e Expo.</w:t>
+        <w:t>Desenvolver front-</w:t>
+      </w:r>
+      <w:proofErr w:type="spellStart"/>
+      <w:r>
+        <w:rPr>
+          <w:rFonts w:ascii="Arial" w:hAnsi="Arial" w:cs="Arial"/>
+          <w:sz w:val="24"/>
+          <w:szCs w:val="24"/>
+        </w:rPr>
+        <w:t>end</w:t>
+      </w:r>
+      <w:proofErr w:type="spellEnd"/>
+      <w:r>
+        <w:rPr>
+          <w:rFonts w:ascii="Arial" w:hAnsi="Arial" w:cs="Arial"/>
+          <w:sz w:val="24"/>
+          <w:szCs w:val="24"/>
+        </w:rPr>
+        <w:t xml:space="preserve"> em </w:t>
+      </w:r>
+      <w:proofErr w:type="spellStart"/>
+      <w:r>
+        <w:rPr>
+          <w:rFonts w:ascii="Arial" w:hAnsi="Arial" w:cs="Arial"/>
+          <w:sz w:val="24"/>
+          <w:szCs w:val="24"/>
+        </w:rPr>
+        <w:t>Javascript</w:t>
+      </w:r>
+      <w:proofErr w:type="spellEnd"/>
+      <w:r>
+        <w:rPr>
+          <w:rFonts w:ascii="Arial" w:hAnsi="Arial" w:cs="Arial"/>
+          <w:sz w:val="24"/>
+          <w:szCs w:val="24"/>
+        </w:rPr>
+        <w:t xml:space="preserve"> utilizando os frameworks </w:t>
+      </w:r>
+      <w:proofErr w:type="spellStart"/>
+      <w:r>
+        <w:rPr>
+          <w:rFonts w:ascii="Arial" w:hAnsi="Arial" w:cs="Arial"/>
+          <w:sz w:val="24"/>
+          <w:szCs w:val="24"/>
+        </w:rPr>
+        <w:t>ReactNative</w:t>
+      </w:r>
+      <w:proofErr w:type="spellEnd"/>
+      <w:r>
+        <w:rPr>
+          <w:rFonts w:ascii="Arial" w:hAnsi="Arial" w:cs="Arial"/>
+          <w:sz w:val="24"/>
+          <w:szCs w:val="24"/>
+        </w:rPr>
+        <w:t xml:space="preserve"> e Expo.</w:t>
       </w:r>
     </w:p>
     <w:p>
@@ -5560,7 +5872,43 @@
           <w:sz w:val="24"/>
           <w:szCs w:val="24"/>
         </w:rPr>
-        <w:t>Integrar front-end com back-end através de webservice.</w:t>
+        <w:t>Integrar front-</w:t>
+      </w:r>
+      <w:proofErr w:type="spellStart"/>
+      <w:r>
+        <w:rPr>
+          <w:rFonts w:ascii="Arial" w:hAnsi="Arial" w:cs="Arial"/>
+          <w:sz w:val="24"/>
+          <w:szCs w:val="24"/>
+        </w:rPr>
+        <w:t>end</w:t>
+      </w:r>
+      <w:proofErr w:type="spellEnd"/>
+      <w:r>
+        <w:rPr>
+          <w:rFonts w:ascii="Arial" w:hAnsi="Arial" w:cs="Arial"/>
+          <w:sz w:val="24"/>
+          <w:szCs w:val="24"/>
+        </w:rPr>
+        <w:t xml:space="preserve"> com </w:t>
+      </w:r>
+      <w:proofErr w:type="spellStart"/>
+      <w:r>
+        <w:rPr>
+          <w:rFonts w:ascii="Arial" w:hAnsi="Arial" w:cs="Arial"/>
+          <w:sz w:val="24"/>
+          <w:szCs w:val="24"/>
+        </w:rPr>
+        <w:t>back-end</w:t>
+      </w:r>
+      <w:proofErr w:type="spellEnd"/>
+      <w:r>
+        <w:rPr>
+          <w:rFonts w:ascii="Arial" w:hAnsi="Arial" w:cs="Arial"/>
+          <w:sz w:val="24"/>
+          <w:szCs w:val="24"/>
+        </w:rPr>
+        <w:t xml:space="preserve"> através de webservice.</w:t>
       </w:r>
     </w:p>
     <w:p>
@@ -5617,6 +5965,7 @@
         </w:rPr>
         <w:t>-</w:t>
       </w:r>
+      <w:proofErr w:type="spellStart"/>
       <w:r>
         <w:rPr>
           <w:rFonts w:ascii="Arial" w:hAnsi="Arial" w:cs="Arial"/>
@@ -5627,6 +5976,7 @@
         </w:rPr>
         <w:t>end</w:t>
       </w:r>
+      <w:proofErr w:type="spellEnd"/>
       <w:r>
         <w:rPr>
           <w:rFonts w:ascii="Arial" w:hAnsi="Arial" w:cs="Arial"/>
@@ -5658,7 +6008,25 @@
           <w:sz w:val="24"/>
           <w:szCs w:val="24"/>
         </w:rPr>
-        <w:t>Criar banco de dados através do mongoDB.</w:t>
+        <w:t xml:space="preserve">Criar banco de dados através do </w:t>
+      </w:r>
+      <w:proofErr w:type="spellStart"/>
+      <w:r>
+        <w:rPr>
+          <w:rFonts w:ascii="Arial" w:hAnsi="Arial" w:cs="Arial"/>
+          <w:sz w:val="24"/>
+          <w:szCs w:val="24"/>
+        </w:rPr>
+        <w:t>mongoDB</w:t>
+      </w:r>
+      <w:proofErr w:type="spellEnd"/>
+      <w:r>
+        <w:rPr>
+          <w:rFonts w:ascii="Arial" w:hAnsi="Arial" w:cs="Arial"/>
+          <w:sz w:val="24"/>
+          <w:szCs w:val="24"/>
+        </w:rPr>
+        <w:t>.</w:t>
       </w:r>
     </w:p>
     <w:p>
@@ -5681,7 +6049,43 @@
           <w:sz w:val="24"/>
           <w:szCs w:val="24"/>
         </w:rPr>
-        <w:t>Desenvolver o back-end utilizando Javascript.</w:t>
+        <w:t xml:space="preserve">Desenvolver o </w:t>
+      </w:r>
+      <w:proofErr w:type="spellStart"/>
+      <w:r>
+        <w:rPr>
+          <w:rFonts w:ascii="Arial" w:hAnsi="Arial" w:cs="Arial"/>
+          <w:sz w:val="24"/>
+          <w:szCs w:val="24"/>
+        </w:rPr>
+        <w:t>back-end</w:t>
+      </w:r>
+      <w:proofErr w:type="spellEnd"/>
+      <w:r>
+        <w:rPr>
+          <w:rFonts w:ascii="Arial" w:hAnsi="Arial" w:cs="Arial"/>
+          <w:sz w:val="24"/>
+          <w:szCs w:val="24"/>
+        </w:rPr>
+        <w:t xml:space="preserve"> utilizando </w:t>
+      </w:r>
+      <w:proofErr w:type="spellStart"/>
+      <w:r>
+        <w:rPr>
+          <w:rFonts w:ascii="Arial" w:hAnsi="Arial" w:cs="Arial"/>
+          <w:sz w:val="24"/>
+          <w:szCs w:val="24"/>
+        </w:rPr>
+        <w:t>Javascript</w:t>
+      </w:r>
+      <w:proofErr w:type="spellEnd"/>
+      <w:r>
+        <w:rPr>
+          <w:rFonts w:ascii="Arial" w:hAnsi="Arial" w:cs="Arial"/>
+          <w:sz w:val="24"/>
+          <w:szCs w:val="24"/>
+        </w:rPr>
+        <w:t>.</w:t>
       </w:r>
     </w:p>
     <w:p>
@@ -5905,6 +6309,7 @@
         </w:rPr>
         <w:t xml:space="preserve"> e </w:t>
       </w:r>
+      <w:proofErr w:type="spellStart"/>
       <w:r>
         <w:rPr>
           <w:rFonts w:ascii="Arial" w:hAnsi="Arial" w:cs="Arial"/>
@@ -5913,7 +6318,18 @@
           <w:sz w:val="24"/>
           <w:szCs w:val="24"/>
         </w:rPr>
-        <w:t>back-end.</w:t>
+        <w:t>back</w:t>
+      </w:r>
+      <w:proofErr w:type="spellEnd"/>
+      <w:r>
+        <w:rPr>
+          <w:rFonts w:ascii="Arial" w:hAnsi="Arial" w:cs="Arial"/>
+          <w:i/>
+          <w:iCs/>
+          <w:sz w:val="24"/>
+          <w:szCs w:val="24"/>
+        </w:rPr>
+        <w:t>-end.</w:t>
       </w:r>
     </w:p>
     <w:p>
@@ -6016,7 +6432,25 @@
           <w:sz w:val="24"/>
           <w:szCs w:val="24"/>
         </w:rPr>
-        <w:t>O product backlog refere-se as funcionalidades que o software deverá possuir, de forma a atender as necessidades do cliente.</w:t>
+        <w:t xml:space="preserve">O </w:t>
+      </w:r>
+      <w:proofErr w:type="spellStart"/>
+      <w:r>
+        <w:rPr>
+          <w:rFonts w:ascii="Arial" w:hAnsi="Arial" w:cs="Arial"/>
+          <w:sz w:val="24"/>
+          <w:szCs w:val="24"/>
+        </w:rPr>
+        <w:t>product</w:t>
+      </w:r>
+      <w:proofErr w:type="spellEnd"/>
+      <w:r>
+        <w:rPr>
+          <w:rFonts w:ascii="Arial" w:hAnsi="Arial" w:cs="Arial"/>
+          <w:sz w:val="24"/>
+          <w:szCs w:val="24"/>
+        </w:rPr>
+        <w:t xml:space="preserve"> backlog refere-se as funcionalidades que o software deverá possuir, de forma a atender as necessidades do cliente.</w:t>
       </w:r>
     </w:p>
     <w:p>
@@ -6332,13 +6766,41 @@
           <w:szCs w:val="24"/>
         </w:rPr>
       </w:pPr>
-      <w:r>
-        <w:rPr>
-          <w:rFonts w:ascii="Arial" w:hAnsi="Arial" w:cs="Arial"/>
-          <w:sz w:val="24"/>
-          <w:szCs w:val="24"/>
-        </w:rPr>
-        <w:t>Spash Screen no mobile.</w:t>
+      <w:proofErr w:type="spellStart"/>
+      <w:r>
+        <w:rPr>
+          <w:rFonts w:ascii="Arial" w:hAnsi="Arial" w:cs="Arial"/>
+          <w:sz w:val="24"/>
+          <w:szCs w:val="24"/>
+        </w:rPr>
+        <w:t>Spash</w:t>
+      </w:r>
+      <w:proofErr w:type="spellEnd"/>
+      <w:r>
+        <w:rPr>
+          <w:rFonts w:ascii="Arial" w:hAnsi="Arial" w:cs="Arial"/>
+          <w:sz w:val="24"/>
+          <w:szCs w:val="24"/>
+        </w:rPr>
+        <w:t xml:space="preserve"> </w:t>
+      </w:r>
+      <w:proofErr w:type="spellStart"/>
+      <w:r>
+        <w:rPr>
+          <w:rFonts w:ascii="Arial" w:hAnsi="Arial" w:cs="Arial"/>
+          <w:sz w:val="24"/>
+          <w:szCs w:val="24"/>
+        </w:rPr>
+        <w:t>Screen</w:t>
+      </w:r>
+      <w:proofErr w:type="spellEnd"/>
+      <w:r>
+        <w:rPr>
+          <w:rFonts w:ascii="Arial" w:hAnsi="Arial" w:cs="Arial"/>
+          <w:sz w:val="24"/>
+          <w:szCs w:val="24"/>
+        </w:rPr>
+        <w:t xml:space="preserve"> no mobile.</w:t>
       </w:r>
     </w:p>
     <w:p>
@@ -6596,7 +7058,97 @@
           <w:sz w:val="24"/>
           <w:szCs w:val="24"/>
         </w:rPr>
-        <w:t>Os sistemas web, mobile e back-end serão programados em ReactJS, React Native e NodeJS, respectivamente.</w:t>
+        <w:t xml:space="preserve">Os sistemas web, mobile e </w:t>
+      </w:r>
+      <w:proofErr w:type="spellStart"/>
+      <w:r>
+        <w:rPr>
+          <w:rFonts w:ascii="Arial" w:hAnsi="Arial" w:cs="Arial"/>
+          <w:sz w:val="24"/>
+          <w:szCs w:val="24"/>
+        </w:rPr>
+        <w:t>back-end</w:t>
+      </w:r>
+      <w:proofErr w:type="spellEnd"/>
+      <w:r>
+        <w:rPr>
+          <w:rFonts w:ascii="Arial" w:hAnsi="Arial" w:cs="Arial"/>
+          <w:sz w:val="24"/>
+          <w:szCs w:val="24"/>
+        </w:rPr>
+        <w:t xml:space="preserve"> serão programados em </w:t>
+      </w:r>
+      <w:proofErr w:type="spellStart"/>
+      <w:r>
+        <w:rPr>
+          <w:rFonts w:ascii="Arial" w:hAnsi="Arial" w:cs="Arial"/>
+          <w:sz w:val="24"/>
+          <w:szCs w:val="24"/>
+        </w:rPr>
+        <w:t>ReactJS</w:t>
+      </w:r>
+      <w:proofErr w:type="spellEnd"/>
+      <w:r>
+        <w:rPr>
+          <w:rFonts w:ascii="Arial" w:hAnsi="Arial" w:cs="Arial"/>
+          <w:sz w:val="24"/>
+          <w:szCs w:val="24"/>
+        </w:rPr>
+        <w:t xml:space="preserve">, </w:t>
+      </w:r>
+      <w:proofErr w:type="spellStart"/>
+      <w:r>
+        <w:rPr>
+          <w:rFonts w:ascii="Arial" w:hAnsi="Arial" w:cs="Arial"/>
+          <w:sz w:val="24"/>
+          <w:szCs w:val="24"/>
+        </w:rPr>
+        <w:t>React</w:t>
+      </w:r>
+      <w:proofErr w:type="spellEnd"/>
+      <w:r>
+        <w:rPr>
+          <w:rFonts w:ascii="Arial" w:hAnsi="Arial" w:cs="Arial"/>
+          <w:sz w:val="24"/>
+          <w:szCs w:val="24"/>
+        </w:rPr>
+        <w:t xml:space="preserve"> </w:t>
+      </w:r>
+      <w:proofErr w:type="spellStart"/>
+      <w:r>
+        <w:rPr>
+          <w:rFonts w:ascii="Arial" w:hAnsi="Arial" w:cs="Arial"/>
+          <w:sz w:val="24"/>
+          <w:szCs w:val="24"/>
+        </w:rPr>
+        <w:t>Native</w:t>
+      </w:r>
+      <w:proofErr w:type="spellEnd"/>
+      <w:r>
+        <w:rPr>
+          <w:rFonts w:ascii="Arial" w:hAnsi="Arial" w:cs="Arial"/>
+          <w:sz w:val="24"/>
+          <w:szCs w:val="24"/>
+        </w:rPr>
+        <w:t xml:space="preserve"> e </w:t>
+      </w:r>
+      <w:proofErr w:type="spellStart"/>
+      <w:r>
+        <w:rPr>
+          <w:rFonts w:ascii="Arial" w:hAnsi="Arial" w:cs="Arial"/>
+          <w:sz w:val="24"/>
+          <w:szCs w:val="24"/>
+        </w:rPr>
+        <w:t>NodeJS</w:t>
+      </w:r>
+      <w:proofErr w:type="spellEnd"/>
+      <w:r>
+        <w:rPr>
+          <w:rFonts w:ascii="Arial" w:hAnsi="Arial" w:cs="Arial"/>
+          <w:sz w:val="24"/>
+          <w:szCs w:val="24"/>
+        </w:rPr>
+        <w:t>, respectivamente.</w:t>
       </w:r>
     </w:p>
     <w:p>
@@ -6644,7 +7196,43 @@
           <w:sz w:val="24"/>
           <w:szCs w:val="24"/>
         </w:rPr>
-        <w:t>Será utilizado o editor de texto Visual Studio Code para a programação em Javascript.</w:t>
+        <w:t xml:space="preserve">Será utilizado o editor de texto Visual Studio </w:t>
+      </w:r>
+      <w:proofErr w:type="spellStart"/>
+      <w:r>
+        <w:rPr>
+          <w:rFonts w:ascii="Arial" w:hAnsi="Arial" w:cs="Arial"/>
+          <w:sz w:val="24"/>
+          <w:szCs w:val="24"/>
+        </w:rPr>
+        <w:t>Code</w:t>
+      </w:r>
+      <w:proofErr w:type="spellEnd"/>
+      <w:r>
+        <w:rPr>
+          <w:rFonts w:ascii="Arial" w:hAnsi="Arial" w:cs="Arial"/>
+          <w:sz w:val="24"/>
+          <w:szCs w:val="24"/>
+        </w:rPr>
+        <w:t xml:space="preserve"> para a programação em </w:t>
+      </w:r>
+      <w:proofErr w:type="spellStart"/>
+      <w:r>
+        <w:rPr>
+          <w:rFonts w:ascii="Arial" w:hAnsi="Arial" w:cs="Arial"/>
+          <w:sz w:val="24"/>
+          <w:szCs w:val="24"/>
+        </w:rPr>
+        <w:t>Javascript</w:t>
+      </w:r>
+      <w:proofErr w:type="spellEnd"/>
+      <w:r>
+        <w:rPr>
+          <w:rFonts w:ascii="Arial" w:hAnsi="Arial" w:cs="Arial"/>
+          <w:sz w:val="24"/>
+          <w:szCs w:val="24"/>
+        </w:rPr>
+        <w:t>.</w:t>
       </w:r>
     </w:p>
     <w:p>
@@ -6668,7 +7256,25 @@
           <w:sz w:val="24"/>
           <w:szCs w:val="24"/>
         </w:rPr>
-        <w:t>Será utilizado o banco de dados não relacional mongoDB para o armazenamento dos dados da plataforma e AWS3 para o armazenamento de imagens.</w:t>
+        <w:t xml:space="preserve">Será utilizado o banco de dados não relacional </w:t>
+      </w:r>
+      <w:proofErr w:type="spellStart"/>
+      <w:r>
+        <w:rPr>
+          <w:rFonts w:ascii="Arial" w:hAnsi="Arial" w:cs="Arial"/>
+          <w:sz w:val="24"/>
+          <w:szCs w:val="24"/>
+        </w:rPr>
+        <w:t>mongoDB</w:t>
+      </w:r>
+      <w:proofErr w:type="spellEnd"/>
+      <w:r>
+        <w:rPr>
+          <w:rFonts w:ascii="Arial" w:hAnsi="Arial" w:cs="Arial"/>
+          <w:sz w:val="24"/>
+          <w:szCs w:val="24"/>
+        </w:rPr>
+        <w:t xml:space="preserve"> para o armazenamento dos dados da plataforma e AWS3 para o armazenamento de imagens.</w:t>
       </w:r>
     </w:p>
     <w:p>
@@ -6865,8 +7471,18 @@
           <w:sz w:val="24"/>
           <w:szCs w:val="24"/>
         </w:rPr>
-        <w:t>ser elaborados com o auxílio das ferramentas Visio e brModelo</w:t>
-      </w:r>
+        <w:t xml:space="preserve">ser elaborados com o auxílio das ferramentas Visio e </w:t>
+      </w:r>
+      <w:proofErr w:type="spellStart"/>
+      <w:r>
+        <w:rPr>
+          <w:rFonts w:ascii="Arial" w:hAnsi="Arial" w:cs="Arial"/>
+          <w:sz w:val="24"/>
+          <w:szCs w:val="24"/>
+        </w:rPr>
+        <w:t>brModelo</w:t>
+      </w:r>
+      <w:proofErr w:type="spellEnd"/>
     </w:p>
     <w:p>
       <w:pPr>
@@ -6899,6 +7515,7 @@
         </w:rPr>
         <w:t xml:space="preserve">usado o framework </w:t>
       </w:r>
+      <w:proofErr w:type="spellStart"/>
       <w:r>
         <w:rPr>
           <w:rFonts w:ascii="Arial" w:hAnsi="Arial" w:cs="Arial"/>
@@ -6909,13 +7526,32 @@
         </w:rPr>
         <w:t>ExpressJS</w:t>
       </w:r>
-      <w:r>
-        <w:rPr>
-          <w:rFonts w:ascii="Arial" w:hAnsi="Arial" w:cs="Arial"/>
-          <w:sz w:val="24"/>
-          <w:szCs w:val="24"/>
-        </w:rPr>
-        <w:t xml:space="preserve"> para o desenvolvimento do back-end da aplicação.</w:t>
+      <w:proofErr w:type="spellEnd"/>
+      <w:r>
+        <w:rPr>
+          <w:rFonts w:ascii="Arial" w:hAnsi="Arial" w:cs="Arial"/>
+          <w:sz w:val="24"/>
+          <w:szCs w:val="24"/>
+        </w:rPr>
+        <w:t xml:space="preserve"> para o desenvolvimento do </w:t>
+      </w:r>
+      <w:proofErr w:type="spellStart"/>
+      <w:r>
+        <w:rPr>
+          <w:rFonts w:ascii="Arial" w:hAnsi="Arial" w:cs="Arial"/>
+          <w:sz w:val="24"/>
+          <w:szCs w:val="24"/>
+        </w:rPr>
+        <w:t>back-end</w:t>
+      </w:r>
+      <w:proofErr w:type="spellEnd"/>
+      <w:r>
+        <w:rPr>
+          <w:rFonts w:ascii="Arial" w:hAnsi="Arial" w:cs="Arial"/>
+          <w:sz w:val="24"/>
+          <w:szCs w:val="24"/>
+        </w:rPr>
+        <w:t xml:space="preserve"> da aplicação.</w:t>
       </w:r>
     </w:p>
     <w:p>
@@ -7015,6 +7651,7 @@
         </w:rPr>
         <w:t xml:space="preserve">Deverá ser usado o </w:t>
       </w:r>
+      <w:proofErr w:type="spellStart"/>
       <w:r>
         <w:rPr>
           <w:rFonts w:ascii="Arial" w:hAnsi="Arial" w:cs="Arial"/>
@@ -7023,7 +7660,18 @@
           <w:sz w:val="24"/>
           <w:szCs w:val="24"/>
         </w:rPr>
-        <w:t xml:space="preserve">mongoDB </w:t>
+        <w:t>mongoDB</w:t>
+      </w:r>
+      <w:proofErr w:type="spellEnd"/>
+      <w:r>
+        <w:rPr>
+          <w:rFonts w:ascii="Arial" w:hAnsi="Arial" w:cs="Arial"/>
+          <w:i/>
+          <w:iCs/>
+          <w:sz w:val="24"/>
+          <w:szCs w:val="24"/>
+        </w:rPr>
+        <w:t xml:space="preserve"> </w:t>
       </w:r>
       <w:r>
         <w:rPr>
@@ -7128,6 +7776,7 @@
         </w:rPr>
         <w:t xml:space="preserve">Será usada a biblioteca </w:t>
       </w:r>
+      <w:proofErr w:type="spellStart"/>
       <w:r>
         <w:rPr>
           <w:rFonts w:ascii="Arial" w:hAnsi="Arial" w:cs="Arial"/>
@@ -7138,13 +7787,32 @@
         </w:rPr>
         <w:t>ReactJS</w:t>
       </w:r>
-      <w:r>
-        <w:rPr>
-          <w:rFonts w:ascii="Arial" w:hAnsi="Arial" w:cs="Arial"/>
-          <w:sz w:val="24"/>
-          <w:szCs w:val="24"/>
-        </w:rPr>
-        <w:t xml:space="preserve"> para o desenvolvimento da aplicação no front-end web.</w:t>
+      <w:proofErr w:type="spellEnd"/>
+      <w:r>
+        <w:rPr>
+          <w:rFonts w:ascii="Arial" w:hAnsi="Arial" w:cs="Arial"/>
+          <w:sz w:val="24"/>
+          <w:szCs w:val="24"/>
+        </w:rPr>
+        <w:t xml:space="preserve"> para o desenvolvimento da aplicação no front-</w:t>
+      </w:r>
+      <w:proofErr w:type="spellStart"/>
+      <w:r>
+        <w:rPr>
+          <w:rFonts w:ascii="Arial" w:hAnsi="Arial" w:cs="Arial"/>
+          <w:sz w:val="24"/>
+          <w:szCs w:val="24"/>
+        </w:rPr>
+        <w:t>end</w:t>
+      </w:r>
+      <w:proofErr w:type="spellEnd"/>
+      <w:r>
+        <w:rPr>
+          <w:rFonts w:ascii="Arial" w:hAnsi="Arial" w:cs="Arial"/>
+          <w:sz w:val="24"/>
+          <w:szCs w:val="24"/>
+        </w:rPr>
+        <w:t xml:space="preserve"> web.</w:t>
       </w:r>
     </w:p>
     <w:p>
@@ -7170,6 +7838,7 @@
         </w:rPr>
         <w:t xml:space="preserve">Para requisições HTTP ao servidor, deverá ser usada a biblioteca </w:t>
       </w:r>
+      <w:proofErr w:type="spellStart"/>
       <w:r>
         <w:rPr>
           <w:rFonts w:ascii="Arial" w:hAnsi="Arial" w:cs="Arial"/>
@@ -7180,6 +7849,7 @@
         </w:rPr>
         <w:t>axios</w:t>
       </w:r>
+      <w:proofErr w:type="spellEnd"/>
       <w:r>
         <w:rPr>
           <w:rFonts w:ascii="Arial" w:hAnsi="Arial" w:cs="Arial"/>
@@ -7233,7 +7903,61 @@
           <w:sz w:val="24"/>
           <w:szCs w:val="24"/>
         </w:rPr>
-        <w:t>Será usado o framework React native para o desenvolvimento da aplicação no front-end mobile.</w:t>
+        <w:t xml:space="preserve">Será usado o framework </w:t>
+      </w:r>
+      <w:proofErr w:type="spellStart"/>
+      <w:r>
+        <w:rPr>
+          <w:rFonts w:ascii="Arial" w:hAnsi="Arial" w:cs="Arial"/>
+          <w:sz w:val="24"/>
+          <w:szCs w:val="24"/>
+        </w:rPr>
+        <w:t>React</w:t>
+      </w:r>
+      <w:proofErr w:type="spellEnd"/>
+      <w:r>
+        <w:rPr>
+          <w:rFonts w:ascii="Arial" w:hAnsi="Arial" w:cs="Arial"/>
+          <w:sz w:val="24"/>
+          <w:szCs w:val="24"/>
+        </w:rPr>
+        <w:t xml:space="preserve"> </w:t>
+      </w:r>
+      <w:proofErr w:type="spellStart"/>
+      <w:r>
+        <w:rPr>
+          <w:rFonts w:ascii="Arial" w:hAnsi="Arial" w:cs="Arial"/>
+          <w:sz w:val="24"/>
+          <w:szCs w:val="24"/>
+        </w:rPr>
+        <w:t>native</w:t>
+      </w:r>
+      <w:proofErr w:type="spellEnd"/>
+      <w:r>
+        <w:rPr>
+          <w:rFonts w:ascii="Arial" w:hAnsi="Arial" w:cs="Arial"/>
+          <w:sz w:val="24"/>
+          <w:szCs w:val="24"/>
+        </w:rPr>
+        <w:t xml:space="preserve"> para o desenvolvimento da aplicação no front-</w:t>
+      </w:r>
+      <w:proofErr w:type="spellStart"/>
+      <w:r>
+        <w:rPr>
+          <w:rFonts w:ascii="Arial" w:hAnsi="Arial" w:cs="Arial"/>
+          <w:sz w:val="24"/>
+          <w:szCs w:val="24"/>
+        </w:rPr>
+        <w:t>end</w:t>
+      </w:r>
+      <w:proofErr w:type="spellEnd"/>
+      <w:r>
+        <w:rPr>
+          <w:rFonts w:ascii="Arial" w:hAnsi="Arial" w:cs="Arial"/>
+          <w:sz w:val="24"/>
+          <w:szCs w:val="24"/>
+        </w:rPr>
+        <w:t xml:space="preserve"> mobile.</w:t>
       </w:r>
     </w:p>
     <w:p>
@@ -7343,6 +8067,7 @@
         <w:lastRenderedPageBreak/>
         <w:t xml:space="preserve">Verificar as tarefas para o desenvolvimento do projeto no </w:t>
       </w:r>
+      <w:proofErr w:type="spellStart"/>
       <w:r>
         <w:rPr>
           <w:rFonts w:ascii="Arial" w:hAnsi="Arial" w:cs="Arial"/>
@@ -7353,6 +8078,7 @@
         </w:rPr>
         <w:t>Trello</w:t>
       </w:r>
+      <w:proofErr w:type="spellEnd"/>
       <w:r>
         <w:rPr>
           <w:rFonts w:ascii="Arial" w:hAnsi="Arial" w:cs="Arial"/>
@@ -7464,7 +8190,43 @@
           <w:sz w:val="24"/>
           <w:szCs w:val="24"/>
         </w:rPr>
-        <w:t>Todo o código do projeto deve ser desenvolvido com o auxilio do editor Visual Studio Code.</w:t>
+        <w:t xml:space="preserve">Todo o código do projeto deve ser desenvolvido com o </w:t>
+      </w:r>
+      <w:proofErr w:type="spellStart"/>
+      <w:r>
+        <w:rPr>
+          <w:rFonts w:ascii="Arial" w:hAnsi="Arial" w:cs="Arial"/>
+          <w:sz w:val="24"/>
+          <w:szCs w:val="24"/>
+        </w:rPr>
+        <w:t>auxilio</w:t>
+      </w:r>
+      <w:proofErr w:type="spellEnd"/>
+      <w:r>
+        <w:rPr>
+          <w:rFonts w:ascii="Arial" w:hAnsi="Arial" w:cs="Arial"/>
+          <w:sz w:val="24"/>
+          <w:szCs w:val="24"/>
+        </w:rPr>
+        <w:t xml:space="preserve"> do editor Visual Studio </w:t>
+      </w:r>
+      <w:proofErr w:type="spellStart"/>
+      <w:r>
+        <w:rPr>
+          <w:rFonts w:ascii="Arial" w:hAnsi="Arial" w:cs="Arial"/>
+          <w:sz w:val="24"/>
+          <w:szCs w:val="24"/>
+        </w:rPr>
+        <w:t>Code</w:t>
+      </w:r>
+      <w:proofErr w:type="spellEnd"/>
+      <w:r>
+        <w:rPr>
+          <w:rFonts w:ascii="Arial" w:hAnsi="Arial" w:cs="Arial"/>
+          <w:sz w:val="24"/>
+          <w:szCs w:val="24"/>
+        </w:rPr>
+        <w:t>.</w:t>
       </w:r>
     </w:p>
     <w:p>
@@ -7522,6 +8284,7 @@
         </w:rPr>
         <w:t xml:space="preserve"> ser desenvolvido na linguagem de programação </w:t>
       </w:r>
+      <w:proofErr w:type="spellStart"/>
       <w:r>
         <w:rPr>
           <w:rFonts w:ascii="Arial" w:hAnsi="Arial" w:cs="Arial"/>
@@ -7532,6 +8295,7 @@
         </w:rPr>
         <w:t>JavaScript</w:t>
       </w:r>
+      <w:proofErr w:type="spellEnd"/>
       <w:r>
         <w:rPr>
           <w:rFonts w:ascii="Arial" w:hAnsi="Arial" w:cs="Arial"/>
@@ -7699,27 +8463,14 @@
       <w:r>
         <w:t xml:space="preserve">Figura </w:t>
       </w:r>
-      <w:r>
-        <w:fldChar w:fldCharType="begin"/>
-      </w:r>
-      <w:r>
-        <w:instrText xml:space="preserve"> SEQ Figura \* ARABIC </w:instrText>
-      </w:r>
-      <w:r>
-        <w:fldChar w:fldCharType="separate"/>
-      </w:r>
-      <w:r>
-        <w:rPr>
-          <w:noProof/>
-        </w:rPr>
-        <w:t>3</w:t>
-      </w:r>
-      <w:r>
-        <w:rPr>
-          <w:noProof/>
-        </w:rPr>
-        <w:fldChar w:fldCharType="end"/>
-      </w:r>
+      <w:fldSimple w:instr=" SEQ Figura \* ARABIC ">
+        <w:r>
+          <w:rPr>
+            <w:noProof/>
+          </w:rPr>
+          <w:t>3</w:t>
+        </w:r>
+      </w:fldSimple>
       <w:r>
         <w:t xml:space="preserve"> - Tabela de análise de risco</w:t>
       </w:r>
@@ -7886,27 +8637,14 @@
       <w:r>
         <w:t xml:space="preserve">Figura </w:t>
       </w:r>
-      <w:r>
-        <w:fldChar w:fldCharType="begin"/>
-      </w:r>
-      <w:r>
-        <w:instrText xml:space="preserve"> SEQ Figura \* ARABIC </w:instrText>
-      </w:r>
-      <w:r>
-        <w:fldChar w:fldCharType="separate"/>
-      </w:r>
-      <w:r>
-        <w:rPr>
-          <w:noProof/>
-        </w:rPr>
-        <w:t>4</w:t>
-      </w:r>
-      <w:r>
-        <w:rPr>
-          <w:noProof/>
-        </w:rPr>
-        <w:fldChar w:fldCharType="end"/>
-      </w:r>
+      <w:fldSimple w:instr=" SEQ Figura \* ARABIC ">
+        <w:r>
+          <w:rPr>
+            <w:noProof/>
+          </w:rPr>
+          <w:t>4</w:t>
+        </w:r>
+      </w:fldSimple>
       <w:r>
         <w:t xml:space="preserve"> - Nível e plano de ação para riscos</w:t>
       </w:r>
@@ -9219,7 +9957,61 @@
           <w:sz w:val="24"/>
           <w:szCs w:val="24"/>
         </w:rPr>
-        <w:t xml:space="preserve">do banco de dados e o back-end, início do front-end web, com paginas tendo como foco o cadastro do hospital e o </w:t>
+        <w:t xml:space="preserve">do banco de dados e o </w:t>
+      </w:r>
+      <w:proofErr w:type="spellStart"/>
+      <w:r>
+        <w:rPr>
+          <w:rFonts w:ascii="Arial" w:hAnsi="Arial" w:cs="Arial"/>
+          <w:sz w:val="24"/>
+          <w:szCs w:val="24"/>
+        </w:rPr>
+        <w:t>back-end</w:t>
+      </w:r>
+      <w:proofErr w:type="spellEnd"/>
+      <w:r>
+        <w:rPr>
+          <w:rFonts w:ascii="Arial" w:hAnsi="Arial" w:cs="Arial"/>
+          <w:sz w:val="24"/>
+          <w:szCs w:val="24"/>
+        </w:rPr>
+        <w:t>, início do front-</w:t>
+      </w:r>
+      <w:proofErr w:type="spellStart"/>
+      <w:r>
+        <w:rPr>
+          <w:rFonts w:ascii="Arial" w:hAnsi="Arial" w:cs="Arial"/>
+          <w:sz w:val="24"/>
+          <w:szCs w:val="24"/>
+        </w:rPr>
+        <w:t>end</w:t>
+      </w:r>
+      <w:proofErr w:type="spellEnd"/>
+      <w:r>
+        <w:rPr>
+          <w:rFonts w:ascii="Arial" w:hAnsi="Arial" w:cs="Arial"/>
+          <w:sz w:val="24"/>
+          <w:szCs w:val="24"/>
+        </w:rPr>
+        <w:t xml:space="preserve"> web, com </w:t>
+      </w:r>
+      <w:proofErr w:type="spellStart"/>
+      <w:r>
+        <w:rPr>
+          <w:rFonts w:ascii="Arial" w:hAnsi="Arial" w:cs="Arial"/>
+          <w:sz w:val="24"/>
+          <w:szCs w:val="24"/>
+        </w:rPr>
+        <w:t>paginas</w:t>
+      </w:r>
+      <w:proofErr w:type="spellEnd"/>
+      <w:r>
+        <w:rPr>
+          <w:rFonts w:ascii="Arial" w:hAnsi="Arial" w:cs="Arial"/>
+          <w:sz w:val="24"/>
+          <w:szCs w:val="24"/>
+        </w:rPr>
+        <w:t xml:space="preserve"> tendo como foco o cadastro do hospital e o </w:t>
       </w:r>
       <w:r>
         <w:rPr>
@@ -9235,7 +10027,25 @@
           <w:sz w:val="24"/>
           <w:szCs w:val="24"/>
         </w:rPr>
-        <w:t xml:space="preserve"> do front-end mobile com as telas de login e cadastro do usuário, além do desenvolvimento da documentação.</w:t>
+        <w:t xml:space="preserve"> do front-</w:t>
+      </w:r>
+      <w:proofErr w:type="spellStart"/>
+      <w:r>
+        <w:rPr>
+          <w:rFonts w:ascii="Arial" w:hAnsi="Arial" w:cs="Arial"/>
+          <w:sz w:val="24"/>
+          <w:szCs w:val="24"/>
+        </w:rPr>
+        <w:t>end</w:t>
+      </w:r>
+      <w:proofErr w:type="spellEnd"/>
+      <w:r>
+        <w:rPr>
+          <w:rFonts w:ascii="Arial" w:hAnsi="Arial" w:cs="Arial"/>
+          <w:sz w:val="24"/>
+          <w:szCs w:val="24"/>
+        </w:rPr>
+        <w:t xml:space="preserve"> mobile com as telas de login e cadastro do usuário, além do desenvolvimento da documentação.</w:t>
       </w:r>
     </w:p>
     <w:p>
@@ -9255,6 +10065,7 @@
         </w:rPr>
       </w:pPr>
       <w:bookmarkStart w:id="14" w:name="_Toc14160054"/>
+      <w:proofErr w:type="spellStart"/>
       <w:r>
         <w:rPr>
           <w:rFonts w:ascii="Arial" w:hAnsi="Arial" w:cs="Arial"/>
@@ -9262,7 +10073,17 @@
           <w:sz w:val="24"/>
           <w:szCs w:val="24"/>
         </w:rPr>
-        <w:t>Product Backlog</w:t>
+        <w:t>Product</w:t>
+      </w:r>
+      <w:proofErr w:type="spellEnd"/>
+      <w:r>
+        <w:rPr>
+          <w:rFonts w:ascii="Arial" w:hAnsi="Arial" w:cs="Arial"/>
+          <w:color w:val="auto"/>
+          <w:sz w:val="24"/>
+          <w:szCs w:val="24"/>
+        </w:rPr>
+        <w:t xml:space="preserve"> Backlog</w:t>
       </w:r>
       <w:bookmarkEnd w:id="14"/>
     </w:p>
@@ -9282,31 +10103,33 @@
           <w:sz w:val="24"/>
           <w:szCs w:val="24"/>
         </w:rPr>
-        <w:t>Não houve</w:t>
-      </w:r>
-      <w:r>
-        <w:rPr>
-          <w:rFonts w:ascii="Arial" w:hAnsi="Arial" w:cs="Arial"/>
-          <w:sz w:val="24"/>
-          <w:szCs w:val="24"/>
-        </w:rPr>
-        <w:t>ram</w:t>
-      </w:r>
-      <w:r>
-        <w:rPr>
-          <w:rFonts w:ascii="Arial" w:hAnsi="Arial" w:cs="Arial"/>
-          <w:sz w:val="24"/>
-          <w:szCs w:val="24"/>
-        </w:rPr>
-        <w:t xml:space="preserve"> </w:t>
-      </w:r>
-      <w:r>
-        <w:rPr>
-          <w:rFonts w:ascii="Arial" w:hAnsi="Arial" w:cs="Arial"/>
-          <w:sz w:val="24"/>
-          <w:szCs w:val="24"/>
-        </w:rPr>
-        <w:t>modificações no Product Backlog.</w:t>
+        <w:t xml:space="preserve">Não houve </w:t>
+      </w:r>
+      <w:r>
+        <w:rPr>
+          <w:rFonts w:ascii="Arial" w:hAnsi="Arial" w:cs="Arial"/>
+          <w:sz w:val="24"/>
+          <w:szCs w:val="24"/>
+        </w:rPr>
+        <w:t xml:space="preserve">modificações no </w:t>
+      </w:r>
+      <w:proofErr w:type="spellStart"/>
+      <w:r>
+        <w:rPr>
+          <w:rFonts w:ascii="Arial" w:hAnsi="Arial" w:cs="Arial"/>
+          <w:sz w:val="24"/>
+          <w:szCs w:val="24"/>
+        </w:rPr>
+        <w:t>Product</w:t>
+      </w:r>
+      <w:proofErr w:type="spellEnd"/>
+      <w:r>
+        <w:rPr>
+          <w:rFonts w:ascii="Arial" w:hAnsi="Arial" w:cs="Arial"/>
+          <w:sz w:val="24"/>
+          <w:szCs w:val="24"/>
+        </w:rPr>
+        <w:t xml:space="preserve"> Backlog.</w:t>
       </w:r>
     </w:p>
     <w:p>
@@ -9427,6 +10250,7 @@
         </w:rPr>
       </w:pPr>
       <w:bookmarkStart w:id="16" w:name="_Toc14160056"/>
+      <w:proofErr w:type="spellStart"/>
       <w:r>
         <w:rPr>
           <w:rFonts w:ascii="Arial" w:hAnsi="Arial" w:cs="Arial"/>
@@ -9434,7 +10258,17 @@
           <w:sz w:val="24"/>
           <w:szCs w:val="24"/>
         </w:rPr>
-        <w:t>Burn Down Chart</w:t>
+        <w:t>Burn</w:t>
+      </w:r>
+      <w:proofErr w:type="spellEnd"/>
+      <w:r>
+        <w:rPr>
+          <w:rFonts w:ascii="Arial" w:hAnsi="Arial" w:cs="Arial"/>
+          <w:color w:val="auto"/>
+          <w:sz w:val="24"/>
+          <w:szCs w:val="24"/>
+        </w:rPr>
+        <w:t xml:space="preserve"> Down Chart</w:t>
       </w:r>
       <w:bookmarkEnd w:id="16"/>
     </w:p>
@@ -9512,29 +10346,40 @@
       <w:r>
         <w:t xml:space="preserve">Figura </w:t>
       </w:r>
-      <w:r>
-        <w:fldChar w:fldCharType="begin"/>
-      </w:r>
-      <w:r>
-        <w:instrText xml:space="preserve"> SEQ Figura \* ARABIC </w:instrText>
-      </w:r>
-      <w:r>
-        <w:fldChar w:fldCharType="separate"/>
-      </w:r>
-      <w:r>
-        <w:rPr>
-          <w:noProof/>
-        </w:rPr>
-        <w:t>5</w:t>
-      </w:r>
-      <w:r>
-        <w:rPr>
-          <w:noProof/>
-        </w:rPr>
-        <w:fldChar w:fldCharType="end"/>
-      </w:r>
-      <w:r>
-        <w:t xml:space="preserve"> - Burn down chart - Primeiro Sprint</w:t>
+      <w:fldSimple w:instr=" SEQ Figura \* ARABIC ">
+        <w:r>
+          <w:rPr>
+            <w:noProof/>
+          </w:rPr>
+          <w:t>5</w:t>
+        </w:r>
+      </w:fldSimple>
+      <w:r>
+        <w:t xml:space="preserve"> - </w:t>
+      </w:r>
+      <w:proofErr w:type="spellStart"/>
+      <w:r>
+        <w:t>Burn</w:t>
+      </w:r>
+      <w:proofErr w:type="spellEnd"/>
+      <w:r>
+        <w:t xml:space="preserve"> </w:t>
+      </w:r>
+      <w:proofErr w:type="spellStart"/>
+      <w:r>
+        <w:t>down</w:t>
+      </w:r>
+      <w:proofErr w:type="spellEnd"/>
+      <w:r>
+        <w:t xml:space="preserve"> </w:t>
+      </w:r>
+      <w:proofErr w:type="spellStart"/>
+      <w:r>
+        <w:t>chart</w:t>
+      </w:r>
+      <w:proofErr w:type="spellEnd"/>
+      <w:r>
+        <w:t xml:space="preserve"> - Primeiro Sprint</w:t>
       </w:r>
     </w:p>
     <w:p>
@@ -9606,6 +10451,9 @@
         </w:rPr>
       </w:pPr>
       <w:r>
+        <w:rPr>
+          <w:noProof/>
+        </w:rPr>
         <w:drawing>
           <wp:inline distT="0" distB="0" distL="0" distR="0" wp14:anchorId="7C246CBD" wp14:editId="34320BEC">
             <wp:extent cx="4763135" cy="7943215"/>
@@ -9682,10 +10530,10 @@
             <v:path o:extrusionok="f" gradientshapeok="t" o:connecttype="rect"/>
             <o:lock v:ext="edit" aspectratio="t"/>
           </v:shapetype>
-          <v:shape id="_x0000_i1048" type="#_x0000_t75" style="width:439.5pt;height:596.25pt" o:ole="">
+          <v:shape id="_x0000_i1025" type="#_x0000_t75" style="width:439.5pt;height:596.25pt" o:ole="">
             <v:imagedata r:id="rId21" o:title=""/>
           </v:shape>
-          <o:OLEObject Type="Embed" ProgID="Visio.Drawing.15" ShapeID="_x0000_i1048" DrawAspect="Content" ObjectID="_1645345043" r:id="rId22"/>
+          <o:OLEObject Type="Embed" ProgID="Visio.Drawing.15" ShapeID="_x0000_i1025" DrawAspect="Content" ObjectID="_1645378550" r:id="rId22"/>
         </w:object>
       </w:r>
     </w:p>
@@ -9701,10 +10549,10 @@
       </w:pPr>
       <w:r>
         <w:object w:dxaOrig="9811" w:dyaOrig="12796" w14:anchorId="38B64F93">
-          <v:shape id="_x0000_i1051" type="#_x0000_t75" style="width:438.75pt;height:572.25pt" o:ole="">
+          <v:shape id="_x0000_i1026" type="#_x0000_t75" style="width:438.75pt;height:572.25pt" o:ole="">
             <v:imagedata r:id="rId23" o:title=""/>
           </v:shape>
-          <o:OLEObject Type="Embed" ProgID="Visio.Drawing.15" ShapeID="_x0000_i1051" DrawAspect="Content" ObjectID="_1645345044" r:id="rId24"/>
+          <o:OLEObject Type="Embed" ProgID="Visio.Drawing.15" ShapeID="_x0000_i1026" DrawAspect="Content" ObjectID="_1645378551" r:id="rId24"/>
         </w:object>
       </w:r>
     </w:p>
@@ -9805,27 +10653,17 @@
     </w:p>
     <w:p>
       <w:pPr>
-        <w:spacing w:line="360" w:lineRule="auto"/>
-        <w:jc w:val="both"/>
-        <w:rPr>
-          <w:rFonts w:ascii="Arial" w:hAnsi="Arial" w:cs="Arial"/>
-          <w:sz w:val="24"/>
-          <w:szCs w:val="24"/>
-        </w:rPr>
-      </w:pPr>
-      <w:r>
-        <w:rPr>
-          <w:rFonts w:ascii="Arial" w:hAnsi="Arial" w:cs="Arial"/>
+        <w:pStyle w:val="Legenda"/>
+      </w:pPr>
+      <w:r>
+        <w:rPr>
           <w:noProof/>
-          <w:sz w:val="24"/>
-          <w:szCs w:val="24"/>
-          <w:lang w:eastAsia="pt-BR"/>
         </w:rPr>
         <w:drawing>
-          <wp:inline distT="0" distB="0" distL="0" distR="0" wp14:anchorId="0FC33157" wp14:editId="753DCB19">
-            <wp:extent cx="5112385" cy="3061335"/>
-            <wp:effectExtent l="0" t="0" r="0" b="5715"/>
-            <wp:docPr id="12" name="Imagem 12"/>
+          <wp:inline distT="0" distB="0" distL="0" distR="0" wp14:anchorId="1A0A7F42" wp14:editId="6E82A64D">
+            <wp:extent cx="5334000" cy="3438525"/>
+            <wp:effectExtent l="0" t="0" r="0" b="9525"/>
+            <wp:docPr id="32" name="Imagem 32"/>
             <wp:cNvGraphicFramePr>
               <a:graphicFrameLocks xmlns:a="http://schemas.openxmlformats.org/drawingml/2006/main" noChangeAspect="1"/>
             </wp:cNvGraphicFramePr>
@@ -9833,7 +10671,7 @@
               <a:graphicData uri="http://schemas.openxmlformats.org/drawingml/2006/picture">
                 <pic:pic xmlns:pic="http://schemas.openxmlformats.org/drawingml/2006/picture">
                   <pic:nvPicPr>
-                    <pic:cNvPr id="0" name="Picture 30"/>
+                    <pic:cNvPr id="0" name="Picture 18"/>
                     <pic:cNvPicPr>
                       <a:picLocks noChangeAspect="1" noChangeArrowheads="1"/>
                     </pic:cNvPicPr>
@@ -9854,7 +10692,7 @@
                   <pic:spPr bwMode="auto">
                     <a:xfrm>
                       <a:off x="0" y="0"/>
-                      <a:ext cx="5112385" cy="3061335"/>
+                      <a:ext cx="5334000" cy="3438525"/>
                     </a:xfrm>
                     <a:prstGeom prst="rect">
                       <a:avLst/>
@@ -9873,27 +10711,37 @@
     </w:p>
     <w:p>
       <w:pPr>
-        <w:spacing w:line="360" w:lineRule="auto"/>
-        <w:jc w:val="both"/>
-        <w:rPr>
-          <w:rFonts w:ascii="Arial" w:hAnsi="Arial" w:cs="Arial"/>
-          <w:sz w:val="24"/>
-          <w:szCs w:val="24"/>
-        </w:rPr>
-      </w:pPr>
-      <w:r>
-        <w:rPr>
-          <w:rFonts w:ascii="Arial" w:hAnsi="Arial" w:cs="Arial"/>
+        <w:pStyle w:val="Legenda"/>
+        <w:ind w:left="1418" w:firstLine="709"/>
+      </w:pPr>
+      <w:r>
+        <w:t xml:space="preserve">Figura </w:t>
+      </w:r>
+      <w:fldSimple w:instr=" SEQ Figura \* ARABIC ">
+        <w:r>
+          <w:rPr>
+            <w:noProof/>
+          </w:rPr>
+          <w:t>6</w:t>
+        </w:r>
+      </w:fldSimple>
+      <w:r>
+        <w:t xml:space="preserve"> - Caso de teste: Cadastro do hospital</w:t>
+      </w:r>
+    </w:p>
+    <w:p>
+      <w:pPr>
+        <w:pStyle w:val="Legenda"/>
+      </w:pPr>
+      <w:r>
+        <w:rPr>
           <w:noProof/>
-          <w:sz w:val="24"/>
-          <w:szCs w:val="24"/>
-          <w:lang w:eastAsia="pt-BR"/>
         </w:rPr>
         <w:drawing>
-          <wp:inline distT="0" distB="0" distL="0" distR="0" wp14:anchorId="6804401E" wp14:editId="1FDE04E3">
-            <wp:extent cx="5579745" cy="2869447"/>
-            <wp:effectExtent l="0" t="0" r="1905" b="7620"/>
-            <wp:docPr id="13" name="Imagem 13"/>
+          <wp:inline distT="0" distB="0" distL="0" distR="0" wp14:anchorId="6DBD808B" wp14:editId="6487DF9C">
+            <wp:extent cx="5334000" cy="3057525"/>
+            <wp:effectExtent l="0" t="0" r="0" b="9525"/>
+            <wp:docPr id="33" name="Imagem 33"/>
             <wp:cNvGraphicFramePr>
               <a:graphicFrameLocks xmlns:a="http://schemas.openxmlformats.org/drawingml/2006/main" noChangeAspect="1"/>
             </wp:cNvGraphicFramePr>
@@ -9901,7 +10749,7 @@
               <a:graphicData uri="http://schemas.openxmlformats.org/drawingml/2006/picture">
                 <pic:pic xmlns:pic="http://schemas.openxmlformats.org/drawingml/2006/picture">
                   <pic:nvPicPr>
-                    <pic:cNvPr id="0" name="Picture 31"/>
+                    <pic:cNvPr id="0" name="Picture 19"/>
                     <pic:cNvPicPr>
                       <a:picLocks noChangeAspect="1" noChangeArrowheads="1"/>
                     </pic:cNvPicPr>
@@ -9922,7 +10770,7 @@
                   <pic:spPr bwMode="auto">
                     <a:xfrm>
                       <a:off x="0" y="0"/>
-                      <a:ext cx="5579745" cy="2869447"/>
+                      <a:ext cx="5334000" cy="3057525"/>
                     </a:xfrm>
                     <a:prstGeom prst="rect">
                       <a:avLst/>
@@ -9941,28 +10789,38 @@
     </w:p>
     <w:p>
       <w:pPr>
-        <w:spacing w:line="360" w:lineRule="auto"/>
-        <w:jc w:val="both"/>
-        <w:rPr>
-          <w:rFonts w:ascii="Arial" w:hAnsi="Arial" w:cs="Arial"/>
-          <w:sz w:val="24"/>
-          <w:szCs w:val="24"/>
-        </w:rPr>
-      </w:pPr>
-      <w:r>
-        <w:rPr>
-          <w:rFonts w:ascii="Arial" w:hAnsi="Arial" w:cs="Arial"/>
+        <w:pStyle w:val="Legenda"/>
+        <w:ind w:left="1418" w:firstLine="709"/>
+      </w:pPr>
+      <w:r>
+        <w:t xml:space="preserve">Figura </w:t>
+      </w:r>
+      <w:fldSimple w:instr=" SEQ Figura \* ARABIC ">
+        <w:r>
+          <w:rPr>
+            <w:noProof/>
+          </w:rPr>
+          <w:t>7</w:t>
+        </w:r>
+      </w:fldSimple>
+      <w:r>
+        <w:t xml:space="preserve"> - Caso de teste: Cadastro do paciente</w:t>
+      </w:r>
+    </w:p>
+    <w:p>
+      <w:pPr>
+        <w:pStyle w:val="Legenda"/>
+      </w:pPr>
+      <w:r>
+        <w:rPr>
           <w:noProof/>
-          <w:sz w:val="24"/>
-          <w:szCs w:val="24"/>
-          <w:lang w:eastAsia="pt-BR"/>
         </w:rPr>
         <w:lastRenderedPageBreak/>
         <w:drawing>
-          <wp:inline distT="0" distB="0" distL="0" distR="0" wp14:anchorId="4CD15512" wp14:editId="0799A127">
-            <wp:extent cx="5112385" cy="2298065"/>
-            <wp:effectExtent l="0" t="0" r="0" b="6985"/>
-            <wp:docPr id="14" name="Imagem 14"/>
+          <wp:inline distT="0" distB="0" distL="0" distR="0" wp14:anchorId="05424A1D" wp14:editId="13B8F988">
+            <wp:extent cx="5334000" cy="2295525"/>
+            <wp:effectExtent l="0" t="0" r="0" b="9525"/>
+            <wp:docPr id="34" name="Imagem 34"/>
             <wp:cNvGraphicFramePr>
               <a:graphicFrameLocks xmlns:a="http://schemas.openxmlformats.org/drawingml/2006/main" noChangeAspect="1"/>
             </wp:cNvGraphicFramePr>
@@ -9970,7 +10828,7 @@
               <a:graphicData uri="http://schemas.openxmlformats.org/drawingml/2006/picture">
                 <pic:pic xmlns:pic="http://schemas.openxmlformats.org/drawingml/2006/picture">
                   <pic:nvPicPr>
-                    <pic:cNvPr id="0" name="Picture 32"/>
+                    <pic:cNvPr id="0" name="Picture 20"/>
                     <pic:cNvPicPr>
                       <a:picLocks noChangeAspect="1" noChangeArrowheads="1"/>
                     </pic:cNvPicPr>
@@ -9991,7 +10849,7 @@
                   <pic:spPr bwMode="auto">
                     <a:xfrm>
                       <a:off x="0" y="0"/>
-                      <a:ext cx="5112385" cy="2298065"/>
+                      <a:ext cx="5334000" cy="2295525"/>
                     </a:xfrm>
                     <a:prstGeom prst="rect">
                       <a:avLst/>
@@ -10010,27 +10868,34 @@
     </w:p>
     <w:p>
       <w:pPr>
-        <w:spacing w:line="360" w:lineRule="auto"/>
-        <w:jc w:val="both"/>
-        <w:rPr>
-          <w:rFonts w:ascii="Arial" w:hAnsi="Arial" w:cs="Arial"/>
-          <w:sz w:val="24"/>
-          <w:szCs w:val="24"/>
-        </w:rPr>
-      </w:pPr>
-      <w:r>
-        <w:rPr>
-          <w:rFonts w:ascii="Arial" w:hAnsi="Arial" w:cs="Arial"/>
+        <w:pStyle w:val="Legenda"/>
+        <w:ind w:left="1418" w:firstLine="709"/>
+      </w:pPr>
+      <w:r>
+        <w:t xml:space="preserve">Figura </w:t>
+      </w:r>
+      <w:fldSimple w:instr=" SEQ Figura \* ARABIC ">
+        <w:r>
+          <w:rPr>
+            <w:noProof/>
+          </w:rPr>
+          <w:t>8</w:t>
+        </w:r>
+      </w:fldSimple>
+      <w:r>
+        <w:t xml:space="preserve"> - Caso de teste: Login do hospital</w:t>
+      </w:r>
+    </w:p>
+    <w:p>
+      <w:r>
+        <w:rPr>
           <w:noProof/>
-          <w:sz w:val="24"/>
-          <w:szCs w:val="24"/>
-          <w:lang w:eastAsia="pt-BR"/>
         </w:rPr>
         <w:drawing>
-          <wp:inline distT="0" distB="0" distL="0" distR="0" wp14:anchorId="71072C60" wp14:editId="723FD423">
-            <wp:extent cx="5136543" cy="1919605"/>
-            <wp:effectExtent l="0" t="0" r="6985" b="4445"/>
-            <wp:docPr id="15" name="Imagem 15"/>
+          <wp:inline distT="0" distB="0" distL="0" distR="0" wp14:anchorId="1BCD7B15" wp14:editId="49F73A47">
+            <wp:extent cx="5334000" cy="2295525"/>
+            <wp:effectExtent l="0" t="0" r="0" b="9525"/>
+            <wp:docPr id="35" name="Imagem 35"/>
             <wp:cNvGraphicFramePr>
               <a:graphicFrameLocks xmlns:a="http://schemas.openxmlformats.org/drawingml/2006/main" noChangeAspect="1"/>
             </wp:cNvGraphicFramePr>
@@ -10038,7 +10903,7 @@
               <a:graphicData uri="http://schemas.openxmlformats.org/drawingml/2006/picture">
                 <pic:pic xmlns:pic="http://schemas.openxmlformats.org/drawingml/2006/picture">
                   <pic:nvPicPr>
-                    <pic:cNvPr id="0" name="Picture 33"/>
+                    <pic:cNvPr id="0" name="Picture 21"/>
                     <pic:cNvPicPr>
                       <a:picLocks noChangeAspect="1" noChangeArrowheads="1"/>
                     </pic:cNvPicPr>
@@ -10059,7 +10924,7 @@
                   <pic:spPr bwMode="auto">
                     <a:xfrm>
                       <a:off x="0" y="0"/>
-                      <a:ext cx="5148232" cy="1923973"/>
+                      <a:ext cx="5334000" cy="2295525"/>
                     </a:xfrm>
                     <a:prstGeom prst="rect">
                       <a:avLst/>
@@ -10078,27 +10943,37 @@
     </w:p>
     <w:p>
       <w:pPr>
-        <w:spacing w:line="360" w:lineRule="auto"/>
-        <w:jc w:val="both"/>
-        <w:rPr>
-          <w:rFonts w:ascii="Arial" w:hAnsi="Arial" w:cs="Arial"/>
-          <w:sz w:val="24"/>
-          <w:szCs w:val="24"/>
-        </w:rPr>
-      </w:pPr>
-      <w:r>
-        <w:rPr>
-          <w:rFonts w:ascii="Arial" w:hAnsi="Arial" w:cs="Arial"/>
+        <w:pStyle w:val="Legenda"/>
+        <w:ind w:left="1418" w:firstLine="709"/>
+      </w:pPr>
+      <w:r>
+        <w:t xml:space="preserve">Figura </w:t>
+      </w:r>
+      <w:fldSimple w:instr=" SEQ Figura \* ARABIC ">
+        <w:r>
+          <w:rPr>
+            <w:noProof/>
+          </w:rPr>
+          <w:t>9</w:t>
+        </w:r>
+      </w:fldSimple>
+      <w:r>
+        <w:t xml:space="preserve"> - Caso de teste: Login do paciente</w:t>
+      </w:r>
+    </w:p>
+    <w:p>
+      <w:pPr>
+        <w:pStyle w:val="Legenda"/>
+      </w:pPr>
+      <w:r>
+        <w:rPr>
           <w:noProof/>
-          <w:sz w:val="24"/>
-          <w:szCs w:val="24"/>
-          <w:lang w:eastAsia="pt-BR"/>
         </w:rPr>
         <w:drawing>
-          <wp:inline distT="0" distB="0" distL="0" distR="0" wp14:anchorId="551D8082" wp14:editId="1407FCE7">
-            <wp:extent cx="5112385" cy="1916430"/>
-            <wp:effectExtent l="0" t="0" r="0" b="7620"/>
-            <wp:docPr id="16" name="Imagem 16"/>
+          <wp:inline distT="0" distB="0" distL="0" distR="0" wp14:anchorId="17E7FA27" wp14:editId="43C45BCE">
+            <wp:extent cx="5334000" cy="1914525"/>
+            <wp:effectExtent l="0" t="0" r="0" b="9525"/>
+            <wp:docPr id="36" name="Imagem 36"/>
             <wp:cNvGraphicFramePr>
               <a:graphicFrameLocks xmlns:a="http://schemas.openxmlformats.org/drawingml/2006/main" noChangeAspect="1"/>
             </wp:cNvGraphicFramePr>
@@ -10106,7 +10981,7 @@
               <a:graphicData uri="http://schemas.openxmlformats.org/drawingml/2006/picture">
                 <pic:pic xmlns:pic="http://schemas.openxmlformats.org/drawingml/2006/picture">
                   <pic:nvPicPr>
-                    <pic:cNvPr id="0" name="Picture 34"/>
+                    <pic:cNvPr id="0" name="Picture 22"/>
                     <pic:cNvPicPr>
                       <a:picLocks noChangeAspect="1" noChangeArrowheads="1"/>
                     </pic:cNvPicPr>
@@ -10127,7 +11002,7 @@
                   <pic:spPr bwMode="auto">
                     <a:xfrm>
                       <a:off x="0" y="0"/>
-                      <a:ext cx="5112385" cy="1916430"/>
+                      <a:ext cx="5334000" cy="1914525"/>
                     </a:xfrm>
                     <a:prstGeom prst="rect">
                       <a:avLst/>
@@ -10146,27 +11021,35 @@
     </w:p>
     <w:p>
       <w:pPr>
-        <w:spacing w:line="360" w:lineRule="auto"/>
-        <w:jc w:val="both"/>
-        <w:rPr>
-          <w:rFonts w:ascii="Arial" w:hAnsi="Arial" w:cs="Arial"/>
-          <w:sz w:val="24"/>
-          <w:szCs w:val="24"/>
-        </w:rPr>
-      </w:pPr>
-      <w:r>
-        <w:rPr>
-          <w:rFonts w:ascii="Arial" w:hAnsi="Arial" w:cs="Arial"/>
+        <w:pStyle w:val="Legenda"/>
+        <w:ind w:left="1418" w:firstLine="709"/>
+      </w:pPr>
+      <w:r>
+        <w:t xml:space="preserve">Figura </w:t>
+      </w:r>
+      <w:fldSimple w:instr=" SEQ Figura \* ARABIC ">
+        <w:r>
+          <w:rPr>
+            <w:noProof/>
+          </w:rPr>
+          <w:t>10</w:t>
+        </w:r>
+      </w:fldSimple>
+      <w:r>
+        <w:t xml:space="preserve"> - Caso de teste: Logout do hospital</w:t>
+      </w:r>
+    </w:p>
+    <w:p>
+      <w:r>
+        <w:rPr>
           <w:noProof/>
-          <w:sz w:val="24"/>
-          <w:szCs w:val="24"/>
-          <w:lang w:eastAsia="pt-BR"/>
-        </w:rPr>
+        </w:rPr>
+        <w:lastRenderedPageBreak/>
         <w:drawing>
-          <wp:inline distT="0" distB="0" distL="0" distR="0" wp14:anchorId="4050B053" wp14:editId="0898BD4B">
-            <wp:extent cx="5112385" cy="1916430"/>
-            <wp:effectExtent l="0" t="0" r="0" b="7620"/>
-            <wp:docPr id="17" name="Imagem 17"/>
+          <wp:inline distT="0" distB="0" distL="0" distR="0" wp14:anchorId="10203C06" wp14:editId="1E108722">
+            <wp:extent cx="5334000" cy="1914525"/>
+            <wp:effectExtent l="0" t="0" r="0" b="9525"/>
+            <wp:docPr id="37" name="Imagem 37"/>
             <wp:cNvGraphicFramePr>
               <a:graphicFrameLocks xmlns:a="http://schemas.openxmlformats.org/drawingml/2006/main" noChangeAspect="1"/>
             </wp:cNvGraphicFramePr>
@@ -10174,7 +11057,7 @@
               <a:graphicData uri="http://schemas.openxmlformats.org/drawingml/2006/picture">
                 <pic:pic xmlns:pic="http://schemas.openxmlformats.org/drawingml/2006/picture">
                   <pic:nvPicPr>
-                    <pic:cNvPr id="0" name="Picture 35"/>
+                    <pic:cNvPr id="0" name="Picture 23"/>
                     <pic:cNvPicPr>
                       <a:picLocks noChangeAspect="1" noChangeArrowheads="1"/>
                     </pic:cNvPicPr>
@@ -10195,7 +11078,7 @@
                   <pic:spPr bwMode="auto">
                     <a:xfrm>
                       <a:off x="0" y="0"/>
-                      <a:ext cx="5112385" cy="1916430"/>
+                      <a:ext cx="5334000" cy="1914525"/>
                     </a:xfrm>
                     <a:prstGeom prst="rect">
                       <a:avLst/>
@@ -10211,9 +11094,28 @@
           </wp:inline>
         </w:drawing>
       </w:r>
-      <w:bookmarkStart w:id="20" w:name="_GoBack"/>
-      <w:bookmarkEnd w:id="20"/>
-    </w:p>
+    </w:p>
+    <w:p>
+      <w:pPr>
+        <w:pStyle w:val="Legenda"/>
+        <w:ind w:left="1418" w:firstLine="709"/>
+      </w:pPr>
+      <w:r>
+        <w:t xml:space="preserve">Figura </w:t>
+      </w:r>
+      <w:fldSimple w:instr=" SEQ Figura \* ARABIC ">
+        <w:r>
+          <w:rPr>
+            <w:noProof/>
+          </w:rPr>
+          <w:t>11</w:t>
+        </w:r>
+      </w:fldSimple>
+      <w:r>
+        <w:t xml:space="preserve"> - Caso de teste: Logout do paciente</w:t>
+      </w:r>
+    </w:p>
+    <w:p/>
     <w:p>
       <w:pPr>
         <w:pStyle w:val="Ttulo1"/>
@@ -10230,7 +11132,8 @@
           <w:szCs w:val="24"/>
         </w:rPr>
       </w:pPr>
-      <w:bookmarkStart w:id="21" w:name="_Toc14160060"/>
+      <w:bookmarkStart w:id="20" w:name="_Toc14160060"/>
+      <w:proofErr w:type="spellStart"/>
       <w:r>
         <w:rPr>
           <w:rFonts w:ascii="Arial" w:hAnsi="Arial" w:cs="Arial"/>
@@ -10238,9 +11141,9 @@
           <w:sz w:val="24"/>
           <w:szCs w:val="24"/>
         </w:rPr>
-        <w:lastRenderedPageBreak/>
-        <w:t xml:space="preserve">Kanban e </w:t>
-      </w:r>
+        <w:t>Kanban</w:t>
+      </w:r>
+      <w:proofErr w:type="spellEnd"/>
       <w:r>
         <w:rPr>
           <w:rFonts w:ascii="Arial" w:hAnsi="Arial" w:cs="Arial"/>
@@ -10248,9 +11151,18 @@
           <w:sz w:val="24"/>
           <w:szCs w:val="24"/>
         </w:rPr>
+        <w:t xml:space="preserve"> e </w:t>
+      </w:r>
+      <w:r>
+        <w:rPr>
+          <w:rFonts w:ascii="Arial" w:hAnsi="Arial" w:cs="Arial"/>
+          <w:color w:val="auto"/>
+          <w:sz w:val="24"/>
+          <w:szCs w:val="24"/>
+        </w:rPr>
         <w:t>Retrospectiva</w:t>
       </w:r>
-      <w:bookmarkEnd w:id="21"/>
+      <w:bookmarkEnd w:id="20"/>
     </w:p>
     <w:p>
       <w:pPr>
@@ -10286,7 +11198,25 @@
           <w:sz w:val="24"/>
           <w:szCs w:val="24"/>
         </w:rPr>
-        <w:t xml:space="preserve">imagens do quadro de Kanban e </w:t>
+        <w:t xml:space="preserve">imagens do quadro de </w:t>
+      </w:r>
+      <w:proofErr w:type="spellStart"/>
+      <w:r>
+        <w:rPr>
+          <w:rFonts w:ascii="Arial" w:hAnsi="Arial" w:cs="Arial"/>
+          <w:sz w:val="24"/>
+          <w:szCs w:val="24"/>
+        </w:rPr>
+        <w:t>Kanban</w:t>
+      </w:r>
+      <w:proofErr w:type="spellEnd"/>
+      <w:r>
+        <w:rPr>
+          <w:rFonts w:ascii="Arial" w:hAnsi="Arial" w:cs="Arial"/>
+          <w:sz w:val="24"/>
+          <w:szCs w:val="24"/>
+        </w:rPr>
+        <w:t xml:space="preserve"> e </w:t>
       </w:r>
       <w:r>
         <w:rPr>
@@ -10307,23 +11237,19 @@
     </w:p>
     <w:p>
       <w:pPr>
-        <w:keepNext/>
-        <w:spacing w:line="360" w:lineRule="auto"/>
-        <w:jc w:val="both"/>
+        <w:pStyle w:val="Legenda"/>
       </w:pPr>
       <w:r>
         <w:rPr>
           <w:rFonts w:ascii="Arial" w:hAnsi="Arial" w:cs="Arial"/>
           <w:noProof/>
-          <w:sz w:val="24"/>
-          <w:szCs w:val="24"/>
-          <w:lang w:eastAsia="pt-BR"/>
+          <w:szCs w:val="24"/>
         </w:rPr>
         <w:drawing>
-          <wp:inline distT="0" distB="0" distL="0" distR="0" wp14:anchorId="52276BF7" wp14:editId="39FD04E1">
-            <wp:extent cx="5968365" cy="4206875"/>
-            <wp:effectExtent l="0" t="0" r="0" b="3175"/>
-            <wp:docPr id="8" name="Imagem 8"/>
+          <wp:inline distT="0" distB="0" distL="0" distR="0" wp14:anchorId="3AF2AA70" wp14:editId="59F29B99">
+            <wp:extent cx="5579745" cy="2439670"/>
+            <wp:effectExtent l="0" t="0" r="1905" b="0"/>
+            <wp:docPr id="23" name="Imagem 23"/>
             <wp:cNvGraphicFramePr>
               <a:graphicFrameLocks xmlns:a="http://schemas.openxmlformats.org/drawingml/2006/main" noChangeAspect="1"/>
             </wp:cNvGraphicFramePr>
@@ -10331,10 +11257,8 @@
               <a:graphicData uri="http://schemas.openxmlformats.org/drawingml/2006/picture">
                 <pic:pic xmlns:pic="http://schemas.openxmlformats.org/drawingml/2006/picture">
                   <pic:nvPicPr>
-                    <pic:cNvPr id="0" name="Picture 2"/>
-                    <pic:cNvPicPr>
-                      <a:picLocks noChangeAspect="1" noChangeArrowheads="1"/>
-                    </pic:cNvPicPr>
+                    <pic:cNvPr id="23" name="29CCE28.tmp"/>
+                    <pic:cNvPicPr/>
                   </pic:nvPicPr>
                   <pic:blipFill>
                     <a:blip r:embed="rId32">
@@ -10344,20 +11268,18 @@
                         </a:ext>
                       </a:extLst>
                     </a:blip>
-                    <a:srcRect/>
                     <a:stretch>
                       <a:fillRect/>
                     </a:stretch>
                   </pic:blipFill>
-                  <pic:spPr bwMode="auto">
+                  <pic:spPr>
                     <a:xfrm>
                       <a:off x="0" y="0"/>
-                      <a:ext cx="5968365" cy="4206875"/>
+                      <a:ext cx="5579745" cy="2439670"/>
                     </a:xfrm>
                     <a:prstGeom prst="rect">
                       <a:avLst/>
                     </a:prstGeom>
-                    <a:noFill/>
                   </pic:spPr>
                 </pic:pic>
               </a:graphicData>
@@ -10370,94 +11292,344 @@
       <w:pPr>
         <w:pStyle w:val="Legenda"/>
         <w:ind w:left="1418" w:firstLine="709"/>
-        <w:jc w:val="both"/>
-        <w:rPr>
-          <w:rFonts w:ascii="Arial" w:hAnsi="Arial" w:cs="Arial"/>
-          <w:szCs w:val="24"/>
-        </w:rPr>
       </w:pPr>
       <w:r>
         <w:t xml:space="preserve">Figura </w:t>
       </w:r>
-      <w:r>
-        <w:fldChar w:fldCharType="begin"/>
-      </w:r>
-      <w:r>
-        <w:instrText xml:space="preserve"> SEQ Figura \* ARABIC </w:instrText>
-      </w:r>
-      <w:r>
-        <w:fldChar w:fldCharType="separate"/>
-      </w:r>
+      <w:fldSimple w:instr=" SEQ Figura \* ARABIC ">
+        <w:r>
+          <w:rPr>
+            <w:noProof/>
+          </w:rPr>
+          <w:t>12</w:t>
+        </w:r>
+      </w:fldSimple>
+      <w:r>
+        <w:t xml:space="preserve"> - </w:t>
+      </w:r>
+      <w:proofErr w:type="spellStart"/>
+      <w:r>
+        <w:t>Kanban</w:t>
+      </w:r>
+      <w:proofErr w:type="spellEnd"/>
+      <w:r>
+        <w:t>: Primeiro dia do primeiro Sprint</w:t>
+      </w:r>
+    </w:p>
+    <w:p>
       <w:r>
         <w:rPr>
           <w:noProof/>
         </w:rPr>
-        <w:t>6</w:t>
-      </w:r>
+        <w:drawing>
+          <wp:inline distT="0" distB="0" distL="0" distR="0" wp14:anchorId="5BAE85D9" wp14:editId="2CDBB1C2">
+            <wp:extent cx="5579745" cy="1125855"/>
+            <wp:effectExtent l="0" t="0" r="1905" b="0"/>
+            <wp:docPr id="24" name="Imagem 24"/>
+            <wp:cNvGraphicFramePr>
+              <a:graphicFrameLocks xmlns:a="http://schemas.openxmlformats.org/drawingml/2006/main" noChangeAspect="1"/>
+            </wp:cNvGraphicFramePr>
+            <a:graphic xmlns:a="http://schemas.openxmlformats.org/drawingml/2006/main">
+              <a:graphicData uri="http://schemas.openxmlformats.org/drawingml/2006/picture">
+                <pic:pic xmlns:pic="http://schemas.openxmlformats.org/drawingml/2006/picture">
+                  <pic:nvPicPr>
+                    <pic:cNvPr id="24" name="29CDDE9.tmp"/>
+                    <pic:cNvPicPr/>
+                  </pic:nvPicPr>
+                  <pic:blipFill>
+                    <a:blip r:embed="rId33">
+                      <a:extLst>
+                        <a:ext uri="{28A0092B-C50C-407E-A947-70E740481C1C}">
+                          <a14:useLocalDpi xmlns:a14="http://schemas.microsoft.com/office/drawing/2010/main" val="0"/>
+                        </a:ext>
+                      </a:extLst>
+                    </a:blip>
+                    <a:stretch>
+                      <a:fillRect/>
+                    </a:stretch>
+                  </pic:blipFill>
+                  <pic:spPr>
+                    <a:xfrm>
+                      <a:off x="0" y="0"/>
+                      <a:ext cx="5579745" cy="1125855"/>
+                    </a:xfrm>
+                    <a:prstGeom prst="rect">
+                      <a:avLst/>
+                    </a:prstGeom>
+                  </pic:spPr>
+                </pic:pic>
+              </a:graphicData>
+            </a:graphic>
+          </wp:inline>
+        </w:drawing>
+      </w:r>
+    </w:p>
+    <w:p>
+      <w:pPr>
+        <w:pStyle w:val="Legenda"/>
+        <w:ind w:left="1418"/>
+      </w:pPr>
+      <w:r>
+        <w:t xml:space="preserve">Figura </w:t>
+      </w:r>
+      <w:fldSimple w:instr=" SEQ Figura \* ARABIC ">
+        <w:r>
+          <w:rPr>
+            <w:noProof/>
+          </w:rPr>
+          <w:t>13</w:t>
+        </w:r>
+      </w:fldSimple>
+      <w:r>
+        <w:t xml:space="preserve"> - </w:t>
+      </w:r>
+      <w:proofErr w:type="spellStart"/>
+      <w:r>
+        <w:t>Kanban</w:t>
+      </w:r>
+      <w:proofErr w:type="spellEnd"/>
+      <w:r>
+        <w:t xml:space="preserve">: </w:t>
+      </w:r>
+      <w:r>
+        <w:t>Primeira</w:t>
+      </w:r>
+      <w:r>
+        <w:t xml:space="preserve"> semana do Primeiro Sprint</w:t>
+      </w:r>
+    </w:p>
+    <w:p>
       <w:r>
         <w:rPr>
           <w:noProof/>
         </w:rPr>
-        <w:fldChar w:fldCharType="end"/>
-      </w:r>
-      <w:r>
-        <w:t xml:space="preserve"> - Kanban - Primeiro Sprint</w:t>
-      </w:r>
-    </w:p>
-    <w:p>
-      <w:pPr>
-        <w:spacing w:line="360" w:lineRule="auto"/>
-        <w:jc w:val="both"/>
-        <w:rPr>
-          <w:rFonts w:ascii="Arial" w:hAnsi="Arial" w:cs="Arial"/>
-          <w:sz w:val="24"/>
-          <w:szCs w:val="24"/>
-        </w:rPr>
-      </w:pPr>
-    </w:p>
-    <w:p>
-      <w:pPr>
-        <w:spacing w:line="360" w:lineRule="auto"/>
-        <w:jc w:val="both"/>
-        <w:rPr>
-          <w:rFonts w:ascii="Arial" w:eastAsiaTheme="majorEastAsia" w:hAnsi="Arial" w:cs="Arial"/>
-          <w:bCs/>
-          <w:sz w:val="24"/>
-          <w:szCs w:val="24"/>
-        </w:rPr>
-      </w:pPr>
-    </w:p>
-    <w:p>
-      <w:pPr>
-        <w:spacing w:line="360" w:lineRule="auto"/>
-        <w:jc w:val="both"/>
-        <w:rPr>
-          <w:rFonts w:ascii="Arial" w:eastAsiaTheme="majorEastAsia" w:hAnsi="Arial" w:cs="Arial"/>
-          <w:bCs/>
-          <w:sz w:val="24"/>
-          <w:szCs w:val="24"/>
-        </w:rPr>
-      </w:pPr>
-    </w:p>
-    <w:p>
-      <w:pPr>
-        <w:rPr>
-          <w:rFonts w:ascii="Arial" w:eastAsiaTheme="majorEastAsia" w:hAnsi="Arial" w:cs="Arial"/>
-          <w:b/>
-          <w:bCs/>
-          <w:sz w:val="24"/>
-          <w:szCs w:val="24"/>
-        </w:rPr>
-      </w:pPr>
-      <w:r>
-        <w:rPr>
-          <w:rFonts w:ascii="Arial" w:hAnsi="Arial" w:cs="Arial"/>
-          <w:sz w:val="24"/>
-          <w:szCs w:val="24"/>
-        </w:rPr>
-        <w:br w:type="page"/>
-      </w:r>
-    </w:p>
+        <w:lastRenderedPageBreak/>
+        <w:drawing>
+          <wp:inline distT="0" distB="0" distL="0" distR="0" wp14:anchorId="29DE452D" wp14:editId="76CDE843">
+            <wp:extent cx="5579745" cy="1229360"/>
+            <wp:effectExtent l="0" t="0" r="1905" b="8890"/>
+            <wp:docPr id="30" name="Imagem 30"/>
+            <wp:cNvGraphicFramePr>
+              <a:graphicFrameLocks xmlns:a="http://schemas.openxmlformats.org/drawingml/2006/main" noChangeAspect="1"/>
+            </wp:cNvGraphicFramePr>
+            <a:graphic xmlns:a="http://schemas.openxmlformats.org/drawingml/2006/main">
+              <a:graphicData uri="http://schemas.openxmlformats.org/drawingml/2006/picture">
+                <pic:pic xmlns:pic="http://schemas.openxmlformats.org/drawingml/2006/picture">
+                  <pic:nvPicPr>
+                    <pic:cNvPr id="30" name="29C94A5.tmp"/>
+                    <pic:cNvPicPr/>
+                  </pic:nvPicPr>
+                  <pic:blipFill>
+                    <a:blip r:embed="rId34">
+                      <a:extLst>
+                        <a:ext uri="{28A0092B-C50C-407E-A947-70E740481C1C}">
+                          <a14:useLocalDpi xmlns:a14="http://schemas.microsoft.com/office/drawing/2010/main" val="0"/>
+                        </a:ext>
+                      </a:extLst>
+                    </a:blip>
+                    <a:stretch>
+                      <a:fillRect/>
+                    </a:stretch>
+                  </pic:blipFill>
+                  <pic:spPr>
+                    <a:xfrm>
+                      <a:off x="0" y="0"/>
+                      <a:ext cx="5579745" cy="1229360"/>
+                    </a:xfrm>
+                    <a:prstGeom prst="rect">
+                      <a:avLst/>
+                    </a:prstGeom>
+                  </pic:spPr>
+                </pic:pic>
+              </a:graphicData>
+            </a:graphic>
+          </wp:inline>
+        </w:drawing>
+      </w:r>
+    </w:p>
+    <w:p>
+      <w:pPr>
+        <w:pStyle w:val="Legenda"/>
+        <w:ind w:left="709" w:firstLine="709"/>
+      </w:pPr>
+      <w:r>
+        <w:t xml:space="preserve">Figura </w:t>
+      </w:r>
+      <w:fldSimple w:instr=" SEQ Figura \* ARABIC ">
+        <w:r>
+          <w:rPr>
+            <w:noProof/>
+          </w:rPr>
+          <w:t>14</w:t>
+        </w:r>
+      </w:fldSimple>
+      <w:r>
+        <w:t xml:space="preserve"> - </w:t>
+      </w:r>
+      <w:proofErr w:type="spellStart"/>
+      <w:r>
+        <w:t>Kanban</w:t>
+      </w:r>
+      <w:proofErr w:type="spellEnd"/>
+      <w:r>
+        <w:t>: Segunda semana do Primeiro Sprint</w:t>
+      </w:r>
+    </w:p>
+    <w:p>
+      <w:r>
+        <w:rPr>
+          <w:noProof/>
+        </w:rPr>
+        <w:drawing>
+          <wp:inline distT="0" distB="0" distL="0" distR="0" wp14:anchorId="6356C9BC" wp14:editId="61BC0C2B">
+            <wp:extent cx="5579745" cy="1809750"/>
+            <wp:effectExtent l="0" t="0" r="1905" b="0"/>
+            <wp:docPr id="38" name="Imagem 38"/>
+            <wp:cNvGraphicFramePr>
+              <a:graphicFrameLocks xmlns:a="http://schemas.openxmlformats.org/drawingml/2006/main" noChangeAspect="1"/>
+            </wp:cNvGraphicFramePr>
+            <a:graphic xmlns:a="http://schemas.openxmlformats.org/drawingml/2006/main">
+              <a:graphicData uri="http://schemas.openxmlformats.org/drawingml/2006/picture">
+                <pic:pic xmlns:pic="http://schemas.openxmlformats.org/drawingml/2006/picture">
+                  <pic:nvPicPr>
+                    <pic:cNvPr id="38" name="29C68FA.tmp"/>
+                    <pic:cNvPicPr/>
+                  </pic:nvPicPr>
+                  <pic:blipFill>
+                    <a:blip r:embed="rId35">
+                      <a:extLst>
+                        <a:ext uri="{28A0092B-C50C-407E-A947-70E740481C1C}">
+                          <a14:useLocalDpi xmlns:a14="http://schemas.microsoft.com/office/drawing/2010/main" val="0"/>
+                        </a:ext>
+                      </a:extLst>
+                    </a:blip>
+                    <a:stretch>
+                      <a:fillRect/>
+                    </a:stretch>
+                  </pic:blipFill>
+                  <pic:spPr>
+                    <a:xfrm>
+                      <a:off x="0" y="0"/>
+                      <a:ext cx="5579745" cy="1809750"/>
+                    </a:xfrm>
+                    <a:prstGeom prst="rect">
+                      <a:avLst/>
+                    </a:prstGeom>
+                  </pic:spPr>
+                </pic:pic>
+              </a:graphicData>
+            </a:graphic>
+          </wp:inline>
+        </w:drawing>
+      </w:r>
+    </w:p>
+    <w:p>
+      <w:pPr>
+        <w:pStyle w:val="Legenda"/>
+        <w:ind w:left="709" w:firstLine="709"/>
+      </w:pPr>
+      <w:r>
+        <w:t xml:space="preserve">Figura </w:t>
+      </w:r>
+      <w:fldSimple w:instr=" SEQ Figura \* ARABIC ">
+        <w:r>
+          <w:rPr>
+            <w:noProof/>
+          </w:rPr>
+          <w:t>15</w:t>
+        </w:r>
+      </w:fldSimple>
+      <w:r>
+        <w:t xml:space="preserve"> - </w:t>
+      </w:r>
+      <w:proofErr w:type="spellStart"/>
+      <w:r>
+        <w:t>Kanban</w:t>
+      </w:r>
+      <w:proofErr w:type="spellEnd"/>
+      <w:r>
+        <w:t xml:space="preserve"> - Terceira semana do Primeiro Sprint</w:t>
+      </w:r>
+    </w:p>
+    <w:p>
+      <w:r>
+        <w:rPr>
+          <w:noProof/>
+        </w:rPr>
+        <w:drawing>
+          <wp:inline distT="0" distB="0" distL="0" distR="0" wp14:anchorId="0083E989" wp14:editId="47E20239">
+            <wp:extent cx="5579745" cy="2428875"/>
+            <wp:effectExtent l="0" t="0" r="1905" b="9525"/>
+            <wp:docPr id="39" name="Imagem 39"/>
+            <wp:cNvGraphicFramePr>
+              <a:graphicFrameLocks xmlns:a="http://schemas.openxmlformats.org/drawingml/2006/main" noChangeAspect="1"/>
+            </wp:cNvGraphicFramePr>
+            <a:graphic xmlns:a="http://schemas.openxmlformats.org/drawingml/2006/main">
+              <a:graphicData uri="http://schemas.openxmlformats.org/drawingml/2006/picture">
+                <pic:pic xmlns:pic="http://schemas.openxmlformats.org/drawingml/2006/picture">
+                  <pic:nvPicPr>
+                    <pic:cNvPr id="39" name="29CD59B.tmp"/>
+                    <pic:cNvPicPr/>
+                  </pic:nvPicPr>
+                  <pic:blipFill>
+                    <a:blip r:embed="rId36">
+                      <a:extLst>
+                        <a:ext uri="{28A0092B-C50C-407E-A947-70E740481C1C}">
+                          <a14:useLocalDpi xmlns:a14="http://schemas.microsoft.com/office/drawing/2010/main" val="0"/>
+                        </a:ext>
+                      </a:extLst>
+                    </a:blip>
+                    <a:stretch>
+                      <a:fillRect/>
+                    </a:stretch>
+                  </pic:blipFill>
+                  <pic:spPr>
+                    <a:xfrm>
+                      <a:off x="0" y="0"/>
+                      <a:ext cx="5579745" cy="2428875"/>
+                    </a:xfrm>
+                    <a:prstGeom prst="rect">
+                      <a:avLst/>
+                    </a:prstGeom>
+                  </pic:spPr>
+                </pic:pic>
+              </a:graphicData>
+            </a:graphic>
+          </wp:inline>
+        </w:drawing>
+      </w:r>
+    </w:p>
+    <w:p>
+      <w:pPr>
+        <w:pStyle w:val="Legenda"/>
+        <w:ind w:left="709" w:firstLine="709"/>
+      </w:pPr>
+      <w:bookmarkStart w:id="21" w:name="_GoBack"/>
+      <w:bookmarkEnd w:id="21"/>
+      <w:r>
+        <w:t xml:space="preserve">Figura </w:t>
+      </w:r>
+      <w:fldSimple w:instr=" SEQ Figura \* ARABIC ">
+        <w:r>
+          <w:rPr>
+            <w:noProof/>
+          </w:rPr>
+          <w:t>16</w:t>
+        </w:r>
+      </w:fldSimple>
+      <w:r>
+        <w:t xml:space="preserve"> - </w:t>
+      </w:r>
+      <w:proofErr w:type="spellStart"/>
+      <w:r>
+        <w:t>Kanban</w:t>
+      </w:r>
+      <w:proofErr w:type="spellEnd"/>
+      <w:r>
+        <w:t xml:space="preserve"> - Quarta semana do Primeiro Sprint</w:t>
+      </w:r>
+    </w:p>
+    <w:p/>
     <w:p>
       <w:pPr>
         <w:pStyle w:val="Ttulo1"/>
@@ -10482,7 +11654,6 @@
           <w:sz w:val="24"/>
           <w:szCs w:val="24"/>
         </w:rPr>
-        <w:lastRenderedPageBreak/>
         <w:t>Modelo de Dados</w:t>
       </w:r>
       <w:bookmarkEnd w:id="22"/>
@@ -10532,6 +11703,7 @@
           <w:sz w:val="24"/>
           <w:szCs w:val="24"/>
         </w:rPr>
+        <w:lastRenderedPageBreak/>
         <w:t>Diagrama de Entidade e Relacionamento</w:t>
       </w:r>
       <w:bookmarkEnd w:id="23"/>
@@ -11265,9 +12437,9 @@
       </w:pPr>
     </w:p>
     <w:sectPr>
-      <w:headerReference w:type="even" r:id="rId33"/>
-      <w:headerReference w:type="default" r:id="rId34"/>
-      <w:footerReference w:type="default" r:id="rId35"/>
+      <w:headerReference w:type="even" r:id="rId37"/>
+      <w:headerReference w:type="default" r:id="rId38"/>
+      <w:footerReference w:type="default" r:id="rId39"/>
       <w:pgSz w:w="11906" w:h="16838" w:code="9"/>
       <w:pgMar w:top="1701" w:right="1134" w:bottom="1134" w:left="1701" w:header="709" w:footer="709" w:gutter="284"/>
       <w:cols w:space="708"/>
@@ -11278,7 +12450,7 @@
 </file>
 
 <file path=word/endnotes.xml><?xml version="1.0" encoding="utf-8"?>
-<w:endnotes xmlns:wpc="http://schemas.microsoft.com/office/word/2010/wordprocessingCanvas" xmlns:cx="http://schemas.microsoft.com/office/drawing/2014/chartex" xmlns:cx1="http://schemas.microsoft.com/office/drawing/2015/9/8/chartex" xmlns:mc="http://schemas.openxmlformats.org/markup-compatibility/2006" xmlns:o="urn:schemas-microsoft-com:office:office" xmlns:r="http://schemas.openxmlformats.org/officeDocument/2006/relationships" xmlns:m="http://schemas.openxmlformats.org/officeDocument/2006/math" xmlns:v="urn:schemas-microsoft-com:vml" xmlns:wp14="http://schemas.microsoft.com/office/word/2010/wordprocessingDrawing" xmlns:wp="http://schemas.openxmlformats.org/drawingml/2006/wordprocessingDrawing" xmlns:w10="urn:schemas-microsoft-com:office:word" xmlns:w="http://schemas.openxmlformats.org/wordprocessingml/2006/main" xmlns:w14="http://schemas.microsoft.com/office/word/2010/wordml" xmlns:w15="http://schemas.microsoft.com/office/word/2012/wordml" xmlns:w16se="http://schemas.microsoft.com/office/word/2015/wordml/symex" xmlns:wpg="http://schemas.microsoft.com/office/word/2010/wordprocessingGroup" xmlns:wpi="http://schemas.microsoft.com/office/word/2010/wordprocessingInk" xmlns:wne="http://schemas.microsoft.com/office/word/2006/wordml" xmlns:wps="http://schemas.microsoft.com/office/word/2010/wordprocessingShape" mc:Ignorable="w14 w15 w16se wp14">
+<w:endnotes xmlns:wpc="http://schemas.microsoft.com/office/word/2010/wordprocessingCanvas" xmlns:cx="http://schemas.microsoft.com/office/drawing/2014/chartex" xmlns:cx1="http://schemas.microsoft.com/office/drawing/2015/9/8/chartex" xmlns:cx2="http://schemas.microsoft.com/office/drawing/2015/10/21/chartex" xmlns:cx3="http://schemas.microsoft.com/office/drawing/2016/5/9/chartex" xmlns:cx4="http://schemas.microsoft.com/office/drawing/2016/5/10/chartex" xmlns:cx5="http://schemas.microsoft.com/office/drawing/2016/5/11/chartex" xmlns:cx6="http://schemas.microsoft.com/office/drawing/2016/5/12/chartex" xmlns:cx7="http://schemas.microsoft.com/office/drawing/2016/5/13/chartex" xmlns:cx8="http://schemas.microsoft.com/office/drawing/2016/5/14/chartex" xmlns:mc="http://schemas.openxmlformats.org/markup-compatibility/2006" xmlns:aink="http://schemas.microsoft.com/office/drawing/2016/ink" xmlns:am3d="http://schemas.microsoft.com/office/drawing/2017/model3d" xmlns:o="urn:schemas-microsoft-com:office:office" xmlns:r="http://schemas.openxmlformats.org/officeDocument/2006/relationships" xmlns:m="http://schemas.openxmlformats.org/officeDocument/2006/math" xmlns:v="urn:schemas-microsoft-com:vml" xmlns:wp14="http://schemas.microsoft.com/office/word/2010/wordprocessingDrawing" xmlns:wp="http://schemas.openxmlformats.org/drawingml/2006/wordprocessingDrawing" xmlns:w10="urn:schemas-microsoft-com:office:word" xmlns:w="http://schemas.openxmlformats.org/wordprocessingml/2006/main" xmlns:w14="http://schemas.microsoft.com/office/word/2010/wordml" xmlns:w15="http://schemas.microsoft.com/office/word/2012/wordml" xmlns:w16cid="http://schemas.microsoft.com/office/word/2016/wordml/cid" xmlns:w16se="http://schemas.microsoft.com/office/word/2015/wordml/symex" xmlns:wpg="http://schemas.microsoft.com/office/word/2010/wordprocessingGroup" xmlns:wpi="http://schemas.microsoft.com/office/word/2010/wordprocessingInk" xmlns:wne="http://schemas.microsoft.com/office/word/2006/wordml" xmlns:wps="http://schemas.microsoft.com/office/word/2010/wordprocessingShape" mc:Ignorable="w14 w15 w16se w16cid wp14">
   <w:endnote w:type="separator" w:id="-1">
     <w:p>
       <w:pPr>
@@ -11303,7 +12475,7 @@
 </file>
 
 <file path=word/footer1.xml><?xml version="1.0" encoding="utf-8"?>
-<w:ftr xmlns:wpc="http://schemas.microsoft.com/office/word/2010/wordprocessingCanvas" xmlns:cx="http://schemas.microsoft.com/office/drawing/2014/chartex" xmlns:cx1="http://schemas.microsoft.com/office/drawing/2015/9/8/chartex" xmlns:mc="http://schemas.openxmlformats.org/markup-compatibility/2006" xmlns:o="urn:schemas-microsoft-com:office:office" xmlns:r="http://schemas.openxmlformats.org/officeDocument/2006/relationships" xmlns:m="http://schemas.openxmlformats.org/officeDocument/2006/math" xmlns:v="urn:schemas-microsoft-com:vml" xmlns:wp14="http://schemas.microsoft.com/office/word/2010/wordprocessingDrawing" xmlns:wp="http://schemas.openxmlformats.org/drawingml/2006/wordprocessingDrawing" xmlns:w10="urn:schemas-microsoft-com:office:word" xmlns:w="http://schemas.openxmlformats.org/wordprocessingml/2006/main" xmlns:w14="http://schemas.microsoft.com/office/word/2010/wordml" xmlns:w15="http://schemas.microsoft.com/office/word/2012/wordml" xmlns:w16se="http://schemas.microsoft.com/office/word/2015/wordml/symex" xmlns:wpg="http://schemas.microsoft.com/office/word/2010/wordprocessingGroup" xmlns:wpi="http://schemas.microsoft.com/office/word/2010/wordprocessingInk" xmlns:wne="http://schemas.microsoft.com/office/word/2006/wordml" xmlns:wps="http://schemas.microsoft.com/office/word/2010/wordprocessingShape" mc:Ignorable="w14 w15 w16se wp14">
+<w:ftr xmlns:wpc="http://schemas.microsoft.com/office/word/2010/wordprocessingCanvas" xmlns:cx="http://schemas.microsoft.com/office/drawing/2014/chartex" xmlns:cx1="http://schemas.microsoft.com/office/drawing/2015/9/8/chartex" xmlns:cx2="http://schemas.microsoft.com/office/drawing/2015/10/21/chartex" xmlns:cx3="http://schemas.microsoft.com/office/drawing/2016/5/9/chartex" xmlns:cx4="http://schemas.microsoft.com/office/drawing/2016/5/10/chartex" xmlns:cx5="http://schemas.microsoft.com/office/drawing/2016/5/11/chartex" xmlns:cx6="http://schemas.microsoft.com/office/drawing/2016/5/12/chartex" xmlns:cx7="http://schemas.microsoft.com/office/drawing/2016/5/13/chartex" xmlns:cx8="http://schemas.microsoft.com/office/drawing/2016/5/14/chartex" xmlns:mc="http://schemas.openxmlformats.org/markup-compatibility/2006" xmlns:aink="http://schemas.microsoft.com/office/drawing/2016/ink" xmlns:am3d="http://schemas.microsoft.com/office/drawing/2017/model3d" xmlns:o="urn:schemas-microsoft-com:office:office" xmlns:r="http://schemas.openxmlformats.org/officeDocument/2006/relationships" xmlns:m="http://schemas.openxmlformats.org/officeDocument/2006/math" xmlns:v="urn:schemas-microsoft-com:vml" xmlns:wp14="http://schemas.microsoft.com/office/word/2010/wordprocessingDrawing" xmlns:wp="http://schemas.openxmlformats.org/drawingml/2006/wordprocessingDrawing" xmlns:w10="urn:schemas-microsoft-com:office:word" xmlns:w="http://schemas.openxmlformats.org/wordprocessingml/2006/main" xmlns:w14="http://schemas.microsoft.com/office/word/2010/wordml" xmlns:w15="http://schemas.microsoft.com/office/word/2012/wordml" xmlns:w16cid="http://schemas.microsoft.com/office/word/2016/wordml/cid" xmlns:w16se="http://schemas.microsoft.com/office/word/2015/wordml/symex" xmlns:wpg="http://schemas.microsoft.com/office/word/2010/wordprocessingGroup" xmlns:wpi="http://schemas.microsoft.com/office/word/2010/wordprocessingInk" xmlns:wne="http://schemas.microsoft.com/office/word/2006/wordml" xmlns:wps="http://schemas.microsoft.com/office/word/2010/wordprocessingShape" mc:Ignorable="w14 w15 w16se w16cid wp14">
   <w:p>
     <w:pPr>
       <w:pStyle w:val="Rodap"/>
@@ -11313,7 +12485,7 @@
 </file>
 
 <file path=word/footer2.xml><?xml version="1.0" encoding="utf-8"?>
-<w:ftr xmlns:wpc="http://schemas.microsoft.com/office/word/2010/wordprocessingCanvas" xmlns:cx="http://schemas.microsoft.com/office/drawing/2014/chartex" xmlns:cx1="http://schemas.microsoft.com/office/drawing/2015/9/8/chartex" xmlns:mc="http://schemas.openxmlformats.org/markup-compatibility/2006" xmlns:o="urn:schemas-microsoft-com:office:office" xmlns:r="http://schemas.openxmlformats.org/officeDocument/2006/relationships" xmlns:m="http://schemas.openxmlformats.org/officeDocument/2006/math" xmlns:v="urn:schemas-microsoft-com:vml" xmlns:wp14="http://schemas.microsoft.com/office/word/2010/wordprocessingDrawing" xmlns:wp="http://schemas.openxmlformats.org/drawingml/2006/wordprocessingDrawing" xmlns:w10="urn:schemas-microsoft-com:office:word" xmlns:w="http://schemas.openxmlformats.org/wordprocessingml/2006/main" xmlns:w14="http://schemas.microsoft.com/office/word/2010/wordml" xmlns:w15="http://schemas.microsoft.com/office/word/2012/wordml" xmlns:w16se="http://schemas.microsoft.com/office/word/2015/wordml/symex" xmlns:wpg="http://schemas.microsoft.com/office/word/2010/wordprocessingGroup" xmlns:wpi="http://schemas.microsoft.com/office/word/2010/wordprocessingInk" xmlns:wne="http://schemas.microsoft.com/office/word/2006/wordml" xmlns:wps="http://schemas.microsoft.com/office/word/2010/wordprocessingShape" mc:Ignorable="w14 w15 w16se wp14">
+<w:ftr xmlns:wpc="http://schemas.microsoft.com/office/word/2010/wordprocessingCanvas" xmlns:cx="http://schemas.microsoft.com/office/drawing/2014/chartex" xmlns:cx1="http://schemas.microsoft.com/office/drawing/2015/9/8/chartex" xmlns:cx2="http://schemas.microsoft.com/office/drawing/2015/10/21/chartex" xmlns:cx3="http://schemas.microsoft.com/office/drawing/2016/5/9/chartex" xmlns:cx4="http://schemas.microsoft.com/office/drawing/2016/5/10/chartex" xmlns:cx5="http://schemas.microsoft.com/office/drawing/2016/5/11/chartex" xmlns:cx6="http://schemas.microsoft.com/office/drawing/2016/5/12/chartex" xmlns:cx7="http://schemas.microsoft.com/office/drawing/2016/5/13/chartex" xmlns:cx8="http://schemas.microsoft.com/office/drawing/2016/5/14/chartex" xmlns:mc="http://schemas.openxmlformats.org/markup-compatibility/2006" xmlns:aink="http://schemas.microsoft.com/office/drawing/2016/ink" xmlns:am3d="http://schemas.microsoft.com/office/drawing/2017/model3d" xmlns:o="urn:schemas-microsoft-com:office:office" xmlns:r="http://schemas.openxmlformats.org/officeDocument/2006/relationships" xmlns:m="http://schemas.openxmlformats.org/officeDocument/2006/math" xmlns:v="urn:schemas-microsoft-com:vml" xmlns:wp14="http://schemas.microsoft.com/office/word/2010/wordprocessingDrawing" xmlns:wp="http://schemas.openxmlformats.org/drawingml/2006/wordprocessingDrawing" xmlns:w10="urn:schemas-microsoft-com:office:word" xmlns:w="http://schemas.openxmlformats.org/wordprocessingml/2006/main" xmlns:w14="http://schemas.microsoft.com/office/word/2010/wordml" xmlns:w15="http://schemas.microsoft.com/office/word/2012/wordml" xmlns:w16cid="http://schemas.microsoft.com/office/word/2016/wordml/cid" xmlns:w16se="http://schemas.microsoft.com/office/word/2015/wordml/symex" xmlns:wpg="http://schemas.microsoft.com/office/word/2010/wordprocessingGroup" xmlns:wpi="http://schemas.microsoft.com/office/word/2010/wordprocessingInk" xmlns:wne="http://schemas.microsoft.com/office/word/2006/wordml" xmlns:wps="http://schemas.microsoft.com/office/word/2010/wordprocessingShape" mc:Ignorable="w14 w15 w16se w16cid wp14">
   <w:p>
     <w:pPr>
       <w:pStyle w:val="Rodap"/>
@@ -11329,7 +12501,7 @@
 </file>
 
 <file path=word/footer3.xml><?xml version="1.0" encoding="utf-8"?>
-<w:ftr xmlns:wpc="http://schemas.microsoft.com/office/word/2010/wordprocessingCanvas" xmlns:cx="http://schemas.microsoft.com/office/drawing/2014/chartex" xmlns:cx1="http://schemas.microsoft.com/office/drawing/2015/9/8/chartex" xmlns:mc="http://schemas.openxmlformats.org/markup-compatibility/2006" xmlns:o="urn:schemas-microsoft-com:office:office" xmlns:r="http://schemas.openxmlformats.org/officeDocument/2006/relationships" xmlns:m="http://schemas.openxmlformats.org/officeDocument/2006/math" xmlns:v="urn:schemas-microsoft-com:vml" xmlns:wp14="http://schemas.microsoft.com/office/word/2010/wordprocessingDrawing" xmlns:wp="http://schemas.openxmlformats.org/drawingml/2006/wordprocessingDrawing" xmlns:w10="urn:schemas-microsoft-com:office:word" xmlns:w="http://schemas.openxmlformats.org/wordprocessingml/2006/main" xmlns:w14="http://schemas.microsoft.com/office/word/2010/wordml" xmlns:w15="http://schemas.microsoft.com/office/word/2012/wordml" xmlns:w16se="http://schemas.microsoft.com/office/word/2015/wordml/symex" xmlns:wpg="http://schemas.microsoft.com/office/word/2010/wordprocessingGroup" xmlns:wpi="http://schemas.microsoft.com/office/word/2010/wordprocessingInk" xmlns:wne="http://schemas.microsoft.com/office/word/2006/wordml" xmlns:wps="http://schemas.microsoft.com/office/word/2010/wordprocessingShape" mc:Ignorable="w14 w15 w16se wp14">
+<w:ftr xmlns:wpc="http://schemas.microsoft.com/office/word/2010/wordprocessingCanvas" xmlns:cx="http://schemas.microsoft.com/office/drawing/2014/chartex" xmlns:cx1="http://schemas.microsoft.com/office/drawing/2015/9/8/chartex" xmlns:cx2="http://schemas.microsoft.com/office/drawing/2015/10/21/chartex" xmlns:cx3="http://schemas.microsoft.com/office/drawing/2016/5/9/chartex" xmlns:cx4="http://schemas.microsoft.com/office/drawing/2016/5/10/chartex" xmlns:cx5="http://schemas.microsoft.com/office/drawing/2016/5/11/chartex" xmlns:cx6="http://schemas.microsoft.com/office/drawing/2016/5/12/chartex" xmlns:cx7="http://schemas.microsoft.com/office/drawing/2016/5/13/chartex" xmlns:cx8="http://schemas.microsoft.com/office/drawing/2016/5/14/chartex" xmlns:mc="http://schemas.openxmlformats.org/markup-compatibility/2006" xmlns:aink="http://schemas.microsoft.com/office/drawing/2016/ink" xmlns:am3d="http://schemas.microsoft.com/office/drawing/2017/model3d" xmlns:o="urn:schemas-microsoft-com:office:office" xmlns:r="http://schemas.openxmlformats.org/officeDocument/2006/relationships" xmlns:m="http://schemas.openxmlformats.org/officeDocument/2006/math" xmlns:v="urn:schemas-microsoft-com:vml" xmlns:wp14="http://schemas.microsoft.com/office/word/2010/wordprocessingDrawing" xmlns:wp="http://schemas.openxmlformats.org/drawingml/2006/wordprocessingDrawing" xmlns:w10="urn:schemas-microsoft-com:office:word" xmlns:w="http://schemas.openxmlformats.org/wordprocessingml/2006/main" xmlns:w14="http://schemas.microsoft.com/office/word/2010/wordml" xmlns:w15="http://schemas.microsoft.com/office/word/2012/wordml" xmlns:w16cid="http://schemas.microsoft.com/office/word/2016/wordml/cid" xmlns:w16se="http://schemas.microsoft.com/office/word/2015/wordml/symex" xmlns:wpg="http://schemas.microsoft.com/office/word/2010/wordprocessingGroup" xmlns:wpi="http://schemas.microsoft.com/office/word/2010/wordprocessingInk" xmlns:wne="http://schemas.microsoft.com/office/word/2006/wordml" xmlns:wps="http://schemas.microsoft.com/office/word/2010/wordprocessingShape" mc:Ignorable="w14 w15 w16se w16cid wp14">
   <w:p>
     <w:pPr>
       <w:pStyle w:val="Rodap"/>
@@ -11339,7 +12511,7 @@
 </file>
 
 <file path=word/footer4.xml><?xml version="1.0" encoding="utf-8"?>
-<w:ftr xmlns:wpc="http://schemas.microsoft.com/office/word/2010/wordprocessingCanvas" xmlns:cx="http://schemas.microsoft.com/office/drawing/2014/chartex" xmlns:cx1="http://schemas.microsoft.com/office/drawing/2015/9/8/chartex" xmlns:mc="http://schemas.openxmlformats.org/markup-compatibility/2006" xmlns:o="urn:schemas-microsoft-com:office:office" xmlns:r="http://schemas.openxmlformats.org/officeDocument/2006/relationships" xmlns:m="http://schemas.openxmlformats.org/officeDocument/2006/math" xmlns:v="urn:schemas-microsoft-com:vml" xmlns:wp14="http://schemas.microsoft.com/office/word/2010/wordprocessingDrawing" xmlns:wp="http://schemas.openxmlformats.org/drawingml/2006/wordprocessingDrawing" xmlns:w10="urn:schemas-microsoft-com:office:word" xmlns:w="http://schemas.openxmlformats.org/wordprocessingml/2006/main" xmlns:w14="http://schemas.microsoft.com/office/word/2010/wordml" xmlns:w15="http://schemas.microsoft.com/office/word/2012/wordml" xmlns:w16se="http://schemas.microsoft.com/office/word/2015/wordml/symex" xmlns:wpg="http://schemas.microsoft.com/office/word/2010/wordprocessingGroup" xmlns:wpi="http://schemas.microsoft.com/office/word/2010/wordprocessingInk" xmlns:wne="http://schemas.microsoft.com/office/word/2006/wordml" xmlns:wps="http://schemas.microsoft.com/office/word/2010/wordprocessingShape" mc:Ignorable="w14 w15 w16se wp14">
+<w:ftr xmlns:wpc="http://schemas.microsoft.com/office/word/2010/wordprocessingCanvas" xmlns:cx="http://schemas.microsoft.com/office/drawing/2014/chartex" xmlns:cx1="http://schemas.microsoft.com/office/drawing/2015/9/8/chartex" xmlns:cx2="http://schemas.microsoft.com/office/drawing/2015/10/21/chartex" xmlns:cx3="http://schemas.microsoft.com/office/drawing/2016/5/9/chartex" xmlns:cx4="http://schemas.microsoft.com/office/drawing/2016/5/10/chartex" xmlns:cx5="http://schemas.microsoft.com/office/drawing/2016/5/11/chartex" xmlns:cx6="http://schemas.microsoft.com/office/drawing/2016/5/12/chartex" xmlns:cx7="http://schemas.microsoft.com/office/drawing/2016/5/13/chartex" xmlns:cx8="http://schemas.microsoft.com/office/drawing/2016/5/14/chartex" xmlns:mc="http://schemas.openxmlformats.org/markup-compatibility/2006" xmlns:aink="http://schemas.microsoft.com/office/drawing/2016/ink" xmlns:am3d="http://schemas.microsoft.com/office/drawing/2017/model3d" xmlns:o="urn:schemas-microsoft-com:office:office" xmlns:r="http://schemas.openxmlformats.org/officeDocument/2006/relationships" xmlns:m="http://schemas.openxmlformats.org/officeDocument/2006/math" xmlns:v="urn:schemas-microsoft-com:vml" xmlns:wp14="http://schemas.microsoft.com/office/word/2010/wordprocessingDrawing" xmlns:wp="http://schemas.openxmlformats.org/drawingml/2006/wordprocessingDrawing" xmlns:w10="urn:schemas-microsoft-com:office:word" xmlns:w="http://schemas.openxmlformats.org/wordprocessingml/2006/main" xmlns:w14="http://schemas.microsoft.com/office/word/2010/wordml" xmlns:w15="http://schemas.microsoft.com/office/word/2012/wordml" xmlns:w16cid="http://schemas.microsoft.com/office/word/2016/wordml/cid" xmlns:w16se="http://schemas.microsoft.com/office/word/2015/wordml/symex" xmlns:wpg="http://schemas.microsoft.com/office/word/2010/wordprocessingGroup" xmlns:wpi="http://schemas.microsoft.com/office/word/2010/wordprocessingInk" xmlns:wne="http://schemas.microsoft.com/office/word/2006/wordml" xmlns:wps="http://schemas.microsoft.com/office/word/2010/wordprocessingShape" mc:Ignorable="w14 w15 w16se w16cid wp14">
   <w:p>
     <w:pPr>
       <w:pStyle w:val="Rodap"/>
@@ -11355,7 +12527,7 @@
 </file>
 
 <file path=word/footnotes.xml><?xml version="1.0" encoding="utf-8"?>
-<w:footnotes xmlns:wpc="http://schemas.microsoft.com/office/word/2010/wordprocessingCanvas" xmlns:cx="http://schemas.microsoft.com/office/drawing/2014/chartex" xmlns:cx1="http://schemas.microsoft.com/office/drawing/2015/9/8/chartex" xmlns:mc="http://schemas.openxmlformats.org/markup-compatibility/2006" xmlns:o="urn:schemas-microsoft-com:office:office" xmlns:r="http://schemas.openxmlformats.org/officeDocument/2006/relationships" xmlns:m="http://schemas.openxmlformats.org/officeDocument/2006/math" xmlns:v="urn:schemas-microsoft-com:vml" xmlns:wp14="http://schemas.microsoft.com/office/word/2010/wordprocessingDrawing" xmlns:wp="http://schemas.openxmlformats.org/drawingml/2006/wordprocessingDrawing" xmlns:w10="urn:schemas-microsoft-com:office:word" xmlns:w="http://schemas.openxmlformats.org/wordprocessingml/2006/main" xmlns:w14="http://schemas.microsoft.com/office/word/2010/wordml" xmlns:w15="http://schemas.microsoft.com/office/word/2012/wordml" xmlns:w16se="http://schemas.microsoft.com/office/word/2015/wordml/symex" xmlns:wpg="http://schemas.microsoft.com/office/word/2010/wordprocessingGroup" xmlns:wpi="http://schemas.microsoft.com/office/word/2010/wordprocessingInk" xmlns:wne="http://schemas.microsoft.com/office/word/2006/wordml" xmlns:wps="http://schemas.microsoft.com/office/word/2010/wordprocessingShape" mc:Ignorable="w14 w15 w16se wp14">
+<w:footnotes xmlns:wpc="http://schemas.microsoft.com/office/word/2010/wordprocessingCanvas" xmlns:cx="http://schemas.microsoft.com/office/drawing/2014/chartex" xmlns:cx1="http://schemas.microsoft.com/office/drawing/2015/9/8/chartex" xmlns:cx2="http://schemas.microsoft.com/office/drawing/2015/10/21/chartex" xmlns:cx3="http://schemas.microsoft.com/office/drawing/2016/5/9/chartex" xmlns:cx4="http://schemas.microsoft.com/office/drawing/2016/5/10/chartex" xmlns:cx5="http://schemas.microsoft.com/office/drawing/2016/5/11/chartex" xmlns:cx6="http://schemas.microsoft.com/office/drawing/2016/5/12/chartex" xmlns:cx7="http://schemas.microsoft.com/office/drawing/2016/5/13/chartex" xmlns:cx8="http://schemas.microsoft.com/office/drawing/2016/5/14/chartex" xmlns:mc="http://schemas.openxmlformats.org/markup-compatibility/2006" xmlns:aink="http://schemas.microsoft.com/office/drawing/2016/ink" xmlns:am3d="http://schemas.microsoft.com/office/drawing/2017/model3d" xmlns:o="urn:schemas-microsoft-com:office:office" xmlns:r="http://schemas.openxmlformats.org/officeDocument/2006/relationships" xmlns:m="http://schemas.openxmlformats.org/officeDocument/2006/math" xmlns:v="urn:schemas-microsoft-com:vml" xmlns:wp14="http://schemas.microsoft.com/office/word/2010/wordprocessingDrawing" xmlns:wp="http://schemas.openxmlformats.org/drawingml/2006/wordprocessingDrawing" xmlns:w10="urn:schemas-microsoft-com:office:word" xmlns:w="http://schemas.openxmlformats.org/wordprocessingml/2006/main" xmlns:w14="http://schemas.microsoft.com/office/word/2010/wordml" xmlns:w15="http://schemas.microsoft.com/office/word/2012/wordml" xmlns:w16cid="http://schemas.microsoft.com/office/word/2016/wordml/cid" xmlns:w16se="http://schemas.microsoft.com/office/word/2015/wordml/symex" xmlns:wpg="http://schemas.microsoft.com/office/word/2010/wordprocessingGroup" xmlns:wpi="http://schemas.microsoft.com/office/word/2010/wordprocessingInk" xmlns:wne="http://schemas.microsoft.com/office/word/2006/wordml" xmlns:wps="http://schemas.microsoft.com/office/word/2010/wordprocessingShape" mc:Ignorable="w14 w15 w16se w16cid wp14">
   <w:footnote w:type="separator" w:id="-1">
     <w:p>
       <w:pPr>
@@ -11380,7 +12552,7 @@
 </file>
 
 <file path=word/header1.xml><?xml version="1.0" encoding="utf-8"?>
-<w:hdr xmlns:wpc="http://schemas.microsoft.com/office/word/2010/wordprocessingCanvas" xmlns:cx="http://schemas.microsoft.com/office/drawing/2014/chartex" xmlns:cx1="http://schemas.microsoft.com/office/drawing/2015/9/8/chartex" xmlns:mc="http://schemas.openxmlformats.org/markup-compatibility/2006" xmlns:o="urn:schemas-microsoft-com:office:office" xmlns:r="http://schemas.openxmlformats.org/officeDocument/2006/relationships" xmlns:m="http://schemas.openxmlformats.org/officeDocument/2006/math" xmlns:v="urn:schemas-microsoft-com:vml" xmlns:wp14="http://schemas.microsoft.com/office/word/2010/wordprocessingDrawing" xmlns:wp="http://schemas.openxmlformats.org/drawingml/2006/wordprocessingDrawing" xmlns:w10="urn:schemas-microsoft-com:office:word" xmlns:w="http://schemas.openxmlformats.org/wordprocessingml/2006/main" xmlns:w14="http://schemas.microsoft.com/office/word/2010/wordml" xmlns:w15="http://schemas.microsoft.com/office/word/2012/wordml" xmlns:w16se="http://schemas.microsoft.com/office/word/2015/wordml/symex" xmlns:wpg="http://schemas.microsoft.com/office/word/2010/wordprocessingGroup" xmlns:wpi="http://schemas.microsoft.com/office/word/2010/wordprocessingInk" xmlns:wne="http://schemas.microsoft.com/office/word/2006/wordml" xmlns:wps="http://schemas.microsoft.com/office/word/2010/wordprocessingShape" mc:Ignorable="w14 w15 w16se wp14">
+<w:hdr xmlns:wpc="http://schemas.microsoft.com/office/word/2010/wordprocessingCanvas" xmlns:cx="http://schemas.microsoft.com/office/drawing/2014/chartex" xmlns:cx1="http://schemas.microsoft.com/office/drawing/2015/9/8/chartex" xmlns:cx2="http://schemas.microsoft.com/office/drawing/2015/10/21/chartex" xmlns:cx3="http://schemas.microsoft.com/office/drawing/2016/5/9/chartex" xmlns:cx4="http://schemas.microsoft.com/office/drawing/2016/5/10/chartex" xmlns:cx5="http://schemas.microsoft.com/office/drawing/2016/5/11/chartex" xmlns:cx6="http://schemas.microsoft.com/office/drawing/2016/5/12/chartex" xmlns:cx7="http://schemas.microsoft.com/office/drawing/2016/5/13/chartex" xmlns:cx8="http://schemas.microsoft.com/office/drawing/2016/5/14/chartex" xmlns:mc="http://schemas.openxmlformats.org/markup-compatibility/2006" xmlns:aink="http://schemas.microsoft.com/office/drawing/2016/ink" xmlns:am3d="http://schemas.microsoft.com/office/drawing/2017/model3d" xmlns:o="urn:schemas-microsoft-com:office:office" xmlns:r="http://schemas.openxmlformats.org/officeDocument/2006/relationships" xmlns:m="http://schemas.openxmlformats.org/officeDocument/2006/math" xmlns:v="urn:schemas-microsoft-com:vml" xmlns:wp14="http://schemas.microsoft.com/office/word/2010/wordprocessingDrawing" xmlns:wp="http://schemas.openxmlformats.org/drawingml/2006/wordprocessingDrawing" xmlns:w10="urn:schemas-microsoft-com:office:word" xmlns:w="http://schemas.openxmlformats.org/wordprocessingml/2006/main" xmlns:w14="http://schemas.microsoft.com/office/word/2010/wordml" xmlns:w15="http://schemas.microsoft.com/office/word/2012/wordml" xmlns:w16cid="http://schemas.microsoft.com/office/word/2016/wordml/cid" xmlns:w16se="http://schemas.microsoft.com/office/word/2015/wordml/symex" xmlns:wpg="http://schemas.microsoft.com/office/word/2010/wordprocessingGroup" xmlns:wpi="http://schemas.microsoft.com/office/word/2010/wordprocessingInk" xmlns:wne="http://schemas.microsoft.com/office/word/2006/wordml" xmlns:wps="http://schemas.microsoft.com/office/word/2010/wordprocessingShape" mc:Ignorable="w14 w15 w16se w16cid wp14">
   <w:p>
     <w:pPr>
       <w:pStyle w:val="Cabealho"/>
@@ -11395,7 +12567,7 @@
 </file>
 
 <file path=word/header2.xml><?xml version="1.0" encoding="utf-8"?>
-<w:hdr xmlns:wpc="http://schemas.microsoft.com/office/word/2010/wordprocessingCanvas" xmlns:cx="http://schemas.microsoft.com/office/drawing/2014/chartex" xmlns:cx1="http://schemas.microsoft.com/office/drawing/2015/9/8/chartex" xmlns:mc="http://schemas.openxmlformats.org/markup-compatibility/2006" xmlns:o="urn:schemas-microsoft-com:office:office" xmlns:r="http://schemas.openxmlformats.org/officeDocument/2006/relationships" xmlns:m="http://schemas.openxmlformats.org/officeDocument/2006/math" xmlns:v="urn:schemas-microsoft-com:vml" xmlns:wp14="http://schemas.microsoft.com/office/word/2010/wordprocessingDrawing" xmlns:wp="http://schemas.openxmlformats.org/drawingml/2006/wordprocessingDrawing" xmlns:w10="urn:schemas-microsoft-com:office:word" xmlns:w="http://schemas.openxmlformats.org/wordprocessingml/2006/main" xmlns:w14="http://schemas.microsoft.com/office/word/2010/wordml" xmlns:w15="http://schemas.microsoft.com/office/word/2012/wordml" xmlns:w16se="http://schemas.microsoft.com/office/word/2015/wordml/symex" xmlns:wpg="http://schemas.microsoft.com/office/word/2010/wordprocessingGroup" xmlns:wpi="http://schemas.microsoft.com/office/word/2010/wordprocessingInk" xmlns:wne="http://schemas.microsoft.com/office/word/2006/wordml" xmlns:wps="http://schemas.microsoft.com/office/word/2010/wordprocessingShape" mc:Ignorable="w14 w15 w16se wp14">
+<w:hdr xmlns:wpc="http://schemas.microsoft.com/office/word/2010/wordprocessingCanvas" xmlns:cx="http://schemas.microsoft.com/office/drawing/2014/chartex" xmlns:cx1="http://schemas.microsoft.com/office/drawing/2015/9/8/chartex" xmlns:cx2="http://schemas.microsoft.com/office/drawing/2015/10/21/chartex" xmlns:cx3="http://schemas.microsoft.com/office/drawing/2016/5/9/chartex" xmlns:cx4="http://schemas.microsoft.com/office/drawing/2016/5/10/chartex" xmlns:cx5="http://schemas.microsoft.com/office/drawing/2016/5/11/chartex" xmlns:cx6="http://schemas.microsoft.com/office/drawing/2016/5/12/chartex" xmlns:cx7="http://schemas.microsoft.com/office/drawing/2016/5/13/chartex" xmlns:cx8="http://schemas.microsoft.com/office/drawing/2016/5/14/chartex" xmlns:mc="http://schemas.openxmlformats.org/markup-compatibility/2006" xmlns:aink="http://schemas.microsoft.com/office/drawing/2016/ink" xmlns:am3d="http://schemas.microsoft.com/office/drawing/2017/model3d" xmlns:o="urn:schemas-microsoft-com:office:office" xmlns:r="http://schemas.openxmlformats.org/officeDocument/2006/relationships" xmlns:m="http://schemas.openxmlformats.org/officeDocument/2006/math" xmlns:v="urn:schemas-microsoft-com:vml" xmlns:wp14="http://schemas.microsoft.com/office/word/2010/wordprocessingDrawing" xmlns:wp="http://schemas.openxmlformats.org/drawingml/2006/wordprocessingDrawing" xmlns:w10="urn:schemas-microsoft-com:office:word" xmlns:w="http://schemas.openxmlformats.org/wordprocessingml/2006/main" xmlns:w14="http://schemas.microsoft.com/office/word/2010/wordml" xmlns:w15="http://schemas.microsoft.com/office/word/2012/wordml" xmlns:w16cid="http://schemas.microsoft.com/office/word/2016/wordml/cid" xmlns:w16se="http://schemas.microsoft.com/office/word/2015/wordml/symex" xmlns:wpg="http://schemas.microsoft.com/office/word/2010/wordprocessingGroup" xmlns:wpi="http://schemas.microsoft.com/office/word/2010/wordprocessingInk" xmlns:wne="http://schemas.microsoft.com/office/word/2006/wordml" xmlns:wps="http://schemas.microsoft.com/office/word/2010/wordprocessingShape" mc:Ignorable="w14 w15 w16se w16cid wp14">
   <w:p>
     <w:pPr>
       <w:pStyle w:val="Cabealho"/>
@@ -11405,7 +12577,7 @@
 </file>
 
 <file path=word/header3.xml><?xml version="1.0" encoding="utf-8"?>
-<w:hdr xmlns:wpc="http://schemas.microsoft.com/office/word/2010/wordprocessingCanvas" xmlns:cx="http://schemas.microsoft.com/office/drawing/2014/chartex" xmlns:cx1="http://schemas.microsoft.com/office/drawing/2015/9/8/chartex" xmlns:mc="http://schemas.openxmlformats.org/markup-compatibility/2006" xmlns:o="urn:schemas-microsoft-com:office:office" xmlns:r="http://schemas.openxmlformats.org/officeDocument/2006/relationships" xmlns:m="http://schemas.openxmlformats.org/officeDocument/2006/math" xmlns:v="urn:schemas-microsoft-com:vml" xmlns:wp14="http://schemas.microsoft.com/office/word/2010/wordprocessingDrawing" xmlns:wp="http://schemas.openxmlformats.org/drawingml/2006/wordprocessingDrawing" xmlns:w10="urn:schemas-microsoft-com:office:word" xmlns:w="http://schemas.openxmlformats.org/wordprocessingml/2006/main" xmlns:w14="http://schemas.microsoft.com/office/word/2010/wordml" xmlns:w15="http://schemas.microsoft.com/office/word/2012/wordml" xmlns:w16se="http://schemas.microsoft.com/office/word/2015/wordml/symex" xmlns:wpg="http://schemas.microsoft.com/office/word/2010/wordprocessingGroup" xmlns:wpi="http://schemas.microsoft.com/office/word/2010/wordprocessingInk" xmlns:wne="http://schemas.microsoft.com/office/word/2006/wordml" xmlns:wps="http://schemas.microsoft.com/office/word/2010/wordprocessingShape" mc:Ignorable="w14 w15 w16se wp14">
+<w:hdr xmlns:wpc="http://schemas.microsoft.com/office/word/2010/wordprocessingCanvas" xmlns:cx="http://schemas.microsoft.com/office/drawing/2014/chartex" xmlns:cx1="http://schemas.microsoft.com/office/drawing/2015/9/8/chartex" xmlns:cx2="http://schemas.microsoft.com/office/drawing/2015/10/21/chartex" xmlns:cx3="http://schemas.microsoft.com/office/drawing/2016/5/9/chartex" xmlns:cx4="http://schemas.microsoft.com/office/drawing/2016/5/10/chartex" xmlns:cx5="http://schemas.microsoft.com/office/drawing/2016/5/11/chartex" xmlns:cx6="http://schemas.microsoft.com/office/drawing/2016/5/12/chartex" xmlns:cx7="http://schemas.microsoft.com/office/drawing/2016/5/13/chartex" xmlns:cx8="http://schemas.microsoft.com/office/drawing/2016/5/14/chartex" xmlns:mc="http://schemas.openxmlformats.org/markup-compatibility/2006" xmlns:aink="http://schemas.microsoft.com/office/drawing/2016/ink" xmlns:am3d="http://schemas.microsoft.com/office/drawing/2017/model3d" xmlns:o="urn:schemas-microsoft-com:office:office" xmlns:r="http://schemas.openxmlformats.org/officeDocument/2006/relationships" xmlns:m="http://schemas.openxmlformats.org/officeDocument/2006/math" xmlns:v="urn:schemas-microsoft-com:vml" xmlns:wp14="http://schemas.microsoft.com/office/word/2010/wordprocessingDrawing" xmlns:wp="http://schemas.openxmlformats.org/drawingml/2006/wordprocessingDrawing" xmlns:w10="urn:schemas-microsoft-com:office:word" xmlns:w="http://schemas.openxmlformats.org/wordprocessingml/2006/main" xmlns:w14="http://schemas.microsoft.com/office/word/2010/wordml" xmlns:w15="http://schemas.microsoft.com/office/word/2012/wordml" xmlns:w16cid="http://schemas.microsoft.com/office/word/2016/wordml/cid" xmlns:w16se="http://schemas.microsoft.com/office/word/2015/wordml/symex" xmlns:wpg="http://schemas.microsoft.com/office/word/2010/wordprocessingGroup" xmlns:wpi="http://schemas.microsoft.com/office/word/2010/wordprocessingInk" xmlns:wne="http://schemas.microsoft.com/office/word/2006/wordml" xmlns:wps="http://schemas.microsoft.com/office/word/2010/wordprocessingShape" mc:Ignorable="w14 w15 w16se w16cid wp14">
   <w:p>
     <w:pPr>
       <w:pStyle w:val="Cabealho"/>
@@ -11415,7 +12587,7 @@
 </file>
 
 <file path=word/header4.xml><?xml version="1.0" encoding="utf-8"?>
-<w:hdr xmlns:wpc="http://schemas.microsoft.com/office/word/2010/wordprocessingCanvas" xmlns:cx="http://schemas.microsoft.com/office/drawing/2014/chartex" xmlns:cx1="http://schemas.microsoft.com/office/drawing/2015/9/8/chartex" xmlns:mc="http://schemas.openxmlformats.org/markup-compatibility/2006" xmlns:o="urn:schemas-microsoft-com:office:office" xmlns:r="http://schemas.openxmlformats.org/officeDocument/2006/relationships" xmlns:m="http://schemas.openxmlformats.org/officeDocument/2006/math" xmlns:v="urn:schemas-microsoft-com:vml" xmlns:wp14="http://schemas.microsoft.com/office/word/2010/wordprocessingDrawing" xmlns:wp="http://schemas.openxmlformats.org/drawingml/2006/wordprocessingDrawing" xmlns:w10="urn:schemas-microsoft-com:office:word" xmlns:w="http://schemas.openxmlformats.org/wordprocessingml/2006/main" xmlns:w14="http://schemas.microsoft.com/office/word/2010/wordml" xmlns:w15="http://schemas.microsoft.com/office/word/2012/wordml" xmlns:w16se="http://schemas.microsoft.com/office/word/2015/wordml/symex" xmlns:wpg="http://schemas.microsoft.com/office/word/2010/wordprocessingGroup" xmlns:wpi="http://schemas.microsoft.com/office/word/2010/wordprocessingInk" xmlns:wne="http://schemas.microsoft.com/office/word/2006/wordml" xmlns:wps="http://schemas.microsoft.com/office/word/2010/wordprocessingShape" mc:Ignorable="w14 w15 w16se wp14">
+<w:hdr xmlns:wpc="http://schemas.microsoft.com/office/word/2010/wordprocessingCanvas" xmlns:cx="http://schemas.microsoft.com/office/drawing/2014/chartex" xmlns:cx1="http://schemas.microsoft.com/office/drawing/2015/9/8/chartex" xmlns:cx2="http://schemas.microsoft.com/office/drawing/2015/10/21/chartex" xmlns:cx3="http://schemas.microsoft.com/office/drawing/2016/5/9/chartex" xmlns:cx4="http://schemas.microsoft.com/office/drawing/2016/5/10/chartex" xmlns:cx5="http://schemas.microsoft.com/office/drawing/2016/5/11/chartex" xmlns:cx6="http://schemas.microsoft.com/office/drawing/2016/5/12/chartex" xmlns:cx7="http://schemas.microsoft.com/office/drawing/2016/5/13/chartex" xmlns:cx8="http://schemas.microsoft.com/office/drawing/2016/5/14/chartex" xmlns:mc="http://schemas.openxmlformats.org/markup-compatibility/2006" xmlns:aink="http://schemas.microsoft.com/office/drawing/2016/ink" xmlns:am3d="http://schemas.microsoft.com/office/drawing/2017/model3d" xmlns:o="urn:schemas-microsoft-com:office:office" xmlns:r="http://schemas.openxmlformats.org/officeDocument/2006/relationships" xmlns:m="http://schemas.openxmlformats.org/officeDocument/2006/math" xmlns:v="urn:schemas-microsoft-com:vml" xmlns:wp14="http://schemas.microsoft.com/office/word/2010/wordprocessingDrawing" xmlns:wp="http://schemas.openxmlformats.org/drawingml/2006/wordprocessingDrawing" xmlns:w10="urn:schemas-microsoft-com:office:word" xmlns:w="http://schemas.openxmlformats.org/wordprocessingml/2006/main" xmlns:w14="http://schemas.microsoft.com/office/word/2010/wordml" xmlns:w15="http://schemas.microsoft.com/office/word/2012/wordml" xmlns:w16cid="http://schemas.microsoft.com/office/word/2016/wordml/cid" xmlns:w16se="http://schemas.microsoft.com/office/word/2015/wordml/symex" xmlns:wpg="http://schemas.microsoft.com/office/word/2010/wordprocessingGroup" xmlns:wpi="http://schemas.microsoft.com/office/word/2010/wordprocessingInk" xmlns:wne="http://schemas.microsoft.com/office/word/2006/wordml" xmlns:wps="http://schemas.microsoft.com/office/word/2010/wordprocessingShape" mc:Ignorable="w14 w15 w16se w16cid wp14">
   <w:sdt>
     <w:sdtPr>
       <w:id w:val="-747578550"/>
@@ -11485,7 +12657,7 @@
 </file>
 
 <file path=word/header5.xml><?xml version="1.0" encoding="utf-8"?>
-<w:hdr xmlns:wpc="http://schemas.microsoft.com/office/word/2010/wordprocessingCanvas" xmlns:cx="http://schemas.microsoft.com/office/drawing/2014/chartex" xmlns:cx1="http://schemas.microsoft.com/office/drawing/2015/9/8/chartex" xmlns:mc="http://schemas.openxmlformats.org/markup-compatibility/2006" xmlns:o="urn:schemas-microsoft-com:office:office" xmlns:r="http://schemas.openxmlformats.org/officeDocument/2006/relationships" xmlns:m="http://schemas.openxmlformats.org/officeDocument/2006/math" xmlns:v="urn:schemas-microsoft-com:vml" xmlns:wp14="http://schemas.microsoft.com/office/word/2010/wordprocessingDrawing" xmlns:wp="http://schemas.openxmlformats.org/drawingml/2006/wordprocessingDrawing" xmlns:w10="urn:schemas-microsoft-com:office:word" xmlns:w="http://schemas.openxmlformats.org/wordprocessingml/2006/main" xmlns:w14="http://schemas.microsoft.com/office/word/2010/wordml" xmlns:w15="http://schemas.microsoft.com/office/word/2012/wordml" xmlns:w16se="http://schemas.microsoft.com/office/word/2015/wordml/symex" xmlns:wpg="http://schemas.microsoft.com/office/word/2010/wordprocessingGroup" xmlns:wpi="http://schemas.microsoft.com/office/word/2010/wordprocessingInk" xmlns:wne="http://schemas.microsoft.com/office/word/2006/wordml" xmlns:wps="http://schemas.microsoft.com/office/word/2010/wordprocessingShape" mc:Ignorable="w14 w15 w16se wp14">
+<w:hdr xmlns:wpc="http://schemas.microsoft.com/office/word/2010/wordprocessingCanvas" xmlns:cx="http://schemas.microsoft.com/office/drawing/2014/chartex" xmlns:cx1="http://schemas.microsoft.com/office/drawing/2015/9/8/chartex" xmlns:cx2="http://schemas.microsoft.com/office/drawing/2015/10/21/chartex" xmlns:cx3="http://schemas.microsoft.com/office/drawing/2016/5/9/chartex" xmlns:cx4="http://schemas.microsoft.com/office/drawing/2016/5/10/chartex" xmlns:cx5="http://schemas.microsoft.com/office/drawing/2016/5/11/chartex" xmlns:cx6="http://schemas.microsoft.com/office/drawing/2016/5/12/chartex" xmlns:cx7="http://schemas.microsoft.com/office/drawing/2016/5/13/chartex" xmlns:cx8="http://schemas.microsoft.com/office/drawing/2016/5/14/chartex" xmlns:mc="http://schemas.openxmlformats.org/markup-compatibility/2006" xmlns:aink="http://schemas.microsoft.com/office/drawing/2016/ink" xmlns:am3d="http://schemas.microsoft.com/office/drawing/2017/model3d" xmlns:o="urn:schemas-microsoft-com:office:office" xmlns:r="http://schemas.openxmlformats.org/officeDocument/2006/relationships" xmlns:m="http://schemas.openxmlformats.org/officeDocument/2006/math" xmlns:v="urn:schemas-microsoft-com:vml" xmlns:wp14="http://schemas.microsoft.com/office/word/2010/wordprocessingDrawing" xmlns:wp="http://schemas.openxmlformats.org/drawingml/2006/wordprocessingDrawing" xmlns:w10="urn:schemas-microsoft-com:office:word" xmlns:w="http://schemas.openxmlformats.org/wordprocessingml/2006/main" xmlns:w14="http://schemas.microsoft.com/office/word/2010/wordml" xmlns:w15="http://schemas.microsoft.com/office/word/2012/wordml" xmlns:w16cid="http://schemas.microsoft.com/office/word/2016/wordml/cid" xmlns:w16se="http://schemas.microsoft.com/office/word/2015/wordml/symex" xmlns:wpg="http://schemas.microsoft.com/office/word/2010/wordprocessingGroup" xmlns:wpi="http://schemas.microsoft.com/office/word/2010/wordprocessingInk" xmlns:wne="http://schemas.microsoft.com/office/word/2006/wordml" xmlns:wps="http://schemas.microsoft.com/office/word/2010/wordprocessingShape" mc:Ignorable="w14 w15 w16se w16cid wp14">
   <w:sdt>
     <w:sdtPr>
       <w:id w:val="-1212647906"/>
@@ -11558,7 +12730,7 @@
 </file>
 
 <file path=word/numbering.xml><?xml version="1.0" encoding="utf-8"?>
-<w:numbering xmlns:wpc="http://schemas.microsoft.com/office/word/2010/wordprocessingCanvas" xmlns:cx="http://schemas.microsoft.com/office/drawing/2014/chartex" xmlns:cx1="http://schemas.microsoft.com/office/drawing/2015/9/8/chartex" xmlns:mc="http://schemas.openxmlformats.org/markup-compatibility/2006" xmlns:o="urn:schemas-microsoft-com:office:office" xmlns:r="http://schemas.openxmlformats.org/officeDocument/2006/relationships" xmlns:m="http://schemas.openxmlformats.org/officeDocument/2006/math" xmlns:v="urn:schemas-microsoft-com:vml" xmlns:wp14="http://schemas.microsoft.com/office/word/2010/wordprocessingDrawing" xmlns:wp="http://schemas.openxmlformats.org/drawingml/2006/wordprocessingDrawing" xmlns:w10="urn:schemas-microsoft-com:office:word" xmlns:w="http://schemas.openxmlformats.org/wordprocessingml/2006/main" xmlns:w14="http://schemas.microsoft.com/office/word/2010/wordml" xmlns:w15="http://schemas.microsoft.com/office/word/2012/wordml" xmlns:w16se="http://schemas.microsoft.com/office/word/2015/wordml/symex" xmlns:wpg="http://schemas.microsoft.com/office/word/2010/wordprocessingGroup" xmlns:wpi="http://schemas.microsoft.com/office/word/2010/wordprocessingInk" xmlns:wne="http://schemas.microsoft.com/office/word/2006/wordml" xmlns:wps="http://schemas.microsoft.com/office/word/2010/wordprocessingShape" mc:Ignorable="w14 w15 w16se wp14">
+<w:numbering xmlns:wpc="http://schemas.microsoft.com/office/word/2010/wordprocessingCanvas" xmlns:cx="http://schemas.microsoft.com/office/drawing/2014/chartex" xmlns:cx1="http://schemas.microsoft.com/office/drawing/2015/9/8/chartex" xmlns:cx2="http://schemas.microsoft.com/office/drawing/2015/10/21/chartex" xmlns:cx3="http://schemas.microsoft.com/office/drawing/2016/5/9/chartex" xmlns:cx4="http://schemas.microsoft.com/office/drawing/2016/5/10/chartex" xmlns:cx5="http://schemas.microsoft.com/office/drawing/2016/5/11/chartex" xmlns:cx6="http://schemas.microsoft.com/office/drawing/2016/5/12/chartex" xmlns:cx7="http://schemas.microsoft.com/office/drawing/2016/5/13/chartex" xmlns:cx8="http://schemas.microsoft.com/office/drawing/2016/5/14/chartex" xmlns:mc="http://schemas.openxmlformats.org/markup-compatibility/2006" xmlns:aink="http://schemas.microsoft.com/office/drawing/2016/ink" xmlns:am3d="http://schemas.microsoft.com/office/drawing/2017/model3d" xmlns:o="urn:schemas-microsoft-com:office:office" xmlns:r="http://schemas.openxmlformats.org/officeDocument/2006/relationships" xmlns:m="http://schemas.openxmlformats.org/officeDocument/2006/math" xmlns:v="urn:schemas-microsoft-com:vml" xmlns:wp14="http://schemas.microsoft.com/office/word/2010/wordprocessingDrawing" xmlns:wp="http://schemas.openxmlformats.org/drawingml/2006/wordprocessingDrawing" xmlns:w10="urn:schemas-microsoft-com:office:word" xmlns:w="http://schemas.openxmlformats.org/wordprocessingml/2006/main" xmlns:w14="http://schemas.microsoft.com/office/word/2010/wordml" xmlns:w15="http://schemas.microsoft.com/office/word/2012/wordml" xmlns:w16cid="http://schemas.microsoft.com/office/word/2016/wordml/cid" xmlns:w16se="http://schemas.microsoft.com/office/word/2015/wordml/symex" xmlns:wpg="http://schemas.microsoft.com/office/word/2010/wordprocessingGroup" xmlns:wpi="http://schemas.microsoft.com/office/word/2010/wordprocessingInk" xmlns:wne="http://schemas.microsoft.com/office/word/2006/wordml" xmlns:wps="http://schemas.microsoft.com/office/word/2010/wordprocessingShape" mc:Ignorable="w14 w15 w16se w16cid wp14">
   <w:abstractNum w:abstractNumId="0" w15:restartNumberingAfterBreak="0">
     <w:nsid w:val="061A5419"/>
     <w:multiLevelType w:val="hybridMultilevel"/>
@@ -13927,7 +15099,7 @@
 </file>
 
 <file path=word/styles.xml><?xml version="1.0" encoding="utf-8"?>
-<w:styles xmlns:mc="http://schemas.openxmlformats.org/markup-compatibility/2006" xmlns:r="http://schemas.openxmlformats.org/officeDocument/2006/relationships" xmlns:w="http://schemas.openxmlformats.org/wordprocessingml/2006/main" xmlns:w14="http://schemas.microsoft.com/office/word/2010/wordml" xmlns:w15="http://schemas.microsoft.com/office/word/2012/wordml" xmlns:w16se="http://schemas.microsoft.com/office/word/2015/wordml/symex" mc:Ignorable="w14 w15 w16se">
+<w:styles xmlns:mc="http://schemas.openxmlformats.org/markup-compatibility/2006" xmlns:r="http://schemas.openxmlformats.org/officeDocument/2006/relationships" xmlns:w="http://schemas.openxmlformats.org/wordprocessingml/2006/main" xmlns:w14="http://schemas.microsoft.com/office/word/2010/wordml" xmlns:w15="http://schemas.microsoft.com/office/word/2012/wordml" xmlns:w16cid="http://schemas.microsoft.com/office/word/2016/wordml/cid" xmlns:w16se="http://schemas.microsoft.com/office/word/2015/wordml/symex" mc:Ignorable="w14 w15 w16se w16cid">
   <w:docDefaults>
     <w:rPrDefault>
       <w:rPr>
@@ -13943,7 +15115,7 @@
       </w:pPr>
     </w:pPrDefault>
   </w:docDefaults>
-  <w:latentStyles w:defLockedState="0" w:defUIPriority="99" w:defSemiHidden="0" w:defUnhideWhenUsed="0" w:defQFormat="0" w:count="371">
+  <w:latentStyles w:defLockedState="0" w:defUIPriority="99" w:defSemiHidden="0" w:defUnhideWhenUsed="0" w:defQFormat="0" w:count="376">
     <w:lsdException w:name="Normal" w:uiPriority="0" w:qFormat="1"/>
     <w:lsdException w:name="heading 1" w:uiPriority="9" w:qFormat="1"/>
     <w:lsdException w:name="heading 2" w:semiHidden="1" w:uiPriority="9" w:unhideWhenUsed="1" w:qFormat="1"/>
@@ -14049,7 +15221,6 @@
     <w:lsdException w:name="HTML Sample" w:semiHidden="1" w:unhideWhenUsed="1"/>
     <w:lsdException w:name="HTML Typewriter" w:semiHidden="1" w:unhideWhenUsed="1"/>
     <w:lsdException w:name="HTML Variable" w:semiHidden="1" w:unhideWhenUsed="1"/>
-    <w:lsdException w:name="Normal Table" w:semiHidden="1" w:unhideWhenUsed="1"/>
     <w:lsdException w:name="annotation subject" w:semiHidden="1" w:unhideWhenUsed="1"/>
     <w:lsdException w:name="No List" w:semiHidden="1" w:unhideWhenUsed="1"/>
     <w:lsdException w:name="Outline List 1" w:semiHidden="1" w:unhideWhenUsed="1"/>
@@ -14092,11 +15263,8 @@
     <w:lsdException w:name="Table Contemporary" w:semiHidden="1" w:unhideWhenUsed="1"/>
     <w:lsdException w:name="Table Elegant" w:semiHidden="1" w:unhideWhenUsed="1"/>
     <w:lsdException w:name="Table Professional" w:semiHidden="1" w:unhideWhenUsed="1"/>
-    <w:lsdException w:name="Table Subtle 1" w:semiHidden="1" w:unhideWhenUsed="1"/>
     <w:lsdException w:name="Table Subtle 2" w:semiHidden="1" w:unhideWhenUsed="1"/>
     <w:lsdException w:name="Table Web 1" w:semiHidden="1" w:unhideWhenUsed="1"/>
-    <w:lsdException w:name="Table Web 2" w:semiHidden="1" w:unhideWhenUsed="1"/>
-    <w:lsdException w:name="Table Web 3" w:semiHidden="1" w:unhideWhenUsed="1"/>
     <w:lsdException w:name="Balloon Text" w:semiHidden="1" w:unhideWhenUsed="1"/>
     <w:lsdException w:name="Table Grid" w:uiPriority="59"/>
     <w:lsdException w:name="Table Theme" w:semiHidden="1" w:unhideWhenUsed="1"/>
@@ -14315,6 +15483,11 @@
     <w:lsdException w:name="List Table 5 Dark Accent 6" w:uiPriority="50"/>
     <w:lsdException w:name="List Table 6 Colorful Accent 6" w:uiPriority="51"/>
     <w:lsdException w:name="List Table 7 Colorful Accent 6" w:uiPriority="52"/>
+    <w:lsdException w:name="Mention" w:semiHidden="1" w:unhideWhenUsed="1"/>
+    <w:lsdException w:name="Smart Hyperlink" w:semiHidden="1" w:unhideWhenUsed="1"/>
+    <w:lsdException w:name="Hashtag" w:semiHidden="1" w:unhideWhenUsed="1"/>
+    <w:lsdException w:name="Unresolved Mention" w:semiHidden="1" w:unhideWhenUsed="1"/>
+    <w:lsdException w:name="Smart Link" w:semiHidden="1" w:unhideWhenUsed="1"/>
   </w:latentStyles>
   <w:style w:type="paragraph" w:default="1" w:styleId="Normal">
     <w:name w:val="Normal"/>
@@ -17057,7 +18230,7 @@
 </file>
 
 <file path=customXml/itemProps1.xml><?xml version="1.0" encoding="utf-8"?>
-<ds:datastoreItem xmlns:ds="http://schemas.openxmlformats.org/officeDocument/2006/customXml" ds:itemID="{6C60E510-B63B-475E-83CB-05718CA119B4}">
+<ds:datastoreItem xmlns:ds="http://schemas.openxmlformats.org/officeDocument/2006/customXml" ds:itemID="{08480D31-C979-454C-988A-8160C5D2EBAE}">
   <ds:schemaRefs>
     <ds:schemaRef ds:uri="http://schemas.openxmlformats.org/officeDocument/2006/bibliography"/>
   </ds:schemaRefs>

</xml_diff>

<commit_message>
Modelo de Dados (documentação)
</commit_message>
<xml_diff>
--- a/documentacao/Documentacao_atualizada.docx
+++ b/documentacao/Documentacao_atualizada.docx
@@ -1,6 +1,6 @@
 
 <file path=word/document.xml><?xml version="1.0" encoding="utf-8"?>
-<w:document xmlns:wpc="http://schemas.microsoft.com/office/word/2010/wordprocessingCanvas" xmlns:cx="http://schemas.microsoft.com/office/drawing/2014/chartex" xmlns:cx1="http://schemas.microsoft.com/office/drawing/2015/9/8/chartex" xmlns:cx2="http://schemas.microsoft.com/office/drawing/2015/10/21/chartex" xmlns:cx3="http://schemas.microsoft.com/office/drawing/2016/5/9/chartex" xmlns:cx4="http://schemas.microsoft.com/office/drawing/2016/5/10/chartex" xmlns:cx5="http://schemas.microsoft.com/office/drawing/2016/5/11/chartex" xmlns:cx6="http://schemas.microsoft.com/office/drawing/2016/5/12/chartex" xmlns:cx7="http://schemas.microsoft.com/office/drawing/2016/5/13/chartex" xmlns:cx8="http://schemas.microsoft.com/office/drawing/2016/5/14/chartex" xmlns:mc="http://schemas.openxmlformats.org/markup-compatibility/2006" xmlns:aink="http://schemas.microsoft.com/office/drawing/2016/ink" xmlns:am3d="http://schemas.microsoft.com/office/drawing/2017/model3d" xmlns:o="urn:schemas-microsoft-com:office:office" xmlns:r="http://schemas.openxmlformats.org/officeDocument/2006/relationships" xmlns:m="http://schemas.openxmlformats.org/officeDocument/2006/math" xmlns:v="urn:schemas-microsoft-com:vml" xmlns:wp14="http://schemas.microsoft.com/office/word/2010/wordprocessingDrawing" xmlns:wp="http://schemas.openxmlformats.org/drawingml/2006/wordprocessingDrawing" xmlns:w10="urn:schemas-microsoft-com:office:word" xmlns:w="http://schemas.openxmlformats.org/wordprocessingml/2006/main" xmlns:w14="http://schemas.microsoft.com/office/word/2010/wordml" xmlns:w15="http://schemas.microsoft.com/office/word/2012/wordml" xmlns:w16cid="http://schemas.microsoft.com/office/word/2016/wordml/cid" xmlns:w16se="http://schemas.microsoft.com/office/word/2015/wordml/symex" xmlns:wpg="http://schemas.microsoft.com/office/word/2010/wordprocessingGroup" xmlns:wpi="http://schemas.microsoft.com/office/word/2010/wordprocessingInk" xmlns:wne="http://schemas.microsoft.com/office/word/2006/wordml" xmlns:wps="http://schemas.microsoft.com/office/word/2010/wordprocessingShape" mc:Ignorable="w14 w15 w16se w16cid wp14">
+<w:document xmlns:wpc="http://schemas.microsoft.com/office/word/2010/wordprocessingCanvas" xmlns:cx="http://schemas.microsoft.com/office/drawing/2014/chartex" xmlns:cx1="http://schemas.microsoft.com/office/drawing/2015/9/8/chartex" xmlns:mc="http://schemas.openxmlformats.org/markup-compatibility/2006" xmlns:o="urn:schemas-microsoft-com:office:office" xmlns:r="http://schemas.openxmlformats.org/officeDocument/2006/relationships" xmlns:m="http://schemas.openxmlformats.org/officeDocument/2006/math" xmlns:v="urn:schemas-microsoft-com:vml" xmlns:wp14="http://schemas.microsoft.com/office/word/2010/wordprocessingDrawing" xmlns:wp="http://schemas.openxmlformats.org/drawingml/2006/wordprocessingDrawing" xmlns:w10="urn:schemas-microsoft-com:office:word" xmlns:w="http://schemas.openxmlformats.org/wordprocessingml/2006/main" xmlns:w14="http://schemas.microsoft.com/office/word/2010/wordml" xmlns:w15="http://schemas.microsoft.com/office/word/2012/wordml" xmlns:w16se="http://schemas.microsoft.com/office/word/2015/wordml/symex" xmlns:wpg="http://schemas.microsoft.com/office/word/2010/wordprocessingGroup" xmlns:wpi="http://schemas.microsoft.com/office/word/2010/wordprocessingInk" xmlns:wne="http://schemas.microsoft.com/office/word/2006/wordml" xmlns:wps="http://schemas.microsoft.com/office/word/2010/wordprocessingShape" mc:Ignorable="w14 w15 w16se wp14">
   <w:body>
     <w:p>
       <w:pPr>
@@ -99,25 +99,7 @@
           <w:sz w:val="28"/>
           <w:szCs w:val="24"/>
         </w:rPr>
-        <w:t xml:space="preserve">Felipe </w:t>
-      </w:r>
-      <w:proofErr w:type="spellStart"/>
-      <w:r>
-        <w:rPr>
-          <w:rFonts w:ascii="Arial" w:hAnsi="Arial" w:cs="Arial"/>
-          <w:sz w:val="28"/>
-          <w:szCs w:val="24"/>
-        </w:rPr>
-        <w:t>Carradori</w:t>
-      </w:r>
-      <w:proofErr w:type="spellEnd"/>
-      <w:r>
-        <w:rPr>
-          <w:rFonts w:ascii="Arial" w:hAnsi="Arial" w:cs="Arial"/>
-          <w:sz w:val="28"/>
-          <w:szCs w:val="24"/>
-        </w:rPr>
-        <w:t xml:space="preserve"> de Oliveira</w:t>
+        <w:t>Felipe Carradori de Oliveira</w:t>
       </w:r>
     </w:p>
     <w:p>
@@ -130,23 +112,13 @@
           <w:szCs w:val="24"/>
         </w:rPr>
       </w:pPr>
-      <w:proofErr w:type="spellStart"/>
       <w:r>
         <w:rPr>
           <w:rFonts w:ascii="Arial" w:hAnsi="Arial" w:cs="Arial"/>
           <w:sz w:val="28"/>
           <w:szCs w:val="24"/>
         </w:rPr>
-        <w:t>Kauan</w:t>
-      </w:r>
-      <w:proofErr w:type="spellEnd"/>
-      <w:r>
-        <w:rPr>
-          <w:rFonts w:ascii="Arial" w:hAnsi="Arial" w:cs="Arial"/>
-          <w:sz w:val="28"/>
-          <w:szCs w:val="24"/>
-        </w:rPr>
-        <w:t xml:space="preserve"> Silva de Souza</w:t>
+        <w:t>Kauan Silva de Souza</w:t>
       </w:r>
     </w:p>
     <w:p>
@@ -165,18 +137,8 @@
           <w:sz w:val="28"/>
           <w:szCs w:val="24"/>
         </w:rPr>
-        <w:t xml:space="preserve">Vinicius Fernando </w:t>
-      </w:r>
-      <w:proofErr w:type="spellStart"/>
-      <w:r>
-        <w:rPr>
-          <w:rFonts w:ascii="Arial" w:hAnsi="Arial" w:cs="Arial"/>
-          <w:sz w:val="28"/>
-          <w:szCs w:val="24"/>
-        </w:rPr>
-        <w:t>Piantoni</w:t>
-      </w:r>
-      <w:proofErr w:type="spellEnd"/>
+        <w:t>Vinicius Fernando Piantoni</w:t>
+      </w:r>
     </w:p>
     <w:p>
       <w:pPr>
@@ -429,25 +391,26 @@
           <w:szCs w:val="24"/>
         </w:rPr>
         <w:lastRenderedPageBreak/>
-        <w:t xml:space="preserve">Felipe </w:t>
-      </w:r>
-      <w:proofErr w:type="spellStart"/>
-      <w:r>
+        <w:t>Felipe Carradori de Oliveira</w:t>
+      </w:r>
+    </w:p>
+    <w:p>
+      <w:pPr>
+        <w:spacing w:line="360" w:lineRule="auto"/>
+        <w:jc w:val="center"/>
         <w:rPr>
           <w:rFonts w:ascii="Arial" w:hAnsi="Arial" w:cs="Arial"/>
           <w:sz w:val="28"/>
           <w:szCs w:val="24"/>
         </w:rPr>
-        <w:t>Carradori</w:t>
-      </w:r>
-      <w:proofErr w:type="spellEnd"/>
+      </w:pPr>
       <w:r>
         <w:rPr>
           <w:rFonts w:ascii="Arial" w:hAnsi="Arial" w:cs="Arial"/>
           <w:sz w:val="28"/>
           <w:szCs w:val="24"/>
         </w:rPr>
-        <w:t xml:space="preserve"> de Oliveira</w:t>
+        <w:t>Kauan Silva de Souza</w:t>
       </w:r>
     </w:p>
     <w:p>
@@ -460,53 +423,14 @@
           <w:szCs w:val="24"/>
         </w:rPr>
       </w:pPr>
-      <w:proofErr w:type="spellStart"/>
       <w:r>
         <w:rPr>
           <w:rFonts w:ascii="Arial" w:hAnsi="Arial" w:cs="Arial"/>
           <w:sz w:val="28"/>
           <w:szCs w:val="24"/>
         </w:rPr>
-        <w:t>Kauan</w:t>
-      </w:r>
-      <w:proofErr w:type="spellEnd"/>
-      <w:r>
-        <w:rPr>
-          <w:rFonts w:ascii="Arial" w:hAnsi="Arial" w:cs="Arial"/>
-          <w:sz w:val="28"/>
-          <w:szCs w:val="24"/>
-        </w:rPr>
-        <w:t xml:space="preserve"> Silva de Souza</w:t>
-      </w:r>
-    </w:p>
-    <w:p>
-      <w:pPr>
-        <w:spacing w:line="360" w:lineRule="auto"/>
-        <w:jc w:val="center"/>
-        <w:rPr>
-          <w:rFonts w:ascii="Arial" w:hAnsi="Arial" w:cs="Arial"/>
-          <w:sz w:val="28"/>
-          <w:szCs w:val="24"/>
-        </w:rPr>
-      </w:pPr>
-      <w:r>
-        <w:rPr>
-          <w:rFonts w:ascii="Arial" w:hAnsi="Arial" w:cs="Arial"/>
-          <w:sz w:val="28"/>
-          <w:szCs w:val="24"/>
-        </w:rPr>
-        <w:t xml:space="preserve">Vinicius Fernando </w:t>
-      </w:r>
-      <w:proofErr w:type="spellStart"/>
-      <w:r>
-        <w:rPr>
-          <w:rFonts w:ascii="Arial" w:hAnsi="Arial" w:cs="Arial"/>
-          <w:sz w:val="28"/>
-          <w:szCs w:val="24"/>
-        </w:rPr>
-        <w:t>Piantoni</w:t>
-      </w:r>
-      <w:proofErr w:type="spellEnd"/>
+        <w:t>Vinicius Fernando Piantoni</w:t>
+      </w:r>
     </w:p>
     <w:p>
       <w:pPr>
@@ -695,9 +619,44 @@
           <w:sz w:val="20"/>
           <w:szCs w:val="20"/>
         </w:rPr>
-        <w:t xml:space="preserve">à Escola SENAI “Prof. Dr. </w:t>
-      </w:r>
-      <w:proofErr w:type="spellStart"/>
+        <w:t>à Escola SENAI “Prof. Dr. Euryclides de Jesus Zerbini” para obtenção do certificado de conclusão do Curso Técnico de Informática.</w:t>
+      </w:r>
+    </w:p>
+    <w:p>
+      <w:pPr>
+        <w:spacing w:line="360" w:lineRule="auto"/>
+        <w:ind w:left="2268"/>
+        <w:jc w:val="both"/>
+        <w:rPr>
+          <w:rFonts w:ascii="Arial" w:hAnsi="Arial" w:cs="Arial"/>
+          <w:sz w:val="20"/>
+          <w:szCs w:val="24"/>
+        </w:rPr>
+      </w:pPr>
+    </w:p>
+    <w:p>
+      <w:pPr>
+        <w:spacing w:line="360" w:lineRule="auto"/>
+        <w:ind w:left="2268"/>
+        <w:jc w:val="both"/>
+        <w:rPr>
+          <w:rFonts w:ascii="Arial" w:hAnsi="Arial" w:cs="Arial"/>
+          <w:sz w:val="20"/>
+          <w:szCs w:val="24"/>
+        </w:rPr>
+      </w:pPr>
+    </w:p>
+    <w:p>
+      <w:pPr>
+        <w:spacing w:line="360" w:lineRule="auto"/>
+        <w:ind w:left="2268"/>
+        <w:jc w:val="both"/>
+        <w:rPr>
+          <w:rFonts w:ascii="Arial" w:hAnsi="Arial" w:cs="Arial"/>
+          <w:sz w:val="24"/>
+          <w:szCs w:val="24"/>
+        </w:rPr>
+      </w:pPr>
       <w:r>
         <w:rPr>
           <w:rFonts w:ascii="Arial" w:hAnsi="Arial" w:cs="Arial"/>
@@ -705,9 +664,8 @@
           <w:sz w:val="20"/>
           <w:szCs w:val="20"/>
         </w:rPr>
-        <w:t>Euryclides</w:t>
-      </w:r>
-      <w:proofErr w:type="spellEnd"/>
+        <w:t xml:space="preserve">Orientador: </w:t>
+      </w:r>
       <w:r>
         <w:rPr>
           <w:rFonts w:ascii="Arial" w:hAnsi="Arial" w:cs="Arial"/>
@@ -715,73 +673,8 @@
           <w:sz w:val="20"/>
           <w:szCs w:val="20"/>
         </w:rPr>
-        <w:t xml:space="preserve"> de Jesus Zerbini” para obtenção do certificado de conclusão do Curso Técnico de Informática.</w:t>
-      </w:r>
-    </w:p>
-    <w:p>
-      <w:pPr>
-        <w:spacing w:line="360" w:lineRule="auto"/>
-        <w:ind w:left="2268"/>
-        <w:jc w:val="both"/>
-        <w:rPr>
-          <w:rFonts w:ascii="Arial" w:hAnsi="Arial" w:cs="Arial"/>
-          <w:sz w:val="20"/>
-          <w:szCs w:val="24"/>
-        </w:rPr>
-      </w:pPr>
-    </w:p>
-    <w:p>
-      <w:pPr>
-        <w:spacing w:line="360" w:lineRule="auto"/>
-        <w:ind w:left="2268"/>
-        <w:jc w:val="both"/>
-        <w:rPr>
-          <w:rFonts w:ascii="Arial" w:hAnsi="Arial" w:cs="Arial"/>
-          <w:sz w:val="20"/>
-          <w:szCs w:val="24"/>
-        </w:rPr>
-      </w:pPr>
-    </w:p>
-    <w:p>
-      <w:pPr>
-        <w:spacing w:line="360" w:lineRule="auto"/>
-        <w:ind w:left="2268"/>
-        <w:jc w:val="both"/>
-        <w:rPr>
-          <w:rFonts w:ascii="Arial" w:hAnsi="Arial" w:cs="Arial"/>
-          <w:sz w:val="24"/>
-          <w:szCs w:val="24"/>
-        </w:rPr>
-      </w:pPr>
-      <w:r>
-        <w:rPr>
-          <w:rFonts w:ascii="Arial" w:hAnsi="Arial" w:cs="Arial"/>
-          <w:color w:val="000000"/>
-          <w:sz w:val="20"/>
-          <w:szCs w:val="20"/>
-        </w:rPr>
-        <w:t xml:space="preserve">Orientador: </w:t>
-      </w:r>
-      <w:r>
-        <w:rPr>
-          <w:rFonts w:ascii="Arial" w:hAnsi="Arial" w:cs="Arial"/>
-          <w:color w:val="000000"/>
-          <w:sz w:val="20"/>
-          <w:szCs w:val="20"/>
-        </w:rPr>
-        <w:t xml:space="preserve">Paulo Henrique </w:t>
-      </w:r>
-      <w:proofErr w:type="spellStart"/>
-      <w:r>
-        <w:rPr>
-          <w:rFonts w:ascii="Arial" w:hAnsi="Arial" w:cs="Arial"/>
-          <w:color w:val="000000"/>
-          <w:sz w:val="20"/>
-          <w:szCs w:val="20"/>
-        </w:rPr>
-        <w:t>Pansani</w:t>
-      </w:r>
-      <w:proofErr w:type="spellEnd"/>
+        <w:t>Paulo Henrique Pansani</w:t>
+      </w:r>
     </w:p>
     <w:p>
       <w:pPr>
@@ -878,25 +771,26 @@
           <w:sz w:val="28"/>
           <w:szCs w:val="24"/>
         </w:rPr>
-        <w:t xml:space="preserve">Felipe </w:t>
-      </w:r>
-      <w:proofErr w:type="spellStart"/>
-      <w:r>
+        <w:t>Felipe Carradori de Oliveira</w:t>
+      </w:r>
+    </w:p>
+    <w:p>
+      <w:pPr>
+        <w:spacing w:line="360" w:lineRule="auto"/>
+        <w:jc w:val="center"/>
         <w:rPr>
           <w:rFonts w:ascii="Arial" w:hAnsi="Arial" w:cs="Arial"/>
           <w:sz w:val="28"/>
           <w:szCs w:val="24"/>
         </w:rPr>
-        <w:t>Carradori</w:t>
-      </w:r>
-      <w:proofErr w:type="spellEnd"/>
+      </w:pPr>
       <w:r>
         <w:rPr>
           <w:rFonts w:ascii="Arial" w:hAnsi="Arial" w:cs="Arial"/>
           <w:sz w:val="28"/>
           <w:szCs w:val="24"/>
         </w:rPr>
-        <w:t xml:space="preserve"> de Oliveira</w:t>
+        <w:t>Kauan Silva de Souza</w:t>
       </w:r>
     </w:p>
     <w:p>
@@ -909,53 +803,14 @@
           <w:szCs w:val="24"/>
         </w:rPr>
       </w:pPr>
-      <w:proofErr w:type="spellStart"/>
       <w:r>
         <w:rPr>
           <w:rFonts w:ascii="Arial" w:hAnsi="Arial" w:cs="Arial"/>
           <w:sz w:val="28"/>
           <w:szCs w:val="24"/>
         </w:rPr>
-        <w:t>Kauan</w:t>
-      </w:r>
-      <w:proofErr w:type="spellEnd"/>
-      <w:r>
-        <w:rPr>
-          <w:rFonts w:ascii="Arial" w:hAnsi="Arial" w:cs="Arial"/>
-          <w:sz w:val="28"/>
-          <w:szCs w:val="24"/>
-        </w:rPr>
-        <w:t xml:space="preserve"> Silva de Souza</w:t>
-      </w:r>
-    </w:p>
-    <w:p>
-      <w:pPr>
-        <w:spacing w:line="360" w:lineRule="auto"/>
-        <w:jc w:val="center"/>
-        <w:rPr>
-          <w:rFonts w:ascii="Arial" w:hAnsi="Arial" w:cs="Arial"/>
-          <w:sz w:val="28"/>
-          <w:szCs w:val="24"/>
-        </w:rPr>
-      </w:pPr>
-      <w:r>
-        <w:rPr>
-          <w:rFonts w:ascii="Arial" w:hAnsi="Arial" w:cs="Arial"/>
-          <w:sz w:val="28"/>
-          <w:szCs w:val="24"/>
-        </w:rPr>
-        <w:t xml:space="preserve">Vinicius Fernando </w:t>
-      </w:r>
-      <w:proofErr w:type="spellStart"/>
-      <w:r>
-        <w:rPr>
-          <w:rFonts w:ascii="Arial" w:hAnsi="Arial" w:cs="Arial"/>
-          <w:sz w:val="28"/>
-          <w:szCs w:val="24"/>
-        </w:rPr>
-        <w:t>Piantoni</w:t>
-      </w:r>
-      <w:proofErr w:type="spellEnd"/>
+        <w:t>Vinicius Fernando Piantoni</w:t>
+      </w:r>
     </w:p>
     <w:p>
       <w:pPr>
@@ -1093,21 +948,7 @@
         <w:rPr>
           <w:rFonts w:ascii="Arial" w:hAnsi="Arial" w:cs="Arial"/>
         </w:rPr>
-        <w:t xml:space="preserve"> Dr. </w:t>
-      </w:r>
-      <w:proofErr w:type="spellStart"/>
-      <w:r>
-        <w:rPr>
-          <w:rFonts w:ascii="Arial" w:hAnsi="Arial" w:cs="Arial"/>
-        </w:rPr>
-        <w:t>Euryclides</w:t>
-      </w:r>
-      <w:proofErr w:type="spellEnd"/>
-      <w:r>
-        <w:rPr>
-          <w:rFonts w:ascii="Arial" w:hAnsi="Arial" w:cs="Arial"/>
-        </w:rPr>
-        <w:t xml:space="preserve"> de Jesus Zerbini”.</w:t>
+        <w:t xml:space="preserve"> Dr. Euryclides de Jesus Zerbini”.</w:t>
       </w:r>
     </w:p>
     <w:p>
@@ -1504,25 +1345,7 @@
           <w:sz w:val="24"/>
           <w:szCs w:val="24"/>
         </w:rPr>
-        <w:t xml:space="preserve">SENAI Prof. Dr. </w:t>
-      </w:r>
-      <w:proofErr w:type="spellStart"/>
-      <w:r>
-        <w:rPr>
-          <w:rFonts w:ascii="Arial" w:hAnsi="Arial" w:cs="Arial"/>
-          <w:sz w:val="24"/>
-          <w:szCs w:val="24"/>
-        </w:rPr>
-        <w:t>Euryclides</w:t>
-      </w:r>
-      <w:proofErr w:type="spellEnd"/>
-      <w:r>
-        <w:rPr>
-          <w:rFonts w:ascii="Arial" w:hAnsi="Arial" w:cs="Arial"/>
-          <w:sz w:val="24"/>
-          <w:szCs w:val="24"/>
-        </w:rPr>
-        <w:t xml:space="preserve"> de Jesus Zerbini</w:t>
+        <w:t>SENAI Prof. Dr. Euryclides de Jesus Zerbini</w:t>
       </w:r>
       <w:r>
         <w:rPr>
@@ -2139,6 +1962,7 @@
           <w:docPartUnique/>
         </w:docPartObj>
       </w:sdtPr>
+      <w:sdtEndPr/>
       <w:sdtContent>
         <w:p>
           <w:pPr>
@@ -5085,25 +4909,7 @@
           <w:sz w:val="24"/>
           <w:szCs w:val="24"/>
         </w:rPr>
-        <w:t xml:space="preserve">Há aplicativos que podem complementar nosso sistema. Por exemplo, o aplicativo do sus “Meu </w:t>
-      </w:r>
-      <w:proofErr w:type="spellStart"/>
-      <w:r>
-        <w:rPr>
-          <w:rFonts w:ascii="Arial" w:hAnsi="Arial" w:cs="Arial"/>
-          <w:sz w:val="24"/>
-          <w:szCs w:val="24"/>
-        </w:rPr>
-        <w:t>digiSUS</w:t>
-      </w:r>
-      <w:proofErr w:type="spellEnd"/>
-      <w:r>
-        <w:rPr>
-          <w:rFonts w:ascii="Arial" w:hAnsi="Arial" w:cs="Arial"/>
-          <w:sz w:val="24"/>
-          <w:szCs w:val="24"/>
-        </w:rPr>
-        <w:t>” tem funcionalidades como: agendar uma consulta, lista de vacinas recebidas pelo paciente e poder adicionar aos favoritos os hospitais por perto. Outro exemplo é o “Agenda Fácil” que tem a principal função fazer agendamentos para consultas e exames na rede municipal de saúde de São Paulo. Entretanto, esses aplicativos não tem uma comunicação em tempo real do paciente com o hospital ou ao contrário. Com um sistema que permite essa comunicação em tempo real, diminuiria o tempo de espera dos pacientes e os mesmos não iam precisar fazer tantas transferências em vários hospitais.</w:t>
+        <w:t>Há aplicativos que podem complementar nosso sistema. Por exemplo, o aplicativo do sus “Meu digiSUS” tem funcionalidades como: agendar uma consulta, lista de vacinas recebidas pelo paciente e poder adicionar aos favoritos os hospitais por perto. Outro exemplo é o “Agenda Fácil” que tem a principal função fazer agendamentos para consultas e exames na rede municipal de saúde de São Paulo. Entretanto, esses aplicativos não tem uma comunicação em tempo real do paciente com o hospital ou ao contrário. Com um sistema que permite essa comunicação em tempo real, diminuiria o tempo de espera dos pacientes e os mesmos não iam precisar fazer tantas transferências em vários hospitais.</w:t>
       </w:r>
       <w:r>
         <w:rPr>
@@ -5201,14 +5007,27 @@
       <w:r>
         <w:t xml:space="preserve">Figura </w:t>
       </w:r>
-      <w:fldSimple w:instr=" SEQ Figura \* ARABIC ">
-        <w:r>
-          <w:rPr>
-            <w:noProof/>
-          </w:rPr>
-          <w:t>1</w:t>
-        </w:r>
-      </w:fldSimple>
+      <w:r>
+        <w:fldChar w:fldCharType="begin"/>
+      </w:r>
+      <w:r>
+        <w:instrText xml:space="preserve"> SEQ Figura \* ARABIC </w:instrText>
+      </w:r>
+      <w:r>
+        <w:fldChar w:fldCharType="separate"/>
+      </w:r>
+      <w:r>
+        <w:rPr>
+          <w:noProof/>
+        </w:rPr>
+        <w:t>1</w:t>
+      </w:r>
+      <w:r>
+        <w:rPr>
+          <w:noProof/>
+        </w:rPr>
+        <w:fldChar w:fldCharType="end"/>
+      </w:r>
       <w:r>
         <w:t xml:space="preserve"> - Dados da pesquisa de campo</w:t>
       </w:r>
@@ -5334,14 +5153,27 @@
       <w:r>
         <w:t xml:space="preserve">Figura </w:t>
       </w:r>
-      <w:fldSimple w:instr=" SEQ Figura \* ARABIC ">
-        <w:r>
-          <w:rPr>
-            <w:noProof/>
-          </w:rPr>
-          <w:t>2</w:t>
-        </w:r>
-      </w:fldSimple>
+      <w:r>
+        <w:fldChar w:fldCharType="begin"/>
+      </w:r>
+      <w:r>
+        <w:instrText xml:space="preserve"> SEQ Figura \* ARABIC </w:instrText>
+      </w:r>
+      <w:r>
+        <w:fldChar w:fldCharType="separate"/>
+      </w:r>
+      <w:r>
+        <w:rPr>
+          <w:noProof/>
+        </w:rPr>
+        <w:t>2</w:t>
+      </w:r>
+      <w:r>
+        <w:rPr>
+          <w:noProof/>
+        </w:rPr>
+        <w:fldChar w:fldCharType="end"/>
+      </w:r>
       <w:r>
         <w:t xml:space="preserve"> - Dados da pesquisa de campo</w:t>
       </w:r>
@@ -5589,43 +5421,7 @@
           <w:sz w:val="24"/>
           <w:szCs w:val="24"/>
         </w:rPr>
-        <w:t>Integrar front-</w:t>
-      </w:r>
-      <w:proofErr w:type="spellStart"/>
-      <w:r>
-        <w:rPr>
-          <w:rFonts w:ascii="Arial" w:hAnsi="Arial" w:cs="Arial"/>
-          <w:sz w:val="24"/>
-          <w:szCs w:val="24"/>
-        </w:rPr>
-        <w:t>end</w:t>
-      </w:r>
-      <w:proofErr w:type="spellEnd"/>
-      <w:r>
-        <w:rPr>
-          <w:rFonts w:ascii="Arial" w:hAnsi="Arial" w:cs="Arial"/>
-          <w:sz w:val="24"/>
-          <w:szCs w:val="24"/>
-        </w:rPr>
-        <w:t xml:space="preserve"> com </w:t>
-      </w:r>
-      <w:proofErr w:type="spellStart"/>
-      <w:r>
-        <w:rPr>
-          <w:rFonts w:ascii="Arial" w:hAnsi="Arial" w:cs="Arial"/>
-          <w:sz w:val="24"/>
-          <w:szCs w:val="24"/>
-        </w:rPr>
-        <w:t>back-end</w:t>
-      </w:r>
-      <w:proofErr w:type="spellEnd"/>
-      <w:r>
-        <w:rPr>
-          <w:rFonts w:ascii="Arial" w:hAnsi="Arial" w:cs="Arial"/>
-          <w:sz w:val="24"/>
-          <w:szCs w:val="24"/>
-        </w:rPr>
-        <w:t xml:space="preserve"> através de webservice.</w:t>
+        <w:t>Integrar front-end com back-end através de webservice.</w:t>
       </w:r>
     </w:p>
     <w:p>
@@ -5649,61 +5445,7 @@
           <w:sz w:val="24"/>
           <w:szCs w:val="24"/>
         </w:rPr>
-        <w:t>Desenvolver front-</w:t>
-      </w:r>
-      <w:proofErr w:type="spellStart"/>
-      <w:r>
-        <w:rPr>
-          <w:rFonts w:ascii="Arial" w:hAnsi="Arial" w:cs="Arial"/>
-          <w:sz w:val="24"/>
-          <w:szCs w:val="24"/>
-        </w:rPr>
-        <w:t>end</w:t>
-      </w:r>
-      <w:proofErr w:type="spellEnd"/>
-      <w:r>
-        <w:rPr>
-          <w:rFonts w:ascii="Arial" w:hAnsi="Arial" w:cs="Arial"/>
-          <w:sz w:val="24"/>
-          <w:szCs w:val="24"/>
-        </w:rPr>
-        <w:t xml:space="preserve"> em </w:t>
-      </w:r>
-      <w:proofErr w:type="spellStart"/>
-      <w:r>
-        <w:rPr>
-          <w:rFonts w:ascii="Arial" w:hAnsi="Arial" w:cs="Arial"/>
-          <w:sz w:val="24"/>
-          <w:szCs w:val="24"/>
-        </w:rPr>
-        <w:t>Javascript</w:t>
-      </w:r>
-      <w:proofErr w:type="spellEnd"/>
-      <w:r>
-        <w:rPr>
-          <w:rFonts w:ascii="Arial" w:hAnsi="Arial" w:cs="Arial"/>
-          <w:sz w:val="24"/>
-          <w:szCs w:val="24"/>
-        </w:rPr>
-        <w:t xml:space="preserve"> utilizando a biblioteca </w:t>
-      </w:r>
-      <w:proofErr w:type="spellStart"/>
-      <w:r>
-        <w:rPr>
-          <w:rFonts w:ascii="Arial" w:hAnsi="Arial" w:cs="Arial"/>
-          <w:sz w:val="24"/>
-          <w:szCs w:val="24"/>
-        </w:rPr>
-        <w:t>ReactJS</w:t>
-      </w:r>
-      <w:proofErr w:type="spellEnd"/>
-      <w:r>
-        <w:rPr>
-          <w:rFonts w:ascii="Arial" w:hAnsi="Arial" w:cs="Arial"/>
-          <w:sz w:val="24"/>
-          <w:szCs w:val="24"/>
-        </w:rPr>
-        <w:t>.</w:t>
+        <w:t>Desenvolver front-end em Javascript utilizando a biblioteca ReactJS.</w:t>
       </w:r>
     </w:p>
     <w:p>
@@ -5795,61 +5537,7 @@
           <w:sz w:val="24"/>
           <w:szCs w:val="24"/>
         </w:rPr>
-        <w:t>Desenvolver front-</w:t>
-      </w:r>
-      <w:proofErr w:type="spellStart"/>
-      <w:r>
-        <w:rPr>
-          <w:rFonts w:ascii="Arial" w:hAnsi="Arial" w:cs="Arial"/>
-          <w:sz w:val="24"/>
-          <w:szCs w:val="24"/>
-        </w:rPr>
-        <w:t>end</w:t>
-      </w:r>
-      <w:proofErr w:type="spellEnd"/>
-      <w:r>
-        <w:rPr>
-          <w:rFonts w:ascii="Arial" w:hAnsi="Arial" w:cs="Arial"/>
-          <w:sz w:val="24"/>
-          <w:szCs w:val="24"/>
-        </w:rPr>
-        <w:t xml:space="preserve"> em </w:t>
-      </w:r>
-      <w:proofErr w:type="spellStart"/>
-      <w:r>
-        <w:rPr>
-          <w:rFonts w:ascii="Arial" w:hAnsi="Arial" w:cs="Arial"/>
-          <w:sz w:val="24"/>
-          <w:szCs w:val="24"/>
-        </w:rPr>
-        <w:t>Javascript</w:t>
-      </w:r>
-      <w:proofErr w:type="spellEnd"/>
-      <w:r>
-        <w:rPr>
-          <w:rFonts w:ascii="Arial" w:hAnsi="Arial" w:cs="Arial"/>
-          <w:sz w:val="24"/>
-          <w:szCs w:val="24"/>
-        </w:rPr>
-        <w:t xml:space="preserve"> utilizando os frameworks </w:t>
-      </w:r>
-      <w:proofErr w:type="spellStart"/>
-      <w:r>
-        <w:rPr>
-          <w:rFonts w:ascii="Arial" w:hAnsi="Arial" w:cs="Arial"/>
-          <w:sz w:val="24"/>
-          <w:szCs w:val="24"/>
-        </w:rPr>
-        <w:t>ReactNative</w:t>
-      </w:r>
-      <w:proofErr w:type="spellEnd"/>
-      <w:r>
-        <w:rPr>
-          <w:rFonts w:ascii="Arial" w:hAnsi="Arial" w:cs="Arial"/>
-          <w:sz w:val="24"/>
-          <w:szCs w:val="24"/>
-        </w:rPr>
-        <w:t xml:space="preserve"> e Expo.</w:t>
+        <w:t>Desenvolver front-end em Javascript utilizando os frameworks ReactNative e Expo.</w:t>
       </w:r>
     </w:p>
     <w:p>
@@ -5872,43 +5560,7 @@
           <w:sz w:val="24"/>
           <w:szCs w:val="24"/>
         </w:rPr>
-        <w:t>Integrar front-</w:t>
-      </w:r>
-      <w:proofErr w:type="spellStart"/>
-      <w:r>
-        <w:rPr>
-          <w:rFonts w:ascii="Arial" w:hAnsi="Arial" w:cs="Arial"/>
-          <w:sz w:val="24"/>
-          <w:szCs w:val="24"/>
-        </w:rPr>
-        <w:t>end</w:t>
-      </w:r>
-      <w:proofErr w:type="spellEnd"/>
-      <w:r>
-        <w:rPr>
-          <w:rFonts w:ascii="Arial" w:hAnsi="Arial" w:cs="Arial"/>
-          <w:sz w:val="24"/>
-          <w:szCs w:val="24"/>
-        </w:rPr>
-        <w:t xml:space="preserve"> com </w:t>
-      </w:r>
-      <w:proofErr w:type="spellStart"/>
-      <w:r>
-        <w:rPr>
-          <w:rFonts w:ascii="Arial" w:hAnsi="Arial" w:cs="Arial"/>
-          <w:sz w:val="24"/>
-          <w:szCs w:val="24"/>
-        </w:rPr>
-        <w:t>back-end</w:t>
-      </w:r>
-      <w:proofErr w:type="spellEnd"/>
-      <w:r>
-        <w:rPr>
-          <w:rFonts w:ascii="Arial" w:hAnsi="Arial" w:cs="Arial"/>
-          <w:sz w:val="24"/>
-          <w:szCs w:val="24"/>
-        </w:rPr>
-        <w:t xml:space="preserve"> através de webservice.</w:t>
+        <w:t>Integrar front-end com back-end através de webservice.</w:t>
       </w:r>
     </w:p>
     <w:p>
@@ -5965,7 +5617,6 @@
         </w:rPr>
         <w:t>-</w:t>
       </w:r>
-      <w:proofErr w:type="spellStart"/>
       <w:r>
         <w:rPr>
           <w:rFonts w:ascii="Arial" w:hAnsi="Arial" w:cs="Arial"/>
@@ -5976,7 +5627,6 @@
         </w:rPr>
         <w:t>end</w:t>
       </w:r>
-      <w:proofErr w:type="spellEnd"/>
       <w:r>
         <w:rPr>
           <w:rFonts w:ascii="Arial" w:hAnsi="Arial" w:cs="Arial"/>
@@ -6008,25 +5658,7 @@
           <w:sz w:val="24"/>
           <w:szCs w:val="24"/>
         </w:rPr>
-        <w:t xml:space="preserve">Criar banco de dados através do </w:t>
-      </w:r>
-      <w:proofErr w:type="spellStart"/>
-      <w:r>
-        <w:rPr>
-          <w:rFonts w:ascii="Arial" w:hAnsi="Arial" w:cs="Arial"/>
-          <w:sz w:val="24"/>
-          <w:szCs w:val="24"/>
-        </w:rPr>
-        <w:t>mongoDB</w:t>
-      </w:r>
-      <w:proofErr w:type="spellEnd"/>
-      <w:r>
-        <w:rPr>
-          <w:rFonts w:ascii="Arial" w:hAnsi="Arial" w:cs="Arial"/>
-          <w:sz w:val="24"/>
-          <w:szCs w:val="24"/>
-        </w:rPr>
-        <w:t>.</w:t>
+        <w:t>Criar banco de dados através do mongoDB.</w:t>
       </w:r>
     </w:p>
     <w:p>
@@ -6049,43 +5681,7 @@
           <w:sz w:val="24"/>
           <w:szCs w:val="24"/>
         </w:rPr>
-        <w:t xml:space="preserve">Desenvolver o </w:t>
-      </w:r>
-      <w:proofErr w:type="spellStart"/>
-      <w:r>
-        <w:rPr>
-          <w:rFonts w:ascii="Arial" w:hAnsi="Arial" w:cs="Arial"/>
-          <w:sz w:val="24"/>
-          <w:szCs w:val="24"/>
-        </w:rPr>
-        <w:t>back-end</w:t>
-      </w:r>
-      <w:proofErr w:type="spellEnd"/>
-      <w:r>
-        <w:rPr>
-          <w:rFonts w:ascii="Arial" w:hAnsi="Arial" w:cs="Arial"/>
-          <w:sz w:val="24"/>
-          <w:szCs w:val="24"/>
-        </w:rPr>
-        <w:t xml:space="preserve"> utilizando </w:t>
-      </w:r>
-      <w:proofErr w:type="spellStart"/>
-      <w:r>
-        <w:rPr>
-          <w:rFonts w:ascii="Arial" w:hAnsi="Arial" w:cs="Arial"/>
-          <w:sz w:val="24"/>
-          <w:szCs w:val="24"/>
-        </w:rPr>
-        <w:t>Javascript</w:t>
-      </w:r>
-      <w:proofErr w:type="spellEnd"/>
-      <w:r>
-        <w:rPr>
-          <w:rFonts w:ascii="Arial" w:hAnsi="Arial" w:cs="Arial"/>
-          <w:sz w:val="24"/>
-          <w:szCs w:val="24"/>
-        </w:rPr>
-        <w:t>.</w:t>
+        <w:t>Desenvolver o back-end utilizando Javascript.</w:t>
       </w:r>
     </w:p>
     <w:p>
@@ -6309,7 +5905,6 @@
         </w:rPr>
         <w:t xml:space="preserve"> e </w:t>
       </w:r>
-      <w:proofErr w:type="spellStart"/>
       <w:r>
         <w:rPr>
           <w:rFonts w:ascii="Arial" w:hAnsi="Arial" w:cs="Arial"/>
@@ -6318,18 +5913,7 @@
           <w:sz w:val="24"/>
           <w:szCs w:val="24"/>
         </w:rPr>
-        <w:t>back</w:t>
-      </w:r>
-      <w:proofErr w:type="spellEnd"/>
-      <w:r>
-        <w:rPr>
-          <w:rFonts w:ascii="Arial" w:hAnsi="Arial" w:cs="Arial"/>
-          <w:i/>
-          <w:iCs/>
-          <w:sz w:val="24"/>
-          <w:szCs w:val="24"/>
-        </w:rPr>
-        <w:t>-end.</w:t>
+        <w:t>back-end.</w:t>
       </w:r>
     </w:p>
     <w:p>
@@ -6432,25 +6016,7 @@
           <w:sz w:val="24"/>
           <w:szCs w:val="24"/>
         </w:rPr>
-        <w:t xml:space="preserve">O </w:t>
-      </w:r>
-      <w:proofErr w:type="spellStart"/>
-      <w:r>
-        <w:rPr>
-          <w:rFonts w:ascii="Arial" w:hAnsi="Arial" w:cs="Arial"/>
-          <w:sz w:val="24"/>
-          <w:szCs w:val="24"/>
-        </w:rPr>
-        <w:t>product</w:t>
-      </w:r>
-      <w:proofErr w:type="spellEnd"/>
-      <w:r>
-        <w:rPr>
-          <w:rFonts w:ascii="Arial" w:hAnsi="Arial" w:cs="Arial"/>
-          <w:sz w:val="24"/>
-          <w:szCs w:val="24"/>
-        </w:rPr>
-        <w:t xml:space="preserve"> backlog refere-se as funcionalidades que o software deverá possuir, de forma a atender as necessidades do cliente.</w:t>
+        <w:t>O product backlog refere-se as funcionalidades que o software deverá possuir, de forma a atender as necessidades do cliente.</w:t>
       </w:r>
     </w:p>
     <w:p>
@@ -6766,41 +6332,13 @@
           <w:szCs w:val="24"/>
         </w:rPr>
       </w:pPr>
-      <w:proofErr w:type="spellStart"/>
-      <w:r>
-        <w:rPr>
-          <w:rFonts w:ascii="Arial" w:hAnsi="Arial" w:cs="Arial"/>
-          <w:sz w:val="24"/>
-          <w:szCs w:val="24"/>
-        </w:rPr>
-        <w:t>Spash</w:t>
-      </w:r>
-      <w:proofErr w:type="spellEnd"/>
-      <w:r>
-        <w:rPr>
-          <w:rFonts w:ascii="Arial" w:hAnsi="Arial" w:cs="Arial"/>
-          <w:sz w:val="24"/>
-          <w:szCs w:val="24"/>
-        </w:rPr>
-        <w:t xml:space="preserve"> </w:t>
-      </w:r>
-      <w:proofErr w:type="spellStart"/>
-      <w:r>
-        <w:rPr>
-          <w:rFonts w:ascii="Arial" w:hAnsi="Arial" w:cs="Arial"/>
-          <w:sz w:val="24"/>
-          <w:szCs w:val="24"/>
-        </w:rPr>
-        <w:t>Screen</w:t>
-      </w:r>
-      <w:proofErr w:type="spellEnd"/>
-      <w:r>
-        <w:rPr>
-          <w:rFonts w:ascii="Arial" w:hAnsi="Arial" w:cs="Arial"/>
-          <w:sz w:val="24"/>
-          <w:szCs w:val="24"/>
-        </w:rPr>
-        <w:t xml:space="preserve"> no mobile.</w:t>
+      <w:r>
+        <w:rPr>
+          <w:rFonts w:ascii="Arial" w:hAnsi="Arial" w:cs="Arial"/>
+          <w:sz w:val="24"/>
+          <w:szCs w:val="24"/>
+        </w:rPr>
+        <w:t>Spash Screen no mobile.</w:t>
       </w:r>
     </w:p>
     <w:p>
@@ -7058,97 +6596,7 @@
           <w:sz w:val="24"/>
           <w:szCs w:val="24"/>
         </w:rPr>
-        <w:t xml:space="preserve">Os sistemas web, mobile e </w:t>
-      </w:r>
-      <w:proofErr w:type="spellStart"/>
-      <w:r>
-        <w:rPr>
-          <w:rFonts w:ascii="Arial" w:hAnsi="Arial" w:cs="Arial"/>
-          <w:sz w:val="24"/>
-          <w:szCs w:val="24"/>
-        </w:rPr>
-        <w:t>back-end</w:t>
-      </w:r>
-      <w:proofErr w:type="spellEnd"/>
-      <w:r>
-        <w:rPr>
-          <w:rFonts w:ascii="Arial" w:hAnsi="Arial" w:cs="Arial"/>
-          <w:sz w:val="24"/>
-          <w:szCs w:val="24"/>
-        </w:rPr>
-        <w:t xml:space="preserve"> serão programados em </w:t>
-      </w:r>
-      <w:proofErr w:type="spellStart"/>
-      <w:r>
-        <w:rPr>
-          <w:rFonts w:ascii="Arial" w:hAnsi="Arial" w:cs="Arial"/>
-          <w:sz w:val="24"/>
-          <w:szCs w:val="24"/>
-        </w:rPr>
-        <w:t>ReactJS</w:t>
-      </w:r>
-      <w:proofErr w:type="spellEnd"/>
-      <w:r>
-        <w:rPr>
-          <w:rFonts w:ascii="Arial" w:hAnsi="Arial" w:cs="Arial"/>
-          <w:sz w:val="24"/>
-          <w:szCs w:val="24"/>
-        </w:rPr>
-        <w:t xml:space="preserve">, </w:t>
-      </w:r>
-      <w:proofErr w:type="spellStart"/>
-      <w:r>
-        <w:rPr>
-          <w:rFonts w:ascii="Arial" w:hAnsi="Arial" w:cs="Arial"/>
-          <w:sz w:val="24"/>
-          <w:szCs w:val="24"/>
-        </w:rPr>
-        <w:t>React</w:t>
-      </w:r>
-      <w:proofErr w:type="spellEnd"/>
-      <w:r>
-        <w:rPr>
-          <w:rFonts w:ascii="Arial" w:hAnsi="Arial" w:cs="Arial"/>
-          <w:sz w:val="24"/>
-          <w:szCs w:val="24"/>
-        </w:rPr>
-        <w:t xml:space="preserve"> </w:t>
-      </w:r>
-      <w:proofErr w:type="spellStart"/>
-      <w:r>
-        <w:rPr>
-          <w:rFonts w:ascii="Arial" w:hAnsi="Arial" w:cs="Arial"/>
-          <w:sz w:val="24"/>
-          <w:szCs w:val="24"/>
-        </w:rPr>
-        <w:t>Native</w:t>
-      </w:r>
-      <w:proofErr w:type="spellEnd"/>
-      <w:r>
-        <w:rPr>
-          <w:rFonts w:ascii="Arial" w:hAnsi="Arial" w:cs="Arial"/>
-          <w:sz w:val="24"/>
-          <w:szCs w:val="24"/>
-        </w:rPr>
-        <w:t xml:space="preserve"> e </w:t>
-      </w:r>
-      <w:proofErr w:type="spellStart"/>
-      <w:r>
-        <w:rPr>
-          <w:rFonts w:ascii="Arial" w:hAnsi="Arial" w:cs="Arial"/>
-          <w:sz w:val="24"/>
-          <w:szCs w:val="24"/>
-        </w:rPr>
-        <w:t>NodeJS</w:t>
-      </w:r>
-      <w:proofErr w:type="spellEnd"/>
-      <w:r>
-        <w:rPr>
-          <w:rFonts w:ascii="Arial" w:hAnsi="Arial" w:cs="Arial"/>
-          <w:sz w:val="24"/>
-          <w:szCs w:val="24"/>
-        </w:rPr>
-        <w:t>, respectivamente.</w:t>
+        <w:t>Os sistemas web, mobile e back-end serão programados em ReactJS, React Native e NodeJS, respectivamente.</w:t>
       </w:r>
     </w:p>
     <w:p>
@@ -7196,43 +6644,7 @@
           <w:sz w:val="24"/>
           <w:szCs w:val="24"/>
         </w:rPr>
-        <w:t xml:space="preserve">Será utilizado o editor de texto Visual Studio </w:t>
-      </w:r>
-      <w:proofErr w:type="spellStart"/>
-      <w:r>
-        <w:rPr>
-          <w:rFonts w:ascii="Arial" w:hAnsi="Arial" w:cs="Arial"/>
-          <w:sz w:val="24"/>
-          <w:szCs w:val="24"/>
-        </w:rPr>
-        <w:t>Code</w:t>
-      </w:r>
-      <w:proofErr w:type="spellEnd"/>
-      <w:r>
-        <w:rPr>
-          <w:rFonts w:ascii="Arial" w:hAnsi="Arial" w:cs="Arial"/>
-          <w:sz w:val="24"/>
-          <w:szCs w:val="24"/>
-        </w:rPr>
-        <w:t xml:space="preserve"> para a programação em </w:t>
-      </w:r>
-      <w:proofErr w:type="spellStart"/>
-      <w:r>
-        <w:rPr>
-          <w:rFonts w:ascii="Arial" w:hAnsi="Arial" w:cs="Arial"/>
-          <w:sz w:val="24"/>
-          <w:szCs w:val="24"/>
-        </w:rPr>
-        <w:t>Javascript</w:t>
-      </w:r>
-      <w:proofErr w:type="spellEnd"/>
-      <w:r>
-        <w:rPr>
-          <w:rFonts w:ascii="Arial" w:hAnsi="Arial" w:cs="Arial"/>
-          <w:sz w:val="24"/>
-          <w:szCs w:val="24"/>
-        </w:rPr>
-        <w:t>.</w:t>
+        <w:t>Será utilizado o editor de texto Visual Studio Code para a programação em Javascript.</w:t>
       </w:r>
     </w:p>
     <w:p>
@@ -7256,25 +6668,7 @@
           <w:sz w:val="24"/>
           <w:szCs w:val="24"/>
         </w:rPr>
-        <w:t xml:space="preserve">Será utilizado o banco de dados não relacional </w:t>
-      </w:r>
-      <w:proofErr w:type="spellStart"/>
-      <w:r>
-        <w:rPr>
-          <w:rFonts w:ascii="Arial" w:hAnsi="Arial" w:cs="Arial"/>
-          <w:sz w:val="24"/>
-          <w:szCs w:val="24"/>
-        </w:rPr>
-        <w:t>mongoDB</w:t>
-      </w:r>
-      <w:proofErr w:type="spellEnd"/>
-      <w:r>
-        <w:rPr>
-          <w:rFonts w:ascii="Arial" w:hAnsi="Arial" w:cs="Arial"/>
-          <w:sz w:val="24"/>
-          <w:szCs w:val="24"/>
-        </w:rPr>
-        <w:t xml:space="preserve"> para o armazenamento dos dados da plataforma e AWS3 para o armazenamento de imagens.</w:t>
+        <w:t>Será utilizado o banco de dados não relacional mongoDB para o armazenamento dos dados da plataforma e AWS3 para o armazenamento de imagens.</w:t>
       </w:r>
     </w:p>
     <w:p>
@@ -7471,18 +6865,8 @@
           <w:sz w:val="24"/>
           <w:szCs w:val="24"/>
         </w:rPr>
-        <w:t xml:space="preserve">ser elaborados com o auxílio das ferramentas Visio e </w:t>
-      </w:r>
-      <w:proofErr w:type="spellStart"/>
-      <w:r>
-        <w:rPr>
-          <w:rFonts w:ascii="Arial" w:hAnsi="Arial" w:cs="Arial"/>
-          <w:sz w:val="24"/>
-          <w:szCs w:val="24"/>
-        </w:rPr>
-        <w:t>brModelo</w:t>
-      </w:r>
-      <w:proofErr w:type="spellEnd"/>
+        <w:t>ser elaborados com o auxílio das ferramentas Visio e brModelo</w:t>
+      </w:r>
     </w:p>
     <w:p>
       <w:pPr>
@@ -7515,7 +6899,6 @@
         </w:rPr>
         <w:t xml:space="preserve">usado o framework </w:t>
       </w:r>
-      <w:proofErr w:type="spellStart"/>
       <w:r>
         <w:rPr>
           <w:rFonts w:ascii="Arial" w:hAnsi="Arial" w:cs="Arial"/>
@@ -7526,32 +6909,13 @@
         </w:rPr>
         <w:t>ExpressJS</w:t>
       </w:r>
-      <w:proofErr w:type="spellEnd"/>
-      <w:r>
-        <w:rPr>
-          <w:rFonts w:ascii="Arial" w:hAnsi="Arial" w:cs="Arial"/>
-          <w:sz w:val="24"/>
-          <w:szCs w:val="24"/>
-        </w:rPr>
-        <w:t xml:space="preserve"> para o desenvolvimento do </w:t>
-      </w:r>
-      <w:proofErr w:type="spellStart"/>
-      <w:r>
-        <w:rPr>
-          <w:rFonts w:ascii="Arial" w:hAnsi="Arial" w:cs="Arial"/>
-          <w:sz w:val="24"/>
-          <w:szCs w:val="24"/>
-        </w:rPr>
-        <w:t>back-end</w:t>
-      </w:r>
-      <w:proofErr w:type="spellEnd"/>
-      <w:r>
-        <w:rPr>
-          <w:rFonts w:ascii="Arial" w:hAnsi="Arial" w:cs="Arial"/>
-          <w:sz w:val="24"/>
-          <w:szCs w:val="24"/>
-        </w:rPr>
-        <w:t xml:space="preserve"> da aplicação.</w:t>
+      <w:r>
+        <w:rPr>
+          <w:rFonts w:ascii="Arial" w:hAnsi="Arial" w:cs="Arial"/>
+          <w:sz w:val="24"/>
+          <w:szCs w:val="24"/>
+        </w:rPr>
+        <w:t xml:space="preserve"> para o desenvolvimento do back-end da aplicação.</w:t>
       </w:r>
     </w:p>
     <w:p>
@@ -7651,7 +7015,6 @@
         </w:rPr>
         <w:t xml:space="preserve">Deverá ser usado o </w:t>
       </w:r>
-      <w:proofErr w:type="spellStart"/>
       <w:r>
         <w:rPr>
           <w:rFonts w:ascii="Arial" w:hAnsi="Arial" w:cs="Arial"/>
@@ -7660,18 +7023,7 @@
           <w:sz w:val="24"/>
           <w:szCs w:val="24"/>
         </w:rPr>
-        <w:t>mongoDB</w:t>
-      </w:r>
-      <w:proofErr w:type="spellEnd"/>
-      <w:r>
-        <w:rPr>
-          <w:rFonts w:ascii="Arial" w:hAnsi="Arial" w:cs="Arial"/>
-          <w:i/>
-          <w:iCs/>
-          <w:sz w:val="24"/>
-          <w:szCs w:val="24"/>
-        </w:rPr>
-        <w:t xml:space="preserve"> </w:t>
+        <w:t xml:space="preserve">mongoDB </w:t>
       </w:r>
       <w:r>
         <w:rPr>
@@ -7776,7 +7128,6 @@
         </w:rPr>
         <w:t xml:space="preserve">Será usada a biblioteca </w:t>
       </w:r>
-      <w:proofErr w:type="spellStart"/>
       <w:r>
         <w:rPr>
           <w:rFonts w:ascii="Arial" w:hAnsi="Arial" w:cs="Arial"/>
@@ -7787,32 +7138,13 @@
         </w:rPr>
         <w:t>ReactJS</w:t>
       </w:r>
-      <w:proofErr w:type="spellEnd"/>
-      <w:r>
-        <w:rPr>
-          <w:rFonts w:ascii="Arial" w:hAnsi="Arial" w:cs="Arial"/>
-          <w:sz w:val="24"/>
-          <w:szCs w:val="24"/>
-        </w:rPr>
-        <w:t xml:space="preserve"> para o desenvolvimento da aplicação no front-</w:t>
-      </w:r>
-      <w:proofErr w:type="spellStart"/>
-      <w:r>
-        <w:rPr>
-          <w:rFonts w:ascii="Arial" w:hAnsi="Arial" w:cs="Arial"/>
-          <w:sz w:val="24"/>
-          <w:szCs w:val="24"/>
-        </w:rPr>
-        <w:t>end</w:t>
-      </w:r>
-      <w:proofErr w:type="spellEnd"/>
-      <w:r>
-        <w:rPr>
-          <w:rFonts w:ascii="Arial" w:hAnsi="Arial" w:cs="Arial"/>
-          <w:sz w:val="24"/>
-          <w:szCs w:val="24"/>
-        </w:rPr>
-        <w:t xml:space="preserve"> web.</w:t>
+      <w:r>
+        <w:rPr>
+          <w:rFonts w:ascii="Arial" w:hAnsi="Arial" w:cs="Arial"/>
+          <w:sz w:val="24"/>
+          <w:szCs w:val="24"/>
+        </w:rPr>
+        <w:t xml:space="preserve"> para o desenvolvimento da aplicação no front-end web.</w:t>
       </w:r>
     </w:p>
     <w:p>
@@ -7838,7 +7170,6 @@
         </w:rPr>
         <w:t xml:space="preserve">Para requisições HTTP ao servidor, deverá ser usada a biblioteca </w:t>
       </w:r>
-      <w:proofErr w:type="spellStart"/>
       <w:r>
         <w:rPr>
           <w:rFonts w:ascii="Arial" w:hAnsi="Arial" w:cs="Arial"/>
@@ -7849,7 +7180,6 @@
         </w:rPr>
         <w:t>axios</w:t>
       </w:r>
-      <w:proofErr w:type="spellEnd"/>
       <w:r>
         <w:rPr>
           <w:rFonts w:ascii="Arial" w:hAnsi="Arial" w:cs="Arial"/>
@@ -7903,61 +7233,7 @@
           <w:sz w:val="24"/>
           <w:szCs w:val="24"/>
         </w:rPr>
-        <w:t xml:space="preserve">Será usado o framework </w:t>
-      </w:r>
-      <w:proofErr w:type="spellStart"/>
-      <w:r>
-        <w:rPr>
-          <w:rFonts w:ascii="Arial" w:hAnsi="Arial" w:cs="Arial"/>
-          <w:sz w:val="24"/>
-          <w:szCs w:val="24"/>
-        </w:rPr>
-        <w:t>React</w:t>
-      </w:r>
-      <w:proofErr w:type="spellEnd"/>
-      <w:r>
-        <w:rPr>
-          <w:rFonts w:ascii="Arial" w:hAnsi="Arial" w:cs="Arial"/>
-          <w:sz w:val="24"/>
-          <w:szCs w:val="24"/>
-        </w:rPr>
-        <w:t xml:space="preserve"> </w:t>
-      </w:r>
-      <w:proofErr w:type="spellStart"/>
-      <w:r>
-        <w:rPr>
-          <w:rFonts w:ascii="Arial" w:hAnsi="Arial" w:cs="Arial"/>
-          <w:sz w:val="24"/>
-          <w:szCs w:val="24"/>
-        </w:rPr>
-        <w:t>native</w:t>
-      </w:r>
-      <w:proofErr w:type="spellEnd"/>
-      <w:r>
-        <w:rPr>
-          <w:rFonts w:ascii="Arial" w:hAnsi="Arial" w:cs="Arial"/>
-          <w:sz w:val="24"/>
-          <w:szCs w:val="24"/>
-        </w:rPr>
-        <w:t xml:space="preserve"> para o desenvolvimento da aplicação no front-</w:t>
-      </w:r>
-      <w:proofErr w:type="spellStart"/>
-      <w:r>
-        <w:rPr>
-          <w:rFonts w:ascii="Arial" w:hAnsi="Arial" w:cs="Arial"/>
-          <w:sz w:val="24"/>
-          <w:szCs w:val="24"/>
-        </w:rPr>
-        <w:t>end</w:t>
-      </w:r>
-      <w:proofErr w:type="spellEnd"/>
-      <w:r>
-        <w:rPr>
-          <w:rFonts w:ascii="Arial" w:hAnsi="Arial" w:cs="Arial"/>
-          <w:sz w:val="24"/>
-          <w:szCs w:val="24"/>
-        </w:rPr>
-        <w:t xml:space="preserve"> mobile.</w:t>
+        <w:t>Será usado o framework React native para o desenvolvimento da aplicação no front-end mobile.</w:t>
       </w:r>
     </w:p>
     <w:p>
@@ -8067,7 +7343,6 @@
         <w:lastRenderedPageBreak/>
         <w:t xml:space="preserve">Verificar as tarefas para o desenvolvimento do projeto no </w:t>
       </w:r>
-      <w:proofErr w:type="spellStart"/>
       <w:r>
         <w:rPr>
           <w:rFonts w:ascii="Arial" w:hAnsi="Arial" w:cs="Arial"/>
@@ -8078,7 +7353,6 @@
         </w:rPr>
         <w:t>Trello</w:t>
       </w:r>
-      <w:proofErr w:type="spellEnd"/>
       <w:r>
         <w:rPr>
           <w:rFonts w:ascii="Arial" w:hAnsi="Arial" w:cs="Arial"/>
@@ -8190,43 +7464,7 @@
           <w:sz w:val="24"/>
           <w:szCs w:val="24"/>
         </w:rPr>
-        <w:t xml:space="preserve">Todo o código do projeto deve ser desenvolvido com o </w:t>
-      </w:r>
-      <w:proofErr w:type="spellStart"/>
-      <w:r>
-        <w:rPr>
-          <w:rFonts w:ascii="Arial" w:hAnsi="Arial" w:cs="Arial"/>
-          <w:sz w:val="24"/>
-          <w:szCs w:val="24"/>
-        </w:rPr>
-        <w:t>auxilio</w:t>
-      </w:r>
-      <w:proofErr w:type="spellEnd"/>
-      <w:r>
-        <w:rPr>
-          <w:rFonts w:ascii="Arial" w:hAnsi="Arial" w:cs="Arial"/>
-          <w:sz w:val="24"/>
-          <w:szCs w:val="24"/>
-        </w:rPr>
-        <w:t xml:space="preserve"> do editor Visual Studio </w:t>
-      </w:r>
-      <w:proofErr w:type="spellStart"/>
-      <w:r>
-        <w:rPr>
-          <w:rFonts w:ascii="Arial" w:hAnsi="Arial" w:cs="Arial"/>
-          <w:sz w:val="24"/>
-          <w:szCs w:val="24"/>
-        </w:rPr>
-        <w:t>Code</w:t>
-      </w:r>
-      <w:proofErr w:type="spellEnd"/>
-      <w:r>
-        <w:rPr>
-          <w:rFonts w:ascii="Arial" w:hAnsi="Arial" w:cs="Arial"/>
-          <w:sz w:val="24"/>
-          <w:szCs w:val="24"/>
-        </w:rPr>
-        <w:t>.</w:t>
+        <w:t>Todo o código do projeto deve ser desenvolvido com o auxilio do editor Visual Studio Code.</w:t>
       </w:r>
     </w:p>
     <w:p>
@@ -8284,7 +7522,6 @@
         </w:rPr>
         <w:t xml:space="preserve"> ser desenvolvido na linguagem de programação </w:t>
       </w:r>
-      <w:proofErr w:type="spellStart"/>
       <w:r>
         <w:rPr>
           <w:rFonts w:ascii="Arial" w:hAnsi="Arial" w:cs="Arial"/>
@@ -8295,7 +7532,6 @@
         </w:rPr>
         <w:t>JavaScript</w:t>
       </w:r>
-      <w:proofErr w:type="spellEnd"/>
       <w:r>
         <w:rPr>
           <w:rFonts w:ascii="Arial" w:hAnsi="Arial" w:cs="Arial"/>
@@ -8463,14 +7699,27 @@
       <w:r>
         <w:t xml:space="preserve">Figura </w:t>
       </w:r>
-      <w:fldSimple w:instr=" SEQ Figura \* ARABIC ">
-        <w:r>
-          <w:rPr>
-            <w:noProof/>
-          </w:rPr>
-          <w:t>3</w:t>
-        </w:r>
-      </w:fldSimple>
+      <w:r>
+        <w:fldChar w:fldCharType="begin"/>
+      </w:r>
+      <w:r>
+        <w:instrText xml:space="preserve"> SEQ Figura \* ARABIC </w:instrText>
+      </w:r>
+      <w:r>
+        <w:fldChar w:fldCharType="separate"/>
+      </w:r>
+      <w:r>
+        <w:rPr>
+          <w:noProof/>
+        </w:rPr>
+        <w:t>3</w:t>
+      </w:r>
+      <w:r>
+        <w:rPr>
+          <w:noProof/>
+        </w:rPr>
+        <w:fldChar w:fldCharType="end"/>
+      </w:r>
       <w:r>
         <w:t xml:space="preserve"> - Tabela de análise de risco</w:t>
       </w:r>
@@ -8637,14 +7886,27 @@
       <w:r>
         <w:t xml:space="preserve">Figura </w:t>
       </w:r>
-      <w:fldSimple w:instr=" SEQ Figura \* ARABIC ">
-        <w:r>
-          <w:rPr>
-            <w:noProof/>
-          </w:rPr>
-          <w:t>4</w:t>
-        </w:r>
-      </w:fldSimple>
+      <w:r>
+        <w:fldChar w:fldCharType="begin"/>
+      </w:r>
+      <w:r>
+        <w:instrText xml:space="preserve"> SEQ Figura \* ARABIC </w:instrText>
+      </w:r>
+      <w:r>
+        <w:fldChar w:fldCharType="separate"/>
+      </w:r>
+      <w:r>
+        <w:rPr>
+          <w:noProof/>
+        </w:rPr>
+        <w:t>4</w:t>
+      </w:r>
+      <w:r>
+        <w:rPr>
+          <w:noProof/>
+        </w:rPr>
+        <w:fldChar w:fldCharType="end"/>
+      </w:r>
       <w:r>
         <w:t xml:space="preserve"> - Nível e plano de ação para riscos</w:t>
       </w:r>
@@ -9957,61 +9219,7 @@
           <w:sz w:val="24"/>
           <w:szCs w:val="24"/>
         </w:rPr>
-        <w:t xml:space="preserve">do banco de dados e o </w:t>
-      </w:r>
-      <w:proofErr w:type="spellStart"/>
-      <w:r>
-        <w:rPr>
-          <w:rFonts w:ascii="Arial" w:hAnsi="Arial" w:cs="Arial"/>
-          <w:sz w:val="24"/>
-          <w:szCs w:val="24"/>
-        </w:rPr>
-        <w:t>back-end</w:t>
-      </w:r>
-      <w:proofErr w:type="spellEnd"/>
-      <w:r>
-        <w:rPr>
-          <w:rFonts w:ascii="Arial" w:hAnsi="Arial" w:cs="Arial"/>
-          <w:sz w:val="24"/>
-          <w:szCs w:val="24"/>
-        </w:rPr>
-        <w:t>, início do front-</w:t>
-      </w:r>
-      <w:proofErr w:type="spellStart"/>
-      <w:r>
-        <w:rPr>
-          <w:rFonts w:ascii="Arial" w:hAnsi="Arial" w:cs="Arial"/>
-          <w:sz w:val="24"/>
-          <w:szCs w:val="24"/>
-        </w:rPr>
-        <w:t>end</w:t>
-      </w:r>
-      <w:proofErr w:type="spellEnd"/>
-      <w:r>
-        <w:rPr>
-          <w:rFonts w:ascii="Arial" w:hAnsi="Arial" w:cs="Arial"/>
-          <w:sz w:val="24"/>
-          <w:szCs w:val="24"/>
-        </w:rPr>
-        <w:t xml:space="preserve"> web, com </w:t>
-      </w:r>
-      <w:proofErr w:type="spellStart"/>
-      <w:r>
-        <w:rPr>
-          <w:rFonts w:ascii="Arial" w:hAnsi="Arial" w:cs="Arial"/>
-          <w:sz w:val="24"/>
-          <w:szCs w:val="24"/>
-        </w:rPr>
-        <w:t>paginas</w:t>
-      </w:r>
-      <w:proofErr w:type="spellEnd"/>
-      <w:r>
-        <w:rPr>
-          <w:rFonts w:ascii="Arial" w:hAnsi="Arial" w:cs="Arial"/>
-          <w:sz w:val="24"/>
-          <w:szCs w:val="24"/>
-        </w:rPr>
-        <w:t xml:space="preserve"> tendo como foco o cadastro do hospital e o </w:t>
+        <w:t xml:space="preserve">do banco de dados e o back-end, início do front-end web, com paginas tendo como foco o cadastro do hospital e o </w:t>
       </w:r>
       <w:r>
         <w:rPr>
@@ -10027,25 +9235,7 @@
           <w:sz w:val="24"/>
           <w:szCs w:val="24"/>
         </w:rPr>
-        <w:t xml:space="preserve"> do front-</w:t>
-      </w:r>
-      <w:proofErr w:type="spellStart"/>
-      <w:r>
-        <w:rPr>
-          <w:rFonts w:ascii="Arial" w:hAnsi="Arial" w:cs="Arial"/>
-          <w:sz w:val="24"/>
-          <w:szCs w:val="24"/>
-        </w:rPr>
-        <w:t>end</w:t>
-      </w:r>
-      <w:proofErr w:type="spellEnd"/>
-      <w:r>
-        <w:rPr>
-          <w:rFonts w:ascii="Arial" w:hAnsi="Arial" w:cs="Arial"/>
-          <w:sz w:val="24"/>
-          <w:szCs w:val="24"/>
-        </w:rPr>
-        <w:t xml:space="preserve"> mobile com as telas de login e cadastro do usuário, além do desenvolvimento da documentação.</w:t>
+        <w:t xml:space="preserve"> do front-end mobile com as telas de login e cadastro do usuário, além do desenvolvimento da documentação.</w:t>
       </w:r>
     </w:p>
     <w:p>
@@ -10065,7 +9255,6 @@
         </w:rPr>
       </w:pPr>
       <w:bookmarkStart w:id="14" w:name="_Toc14160054"/>
-      <w:proofErr w:type="spellStart"/>
       <w:r>
         <w:rPr>
           <w:rFonts w:ascii="Arial" w:hAnsi="Arial" w:cs="Arial"/>
@@ -10073,17 +9262,7 @@
           <w:sz w:val="24"/>
           <w:szCs w:val="24"/>
         </w:rPr>
-        <w:t>Product</w:t>
-      </w:r>
-      <w:proofErr w:type="spellEnd"/>
-      <w:r>
-        <w:rPr>
-          <w:rFonts w:ascii="Arial" w:hAnsi="Arial" w:cs="Arial"/>
-          <w:color w:val="auto"/>
-          <w:sz w:val="24"/>
-          <w:szCs w:val="24"/>
-        </w:rPr>
-        <w:t xml:space="preserve"> Backlog</w:t>
+        <w:t>Product Backlog</w:t>
       </w:r>
       <w:bookmarkEnd w:id="14"/>
     </w:p>
@@ -10111,25 +9290,7 @@
           <w:sz w:val="24"/>
           <w:szCs w:val="24"/>
         </w:rPr>
-        <w:t xml:space="preserve">modificações no </w:t>
-      </w:r>
-      <w:proofErr w:type="spellStart"/>
-      <w:r>
-        <w:rPr>
-          <w:rFonts w:ascii="Arial" w:hAnsi="Arial" w:cs="Arial"/>
-          <w:sz w:val="24"/>
-          <w:szCs w:val="24"/>
-        </w:rPr>
-        <w:t>Product</w:t>
-      </w:r>
-      <w:proofErr w:type="spellEnd"/>
-      <w:r>
-        <w:rPr>
-          <w:rFonts w:ascii="Arial" w:hAnsi="Arial" w:cs="Arial"/>
-          <w:sz w:val="24"/>
-          <w:szCs w:val="24"/>
-        </w:rPr>
-        <w:t xml:space="preserve"> Backlog.</w:t>
+        <w:t>modificações no Product Backlog.</w:t>
       </w:r>
     </w:p>
     <w:p>
@@ -10250,7 +9411,6 @@
         </w:rPr>
       </w:pPr>
       <w:bookmarkStart w:id="16" w:name="_Toc14160056"/>
-      <w:proofErr w:type="spellStart"/>
       <w:r>
         <w:rPr>
           <w:rFonts w:ascii="Arial" w:hAnsi="Arial" w:cs="Arial"/>
@@ -10258,17 +9418,7 @@
           <w:sz w:val="24"/>
           <w:szCs w:val="24"/>
         </w:rPr>
-        <w:t>Burn</w:t>
-      </w:r>
-      <w:proofErr w:type="spellEnd"/>
-      <w:r>
-        <w:rPr>
-          <w:rFonts w:ascii="Arial" w:hAnsi="Arial" w:cs="Arial"/>
-          <w:color w:val="auto"/>
-          <w:sz w:val="24"/>
-          <w:szCs w:val="24"/>
-        </w:rPr>
-        <w:t xml:space="preserve"> Down Chart</w:t>
+        <w:t>Burn Down Chart</w:t>
       </w:r>
       <w:bookmarkEnd w:id="16"/>
     </w:p>
@@ -10346,40 +9496,29 @@
       <w:r>
         <w:t xml:space="preserve">Figura </w:t>
       </w:r>
-      <w:fldSimple w:instr=" SEQ Figura \* ARABIC ">
-        <w:r>
-          <w:rPr>
-            <w:noProof/>
-          </w:rPr>
-          <w:t>5</w:t>
-        </w:r>
-      </w:fldSimple>
-      <w:r>
-        <w:t xml:space="preserve"> - </w:t>
-      </w:r>
-      <w:proofErr w:type="spellStart"/>
-      <w:r>
-        <w:t>Burn</w:t>
-      </w:r>
-      <w:proofErr w:type="spellEnd"/>
-      <w:r>
-        <w:t xml:space="preserve"> </w:t>
-      </w:r>
-      <w:proofErr w:type="spellStart"/>
-      <w:r>
-        <w:t>down</w:t>
-      </w:r>
-      <w:proofErr w:type="spellEnd"/>
-      <w:r>
-        <w:t xml:space="preserve"> </w:t>
-      </w:r>
-      <w:proofErr w:type="spellStart"/>
-      <w:r>
-        <w:t>chart</w:t>
-      </w:r>
-      <w:proofErr w:type="spellEnd"/>
-      <w:r>
-        <w:t xml:space="preserve"> - Primeiro Sprint</w:t>
+      <w:r>
+        <w:fldChar w:fldCharType="begin"/>
+      </w:r>
+      <w:r>
+        <w:instrText xml:space="preserve"> SEQ Figura \* ARABIC </w:instrText>
+      </w:r>
+      <w:r>
+        <w:fldChar w:fldCharType="separate"/>
+      </w:r>
+      <w:r>
+        <w:rPr>
+          <w:noProof/>
+        </w:rPr>
+        <w:t>5</w:t>
+      </w:r>
+      <w:r>
+        <w:rPr>
+          <w:noProof/>
+        </w:rPr>
+        <w:fldChar w:fldCharType="end"/>
+      </w:r>
+      <w:r>
+        <w:t xml:space="preserve"> - Burn down chart - Primeiro Sprint</w:t>
       </w:r>
     </w:p>
     <w:p>
@@ -10453,6 +9592,7 @@
       <w:r>
         <w:rPr>
           <w:noProof/>
+          <w:lang w:eastAsia="pt-BR"/>
         </w:rPr>
         <w:drawing>
           <wp:inline distT="0" distB="0" distL="0" distR="0" wp14:anchorId="7C246CBD" wp14:editId="34320BEC">
@@ -10530,10 +9670,10 @@
             <v:path o:extrusionok="f" gradientshapeok="t" o:connecttype="rect"/>
             <o:lock v:ext="edit" aspectratio="t"/>
           </v:shapetype>
-          <v:shape id="_x0000_i1025" type="#_x0000_t75" style="width:439.5pt;height:596.25pt" o:ole="">
+          <v:shape id="_x0000_i1025" type="#_x0000_t75" style="width:439.5pt;height:596.05pt" o:ole="">
             <v:imagedata r:id="rId21" o:title=""/>
           </v:shape>
-          <o:OLEObject Type="Embed" ProgID="Visio.Drawing.15" ShapeID="_x0000_i1025" DrawAspect="Content" ObjectID="_1645378550" r:id="rId22"/>
+          <o:OLEObject Type="Embed" ProgID="Visio.Drawing.15" ShapeID="_x0000_i1025" DrawAspect="Content" ObjectID="_1645425472" r:id="rId22"/>
         </w:object>
       </w:r>
     </w:p>
@@ -10549,10 +9689,10 @@
       </w:pPr>
       <w:r>
         <w:object w:dxaOrig="9811" w:dyaOrig="12796" w14:anchorId="38B64F93">
-          <v:shape id="_x0000_i1026" type="#_x0000_t75" style="width:438.75pt;height:572.25pt" o:ole="">
+          <v:shape id="_x0000_i1026" type="#_x0000_t75" style="width:438.25pt;height:572.25pt" o:ole="">
             <v:imagedata r:id="rId23" o:title=""/>
           </v:shape>
-          <o:OLEObject Type="Embed" ProgID="Visio.Drawing.15" ShapeID="_x0000_i1026" DrawAspect="Content" ObjectID="_1645378551" r:id="rId24"/>
+          <o:OLEObject Type="Embed" ProgID="Visio.Drawing.15" ShapeID="_x0000_i1026" DrawAspect="Content" ObjectID="_1645425473" r:id="rId24"/>
         </w:object>
       </w:r>
     </w:p>
@@ -10658,6 +9798,7 @@
       <w:r>
         <w:rPr>
           <w:noProof/>
+          <w:lang w:eastAsia="pt-BR"/>
         </w:rPr>
         <w:drawing>
           <wp:inline distT="0" distB="0" distL="0" distR="0" wp14:anchorId="1A0A7F42" wp14:editId="6E82A64D">
@@ -10717,14 +9858,27 @@
       <w:r>
         <w:t xml:space="preserve">Figura </w:t>
       </w:r>
-      <w:fldSimple w:instr=" SEQ Figura \* ARABIC ">
-        <w:r>
-          <w:rPr>
-            <w:noProof/>
-          </w:rPr>
-          <w:t>6</w:t>
-        </w:r>
-      </w:fldSimple>
+      <w:r>
+        <w:fldChar w:fldCharType="begin"/>
+      </w:r>
+      <w:r>
+        <w:instrText xml:space="preserve"> SEQ Figura \* ARABIC </w:instrText>
+      </w:r>
+      <w:r>
+        <w:fldChar w:fldCharType="separate"/>
+      </w:r>
+      <w:r>
+        <w:rPr>
+          <w:noProof/>
+        </w:rPr>
+        <w:t>6</w:t>
+      </w:r>
+      <w:r>
+        <w:rPr>
+          <w:noProof/>
+        </w:rPr>
+        <w:fldChar w:fldCharType="end"/>
+      </w:r>
       <w:r>
         <w:t xml:space="preserve"> - Caso de teste: Cadastro do hospital</w:t>
       </w:r>
@@ -10736,6 +9890,7 @@
       <w:r>
         <w:rPr>
           <w:noProof/>
+          <w:lang w:eastAsia="pt-BR"/>
         </w:rPr>
         <w:drawing>
           <wp:inline distT="0" distB="0" distL="0" distR="0" wp14:anchorId="6DBD808B" wp14:editId="6487DF9C">
@@ -10795,14 +9950,30 @@
       <w:r>
         <w:t xml:space="preserve">Figura </w:t>
       </w:r>
-      <w:fldSimple w:instr=" SEQ Figura \* ARABIC ">
-        <w:r>
-          <w:rPr>
-            <w:noProof/>
-          </w:rPr>
-          <w:t>7</w:t>
-        </w:r>
-      </w:fldSimple>
+      <w:r>
+        <w:fldChar w:fldCharType="begin"/>
+      </w:r>
+      <w:r>
+        <w:instrText xml:space="preserve"> SEQ Figura \* ARABI</w:instrText>
+      </w:r>
+      <w:r>
+        <w:instrText xml:space="preserve">C </w:instrText>
+      </w:r>
+      <w:r>
+        <w:fldChar w:fldCharType="separate"/>
+      </w:r>
+      <w:r>
+        <w:rPr>
+          <w:noProof/>
+        </w:rPr>
+        <w:t>7</w:t>
+      </w:r>
+      <w:r>
+        <w:rPr>
+          <w:noProof/>
+        </w:rPr>
+        <w:fldChar w:fldCharType="end"/>
+      </w:r>
       <w:r>
         <w:t xml:space="preserve"> - Caso de teste: Cadastro do paciente</w:t>
       </w:r>
@@ -10814,6 +9985,7 @@
       <w:r>
         <w:rPr>
           <w:noProof/>
+          <w:lang w:eastAsia="pt-BR"/>
         </w:rPr>
         <w:lastRenderedPageBreak/>
         <w:drawing>
@@ -10874,14 +10046,27 @@
       <w:r>
         <w:t xml:space="preserve">Figura </w:t>
       </w:r>
-      <w:fldSimple w:instr=" SEQ Figura \* ARABIC ">
-        <w:r>
-          <w:rPr>
-            <w:noProof/>
-          </w:rPr>
-          <w:t>8</w:t>
-        </w:r>
-      </w:fldSimple>
+      <w:r>
+        <w:fldChar w:fldCharType="begin"/>
+      </w:r>
+      <w:r>
+        <w:instrText xml:space="preserve"> SEQ Figura \* ARABIC </w:instrText>
+      </w:r>
+      <w:r>
+        <w:fldChar w:fldCharType="separate"/>
+      </w:r>
+      <w:r>
+        <w:rPr>
+          <w:noProof/>
+        </w:rPr>
+        <w:t>8</w:t>
+      </w:r>
+      <w:r>
+        <w:rPr>
+          <w:noProof/>
+        </w:rPr>
+        <w:fldChar w:fldCharType="end"/>
+      </w:r>
       <w:r>
         <w:t xml:space="preserve"> - Caso de teste: Login do hospital</w:t>
       </w:r>
@@ -10890,6 +10075,7 @@
       <w:r>
         <w:rPr>
           <w:noProof/>
+          <w:lang w:eastAsia="pt-BR"/>
         </w:rPr>
         <w:drawing>
           <wp:inline distT="0" distB="0" distL="0" distR="0" wp14:anchorId="1BCD7B15" wp14:editId="49F73A47">
@@ -10949,14 +10135,27 @@
       <w:r>
         <w:t xml:space="preserve">Figura </w:t>
       </w:r>
-      <w:fldSimple w:instr=" SEQ Figura \* ARABIC ">
-        <w:r>
-          <w:rPr>
-            <w:noProof/>
-          </w:rPr>
-          <w:t>9</w:t>
-        </w:r>
-      </w:fldSimple>
+      <w:r>
+        <w:fldChar w:fldCharType="begin"/>
+      </w:r>
+      <w:r>
+        <w:instrText xml:space="preserve"> SEQ Figura \* ARABIC </w:instrText>
+      </w:r>
+      <w:r>
+        <w:fldChar w:fldCharType="separate"/>
+      </w:r>
+      <w:r>
+        <w:rPr>
+          <w:noProof/>
+        </w:rPr>
+        <w:t>9</w:t>
+      </w:r>
+      <w:r>
+        <w:rPr>
+          <w:noProof/>
+        </w:rPr>
+        <w:fldChar w:fldCharType="end"/>
+      </w:r>
       <w:r>
         <w:t xml:space="preserve"> - Caso de teste: Login do paciente</w:t>
       </w:r>
@@ -10968,6 +10167,7 @@
       <w:r>
         <w:rPr>
           <w:noProof/>
+          <w:lang w:eastAsia="pt-BR"/>
         </w:rPr>
         <w:drawing>
           <wp:inline distT="0" distB="0" distL="0" distR="0" wp14:anchorId="17E7FA27" wp14:editId="43C45BCE">
@@ -11027,14 +10227,27 @@
       <w:r>
         <w:t xml:space="preserve">Figura </w:t>
       </w:r>
-      <w:fldSimple w:instr=" SEQ Figura \* ARABIC ">
-        <w:r>
-          <w:rPr>
-            <w:noProof/>
-          </w:rPr>
-          <w:t>10</w:t>
-        </w:r>
-      </w:fldSimple>
+      <w:r>
+        <w:fldChar w:fldCharType="begin"/>
+      </w:r>
+      <w:r>
+        <w:instrText xml:space="preserve"> SEQ Figura \* ARABIC </w:instrText>
+      </w:r>
+      <w:r>
+        <w:fldChar w:fldCharType="separate"/>
+      </w:r>
+      <w:r>
+        <w:rPr>
+          <w:noProof/>
+        </w:rPr>
+        <w:t>10</w:t>
+      </w:r>
+      <w:r>
+        <w:rPr>
+          <w:noProof/>
+        </w:rPr>
+        <w:fldChar w:fldCharType="end"/>
+      </w:r>
       <w:r>
         <w:t xml:space="preserve"> - Caso de teste: Logout do hospital</w:t>
       </w:r>
@@ -11043,6 +10256,7 @@
       <w:r>
         <w:rPr>
           <w:noProof/>
+          <w:lang w:eastAsia="pt-BR"/>
         </w:rPr>
         <w:lastRenderedPageBreak/>
         <w:drawing>
@@ -11103,14 +10317,27 @@
       <w:r>
         <w:t xml:space="preserve">Figura </w:t>
       </w:r>
-      <w:fldSimple w:instr=" SEQ Figura \* ARABIC ">
-        <w:r>
-          <w:rPr>
-            <w:noProof/>
-          </w:rPr>
-          <w:t>11</w:t>
-        </w:r>
-      </w:fldSimple>
+      <w:r>
+        <w:fldChar w:fldCharType="begin"/>
+      </w:r>
+      <w:r>
+        <w:instrText xml:space="preserve"> SEQ Figura \* ARABIC </w:instrText>
+      </w:r>
+      <w:r>
+        <w:fldChar w:fldCharType="separate"/>
+      </w:r>
+      <w:r>
+        <w:rPr>
+          <w:noProof/>
+        </w:rPr>
+        <w:t>11</w:t>
+      </w:r>
+      <w:r>
+        <w:rPr>
+          <w:noProof/>
+        </w:rPr>
+        <w:fldChar w:fldCharType="end"/>
+      </w:r>
       <w:r>
         <w:t xml:space="preserve"> - Caso de teste: Logout do paciente</w:t>
       </w:r>
@@ -11133,7 +10360,6 @@
         </w:rPr>
       </w:pPr>
       <w:bookmarkStart w:id="20" w:name="_Toc14160060"/>
-      <w:proofErr w:type="spellStart"/>
       <w:r>
         <w:rPr>
           <w:rFonts w:ascii="Arial" w:hAnsi="Arial" w:cs="Arial"/>
@@ -11141,17 +10367,7 @@
           <w:sz w:val="24"/>
           <w:szCs w:val="24"/>
         </w:rPr>
-        <w:t>Kanban</w:t>
-      </w:r>
-      <w:proofErr w:type="spellEnd"/>
-      <w:r>
-        <w:rPr>
-          <w:rFonts w:ascii="Arial" w:hAnsi="Arial" w:cs="Arial"/>
-          <w:color w:val="auto"/>
-          <w:sz w:val="24"/>
-          <w:szCs w:val="24"/>
-        </w:rPr>
-        <w:t xml:space="preserve"> e </w:t>
+        <w:t xml:space="preserve">Kanban e </w:t>
       </w:r>
       <w:r>
         <w:rPr>
@@ -11198,25 +10414,7 @@
           <w:sz w:val="24"/>
           <w:szCs w:val="24"/>
         </w:rPr>
-        <w:t xml:space="preserve">imagens do quadro de </w:t>
-      </w:r>
-      <w:proofErr w:type="spellStart"/>
-      <w:r>
-        <w:rPr>
-          <w:rFonts w:ascii="Arial" w:hAnsi="Arial" w:cs="Arial"/>
-          <w:sz w:val="24"/>
-          <w:szCs w:val="24"/>
-        </w:rPr>
-        <w:t>Kanban</w:t>
-      </w:r>
-      <w:proofErr w:type="spellEnd"/>
-      <w:r>
-        <w:rPr>
-          <w:rFonts w:ascii="Arial" w:hAnsi="Arial" w:cs="Arial"/>
-          <w:sz w:val="24"/>
-          <w:szCs w:val="24"/>
-        </w:rPr>
-        <w:t xml:space="preserve"> e </w:t>
+        <w:t xml:space="preserve">imagens do quadro de Kanban e </w:t>
       </w:r>
       <w:r>
         <w:rPr>
@@ -11244,6 +10442,7 @@
           <w:rFonts w:ascii="Arial" w:hAnsi="Arial" w:cs="Arial"/>
           <w:noProof/>
           <w:szCs w:val="24"/>
+          <w:lang w:eastAsia="pt-BR"/>
         </w:rPr>
         <w:drawing>
           <wp:inline distT="0" distB="0" distL="0" distR="0" wp14:anchorId="3AF2AA70" wp14:editId="59F29B99">
@@ -11296,30 +10495,36 @@
       <w:r>
         <w:t xml:space="preserve">Figura </w:t>
       </w:r>
-      <w:fldSimple w:instr=" SEQ Figura \* ARABIC ">
-        <w:r>
-          <w:rPr>
-            <w:noProof/>
-          </w:rPr>
-          <w:t>12</w:t>
-        </w:r>
-      </w:fldSimple>
-      <w:r>
-        <w:t xml:space="preserve"> - </w:t>
-      </w:r>
-      <w:proofErr w:type="spellStart"/>
-      <w:r>
-        <w:t>Kanban</w:t>
-      </w:r>
-      <w:proofErr w:type="spellEnd"/>
-      <w:r>
-        <w:t>: Primeiro dia do primeiro Sprint</w:t>
-      </w:r>
-    </w:p>
-    <w:p>
+      <w:r>
+        <w:fldChar w:fldCharType="begin"/>
+      </w:r>
+      <w:r>
+        <w:instrText xml:space="preserve"> SEQ Figura \* ARABIC </w:instrText>
+      </w:r>
+      <w:r>
+        <w:fldChar w:fldCharType="separate"/>
+      </w:r>
       <w:r>
         <w:rPr>
           <w:noProof/>
+        </w:rPr>
+        <w:t>12</w:t>
+      </w:r>
+      <w:r>
+        <w:rPr>
+          <w:noProof/>
+        </w:rPr>
+        <w:fldChar w:fldCharType="end"/>
+      </w:r>
+      <w:r>
+        <w:t xml:space="preserve"> - Kanban: Primeiro dia do primeiro Sprint</w:t>
+      </w:r>
+    </w:p>
+    <w:p>
+      <w:r>
+        <w:rPr>
+          <w:noProof/>
+          <w:lang w:eastAsia="pt-BR"/>
         </w:rPr>
         <w:drawing>
           <wp:inline distT="0" distB="0" distL="0" distR="0" wp14:anchorId="5BAE85D9" wp14:editId="2CDBB1C2">
@@ -11372,24 +10577,29 @@
       <w:r>
         <w:t xml:space="preserve">Figura </w:t>
       </w:r>
-      <w:fldSimple w:instr=" SEQ Figura \* ARABIC ">
-        <w:r>
-          <w:rPr>
-            <w:noProof/>
-          </w:rPr>
-          <w:t>13</w:t>
-        </w:r>
-      </w:fldSimple>
-      <w:r>
-        <w:t xml:space="preserve"> - </w:t>
-      </w:r>
-      <w:proofErr w:type="spellStart"/>
-      <w:r>
-        <w:t>Kanban</w:t>
-      </w:r>
-      <w:proofErr w:type="spellEnd"/>
-      <w:r>
-        <w:t xml:space="preserve">: </w:t>
+      <w:r>
+        <w:fldChar w:fldCharType="begin"/>
+      </w:r>
+      <w:r>
+        <w:instrText xml:space="preserve"> SEQ Figura \* ARABIC </w:instrText>
+      </w:r>
+      <w:r>
+        <w:fldChar w:fldCharType="separate"/>
+      </w:r>
+      <w:r>
+        <w:rPr>
+          <w:noProof/>
+        </w:rPr>
+        <w:t>13</w:t>
+      </w:r>
+      <w:r>
+        <w:rPr>
+          <w:noProof/>
+        </w:rPr>
+        <w:fldChar w:fldCharType="end"/>
+      </w:r>
+      <w:r>
+        <w:t xml:space="preserve"> - Kanban: </w:t>
       </w:r>
       <w:r>
         <w:t>Primeira</w:t>
@@ -11402,6 +10612,7 @@
       <w:r>
         <w:rPr>
           <w:noProof/>
+          <w:lang w:eastAsia="pt-BR"/>
         </w:rPr>
         <w:lastRenderedPageBreak/>
         <w:drawing>
@@ -11455,30 +10666,36 @@
       <w:r>
         <w:t xml:space="preserve">Figura </w:t>
       </w:r>
-      <w:fldSimple w:instr=" SEQ Figura \* ARABIC ">
-        <w:r>
-          <w:rPr>
-            <w:noProof/>
-          </w:rPr>
-          <w:t>14</w:t>
-        </w:r>
-      </w:fldSimple>
-      <w:r>
-        <w:t xml:space="preserve"> - </w:t>
-      </w:r>
-      <w:proofErr w:type="spellStart"/>
-      <w:r>
-        <w:t>Kanban</w:t>
-      </w:r>
-      <w:proofErr w:type="spellEnd"/>
-      <w:r>
-        <w:t>: Segunda semana do Primeiro Sprint</w:t>
-      </w:r>
-    </w:p>
-    <w:p>
+      <w:r>
+        <w:fldChar w:fldCharType="begin"/>
+      </w:r>
+      <w:r>
+        <w:instrText xml:space="preserve"> SEQ Figura \* ARABIC </w:instrText>
+      </w:r>
+      <w:r>
+        <w:fldChar w:fldCharType="separate"/>
+      </w:r>
       <w:r>
         <w:rPr>
           <w:noProof/>
+        </w:rPr>
+        <w:t>14</w:t>
+      </w:r>
+      <w:r>
+        <w:rPr>
+          <w:noProof/>
+        </w:rPr>
+        <w:fldChar w:fldCharType="end"/>
+      </w:r>
+      <w:r>
+        <w:t xml:space="preserve"> - Kanban: Segunda semana do Primeiro Sprint</w:t>
+      </w:r>
+    </w:p>
+    <w:p>
+      <w:r>
+        <w:rPr>
+          <w:noProof/>
+          <w:lang w:eastAsia="pt-BR"/>
         </w:rPr>
         <w:drawing>
           <wp:inline distT="0" distB="0" distL="0" distR="0" wp14:anchorId="6356C9BC" wp14:editId="61BC0C2B">
@@ -11531,30 +10748,36 @@
       <w:r>
         <w:t xml:space="preserve">Figura </w:t>
       </w:r>
-      <w:fldSimple w:instr=" SEQ Figura \* ARABIC ">
-        <w:r>
-          <w:rPr>
-            <w:noProof/>
-          </w:rPr>
-          <w:t>15</w:t>
-        </w:r>
-      </w:fldSimple>
-      <w:r>
-        <w:t xml:space="preserve"> - </w:t>
-      </w:r>
-      <w:proofErr w:type="spellStart"/>
-      <w:r>
-        <w:t>Kanban</w:t>
-      </w:r>
-      <w:proofErr w:type="spellEnd"/>
-      <w:r>
-        <w:t xml:space="preserve"> - Terceira semana do Primeiro Sprint</w:t>
-      </w:r>
-    </w:p>
-    <w:p>
+      <w:r>
+        <w:fldChar w:fldCharType="begin"/>
+      </w:r>
+      <w:r>
+        <w:instrText xml:space="preserve"> SEQ Figura \* ARABIC </w:instrText>
+      </w:r>
+      <w:r>
+        <w:fldChar w:fldCharType="separate"/>
+      </w:r>
       <w:r>
         <w:rPr>
           <w:noProof/>
+        </w:rPr>
+        <w:t>15</w:t>
+      </w:r>
+      <w:r>
+        <w:rPr>
+          <w:noProof/>
+        </w:rPr>
+        <w:fldChar w:fldCharType="end"/>
+      </w:r>
+      <w:r>
+        <w:t xml:space="preserve"> - Kanban - Terceira semana do Primeiro Sprint</w:t>
+      </w:r>
+    </w:p>
+    <w:p>
+      <w:r>
+        <w:rPr>
+          <w:noProof/>
+          <w:lang w:eastAsia="pt-BR"/>
         </w:rPr>
         <w:drawing>
           <wp:inline distT="0" distB="0" distL="0" distR="0" wp14:anchorId="0083E989" wp14:editId="47E20239">
@@ -11604,29 +10827,32 @@
         <w:pStyle w:val="Legenda"/>
         <w:ind w:left="709" w:firstLine="709"/>
       </w:pPr>
-      <w:bookmarkStart w:id="21" w:name="_GoBack"/>
-      <w:bookmarkEnd w:id="21"/>
       <w:r>
         <w:t xml:space="preserve">Figura </w:t>
       </w:r>
-      <w:fldSimple w:instr=" SEQ Figura \* ARABIC ">
-        <w:r>
-          <w:rPr>
-            <w:noProof/>
-          </w:rPr>
-          <w:t>16</w:t>
-        </w:r>
-      </w:fldSimple>
-      <w:r>
-        <w:t xml:space="preserve"> - </w:t>
-      </w:r>
-      <w:proofErr w:type="spellStart"/>
-      <w:r>
-        <w:t>Kanban</w:t>
-      </w:r>
-      <w:proofErr w:type="spellEnd"/>
-      <w:r>
-        <w:t xml:space="preserve"> - Quarta semana do Primeiro Sprint</w:t>
+      <w:r>
+        <w:fldChar w:fldCharType="begin"/>
+      </w:r>
+      <w:r>
+        <w:instrText xml:space="preserve"> SEQ Figura \* ARABIC </w:instrText>
+      </w:r>
+      <w:r>
+        <w:fldChar w:fldCharType="separate"/>
+      </w:r>
+      <w:r>
+        <w:rPr>
+          <w:noProof/>
+        </w:rPr>
+        <w:t>16</w:t>
+      </w:r>
+      <w:r>
+        <w:rPr>
+          <w:noProof/>
+        </w:rPr>
+        <w:fldChar w:fldCharType="end"/>
+      </w:r>
+      <w:r>
+        <w:t xml:space="preserve"> - Kanban - Quarta semana do Primeiro Sprint</w:t>
       </w:r>
     </w:p>
     <w:p/>
@@ -11646,7 +10872,7 @@
           <w:szCs w:val="24"/>
         </w:rPr>
       </w:pPr>
-      <w:bookmarkStart w:id="22" w:name="_Toc14160061"/>
+      <w:bookmarkStart w:id="21" w:name="_Toc14160061"/>
       <w:r>
         <w:rPr>
           <w:rFonts w:ascii="Arial" w:hAnsi="Arial" w:cs="Arial"/>
@@ -11656,7 +10882,7 @@
         </w:rPr>
         <w:t>Modelo de Dados</w:t>
       </w:r>
-      <w:bookmarkEnd w:id="22"/>
+      <w:bookmarkEnd w:id="21"/>
     </w:p>
     <w:p>
       <w:pPr>
@@ -11694,7 +10920,7 @@
           <w:szCs w:val="24"/>
         </w:rPr>
       </w:pPr>
-      <w:bookmarkStart w:id="23" w:name="_Toc14160062"/>
+      <w:bookmarkStart w:id="22" w:name="_Toc14160062"/>
       <w:r>
         <w:rPr>
           <w:rFonts w:ascii="Arial" w:hAnsi="Arial" w:cs="Arial"/>
@@ -11706,7 +10932,7 @@
         <w:lastRenderedPageBreak/>
         <w:t>Diagrama de Entidade e Relacionamento</w:t>
       </w:r>
-      <w:bookmarkEnd w:id="23"/>
+      <w:bookmarkEnd w:id="22"/>
     </w:p>
     <w:p>
       <w:pPr>
@@ -11726,6 +10952,42 @@
         </w:rPr>
         <w:t>Nessa etapa se define: as entidades necessárias para a construção do Banco de Dados; Os relacionamentos e o seu grau, ou seja, a quantidade de entidades que estão ligadas ao relacionamento.</w:t>
       </w:r>
+    </w:p>
+    <w:p>
+      <w:pPr>
+        <w:spacing w:line="360" w:lineRule="auto"/>
+        <w:jc w:val="both"/>
+        <w:rPr>
+          <w:rFonts w:ascii="Arial" w:hAnsi="Arial" w:cs="Arial"/>
+          <w:sz w:val="24"/>
+          <w:szCs w:val="24"/>
+        </w:rPr>
+      </w:pPr>
+    </w:p>
+    <w:p>
+      <w:pPr>
+        <w:spacing w:line="360" w:lineRule="auto"/>
+        <w:jc w:val="both"/>
+      </w:pPr>
+      <w:r>
+        <w:object w:dxaOrig="9660" w:dyaOrig="6796" w14:anchorId="74B2174A">
+          <v:shape id="_x0000_i1034" type="#_x0000_t75" style="width:438.9pt;height:308.65pt" o:ole="">
+            <v:imagedata r:id="rId37" o:title=""/>
+          </v:shape>
+          <o:OLEObject Type="Embed" ProgID="Visio.Drawing.15" ShapeID="_x0000_i1034" DrawAspect="Content" ObjectID="_1645425474" r:id="rId38"/>
+        </w:object>
+      </w:r>
+    </w:p>
+    <w:p>
+      <w:pPr>
+        <w:spacing w:line="360" w:lineRule="auto"/>
+        <w:jc w:val="both"/>
+        <w:rPr>
+          <w:rFonts w:ascii="Arial" w:hAnsi="Arial" w:cs="Arial"/>
+          <w:sz w:val="24"/>
+          <w:szCs w:val="24"/>
+        </w:rPr>
+      </w:pPr>
     </w:p>
     <w:p>
       <w:pPr>
@@ -11744,7 +11006,7 @@
           <w:szCs w:val="24"/>
         </w:rPr>
       </w:pPr>
-      <w:bookmarkStart w:id="24" w:name="_Toc14160063"/>
+      <w:bookmarkStart w:id="23" w:name="_Toc14160063"/>
       <w:r>
         <w:rPr>
           <w:rFonts w:ascii="Arial" w:hAnsi="Arial" w:cs="Arial"/>
@@ -11775,7 +11037,7 @@
         </w:rPr>
         <w:t xml:space="preserve"> do banco de dados</w:t>
       </w:r>
-      <w:bookmarkEnd w:id="24"/>
+      <w:bookmarkEnd w:id="23"/>
       <w:r>
         <w:rPr>
           <w:rFonts w:ascii="Arial" w:hAnsi="Arial" w:cs="Arial"/>
@@ -11805,6 +11067,30 @@
         </w:rPr>
         <w:t>Nessa etapa se define: os atributos pertencentes a cada entidade; as chaves primárias e estrangeiras; o tipo de cada campo e valor de determinados campos.</w:t>
       </w:r>
+    </w:p>
+    <w:p>
+      <w:pPr>
+        <w:spacing w:line="360" w:lineRule="auto"/>
+        <w:jc w:val="both"/>
+        <w:rPr>
+          <w:rFonts w:ascii="Arial" w:hAnsi="Arial" w:cs="Arial"/>
+          <w:sz w:val="24"/>
+          <w:szCs w:val="24"/>
+        </w:rPr>
+      </w:pPr>
+    </w:p>
+    <w:p>
+      <w:pPr>
+        <w:spacing w:line="360" w:lineRule="auto"/>
+        <w:jc w:val="both"/>
+        <w:rPr>
+          <w:rFonts w:ascii="Arial" w:hAnsi="Arial" w:cs="Arial"/>
+          <w:sz w:val="24"/>
+          <w:szCs w:val="24"/>
+        </w:rPr>
+      </w:pPr>
+      <w:bookmarkStart w:id="24" w:name="_GoBack"/>
+      <w:bookmarkEnd w:id="24"/>
     </w:p>
     <w:p>
       <w:pPr>
@@ -11832,6 +11118,7 @@
           <w:sz w:val="24"/>
           <w:szCs w:val="24"/>
         </w:rPr>
+        <w:lastRenderedPageBreak/>
         <w:t>Dicionário de dados</w:t>
       </w:r>
       <w:bookmarkEnd w:id="25"/>
@@ -11864,6 +11151,164 @@
         </w:rPr>
         <w:t>Nessa etapa é elaborada uma organização básica dos dados do banco. Aqui são informadas as entidades, com seus respectivos campos, tipos e descrições. O banco foi desenvolvido no servidor de banco de dados SQL Server 2012.</w:t>
       </w:r>
+    </w:p>
+    <w:p>
+      <w:pPr>
+        <w:spacing w:line="360" w:lineRule="auto"/>
+        <w:jc w:val="both"/>
+        <w:rPr>
+          <w:rFonts w:ascii="Arial" w:hAnsi="Arial" w:cs="Arial"/>
+          <w:sz w:val="24"/>
+          <w:szCs w:val="24"/>
+        </w:rPr>
+      </w:pPr>
+    </w:p>
+    <w:p>
+      <w:pPr>
+        <w:spacing w:line="360" w:lineRule="auto"/>
+        <w:jc w:val="both"/>
+        <w:rPr>
+          <w:rFonts w:ascii="Arial" w:hAnsi="Arial" w:cs="Arial"/>
+          <w:sz w:val="24"/>
+          <w:szCs w:val="24"/>
+        </w:rPr>
+      </w:pPr>
+      <w:r>
+        <w:rPr>
+          <w:rFonts w:ascii="Arial" w:hAnsi="Arial" w:cs="Arial"/>
+          <w:noProof/>
+          <w:sz w:val="24"/>
+          <w:szCs w:val="24"/>
+          <w:lang w:eastAsia="pt-BR"/>
+        </w:rPr>
+        <w:drawing>
+          <wp:inline distT="0" distB="0" distL="0" distR="0" wp14:anchorId="11A638DD" wp14:editId="540871E3">
+            <wp:extent cx="5579745" cy="2006024"/>
+            <wp:effectExtent l="0" t="0" r="1905" b="0"/>
+            <wp:docPr id="7" name="Imagem 7"/>
+            <wp:cNvGraphicFramePr>
+              <a:graphicFrameLocks xmlns:a="http://schemas.openxmlformats.org/drawingml/2006/main" noChangeAspect="1"/>
+            </wp:cNvGraphicFramePr>
+            <a:graphic xmlns:a="http://schemas.openxmlformats.org/drawingml/2006/main">
+              <a:graphicData uri="http://schemas.openxmlformats.org/drawingml/2006/picture">
+                <pic:pic xmlns:pic="http://schemas.openxmlformats.org/drawingml/2006/picture">
+                  <pic:nvPicPr>
+                    <pic:cNvPr id="0" name="Picture 14"/>
+                    <pic:cNvPicPr>
+                      <a:picLocks noChangeAspect="1" noChangeArrowheads="1"/>
+                    </pic:cNvPicPr>
+                  </pic:nvPicPr>
+                  <pic:blipFill>
+                    <a:blip r:embed="rId39">
+                      <a:extLst>
+                        <a:ext uri="{28A0092B-C50C-407E-A947-70E740481C1C}">
+                          <a14:useLocalDpi xmlns:a14="http://schemas.microsoft.com/office/drawing/2010/main" val="0"/>
+                        </a:ext>
+                      </a:extLst>
+                    </a:blip>
+                    <a:srcRect/>
+                    <a:stretch>
+                      <a:fillRect/>
+                    </a:stretch>
+                  </pic:blipFill>
+                  <pic:spPr bwMode="auto">
+                    <a:xfrm>
+                      <a:off x="0" y="0"/>
+                      <a:ext cx="5579745" cy="2006024"/>
+                    </a:xfrm>
+                    <a:prstGeom prst="rect">
+                      <a:avLst/>
+                    </a:prstGeom>
+                    <a:noFill/>
+                    <a:ln>
+                      <a:noFill/>
+                    </a:ln>
+                  </pic:spPr>
+                </pic:pic>
+              </a:graphicData>
+            </a:graphic>
+          </wp:inline>
+        </w:drawing>
+      </w:r>
+    </w:p>
+    <w:p>
+      <w:pPr>
+        <w:spacing w:line="360" w:lineRule="auto"/>
+        <w:jc w:val="both"/>
+        <w:rPr>
+          <w:rFonts w:ascii="Arial" w:hAnsi="Arial" w:cs="Arial"/>
+          <w:sz w:val="24"/>
+          <w:szCs w:val="24"/>
+        </w:rPr>
+      </w:pPr>
+      <w:r>
+        <w:rPr>
+          <w:rFonts w:ascii="Arial" w:hAnsi="Arial" w:cs="Arial"/>
+          <w:noProof/>
+          <w:sz w:val="24"/>
+          <w:szCs w:val="24"/>
+          <w:lang w:eastAsia="pt-BR"/>
+        </w:rPr>
+        <w:drawing>
+          <wp:inline distT="0" distB="0" distL="0" distR="0" wp14:anchorId="2363D61E" wp14:editId="2BDFF67D">
+            <wp:extent cx="5579745" cy="1461290"/>
+            <wp:effectExtent l="0" t="0" r="1905" b="5715"/>
+            <wp:docPr id="8" name="Imagem 8"/>
+            <wp:cNvGraphicFramePr>
+              <a:graphicFrameLocks xmlns:a="http://schemas.openxmlformats.org/drawingml/2006/main" noChangeAspect="1"/>
+            </wp:cNvGraphicFramePr>
+            <a:graphic xmlns:a="http://schemas.openxmlformats.org/drawingml/2006/main">
+              <a:graphicData uri="http://schemas.openxmlformats.org/drawingml/2006/picture">
+                <pic:pic xmlns:pic="http://schemas.openxmlformats.org/drawingml/2006/picture">
+                  <pic:nvPicPr>
+                    <pic:cNvPr id="0" name="Picture 15"/>
+                    <pic:cNvPicPr>
+                      <a:picLocks noChangeAspect="1" noChangeArrowheads="1"/>
+                    </pic:cNvPicPr>
+                  </pic:nvPicPr>
+                  <pic:blipFill>
+                    <a:blip r:embed="rId40">
+                      <a:extLst>
+                        <a:ext uri="{28A0092B-C50C-407E-A947-70E740481C1C}">
+                          <a14:useLocalDpi xmlns:a14="http://schemas.microsoft.com/office/drawing/2010/main" val="0"/>
+                        </a:ext>
+                      </a:extLst>
+                    </a:blip>
+                    <a:srcRect/>
+                    <a:stretch>
+                      <a:fillRect/>
+                    </a:stretch>
+                  </pic:blipFill>
+                  <pic:spPr bwMode="auto">
+                    <a:xfrm>
+                      <a:off x="0" y="0"/>
+                      <a:ext cx="5579745" cy="1461290"/>
+                    </a:xfrm>
+                    <a:prstGeom prst="rect">
+                      <a:avLst/>
+                    </a:prstGeom>
+                    <a:noFill/>
+                    <a:ln>
+                      <a:noFill/>
+                    </a:ln>
+                  </pic:spPr>
+                </pic:pic>
+              </a:graphicData>
+            </a:graphic>
+          </wp:inline>
+        </w:drawing>
+      </w:r>
+    </w:p>
+    <w:p>
+      <w:pPr>
+        <w:spacing w:line="360" w:lineRule="auto"/>
+        <w:jc w:val="both"/>
+        <w:rPr>
+          <w:rFonts w:ascii="Arial" w:hAnsi="Arial" w:cs="Arial"/>
+          <w:sz w:val="24"/>
+          <w:szCs w:val="24"/>
+        </w:rPr>
+      </w:pPr>
     </w:p>
     <w:p>
       <w:pPr>
@@ -11875,14 +11320,6 @@
           <w:szCs w:val="24"/>
         </w:rPr>
       </w:pPr>
-      <w:r>
-        <w:rPr>
-          <w:rFonts w:ascii="Arial" w:hAnsi="Arial" w:cs="Arial"/>
-          <w:sz w:val="24"/>
-          <w:szCs w:val="24"/>
-        </w:rPr>
-        <w:br w:type="page"/>
-      </w:r>
     </w:p>
     <w:p>
       <w:pPr>
@@ -11910,7 +11347,6 @@
           <w:szCs w:val="24"/>
           <w:lang w:val="en-US"/>
         </w:rPr>
-        <w:lastRenderedPageBreak/>
         <w:t>PRINCIPAIS TELAS DO SISTEMA</w:t>
       </w:r>
       <w:bookmarkEnd w:id="26"/>
@@ -11944,14 +11380,6 @@
           <w:szCs w:val="24"/>
         </w:rPr>
       </w:pPr>
-      <w:r>
-        <w:rPr>
-          <w:rFonts w:ascii="Arial" w:hAnsi="Arial" w:cs="Arial"/>
-          <w:sz w:val="24"/>
-          <w:szCs w:val="24"/>
-        </w:rPr>
-        <w:br w:type="page"/>
-      </w:r>
     </w:p>
     <w:p>
       <w:pPr>
@@ -11977,7 +11405,6 @@
           <w:sz w:val="24"/>
           <w:szCs w:val="24"/>
         </w:rPr>
-        <w:lastRenderedPageBreak/>
         <w:t>CONCLUSÃO</w:t>
       </w:r>
       <w:bookmarkEnd w:id="27"/>
@@ -12062,6 +11489,7 @@
           <w:sz w:val="24"/>
           <w:szCs w:val="24"/>
         </w:rPr>
+        <w:lastRenderedPageBreak/>
         <w:t>Constatações</w:t>
       </w:r>
       <w:bookmarkStart w:id="31" w:name="_Toc90215144"/>
@@ -12437,9 +11865,9 @@
       </w:pPr>
     </w:p>
     <w:sectPr>
-      <w:headerReference w:type="even" r:id="rId37"/>
-      <w:headerReference w:type="default" r:id="rId38"/>
-      <w:footerReference w:type="default" r:id="rId39"/>
+      <w:headerReference w:type="even" r:id="rId41"/>
+      <w:headerReference w:type="default" r:id="rId42"/>
+      <w:footerReference w:type="default" r:id="rId43"/>
       <w:pgSz w:w="11906" w:h="16838" w:code="9"/>
       <w:pgMar w:top="1701" w:right="1134" w:bottom="1134" w:left="1701" w:header="709" w:footer="709" w:gutter="284"/>
       <w:cols w:space="708"/>
@@ -12450,7 +11878,7 @@
 </file>
 
 <file path=word/endnotes.xml><?xml version="1.0" encoding="utf-8"?>
-<w:endnotes xmlns:wpc="http://schemas.microsoft.com/office/word/2010/wordprocessingCanvas" xmlns:cx="http://schemas.microsoft.com/office/drawing/2014/chartex" xmlns:cx1="http://schemas.microsoft.com/office/drawing/2015/9/8/chartex" xmlns:cx2="http://schemas.microsoft.com/office/drawing/2015/10/21/chartex" xmlns:cx3="http://schemas.microsoft.com/office/drawing/2016/5/9/chartex" xmlns:cx4="http://schemas.microsoft.com/office/drawing/2016/5/10/chartex" xmlns:cx5="http://schemas.microsoft.com/office/drawing/2016/5/11/chartex" xmlns:cx6="http://schemas.microsoft.com/office/drawing/2016/5/12/chartex" xmlns:cx7="http://schemas.microsoft.com/office/drawing/2016/5/13/chartex" xmlns:cx8="http://schemas.microsoft.com/office/drawing/2016/5/14/chartex" xmlns:mc="http://schemas.openxmlformats.org/markup-compatibility/2006" xmlns:aink="http://schemas.microsoft.com/office/drawing/2016/ink" xmlns:am3d="http://schemas.microsoft.com/office/drawing/2017/model3d" xmlns:o="urn:schemas-microsoft-com:office:office" xmlns:r="http://schemas.openxmlformats.org/officeDocument/2006/relationships" xmlns:m="http://schemas.openxmlformats.org/officeDocument/2006/math" xmlns:v="urn:schemas-microsoft-com:vml" xmlns:wp14="http://schemas.microsoft.com/office/word/2010/wordprocessingDrawing" xmlns:wp="http://schemas.openxmlformats.org/drawingml/2006/wordprocessingDrawing" xmlns:w10="urn:schemas-microsoft-com:office:word" xmlns:w="http://schemas.openxmlformats.org/wordprocessingml/2006/main" xmlns:w14="http://schemas.microsoft.com/office/word/2010/wordml" xmlns:w15="http://schemas.microsoft.com/office/word/2012/wordml" xmlns:w16cid="http://schemas.microsoft.com/office/word/2016/wordml/cid" xmlns:w16se="http://schemas.microsoft.com/office/word/2015/wordml/symex" xmlns:wpg="http://schemas.microsoft.com/office/word/2010/wordprocessingGroup" xmlns:wpi="http://schemas.microsoft.com/office/word/2010/wordprocessingInk" xmlns:wne="http://schemas.microsoft.com/office/word/2006/wordml" xmlns:wps="http://schemas.microsoft.com/office/word/2010/wordprocessingShape" mc:Ignorable="w14 w15 w16se w16cid wp14">
+<w:endnotes xmlns:wpc="http://schemas.microsoft.com/office/word/2010/wordprocessingCanvas" xmlns:cx="http://schemas.microsoft.com/office/drawing/2014/chartex" xmlns:cx1="http://schemas.microsoft.com/office/drawing/2015/9/8/chartex" xmlns:mc="http://schemas.openxmlformats.org/markup-compatibility/2006" xmlns:o="urn:schemas-microsoft-com:office:office" xmlns:r="http://schemas.openxmlformats.org/officeDocument/2006/relationships" xmlns:m="http://schemas.openxmlformats.org/officeDocument/2006/math" xmlns:v="urn:schemas-microsoft-com:vml" xmlns:wp14="http://schemas.microsoft.com/office/word/2010/wordprocessingDrawing" xmlns:wp="http://schemas.openxmlformats.org/drawingml/2006/wordprocessingDrawing" xmlns:w10="urn:schemas-microsoft-com:office:word" xmlns:w="http://schemas.openxmlformats.org/wordprocessingml/2006/main" xmlns:w14="http://schemas.microsoft.com/office/word/2010/wordml" xmlns:w15="http://schemas.microsoft.com/office/word/2012/wordml" xmlns:w16se="http://schemas.microsoft.com/office/word/2015/wordml/symex" xmlns:wpg="http://schemas.microsoft.com/office/word/2010/wordprocessingGroup" xmlns:wpi="http://schemas.microsoft.com/office/word/2010/wordprocessingInk" xmlns:wne="http://schemas.microsoft.com/office/word/2006/wordml" xmlns:wps="http://schemas.microsoft.com/office/word/2010/wordprocessingShape" mc:Ignorable="w14 w15 w16se wp14">
   <w:endnote w:type="separator" w:id="-1">
     <w:p>
       <w:pPr>
@@ -12475,7 +11903,7 @@
 </file>
 
 <file path=word/footer1.xml><?xml version="1.0" encoding="utf-8"?>
-<w:ftr xmlns:wpc="http://schemas.microsoft.com/office/word/2010/wordprocessingCanvas" xmlns:cx="http://schemas.microsoft.com/office/drawing/2014/chartex" xmlns:cx1="http://schemas.microsoft.com/office/drawing/2015/9/8/chartex" xmlns:cx2="http://schemas.microsoft.com/office/drawing/2015/10/21/chartex" xmlns:cx3="http://schemas.microsoft.com/office/drawing/2016/5/9/chartex" xmlns:cx4="http://schemas.microsoft.com/office/drawing/2016/5/10/chartex" xmlns:cx5="http://schemas.microsoft.com/office/drawing/2016/5/11/chartex" xmlns:cx6="http://schemas.microsoft.com/office/drawing/2016/5/12/chartex" xmlns:cx7="http://schemas.microsoft.com/office/drawing/2016/5/13/chartex" xmlns:cx8="http://schemas.microsoft.com/office/drawing/2016/5/14/chartex" xmlns:mc="http://schemas.openxmlformats.org/markup-compatibility/2006" xmlns:aink="http://schemas.microsoft.com/office/drawing/2016/ink" xmlns:am3d="http://schemas.microsoft.com/office/drawing/2017/model3d" xmlns:o="urn:schemas-microsoft-com:office:office" xmlns:r="http://schemas.openxmlformats.org/officeDocument/2006/relationships" xmlns:m="http://schemas.openxmlformats.org/officeDocument/2006/math" xmlns:v="urn:schemas-microsoft-com:vml" xmlns:wp14="http://schemas.microsoft.com/office/word/2010/wordprocessingDrawing" xmlns:wp="http://schemas.openxmlformats.org/drawingml/2006/wordprocessingDrawing" xmlns:w10="urn:schemas-microsoft-com:office:word" xmlns:w="http://schemas.openxmlformats.org/wordprocessingml/2006/main" xmlns:w14="http://schemas.microsoft.com/office/word/2010/wordml" xmlns:w15="http://schemas.microsoft.com/office/word/2012/wordml" xmlns:w16cid="http://schemas.microsoft.com/office/word/2016/wordml/cid" xmlns:w16se="http://schemas.microsoft.com/office/word/2015/wordml/symex" xmlns:wpg="http://schemas.microsoft.com/office/word/2010/wordprocessingGroup" xmlns:wpi="http://schemas.microsoft.com/office/word/2010/wordprocessingInk" xmlns:wne="http://schemas.microsoft.com/office/word/2006/wordml" xmlns:wps="http://schemas.microsoft.com/office/word/2010/wordprocessingShape" mc:Ignorable="w14 w15 w16se w16cid wp14">
+<w:ftr xmlns:wpc="http://schemas.microsoft.com/office/word/2010/wordprocessingCanvas" xmlns:cx="http://schemas.microsoft.com/office/drawing/2014/chartex" xmlns:cx1="http://schemas.microsoft.com/office/drawing/2015/9/8/chartex" xmlns:mc="http://schemas.openxmlformats.org/markup-compatibility/2006" xmlns:o="urn:schemas-microsoft-com:office:office" xmlns:r="http://schemas.openxmlformats.org/officeDocument/2006/relationships" xmlns:m="http://schemas.openxmlformats.org/officeDocument/2006/math" xmlns:v="urn:schemas-microsoft-com:vml" xmlns:wp14="http://schemas.microsoft.com/office/word/2010/wordprocessingDrawing" xmlns:wp="http://schemas.openxmlformats.org/drawingml/2006/wordprocessingDrawing" xmlns:w10="urn:schemas-microsoft-com:office:word" xmlns:w="http://schemas.openxmlformats.org/wordprocessingml/2006/main" xmlns:w14="http://schemas.microsoft.com/office/word/2010/wordml" xmlns:w15="http://schemas.microsoft.com/office/word/2012/wordml" xmlns:w16se="http://schemas.microsoft.com/office/word/2015/wordml/symex" xmlns:wpg="http://schemas.microsoft.com/office/word/2010/wordprocessingGroup" xmlns:wpi="http://schemas.microsoft.com/office/word/2010/wordprocessingInk" xmlns:wne="http://schemas.microsoft.com/office/word/2006/wordml" xmlns:wps="http://schemas.microsoft.com/office/word/2010/wordprocessingShape" mc:Ignorable="w14 w15 w16se wp14">
   <w:p>
     <w:pPr>
       <w:pStyle w:val="Rodap"/>
@@ -12485,7 +11913,7 @@
 </file>
 
 <file path=word/footer2.xml><?xml version="1.0" encoding="utf-8"?>
-<w:ftr xmlns:wpc="http://schemas.microsoft.com/office/word/2010/wordprocessingCanvas" xmlns:cx="http://schemas.microsoft.com/office/drawing/2014/chartex" xmlns:cx1="http://schemas.microsoft.com/office/drawing/2015/9/8/chartex" xmlns:cx2="http://schemas.microsoft.com/office/drawing/2015/10/21/chartex" xmlns:cx3="http://schemas.microsoft.com/office/drawing/2016/5/9/chartex" xmlns:cx4="http://schemas.microsoft.com/office/drawing/2016/5/10/chartex" xmlns:cx5="http://schemas.microsoft.com/office/drawing/2016/5/11/chartex" xmlns:cx6="http://schemas.microsoft.com/office/drawing/2016/5/12/chartex" xmlns:cx7="http://schemas.microsoft.com/office/drawing/2016/5/13/chartex" xmlns:cx8="http://schemas.microsoft.com/office/drawing/2016/5/14/chartex" xmlns:mc="http://schemas.openxmlformats.org/markup-compatibility/2006" xmlns:aink="http://schemas.microsoft.com/office/drawing/2016/ink" xmlns:am3d="http://schemas.microsoft.com/office/drawing/2017/model3d" xmlns:o="urn:schemas-microsoft-com:office:office" xmlns:r="http://schemas.openxmlformats.org/officeDocument/2006/relationships" xmlns:m="http://schemas.openxmlformats.org/officeDocument/2006/math" xmlns:v="urn:schemas-microsoft-com:vml" xmlns:wp14="http://schemas.microsoft.com/office/word/2010/wordprocessingDrawing" xmlns:wp="http://schemas.openxmlformats.org/drawingml/2006/wordprocessingDrawing" xmlns:w10="urn:schemas-microsoft-com:office:word" xmlns:w="http://schemas.openxmlformats.org/wordprocessingml/2006/main" xmlns:w14="http://schemas.microsoft.com/office/word/2010/wordml" xmlns:w15="http://schemas.microsoft.com/office/word/2012/wordml" xmlns:w16cid="http://schemas.microsoft.com/office/word/2016/wordml/cid" xmlns:w16se="http://schemas.microsoft.com/office/word/2015/wordml/symex" xmlns:wpg="http://schemas.microsoft.com/office/word/2010/wordprocessingGroup" xmlns:wpi="http://schemas.microsoft.com/office/word/2010/wordprocessingInk" xmlns:wne="http://schemas.microsoft.com/office/word/2006/wordml" xmlns:wps="http://schemas.microsoft.com/office/word/2010/wordprocessingShape" mc:Ignorable="w14 w15 w16se w16cid wp14">
+<w:ftr xmlns:wpc="http://schemas.microsoft.com/office/word/2010/wordprocessingCanvas" xmlns:cx="http://schemas.microsoft.com/office/drawing/2014/chartex" xmlns:cx1="http://schemas.microsoft.com/office/drawing/2015/9/8/chartex" xmlns:mc="http://schemas.openxmlformats.org/markup-compatibility/2006" xmlns:o="urn:schemas-microsoft-com:office:office" xmlns:r="http://schemas.openxmlformats.org/officeDocument/2006/relationships" xmlns:m="http://schemas.openxmlformats.org/officeDocument/2006/math" xmlns:v="urn:schemas-microsoft-com:vml" xmlns:wp14="http://schemas.microsoft.com/office/word/2010/wordprocessingDrawing" xmlns:wp="http://schemas.openxmlformats.org/drawingml/2006/wordprocessingDrawing" xmlns:w10="urn:schemas-microsoft-com:office:word" xmlns:w="http://schemas.openxmlformats.org/wordprocessingml/2006/main" xmlns:w14="http://schemas.microsoft.com/office/word/2010/wordml" xmlns:w15="http://schemas.microsoft.com/office/word/2012/wordml" xmlns:w16se="http://schemas.microsoft.com/office/word/2015/wordml/symex" xmlns:wpg="http://schemas.microsoft.com/office/word/2010/wordprocessingGroup" xmlns:wpi="http://schemas.microsoft.com/office/word/2010/wordprocessingInk" xmlns:wne="http://schemas.microsoft.com/office/word/2006/wordml" xmlns:wps="http://schemas.microsoft.com/office/word/2010/wordprocessingShape" mc:Ignorable="w14 w15 w16se wp14">
   <w:p>
     <w:pPr>
       <w:pStyle w:val="Rodap"/>
@@ -12501,7 +11929,7 @@
 </file>
 
 <file path=word/footer3.xml><?xml version="1.0" encoding="utf-8"?>
-<w:ftr xmlns:wpc="http://schemas.microsoft.com/office/word/2010/wordprocessingCanvas" xmlns:cx="http://schemas.microsoft.com/office/drawing/2014/chartex" xmlns:cx1="http://schemas.microsoft.com/office/drawing/2015/9/8/chartex" xmlns:cx2="http://schemas.microsoft.com/office/drawing/2015/10/21/chartex" xmlns:cx3="http://schemas.microsoft.com/office/drawing/2016/5/9/chartex" xmlns:cx4="http://schemas.microsoft.com/office/drawing/2016/5/10/chartex" xmlns:cx5="http://schemas.microsoft.com/office/drawing/2016/5/11/chartex" xmlns:cx6="http://schemas.microsoft.com/office/drawing/2016/5/12/chartex" xmlns:cx7="http://schemas.microsoft.com/office/drawing/2016/5/13/chartex" xmlns:cx8="http://schemas.microsoft.com/office/drawing/2016/5/14/chartex" xmlns:mc="http://schemas.openxmlformats.org/markup-compatibility/2006" xmlns:aink="http://schemas.microsoft.com/office/drawing/2016/ink" xmlns:am3d="http://schemas.microsoft.com/office/drawing/2017/model3d" xmlns:o="urn:schemas-microsoft-com:office:office" xmlns:r="http://schemas.openxmlformats.org/officeDocument/2006/relationships" xmlns:m="http://schemas.openxmlformats.org/officeDocument/2006/math" xmlns:v="urn:schemas-microsoft-com:vml" xmlns:wp14="http://schemas.microsoft.com/office/word/2010/wordprocessingDrawing" xmlns:wp="http://schemas.openxmlformats.org/drawingml/2006/wordprocessingDrawing" xmlns:w10="urn:schemas-microsoft-com:office:word" xmlns:w="http://schemas.openxmlformats.org/wordprocessingml/2006/main" xmlns:w14="http://schemas.microsoft.com/office/word/2010/wordml" xmlns:w15="http://schemas.microsoft.com/office/word/2012/wordml" xmlns:w16cid="http://schemas.microsoft.com/office/word/2016/wordml/cid" xmlns:w16se="http://schemas.microsoft.com/office/word/2015/wordml/symex" xmlns:wpg="http://schemas.microsoft.com/office/word/2010/wordprocessingGroup" xmlns:wpi="http://schemas.microsoft.com/office/word/2010/wordprocessingInk" xmlns:wne="http://schemas.microsoft.com/office/word/2006/wordml" xmlns:wps="http://schemas.microsoft.com/office/word/2010/wordprocessingShape" mc:Ignorable="w14 w15 w16se w16cid wp14">
+<w:ftr xmlns:wpc="http://schemas.microsoft.com/office/word/2010/wordprocessingCanvas" xmlns:cx="http://schemas.microsoft.com/office/drawing/2014/chartex" xmlns:cx1="http://schemas.microsoft.com/office/drawing/2015/9/8/chartex" xmlns:mc="http://schemas.openxmlformats.org/markup-compatibility/2006" xmlns:o="urn:schemas-microsoft-com:office:office" xmlns:r="http://schemas.openxmlformats.org/officeDocument/2006/relationships" xmlns:m="http://schemas.openxmlformats.org/officeDocument/2006/math" xmlns:v="urn:schemas-microsoft-com:vml" xmlns:wp14="http://schemas.microsoft.com/office/word/2010/wordprocessingDrawing" xmlns:wp="http://schemas.openxmlformats.org/drawingml/2006/wordprocessingDrawing" xmlns:w10="urn:schemas-microsoft-com:office:word" xmlns:w="http://schemas.openxmlformats.org/wordprocessingml/2006/main" xmlns:w14="http://schemas.microsoft.com/office/word/2010/wordml" xmlns:w15="http://schemas.microsoft.com/office/word/2012/wordml" xmlns:w16se="http://schemas.microsoft.com/office/word/2015/wordml/symex" xmlns:wpg="http://schemas.microsoft.com/office/word/2010/wordprocessingGroup" xmlns:wpi="http://schemas.microsoft.com/office/word/2010/wordprocessingInk" xmlns:wne="http://schemas.microsoft.com/office/word/2006/wordml" xmlns:wps="http://schemas.microsoft.com/office/word/2010/wordprocessingShape" mc:Ignorable="w14 w15 w16se wp14">
   <w:p>
     <w:pPr>
       <w:pStyle w:val="Rodap"/>
@@ -12511,7 +11939,7 @@
 </file>
 
 <file path=word/footer4.xml><?xml version="1.0" encoding="utf-8"?>
-<w:ftr xmlns:wpc="http://schemas.microsoft.com/office/word/2010/wordprocessingCanvas" xmlns:cx="http://schemas.microsoft.com/office/drawing/2014/chartex" xmlns:cx1="http://schemas.microsoft.com/office/drawing/2015/9/8/chartex" xmlns:cx2="http://schemas.microsoft.com/office/drawing/2015/10/21/chartex" xmlns:cx3="http://schemas.microsoft.com/office/drawing/2016/5/9/chartex" xmlns:cx4="http://schemas.microsoft.com/office/drawing/2016/5/10/chartex" xmlns:cx5="http://schemas.microsoft.com/office/drawing/2016/5/11/chartex" xmlns:cx6="http://schemas.microsoft.com/office/drawing/2016/5/12/chartex" xmlns:cx7="http://schemas.microsoft.com/office/drawing/2016/5/13/chartex" xmlns:cx8="http://schemas.microsoft.com/office/drawing/2016/5/14/chartex" xmlns:mc="http://schemas.openxmlformats.org/markup-compatibility/2006" xmlns:aink="http://schemas.microsoft.com/office/drawing/2016/ink" xmlns:am3d="http://schemas.microsoft.com/office/drawing/2017/model3d" xmlns:o="urn:schemas-microsoft-com:office:office" xmlns:r="http://schemas.openxmlformats.org/officeDocument/2006/relationships" xmlns:m="http://schemas.openxmlformats.org/officeDocument/2006/math" xmlns:v="urn:schemas-microsoft-com:vml" xmlns:wp14="http://schemas.microsoft.com/office/word/2010/wordprocessingDrawing" xmlns:wp="http://schemas.openxmlformats.org/drawingml/2006/wordprocessingDrawing" xmlns:w10="urn:schemas-microsoft-com:office:word" xmlns:w="http://schemas.openxmlformats.org/wordprocessingml/2006/main" xmlns:w14="http://schemas.microsoft.com/office/word/2010/wordml" xmlns:w15="http://schemas.microsoft.com/office/word/2012/wordml" xmlns:w16cid="http://schemas.microsoft.com/office/word/2016/wordml/cid" xmlns:w16se="http://schemas.microsoft.com/office/word/2015/wordml/symex" xmlns:wpg="http://schemas.microsoft.com/office/word/2010/wordprocessingGroup" xmlns:wpi="http://schemas.microsoft.com/office/word/2010/wordprocessingInk" xmlns:wne="http://schemas.microsoft.com/office/word/2006/wordml" xmlns:wps="http://schemas.microsoft.com/office/word/2010/wordprocessingShape" mc:Ignorable="w14 w15 w16se w16cid wp14">
+<w:ftr xmlns:wpc="http://schemas.microsoft.com/office/word/2010/wordprocessingCanvas" xmlns:cx="http://schemas.microsoft.com/office/drawing/2014/chartex" xmlns:cx1="http://schemas.microsoft.com/office/drawing/2015/9/8/chartex" xmlns:mc="http://schemas.openxmlformats.org/markup-compatibility/2006" xmlns:o="urn:schemas-microsoft-com:office:office" xmlns:r="http://schemas.openxmlformats.org/officeDocument/2006/relationships" xmlns:m="http://schemas.openxmlformats.org/officeDocument/2006/math" xmlns:v="urn:schemas-microsoft-com:vml" xmlns:wp14="http://schemas.microsoft.com/office/word/2010/wordprocessingDrawing" xmlns:wp="http://schemas.openxmlformats.org/drawingml/2006/wordprocessingDrawing" xmlns:w10="urn:schemas-microsoft-com:office:word" xmlns:w="http://schemas.openxmlformats.org/wordprocessingml/2006/main" xmlns:w14="http://schemas.microsoft.com/office/word/2010/wordml" xmlns:w15="http://schemas.microsoft.com/office/word/2012/wordml" xmlns:w16se="http://schemas.microsoft.com/office/word/2015/wordml/symex" xmlns:wpg="http://schemas.microsoft.com/office/word/2010/wordprocessingGroup" xmlns:wpi="http://schemas.microsoft.com/office/word/2010/wordprocessingInk" xmlns:wne="http://schemas.microsoft.com/office/word/2006/wordml" xmlns:wps="http://schemas.microsoft.com/office/word/2010/wordprocessingShape" mc:Ignorable="w14 w15 w16se wp14">
   <w:p>
     <w:pPr>
       <w:pStyle w:val="Rodap"/>
@@ -12527,7 +11955,7 @@
 </file>
 
 <file path=word/footnotes.xml><?xml version="1.0" encoding="utf-8"?>
-<w:footnotes xmlns:wpc="http://schemas.microsoft.com/office/word/2010/wordprocessingCanvas" xmlns:cx="http://schemas.microsoft.com/office/drawing/2014/chartex" xmlns:cx1="http://schemas.microsoft.com/office/drawing/2015/9/8/chartex" xmlns:cx2="http://schemas.microsoft.com/office/drawing/2015/10/21/chartex" xmlns:cx3="http://schemas.microsoft.com/office/drawing/2016/5/9/chartex" xmlns:cx4="http://schemas.microsoft.com/office/drawing/2016/5/10/chartex" xmlns:cx5="http://schemas.microsoft.com/office/drawing/2016/5/11/chartex" xmlns:cx6="http://schemas.microsoft.com/office/drawing/2016/5/12/chartex" xmlns:cx7="http://schemas.microsoft.com/office/drawing/2016/5/13/chartex" xmlns:cx8="http://schemas.microsoft.com/office/drawing/2016/5/14/chartex" xmlns:mc="http://schemas.openxmlformats.org/markup-compatibility/2006" xmlns:aink="http://schemas.microsoft.com/office/drawing/2016/ink" xmlns:am3d="http://schemas.microsoft.com/office/drawing/2017/model3d" xmlns:o="urn:schemas-microsoft-com:office:office" xmlns:r="http://schemas.openxmlformats.org/officeDocument/2006/relationships" xmlns:m="http://schemas.openxmlformats.org/officeDocument/2006/math" xmlns:v="urn:schemas-microsoft-com:vml" xmlns:wp14="http://schemas.microsoft.com/office/word/2010/wordprocessingDrawing" xmlns:wp="http://schemas.openxmlformats.org/drawingml/2006/wordprocessingDrawing" xmlns:w10="urn:schemas-microsoft-com:office:word" xmlns:w="http://schemas.openxmlformats.org/wordprocessingml/2006/main" xmlns:w14="http://schemas.microsoft.com/office/word/2010/wordml" xmlns:w15="http://schemas.microsoft.com/office/word/2012/wordml" xmlns:w16cid="http://schemas.microsoft.com/office/word/2016/wordml/cid" xmlns:w16se="http://schemas.microsoft.com/office/word/2015/wordml/symex" xmlns:wpg="http://schemas.microsoft.com/office/word/2010/wordprocessingGroup" xmlns:wpi="http://schemas.microsoft.com/office/word/2010/wordprocessingInk" xmlns:wne="http://schemas.microsoft.com/office/word/2006/wordml" xmlns:wps="http://schemas.microsoft.com/office/word/2010/wordprocessingShape" mc:Ignorable="w14 w15 w16se w16cid wp14">
+<w:footnotes xmlns:wpc="http://schemas.microsoft.com/office/word/2010/wordprocessingCanvas" xmlns:cx="http://schemas.microsoft.com/office/drawing/2014/chartex" xmlns:cx1="http://schemas.microsoft.com/office/drawing/2015/9/8/chartex" xmlns:mc="http://schemas.openxmlformats.org/markup-compatibility/2006" xmlns:o="urn:schemas-microsoft-com:office:office" xmlns:r="http://schemas.openxmlformats.org/officeDocument/2006/relationships" xmlns:m="http://schemas.openxmlformats.org/officeDocument/2006/math" xmlns:v="urn:schemas-microsoft-com:vml" xmlns:wp14="http://schemas.microsoft.com/office/word/2010/wordprocessingDrawing" xmlns:wp="http://schemas.openxmlformats.org/drawingml/2006/wordprocessingDrawing" xmlns:w10="urn:schemas-microsoft-com:office:word" xmlns:w="http://schemas.openxmlformats.org/wordprocessingml/2006/main" xmlns:w14="http://schemas.microsoft.com/office/word/2010/wordml" xmlns:w15="http://schemas.microsoft.com/office/word/2012/wordml" xmlns:w16se="http://schemas.microsoft.com/office/word/2015/wordml/symex" xmlns:wpg="http://schemas.microsoft.com/office/word/2010/wordprocessingGroup" xmlns:wpi="http://schemas.microsoft.com/office/word/2010/wordprocessingInk" xmlns:wne="http://schemas.microsoft.com/office/word/2006/wordml" xmlns:wps="http://schemas.microsoft.com/office/word/2010/wordprocessingShape" mc:Ignorable="w14 w15 w16se wp14">
   <w:footnote w:type="separator" w:id="-1">
     <w:p>
       <w:pPr>
@@ -12552,7 +11980,7 @@
 </file>
 
 <file path=word/header1.xml><?xml version="1.0" encoding="utf-8"?>
-<w:hdr xmlns:wpc="http://schemas.microsoft.com/office/word/2010/wordprocessingCanvas" xmlns:cx="http://schemas.microsoft.com/office/drawing/2014/chartex" xmlns:cx1="http://schemas.microsoft.com/office/drawing/2015/9/8/chartex" xmlns:cx2="http://schemas.microsoft.com/office/drawing/2015/10/21/chartex" xmlns:cx3="http://schemas.microsoft.com/office/drawing/2016/5/9/chartex" xmlns:cx4="http://schemas.microsoft.com/office/drawing/2016/5/10/chartex" xmlns:cx5="http://schemas.microsoft.com/office/drawing/2016/5/11/chartex" xmlns:cx6="http://schemas.microsoft.com/office/drawing/2016/5/12/chartex" xmlns:cx7="http://schemas.microsoft.com/office/drawing/2016/5/13/chartex" xmlns:cx8="http://schemas.microsoft.com/office/drawing/2016/5/14/chartex" xmlns:mc="http://schemas.openxmlformats.org/markup-compatibility/2006" xmlns:aink="http://schemas.microsoft.com/office/drawing/2016/ink" xmlns:am3d="http://schemas.microsoft.com/office/drawing/2017/model3d" xmlns:o="urn:schemas-microsoft-com:office:office" xmlns:r="http://schemas.openxmlformats.org/officeDocument/2006/relationships" xmlns:m="http://schemas.openxmlformats.org/officeDocument/2006/math" xmlns:v="urn:schemas-microsoft-com:vml" xmlns:wp14="http://schemas.microsoft.com/office/word/2010/wordprocessingDrawing" xmlns:wp="http://schemas.openxmlformats.org/drawingml/2006/wordprocessingDrawing" xmlns:w10="urn:schemas-microsoft-com:office:word" xmlns:w="http://schemas.openxmlformats.org/wordprocessingml/2006/main" xmlns:w14="http://schemas.microsoft.com/office/word/2010/wordml" xmlns:w15="http://schemas.microsoft.com/office/word/2012/wordml" xmlns:w16cid="http://schemas.microsoft.com/office/word/2016/wordml/cid" xmlns:w16se="http://schemas.microsoft.com/office/word/2015/wordml/symex" xmlns:wpg="http://schemas.microsoft.com/office/word/2010/wordprocessingGroup" xmlns:wpi="http://schemas.microsoft.com/office/word/2010/wordprocessingInk" xmlns:wne="http://schemas.microsoft.com/office/word/2006/wordml" xmlns:wps="http://schemas.microsoft.com/office/word/2010/wordprocessingShape" mc:Ignorable="w14 w15 w16se w16cid wp14">
+<w:hdr xmlns:wpc="http://schemas.microsoft.com/office/word/2010/wordprocessingCanvas" xmlns:cx="http://schemas.microsoft.com/office/drawing/2014/chartex" xmlns:cx1="http://schemas.microsoft.com/office/drawing/2015/9/8/chartex" xmlns:mc="http://schemas.openxmlformats.org/markup-compatibility/2006" xmlns:o="urn:schemas-microsoft-com:office:office" xmlns:r="http://schemas.openxmlformats.org/officeDocument/2006/relationships" xmlns:m="http://schemas.openxmlformats.org/officeDocument/2006/math" xmlns:v="urn:schemas-microsoft-com:vml" xmlns:wp14="http://schemas.microsoft.com/office/word/2010/wordprocessingDrawing" xmlns:wp="http://schemas.openxmlformats.org/drawingml/2006/wordprocessingDrawing" xmlns:w10="urn:schemas-microsoft-com:office:word" xmlns:w="http://schemas.openxmlformats.org/wordprocessingml/2006/main" xmlns:w14="http://schemas.microsoft.com/office/word/2010/wordml" xmlns:w15="http://schemas.microsoft.com/office/word/2012/wordml" xmlns:w16se="http://schemas.microsoft.com/office/word/2015/wordml/symex" xmlns:wpg="http://schemas.microsoft.com/office/word/2010/wordprocessingGroup" xmlns:wpi="http://schemas.microsoft.com/office/word/2010/wordprocessingInk" xmlns:wne="http://schemas.microsoft.com/office/word/2006/wordml" xmlns:wps="http://schemas.microsoft.com/office/word/2010/wordprocessingShape" mc:Ignorable="w14 w15 w16se wp14">
   <w:p>
     <w:pPr>
       <w:pStyle w:val="Cabealho"/>
@@ -12567,7 +11995,7 @@
 </file>
 
 <file path=word/header2.xml><?xml version="1.0" encoding="utf-8"?>
-<w:hdr xmlns:wpc="http://schemas.microsoft.com/office/word/2010/wordprocessingCanvas" xmlns:cx="http://schemas.microsoft.com/office/drawing/2014/chartex" xmlns:cx1="http://schemas.microsoft.com/office/drawing/2015/9/8/chartex" xmlns:cx2="http://schemas.microsoft.com/office/drawing/2015/10/21/chartex" xmlns:cx3="http://schemas.microsoft.com/office/drawing/2016/5/9/chartex" xmlns:cx4="http://schemas.microsoft.com/office/drawing/2016/5/10/chartex" xmlns:cx5="http://schemas.microsoft.com/office/drawing/2016/5/11/chartex" xmlns:cx6="http://schemas.microsoft.com/office/drawing/2016/5/12/chartex" xmlns:cx7="http://schemas.microsoft.com/office/drawing/2016/5/13/chartex" xmlns:cx8="http://schemas.microsoft.com/office/drawing/2016/5/14/chartex" xmlns:mc="http://schemas.openxmlformats.org/markup-compatibility/2006" xmlns:aink="http://schemas.microsoft.com/office/drawing/2016/ink" xmlns:am3d="http://schemas.microsoft.com/office/drawing/2017/model3d" xmlns:o="urn:schemas-microsoft-com:office:office" xmlns:r="http://schemas.openxmlformats.org/officeDocument/2006/relationships" xmlns:m="http://schemas.openxmlformats.org/officeDocument/2006/math" xmlns:v="urn:schemas-microsoft-com:vml" xmlns:wp14="http://schemas.microsoft.com/office/word/2010/wordprocessingDrawing" xmlns:wp="http://schemas.openxmlformats.org/drawingml/2006/wordprocessingDrawing" xmlns:w10="urn:schemas-microsoft-com:office:word" xmlns:w="http://schemas.openxmlformats.org/wordprocessingml/2006/main" xmlns:w14="http://schemas.microsoft.com/office/word/2010/wordml" xmlns:w15="http://schemas.microsoft.com/office/word/2012/wordml" xmlns:w16cid="http://schemas.microsoft.com/office/word/2016/wordml/cid" xmlns:w16se="http://schemas.microsoft.com/office/word/2015/wordml/symex" xmlns:wpg="http://schemas.microsoft.com/office/word/2010/wordprocessingGroup" xmlns:wpi="http://schemas.microsoft.com/office/word/2010/wordprocessingInk" xmlns:wne="http://schemas.microsoft.com/office/word/2006/wordml" xmlns:wps="http://schemas.microsoft.com/office/word/2010/wordprocessingShape" mc:Ignorable="w14 w15 w16se w16cid wp14">
+<w:hdr xmlns:wpc="http://schemas.microsoft.com/office/word/2010/wordprocessingCanvas" xmlns:cx="http://schemas.microsoft.com/office/drawing/2014/chartex" xmlns:cx1="http://schemas.microsoft.com/office/drawing/2015/9/8/chartex" xmlns:mc="http://schemas.openxmlformats.org/markup-compatibility/2006" xmlns:o="urn:schemas-microsoft-com:office:office" xmlns:r="http://schemas.openxmlformats.org/officeDocument/2006/relationships" xmlns:m="http://schemas.openxmlformats.org/officeDocument/2006/math" xmlns:v="urn:schemas-microsoft-com:vml" xmlns:wp14="http://schemas.microsoft.com/office/word/2010/wordprocessingDrawing" xmlns:wp="http://schemas.openxmlformats.org/drawingml/2006/wordprocessingDrawing" xmlns:w10="urn:schemas-microsoft-com:office:word" xmlns:w="http://schemas.openxmlformats.org/wordprocessingml/2006/main" xmlns:w14="http://schemas.microsoft.com/office/word/2010/wordml" xmlns:w15="http://schemas.microsoft.com/office/word/2012/wordml" xmlns:w16se="http://schemas.microsoft.com/office/word/2015/wordml/symex" xmlns:wpg="http://schemas.microsoft.com/office/word/2010/wordprocessingGroup" xmlns:wpi="http://schemas.microsoft.com/office/word/2010/wordprocessingInk" xmlns:wne="http://schemas.microsoft.com/office/word/2006/wordml" xmlns:wps="http://schemas.microsoft.com/office/word/2010/wordprocessingShape" mc:Ignorable="w14 w15 w16se wp14">
   <w:p>
     <w:pPr>
       <w:pStyle w:val="Cabealho"/>
@@ -12577,7 +12005,7 @@
 </file>
 
 <file path=word/header3.xml><?xml version="1.0" encoding="utf-8"?>
-<w:hdr xmlns:wpc="http://schemas.microsoft.com/office/word/2010/wordprocessingCanvas" xmlns:cx="http://schemas.microsoft.com/office/drawing/2014/chartex" xmlns:cx1="http://schemas.microsoft.com/office/drawing/2015/9/8/chartex" xmlns:cx2="http://schemas.microsoft.com/office/drawing/2015/10/21/chartex" xmlns:cx3="http://schemas.microsoft.com/office/drawing/2016/5/9/chartex" xmlns:cx4="http://schemas.microsoft.com/office/drawing/2016/5/10/chartex" xmlns:cx5="http://schemas.microsoft.com/office/drawing/2016/5/11/chartex" xmlns:cx6="http://schemas.microsoft.com/office/drawing/2016/5/12/chartex" xmlns:cx7="http://schemas.microsoft.com/office/drawing/2016/5/13/chartex" xmlns:cx8="http://schemas.microsoft.com/office/drawing/2016/5/14/chartex" xmlns:mc="http://schemas.openxmlformats.org/markup-compatibility/2006" xmlns:aink="http://schemas.microsoft.com/office/drawing/2016/ink" xmlns:am3d="http://schemas.microsoft.com/office/drawing/2017/model3d" xmlns:o="urn:schemas-microsoft-com:office:office" xmlns:r="http://schemas.openxmlformats.org/officeDocument/2006/relationships" xmlns:m="http://schemas.openxmlformats.org/officeDocument/2006/math" xmlns:v="urn:schemas-microsoft-com:vml" xmlns:wp14="http://schemas.microsoft.com/office/word/2010/wordprocessingDrawing" xmlns:wp="http://schemas.openxmlformats.org/drawingml/2006/wordprocessingDrawing" xmlns:w10="urn:schemas-microsoft-com:office:word" xmlns:w="http://schemas.openxmlformats.org/wordprocessingml/2006/main" xmlns:w14="http://schemas.microsoft.com/office/word/2010/wordml" xmlns:w15="http://schemas.microsoft.com/office/word/2012/wordml" xmlns:w16cid="http://schemas.microsoft.com/office/word/2016/wordml/cid" xmlns:w16se="http://schemas.microsoft.com/office/word/2015/wordml/symex" xmlns:wpg="http://schemas.microsoft.com/office/word/2010/wordprocessingGroup" xmlns:wpi="http://schemas.microsoft.com/office/word/2010/wordprocessingInk" xmlns:wne="http://schemas.microsoft.com/office/word/2006/wordml" xmlns:wps="http://schemas.microsoft.com/office/word/2010/wordprocessingShape" mc:Ignorable="w14 w15 w16se w16cid wp14">
+<w:hdr xmlns:wpc="http://schemas.microsoft.com/office/word/2010/wordprocessingCanvas" xmlns:cx="http://schemas.microsoft.com/office/drawing/2014/chartex" xmlns:cx1="http://schemas.microsoft.com/office/drawing/2015/9/8/chartex" xmlns:mc="http://schemas.openxmlformats.org/markup-compatibility/2006" xmlns:o="urn:schemas-microsoft-com:office:office" xmlns:r="http://schemas.openxmlformats.org/officeDocument/2006/relationships" xmlns:m="http://schemas.openxmlformats.org/officeDocument/2006/math" xmlns:v="urn:schemas-microsoft-com:vml" xmlns:wp14="http://schemas.microsoft.com/office/word/2010/wordprocessingDrawing" xmlns:wp="http://schemas.openxmlformats.org/drawingml/2006/wordprocessingDrawing" xmlns:w10="urn:schemas-microsoft-com:office:word" xmlns:w="http://schemas.openxmlformats.org/wordprocessingml/2006/main" xmlns:w14="http://schemas.microsoft.com/office/word/2010/wordml" xmlns:w15="http://schemas.microsoft.com/office/word/2012/wordml" xmlns:w16se="http://schemas.microsoft.com/office/word/2015/wordml/symex" xmlns:wpg="http://schemas.microsoft.com/office/word/2010/wordprocessingGroup" xmlns:wpi="http://schemas.microsoft.com/office/word/2010/wordprocessingInk" xmlns:wne="http://schemas.microsoft.com/office/word/2006/wordml" xmlns:wps="http://schemas.microsoft.com/office/word/2010/wordprocessingShape" mc:Ignorable="w14 w15 w16se wp14">
   <w:p>
     <w:pPr>
       <w:pStyle w:val="Cabealho"/>
@@ -12587,7 +12015,7 @@
 </file>
 
 <file path=word/header4.xml><?xml version="1.0" encoding="utf-8"?>
-<w:hdr xmlns:wpc="http://schemas.microsoft.com/office/word/2010/wordprocessingCanvas" xmlns:cx="http://schemas.microsoft.com/office/drawing/2014/chartex" xmlns:cx1="http://schemas.microsoft.com/office/drawing/2015/9/8/chartex" xmlns:cx2="http://schemas.microsoft.com/office/drawing/2015/10/21/chartex" xmlns:cx3="http://schemas.microsoft.com/office/drawing/2016/5/9/chartex" xmlns:cx4="http://schemas.microsoft.com/office/drawing/2016/5/10/chartex" xmlns:cx5="http://schemas.microsoft.com/office/drawing/2016/5/11/chartex" xmlns:cx6="http://schemas.microsoft.com/office/drawing/2016/5/12/chartex" xmlns:cx7="http://schemas.microsoft.com/office/drawing/2016/5/13/chartex" xmlns:cx8="http://schemas.microsoft.com/office/drawing/2016/5/14/chartex" xmlns:mc="http://schemas.openxmlformats.org/markup-compatibility/2006" xmlns:aink="http://schemas.microsoft.com/office/drawing/2016/ink" xmlns:am3d="http://schemas.microsoft.com/office/drawing/2017/model3d" xmlns:o="urn:schemas-microsoft-com:office:office" xmlns:r="http://schemas.openxmlformats.org/officeDocument/2006/relationships" xmlns:m="http://schemas.openxmlformats.org/officeDocument/2006/math" xmlns:v="urn:schemas-microsoft-com:vml" xmlns:wp14="http://schemas.microsoft.com/office/word/2010/wordprocessingDrawing" xmlns:wp="http://schemas.openxmlformats.org/drawingml/2006/wordprocessingDrawing" xmlns:w10="urn:schemas-microsoft-com:office:word" xmlns:w="http://schemas.openxmlformats.org/wordprocessingml/2006/main" xmlns:w14="http://schemas.microsoft.com/office/word/2010/wordml" xmlns:w15="http://schemas.microsoft.com/office/word/2012/wordml" xmlns:w16cid="http://schemas.microsoft.com/office/word/2016/wordml/cid" xmlns:w16se="http://schemas.microsoft.com/office/word/2015/wordml/symex" xmlns:wpg="http://schemas.microsoft.com/office/word/2010/wordprocessingGroup" xmlns:wpi="http://schemas.microsoft.com/office/word/2010/wordprocessingInk" xmlns:wne="http://schemas.microsoft.com/office/word/2006/wordml" xmlns:wps="http://schemas.microsoft.com/office/word/2010/wordprocessingShape" mc:Ignorable="w14 w15 w16se w16cid wp14">
+<w:hdr xmlns:wpc="http://schemas.microsoft.com/office/word/2010/wordprocessingCanvas" xmlns:cx="http://schemas.microsoft.com/office/drawing/2014/chartex" xmlns:cx1="http://schemas.microsoft.com/office/drawing/2015/9/8/chartex" xmlns:mc="http://schemas.openxmlformats.org/markup-compatibility/2006" xmlns:o="urn:schemas-microsoft-com:office:office" xmlns:r="http://schemas.openxmlformats.org/officeDocument/2006/relationships" xmlns:m="http://schemas.openxmlformats.org/officeDocument/2006/math" xmlns:v="urn:schemas-microsoft-com:vml" xmlns:wp14="http://schemas.microsoft.com/office/word/2010/wordprocessingDrawing" xmlns:wp="http://schemas.openxmlformats.org/drawingml/2006/wordprocessingDrawing" xmlns:w10="urn:schemas-microsoft-com:office:word" xmlns:w="http://schemas.openxmlformats.org/wordprocessingml/2006/main" xmlns:w14="http://schemas.microsoft.com/office/word/2010/wordml" xmlns:w15="http://schemas.microsoft.com/office/word/2012/wordml" xmlns:w16se="http://schemas.microsoft.com/office/word/2015/wordml/symex" xmlns:wpg="http://schemas.microsoft.com/office/word/2010/wordprocessingGroup" xmlns:wpi="http://schemas.microsoft.com/office/word/2010/wordprocessingInk" xmlns:wne="http://schemas.microsoft.com/office/word/2006/wordml" xmlns:wps="http://schemas.microsoft.com/office/word/2010/wordprocessingShape" mc:Ignorable="w14 w15 w16se wp14">
   <w:sdt>
     <w:sdtPr>
       <w:id w:val="-747578550"/>
@@ -12636,7 +12064,7 @@
             <w:noProof/>
             <w:sz w:val="20"/>
           </w:rPr>
-          <w:t>26</w:t>
+          <w:t>30</w:t>
         </w:r>
         <w:r>
           <w:rPr>
@@ -12657,7 +12085,7 @@
 </file>
 
 <file path=word/header5.xml><?xml version="1.0" encoding="utf-8"?>
-<w:hdr xmlns:wpc="http://schemas.microsoft.com/office/word/2010/wordprocessingCanvas" xmlns:cx="http://schemas.microsoft.com/office/drawing/2014/chartex" xmlns:cx1="http://schemas.microsoft.com/office/drawing/2015/9/8/chartex" xmlns:cx2="http://schemas.microsoft.com/office/drawing/2015/10/21/chartex" xmlns:cx3="http://schemas.microsoft.com/office/drawing/2016/5/9/chartex" xmlns:cx4="http://schemas.microsoft.com/office/drawing/2016/5/10/chartex" xmlns:cx5="http://schemas.microsoft.com/office/drawing/2016/5/11/chartex" xmlns:cx6="http://schemas.microsoft.com/office/drawing/2016/5/12/chartex" xmlns:cx7="http://schemas.microsoft.com/office/drawing/2016/5/13/chartex" xmlns:cx8="http://schemas.microsoft.com/office/drawing/2016/5/14/chartex" xmlns:mc="http://schemas.openxmlformats.org/markup-compatibility/2006" xmlns:aink="http://schemas.microsoft.com/office/drawing/2016/ink" xmlns:am3d="http://schemas.microsoft.com/office/drawing/2017/model3d" xmlns:o="urn:schemas-microsoft-com:office:office" xmlns:r="http://schemas.openxmlformats.org/officeDocument/2006/relationships" xmlns:m="http://schemas.openxmlformats.org/officeDocument/2006/math" xmlns:v="urn:schemas-microsoft-com:vml" xmlns:wp14="http://schemas.microsoft.com/office/word/2010/wordprocessingDrawing" xmlns:wp="http://schemas.openxmlformats.org/drawingml/2006/wordprocessingDrawing" xmlns:w10="urn:schemas-microsoft-com:office:word" xmlns:w="http://schemas.openxmlformats.org/wordprocessingml/2006/main" xmlns:w14="http://schemas.microsoft.com/office/word/2010/wordml" xmlns:w15="http://schemas.microsoft.com/office/word/2012/wordml" xmlns:w16cid="http://schemas.microsoft.com/office/word/2016/wordml/cid" xmlns:w16se="http://schemas.microsoft.com/office/word/2015/wordml/symex" xmlns:wpg="http://schemas.microsoft.com/office/word/2010/wordprocessingGroup" xmlns:wpi="http://schemas.microsoft.com/office/word/2010/wordprocessingInk" xmlns:wne="http://schemas.microsoft.com/office/word/2006/wordml" xmlns:wps="http://schemas.microsoft.com/office/word/2010/wordprocessingShape" mc:Ignorable="w14 w15 w16se w16cid wp14">
+<w:hdr xmlns:wpc="http://schemas.microsoft.com/office/word/2010/wordprocessingCanvas" xmlns:cx="http://schemas.microsoft.com/office/drawing/2014/chartex" xmlns:cx1="http://schemas.microsoft.com/office/drawing/2015/9/8/chartex" xmlns:mc="http://schemas.openxmlformats.org/markup-compatibility/2006" xmlns:o="urn:schemas-microsoft-com:office:office" xmlns:r="http://schemas.openxmlformats.org/officeDocument/2006/relationships" xmlns:m="http://schemas.openxmlformats.org/officeDocument/2006/math" xmlns:v="urn:schemas-microsoft-com:vml" xmlns:wp14="http://schemas.microsoft.com/office/word/2010/wordprocessingDrawing" xmlns:wp="http://schemas.openxmlformats.org/drawingml/2006/wordprocessingDrawing" xmlns:w10="urn:schemas-microsoft-com:office:word" xmlns:w="http://schemas.openxmlformats.org/wordprocessingml/2006/main" xmlns:w14="http://schemas.microsoft.com/office/word/2010/wordml" xmlns:w15="http://schemas.microsoft.com/office/word/2012/wordml" xmlns:w16se="http://schemas.microsoft.com/office/word/2015/wordml/symex" xmlns:wpg="http://schemas.microsoft.com/office/word/2010/wordprocessingGroup" xmlns:wpi="http://schemas.microsoft.com/office/word/2010/wordprocessingInk" xmlns:wne="http://schemas.microsoft.com/office/word/2006/wordml" xmlns:wps="http://schemas.microsoft.com/office/word/2010/wordprocessingShape" mc:Ignorable="w14 w15 w16se wp14">
   <w:sdt>
     <w:sdtPr>
       <w:id w:val="-1212647906"/>
@@ -12709,7 +12137,7 @@
             <w:noProof/>
             <w:sz w:val="20"/>
           </w:rPr>
-          <w:t>25</w:t>
+          <w:t>31</w:t>
         </w:r>
         <w:r>
           <w:rPr>
@@ -12730,7 +12158,7 @@
 </file>
 
 <file path=word/numbering.xml><?xml version="1.0" encoding="utf-8"?>
-<w:numbering xmlns:wpc="http://schemas.microsoft.com/office/word/2010/wordprocessingCanvas" xmlns:cx="http://schemas.microsoft.com/office/drawing/2014/chartex" xmlns:cx1="http://schemas.microsoft.com/office/drawing/2015/9/8/chartex" xmlns:cx2="http://schemas.microsoft.com/office/drawing/2015/10/21/chartex" xmlns:cx3="http://schemas.microsoft.com/office/drawing/2016/5/9/chartex" xmlns:cx4="http://schemas.microsoft.com/office/drawing/2016/5/10/chartex" xmlns:cx5="http://schemas.microsoft.com/office/drawing/2016/5/11/chartex" xmlns:cx6="http://schemas.microsoft.com/office/drawing/2016/5/12/chartex" xmlns:cx7="http://schemas.microsoft.com/office/drawing/2016/5/13/chartex" xmlns:cx8="http://schemas.microsoft.com/office/drawing/2016/5/14/chartex" xmlns:mc="http://schemas.openxmlformats.org/markup-compatibility/2006" xmlns:aink="http://schemas.microsoft.com/office/drawing/2016/ink" xmlns:am3d="http://schemas.microsoft.com/office/drawing/2017/model3d" xmlns:o="urn:schemas-microsoft-com:office:office" xmlns:r="http://schemas.openxmlformats.org/officeDocument/2006/relationships" xmlns:m="http://schemas.openxmlformats.org/officeDocument/2006/math" xmlns:v="urn:schemas-microsoft-com:vml" xmlns:wp14="http://schemas.microsoft.com/office/word/2010/wordprocessingDrawing" xmlns:wp="http://schemas.openxmlformats.org/drawingml/2006/wordprocessingDrawing" xmlns:w10="urn:schemas-microsoft-com:office:word" xmlns:w="http://schemas.openxmlformats.org/wordprocessingml/2006/main" xmlns:w14="http://schemas.microsoft.com/office/word/2010/wordml" xmlns:w15="http://schemas.microsoft.com/office/word/2012/wordml" xmlns:w16cid="http://schemas.microsoft.com/office/word/2016/wordml/cid" xmlns:w16se="http://schemas.microsoft.com/office/word/2015/wordml/symex" xmlns:wpg="http://schemas.microsoft.com/office/word/2010/wordprocessingGroup" xmlns:wpi="http://schemas.microsoft.com/office/word/2010/wordprocessingInk" xmlns:wne="http://schemas.microsoft.com/office/word/2006/wordml" xmlns:wps="http://schemas.microsoft.com/office/word/2010/wordprocessingShape" mc:Ignorable="w14 w15 w16se w16cid wp14">
+<w:numbering xmlns:wpc="http://schemas.microsoft.com/office/word/2010/wordprocessingCanvas" xmlns:cx="http://schemas.microsoft.com/office/drawing/2014/chartex" xmlns:cx1="http://schemas.microsoft.com/office/drawing/2015/9/8/chartex" xmlns:mc="http://schemas.openxmlformats.org/markup-compatibility/2006" xmlns:o="urn:schemas-microsoft-com:office:office" xmlns:r="http://schemas.openxmlformats.org/officeDocument/2006/relationships" xmlns:m="http://schemas.openxmlformats.org/officeDocument/2006/math" xmlns:v="urn:schemas-microsoft-com:vml" xmlns:wp14="http://schemas.microsoft.com/office/word/2010/wordprocessingDrawing" xmlns:wp="http://schemas.openxmlformats.org/drawingml/2006/wordprocessingDrawing" xmlns:w10="urn:schemas-microsoft-com:office:word" xmlns:w="http://schemas.openxmlformats.org/wordprocessingml/2006/main" xmlns:w14="http://schemas.microsoft.com/office/word/2010/wordml" xmlns:w15="http://schemas.microsoft.com/office/word/2012/wordml" xmlns:w16se="http://schemas.microsoft.com/office/word/2015/wordml/symex" xmlns:wpg="http://schemas.microsoft.com/office/word/2010/wordprocessingGroup" xmlns:wpi="http://schemas.microsoft.com/office/word/2010/wordprocessingInk" xmlns:wne="http://schemas.microsoft.com/office/word/2006/wordml" xmlns:wps="http://schemas.microsoft.com/office/word/2010/wordprocessingShape" mc:Ignorable="w14 w15 w16se wp14">
   <w:abstractNum w:abstractNumId="0" w15:restartNumberingAfterBreak="0">
     <w:nsid w:val="061A5419"/>
     <w:multiLevelType w:val="hybridMultilevel"/>
@@ -15099,7 +14527,7 @@
 </file>
 
 <file path=word/styles.xml><?xml version="1.0" encoding="utf-8"?>
-<w:styles xmlns:mc="http://schemas.openxmlformats.org/markup-compatibility/2006" xmlns:r="http://schemas.openxmlformats.org/officeDocument/2006/relationships" xmlns:w="http://schemas.openxmlformats.org/wordprocessingml/2006/main" xmlns:w14="http://schemas.microsoft.com/office/word/2010/wordml" xmlns:w15="http://schemas.microsoft.com/office/word/2012/wordml" xmlns:w16cid="http://schemas.microsoft.com/office/word/2016/wordml/cid" xmlns:w16se="http://schemas.microsoft.com/office/word/2015/wordml/symex" mc:Ignorable="w14 w15 w16se w16cid">
+<w:styles xmlns:mc="http://schemas.openxmlformats.org/markup-compatibility/2006" xmlns:r="http://schemas.openxmlformats.org/officeDocument/2006/relationships" xmlns:w="http://schemas.openxmlformats.org/wordprocessingml/2006/main" xmlns:w14="http://schemas.microsoft.com/office/word/2010/wordml" xmlns:w15="http://schemas.microsoft.com/office/word/2012/wordml" xmlns:w16se="http://schemas.microsoft.com/office/word/2015/wordml/symex" mc:Ignorable="w14 w15 w16se">
   <w:docDefaults>
     <w:rPrDefault>
       <w:rPr>
@@ -15115,7 +14543,7 @@
       </w:pPr>
     </w:pPrDefault>
   </w:docDefaults>
-  <w:latentStyles w:defLockedState="0" w:defUIPriority="99" w:defSemiHidden="0" w:defUnhideWhenUsed="0" w:defQFormat="0" w:count="376">
+  <w:latentStyles w:defLockedState="0" w:defUIPriority="99" w:defSemiHidden="0" w:defUnhideWhenUsed="0" w:defQFormat="0" w:count="371">
     <w:lsdException w:name="Normal" w:uiPriority="0" w:qFormat="1"/>
     <w:lsdException w:name="heading 1" w:uiPriority="9" w:qFormat="1"/>
     <w:lsdException w:name="heading 2" w:semiHidden="1" w:uiPriority="9" w:unhideWhenUsed="1" w:qFormat="1"/>
@@ -15221,6 +14649,7 @@
     <w:lsdException w:name="HTML Sample" w:semiHidden="1" w:unhideWhenUsed="1"/>
     <w:lsdException w:name="HTML Typewriter" w:semiHidden="1" w:unhideWhenUsed="1"/>
     <w:lsdException w:name="HTML Variable" w:semiHidden="1" w:unhideWhenUsed="1"/>
+    <w:lsdException w:name="Normal Table" w:semiHidden="1" w:unhideWhenUsed="1"/>
     <w:lsdException w:name="annotation subject" w:semiHidden="1" w:unhideWhenUsed="1"/>
     <w:lsdException w:name="No List" w:semiHidden="1" w:unhideWhenUsed="1"/>
     <w:lsdException w:name="Outline List 1" w:semiHidden="1" w:unhideWhenUsed="1"/>
@@ -15263,8 +14692,11 @@
     <w:lsdException w:name="Table Contemporary" w:semiHidden="1" w:unhideWhenUsed="1"/>
     <w:lsdException w:name="Table Elegant" w:semiHidden="1" w:unhideWhenUsed="1"/>
     <w:lsdException w:name="Table Professional" w:semiHidden="1" w:unhideWhenUsed="1"/>
+    <w:lsdException w:name="Table Subtle 1" w:semiHidden="1" w:unhideWhenUsed="1"/>
     <w:lsdException w:name="Table Subtle 2" w:semiHidden="1" w:unhideWhenUsed="1"/>
     <w:lsdException w:name="Table Web 1" w:semiHidden="1" w:unhideWhenUsed="1"/>
+    <w:lsdException w:name="Table Web 2" w:semiHidden="1" w:unhideWhenUsed="1"/>
+    <w:lsdException w:name="Table Web 3" w:semiHidden="1" w:unhideWhenUsed="1"/>
     <w:lsdException w:name="Balloon Text" w:semiHidden="1" w:unhideWhenUsed="1"/>
     <w:lsdException w:name="Table Grid" w:uiPriority="59"/>
     <w:lsdException w:name="Table Theme" w:semiHidden="1" w:unhideWhenUsed="1"/>
@@ -15483,11 +14915,6 @@
     <w:lsdException w:name="List Table 5 Dark Accent 6" w:uiPriority="50"/>
     <w:lsdException w:name="List Table 6 Colorful Accent 6" w:uiPriority="51"/>
     <w:lsdException w:name="List Table 7 Colorful Accent 6" w:uiPriority="52"/>
-    <w:lsdException w:name="Mention" w:semiHidden="1" w:unhideWhenUsed="1"/>
-    <w:lsdException w:name="Smart Hyperlink" w:semiHidden="1" w:unhideWhenUsed="1"/>
-    <w:lsdException w:name="Hashtag" w:semiHidden="1" w:unhideWhenUsed="1"/>
-    <w:lsdException w:name="Unresolved Mention" w:semiHidden="1" w:unhideWhenUsed="1"/>
-    <w:lsdException w:name="Smart Link" w:semiHidden="1" w:unhideWhenUsed="1"/>
   </w:latentStyles>
   <w:style w:type="paragraph" w:default="1" w:styleId="Normal">
     <w:name w:val="Normal"/>
@@ -18230,7 +17657,7 @@
 </file>
 
 <file path=customXml/itemProps1.xml><?xml version="1.0" encoding="utf-8"?>
-<ds:datastoreItem xmlns:ds="http://schemas.openxmlformats.org/officeDocument/2006/customXml" ds:itemID="{08480D31-C979-454C-988A-8160C5D2EBAE}">
+<ds:datastoreItem xmlns:ds="http://schemas.openxmlformats.org/officeDocument/2006/customXml" ds:itemID="{D839525B-F3F0-4086-B67A-BCE876245E3C}">
   <ds:schemaRefs>
     <ds:schemaRef ds:uri="http://schemas.openxmlformats.org/officeDocument/2006/bibliography"/>
   </ds:schemaRefs>

</xml_diff>

<commit_message>
Pesquisa de campo/ Navegação de rotas mobile
</commit_message>
<xml_diff>
--- a/documentacao/Documentacao_atualizada.docx
+++ b/documentacao/Documentacao_atualizada.docx
@@ -99,25 +99,7 @@
           <w:sz w:val="28"/>
           <w:szCs w:val="24"/>
         </w:rPr>
-        <w:t xml:space="preserve">Felipe </w:t>
-      </w:r>
-      <w:proofErr w:type="spellStart"/>
-      <w:r>
-        <w:rPr>
-          <w:rFonts w:ascii="Arial" w:hAnsi="Arial" w:cs="Arial"/>
-          <w:sz w:val="28"/>
-          <w:szCs w:val="24"/>
-        </w:rPr>
-        <w:t>Carradori</w:t>
-      </w:r>
-      <w:proofErr w:type="spellEnd"/>
-      <w:r>
-        <w:rPr>
-          <w:rFonts w:ascii="Arial" w:hAnsi="Arial" w:cs="Arial"/>
-          <w:sz w:val="28"/>
-          <w:szCs w:val="24"/>
-        </w:rPr>
-        <w:t xml:space="preserve"> de Oliveira</w:t>
+        <w:t>Felipe Carradori de Oliveira</w:t>
       </w:r>
     </w:p>
     <w:p>
@@ -130,23 +112,13 @@
           <w:szCs w:val="24"/>
         </w:rPr>
       </w:pPr>
-      <w:proofErr w:type="spellStart"/>
       <w:r>
         <w:rPr>
           <w:rFonts w:ascii="Arial" w:hAnsi="Arial" w:cs="Arial"/>
           <w:sz w:val="28"/>
           <w:szCs w:val="24"/>
         </w:rPr>
-        <w:t>Kauan</w:t>
-      </w:r>
-      <w:proofErr w:type="spellEnd"/>
-      <w:r>
-        <w:rPr>
-          <w:rFonts w:ascii="Arial" w:hAnsi="Arial" w:cs="Arial"/>
-          <w:sz w:val="28"/>
-          <w:szCs w:val="24"/>
-        </w:rPr>
-        <w:t xml:space="preserve"> Silva de Souza</w:t>
+        <w:t>Kauan Silva de Souza</w:t>
       </w:r>
     </w:p>
     <w:p>
@@ -165,18 +137,8 @@
           <w:sz w:val="28"/>
           <w:szCs w:val="24"/>
         </w:rPr>
-        <w:t xml:space="preserve">Vinicius Fernando </w:t>
-      </w:r>
-      <w:proofErr w:type="spellStart"/>
-      <w:r>
-        <w:rPr>
-          <w:rFonts w:ascii="Arial" w:hAnsi="Arial" w:cs="Arial"/>
-          <w:sz w:val="28"/>
-          <w:szCs w:val="24"/>
-        </w:rPr>
-        <w:t>Piantoni</w:t>
-      </w:r>
-      <w:proofErr w:type="spellEnd"/>
+        <w:t>Vinicius Fernando Piantoni</w:t>
+      </w:r>
     </w:p>
     <w:p>
       <w:pPr>
@@ -429,25 +391,26 @@
           <w:szCs w:val="24"/>
         </w:rPr>
         <w:lastRenderedPageBreak/>
-        <w:t xml:space="preserve">Felipe </w:t>
-      </w:r>
-      <w:proofErr w:type="spellStart"/>
-      <w:r>
+        <w:t>Felipe Carradori de Oliveira</w:t>
+      </w:r>
+    </w:p>
+    <w:p>
+      <w:pPr>
+        <w:spacing w:line="360" w:lineRule="auto"/>
+        <w:jc w:val="center"/>
         <w:rPr>
           <w:rFonts w:ascii="Arial" w:hAnsi="Arial" w:cs="Arial"/>
           <w:sz w:val="28"/>
           <w:szCs w:val="24"/>
         </w:rPr>
-        <w:t>Carradori</w:t>
-      </w:r>
-      <w:proofErr w:type="spellEnd"/>
+      </w:pPr>
       <w:r>
         <w:rPr>
           <w:rFonts w:ascii="Arial" w:hAnsi="Arial" w:cs="Arial"/>
           <w:sz w:val="28"/>
           <w:szCs w:val="24"/>
         </w:rPr>
-        <w:t xml:space="preserve"> de Oliveira</w:t>
+        <w:t>Kauan Silva de Souza</w:t>
       </w:r>
     </w:p>
     <w:p>
@@ -460,53 +423,14 @@
           <w:szCs w:val="24"/>
         </w:rPr>
       </w:pPr>
-      <w:proofErr w:type="spellStart"/>
       <w:r>
         <w:rPr>
           <w:rFonts w:ascii="Arial" w:hAnsi="Arial" w:cs="Arial"/>
           <w:sz w:val="28"/>
           <w:szCs w:val="24"/>
         </w:rPr>
-        <w:t>Kauan</w:t>
-      </w:r>
-      <w:proofErr w:type="spellEnd"/>
-      <w:r>
-        <w:rPr>
-          <w:rFonts w:ascii="Arial" w:hAnsi="Arial" w:cs="Arial"/>
-          <w:sz w:val="28"/>
-          <w:szCs w:val="24"/>
-        </w:rPr>
-        <w:t xml:space="preserve"> Silva de Souza</w:t>
-      </w:r>
-    </w:p>
-    <w:p>
-      <w:pPr>
-        <w:spacing w:line="360" w:lineRule="auto"/>
-        <w:jc w:val="center"/>
-        <w:rPr>
-          <w:rFonts w:ascii="Arial" w:hAnsi="Arial" w:cs="Arial"/>
-          <w:sz w:val="28"/>
-          <w:szCs w:val="24"/>
-        </w:rPr>
-      </w:pPr>
-      <w:r>
-        <w:rPr>
-          <w:rFonts w:ascii="Arial" w:hAnsi="Arial" w:cs="Arial"/>
-          <w:sz w:val="28"/>
-          <w:szCs w:val="24"/>
-        </w:rPr>
-        <w:t xml:space="preserve">Vinicius Fernando </w:t>
-      </w:r>
-      <w:proofErr w:type="spellStart"/>
-      <w:r>
-        <w:rPr>
-          <w:rFonts w:ascii="Arial" w:hAnsi="Arial" w:cs="Arial"/>
-          <w:sz w:val="28"/>
-          <w:szCs w:val="24"/>
-        </w:rPr>
-        <w:t>Piantoni</w:t>
-      </w:r>
-      <w:proofErr w:type="spellEnd"/>
+        <w:t>Vinicius Fernando Piantoni</w:t>
+      </w:r>
     </w:p>
     <w:p>
       <w:pPr>
@@ -695,9 +619,44 @@
           <w:sz w:val="20"/>
           <w:szCs w:val="20"/>
         </w:rPr>
-        <w:t xml:space="preserve">à Escola SENAI “Prof. Dr. </w:t>
-      </w:r>
-      <w:proofErr w:type="spellStart"/>
+        <w:t>à Escola SENAI “Prof. Dr. Euryclides de Jesus Zerbini” para obtenção do certificado de conclusão do Curso Técnico de Informática.</w:t>
+      </w:r>
+    </w:p>
+    <w:p>
+      <w:pPr>
+        <w:spacing w:line="360" w:lineRule="auto"/>
+        <w:ind w:left="2268"/>
+        <w:jc w:val="both"/>
+        <w:rPr>
+          <w:rFonts w:ascii="Arial" w:hAnsi="Arial" w:cs="Arial"/>
+          <w:sz w:val="20"/>
+          <w:szCs w:val="24"/>
+        </w:rPr>
+      </w:pPr>
+    </w:p>
+    <w:p>
+      <w:pPr>
+        <w:spacing w:line="360" w:lineRule="auto"/>
+        <w:ind w:left="2268"/>
+        <w:jc w:val="both"/>
+        <w:rPr>
+          <w:rFonts w:ascii="Arial" w:hAnsi="Arial" w:cs="Arial"/>
+          <w:sz w:val="20"/>
+          <w:szCs w:val="24"/>
+        </w:rPr>
+      </w:pPr>
+    </w:p>
+    <w:p>
+      <w:pPr>
+        <w:spacing w:line="360" w:lineRule="auto"/>
+        <w:ind w:left="2268"/>
+        <w:jc w:val="both"/>
+        <w:rPr>
+          <w:rFonts w:ascii="Arial" w:hAnsi="Arial" w:cs="Arial"/>
+          <w:sz w:val="24"/>
+          <w:szCs w:val="24"/>
+        </w:rPr>
+      </w:pPr>
       <w:r>
         <w:rPr>
           <w:rFonts w:ascii="Arial" w:hAnsi="Arial" w:cs="Arial"/>
@@ -705,9 +664,8 @@
           <w:sz w:val="20"/>
           <w:szCs w:val="20"/>
         </w:rPr>
-        <w:t>Euryclides</w:t>
-      </w:r>
-      <w:proofErr w:type="spellEnd"/>
+        <w:t xml:space="preserve">Orientador: </w:t>
+      </w:r>
       <w:r>
         <w:rPr>
           <w:rFonts w:ascii="Arial" w:hAnsi="Arial" w:cs="Arial"/>
@@ -715,73 +673,8 @@
           <w:sz w:val="20"/>
           <w:szCs w:val="20"/>
         </w:rPr>
-        <w:t xml:space="preserve"> de Jesus Zerbini” para obtenção do certificado de conclusão do Curso Técnico de Informática.</w:t>
-      </w:r>
-    </w:p>
-    <w:p>
-      <w:pPr>
-        <w:spacing w:line="360" w:lineRule="auto"/>
-        <w:ind w:left="2268"/>
-        <w:jc w:val="both"/>
-        <w:rPr>
-          <w:rFonts w:ascii="Arial" w:hAnsi="Arial" w:cs="Arial"/>
-          <w:sz w:val="20"/>
-          <w:szCs w:val="24"/>
-        </w:rPr>
-      </w:pPr>
-    </w:p>
-    <w:p>
-      <w:pPr>
-        <w:spacing w:line="360" w:lineRule="auto"/>
-        <w:ind w:left="2268"/>
-        <w:jc w:val="both"/>
-        <w:rPr>
-          <w:rFonts w:ascii="Arial" w:hAnsi="Arial" w:cs="Arial"/>
-          <w:sz w:val="20"/>
-          <w:szCs w:val="24"/>
-        </w:rPr>
-      </w:pPr>
-    </w:p>
-    <w:p>
-      <w:pPr>
-        <w:spacing w:line="360" w:lineRule="auto"/>
-        <w:ind w:left="2268"/>
-        <w:jc w:val="both"/>
-        <w:rPr>
-          <w:rFonts w:ascii="Arial" w:hAnsi="Arial" w:cs="Arial"/>
-          <w:sz w:val="24"/>
-          <w:szCs w:val="24"/>
-        </w:rPr>
-      </w:pPr>
-      <w:r>
-        <w:rPr>
-          <w:rFonts w:ascii="Arial" w:hAnsi="Arial" w:cs="Arial"/>
-          <w:color w:val="000000"/>
-          <w:sz w:val="20"/>
-          <w:szCs w:val="20"/>
-        </w:rPr>
-        <w:t xml:space="preserve">Orientador: </w:t>
-      </w:r>
-      <w:r>
-        <w:rPr>
-          <w:rFonts w:ascii="Arial" w:hAnsi="Arial" w:cs="Arial"/>
-          <w:color w:val="000000"/>
-          <w:sz w:val="20"/>
-          <w:szCs w:val="20"/>
-        </w:rPr>
-        <w:t xml:space="preserve">Paulo Henrique </w:t>
-      </w:r>
-      <w:proofErr w:type="spellStart"/>
-      <w:r>
-        <w:rPr>
-          <w:rFonts w:ascii="Arial" w:hAnsi="Arial" w:cs="Arial"/>
-          <w:color w:val="000000"/>
-          <w:sz w:val="20"/>
-          <w:szCs w:val="20"/>
-        </w:rPr>
-        <w:t>Pansani</w:t>
-      </w:r>
-      <w:proofErr w:type="spellEnd"/>
+        <w:t>Paulo Henrique Pansani</w:t>
+      </w:r>
     </w:p>
     <w:p>
       <w:pPr>
@@ -878,25 +771,26 @@
           <w:sz w:val="28"/>
           <w:szCs w:val="24"/>
         </w:rPr>
-        <w:t xml:space="preserve">Felipe </w:t>
-      </w:r>
-      <w:proofErr w:type="spellStart"/>
-      <w:r>
+        <w:t>Felipe Carradori de Oliveira</w:t>
+      </w:r>
+    </w:p>
+    <w:p>
+      <w:pPr>
+        <w:spacing w:line="360" w:lineRule="auto"/>
+        <w:jc w:val="center"/>
         <w:rPr>
           <w:rFonts w:ascii="Arial" w:hAnsi="Arial" w:cs="Arial"/>
           <w:sz w:val="28"/>
           <w:szCs w:val="24"/>
         </w:rPr>
-        <w:t>Carradori</w:t>
-      </w:r>
-      <w:proofErr w:type="spellEnd"/>
+      </w:pPr>
       <w:r>
         <w:rPr>
           <w:rFonts w:ascii="Arial" w:hAnsi="Arial" w:cs="Arial"/>
           <w:sz w:val="28"/>
           <w:szCs w:val="24"/>
         </w:rPr>
-        <w:t xml:space="preserve"> de Oliveira</w:t>
+        <w:t>Kauan Silva de Souza</w:t>
       </w:r>
     </w:p>
     <w:p>
@@ -909,53 +803,14 @@
           <w:szCs w:val="24"/>
         </w:rPr>
       </w:pPr>
-      <w:proofErr w:type="spellStart"/>
       <w:r>
         <w:rPr>
           <w:rFonts w:ascii="Arial" w:hAnsi="Arial" w:cs="Arial"/>
           <w:sz w:val="28"/>
           <w:szCs w:val="24"/>
         </w:rPr>
-        <w:t>Kauan</w:t>
-      </w:r>
-      <w:proofErr w:type="spellEnd"/>
-      <w:r>
-        <w:rPr>
-          <w:rFonts w:ascii="Arial" w:hAnsi="Arial" w:cs="Arial"/>
-          <w:sz w:val="28"/>
-          <w:szCs w:val="24"/>
-        </w:rPr>
-        <w:t xml:space="preserve"> Silva de Souza</w:t>
-      </w:r>
-    </w:p>
-    <w:p>
-      <w:pPr>
-        <w:spacing w:line="360" w:lineRule="auto"/>
-        <w:jc w:val="center"/>
-        <w:rPr>
-          <w:rFonts w:ascii="Arial" w:hAnsi="Arial" w:cs="Arial"/>
-          <w:sz w:val="28"/>
-          <w:szCs w:val="24"/>
-        </w:rPr>
-      </w:pPr>
-      <w:r>
-        <w:rPr>
-          <w:rFonts w:ascii="Arial" w:hAnsi="Arial" w:cs="Arial"/>
-          <w:sz w:val="28"/>
-          <w:szCs w:val="24"/>
-        </w:rPr>
-        <w:t xml:space="preserve">Vinicius Fernando </w:t>
-      </w:r>
-      <w:proofErr w:type="spellStart"/>
-      <w:r>
-        <w:rPr>
-          <w:rFonts w:ascii="Arial" w:hAnsi="Arial" w:cs="Arial"/>
-          <w:sz w:val="28"/>
-          <w:szCs w:val="24"/>
-        </w:rPr>
-        <w:t>Piantoni</w:t>
-      </w:r>
-      <w:proofErr w:type="spellEnd"/>
+        <w:t>Vinicius Fernando Piantoni</w:t>
+      </w:r>
     </w:p>
     <w:p>
       <w:pPr>
@@ -1093,21 +948,7 @@
         <w:rPr>
           <w:rFonts w:ascii="Arial" w:hAnsi="Arial" w:cs="Arial"/>
         </w:rPr>
-        <w:t xml:space="preserve"> Dr. </w:t>
-      </w:r>
-      <w:proofErr w:type="spellStart"/>
-      <w:r>
-        <w:rPr>
-          <w:rFonts w:ascii="Arial" w:hAnsi="Arial" w:cs="Arial"/>
-        </w:rPr>
-        <w:t>Euryclides</w:t>
-      </w:r>
-      <w:proofErr w:type="spellEnd"/>
-      <w:r>
-        <w:rPr>
-          <w:rFonts w:ascii="Arial" w:hAnsi="Arial" w:cs="Arial"/>
-        </w:rPr>
-        <w:t xml:space="preserve"> de Jesus Zerbini”.</w:t>
+        <w:t xml:space="preserve"> Dr. Euryclides de Jesus Zerbini”.</w:t>
       </w:r>
     </w:p>
     <w:p>
@@ -1504,25 +1345,7 @@
           <w:sz w:val="24"/>
           <w:szCs w:val="24"/>
         </w:rPr>
-        <w:t xml:space="preserve">SENAI Prof. Dr. </w:t>
-      </w:r>
-      <w:proofErr w:type="spellStart"/>
-      <w:r>
-        <w:rPr>
-          <w:rFonts w:ascii="Arial" w:hAnsi="Arial" w:cs="Arial"/>
-          <w:sz w:val="24"/>
-          <w:szCs w:val="24"/>
-        </w:rPr>
-        <w:t>Euryclides</w:t>
-      </w:r>
-      <w:proofErr w:type="spellEnd"/>
-      <w:r>
-        <w:rPr>
-          <w:rFonts w:ascii="Arial" w:hAnsi="Arial" w:cs="Arial"/>
-          <w:sz w:val="24"/>
-          <w:szCs w:val="24"/>
-        </w:rPr>
-        <w:t xml:space="preserve"> de Jesus Zerbini</w:t>
+        <w:t>SENAI Prof. Dr. Euryclides de Jesus Zerbini</w:t>
       </w:r>
       <w:r>
         <w:rPr>
@@ -5085,25 +4908,7 @@
           <w:sz w:val="24"/>
           <w:szCs w:val="24"/>
         </w:rPr>
-        <w:t xml:space="preserve">Há aplicativos que podem complementar nosso sistema. Por exemplo, o aplicativo do sus “Meu </w:t>
-      </w:r>
-      <w:proofErr w:type="spellStart"/>
-      <w:r>
-        <w:rPr>
-          <w:rFonts w:ascii="Arial" w:hAnsi="Arial" w:cs="Arial"/>
-          <w:sz w:val="24"/>
-          <w:szCs w:val="24"/>
-        </w:rPr>
-        <w:t>digiSUS</w:t>
-      </w:r>
-      <w:proofErr w:type="spellEnd"/>
-      <w:r>
-        <w:rPr>
-          <w:rFonts w:ascii="Arial" w:hAnsi="Arial" w:cs="Arial"/>
-          <w:sz w:val="24"/>
-          <w:szCs w:val="24"/>
-        </w:rPr>
-        <w:t>” tem funcionalidades como: agendar uma consulta, lista de vacinas recebidas pelo paciente e poder adicionar aos favoritos os hospitais por perto. Outro exemplo é o “Agenda Fácil” que tem a principal função fazer agendamentos para consultas e exames na rede municipal de saúde de São Paulo. Entretanto, esses aplicativos não tem uma comunicação em tempo real do paciente com o hospital ou ao contrário. Com um sistema que permite essa comunicação em tempo real, diminuiria o tempo de espera dos pacientes e os mesmos não iam precisar fazer tantas transferências em vários hospitais.</w:t>
+        <w:t>Há aplicativos que podem complementar nosso sistema. Por exemplo, o aplicativo do sus “Meu digiSUS” tem funcionalidades como: agendar uma consulta, lista de vacinas recebidas pelo paciente e poder adicionar aos favoritos os hospitais por perto. Outro exemplo é o “Agenda Fácil” que tem a principal função fazer agendamentos para consultas e exames na rede municipal de saúde de São Paulo. Entretanto, esses aplicativos não tem uma comunicação em tempo real do paciente com o hospital ou ao contrário. Com um sistema que permite essa comunicação em tempo real, diminuiria o tempo de espera dos pacientes e os mesmos não iam precisar fazer tantas transferências em vários hospitais.</w:t>
       </w:r>
       <w:r>
         <w:rPr>
@@ -5149,19 +4954,33 @@
         <w:jc w:val="both"/>
         <w:rPr>
           <w:rFonts w:ascii="Arial" w:hAnsi="Arial" w:cs="Arial"/>
-          <w:color w:val="FF0000"/>
-          <w:sz w:val="24"/>
-          <w:szCs w:val="24"/>
-        </w:rPr>
-      </w:pPr>
-      <w:r>
-        <w:rPr>
-          <w:rFonts w:ascii="Arial" w:hAnsi="Arial" w:cs="Arial"/>
-          <w:color w:val="FF0000"/>
-          <w:sz w:val="24"/>
-          <w:szCs w:val="24"/>
-        </w:rPr>
-        <w:t>Através de uma pesquisa de campo, foi detectado um problema de comunicação entre hospitais, que tem como base o alarde com o atendimento ao paciente. Ele se baseia com a demora de verificação de disponibilidade de recursos para executar o devido atendimento.</w:t>
+          <w:sz w:val="24"/>
+          <w:szCs w:val="24"/>
+        </w:rPr>
+      </w:pPr>
+      <w:r>
+        <w:rPr>
+          <w:rFonts w:ascii="Arial" w:hAnsi="Arial" w:cs="Arial"/>
+          <w:sz w:val="24"/>
+          <w:szCs w:val="24"/>
+        </w:rPr>
+        <w:t>Através de uma pesquisa de campo,</w:t>
+      </w:r>
+      <w:r>
+        <w:rPr>
+          <w:rFonts w:ascii="Arial" w:hAnsi="Arial" w:cs="Arial"/>
+          <w:sz w:val="24"/>
+          <w:szCs w:val="24"/>
+        </w:rPr>
+        <w:t xml:space="preserve"> no qual foi entrevistado 144 pessoas. F</w:t>
+      </w:r>
+      <w:r>
+        <w:rPr>
+          <w:rFonts w:ascii="Arial" w:hAnsi="Arial" w:cs="Arial"/>
+          <w:sz w:val="24"/>
+          <w:szCs w:val="24"/>
+        </w:rPr>
+        <w:t>oi detectado um problema de comunicação entre hospitais, que tem como base o alarde com o atendimento ao paciente. Ele se baseia com a demora de verificação de disponibilidade de recursos para executar o devido atendimento.</w:t>
       </w:r>
     </w:p>
     <w:p>
@@ -5179,7 +4998,7 @@
           <w:lang w:eastAsia="pt-BR"/>
         </w:rPr>
         <w:drawing>
-          <wp:inline distT="0" distB="0" distL="0" distR="0" wp14:anchorId="5E3C99A3" wp14:editId="6D9DA274">
+          <wp:inline distT="0" distB="0" distL="0" distR="0" wp14:anchorId="5E3C99A3" wp14:editId="7A2C6243">
             <wp:extent cx="5486400" cy="3200400"/>
             <wp:effectExtent l="0" t="0" r="0" b="0"/>
             <wp:docPr id="3" name="Gráfico 3"/>
@@ -5235,28 +5054,57 @@
       <w:pPr>
         <w:rPr>
           <w:rFonts w:ascii="Arial" w:hAnsi="Arial" w:cs="Arial"/>
-          <w:color w:val="FF0000"/>
-          <w:sz w:val="24"/>
-          <w:szCs w:val="24"/>
-        </w:rPr>
-      </w:pPr>
-      <w:r>
-        <w:rPr>
-          <w:rFonts w:ascii="Arial" w:hAnsi="Arial" w:cs="Arial"/>
-          <w:color w:val="FF0000"/>
-          <w:sz w:val="24"/>
-          <w:szCs w:val="24"/>
-        </w:rPr>
-        <w:t xml:space="preserve">O que contribuiu para respostas “sim”, foi o fato de tentar passar por um </w:t>
-      </w:r>
-      <w:r>
-        <w:rPr>
-          <w:rFonts w:ascii="Arial" w:hAnsi="Arial" w:cs="Arial"/>
-          <w:color w:val="FF0000"/>
-          <w:sz w:val="24"/>
-          <w:szCs w:val="24"/>
-        </w:rPr>
-        <w:t>determinado atendimento, o principal critério utilizado pelos consultados foi o intenso desgaste que passam no processo de atendimento (a intensa demora, verificação se o hospital tem recursos necessários para atendê-los, se há médicos à disposição).</w:t>
+          <w:sz w:val="24"/>
+          <w:szCs w:val="24"/>
+        </w:rPr>
+      </w:pPr>
+      <w:r>
+        <w:rPr>
+          <w:rFonts w:ascii="Arial" w:hAnsi="Arial" w:cs="Arial"/>
+          <w:sz w:val="24"/>
+          <w:szCs w:val="24"/>
+        </w:rPr>
+        <w:t>Segundo alguns relatos das pessoas que responderam “sim”</w:t>
+      </w:r>
+      <w:r>
+        <w:rPr>
+          <w:rFonts w:ascii="Arial" w:hAnsi="Arial" w:cs="Arial"/>
+          <w:sz w:val="24"/>
+          <w:szCs w:val="24"/>
+        </w:rPr>
+        <w:t>,</w:t>
+      </w:r>
+      <w:r>
+        <w:rPr>
+          <w:rFonts w:ascii="Arial" w:hAnsi="Arial" w:cs="Arial"/>
+          <w:sz w:val="24"/>
+          <w:szCs w:val="24"/>
+        </w:rPr>
+        <w:t xml:space="preserve"> teve como motivo</w:t>
+      </w:r>
+      <w:r>
+        <w:rPr>
+          <w:rFonts w:ascii="Arial" w:hAnsi="Arial" w:cs="Arial"/>
+          <w:sz w:val="24"/>
+          <w:szCs w:val="24"/>
+        </w:rPr>
+        <w:t xml:space="preserve"> o fato de tentar passar por um determinado atendimento</w:t>
+      </w:r>
+      <w:r>
+        <w:rPr>
+          <w:rFonts w:ascii="Arial" w:hAnsi="Arial" w:cs="Arial"/>
+          <w:sz w:val="24"/>
+          <w:szCs w:val="24"/>
+        </w:rPr>
+        <w:t>. O</w:t>
+      </w:r>
+      <w:r>
+        <w:rPr>
+          <w:rFonts w:ascii="Arial" w:hAnsi="Arial" w:cs="Arial"/>
+          <w:sz w:val="24"/>
+          <w:szCs w:val="24"/>
+        </w:rPr>
+        <w:t xml:space="preserve"> principal critério utilizado pelos consultados foi o intenso desgaste que passam no processo de atendimento (a intensa demora, verificação se o hospital tem recursos necessários para atendê-los, se há médicos à disposição).</w:t>
       </w:r>
     </w:p>
     <w:p>
@@ -5265,15 +5113,13 @@
         <w:jc w:val="both"/>
         <w:rPr>
           <w:rFonts w:ascii="Arial" w:hAnsi="Arial" w:cs="Arial"/>
-          <w:color w:val="FF0000"/>
-          <w:sz w:val="24"/>
-          <w:szCs w:val="24"/>
-        </w:rPr>
-      </w:pPr>
-      <w:r>
-        <w:rPr>
-          <w:rFonts w:ascii="Arial" w:hAnsi="Arial" w:cs="Arial"/>
-          <w:color w:val="FF0000"/>
+          <w:sz w:val="24"/>
+          <w:szCs w:val="24"/>
+        </w:rPr>
+      </w:pPr>
+      <w:r>
+        <w:rPr>
+          <w:rFonts w:ascii="Arial" w:hAnsi="Arial" w:cs="Arial"/>
           <w:sz w:val="24"/>
           <w:szCs w:val="24"/>
         </w:rPr>
@@ -5282,7 +5128,6 @@
       <w:r>
         <w:rPr>
           <w:rFonts w:ascii="Arial" w:hAnsi="Arial" w:cs="Arial"/>
-          <w:color w:val="FF0000"/>
           <w:sz w:val="24"/>
           <w:szCs w:val="24"/>
         </w:rPr>
@@ -5312,7 +5157,7 @@
         </w:rPr>
         <w:lastRenderedPageBreak/>
         <w:drawing>
-          <wp:inline distT="0" distB="0" distL="0" distR="0" wp14:anchorId="604758BF" wp14:editId="2C248096">
+          <wp:inline distT="0" distB="0" distL="0" distR="0" wp14:anchorId="604758BF" wp14:editId="4E8F6D6F">
             <wp:extent cx="5486400" cy="3200400"/>
             <wp:effectExtent l="0" t="0" r="0" b="0"/>
             <wp:docPr id="2" name="Gráfico 2"/>
@@ -5352,7 +5197,6 @@
         <w:rPr>
           <w:rFonts w:ascii="Arial" w:hAnsi="Arial" w:cs="Arial"/>
           <w:iCs/>
-          <w:color w:val="FF0000"/>
           <w:sz w:val="24"/>
           <w:szCs w:val="24"/>
         </w:rPr>
@@ -5361,40 +5205,81 @@
         <w:rPr>
           <w:rFonts w:ascii="Arial" w:hAnsi="Arial" w:cs="Arial"/>
           <w:iCs/>
-          <w:color w:val="FF0000"/>
-          <w:sz w:val="24"/>
-          <w:szCs w:val="24"/>
-        </w:rPr>
-        <w:t>A dificuldade para achar os equipamentos necessários para o atendimento com o paciente foi intensa. A maioria dos relatos apresentados foi o transtorno de ficar se locomovendo entre os hospitais que tem os recursos necessários.</w:t>
-      </w:r>
-    </w:p>
-    <w:p>
-      <w:pPr>
-        <w:spacing w:line="360" w:lineRule="auto"/>
+          <w:sz w:val="24"/>
+          <w:szCs w:val="24"/>
+        </w:rPr>
+        <w:t>A</w:t>
+      </w:r>
+      <w:r>
         <w:rPr>
           <w:rFonts w:ascii="Arial" w:hAnsi="Arial" w:cs="Arial"/>
           <w:iCs/>
-          <w:color w:val="FF0000"/>
-          <w:sz w:val="24"/>
-          <w:szCs w:val="24"/>
-        </w:rPr>
-      </w:pPr>
-    </w:p>
-    <w:p>
-      <w:pPr>
+          <w:sz w:val="24"/>
+          <w:szCs w:val="24"/>
+        </w:rPr>
+        <w:t xml:space="preserve"> </w:t>
+      </w:r>
+      <w:r>
         <w:rPr>
           <w:rFonts w:ascii="Arial" w:hAnsi="Arial" w:cs="Arial"/>
           <w:iCs/>
-          <w:color w:val="FF0000"/>
-          <w:sz w:val="24"/>
-          <w:szCs w:val="24"/>
-        </w:rPr>
-      </w:pPr>
+          <w:sz w:val="24"/>
+          <w:szCs w:val="24"/>
+        </w:rPr>
+        <w:t xml:space="preserve">principal </w:t>
+      </w:r>
       <w:r>
         <w:rPr>
           <w:rFonts w:ascii="Arial" w:hAnsi="Arial" w:cs="Arial"/>
           <w:iCs/>
-          <w:color w:val="FF0000"/>
+          <w:sz w:val="24"/>
+          <w:szCs w:val="24"/>
+        </w:rPr>
+        <w:t>dificuldade</w:t>
+      </w:r>
+      <w:r>
+        <w:rPr>
+          <w:rFonts w:ascii="Arial" w:hAnsi="Arial" w:cs="Arial"/>
+          <w:iCs/>
+          <w:sz w:val="24"/>
+          <w:szCs w:val="24"/>
+        </w:rPr>
+        <w:t xml:space="preserve"> relatada pelos entrevistados foi</w:t>
+      </w:r>
+      <w:r>
+        <w:rPr>
+          <w:rFonts w:ascii="Arial" w:hAnsi="Arial" w:cs="Arial"/>
+          <w:iCs/>
+          <w:sz w:val="24"/>
+          <w:szCs w:val="24"/>
+        </w:rPr>
+        <w:t xml:space="preserve"> achar os equipamentos necessários para o atendimento. A maioria dos relatos apresentados foi o transtorno de ficar se locomovendo entre os hospitais que tem os recursos necessários.</w:t>
+      </w:r>
+    </w:p>
+    <w:p>
+      <w:pPr>
+        <w:spacing w:line="360" w:lineRule="auto"/>
+        <w:rPr>
+          <w:rFonts w:ascii="Arial" w:hAnsi="Arial" w:cs="Arial"/>
+          <w:iCs/>
+          <w:sz w:val="24"/>
+          <w:szCs w:val="24"/>
+        </w:rPr>
+      </w:pPr>
+    </w:p>
+    <w:p>
+      <w:pPr>
+        <w:rPr>
+          <w:rFonts w:ascii="Arial" w:hAnsi="Arial" w:cs="Arial"/>
+          <w:iCs/>
+          <w:sz w:val="24"/>
+          <w:szCs w:val="24"/>
+        </w:rPr>
+      </w:pPr>
+      <w:r>
+        <w:rPr>
+          <w:rFonts w:ascii="Arial" w:hAnsi="Arial" w:cs="Arial"/>
+          <w:iCs/>
           <w:sz w:val="24"/>
           <w:szCs w:val="24"/>
         </w:rPr>
@@ -5589,43 +5474,7 @@
           <w:sz w:val="24"/>
           <w:szCs w:val="24"/>
         </w:rPr>
-        <w:t>Integrar front-</w:t>
-      </w:r>
-      <w:proofErr w:type="spellStart"/>
-      <w:r>
-        <w:rPr>
-          <w:rFonts w:ascii="Arial" w:hAnsi="Arial" w:cs="Arial"/>
-          <w:sz w:val="24"/>
-          <w:szCs w:val="24"/>
-        </w:rPr>
-        <w:t>end</w:t>
-      </w:r>
-      <w:proofErr w:type="spellEnd"/>
-      <w:r>
-        <w:rPr>
-          <w:rFonts w:ascii="Arial" w:hAnsi="Arial" w:cs="Arial"/>
-          <w:sz w:val="24"/>
-          <w:szCs w:val="24"/>
-        </w:rPr>
-        <w:t xml:space="preserve"> com </w:t>
-      </w:r>
-      <w:proofErr w:type="spellStart"/>
-      <w:r>
-        <w:rPr>
-          <w:rFonts w:ascii="Arial" w:hAnsi="Arial" w:cs="Arial"/>
-          <w:sz w:val="24"/>
-          <w:szCs w:val="24"/>
-        </w:rPr>
-        <w:t>back-end</w:t>
-      </w:r>
-      <w:proofErr w:type="spellEnd"/>
-      <w:r>
-        <w:rPr>
-          <w:rFonts w:ascii="Arial" w:hAnsi="Arial" w:cs="Arial"/>
-          <w:sz w:val="24"/>
-          <w:szCs w:val="24"/>
-        </w:rPr>
-        <w:t xml:space="preserve"> através de webservice.</w:t>
+        <w:t>Integrar front-end com back-end através de webservice.</w:t>
       </w:r>
     </w:p>
     <w:p>
@@ -5649,61 +5498,7 @@
           <w:sz w:val="24"/>
           <w:szCs w:val="24"/>
         </w:rPr>
-        <w:t>Desenvolver front-</w:t>
-      </w:r>
-      <w:proofErr w:type="spellStart"/>
-      <w:r>
-        <w:rPr>
-          <w:rFonts w:ascii="Arial" w:hAnsi="Arial" w:cs="Arial"/>
-          <w:sz w:val="24"/>
-          <w:szCs w:val="24"/>
-        </w:rPr>
-        <w:t>end</w:t>
-      </w:r>
-      <w:proofErr w:type="spellEnd"/>
-      <w:r>
-        <w:rPr>
-          <w:rFonts w:ascii="Arial" w:hAnsi="Arial" w:cs="Arial"/>
-          <w:sz w:val="24"/>
-          <w:szCs w:val="24"/>
-        </w:rPr>
-        <w:t xml:space="preserve"> em </w:t>
-      </w:r>
-      <w:proofErr w:type="spellStart"/>
-      <w:r>
-        <w:rPr>
-          <w:rFonts w:ascii="Arial" w:hAnsi="Arial" w:cs="Arial"/>
-          <w:sz w:val="24"/>
-          <w:szCs w:val="24"/>
-        </w:rPr>
-        <w:t>Javascript</w:t>
-      </w:r>
-      <w:proofErr w:type="spellEnd"/>
-      <w:r>
-        <w:rPr>
-          <w:rFonts w:ascii="Arial" w:hAnsi="Arial" w:cs="Arial"/>
-          <w:sz w:val="24"/>
-          <w:szCs w:val="24"/>
-        </w:rPr>
-        <w:t xml:space="preserve"> utilizando a biblioteca </w:t>
-      </w:r>
-      <w:proofErr w:type="spellStart"/>
-      <w:r>
-        <w:rPr>
-          <w:rFonts w:ascii="Arial" w:hAnsi="Arial" w:cs="Arial"/>
-          <w:sz w:val="24"/>
-          <w:szCs w:val="24"/>
-        </w:rPr>
-        <w:t>ReactJS</w:t>
-      </w:r>
-      <w:proofErr w:type="spellEnd"/>
-      <w:r>
-        <w:rPr>
-          <w:rFonts w:ascii="Arial" w:hAnsi="Arial" w:cs="Arial"/>
-          <w:sz w:val="24"/>
-          <w:szCs w:val="24"/>
-        </w:rPr>
-        <w:t>.</w:t>
+        <w:t>Desenvolver front-end em Javascript utilizando a biblioteca ReactJS.</w:t>
       </w:r>
     </w:p>
     <w:p>
@@ -5795,61 +5590,7 @@
           <w:sz w:val="24"/>
           <w:szCs w:val="24"/>
         </w:rPr>
-        <w:t>Desenvolver front-</w:t>
-      </w:r>
-      <w:proofErr w:type="spellStart"/>
-      <w:r>
-        <w:rPr>
-          <w:rFonts w:ascii="Arial" w:hAnsi="Arial" w:cs="Arial"/>
-          <w:sz w:val="24"/>
-          <w:szCs w:val="24"/>
-        </w:rPr>
-        <w:t>end</w:t>
-      </w:r>
-      <w:proofErr w:type="spellEnd"/>
-      <w:r>
-        <w:rPr>
-          <w:rFonts w:ascii="Arial" w:hAnsi="Arial" w:cs="Arial"/>
-          <w:sz w:val="24"/>
-          <w:szCs w:val="24"/>
-        </w:rPr>
-        <w:t xml:space="preserve"> em </w:t>
-      </w:r>
-      <w:proofErr w:type="spellStart"/>
-      <w:r>
-        <w:rPr>
-          <w:rFonts w:ascii="Arial" w:hAnsi="Arial" w:cs="Arial"/>
-          <w:sz w:val="24"/>
-          <w:szCs w:val="24"/>
-        </w:rPr>
-        <w:t>Javascript</w:t>
-      </w:r>
-      <w:proofErr w:type="spellEnd"/>
-      <w:r>
-        <w:rPr>
-          <w:rFonts w:ascii="Arial" w:hAnsi="Arial" w:cs="Arial"/>
-          <w:sz w:val="24"/>
-          <w:szCs w:val="24"/>
-        </w:rPr>
-        <w:t xml:space="preserve"> utilizando os frameworks </w:t>
-      </w:r>
-      <w:proofErr w:type="spellStart"/>
-      <w:r>
-        <w:rPr>
-          <w:rFonts w:ascii="Arial" w:hAnsi="Arial" w:cs="Arial"/>
-          <w:sz w:val="24"/>
-          <w:szCs w:val="24"/>
-        </w:rPr>
-        <w:t>ReactNative</w:t>
-      </w:r>
-      <w:proofErr w:type="spellEnd"/>
-      <w:r>
-        <w:rPr>
-          <w:rFonts w:ascii="Arial" w:hAnsi="Arial" w:cs="Arial"/>
-          <w:sz w:val="24"/>
-          <w:szCs w:val="24"/>
-        </w:rPr>
-        <w:t xml:space="preserve"> e Expo.</w:t>
+        <w:t>Desenvolver front-end em Javascript utilizando os frameworks ReactNative e Expo.</w:t>
       </w:r>
     </w:p>
     <w:p>
@@ -5872,43 +5613,7 @@
           <w:sz w:val="24"/>
           <w:szCs w:val="24"/>
         </w:rPr>
-        <w:t>Integrar front-</w:t>
-      </w:r>
-      <w:proofErr w:type="spellStart"/>
-      <w:r>
-        <w:rPr>
-          <w:rFonts w:ascii="Arial" w:hAnsi="Arial" w:cs="Arial"/>
-          <w:sz w:val="24"/>
-          <w:szCs w:val="24"/>
-        </w:rPr>
-        <w:t>end</w:t>
-      </w:r>
-      <w:proofErr w:type="spellEnd"/>
-      <w:r>
-        <w:rPr>
-          <w:rFonts w:ascii="Arial" w:hAnsi="Arial" w:cs="Arial"/>
-          <w:sz w:val="24"/>
-          <w:szCs w:val="24"/>
-        </w:rPr>
-        <w:t xml:space="preserve"> com </w:t>
-      </w:r>
-      <w:proofErr w:type="spellStart"/>
-      <w:r>
-        <w:rPr>
-          <w:rFonts w:ascii="Arial" w:hAnsi="Arial" w:cs="Arial"/>
-          <w:sz w:val="24"/>
-          <w:szCs w:val="24"/>
-        </w:rPr>
-        <w:t>back-end</w:t>
-      </w:r>
-      <w:proofErr w:type="spellEnd"/>
-      <w:r>
-        <w:rPr>
-          <w:rFonts w:ascii="Arial" w:hAnsi="Arial" w:cs="Arial"/>
-          <w:sz w:val="24"/>
-          <w:szCs w:val="24"/>
-        </w:rPr>
-        <w:t xml:space="preserve"> através de webservice.</w:t>
+        <w:t>Integrar front-end com back-end através de webservice.</w:t>
       </w:r>
     </w:p>
     <w:p>
@@ -5965,7 +5670,6 @@
         </w:rPr>
         <w:t>-</w:t>
       </w:r>
-      <w:proofErr w:type="spellStart"/>
       <w:r>
         <w:rPr>
           <w:rFonts w:ascii="Arial" w:hAnsi="Arial" w:cs="Arial"/>
@@ -5976,7 +5680,6 @@
         </w:rPr>
         <w:t>end</w:t>
       </w:r>
-      <w:proofErr w:type="spellEnd"/>
       <w:r>
         <w:rPr>
           <w:rFonts w:ascii="Arial" w:hAnsi="Arial" w:cs="Arial"/>
@@ -6008,25 +5711,7 @@
           <w:sz w:val="24"/>
           <w:szCs w:val="24"/>
         </w:rPr>
-        <w:t xml:space="preserve">Criar banco de dados através do </w:t>
-      </w:r>
-      <w:proofErr w:type="spellStart"/>
-      <w:r>
-        <w:rPr>
-          <w:rFonts w:ascii="Arial" w:hAnsi="Arial" w:cs="Arial"/>
-          <w:sz w:val="24"/>
-          <w:szCs w:val="24"/>
-        </w:rPr>
-        <w:t>mongoDB</w:t>
-      </w:r>
-      <w:proofErr w:type="spellEnd"/>
-      <w:r>
-        <w:rPr>
-          <w:rFonts w:ascii="Arial" w:hAnsi="Arial" w:cs="Arial"/>
-          <w:sz w:val="24"/>
-          <w:szCs w:val="24"/>
-        </w:rPr>
-        <w:t>.</w:t>
+        <w:t>Criar banco de dados através do mongoDB.</w:t>
       </w:r>
     </w:p>
     <w:p>
@@ -6049,43 +5734,7 @@
           <w:sz w:val="24"/>
           <w:szCs w:val="24"/>
         </w:rPr>
-        <w:t xml:space="preserve">Desenvolver o </w:t>
-      </w:r>
-      <w:proofErr w:type="spellStart"/>
-      <w:r>
-        <w:rPr>
-          <w:rFonts w:ascii="Arial" w:hAnsi="Arial" w:cs="Arial"/>
-          <w:sz w:val="24"/>
-          <w:szCs w:val="24"/>
-        </w:rPr>
-        <w:t>back-end</w:t>
-      </w:r>
-      <w:proofErr w:type="spellEnd"/>
-      <w:r>
-        <w:rPr>
-          <w:rFonts w:ascii="Arial" w:hAnsi="Arial" w:cs="Arial"/>
-          <w:sz w:val="24"/>
-          <w:szCs w:val="24"/>
-        </w:rPr>
-        <w:t xml:space="preserve"> utilizando </w:t>
-      </w:r>
-      <w:proofErr w:type="spellStart"/>
-      <w:r>
-        <w:rPr>
-          <w:rFonts w:ascii="Arial" w:hAnsi="Arial" w:cs="Arial"/>
-          <w:sz w:val="24"/>
-          <w:szCs w:val="24"/>
-        </w:rPr>
-        <w:t>Javascript</w:t>
-      </w:r>
-      <w:proofErr w:type="spellEnd"/>
-      <w:r>
-        <w:rPr>
-          <w:rFonts w:ascii="Arial" w:hAnsi="Arial" w:cs="Arial"/>
-          <w:sz w:val="24"/>
-          <w:szCs w:val="24"/>
-        </w:rPr>
-        <w:t>.</w:t>
+        <w:t>Desenvolver o back-end utilizando Javascript.</w:t>
       </w:r>
     </w:p>
     <w:p>
@@ -6309,7 +5958,6 @@
         </w:rPr>
         <w:t xml:space="preserve"> e </w:t>
       </w:r>
-      <w:proofErr w:type="spellStart"/>
       <w:r>
         <w:rPr>
           <w:rFonts w:ascii="Arial" w:hAnsi="Arial" w:cs="Arial"/>
@@ -6318,18 +5966,7 @@
           <w:sz w:val="24"/>
           <w:szCs w:val="24"/>
         </w:rPr>
-        <w:t>back</w:t>
-      </w:r>
-      <w:proofErr w:type="spellEnd"/>
-      <w:r>
-        <w:rPr>
-          <w:rFonts w:ascii="Arial" w:hAnsi="Arial" w:cs="Arial"/>
-          <w:i/>
-          <w:iCs/>
-          <w:sz w:val="24"/>
-          <w:szCs w:val="24"/>
-        </w:rPr>
-        <w:t>-end.</w:t>
+        <w:t>back-end.</w:t>
       </w:r>
     </w:p>
     <w:p>
@@ -6432,25 +6069,7 @@
           <w:sz w:val="24"/>
           <w:szCs w:val="24"/>
         </w:rPr>
-        <w:t xml:space="preserve">O </w:t>
-      </w:r>
-      <w:proofErr w:type="spellStart"/>
-      <w:r>
-        <w:rPr>
-          <w:rFonts w:ascii="Arial" w:hAnsi="Arial" w:cs="Arial"/>
-          <w:sz w:val="24"/>
-          <w:szCs w:val="24"/>
-        </w:rPr>
-        <w:t>product</w:t>
-      </w:r>
-      <w:proofErr w:type="spellEnd"/>
-      <w:r>
-        <w:rPr>
-          <w:rFonts w:ascii="Arial" w:hAnsi="Arial" w:cs="Arial"/>
-          <w:sz w:val="24"/>
-          <w:szCs w:val="24"/>
-        </w:rPr>
-        <w:t xml:space="preserve"> backlog refere-se as funcionalidades que o software deverá possuir, de forma a atender as necessidades do cliente.</w:t>
+        <w:t>O product backlog refere-se as funcionalidades que o software deverá possuir, de forma a atender as necessidades do cliente.</w:t>
       </w:r>
     </w:p>
     <w:p>
@@ -6766,41 +6385,13 @@
           <w:szCs w:val="24"/>
         </w:rPr>
       </w:pPr>
-      <w:proofErr w:type="spellStart"/>
-      <w:r>
-        <w:rPr>
-          <w:rFonts w:ascii="Arial" w:hAnsi="Arial" w:cs="Arial"/>
-          <w:sz w:val="24"/>
-          <w:szCs w:val="24"/>
-        </w:rPr>
-        <w:t>Spash</w:t>
-      </w:r>
-      <w:proofErr w:type="spellEnd"/>
-      <w:r>
-        <w:rPr>
-          <w:rFonts w:ascii="Arial" w:hAnsi="Arial" w:cs="Arial"/>
-          <w:sz w:val="24"/>
-          <w:szCs w:val="24"/>
-        </w:rPr>
-        <w:t xml:space="preserve"> </w:t>
-      </w:r>
-      <w:proofErr w:type="spellStart"/>
-      <w:r>
-        <w:rPr>
-          <w:rFonts w:ascii="Arial" w:hAnsi="Arial" w:cs="Arial"/>
-          <w:sz w:val="24"/>
-          <w:szCs w:val="24"/>
-        </w:rPr>
-        <w:t>Screen</w:t>
-      </w:r>
-      <w:proofErr w:type="spellEnd"/>
-      <w:r>
-        <w:rPr>
-          <w:rFonts w:ascii="Arial" w:hAnsi="Arial" w:cs="Arial"/>
-          <w:sz w:val="24"/>
-          <w:szCs w:val="24"/>
-        </w:rPr>
-        <w:t xml:space="preserve"> no mobile.</w:t>
+      <w:r>
+        <w:rPr>
+          <w:rFonts w:ascii="Arial" w:hAnsi="Arial" w:cs="Arial"/>
+          <w:sz w:val="24"/>
+          <w:szCs w:val="24"/>
+        </w:rPr>
+        <w:t>Spash Screen no mobile.</w:t>
       </w:r>
     </w:p>
     <w:p>
@@ -7058,97 +6649,7 @@
           <w:sz w:val="24"/>
           <w:szCs w:val="24"/>
         </w:rPr>
-        <w:t xml:space="preserve">Os sistemas web, mobile e </w:t>
-      </w:r>
-      <w:proofErr w:type="spellStart"/>
-      <w:r>
-        <w:rPr>
-          <w:rFonts w:ascii="Arial" w:hAnsi="Arial" w:cs="Arial"/>
-          <w:sz w:val="24"/>
-          <w:szCs w:val="24"/>
-        </w:rPr>
-        <w:t>back-end</w:t>
-      </w:r>
-      <w:proofErr w:type="spellEnd"/>
-      <w:r>
-        <w:rPr>
-          <w:rFonts w:ascii="Arial" w:hAnsi="Arial" w:cs="Arial"/>
-          <w:sz w:val="24"/>
-          <w:szCs w:val="24"/>
-        </w:rPr>
-        <w:t xml:space="preserve"> serão programados em </w:t>
-      </w:r>
-      <w:proofErr w:type="spellStart"/>
-      <w:r>
-        <w:rPr>
-          <w:rFonts w:ascii="Arial" w:hAnsi="Arial" w:cs="Arial"/>
-          <w:sz w:val="24"/>
-          <w:szCs w:val="24"/>
-        </w:rPr>
-        <w:t>ReactJS</w:t>
-      </w:r>
-      <w:proofErr w:type="spellEnd"/>
-      <w:r>
-        <w:rPr>
-          <w:rFonts w:ascii="Arial" w:hAnsi="Arial" w:cs="Arial"/>
-          <w:sz w:val="24"/>
-          <w:szCs w:val="24"/>
-        </w:rPr>
-        <w:t xml:space="preserve">, </w:t>
-      </w:r>
-      <w:proofErr w:type="spellStart"/>
-      <w:r>
-        <w:rPr>
-          <w:rFonts w:ascii="Arial" w:hAnsi="Arial" w:cs="Arial"/>
-          <w:sz w:val="24"/>
-          <w:szCs w:val="24"/>
-        </w:rPr>
-        <w:t>React</w:t>
-      </w:r>
-      <w:proofErr w:type="spellEnd"/>
-      <w:r>
-        <w:rPr>
-          <w:rFonts w:ascii="Arial" w:hAnsi="Arial" w:cs="Arial"/>
-          <w:sz w:val="24"/>
-          <w:szCs w:val="24"/>
-        </w:rPr>
-        <w:t xml:space="preserve"> </w:t>
-      </w:r>
-      <w:proofErr w:type="spellStart"/>
-      <w:r>
-        <w:rPr>
-          <w:rFonts w:ascii="Arial" w:hAnsi="Arial" w:cs="Arial"/>
-          <w:sz w:val="24"/>
-          <w:szCs w:val="24"/>
-        </w:rPr>
-        <w:t>Native</w:t>
-      </w:r>
-      <w:proofErr w:type="spellEnd"/>
-      <w:r>
-        <w:rPr>
-          <w:rFonts w:ascii="Arial" w:hAnsi="Arial" w:cs="Arial"/>
-          <w:sz w:val="24"/>
-          <w:szCs w:val="24"/>
-        </w:rPr>
-        <w:t xml:space="preserve"> e </w:t>
-      </w:r>
-      <w:proofErr w:type="spellStart"/>
-      <w:r>
-        <w:rPr>
-          <w:rFonts w:ascii="Arial" w:hAnsi="Arial" w:cs="Arial"/>
-          <w:sz w:val="24"/>
-          <w:szCs w:val="24"/>
-        </w:rPr>
-        <w:t>NodeJS</w:t>
-      </w:r>
-      <w:proofErr w:type="spellEnd"/>
-      <w:r>
-        <w:rPr>
-          <w:rFonts w:ascii="Arial" w:hAnsi="Arial" w:cs="Arial"/>
-          <w:sz w:val="24"/>
-          <w:szCs w:val="24"/>
-        </w:rPr>
-        <w:t>, respectivamente.</w:t>
+        <w:t>Os sistemas web, mobile e back-end serão programados em ReactJS, React Native e NodeJS, respectivamente.</w:t>
       </w:r>
     </w:p>
     <w:p>
@@ -7196,43 +6697,7 @@
           <w:sz w:val="24"/>
           <w:szCs w:val="24"/>
         </w:rPr>
-        <w:t xml:space="preserve">Será utilizado o editor de texto Visual Studio </w:t>
-      </w:r>
-      <w:proofErr w:type="spellStart"/>
-      <w:r>
-        <w:rPr>
-          <w:rFonts w:ascii="Arial" w:hAnsi="Arial" w:cs="Arial"/>
-          <w:sz w:val="24"/>
-          <w:szCs w:val="24"/>
-        </w:rPr>
-        <w:t>Code</w:t>
-      </w:r>
-      <w:proofErr w:type="spellEnd"/>
-      <w:r>
-        <w:rPr>
-          <w:rFonts w:ascii="Arial" w:hAnsi="Arial" w:cs="Arial"/>
-          <w:sz w:val="24"/>
-          <w:szCs w:val="24"/>
-        </w:rPr>
-        <w:t xml:space="preserve"> para a programação em </w:t>
-      </w:r>
-      <w:proofErr w:type="spellStart"/>
-      <w:r>
-        <w:rPr>
-          <w:rFonts w:ascii="Arial" w:hAnsi="Arial" w:cs="Arial"/>
-          <w:sz w:val="24"/>
-          <w:szCs w:val="24"/>
-        </w:rPr>
-        <w:t>Javascript</w:t>
-      </w:r>
-      <w:proofErr w:type="spellEnd"/>
-      <w:r>
-        <w:rPr>
-          <w:rFonts w:ascii="Arial" w:hAnsi="Arial" w:cs="Arial"/>
-          <w:sz w:val="24"/>
-          <w:szCs w:val="24"/>
-        </w:rPr>
-        <w:t>.</w:t>
+        <w:t>Será utilizado o editor de texto Visual Studio Code para a programação em Javascript.</w:t>
       </w:r>
     </w:p>
     <w:p>
@@ -7256,25 +6721,7 @@
           <w:sz w:val="24"/>
           <w:szCs w:val="24"/>
         </w:rPr>
-        <w:t xml:space="preserve">Será utilizado o banco de dados não relacional </w:t>
-      </w:r>
-      <w:proofErr w:type="spellStart"/>
-      <w:r>
-        <w:rPr>
-          <w:rFonts w:ascii="Arial" w:hAnsi="Arial" w:cs="Arial"/>
-          <w:sz w:val="24"/>
-          <w:szCs w:val="24"/>
-        </w:rPr>
-        <w:t>mongoDB</w:t>
-      </w:r>
-      <w:proofErr w:type="spellEnd"/>
-      <w:r>
-        <w:rPr>
-          <w:rFonts w:ascii="Arial" w:hAnsi="Arial" w:cs="Arial"/>
-          <w:sz w:val="24"/>
-          <w:szCs w:val="24"/>
-        </w:rPr>
-        <w:t xml:space="preserve"> para o armazenamento dos dados da plataforma e AWS3 para o armazenamento de imagens.</w:t>
+        <w:t>Será utilizado o banco de dados não relacional mongoDB para o armazenamento dos dados da plataforma e AWS3 para o armazenamento de imagens.</w:t>
       </w:r>
     </w:p>
     <w:p>
@@ -7471,18 +6918,8 @@
           <w:sz w:val="24"/>
           <w:szCs w:val="24"/>
         </w:rPr>
-        <w:t xml:space="preserve">ser elaborados com o auxílio das ferramentas Visio e </w:t>
-      </w:r>
-      <w:proofErr w:type="spellStart"/>
-      <w:r>
-        <w:rPr>
-          <w:rFonts w:ascii="Arial" w:hAnsi="Arial" w:cs="Arial"/>
-          <w:sz w:val="24"/>
-          <w:szCs w:val="24"/>
-        </w:rPr>
-        <w:t>brModelo</w:t>
-      </w:r>
-      <w:proofErr w:type="spellEnd"/>
+        <w:t>ser elaborados com o auxílio das ferramentas Visio e brModelo</w:t>
+      </w:r>
     </w:p>
     <w:p>
       <w:pPr>
@@ -7515,7 +6952,6 @@
         </w:rPr>
         <w:t xml:space="preserve">usado o framework </w:t>
       </w:r>
-      <w:proofErr w:type="spellStart"/>
       <w:r>
         <w:rPr>
           <w:rFonts w:ascii="Arial" w:hAnsi="Arial" w:cs="Arial"/>
@@ -7526,32 +6962,13 @@
         </w:rPr>
         <w:t>ExpressJS</w:t>
       </w:r>
-      <w:proofErr w:type="spellEnd"/>
-      <w:r>
-        <w:rPr>
-          <w:rFonts w:ascii="Arial" w:hAnsi="Arial" w:cs="Arial"/>
-          <w:sz w:val="24"/>
-          <w:szCs w:val="24"/>
-        </w:rPr>
-        <w:t xml:space="preserve"> para o desenvolvimento do </w:t>
-      </w:r>
-      <w:proofErr w:type="spellStart"/>
-      <w:r>
-        <w:rPr>
-          <w:rFonts w:ascii="Arial" w:hAnsi="Arial" w:cs="Arial"/>
-          <w:sz w:val="24"/>
-          <w:szCs w:val="24"/>
-        </w:rPr>
-        <w:t>back-end</w:t>
-      </w:r>
-      <w:proofErr w:type="spellEnd"/>
-      <w:r>
-        <w:rPr>
-          <w:rFonts w:ascii="Arial" w:hAnsi="Arial" w:cs="Arial"/>
-          <w:sz w:val="24"/>
-          <w:szCs w:val="24"/>
-        </w:rPr>
-        <w:t xml:space="preserve"> da aplicação.</w:t>
+      <w:r>
+        <w:rPr>
+          <w:rFonts w:ascii="Arial" w:hAnsi="Arial" w:cs="Arial"/>
+          <w:sz w:val="24"/>
+          <w:szCs w:val="24"/>
+        </w:rPr>
+        <w:t xml:space="preserve"> para o desenvolvimento do back-end da aplicação.</w:t>
       </w:r>
     </w:p>
     <w:p>
@@ -7651,7 +7068,6 @@
         </w:rPr>
         <w:t xml:space="preserve">Deverá ser usado o </w:t>
       </w:r>
-      <w:proofErr w:type="spellStart"/>
       <w:r>
         <w:rPr>
           <w:rFonts w:ascii="Arial" w:hAnsi="Arial" w:cs="Arial"/>
@@ -7660,18 +7076,7 @@
           <w:sz w:val="24"/>
           <w:szCs w:val="24"/>
         </w:rPr>
-        <w:t>mongoDB</w:t>
-      </w:r>
-      <w:proofErr w:type="spellEnd"/>
-      <w:r>
-        <w:rPr>
-          <w:rFonts w:ascii="Arial" w:hAnsi="Arial" w:cs="Arial"/>
-          <w:i/>
-          <w:iCs/>
-          <w:sz w:val="24"/>
-          <w:szCs w:val="24"/>
-        </w:rPr>
-        <w:t xml:space="preserve"> </w:t>
+        <w:t xml:space="preserve">mongoDB </w:t>
       </w:r>
       <w:r>
         <w:rPr>
@@ -7776,7 +7181,6 @@
         </w:rPr>
         <w:t xml:space="preserve">Será usada a biblioteca </w:t>
       </w:r>
-      <w:proofErr w:type="spellStart"/>
       <w:r>
         <w:rPr>
           <w:rFonts w:ascii="Arial" w:hAnsi="Arial" w:cs="Arial"/>
@@ -7787,32 +7191,13 @@
         </w:rPr>
         <w:t>ReactJS</w:t>
       </w:r>
-      <w:proofErr w:type="spellEnd"/>
-      <w:r>
-        <w:rPr>
-          <w:rFonts w:ascii="Arial" w:hAnsi="Arial" w:cs="Arial"/>
-          <w:sz w:val="24"/>
-          <w:szCs w:val="24"/>
-        </w:rPr>
-        <w:t xml:space="preserve"> para o desenvolvimento da aplicação no front-</w:t>
-      </w:r>
-      <w:proofErr w:type="spellStart"/>
-      <w:r>
-        <w:rPr>
-          <w:rFonts w:ascii="Arial" w:hAnsi="Arial" w:cs="Arial"/>
-          <w:sz w:val="24"/>
-          <w:szCs w:val="24"/>
-        </w:rPr>
-        <w:t>end</w:t>
-      </w:r>
-      <w:proofErr w:type="spellEnd"/>
-      <w:r>
-        <w:rPr>
-          <w:rFonts w:ascii="Arial" w:hAnsi="Arial" w:cs="Arial"/>
-          <w:sz w:val="24"/>
-          <w:szCs w:val="24"/>
-        </w:rPr>
-        <w:t xml:space="preserve"> web.</w:t>
+      <w:r>
+        <w:rPr>
+          <w:rFonts w:ascii="Arial" w:hAnsi="Arial" w:cs="Arial"/>
+          <w:sz w:val="24"/>
+          <w:szCs w:val="24"/>
+        </w:rPr>
+        <w:t xml:space="preserve"> para o desenvolvimento da aplicação no front-end web.</w:t>
       </w:r>
     </w:p>
     <w:p>
@@ -7838,7 +7223,6 @@
         </w:rPr>
         <w:t xml:space="preserve">Para requisições HTTP ao servidor, deverá ser usada a biblioteca </w:t>
       </w:r>
-      <w:proofErr w:type="spellStart"/>
       <w:r>
         <w:rPr>
           <w:rFonts w:ascii="Arial" w:hAnsi="Arial" w:cs="Arial"/>
@@ -7849,7 +7233,6 @@
         </w:rPr>
         <w:t>axios</w:t>
       </w:r>
-      <w:proofErr w:type="spellEnd"/>
       <w:r>
         <w:rPr>
           <w:rFonts w:ascii="Arial" w:hAnsi="Arial" w:cs="Arial"/>
@@ -7903,61 +7286,7 @@
           <w:sz w:val="24"/>
           <w:szCs w:val="24"/>
         </w:rPr>
-        <w:t xml:space="preserve">Será usado o framework </w:t>
-      </w:r>
-      <w:proofErr w:type="spellStart"/>
-      <w:r>
-        <w:rPr>
-          <w:rFonts w:ascii="Arial" w:hAnsi="Arial" w:cs="Arial"/>
-          <w:sz w:val="24"/>
-          <w:szCs w:val="24"/>
-        </w:rPr>
-        <w:t>React</w:t>
-      </w:r>
-      <w:proofErr w:type="spellEnd"/>
-      <w:r>
-        <w:rPr>
-          <w:rFonts w:ascii="Arial" w:hAnsi="Arial" w:cs="Arial"/>
-          <w:sz w:val="24"/>
-          <w:szCs w:val="24"/>
-        </w:rPr>
-        <w:t xml:space="preserve"> </w:t>
-      </w:r>
-      <w:proofErr w:type="spellStart"/>
-      <w:r>
-        <w:rPr>
-          <w:rFonts w:ascii="Arial" w:hAnsi="Arial" w:cs="Arial"/>
-          <w:sz w:val="24"/>
-          <w:szCs w:val="24"/>
-        </w:rPr>
-        <w:t>native</w:t>
-      </w:r>
-      <w:proofErr w:type="spellEnd"/>
-      <w:r>
-        <w:rPr>
-          <w:rFonts w:ascii="Arial" w:hAnsi="Arial" w:cs="Arial"/>
-          <w:sz w:val="24"/>
-          <w:szCs w:val="24"/>
-        </w:rPr>
-        <w:t xml:space="preserve"> para o desenvolvimento da aplicação no front-</w:t>
-      </w:r>
-      <w:proofErr w:type="spellStart"/>
-      <w:r>
-        <w:rPr>
-          <w:rFonts w:ascii="Arial" w:hAnsi="Arial" w:cs="Arial"/>
-          <w:sz w:val="24"/>
-          <w:szCs w:val="24"/>
-        </w:rPr>
-        <w:t>end</w:t>
-      </w:r>
-      <w:proofErr w:type="spellEnd"/>
-      <w:r>
-        <w:rPr>
-          <w:rFonts w:ascii="Arial" w:hAnsi="Arial" w:cs="Arial"/>
-          <w:sz w:val="24"/>
-          <w:szCs w:val="24"/>
-        </w:rPr>
-        <w:t xml:space="preserve"> mobile.</w:t>
+        <w:t>Será usado o framework React native para o desenvolvimento da aplicação no front-end mobile.</w:t>
       </w:r>
     </w:p>
     <w:p>
@@ -8067,7 +7396,6 @@
         <w:lastRenderedPageBreak/>
         <w:t xml:space="preserve">Verificar as tarefas para o desenvolvimento do projeto no </w:t>
       </w:r>
-      <w:proofErr w:type="spellStart"/>
       <w:r>
         <w:rPr>
           <w:rFonts w:ascii="Arial" w:hAnsi="Arial" w:cs="Arial"/>
@@ -8078,7 +7406,6 @@
         </w:rPr>
         <w:t>Trello</w:t>
       </w:r>
-      <w:proofErr w:type="spellEnd"/>
       <w:r>
         <w:rPr>
           <w:rFonts w:ascii="Arial" w:hAnsi="Arial" w:cs="Arial"/>
@@ -8190,43 +7517,7 @@
           <w:sz w:val="24"/>
           <w:szCs w:val="24"/>
         </w:rPr>
-        <w:t xml:space="preserve">Todo o código do projeto deve ser desenvolvido com o </w:t>
-      </w:r>
-      <w:proofErr w:type="spellStart"/>
-      <w:r>
-        <w:rPr>
-          <w:rFonts w:ascii="Arial" w:hAnsi="Arial" w:cs="Arial"/>
-          <w:sz w:val="24"/>
-          <w:szCs w:val="24"/>
-        </w:rPr>
-        <w:t>auxilio</w:t>
-      </w:r>
-      <w:proofErr w:type="spellEnd"/>
-      <w:r>
-        <w:rPr>
-          <w:rFonts w:ascii="Arial" w:hAnsi="Arial" w:cs="Arial"/>
-          <w:sz w:val="24"/>
-          <w:szCs w:val="24"/>
-        </w:rPr>
-        <w:t xml:space="preserve"> do editor Visual Studio </w:t>
-      </w:r>
-      <w:proofErr w:type="spellStart"/>
-      <w:r>
-        <w:rPr>
-          <w:rFonts w:ascii="Arial" w:hAnsi="Arial" w:cs="Arial"/>
-          <w:sz w:val="24"/>
-          <w:szCs w:val="24"/>
-        </w:rPr>
-        <w:t>Code</w:t>
-      </w:r>
-      <w:proofErr w:type="spellEnd"/>
-      <w:r>
-        <w:rPr>
-          <w:rFonts w:ascii="Arial" w:hAnsi="Arial" w:cs="Arial"/>
-          <w:sz w:val="24"/>
-          <w:szCs w:val="24"/>
-        </w:rPr>
-        <w:t>.</w:t>
+        <w:t>Todo o código do projeto deve ser desenvolvido com o auxilio do editor Visual Studio Code.</w:t>
       </w:r>
     </w:p>
     <w:p>
@@ -8284,7 +7575,6 @@
         </w:rPr>
         <w:t xml:space="preserve"> ser desenvolvido na linguagem de programação </w:t>
       </w:r>
-      <w:proofErr w:type="spellStart"/>
       <w:r>
         <w:rPr>
           <w:rFonts w:ascii="Arial" w:hAnsi="Arial" w:cs="Arial"/>
@@ -8295,7 +7585,6 @@
         </w:rPr>
         <w:t>JavaScript</w:t>
       </w:r>
-      <w:proofErr w:type="spellEnd"/>
       <w:r>
         <w:rPr>
           <w:rFonts w:ascii="Arial" w:hAnsi="Arial" w:cs="Arial"/>
@@ -9957,61 +9246,7 @@
           <w:sz w:val="24"/>
           <w:szCs w:val="24"/>
         </w:rPr>
-        <w:t xml:space="preserve">do banco de dados e o </w:t>
-      </w:r>
-      <w:proofErr w:type="spellStart"/>
-      <w:r>
-        <w:rPr>
-          <w:rFonts w:ascii="Arial" w:hAnsi="Arial" w:cs="Arial"/>
-          <w:sz w:val="24"/>
-          <w:szCs w:val="24"/>
-        </w:rPr>
-        <w:t>back-end</w:t>
-      </w:r>
-      <w:proofErr w:type="spellEnd"/>
-      <w:r>
-        <w:rPr>
-          <w:rFonts w:ascii="Arial" w:hAnsi="Arial" w:cs="Arial"/>
-          <w:sz w:val="24"/>
-          <w:szCs w:val="24"/>
-        </w:rPr>
-        <w:t>, início do front-</w:t>
-      </w:r>
-      <w:proofErr w:type="spellStart"/>
-      <w:r>
-        <w:rPr>
-          <w:rFonts w:ascii="Arial" w:hAnsi="Arial" w:cs="Arial"/>
-          <w:sz w:val="24"/>
-          <w:szCs w:val="24"/>
-        </w:rPr>
-        <w:t>end</w:t>
-      </w:r>
-      <w:proofErr w:type="spellEnd"/>
-      <w:r>
-        <w:rPr>
-          <w:rFonts w:ascii="Arial" w:hAnsi="Arial" w:cs="Arial"/>
-          <w:sz w:val="24"/>
-          <w:szCs w:val="24"/>
-        </w:rPr>
-        <w:t xml:space="preserve"> web, com </w:t>
-      </w:r>
-      <w:proofErr w:type="spellStart"/>
-      <w:r>
-        <w:rPr>
-          <w:rFonts w:ascii="Arial" w:hAnsi="Arial" w:cs="Arial"/>
-          <w:sz w:val="24"/>
-          <w:szCs w:val="24"/>
-        </w:rPr>
-        <w:t>paginas</w:t>
-      </w:r>
-      <w:proofErr w:type="spellEnd"/>
-      <w:r>
-        <w:rPr>
-          <w:rFonts w:ascii="Arial" w:hAnsi="Arial" w:cs="Arial"/>
-          <w:sz w:val="24"/>
-          <w:szCs w:val="24"/>
-        </w:rPr>
-        <w:t xml:space="preserve"> tendo como foco o cadastro do hospital e o </w:t>
+        <w:t xml:space="preserve">do banco de dados e o back-end, início do front-end web, com paginas tendo como foco o cadastro do hospital e o </w:t>
       </w:r>
       <w:r>
         <w:rPr>
@@ -10027,28 +9262,8 @@
           <w:sz w:val="24"/>
           <w:szCs w:val="24"/>
         </w:rPr>
-        <w:t xml:space="preserve"> do front-</w:t>
-      </w:r>
-      <w:proofErr w:type="spellStart"/>
-      <w:r>
-        <w:rPr>
-          <w:rFonts w:ascii="Arial" w:hAnsi="Arial" w:cs="Arial"/>
-          <w:sz w:val="24"/>
-          <w:szCs w:val="24"/>
-        </w:rPr>
-        <w:t>end</w:t>
-      </w:r>
-      <w:proofErr w:type="spellEnd"/>
-      <w:r>
-        <w:rPr>
-          <w:rFonts w:ascii="Arial" w:hAnsi="Arial" w:cs="Arial"/>
-          <w:sz w:val="24"/>
-          <w:szCs w:val="24"/>
-        </w:rPr>
-        <w:t xml:space="preserve"> mobile com as telas de login e cadastro do usuário, além do desenvolvimento da documentação.</w:t>
-      </w:r>
-      <w:bookmarkStart w:id="14" w:name="_GoBack"/>
-      <w:bookmarkEnd w:id="14"/>
+        <w:t xml:space="preserve"> do front-end mobile com as telas de login e cadastro do usuário, além do desenvolvimento da documentação.</w:t>
+      </w:r>
     </w:p>
     <w:p>
       <w:pPr>
@@ -10066,8 +9281,7 @@
           <w:szCs w:val="24"/>
         </w:rPr>
       </w:pPr>
-      <w:bookmarkStart w:id="15" w:name="_Toc14160054"/>
-      <w:proofErr w:type="spellStart"/>
+      <w:bookmarkStart w:id="14" w:name="_Toc14160054"/>
       <w:r>
         <w:rPr>
           <w:rFonts w:ascii="Arial" w:hAnsi="Arial" w:cs="Arial"/>
@@ -10075,19 +9289,9 @@
           <w:sz w:val="24"/>
           <w:szCs w:val="24"/>
         </w:rPr>
-        <w:t>Product</w:t>
-      </w:r>
-      <w:proofErr w:type="spellEnd"/>
-      <w:r>
-        <w:rPr>
-          <w:rFonts w:ascii="Arial" w:hAnsi="Arial" w:cs="Arial"/>
-          <w:color w:val="auto"/>
-          <w:sz w:val="24"/>
-          <w:szCs w:val="24"/>
-        </w:rPr>
-        <w:t xml:space="preserve"> Backlog</w:t>
-      </w:r>
-      <w:bookmarkEnd w:id="15"/>
+        <w:t>Product Backlog</w:t>
+      </w:r>
+      <w:bookmarkEnd w:id="14"/>
     </w:p>
     <w:p>
       <w:pPr>
@@ -10113,25 +9317,7 @@
           <w:sz w:val="24"/>
           <w:szCs w:val="24"/>
         </w:rPr>
-        <w:t xml:space="preserve">modificações no </w:t>
-      </w:r>
-      <w:proofErr w:type="spellStart"/>
-      <w:r>
-        <w:rPr>
-          <w:rFonts w:ascii="Arial" w:hAnsi="Arial" w:cs="Arial"/>
-          <w:sz w:val="24"/>
-          <w:szCs w:val="24"/>
-        </w:rPr>
-        <w:t>Product</w:t>
-      </w:r>
-      <w:proofErr w:type="spellEnd"/>
-      <w:r>
-        <w:rPr>
-          <w:rFonts w:ascii="Arial" w:hAnsi="Arial" w:cs="Arial"/>
-          <w:sz w:val="24"/>
-          <w:szCs w:val="24"/>
-        </w:rPr>
-        <w:t xml:space="preserve"> Backlog.</w:t>
+        <w:t>modificações no Product Backlog.</w:t>
       </w:r>
     </w:p>
     <w:p>
@@ -10150,7 +9336,7 @@
           <w:szCs w:val="24"/>
         </w:rPr>
       </w:pPr>
-      <w:bookmarkStart w:id="16" w:name="_Toc14160055"/>
+      <w:bookmarkStart w:id="15" w:name="_Toc14160055"/>
       <w:r>
         <w:rPr>
           <w:rFonts w:ascii="Arial" w:hAnsi="Arial" w:cs="Arial"/>
@@ -10160,7 +9346,7 @@
         </w:rPr>
         <w:t>Sprint Backlog</w:t>
       </w:r>
-      <w:bookmarkEnd w:id="16"/>
+      <w:bookmarkEnd w:id="15"/>
     </w:p>
     <w:p>
       <w:pPr>
@@ -10251,8 +9437,7 @@
           <w:szCs w:val="24"/>
         </w:rPr>
       </w:pPr>
-      <w:bookmarkStart w:id="17" w:name="_Toc14160056"/>
-      <w:proofErr w:type="spellStart"/>
+      <w:bookmarkStart w:id="16" w:name="_Toc14160056"/>
       <w:r>
         <w:rPr>
           <w:rFonts w:ascii="Arial" w:hAnsi="Arial" w:cs="Arial"/>
@@ -10260,19 +9445,9 @@
           <w:sz w:val="24"/>
           <w:szCs w:val="24"/>
         </w:rPr>
-        <w:t>Burn</w:t>
-      </w:r>
-      <w:proofErr w:type="spellEnd"/>
-      <w:r>
-        <w:rPr>
-          <w:rFonts w:ascii="Arial" w:hAnsi="Arial" w:cs="Arial"/>
-          <w:color w:val="auto"/>
-          <w:sz w:val="24"/>
-          <w:szCs w:val="24"/>
-        </w:rPr>
-        <w:t xml:space="preserve"> Down Chart</w:t>
-      </w:r>
-      <w:bookmarkEnd w:id="17"/>
+        <w:t>Burn Down Chart</w:t>
+      </w:r>
+      <w:bookmarkEnd w:id="16"/>
     </w:p>
     <w:p>
       <w:pPr>
@@ -10357,31 +9532,7 @@
         </w:r>
       </w:fldSimple>
       <w:r>
-        <w:t xml:space="preserve"> - </w:t>
-      </w:r>
-      <w:proofErr w:type="spellStart"/>
-      <w:r>
-        <w:t>Burn</w:t>
-      </w:r>
-      <w:proofErr w:type="spellEnd"/>
-      <w:r>
-        <w:t xml:space="preserve"> </w:t>
-      </w:r>
-      <w:proofErr w:type="spellStart"/>
-      <w:r>
-        <w:t>down</w:t>
-      </w:r>
-      <w:proofErr w:type="spellEnd"/>
-      <w:r>
-        <w:t xml:space="preserve"> </w:t>
-      </w:r>
-      <w:proofErr w:type="spellStart"/>
-      <w:r>
-        <w:t>chart</w:t>
-      </w:r>
-      <w:proofErr w:type="spellEnd"/>
-      <w:r>
-        <w:t xml:space="preserve"> - Primeiro Sprint</w:t>
+        <w:t xml:space="preserve"> - Burn down chart - Primeiro Sprint</w:t>
       </w:r>
     </w:p>
     <w:p>
@@ -10400,7 +9551,7 @@
           <w:szCs w:val="24"/>
         </w:rPr>
       </w:pPr>
-      <w:bookmarkStart w:id="18" w:name="_Toc14160057"/>
+      <w:bookmarkStart w:id="17" w:name="_Toc14160057"/>
       <w:r>
         <w:rPr>
           <w:rFonts w:ascii="Arial" w:hAnsi="Arial" w:cs="Arial"/>
@@ -10411,7 +9562,7 @@
         <w:lastRenderedPageBreak/>
         <w:t>Diagramas</w:t>
       </w:r>
-      <w:bookmarkEnd w:id="18"/>
+      <w:bookmarkEnd w:id="17"/>
     </w:p>
     <w:p>
       <w:pPr>
@@ -10533,10 +9684,10 @@
             <v:path o:extrusionok="f" gradientshapeok="t" o:connecttype="rect"/>
             <o:lock v:ext="edit" aspectratio="t"/>
           </v:shapetype>
-          <v:shape id="_x0000_i1057" type="#_x0000_t75" style="width:439.5pt;height:596.25pt" o:ole="">
+          <v:shape id="_x0000_i1025" type="#_x0000_t75" style="width:439.45pt;height:596.4pt" o:ole="">
             <v:imagedata r:id="rId21" o:title=""/>
           </v:shape>
-          <o:OLEObject Type="Embed" ProgID="Visio.Drawing.15" ShapeID="_x0000_i1057" DrawAspect="Content" ObjectID="_1645462448" r:id="rId22"/>
+          <o:OLEObject Type="Embed" ProgID="Visio.Drawing.15" ShapeID="_x0000_i1025" DrawAspect="Content" ObjectID="_1645543841" r:id="rId22"/>
         </w:object>
       </w:r>
     </w:p>
@@ -10552,10 +9703,10 @@
       </w:pPr>
       <w:r>
         <w:object w:dxaOrig="9811" w:dyaOrig="12796" w14:anchorId="38B64F93">
-          <v:shape id="_x0000_i1058" type="#_x0000_t75" style="width:438pt;height:572.25pt" o:ole="">
+          <v:shape id="_x0000_i1026" type="#_x0000_t75" style="width:438.1pt;height:571.9pt" o:ole="">
             <v:imagedata r:id="rId23" o:title=""/>
           </v:shape>
-          <o:OLEObject Type="Embed" ProgID="Visio.Drawing.15" ShapeID="_x0000_i1058" DrawAspect="Content" ObjectID="_1645462449" r:id="rId24"/>
+          <o:OLEObject Type="Embed" ProgID="Visio.Drawing.15" ShapeID="_x0000_i1026" DrawAspect="Content" ObjectID="_1645543842" r:id="rId24"/>
         </w:object>
       </w:r>
     </w:p>
@@ -10575,7 +9726,7 @@
           <w:szCs w:val="24"/>
         </w:rPr>
       </w:pPr>
-      <w:bookmarkStart w:id="19" w:name="_Toc14160058"/>
+      <w:bookmarkStart w:id="18" w:name="_Toc14160058"/>
       <w:r>
         <w:rPr>
           <w:rFonts w:ascii="Arial" w:hAnsi="Arial" w:cs="Arial"/>
@@ -10585,7 +9736,7 @@
         </w:rPr>
         <w:t>Plano de testes</w:t>
       </w:r>
-      <w:bookmarkEnd w:id="19"/>
+      <w:bookmarkEnd w:id="18"/>
     </w:p>
     <w:p>
       <w:pPr>
@@ -10622,7 +9773,7 @@
           <w:szCs w:val="24"/>
         </w:rPr>
       </w:pPr>
-      <w:bookmarkStart w:id="20" w:name="_Toc14160059"/>
+      <w:bookmarkStart w:id="19" w:name="_Toc14160059"/>
       <w:r>
         <w:rPr>
           <w:rFonts w:ascii="Arial" w:hAnsi="Arial" w:cs="Arial"/>
@@ -10633,7 +9784,7 @@
         <w:lastRenderedPageBreak/>
         <w:t>Resultados</w:t>
       </w:r>
-      <w:bookmarkEnd w:id="20"/>
+      <w:bookmarkEnd w:id="19"/>
     </w:p>
     <w:p>
       <w:pPr>
@@ -11141,8 +10292,7 @@
           <w:szCs w:val="24"/>
         </w:rPr>
       </w:pPr>
-      <w:bookmarkStart w:id="21" w:name="_Toc14160060"/>
-      <w:proofErr w:type="spellStart"/>
+      <w:bookmarkStart w:id="20" w:name="_Toc14160060"/>
       <w:r>
         <w:rPr>
           <w:rFonts w:ascii="Arial" w:hAnsi="Arial" w:cs="Arial"/>
@@ -11150,9 +10300,8 @@
           <w:sz w:val="24"/>
           <w:szCs w:val="24"/>
         </w:rPr>
-        <w:t>Kanban</w:t>
-      </w:r>
-      <w:proofErr w:type="spellEnd"/>
+        <w:t xml:space="preserve">Kanban e </w:t>
+      </w:r>
       <w:r>
         <w:rPr>
           <w:rFonts w:ascii="Arial" w:hAnsi="Arial" w:cs="Arial"/>
@@ -11160,18 +10309,9 @@
           <w:sz w:val="24"/>
           <w:szCs w:val="24"/>
         </w:rPr>
-        <w:t xml:space="preserve"> e </w:t>
-      </w:r>
-      <w:r>
-        <w:rPr>
-          <w:rFonts w:ascii="Arial" w:hAnsi="Arial" w:cs="Arial"/>
-          <w:color w:val="auto"/>
-          <w:sz w:val="24"/>
-          <w:szCs w:val="24"/>
-        </w:rPr>
         <w:t>Retrospectiva</w:t>
       </w:r>
-      <w:bookmarkEnd w:id="21"/>
+      <w:bookmarkEnd w:id="20"/>
     </w:p>
     <w:p>
       <w:pPr>
@@ -11207,25 +10347,7 @@
           <w:sz w:val="24"/>
           <w:szCs w:val="24"/>
         </w:rPr>
-        <w:t xml:space="preserve">imagens do quadro de </w:t>
-      </w:r>
-      <w:proofErr w:type="spellStart"/>
-      <w:r>
-        <w:rPr>
-          <w:rFonts w:ascii="Arial" w:hAnsi="Arial" w:cs="Arial"/>
-          <w:sz w:val="24"/>
-          <w:szCs w:val="24"/>
-        </w:rPr>
-        <w:t>Kanban</w:t>
-      </w:r>
-      <w:proofErr w:type="spellEnd"/>
-      <w:r>
-        <w:rPr>
-          <w:rFonts w:ascii="Arial" w:hAnsi="Arial" w:cs="Arial"/>
-          <w:sz w:val="24"/>
-          <w:szCs w:val="24"/>
-        </w:rPr>
-        <w:t xml:space="preserve"> e </w:t>
+        <w:t xml:space="preserve">imagens do quadro de Kanban e </w:t>
       </w:r>
       <w:r>
         <w:rPr>
@@ -11315,15 +10437,7 @@
         </w:r>
       </w:fldSimple>
       <w:r>
-        <w:t xml:space="preserve"> - </w:t>
-      </w:r>
-      <w:proofErr w:type="spellStart"/>
-      <w:r>
-        <w:t>Kanban</w:t>
-      </w:r>
-      <w:proofErr w:type="spellEnd"/>
-      <w:r>
-        <w:t>: Primeiro dia do primeiro Sprint</w:t>
+        <w:t xml:space="preserve"> - Kanban: Primeiro dia do primeiro Sprint</w:t>
       </w:r>
     </w:p>
     <w:p>
@@ -11392,15 +10506,7 @@
         </w:r>
       </w:fldSimple>
       <w:r>
-        <w:t xml:space="preserve"> - </w:t>
-      </w:r>
-      <w:proofErr w:type="spellStart"/>
-      <w:r>
-        <w:t>Kanban</w:t>
-      </w:r>
-      <w:proofErr w:type="spellEnd"/>
-      <w:r>
-        <w:t xml:space="preserve">: </w:t>
+        <w:t xml:space="preserve"> - Kanban: </w:t>
       </w:r>
       <w:r>
         <w:t>Primeira</w:t>
@@ -11476,15 +10582,7 @@
         </w:r>
       </w:fldSimple>
       <w:r>
-        <w:t xml:space="preserve"> - </w:t>
-      </w:r>
-      <w:proofErr w:type="spellStart"/>
-      <w:r>
-        <w:t>Kanban</w:t>
-      </w:r>
-      <w:proofErr w:type="spellEnd"/>
-      <w:r>
-        <w:t>: Segunda semana do Primeiro Sprint</w:t>
+        <w:t xml:space="preserve"> - Kanban: Segunda semana do Primeiro Sprint</w:t>
       </w:r>
     </w:p>
     <w:p>
@@ -11553,15 +10651,7 @@
         </w:r>
       </w:fldSimple>
       <w:r>
-        <w:t xml:space="preserve"> - </w:t>
-      </w:r>
-      <w:proofErr w:type="spellStart"/>
-      <w:r>
-        <w:t>Kanban</w:t>
-      </w:r>
-      <w:proofErr w:type="spellEnd"/>
-      <w:r>
-        <w:t xml:space="preserve"> - Terceira semana do Primeiro Sprint</w:t>
+        <w:t xml:space="preserve"> - Kanban - Terceira semana do Primeiro Sprint</w:t>
       </w:r>
     </w:p>
     <w:p>
@@ -11630,15 +10720,7 @@
         </w:r>
       </w:fldSimple>
       <w:r>
-        <w:t xml:space="preserve"> - </w:t>
-      </w:r>
-      <w:proofErr w:type="spellStart"/>
-      <w:r>
-        <w:t>Kanban</w:t>
-      </w:r>
-      <w:proofErr w:type="spellEnd"/>
-      <w:r>
-        <w:t xml:space="preserve"> - Quarta semana do Primeiro Sprint</w:t>
+        <w:t xml:space="preserve"> - Kanban - Quarta semana do Primeiro Sprint</w:t>
       </w:r>
     </w:p>
     <w:p/>
@@ -11658,7 +10740,7 @@
           <w:szCs w:val="24"/>
         </w:rPr>
       </w:pPr>
-      <w:bookmarkStart w:id="22" w:name="_Toc14160061"/>
+      <w:bookmarkStart w:id="21" w:name="_Toc14160061"/>
       <w:r>
         <w:rPr>
           <w:rFonts w:ascii="Arial" w:hAnsi="Arial" w:cs="Arial"/>
@@ -11668,7 +10750,7 @@
         </w:rPr>
         <w:t>Modelo de Dados</w:t>
       </w:r>
-      <w:bookmarkEnd w:id="22"/>
+      <w:bookmarkEnd w:id="21"/>
     </w:p>
     <w:p>
       <w:pPr>
@@ -11706,7 +10788,7 @@
           <w:szCs w:val="24"/>
         </w:rPr>
       </w:pPr>
-      <w:bookmarkStart w:id="23" w:name="_Toc14160062"/>
+      <w:bookmarkStart w:id="22" w:name="_Toc14160062"/>
       <w:r>
         <w:rPr>
           <w:rFonts w:ascii="Arial" w:hAnsi="Arial" w:cs="Arial"/>
@@ -11716,9 +10798,19 @@
           <w:szCs w:val="24"/>
         </w:rPr>
         <w:lastRenderedPageBreak/>
-        <w:t>Diagrama de Entidade e Relacionamento</w:t>
-      </w:r>
-      <w:bookmarkEnd w:id="23"/>
+        <w:t xml:space="preserve">Diagrama </w:t>
+      </w:r>
+      <w:bookmarkEnd w:id="22"/>
+      <w:r>
+        <w:rPr>
+          <w:rFonts w:ascii="Arial" w:hAnsi="Arial" w:cs="Arial"/>
+          <w:b w:val="0"/>
+          <w:color w:val="auto"/>
+          <w:sz w:val="24"/>
+          <w:szCs w:val="24"/>
+        </w:rPr>
+        <w:t>Conceitual</w:t>
+      </w:r>
     </w:p>
     <w:p>
       <w:pPr>
@@ -11736,7 +10828,7 @@
           <w:sz w:val="24"/>
           <w:szCs w:val="24"/>
         </w:rPr>
-        <w:t>Nessa etapa se define: as entidades necessárias para a construção do Banco de Dados; Os relacionamentos e o seu grau, ou seja, a quantidade de entidades que estão ligadas ao relacionamento.</w:t>
+        <w:t xml:space="preserve">Nessa etapa se define: as entidades necessárias para a construção do Banco de Dados; </w:t>
       </w:r>
     </w:p>
     <w:p>
@@ -11755,38 +10847,6 @@
         <w:spacing w:line="360" w:lineRule="auto"/>
         <w:jc w:val="both"/>
       </w:pPr>
-      <w:r>
-        <w:object w:dxaOrig="9660" w:dyaOrig="6795" w14:anchorId="74B2174A">
-          <v:shape id="_x0000_i1048" type="#_x0000_t75" style="width:438.75pt;height:308.25pt" o:ole="">
-            <v:imagedata r:id="rId37" o:title=""/>
-          </v:shape>
-          <o:OLEObject Type="Embed" ProgID="Visio.Drawing.15" ShapeID="_x0000_i1048" DrawAspect="Content" ObjectID="_1645462450" r:id="rId38"/>
-        </w:object>
-      </w:r>
-    </w:p>
-    <w:p>
-      <w:pPr>
-        <w:pStyle w:val="Legenda"/>
-        <w:ind w:left="1418" w:firstLine="709"/>
-        <w:rPr>
-          <w:rFonts w:ascii="Arial" w:hAnsi="Arial" w:cs="Arial"/>
-          <w:szCs w:val="24"/>
-        </w:rPr>
-      </w:pPr>
-      <w:r>
-        <w:t xml:space="preserve">Figura </w:t>
-      </w:r>
-      <w:fldSimple w:instr=" SEQ Figura \* ARABIC ">
-        <w:r>
-          <w:rPr>
-            <w:noProof/>
-          </w:rPr>
-          <w:t>17</w:t>
-        </w:r>
-      </w:fldSimple>
-      <w:r>
-        <w:t xml:space="preserve"> - Diagrama de entidade e relacionamento</w:t>
-      </w:r>
     </w:p>
     <w:p>
       <w:pPr>
@@ -11805,7 +10865,7 @@
           <w:szCs w:val="24"/>
         </w:rPr>
       </w:pPr>
-      <w:bookmarkStart w:id="24" w:name="_Toc14160063"/>
+      <w:bookmarkStart w:id="23" w:name="_Toc14160063"/>
       <w:r>
         <w:rPr>
           <w:rFonts w:ascii="Arial" w:hAnsi="Arial" w:cs="Arial"/>
@@ -11836,7 +10896,7 @@
         </w:rPr>
         <w:t xml:space="preserve"> do banco de dados</w:t>
       </w:r>
-      <w:bookmarkEnd w:id="24"/>
+      <w:bookmarkEnd w:id="23"/>
       <w:r>
         <w:rPr>
           <w:rFonts w:ascii="Arial" w:hAnsi="Arial" w:cs="Arial"/>
@@ -11877,6 +10937,62 @@
           <w:szCs w:val="24"/>
         </w:rPr>
       </w:pPr>
+      <w:r>
+        <w:object w:dxaOrig="9660" w:dyaOrig="6796" w14:anchorId="60068DD0">
+          <v:shape id="_x0000_i1029" type="#_x0000_t75" style="width:438.8pt;height:309.05pt" o:ole="">
+            <v:imagedata r:id="rId37" o:title=""/>
+          </v:shape>
+          <o:OLEObject Type="Embed" ProgID="Visio.Drawing.15" ShapeID="_x0000_i1029" DrawAspect="Content" ObjectID="_1645543843" r:id="rId38"/>
+        </w:object>
+      </w:r>
+    </w:p>
+    <w:p>
+      <w:pPr>
+        <w:pStyle w:val="Legenda"/>
+        <w:ind w:left="1418" w:firstLine="709"/>
+        <w:rPr>
+          <w:rFonts w:ascii="Arial" w:hAnsi="Arial" w:cs="Arial"/>
+          <w:szCs w:val="24"/>
+        </w:rPr>
+      </w:pPr>
+      <w:r>
+        <w:t xml:space="preserve">Figura </w:t>
+      </w:r>
+      <w:r>
+        <w:fldChar w:fldCharType="begin"/>
+      </w:r>
+      <w:r>
+        <w:instrText xml:space="preserve"> SEQ Figura \* ARABIC </w:instrText>
+      </w:r>
+      <w:r>
+        <w:fldChar w:fldCharType="separate"/>
+      </w:r>
+      <w:r>
+        <w:rPr>
+          <w:noProof/>
+        </w:rPr>
+        <w:t>17</w:t>
+      </w:r>
+      <w:r>
+        <w:rPr>
+          <w:noProof/>
+        </w:rPr>
+        <w:fldChar w:fldCharType="end"/>
+      </w:r>
+      <w:r>
+        <w:t xml:space="preserve"> </w:t>
+      </w:r>
+      <w:r>
+        <w:t>–</w:t>
+      </w:r>
+      <w:r>
+        <w:t xml:space="preserve"> </w:t>
+      </w:r>
+      <w:r>
+        <w:t>Modelo lógico do banco de dados</w:t>
+      </w:r>
+      <w:bookmarkStart w:id="24" w:name="_GoBack"/>
+      <w:bookmarkEnd w:id="24"/>
     </w:p>
     <w:p>
       <w:pPr>
@@ -11915,7 +11031,6 @@
           <w:sz w:val="24"/>
           <w:szCs w:val="24"/>
         </w:rPr>
-        <w:lastRenderedPageBreak/>
         <w:t>Dicionário de dados</w:t>
       </w:r>
       <w:bookmarkEnd w:id="25"/>
@@ -11966,6 +11081,7 @@
           <w:sz w:val="24"/>
           <w:szCs w:val="24"/>
         </w:rPr>
+        <w:lastRenderedPageBreak/>
         <w:drawing>
           <wp:inline distT="0" distB="0" distL="0" distR="0" wp14:anchorId="344FFD13" wp14:editId="224AA5F0">
             <wp:extent cx="5579745" cy="2005330"/>
@@ -12323,7 +11439,6 @@
           <w:sz w:val="24"/>
           <w:szCs w:val="24"/>
         </w:rPr>
-        <w:lastRenderedPageBreak/>
         <w:t>CONCLUSÃO</w:t>
       </w:r>
       <w:bookmarkEnd w:id="27"/>
@@ -12408,6 +11523,7 @@
           <w:sz w:val="24"/>
           <w:szCs w:val="24"/>
         </w:rPr>
+        <w:lastRenderedPageBreak/>
         <w:t>Constatações</w:t>
       </w:r>
       <w:bookmarkStart w:id="31" w:name="_Toc90215144"/>
@@ -12583,43 +11699,7 @@
           <w:sz w:val="24"/>
           <w:szCs w:val="24"/>
         </w:rPr>
-        <w:t xml:space="preserve">NODEJS. API </w:t>
-      </w:r>
-      <w:proofErr w:type="spellStart"/>
-      <w:r>
-        <w:rPr>
-          <w:rFonts w:ascii="Arial" w:hAnsi="Arial" w:cs="Arial"/>
-          <w:sz w:val="24"/>
-          <w:szCs w:val="24"/>
-        </w:rPr>
-        <w:t>Reference</w:t>
-      </w:r>
-      <w:proofErr w:type="spellEnd"/>
-      <w:r>
-        <w:rPr>
-          <w:rFonts w:ascii="Arial" w:hAnsi="Arial" w:cs="Arial"/>
-          <w:sz w:val="24"/>
-          <w:szCs w:val="24"/>
-        </w:rPr>
-        <w:t xml:space="preserve"> </w:t>
-      </w:r>
-      <w:proofErr w:type="spellStart"/>
-      <w:r>
-        <w:rPr>
-          <w:rFonts w:ascii="Arial" w:hAnsi="Arial" w:cs="Arial"/>
-          <w:sz w:val="24"/>
-          <w:szCs w:val="24"/>
-        </w:rPr>
-        <w:t>Documentation</w:t>
-      </w:r>
-      <w:proofErr w:type="spellEnd"/>
-      <w:r>
-        <w:rPr>
-          <w:rFonts w:ascii="Arial" w:hAnsi="Arial" w:cs="Arial"/>
-          <w:sz w:val="24"/>
-          <w:szCs w:val="24"/>
-        </w:rPr>
-        <w:t>. Disponível em: &lt;</w:t>
+        <w:t>NODEJS. API Reference Documentation. Disponível em: &lt;</w:t>
       </w:r>
       <w:hyperlink r:id="rId42" w:history="1">
         <w:r>
@@ -12655,25 +11735,7 @@
           <w:sz w:val="24"/>
           <w:szCs w:val="24"/>
         </w:rPr>
-        <w:t xml:space="preserve">MONGODB. </w:t>
-      </w:r>
-      <w:proofErr w:type="spellStart"/>
-      <w:r>
-        <w:rPr>
-          <w:rFonts w:ascii="Arial" w:hAnsi="Arial" w:cs="Arial"/>
-          <w:sz w:val="24"/>
-          <w:szCs w:val="24"/>
-        </w:rPr>
-        <w:t>MongoDB</w:t>
-      </w:r>
-      <w:proofErr w:type="spellEnd"/>
-      <w:r>
-        <w:rPr>
-          <w:rFonts w:ascii="Arial" w:hAnsi="Arial" w:cs="Arial"/>
-          <w:sz w:val="24"/>
-          <w:szCs w:val="24"/>
-        </w:rPr>
-        <w:t xml:space="preserve"> Community Server. Disponível em: &lt;</w:t>
+        <w:t>MONGODB. MongoDB Community Server. Disponível em: &lt;</w:t>
       </w:r>
       <w:hyperlink r:id="rId43" w:history="1">
         <w:r>
@@ -12718,25 +11780,7 @@
           <w:szCs w:val="24"/>
         </w:rPr>
         <w:tab/>
-        <w:t xml:space="preserve">Componentes e </w:t>
-      </w:r>
-      <w:proofErr w:type="spellStart"/>
-      <w:r>
-        <w:rPr>
-          <w:rFonts w:ascii="Arial" w:hAnsi="Arial" w:cs="Arial"/>
-          <w:sz w:val="24"/>
-          <w:szCs w:val="24"/>
-        </w:rPr>
-        <w:t>Props</w:t>
-      </w:r>
-      <w:proofErr w:type="spellEnd"/>
-      <w:r>
-        <w:rPr>
-          <w:rFonts w:ascii="Arial" w:hAnsi="Arial" w:cs="Arial"/>
-          <w:sz w:val="24"/>
-          <w:szCs w:val="24"/>
-        </w:rPr>
-        <w:t>. Disponível em: &lt;</w:t>
+        <w:t>Componentes e Props. Disponível em: &lt;</w:t>
       </w:r>
       <w:hyperlink r:id="rId44" w:history="1">
         <w:r>
@@ -12780,18 +11824,8 @@
           <w:sz w:val="24"/>
           <w:szCs w:val="24"/>
         </w:rPr>
-        <w:t xml:space="preserve"> </w:t>
-      </w:r>
-      <w:proofErr w:type="spellStart"/>
-      <w:r>
-        <w:rPr>
-          <w:rFonts w:ascii="Arial" w:hAnsi="Arial" w:cs="Arial"/>
-          <w:sz w:val="24"/>
-          <w:szCs w:val="24"/>
-        </w:rPr>
-        <w:t>Hooks</w:t>
-      </w:r>
-      <w:proofErr w:type="spellEnd"/>
+        <w:t xml:space="preserve"> Hooks</w:t>
+      </w:r>
       <w:r>
         <w:rPr>
           <w:rFonts w:ascii="Arial" w:hAnsi="Arial" w:cs="Arial"/>
@@ -12834,25 +11868,7 @@
           <w:sz w:val="24"/>
           <w:szCs w:val="24"/>
         </w:rPr>
-        <w:t xml:space="preserve">REACT ROUTER DOM. </w:t>
-      </w:r>
-      <w:proofErr w:type="spellStart"/>
-      <w:r>
-        <w:rPr>
-          <w:rFonts w:ascii="Arial" w:hAnsi="Arial" w:cs="Arial"/>
-          <w:sz w:val="24"/>
-          <w:szCs w:val="24"/>
-        </w:rPr>
-        <w:t>Redirect</w:t>
-      </w:r>
-      <w:proofErr w:type="spellEnd"/>
-      <w:r>
-        <w:rPr>
-          <w:rFonts w:ascii="Arial" w:hAnsi="Arial" w:cs="Arial"/>
-          <w:sz w:val="24"/>
-          <w:szCs w:val="24"/>
-        </w:rPr>
-        <w:t xml:space="preserve">. Disponível em: &lt; </w:t>
+        <w:t xml:space="preserve">REACT ROUTER DOM. Redirect. Disponível em: &lt; </w:t>
       </w:r>
       <w:hyperlink r:id="rId46" w:history="1">
         <w:r>
@@ -12888,43 +11904,7 @@
           <w:sz w:val="24"/>
           <w:szCs w:val="24"/>
         </w:rPr>
-        <w:t xml:space="preserve">REACT ICONS. </w:t>
-      </w:r>
-      <w:proofErr w:type="spellStart"/>
-      <w:r>
-        <w:rPr>
-          <w:rFonts w:ascii="Arial" w:hAnsi="Arial" w:cs="Arial"/>
-          <w:sz w:val="24"/>
-          <w:szCs w:val="24"/>
-        </w:rPr>
-        <w:t>Font</w:t>
-      </w:r>
-      <w:proofErr w:type="spellEnd"/>
-      <w:r>
-        <w:rPr>
-          <w:rFonts w:ascii="Arial" w:hAnsi="Arial" w:cs="Arial"/>
-          <w:sz w:val="24"/>
-          <w:szCs w:val="24"/>
-        </w:rPr>
-        <w:t xml:space="preserve"> </w:t>
-      </w:r>
-      <w:proofErr w:type="spellStart"/>
-      <w:r>
-        <w:rPr>
-          <w:rFonts w:ascii="Arial" w:hAnsi="Arial" w:cs="Arial"/>
-          <w:sz w:val="24"/>
-          <w:szCs w:val="24"/>
-        </w:rPr>
-        <w:t>Awesome</w:t>
-      </w:r>
-      <w:proofErr w:type="spellEnd"/>
-      <w:r>
-        <w:rPr>
-          <w:rFonts w:ascii="Arial" w:hAnsi="Arial" w:cs="Arial"/>
-          <w:sz w:val="24"/>
-          <w:szCs w:val="24"/>
-        </w:rPr>
-        <w:t xml:space="preserve">. Disponível em: &lt; </w:t>
+        <w:t xml:space="preserve">REACT ICONS. Font Awesome. Disponível em: &lt; </w:t>
       </w:r>
       <w:hyperlink r:id="rId47" w:anchor="/" w:history="1">
         <w:r>
@@ -12960,25 +11940,7 @@
           <w:sz w:val="24"/>
           <w:szCs w:val="24"/>
         </w:rPr>
-        <w:t>GITHUB. Cep-</w:t>
-      </w:r>
-      <w:proofErr w:type="spellStart"/>
-      <w:r>
-        <w:rPr>
-          <w:rFonts w:ascii="Arial" w:hAnsi="Arial" w:cs="Arial"/>
-          <w:sz w:val="24"/>
-          <w:szCs w:val="24"/>
-        </w:rPr>
-        <w:t>promise</w:t>
-      </w:r>
-      <w:proofErr w:type="spellEnd"/>
-      <w:r>
-        <w:rPr>
-          <w:rFonts w:ascii="Arial" w:hAnsi="Arial" w:cs="Arial"/>
-          <w:sz w:val="24"/>
-          <w:szCs w:val="24"/>
-        </w:rPr>
-        <w:t xml:space="preserve">. Disponível em: &lt; </w:t>
+        <w:t xml:space="preserve">GITHUB. Cep-promise. Disponível em: &lt; </w:t>
       </w:r>
       <w:hyperlink r:id="rId48" w:history="1">
         <w:r>
@@ -13014,43 +11976,7 @@
           <w:sz w:val="24"/>
           <w:szCs w:val="24"/>
         </w:rPr>
-        <w:t xml:space="preserve">REACT NATIVE. </w:t>
-      </w:r>
-      <w:proofErr w:type="spellStart"/>
-      <w:r>
-        <w:rPr>
-          <w:rFonts w:ascii="Arial" w:hAnsi="Arial" w:cs="Arial"/>
-          <w:sz w:val="24"/>
-          <w:szCs w:val="24"/>
-        </w:rPr>
-        <w:t>Getting</w:t>
-      </w:r>
-      <w:proofErr w:type="spellEnd"/>
-      <w:r>
-        <w:rPr>
-          <w:rFonts w:ascii="Arial" w:hAnsi="Arial" w:cs="Arial"/>
-          <w:sz w:val="24"/>
-          <w:szCs w:val="24"/>
-        </w:rPr>
-        <w:t xml:space="preserve"> </w:t>
-      </w:r>
-      <w:proofErr w:type="spellStart"/>
-      <w:r>
-        <w:rPr>
-          <w:rFonts w:ascii="Arial" w:hAnsi="Arial" w:cs="Arial"/>
-          <w:sz w:val="24"/>
-          <w:szCs w:val="24"/>
-        </w:rPr>
-        <w:t>Started</w:t>
-      </w:r>
-      <w:proofErr w:type="spellEnd"/>
-      <w:r>
-        <w:rPr>
-          <w:rFonts w:ascii="Arial" w:hAnsi="Arial" w:cs="Arial"/>
-          <w:sz w:val="24"/>
-          <w:szCs w:val="24"/>
-        </w:rPr>
-        <w:t>. Disponível em: &lt;</w:t>
+        <w:t>REACT NATIVE. Getting Started. Disponível em: &lt;</w:t>
       </w:r>
       <w:hyperlink r:id="rId49" w:history="1">
         <w:r>
@@ -13086,25 +12012,7 @@
           <w:sz w:val="24"/>
           <w:szCs w:val="24"/>
         </w:rPr>
-        <w:t xml:space="preserve">REACT NATIVE. </w:t>
-      </w:r>
-      <w:proofErr w:type="spellStart"/>
-      <w:r>
-        <w:rPr>
-          <w:rFonts w:ascii="Arial" w:hAnsi="Arial" w:cs="Arial"/>
-          <w:sz w:val="24"/>
-          <w:szCs w:val="24"/>
-        </w:rPr>
-        <w:t>Text</w:t>
-      </w:r>
-      <w:proofErr w:type="spellEnd"/>
-      <w:r>
-        <w:rPr>
-          <w:rFonts w:ascii="Arial" w:hAnsi="Arial" w:cs="Arial"/>
-          <w:sz w:val="24"/>
-          <w:szCs w:val="24"/>
-        </w:rPr>
-        <w:t xml:space="preserve"> Input. Disponível em: &lt;</w:t>
+        <w:t>REACT NATIVE. Text Input. Disponível em: &lt;</w:t>
       </w:r>
       <w:hyperlink r:id="rId50" w:history="1">
         <w:r>
@@ -13149,47 +12057,7 @@
           <w:sz w:val="24"/>
           <w:szCs w:val="24"/>
         </w:rPr>
-        <w:t xml:space="preserve">Como organizar estilos no </w:t>
-      </w:r>
-      <w:proofErr w:type="spellStart"/>
-      <w:r>
-        <w:rPr>
-          <w:rFonts w:ascii="Arial" w:hAnsi="Arial" w:cs="Arial"/>
-          <w:color w:val="161B3D"/>
-          <w:sz w:val="24"/>
-          <w:szCs w:val="24"/>
-        </w:rPr>
-        <w:t>React</w:t>
-      </w:r>
-      <w:proofErr w:type="spellEnd"/>
-      <w:r>
-        <w:rPr>
-          <w:rFonts w:ascii="Arial" w:hAnsi="Arial" w:cs="Arial"/>
-          <w:color w:val="161B3D"/>
-          <w:sz w:val="24"/>
-          <w:szCs w:val="24"/>
-        </w:rPr>
-        <w:t xml:space="preserve"> </w:t>
-      </w:r>
-      <w:proofErr w:type="spellStart"/>
-      <w:r>
-        <w:rPr>
-          <w:rFonts w:ascii="Arial" w:hAnsi="Arial" w:cs="Arial"/>
-          <w:color w:val="161B3D"/>
-          <w:sz w:val="24"/>
-          <w:szCs w:val="24"/>
-        </w:rPr>
-        <w:t>Native</w:t>
-      </w:r>
-      <w:proofErr w:type="spellEnd"/>
-      <w:r>
-        <w:rPr>
-          <w:rFonts w:ascii="Arial" w:hAnsi="Arial" w:cs="Arial"/>
-          <w:color w:val="161B3D"/>
-          <w:sz w:val="24"/>
-          <w:szCs w:val="24"/>
-        </w:rPr>
-        <w:t>. Disponível em: &lt;</w:t>
+        <w:t>Como organizar estilos no React Native. Disponível em: &lt;</w:t>
       </w:r>
       <w:hyperlink r:id="rId51" w:history="1">
         <w:r>
@@ -13225,97 +12093,7 @@
           <w:sz w:val="24"/>
           <w:szCs w:val="24"/>
         </w:rPr>
-        <w:t xml:space="preserve">PROPROGRAMMING101. </w:t>
-      </w:r>
-      <w:proofErr w:type="spellStart"/>
-      <w:r>
-        <w:rPr>
-          <w:rFonts w:ascii="Arial" w:hAnsi="Arial" w:cs="Arial"/>
-          <w:sz w:val="24"/>
-          <w:szCs w:val="24"/>
-        </w:rPr>
-        <w:t>React</w:t>
-      </w:r>
-      <w:proofErr w:type="spellEnd"/>
-      <w:r>
-        <w:rPr>
-          <w:rFonts w:ascii="Arial" w:hAnsi="Arial" w:cs="Arial"/>
-          <w:sz w:val="24"/>
-          <w:szCs w:val="24"/>
-        </w:rPr>
-        <w:t xml:space="preserve"> </w:t>
-      </w:r>
-      <w:proofErr w:type="spellStart"/>
-      <w:r>
-        <w:rPr>
-          <w:rFonts w:ascii="Arial" w:hAnsi="Arial" w:cs="Arial"/>
-          <w:sz w:val="24"/>
-          <w:szCs w:val="24"/>
-        </w:rPr>
-        <w:t>Native</w:t>
-      </w:r>
-      <w:proofErr w:type="spellEnd"/>
-      <w:r>
-        <w:rPr>
-          <w:rFonts w:ascii="Arial" w:hAnsi="Arial" w:cs="Arial"/>
-          <w:sz w:val="24"/>
-          <w:szCs w:val="24"/>
-        </w:rPr>
-        <w:t xml:space="preserve">: </w:t>
-      </w:r>
-      <w:proofErr w:type="spellStart"/>
-      <w:r>
-        <w:rPr>
-          <w:rFonts w:ascii="Arial" w:hAnsi="Arial" w:cs="Arial"/>
-          <w:sz w:val="24"/>
-          <w:szCs w:val="24"/>
-        </w:rPr>
-        <w:t>Custom</w:t>
-      </w:r>
-      <w:proofErr w:type="spellEnd"/>
-      <w:r>
-        <w:rPr>
-          <w:rFonts w:ascii="Arial" w:hAnsi="Arial" w:cs="Arial"/>
-          <w:sz w:val="24"/>
-          <w:szCs w:val="24"/>
-        </w:rPr>
-        <w:t xml:space="preserve"> </w:t>
-      </w:r>
-      <w:proofErr w:type="spellStart"/>
-      <w:r>
-        <w:rPr>
-          <w:rFonts w:ascii="Arial" w:hAnsi="Arial" w:cs="Arial"/>
-          <w:sz w:val="24"/>
-          <w:szCs w:val="24"/>
-        </w:rPr>
-        <w:t>navigation</w:t>
-      </w:r>
-      <w:proofErr w:type="spellEnd"/>
-      <w:r>
-        <w:rPr>
-          <w:rFonts w:ascii="Arial" w:hAnsi="Arial" w:cs="Arial"/>
-          <w:sz w:val="24"/>
-          <w:szCs w:val="24"/>
-        </w:rPr>
-        <w:t xml:space="preserve"> </w:t>
-      </w:r>
-      <w:proofErr w:type="spellStart"/>
-      <w:r>
-        <w:rPr>
-          <w:rFonts w:ascii="Arial" w:hAnsi="Arial" w:cs="Arial"/>
-          <w:sz w:val="24"/>
-          <w:szCs w:val="24"/>
-        </w:rPr>
-        <w:t>Transitions</w:t>
-      </w:r>
-      <w:proofErr w:type="spellEnd"/>
-      <w:r>
-        <w:rPr>
-          <w:rFonts w:ascii="Arial" w:hAnsi="Arial" w:cs="Arial"/>
-          <w:sz w:val="24"/>
-          <w:szCs w:val="24"/>
-        </w:rPr>
-        <w:t>. Disponível em: &lt;</w:t>
+        <w:t>PROPROGRAMMING101. React Native: Custom navigation Transitions. Disponível em: &lt;</w:t>
       </w:r>
       <w:hyperlink r:id="rId52" w:history="1">
         <w:r>
@@ -13351,43 +12129,7 @@
           <w:sz w:val="24"/>
           <w:szCs w:val="24"/>
         </w:rPr>
-        <w:t xml:space="preserve">REACT NAVIGATION. </w:t>
-      </w:r>
-      <w:proofErr w:type="spellStart"/>
-      <w:r>
-        <w:rPr>
-          <w:rFonts w:ascii="Arial" w:hAnsi="Arial" w:cs="Arial"/>
-          <w:sz w:val="24"/>
-          <w:szCs w:val="24"/>
-        </w:rPr>
-        <w:t>Configuring</w:t>
-      </w:r>
-      <w:proofErr w:type="spellEnd"/>
-      <w:r>
-        <w:rPr>
-          <w:rFonts w:ascii="Arial" w:hAnsi="Arial" w:cs="Arial"/>
-          <w:sz w:val="24"/>
-          <w:szCs w:val="24"/>
-        </w:rPr>
-        <w:t xml:space="preserve"> </w:t>
-      </w:r>
-      <w:proofErr w:type="spellStart"/>
-      <w:r>
-        <w:rPr>
-          <w:rFonts w:ascii="Arial" w:hAnsi="Arial" w:cs="Arial"/>
-          <w:sz w:val="24"/>
-          <w:szCs w:val="24"/>
-        </w:rPr>
-        <w:t>the</w:t>
-      </w:r>
-      <w:proofErr w:type="spellEnd"/>
-      <w:r>
-        <w:rPr>
-          <w:rFonts w:ascii="Arial" w:hAnsi="Arial" w:cs="Arial"/>
-          <w:sz w:val="24"/>
-          <w:szCs w:val="24"/>
-        </w:rPr>
-        <w:t xml:space="preserve"> header bar. Disponível em: &lt;</w:t>
+        <w:t>REACT NAVIGATION. Configuring the header bar. Disponível em: &lt;</w:t>
       </w:r>
       <w:hyperlink r:id="rId53" w:history="1">
         <w:r>
@@ -16388,6 +15130,7 @@
     <w:lsdException w:name="HTML Sample" w:semiHidden="1" w:unhideWhenUsed="1"/>
     <w:lsdException w:name="HTML Typewriter" w:semiHidden="1" w:unhideWhenUsed="1"/>
     <w:lsdException w:name="HTML Variable" w:semiHidden="1" w:unhideWhenUsed="1"/>
+    <w:lsdException w:name="Normal Table" w:semiHidden="1" w:unhideWhenUsed="1"/>
     <w:lsdException w:name="annotation subject" w:semiHidden="1" w:unhideWhenUsed="1"/>
     <w:lsdException w:name="No List" w:semiHidden="1" w:unhideWhenUsed="1"/>
     <w:lsdException w:name="Outline List 1" w:semiHidden="1" w:unhideWhenUsed="1"/>
@@ -16430,8 +15173,11 @@
     <w:lsdException w:name="Table Contemporary" w:semiHidden="1" w:unhideWhenUsed="1"/>
     <w:lsdException w:name="Table Elegant" w:semiHidden="1" w:unhideWhenUsed="1"/>
     <w:lsdException w:name="Table Professional" w:semiHidden="1" w:unhideWhenUsed="1"/>
+    <w:lsdException w:name="Table Subtle 1" w:semiHidden="1" w:unhideWhenUsed="1"/>
     <w:lsdException w:name="Table Subtle 2" w:semiHidden="1" w:unhideWhenUsed="1"/>
     <w:lsdException w:name="Table Web 1" w:semiHidden="1" w:unhideWhenUsed="1"/>
+    <w:lsdException w:name="Table Web 2" w:semiHidden="1" w:unhideWhenUsed="1"/>
+    <w:lsdException w:name="Table Web 3" w:semiHidden="1" w:unhideWhenUsed="1"/>
     <w:lsdException w:name="Balloon Text" w:semiHidden="1" w:unhideWhenUsed="1"/>
     <w:lsdException w:name="Table Grid" w:uiPriority="59"/>
     <w:lsdException w:name="Table Theme" w:semiHidden="1" w:unhideWhenUsed="1"/>
@@ -17290,10 +16036,10 @@
               <c:strCache>
                 <c:ptCount val="2"/>
                 <c:pt idx="0">
-                  <c:v>Sim</c:v>
+                  <c:v>102 pessoas disseram sim</c:v>
                 </c:pt>
                 <c:pt idx="1">
-                  <c:v>Não</c:v>
+                  <c:v>42 pessoas disseram não</c:v>
                 </c:pt>
               </c:strCache>
             </c:strRef>
@@ -17347,7 +16093,7 @@
           <a:lstStyle/>
           <a:p>
             <a:pPr>
-              <a:defRPr sz="1800" b="0" i="0" u="none" strike="noStrike" kern="1200" baseline="0">
+              <a:defRPr sz="1200" b="0" i="0" u="none" strike="noStrike" kern="1200" baseline="0">
                 <a:solidFill>
                   <a:schemeClr val="dk1">
                     <a:lumMod val="75000"/>
@@ -17370,7 +16116,7 @@
           <a:lstStyle/>
           <a:p>
             <a:pPr>
-              <a:defRPr sz="1800" b="0" i="0" u="none" strike="noStrike" kern="1200" baseline="0">
+              <a:defRPr sz="1200" b="0" i="0" u="none" strike="noStrike" kern="1200" baseline="0">
                 <a:solidFill>
                   <a:schemeClr val="dk1">
                     <a:lumMod val="75000"/>
@@ -17409,7 +16155,7 @@
         <a:lstStyle/>
         <a:p>
           <a:pPr>
-            <a:defRPr sz="1800" b="0" i="0" u="none" strike="noStrike" kern="1200" baseline="0">
+            <a:defRPr sz="1200" b="0" i="0" u="none" strike="noStrike" kern="1200" baseline="0">
               <a:solidFill>
                 <a:schemeClr val="dk1">
                   <a:lumMod val="75000"/>
@@ -17708,10 +16454,10 @@
               <c:strCache>
                 <c:ptCount val="2"/>
                 <c:pt idx="0">
-                  <c:v>Sim</c:v>
+                  <c:v>118 pessoas responderam sim</c:v>
                 </c:pt>
                 <c:pt idx="1">
-                  <c:v>Não</c:v>
+                  <c:v>26 pessoas responderam não</c:v>
                 </c:pt>
               </c:strCache>
             </c:strRef>
@@ -17762,10 +16508,10 @@
         <c:manualLayout>
           <c:xMode val="edge"/>
           <c:yMode val="edge"/>
-          <c:x val="0.80844542869641312"/>
+          <c:x val="0.69964913240011661"/>
           <c:y val="0.50629921259842525"/>
-          <c:w val="0.13599901574803153"/>
-          <c:h val="0.20932633420822394"/>
+          <c:w val="0.30035086759988333"/>
+          <c:h val="0.33234220722409691"/>
         </c:manualLayout>
       </c:layout>
       <c:overlay val="0"/>
@@ -17781,7 +16527,7 @@
         <a:lstStyle/>
         <a:p>
           <a:pPr>
-            <a:defRPr sz="1800" b="0" i="0" u="none" strike="noStrike" kern="1200" baseline="0">
+            <a:defRPr sz="1200" b="0" i="0" u="none" strike="noStrike" kern="1200" baseline="0">
               <a:solidFill>
                 <a:schemeClr val="dk1">
                   <a:lumMod val="75000"/>
@@ -19397,7 +18143,7 @@
 </file>
 
 <file path=customXml/itemProps1.xml><?xml version="1.0" encoding="utf-8"?>
-<ds:datastoreItem xmlns:ds="http://schemas.openxmlformats.org/officeDocument/2006/customXml" ds:itemID="{F0731395-0252-4D9E-9B72-F5AF1A0FE04F}">
+<ds:datastoreItem xmlns:ds="http://schemas.openxmlformats.org/officeDocument/2006/customXml" ds:itemID="{8AB44761-514D-41C5-94D5-8DE2BE255BBB}">
   <ds:schemaRefs>
     <ds:schemaRef ds:uri="http://schemas.openxmlformats.org/officeDocument/2006/bibliography"/>
   </ds:schemaRefs>

</xml_diff>

<commit_message>
Pesquisa de campo/ Delete url,key
</commit_message>
<xml_diff>
--- a/documentacao/Documentacao_atualizada.docx
+++ b/documentacao/Documentacao_atualizada.docx
@@ -1,6 +1,6 @@
 
 <file path=word/document.xml><?xml version="1.0" encoding="utf-8"?>
-<w:document xmlns:wpc="http://schemas.microsoft.com/office/word/2010/wordprocessingCanvas" xmlns:cx="http://schemas.microsoft.com/office/drawing/2014/chartex" xmlns:cx1="http://schemas.microsoft.com/office/drawing/2015/9/8/chartex" xmlns:cx2="http://schemas.microsoft.com/office/drawing/2015/10/21/chartex" xmlns:cx3="http://schemas.microsoft.com/office/drawing/2016/5/9/chartex" xmlns:cx4="http://schemas.microsoft.com/office/drawing/2016/5/10/chartex" xmlns:cx5="http://schemas.microsoft.com/office/drawing/2016/5/11/chartex" xmlns:cx6="http://schemas.microsoft.com/office/drawing/2016/5/12/chartex" xmlns:cx7="http://schemas.microsoft.com/office/drawing/2016/5/13/chartex" xmlns:cx8="http://schemas.microsoft.com/office/drawing/2016/5/14/chartex" xmlns:mc="http://schemas.openxmlformats.org/markup-compatibility/2006" xmlns:aink="http://schemas.microsoft.com/office/drawing/2016/ink" xmlns:am3d="http://schemas.microsoft.com/office/drawing/2017/model3d" xmlns:o="urn:schemas-microsoft-com:office:office" xmlns:r="http://schemas.openxmlformats.org/officeDocument/2006/relationships" xmlns:m="http://schemas.openxmlformats.org/officeDocument/2006/math" xmlns:v="urn:schemas-microsoft-com:vml" xmlns:wp14="http://schemas.microsoft.com/office/word/2010/wordprocessingDrawing" xmlns:wp="http://schemas.openxmlformats.org/drawingml/2006/wordprocessingDrawing" xmlns:w10="urn:schemas-microsoft-com:office:word" xmlns:w="http://schemas.openxmlformats.org/wordprocessingml/2006/main" xmlns:w14="http://schemas.microsoft.com/office/word/2010/wordml" xmlns:w15="http://schemas.microsoft.com/office/word/2012/wordml" xmlns:w16cid="http://schemas.microsoft.com/office/word/2016/wordml/cid" xmlns:w16se="http://schemas.microsoft.com/office/word/2015/wordml/symex" xmlns:wpg="http://schemas.microsoft.com/office/word/2010/wordprocessingGroup" xmlns:wpi="http://schemas.microsoft.com/office/word/2010/wordprocessingInk" xmlns:wne="http://schemas.microsoft.com/office/word/2006/wordml" xmlns:wps="http://schemas.microsoft.com/office/word/2010/wordprocessingShape" mc:Ignorable="w14 w15 w16se w16cid wp14">
+<w:document xmlns:wpc="http://schemas.microsoft.com/office/word/2010/wordprocessingCanvas" xmlns:cx="http://schemas.microsoft.com/office/drawing/2014/chartex" xmlns:cx1="http://schemas.microsoft.com/office/drawing/2015/9/8/chartex" xmlns:mc="http://schemas.openxmlformats.org/markup-compatibility/2006" xmlns:o="urn:schemas-microsoft-com:office:office" xmlns:r="http://schemas.openxmlformats.org/officeDocument/2006/relationships" xmlns:m="http://schemas.openxmlformats.org/officeDocument/2006/math" xmlns:v="urn:schemas-microsoft-com:vml" xmlns:wp14="http://schemas.microsoft.com/office/word/2010/wordprocessingDrawing" xmlns:wp="http://schemas.openxmlformats.org/drawingml/2006/wordprocessingDrawing" xmlns:w10="urn:schemas-microsoft-com:office:word" xmlns:w="http://schemas.openxmlformats.org/wordprocessingml/2006/main" xmlns:w14="http://schemas.microsoft.com/office/word/2010/wordml" xmlns:w15="http://schemas.microsoft.com/office/word/2012/wordml" xmlns:w16se="http://schemas.microsoft.com/office/word/2015/wordml/symex" xmlns:wpg="http://schemas.microsoft.com/office/word/2010/wordprocessingGroup" xmlns:wpi="http://schemas.microsoft.com/office/word/2010/wordprocessingInk" xmlns:wne="http://schemas.microsoft.com/office/word/2006/wordml" xmlns:wps="http://schemas.microsoft.com/office/word/2010/wordprocessingShape" mc:Ignorable="w14 w15 w16se wp14">
   <w:body>
     <w:p>
       <w:pPr>
@@ -5272,19 +5272,281 @@
         <w:rPr>
           <w:rFonts w:ascii="Arial" w:hAnsi="Arial" w:cs="Arial"/>
           <w:iCs/>
-          <w:sz w:val="24"/>
-          <w:szCs w:val="24"/>
-        </w:rPr>
-      </w:pPr>
-      <w:r>
+          <w:noProof/>
+          <w:sz w:val="24"/>
+          <w:szCs w:val="24"/>
+          <w:lang w:eastAsia="pt-BR"/>
+        </w:rPr>
+      </w:pPr>
+    </w:p>
+    <w:p>
+      <w:pPr>
         <w:rPr>
           <w:rFonts w:ascii="Arial" w:hAnsi="Arial" w:cs="Arial"/>
           <w:iCs/>
+          <w:noProof/>
+          <w:sz w:val="24"/>
+          <w:szCs w:val="24"/>
+          <w:lang w:eastAsia="pt-BR"/>
+        </w:rPr>
+      </w:pPr>
+    </w:p>
+    <w:p>
+      <w:pPr>
+        <w:rPr>
+          <w:rFonts w:ascii="Arial" w:hAnsi="Arial" w:cs="Arial"/>
+          <w:iCs/>
+          <w:noProof/>
+          <w:sz w:val="24"/>
+          <w:szCs w:val="24"/>
+          <w:lang w:eastAsia="pt-BR"/>
+        </w:rPr>
+      </w:pPr>
+    </w:p>
+    <w:p>
+      <w:pPr>
+        <w:rPr>
+          <w:rFonts w:ascii="Arial" w:hAnsi="Arial" w:cs="Arial"/>
+          <w:iCs/>
+          <w:noProof/>
+          <w:sz w:val="24"/>
+          <w:szCs w:val="24"/>
+          <w:lang w:eastAsia="pt-BR"/>
+        </w:rPr>
+      </w:pPr>
+    </w:p>
+    <w:p>
+      <w:pPr>
+        <w:rPr>
+          <w:rFonts w:ascii="Arial" w:hAnsi="Arial" w:cs="Arial"/>
+          <w:iCs/>
+          <w:noProof/>
+          <w:sz w:val="24"/>
+          <w:szCs w:val="24"/>
+          <w:lang w:eastAsia="pt-BR"/>
+        </w:rPr>
+      </w:pPr>
+    </w:p>
+    <w:p>
+      <w:pPr>
+        <w:rPr>
+          <w:rFonts w:ascii="Arial" w:hAnsi="Arial" w:cs="Arial"/>
+          <w:iCs/>
+          <w:noProof/>
+          <w:sz w:val="24"/>
+          <w:szCs w:val="24"/>
+          <w:lang w:eastAsia="pt-BR"/>
+        </w:rPr>
+      </w:pPr>
+    </w:p>
+    <w:p>
+      <w:pPr>
+        <w:rPr>
+          <w:rFonts w:ascii="Arial" w:hAnsi="Arial" w:cs="Arial"/>
+          <w:iCs/>
+          <w:noProof/>
+          <w:sz w:val="24"/>
+          <w:szCs w:val="24"/>
+          <w:lang w:eastAsia="pt-BR"/>
+        </w:rPr>
+      </w:pPr>
+    </w:p>
+    <w:p>
+      <w:pPr>
+        <w:rPr>
+          <w:rFonts w:ascii="Arial" w:hAnsi="Arial" w:cs="Arial"/>
+          <w:iCs/>
+          <w:noProof/>
+          <w:sz w:val="24"/>
+          <w:szCs w:val="24"/>
+          <w:lang w:eastAsia="pt-BR"/>
+        </w:rPr>
+      </w:pPr>
+    </w:p>
+    <w:p>
+      <w:pPr>
+        <w:rPr>
+          <w:rFonts w:ascii="Arial" w:hAnsi="Arial" w:cs="Arial"/>
+          <w:iCs/>
+          <w:noProof/>
+          <w:sz w:val="24"/>
+          <w:szCs w:val="24"/>
+          <w:lang w:eastAsia="pt-BR"/>
+        </w:rPr>
+      </w:pPr>
+    </w:p>
+    <w:p>
+      <w:pPr>
+        <w:rPr>
+          <w:rFonts w:ascii="Arial" w:hAnsi="Arial" w:cs="Arial"/>
+          <w:iCs/>
+          <w:noProof/>
+          <w:sz w:val="24"/>
+          <w:szCs w:val="24"/>
+          <w:lang w:eastAsia="pt-BR"/>
+        </w:rPr>
+      </w:pPr>
+    </w:p>
+    <w:p>
+      <w:pPr>
+        <w:rPr>
+          <w:rFonts w:ascii="Arial" w:hAnsi="Arial" w:cs="Arial"/>
+          <w:iCs/>
+          <w:sz w:val="24"/>
+          <w:szCs w:val="24"/>
+        </w:rPr>
+      </w:pPr>
+    </w:p>
+    <w:p>
+      <w:pPr>
+        <w:rPr>
+          <w:rFonts w:ascii="Arial" w:hAnsi="Arial" w:cs="Arial"/>
+          <w:iCs/>
+          <w:sz w:val="24"/>
+          <w:szCs w:val="24"/>
+        </w:rPr>
+      </w:pPr>
+      <w:r>
+        <w:rPr>
+          <w:rFonts w:ascii="Arial" w:hAnsi="Arial" w:cs="Arial"/>
+          <w:iCs/>
+          <w:sz w:val="24"/>
+          <w:szCs w:val="24"/>
+        </w:rPr>
+        <w:lastRenderedPageBreak/>
+        <w:t>Na imagem abaixo contém alguns relatos e experiências dos entrevistados:</w:t>
+      </w:r>
+    </w:p>
+    <w:p>
+      <w:pPr>
+        <w:spacing w:line="360" w:lineRule="auto"/>
+        <w:rPr>
+          <w:rFonts w:ascii="Arial" w:hAnsi="Arial" w:cs="Arial"/>
+          <w:iCs/>
+          <w:sz w:val="24"/>
+          <w:szCs w:val="24"/>
+        </w:rPr>
+      </w:pPr>
+      <w:r>
+        <w:rPr>
+          <w:rFonts w:ascii="Arial" w:hAnsi="Arial" w:cs="Arial"/>
+          <w:iCs/>
+          <w:noProof/>
+          <w:sz w:val="24"/>
+          <w:szCs w:val="24"/>
+          <w:lang w:eastAsia="pt-BR"/>
+        </w:rPr>
+        <w:drawing>
+          <wp:inline distT="0" distB="0" distL="0" distR="0" wp14:anchorId="7BCF9021" wp14:editId="21EE52BF">
+            <wp:extent cx="5579745" cy="3672205"/>
+            <wp:effectExtent l="0" t="0" r="1905" b="4445"/>
+            <wp:docPr id="7" name="Imagem 7"/>
+            <wp:cNvGraphicFramePr>
+              <a:graphicFrameLocks xmlns:a="http://schemas.openxmlformats.org/drawingml/2006/main" noChangeAspect="1"/>
+            </wp:cNvGraphicFramePr>
+            <a:graphic xmlns:a="http://schemas.openxmlformats.org/drawingml/2006/main">
+              <a:graphicData uri="http://schemas.openxmlformats.org/drawingml/2006/picture">
+                <pic:pic xmlns:pic="http://schemas.openxmlformats.org/drawingml/2006/picture">
+                  <pic:nvPicPr>
+                    <pic:cNvPr id="7" name="respostas.PNG.png"/>
+                    <pic:cNvPicPr/>
+                  </pic:nvPicPr>
+                  <pic:blipFill>
+                    <a:blip r:embed="rId16">
+                      <a:extLst>
+                        <a:ext uri="{28A0092B-C50C-407E-A947-70E740481C1C}">
+                          <a14:useLocalDpi xmlns:a14="http://schemas.microsoft.com/office/drawing/2010/main" val="0"/>
+                        </a:ext>
+                      </a:extLst>
+                    </a:blip>
+                    <a:stretch>
+                      <a:fillRect/>
+                    </a:stretch>
+                  </pic:blipFill>
+                  <pic:spPr>
+                    <a:xfrm>
+                      <a:off x="0" y="0"/>
+                      <a:ext cx="5579745" cy="3672205"/>
+                    </a:xfrm>
+                    <a:prstGeom prst="rect">
+                      <a:avLst/>
+                    </a:prstGeom>
+                  </pic:spPr>
+                </pic:pic>
+              </a:graphicData>
+            </a:graphic>
+          </wp:inline>
+        </w:drawing>
+      </w:r>
+    </w:p>
+    <w:p>
+      <w:pPr>
+        <w:pStyle w:val="Legenda"/>
+        <w:ind w:left="709" w:firstLine="709"/>
+        <w:rPr>
+          <w:rFonts w:ascii="Arial" w:hAnsi="Arial" w:cs="Arial"/>
+          <w:iCs w:val="0"/>
+          <w:szCs w:val="24"/>
+        </w:rPr>
+      </w:pPr>
+      <w:r>
+        <w:t xml:space="preserve">Figura </w:t>
+      </w:r>
+      <w:fldSimple w:instr=" SEQ Figura \* ARABIC ">
+        <w:r>
+          <w:rPr>
+            <w:noProof/>
+          </w:rPr>
+          <w:t>3</w:t>
+        </w:r>
+      </w:fldSimple>
+      <w:r>
+        <w:t xml:space="preserve"> - Relatos e experiên</w:t>
+      </w:r>
+      <w:bookmarkStart w:id="2" w:name="_GoBack"/>
+      <w:bookmarkEnd w:id="2"/>
+      <w:r>
+        <w:t>cias dos entrevistados</w:t>
+      </w:r>
+    </w:p>
+    <w:p>
+      <w:pPr>
+        <w:rPr>
+          <w:rFonts w:ascii="Arial" w:hAnsi="Arial" w:cs="Arial"/>
+          <w:iCs/>
+          <w:sz w:val="24"/>
+          <w:szCs w:val="24"/>
+        </w:rPr>
+      </w:pPr>
+    </w:p>
+    <w:p>
+      <w:pPr>
+        <w:rPr>
+          <w:rFonts w:ascii="Arial" w:hAnsi="Arial" w:cs="Arial"/>
+          <w:iCs/>
+          <w:sz w:val="24"/>
+          <w:szCs w:val="24"/>
+        </w:rPr>
+      </w:pPr>
+      <w:r>
+        <w:rPr>
+          <w:rFonts w:ascii="Arial" w:hAnsi="Arial" w:cs="Arial"/>
+          <w:iCs/>
           <w:sz w:val="24"/>
           <w:szCs w:val="24"/>
         </w:rPr>
         <w:t>Por conta desses dados, com o intuito de melhorar o atendimento e comunicação (hospitais com outros hospitais e pacientes com hospitais), foi desenvolvido um aplicativo mobile e web, no qual o paciente deixa de enfrentar os problemas de transição entre hospitais e cada hospital sabe se pode ou não suportar o paciente que solicitará o atendimento. Tudo isso por conta de um gerenciamento que os hospitais possuem que é capaz de receber todos os dados necessários do usuário e obter uma prévia do tipo de atendimento que será necessário, com isto, o hospital poderá aceitar a requisição de atendimento do usuário. Com a aceitação positiva da requisição, o paciente será informado ao devido hospital que ele irá e automaticamente ele fica adicionado na lista de espera, ou seja, economizando tempo e facilitando para quem precisa de atendimento.</w:t>
       </w:r>
+    </w:p>
+    <w:p>
+      <w:pPr>
+        <w:rPr>
+          <w:rFonts w:ascii="Arial" w:hAnsi="Arial" w:cs="Arial"/>
+          <w:iCs/>
+          <w:sz w:val="24"/>
+          <w:szCs w:val="24"/>
+        </w:rPr>
+      </w:pPr>
     </w:p>
     <w:p>
       <w:pPr>
@@ -5323,7 +5585,7 @@
           <w:szCs w:val="24"/>
         </w:rPr>
       </w:pPr>
-      <w:bookmarkStart w:id="2" w:name="_Toc14160042"/>
+      <w:bookmarkStart w:id="3" w:name="_Toc14160042"/>
       <w:r>
         <w:rPr>
           <w:rFonts w:ascii="Arial" w:hAnsi="Arial" w:cs="Arial"/>
@@ -5334,7 +5596,7 @@
         <w:lastRenderedPageBreak/>
         <w:t>OBJETIVOS</w:t>
       </w:r>
-      <w:bookmarkEnd w:id="2"/>
+      <w:bookmarkEnd w:id="3"/>
     </w:p>
     <w:p>
       <w:pPr>
@@ -5371,7 +5633,7 @@
           <w:szCs w:val="24"/>
         </w:rPr>
       </w:pPr>
-      <w:bookmarkStart w:id="3" w:name="_Toc14160043"/>
+      <w:bookmarkStart w:id="4" w:name="_Toc14160043"/>
       <w:r>
         <w:rPr>
           <w:rFonts w:ascii="Arial" w:hAnsi="Arial" w:cs="Arial"/>
@@ -5381,7 +5643,7 @@
         </w:rPr>
         <w:t>Objetivos Gerais</w:t>
       </w:r>
-      <w:bookmarkEnd w:id="3"/>
+      <w:bookmarkEnd w:id="4"/>
     </w:p>
     <w:p>
       <w:pPr>
@@ -5418,7 +5680,7 @@
           <w:szCs w:val="24"/>
         </w:rPr>
       </w:pPr>
-      <w:bookmarkStart w:id="4" w:name="_Toc14160044"/>
+      <w:bookmarkStart w:id="5" w:name="_Toc14160044"/>
       <w:r>
         <w:rPr>
           <w:rFonts w:ascii="Arial" w:hAnsi="Arial" w:cs="Arial"/>
@@ -5428,7 +5690,7 @@
         </w:rPr>
         <w:t>Objetivos Específicos</w:t>
       </w:r>
-      <w:bookmarkEnd w:id="4"/>
+      <w:bookmarkEnd w:id="5"/>
     </w:p>
     <w:p>
       <w:pPr>
@@ -6041,7 +6303,7 @@
           <w:szCs w:val="24"/>
         </w:rPr>
       </w:pPr>
-      <w:bookmarkStart w:id="5" w:name="_Toc14160045"/>
+      <w:bookmarkStart w:id="6" w:name="_Toc14160045"/>
       <w:r>
         <w:rPr>
           <w:rFonts w:ascii="Arial" w:hAnsi="Arial" w:cs="Arial"/>
@@ -6051,7 +6313,7 @@
         </w:rPr>
         <w:t>PRODUCT BACKLOG</w:t>
       </w:r>
-      <w:bookmarkEnd w:id="5"/>
+      <w:bookmarkEnd w:id="6"/>
     </w:p>
     <w:p>
       <w:pPr>
@@ -6243,7 +6505,7 @@
           <w:szCs w:val="24"/>
         </w:rPr>
       </w:pPr>
-      <w:bookmarkStart w:id="6" w:name="_Toc14160046"/>
+      <w:bookmarkStart w:id="7" w:name="_Toc14160046"/>
       <w:r>
         <w:rPr>
           <w:rFonts w:ascii="Arial" w:hAnsi="Arial" w:cs="Arial"/>
@@ -6253,7 +6515,7 @@
         </w:rPr>
         <w:t>REQUISITOS NÃO FUNCIONAIS</w:t>
       </w:r>
-      <w:bookmarkEnd w:id="6"/>
+      <w:bookmarkEnd w:id="7"/>
     </w:p>
     <w:p>
       <w:pPr>
@@ -6443,7 +6705,7 @@
           <w:lang w:val="en-US"/>
         </w:rPr>
       </w:pPr>
-      <w:bookmarkStart w:id="7" w:name="_Toc14160047"/>
+      <w:bookmarkStart w:id="8" w:name="_Toc14160047"/>
       <w:r>
         <w:rPr>
           <w:rFonts w:ascii="Arial" w:hAnsi="Arial" w:cs="Arial"/>
@@ -6455,7 +6717,7 @@
         <w:lastRenderedPageBreak/>
         <w:t>PREMISSAS</w:t>
       </w:r>
-      <w:bookmarkEnd w:id="7"/>
+      <w:bookmarkEnd w:id="8"/>
     </w:p>
     <w:p>
       <w:pPr>
@@ -6808,7 +7070,7 @@
           <w:lang w:val="en-US"/>
         </w:rPr>
       </w:pPr>
-      <w:bookmarkStart w:id="8" w:name="_Toc14160048"/>
+      <w:bookmarkStart w:id="9" w:name="_Toc14160048"/>
       <w:r>
         <w:rPr>
           <w:rFonts w:ascii="Arial" w:hAnsi="Arial" w:cs="Arial"/>
@@ -6820,7 +7082,7 @@
         <w:lastRenderedPageBreak/>
         <w:t>RESTRIÇÕES</w:t>
       </w:r>
-      <w:bookmarkEnd w:id="8"/>
+      <w:bookmarkEnd w:id="9"/>
     </w:p>
     <w:p>
       <w:pPr>
@@ -7645,7 +7907,7 @@
           <w:szCs w:val="24"/>
         </w:rPr>
       </w:pPr>
-      <w:bookmarkStart w:id="9" w:name="_Toc14160049"/>
+      <w:bookmarkStart w:id="10" w:name="_Toc14160049"/>
       <w:r>
         <w:rPr>
           <w:rFonts w:ascii="Arial" w:hAnsi="Arial" w:cs="Arial"/>
@@ -7655,7 +7917,7 @@
         </w:rPr>
         <w:t>ANÁLISE DE RISCOS DE UM PROJETO</w:t>
       </w:r>
-      <w:bookmarkEnd w:id="9"/>
+      <w:bookmarkEnd w:id="10"/>
     </w:p>
     <w:p>
       <w:pPr>
@@ -7712,7 +7974,7 @@
                     </pic:cNvPicPr>
                   </pic:nvPicPr>
                   <pic:blipFill>
-                    <a:blip r:embed="rId16">
+                    <a:blip r:embed="rId17">
                       <a:extLst>
                         <a:ext uri="{28A0092B-C50C-407E-A947-70E740481C1C}">
                           <a14:useLocalDpi xmlns:a14="http://schemas.microsoft.com/office/drawing/2010/main" val="0"/>
@@ -7757,7 +8019,7 @@
           <w:rPr>
             <w:noProof/>
           </w:rPr>
-          <w:t>3</w:t>
+          <w:t>4</w:t>
         </w:r>
       </w:fldSimple>
       <w:r>
@@ -7781,7 +8043,7 @@
           <w:szCs w:val="24"/>
         </w:rPr>
       </w:pPr>
-      <w:bookmarkStart w:id="10" w:name="_Toc14160050"/>
+      <w:bookmarkStart w:id="11" w:name="_Toc14160050"/>
       <w:r>
         <w:rPr>
           <w:rFonts w:ascii="Arial" w:hAnsi="Arial" w:cs="Arial"/>
@@ -7792,7 +8054,7 @@
         <w:lastRenderedPageBreak/>
         <w:t>Nível e Planos de Ação para os Riscos</w:t>
       </w:r>
-      <w:bookmarkEnd w:id="10"/>
+      <w:bookmarkEnd w:id="11"/>
       <w:r>
         <w:rPr>
           <w:rFonts w:ascii="Arial" w:hAnsi="Arial" w:cs="Arial"/>
@@ -7885,7 +8147,7 @@
                     </pic:cNvPicPr>
                   </pic:nvPicPr>
                   <pic:blipFill>
-                    <a:blip r:embed="rId17">
+                    <a:blip r:embed="rId18">
                       <a:extLst>
                         <a:ext uri="{28A0092B-C50C-407E-A947-70E740481C1C}">
                           <a14:useLocalDpi xmlns:a14="http://schemas.microsoft.com/office/drawing/2010/main" val="0"/>
@@ -7931,7 +8193,7 @@
           <w:rPr>
             <w:noProof/>
           </w:rPr>
-          <w:t>4</w:t>
+          <w:t>5</w:t>
         </w:r>
       </w:fldSimple>
       <w:r>
@@ -7955,7 +8217,7 @@
           <w:szCs w:val="24"/>
         </w:rPr>
       </w:pPr>
-      <w:bookmarkStart w:id="11" w:name="_Toc14160051"/>
+      <w:bookmarkStart w:id="12" w:name="_Toc14160051"/>
       <w:r>
         <w:rPr>
           <w:rFonts w:ascii="Arial" w:hAnsi="Arial" w:cs="Arial"/>
@@ -7965,7 +8227,7 @@
         </w:rPr>
         <w:t>Planos de ação</w:t>
       </w:r>
-      <w:bookmarkEnd w:id="11"/>
+      <w:bookmarkEnd w:id="12"/>
       <w:r>
         <w:rPr>
           <w:rFonts w:ascii="Arial" w:hAnsi="Arial" w:cs="Arial"/>
@@ -9086,7 +9348,6 @@
           <w:sz w:val="24"/>
           <w:szCs w:val="24"/>
         </w:rPr>
-        <w:lastRenderedPageBreak/>
         <w:t xml:space="preserve">RISCO 14 </w:t>
       </w:r>
       <w:r>
@@ -9119,6 +9380,7 @@
           <w:sz w:val="24"/>
           <w:szCs w:val="24"/>
         </w:rPr>
+        <w:lastRenderedPageBreak/>
         <w:t xml:space="preserve">PLANO 14 </w:t>
       </w:r>
       <w:r>
@@ -9155,7 +9417,7 @@
           <w:szCs w:val="24"/>
         </w:rPr>
       </w:pPr>
-      <w:bookmarkStart w:id="12" w:name="_Toc14160052"/>
+      <w:bookmarkStart w:id="13" w:name="_Toc14160052"/>
       <w:r>
         <w:rPr>
           <w:rFonts w:ascii="Arial" w:hAnsi="Arial" w:cs="Arial"/>
@@ -9165,7 +9427,7 @@
         </w:rPr>
         <w:t>SPRINTS</w:t>
       </w:r>
-      <w:bookmarkEnd w:id="12"/>
+      <w:bookmarkEnd w:id="13"/>
     </w:p>
     <w:p>
       <w:pPr>
@@ -9210,7 +9472,7 @@
           <w:szCs w:val="24"/>
         </w:rPr>
       </w:pPr>
-      <w:bookmarkStart w:id="13" w:name="_Toc14160053"/>
+      <w:bookmarkStart w:id="14" w:name="_Toc14160053"/>
       <w:r>
         <w:rPr>
           <w:rFonts w:ascii="Arial" w:hAnsi="Arial" w:cs="Arial"/>
@@ -9220,7 +9482,7 @@
         </w:rPr>
         <w:t>Primeiro Sprint</w:t>
       </w:r>
-      <w:bookmarkEnd w:id="13"/>
+      <w:bookmarkEnd w:id="14"/>
     </w:p>
     <w:p>
       <w:pPr>
@@ -9281,7 +9543,7 @@
           <w:szCs w:val="24"/>
         </w:rPr>
       </w:pPr>
-      <w:bookmarkStart w:id="14" w:name="_Toc14160054"/>
+      <w:bookmarkStart w:id="15" w:name="_Toc14160054"/>
       <w:r>
         <w:rPr>
           <w:rFonts w:ascii="Arial" w:hAnsi="Arial" w:cs="Arial"/>
@@ -9291,7 +9553,7 @@
         </w:rPr>
         <w:t>Product Backlog</w:t>
       </w:r>
-      <w:bookmarkEnd w:id="14"/>
+      <w:bookmarkEnd w:id="15"/>
     </w:p>
     <w:p>
       <w:pPr>
@@ -9336,7 +9598,7 @@
           <w:szCs w:val="24"/>
         </w:rPr>
       </w:pPr>
-      <w:bookmarkStart w:id="15" w:name="_Toc14160055"/>
+      <w:bookmarkStart w:id="16" w:name="_Toc14160055"/>
       <w:r>
         <w:rPr>
           <w:rFonts w:ascii="Arial" w:hAnsi="Arial" w:cs="Arial"/>
@@ -9346,7 +9608,7 @@
         </w:rPr>
         <w:t>Sprint Backlog</w:t>
       </w:r>
-      <w:bookmarkEnd w:id="15"/>
+      <w:bookmarkEnd w:id="16"/>
     </w:p>
     <w:p>
       <w:pPr>
@@ -9437,7 +9699,7 @@
           <w:szCs w:val="24"/>
         </w:rPr>
       </w:pPr>
-      <w:bookmarkStart w:id="16" w:name="_Toc14160056"/>
+      <w:bookmarkStart w:id="17" w:name="_Toc14160056"/>
       <w:r>
         <w:rPr>
           <w:rFonts w:ascii="Arial" w:hAnsi="Arial" w:cs="Arial"/>
@@ -9447,7 +9709,7 @@
         </w:rPr>
         <w:t>Burn Down Chart</w:t>
       </w:r>
-      <w:bookmarkEnd w:id="16"/>
+      <w:bookmarkEnd w:id="17"/>
     </w:p>
     <w:p>
       <w:pPr>
@@ -9478,7 +9740,7 @@
                     </pic:cNvPicPr>
                   </pic:nvPicPr>
                   <pic:blipFill>
-                    <a:blip r:embed="rId18">
+                    <a:blip r:embed="rId19">
                       <a:extLst>
                         <a:ext uri="{28A0092B-C50C-407E-A947-70E740481C1C}">
                           <a14:useLocalDpi xmlns:a14="http://schemas.microsoft.com/office/drawing/2010/main" val="0"/>
@@ -9528,7 +9790,7 @@
           <w:rPr>
             <w:noProof/>
           </w:rPr>
-          <w:t>5</w:t>
+          <w:t>6</w:t>
         </w:r>
       </w:fldSimple>
       <w:r>
@@ -9551,7 +9813,7 @@
           <w:szCs w:val="24"/>
         </w:rPr>
       </w:pPr>
-      <w:bookmarkStart w:id="17" w:name="_Toc14160057"/>
+      <w:bookmarkStart w:id="18" w:name="_Toc14160057"/>
       <w:r>
         <w:rPr>
           <w:rFonts w:ascii="Arial" w:hAnsi="Arial" w:cs="Arial"/>
@@ -9562,7 +9824,7 @@
         <w:lastRenderedPageBreak/>
         <w:t>Diagramas</w:t>
       </w:r>
-      <w:bookmarkEnd w:id="17"/>
+      <w:bookmarkEnd w:id="18"/>
     </w:p>
     <w:p>
       <w:pPr>
@@ -9574,7 +9836,7 @@
           <w:szCs w:val="24"/>
         </w:rPr>
       </w:pPr>
-      <w:hyperlink r:id="rId19" w:tgtFrame="_blank" w:history="1">
+      <w:hyperlink r:id="rId20" w:tgtFrame="_blank" w:history="1">
         <w:r>
           <w:rPr>
             <w:rFonts w:ascii="Arial" w:hAnsi="Arial" w:cs="Arial"/>
@@ -9626,7 +9888,7 @@
                     </pic:cNvPicPr>
                   </pic:nvPicPr>
                   <pic:blipFill>
-                    <a:blip r:embed="rId20">
+                    <a:blip r:embed="rId21">
                       <a:extLst>
                         <a:ext uri="{28A0092B-C50C-407E-A947-70E740481C1C}">
                           <a14:useLocalDpi xmlns:a14="http://schemas.microsoft.com/office/drawing/2010/main" val="0"/>
@@ -9684,10 +9946,10 @@
             <v:path o:extrusionok="f" gradientshapeok="t" o:connecttype="rect"/>
             <o:lock v:ext="edit" aspectratio="t"/>
           </v:shapetype>
-          <v:shape id="_x0000_i1025" type="#_x0000_t75" style="width:439.45pt;height:596.4pt" o:ole="">
-            <v:imagedata r:id="rId21" o:title=""/>
+          <v:shape id="_x0000_i1025" type="#_x0000_t75" style="width:439.5pt;height:596.25pt" o:ole="">
+            <v:imagedata r:id="rId22" o:title=""/>
           </v:shape>
-          <o:OLEObject Type="Embed" ProgID="Visio.Drawing.15" ShapeID="_x0000_i1025" DrawAspect="Content" ObjectID="_1645543841" r:id="rId22"/>
+          <o:OLEObject Type="Embed" ProgID="Visio.Drawing.15" ShapeID="_x0000_i1025" DrawAspect="Content" ObjectID="_1645593697" r:id="rId23"/>
         </w:object>
       </w:r>
     </w:p>
@@ -9703,10 +9965,10 @@
       </w:pPr>
       <w:r>
         <w:object w:dxaOrig="9811" w:dyaOrig="12796" w14:anchorId="38B64F93">
-          <v:shape id="_x0000_i1026" type="#_x0000_t75" style="width:438.1pt;height:571.9pt" o:ole="">
-            <v:imagedata r:id="rId23" o:title=""/>
+          <v:shape id="_x0000_i1026" type="#_x0000_t75" style="width:438pt;height:572.25pt" o:ole="">
+            <v:imagedata r:id="rId24" o:title=""/>
           </v:shape>
-          <o:OLEObject Type="Embed" ProgID="Visio.Drawing.15" ShapeID="_x0000_i1026" DrawAspect="Content" ObjectID="_1645543842" r:id="rId24"/>
+          <o:OLEObject Type="Embed" ProgID="Visio.Drawing.15" ShapeID="_x0000_i1026" DrawAspect="Content" ObjectID="_1645593698" r:id="rId25"/>
         </w:object>
       </w:r>
     </w:p>
@@ -9726,7 +9988,7 @@
           <w:szCs w:val="24"/>
         </w:rPr>
       </w:pPr>
-      <w:bookmarkStart w:id="18" w:name="_Toc14160058"/>
+      <w:bookmarkStart w:id="19" w:name="_Toc14160058"/>
       <w:r>
         <w:rPr>
           <w:rFonts w:ascii="Arial" w:hAnsi="Arial" w:cs="Arial"/>
@@ -9736,7 +9998,7 @@
         </w:rPr>
         <w:t>Plano de testes</w:t>
       </w:r>
-      <w:bookmarkEnd w:id="18"/>
+      <w:bookmarkEnd w:id="19"/>
     </w:p>
     <w:p>
       <w:pPr>
@@ -9773,7 +10035,7 @@
           <w:szCs w:val="24"/>
         </w:rPr>
       </w:pPr>
-      <w:bookmarkStart w:id="19" w:name="_Toc14160059"/>
+      <w:bookmarkStart w:id="20" w:name="_Toc14160059"/>
       <w:r>
         <w:rPr>
           <w:rFonts w:ascii="Arial" w:hAnsi="Arial" w:cs="Arial"/>
@@ -9784,7 +10046,7 @@
         <w:lastRenderedPageBreak/>
         <w:t>Resultados</w:t>
       </w:r>
-      <w:bookmarkEnd w:id="19"/>
+      <w:bookmarkEnd w:id="20"/>
     </w:p>
     <w:p>
       <w:pPr>
@@ -9832,7 +10094,7 @@
                     </pic:cNvPicPr>
                   </pic:nvPicPr>
                   <pic:blipFill>
-                    <a:blip r:embed="rId25">
+                    <a:blip r:embed="rId26">
                       <a:extLst>
                         <a:ext uri="{28A0092B-C50C-407E-A947-70E740481C1C}">
                           <a14:useLocalDpi xmlns:a14="http://schemas.microsoft.com/office/drawing/2010/main" val="0"/>
@@ -9877,7 +10139,7 @@
           <w:rPr>
             <w:noProof/>
           </w:rPr>
-          <w:t>6</w:t>
+          <w:t>7</w:t>
         </w:r>
       </w:fldSimple>
       <w:r>
@@ -9911,7 +10173,7 @@
                     </pic:cNvPicPr>
                   </pic:nvPicPr>
                   <pic:blipFill>
-                    <a:blip r:embed="rId26">
+                    <a:blip r:embed="rId27">
                       <a:extLst>
                         <a:ext uri="{28A0092B-C50C-407E-A947-70E740481C1C}">
                           <a14:useLocalDpi xmlns:a14="http://schemas.microsoft.com/office/drawing/2010/main" val="0"/>
@@ -9956,7 +10218,7 @@
           <w:rPr>
             <w:noProof/>
           </w:rPr>
-          <w:t>7</w:t>
+          <w:t>8</w:t>
         </w:r>
       </w:fldSimple>
       <w:r>
@@ -9986,82 +10248,6 @@
                 <pic:pic xmlns:pic="http://schemas.openxmlformats.org/drawingml/2006/picture">
                   <pic:nvPicPr>
                     <pic:cNvPr id="0" name="Picture 20"/>
-                    <pic:cNvPicPr>
-                      <a:picLocks noChangeAspect="1" noChangeArrowheads="1"/>
-                    </pic:cNvPicPr>
-                  </pic:nvPicPr>
-                  <pic:blipFill>
-                    <a:blip r:embed="rId27">
-                      <a:extLst>
-                        <a:ext uri="{28A0092B-C50C-407E-A947-70E740481C1C}">
-                          <a14:useLocalDpi xmlns:a14="http://schemas.microsoft.com/office/drawing/2010/main" val="0"/>
-                        </a:ext>
-                      </a:extLst>
-                    </a:blip>
-                    <a:srcRect/>
-                    <a:stretch>
-                      <a:fillRect/>
-                    </a:stretch>
-                  </pic:blipFill>
-                  <pic:spPr bwMode="auto">
-                    <a:xfrm>
-                      <a:off x="0" y="0"/>
-                      <a:ext cx="5334000" cy="2295525"/>
-                    </a:xfrm>
-                    <a:prstGeom prst="rect">
-                      <a:avLst/>
-                    </a:prstGeom>
-                    <a:noFill/>
-                    <a:ln>
-                      <a:noFill/>
-                    </a:ln>
-                  </pic:spPr>
-                </pic:pic>
-              </a:graphicData>
-            </a:graphic>
-          </wp:inline>
-        </w:drawing>
-      </w:r>
-    </w:p>
-    <w:p>
-      <w:pPr>
-        <w:pStyle w:val="Legenda"/>
-        <w:ind w:left="1418" w:firstLine="709"/>
-      </w:pPr>
-      <w:r>
-        <w:t xml:space="preserve">Figura </w:t>
-      </w:r>
-      <w:fldSimple w:instr=" SEQ Figura \* ARABIC ">
-        <w:r>
-          <w:rPr>
-            <w:noProof/>
-          </w:rPr>
-          <w:t>8</w:t>
-        </w:r>
-      </w:fldSimple>
-      <w:r>
-        <w:t xml:space="preserve"> - Caso de teste: Login do hospital</w:t>
-      </w:r>
-    </w:p>
-    <w:p>
-      <w:r>
-        <w:rPr>
-          <w:noProof/>
-          <w:lang w:eastAsia="pt-BR"/>
-        </w:rPr>
-        <w:drawing>
-          <wp:inline distT="0" distB="0" distL="0" distR="0" wp14:anchorId="1BCD7B15" wp14:editId="49F73A47">
-            <wp:extent cx="5334000" cy="2295525"/>
-            <wp:effectExtent l="0" t="0" r="0" b="9525"/>
-            <wp:docPr id="35" name="Imagem 35"/>
-            <wp:cNvGraphicFramePr>
-              <a:graphicFrameLocks xmlns:a="http://schemas.openxmlformats.org/drawingml/2006/main" noChangeAspect="1"/>
-            </wp:cNvGraphicFramePr>
-            <a:graphic xmlns:a="http://schemas.openxmlformats.org/drawingml/2006/main">
-              <a:graphicData uri="http://schemas.openxmlformats.org/drawingml/2006/picture">
-                <pic:pic xmlns:pic="http://schemas.openxmlformats.org/drawingml/2006/picture">
-                  <pic:nvPicPr>
-                    <pic:cNvPr id="0" name="Picture 21"/>
                     <pic:cNvPicPr>
                       <a:picLocks noChangeAspect="1" noChangeArrowheads="1"/>
                     </pic:cNvPicPr>
@@ -10116,23 +10302,20 @@
         </w:r>
       </w:fldSimple>
       <w:r>
-        <w:t xml:space="preserve"> - Caso de teste: Login do paciente</w:t>
-      </w:r>
-    </w:p>
-    <w:p>
-      <w:pPr>
-        <w:pStyle w:val="Legenda"/>
-      </w:pPr>
+        <w:t xml:space="preserve"> - Caso de teste: Login do hospital</w:t>
+      </w:r>
+    </w:p>
+    <w:p>
       <w:r>
         <w:rPr>
           <w:noProof/>
           <w:lang w:eastAsia="pt-BR"/>
         </w:rPr>
         <w:drawing>
-          <wp:inline distT="0" distB="0" distL="0" distR="0" wp14:anchorId="17E7FA27" wp14:editId="43C45BCE">
-            <wp:extent cx="5334000" cy="1914525"/>
+          <wp:inline distT="0" distB="0" distL="0" distR="0" wp14:anchorId="1BCD7B15" wp14:editId="49F73A47">
+            <wp:extent cx="5334000" cy="2295525"/>
             <wp:effectExtent l="0" t="0" r="0" b="9525"/>
-            <wp:docPr id="36" name="Imagem 36"/>
+            <wp:docPr id="35" name="Imagem 35"/>
             <wp:cNvGraphicFramePr>
               <a:graphicFrameLocks xmlns:a="http://schemas.openxmlformats.org/drawingml/2006/main" noChangeAspect="1"/>
             </wp:cNvGraphicFramePr>
@@ -10140,7 +10323,7 @@
               <a:graphicData uri="http://schemas.openxmlformats.org/drawingml/2006/picture">
                 <pic:pic xmlns:pic="http://schemas.openxmlformats.org/drawingml/2006/picture">
                   <pic:nvPicPr>
-                    <pic:cNvPr id="0" name="Picture 22"/>
+                    <pic:cNvPr id="0" name="Picture 21"/>
                     <pic:cNvPicPr>
                       <a:picLocks noChangeAspect="1" noChangeArrowheads="1"/>
                     </pic:cNvPicPr>
@@ -10161,7 +10344,7 @@
                   <pic:spPr bwMode="auto">
                     <a:xfrm>
                       <a:off x="0" y="0"/>
-                      <a:ext cx="5334000" cy="1914525"/>
+                      <a:ext cx="5334000" cy="2295525"/>
                     </a:xfrm>
                     <a:prstGeom prst="rect">
                       <a:avLst/>
@@ -10195,21 +10378,23 @@
         </w:r>
       </w:fldSimple>
       <w:r>
-        <w:t xml:space="preserve"> - Caso de teste: Logout do hospital</w:t>
-      </w:r>
-    </w:p>
-    <w:p>
+        <w:t xml:space="preserve"> - Caso de teste: Login do paciente</w:t>
+      </w:r>
+    </w:p>
+    <w:p>
+      <w:pPr>
+        <w:pStyle w:val="Legenda"/>
+      </w:pPr>
       <w:r>
         <w:rPr>
           <w:noProof/>
           <w:lang w:eastAsia="pt-BR"/>
         </w:rPr>
-        <w:lastRenderedPageBreak/>
         <w:drawing>
-          <wp:inline distT="0" distB="0" distL="0" distR="0" wp14:anchorId="10203C06" wp14:editId="1E108722">
+          <wp:inline distT="0" distB="0" distL="0" distR="0" wp14:anchorId="17E7FA27" wp14:editId="43C45BCE">
             <wp:extent cx="5334000" cy="1914525"/>
             <wp:effectExtent l="0" t="0" r="0" b="9525"/>
-            <wp:docPr id="37" name="Imagem 37"/>
+            <wp:docPr id="36" name="Imagem 36"/>
             <wp:cNvGraphicFramePr>
               <a:graphicFrameLocks xmlns:a="http://schemas.openxmlformats.org/drawingml/2006/main" noChangeAspect="1"/>
             </wp:cNvGraphicFramePr>
@@ -10217,7 +10402,7 @@
               <a:graphicData uri="http://schemas.openxmlformats.org/drawingml/2006/picture">
                 <pic:pic xmlns:pic="http://schemas.openxmlformats.org/drawingml/2006/picture">
                   <pic:nvPicPr>
-                    <pic:cNvPr id="0" name="Picture 23"/>
+                    <pic:cNvPr id="0" name="Picture 22"/>
                     <pic:cNvPicPr>
                       <a:picLocks noChangeAspect="1" noChangeArrowheads="1"/>
                     </pic:cNvPicPr>
@@ -10272,6 +10457,83 @@
         </w:r>
       </w:fldSimple>
       <w:r>
+        <w:t xml:space="preserve"> - Caso de teste: Logout do hospital</w:t>
+      </w:r>
+    </w:p>
+    <w:p>
+      <w:r>
+        <w:rPr>
+          <w:noProof/>
+          <w:lang w:eastAsia="pt-BR"/>
+        </w:rPr>
+        <w:lastRenderedPageBreak/>
+        <w:drawing>
+          <wp:inline distT="0" distB="0" distL="0" distR="0" wp14:anchorId="10203C06" wp14:editId="1E108722">
+            <wp:extent cx="5334000" cy="1914525"/>
+            <wp:effectExtent l="0" t="0" r="0" b="9525"/>
+            <wp:docPr id="37" name="Imagem 37"/>
+            <wp:cNvGraphicFramePr>
+              <a:graphicFrameLocks xmlns:a="http://schemas.openxmlformats.org/drawingml/2006/main" noChangeAspect="1"/>
+            </wp:cNvGraphicFramePr>
+            <a:graphic xmlns:a="http://schemas.openxmlformats.org/drawingml/2006/main">
+              <a:graphicData uri="http://schemas.openxmlformats.org/drawingml/2006/picture">
+                <pic:pic xmlns:pic="http://schemas.openxmlformats.org/drawingml/2006/picture">
+                  <pic:nvPicPr>
+                    <pic:cNvPr id="0" name="Picture 23"/>
+                    <pic:cNvPicPr>
+                      <a:picLocks noChangeAspect="1" noChangeArrowheads="1"/>
+                    </pic:cNvPicPr>
+                  </pic:nvPicPr>
+                  <pic:blipFill>
+                    <a:blip r:embed="rId31">
+                      <a:extLst>
+                        <a:ext uri="{28A0092B-C50C-407E-A947-70E740481C1C}">
+                          <a14:useLocalDpi xmlns:a14="http://schemas.microsoft.com/office/drawing/2010/main" val="0"/>
+                        </a:ext>
+                      </a:extLst>
+                    </a:blip>
+                    <a:srcRect/>
+                    <a:stretch>
+                      <a:fillRect/>
+                    </a:stretch>
+                  </pic:blipFill>
+                  <pic:spPr bwMode="auto">
+                    <a:xfrm>
+                      <a:off x="0" y="0"/>
+                      <a:ext cx="5334000" cy="1914525"/>
+                    </a:xfrm>
+                    <a:prstGeom prst="rect">
+                      <a:avLst/>
+                    </a:prstGeom>
+                    <a:noFill/>
+                    <a:ln>
+                      <a:noFill/>
+                    </a:ln>
+                  </pic:spPr>
+                </pic:pic>
+              </a:graphicData>
+            </a:graphic>
+          </wp:inline>
+        </w:drawing>
+      </w:r>
+    </w:p>
+    <w:p>
+      <w:pPr>
+        <w:pStyle w:val="Legenda"/>
+        <w:ind w:left="1418" w:firstLine="709"/>
+      </w:pPr>
+      <w:r>
+        <w:t xml:space="preserve">Figura </w:t>
+      </w:r>
+      <w:fldSimple w:instr=" SEQ Figura \* ARABIC ">
+        <w:r>
+          <w:rPr>
+            <w:noProof/>
+          </w:rPr>
+          <w:t>12</w:t>
+        </w:r>
+      </w:fldSimple>
+      <w:r>
         <w:t xml:space="preserve"> - Caso de teste: Logout do paciente</w:t>
       </w:r>
     </w:p>
@@ -10292,7 +10554,7 @@
           <w:szCs w:val="24"/>
         </w:rPr>
       </w:pPr>
-      <w:bookmarkStart w:id="20" w:name="_Toc14160060"/>
+      <w:bookmarkStart w:id="21" w:name="_Toc14160060"/>
       <w:r>
         <w:rPr>
           <w:rFonts w:ascii="Arial" w:hAnsi="Arial" w:cs="Arial"/>
@@ -10311,7 +10573,7 @@
         </w:rPr>
         <w:t>Retrospectiva</w:t>
       </w:r>
-      <w:bookmarkEnd w:id="20"/>
+      <w:bookmarkEnd w:id="21"/>
     </w:p>
     <w:p>
       <w:pPr>
@@ -10323,7 +10585,7 @@
           <w:szCs w:val="24"/>
         </w:rPr>
       </w:pPr>
-      <w:hyperlink r:id="rId31" w:tgtFrame="_blank" w:history="1">
+      <w:hyperlink r:id="rId32" w:tgtFrame="_blank" w:history="1">
         <w:r>
           <w:rPr>
             <w:rFonts w:ascii="Arial" w:hAnsi="Arial" w:cs="Arial"/>
@@ -10393,7 +10655,7 @@
                     <pic:cNvPicPr/>
                   </pic:nvPicPr>
                   <pic:blipFill>
-                    <a:blip r:embed="rId32">
+                    <a:blip r:embed="rId33">
                       <a:extLst>
                         <a:ext uri="{28A0092B-C50C-407E-A947-70E740481C1C}">
                           <a14:useLocalDpi xmlns:a14="http://schemas.microsoft.com/office/drawing/2010/main" val="0"/>
@@ -10433,7 +10695,7 @@
           <w:rPr>
             <w:noProof/>
           </w:rPr>
-          <w:t>12</w:t>
+          <w:t>13</w:t>
         </w:r>
       </w:fldSimple>
       <w:r>
@@ -10462,7 +10724,7 @@
                     <pic:cNvPicPr/>
                   </pic:nvPicPr>
                   <pic:blipFill>
-                    <a:blip r:embed="rId33">
+                    <a:blip r:embed="rId34">
                       <a:extLst>
                         <a:ext uri="{28A0092B-C50C-407E-A947-70E740481C1C}">
                           <a14:useLocalDpi xmlns:a14="http://schemas.microsoft.com/office/drawing/2010/main" val="0"/>
@@ -10502,7 +10764,7 @@
           <w:rPr>
             <w:noProof/>
           </w:rPr>
-          <w:t>13</w:t>
+          <w:t>14</w:t>
         </w:r>
       </w:fldSimple>
       <w:r>
@@ -10538,7 +10800,7 @@
                     <pic:cNvPicPr/>
                   </pic:nvPicPr>
                   <pic:blipFill>
-                    <a:blip r:embed="rId34">
+                    <a:blip r:embed="rId35">
                       <a:extLst>
                         <a:ext uri="{28A0092B-C50C-407E-A947-70E740481C1C}">
                           <a14:useLocalDpi xmlns:a14="http://schemas.microsoft.com/office/drawing/2010/main" val="0"/>
@@ -10578,7 +10840,7 @@
           <w:rPr>
             <w:noProof/>
           </w:rPr>
-          <w:t>14</w:t>
+          <w:t>15</w:t>
         </w:r>
       </w:fldSimple>
       <w:r>
@@ -10607,7 +10869,7 @@
                     <pic:cNvPicPr/>
                   </pic:nvPicPr>
                   <pic:blipFill>
-                    <a:blip r:embed="rId35">
+                    <a:blip r:embed="rId36">
                       <a:extLst>
                         <a:ext uri="{28A0092B-C50C-407E-A947-70E740481C1C}">
                           <a14:useLocalDpi xmlns:a14="http://schemas.microsoft.com/office/drawing/2010/main" val="0"/>
@@ -10647,7 +10909,7 @@
           <w:rPr>
             <w:noProof/>
           </w:rPr>
-          <w:t>15</w:t>
+          <w:t>16</w:t>
         </w:r>
       </w:fldSimple>
       <w:r>
@@ -10676,7 +10938,7 @@
                     <pic:cNvPicPr/>
                   </pic:nvPicPr>
                   <pic:blipFill>
-                    <a:blip r:embed="rId36">
+                    <a:blip r:embed="rId37">
                       <a:extLst>
                         <a:ext uri="{28A0092B-C50C-407E-A947-70E740481C1C}">
                           <a14:useLocalDpi xmlns:a14="http://schemas.microsoft.com/office/drawing/2010/main" val="0"/>
@@ -10716,7 +10978,7 @@
           <w:rPr>
             <w:noProof/>
           </w:rPr>
-          <w:t>16</w:t>
+          <w:t>17</w:t>
         </w:r>
       </w:fldSimple>
       <w:r>
@@ -10740,7 +11002,7 @@
           <w:szCs w:val="24"/>
         </w:rPr>
       </w:pPr>
-      <w:bookmarkStart w:id="21" w:name="_Toc14160061"/>
+      <w:bookmarkStart w:id="22" w:name="_Toc14160061"/>
       <w:r>
         <w:rPr>
           <w:rFonts w:ascii="Arial" w:hAnsi="Arial" w:cs="Arial"/>
@@ -10750,7 +11012,7 @@
         </w:rPr>
         <w:t>Modelo de Dados</w:t>
       </w:r>
-      <w:bookmarkEnd w:id="21"/>
+      <w:bookmarkEnd w:id="22"/>
     </w:p>
     <w:p>
       <w:pPr>
@@ -10788,7 +11050,7 @@
           <w:szCs w:val="24"/>
         </w:rPr>
       </w:pPr>
-      <w:bookmarkStart w:id="22" w:name="_Toc14160062"/>
+      <w:bookmarkStart w:id="23" w:name="_Toc14160062"/>
       <w:r>
         <w:rPr>
           <w:rFonts w:ascii="Arial" w:hAnsi="Arial" w:cs="Arial"/>
@@ -10800,7 +11062,7 @@
         <w:lastRenderedPageBreak/>
         <w:t xml:space="preserve">Diagrama </w:t>
       </w:r>
-      <w:bookmarkEnd w:id="22"/>
+      <w:bookmarkEnd w:id="23"/>
       <w:r>
         <w:rPr>
           <w:rFonts w:ascii="Arial" w:hAnsi="Arial" w:cs="Arial"/>
@@ -10865,7 +11127,7 @@
           <w:szCs w:val="24"/>
         </w:rPr>
       </w:pPr>
-      <w:bookmarkStart w:id="23" w:name="_Toc14160063"/>
+      <w:bookmarkStart w:id="24" w:name="_Toc14160063"/>
       <w:r>
         <w:rPr>
           <w:rFonts w:ascii="Arial" w:hAnsi="Arial" w:cs="Arial"/>
@@ -10896,7 +11158,7 @@
         </w:rPr>
         <w:t xml:space="preserve"> do banco de dados</w:t>
       </w:r>
-      <w:bookmarkEnd w:id="23"/>
+      <w:bookmarkEnd w:id="24"/>
       <w:r>
         <w:rPr>
           <w:rFonts w:ascii="Arial" w:hAnsi="Arial" w:cs="Arial"/>
@@ -10939,10 +11201,10 @@
       </w:pPr>
       <w:r>
         <w:object w:dxaOrig="9660" w:dyaOrig="6796" w14:anchorId="60068DD0">
-          <v:shape id="_x0000_i1029" type="#_x0000_t75" style="width:438.8pt;height:309.05pt" o:ole="">
-            <v:imagedata r:id="rId37" o:title=""/>
+          <v:shape id="_x0000_i1027" type="#_x0000_t75" style="width:438.75pt;height:309pt" o:ole="">
+            <v:imagedata r:id="rId38" o:title=""/>
           </v:shape>
-          <o:OLEObject Type="Embed" ProgID="Visio.Drawing.15" ShapeID="_x0000_i1029" DrawAspect="Content" ObjectID="_1645543843" r:id="rId38"/>
+          <o:OLEObject Type="Embed" ProgID="Visio.Drawing.15" ShapeID="_x0000_i1027" DrawAspect="Content" ObjectID="_1645593699" r:id="rId39"/>
         </w:object>
       </w:r>
     </w:p>
@@ -10958,41 +11220,17 @@
       <w:r>
         <w:t xml:space="preserve">Figura </w:t>
       </w:r>
-      <w:r>
-        <w:fldChar w:fldCharType="begin"/>
-      </w:r>
-      <w:r>
-        <w:instrText xml:space="preserve"> SEQ Figura \* ARABIC </w:instrText>
-      </w:r>
-      <w:r>
-        <w:fldChar w:fldCharType="separate"/>
-      </w:r>
-      <w:r>
-        <w:rPr>
-          <w:noProof/>
-        </w:rPr>
-        <w:t>17</w:t>
-      </w:r>
-      <w:r>
-        <w:rPr>
-          <w:noProof/>
-        </w:rPr>
-        <w:fldChar w:fldCharType="end"/>
-      </w:r>
-      <w:r>
-        <w:t xml:space="preserve"> </w:t>
-      </w:r>
-      <w:r>
-        <w:t>–</w:t>
-      </w:r>
-      <w:r>
-        <w:t xml:space="preserve"> </w:t>
-      </w:r>
-      <w:r>
-        <w:t>Modelo lógico do banco de dados</w:t>
-      </w:r>
-      <w:bookmarkStart w:id="24" w:name="_GoBack"/>
-      <w:bookmarkEnd w:id="24"/>
+      <w:fldSimple w:instr=" SEQ Figura \* ARABIC ">
+        <w:r>
+          <w:rPr>
+            <w:noProof/>
+          </w:rPr>
+          <w:t>18</w:t>
+        </w:r>
+      </w:fldSimple>
+      <w:r>
+        <w:t xml:space="preserve"> – Modelo lógico do banco de dados</w:t>
+      </w:r>
     </w:p>
     <w:p>
       <w:pPr>
@@ -11080,6 +11318,7 @@
           <w:noProof/>
           <w:sz w:val="24"/>
           <w:szCs w:val="24"/>
+          <w:lang w:eastAsia="pt-BR"/>
         </w:rPr>
         <w:lastRenderedPageBreak/>
         <w:drawing>
@@ -11100,7 +11339,7 @@
                     </pic:cNvPicPr>
                   </pic:nvPicPr>
                   <pic:blipFill>
-                    <a:blip r:embed="rId39">
+                    <a:blip r:embed="rId40">
                       <a:extLst>
                         <a:ext uri="{28A0092B-C50C-407E-A947-70E740481C1C}">
                           <a14:useLocalDpi xmlns:a14="http://schemas.microsoft.com/office/drawing/2010/main" val="0"/>
@@ -11149,7 +11388,7 @@
           <w:rPr>
             <w:noProof/>
           </w:rPr>
-          <w:t>18</w:t>
+          <w:t>19</w:t>
         </w:r>
       </w:fldSimple>
       <w:r>
@@ -11172,6 +11411,7 @@
           <w:noProof/>
           <w:sz w:val="24"/>
           <w:szCs w:val="24"/>
+          <w:lang w:eastAsia="pt-BR"/>
         </w:rPr>
         <w:drawing>
           <wp:inline distT="0" distB="0" distL="0" distR="0" wp14:anchorId="00FC9B71" wp14:editId="0B93F86E">
@@ -11191,7 +11431,7 @@
                     </pic:cNvPicPr>
                   </pic:nvPicPr>
                   <pic:blipFill>
-                    <a:blip r:embed="rId40">
+                    <a:blip r:embed="rId41">
                       <a:extLst>
                         <a:ext uri="{28A0092B-C50C-407E-A947-70E740481C1C}">
                           <a14:useLocalDpi xmlns:a14="http://schemas.microsoft.com/office/drawing/2010/main" val="0"/>
@@ -11242,7 +11482,7 @@
           <w:rPr>
             <w:noProof/>
           </w:rPr>
-          <w:t>19</w:t>
+          <w:t>20</w:t>
         </w:r>
       </w:fldSimple>
       <w:r>
@@ -11267,6 +11507,7 @@
           <w:noProof/>
           <w:sz w:val="24"/>
           <w:szCs w:val="24"/>
+          <w:lang w:eastAsia="pt-BR"/>
         </w:rPr>
         <w:drawing>
           <wp:inline distT="0" distB="0" distL="0" distR="0" wp14:anchorId="660F3D5B" wp14:editId="4CF613EF">
@@ -11286,7 +11527,7 @@
                     </pic:cNvPicPr>
                   </pic:nvPicPr>
                   <pic:blipFill>
-                    <a:blip r:embed="rId41">
+                    <a:blip r:embed="rId42">
                       <a:extLst>
                         <a:ext uri="{28A0092B-C50C-407E-A947-70E740481C1C}">
                           <a14:useLocalDpi xmlns:a14="http://schemas.microsoft.com/office/drawing/2010/main" val="0"/>
@@ -11337,7 +11578,7 @@
           <w:rPr>
             <w:noProof/>
           </w:rPr>
-          <w:t>20</w:t>
+          <w:t>21</w:t>
         </w:r>
       </w:fldSimple>
       <w:r>
@@ -11701,7 +11942,7 @@
         </w:rPr>
         <w:t>NODEJS. API Reference Documentation. Disponível em: &lt;</w:t>
       </w:r>
-      <w:hyperlink r:id="rId42" w:history="1">
+      <w:hyperlink r:id="rId43" w:history="1">
         <w:r>
           <w:rPr>
             <w:rStyle w:val="Hyperlink"/>
@@ -11737,7 +11978,7 @@
         </w:rPr>
         <w:t>MONGODB. MongoDB Community Server. Disponível em: &lt;</w:t>
       </w:r>
-      <w:hyperlink r:id="rId43" w:history="1">
+      <w:hyperlink r:id="rId44" w:history="1">
         <w:r>
           <w:rPr>
             <w:rStyle w:val="Hyperlink"/>
@@ -11782,7 +12023,7 @@
         <w:tab/>
         <w:t>Componentes e Props. Disponível em: &lt;</w:t>
       </w:r>
-      <w:hyperlink r:id="rId44" w:history="1">
+      <w:hyperlink r:id="rId45" w:history="1">
         <w:r>
           <w:rPr>
             <w:rStyle w:val="Hyperlink"/>
@@ -11834,7 +12075,7 @@
         </w:rPr>
         <w:t>. Disponível em: &lt;</w:t>
       </w:r>
-      <w:hyperlink r:id="rId45" w:history="1">
+      <w:hyperlink r:id="rId46" w:history="1">
         <w:r>
           <w:rPr>
             <w:rStyle w:val="Hyperlink"/>
@@ -11870,7 +12111,7 @@
         </w:rPr>
         <w:t xml:space="preserve">REACT ROUTER DOM. Redirect. Disponível em: &lt; </w:t>
       </w:r>
-      <w:hyperlink r:id="rId46" w:history="1">
+      <w:hyperlink r:id="rId47" w:history="1">
         <w:r>
           <w:rPr>
             <w:rStyle w:val="Hyperlink"/>
@@ -11906,7 +12147,7 @@
         </w:rPr>
         <w:t xml:space="preserve">REACT ICONS. Font Awesome. Disponível em: &lt; </w:t>
       </w:r>
-      <w:hyperlink r:id="rId47" w:anchor="/" w:history="1">
+      <w:hyperlink r:id="rId48" w:anchor="/" w:history="1">
         <w:r>
           <w:rPr>
             <w:rStyle w:val="Hyperlink"/>
@@ -11942,7 +12183,7 @@
         </w:rPr>
         <w:t xml:space="preserve">GITHUB. Cep-promise. Disponível em: &lt; </w:t>
       </w:r>
-      <w:hyperlink r:id="rId48" w:history="1">
+      <w:hyperlink r:id="rId49" w:history="1">
         <w:r>
           <w:rPr>
             <w:rStyle w:val="Hyperlink"/>
@@ -11978,7 +12219,7 @@
         </w:rPr>
         <w:t>REACT NATIVE. Getting Started. Disponível em: &lt;</w:t>
       </w:r>
-      <w:hyperlink r:id="rId49" w:history="1">
+      <w:hyperlink r:id="rId50" w:history="1">
         <w:r>
           <w:rPr>
             <w:rStyle w:val="Hyperlink"/>
@@ -12014,7 +12255,7 @@
         </w:rPr>
         <w:t>REACT NATIVE. Text Input. Disponível em: &lt;</w:t>
       </w:r>
-      <w:hyperlink r:id="rId50" w:history="1">
+      <w:hyperlink r:id="rId51" w:history="1">
         <w:r>
           <w:rPr>
             <w:rStyle w:val="Hyperlink"/>
@@ -12059,7 +12300,7 @@
         </w:rPr>
         <w:t>Como organizar estilos no React Native. Disponível em: &lt;</w:t>
       </w:r>
-      <w:hyperlink r:id="rId51" w:history="1">
+      <w:hyperlink r:id="rId52" w:history="1">
         <w:r>
           <w:rPr>
             <w:rStyle w:val="Hyperlink"/>
@@ -12095,7 +12336,7 @@
         </w:rPr>
         <w:t>PROPROGRAMMING101. React Native: Custom navigation Transitions. Disponível em: &lt;</w:t>
       </w:r>
-      <w:hyperlink r:id="rId52" w:history="1">
+      <w:hyperlink r:id="rId53" w:history="1">
         <w:r>
           <w:rPr>
             <w:rStyle w:val="Hyperlink"/>
@@ -12131,7 +12372,7 @@
         </w:rPr>
         <w:t>REACT NAVIGATION. Configuring the header bar. Disponível em: &lt;</w:t>
       </w:r>
-      <w:hyperlink r:id="rId53" w:history="1">
+      <w:hyperlink r:id="rId54" w:history="1">
         <w:r>
           <w:rPr>
             <w:rStyle w:val="Hyperlink"/>
@@ -12346,9 +12587,9 @@
       </w:pPr>
     </w:p>
     <w:sectPr>
-      <w:headerReference w:type="even" r:id="rId54"/>
-      <w:headerReference w:type="default" r:id="rId55"/>
-      <w:footerReference w:type="default" r:id="rId56"/>
+      <w:headerReference w:type="even" r:id="rId55"/>
+      <w:headerReference w:type="default" r:id="rId56"/>
+      <w:footerReference w:type="default" r:id="rId57"/>
       <w:pgSz w:w="11906" w:h="16838" w:code="9"/>
       <w:pgMar w:top="1701" w:right="1134" w:bottom="1134" w:left="1701" w:header="709" w:footer="709" w:gutter="284"/>
       <w:cols w:space="708"/>
@@ -12359,7 +12600,7 @@
 </file>
 
 <file path=word/endnotes.xml><?xml version="1.0" encoding="utf-8"?>
-<w:endnotes xmlns:wpc="http://schemas.microsoft.com/office/word/2010/wordprocessingCanvas" xmlns:cx="http://schemas.microsoft.com/office/drawing/2014/chartex" xmlns:cx1="http://schemas.microsoft.com/office/drawing/2015/9/8/chartex" xmlns:cx2="http://schemas.microsoft.com/office/drawing/2015/10/21/chartex" xmlns:cx3="http://schemas.microsoft.com/office/drawing/2016/5/9/chartex" xmlns:cx4="http://schemas.microsoft.com/office/drawing/2016/5/10/chartex" xmlns:cx5="http://schemas.microsoft.com/office/drawing/2016/5/11/chartex" xmlns:cx6="http://schemas.microsoft.com/office/drawing/2016/5/12/chartex" xmlns:cx7="http://schemas.microsoft.com/office/drawing/2016/5/13/chartex" xmlns:cx8="http://schemas.microsoft.com/office/drawing/2016/5/14/chartex" xmlns:mc="http://schemas.openxmlformats.org/markup-compatibility/2006" xmlns:aink="http://schemas.microsoft.com/office/drawing/2016/ink" xmlns:am3d="http://schemas.microsoft.com/office/drawing/2017/model3d" xmlns:o="urn:schemas-microsoft-com:office:office" xmlns:r="http://schemas.openxmlformats.org/officeDocument/2006/relationships" xmlns:m="http://schemas.openxmlformats.org/officeDocument/2006/math" xmlns:v="urn:schemas-microsoft-com:vml" xmlns:wp14="http://schemas.microsoft.com/office/word/2010/wordprocessingDrawing" xmlns:wp="http://schemas.openxmlformats.org/drawingml/2006/wordprocessingDrawing" xmlns:w10="urn:schemas-microsoft-com:office:word" xmlns:w="http://schemas.openxmlformats.org/wordprocessingml/2006/main" xmlns:w14="http://schemas.microsoft.com/office/word/2010/wordml" xmlns:w15="http://schemas.microsoft.com/office/word/2012/wordml" xmlns:w16cid="http://schemas.microsoft.com/office/word/2016/wordml/cid" xmlns:w16se="http://schemas.microsoft.com/office/word/2015/wordml/symex" xmlns:wpg="http://schemas.microsoft.com/office/word/2010/wordprocessingGroup" xmlns:wpi="http://schemas.microsoft.com/office/word/2010/wordprocessingInk" xmlns:wne="http://schemas.microsoft.com/office/word/2006/wordml" xmlns:wps="http://schemas.microsoft.com/office/word/2010/wordprocessingShape" mc:Ignorable="w14 w15 w16se w16cid wp14">
+<w:endnotes xmlns:wpc="http://schemas.microsoft.com/office/word/2010/wordprocessingCanvas" xmlns:cx="http://schemas.microsoft.com/office/drawing/2014/chartex" xmlns:cx1="http://schemas.microsoft.com/office/drawing/2015/9/8/chartex" xmlns:mc="http://schemas.openxmlformats.org/markup-compatibility/2006" xmlns:o="urn:schemas-microsoft-com:office:office" xmlns:r="http://schemas.openxmlformats.org/officeDocument/2006/relationships" xmlns:m="http://schemas.openxmlformats.org/officeDocument/2006/math" xmlns:v="urn:schemas-microsoft-com:vml" xmlns:wp14="http://schemas.microsoft.com/office/word/2010/wordprocessingDrawing" xmlns:wp="http://schemas.openxmlformats.org/drawingml/2006/wordprocessingDrawing" xmlns:w10="urn:schemas-microsoft-com:office:word" xmlns:w="http://schemas.openxmlformats.org/wordprocessingml/2006/main" xmlns:w14="http://schemas.microsoft.com/office/word/2010/wordml" xmlns:w15="http://schemas.microsoft.com/office/word/2012/wordml" xmlns:w16se="http://schemas.microsoft.com/office/word/2015/wordml/symex" xmlns:wpg="http://schemas.microsoft.com/office/word/2010/wordprocessingGroup" xmlns:wpi="http://schemas.microsoft.com/office/word/2010/wordprocessingInk" xmlns:wne="http://schemas.microsoft.com/office/word/2006/wordml" xmlns:wps="http://schemas.microsoft.com/office/word/2010/wordprocessingShape" mc:Ignorable="w14 w15 w16se wp14">
   <w:endnote w:type="separator" w:id="-1">
     <w:p>
       <w:pPr>
@@ -12384,7 +12625,7 @@
 </file>
 
 <file path=word/footer1.xml><?xml version="1.0" encoding="utf-8"?>
-<w:ftr xmlns:wpc="http://schemas.microsoft.com/office/word/2010/wordprocessingCanvas" xmlns:cx="http://schemas.microsoft.com/office/drawing/2014/chartex" xmlns:cx1="http://schemas.microsoft.com/office/drawing/2015/9/8/chartex" xmlns:cx2="http://schemas.microsoft.com/office/drawing/2015/10/21/chartex" xmlns:cx3="http://schemas.microsoft.com/office/drawing/2016/5/9/chartex" xmlns:cx4="http://schemas.microsoft.com/office/drawing/2016/5/10/chartex" xmlns:cx5="http://schemas.microsoft.com/office/drawing/2016/5/11/chartex" xmlns:cx6="http://schemas.microsoft.com/office/drawing/2016/5/12/chartex" xmlns:cx7="http://schemas.microsoft.com/office/drawing/2016/5/13/chartex" xmlns:cx8="http://schemas.microsoft.com/office/drawing/2016/5/14/chartex" xmlns:mc="http://schemas.openxmlformats.org/markup-compatibility/2006" xmlns:aink="http://schemas.microsoft.com/office/drawing/2016/ink" xmlns:am3d="http://schemas.microsoft.com/office/drawing/2017/model3d" xmlns:o="urn:schemas-microsoft-com:office:office" xmlns:r="http://schemas.openxmlformats.org/officeDocument/2006/relationships" xmlns:m="http://schemas.openxmlformats.org/officeDocument/2006/math" xmlns:v="urn:schemas-microsoft-com:vml" xmlns:wp14="http://schemas.microsoft.com/office/word/2010/wordprocessingDrawing" xmlns:wp="http://schemas.openxmlformats.org/drawingml/2006/wordprocessingDrawing" xmlns:w10="urn:schemas-microsoft-com:office:word" xmlns:w="http://schemas.openxmlformats.org/wordprocessingml/2006/main" xmlns:w14="http://schemas.microsoft.com/office/word/2010/wordml" xmlns:w15="http://schemas.microsoft.com/office/word/2012/wordml" xmlns:w16cid="http://schemas.microsoft.com/office/word/2016/wordml/cid" xmlns:w16se="http://schemas.microsoft.com/office/word/2015/wordml/symex" xmlns:wpg="http://schemas.microsoft.com/office/word/2010/wordprocessingGroup" xmlns:wpi="http://schemas.microsoft.com/office/word/2010/wordprocessingInk" xmlns:wne="http://schemas.microsoft.com/office/word/2006/wordml" xmlns:wps="http://schemas.microsoft.com/office/word/2010/wordprocessingShape" mc:Ignorable="w14 w15 w16se w16cid wp14">
+<w:ftr xmlns:wpc="http://schemas.microsoft.com/office/word/2010/wordprocessingCanvas" xmlns:cx="http://schemas.microsoft.com/office/drawing/2014/chartex" xmlns:cx1="http://schemas.microsoft.com/office/drawing/2015/9/8/chartex" xmlns:mc="http://schemas.openxmlformats.org/markup-compatibility/2006" xmlns:o="urn:schemas-microsoft-com:office:office" xmlns:r="http://schemas.openxmlformats.org/officeDocument/2006/relationships" xmlns:m="http://schemas.openxmlformats.org/officeDocument/2006/math" xmlns:v="urn:schemas-microsoft-com:vml" xmlns:wp14="http://schemas.microsoft.com/office/word/2010/wordprocessingDrawing" xmlns:wp="http://schemas.openxmlformats.org/drawingml/2006/wordprocessingDrawing" xmlns:w10="urn:schemas-microsoft-com:office:word" xmlns:w="http://schemas.openxmlformats.org/wordprocessingml/2006/main" xmlns:w14="http://schemas.microsoft.com/office/word/2010/wordml" xmlns:w15="http://schemas.microsoft.com/office/word/2012/wordml" xmlns:w16se="http://schemas.microsoft.com/office/word/2015/wordml/symex" xmlns:wpg="http://schemas.microsoft.com/office/word/2010/wordprocessingGroup" xmlns:wpi="http://schemas.microsoft.com/office/word/2010/wordprocessingInk" xmlns:wne="http://schemas.microsoft.com/office/word/2006/wordml" xmlns:wps="http://schemas.microsoft.com/office/word/2010/wordprocessingShape" mc:Ignorable="w14 w15 w16se wp14">
   <w:p>
     <w:pPr>
       <w:pStyle w:val="Rodap"/>
@@ -12394,7 +12635,7 @@
 </file>
 
 <file path=word/footer2.xml><?xml version="1.0" encoding="utf-8"?>
-<w:ftr xmlns:wpc="http://schemas.microsoft.com/office/word/2010/wordprocessingCanvas" xmlns:cx="http://schemas.microsoft.com/office/drawing/2014/chartex" xmlns:cx1="http://schemas.microsoft.com/office/drawing/2015/9/8/chartex" xmlns:cx2="http://schemas.microsoft.com/office/drawing/2015/10/21/chartex" xmlns:cx3="http://schemas.microsoft.com/office/drawing/2016/5/9/chartex" xmlns:cx4="http://schemas.microsoft.com/office/drawing/2016/5/10/chartex" xmlns:cx5="http://schemas.microsoft.com/office/drawing/2016/5/11/chartex" xmlns:cx6="http://schemas.microsoft.com/office/drawing/2016/5/12/chartex" xmlns:cx7="http://schemas.microsoft.com/office/drawing/2016/5/13/chartex" xmlns:cx8="http://schemas.microsoft.com/office/drawing/2016/5/14/chartex" xmlns:mc="http://schemas.openxmlformats.org/markup-compatibility/2006" xmlns:aink="http://schemas.microsoft.com/office/drawing/2016/ink" xmlns:am3d="http://schemas.microsoft.com/office/drawing/2017/model3d" xmlns:o="urn:schemas-microsoft-com:office:office" xmlns:r="http://schemas.openxmlformats.org/officeDocument/2006/relationships" xmlns:m="http://schemas.openxmlformats.org/officeDocument/2006/math" xmlns:v="urn:schemas-microsoft-com:vml" xmlns:wp14="http://schemas.microsoft.com/office/word/2010/wordprocessingDrawing" xmlns:wp="http://schemas.openxmlformats.org/drawingml/2006/wordprocessingDrawing" xmlns:w10="urn:schemas-microsoft-com:office:word" xmlns:w="http://schemas.openxmlformats.org/wordprocessingml/2006/main" xmlns:w14="http://schemas.microsoft.com/office/word/2010/wordml" xmlns:w15="http://schemas.microsoft.com/office/word/2012/wordml" xmlns:w16cid="http://schemas.microsoft.com/office/word/2016/wordml/cid" xmlns:w16se="http://schemas.microsoft.com/office/word/2015/wordml/symex" xmlns:wpg="http://schemas.microsoft.com/office/word/2010/wordprocessingGroup" xmlns:wpi="http://schemas.microsoft.com/office/word/2010/wordprocessingInk" xmlns:wne="http://schemas.microsoft.com/office/word/2006/wordml" xmlns:wps="http://schemas.microsoft.com/office/word/2010/wordprocessingShape" mc:Ignorable="w14 w15 w16se w16cid wp14">
+<w:ftr xmlns:wpc="http://schemas.microsoft.com/office/word/2010/wordprocessingCanvas" xmlns:cx="http://schemas.microsoft.com/office/drawing/2014/chartex" xmlns:cx1="http://schemas.microsoft.com/office/drawing/2015/9/8/chartex" xmlns:mc="http://schemas.openxmlformats.org/markup-compatibility/2006" xmlns:o="urn:schemas-microsoft-com:office:office" xmlns:r="http://schemas.openxmlformats.org/officeDocument/2006/relationships" xmlns:m="http://schemas.openxmlformats.org/officeDocument/2006/math" xmlns:v="urn:schemas-microsoft-com:vml" xmlns:wp14="http://schemas.microsoft.com/office/word/2010/wordprocessingDrawing" xmlns:wp="http://schemas.openxmlformats.org/drawingml/2006/wordprocessingDrawing" xmlns:w10="urn:schemas-microsoft-com:office:word" xmlns:w="http://schemas.openxmlformats.org/wordprocessingml/2006/main" xmlns:w14="http://schemas.microsoft.com/office/word/2010/wordml" xmlns:w15="http://schemas.microsoft.com/office/word/2012/wordml" xmlns:w16se="http://schemas.microsoft.com/office/word/2015/wordml/symex" xmlns:wpg="http://schemas.microsoft.com/office/word/2010/wordprocessingGroup" xmlns:wpi="http://schemas.microsoft.com/office/word/2010/wordprocessingInk" xmlns:wne="http://schemas.microsoft.com/office/word/2006/wordml" xmlns:wps="http://schemas.microsoft.com/office/word/2010/wordprocessingShape" mc:Ignorable="w14 w15 w16se wp14">
   <w:p>
     <w:pPr>
       <w:pStyle w:val="Rodap"/>
@@ -12410,7 +12651,7 @@
 </file>
 
 <file path=word/footer3.xml><?xml version="1.0" encoding="utf-8"?>
-<w:ftr xmlns:wpc="http://schemas.microsoft.com/office/word/2010/wordprocessingCanvas" xmlns:cx="http://schemas.microsoft.com/office/drawing/2014/chartex" xmlns:cx1="http://schemas.microsoft.com/office/drawing/2015/9/8/chartex" xmlns:cx2="http://schemas.microsoft.com/office/drawing/2015/10/21/chartex" xmlns:cx3="http://schemas.microsoft.com/office/drawing/2016/5/9/chartex" xmlns:cx4="http://schemas.microsoft.com/office/drawing/2016/5/10/chartex" xmlns:cx5="http://schemas.microsoft.com/office/drawing/2016/5/11/chartex" xmlns:cx6="http://schemas.microsoft.com/office/drawing/2016/5/12/chartex" xmlns:cx7="http://schemas.microsoft.com/office/drawing/2016/5/13/chartex" xmlns:cx8="http://schemas.microsoft.com/office/drawing/2016/5/14/chartex" xmlns:mc="http://schemas.openxmlformats.org/markup-compatibility/2006" xmlns:aink="http://schemas.microsoft.com/office/drawing/2016/ink" xmlns:am3d="http://schemas.microsoft.com/office/drawing/2017/model3d" xmlns:o="urn:schemas-microsoft-com:office:office" xmlns:r="http://schemas.openxmlformats.org/officeDocument/2006/relationships" xmlns:m="http://schemas.openxmlformats.org/officeDocument/2006/math" xmlns:v="urn:schemas-microsoft-com:vml" xmlns:wp14="http://schemas.microsoft.com/office/word/2010/wordprocessingDrawing" xmlns:wp="http://schemas.openxmlformats.org/drawingml/2006/wordprocessingDrawing" xmlns:w10="urn:schemas-microsoft-com:office:word" xmlns:w="http://schemas.openxmlformats.org/wordprocessingml/2006/main" xmlns:w14="http://schemas.microsoft.com/office/word/2010/wordml" xmlns:w15="http://schemas.microsoft.com/office/word/2012/wordml" xmlns:w16cid="http://schemas.microsoft.com/office/word/2016/wordml/cid" xmlns:w16se="http://schemas.microsoft.com/office/word/2015/wordml/symex" xmlns:wpg="http://schemas.microsoft.com/office/word/2010/wordprocessingGroup" xmlns:wpi="http://schemas.microsoft.com/office/word/2010/wordprocessingInk" xmlns:wne="http://schemas.microsoft.com/office/word/2006/wordml" xmlns:wps="http://schemas.microsoft.com/office/word/2010/wordprocessingShape" mc:Ignorable="w14 w15 w16se w16cid wp14">
+<w:ftr xmlns:wpc="http://schemas.microsoft.com/office/word/2010/wordprocessingCanvas" xmlns:cx="http://schemas.microsoft.com/office/drawing/2014/chartex" xmlns:cx1="http://schemas.microsoft.com/office/drawing/2015/9/8/chartex" xmlns:mc="http://schemas.openxmlformats.org/markup-compatibility/2006" xmlns:o="urn:schemas-microsoft-com:office:office" xmlns:r="http://schemas.openxmlformats.org/officeDocument/2006/relationships" xmlns:m="http://schemas.openxmlformats.org/officeDocument/2006/math" xmlns:v="urn:schemas-microsoft-com:vml" xmlns:wp14="http://schemas.microsoft.com/office/word/2010/wordprocessingDrawing" xmlns:wp="http://schemas.openxmlformats.org/drawingml/2006/wordprocessingDrawing" xmlns:w10="urn:schemas-microsoft-com:office:word" xmlns:w="http://schemas.openxmlformats.org/wordprocessingml/2006/main" xmlns:w14="http://schemas.microsoft.com/office/word/2010/wordml" xmlns:w15="http://schemas.microsoft.com/office/word/2012/wordml" xmlns:w16se="http://schemas.microsoft.com/office/word/2015/wordml/symex" xmlns:wpg="http://schemas.microsoft.com/office/word/2010/wordprocessingGroup" xmlns:wpi="http://schemas.microsoft.com/office/word/2010/wordprocessingInk" xmlns:wne="http://schemas.microsoft.com/office/word/2006/wordml" xmlns:wps="http://schemas.microsoft.com/office/word/2010/wordprocessingShape" mc:Ignorable="w14 w15 w16se wp14">
   <w:p>
     <w:pPr>
       <w:pStyle w:val="Rodap"/>
@@ -12420,7 +12661,7 @@
 </file>
 
 <file path=word/footer4.xml><?xml version="1.0" encoding="utf-8"?>
-<w:ftr xmlns:wpc="http://schemas.microsoft.com/office/word/2010/wordprocessingCanvas" xmlns:cx="http://schemas.microsoft.com/office/drawing/2014/chartex" xmlns:cx1="http://schemas.microsoft.com/office/drawing/2015/9/8/chartex" xmlns:cx2="http://schemas.microsoft.com/office/drawing/2015/10/21/chartex" xmlns:cx3="http://schemas.microsoft.com/office/drawing/2016/5/9/chartex" xmlns:cx4="http://schemas.microsoft.com/office/drawing/2016/5/10/chartex" xmlns:cx5="http://schemas.microsoft.com/office/drawing/2016/5/11/chartex" xmlns:cx6="http://schemas.microsoft.com/office/drawing/2016/5/12/chartex" xmlns:cx7="http://schemas.microsoft.com/office/drawing/2016/5/13/chartex" xmlns:cx8="http://schemas.microsoft.com/office/drawing/2016/5/14/chartex" xmlns:mc="http://schemas.openxmlformats.org/markup-compatibility/2006" xmlns:aink="http://schemas.microsoft.com/office/drawing/2016/ink" xmlns:am3d="http://schemas.microsoft.com/office/drawing/2017/model3d" xmlns:o="urn:schemas-microsoft-com:office:office" xmlns:r="http://schemas.openxmlformats.org/officeDocument/2006/relationships" xmlns:m="http://schemas.openxmlformats.org/officeDocument/2006/math" xmlns:v="urn:schemas-microsoft-com:vml" xmlns:wp14="http://schemas.microsoft.com/office/word/2010/wordprocessingDrawing" xmlns:wp="http://schemas.openxmlformats.org/drawingml/2006/wordprocessingDrawing" xmlns:w10="urn:schemas-microsoft-com:office:word" xmlns:w="http://schemas.openxmlformats.org/wordprocessingml/2006/main" xmlns:w14="http://schemas.microsoft.com/office/word/2010/wordml" xmlns:w15="http://schemas.microsoft.com/office/word/2012/wordml" xmlns:w16cid="http://schemas.microsoft.com/office/word/2016/wordml/cid" xmlns:w16se="http://schemas.microsoft.com/office/word/2015/wordml/symex" xmlns:wpg="http://schemas.microsoft.com/office/word/2010/wordprocessingGroup" xmlns:wpi="http://schemas.microsoft.com/office/word/2010/wordprocessingInk" xmlns:wne="http://schemas.microsoft.com/office/word/2006/wordml" xmlns:wps="http://schemas.microsoft.com/office/word/2010/wordprocessingShape" mc:Ignorable="w14 w15 w16se w16cid wp14">
+<w:ftr xmlns:wpc="http://schemas.microsoft.com/office/word/2010/wordprocessingCanvas" xmlns:cx="http://schemas.microsoft.com/office/drawing/2014/chartex" xmlns:cx1="http://schemas.microsoft.com/office/drawing/2015/9/8/chartex" xmlns:mc="http://schemas.openxmlformats.org/markup-compatibility/2006" xmlns:o="urn:schemas-microsoft-com:office:office" xmlns:r="http://schemas.openxmlformats.org/officeDocument/2006/relationships" xmlns:m="http://schemas.openxmlformats.org/officeDocument/2006/math" xmlns:v="urn:schemas-microsoft-com:vml" xmlns:wp14="http://schemas.microsoft.com/office/word/2010/wordprocessingDrawing" xmlns:wp="http://schemas.openxmlformats.org/drawingml/2006/wordprocessingDrawing" xmlns:w10="urn:schemas-microsoft-com:office:word" xmlns:w="http://schemas.openxmlformats.org/wordprocessingml/2006/main" xmlns:w14="http://schemas.microsoft.com/office/word/2010/wordml" xmlns:w15="http://schemas.microsoft.com/office/word/2012/wordml" xmlns:w16se="http://schemas.microsoft.com/office/word/2015/wordml/symex" xmlns:wpg="http://schemas.microsoft.com/office/word/2010/wordprocessingGroup" xmlns:wpi="http://schemas.microsoft.com/office/word/2010/wordprocessingInk" xmlns:wne="http://schemas.microsoft.com/office/word/2006/wordml" xmlns:wps="http://schemas.microsoft.com/office/word/2010/wordprocessingShape" mc:Ignorable="w14 w15 w16se wp14">
   <w:p>
     <w:pPr>
       <w:pStyle w:val="Rodap"/>
@@ -12436,7 +12677,7 @@
 </file>
 
 <file path=word/footnotes.xml><?xml version="1.0" encoding="utf-8"?>
-<w:footnotes xmlns:wpc="http://schemas.microsoft.com/office/word/2010/wordprocessingCanvas" xmlns:cx="http://schemas.microsoft.com/office/drawing/2014/chartex" xmlns:cx1="http://schemas.microsoft.com/office/drawing/2015/9/8/chartex" xmlns:cx2="http://schemas.microsoft.com/office/drawing/2015/10/21/chartex" xmlns:cx3="http://schemas.microsoft.com/office/drawing/2016/5/9/chartex" xmlns:cx4="http://schemas.microsoft.com/office/drawing/2016/5/10/chartex" xmlns:cx5="http://schemas.microsoft.com/office/drawing/2016/5/11/chartex" xmlns:cx6="http://schemas.microsoft.com/office/drawing/2016/5/12/chartex" xmlns:cx7="http://schemas.microsoft.com/office/drawing/2016/5/13/chartex" xmlns:cx8="http://schemas.microsoft.com/office/drawing/2016/5/14/chartex" xmlns:mc="http://schemas.openxmlformats.org/markup-compatibility/2006" xmlns:aink="http://schemas.microsoft.com/office/drawing/2016/ink" xmlns:am3d="http://schemas.microsoft.com/office/drawing/2017/model3d" xmlns:o="urn:schemas-microsoft-com:office:office" xmlns:r="http://schemas.openxmlformats.org/officeDocument/2006/relationships" xmlns:m="http://schemas.openxmlformats.org/officeDocument/2006/math" xmlns:v="urn:schemas-microsoft-com:vml" xmlns:wp14="http://schemas.microsoft.com/office/word/2010/wordprocessingDrawing" xmlns:wp="http://schemas.openxmlformats.org/drawingml/2006/wordprocessingDrawing" xmlns:w10="urn:schemas-microsoft-com:office:word" xmlns:w="http://schemas.openxmlformats.org/wordprocessingml/2006/main" xmlns:w14="http://schemas.microsoft.com/office/word/2010/wordml" xmlns:w15="http://schemas.microsoft.com/office/word/2012/wordml" xmlns:w16cid="http://schemas.microsoft.com/office/word/2016/wordml/cid" xmlns:w16se="http://schemas.microsoft.com/office/word/2015/wordml/symex" xmlns:wpg="http://schemas.microsoft.com/office/word/2010/wordprocessingGroup" xmlns:wpi="http://schemas.microsoft.com/office/word/2010/wordprocessingInk" xmlns:wne="http://schemas.microsoft.com/office/word/2006/wordml" xmlns:wps="http://schemas.microsoft.com/office/word/2010/wordprocessingShape" mc:Ignorable="w14 w15 w16se w16cid wp14">
+<w:footnotes xmlns:wpc="http://schemas.microsoft.com/office/word/2010/wordprocessingCanvas" xmlns:cx="http://schemas.microsoft.com/office/drawing/2014/chartex" xmlns:cx1="http://schemas.microsoft.com/office/drawing/2015/9/8/chartex" xmlns:mc="http://schemas.openxmlformats.org/markup-compatibility/2006" xmlns:o="urn:schemas-microsoft-com:office:office" xmlns:r="http://schemas.openxmlformats.org/officeDocument/2006/relationships" xmlns:m="http://schemas.openxmlformats.org/officeDocument/2006/math" xmlns:v="urn:schemas-microsoft-com:vml" xmlns:wp14="http://schemas.microsoft.com/office/word/2010/wordprocessingDrawing" xmlns:wp="http://schemas.openxmlformats.org/drawingml/2006/wordprocessingDrawing" xmlns:w10="urn:schemas-microsoft-com:office:word" xmlns:w="http://schemas.openxmlformats.org/wordprocessingml/2006/main" xmlns:w14="http://schemas.microsoft.com/office/word/2010/wordml" xmlns:w15="http://schemas.microsoft.com/office/word/2012/wordml" xmlns:w16se="http://schemas.microsoft.com/office/word/2015/wordml/symex" xmlns:wpg="http://schemas.microsoft.com/office/word/2010/wordprocessingGroup" xmlns:wpi="http://schemas.microsoft.com/office/word/2010/wordprocessingInk" xmlns:wne="http://schemas.microsoft.com/office/word/2006/wordml" xmlns:wps="http://schemas.microsoft.com/office/word/2010/wordprocessingShape" mc:Ignorable="w14 w15 w16se wp14">
   <w:footnote w:type="separator" w:id="-1">
     <w:p>
       <w:pPr>
@@ -12461,7 +12702,7 @@
 </file>
 
 <file path=word/header1.xml><?xml version="1.0" encoding="utf-8"?>
-<w:hdr xmlns:wpc="http://schemas.microsoft.com/office/word/2010/wordprocessingCanvas" xmlns:cx="http://schemas.microsoft.com/office/drawing/2014/chartex" xmlns:cx1="http://schemas.microsoft.com/office/drawing/2015/9/8/chartex" xmlns:cx2="http://schemas.microsoft.com/office/drawing/2015/10/21/chartex" xmlns:cx3="http://schemas.microsoft.com/office/drawing/2016/5/9/chartex" xmlns:cx4="http://schemas.microsoft.com/office/drawing/2016/5/10/chartex" xmlns:cx5="http://schemas.microsoft.com/office/drawing/2016/5/11/chartex" xmlns:cx6="http://schemas.microsoft.com/office/drawing/2016/5/12/chartex" xmlns:cx7="http://schemas.microsoft.com/office/drawing/2016/5/13/chartex" xmlns:cx8="http://schemas.microsoft.com/office/drawing/2016/5/14/chartex" xmlns:mc="http://schemas.openxmlformats.org/markup-compatibility/2006" xmlns:aink="http://schemas.microsoft.com/office/drawing/2016/ink" xmlns:am3d="http://schemas.microsoft.com/office/drawing/2017/model3d" xmlns:o="urn:schemas-microsoft-com:office:office" xmlns:r="http://schemas.openxmlformats.org/officeDocument/2006/relationships" xmlns:m="http://schemas.openxmlformats.org/officeDocument/2006/math" xmlns:v="urn:schemas-microsoft-com:vml" xmlns:wp14="http://schemas.microsoft.com/office/word/2010/wordprocessingDrawing" xmlns:wp="http://schemas.openxmlformats.org/drawingml/2006/wordprocessingDrawing" xmlns:w10="urn:schemas-microsoft-com:office:word" xmlns:w="http://schemas.openxmlformats.org/wordprocessingml/2006/main" xmlns:w14="http://schemas.microsoft.com/office/word/2010/wordml" xmlns:w15="http://schemas.microsoft.com/office/word/2012/wordml" xmlns:w16cid="http://schemas.microsoft.com/office/word/2016/wordml/cid" xmlns:w16se="http://schemas.microsoft.com/office/word/2015/wordml/symex" xmlns:wpg="http://schemas.microsoft.com/office/word/2010/wordprocessingGroup" xmlns:wpi="http://schemas.microsoft.com/office/word/2010/wordprocessingInk" xmlns:wne="http://schemas.microsoft.com/office/word/2006/wordml" xmlns:wps="http://schemas.microsoft.com/office/word/2010/wordprocessingShape" mc:Ignorable="w14 w15 w16se w16cid wp14">
+<w:hdr xmlns:wpc="http://schemas.microsoft.com/office/word/2010/wordprocessingCanvas" xmlns:cx="http://schemas.microsoft.com/office/drawing/2014/chartex" xmlns:cx1="http://schemas.microsoft.com/office/drawing/2015/9/8/chartex" xmlns:mc="http://schemas.openxmlformats.org/markup-compatibility/2006" xmlns:o="urn:schemas-microsoft-com:office:office" xmlns:r="http://schemas.openxmlformats.org/officeDocument/2006/relationships" xmlns:m="http://schemas.openxmlformats.org/officeDocument/2006/math" xmlns:v="urn:schemas-microsoft-com:vml" xmlns:wp14="http://schemas.microsoft.com/office/word/2010/wordprocessingDrawing" xmlns:wp="http://schemas.openxmlformats.org/drawingml/2006/wordprocessingDrawing" xmlns:w10="urn:schemas-microsoft-com:office:word" xmlns:w="http://schemas.openxmlformats.org/wordprocessingml/2006/main" xmlns:w14="http://schemas.microsoft.com/office/word/2010/wordml" xmlns:w15="http://schemas.microsoft.com/office/word/2012/wordml" xmlns:w16se="http://schemas.microsoft.com/office/word/2015/wordml/symex" xmlns:wpg="http://schemas.microsoft.com/office/word/2010/wordprocessingGroup" xmlns:wpi="http://schemas.microsoft.com/office/word/2010/wordprocessingInk" xmlns:wne="http://schemas.microsoft.com/office/word/2006/wordml" xmlns:wps="http://schemas.microsoft.com/office/word/2010/wordprocessingShape" mc:Ignorable="w14 w15 w16se wp14">
   <w:p>
     <w:pPr>
       <w:pStyle w:val="Cabealho"/>
@@ -12476,7 +12717,7 @@
 </file>
 
 <file path=word/header2.xml><?xml version="1.0" encoding="utf-8"?>
-<w:hdr xmlns:wpc="http://schemas.microsoft.com/office/word/2010/wordprocessingCanvas" xmlns:cx="http://schemas.microsoft.com/office/drawing/2014/chartex" xmlns:cx1="http://schemas.microsoft.com/office/drawing/2015/9/8/chartex" xmlns:cx2="http://schemas.microsoft.com/office/drawing/2015/10/21/chartex" xmlns:cx3="http://schemas.microsoft.com/office/drawing/2016/5/9/chartex" xmlns:cx4="http://schemas.microsoft.com/office/drawing/2016/5/10/chartex" xmlns:cx5="http://schemas.microsoft.com/office/drawing/2016/5/11/chartex" xmlns:cx6="http://schemas.microsoft.com/office/drawing/2016/5/12/chartex" xmlns:cx7="http://schemas.microsoft.com/office/drawing/2016/5/13/chartex" xmlns:cx8="http://schemas.microsoft.com/office/drawing/2016/5/14/chartex" xmlns:mc="http://schemas.openxmlformats.org/markup-compatibility/2006" xmlns:aink="http://schemas.microsoft.com/office/drawing/2016/ink" xmlns:am3d="http://schemas.microsoft.com/office/drawing/2017/model3d" xmlns:o="urn:schemas-microsoft-com:office:office" xmlns:r="http://schemas.openxmlformats.org/officeDocument/2006/relationships" xmlns:m="http://schemas.openxmlformats.org/officeDocument/2006/math" xmlns:v="urn:schemas-microsoft-com:vml" xmlns:wp14="http://schemas.microsoft.com/office/word/2010/wordprocessingDrawing" xmlns:wp="http://schemas.openxmlformats.org/drawingml/2006/wordprocessingDrawing" xmlns:w10="urn:schemas-microsoft-com:office:word" xmlns:w="http://schemas.openxmlformats.org/wordprocessingml/2006/main" xmlns:w14="http://schemas.microsoft.com/office/word/2010/wordml" xmlns:w15="http://schemas.microsoft.com/office/word/2012/wordml" xmlns:w16cid="http://schemas.microsoft.com/office/word/2016/wordml/cid" xmlns:w16se="http://schemas.microsoft.com/office/word/2015/wordml/symex" xmlns:wpg="http://schemas.microsoft.com/office/word/2010/wordprocessingGroup" xmlns:wpi="http://schemas.microsoft.com/office/word/2010/wordprocessingInk" xmlns:wne="http://schemas.microsoft.com/office/word/2006/wordml" xmlns:wps="http://schemas.microsoft.com/office/word/2010/wordprocessingShape" mc:Ignorable="w14 w15 w16se w16cid wp14">
+<w:hdr xmlns:wpc="http://schemas.microsoft.com/office/word/2010/wordprocessingCanvas" xmlns:cx="http://schemas.microsoft.com/office/drawing/2014/chartex" xmlns:cx1="http://schemas.microsoft.com/office/drawing/2015/9/8/chartex" xmlns:mc="http://schemas.openxmlformats.org/markup-compatibility/2006" xmlns:o="urn:schemas-microsoft-com:office:office" xmlns:r="http://schemas.openxmlformats.org/officeDocument/2006/relationships" xmlns:m="http://schemas.openxmlformats.org/officeDocument/2006/math" xmlns:v="urn:schemas-microsoft-com:vml" xmlns:wp14="http://schemas.microsoft.com/office/word/2010/wordprocessingDrawing" xmlns:wp="http://schemas.openxmlformats.org/drawingml/2006/wordprocessingDrawing" xmlns:w10="urn:schemas-microsoft-com:office:word" xmlns:w="http://schemas.openxmlformats.org/wordprocessingml/2006/main" xmlns:w14="http://schemas.microsoft.com/office/word/2010/wordml" xmlns:w15="http://schemas.microsoft.com/office/word/2012/wordml" xmlns:w16se="http://schemas.microsoft.com/office/word/2015/wordml/symex" xmlns:wpg="http://schemas.microsoft.com/office/word/2010/wordprocessingGroup" xmlns:wpi="http://schemas.microsoft.com/office/word/2010/wordprocessingInk" xmlns:wne="http://schemas.microsoft.com/office/word/2006/wordml" xmlns:wps="http://schemas.microsoft.com/office/word/2010/wordprocessingShape" mc:Ignorable="w14 w15 w16se wp14">
   <w:p>
     <w:pPr>
       <w:pStyle w:val="Cabealho"/>
@@ -12486,7 +12727,7 @@
 </file>
 
 <file path=word/header3.xml><?xml version="1.0" encoding="utf-8"?>
-<w:hdr xmlns:wpc="http://schemas.microsoft.com/office/word/2010/wordprocessingCanvas" xmlns:cx="http://schemas.microsoft.com/office/drawing/2014/chartex" xmlns:cx1="http://schemas.microsoft.com/office/drawing/2015/9/8/chartex" xmlns:cx2="http://schemas.microsoft.com/office/drawing/2015/10/21/chartex" xmlns:cx3="http://schemas.microsoft.com/office/drawing/2016/5/9/chartex" xmlns:cx4="http://schemas.microsoft.com/office/drawing/2016/5/10/chartex" xmlns:cx5="http://schemas.microsoft.com/office/drawing/2016/5/11/chartex" xmlns:cx6="http://schemas.microsoft.com/office/drawing/2016/5/12/chartex" xmlns:cx7="http://schemas.microsoft.com/office/drawing/2016/5/13/chartex" xmlns:cx8="http://schemas.microsoft.com/office/drawing/2016/5/14/chartex" xmlns:mc="http://schemas.openxmlformats.org/markup-compatibility/2006" xmlns:aink="http://schemas.microsoft.com/office/drawing/2016/ink" xmlns:am3d="http://schemas.microsoft.com/office/drawing/2017/model3d" xmlns:o="urn:schemas-microsoft-com:office:office" xmlns:r="http://schemas.openxmlformats.org/officeDocument/2006/relationships" xmlns:m="http://schemas.openxmlformats.org/officeDocument/2006/math" xmlns:v="urn:schemas-microsoft-com:vml" xmlns:wp14="http://schemas.microsoft.com/office/word/2010/wordprocessingDrawing" xmlns:wp="http://schemas.openxmlformats.org/drawingml/2006/wordprocessingDrawing" xmlns:w10="urn:schemas-microsoft-com:office:word" xmlns:w="http://schemas.openxmlformats.org/wordprocessingml/2006/main" xmlns:w14="http://schemas.microsoft.com/office/word/2010/wordml" xmlns:w15="http://schemas.microsoft.com/office/word/2012/wordml" xmlns:w16cid="http://schemas.microsoft.com/office/word/2016/wordml/cid" xmlns:w16se="http://schemas.microsoft.com/office/word/2015/wordml/symex" xmlns:wpg="http://schemas.microsoft.com/office/word/2010/wordprocessingGroup" xmlns:wpi="http://schemas.microsoft.com/office/word/2010/wordprocessingInk" xmlns:wne="http://schemas.microsoft.com/office/word/2006/wordml" xmlns:wps="http://schemas.microsoft.com/office/word/2010/wordprocessingShape" mc:Ignorable="w14 w15 w16se w16cid wp14">
+<w:hdr xmlns:wpc="http://schemas.microsoft.com/office/word/2010/wordprocessingCanvas" xmlns:cx="http://schemas.microsoft.com/office/drawing/2014/chartex" xmlns:cx1="http://schemas.microsoft.com/office/drawing/2015/9/8/chartex" xmlns:mc="http://schemas.openxmlformats.org/markup-compatibility/2006" xmlns:o="urn:schemas-microsoft-com:office:office" xmlns:r="http://schemas.openxmlformats.org/officeDocument/2006/relationships" xmlns:m="http://schemas.openxmlformats.org/officeDocument/2006/math" xmlns:v="urn:schemas-microsoft-com:vml" xmlns:wp14="http://schemas.microsoft.com/office/word/2010/wordprocessingDrawing" xmlns:wp="http://schemas.openxmlformats.org/drawingml/2006/wordprocessingDrawing" xmlns:w10="urn:schemas-microsoft-com:office:word" xmlns:w="http://schemas.openxmlformats.org/wordprocessingml/2006/main" xmlns:w14="http://schemas.microsoft.com/office/word/2010/wordml" xmlns:w15="http://schemas.microsoft.com/office/word/2012/wordml" xmlns:w16se="http://schemas.microsoft.com/office/word/2015/wordml/symex" xmlns:wpg="http://schemas.microsoft.com/office/word/2010/wordprocessingGroup" xmlns:wpi="http://schemas.microsoft.com/office/word/2010/wordprocessingInk" xmlns:wne="http://schemas.microsoft.com/office/word/2006/wordml" xmlns:wps="http://schemas.microsoft.com/office/word/2010/wordprocessingShape" mc:Ignorable="w14 w15 w16se wp14">
   <w:p>
     <w:pPr>
       <w:pStyle w:val="Cabealho"/>
@@ -12496,7 +12737,7 @@
 </file>
 
 <file path=word/header4.xml><?xml version="1.0" encoding="utf-8"?>
-<w:hdr xmlns:wpc="http://schemas.microsoft.com/office/word/2010/wordprocessingCanvas" xmlns:cx="http://schemas.microsoft.com/office/drawing/2014/chartex" xmlns:cx1="http://schemas.microsoft.com/office/drawing/2015/9/8/chartex" xmlns:cx2="http://schemas.microsoft.com/office/drawing/2015/10/21/chartex" xmlns:cx3="http://schemas.microsoft.com/office/drawing/2016/5/9/chartex" xmlns:cx4="http://schemas.microsoft.com/office/drawing/2016/5/10/chartex" xmlns:cx5="http://schemas.microsoft.com/office/drawing/2016/5/11/chartex" xmlns:cx6="http://schemas.microsoft.com/office/drawing/2016/5/12/chartex" xmlns:cx7="http://schemas.microsoft.com/office/drawing/2016/5/13/chartex" xmlns:cx8="http://schemas.microsoft.com/office/drawing/2016/5/14/chartex" xmlns:mc="http://schemas.openxmlformats.org/markup-compatibility/2006" xmlns:aink="http://schemas.microsoft.com/office/drawing/2016/ink" xmlns:am3d="http://schemas.microsoft.com/office/drawing/2017/model3d" xmlns:o="urn:schemas-microsoft-com:office:office" xmlns:r="http://schemas.openxmlformats.org/officeDocument/2006/relationships" xmlns:m="http://schemas.openxmlformats.org/officeDocument/2006/math" xmlns:v="urn:schemas-microsoft-com:vml" xmlns:wp14="http://schemas.microsoft.com/office/word/2010/wordprocessingDrawing" xmlns:wp="http://schemas.openxmlformats.org/drawingml/2006/wordprocessingDrawing" xmlns:w10="urn:schemas-microsoft-com:office:word" xmlns:w="http://schemas.openxmlformats.org/wordprocessingml/2006/main" xmlns:w14="http://schemas.microsoft.com/office/word/2010/wordml" xmlns:w15="http://schemas.microsoft.com/office/word/2012/wordml" xmlns:w16cid="http://schemas.microsoft.com/office/word/2016/wordml/cid" xmlns:w16se="http://schemas.microsoft.com/office/word/2015/wordml/symex" xmlns:wpg="http://schemas.microsoft.com/office/word/2010/wordprocessingGroup" xmlns:wpi="http://schemas.microsoft.com/office/word/2010/wordprocessingInk" xmlns:wne="http://schemas.microsoft.com/office/word/2006/wordml" xmlns:wps="http://schemas.microsoft.com/office/word/2010/wordprocessingShape" mc:Ignorable="w14 w15 w16se w16cid wp14">
+<w:hdr xmlns:wpc="http://schemas.microsoft.com/office/word/2010/wordprocessingCanvas" xmlns:cx="http://schemas.microsoft.com/office/drawing/2014/chartex" xmlns:cx1="http://schemas.microsoft.com/office/drawing/2015/9/8/chartex" xmlns:mc="http://schemas.openxmlformats.org/markup-compatibility/2006" xmlns:o="urn:schemas-microsoft-com:office:office" xmlns:r="http://schemas.openxmlformats.org/officeDocument/2006/relationships" xmlns:m="http://schemas.openxmlformats.org/officeDocument/2006/math" xmlns:v="urn:schemas-microsoft-com:vml" xmlns:wp14="http://schemas.microsoft.com/office/word/2010/wordprocessingDrawing" xmlns:wp="http://schemas.openxmlformats.org/drawingml/2006/wordprocessingDrawing" xmlns:w10="urn:schemas-microsoft-com:office:word" xmlns:w="http://schemas.openxmlformats.org/wordprocessingml/2006/main" xmlns:w14="http://schemas.microsoft.com/office/word/2010/wordml" xmlns:w15="http://schemas.microsoft.com/office/word/2012/wordml" xmlns:w16se="http://schemas.microsoft.com/office/word/2015/wordml/symex" xmlns:wpg="http://schemas.microsoft.com/office/word/2010/wordprocessingGroup" xmlns:wpi="http://schemas.microsoft.com/office/word/2010/wordprocessingInk" xmlns:wne="http://schemas.microsoft.com/office/word/2006/wordml" xmlns:wps="http://schemas.microsoft.com/office/word/2010/wordprocessingShape" mc:Ignorable="w14 w15 w16se wp14">
   <w:sdt>
     <w:sdtPr>
       <w:id w:val="-747578550"/>
@@ -12545,7 +12786,7 @@
             <w:noProof/>
             <w:sz w:val="20"/>
           </w:rPr>
-          <w:t>30</w:t>
+          <w:t>12</w:t>
         </w:r>
         <w:r>
           <w:rPr>
@@ -12566,7 +12807,7 @@
 </file>
 
 <file path=word/header5.xml><?xml version="1.0" encoding="utf-8"?>
-<w:hdr xmlns:wpc="http://schemas.microsoft.com/office/word/2010/wordprocessingCanvas" xmlns:cx="http://schemas.microsoft.com/office/drawing/2014/chartex" xmlns:cx1="http://schemas.microsoft.com/office/drawing/2015/9/8/chartex" xmlns:cx2="http://schemas.microsoft.com/office/drawing/2015/10/21/chartex" xmlns:cx3="http://schemas.microsoft.com/office/drawing/2016/5/9/chartex" xmlns:cx4="http://schemas.microsoft.com/office/drawing/2016/5/10/chartex" xmlns:cx5="http://schemas.microsoft.com/office/drawing/2016/5/11/chartex" xmlns:cx6="http://schemas.microsoft.com/office/drawing/2016/5/12/chartex" xmlns:cx7="http://schemas.microsoft.com/office/drawing/2016/5/13/chartex" xmlns:cx8="http://schemas.microsoft.com/office/drawing/2016/5/14/chartex" xmlns:mc="http://schemas.openxmlformats.org/markup-compatibility/2006" xmlns:aink="http://schemas.microsoft.com/office/drawing/2016/ink" xmlns:am3d="http://schemas.microsoft.com/office/drawing/2017/model3d" xmlns:o="urn:schemas-microsoft-com:office:office" xmlns:r="http://schemas.openxmlformats.org/officeDocument/2006/relationships" xmlns:m="http://schemas.openxmlformats.org/officeDocument/2006/math" xmlns:v="urn:schemas-microsoft-com:vml" xmlns:wp14="http://schemas.microsoft.com/office/word/2010/wordprocessingDrawing" xmlns:wp="http://schemas.openxmlformats.org/drawingml/2006/wordprocessingDrawing" xmlns:w10="urn:schemas-microsoft-com:office:word" xmlns:w="http://schemas.openxmlformats.org/wordprocessingml/2006/main" xmlns:w14="http://schemas.microsoft.com/office/word/2010/wordml" xmlns:w15="http://schemas.microsoft.com/office/word/2012/wordml" xmlns:w16cid="http://schemas.microsoft.com/office/word/2016/wordml/cid" xmlns:w16se="http://schemas.microsoft.com/office/word/2015/wordml/symex" xmlns:wpg="http://schemas.microsoft.com/office/word/2010/wordprocessingGroup" xmlns:wpi="http://schemas.microsoft.com/office/word/2010/wordprocessingInk" xmlns:wne="http://schemas.microsoft.com/office/word/2006/wordml" xmlns:wps="http://schemas.microsoft.com/office/word/2010/wordprocessingShape" mc:Ignorable="w14 w15 w16se w16cid wp14">
+<w:hdr xmlns:wpc="http://schemas.microsoft.com/office/word/2010/wordprocessingCanvas" xmlns:cx="http://schemas.microsoft.com/office/drawing/2014/chartex" xmlns:cx1="http://schemas.microsoft.com/office/drawing/2015/9/8/chartex" xmlns:mc="http://schemas.openxmlformats.org/markup-compatibility/2006" xmlns:o="urn:schemas-microsoft-com:office:office" xmlns:r="http://schemas.openxmlformats.org/officeDocument/2006/relationships" xmlns:m="http://schemas.openxmlformats.org/officeDocument/2006/math" xmlns:v="urn:schemas-microsoft-com:vml" xmlns:wp14="http://schemas.microsoft.com/office/word/2010/wordprocessingDrawing" xmlns:wp="http://schemas.openxmlformats.org/drawingml/2006/wordprocessingDrawing" xmlns:w10="urn:schemas-microsoft-com:office:word" xmlns:w="http://schemas.openxmlformats.org/wordprocessingml/2006/main" xmlns:w14="http://schemas.microsoft.com/office/word/2010/wordml" xmlns:w15="http://schemas.microsoft.com/office/word/2012/wordml" xmlns:w16se="http://schemas.microsoft.com/office/word/2015/wordml/symex" xmlns:wpg="http://schemas.microsoft.com/office/word/2010/wordprocessingGroup" xmlns:wpi="http://schemas.microsoft.com/office/word/2010/wordprocessingInk" xmlns:wne="http://schemas.microsoft.com/office/word/2006/wordml" xmlns:wps="http://schemas.microsoft.com/office/word/2010/wordprocessingShape" mc:Ignorable="w14 w15 w16se wp14">
   <w:sdt>
     <w:sdtPr>
       <w:id w:val="-1212647906"/>
@@ -12618,7 +12859,7 @@
             <w:noProof/>
             <w:sz w:val="20"/>
           </w:rPr>
-          <w:t>31</w:t>
+          <w:t>13</w:t>
         </w:r>
         <w:r>
           <w:rPr>
@@ -12639,7 +12880,7 @@
 </file>
 
 <file path=word/numbering.xml><?xml version="1.0" encoding="utf-8"?>
-<w:numbering xmlns:wpc="http://schemas.microsoft.com/office/word/2010/wordprocessingCanvas" xmlns:cx="http://schemas.microsoft.com/office/drawing/2014/chartex" xmlns:cx1="http://schemas.microsoft.com/office/drawing/2015/9/8/chartex" xmlns:cx2="http://schemas.microsoft.com/office/drawing/2015/10/21/chartex" xmlns:cx3="http://schemas.microsoft.com/office/drawing/2016/5/9/chartex" xmlns:cx4="http://schemas.microsoft.com/office/drawing/2016/5/10/chartex" xmlns:cx5="http://schemas.microsoft.com/office/drawing/2016/5/11/chartex" xmlns:cx6="http://schemas.microsoft.com/office/drawing/2016/5/12/chartex" xmlns:cx7="http://schemas.microsoft.com/office/drawing/2016/5/13/chartex" xmlns:cx8="http://schemas.microsoft.com/office/drawing/2016/5/14/chartex" xmlns:mc="http://schemas.openxmlformats.org/markup-compatibility/2006" xmlns:aink="http://schemas.microsoft.com/office/drawing/2016/ink" xmlns:am3d="http://schemas.microsoft.com/office/drawing/2017/model3d" xmlns:o="urn:schemas-microsoft-com:office:office" xmlns:r="http://schemas.openxmlformats.org/officeDocument/2006/relationships" xmlns:m="http://schemas.openxmlformats.org/officeDocument/2006/math" xmlns:v="urn:schemas-microsoft-com:vml" xmlns:wp14="http://schemas.microsoft.com/office/word/2010/wordprocessingDrawing" xmlns:wp="http://schemas.openxmlformats.org/drawingml/2006/wordprocessingDrawing" xmlns:w10="urn:schemas-microsoft-com:office:word" xmlns:w="http://schemas.openxmlformats.org/wordprocessingml/2006/main" xmlns:w14="http://schemas.microsoft.com/office/word/2010/wordml" xmlns:w15="http://schemas.microsoft.com/office/word/2012/wordml" xmlns:w16cid="http://schemas.microsoft.com/office/word/2016/wordml/cid" xmlns:w16se="http://schemas.microsoft.com/office/word/2015/wordml/symex" xmlns:wpg="http://schemas.microsoft.com/office/word/2010/wordprocessingGroup" xmlns:wpi="http://schemas.microsoft.com/office/word/2010/wordprocessingInk" xmlns:wne="http://schemas.microsoft.com/office/word/2006/wordml" xmlns:wps="http://schemas.microsoft.com/office/word/2010/wordprocessingShape" mc:Ignorable="w14 w15 w16se w16cid wp14">
+<w:numbering xmlns:wpc="http://schemas.microsoft.com/office/word/2010/wordprocessingCanvas" xmlns:cx="http://schemas.microsoft.com/office/drawing/2014/chartex" xmlns:cx1="http://schemas.microsoft.com/office/drawing/2015/9/8/chartex" xmlns:mc="http://schemas.openxmlformats.org/markup-compatibility/2006" xmlns:o="urn:schemas-microsoft-com:office:office" xmlns:r="http://schemas.openxmlformats.org/officeDocument/2006/relationships" xmlns:m="http://schemas.openxmlformats.org/officeDocument/2006/math" xmlns:v="urn:schemas-microsoft-com:vml" xmlns:wp14="http://schemas.microsoft.com/office/word/2010/wordprocessingDrawing" xmlns:wp="http://schemas.openxmlformats.org/drawingml/2006/wordprocessingDrawing" xmlns:w10="urn:schemas-microsoft-com:office:word" xmlns:w="http://schemas.openxmlformats.org/wordprocessingml/2006/main" xmlns:w14="http://schemas.microsoft.com/office/word/2010/wordml" xmlns:w15="http://schemas.microsoft.com/office/word/2012/wordml" xmlns:w16se="http://schemas.microsoft.com/office/word/2015/wordml/symex" xmlns:wpg="http://schemas.microsoft.com/office/word/2010/wordprocessingGroup" xmlns:wpi="http://schemas.microsoft.com/office/word/2010/wordprocessingInk" xmlns:wne="http://schemas.microsoft.com/office/word/2006/wordml" xmlns:wps="http://schemas.microsoft.com/office/word/2010/wordprocessingShape" mc:Ignorable="w14 w15 w16se wp14">
   <w:abstractNum w:abstractNumId="0" w15:restartNumberingAfterBreak="0">
     <w:nsid w:val="061A5419"/>
     <w:multiLevelType w:val="hybridMultilevel"/>
@@ -15008,7 +15249,7 @@
 </file>
 
 <file path=word/styles.xml><?xml version="1.0" encoding="utf-8"?>
-<w:styles xmlns:mc="http://schemas.openxmlformats.org/markup-compatibility/2006" xmlns:r="http://schemas.openxmlformats.org/officeDocument/2006/relationships" xmlns:w="http://schemas.openxmlformats.org/wordprocessingml/2006/main" xmlns:w14="http://schemas.microsoft.com/office/word/2010/wordml" xmlns:w15="http://schemas.microsoft.com/office/word/2012/wordml" xmlns:w16cid="http://schemas.microsoft.com/office/word/2016/wordml/cid" xmlns:w16se="http://schemas.microsoft.com/office/word/2015/wordml/symex" mc:Ignorable="w14 w15 w16se w16cid">
+<w:styles xmlns:mc="http://schemas.openxmlformats.org/markup-compatibility/2006" xmlns:r="http://schemas.openxmlformats.org/officeDocument/2006/relationships" xmlns:w="http://schemas.openxmlformats.org/wordprocessingml/2006/main" xmlns:w14="http://schemas.microsoft.com/office/word/2010/wordml" xmlns:w15="http://schemas.microsoft.com/office/word/2012/wordml" xmlns:w16se="http://schemas.microsoft.com/office/word/2015/wordml/symex" mc:Ignorable="w14 w15 w16se">
   <w:docDefaults>
     <w:rPrDefault>
       <w:rPr>
@@ -15024,7 +15265,7 @@
       </w:pPr>
     </w:pPrDefault>
   </w:docDefaults>
-  <w:latentStyles w:defLockedState="0" w:defUIPriority="99" w:defSemiHidden="0" w:defUnhideWhenUsed="0" w:defQFormat="0" w:count="376">
+  <w:latentStyles w:defLockedState="0" w:defUIPriority="99" w:defSemiHidden="0" w:defUnhideWhenUsed="0" w:defQFormat="0" w:count="371">
     <w:lsdException w:name="Normal" w:uiPriority="0" w:qFormat="1"/>
     <w:lsdException w:name="heading 1" w:uiPriority="9" w:qFormat="1"/>
     <w:lsdException w:name="heading 2" w:semiHidden="1" w:uiPriority="9" w:unhideWhenUsed="1" w:qFormat="1"/>
@@ -15396,11 +15637,6 @@
     <w:lsdException w:name="List Table 5 Dark Accent 6" w:uiPriority="50"/>
     <w:lsdException w:name="List Table 6 Colorful Accent 6" w:uiPriority="51"/>
     <w:lsdException w:name="List Table 7 Colorful Accent 6" w:uiPriority="52"/>
-    <w:lsdException w:name="Mention" w:semiHidden="1" w:unhideWhenUsed="1"/>
-    <w:lsdException w:name="Smart Hyperlink" w:semiHidden="1" w:unhideWhenUsed="1"/>
-    <w:lsdException w:name="Hashtag" w:semiHidden="1" w:unhideWhenUsed="1"/>
-    <w:lsdException w:name="Unresolved Mention" w:semiHidden="1" w:unhideWhenUsed="1"/>
-    <w:lsdException w:name="Smart Link" w:semiHidden="1" w:unhideWhenUsed="1"/>
   </w:latentStyles>
   <w:style w:type="paragraph" w:default="1" w:styleId="Normal">
     <w:name w:val="Normal"/>
@@ -18143,7 +18379,7 @@
 </file>
 
 <file path=customXml/itemProps1.xml><?xml version="1.0" encoding="utf-8"?>
-<ds:datastoreItem xmlns:ds="http://schemas.openxmlformats.org/officeDocument/2006/customXml" ds:itemID="{8AB44761-514D-41C5-94D5-8DE2BE255BBB}">
+<ds:datastoreItem xmlns:ds="http://schemas.openxmlformats.org/officeDocument/2006/customXml" ds:itemID="{4DF9C9D4-8128-457D-9CC6-FB0F7AB05141}">
   <ds:schemaRefs>
     <ds:schemaRef ds:uri="http://schemas.openxmlformats.org/officeDocument/2006/bibliography"/>
   </ds:schemaRefs>

</xml_diff>

<commit_message>
Modelo Relacional, Dicionário de Dados(ajuste) e conserto erros doc
</commit_message>
<xml_diff>
--- a/documentacao/Documentacao_atualizada.docx
+++ b/documentacao/Documentacao_atualizada.docx
@@ -1,6 +1,6 @@
 
 <file path=word/document.xml><?xml version="1.0" encoding="utf-8"?>
-<w:document xmlns:wpc="http://schemas.microsoft.com/office/word/2010/wordprocessingCanvas" xmlns:cx="http://schemas.microsoft.com/office/drawing/2014/chartex" xmlns:cx1="http://schemas.microsoft.com/office/drawing/2015/9/8/chartex" xmlns:mc="http://schemas.openxmlformats.org/markup-compatibility/2006" xmlns:o="urn:schemas-microsoft-com:office:office" xmlns:r="http://schemas.openxmlformats.org/officeDocument/2006/relationships" xmlns:m="http://schemas.openxmlformats.org/officeDocument/2006/math" xmlns:v="urn:schemas-microsoft-com:vml" xmlns:wp14="http://schemas.microsoft.com/office/word/2010/wordprocessingDrawing" xmlns:wp="http://schemas.openxmlformats.org/drawingml/2006/wordprocessingDrawing" xmlns:w10="urn:schemas-microsoft-com:office:word" xmlns:w="http://schemas.openxmlformats.org/wordprocessingml/2006/main" xmlns:w14="http://schemas.microsoft.com/office/word/2010/wordml" xmlns:w15="http://schemas.microsoft.com/office/word/2012/wordml" xmlns:w16se="http://schemas.microsoft.com/office/word/2015/wordml/symex" xmlns:wpg="http://schemas.microsoft.com/office/word/2010/wordprocessingGroup" xmlns:wpi="http://schemas.microsoft.com/office/word/2010/wordprocessingInk" xmlns:wne="http://schemas.microsoft.com/office/word/2006/wordml" xmlns:wps="http://schemas.microsoft.com/office/word/2010/wordprocessingShape" mc:Ignorable="w14 w15 w16se wp14">
+<w:document xmlns:wpc="http://schemas.microsoft.com/office/word/2010/wordprocessingCanvas" xmlns:cx="http://schemas.microsoft.com/office/drawing/2014/chartex" xmlns:cx1="http://schemas.microsoft.com/office/drawing/2015/9/8/chartex" xmlns:cx2="http://schemas.microsoft.com/office/drawing/2015/10/21/chartex" xmlns:cx3="http://schemas.microsoft.com/office/drawing/2016/5/9/chartex" xmlns:cx4="http://schemas.microsoft.com/office/drawing/2016/5/10/chartex" xmlns:cx5="http://schemas.microsoft.com/office/drawing/2016/5/11/chartex" xmlns:cx6="http://schemas.microsoft.com/office/drawing/2016/5/12/chartex" xmlns:cx7="http://schemas.microsoft.com/office/drawing/2016/5/13/chartex" xmlns:cx8="http://schemas.microsoft.com/office/drawing/2016/5/14/chartex" xmlns:mc="http://schemas.openxmlformats.org/markup-compatibility/2006" xmlns:aink="http://schemas.microsoft.com/office/drawing/2016/ink" xmlns:am3d="http://schemas.microsoft.com/office/drawing/2017/model3d" xmlns:o="urn:schemas-microsoft-com:office:office" xmlns:r="http://schemas.openxmlformats.org/officeDocument/2006/relationships" xmlns:m="http://schemas.openxmlformats.org/officeDocument/2006/math" xmlns:v="urn:schemas-microsoft-com:vml" xmlns:wp14="http://schemas.microsoft.com/office/word/2010/wordprocessingDrawing" xmlns:wp="http://schemas.openxmlformats.org/drawingml/2006/wordprocessingDrawing" xmlns:w10="urn:schemas-microsoft-com:office:word" xmlns:w="http://schemas.openxmlformats.org/wordprocessingml/2006/main" xmlns:w14="http://schemas.microsoft.com/office/word/2010/wordml" xmlns:w15="http://schemas.microsoft.com/office/word/2012/wordml" xmlns:w16cid="http://schemas.microsoft.com/office/word/2016/wordml/cid" xmlns:w16se="http://schemas.microsoft.com/office/word/2015/wordml/symex" xmlns:wpg="http://schemas.microsoft.com/office/word/2010/wordprocessingGroup" xmlns:wpi="http://schemas.microsoft.com/office/word/2010/wordprocessingInk" xmlns:wne="http://schemas.microsoft.com/office/word/2006/wordml" xmlns:wps="http://schemas.microsoft.com/office/word/2010/wordprocessingShape" mc:Ignorable="w14 w15 w16se w16cid wp14">
   <w:body>
     <w:p>
       <w:pPr>
@@ -6648,7 +6648,23 @@
           <w:sz w:val="24"/>
           <w:szCs w:val="24"/>
         </w:rPr>
-        <w:t>Spash Screen no mobile.</w:t>
+        <w:t>Sp</w:t>
+      </w:r>
+      <w:r>
+        <w:rPr>
+          <w:rFonts w:ascii="Arial" w:hAnsi="Arial" w:cs="Arial"/>
+          <w:sz w:val="24"/>
+          <w:szCs w:val="24"/>
+        </w:rPr>
+        <w:t>l</w:t>
+      </w:r>
+      <w:r>
+        <w:rPr>
+          <w:rFonts w:ascii="Arial" w:hAnsi="Arial" w:cs="Arial"/>
+          <w:sz w:val="24"/>
+          <w:szCs w:val="24"/>
+        </w:rPr>
+        <w:t>ash Screen no mobile.</w:t>
       </w:r>
     </w:p>
     <w:p>
@@ -6978,7 +6994,23 @@
           <w:sz w:val="24"/>
           <w:szCs w:val="24"/>
         </w:rPr>
-        <w:t>Será utilizado o banco de dados não relacional mongoDB para o armazenamento dos dados da plataforma e AWS3 para o armazenamento de imagens.</w:t>
+        <w:t xml:space="preserve">Será utilizado o banco de dados não relacional </w:t>
+      </w:r>
+      <w:r>
+        <w:rPr>
+          <w:rFonts w:ascii="Arial" w:hAnsi="Arial" w:cs="Arial"/>
+          <w:sz w:val="24"/>
+          <w:szCs w:val="24"/>
+        </w:rPr>
+        <w:t>M</w:t>
+      </w:r>
+      <w:r>
+        <w:rPr>
+          <w:rFonts w:ascii="Arial" w:hAnsi="Arial" w:cs="Arial"/>
+          <w:sz w:val="24"/>
+          <w:szCs w:val="24"/>
+        </w:rPr>
+        <w:t>ongoDB para o armazenamento dos dados da plataforma e AWS3 para o armazenamento de imagens.</w:t>
       </w:r>
     </w:p>
     <w:p>
@@ -7333,7 +7365,17 @@
           <w:sz w:val="24"/>
           <w:szCs w:val="24"/>
         </w:rPr>
-        <w:t xml:space="preserve">mongoDB </w:t>
+        <w:t>M</w:t>
+      </w:r>
+      <w:r>
+        <w:rPr>
+          <w:rFonts w:ascii="Arial" w:hAnsi="Arial" w:cs="Arial"/>
+          <w:i/>
+          <w:iCs/>
+          <w:sz w:val="24"/>
+          <w:szCs w:val="24"/>
+        </w:rPr>
+        <w:t xml:space="preserve">ongoDB </w:t>
       </w:r>
       <w:r>
         <w:rPr>
@@ -7543,7 +7585,23 @@
           <w:sz w:val="24"/>
           <w:szCs w:val="24"/>
         </w:rPr>
-        <w:t>Será usado o framework React native para o desenvolvimento da aplicação no front-end mobile.</w:t>
+        <w:t xml:space="preserve">Será usado o framework React </w:t>
+      </w:r>
+      <w:r>
+        <w:rPr>
+          <w:rFonts w:ascii="Arial" w:hAnsi="Arial" w:cs="Arial"/>
+          <w:sz w:val="24"/>
+          <w:szCs w:val="24"/>
+        </w:rPr>
+        <w:t>N</w:t>
+      </w:r>
+      <w:r>
+        <w:rPr>
+          <w:rFonts w:ascii="Arial" w:hAnsi="Arial" w:cs="Arial"/>
+          <w:sz w:val="24"/>
+          <w:szCs w:val="24"/>
+        </w:rPr>
+        <w:t>ative para o desenvolvimento da aplicação no front-end mobile.</w:t>
       </w:r>
     </w:p>
     <w:p>
@@ -7774,7 +7832,23 @@
           <w:sz w:val="24"/>
           <w:szCs w:val="24"/>
         </w:rPr>
-        <w:t>Todo o código do projeto deve ser desenvolvido com o auxilio do editor Visual Studio Code.</w:t>
+        <w:t xml:space="preserve">Todo o código do projeto deve ser desenvolvido com o </w:t>
+      </w:r>
+      <w:r>
+        <w:rPr>
+          <w:rFonts w:ascii="Arial" w:hAnsi="Arial" w:cs="Arial"/>
+          <w:sz w:val="24"/>
+          <w:szCs w:val="24"/>
+        </w:rPr>
+        <w:t>auxílio</w:t>
+      </w:r>
+      <w:r>
+        <w:rPr>
+          <w:rFonts w:ascii="Arial" w:hAnsi="Arial" w:cs="Arial"/>
+          <w:sz w:val="24"/>
+          <w:szCs w:val="24"/>
+        </w:rPr>
+        <w:t xml:space="preserve"> do editor Visual Studio Code.</w:t>
       </w:r>
     </w:p>
     <w:p>
@@ -9503,7 +9577,23 @@
           <w:sz w:val="24"/>
           <w:szCs w:val="24"/>
         </w:rPr>
-        <w:t xml:space="preserve">do banco de dados e o back-end, início do front-end web, com paginas tendo como foco o cadastro do hospital e o </w:t>
+        <w:t xml:space="preserve">do banco de dados e o back-end, início do front-end web, com </w:t>
+      </w:r>
+      <w:r>
+        <w:rPr>
+          <w:rFonts w:ascii="Arial" w:hAnsi="Arial" w:cs="Arial"/>
+          <w:sz w:val="24"/>
+          <w:szCs w:val="24"/>
+        </w:rPr>
+        <w:t>páginas</w:t>
+      </w:r>
+      <w:r>
+        <w:rPr>
+          <w:rFonts w:ascii="Arial" w:hAnsi="Arial" w:cs="Arial"/>
+          <w:sz w:val="24"/>
+          <w:szCs w:val="24"/>
+        </w:rPr>
+        <w:t xml:space="preserve"> tendo como foco o cadastro do hospital e o </w:t>
       </w:r>
       <w:r>
         <w:rPr>
@@ -9789,7 +9879,19 @@
         </w:r>
       </w:fldSimple>
       <w:r>
-        <w:t xml:space="preserve"> - Burn down chart - Primeiro Sprint</w:t>
+        <w:t xml:space="preserve"> - Burn </w:t>
+      </w:r>
+      <w:r>
+        <w:t>D</w:t>
+      </w:r>
+      <w:r>
+        <w:t xml:space="preserve">own </w:t>
+      </w:r>
+      <w:r>
+        <w:t>C</w:t>
+      </w:r>
+      <w:r>
+        <w:t>hart - Primeiro Sprint</w:t>
       </w:r>
     </w:p>
     <w:p>
@@ -9941,10 +10043,10 @@
             <v:path o:extrusionok="f" gradientshapeok="t" o:connecttype="rect"/>
             <o:lock v:ext="edit" aspectratio="t"/>
           </v:shapetype>
-          <v:shape id="_x0000_i1025" type="#_x0000_t75" style="width:439.5pt;height:596.25pt" o:ole="">
+          <v:shape id="_x0000_i1025" type="#_x0000_t75" style="width:439.45pt;height:596.4pt" o:ole="">
             <v:imagedata r:id="rId22" o:title=""/>
           </v:shape>
-          <o:OLEObject Type="Embed" ProgID="Visio.Drawing.15" ShapeID="_x0000_i1025" DrawAspect="Content" ObjectID="_1645950566" r:id="rId23"/>
+          <o:OLEObject Type="Embed" ProgID="Visio.Drawing.15" ShapeID="_x0000_i1025" DrawAspect="Content" ObjectID="_1645977333" r:id="rId23"/>
         </w:object>
       </w:r>
     </w:p>
@@ -9960,10 +10062,10 @@
       </w:pPr>
       <w:r>
         <w:object w:dxaOrig="9811" w:dyaOrig="12796" w14:anchorId="38B64F93">
-          <v:shape id="_x0000_i1026" type="#_x0000_t75" style="width:438pt;height:572.25pt" o:ole="">
+          <v:shape id="_x0000_i1026" type="#_x0000_t75" style="width:438.1pt;height:571.9pt" o:ole="">
             <v:imagedata r:id="rId24" o:title=""/>
           </v:shape>
-          <o:OLEObject Type="Embed" ProgID="Visio.Drawing.15" ShapeID="_x0000_i1026" DrawAspect="Content" ObjectID="_1645950567" r:id="rId25"/>
+          <o:OLEObject Type="Embed" ProgID="Visio.Drawing.15" ShapeID="_x0000_i1026" DrawAspect="Content" ObjectID="_1645977334" r:id="rId25"/>
         </w:object>
       </w:r>
     </w:p>
@@ -11030,8 +11132,6 @@
       <w:r>
         <w:t>É só ajustar a tabulação</w:t>
       </w:r>
-      <w:bookmarkStart w:id="21" w:name="_GoBack"/>
-      <w:bookmarkEnd w:id="21"/>
     </w:p>
     <w:p/>
     <w:p>
@@ -11077,7 +11177,7 @@
           <w:szCs w:val="24"/>
         </w:rPr>
       </w:pPr>
-      <w:bookmarkStart w:id="22" w:name="_Toc14160061"/>
+      <w:bookmarkStart w:id="21" w:name="_Toc14160061"/>
       <w:r>
         <w:rPr>
           <w:rFonts w:ascii="Arial" w:hAnsi="Arial" w:cs="Arial"/>
@@ -11087,7 +11187,7 @@
         </w:rPr>
         <w:t>Modelo de Dados</w:t>
       </w:r>
-      <w:bookmarkEnd w:id="22"/>
+      <w:bookmarkEnd w:id="21"/>
     </w:p>
     <w:p>
       <w:pPr>
@@ -11125,7 +11225,7 @@
           <w:szCs w:val="24"/>
         </w:rPr>
       </w:pPr>
-      <w:bookmarkStart w:id="23" w:name="_Toc14160062"/>
+      <w:bookmarkStart w:id="22" w:name="_Toc14160062"/>
       <w:r>
         <w:rPr>
           <w:rFonts w:ascii="Arial" w:hAnsi="Arial" w:cs="Arial"/>
@@ -11136,7 +11236,7 @@
         </w:rPr>
         <w:t xml:space="preserve">Diagrama </w:t>
       </w:r>
-      <w:bookmarkEnd w:id="23"/>
+      <w:bookmarkEnd w:id="22"/>
       <w:r>
         <w:rPr>
           <w:rFonts w:ascii="Arial" w:hAnsi="Arial" w:cs="Arial"/>
@@ -11166,6 +11266,68 @@
         </w:rPr>
         <w:t xml:space="preserve">Nessa etapa se define: as entidades necessárias para a construção do Banco de Dados; </w:t>
       </w:r>
+    </w:p>
+    <w:p>
+      <w:pPr>
+        <w:spacing w:line="360" w:lineRule="auto"/>
+        <w:jc w:val="both"/>
+        <w:rPr>
+          <w:rFonts w:ascii="Arial" w:hAnsi="Arial" w:cs="Arial"/>
+          <w:sz w:val="24"/>
+          <w:szCs w:val="24"/>
+        </w:rPr>
+      </w:pPr>
+      <w:bookmarkStart w:id="23" w:name="_GoBack"/>
+      <w:r>
+        <w:rPr>
+          <w:rFonts w:ascii="Arial" w:hAnsi="Arial" w:cs="Arial"/>
+          <w:noProof/>
+          <w:sz w:val="24"/>
+          <w:szCs w:val="24"/>
+        </w:rPr>
+        <w:drawing>
+          <wp:inline distT="0" distB="0" distL="0" distR="0" wp14:anchorId="10957F0E" wp14:editId="60C1EA34">
+            <wp:extent cx="5579745" cy="3633470"/>
+            <wp:effectExtent l="0" t="0" r="1905" b="5080"/>
+            <wp:docPr id="15" name="Imagem 15"/>
+            <wp:cNvGraphicFramePr>
+              <a:graphicFrameLocks xmlns:a="http://schemas.openxmlformats.org/drawingml/2006/main" noChangeAspect="1"/>
+            </wp:cNvGraphicFramePr>
+            <a:graphic xmlns:a="http://schemas.openxmlformats.org/drawingml/2006/main">
+              <a:graphicData uri="http://schemas.openxmlformats.org/drawingml/2006/picture">
+                <pic:pic xmlns:pic="http://schemas.openxmlformats.org/drawingml/2006/picture">
+                  <pic:nvPicPr>
+                    <pic:cNvPr id="15" name="Modelo_Conceitual.jpg.png"/>
+                    <pic:cNvPicPr/>
+                  </pic:nvPicPr>
+                  <pic:blipFill>
+                    <a:blip r:embed="rId38">
+                      <a:extLst>
+                        <a:ext uri="{28A0092B-C50C-407E-A947-70E740481C1C}">
+                          <a14:useLocalDpi xmlns:a14="http://schemas.microsoft.com/office/drawing/2010/main" val="0"/>
+                        </a:ext>
+                      </a:extLst>
+                    </a:blip>
+                    <a:stretch>
+                      <a:fillRect/>
+                    </a:stretch>
+                  </pic:blipFill>
+                  <pic:spPr>
+                    <a:xfrm>
+                      <a:off x="0" y="0"/>
+                      <a:ext cx="5579745" cy="3633470"/>
+                    </a:xfrm>
+                    <a:prstGeom prst="rect">
+                      <a:avLst/>
+                    </a:prstGeom>
+                  </pic:spPr>
+                </pic:pic>
+              </a:graphicData>
+            </a:graphic>
+          </wp:inline>
+        </w:drawing>
+      </w:r>
+      <w:bookmarkEnd w:id="23"/>
     </w:p>
     <w:p>
       <w:pPr>
@@ -11275,10 +11437,10 @@
       </w:pPr>
       <w:r>
         <w:object w:dxaOrig="9660" w:dyaOrig="6796" w14:anchorId="60068DD0">
-          <v:shape id="_x0000_i1027" type="#_x0000_t75" style="width:438pt;height:308.25pt" o:ole="">
-            <v:imagedata r:id="rId38" o:title=""/>
+          <v:shape id="_x0000_i1027" type="#_x0000_t75" style="width:438.1pt;height:308.4pt" o:ole="">
+            <v:imagedata r:id="rId39" o:title=""/>
           </v:shape>
-          <o:OLEObject Type="Embed" ProgID="Visio.Drawing.15" ShapeID="_x0000_i1027" DrawAspect="Content" ObjectID="_1645950568" r:id="rId39"/>
+          <o:OLEObject Type="Embed" ProgID="Visio.Drawing.15" ShapeID="_x0000_i1027" DrawAspect="Content" ObjectID="_1645977335" r:id="rId40"/>
         </w:object>
       </w:r>
     </w:p>
@@ -11392,13 +11554,12 @@
           <w:noProof/>
           <w:sz w:val="24"/>
           <w:szCs w:val="24"/>
-          <w:lang w:eastAsia="pt-BR"/>
         </w:rPr>
         <w:drawing>
-          <wp:inline distT="0" distB="0" distL="0" distR="0" wp14:anchorId="344FFD13" wp14:editId="224AA5F0">
+          <wp:inline distT="0" distB="0" distL="0" distR="0" wp14:anchorId="2D033EFC" wp14:editId="0DCA0E04">
             <wp:extent cx="5579745" cy="2005330"/>
             <wp:effectExtent l="0" t="0" r="1905" b="0"/>
-            <wp:docPr id="4" name="Imagem 4"/>
+            <wp:docPr id="8" name="Imagem 8"/>
             <wp:cNvGraphicFramePr>
               <a:graphicFrameLocks xmlns:a="http://schemas.openxmlformats.org/drawingml/2006/main" noChangeAspect="1"/>
             </wp:cNvGraphicFramePr>
@@ -11406,13 +11567,13 @@
               <a:graphicData uri="http://schemas.openxmlformats.org/drawingml/2006/picture">
                 <pic:pic xmlns:pic="http://schemas.openxmlformats.org/drawingml/2006/picture">
                   <pic:nvPicPr>
-                    <pic:cNvPr id="0" name="Picture 8"/>
+                    <pic:cNvPr id="0" name="Picture 4"/>
                     <pic:cNvPicPr>
                       <a:picLocks noChangeAspect="1" noChangeArrowheads="1"/>
                     </pic:cNvPicPr>
                   </pic:nvPicPr>
                   <pic:blipFill>
-                    <a:blip r:embed="rId40">
+                    <a:blip r:embed="rId41">
                       <a:extLst>
                         <a:ext uri="{28A0092B-C50C-407E-A947-70E740481C1C}">
                           <a14:useLocalDpi xmlns:a14="http://schemas.microsoft.com/office/drawing/2010/main" val="0"/>
@@ -11484,13 +11645,13 @@
           <w:noProof/>
           <w:sz w:val="24"/>
           <w:szCs w:val="24"/>
-          <w:lang w:eastAsia="pt-BR"/>
-        </w:rPr>
+        </w:rPr>
+        <w:lastRenderedPageBreak/>
         <w:drawing>
-          <wp:inline distT="0" distB="0" distL="0" distR="0" wp14:anchorId="00FC9B71" wp14:editId="0B93F86E">
+          <wp:inline distT="0" distB="0" distL="0" distR="0" wp14:anchorId="70F8E670" wp14:editId="194AC52F">
             <wp:extent cx="5579745" cy="1460500"/>
             <wp:effectExtent l="0" t="0" r="1905" b="6350"/>
-            <wp:docPr id="6" name="Imagem 6"/>
+            <wp:docPr id="12" name="Imagem 12"/>
             <wp:cNvGraphicFramePr>
               <a:graphicFrameLocks xmlns:a="http://schemas.openxmlformats.org/drawingml/2006/main" noChangeAspect="1"/>
             </wp:cNvGraphicFramePr>
@@ -11498,13 +11659,13 @@
               <a:graphicData uri="http://schemas.openxmlformats.org/drawingml/2006/picture">
                 <pic:pic xmlns:pic="http://schemas.openxmlformats.org/drawingml/2006/picture">
                   <pic:nvPicPr>
-                    <pic:cNvPr id="0" name="Picture 9"/>
+                    <pic:cNvPr id="0" name="Picture 5"/>
                     <pic:cNvPicPr>
                       <a:picLocks noChangeAspect="1" noChangeArrowheads="1"/>
                     </pic:cNvPicPr>
                   </pic:nvPicPr>
                   <pic:blipFill>
-                    <a:blip r:embed="rId41">
+                    <a:blip r:embed="rId42">
                       <a:extLst>
                         <a:ext uri="{28A0092B-C50C-407E-A947-70E740481C1C}">
                           <a14:useLocalDpi xmlns:a14="http://schemas.microsoft.com/office/drawing/2010/main" val="0"/>
@@ -11580,13 +11741,12 @@
           <w:noProof/>
           <w:sz w:val="24"/>
           <w:szCs w:val="24"/>
-          <w:lang w:eastAsia="pt-BR"/>
         </w:rPr>
         <w:drawing>
-          <wp:inline distT="0" distB="0" distL="0" distR="0" wp14:anchorId="660F3D5B" wp14:editId="4CF613EF">
+          <wp:inline distT="0" distB="0" distL="0" distR="0" wp14:anchorId="03F3C962" wp14:editId="225D5B91">
             <wp:extent cx="5579745" cy="1097915"/>
             <wp:effectExtent l="0" t="0" r="1905" b="6985"/>
-            <wp:docPr id="11" name="Imagem 11"/>
+            <wp:docPr id="13" name="Imagem 13"/>
             <wp:cNvGraphicFramePr>
               <a:graphicFrameLocks xmlns:a="http://schemas.openxmlformats.org/drawingml/2006/main" noChangeAspect="1"/>
             </wp:cNvGraphicFramePr>
@@ -11594,13 +11754,13 @@
               <a:graphicData uri="http://schemas.openxmlformats.org/drawingml/2006/picture">
                 <pic:pic xmlns:pic="http://schemas.openxmlformats.org/drawingml/2006/picture">
                   <pic:nvPicPr>
-                    <pic:cNvPr id="0" name="Picture 10"/>
+                    <pic:cNvPr id="0" name="Picture 6"/>
                     <pic:cNvPicPr>
                       <a:picLocks noChangeAspect="1" noChangeArrowheads="1"/>
                     </pic:cNvPicPr>
                   </pic:nvPicPr>
                   <pic:blipFill>
-                    <a:blip r:embed="rId42">
+                    <a:blip r:embed="rId43">
                       <a:extLst>
                         <a:ext uri="{28A0092B-C50C-407E-A947-70E740481C1C}">
                           <a14:useLocalDpi xmlns:a14="http://schemas.microsoft.com/office/drawing/2010/main" val="0"/>
@@ -12014,7 +12174,7 @@
         </w:rPr>
         <w:t>NODEJS. API Reference Documentation. Disponível em: &lt;</w:t>
       </w:r>
-      <w:hyperlink r:id="rId43" w:history="1">
+      <w:hyperlink r:id="rId44" w:history="1">
         <w:r>
           <w:rPr>
             <w:rStyle w:val="Hyperlink"/>
@@ -12050,7 +12210,7 @@
         </w:rPr>
         <w:t>MONGODB. MongoDB Community Server. Disponível em: &lt;</w:t>
       </w:r>
-      <w:hyperlink r:id="rId44" w:history="1">
+      <w:hyperlink r:id="rId45" w:history="1">
         <w:r>
           <w:rPr>
             <w:rStyle w:val="Hyperlink"/>
@@ -12095,7 +12255,7 @@
         <w:tab/>
         <w:t>Componentes e Props. Disponível em: &lt;</w:t>
       </w:r>
-      <w:hyperlink r:id="rId45" w:history="1">
+      <w:hyperlink r:id="rId46" w:history="1">
         <w:r>
           <w:rPr>
             <w:rStyle w:val="Hyperlink"/>
@@ -12147,7 +12307,7 @@
         </w:rPr>
         <w:t>. Disponível em: &lt;</w:t>
       </w:r>
-      <w:hyperlink r:id="rId46" w:history="1">
+      <w:hyperlink r:id="rId47" w:history="1">
         <w:r>
           <w:rPr>
             <w:rStyle w:val="Hyperlink"/>
@@ -12183,7 +12343,7 @@
         </w:rPr>
         <w:t xml:space="preserve">REACT ROUTER DOM. Redirect. Disponível em: &lt; </w:t>
       </w:r>
-      <w:hyperlink r:id="rId47" w:history="1">
+      <w:hyperlink r:id="rId48" w:history="1">
         <w:r>
           <w:rPr>
             <w:rStyle w:val="Hyperlink"/>
@@ -12219,7 +12379,7 @@
         </w:rPr>
         <w:t xml:space="preserve">REACT ICONS. Font Awesome. Disponível em: &lt; </w:t>
       </w:r>
-      <w:hyperlink r:id="rId48" w:anchor="/" w:history="1">
+      <w:hyperlink r:id="rId49" w:anchor="/" w:history="1">
         <w:r>
           <w:rPr>
             <w:rStyle w:val="Hyperlink"/>
@@ -12255,7 +12415,7 @@
         </w:rPr>
         <w:t xml:space="preserve">GITHUB. Cep-promise. Disponível em: &lt; </w:t>
       </w:r>
-      <w:hyperlink r:id="rId49" w:history="1">
+      <w:hyperlink r:id="rId50" w:history="1">
         <w:r>
           <w:rPr>
             <w:rStyle w:val="Hyperlink"/>
@@ -12291,7 +12451,7 @@
         </w:rPr>
         <w:t>REACT NATIVE. Getting Started. Disponível em: &lt;</w:t>
       </w:r>
-      <w:hyperlink r:id="rId50" w:history="1">
+      <w:hyperlink r:id="rId51" w:history="1">
         <w:r>
           <w:rPr>
             <w:rStyle w:val="Hyperlink"/>
@@ -12327,7 +12487,7 @@
         </w:rPr>
         <w:t>REACT NATIVE. Text Input. Disponível em: &lt;</w:t>
       </w:r>
-      <w:hyperlink r:id="rId51" w:history="1">
+      <w:hyperlink r:id="rId52" w:history="1">
         <w:r>
           <w:rPr>
             <w:rStyle w:val="Hyperlink"/>
@@ -12372,7 +12532,7 @@
         </w:rPr>
         <w:t>Como organizar estilos no React Native. Disponível em: &lt;</w:t>
       </w:r>
-      <w:hyperlink r:id="rId52" w:history="1">
+      <w:hyperlink r:id="rId53" w:history="1">
         <w:r>
           <w:rPr>
             <w:rStyle w:val="Hyperlink"/>
@@ -12408,7 +12568,7 @@
         </w:rPr>
         <w:t>PROPROGRAMMING101. React Native: Custom navigation Transitions. Disponível em: &lt;</w:t>
       </w:r>
-      <w:hyperlink r:id="rId53" w:history="1">
+      <w:hyperlink r:id="rId54" w:history="1">
         <w:r>
           <w:rPr>
             <w:rStyle w:val="Hyperlink"/>
@@ -12444,7 +12604,7 @@
         </w:rPr>
         <w:t>REACT NAVIGATION. Configuring the header bar. Disponível em: &lt;</w:t>
       </w:r>
-      <w:hyperlink r:id="rId54" w:history="1">
+      <w:hyperlink r:id="rId55" w:history="1">
         <w:r>
           <w:rPr>
             <w:rStyle w:val="Hyperlink"/>
@@ -12659,9 +12819,9 @@
       </w:pPr>
     </w:p>
     <w:sectPr>
-      <w:headerReference w:type="even" r:id="rId55"/>
-      <w:headerReference w:type="default" r:id="rId56"/>
-      <w:footerReference w:type="default" r:id="rId57"/>
+      <w:headerReference w:type="even" r:id="rId56"/>
+      <w:headerReference w:type="default" r:id="rId57"/>
+      <w:footerReference w:type="default" r:id="rId58"/>
       <w:pgSz w:w="11906" w:h="16838" w:code="9"/>
       <w:pgMar w:top="1701" w:right="1134" w:bottom="1134" w:left="1701" w:header="709" w:footer="709" w:gutter="284"/>
       <w:cols w:space="708"/>
@@ -12672,7 +12832,7 @@
 </file>
 
 <file path=word/endnotes.xml><?xml version="1.0" encoding="utf-8"?>
-<w:endnotes xmlns:wpc="http://schemas.microsoft.com/office/word/2010/wordprocessingCanvas" xmlns:cx="http://schemas.microsoft.com/office/drawing/2014/chartex" xmlns:cx1="http://schemas.microsoft.com/office/drawing/2015/9/8/chartex" xmlns:mc="http://schemas.openxmlformats.org/markup-compatibility/2006" xmlns:o="urn:schemas-microsoft-com:office:office" xmlns:r="http://schemas.openxmlformats.org/officeDocument/2006/relationships" xmlns:m="http://schemas.openxmlformats.org/officeDocument/2006/math" xmlns:v="urn:schemas-microsoft-com:vml" xmlns:wp14="http://schemas.microsoft.com/office/word/2010/wordprocessingDrawing" xmlns:wp="http://schemas.openxmlformats.org/drawingml/2006/wordprocessingDrawing" xmlns:w10="urn:schemas-microsoft-com:office:word" xmlns:w="http://schemas.openxmlformats.org/wordprocessingml/2006/main" xmlns:w14="http://schemas.microsoft.com/office/word/2010/wordml" xmlns:w15="http://schemas.microsoft.com/office/word/2012/wordml" xmlns:w16se="http://schemas.microsoft.com/office/word/2015/wordml/symex" xmlns:wpg="http://schemas.microsoft.com/office/word/2010/wordprocessingGroup" xmlns:wpi="http://schemas.microsoft.com/office/word/2010/wordprocessingInk" xmlns:wne="http://schemas.microsoft.com/office/word/2006/wordml" xmlns:wps="http://schemas.microsoft.com/office/word/2010/wordprocessingShape" mc:Ignorable="w14 w15 w16se wp14">
+<w:endnotes xmlns:wpc="http://schemas.microsoft.com/office/word/2010/wordprocessingCanvas" xmlns:cx="http://schemas.microsoft.com/office/drawing/2014/chartex" xmlns:cx1="http://schemas.microsoft.com/office/drawing/2015/9/8/chartex" xmlns:cx2="http://schemas.microsoft.com/office/drawing/2015/10/21/chartex" xmlns:cx3="http://schemas.microsoft.com/office/drawing/2016/5/9/chartex" xmlns:cx4="http://schemas.microsoft.com/office/drawing/2016/5/10/chartex" xmlns:cx5="http://schemas.microsoft.com/office/drawing/2016/5/11/chartex" xmlns:cx6="http://schemas.microsoft.com/office/drawing/2016/5/12/chartex" xmlns:cx7="http://schemas.microsoft.com/office/drawing/2016/5/13/chartex" xmlns:cx8="http://schemas.microsoft.com/office/drawing/2016/5/14/chartex" xmlns:mc="http://schemas.openxmlformats.org/markup-compatibility/2006" xmlns:aink="http://schemas.microsoft.com/office/drawing/2016/ink" xmlns:am3d="http://schemas.microsoft.com/office/drawing/2017/model3d" xmlns:o="urn:schemas-microsoft-com:office:office" xmlns:r="http://schemas.openxmlformats.org/officeDocument/2006/relationships" xmlns:m="http://schemas.openxmlformats.org/officeDocument/2006/math" xmlns:v="urn:schemas-microsoft-com:vml" xmlns:wp14="http://schemas.microsoft.com/office/word/2010/wordprocessingDrawing" xmlns:wp="http://schemas.openxmlformats.org/drawingml/2006/wordprocessingDrawing" xmlns:w10="urn:schemas-microsoft-com:office:word" xmlns:w="http://schemas.openxmlformats.org/wordprocessingml/2006/main" xmlns:w14="http://schemas.microsoft.com/office/word/2010/wordml" xmlns:w15="http://schemas.microsoft.com/office/word/2012/wordml" xmlns:w16cid="http://schemas.microsoft.com/office/word/2016/wordml/cid" xmlns:w16se="http://schemas.microsoft.com/office/word/2015/wordml/symex" xmlns:wpg="http://schemas.microsoft.com/office/word/2010/wordprocessingGroup" xmlns:wpi="http://schemas.microsoft.com/office/word/2010/wordprocessingInk" xmlns:wne="http://schemas.microsoft.com/office/word/2006/wordml" xmlns:wps="http://schemas.microsoft.com/office/word/2010/wordprocessingShape" mc:Ignorable="w14 w15 w16se w16cid wp14">
   <w:endnote w:type="separator" w:id="-1">
     <w:p>
       <w:pPr>
@@ -12697,7 +12857,7 @@
 </file>
 
 <file path=word/footer1.xml><?xml version="1.0" encoding="utf-8"?>
-<w:ftr xmlns:wpc="http://schemas.microsoft.com/office/word/2010/wordprocessingCanvas" xmlns:cx="http://schemas.microsoft.com/office/drawing/2014/chartex" xmlns:cx1="http://schemas.microsoft.com/office/drawing/2015/9/8/chartex" xmlns:mc="http://schemas.openxmlformats.org/markup-compatibility/2006" xmlns:o="urn:schemas-microsoft-com:office:office" xmlns:r="http://schemas.openxmlformats.org/officeDocument/2006/relationships" xmlns:m="http://schemas.openxmlformats.org/officeDocument/2006/math" xmlns:v="urn:schemas-microsoft-com:vml" xmlns:wp14="http://schemas.microsoft.com/office/word/2010/wordprocessingDrawing" xmlns:wp="http://schemas.openxmlformats.org/drawingml/2006/wordprocessingDrawing" xmlns:w10="urn:schemas-microsoft-com:office:word" xmlns:w="http://schemas.openxmlformats.org/wordprocessingml/2006/main" xmlns:w14="http://schemas.microsoft.com/office/word/2010/wordml" xmlns:w15="http://schemas.microsoft.com/office/word/2012/wordml" xmlns:w16se="http://schemas.microsoft.com/office/word/2015/wordml/symex" xmlns:wpg="http://schemas.microsoft.com/office/word/2010/wordprocessingGroup" xmlns:wpi="http://schemas.microsoft.com/office/word/2010/wordprocessingInk" xmlns:wne="http://schemas.microsoft.com/office/word/2006/wordml" xmlns:wps="http://schemas.microsoft.com/office/word/2010/wordprocessingShape" mc:Ignorable="w14 w15 w16se wp14">
+<w:ftr xmlns:wpc="http://schemas.microsoft.com/office/word/2010/wordprocessingCanvas" xmlns:cx="http://schemas.microsoft.com/office/drawing/2014/chartex" xmlns:cx1="http://schemas.microsoft.com/office/drawing/2015/9/8/chartex" xmlns:cx2="http://schemas.microsoft.com/office/drawing/2015/10/21/chartex" xmlns:cx3="http://schemas.microsoft.com/office/drawing/2016/5/9/chartex" xmlns:cx4="http://schemas.microsoft.com/office/drawing/2016/5/10/chartex" xmlns:cx5="http://schemas.microsoft.com/office/drawing/2016/5/11/chartex" xmlns:cx6="http://schemas.microsoft.com/office/drawing/2016/5/12/chartex" xmlns:cx7="http://schemas.microsoft.com/office/drawing/2016/5/13/chartex" xmlns:cx8="http://schemas.microsoft.com/office/drawing/2016/5/14/chartex" xmlns:mc="http://schemas.openxmlformats.org/markup-compatibility/2006" xmlns:aink="http://schemas.microsoft.com/office/drawing/2016/ink" xmlns:am3d="http://schemas.microsoft.com/office/drawing/2017/model3d" xmlns:o="urn:schemas-microsoft-com:office:office" xmlns:r="http://schemas.openxmlformats.org/officeDocument/2006/relationships" xmlns:m="http://schemas.openxmlformats.org/officeDocument/2006/math" xmlns:v="urn:schemas-microsoft-com:vml" xmlns:wp14="http://schemas.microsoft.com/office/word/2010/wordprocessingDrawing" xmlns:wp="http://schemas.openxmlformats.org/drawingml/2006/wordprocessingDrawing" xmlns:w10="urn:schemas-microsoft-com:office:word" xmlns:w="http://schemas.openxmlformats.org/wordprocessingml/2006/main" xmlns:w14="http://schemas.microsoft.com/office/word/2010/wordml" xmlns:w15="http://schemas.microsoft.com/office/word/2012/wordml" xmlns:w16cid="http://schemas.microsoft.com/office/word/2016/wordml/cid" xmlns:w16se="http://schemas.microsoft.com/office/word/2015/wordml/symex" xmlns:wpg="http://schemas.microsoft.com/office/word/2010/wordprocessingGroup" xmlns:wpi="http://schemas.microsoft.com/office/word/2010/wordprocessingInk" xmlns:wne="http://schemas.microsoft.com/office/word/2006/wordml" xmlns:wps="http://schemas.microsoft.com/office/word/2010/wordprocessingShape" mc:Ignorable="w14 w15 w16se w16cid wp14">
   <w:p>
     <w:pPr>
       <w:pStyle w:val="Rodap"/>
@@ -12707,7 +12867,7 @@
 </file>
 
 <file path=word/footer2.xml><?xml version="1.0" encoding="utf-8"?>
-<w:ftr xmlns:wpc="http://schemas.microsoft.com/office/word/2010/wordprocessingCanvas" xmlns:cx="http://schemas.microsoft.com/office/drawing/2014/chartex" xmlns:cx1="http://schemas.microsoft.com/office/drawing/2015/9/8/chartex" xmlns:mc="http://schemas.openxmlformats.org/markup-compatibility/2006" xmlns:o="urn:schemas-microsoft-com:office:office" xmlns:r="http://schemas.openxmlformats.org/officeDocument/2006/relationships" xmlns:m="http://schemas.openxmlformats.org/officeDocument/2006/math" xmlns:v="urn:schemas-microsoft-com:vml" xmlns:wp14="http://schemas.microsoft.com/office/word/2010/wordprocessingDrawing" xmlns:wp="http://schemas.openxmlformats.org/drawingml/2006/wordprocessingDrawing" xmlns:w10="urn:schemas-microsoft-com:office:word" xmlns:w="http://schemas.openxmlformats.org/wordprocessingml/2006/main" xmlns:w14="http://schemas.microsoft.com/office/word/2010/wordml" xmlns:w15="http://schemas.microsoft.com/office/word/2012/wordml" xmlns:w16se="http://schemas.microsoft.com/office/word/2015/wordml/symex" xmlns:wpg="http://schemas.microsoft.com/office/word/2010/wordprocessingGroup" xmlns:wpi="http://schemas.microsoft.com/office/word/2010/wordprocessingInk" xmlns:wne="http://schemas.microsoft.com/office/word/2006/wordml" xmlns:wps="http://schemas.microsoft.com/office/word/2010/wordprocessingShape" mc:Ignorable="w14 w15 w16se wp14">
+<w:ftr xmlns:wpc="http://schemas.microsoft.com/office/word/2010/wordprocessingCanvas" xmlns:cx="http://schemas.microsoft.com/office/drawing/2014/chartex" xmlns:cx1="http://schemas.microsoft.com/office/drawing/2015/9/8/chartex" xmlns:cx2="http://schemas.microsoft.com/office/drawing/2015/10/21/chartex" xmlns:cx3="http://schemas.microsoft.com/office/drawing/2016/5/9/chartex" xmlns:cx4="http://schemas.microsoft.com/office/drawing/2016/5/10/chartex" xmlns:cx5="http://schemas.microsoft.com/office/drawing/2016/5/11/chartex" xmlns:cx6="http://schemas.microsoft.com/office/drawing/2016/5/12/chartex" xmlns:cx7="http://schemas.microsoft.com/office/drawing/2016/5/13/chartex" xmlns:cx8="http://schemas.microsoft.com/office/drawing/2016/5/14/chartex" xmlns:mc="http://schemas.openxmlformats.org/markup-compatibility/2006" xmlns:aink="http://schemas.microsoft.com/office/drawing/2016/ink" xmlns:am3d="http://schemas.microsoft.com/office/drawing/2017/model3d" xmlns:o="urn:schemas-microsoft-com:office:office" xmlns:r="http://schemas.openxmlformats.org/officeDocument/2006/relationships" xmlns:m="http://schemas.openxmlformats.org/officeDocument/2006/math" xmlns:v="urn:schemas-microsoft-com:vml" xmlns:wp14="http://schemas.microsoft.com/office/word/2010/wordprocessingDrawing" xmlns:wp="http://schemas.openxmlformats.org/drawingml/2006/wordprocessingDrawing" xmlns:w10="urn:schemas-microsoft-com:office:word" xmlns:w="http://schemas.openxmlformats.org/wordprocessingml/2006/main" xmlns:w14="http://schemas.microsoft.com/office/word/2010/wordml" xmlns:w15="http://schemas.microsoft.com/office/word/2012/wordml" xmlns:w16cid="http://schemas.microsoft.com/office/word/2016/wordml/cid" xmlns:w16se="http://schemas.microsoft.com/office/word/2015/wordml/symex" xmlns:wpg="http://schemas.microsoft.com/office/word/2010/wordprocessingGroup" xmlns:wpi="http://schemas.microsoft.com/office/word/2010/wordprocessingInk" xmlns:wne="http://schemas.microsoft.com/office/word/2006/wordml" xmlns:wps="http://schemas.microsoft.com/office/word/2010/wordprocessingShape" mc:Ignorable="w14 w15 w16se w16cid wp14">
   <w:p>
     <w:pPr>
       <w:pStyle w:val="Rodap"/>
@@ -12723,7 +12883,7 @@
 </file>
 
 <file path=word/footer3.xml><?xml version="1.0" encoding="utf-8"?>
-<w:ftr xmlns:wpc="http://schemas.microsoft.com/office/word/2010/wordprocessingCanvas" xmlns:cx="http://schemas.microsoft.com/office/drawing/2014/chartex" xmlns:cx1="http://schemas.microsoft.com/office/drawing/2015/9/8/chartex" xmlns:mc="http://schemas.openxmlformats.org/markup-compatibility/2006" xmlns:o="urn:schemas-microsoft-com:office:office" xmlns:r="http://schemas.openxmlformats.org/officeDocument/2006/relationships" xmlns:m="http://schemas.openxmlformats.org/officeDocument/2006/math" xmlns:v="urn:schemas-microsoft-com:vml" xmlns:wp14="http://schemas.microsoft.com/office/word/2010/wordprocessingDrawing" xmlns:wp="http://schemas.openxmlformats.org/drawingml/2006/wordprocessingDrawing" xmlns:w10="urn:schemas-microsoft-com:office:word" xmlns:w="http://schemas.openxmlformats.org/wordprocessingml/2006/main" xmlns:w14="http://schemas.microsoft.com/office/word/2010/wordml" xmlns:w15="http://schemas.microsoft.com/office/word/2012/wordml" xmlns:w16se="http://schemas.microsoft.com/office/word/2015/wordml/symex" xmlns:wpg="http://schemas.microsoft.com/office/word/2010/wordprocessingGroup" xmlns:wpi="http://schemas.microsoft.com/office/word/2010/wordprocessingInk" xmlns:wne="http://schemas.microsoft.com/office/word/2006/wordml" xmlns:wps="http://schemas.microsoft.com/office/word/2010/wordprocessingShape" mc:Ignorable="w14 w15 w16se wp14">
+<w:ftr xmlns:wpc="http://schemas.microsoft.com/office/word/2010/wordprocessingCanvas" xmlns:cx="http://schemas.microsoft.com/office/drawing/2014/chartex" xmlns:cx1="http://schemas.microsoft.com/office/drawing/2015/9/8/chartex" xmlns:cx2="http://schemas.microsoft.com/office/drawing/2015/10/21/chartex" xmlns:cx3="http://schemas.microsoft.com/office/drawing/2016/5/9/chartex" xmlns:cx4="http://schemas.microsoft.com/office/drawing/2016/5/10/chartex" xmlns:cx5="http://schemas.microsoft.com/office/drawing/2016/5/11/chartex" xmlns:cx6="http://schemas.microsoft.com/office/drawing/2016/5/12/chartex" xmlns:cx7="http://schemas.microsoft.com/office/drawing/2016/5/13/chartex" xmlns:cx8="http://schemas.microsoft.com/office/drawing/2016/5/14/chartex" xmlns:mc="http://schemas.openxmlformats.org/markup-compatibility/2006" xmlns:aink="http://schemas.microsoft.com/office/drawing/2016/ink" xmlns:am3d="http://schemas.microsoft.com/office/drawing/2017/model3d" xmlns:o="urn:schemas-microsoft-com:office:office" xmlns:r="http://schemas.openxmlformats.org/officeDocument/2006/relationships" xmlns:m="http://schemas.openxmlformats.org/officeDocument/2006/math" xmlns:v="urn:schemas-microsoft-com:vml" xmlns:wp14="http://schemas.microsoft.com/office/word/2010/wordprocessingDrawing" xmlns:wp="http://schemas.openxmlformats.org/drawingml/2006/wordprocessingDrawing" xmlns:w10="urn:schemas-microsoft-com:office:word" xmlns:w="http://schemas.openxmlformats.org/wordprocessingml/2006/main" xmlns:w14="http://schemas.microsoft.com/office/word/2010/wordml" xmlns:w15="http://schemas.microsoft.com/office/word/2012/wordml" xmlns:w16cid="http://schemas.microsoft.com/office/word/2016/wordml/cid" xmlns:w16se="http://schemas.microsoft.com/office/word/2015/wordml/symex" xmlns:wpg="http://schemas.microsoft.com/office/word/2010/wordprocessingGroup" xmlns:wpi="http://schemas.microsoft.com/office/word/2010/wordprocessingInk" xmlns:wne="http://schemas.microsoft.com/office/word/2006/wordml" xmlns:wps="http://schemas.microsoft.com/office/word/2010/wordprocessingShape" mc:Ignorable="w14 w15 w16se w16cid wp14">
   <w:p>
     <w:pPr>
       <w:pStyle w:val="Rodap"/>
@@ -12733,7 +12893,7 @@
 </file>
 
 <file path=word/footer4.xml><?xml version="1.0" encoding="utf-8"?>
-<w:ftr xmlns:wpc="http://schemas.microsoft.com/office/word/2010/wordprocessingCanvas" xmlns:cx="http://schemas.microsoft.com/office/drawing/2014/chartex" xmlns:cx1="http://schemas.microsoft.com/office/drawing/2015/9/8/chartex" xmlns:mc="http://schemas.openxmlformats.org/markup-compatibility/2006" xmlns:o="urn:schemas-microsoft-com:office:office" xmlns:r="http://schemas.openxmlformats.org/officeDocument/2006/relationships" xmlns:m="http://schemas.openxmlformats.org/officeDocument/2006/math" xmlns:v="urn:schemas-microsoft-com:vml" xmlns:wp14="http://schemas.microsoft.com/office/word/2010/wordprocessingDrawing" xmlns:wp="http://schemas.openxmlformats.org/drawingml/2006/wordprocessingDrawing" xmlns:w10="urn:schemas-microsoft-com:office:word" xmlns:w="http://schemas.openxmlformats.org/wordprocessingml/2006/main" xmlns:w14="http://schemas.microsoft.com/office/word/2010/wordml" xmlns:w15="http://schemas.microsoft.com/office/word/2012/wordml" xmlns:w16se="http://schemas.microsoft.com/office/word/2015/wordml/symex" xmlns:wpg="http://schemas.microsoft.com/office/word/2010/wordprocessingGroup" xmlns:wpi="http://schemas.microsoft.com/office/word/2010/wordprocessingInk" xmlns:wne="http://schemas.microsoft.com/office/word/2006/wordml" xmlns:wps="http://schemas.microsoft.com/office/word/2010/wordprocessingShape" mc:Ignorable="w14 w15 w16se wp14">
+<w:ftr xmlns:wpc="http://schemas.microsoft.com/office/word/2010/wordprocessingCanvas" xmlns:cx="http://schemas.microsoft.com/office/drawing/2014/chartex" xmlns:cx1="http://schemas.microsoft.com/office/drawing/2015/9/8/chartex" xmlns:cx2="http://schemas.microsoft.com/office/drawing/2015/10/21/chartex" xmlns:cx3="http://schemas.microsoft.com/office/drawing/2016/5/9/chartex" xmlns:cx4="http://schemas.microsoft.com/office/drawing/2016/5/10/chartex" xmlns:cx5="http://schemas.microsoft.com/office/drawing/2016/5/11/chartex" xmlns:cx6="http://schemas.microsoft.com/office/drawing/2016/5/12/chartex" xmlns:cx7="http://schemas.microsoft.com/office/drawing/2016/5/13/chartex" xmlns:cx8="http://schemas.microsoft.com/office/drawing/2016/5/14/chartex" xmlns:mc="http://schemas.openxmlformats.org/markup-compatibility/2006" xmlns:aink="http://schemas.microsoft.com/office/drawing/2016/ink" xmlns:am3d="http://schemas.microsoft.com/office/drawing/2017/model3d" xmlns:o="urn:schemas-microsoft-com:office:office" xmlns:r="http://schemas.openxmlformats.org/officeDocument/2006/relationships" xmlns:m="http://schemas.openxmlformats.org/officeDocument/2006/math" xmlns:v="urn:schemas-microsoft-com:vml" xmlns:wp14="http://schemas.microsoft.com/office/word/2010/wordprocessingDrawing" xmlns:wp="http://schemas.openxmlformats.org/drawingml/2006/wordprocessingDrawing" xmlns:w10="urn:schemas-microsoft-com:office:word" xmlns:w="http://schemas.openxmlformats.org/wordprocessingml/2006/main" xmlns:w14="http://schemas.microsoft.com/office/word/2010/wordml" xmlns:w15="http://schemas.microsoft.com/office/word/2012/wordml" xmlns:w16cid="http://schemas.microsoft.com/office/word/2016/wordml/cid" xmlns:w16se="http://schemas.microsoft.com/office/word/2015/wordml/symex" xmlns:wpg="http://schemas.microsoft.com/office/word/2010/wordprocessingGroup" xmlns:wpi="http://schemas.microsoft.com/office/word/2010/wordprocessingInk" xmlns:wne="http://schemas.microsoft.com/office/word/2006/wordml" xmlns:wps="http://schemas.microsoft.com/office/word/2010/wordprocessingShape" mc:Ignorable="w14 w15 w16se w16cid wp14">
   <w:p>
     <w:pPr>
       <w:pStyle w:val="Rodap"/>
@@ -12749,7 +12909,7 @@
 </file>
 
 <file path=word/footnotes.xml><?xml version="1.0" encoding="utf-8"?>
-<w:footnotes xmlns:wpc="http://schemas.microsoft.com/office/word/2010/wordprocessingCanvas" xmlns:cx="http://schemas.microsoft.com/office/drawing/2014/chartex" xmlns:cx1="http://schemas.microsoft.com/office/drawing/2015/9/8/chartex" xmlns:mc="http://schemas.openxmlformats.org/markup-compatibility/2006" xmlns:o="urn:schemas-microsoft-com:office:office" xmlns:r="http://schemas.openxmlformats.org/officeDocument/2006/relationships" xmlns:m="http://schemas.openxmlformats.org/officeDocument/2006/math" xmlns:v="urn:schemas-microsoft-com:vml" xmlns:wp14="http://schemas.microsoft.com/office/word/2010/wordprocessingDrawing" xmlns:wp="http://schemas.openxmlformats.org/drawingml/2006/wordprocessingDrawing" xmlns:w10="urn:schemas-microsoft-com:office:word" xmlns:w="http://schemas.openxmlformats.org/wordprocessingml/2006/main" xmlns:w14="http://schemas.microsoft.com/office/word/2010/wordml" xmlns:w15="http://schemas.microsoft.com/office/word/2012/wordml" xmlns:w16se="http://schemas.microsoft.com/office/word/2015/wordml/symex" xmlns:wpg="http://schemas.microsoft.com/office/word/2010/wordprocessingGroup" xmlns:wpi="http://schemas.microsoft.com/office/word/2010/wordprocessingInk" xmlns:wne="http://schemas.microsoft.com/office/word/2006/wordml" xmlns:wps="http://schemas.microsoft.com/office/word/2010/wordprocessingShape" mc:Ignorable="w14 w15 w16se wp14">
+<w:footnotes xmlns:wpc="http://schemas.microsoft.com/office/word/2010/wordprocessingCanvas" xmlns:cx="http://schemas.microsoft.com/office/drawing/2014/chartex" xmlns:cx1="http://schemas.microsoft.com/office/drawing/2015/9/8/chartex" xmlns:cx2="http://schemas.microsoft.com/office/drawing/2015/10/21/chartex" xmlns:cx3="http://schemas.microsoft.com/office/drawing/2016/5/9/chartex" xmlns:cx4="http://schemas.microsoft.com/office/drawing/2016/5/10/chartex" xmlns:cx5="http://schemas.microsoft.com/office/drawing/2016/5/11/chartex" xmlns:cx6="http://schemas.microsoft.com/office/drawing/2016/5/12/chartex" xmlns:cx7="http://schemas.microsoft.com/office/drawing/2016/5/13/chartex" xmlns:cx8="http://schemas.microsoft.com/office/drawing/2016/5/14/chartex" xmlns:mc="http://schemas.openxmlformats.org/markup-compatibility/2006" xmlns:aink="http://schemas.microsoft.com/office/drawing/2016/ink" xmlns:am3d="http://schemas.microsoft.com/office/drawing/2017/model3d" xmlns:o="urn:schemas-microsoft-com:office:office" xmlns:r="http://schemas.openxmlformats.org/officeDocument/2006/relationships" xmlns:m="http://schemas.openxmlformats.org/officeDocument/2006/math" xmlns:v="urn:schemas-microsoft-com:vml" xmlns:wp14="http://schemas.microsoft.com/office/word/2010/wordprocessingDrawing" xmlns:wp="http://schemas.openxmlformats.org/drawingml/2006/wordprocessingDrawing" xmlns:w10="urn:schemas-microsoft-com:office:word" xmlns:w="http://schemas.openxmlformats.org/wordprocessingml/2006/main" xmlns:w14="http://schemas.microsoft.com/office/word/2010/wordml" xmlns:w15="http://schemas.microsoft.com/office/word/2012/wordml" xmlns:w16cid="http://schemas.microsoft.com/office/word/2016/wordml/cid" xmlns:w16se="http://schemas.microsoft.com/office/word/2015/wordml/symex" xmlns:wpg="http://schemas.microsoft.com/office/word/2010/wordprocessingGroup" xmlns:wpi="http://schemas.microsoft.com/office/word/2010/wordprocessingInk" xmlns:wne="http://schemas.microsoft.com/office/word/2006/wordml" xmlns:wps="http://schemas.microsoft.com/office/word/2010/wordprocessingShape" mc:Ignorable="w14 w15 w16se w16cid wp14">
   <w:footnote w:type="separator" w:id="-1">
     <w:p>
       <w:pPr>
@@ -12774,7 +12934,7 @@
 </file>
 
 <file path=word/header1.xml><?xml version="1.0" encoding="utf-8"?>
-<w:hdr xmlns:wpc="http://schemas.microsoft.com/office/word/2010/wordprocessingCanvas" xmlns:cx="http://schemas.microsoft.com/office/drawing/2014/chartex" xmlns:cx1="http://schemas.microsoft.com/office/drawing/2015/9/8/chartex" xmlns:mc="http://schemas.openxmlformats.org/markup-compatibility/2006" xmlns:o="urn:schemas-microsoft-com:office:office" xmlns:r="http://schemas.openxmlformats.org/officeDocument/2006/relationships" xmlns:m="http://schemas.openxmlformats.org/officeDocument/2006/math" xmlns:v="urn:schemas-microsoft-com:vml" xmlns:wp14="http://schemas.microsoft.com/office/word/2010/wordprocessingDrawing" xmlns:wp="http://schemas.openxmlformats.org/drawingml/2006/wordprocessingDrawing" xmlns:w10="urn:schemas-microsoft-com:office:word" xmlns:w="http://schemas.openxmlformats.org/wordprocessingml/2006/main" xmlns:w14="http://schemas.microsoft.com/office/word/2010/wordml" xmlns:w15="http://schemas.microsoft.com/office/word/2012/wordml" xmlns:w16se="http://schemas.microsoft.com/office/word/2015/wordml/symex" xmlns:wpg="http://schemas.microsoft.com/office/word/2010/wordprocessingGroup" xmlns:wpi="http://schemas.microsoft.com/office/word/2010/wordprocessingInk" xmlns:wne="http://schemas.microsoft.com/office/word/2006/wordml" xmlns:wps="http://schemas.microsoft.com/office/word/2010/wordprocessingShape" mc:Ignorable="w14 w15 w16se wp14">
+<w:hdr xmlns:wpc="http://schemas.microsoft.com/office/word/2010/wordprocessingCanvas" xmlns:cx="http://schemas.microsoft.com/office/drawing/2014/chartex" xmlns:cx1="http://schemas.microsoft.com/office/drawing/2015/9/8/chartex" xmlns:cx2="http://schemas.microsoft.com/office/drawing/2015/10/21/chartex" xmlns:cx3="http://schemas.microsoft.com/office/drawing/2016/5/9/chartex" xmlns:cx4="http://schemas.microsoft.com/office/drawing/2016/5/10/chartex" xmlns:cx5="http://schemas.microsoft.com/office/drawing/2016/5/11/chartex" xmlns:cx6="http://schemas.microsoft.com/office/drawing/2016/5/12/chartex" xmlns:cx7="http://schemas.microsoft.com/office/drawing/2016/5/13/chartex" xmlns:cx8="http://schemas.microsoft.com/office/drawing/2016/5/14/chartex" xmlns:mc="http://schemas.openxmlformats.org/markup-compatibility/2006" xmlns:aink="http://schemas.microsoft.com/office/drawing/2016/ink" xmlns:am3d="http://schemas.microsoft.com/office/drawing/2017/model3d" xmlns:o="urn:schemas-microsoft-com:office:office" xmlns:r="http://schemas.openxmlformats.org/officeDocument/2006/relationships" xmlns:m="http://schemas.openxmlformats.org/officeDocument/2006/math" xmlns:v="urn:schemas-microsoft-com:vml" xmlns:wp14="http://schemas.microsoft.com/office/word/2010/wordprocessingDrawing" xmlns:wp="http://schemas.openxmlformats.org/drawingml/2006/wordprocessingDrawing" xmlns:w10="urn:schemas-microsoft-com:office:word" xmlns:w="http://schemas.openxmlformats.org/wordprocessingml/2006/main" xmlns:w14="http://schemas.microsoft.com/office/word/2010/wordml" xmlns:w15="http://schemas.microsoft.com/office/word/2012/wordml" xmlns:w16cid="http://schemas.microsoft.com/office/word/2016/wordml/cid" xmlns:w16se="http://schemas.microsoft.com/office/word/2015/wordml/symex" xmlns:wpg="http://schemas.microsoft.com/office/word/2010/wordprocessingGroup" xmlns:wpi="http://schemas.microsoft.com/office/word/2010/wordprocessingInk" xmlns:wne="http://schemas.microsoft.com/office/word/2006/wordml" xmlns:wps="http://schemas.microsoft.com/office/word/2010/wordprocessingShape" mc:Ignorable="w14 w15 w16se w16cid wp14">
   <w:p>
     <w:pPr>
       <w:pStyle w:val="Cabealho"/>
@@ -12789,7 +12949,7 @@
 </file>
 
 <file path=word/header2.xml><?xml version="1.0" encoding="utf-8"?>
-<w:hdr xmlns:wpc="http://schemas.microsoft.com/office/word/2010/wordprocessingCanvas" xmlns:cx="http://schemas.microsoft.com/office/drawing/2014/chartex" xmlns:cx1="http://schemas.microsoft.com/office/drawing/2015/9/8/chartex" xmlns:mc="http://schemas.openxmlformats.org/markup-compatibility/2006" xmlns:o="urn:schemas-microsoft-com:office:office" xmlns:r="http://schemas.openxmlformats.org/officeDocument/2006/relationships" xmlns:m="http://schemas.openxmlformats.org/officeDocument/2006/math" xmlns:v="urn:schemas-microsoft-com:vml" xmlns:wp14="http://schemas.microsoft.com/office/word/2010/wordprocessingDrawing" xmlns:wp="http://schemas.openxmlformats.org/drawingml/2006/wordprocessingDrawing" xmlns:w10="urn:schemas-microsoft-com:office:word" xmlns:w="http://schemas.openxmlformats.org/wordprocessingml/2006/main" xmlns:w14="http://schemas.microsoft.com/office/word/2010/wordml" xmlns:w15="http://schemas.microsoft.com/office/word/2012/wordml" xmlns:w16se="http://schemas.microsoft.com/office/word/2015/wordml/symex" xmlns:wpg="http://schemas.microsoft.com/office/word/2010/wordprocessingGroup" xmlns:wpi="http://schemas.microsoft.com/office/word/2010/wordprocessingInk" xmlns:wne="http://schemas.microsoft.com/office/word/2006/wordml" xmlns:wps="http://schemas.microsoft.com/office/word/2010/wordprocessingShape" mc:Ignorable="w14 w15 w16se wp14">
+<w:hdr xmlns:wpc="http://schemas.microsoft.com/office/word/2010/wordprocessingCanvas" xmlns:cx="http://schemas.microsoft.com/office/drawing/2014/chartex" xmlns:cx1="http://schemas.microsoft.com/office/drawing/2015/9/8/chartex" xmlns:cx2="http://schemas.microsoft.com/office/drawing/2015/10/21/chartex" xmlns:cx3="http://schemas.microsoft.com/office/drawing/2016/5/9/chartex" xmlns:cx4="http://schemas.microsoft.com/office/drawing/2016/5/10/chartex" xmlns:cx5="http://schemas.microsoft.com/office/drawing/2016/5/11/chartex" xmlns:cx6="http://schemas.microsoft.com/office/drawing/2016/5/12/chartex" xmlns:cx7="http://schemas.microsoft.com/office/drawing/2016/5/13/chartex" xmlns:cx8="http://schemas.microsoft.com/office/drawing/2016/5/14/chartex" xmlns:mc="http://schemas.openxmlformats.org/markup-compatibility/2006" xmlns:aink="http://schemas.microsoft.com/office/drawing/2016/ink" xmlns:am3d="http://schemas.microsoft.com/office/drawing/2017/model3d" xmlns:o="urn:schemas-microsoft-com:office:office" xmlns:r="http://schemas.openxmlformats.org/officeDocument/2006/relationships" xmlns:m="http://schemas.openxmlformats.org/officeDocument/2006/math" xmlns:v="urn:schemas-microsoft-com:vml" xmlns:wp14="http://schemas.microsoft.com/office/word/2010/wordprocessingDrawing" xmlns:wp="http://schemas.openxmlformats.org/drawingml/2006/wordprocessingDrawing" xmlns:w10="urn:schemas-microsoft-com:office:word" xmlns:w="http://schemas.openxmlformats.org/wordprocessingml/2006/main" xmlns:w14="http://schemas.microsoft.com/office/word/2010/wordml" xmlns:w15="http://schemas.microsoft.com/office/word/2012/wordml" xmlns:w16cid="http://schemas.microsoft.com/office/word/2016/wordml/cid" xmlns:w16se="http://schemas.microsoft.com/office/word/2015/wordml/symex" xmlns:wpg="http://schemas.microsoft.com/office/word/2010/wordprocessingGroup" xmlns:wpi="http://schemas.microsoft.com/office/word/2010/wordprocessingInk" xmlns:wne="http://schemas.microsoft.com/office/word/2006/wordml" xmlns:wps="http://schemas.microsoft.com/office/word/2010/wordprocessingShape" mc:Ignorable="w14 w15 w16se w16cid wp14">
   <w:p>
     <w:pPr>
       <w:pStyle w:val="Cabealho"/>
@@ -12799,7 +12959,7 @@
 </file>
 
 <file path=word/header3.xml><?xml version="1.0" encoding="utf-8"?>
-<w:hdr xmlns:wpc="http://schemas.microsoft.com/office/word/2010/wordprocessingCanvas" xmlns:cx="http://schemas.microsoft.com/office/drawing/2014/chartex" xmlns:cx1="http://schemas.microsoft.com/office/drawing/2015/9/8/chartex" xmlns:mc="http://schemas.openxmlformats.org/markup-compatibility/2006" xmlns:o="urn:schemas-microsoft-com:office:office" xmlns:r="http://schemas.openxmlformats.org/officeDocument/2006/relationships" xmlns:m="http://schemas.openxmlformats.org/officeDocument/2006/math" xmlns:v="urn:schemas-microsoft-com:vml" xmlns:wp14="http://schemas.microsoft.com/office/word/2010/wordprocessingDrawing" xmlns:wp="http://schemas.openxmlformats.org/drawingml/2006/wordprocessingDrawing" xmlns:w10="urn:schemas-microsoft-com:office:word" xmlns:w="http://schemas.openxmlformats.org/wordprocessingml/2006/main" xmlns:w14="http://schemas.microsoft.com/office/word/2010/wordml" xmlns:w15="http://schemas.microsoft.com/office/word/2012/wordml" xmlns:w16se="http://schemas.microsoft.com/office/word/2015/wordml/symex" xmlns:wpg="http://schemas.microsoft.com/office/word/2010/wordprocessingGroup" xmlns:wpi="http://schemas.microsoft.com/office/word/2010/wordprocessingInk" xmlns:wne="http://schemas.microsoft.com/office/word/2006/wordml" xmlns:wps="http://schemas.microsoft.com/office/word/2010/wordprocessingShape" mc:Ignorable="w14 w15 w16se wp14">
+<w:hdr xmlns:wpc="http://schemas.microsoft.com/office/word/2010/wordprocessingCanvas" xmlns:cx="http://schemas.microsoft.com/office/drawing/2014/chartex" xmlns:cx1="http://schemas.microsoft.com/office/drawing/2015/9/8/chartex" xmlns:cx2="http://schemas.microsoft.com/office/drawing/2015/10/21/chartex" xmlns:cx3="http://schemas.microsoft.com/office/drawing/2016/5/9/chartex" xmlns:cx4="http://schemas.microsoft.com/office/drawing/2016/5/10/chartex" xmlns:cx5="http://schemas.microsoft.com/office/drawing/2016/5/11/chartex" xmlns:cx6="http://schemas.microsoft.com/office/drawing/2016/5/12/chartex" xmlns:cx7="http://schemas.microsoft.com/office/drawing/2016/5/13/chartex" xmlns:cx8="http://schemas.microsoft.com/office/drawing/2016/5/14/chartex" xmlns:mc="http://schemas.openxmlformats.org/markup-compatibility/2006" xmlns:aink="http://schemas.microsoft.com/office/drawing/2016/ink" xmlns:am3d="http://schemas.microsoft.com/office/drawing/2017/model3d" xmlns:o="urn:schemas-microsoft-com:office:office" xmlns:r="http://schemas.openxmlformats.org/officeDocument/2006/relationships" xmlns:m="http://schemas.openxmlformats.org/officeDocument/2006/math" xmlns:v="urn:schemas-microsoft-com:vml" xmlns:wp14="http://schemas.microsoft.com/office/word/2010/wordprocessingDrawing" xmlns:wp="http://schemas.openxmlformats.org/drawingml/2006/wordprocessingDrawing" xmlns:w10="urn:schemas-microsoft-com:office:word" xmlns:w="http://schemas.openxmlformats.org/wordprocessingml/2006/main" xmlns:w14="http://schemas.microsoft.com/office/word/2010/wordml" xmlns:w15="http://schemas.microsoft.com/office/word/2012/wordml" xmlns:w16cid="http://schemas.microsoft.com/office/word/2016/wordml/cid" xmlns:w16se="http://schemas.microsoft.com/office/word/2015/wordml/symex" xmlns:wpg="http://schemas.microsoft.com/office/word/2010/wordprocessingGroup" xmlns:wpi="http://schemas.microsoft.com/office/word/2010/wordprocessingInk" xmlns:wne="http://schemas.microsoft.com/office/word/2006/wordml" xmlns:wps="http://schemas.microsoft.com/office/word/2010/wordprocessingShape" mc:Ignorable="w14 w15 w16se w16cid wp14">
   <w:p>
     <w:pPr>
       <w:pStyle w:val="Cabealho"/>
@@ -12809,7 +12969,7 @@
 </file>
 
 <file path=word/header4.xml><?xml version="1.0" encoding="utf-8"?>
-<w:hdr xmlns:wpc="http://schemas.microsoft.com/office/word/2010/wordprocessingCanvas" xmlns:cx="http://schemas.microsoft.com/office/drawing/2014/chartex" xmlns:cx1="http://schemas.microsoft.com/office/drawing/2015/9/8/chartex" xmlns:mc="http://schemas.openxmlformats.org/markup-compatibility/2006" xmlns:o="urn:schemas-microsoft-com:office:office" xmlns:r="http://schemas.openxmlformats.org/officeDocument/2006/relationships" xmlns:m="http://schemas.openxmlformats.org/officeDocument/2006/math" xmlns:v="urn:schemas-microsoft-com:vml" xmlns:wp14="http://schemas.microsoft.com/office/word/2010/wordprocessingDrawing" xmlns:wp="http://schemas.openxmlformats.org/drawingml/2006/wordprocessingDrawing" xmlns:w10="urn:schemas-microsoft-com:office:word" xmlns:w="http://schemas.openxmlformats.org/wordprocessingml/2006/main" xmlns:w14="http://schemas.microsoft.com/office/word/2010/wordml" xmlns:w15="http://schemas.microsoft.com/office/word/2012/wordml" xmlns:w16se="http://schemas.microsoft.com/office/word/2015/wordml/symex" xmlns:wpg="http://schemas.microsoft.com/office/word/2010/wordprocessingGroup" xmlns:wpi="http://schemas.microsoft.com/office/word/2010/wordprocessingInk" xmlns:wne="http://schemas.microsoft.com/office/word/2006/wordml" xmlns:wps="http://schemas.microsoft.com/office/word/2010/wordprocessingShape" mc:Ignorable="w14 w15 w16se wp14">
+<w:hdr xmlns:wpc="http://schemas.microsoft.com/office/word/2010/wordprocessingCanvas" xmlns:cx="http://schemas.microsoft.com/office/drawing/2014/chartex" xmlns:cx1="http://schemas.microsoft.com/office/drawing/2015/9/8/chartex" xmlns:cx2="http://schemas.microsoft.com/office/drawing/2015/10/21/chartex" xmlns:cx3="http://schemas.microsoft.com/office/drawing/2016/5/9/chartex" xmlns:cx4="http://schemas.microsoft.com/office/drawing/2016/5/10/chartex" xmlns:cx5="http://schemas.microsoft.com/office/drawing/2016/5/11/chartex" xmlns:cx6="http://schemas.microsoft.com/office/drawing/2016/5/12/chartex" xmlns:cx7="http://schemas.microsoft.com/office/drawing/2016/5/13/chartex" xmlns:cx8="http://schemas.microsoft.com/office/drawing/2016/5/14/chartex" xmlns:mc="http://schemas.openxmlformats.org/markup-compatibility/2006" xmlns:aink="http://schemas.microsoft.com/office/drawing/2016/ink" xmlns:am3d="http://schemas.microsoft.com/office/drawing/2017/model3d" xmlns:o="urn:schemas-microsoft-com:office:office" xmlns:r="http://schemas.openxmlformats.org/officeDocument/2006/relationships" xmlns:m="http://schemas.openxmlformats.org/officeDocument/2006/math" xmlns:v="urn:schemas-microsoft-com:vml" xmlns:wp14="http://schemas.microsoft.com/office/word/2010/wordprocessingDrawing" xmlns:wp="http://schemas.openxmlformats.org/drawingml/2006/wordprocessingDrawing" xmlns:w10="urn:schemas-microsoft-com:office:word" xmlns:w="http://schemas.openxmlformats.org/wordprocessingml/2006/main" xmlns:w14="http://schemas.microsoft.com/office/word/2010/wordml" xmlns:w15="http://schemas.microsoft.com/office/word/2012/wordml" xmlns:w16cid="http://schemas.microsoft.com/office/word/2016/wordml/cid" xmlns:w16se="http://schemas.microsoft.com/office/word/2015/wordml/symex" xmlns:wpg="http://schemas.microsoft.com/office/word/2010/wordprocessingGroup" xmlns:wpi="http://schemas.microsoft.com/office/word/2010/wordprocessingInk" xmlns:wne="http://schemas.microsoft.com/office/word/2006/wordml" xmlns:wps="http://schemas.microsoft.com/office/word/2010/wordprocessingShape" mc:Ignorable="w14 w15 w16se w16cid wp14">
   <w:sdt>
     <w:sdtPr>
       <w:id w:val="-747578550"/>
@@ -12879,7 +13039,7 @@
 </file>
 
 <file path=word/header5.xml><?xml version="1.0" encoding="utf-8"?>
-<w:hdr xmlns:wpc="http://schemas.microsoft.com/office/word/2010/wordprocessingCanvas" xmlns:cx="http://schemas.microsoft.com/office/drawing/2014/chartex" xmlns:cx1="http://schemas.microsoft.com/office/drawing/2015/9/8/chartex" xmlns:mc="http://schemas.openxmlformats.org/markup-compatibility/2006" xmlns:o="urn:schemas-microsoft-com:office:office" xmlns:r="http://schemas.openxmlformats.org/officeDocument/2006/relationships" xmlns:m="http://schemas.openxmlformats.org/officeDocument/2006/math" xmlns:v="urn:schemas-microsoft-com:vml" xmlns:wp14="http://schemas.microsoft.com/office/word/2010/wordprocessingDrawing" xmlns:wp="http://schemas.openxmlformats.org/drawingml/2006/wordprocessingDrawing" xmlns:w10="urn:schemas-microsoft-com:office:word" xmlns:w="http://schemas.openxmlformats.org/wordprocessingml/2006/main" xmlns:w14="http://schemas.microsoft.com/office/word/2010/wordml" xmlns:w15="http://schemas.microsoft.com/office/word/2012/wordml" xmlns:w16se="http://schemas.microsoft.com/office/word/2015/wordml/symex" xmlns:wpg="http://schemas.microsoft.com/office/word/2010/wordprocessingGroup" xmlns:wpi="http://schemas.microsoft.com/office/word/2010/wordprocessingInk" xmlns:wne="http://schemas.microsoft.com/office/word/2006/wordml" xmlns:wps="http://schemas.microsoft.com/office/word/2010/wordprocessingShape" mc:Ignorable="w14 w15 w16se wp14">
+<w:hdr xmlns:wpc="http://schemas.microsoft.com/office/word/2010/wordprocessingCanvas" xmlns:cx="http://schemas.microsoft.com/office/drawing/2014/chartex" xmlns:cx1="http://schemas.microsoft.com/office/drawing/2015/9/8/chartex" xmlns:cx2="http://schemas.microsoft.com/office/drawing/2015/10/21/chartex" xmlns:cx3="http://schemas.microsoft.com/office/drawing/2016/5/9/chartex" xmlns:cx4="http://schemas.microsoft.com/office/drawing/2016/5/10/chartex" xmlns:cx5="http://schemas.microsoft.com/office/drawing/2016/5/11/chartex" xmlns:cx6="http://schemas.microsoft.com/office/drawing/2016/5/12/chartex" xmlns:cx7="http://schemas.microsoft.com/office/drawing/2016/5/13/chartex" xmlns:cx8="http://schemas.microsoft.com/office/drawing/2016/5/14/chartex" xmlns:mc="http://schemas.openxmlformats.org/markup-compatibility/2006" xmlns:aink="http://schemas.microsoft.com/office/drawing/2016/ink" xmlns:am3d="http://schemas.microsoft.com/office/drawing/2017/model3d" xmlns:o="urn:schemas-microsoft-com:office:office" xmlns:r="http://schemas.openxmlformats.org/officeDocument/2006/relationships" xmlns:m="http://schemas.openxmlformats.org/officeDocument/2006/math" xmlns:v="urn:schemas-microsoft-com:vml" xmlns:wp14="http://schemas.microsoft.com/office/word/2010/wordprocessingDrawing" xmlns:wp="http://schemas.openxmlformats.org/drawingml/2006/wordprocessingDrawing" xmlns:w10="urn:schemas-microsoft-com:office:word" xmlns:w="http://schemas.openxmlformats.org/wordprocessingml/2006/main" xmlns:w14="http://schemas.microsoft.com/office/word/2010/wordml" xmlns:w15="http://schemas.microsoft.com/office/word/2012/wordml" xmlns:w16cid="http://schemas.microsoft.com/office/word/2016/wordml/cid" xmlns:w16se="http://schemas.microsoft.com/office/word/2015/wordml/symex" xmlns:wpg="http://schemas.microsoft.com/office/word/2010/wordprocessingGroup" xmlns:wpi="http://schemas.microsoft.com/office/word/2010/wordprocessingInk" xmlns:wne="http://schemas.microsoft.com/office/word/2006/wordml" xmlns:wps="http://schemas.microsoft.com/office/word/2010/wordprocessingShape" mc:Ignorable="w14 w15 w16se w16cid wp14">
   <w:sdt>
     <w:sdtPr>
       <w:id w:val="-1212647906"/>
@@ -12952,7 +13112,7 @@
 </file>
 
 <file path=word/numbering.xml><?xml version="1.0" encoding="utf-8"?>
-<w:numbering xmlns:wpc="http://schemas.microsoft.com/office/word/2010/wordprocessingCanvas" xmlns:cx="http://schemas.microsoft.com/office/drawing/2014/chartex" xmlns:cx1="http://schemas.microsoft.com/office/drawing/2015/9/8/chartex" xmlns:mc="http://schemas.openxmlformats.org/markup-compatibility/2006" xmlns:o="urn:schemas-microsoft-com:office:office" xmlns:r="http://schemas.openxmlformats.org/officeDocument/2006/relationships" xmlns:m="http://schemas.openxmlformats.org/officeDocument/2006/math" xmlns:v="urn:schemas-microsoft-com:vml" xmlns:wp14="http://schemas.microsoft.com/office/word/2010/wordprocessingDrawing" xmlns:wp="http://schemas.openxmlformats.org/drawingml/2006/wordprocessingDrawing" xmlns:w10="urn:schemas-microsoft-com:office:word" xmlns:w="http://schemas.openxmlformats.org/wordprocessingml/2006/main" xmlns:w14="http://schemas.microsoft.com/office/word/2010/wordml" xmlns:w15="http://schemas.microsoft.com/office/word/2012/wordml" xmlns:w16se="http://schemas.microsoft.com/office/word/2015/wordml/symex" xmlns:wpg="http://schemas.microsoft.com/office/word/2010/wordprocessingGroup" xmlns:wpi="http://schemas.microsoft.com/office/word/2010/wordprocessingInk" xmlns:wne="http://schemas.microsoft.com/office/word/2006/wordml" xmlns:wps="http://schemas.microsoft.com/office/word/2010/wordprocessingShape" mc:Ignorable="w14 w15 w16se wp14">
+<w:numbering xmlns:wpc="http://schemas.microsoft.com/office/word/2010/wordprocessingCanvas" xmlns:cx="http://schemas.microsoft.com/office/drawing/2014/chartex" xmlns:cx1="http://schemas.microsoft.com/office/drawing/2015/9/8/chartex" xmlns:cx2="http://schemas.microsoft.com/office/drawing/2015/10/21/chartex" xmlns:cx3="http://schemas.microsoft.com/office/drawing/2016/5/9/chartex" xmlns:cx4="http://schemas.microsoft.com/office/drawing/2016/5/10/chartex" xmlns:cx5="http://schemas.microsoft.com/office/drawing/2016/5/11/chartex" xmlns:cx6="http://schemas.microsoft.com/office/drawing/2016/5/12/chartex" xmlns:cx7="http://schemas.microsoft.com/office/drawing/2016/5/13/chartex" xmlns:cx8="http://schemas.microsoft.com/office/drawing/2016/5/14/chartex" xmlns:mc="http://schemas.openxmlformats.org/markup-compatibility/2006" xmlns:aink="http://schemas.microsoft.com/office/drawing/2016/ink" xmlns:am3d="http://schemas.microsoft.com/office/drawing/2017/model3d" xmlns:o="urn:schemas-microsoft-com:office:office" xmlns:r="http://schemas.openxmlformats.org/officeDocument/2006/relationships" xmlns:m="http://schemas.openxmlformats.org/officeDocument/2006/math" xmlns:v="urn:schemas-microsoft-com:vml" xmlns:wp14="http://schemas.microsoft.com/office/word/2010/wordprocessingDrawing" xmlns:wp="http://schemas.openxmlformats.org/drawingml/2006/wordprocessingDrawing" xmlns:w10="urn:schemas-microsoft-com:office:word" xmlns:w="http://schemas.openxmlformats.org/wordprocessingml/2006/main" xmlns:w14="http://schemas.microsoft.com/office/word/2010/wordml" xmlns:w15="http://schemas.microsoft.com/office/word/2012/wordml" xmlns:w16cid="http://schemas.microsoft.com/office/word/2016/wordml/cid" xmlns:w16se="http://schemas.microsoft.com/office/word/2015/wordml/symex" xmlns:wpg="http://schemas.microsoft.com/office/word/2010/wordprocessingGroup" xmlns:wpi="http://schemas.microsoft.com/office/word/2010/wordprocessingInk" xmlns:wne="http://schemas.microsoft.com/office/word/2006/wordml" xmlns:wps="http://schemas.microsoft.com/office/word/2010/wordprocessingShape" mc:Ignorable="w14 w15 w16se w16cid wp14">
   <w:abstractNum w:abstractNumId="0" w15:restartNumberingAfterBreak="0">
     <w:nsid w:val="061A5419"/>
     <w:multiLevelType w:val="hybridMultilevel"/>
@@ -15502,7 +15662,7 @@
 </file>
 
 <file path=word/styles.xml><?xml version="1.0" encoding="utf-8"?>
-<w:styles xmlns:mc="http://schemas.openxmlformats.org/markup-compatibility/2006" xmlns:r="http://schemas.openxmlformats.org/officeDocument/2006/relationships" xmlns:w="http://schemas.openxmlformats.org/wordprocessingml/2006/main" xmlns:w14="http://schemas.microsoft.com/office/word/2010/wordml" xmlns:w15="http://schemas.microsoft.com/office/word/2012/wordml" xmlns:w16se="http://schemas.microsoft.com/office/word/2015/wordml/symex" mc:Ignorable="w14 w15 w16se">
+<w:styles xmlns:mc="http://schemas.openxmlformats.org/markup-compatibility/2006" xmlns:r="http://schemas.openxmlformats.org/officeDocument/2006/relationships" xmlns:w="http://schemas.openxmlformats.org/wordprocessingml/2006/main" xmlns:w14="http://schemas.microsoft.com/office/word/2010/wordml" xmlns:w15="http://schemas.microsoft.com/office/word/2012/wordml" xmlns:w16cid="http://schemas.microsoft.com/office/word/2016/wordml/cid" xmlns:w16se="http://schemas.microsoft.com/office/word/2015/wordml/symex" mc:Ignorable="w14 w15 w16se w16cid">
   <w:docDefaults>
     <w:rPrDefault>
       <w:rPr>
@@ -15518,7 +15678,7 @@
       </w:pPr>
     </w:pPrDefault>
   </w:docDefaults>
-  <w:latentStyles w:defLockedState="0" w:defUIPriority="99" w:defSemiHidden="0" w:defUnhideWhenUsed="0" w:defQFormat="0" w:count="371">
+  <w:latentStyles w:defLockedState="0" w:defUIPriority="99" w:defSemiHidden="0" w:defUnhideWhenUsed="0" w:defQFormat="0" w:count="376">
     <w:lsdException w:name="Normal" w:uiPriority="0" w:qFormat="1"/>
     <w:lsdException w:name="heading 1" w:uiPriority="9" w:qFormat="1"/>
     <w:lsdException w:name="heading 2" w:semiHidden="1" w:uiPriority="9" w:unhideWhenUsed="1" w:qFormat="1"/>
@@ -15624,7 +15784,6 @@
     <w:lsdException w:name="HTML Sample" w:semiHidden="1" w:unhideWhenUsed="1"/>
     <w:lsdException w:name="HTML Typewriter" w:semiHidden="1" w:unhideWhenUsed="1"/>
     <w:lsdException w:name="HTML Variable" w:semiHidden="1" w:unhideWhenUsed="1"/>
-    <w:lsdException w:name="Normal Table" w:semiHidden="1" w:unhideWhenUsed="1"/>
     <w:lsdException w:name="annotation subject" w:semiHidden="1" w:unhideWhenUsed="1"/>
     <w:lsdException w:name="No List" w:semiHidden="1" w:unhideWhenUsed="1"/>
     <w:lsdException w:name="Outline List 1" w:semiHidden="1" w:unhideWhenUsed="1"/>
@@ -15667,11 +15826,8 @@
     <w:lsdException w:name="Table Contemporary" w:semiHidden="1" w:unhideWhenUsed="1"/>
     <w:lsdException w:name="Table Elegant" w:semiHidden="1" w:unhideWhenUsed="1"/>
     <w:lsdException w:name="Table Professional" w:semiHidden="1" w:unhideWhenUsed="1"/>
-    <w:lsdException w:name="Table Subtle 1" w:semiHidden="1" w:unhideWhenUsed="1"/>
     <w:lsdException w:name="Table Subtle 2" w:semiHidden="1" w:unhideWhenUsed="1"/>
     <w:lsdException w:name="Table Web 1" w:semiHidden="1" w:unhideWhenUsed="1"/>
-    <w:lsdException w:name="Table Web 2" w:semiHidden="1" w:unhideWhenUsed="1"/>
-    <w:lsdException w:name="Table Web 3" w:semiHidden="1" w:unhideWhenUsed="1"/>
     <w:lsdException w:name="Balloon Text" w:semiHidden="1" w:unhideWhenUsed="1"/>
     <w:lsdException w:name="Table Grid" w:uiPriority="59"/>
     <w:lsdException w:name="Table Theme" w:semiHidden="1" w:unhideWhenUsed="1"/>
@@ -15890,6 +16046,11 @@
     <w:lsdException w:name="List Table 5 Dark Accent 6" w:uiPriority="50"/>
     <w:lsdException w:name="List Table 6 Colorful Accent 6" w:uiPriority="51"/>
     <w:lsdException w:name="List Table 7 Colorful Accent 6" w:uiPriority="52"/>
+    <w:lsdException w:name="Mention" w:semiHidden="1" w:unhideWhenUsed="1"/>
+    <w:lsdException w:name="Smart Hyperlink" w:semiHidden="1" w:unhideWhenUsed="1"/>
+    <w:lsdException w:name="Hashtag" w:semiHidden="1" w:unhideWhenUsed="1"/>
+    <w:lsdException w:name="Unresolved Mention" w:semiHidden="1" w:unhideWhenUsed="1"/>
+    <w:lsdException w:name="Smart Link" w:semiHidden="1" w:unhideWhenUsed="1"/>
   </w:latentStyles>
   <w:style w:type="paragraph" w:default="1" w:styleId="Normal">
     <w:name w:val="Normal"/>
@@ -18632,7 +18793,7 @@
 </file>
 
 <file path=customXml/itemProps1.xml><?xml version="1.0" encoding="utf-8"?>
-<ds:datastoreItem xmlns:ds="http://schemas.openxmlformats.org/officeDocument/2006/customXml" ds:itemID="{D4AD52BD-82FD-497E-B12A-2B79491D77D8}">
+<ds:datastoreItem xmlns:ds="http://schemas.openxmlformats.org/officeDocument/2006/customXml" ds:itemID="{0F8A23F2-890A-4E35-B92C-E3B423A6BBA2}">
   <ds:schemaRefs>
     <ds:schemaRef ds:uri="http://schemas.openxmlformats.org/officeDocument/2006/bibliography"/>
   </ds:schemaRefs>

</xml_diff>

<commit_message>
Plano de testes (Sprint 2)
</commit_message>
<xml_diff>
--- a/documentacao/Documentacao_atualizada.docx
+++ b/documentacao/Documentacao_atualizada.docx
@@ -9960,10 +9960,10 @@
             <v:path o:extrusionok="f" gradientshapeok="t" o:connecttype="rect"/>
             <o:lock v:ext="edit" aspectratio="t"/>
           </v:shapetype>
-          <v:shape id="_x0000_i1025" type="#_x0000_t75" style="width:375pt;height:625.5pt" o:ole="">
+          <v:shape id="_x0000_i1025" type="#_x0000_t75" style="width:375.05pt;height:625.4pt" o:ole="">
             <v:imagedata r:id="rId20" o:title=""/>
           </v:shape>
-          <o:OLEObject Type="Embed" ProgID="Visio.Drawing.15" ShapeID="_x0000_i1025" DrawAspect="Content" ObjectID="_1646517492" r:id="rId21"/>
+          <o:OLEObject Type="Embed" ProgID="Visio.Drawing.15" ShapeID="_x0000_i1025" DrawAspect="Content" ObjectID="_1646554247" r:id="rId21"/>
         </w:object>
       </w:r>
     </w:p>
@@ -9974,10 +9974,10 @@
       </w:pPr>
       <w:r>
         <w:object w:dxaOrig="9781" w:dyaOrig="13275" w14:anchorId="1766E0C6">
-          <v:shape id="_x0000_i1061" type="#_x0000_t75" style="width:439.5pt;height:596.25pt" o:ole="">
+          <v:shape id="_x0000_i1026" type="#_x0000_t75" style="width:439.55pt;height:596.1pt" o:ole="">
             <v:imagedata r:id="rId22" o:title=""/>
           </v:shape>
-          <o:OLEObject Type="Embed" ProgID="Visio.Drawing.15" ShapeID="_x0000_i1061" DrawAspect="Content" ObjectID="_1646517493" r:id="rId23"/>
+          <o:OLEObject Type="Embed" ProgID="Visio.Drawing.15" ShapeID="_x0000_i1026" DrawAspect="Content" ObjectID="_1646554248" r:id="rId23"/>
         </w:object>
       </w:r>
     </w:p>
@@ -9993,10 +9993,10 @@
       </w:pPr>
       <w:r>
         <w:object w:dxaOrig="9811" w:dyaOrig="12796" w14:anchorId="38B64F93">
-          <v:shape id="_x0000_i1026" type="#_x0000_t75" style="width:438pt;height:572.25pt" o:ole="">
+          <v:shape id="_x0000_i1027" type="#_x0000_t75" style="width:437.85pt;height:571.8pt" o:ole="">
             <v:imagedata r:id="rId24" o:title=""/>
           </v:shape>
-          <o:OLEObject Type="Embed" ProgID="Visio.Drawing.15" ShapeID="_x0000_i1026" DrawAspect="Content" ObjectID="_1646517494" r:id="rId25"/>
+          <o:OLEObject Type="Embed" ProgID="Visio.Drawing.15" ShapeID="_x0000_i1027" DrawAspect="Content" ObjectID="_1646554249" r:id="rId25"/>
         </w:object>
       </w:r>
     </w:p>
@@ -10102,13 +10102,12 @@
       <w:r>
         <w:rPr>
           <w:noProof/>
-          <w:lang w:eastAsia="pt-BR"/>
         </w:rPr>
         <w:drawing>
-          <wp:inline distT="0" distB="0" distL="0" distR="0" wp14:anchorId="1A0A7F42" wp14:editId="6E82A64D">
-            <wp:extent cx="5334000" cy="3438525"/>
-            <wp:effectExtent l="0" t="0" r="0" b="9525"/>
-            <wp:docPr id="32" name="Imagem 32"/>
+          <wp:inline distT="0" distB="0" distL="0" distR="0" wp14:anchorId="1208AD89" wp14:editId="37DB8105">
+            <wp:extent cx="5579745" cy="2383155"/>
+            <wp:effectExtent l="0" t="0" r="1905" b="0"/>
+            <wp:docPr id="6" name="Imagem 6"/>
             <wp:cNvGraphicFramePr>
               <a:graphicFrameLocks xmlns:a="http://schemas.openxmlformats.org/drawingml/2006/main" noChangeAspect="1"/>
             </wp:cNvGraphicFramePr>
@@ -10116,7 +10115,7 @@
               <a:graphicData uri="http://schemas.openxmlformats.org/drawingml/2006/picture">
                 <pic:pic xmlns:pic="http://schemas.openxmlformats.org/drawingml/2006/picture">
                   <pic:nvPicPr>
-                    <pic:cNvPr id="0" name="Picture 18"/>
+                    <pic:cNvPr id="0" name="Picture 8"/>
                     <pic:cNvPicPr>
                       <a:picLocks noChangeAspect="1" noChangeArrowheads="1"/>
                     </pic:cNvPicPr>
@@ -10137,7 +10136,7 @@
                   <pic:spPr bwMode="auto">
                     <a:xfrm>
                       <a:off x="0" y="0"/>
-                      <a:ext cx="5334000" cy="3438525"/>
+                      <a:ext cx="5579745" cy="2383155"/>
                     </a:xfrm>
                     <a:prstGeom prst="rect">
                       <a:avLst/>
@@ -10174,20 +10173,17 @@
         <w:t xml:space="preserve"> - Caso de teste: Cadastro do hospital</w:t>
       </w:r>
     </w:p>
-    <w:p>
-      <w:pPr>
-        <w:pStyle w:val="Legenda"/>
-      </w:pPr>
+    <w:p/>
+    <w:p>
       <w:r>
         <w:rPr>
           <w:noProof/>
-          <w:lang w:eastAsia="pt-BR"/>
         </w:rPr>
         <w:drawing>
-          <wp:inline distT="0" distB="0" distL="0" distR="0" wp14:anchorId="6DBD808B" wp14:editId="6487DF9C">
-            <wp:extent cx="5334000" cy="3057525"/>
+          <wp:inline distT="0" distB="0" distL="0" distR="0" wp14:anchorId="75835690" wp14:editId="4794125F">
+            <wp:extent cx="5334000" cy="2295525"/>
             <wp:effectExtent l="0" t="0" r="0" b="9525"/>
-            <wp:docPr id="33" name="Imagem 33"/>
+            <wp:docPr id="10" name="Imagem 10"/>
             <wp:cNvGraphicFramePr>
               <a:graphicFrameLocks xmlns:a="http://schemas.openxmlformats.org/drawingml/2006/main" noChangeAspect="1"/>
             </wp:cNvGraphicFramePr>
@@ -10195,13 +10191,1005 @@
               <a:graphicData uri="http://schemas.openxmlformats.org/drawingml/2006/picture">
                 <pic:pic xmlns:pic="http://schemas.openxmlformats.org/drawingml/2006/picture">
                   <pic:nvPicPr>
-                    <pic:cNvPr id="0" name="Picture 19"/>
+                    <pic:cNvPr id="0" name="Picture 9"/>
                     <pic:cNvPicPr>
                       <a:picLocks noChangeAspect="1" noChangeArrowheads="1"/>
                     </pic:cNvPicPr>
                   </pic:nvPicPr>
                   <pic:blipFill>
                     <a:blip r:embed="rId27">
+                      <a:extLst>
+                        <a:ext uri="{28A0092B-C50C-407E-A947-70E740481C1C}">
+                          <a14:useLocalDpi xmlns:a14="http://schemas.microsoft.com/office/drawing/2010/main" val="0"/>
+                        </a:ext>
+                      </a:extLst>
+                    </a:blip>
+                    <a:srcRect/>
+                    <a:stretch>
+                      <a:fillRect/>
+                    </a:stretch>
+                  </pic:blipFill>
+                  <pic:spPr bwMode="auto">
+                    <a:xfrm>
+                      <a:off x="0" y="0"/>
+                      <a:ext cx="5334000" cy="2295525"/>
+                    </a:xfrm>
+                    <a:prstGeom prst="rect">
+                      <a:avLst/>
+                    </a:prstGeom>
+                    <a:noFill/>
+                    <a:ln>
+                      <a:noFill/>
+                    </a:ln>
+                  </pic:spPr>
+                </pic:pic>
+              </a:graphicData>
+            </a:graphic>
+          </wp:inline>
+        </w:drawing>
+      </w:r>
+    </w:p>
+    <w:p>
+      <w:pPr>
+        <w:pStyle w:val="Legenda"/>
+        <w:ind w:left="1418" w:firstLine="709"/>
+      </w:pPr>
+      <w:r>
+        <w:t xml:space="preserve">Figura </w:t>
+      </w:r>
+      <w:r>
+        <w:t>8</w:t>
+      </w:r>
+      <w:r>
+        <w:t xml:space="preserve"> - Caso de teste: </w:t>
+      </w:r>
+      <w:r>
+        <w:t>Login</w:t>
+      </w:r>
+      <w:r>
+        <w:t xml:space="preserve"> do hospital</w:t>
+      </w:r>
+    </w:p>
+    <w:p/>
+    <w:p>
+      <w:r>
+        <w:rPr>
+          <w:noProof/>
+        </w:rPr>
+        <w:lastRenderedPageBreak/>
+        <w:drawing>
+          <wp:inline distT="0" distB="0" distL="0" distR="0" wp14:anchorId="1EB2DE87" wp14:editId="0D882EB3">
+            <wp:extent cx="4829175" cy="1914525"/>
+            <wp:effectExtent l="0" t="0" r="9525" b="9525"/>
+            <wp:docPr id="14" name="Imagem 14"/>
+            <wp:cNvGraphicFramePr>
+              <a:graphicFrameLocks xmlns:a="http://schemas.openxmlformats.org/drawingml/2006/main" noChangeAspect="1"/>
+            </wp:cNvGraphicFramePr>
+            <a:graphic xmlns:a="http://schemas.openxmlformats.org/drawingml/2006/main">
+              <a:graphicData uri="http://schemas.openxmlformats.org/drawingml/2006/picture">
+                <pic:pic xmlns:pic="http://schemas.openxmlformats.org/drawingml/2006/picture">
+                  <pic:nvPicPr>
+                    <pic:cNvPr id="0" name="Picture 11"/>
+                    <pic:cNvPicPr>
+                      <a:picLocks noChangeAspect="1" noChangeArrowheads="1"/>
+                    </pic:cNvPicPr>
+                  </pic:nvPicPr>
+                  <pic:blipFill>
+                    <a:blip r:embed="rId28">
+                      <a:extLst>
+                        <a:ext uri="{28A0092B-C50C-407E-A947-70E740481C1C}">
+                          <a14:useLocalDpi xmlns:a14="http://schemas.microsoft.com/office/drawing/2010/main" val="0"/>
+                        </a:ext>
+                      </a:extLst>
+                    </a:blip>
+                    <a:srcRect/>
+                    <a:stretch>
+                      <a:fillRect/>
+                    </a:stretch>
+                  </pic:blipFill>
+                  <pic:spPr bwMode="auto">
+                    <a:xfrm>
+                      <a:off x="0" y="0"/>
+                      <a:ext cx="4829175" cy="1914525"/>
+                    </a:xfrm>
+                    <a:prstGeom prst="rect">
+                      <a:avLst/>
+                    </a:prstGeom>
+                    <a:noFill/>
+                    <a:ln>
+                      <a:noFill/>
+                    </a:ln>
+                  </pic:spPr>
+                </pic:pic>
+              </a:graphicData>
+            </a:graphic>
+          </wp:inline>
+        </w:drawing>
+      </w:r>
+    </w:p>
+    <w:p>
+      <w:pPr>
+        <w:pStyle w:val="Legenda"/>
+        <w:ind w:left="1418" w:firstLine="709"/>
+      </w:pPr>
+      <w:r>
+        <w:t xml:space="preserve">Figura </w:t>
+      </w:r>
+      <w:r>
+        <w:t>9</w:t>
+      </w:r>
+      <w:r>
+        <w:t xml:space="preserve"> - Caso de teste: Log</w:t>
+      </w:r>
+      <w:r>
+        <w:t>out</w:t>
+      </w:r>
+      <w:r>
+        <w:t xml:space="preserve"> do hospital</w:t>
+      </w:r>
+    </w:p>
+    <w:p>
+      <w:pPr>
+        <w:pStyle w:val="Legenda"/>
+      </w:pPr>
+    </w:p>
+    <w:p/>
+    <w:p>
+      <w:pPr>
+        <w:pStyle w:val="Ttulo1"/>
+        <w:numPr>
+          <w:ilvl w:val="2"/>
+          <w:numId w:val="3"/>
+        </w:numPr>
+        <w:spacing w:before="120" w:after="120" w:line="360" w:lineRule="auto"/>
+        <w:ind w:left="0" w:firstLine="0"/>
+        <w:rPr>
+          <w:rFonts w:ascii="Arial" w:hAnsi="Arial" w:cs="Arial"/>
+          <w:color w:val="auto"/>
+          <w:sz w:val="24"/>
+          <w:szCs w:val="24"/>
+        </w:rPr>
+      </w:pPr>
+      <w:bookmarkStart w:id="20" w:name="_Toc14160060"/>
+      <w:r>
+        <w:rPr>
+          <w:rFonts w:ascii="Arial" w:hAnsi="Arial" w:cs="Arial"/>
+          <w:color w:val="auto"/>
+          <w:sz w:val="24"/>
+          <w:szCs w:val="24"/>
+        </w:rPr>
+        <w:t xml:space="preserve">Kanban e </w:t>
+      </w:r>
+      <w:r>
+        <w:rPr>
+          <w:rFonts w:ascii="Arial" w:hAnsi="Arial" w:cs="Arial"/>
+          <w:color w:val="auto"/>
+          <w:sz w:val="24"/>
+          <w:szCs w:val="24"/>
+        </w:rPr>
+        <w:t>Retrospectiva</w:t>
+      </w:r>
+      <w:bookmarkEnd w:id="20"/>
+    </w:p>
+    <w:p>
+      <w:pPr>
+        <w:spacing w:line="360" w:lineRule="auto"/>
+        <w:jc w:val="both"/>
+        <w:rPr>
+          <w:rFonts w:ascii="Arial" w:hAnsi="Arial" w:cs="Arial"/>
+          <w:sz w:val="24"/>
+          <w:szCs w:val="24"/>
+        </w:rPr>
+      </w:pPr>
+      <w:hyperlink r:id="rId29" w:tgtFrame="_blank" w:history="1">
+        <w:r>
+          <w:rPr>
+            <w:rFonts w:ascii="Arial" w:hAnsi="Arial" w:cs="Arial"/>
+            <w:sz w:val="24"/>
+            <w:szCs w:val="24"/>
+          </w:rPr>
+          <w:t>Apresenta</w:t>
+        </w:r>
+      </w:hyperlink>
+      <w:r>
+        <w:rPr>
+          <w:rFonts w:ascii="Arial" w:hAnsi="Arial" w:cs="Arial"/>
+          <w:sz w:val="24"/>
+          <w:szCs w:val="24"/>
+        </w:rPr>
+        <w:t xml:space="preserve"> </w:t>
+      </w:r>
+      <w:r>
+        <w:rPr>
+          <w:rFonts w:ascii="Arial" w:hAnsi="Arial" w:cs="Arial"/>
+          <w:sz w:val="24"/>
+          <w:szCs w:val="24"/>
+        </w:rPr>
+        <w:t xml:space="preserve">imagens do quadro de Kanban e </w:t>
+      </w:r>
+      <w:r>
+        <w:rPr>
+          <w:rFonts w:ascii="Arial" w:hAnsi="Arial" w:cs="Arial"/>
+          <w:sz w:val="24"/>
+          <w:szCs w:val="24"/>
+        </w:rPr>
+        <w:t>as conclusões da retrospectiva</w:t>
+      </w:r>
+      <w:r>
+        <w:rPr>
+          <w:rFonts w:ascii="Arial" w:hAnsi="Arial" w:cs="Arial"/>
+          <w:sz w:val="24"/>
+          <w:szCs w:val="24"/>
+        </w:rPr>
+        <w:t>.</w:t>
+      </w:r>
+    </w:p>
+    <w:p>
+      <w:pPr>
+        <w:pStyle w:val="Legenda"/>
+      </w:pPr>
+      <w:r>
+        <w:rPr>
+          <w:rFonts w:ascii="Arial" w:hAnsi="Arial" w:cs="Arial"/>
+          <w:noProof/>
+          <w:szCs w:val="24"/>
+          <w:lang w:eastAsia="pt-BR"/>
+        </w:rPr>
+        <w:drawing>
+          <wp:inline distT="0" distB="0" distL="0" distR="0" wp14:anchorId="3AF2AA70" wp14:editId="59F29B99">
+            <wp:extent cx="5579745" cy="2439670"/>
+            <wp:effectExtent l="0" t="0" r="1905" b="0"/>
+            <wp:docPr id="23" name="Imagem 23"/>
+            <wp:cNvGraphicFramePr>
+              <a:graphicFrameLocks xmlns:a="http://schemas.openxmlformats.org/drawingml/2006/main" noChangeAspect="1"/>
+            </wp:cNvGraphicFramePr>
+            <a:graphic xmlns:a="http://schemas.openxmlformats.org/drawingml/2006/main">
+              <a:graphicData uri="http://schemas.openxmlformats.org/drawingml/2006/picture">
+                <pic:pic xmlns:pic="http://schemas.openxmlformats.org/drawingml/2006/picture">
+                  <pic:nvPicPr>
+                    <pic:cNvPr id="23" name="29CCE28.tmp"/>
+                    <pic:cNvPicPr/>
+                  </pic:nvPicPr>
+                  <pic:blipFill>
+                    <a:blip r:embed="rId30">
+                      <a:extLst>
+                        <a:ext uri="{28A0092B-C50C-407E-A947-70E740481C1C}">
+                          <a14:useLocalDpi xmlns:a14="http://schemas.microsoft.com/office/drawing/2010/main" val="0"/>
+                        </a:ext>
+                      </a:extLst>
+                    </a:blip>
+                    <a:stretch>
+                      <a:fillRect/>
+                    </a:stretch>
+                  </pic:blipFill>
+                  <pic:spPr>
+                    <a:xfrm>
+                      <a:off x="0" y="0"/>
+                      <a:ext cx="5579745" cy="2439670"/>
+                    </a:xfrm>
+                    <a:prstGeom prst="rect">
+                      <a:avLst/>
+                    </a:prstGeom>
+                  </pic:spPr>
+                </pic:pic>
+              </a:graphicData>
+            </a:graphic>
+          </wp:inline>
+        </w:drawing>
+      </w:r>
+    </w:p>
+    <w:p>
+      <w:pPr>
+        <w:pStyle w:val="Legenda"/>
+        <w:ind w:left="1418" w:firstLine="709"/>
+      </w:pPr>
+      <w:r>
+        <w:t xml:space="preserve">Figura </w:t>
+      </w:r>
+      <w:r>
+        <w:t>10</w:t>
+      </w:r>
+      <w:r>
+        <w:t xml:space="preserve"> - Kanban: Primeiro dia do primeiro Sprint</w:t>
+      </w:r>
+    </w:p>
+    <w:p>
+      <w:r>
+        <w:rPr>
+          <w:noProof/>
+          <w:lang w:eastAsia="pt-BR"/>
+        </w:rPr>
+        <w:drawing>
+          <wp:inline distT="0" distB="0" distL="0" distR="0" wp14:anchorId="5BAE85D9" wp14:editId="2CDBB1C2">
+            <wp:extent cx="5579745" cy="1125855"/>
+            <wp:effectExtent l="0" t="0" r="1905" b="0"/>
+            <wp:docPr id="24" name="Imagem 24"/>
+            <wp:cNvGraphicFramePr>
+              <a:graphicFrameLocks xmlns:a="http://schemas.openxmlformats.org/drawingml/2006/main" noChangeAspect="1"/>
+            </wp:cNvGraphicFramePr>
+            <a:graphic xmlns:a="http://schemas.openxmlformats.org/drawingml/2006/main">
+              <a:graphicData uri="http://schemas.openxmlformats.org/drawingml/2006/picture">
+                <pic:pic xmlns:pic="http://schemas.openxmlformats.org/drawingml/2006/picture">
+                  <pic:nvPicPr>
+                    <pic:cNvPr id="24" name="29CDDE9.tmp"/>
+                    <pic:cNvPicPr/>
+                  </pic:nvPicPr>
+                  <pic:blipFill>
+                    <a:blip r:embed="rId31">
+                      <a:extLst>
+                        <a:ext uri="{28A0092B-C50C-407E-A947-70E740481C1C}">
+                          <a14:useLocalDpi xmlns:a14="http://schemas.microsoft.com/office/drawing/2010/main" val="0"/>
+                        </a:ext>
+                      </a:extLst>
+                    </a:blip>
+                    <a:stretch>
+                      <a:fillRect/>
+                    </a:stretch>
+                  </pic:blipFill>
+                  <pic:spPr>
+                    <a:xfrm>
+                      <a:off x="0" y="0"/>
+                      <a:ext cx="5579745" cy="1125855"/>
+                    </a:xfrm>
+                    <a:prstGeom prst="rect">
+                      <a:avLst/>
+                    </a:prstGeom>
+                  </pic:spPr>
+                </pic:pic>
+              </a:graphicData>
+            </a:graphic>
+          </wp:inline>
+        </w:drawing>
+      </w:r>
+    </w:p>
+    <w:p>
+      <w:pPr>
+        <w:pStyle w:val="Legenda"/>
+        <w:ind w:left="1418"/>
+      </w:pPr>
+      <w:r>
+        <w:t xml:space="preserve">Figura </w:t>
+      </w:r>
+      <w:r>
+        <w:t>11</w:t>
+      </w:r>
+      <w:r>
+        <w:t xml:space="preserve"> - Kanban: </w:t>
+      </w:r>
+      <w:r>
+        <w:t>Primeira</w:t>
+      </w:r>
+      <w:r>
+        <w:t xml:space="preserve"> semana do Primeiro Sprint</w:t>
+      </w:r>
+    </w:p>
+    <w:p>
+      <w:r>
+        <w:rPr>
+          <w:noProof/>
+          <w:lang w:eastAsia="pt-BR"/>
+        </w:rPr>
+        <w:lastRenderedPageBreak/>
+        <w:drawing>
+          <wp:inline distT="0" distB="0" distL="0" distR="0" wp14:anchorId="29DE452D" wp14:editId="76CDE843">
+            <wp:extent cx="5579745" cy="1229360"/>
+            <wp:effectExtent l="0" t="0" r="1905" b="8890"/>
+            <wp:docPr id="30" name="Imagem 30"/>
+            <wp:cNvGraphicFramePr>
+              <a:graphicFrameLocks xmlns:a="http://schemas.openxmlformats.org/drawingml/2006/main" noChangeAspect="1"/>
+            </wp:cNvGraphicFramePr>
+            <a:graphic xmlns:a="http://schemas.openxmlformats.org/drawingml/2006/main">
+              <a:graphicData uri="http://schemas.openxmlformats.org/drawingml/2006/picture">
+                <pic:pic xmlns:pic="http://schemas.openxmlformats.org/drawingml/2006/picture">
+                  <pic:nvPicPr>
+                    <pic:cNvPr id="30" name="29C94A5.tmp"/>
+                    <pic:cNvPicPr/>
+                  </pic:nvPicPr>
+                  <pic:blipFill>
+                    <a:blip r:embed="rId32">
+                      <a:extLst>
+                        <a:ext uri="{28A0092B-C50C-407E-A947-70E740481C1C}">
+                          <a14:useLocalDpi xmlns:a14="http://schemas.microsoft.com/office/drawing/2010/main" val="0"/>
+                        </a:ext>
+                      </a:extLst>
+                    </a:blip>
+                    <a:stretch>
+                      <a:fillRect/>
+                    </a:stretch>
+                  </pic:blipFill>
+                  <pic:spPr>
+                    <a:xfrm>
+                      <a:off x="0" y="0"/>
+                      <a:ext cx="5579745" cy="1229360"/>
+                    </a:xfrm>
+                    <a:prstGeom prst="rect">
+                      <a:avLst/>
+                    </a:prstGeom>
+                  </pic:spPr>
+                </pic:pic>
+              </a:graphicData>
+            </a:graphic>
+          </wp:inline>
+        </w:drawing>
+      </w:r>
+    </w:p>
+    <w:p>
+      <w:pPr>
+        <w:pStyle w:val="Legenda"/>
+        <w:ind w:left="709" w:firstLine="709"/>
+      </w:pPr>
+      <w:r>
+        <w:t xml:space="preserve">Figura </w:t>
+      </w:r>
+      <w:r>
+        <w:t>12</w:t>
+      </w:r>
+      <w:r>
+        <w:t xml:space="preserve"> - Kanban: Segunda semana do Primeiro Sprint</w:t>
+      </w:r>
+    </w:p>
+    <w:p>
+      <w:r>
+        <w:rPr>
+          <w:noProof/>
+          <w:lang w:eastAsia="pt-BR"/>
+        </w:rPr>
+        <w:drawing>
+          <wp:inline distT="0" distB="0" distL="0" distR="0" wp14:anchorId="6356C9BC" wp14:editId="61BC0C2B">
+            <wp:extent cx="5579745" cy="1809750"/>
+            <wp:effectExtent l="0" t="0" r="1905" b="0"/>
+            <wp:docPr id="38" name="Imagem 38"/>
+            <wp:cNvGraphicFramePr>
+              <a:graphicFrameLocks xmlns:a="http://schemas.openxmlformats.org/drawingml/2006/main" noChangeAspect="1"/>
+            </wp:cNvGraphicFramePr>
+            <a:graphic xmlns:a="http://schemas.openxmlformats.org/drawingml/2006/main">
+              <a:graphicData uri="http://schemas.openxmlformats.org/drawingml/2006/picture">
+                <pic:pic xmlns:pic="http://schemas.openxmlformats.org/drawingml/2006/picture">
+                  <pic:nvPicPr>
+                    <pic:cNvPr id="38" name="29C68FA.tmp"/>
+                    <pic:cNvPicPr/>
+                  </pic:nvPicPr>
+                  <pic:blipFill>
+                    <a:blip r:embed="rId33">
+                      <a:extLst>
+                        <a:ext uri="{28A0092B-C50C-407E-A947-70E740481C1C}">
+                          <a14:useLocalDpi xmlns:a14="http://schemas.microsoft.com/office/drawing/2010/main" val="0"/>
+                        </a:ext>
+                      </a:extLst>
+                    </a:blip>
+                    <a:stretch>
+                      <a:fillRect/>
+                    </a:stretch>
+                  </pic:blipFill>
+                  <pic:spPr>
+                    <a:xfrm>
+                      <a:off x="0" y="0"/>
+                      <a:ext cx="5579745" cy="1809750"/>
+                    </a:xfrm>
+                    <a:prstGeom prst="rect">
+                      <a:avLst/>
+                    </a:prstGeom>
+                  </pic:spPr>
+                </pic:pic>
+              </a:graphicData>
+            </a:graphic>
+          </wp:inline>
+        </w:drawing>
+      </w:r>
+    </w:p>
+    <w:p>
+      <w:pPr>
+        <w:pStyle w:val="Legenda"/>
+        <w:ind w:left="709" w:firstLine="709"/>
+      </w:pPr>
+      <w:r>
+        <w:t xml:space="preserve">Figura </w:t>
+      </w:r>
+      <w:r>
+        <w:t>13</w:t>
+      </w:r>
+      <w:r>
+        <w:t xml:space="preserve"> - Kanban - Terceira semana do Primeiro Sprint</w:t>
+      </w:r>
+    </w:p>
+    <w:p>
+      <w:r>
+        <w:rPr>
+          <w:noProof/>
+          <w:lang w:eastAsia="pt-BR"/>
+        </w:rPr>
+        <w:drawing>
+          <wp:inline distT="0" distB="0" distL="0" distR="0" wp14:anchorId="0083E989" wp14:editId="47E20239">
+            <wp:extent cx="5579745" cy="2428875"/>
+            <wp:effectExtent l="0" t="0" r="1905" b="9525"/>
+            <wp:docPr id="39" name="Imagem 39"/>
+            <wp:cNvGraphicFramePr>
+              <a:graphicFrameLocks xmlns:a="http://schemas.openxmlformats.org/drawingml/2006/main" noChangeAspect="1"/>
+            </wp:cNvGraphicFramePr>
+            <a:graphic xmlns:a="http://schemas.openxmlformats.org/drawingml/2006/main">
+              <a:graphicData uri="http://schemas.openxmlformats.org/drawingml/2006/picture">
+                <pic:pic xmlns:pic="http://schemas.openxmlformats.org/drawingml/2006/picture">
+                  <pic:nvPicPr>
+                    <pic:cNvPr id="39" name="29CD59B.tmp"/>
+                    <pic:cNvPicPr/>
+                  </pic:nvPicPr>
+                  <pic:blipFill>
+                    <a:blip r:embed="rId34">
+                      <a:extLst>
+                        <a:ext uri="{28A0092B-C50C-407E-A947-70E740481C1C}">
+                          <a14:useLocalDpi xmlns:a14="http://schemas.microsoft.com/office/drawing/2010/main" val="0"/>
+                        </a:ext>
+                      </a:extLst>
+                    </a:blip>
+                    <a:stretch>
+                      <a:fillRect/>
+                    </a:stretch>
+                  </pic:blipFill>
+                  <pic:spPr>
+                    <a:xfrm>
+                      <a:off x="0" y="0"/>
+                      <a:ext cx="5579745" cy="2428875"/>
+                    </a:xfrm>
+                    <a:prstGeom prst="rect">
+                      <a:avLst/>
+                    </a:prstGeom>
+                  </pic:spPr>
+                </pic:pic>
+              </a:graphicData>
+            </a:graphic>
+          </wp:inline>
+        </w:drawing>
+      </w:r>
+    </w:p>
+    <w:p>
+      <w:pPr>
+        <w:pStyle w:val="Legenda"/>
+        <w:ind w:left="709" w:firstLine="709"/>
+      </w:pPr>
+      <w:r>
+        <w:t xml:space="preserve">Figura </w:t>
+      </w:r>
+      <w:r>
+        <w:t>14</w:t>
+      </w:r>
+      <w:r>
+        <w:t xml:space="preserve"> - Kanban - Quarta semana do Primeiro Sprint</w:t>
+      </w:r>
+    </w:p>
+    <w:p/>
+    <w:p>
+      <w:pPr>
+        <w:pStyle w:val="Ttulo1"/>
+        <w:numPr>
+          <w:ilvl w:val="1"/>
+          <w:numId w:val="3"/>
+        </w:numPr>
+        <w:spacing w:before="120" w:after="120" w:line="360" w:lineRule="auto"/>
+        <w:ind w:left="0" w:firstLine="0"/>
+        <w:rPr>
+          <w:rFonts w:ascii="Arial" w:hAnsi="Arial" w:cs="Arial"/>
+          <w:color w:val="auto"/>
+          <w:sz w:val="24"/>
+          <w:szCs w:val="24"/>
+        </w:rPr>
+      </w:pPr>
+      <w:r>
+        <w:rPr>
+          <w:rFonts w:ascii="Arial" w:hAnsi="Arial" w:cs="Arial"/>
+          <w:color w:val="auto"/>
+          <w:sz w:val="24"/>
+          <w:szCs w:val="24"/>
+        </w:rPr>
+        <w:t>Segundo S</w:t>
+      </w:r>
+      <w:r>
+        <w:rPr>
+          <w:rFonts w:ascii="Arial" w:hAnsi="Arial" w:cs="Arial"/>
+          <w:color w:val="auto"/>
+          <w:sz w:val="24"/>
+          <w:szCs w:val="24"/>
+        </w:rPr>
+        <w:t>print</w:t>
+      </w:r>
+    </w:p>
+    <w:p>
+      <w:pPr>
+        <w:pStyle w:val="PargrafodaLista"/>
+        <w:numPr>
+          <w:ilvl w:val="2"/>
+          <w:numId w:val="3"/>
+        </w:numPr>
+        <w:ind w:left="426" w:hanging="426"/>
+        <w:rPr>
+          <w:rFonts w:ascii="Arial" w:hAnsi="Arial" w:cs="Arial"/>
+          <w:b/>
+          <w:sz w:val="24"/>
+          <w:szCs w:val="24"/>
+        </w:rPr>
+      </w:pPr>
+      <w:r>
+        <w:rPr>
+          <w:rFonts w:ascii="Arial" w:hAnsi="Arial" w:cs="Arial"/>
+          <w:b/>
+          <w:sz w:val="24"/>
+          <w:szCs w:val="24"/>
+        </w:rPr>
+        <w:t>Product Backlog</w:t>
+      </w:r>
+    </w:p>
+    <w:p>
+      <w:pPr>
+        <w:rPr>
+          <w:rFonts w:ascii="Arial" w:hAnsi="Arial" w:cs="Arial"/>
+          <w:bCs/>
+          <w:sz w:val="24"/>
+          <w:szCs w:val="24"/>
+        </w:rPr>
+      </w:pPr>
+      <w:r>
+        <w:rPr>
+          <w:rFonts w:ascii="Arial" w:hAnsi="Arial" w:cs="Arial"/>
+          <w:bCs/>
+          <w:sz w:val="24"/>
+          <w:szCs w:val="24"/>
+        </w:rPr>
+        <w:t>Não houve alterações</w:t>
+      </w:r>
+    </w:p>
+    <w:p>
+      <w:pPr>
+        <w:rPr>
+          <w:rFonts w:ascii="Arial" w:hAnsi="Arial" w:cs="Arial"/>
+          <w:bCs/>
+          <w:sz w:val="24"/>
+          <w:szCs w:val="24"/>
+        </w:rPr>
+      </w:pPr>
+    </w:p>
+    <w:p>
+      <w:pPr>
+        <w:pStyle w:val="PargrafodaLista"/>
+        <w:numPr>
+          <w:ilvl w:val="2"/>
+          <w:numId w:val="3"/>
+        </w:numPr>
+        <w:rPr>
+          <w:rFonts w:ascii="Arial" w:hAnsi="Arial" w:cs="Arial"/>
+          <w:b/>
+          <w:sz w:val="24"/>
+          <w:szCs w:val="24"/>
+        </w:rPr>
+      </w:pPr>
+      <w:r>
+        <w:rPr>
+          <w:rFonts w:ascii="Arial" w:hAnsi="Arial" w:cs="Arial"/>
+          <w:b/>
+          <w:sz w:val="24"/>
+          <w:szCs w:val="24"/>
+        </w:rPr>
+        <w:t>Sprint Backlog</w:t>
+      </w:r>
+    </w:p>
+    <w:p>
+      <w:pPr>
+        <w:pStyle w:val="PargrafodaLista"/>
+        <w:ind w:left="504"/>
+        <w:rPr>
+          <w:rFonts w:ascii="Arial" w:hAnsi="Arial" w:cs="Arial"/>
+          <w:b/>
+          <w:sz w:val="24"/>
+          <w:szCs w:val="24"/>
+        </w:rPr>
+      </w:pPr>
+    </w:p>
+    <w:p>
+      <w:pPr>
+        <w:pStyle w:val="PargrafodaLista"/>
+        <w:numPr>
+          <w:ilvl w:val="2"/>
+          <w:numId w:val="3"/>
+        </w:numPr>
+        <w:rPr>
+          <w:rFonts w:ascii="Arial" w:hAnsi="Arial" w:cs="Arial"/>
+          <w:b/>
+          <w:sz w:val="24"/>
+          <w:szCs w:val="24"/>
+        </w:rPr>
+      </w:pPr>
+      <w:r>
+        <w:rPr>
+          <w:rFonts w:ascii="Arial" w:hAnsi="Arial" w:cs="Arial"/>
+          <w:b/>
+          <w:sz w:val="24"/>
+          <w:szCs w:val="24"/>
+        </w:rPr>
+        <w:t>Burn Down Chart</w:t>
+      </w:r>
+    </w:p>
+    <w:p>
+      <w:pPr>
+        <w:rPr>
+          <w:rFonts w:ascii="Arial" w:hAnsi="Arial" w:cs="Arial"/>
+          <w:bCs/>
+          <w:sz w:val="24"/>
+          <w:szCs w:val="24"/>
+        </w:rPr>
+      </w:pPr>
+      <w:r>
+        <w:rPr>
+          <w:rFonts w:ascii="Arial" w:hAnsi="Arial" w:cs="Arial"/>
+          <w:bCs/>
+          <w:sz w:val="24"/>
+          <w:szCs w:val="24"/>
+        </w:rPr>
+        <w:t>(imagem ilustrativa, depois arrumamos)</w:t>
+      </w:r>
+    </w:p>
+    <w:p>
+      <w:pPr>
+        <w:rPr>
+          <w:rFonts w:ascii="Arial" w:hAnsi="Arial" w:cs="Arial"/>
+          <w:bCs/>
+          <w:sz w:val="24"/>
+          <w:szCs w:val="24"/>
+        </w:rPr>
+      </w:pPr>
+      <w:r>
+        <w:rPr>
+          <w:noProof/>
+        </w:rPr>
+        <w:drawing>
+          <wp:inline distT="0" distB="0" distL="0" distR="0" wp14:anchorId="54CABE74" wp14:editId="6EC230F5">
+            <wp:extent cx="6098875" cy="1957705"/>
+            <wp:effectExtent l="0" t="0" r="0" b="4445"/>
+            <wp:docPr id="4" name="Gráfico 4">
+              <a:extLst xmlns:a="http://schemas.openxmlformats.org/drawingml/2006/main">
+                <a:ext uri="{FF2B5EF4-FFF2-40B4-BE49-F238E27FC236}">
+                  <a16:creationId xmlns:a16="http://schemas.microsoft.com/office/drawing/2014/main" id="{2B9E8325-69CE-49E1-9E21-3D6F0BAF918D}"/>
+                </a:ext>
+              </a:extLst>
+            </wp:docPr>
+            <wp:cNvGraphicFramePr/>
+            <a:graphic xmlns:a="http://schemas.openxmlformats.org/drawingml/2006/main">
+              <a:graphicData uri="http://schemas.openxmlformats.org/drawingml/2006/chart">
+                <c:chart xmlns:c="http://schemas.openxmlformats.org/drawingml/2006/chart" xmlns:r="http://schemas.openxmlformats.org/officeDocument/2006/relationships" r:id="rId35"/>
+              </a:graphicData>
+            </a:graphic>
+          </wp:inline>
+        </w:drawing>
+      </w:r>
+    </w:p>
+    <w:p>
+      <w:pPr>
+        <w:pStyle w:val="Legenda"/>
+        <w:ind w:left="1418" w:firstLine="709"/>
+        <w:jc w:val="both"/>
+        <w:rPr>
+          <w:rFonts w:ascii="Arial" w:hAnsi="Arial" w:cs="Arial"/>
+          <w:szCs w:val="24"/>
+        </w:rPr>
+      </w:pPr>
+      <w:r>
+        <w:t xml:space="preserve">Figura </w:t>
+      </w:r>
+      <w:r>
+        <w:t>15</w:t>
+      </w:r>
+      <w:r>
+        <w:t xml:space="preserve"> - Burn Down Chart </w:t>
+      </w:r>
+      <w:r>
+        <w:t>–</w:t>
+      </w:r>
+      <w:r>
+        <w:t xml:space="preserve"> </w:t>
+      </w:r>
+      <w:r>
+        <w:t xml:space="preserve">Segundo </w:t>
+      </w:r>
+      <w:r>
+        <w:t>Sprint</w:t>
+      </w:r>
+    </w:p>
+    <w:p>
+      <w:pPr>
+        <w:rPr>
+          <w:rFonts w:ascii="Arial" w:hAnsi="Arial" w:cs="Arial"/>
+          <w:bCs/>
+          <w:sz w:val="24"/>
+          <w:szCs w:val="24"/>
+        </w:rPr>
+      </w:pPr>
+    </w:p>
+    <w:p>
+      <w:pPr>
+        <w:pStyle w:val="PargrafodaLista"/>
+        <w:numPr>
+          <w:ilvl w:val="2"/>
+          <w:numId w:val="3"/>
+        </w:numPr>
+        <w:rPr>
+          <w:rFonts w:ascii="Arial" w:hAnsi="Arial" w:cs="Arial"/>
+          <w:b/>
+          <w:sz w:val="24"/>
+          <w:szCs w:val="24"/>
+        </w:rPr>
+      </w:pPr>
+      <w:r>
+        <w:rPr>
+          <w:rFonts w:ascii="Arial" w:hAnsi="Arial" w:cs="Arial"/>
+          <w:b/>
+          <w:sz w:val="24"/>
+          <w:szCs w:val="24"/>
+        </w:rPr>
+        <w:t>Diagramas</w:t>
+      </w:r>
+    </w:p>
+    <w:p>
+      <w:pPr>
+        <w:pStyle w:val="PargrafodaLista"/>
+        <w:ind w:left="504"/>
+        <w:rPr>
+          <w:rFonts w:ascii="Arial" w:hAnsi="Arial" w:cs="Arial"/>
+          <w:b/>
+          <w:sz w:val="24"/>
+          <w:szCs w:val="24"/>
+        </w:rPr>
+      </w:pPr>
+      <w:r>
+        <w:object w:dxaOrig="7501" w:dyaOrig="12511" w14:anchorId="73D17282">
+          <v:shape id="_x0000_i1028" type="#_x0000_t75" style="width:375.05pt;height:617pt" o:ole="">
+            <v:imagedata r:id="rId36" o:title=""/>
+          </v:shape>
+          <o:OLEObject Type="Embed" ProgID="Visio.Drawing.15" ShapeID="_x0000_i1028" DrawAspect="Content" ObjectID="_1646554250" r:id="rId37"/>
+        </w:object>
+      </w:r>
+    </w:p>
+    <w:p>
+      <w:pPr>
+        <w:pStyle w:val="PargrafodaLista"/>
+        <w:ind w:left="504"/>
+        <w:rPr>
+          <w:rFonts w:ascii="Arial" w:hAnsi="Arial" w:cs="Arial"/>
+          <w:b/>
+          <w:sz w:val="24"/>
+          <w:szCs w:val="24"/>
+        </w:rPr>
+      </w:pPr>
+    </w:p>
+    <w:p>
+      <w:r>
+        <w:object w:dxaOrig="9781" w:dyaOrig="13275" w14:anchorId="5630E1D6">
+          <v:shape id="_x0000_i1029" type="#_x0000_t75" style="width:439.55pt;height:596.1pt" o:ole="">
+            <v:imagedata r:id="rId38" o:title=""/>
+          </v:shape>
+          <o:OLEObject Type="Embed" ProgID="Visio.Drawing.15" ShapeID="_x0000_i1029" DrawAspect="Content" ObjectID="_1646554251" r:id="rId39"/>
+        </w:object>
+      </w:r>
+    </w:p>
+    <w:p>
+      <w:r>
+        <w:object w:dxaOrig="9811" w:dyaOrig="12796" w14:anchorId="52560832">
+          <v:shape id="_x0000_i1030" type="#_x0000_t75" style="width:438.7pt;height:571.8pt" o:ole="">
+            <v:imagedata r:id="rId40" o:title=""/>
+          </v:shape>
+          <o:OLEObject Type="Embed" ProgID="Visio.Drawing.15" ShapeID="_x0000_i1030" DrawAspect="Content" ObjectID="_1646554252" r:id="rId41"/>
+        </w:object>
+      </w:r>
+    </w:p>
+    <w:p/>
+    <w:p>
+      <w:pPr>
+        <w:rPr>
+          <w:rFonts w:ascii="Arial" w:hAnsi="Arial" w:cs="Arial"/>
+          <w:b/>
+          <w:sz w:val="24"/>
+          <w:szCs w:val="24"/>
+        </w:rPr>
+      </w:pPr>
+    </w:p>
+    <w:p>
+      <w:pPr>
+        <w:rPr>
+          <w:rFonts w:ascii="Arial" w:hAnsi="Arial" w:cs="Arial"/>
+          <w:b/>
+          <w:sz w:val="24"/>
+          <w:szCs w:val="24"/>
+        </w:rPr>
+      </w:pPr>
+    </w:p>
+    <w:p>
+      <w:pPr>
+        <w:rPr>
+          <w:rFonts w:ascii="Arial" w:hAnsi="Arial" w:cs="Arial"/>
+          <w:b/>
+          <w:sz w:val="24"/>
+          <w:szCs w:val="24"/>
+        </w:rPr>
+      </w:pPr>
+    </w:p>
+    <w:p>
+      <w:pPr>
+        <w:pStyle w:val="Ttulo1"/>
+        <w:numPr>
+          <w:ilvl w:val="3"/>
+          <w:numId w:val="3"/>
+        </w:numPr>
+        <w:spacing w:before="120" w:after="120" w:line="360" w:lineRule="auto"/>
+        <w:ind w:left="0" w:firstLine="0"/>
+        <w:rPr>
+          <w:rFonts w:ascii="Arial" w:hAnsi="Arial" w:cs="Arial"/>
+          <w:color w:val="auto"/>
+          <w:sz w:val="24"/>
+          <w:szCs w:val="24"/>
+        </w:rPr>
+      </w:pPr>
+      <w:r>
+        <w:rPr>
+          <w:rFonts w:ascii="Arial" w:hAnsi="Arial" w:cs="Arial"/>
+          <w:color w:val="auto"/>
+          <w:sz w:val="24"/>
+          <w:szCs w:val="24"/>
+        </w:rPr>
+        <w:lastRenderedPageBreak/>
+        <w:t>Resultados</w:t>
+      </w:r>
+    </w:p>
+    <w:p>
+      <w:pPr>
+        <w:spacing w:line="360" w:lineRule="auto"/>
+        <w:jc w:val="both"/>
+        <w:rPr>
+          <w:rFonts w:ascii="Arial" w:hAnsi="Arial" w:cs="Arial"/>
+          <w:sz w:val="24"/>
+          <w:szCs w:val="24"/>
+        </w:rPr>
+      </w:pPr>
+      <w:r>
+        <w:rPr>
+          <w:rFonts w:ascii="Arial" w:hAnsi="Arial" w:cs="Arial"/>
+          <w:sz w:val="24"/>
+          <w:szCs w:val="24"/>
+        </w:rPr>
+        <w:t>Resultados apresentados nos planos de testes</w:t>
+      </w:r>
+    </w:p>
+    <w:p>
+      <w:pPr>
+        <w:rPr>
+          <w:rFonts w:ascii="Arial" w:hAnsi="Arial" w:cs="Arial"/>
+          <w:b/>
+          <w:sz w:val="24"/>
+          <w:szCs w:val="24"/>
+        </w:rPr>
+      </w:pPr>
+      <w:r>
+        <w:rPr>
+          <w:rFonts w:ascii="Arial" w:hAnsi="Arial" w:cs="Arial"/>
+          <w:b/>
+          <w:noProof/>
+          <w:sz w:val="24"/>
+          <w:szCs w:val="24"/>
+        </w:rPr>
+        <w:drawing>
+          <wp:inline distT="0" distB="0" distL="0" distR="0" wp14:anchorId="6884E061" wp14:editId="5418D7D9">
+            <wp:extent cx="5334000" cy="3057525"/>
+            <wp:effectExtent l="0" t="0" r="0" b="9525"/>
+            <wp:docPr id="16" name="Imagem 16"/>
+            <wp:cNvGraphicFramePr>
+              <a:graphicFrameLocks xmlns:a="http://schemas.openxmlformats.org/drawingml/2006/main" noChangeAspect="1"/>
+            </wp:cNvGraphicFramePr>
+            <a:graphic xmlns:a="http://schemas.openxmlformats.org/drawingml/2006/main">
+              <a:graphicData uri="http://schemas.openxmlformats.org/drawingml/2006/picture">
+                <pic:pic xmlns:pic="http://schemas.openxmlformats.org/drawingml/2006/picture">
+                  <pic:nvPicPr>
+                    <pic:cNvPr id="0" name="Picture 12"/>
+                    <pic:cNvPicPr>
+                      <a:picLocks noChangeAspect="1" noChangeArrowheads="1"/>
+                    </pic:cNvPicPr>
+                  </pic:nvPicPr>
+                  <pic:blipFill>
+                    <a:blip r:embed="rId42">
                       <a:extLst>
                         <a:ext uri="{28A0092B-C50C-407E-A947-70E740481C1C}">
                           <a14:useLocalDpi xmlns:a14="http://schemas.microsoft.com/office/drawing/2010/main" val="0"/>
@@ -10241,33 +11229,84 @@
       <w:r>
         <w:t xml:space="preserve">Figura </w:t>
       </w:r>
-      <w:fldSimple w:instr=" SEQ Figura \* ARABIC ">
-        <w:r>
-          <w:rPr>
-            <w:noProof/>
-          </w:rPr>
-          <w:t>8</w:t>
-        </w:r>
-      </w:fldSimple>
-      <w:r>
-        <w:t xml:space="preserve"> - Caso de teste: Cadastro do paciente</w:t>
-      </w:r>
-    </w:p>
-    <w:p>
-      <w:pPr>
-        <w:pStyle w:val="Legenda"/>
-      </w:pPr>
-      <w:r>
-        <w:rPr>
+      <w:r>
+        <w:t>16</w:t>
+      </w:r>
+      <w:r>
+        <w:t xml:space="preserve"> - Caso de teste: </w:t>
+      </w:r>
+      <w:r>
+        <w:t xml:space="preserve">Cadastro </w:t>
+      </w:r>
+      <w:r>
+        <w:t xml:space="preserve">do </w:t>
+      </w:r>
+      <w:r>
+        <w:t>paciente</w:t>
+      </w:r>
+    </w:p>
+    <w:p>
+      <w:pPr>
+        <w:rPr>
+          <w:rFonts w:ascii="Arial" w:hAnsi="Arial" w:cs="Arial"/>
+          <w:b/>
+          <w:sz w:val="24"/>
+          <w:szCs w:val="24"/>
+        </w:rPr>
+      </w:pPr>
+    </w:p>
+    <w:p>
+      <w:pPr>
+        <w:rPr>
+          <w:rFonts w:ascii="Arial" w:hAnsi="Arial" w:cs="Arial"/>
+          <w:b/>
+          <w:sz w:val="24"/>
+          <w:szCs w:val="24"/>
+        </w:rPr>
+      </w:pPr>
+    </w:p>
+    <w:p>
+      <w:pPr>
+        <w:rPr>
+          <w:rFonts w:ascii="Arial" w:hAnsi="Arial" w:cs="Arial"/>
+          <w:b/>
+          <w:sz w:val="24"/>
+          <w:szCs w:val="24"/>
+        </w:rPr>
+      </w:pPr>
+    </w:p>
+    <w:p>
+      <w:pPr>
+        <w:rPr>
+          <w:rFonts w:ascii="Arial" w:hAnsi="Arial" w:cs="Arial"/>
+          <w:b/>
+          <w:sz w:val="24"/>
+          <w:szCs w:val="24"/>
+        </w:rPr>
+      </w:pPr>
+    </w:p>
+    <w:p>
+      <w:pPr>
+        <w:rPr>
+          <w:rFonts w:ascii="Arial" w:hAnsi="Arial" w:cs="Arial"/>
+          <w:b/>
+          <w:sz w:val="24"/>
+          <w:szCs w:val="24"/>
+        </w:rPr>
+      </w:pPr>
+      <w:r>
+        <w:rPr>
+          <w:rFonts w:ascii="Arial" w:hAnsi="Arial" w:cs="Arial"/>
+          <w:b/>
           <w:noProof/>
-          <w:lang w:eastAsia="pt-BR"/>
-        </w:rPr>
-        <w:lastRenderedPageBreak/>
+          <w:sz w:val="24"/>
+          <w:szCs w:val="24"/>
+        </w:rPr>
         <w:drawing>
-          <wp:inline distT="0" distB="0" distL="0" distR="0" wp14:anchorId="05424A1D" wp14:editId="13B8F988">
+          <wp:inline distT="0" distB="0" distL="0" distR="0" wp14:anchorId="14512AC7" wp14:editId="54C71DDD">
             <wp:extent cx="5334000" cy="2295525"/>
             <wp:effectExtent l="0" t="0" r="0" b="9525"/>
-            <wp:docPr id="34" name="Imagem 34"/>
+            <wp:docPr id="17" name="Imagem 17"/>
             <wp:cNvGraphicFramePr>
               <a:graphicFrameLocks xmlns:a="http://schemas.openxmlformats.org/drawingml/2006/main" noChangeAspect="1"/>
             </wp:cNvGraphicFramePr>
@@ -10275,13 +11314,13 @@
               <a:graphicData uri="http://schemas.openxmlformats.org/drawingml/2006/picture">
                 <pic:pic xmlns:pic="http://schemas.openxmlformats.org/drawingml/2006/picture">
                   <pic:nvPicPr>
-                    <pic:cNvPr id="0" name="Picture 20"/>
+                    <pic:cNvPr id="0" name="Picture 13"/>
                     <pic:cNvPicPr>
                       <a:picLocks noChangeAspect="1" noChangeArrowheads="1"/>
                     </pic:cNvPicPr>
                   </pic:nvPicPr>
                   <pic:blipFill>
-                    <a:blip r:embed="rId28">
+                    <a:blip r:embed="rId43">
                       <a:extLst>
                         <a:ext uri="{28A0092B-C50C-407E-A947-70E740481C1C}">
                           <a14:useLocalDpi xmlns:a14="http://schemas.microsoft.com/office/drawing/2010/main" val="0"/>
@@ -10319,31 +11358,54 @@
         <w:ind w:left="1418" w:firstLine="709"/>
       </w:pPr>
       <w:r>
-        <w:t xml:space="preserve">Figura </w:t>
-      </w:r>
-      <w:fldSimple w:instr=" SEQ Figura \* ARABIC ">
-        <w:r>
-          <w:rPr>
-            <w:noProof/>
-          </w:rPr>
-          <w:t>9</w:t>
-        </w:r>
-      </w:fldSimple>
-      <w:r>
-        <w:t xml:space="preserve"> - Caso de teste: Login do hospital</w:t>
-      </w:r>
-    </w:p>
-    <w:p>
-      <w:r>
-        <w:rPr>
+        <w:t>Figura 1</w:t>
+      </w:r>
+      <w:r>
+        <w:t>7</w:t>
+      </w:r>
+      <w:r>
+        <w:t xml:space="preserve"> - Caso de teste: </w:t>
+      </w:r>
+      <w:r>
+        <w:t>Login</w:t>
+      </w:r>
+      <w:r>
+        <w:t xml:space="preserve"> do paciente</w:t>
+      </w:r>
+    </w:p>
+    <w:p>
+      <w:pPr>
+        <w:rPr>
+          <w:rFonts w:ascii="Arial" w:hAnsi="Arial" w:cs="Arial"/>
+          <w:b/>
+          <w:sz w:val="24"/>
+          <w:szCs w:val="24"/>
+        </w:rPr>
+      </w:pPr>
+    </w:p>
+    <w:p>
+      <w:pPr>
+        <w:rPr>
+          <w:rFonts w:ascii="Arial" w:hAnsi="Arial" w:cs="Arial"/>
+          <w:b/>
+          <w:sz w:val="24"/>
+          <w:szCs w:val="24"/>
+        </w:rPr>
+      </w:pPr>
+      <w:r>
+        <w:rPr>
+          <w:rFonts w:ascii="Arial" w:hAnsi="Arial" w:cs="Arial"/>
+          <w:b/>
           <w:noProof/>
-          <w:lang w:eastAsia="pt-BR"/>
-        </w:rPr>
+          <w:sz w:val="24"/>
+          <w:szCs w:val="24"/>
+        </w:rPr>
+        <w:lastRenderedPageBreak/>
         <w:drawing>
-          <wp:inline distT="0" distB="0" distL="0" distR="0" wp14:anchorId="1BCD7B15" wp14:editId="49F73A47">
-            <wp:extent cx="5334000" cy="2295525"/>
+          <wp:inline distT="0" distB="0" distL="0" distR="0" wp14:anchorId="295749A8" wp14:editId="380AA57B">
+            <wp:extent cx="5334000" cy="1914525"/>
             <wp:effectExtent l="0" t="0" r="0" b="9525"/>
-            <wp:docPr id="35" name="Imagem 35"/>
+            <wp:docPr id="18" name="Imagem 18"/>
             <wp:cNvGraphicFramePr>
               <a:graphicFrameLocks xmlns:a="http://schemas.openxmlformats.org/drawingml/2006/main" noChangeAspect="1"/>
             </wp:cNvGraphicFramePr>
@@ -10351,92 +11413,13 @@
               <a:graphicData uri="http://schemas.openxmlformats.org/drawingml/2006/picture">
                 <pic:pic xmlns:pic="http://schemas.openxmlformats.org/drawingml/2006/picture">
                   <pic:nvPicPr>
-                    <pic:cNvPr id="0" name="Picture 21"/>
+                    <pic:cNvPr id="0" name="Picture 14"/>
                     <pic:cNvPicPr>
                       <a:picLocks noChangeAspect="1" noChangeArrowheads="1"/>
                     </pic:cNvPicPr>
                   </pic:nvPicPr>
                   <pic:blipFill>
-                    <a:blip r:embed="rId29">
-                      <a:extLst>
-                        <a:ext uri="{28A0092B-C50C-407E-A947-70E740481C1C}">
-                          <a14:useLocalDpi xmlns:a14="http://schemas.microsoft.com/office/drawing/2010/main" val="0"/>
-                        </a:ext>
-                      </a:extLst>
-                    </a:blip>
-                    <a:srcRect/>
-                    <a:stretch>
-                      <a:fillRect/>
-                    </a:stretch>
-                  </pic:blipFill>
-                  <pic:spPr bwMode="auto">
-                    <a:xfrm>
-                      <a:off x="0" y="0"/>
-                      <a:ext cx="5334000" cy="2295525"/>
-                    </a:xfrm>
-                    <a:prstGeom prst="rect">
-                      <a:avLst/>
-                    </a:prstGeom>
-                    <a:noFill/>
-                    <a:ln>
-                      <a:noFill/>
-                    </a:ln>
-                  </pic:spPr>
-                </pic:pic>
-              </a:graphicData>
-            </a:graphic>
-          </wp:inline>
-        </w:drawing>
-      </w:r>
-    </w:p>
-    <w:p>
-      <w:pPr>
-        <w:pStyle w:val="Legenda"/>
-        <w:ind w:left="1418" w:firstLine="709"/>
-      </w:pPr>
-      <w:r>
-        <w:t xml:space="preserve">Figura </w:t>
-      </w:r>
-      <w:fldSimple w:instr=" SEQ Figura \* ARABIC ">
-        <w:r>
-          <w:rPr>
-            <w:noProof/>
-          </w:rPr>
-          <w:t>10</w:t>
-        </w:r>
-      </w:fldSimple>
-      <w:r>
-        <w:t xml:space="preserve"> - Caso de teste: Login do paciente</w:t>
-      </w:r>
-    </w:p>
-    <w:p>
-      <w:pPr>
-        <w:pStyle w:val="Legenda"/>
-      </w:pPr>
-      <w:r>
-        <w:rPr>
-          <w:noProof/>
-          <w:lang w:eastAsia="pt-BR"/>
-        </w:rPr>
-        <w:drawing>
-          <wp:inline distT="0" distB="0" distL="0" distR="0" wp14:anchorId="17E7FA27" wp14:editId="43C45BCE">
-            <wp:extent cx="5334000" cy="1914525"/>
-            <wp:effectExtent l="0" t="0" r="0" b="9525"/>
-            <wp:docPr id="36" name="Imagem 36"/>
-            <wp:cNvGraphicFramePr>
-              <a:graphicFrameLocks xmlns:a="http://schemas.openxmlformats.org/drawingml/2006/main" noChangeAspect="1"/>
-            </wp:cNvGraphicFramePr>
-            <a:graphic xmlns:a="http://schemas.openxmlformats.org/drawingml/2006/main">
-              <a:graphicData uri="http://schemas.openxmlformats.org/drawingml/2006/picture">
-                <pic:pic xmlns:pic="http://schemas.openxmlformats.org/drawingml/2006/picture">
-                  <pic:nvPicPr>
-                    <pic:cNvPr id="0" name="Picture 22"/>
-                    <pic:cNvPicPr>
-                      <a:picLocks noChangeAspect="1" noChangeArrowheads="1"/>
-                    </pic:cNvPicPr>
-                  </pic:nvPicPr>
-                  <pic:blipFill>
-                    <a:blip r:embed="rId30">
+                    <a:blip r:embed="rId44">
                       <a:extLst>
                         <a:ext uri="{28A0092B-C50C-407E-A947-70E740481C1C}">
                           <a14:useLocalDpi xmlns:a14="http://schemas.microsoft.com/office/drawing/2010/main" val="0"/>
@@ -10474,107 +11457,40 @@
         <w:ind w:left="1418" w:firstLine="709"/>
       </w:pPr>
       <w:r>
-        <w:t xml:space="preserve">Figura </w:t>
-      </w:r>
-      <w:fldSimple w:instr=" SEQ Figura \* ARABIC ">
-        <w:r>
-          <w:rPr>
-            <w:noProof/>
-          </w:rPr>
-          <w:t>11</w:t>
-        </w:r>
-      </w:fldSimple>
-      <w:r>
-        <w:t xml:space="preserve"> - Caso de teste: Logout do hospital</w:t>
-      </w:r>
-    </w:p>
-    <w:p>
-      <w:r>
-        <w:rPr>
-          <w:noProof/>
-          <w:lang w:eastAsia="pt-BR"/>
-        </w:rPr>
-        <w:lastRenderedPageBreak/>
-        <w:drawing>
-          <wp:inline distT="0" distB="0" distL="0" distR="0" wp14:anchorId="10203C06" wp14:editId="1E108722">
-            <wp:extent cx="5334000" cy="1914525"/>
-            <wp:effectExtent l="0" t="0" r="0" b="9525"/>
-            <wp:docPr id="37" name="Imagem 37"/>
-            <wp:cNvGraphicFramePr>
-              <a:graphicFrameLocks xmlns:a="http://schemas.openxmlformats.org/drawingml/2006/main" noChangeAspect="1"/>
-            </wp:cNvGraphicFramePr>
-            <a:graphic xmlns:a="http://schemas.openxmlformats.org/drawingml/2006/main">
-              <a:graphicData uri="http://schemas.openxmlformats.org/drawingml/2006/picture">
-                <pic:pic xmlns:pic="http://schemas.openxmlformats.org/drawingml/2006/picture">
-                  <pic:nvPicPr>
-                    <pic:cNvPr id="0" name="Picture 23"/>
-                    <pic:cNvPicPr>
-                      <a:picLocks noChangeAspect="1" noChangeArrowheads="1"/>
-                    </pic:cNvPicPr>
-                  </pic:nvPicPr>
-                  <pic:blipFill>
-                    <a:blip r:embed="rId31">
-                      <a:extLst>
-                        <a:ext uri="{28A0092B-C50C-407E-A947-70E740481C1C}">
-                          <a14:useLocalDpi xmlns:a14="http://schemas.microsoft.com/office/drawing/2010/main" val="0"/>
-                        </a:ext>
-                      </a:extLst>
-                    </a:blip>
-                    <a:srcRect/>
-                    <a:stretch>
-                      <a:fillRect/>
-                    </a:stretch>
-                  </pic:blipFill>
-                  <pic:spPr bwMode="auto">
-                    <a:xfrm>
-                      <a:off x="0" y="0"/>
-                      <a:ext cx="5334000" cy="1914525"/>
-                    </a:xfrm>
-                    <a:prstGeom prst="rect">
-                      <a:avLst/>
-                    </a:prstGeom>
-                    <a:noFill/>
-                    <a:ln>
-                      <a:noFill/>
-                    </a:ln>
-                  </pic:spPr>
-                </pic:pic>
-              </a:graphicData>
-            </a:graphic>
-          </wp:inline>
-        </w:drawing>
-      </w:r>
-    </w:p>
-    <w:p>
-      <w:pPr>
-        <w:pStyle w:val="Legenda"/>
-        <w:ind w:left="1418" w:firstLine="709"/>
-      </w:pPr>
-      <w:r>
-        <w:t xml:space="preserve">Figura </w:t>
-      </w:r>
-      <w:fldSimple w:instr=" SEQ Figura \* ARABIC ">
-        <w:r>
-          <w:rPr>
-            <w:noProof/>
-          </w:rPr>
-          <w:t>12</w:t>
-        </w:r>
-      </w:fldSimple>
-      <w:r>
-        <w:t xml:space="preserve"> - Caso de teste: Logout do paciente</w:t>
-      </w:r>
-    </w:p>
-    <w:p/>
+        <w:t>Figura 1</w:t>
+      </w:r>
+      <w:r>
+        <w:t>8</w:t>
+      </w:r>
+      <w:r>
+        <w:t xml:space="preserve"> - Caso de teste: </w:t>
+      </w:r>
+      <w:r>
+        <w:t>Logout</w:t>
+      </w:r>
+      <w:r>
+        <w:t xml:space="preserve"> do paciente</w:t>
+      </w:r>
+    </w:p>
+    <w:p>
+      <w:pPr>
+        <w:rPr>
+          <w:rFonts w:ascii="Arial" w:hAnsi="Arial" w:cs="Arial"/>
+          <w:b/>
+          <w:sz w:val="24"/>
+          <w:szCs w:val="24"/>
+        </w:rPr>
+      </w:pPr>
+    </w:p>
     <w:p>
       <w:pPr>
         <w:pStyle w:val="Ttulo1"/>
         <w:numPr>
-          <w:ilvl w:val="2"/>
+          <w:ilvl w:val="0"/>
           <w:numId w:val="3"/>
         </w:numPr>
         <w:spacing w:before="120" w:after="120" w:line="360" w:lineRule="auto"/>
-        <w:ind w:left="0" w:firstLine="0"/>
+        <w:ind w:left="357" w:hanging="357"/>
         <w:rPr>
           <w:rFonts w:ascii="Arial" w:hAnsi="Arial" w:cs="Arial"/>
           <w:color w:val="auto"/>
@@ -10582,7 +11498,7 @@
           <w:szCs w:val="24"/>
         </w:rPr>
       </w:pPr>
-      <w:bookmarkStart w:id="20" w:name="_Toc14160060"/>
+      <w:bookmarkStart w:id="21" w:name="_Toc14160061"/>
       <w:r>
         <w:rPr>
           <w:rFonts w:ascii="Arial" w:hAnsi="Arial" w:cs="Arial"/>
@@ -10590,18 +11506,9 @@
           <w:sz w:val="24"/>
           <w:szCs w:val="24"/>
         </w:rPr>
-        <w:t xml:space="preserve">Kanban e </w:t>
-      </w:r>
-      <w:r>
-        <w:rPr>
-          <w:rFonts w:ascii="Arial" w:hAnsi="Arial" w:cs="Arial"/>
-          <w:color w:val="auto"/>
-          <w:sz w:val="24"/>
-          <w:szCs w:val="24"/>
-        </w:rPr>
-        <w:t>Retrospectiva</w:t>
-      </w:r>
-      <w:bookmarkEnd w:id="20"/>
+        <w:t>Modelo de Dados</w:t>
+      </w:r>
+      <w:bookmarkEnd w:id="21"/>
     </w:p>
     <w:p>
       <w:pPr>
@@ -10613,407 +11520,15 @@
           <w:szCs w:val="24"/>
         </w:rPr>
       </w:pPr>
-      <w:hyperlink r:id="rId32" w:tgtFrame="_blank" w:history="1">
-        <w:r>
-          <w:rPr>
-            <w:rFonts w:ascii="Arial" w:hAnsi="Arial" w:cs="Arial"/>
-            <w:sz w:val="24"/>
-            <w:szCs w:val="24"/>
-          </w:rPr>
-          <w:t>Apresenta</w:t>
-        </w:r>
-      </w:hyperlink>
-      <w:r>
-        <w:rPr>
-          <w:rFonts w:ascii="Arial" w:hAnsi="Arial" w:cs="Arial"/>
-          <w:sz w:val="24"/>
-          <w:szCs w:val="24"/>
-        </w:rPr>
-        <w:t xml:space="preserve"> </w:t>
-      </w:r>
-      <w:r>
-        <w:rPr>
-          <w:rFonts w:ascii="Arial" w:hAnsi="Arial" w:cs="Arial"/>
-          <w:sz w:val="24"/>
-          <w:szCs w:val="24"/>
-        </w:rPr>
-        <w:t xml:space="preserve">imagens do quadro de Kanban e </w:t>
-      </w:r>
-      <w:r>
-        <w:rPr>
-          <w:rFonts w:ascii="Arial" w:hAnsi="Arial" w:cs="Arial"/>
-          <w:sz w:val="24"/>
-          <w:szCs w:val="24"/>
-        </w:rPr>
-        <w:t>as conclusões da retrospectiva</w:t>
-      </w:r>
-      <w:r>
-        <w:rPr>
-          <w:rFonts w:ascii="Arial" w:hAnsi="Arial" w:cs="Arial"/>
-          <w:sz w:val="24"/>
-          <w:szCs w:val="24"/>
-        </w:rPr>
-        <w:t>.</w:t>
-      </w:r>
-    </w:p>
-    <w:p>
-      <w:pPr>
-        <w:pStyle w:val="Legenda"/>
-      </w:pPr>
-      <w:r>
-        <w:rPr>
-          <w:rFonts w:ascii="Arial" w:hAnsi="Arial" w:cs="Arial"/>
-          <w:noProof/>
-          <w:szCs w:val="24"/>
-          <w:lang w:eastAsia="pt-BR"/>
-        </w:rPr>
-        <w:drawing>
-          <wp:inline distT="0" distB="0" distL="0" distR="0" wp14:anchorId="3AF2AA70" wp14:editId="59F29B99">
-            <wp:extent cx="5579745" cy="2439670"/>
-            <wp:effectExtent l="0" t="0" r="1905" b="0"/>
-            <wp:docPr id="23" name="Imagem 23"/>
-            <wp:cNvGraphicFramePr>
-              <a:graphicFrameLocks xmlns:a="http://schemas.openxmlformats.org/drawingml/2006/main" noChangeAspect="1"/>
-            </wp:cNvGraphicFramePr>
-            <a:graphic xmlns:a="http://schemas.openxmlformats.org/drawingml/2006/main">
-              <a:graphicData uri="http://schemas.openxmlformats.org/drawingml/2006/picture">
-                <pic:pic xmlns:pic="http://schemas.openxmlformats.org/drawingml/2006/picture">
-                  <pic:nvPicPr>
-                    <pic:cNvPr id="23" name="29CCE28.tmp"/>
-                    <pic:cNvPicPr/>
-                  </pic:nvPicPr>
-                  <pic:blipFill>
-                    <a:blip r:embed="rId33">
-                      <a:extLst>
-                        <a:ext uri="{28A0092B-C50C-407E-A947-70E740481C1C}">
-                          <a14:useLocalDpi xmlns:a14="http://schemas.microsoft.com/office/drawing/2010/main" val="0"/>
-                        </a:ext>
-                      </a:extLst>
-                    </a:blip>
-                    <a:stretch>
-                      <a:fillRect/>
-                    </a:stretch>
-                  </pic:blipFill>
-                  <pic:spPr>
-                    <a:xfrm>
-                      <a:off x="0" y="0"/>
-                      <a:ext cx="5579745" cy="2439670"/>
-                    </a:xfrm>
-                    <a:prstGeom prst="rect">
-                      <a:avLst/>
-                    </a:prstGeom>
-                  </pic:spPr>
-                </pic:pic>
-              </a:graphicData>
-            </a:graphic>
-          </wp:inline>
-        </w:drawing>
-      </w:r>
-    </w:p>
-    <w:p>
-      <w:pPr>
-        <w:pStyle w:val="Legenda"/>
-        <w:ind w:left="1418" w:firstLine="709"/>
-      </w:pPr>
-      <w:r>
-        <w:t xml:space="preserve">Figura </w:t>
-      </w:r>
-      <w:fldSimple w:instr=" SEQ Figura \* ARABIC ">
-        <w:r>
-          <w:rPr>
-            <w:noProof/>
-          </w:rPr>
-          <w:t>13</w:t>
-        </w:r>
-      </w:fldSimple>
-      <w:r>
-        <w:t xml:space="preserve"> - Kanban: Primeiro dia do primeiro Sprint</w:t>
-      </w:r>
-    </w:p>
-    <w:p>
-      <w:r>
-        <w:rPr>
-          <w:noProof/>
-          <w:lang w:eastAsia="pt-BR"/>
-        </w:rPr>
-        <w:drawing>
-          <wp:inline distT="0" distB="0" distL="0" distR="0" wp14:anchorId="5BAE85D9" wp14:editId="2CDBB1C2">
-            <wp:extent cx="5579745" cy="1125855"/>
-            <wp:effectExtent l="0" t="0" r="1905" b="0"/>
-            <wp:docPr id="24" name="Imagem 24"/>
-            <wp:cNvGraphicFramePr>
-              <a:graphicFrameLocks xmlns:a="http://schemas.openxmlformats.org/drawingml/2006/main" noChangeAspect="1"/>
-            </wp:cNvGraphicFramePr>
-            <a:graphic xmlns:a="http://schemas.openxmlformats.org/drawingml/2006/main">
-              <a:graphicData uri="http://schemas.openxmlformats.org/drawingml/2006/picture">
-                <pic:pic xmlns:pic="http://schemas.openxmlformats.org/drawingml/2006/picture">
-                  <pic:nvPicPr>
-                    <pic:cNvPr id="24" name="29CDDE9.tmp"/>
-                    <pic:cNvPicPr/>
-                  </pic:nvPicPr>
-                  <pic:blipFill>
-                    <a:blip r:embed="rId34">
-                      <a:extLst>
-                        <a:ext uri="{28A0092B-C50C-407E-A947-70E740481C1C}">
-                          <a14:useLocalDpi xmlns:a14="http://schemas.microsoft.com/office/drawing/2010/main" val="0"/>
-                        </a:ext>
-                      </a:extLst>
-                    </a:blip>
-                    <a:stretch>
-                      <a:fillRect/>
-                    </a:stretch>
-                  </pic:blipFill>
-                  <pic:spPr>
-                    <a:xfrm>
-                      <a:off x="0" y="0"/>
-                      <a:ext cx="5579745" cy="1125855"/>
-                    </a:xfrm>
-                    <a:prstGeom prst="rect">
-                      <a:avLst/>
-                    </a:prstGeom>
-                  </pic:spPr>
-                </pic:pic>
-              </a:graphicData>
-            </a:graphic>
-          </wp:inline>
-        </w:drawing>
-      </w:r>
-    </w:p>
-    <w:p>
-      <w:pPr>
-        <w:pStyle w:val="Legenda"/>
-        <w:ind w:left="1418"/>
-      </w:pPr>
-      <w:r>
-        <w:t xml:space="preserve">Figura </w:t>
-      </w:r>
-      <w:fldSimple w:instr=" SEQ Figura \* ARABIC ">
-        <w:r>
-          <w:rPr>
-            <w:noProof/>
-          </w:rPr>
-          <w:t>14</w:t>
-        </w:r>
-      </w:fldSimple>
-      <w:r>
-        <w:t xml:space="preserve"> - Kanban: </w:t>
-      </w:r>
-      <w:r>
-        <w:t>Primeira</w:t>
-      </w:r>
-      <w:r>
-        <w:t xml:space="preserve"> semana do Primeiro Sprint</w:t>
-      </w:r>
-    </w:p>
-    <w:p>
-      <w:r>
-        <w:rPr>
-          <w:noProof/>
-          <w:lang w:eastAsia="pt-BR"/>
-        </w:rPr>
-        <w:lastRenderedPageBreak/>
-        <w:drawing>
-          <wp:inline distT="0" distB="0" distL="0" distR="0" wp14:anchorId="29DE452D" wp14:editId="76CDE843">
-            <wp:extent cx="5579745" cy="1229360"/>
-            <wp:effectExtent l="0" t="0" r="1905" b="8890"/>
-            <wp:docPr id="30" name="Imagem 30"/>
-            <wp:cNvGraphicFramePr>
-              <a:graphicFrameLocks xmlns:a="http://schemas.openxmlformats.org/drawingml/2006/main" noChangeAspect="1"/>
-            </wp:cNvGraphicFramePr>
-            <a:graphic xmlns:a="http://schemas.openxmlformats.org/drawingml/2006/main">
-              <a:graphicData uri="http://schemas.openxmlformats.org/drawingml/2006/picture">
-                <pic:pic xmlns:pic="http://schemas.openxmlformats.org/drawingml/2006/picture">
-                  <pic:nvPicPr>
-                    <pic:cNvPr id="30" name="29C94A5.tmp"/>
-                    <pic:cNvPicPr/>
-                  </pic:nvPicPr>
-                  <pic:blipFill>
-                    <a:blip r:embed="rId35">
-                      <a:extLst>
-                        <a:ext uri="{28A0092B-C50C-407E-A947-70E740481C1C}">
-                          <a14:useLocalDpi xmlns:a14="http://schemas.microsoft.com/office/drawing/2010/main" val="0"/>
-                        </a:ext>
-                      </a:extLst>
-                    </a:blip>
-                    <a:stretch>
-                      <a:fillRect/>
-                    </a:stretch>
-                  </pic:blipFill>
-                  <pic:spPr>
-                    <a:xfrm>
-                      <a:off x="0" y="0"/>
-                      <a:ext cx="5579745" cy="1229360"/>
-                    </a:xfrm>
-                    <a:prstGeom prst="rect">
-                      <a:avLst/>
-                    </a:prstGeom>
-                  </pic:spPr>
-                </pic:pic>
-              </a:graphicData>
-            </a:graphic>
-          </wp:inline>
-        </w:drawing>
-      </w:r>
-    </w:p>
-    <w:p>
-      <w:pPr>
-        <w:pStyle w:val="Legenda"/>
-        <w:ind w:left="709" w:firstLine="709"/>
-      </w:pPr>
-      <w:r>
-        <w:t xml:space="preserve">Figura </w:t>
-      </w:r>
-      <w:fldSimple w:instr=" SEQ Figura \* ARABIC ">
-        <w:r>
-          <w:rPr>
-            <w:noProof/>
-          </w:rPr>
-          <w:t>15</w:t>
-        </w:r>
-      </w:fldSimple>
-      <w:r>
-        <w:t xml:space="preserve"> - Kanban: Segunda semana do Primeiro Sprint</w:t>
-      </w:r>
-    </w:p>
-    <w:p>
-      <w:r>
-        <w:rPr>
-          <w:noProof/>
-          <w:lang w:eastAsia="pt-BR"/>
-        </w:rPr>
-        <w:drawing>
-          <wp:inline distT="0" distB="0" distL="0" distR="0" wp14:anchorId="6356C9BC" wp14:editId="61BC0C2B">
-            <wp:extent cx="5579745" cy="1809750"/>
-            <wp:effectExtent l="0" t="0" r="1905" b="0"/>
-            <wp:docPr id="38" name="Imagem 38"/>
-            <wp:cNvGraphicFramePr>
-              <a:graphicFrameLocks xmlns:a="http://schemas.openxmlformats.org/drawingml/2006/main" noChangeAspect="1"/>
-            </wp:cNvGraphicFramePr>
-            <a:graphic xmlns:a="http://schemas.openxmlformats.org/drawingml/2006/main">
-              <a:graphicData uri="http://schemas.openxmlformats.org/drawingml/2006/picture">
-                <pic:pic xmlns:pic="http://schemas.openxmlformats.org/drawingml/2006/picture">
-                  <pic:nvPicPr>
-                    <pic:cNvPr id="38" name="29C68FA.tmp"/>
-                    <pic:cNvPicPr/>
-                  </pic:nvPicPr>
-                  <pic:blipFill>
-                    <a:blip r:embed="rId36">
-                      <a:extLst>
-                        <a:ext uri="{28A0092B-C50C-407E-A947-70E740481C1C}">
-                          <a14:useLocalDpi xmlns:a14="http://schemas.microsoft.com/office/drawing/2010/main" val="0"/>
-                        </a:ext>
-                      </a:extLst>
-                    </a:blip>
-                    <a:stretch>
-                      <a:fillRect/>
-                    </a:stretch>
-                  </pic:blipFill>
-                  <pic:spPr>
-                    <a:xfrm>
-                      <a:off x="0" y="0"/>
-                      <a:ext cx="5579745" cy="1809750"/>
-                    </a:xfrm>
-                    <a:prstGeom prst="rect">
-                      <a:avLst/>
-                    </a:prstGeom>
-                  </pic:spPr>
-                </pic:pic>
-              </a:graphicData>
-            </a:graphic>
-          </wp:inline>
-        </w:drawing>
-      </w:r>
-    </w:p>
-    <w:p>
-      <w:pPr>
-        <w:pStyle w:val="Legenda"/>
-        <w:ind w:left="709" w:firstLine="709"/>
-      </w:pPr>
-      <w:r>
-        <w:t xml:space="preserve">Figura </w:t>
-      </w:r>
-      <w:fldSimple w:instr=" SEQ Figura \* ARABIC ">
-        <w:r>
-          <w:rPr>
-            <w:noProof/>
-          </w:rPr>
-          <w:t>16</w:t>
-        </w:r>
-      </w:fldSimple>
-      <w:r>
-        <w:t xml:space="preserve"> - Kanban - Terceira semana do Primeiro Sprint</w:t>
-      </w:r>
-    </w:p>
-    <w:p>
-      <w:r>
-        <w:rPr>
-          <w:noProof/>
-          <w:lang w:eastAsia="pt-BR"/>
-        </w:rPr>
-        <w:drawing>
-          <wp:inline distT="0" distB="0" distL="0" distR="0" wp14:anchorId="0083E989" wp14:editId="47E20239">
-            <wp:extent cx="5579745" cy="2428875"/>
-            <wp:effectExtent l="0" t="0" r="1905" b="9525"/>
-            <wp:docPr id="39" name="Imagem 39"/>
-            <wp:cNvGraphicFramePr>
-              <a:graphicFrameLocks xmlns:a="http://schemas.openxmlformats.org/drawingml/2006/main" noChangeAspect="1"/>
-            </wp:cNvGraphicFramePr>
-            <a:graphic xmlns:a="http://schemas.openxmlformats.org/drawingml/2006/main">
-              <a:graphicData uri="http://schemas.openxmlformats.org/drawingml/2006/picture">
-                <pic:pic xmlns:pic="http://schemas.openxmlformats.org/drawingml/2006/picture">
-                  <pic:nvPicPr>
-                    <pic:cNvPr id="39" name="29CD59B.tmp"/>
-                    <pic:cNvPicPr/>
-                  </pic:nvPicPr>
-                  <pic:blipFill>
-                    <a:blip r:embed="rId37">
-                      <a:extLst>
-                        <a:ext uri="{28A0092B-C50C-407E-A947-70E740481C1C}">
-                          <a14:useLocalDpi xmlns:a14="http://schemas.microsoft.com/office/drawing/2010/main" val="0"/>
-                        </a:ext>
-                      </a:extLst>
-                    </a:blip>
-                    <a:stretch>
-                      <a:fillRect/>
-                    </a:stretch>
-                  </pic:blipFill>
-                  <pic:spPr>
-                    <a:xfrm>
-                      <a:off x="0" y="0"/>
-                      <a:ext cx="5579745" cy="2428875"/>
-                    </a:xfrm>
-                    <a:prstGeom prst="rect">
-                      <a:avLst/>
-                    </a:prstGeom>
-                  </pic:spPr>
-                </pic:pic>
-              </a:graphicData>
-            </a:graphic>
-          </wp:inline>
-        </w:drawing>
-      </w:r>
-    </w:p>
-    <w:p>
-      <w:pPr>
-        <w:pStyle w:val="Legenda"/>
-        <w:ind w:left="709" w:firstLine="709"/>
-      </w:pPr>
-      <w:r>
-        <w:t xml:space="preserve">Figura </w:t>
-      </w:r>
-      <w:fldSimple w:instr=" SEQ Figura \* ARABIC ">
-        <w:r>
-          <w:rPr>
-            <w:noProof/>
-          </w:rPr>
-          <w:t>17</w:t>
-        </w:r>
-      </w:fldSimple>
-      <w:r>
-        <w:t xml:space="preserve"> - Kanban - Quarta semana do Primeiro Sprint</w:t>
-      </w:r>
-    </w:p>
-    <w:p/>
+      <w:r>
+        <w:rPr>
+          <w:rFonts w:ascii="Arial" w:hAnsi="Arial" w:cs="Arial"/>
+          <w:sz w:val="24"/>
+          <w:szCs w:val="24"/>
+        </w:rPr>
+        <w:t>Esta parte do planejamento traz informações necessárias para a construção de um banco de dados para o Sistema de Gerenciamento de Acessos.</w:t>
+      </w:r>
+    </w:p>
     <w:p>
       <w:pPr>
         <w:pStyle w:val="Ttulo1"/>
@@ -11025,361 +11540,13 @@
         <w:ind w:left="0" w:firstLine="0"/>
         <w:rPr>
           <w:rFonts w:ascii="Arial" w:hAnsi="Arial" w:cs="Arial"/>
-          <w:color w:val="auto"/>
-          <w:sz w:val="24"/>
-          <w:szCs w:val="24"/>
-        </w:rPr>
-      </w:pPr>
-      <w:r>
-        <w:rPr>
-          <w:rFonts w:ascii="Arial" w:hAnsi="Arial" w:cs="Arial"/>
-          <w:color w:val="auto"/>
-          <w:sz w:val="24"/>
-          <w:szCs w:val="24"/>
-        </w:rPr>
-        <w:t>Segundo S</w:t>
-      </w:r>
-      <w:r>
-        <w:rPr>
-          <w:rFonts w:ascii="Arial" w:hAnsi="Arial" w:cs="Arial"/>
-          <w:color w:val="auto"/>
-          <w:sz w:val="24"/>
-          <w:szCs w:val="24"/>
-        </w:rPr>
-        <w:t>print</w:t>
-      </w:r>
-    </w:p>
-    <w:p>
-      <w:pPr>
-        <w:pStyle w:val="PargrafodaLista"/>
-        <w:numPr>
-          <w:ilvl w:val="2"/>
-          <w:numId w:val="3"/>
-        </w:numPr>
-        <w:ind w:left="426" w:hanging="426"/>
-        <w:rPr>
-          <w:rFonts w:ascii="Arial" w:hAnsi="Arial" w:cs="Arial"/>
-          <w:b/>
-          <w:sz w:val="24"/>
-          <w:szCs w:val="24"/>
-        </w:rPr>
-      </w:pPr>
-      <w:r>
-        <w:rPr>
-          <w:rFonts w:ascii="Arial" w:hAnsi="Arial" w:cs="Arial"/>
-          <w:b/>
-          <w:sz w:val="24"/>
-          <w:szCs w:val="24"/>
-        </w:rPr>
-        <w:t>Product Backlog</w:t>
-      </w:r>
-    </w:p>
-    <w:p>
-      <w:pPr>
-        <w:rPr>
-          <w:rFonts w:ascii="Arial" w:hAnsi="Arial" w:cs="Arial"/>
-          <w:bCs/>
-          <w:sz w:val="24"/>
-          <w:szCs w:val="24"/>
-        </w:rPr>
-      </w:pPr>
-      <w:r>
-        <w:rPr>
-          <w:rFonts w:ascii="Arial" w:hAnsi="Arial" w:cs="Arial"/>
-          <w:bCs/>
-          <w:sz w:val="24"/>
-          <w:szCs w:val="24"/>
-        </w:rPr>
-        <w:t>Não houve alterações</w:t>
-      </w:r>
-    </w:p>
-    <w:p>
-      <w:pPr>
-        <w:rPr>
-          <w:rFonts w:ascii="Arial" w:hAnsi="Arial" w:cs="Arial"/>
-          <w:bCs/>
-          <w:sz w:val="24"/>
-          <w:szCs w:val="24"/>
-        </w:rPr>
-      </w:pPr>
-    </w:p>
-    <w:p>
-      <w:pPr>
-        <w:pStyle w:val="PargrafodaLista"/>
-        <w:numPr>
-          <w:ilvl w:val="2"/>
-          <w:numId w:val="3"/>
-        </w:numPr>
-        <w:rPr>
-          <w:rFonts w:ascii="Arial" w:hAnsi="Arial" w:cs="Arial"/>
-          <w:b/>
-          <w:sz w:val="24"/>
-          <w:szCs w:val="24"/>
-        </w:rPr>
-      </w:pPr>
-      <w:r>
-        <w:rPr>
-          <w:rFonts w:ascii="Arial" w:hAnsi="Arial" w:cs="Arial"/>
-          <w:b/>
-          <w:sz w:val="24"/>
-          <w:szCs w:val="24"/>
-        </w:rPr>
-        <w:t>Sprint Backlog</w:t>
-      </w:r>
-      <w:bookmarkStart w:id="21" w:name="_GoBack"/>
-      <w:bookmarkEnd w:id="21"/>
-    </w:p>
-    <w:p>
-      <w:pPr>
-        <w:pStyle w:val="PargrafodaLista"/>
-        <w:ind w:left="504"/>
-        <w:rPr>
-          <w:rFonts w:ascii="Arial" w:hAnsi="Arial" w:cs="Arial"/>
-          <w:b/>
-          <w:sz w:val="24"/>
-          <w:szCs w:val="24"/>
-        </w:rPr>
-      </w:pPr>
-    </w:p>
-    <w:p>
-      <w:pPr>
-        <w:pStyle w:val="PargrafodaLista"/>
-        <w:numPr>
-          <w:ilvl w:val="2"/>
-          <w:numId w:val="3"/>
-        </w:numPr>
-        <w:rPr>
-          <w:rFonts w:ascii="Arial" w:hAnsi="Arial" w:cs="Arial"/>
-          <w:b/>
-          <w:sz w:val="24"/>
-          <w:szCs w:val="24"/>
-        </w:rPr>
-      </w:pPr>
-      <w:r>
-        <w:rPr>
-          <w:rFonts w:ascii="Arial" w:hAnsi="Arial" w:cs="Arial"/>
-          <w:b/>
-          <w:sz w:val="24"/>
-          <w:szCs w:val="24"/>
-        </w:rPr>
-        <w:t>Burn Down Chart</w:t>
-      </w:r>
-    </w:p>
-    <w:p>
-      <w:pPr>
-        <w:rPr>
-          <w:rFonts w:ascii="Arial" w:hAnsi="Arial" w:cs="Arial"/>
-          <w:bCs/>
-          <w:sz w:val="24"/>
-          <w:szCs w:val="24"/>
-        </w:rPr>
-      </w:pPr>
-      <w:r>
-        <w:rPr>
-          <w:rFonts w:ascii="Arial" w:hAnsi="Arial" w:cs="Arial"/>
-          <w:bCs/>
-          <w:sz w:val="24"/>
-          <w:szCs w:val="24"/>
-        </w:rPr>
-        <w:t>(imagem ilustrativa, depois arrumamos)</w:t>
-      </w:r>
-    </w:p>
-    <w:p>
-      <w:pPr>
-        <w:rPr>
-          <w:rFonts w:ascii="Arial" w:hAnsi="Arial" w:cs="Arial"/>
-          <w:bCs/>
-          <w:sz w:val="24"/>
-          <w:szCs w:val="24"/>
-        </w:rPr>
-      </w:pPr>
-      <w:r>
-        <w:rPr>
-          <w:noProof/>
-        </w:rPr>
-        <w:drawing>
-          <wp:inline distT="0" distB="0" distL="0" distR="0" wp14:anchorId="54CABE74" wp14:editId="6EC230F5">
-            <wp:extent cx="6098875" cy="1957705"/>
-            <wp:effectExtent l="0" t="0" r="0" b="4445"/>
-            <wp:docPr id="4" name="Gráfico 4">
-              <a:extLst xmlns:a="http://schemas.openxmlformats.org/drawingml/2006/main">
-                <a:ext uri="{FF2B5EF4-FFF2-40B4-BE49-F238E27FC236}">
-                  <a16:creationId xmlns:a16="http://schemas.microsoft.com/office/drawing/2014/main" id="{2B9E8325-69CE-49E1-9E21-3D6F0BAF918D}"/>
-                </a:ext>
-              </a:extLst>
-            </wp:docPr>
-            <wp:cNvGraphicFramePr/>
-            <a:graphic xmlns:a="http://schemas.openxmlformats.org/drawingml/2006/main">
-              <a:graphicData uri="http://schemas.openxmlformats.org/drawingml/2006/chart">
-                <c:chart xmlns:c="http://schemas.openxmlformats.org/drawingml/2006/chart" xmlns:r="http://schemas.openxmlformats.org/officeDocument/2006/relationships" r:id="rId38"/>
-              </a:graphicData>
-            </a:graphic>
-          </wp:inline>
-        </w:drawing>
-      </w:r>
-    </w:p>
-    <w:p>
-      <w:pPr>
-        <w:rPr>
-          <w:rFonts w:ascii="Arial" w:hAnsi="Arial" w:cs="Arial"/>
-          <w:bCs/>
-          <w:sz w:val="24"/>
-          <w:szCs w:val="24"/>
-        </w:rPr>
-      </w:pPr>
-    </w:p>
-    <w:p>
-      <w:pPr>
-        <w:pStyle w:val="PargrafodaLista"/>
-        <w:numPr>
-          <w:ilvl w:val="2"/>
-          <w:numId w:val="3"/>
-        </w:numPr>
-        <w:rPr>
-          <w:rFonts w:ascii="Arial" w:hAnsi="Arial" w:cs="Arial"/>
-          <w:b/>
-          <w:sz w:val="24"/>
-          <w:szCs w:val="24"/>
-        </w:rPr>
-      </w:pPr>
-      <w:r>
-        <w:rPr>
-          <w:rFonts w:ascii="Arial" w:hAnsi="Arial" w:cs="Arial"/>
-          <w:b/>
-          <w:sz w:val="24"/>
-          <w:szCs w:val="24"/>
-        </w:rPr>
-        <w:t>Diagramas</w:t>
-      </w:r>
-    </w:p>
-    <w:p>
-      <w:pPr>
-        <w:pStyle w:val="PargrafodaLista"/>
-        <w:ind w:left="504"/>
-        <w:rPr>
-          <w:rFonts w:ascii="Arial" w:hAnsi="Arial" w:cs="Arial"/>
-          <w:b/>
-          <w:sz w:val="24"/>
-          <w:szCs w:val="24"/>
-        </w:rPr>
-      </w:pPr>
-      <w:r>
-        <w:object w:dxaOrig="7501" w:dyaOrig="12511" w14:anchorId="73D17282">
-          <v:shape id="_x0000_i1052" type="#_x0000_t75" style="width:375pt;height:617.25pt" o:ole="">
-            <v:imagedata r:id="rId39" o:title=""/>
-          </v:shape>
-          <o:OLEObject Type="Embed" ProgID="Visio.Drawing.15" ShapeID="_x0000_i1052" DrawAspect="Content" ObjectID="_1646517495" r:id="rId40"/>
-        </w:object>
-      </w:r>
-    </w:p>
-    <w:p>
-      <w:pPr>
-        <w:pStyle w:val="PargrafodaLista"/>
-        <w:ind w:left="504"/>
-        <w:rPr>
-          <w:rFonts w:ascii="Arial" w:hAnsi="Arial" w:cs="Arial"/>
-          <w:b/>
-          <w:sz w:val="24"/>
-          <w:szCs w:val="24"/>
-        </w:rPr>
-      </w:pPr>
-    </w:p>
-    <w:p>
-      <w:r>
-        <w:object w:dxaOrig="9781" w:dyaOrig="13275" w14:anchorId="5630E1D6">
-          <v:shape id="_x0000_i1057" type="#_x0000_t75" style="width:439.5pt;height:596.25pt" o:ole="">
-            <v:imagedata r:id="rId41" o:title=""/>
-          </v:shape>
-          <o:OLEObject Type="Embed" ProgID="Visio.Drawing.15" ShapeID="_x0000_i1057" DrawAspect="Content" ObjectID="_1646517496" r:id="rId42"/>
-        </w:object>
-      </w:r>
-    </w:p>
-    <w:p>
-      <w:r>
-        <w:object w:dxaOrig="9811" w:dyaOrig="12796" w14:anchorId="52560832">
-          <v:shape id="_x0000_i1034" type="#_x0000_t75" style="width:438.75pt;height:572.25pt" o:ole="">
-            <v:imagedata r:id="rId43" o:title=""/>
-          </v:shape>
-          <o:OLEObject Type="Embed" ProgID="Visio.Drawing.15" ShapeID="_x0000_i1034" DrawAspect="Content" ObjectID="_1646517497" r:id="rId44"/>
-        </w:object>
-      </w:r>
-    </w:p>
-    <w:p/>
-    <w:p>
-      <w:pPr>
-        <w:rPr>
-          <w:rFonts w:ascii="Arial" w:hAnsi="Arial" w:cs="Arial"/>
-          <w:b/>
-          <w:sz w:val="24"/>
-          <w:szCs w:val="24"/>
-        </w:rPr>
-      </w:pPr>
-    </w:p>
-    <w:p>
-      <w:pPr>
-        <w:pStyle w:val="Ttulo1"/>
-        <w:numPr>
-          <w:ilvl w:val="0"/>
-          <w:numId w:val="3"/>
-        </w:numPr>
-        <w:spacing w:before="120" w:after="120" w:line="360" w:lineRule="auto"/>
-        <w:ind w:left="357" w:hanging="357"/>
-        <w:rPr>
-          <w:rFonts w:ascii="Arial" w:hAnsi="Arial" w:cs="Arial"/>
-          <w:color w:val="auto"/>
-          <w:sz w:val="24"/>
-          <w:szCs w:val="24"/>
-        </w:rPr>
-      </w:pPr>
-      <w:bookmarkStart w:id="22" w:name="_Toc14160061"/>
-      <w:r>
-        <w:rPr>
-          <w:rFonts w:ascii="Arial" w:hAnsi="Arial" w:cs="Arial"/>
-          <w:color w:val="auto"/>
-          <w:sz w:val="24"/>
-          <w:szCs w:val="24"/>
-        </w:rPr>
-        <w:t>Modelo de Dados</w:t>
-      </w:r>
-      <w:bookmarkEnd w:id="22"/>
-    </w:p>
-    <w:p>
-      <w:pPr>
-        <w:spacing w:line="360" w:lineRule="auto"/>
-        <w:jc w:val="both"/>
-        <w:rPr>
-          <w:rFonts w:ascii="Arial" w:hAnsi="Arial" w:cs="Arial"/>
-          <w:sz w:val="24"/>
-          <w:szCs w:val="24"/>
-        </w:rPr>
-      </w:pPr>
-      <w:r>
-        <w:rPr>
-          <w:rFonts w:ascii="Arial" w:hAnsi="Arial" w:cs="Arial"/>
-          <w:sz w:val="24"/>
-          <w:szCs w:val="24"/>
-        </w:rPr>
-        <w:t>Esta parte do planejamento traz informações necessárias para a construção de um banco de dados para o Sistema de Gerenciamento de Acessos.</w:t>
-      </w:r>
-    </w:p>
-    <w:p>
-      <w:pPr>
-        <w:pStyle w:val="Ttulo1"/>
-        <w:numPr>
-          <w:ilvl w:val="1"/>
-          <w:numId w:val="3"/>
-        </w:numPr>
-        <w:spacing w:before="120" w:after="120" w:line="360" w:lineRule="auto"/>
-        <w:ind w:left="0" w:firstLine="0"/>
-        <w:rPr>
-          <w:rFonts w:ascii="Arial" w:hAnsi="Arial" w:cs="Arial"/>
           <w:b w:val="0"/>
           <w:color w:val="auto"/>
           <w:sz w:val="24"/>
           <w:szCs w:val="24"/>
         </w:rPr>
       </w:pPr>
-      <w:bookmarkStart w:id="23" w:name="_Toc14160062"/>
+      <w:bookmarkStart w:id="22" w:name="_Toc14160062"/>
       <w:r>
         <w:rPr>
           <w:rFonts w:ascii="Arial" w:hAnsi="Arial" w:cs="Arial"/>
@@ -11388,10 +11555,9 @@
           <w:sz w:val="24"/>
           <w:szCs w:val="24"/>
         </w:rPr>
-        <w:lastRenderedPageBreak/>
         <w:t xml:space="preserve">Diagrama </w:t>
       </w:r>
-      <w:bookmarkEnd w:id="23"/>
+      <w:bookmarkEnd w:id="22"/>
       <w:r>
         <w:rPr>
           <w:rFonts w:ascii="Arial" w:hAnsi="Arial" w:cs="Arial"/>
@@ -11516,7 +11682,7 @@
           <w:szCs w:val="24"/>
         </w:rPr>
       </w:pPr>
-      <w:bookmarkStart w:id="24" w:name="_Toc14160063"/>
+      <w:bookmarkStart w:id="23" w:name="_Toc14160063"/>
       <w:r>
         <w:rPr>
           <w:rFonts w:ascii="Arial" w:hAnsi="Arial" w:cs="Arial"/>
@@ -11547,7 +11713,7 @@
         </w:rPr>
         <w:t xml:space="preserve"> do banco de dados</w:t>
       </w:r>
-      <w:bookmarkEnd w:id="24"/>
+      <w:bookmarkEnd w:id="23"/>
       <w:r>
         <w:rPr>
           <w:rFonts w:ascii="Arial" w:hAnsi="Arial" w:cs="Arial"/>
@@ -11590,10 +11756,10 @@
       </w:pPr>
       <w:r>
         <w:object w:dxaOrig="9660" w:dyaOrig="6796" w14:anchorId="60068DD0">
-          <v:shape id="_x0000_i1028" type="#_x0000_t75" style="width:438pt;height:308.25pt" o:ole="">
+          <v:shape id="_x0000_i1031" type="#_x0000_t75" style="width:437.85pt;height:308.1pt" o:ole="">
             <v:imagedata r:id="rId46" o:title=""/>
           </v:shape>
-          <o:OLEObject Type="Embed" ProgID="Visio.Drawing.15" ShapeID="_x0000_i1028" DrawAspect="Content" ObjectID="_1646517498" r:id="rId47"/>
+          <o:OLEObject Type="Embed" ProgID="Visio.Drawing.15" ShapeID="_x0000_i1031" DrawAspect="Content" ObjectID="_1646554253" r:id="rId47"/>
         </w:object>
       </w:r>
     </w:p>
@@ -11609,14 +11775,9 @@
       <w:r>
         <w:t xml:space="preserve">Figura </w:t>
       </w:r>
-      <w:fldSimple w:instr=" SEQ Figura \* ARABIC ">
-        <w:r>
-          <w:rPr>
-            <w:noProof/>
-          </w:rPr>
-          <w:t>18</w:t>
-        </w:r>
-      </w:fldSimple>
+      <w:r>
+        <w:t>19</w:t>
+      </w:r>
       <w:r>
         <w:t xml:space="preserve"> – Modelo lógico do banco de dados</w:t>
       </w:r>
@@ -11649,7 +11810,7 @@
           <w:szCs w:val="24"/>
         </w:rPr>
       </w:pPr>
-      <w:bookmarkStart w:id="25" w:name="_Toc14160064"/>
+      <w:bookmarkStart w:id="24" w:name="_Toc14160064"/>
       <w:r>
         <w:rPr>
           <w:rFonts w:ascii="Arial" w:hAnsi="Arial" w:cs="Arial"/>
@@ -11660,7 +11821,7 @@
         </w:rPr>
         <w:t>Dicionário de dados</w:t>
       </w:r>
-      <w:bookmarkEnd w:id="25"/>
+      <w:bookmarkEnd w:id="24"/>
       <w:r>
         <w:rPr>
           <w:rFonts w:ascii="Arial" w:hAnsi="Arial" w:cs="Arial"/>
@@ -11708,6 +11869,7 @@
           <w:sz w:val="24"/>
           <w:szCs w:val="24"/>
         </w:rPr>
+        <w:lastRenderedPageBreak/>
         <w:drawing>
           <wp:inline distT="0" distB="0" distL="0" distR="0" wp14:anchorId="2D033EFC" wp14:editId="0DCA0E04">
             <wp:extent cx="5579745" cy="2005330"/>
@@ -11770,14 +11932,9 @@
       <w:r>
         <w:t xml:space="preserve">Figura </w:t>
       </w:r>
-      <w:fldSimple w:instr=" SEQ Figura \* ARABIC ">
-        <w:r>
-          <w:rPr>
-            <w:noProof/>
-          </w:rPr>
-          <w:t>19</w:t>
-        </w:r>
-      </w:fldSimple>
+      <w:r>
+        <w:t>20</w:t>
+      </w:r>
       <w:r>
         <w:t xml:space="preserve"> - Dicionário de dados - Hospital</w:t>
       </w:r>
@@ -11799,7 +11956,6 @@
           <w:sz w:val="24"/>
           <w:szCs w:val="24"/>
         </w:rPr>
-        <w:lastRenderedPageBreak/>
         <w:drawing>
           <wp:inline distT="0" distB="0" distL="0" distR="0" wp14:anchorId="70F8E670" wp14:editId="194AC52F">
             <wp:extent cx="5579745" cy="1460500"/>
@@ -11864,14 +12020,9 @@
       <w:r>
         <w:t xml:space="preserve">Figura </w:t>
       </w:r>
-      <w:fldSimple w:instr=" SEQ Figura \* ARABIC ">
-        <w:r>
-          <w:rPr>
-            <w:noProof/>
-          </w:rPr>
-          <w:t>20</w:t>
-        </w:r>
-      </w:fldSimple>
+      <w:r>
+        <w:t>21</w:t>
+      </w:r>
       <w:r>
         <w:t xml:space="preserve"> - Dicionário de dados - Paciente</w:t>
       </w:r>
@@ -11959,14 +12110,11 @@
       <w:r>
         <w:t xml:space="preserve">Figura </w:t>
       </w:r>
-      <w:fldSimple w:instr=" SEQ Figura \* ARABIC ">
-        <w:r>
-          <w:rPr>
-            <w:noProof/>
-          </w:rPr>
-          <w:t>21</w:t>
-        </w:r>
-      </w:fldSimple>
+      <w:r>
+        <w:t>22</w:t>
+      </w:r>
+      <w:bookmarkStart w:id="25" w:name="_GoBack"/>
+      <w:bookmarkEnd w:id="25"/>
       <w:r>
         <w:t xml:space="preserve"> - Dicionário de dados - Suporte</w:t>
       </w:r>
@@ -12150,6 +12298,7 @@
           <w:sz w:val="24"/>
           <w:szCs w:val="24"/>
         </w:rPr>
+        <w:lastRenderedPageBreak/>
         <w:t>Constatações</w:t>
       </w:r>
       <w:bookmarkStart w:id="31" w:name="_Toc90215144"/>
@@ -20093,7 +20242,7 @@
 </file>
 
 <file path=customXml/itemProps1.xml><?xml version="1.0" encoding="utf-8"?>
-<ds:datastoreItem xmlns:ds="http://schemas.openxmlformats.org/officeDocument/2006/customXml" ds:itemID="{931F7F5A-31FB-46C4-B0B1-A90A2F8608F3}">
+<ds:datastoreItem xmlns:ds="http://schemas.openxmlformats.org/officeDocument/2006/customXml" ds:itemID="{26A6AF72-B969-44A6-A923-8312757A4F39}">
   <ds:schemaRefs>
     <ds:schemaRef ds:uri="http://schemas.openxmlformats.org/officeDocument/2006/bibliography"/>
   </ds:schemaRefs>

</xml_diff>

<commit_message>
Identação e Adição de referências
</commit_message>
<xml_diff>
--- a/documentacao/Documentacao_atualizada.docx
+++ b/documentacao/Documentacao_atualizada.docx
@@ -99,25 +99,7 @@
           <w:sz w:val="28"/>
           <w:szCs w:val="24"/>
         </w:rPr>
-        <w:t xml:space="preserve">Felipe </w:t>
-      </w:r>
-      <w:proofErr w:type="spellStart"/>
-      <w:r>
-        <w:rPr>
-          <w:rFonts w:ascii="Arial" w:hAnsi="Arial" w:cs="Arial"/>
-          <w:sz w:val="28"/>
-          <w:szCs w:val="24"/>
-        </w:rPr>
-        <w:t>Carradori</w:t>
-      </w:r>
-      <w:proofErr w:type="spellEnd"/>
-      <w:r>
-        <w:rPr>
-          <w:rFonts w:ascii="Arial" w:hAnsi="Arial" w:cs="Arial"/>
-          <w:sz w:val="28"/>
-          <w:szCs w:val="24"/>
-        </w:rPr>
-        <w:t xml:space="preserve"> de Oliveira</w:t>
+        <w:t>Felipe Carradori de Oliveira</w:t>
       </w:r>
     </w:p>
     <w:p>
@@ -130,23 +112,13 @@
           <w:szCs w:val="24"/>
         </w:rPr>
       </w:pPr>
-      <w:proofErr w:type="spellStart"/>
       <w:r>
         <w:rPr>
           <w:rFonts w:ascii="Arial" w:hAnsi="Arial" w:cs="Arial"/>
           <w:sz w:val="28"/>
           <w:szCs w:val="24"/>
         </w:rPr>
-        <w:t>Kauan</w:t>
-      </w:r>
-      <w:proofErr w:type="spellEnd"/>
-      <w:r>
-        <w:rPr>
-          <w:rFonts w:ascii="Arial" w:hAnsi="Arial" w:cs="Arial"/>
-          <w:sz w:val="28"/>
-          <w:szCs w:val="24"/>
-        </w:rPr>
-        <w:t xml:space="preserve"> Silva de Souza</w:t>
+        <w:t>Kauan Silva de Souza</w:t>
       </w:r>
     </w:p>
     <w:p>
@@ -165,18 +137,8 @@
           <w:sz w:val="28"/>
           <w:szCs w:val="24"/>
         </w:rPr>
-        <w:t xml:space="preserve">Vinicius Fernando </w:t>
-      </w:r>
-      <w:proofErr w:type="spellStart"/>
-      <w:r>
-        <w:rPr>
-          <w:rFonts w:ascii="Arial" w:hAnsi="Arial" w:cs="Arial"/>
-          <w:sz w:val="28"/>
-          <w:szCs w:val="24"/>
-        </w:rPr>
-        <w:t>Piantoni</w:t>
-      </w:r>
-      <w:proofErr w:type="spellEnd"/>
+        <w:t>Vinicius Fernando Piantoni</w:t>
+      </w:r>
     </w:p>
     <w:p>
       <w:pPr>
@@ -429,25 +391,26 @@
           <w:szCs w:val="24"/>
         </w:rPr>
         <w:lastRenderedPageBreak/>
-        <w:t xml:space="preserve">Felipe </w:t>
-      </w:r>
-      <w:proofErr w:type="spellStart"/>
-      <w:r>
+        <w:t>Felipe Carradori de Oliveira</w:t>
+      </w:r>
+    </w:p>
+    <w:p>
+      <w:pPr>
+        <w:spacing w:line="360" w:lineRule="auto"/>
+        <w:jc w:val="center"/>
         <w:rPr>
           <w:rFonts w:ascii="Arial" w:hAnsi="Arial" w:cs="Arial"/>
           <w:sz w:val="28"/>
           <w:szCs w:val="24"/>
         </w:rPr>
-        <w:t>Carradori</w:t>
-      </w:r>
-      <w:proofErr w:type="spellEnd"/>
+      </w:pPr>
       <w:r>
         <w:rPr>
           <w:rFonts w:ascii="Arial" w:hAnsi="Arial" w:cs="Arial"/>
           <w:sz w:val="28"/>
           <w:szCs w:val="24"/>
         </w:rPr>
-        <w:t xml:space="preserve"> de Oliveira</w:t>
+        <w:t>Kauan Silva de Souza</w:t>
       </w:r>
     </w:p>
     <w:p>
@@ -460,53 +423,14 @@
           <w:szCs w:val="24"/>
         </w:rPr>
       </w:pPr>
-      <w:proofErr w:type="spellStart"/>
       <w:r>
         <w:rPr>
           <w:rFonts w:ascii="Arial" w:hAnsi="Arial" w:cs="Arial"/>
           <w:sz w:val="28"/>
           <w:szCs w:val="24"/>
         </w:rPr>
-        <w:t>Kauan</w:t>
-      </w:r>
-      <w:proofErr w:type="spellEnd"/>
-      <w:r>
-        <w:rPr>
-          <w:rFonts w:ascii="Arial" w:hAnsi="Arial" w:cs="Arial"/>
-          <w:sz w:val="28"/>
-          <w:szCs w:val="24"/>
-        </w:rPr>
-        <w:t xml:space="preserve"> Silva de Souza</w:t>
-      </w:r>
-    </w:p>
-    <w:p>
-      <w:pPr>
-        <w:spacing w:line="360" w:lineRule="auto"/>
-        <w:jc w:val="center"/>
-        <w:rPr>
-          <w:rFonts w:ascii="Arial" w:hAnsi="Arial" w:cs="Arial"/>
-          <w:sz w:val="28"/>
-          <w:szCs w:val="24"/>
-        </w:rPr>
-      </w:pPr>
-      <w:r>
-        <w:rPr>
-          <w:rFonts w:ascii="Arial" w:hAnsi="Arial" w:cs="Arial"/>
-          <w:sz w:val="28"/>
-          <w:szCs w:val="24"/>
-        </w:rPr>
-        <w:t xml:space="preserve">Vinicius Fernando </w:t>
-      </w:r>
-      <w:proofErr w:type="spellStart"/>
-      <w:r>
-        <w:rPr>
-          <w:rFonts w:ascii="Arial" w:hAnsi="Arial" w:cs="Arial"/>
-          <w:sz w:val="28"/>
-          <w:szCs w:val="24"/>
-        </w:rPr>
-        <w:t>Piantoni</w:t>
-      </w:r>
-      <w:proofErr w:type="spellEnd"/>
+        <w:t>Vinicius Fernando Piantoni</w:t>
+      </w:r>
     </w:p>
     <w:p>
       <w:pPr>
@@ -695,9 +619,44 @@
           <w:sz w:val="20"/>
           <w:szCs w:val="20"/>
         </w:rPr>
-        <w:t xml:space="preserve">à Escola SENAI “Prof. Dr. </w:t>
-      </w:r>
-      <w:proofErr w:type="spellStart"/>
+        <w:t>à Escola SENAI “Prof. Dr. Euryclides de Jesus Zerbini” para obtenção do certificado de conclusão do Curso Técnico de Informática.</w:t>
+      </w:r>
+    </w:p>
+    <w:p>
+      <w:pPr>
+        <w:spacing w:line="360" w:lineRule="auto"/>
+        <w:ind w:left="2268"/>
+        <w:jc w:val="both"/>
+        <w:rPr>
+          <w:rFonts w:ascii="Arial" w:hAnsi="Arial" w:cs="Arial"/>
+          <w:sz w:val="20"/>
+          <w:szCs w:val="24"/>
+        </w:rPr>
+      </w:pPr>
+    </w:p>
+    <w:p>
+      <w:pPr>
+        <w:spacing w:line="360" w:lineRule="auto"/>
+        <w:ind w:left="2268"/>
+        <w:jc w:val="both"/>
+        <w:rPr>
+          <w:rFonts w:ascii="Arial" w:hAnsi="Arial" w:cs="Arial"/>
+          <w:sz w:val="20"/>
+          <w:szCs w:val="24"/>
+        </w:rPr>
+      </w:pPr>
+    </w:p>
+    <w:p>
+      <w:pPr>
+        <w:spacing w:line="360" w:lineRule="auto"/>
+        <w:ind w:left="2268"/>
+        <w:jc w:val="both"/>
+        <w:rPr>
+          <w:rFonts w:ascii="Arial" w:hAnsi="Arial" w:cs="Arial"/>
+          <w:sz w:val="24"/>
+          <w:szCs w:val="24"/>
+        </w:rPr>
+      </w:pPr>
       <w:r>
         <w:rPr>
           <w:rFonts w:ascii="Arial" w:hAnsi="Arial" w:cs="Arial"/>
@@ -705,9 +664,8 @@
           <w:sz w:val="20"/>
           <w:szCs w:val="20"/>
         </w:rPr>
-        <w:t>Euryclides</w:t>
-      </w:r>
-      <w:proofErr w:type="spellEnd"/>
+        <w:t xml:space="preserve">Orientador: </w:t>
+      </w:r>
       <w:r>
         <w:rPr>
           <w:rFonts w:ascii="Arial" w:hAnsi="Arial" w:cs="Arial"/>
@@ -715,73 +673,8 @@
           <w:sz w:val="20"/>
           <w:szCs w:val="20"/>
         </w:rPr>
-        <w:t xml:space="preserve"> de Jesus Zerbini” para obtenção do certificado de conclusão do Curso Técnico de Informática.</w:t>
-      </w:r>
-    </w:p>
-    <w:p>
-      <w:pPr>
-        <w:spacing w:line="360" w:lineRule="auto"/>
-        <w:ind w:left="2268"/>
-        <w:jc w:val="both"/>
-        <w:rPr>
-          <w:rFonts w:ascii="Arial" w:hAnsi="Arial" w:cs="Arial"/>
-          <w:sz w:val="20"/>
-          <w:szCs w:val="24"/>
-        </w:rPr>
-      </w:pPr>
-    </w:p>
-    <w:p>
-      <w:pPr>
-        <w:spacing w:line="360" w:lineRule="auto"/>
-        <w:ind w:left="2268"/>
-        <w:jc w:val="both"/>
-        <w:rPr>
-          <w:rFonts w:ascii="Arial" w:hAnsi="Arial" w:cs="Arial"/>
-          <w:sz w:val="20"/>
-          <w:szCs w:val="24"/>
-        </w:rPr>
-      </w:pPr>
-    </w:p>
-    <w:p>
-      <w:pPr>
-        <w:spacing w:line="360" w:lineRule="auto"/>
-        <w:ind w:left="2268"/>
-        <w:jc w:val="both"/>
-        <w:rPr>
-          <w:rFonts w:ascii="Arial" w:hAnsi="Arial" w:cs="Arial"/>
-          <w:sz w:val="24"/>
-          <w:szCs w:val="24"/>
-        </w:rPr>
-      </w:pPr>
-      <w:r>
-        <w:rPr>
-          <w:rFonts w:ascii="Arial" w:hAnsi="Arial" w:cs="Arial"/>
-          <w:color w:val="000000"/>
-          <w:sz w:val="20"/>
-          <w:szCs w:val="20"/>
-        </w:rPr>
-        <w:t xml:space="preserve">Orientador: </w:t>
-      </w:r>
-      <w:r>
-        <w:rPr>
-          <w:rFonts w:ascii="Arial" w:hAnsi="Arial" w:cs="Arial"/>
-          <w:color w:val="000000"/>
-          <w:sz w:val="20"/>
-          <w:szCs w:val="20"/>
-        </w:rPr>
-        <w:t xml:space="preserve">Paulo Henrique </w:t>
-      </w:r>
-      <w:proofErr w:type="spellStart"/>
-      <w:r>
-        <w:rPr>
-          <w:rFonts w:ascii="Arial" w:hAnsi="Arial" w:cs="Arial"/>
-          <w:color w:val="000000"/>
-          <w:sz w:val="20"/>
-          <w:szCs w:val="20"/>
-        </w:rPr>
-        <w:t>Pansani</w:t>
-      </w:r>
-      <w:proofErr w:type="spellEnd"/>
+        <w:t>Paulo Henrique Pansani</w:t>
+      </w:r>
     </w:p>
     <w:p>
       <w:pPr>
@@ -878,25 +771,26 @@
           <w:sz w:val="28"/>
           <w:szCs w:val="24"/>
         </w:rPr>
-        <w:t xml:space="preserve">Felipe </w:t>
-      </w:r>
-      <w:proofErr w:type="spellStart"/>
-      <w:r>
+        <w:t>Felipe Carradori de Oliveira</w:t>
+      </w:r>
+    </w:p>
+    <w:p>
+      <w:pPr>
+        <w:spacing w:line="360" w:lineRule="auto"/>
+        <w:jc w:val="center"/>
         <w:rPr>
           <w:rFonts w:ascii="Arial" w:hAnsi="Arial" w:cs="Arial"/>
           <w:sz w:val="28"/>
           <w:szCs w:val="24"/>
         </w:rPr>
-        <w:t>Carradori</w:t>
-      </w:r>
-      <w:proofErr w:type="spellEnd"/>
+      </w:pPr>
       <w:r>
         <w:rPr>
           <w:rFonts w:ascii="Arial" w:hAnsi="Arial" w:cs="Arial"/>
           <w:sz w:val="28"/>
           <w:szCs w:val="24"/>
         </w:rPr>
-        <w:t xml:space="preserve"> de Oliveira</w:t>
+        <w:t>Kauan Silva de Souza</w:t>
       </w:r>
     </w:p>
     <w:p>
@@ -909,53 +803,14 @@
           <w:szCs w:val="24"/>
         </w:rPr>
       </w:pPr>
-      <w:proofErr w:type="spellStart"/>
       <w:r>
         <w:rPr>
           <w:rFonts w:ascii="Arial" w:hAnsi="Arial" w:cs="Arial"/>
           <w:sz w:val="28"/>
           <w:szCs w:val="24"/>
         </w:rPr>
-        <w:t>Kauan</w:t>
-      </w:r>
-      <w:proofErr w:type="spellEnd"/>
-      <w:r>
-        <w:rPr>
-          <w:rFonts w:ascii="Arial" w:hAnsi="Arial" w:cs="Arial"/>
-          <w:sz w:val="28"/>
-          <w:szCs w:val="24"/>
-        </w:rPr>
-        <w:t xml:space="preserve"> Silva de Souza</w:t>
-      </w:r>
-    </w:p>
-    <w:p>
-      <w:pPr>
-        <w:spacing w:line="360" w:lineRule="auto"/>
-        <w:jc w:val="center"/>
-        <w:rPr>
-          <w:rFonts w:ascii="Arial" w:hAnsi="Arial" w:cs="Arial"/>
-          <w:sz w:val="28"/>
-          <w:szCs w:val="24"/>
-        </w:rPr>
-      </w:pPr>
-      <w:r>
-        <w:rPr>
-          <w:rFonts w:ascii="Arial" w:hAnsi="Arial" w:cs="Arial"/>
-          <w:sz w:val="28"/>
-          <w:szCs w:val="24"/>
-        </w:rPr>
-        <w:t xml:space="preserve">Vinicius Fernando </w:t>
-      </w:r>
-      <w:proofErr w:type="spellStart"/>
-      <w:r>
-        <w:rPr>
-          <w:rFonts w:ascii="Arial" w:hAnsi="Arial" w:cs="Arial"/>
-          <w:sz w:val="28"/>
-          <w:szCs w:val="24"/>
-        </w:rPr>
-        <w:t>Piantoni</w:t>
-      </w:r>
-      <w:proofErr w:type="spellEnd"/>
+        <w:t>Vinicius Fernando Piantoni</w:t>
+      </w:r>
     </w:p>
     <w:p>
       <w:pPr>
@@ -1093,21 +948,7 @@
         <w:rPr>
           <w:rFonts w:ascii="Arial" w:hAnsi="Arial" w:cs="Arial"/>
         </w:rPr>
-        <w:t xml:space="preserve"> Dr. </w:t>
-      </w:r>
-      <w:proofErr w:type="spellStart"/>
-      <w:r>
-        <w:rPr>
-          <w:rFonts w:ascii="Arial" w:hAnsi="Arial" w:cs="Arial"/>
-        </w:rPr>
-        <w:t>Euryclides</w:t>
-      </w:r>
-      <w:proofErr w:type="spellEnd"/>
-      <w:r>
-        <w:rPr>
-          <w:rFonts w:ascii="Arial" w:hAnsi="Arial" w:cs="Arial"/>
-        </w:rPr>
-        <w:t xml:space="preserve"> de Jesus Zerbini”.</w:t>
+        <w:t xml:space="preserve"> Dr. Euryclides de Jesus Zerbini”.</w:t>
       </w:r>
     </w:p>
     <w:p>
@@ -1504,25 +1345,7 @@
           <w:sz w:val="24"/>
           <w:szCs w:val="24"/>
         </w:rPr>
-        <w:t xml:space="preserve">SENAI Prof. Dr. </w:t>
-      </w:r>
-      <w:proofErr w:type="spellStart"/>
-      <w:r>
-        <w:rPr>
-          <w:rFonts w:ascii="Arial" w:hAnsi="Arial" w:cs="Arial"/>
-          <w:sz w:val="24"/>
-          <w:szCs w:val="24"/>
-        </w:rPr>
-        <w:t>Euryclides</w:t>
-      </w:r>
-      <w:proofErr w:type="spellEnd"/>
-      <w:r>
-        <w:rPr>
-          <w:rFonts w:ascii="Arial" w:hAnsi="Arial" w:cs="Arial"/>
-          <w:sz w:val="24"/>
-          <w:szCs w:val="24"/>
-        </w:rPr>
-        <w:t xml:space="preserve"> de Jesus Zerbini</w:t>
+        <w:t>SENAI Prof. Dr. Euryclides de Jesus Zerbini</w:t>
       </w:r>
       <w:r>
         <w:rPr>
@@ -1651,14 +1474,6 @@
           <w:szCs w:val="24"/>
         </w:rPr>
       </w:pPr>
-      <w:r>
-        <w:rPr>
-          <w:rFonts w:ascii="Arial" w:hAnsi="Arial" w:cs="Arial"/>
-          <w:sz w:val="24"/>
-          <w:szCs w:val="24"/>
-        </w:rPr>
-        <w:t>.</w:t>
-      </w:r>
     </w:p>
     <w:p>
       <w:pPr>
@@ -2396,7 +2211,7 @@
                 <w:noProof/>
                 <w:webHidden/>
               </w:rPr>
-              <w:t>12</w:t>
+              <w:t>14</w:t>
             </w:r>
             <w:r>
               <w:rPr>
@@ -2480,7 +2295,7 @@
                 <w:noProof/>
                 <w:webHidden/>
               </w:rPr>
-              <w:t>12</w:t>
+              <w:t>14</w:t>
             </w:r>
             <w:r>
               <w:rPr>
@@ -2564,7 +2379,7 @@
                 <w:noProof/>
                 <w:webHidden/>
               </w:rPr>
-              <w:t>12</w:t>
+              <w:t>14</w:t>
             </w:r>
             <w:r>
               <w:rPr>
@@ -2648,7 +2463,7 @@
                 <w:noProof/>
                 <w:webHidden/>
               </w:rPr>
-              <w:t>13</w:t>
+              <w:t>15</w:t>
             </w:r>
             <w:r>
               <w:rPr>
@@ -2732,7 +2547,7 @@
                 <w:noProof/>
                 <w:webHidden/>
               </w:rPr>
-              <w:t>13</w:t>
+              <w:t>15</w:t>
             </w:r>
             <w:r>
               <w:rPr>
@@ -2818,7 +2633,7 @@
                 <w:noProof/>
                 <w:webHidden/>
               </w:rPr>
-              <w:t>14</w:t>
+              <w:t>16</w:t>
             </w:r>
             <w:r>
               <w:rPr>
@@ -2904,7 +2719,7 @@
                 <w:noProof/>
                 <w:webHidden/>
               </w:rPr>
-              <w:t>15</w:t>
+              <w:t>17</w:t>
             </w:r>
             <w:r>
               <w:rPr>
@@ -2988,7 +2803,7 @@
                 <w:noProof/>
                 <w:webHidden/>
               </w:rPr>
-              <w:t>16</w:t>
+              <w:t>18</w:t>
             </w:r>
             <w:r>
               <w:rPr>
@@ -3072,7 +2887,7 @@
                 <w:noProof/>
                 <w:webHidden/>
               </w:rPr>
-              <w:t>16</w:t>
+              <w:t>19</w:t>
             </w:r>
             <w:r>
               <w:rPr>
@@ -3156,7 +2971,7 @@
                 <w:noProof/>
                 <w:webHidden/>
               </w:rPr>
-              <w:t>16</w:t>
+              <w:t>19</w:t>
             </w:r>
             <w:r>
               <w:rPr>
@@ -3240,7 +3055,7 @@
                 <w:noProof/>
                 <w:webHidden/>
               </w:rPr>
-              <w:t>17</w:t>
+              <w:t>21</w:t>
             </w:r>
             <w:r>
               <w:rPr>
@@ -3324,7 +3139,7 @@
                 <w:noProof/>
                 <w:webHidden/>
               </w:rPr>
-              <w:t>17</w:t>
+              <w:t>21</w:t>
             </w:r>
             <w:r>
               <w:rPr>
@@ -3408,7 +3223,7 @@
                 <w:noProof/>
                 <w:webHidden/>
               </w:rPr>
-              <w:t>17</w:t>
+              <w:t>21</w:t>
             </w:r>
             <w:r>
               <w:rPr>
@@ -3492,7 +3307,7 @@
                 <w:noProof/>
                 <w:webHidden/>
               </w:rPr>
-              <w:t>17</w:t>
+              <w:t>21</w:t>
             </w:r>
             <w:r>
               <w:rPr>
@@ -3576,7 +3391,7 @@
                 <w:noProof/>
                 <w:webHidden/>
               </w:rPr>
-              <w:t>17</w:t>
+              <w:t>21</w:t>
             </w:r>
             <w:r>
               <w:rPr>
@@ -3660,7 +3475,7 @@
                 <w:noProof/>
                 <w:webHidden/>
               </w:rPr>
-              <w:t>17</w:t>
+              <w:t>22</w:t>
             </w:r>
             <w:r>
               <w:rPr>
@@ -3744,7 +3559,7 @@
                 <w:noProof/>
                 <w:webHidden/>
               </w:rPr>
-              <w:t>17</w:t>
+              <w:t>24</w:t>
             </w:r>
             <w:r>
               <w:rPr>
@@ -3828,7 +3643,7 @@
                 <w:noProof/>
                 <w:webHidden/>
               </w:rPr>
-              <w:t>17</w:t>
+              <w:t>25</w:t>
             </w:r>
             <w:r>
               <w:rPr>
@@ -3912,7 +3727,7 @@
                 <w:noProof/>
                 <w:webHidden/>
               </w:rPr>
-              <w:t>17</w:t>
+              <w:t>26</w:t>
             </w:r>
             <w:r>
               <w:rPr>
@@ -3996,7 +3811,7 @@
                 <w:noProof/>
                 <w:webHidden/>
               </w:rPr>
-              <w:t>18</w:t>
+              <w:t>33</w:t>
             </w:r>
             <w:r>
               <w:rPr>
@@ -4080,7 +3895,7 @@
                 <w:noProof/>
                 <w:webHidden/>
               </w:rPr>
-              <w:t>18</w:t>
+              <w:t>34</w:t>
             </w:r>
             <w:r>
               <w:rPr>
@@ -4164,7 +3979,7 @@
                 <w:noProof/>
                 <w:webHidden/>
               </w:rPr>
-              <w:t>18</w:t>
+              <w:t>35</w:t>
             </w:r>
             <w:r>
               <w:rPr>
@@ -4248,7 +4063,7 @@
                 <w:noProof/>
                 <w:webHidden/>
               </w:rPr>
-              <w:t>18</w:t>
+              <w:t>36</w:t>
             </w:r>
             <w:r>
               <w:rPr>
@@ -4334,7 +4149,7 @@
                 <w:noProof/>
                 <w:webHidden/>
               </w:rPr>
-              <w:t>19</w:t>
+              <w:t>37</w:t>
             </w:r>
             <w:r>
               <w:rPr>
@@ -4418,7 +4233,7 @@
                 <w:noProof/>
                 <w:webHidden/>
               </w:rPr>
-              <w:t>20</w:t>
+              <w:t>37</w:t>
             </w:r>
             <w:r>
               <w:rPr>
@@ -4502,7 +4317,7 @@
                 <w:noProof/>
                 <w:webHidden/>
               </w:rPr>
-              <w:t>20</w:t>
+              <w:t>37</w:t>
             </w:r>
             <w:r>
               <w:rPr>
@@ -4586,7 +4401,7 @@
                 <w:noProof/>
                 <w:webHidden/>
               </w:rPr>
-              <w:t>20</w:t>
+              <w:t>37</w:t>
             </w:r>
             <w:r>
               <w:rPr>
@@ -4670,7 +4485,7 @@
                 <w:noProof/>
                 <w:webHidden/>
               </w:rPr>
-              <w:t>20</w:t>
+              <w:t>37</w:t>
             </w:r>
             <w:r>
               <w:rPr>
@@ -4754,7 +4569,7 @@
                 <w:noProof/>
                 <w:webHidden/>
               </w:rPr>
-              <w:t>21</w:t>
+              <w:t>38</w:t>
             </w:r>
             <w:r>
               <w:rPr>
@@ -4838,7 +4653,7 @@
                 <w:noProof/>
                 <w:webHidden/>
               </w:rPr>
-              <w:t>22</w:t>
+              <w:t>40</w:t>
             </w:r>
             <w:r>
               <w:rPr>
@@ -4922,7 +4737,7 @@
                 <w:noProof/>
                 <w:webHidden/>
               </w:rPr>
-              <w:t>23</w:t>
+              <w:t>41</w:t>
             </w:r>
             <w:r>
               <w:rPr>
@@ -5085,25 +4900,7 @@
           <w:sz w:val="24"/>
           <w:szCs w:val="24"/>
         </w:rPr>
-        <w:t xml:space="preserve">Há aplicativos que podem complementar nosso sistema. Por exemplo, o aplicativo do sus “Meu </w:t>
-      </w:r>
-      <w:proofErr w:type="spellStart"/>
-      <w:r>
-        <w:rPr>
-          <w:rFonts w:ascii="Arial" w:hAnsi="Arial" w:cs="Arial"/>
-          <w:sz w:val="24"/>
-          <w:szCs w:val="24"/>
-        </w:rPr>
-        <w:t>digiSUS</w:t>
-      </w:r>
-      <w:proofErr w:type="spellEnd"/>
-      <w:r>
-        <w:rPr>
-          <w:rFonts w:ascii="Arial" w:hAnsi="Arial" w:cs="Arial"/>
-          <w:sz w:val="24"/>
-          <w:szCs w:val="24"/>
-        </w:rPr>
-        <w:t>” tem funcionalidades como: agendar uma consulta, lista de vacinas recebidas pelo paciente e poder adicionar aos favoritos os hospitais por perto. Outro exemplo é o “Agenda Fácil” que tem a principal função fazer agendamentos para consultas e exames na rede municipal de saúde de São Paulo. Entretanto, esses aplicativos não tem uma comunicação em tempo real do paciente com o hospital ou ao contrário. Com um sistema que permite essa comunicação em tempo real, diminuiria o tempo de espera dos pacientes e os mesmos não iam precisar fazer tantas transferências em vários hospitais.</w:t>
+        <w:t>Há aplicativos que podem complementar nosso sistema. Por exemplo, o aplicativo do sus “Meu digiSUS” tem funcionalidades como: agendar uma consulta, lista de vacinas recebidas pelo paciente e poder adicionar aos favoritos os hospitais por perto. Outro exemplo é o “Agenda Fácil” que tem a principal função fazer agendamentos para consultas e exames na rede municipal de saúde de São Paulo. Entretanto, esses aplicativos não tem uma comunicação em tempo real do paciente com o hospital ou ao contrário. Com um sistema que permite essa comunicação em tempo real, diminuiria o tempo de espera dos pacientes e os mesmos não iam precisar fazer tantas transferências em vários hospitais.</w:t>
       </w:r>
       <w:r>
         <w:rPr>
@@ -5215,27 +5012,14 @@
       <w:r>
         <w:t xml:space="preserve">Figura </w:t>
       </w:r>
-      <w:r>
-        <w:fldChar w:fldCharType="begin"/>
-      </w:r>
-      <w:r>
-        <w:instrText xml:space="preserve"> SEQ Figura \* ARABIC </w:instrText>
-      </w:r>
-      <w:r>
-        <w:fldChar w:fldCharType="separate"/>
-      </w:r>
-      <w:r>
-        <w:rPr>
-          <w:noProof/>
-        </w:rPr>
-        <w:t>1</w:t>
-      </w:r>
-      <w:r>
-        <w:rPr>
-          <w:noProof/>
-        </w:rPr>
-        <w:fldChar w:fldCharType="end"/>
-      </w:r>
+      <w:fldSimple w:instr=" SEQ Figura \* ARABIC ">
+        <w:r>
+          <w:rPr>
+            <w:noProof/>
+          </w:rPr>
+          <w:t>1</w:t>
+        </w:r>
+      </w:fldSimple>
       <w:r>
         <w:t xml:space="preserve"> - Dados da pesquisa de campo</w:t>
       </w:r>
@@ -5387,27 +5171,14 @@
       <w:r>
         <w:t xml:space="preserve">Figura </w:t>
       </w:r>
-      <w:r>
-        <w:fldChar w:fldCharType="begin"/>
-      </w:r>
-      <w:r>
-        <w:instrText xml:space="preserve"> SEQ Figura \* ARABIC </w:instrText>
-      </w:r>
-      <w:r>
-        <w:fldChar w:fldCharType="separate"/>
-      </w:r>
-      <w:r>
-        <w:rPr>
-          <w:noProof/>
-        </w:rPr>
-        <w:t>2</w:t>
-      </w:r>
-      <w:r>
-        <w:rPr>
-          <w:noProof/>
-        </w:rPr>
-        <w:fldChar w:fldCharType="end"/>
-      </w:r>
+      <w:fldSimple w:instr=" SEQ Figura \* ARABIC ">
+        <w:r>
+          <w:rPr>
+            <w:noProof/>
+          </w:rPr>
+          <w:t>2</w:t>
+        </w:r>
+      </w:fldSimple>
       <w:r>
         <w:t xml:space="preserve"> - Dados da pesquisa de campo</w:t>
       </w:r>
@@ -5713,27 +5484,14 @@
       <w:r>
         <w:t xml:space="preserve">Figura </w:t>
       </w:r>
-      <w:r>
-        <w:fldChar w:fldCharType="begin"/>
-      </w:r>
-      <w:r>
-        <w:instrText xml:space="preserve"> SEQ Figura \* ARABIC </w:instrText>
-      </w:r>
-      <w:r>
-        <w:fldChar w:fldCharType="separate"/>
-      </w:r>
-      <w:r>
-        <w:rPr>
-          <w:noProof/>
-        </w:rPr>
-        <w:t>3</w:t>
-      </w:r>
-      <w:r>
-        <w:rPr>
-          <w:noProof/>
-        </w:rPr>
-        <w:fldChar w:fldCharType="end"/>
-      </w:r>
+      <w:fldSimple w:instr=" SEQ Figura \* ARABIC ">
+        <w:r>
+          <w:rPr>
+            <w:noProof/>
+          </w:rPr>
+          <w:t>3</w:t>
+        </w:r>
+      </w:fldSimple>
       <w:r>
         <w:t xml:space="preserve"> - Relatos e experiências dos entrevistados</w:t>
       </w:r>
@@ -5965,43 +5723,7 @@
           <w:sz w:val="24"/>
           <w:szCs w:val="24"/>
         </w:rPr>
-        <w:t>Integrar front-</w:t>
-      </w:r>
-      <w:proofErr w:type="spellStart"/>
-      <w:r>
-        <w:rPr>
-          <w:rFonts w:ascii="Arial" w:hAnsi="Arial" w:cs="Arial"/>
-          <w:sz w:val="24"/>
-          <w:szCs w:val="24"/>
-        </w:rPr>
-        <w:t>end</w:t>
-      </w:r>
-      <w:proofErr w:type="spellEnd"/>
-      <w:r>
-        <w:rPr>
-          <w:rFonts w:ascii="Arial" w:hAnsi="Arial" w:cs="Arial"/>
-          <w:sz w:val="24"/>
-          <w:szCs w:val="24"/>
-        </w:rPr>
-        <w:t xml:space="preserve"> com </w:t>
-      </w:r>
-      <w:proofErr w:type="spellStart"/>
-      <w:r>
-        <w:rPr>
-          <w:rFonts w:ascii="Arial" w:hAnsi="Arial" w:cs="Arial"/>
-          <w:sz w:val="24"/>
-          <w:szCs w:val="24"/>
-        </w:rPr>
-        <w:t>back-end</w:t>
-      </w:r>
-      <w:proofErr w:type="spellEnd"/>
-      <w:r>
-        <w:rPr>
-          <w:rFonts w:ascii="Arial" w:hAnsi="Arial" w:cs="Arial"/>
-          <w:sz w:val="24"/>
-          <w:szCs w:val="24"/>
-        </w:rPr>
-        <w:t xml:space="preserve"> através de webservice.</w:t>
+        <w:t>Integrar front-end com back-end através de webservice.</w:t>
       </w:r>
     </w:p>
     <w:p>
@@ -6025,61 +5747,7 @@
           <w:sz w:val="24"/>
           <w:szCs w:val="24"/>
         </w:rPr>
-        <w:t>Desenvolver front-</w:t>
-      </w:r>
-      <w:proofErr w:type="spellStart"/>
-      <w:r>
-        <w:rPr>
-          <w:rFonts w:ascii="Arial" w:hAnsi="Arial" w:cs="Arial"/>
-          <w:sz w:val="24"/>
-          <w:szCs w:val="24"/>
-        </w:rPr>
-        <w:t>end</w:t>
-      </w:r>
-      <w:proofErr w:type="spellEnd"/>
-      <w:r>
-        <w:rPr>
-          <w:rFonts w:ascii="Arial" w:hAnsi="Arial" w:cs="Arial"/>
-          <w:sz w:val="24"/>
-          <w:szCs w:val="24"/>
-        </w:rPr>
-        <w:t xml:space="preserve"> em </w:t>
-      </w:r>
-      <w:proofErr w:type="spellStart"/>
-      <w:r>
-        <w:rPr>
-          <w:rFonts w:ascii="Arial" w:hAnsi="Arial" w:cs="Arial"/>
-          <w:sz w:val="24"/>
-          <w:szCs w:val="24"/>
-        </w:rPr>
-        <w:t>Javascript</w:t>
-      </w:r>
-      <w:proofErr w:type="spellEnd"/>
-      <w:r>
-        <w:rPr>
-          <w:rFonts w:ascii="Arial" w:hAnsi="Arial" w:cs="Arial"/>
-          <w:sz w:val="24"/>
-          <w:szCs w:val="24"/>
-        </w:rPr>
-        <w:t xml:space="preserve"> utilizando a biblioteca </w:t>
-      </w:r>
-      <w:proofErr w:type="spellStart"/>
-      <w:r>
-        <w:rPr>
-          <w:rFonts w:ascii="Arial" w:hAnsi="Arial" w:cs="Arial"/>
-          <w:sz w:val="24"/>
-          <w:szCs w:val="24"/>
-        </w:rPr>
-        <w:t>ReactJS</w:t>
-      </w:r>
-      <w:proofErr w:type="spellEnd"/>
-      <w:r>
-        <w:rPr>
-          <w:rFonts w:ascii="Arial" w:hAnsi="Arial" w:cs="Arial"/>
-          <w:sz w:val="24"/>
-          <w:szCs w:val="24"/>
-        </w:rPr>
-        <w:t>.</w:t>
+        <w:t>Desenvolver front-end em Javascript utilizando a biblioteca ReactJS.</w:t>
       </w:r>
     </w:p>
     <w:p>
@@ -6171,61 +5839,7 @@
           <w:sz w:val="24"/>
           <w:szCs w:val="24"/>
         </w:rPr>
-        <w:t>Desenvolver front-</w:t>
-      </w:r>
-      <w:proofErr w:type="spellStart"/>
-      <w:r>
-        <w:rPr>
-          <w:rFonts w:ascii="Arial" w:hAnsi="Arial" w:cs="Arial"/>
-          <w:sz w:val="24"/>
-          <w:szCs w:val="24"/>
-        </w:rPr>
-        <w:t>end</w:t>
-      </w:r>
-      <w:proofErr w:type="spellEnd"/>
-      <w:r>
-        <w:rPr>
-          <w:rFonts w:ascii="Arial" w:hAnsi="Arial" w:cs="Arial"/>
-          <w:sz w:val="24"/>
-          <w:szCs w:val="24"/>
-        </w:rPr>
-        <w:t xml:space="preserve"> em </w:t>
-      </w:r>
-      <w:proofErr w:type="spellStart"/>
-      <w:r>
-        <w:rPr>
-          <w:rFonts w:ascii="Arial" w:hAnsi="Arial" w:cs="Arial"/>
-          <w:sz w:val="24"/>
-          <w:szCs w:val="24"/>
-        </w:rPr>
-        <w:t>Javascript</w:t>
-      </w:r>
-      <w:proofErr w:type="spellEnd"/>
-      <w:r>
-        <w:rPr>
-          <w:rFonts w:ascii="Arial" w:hAnsi="Arial" w:cs="Arial"/>
-          <w:sz w:val="24"/>
-          <w:szCs w:val="24"/>
-        </w:rPr>
-        <w:t xml:space="preserve"> utilizando os frameworks </w:t>
-      </w:r>
-      <w:proofErr w:type="spellStart"/>
-      <w:r>
-        <w:rPr>
-          <w:rFonts w:ascii="Arial" w:hAnsi="Arial" w:cs="Arial"/>
-          <w:sz w:val="24"/>
-          <w:szCs w:val="24"/>
-        </w:rPr>
-        <w:t>ReactNative</w:t>
-      </w:r>
-      <w:proofErr w:type="spellEnd"/>
-      <w:r>
-        <w:rPr>
-          <w:rFonts w:ascii="Arial" w:hAnsi="Arial" w:cs="Arial"/>
-          <w:sz w:val="24"/>
-          <w:szCs w:val="24"/>
-        </w:rPr>
-        <w:t xml:space="preserve"> e Expo.</w:t>
+        <w:t>Desenvolver front-end em Javascript utilizando os frameworks ReactNative e Expo.</w:t>
       </w:r>
     </w:p>
     <w:p>
@@ -6248,43 +5862,7 @@
           <w:sz w:val="24"/>
           <w:szCs w:val="24"/>
         </w:rPr>
-        <w:t>Integrar front-</w:t>
-      </w:r>
-      <w:proofErr w:type="spellStart"/>
-      <w:r>
-        <w:rPr>
-          <w:rFonts w:ascii="Arial" w:hAnsi="Arial" w:cs="Arial"/>
-          <w:sz w:val="24"/>
-          <w:szCs w:val="24"/>
-        </w:rPr>
-        <w:t>end</w:t>
-      </w:r>
-      <w:proofErr w:type="spellEnd"/>
-      <w:r>
-        <w:rPr>
-          <w:rFonts w:ascii="Arial" w:hAnsi="Arial" w:cs="Arial"/>
-          <w:sz w:val="24"/>
-          <w:szCs w:val="24"/>
-        </w:rPr>
-        <w:t xml:space="preserve"> com </w:t>
-      </w:r>
-      <w:proofErr w:type="spellStart"/>
-      <w:r>
-        <w:rPr>
-          <w:rFonts w:ascii="Arial" w:hAnsi="Arial" w:cs="Arial"/>
-          <w:sz w:val="24"/>
-          <w:szCs w:val="24"/>
-        </w:rPr>
-        <w:t>back-end</w:t>
-      </w:r>
-      <w:proofErr w:type="spellEnd"/>
-      <w:r>
-        <w:rPr>
-          <w:rFonts w:ascii="Arial" w:hAnsi="Arial" w:cs="Arial"/>
-          <w:sz w:val="24"/>
-          <w:szCs w:val="24"/>
-        </w:rPr>
-        <w:t xml:space="preserve"> através de webservice.</w:t>
+        <w:t>Integrar front-end com back-end através de webservice.</w:t>
       </w:r>
     </w:p>
     <w:p>
@@ -6341,7 +5919,6 @@
         </w:rPr>
         <w:t>-</w:t>
       </w:r>
-      <w:proofErr w:type="spellStart"/>
       <w:r>
         <w:rPr>
           <w:rFonts w:ascii="Arial" w:hAnsi="Arial" w:cs="Arial"/>
@@ -6352,7 +5929,6 @@
         </w:rPr>
         <w:t>end</w:t>
       </w:r>
-      <w:proofErr w:type="spellEnd"/>
       <w:r>
         <w:rPr>
           <w:rFonts w:ascii="Arial" w:hAnsi="Arial" w:cs="Arial"/>
@@ -6384,25 +5960,7 @@
           <w:sz w:val="24"/>
           <w:szCs w:val="24"/>
         </w:rPr>
-        <w:t xml:space="preserve">Criar banco de dados através do </w:t>
-      </w:r>
-      <w:proofErr w:type="spellStart"/>
-      <w:r>
-        <w:rPr>
-          <w:rFonts w:ascii="Arial" w:hAnsi="Arial" w:cs="Arial"/>
-          <w:sz w:val="24"/>
-          <w:szCs w:val="24"/>
-        </w:rPr>
-        <w:t>mongoDB</w:t>
-      </w:r>
-      <w:proofErr w:type="spellEnd"/>
-      <w:r>
-        <w:rPr>
-          <w:rFonts w:ascii="Arial" w:hAnsi="Arial" w:cs="Arial"/>
-          <w:sz w:val="24"/>
-          <w:szCs w:val="24"/>
-        </w:rPr>
-        <w:t>.</w:t>
+        <w:t>Criar banco de dados através do mongoDB.</w:t>
       </w:r>
     </w:p>
     <w:p>
@@ -6425,43 +5983,7 @@
           <w:sz w:val="24"/>
           <w:szCs w:val="24"/>
         </w:rPr>
-        <w:t xml:space="preserve">Desenvolver o </w:t>
-      </w:r>
-      <w:proofErr w:type="spellStart"/>
-      <w:r>
-        <w:rPr>
-          <w:rFonts w:ascii="Arial" w:hAnsi="Arial" w:cs="Arial"/>
-          <w:sz w:val="24"/>
-          <w:szCs w:val="24"/>
-        </w:rPr>
-        <w:t>back-end</w:t>
-      </w:r>
-      <w:proofErr w:type="spellEnd"/>
-      <w:r>
-        <w:rPr>
-          <w:rFonts w:ascii="Arial" w:hAnsi="Arial" w:cs="Arial"/>
-          <w:sz w:val="24"/>
-          <w:szCs w:val="24"/>
-        </w:rPr>
-        <w:t xml:space="preserve"> utilizando </w:t>
-      </w:r>
-      <w:proofErr w:type="spellStart"/>
-      <w:r>
-        <w:rPr>
-          <w:rFonts w:ascii="Arial" w:hAnsi="Arial" w:cs="Arial"/>
-          <w:sz w:val="24"/>
-          <w:szCs w:val="24"/>
-        </w:rPr>
-        <w:t>Javascript</w:t>
-      </w:r>
-      <w:proofErr w:type="spellEnd"/>
-      <w:r>
-        <w:rPr>
-          <w:rFonts w:ascii="Arial" w:hAnsi="Arial" w:cs="Arial"/>
-          <w:sz w:val="24"/>
-          <w:szCs w:val="24"/>
-        </w:rPr>
-        <w:t>.</w:t>
+        <w:t>Desenvolver o back-end utilizando Javascript.</w:t>
       </w:r>
     </w:p>
     <w:p>
@@ -6685,7 +6207,6 @@
         </w:rPr>
         <w:t xml:space="preserve"> e </w:t>
       </w:r>
-      <w:proofErr w:type="spellStart"/>
       <w:r>
         <w:rPr>
           <w:rFonts w:ascii="Arial" w:hAnsi="Arial" w:cs="Arial"/>
@@ -6694,18 +6215,7 @@
           <w:sz w:val="24"/>
           <w:szCs w:val="24"/>
         </w:rPr>
-        <w:t>back</w:t>
-      </w:r>
-      <w:proofErr w:type="spellEnd"/>
-      <w:r>
-        <w:rPr>
-          <w:rFonts w:ascii="Arial" w:hAnsi="Arial" w:cs="Arial"/>
-          <w:i/>
-          <w:iCs/>
-          <w:sz w:val="24"/>
-          <w:szCs w:val="24"/>
-        </w:rPr>
-        <w:t>-end.</w:t>
+        <w:t>back-end.</w:t>
       </w:r>
     </w:p>
     <w:p>
@@ -6808,25 +6318,7 @@
           <w:sz w:val="24"/>
           <w:szCs w:val="24"/>
         </w:rPr>
-        <w:t xml:space="preserve">O </w:t>
-      </w:r>
-      <w:proofErr w:type="spellStart"/>
-      <w:r>
-        <w:rPr>
-          <w:rFonts w:ascii="Arial" w:hAnsi="Arial" w:cs="Arial"/>
-          <w:sz w:val="24"/>
-          <w:szCs w:val="24"/>
-        </w:rPr>
-        <w:t>product</w:t>
-      </w:r>
-      <w:proofErr w:type="spellEnd"/>
-      <w:r>
-        <w:rPr>
-          <w:rFonts w:ascii="Arial" w:hAnsi="Arial" w:cs="Arial"/>
-          <w:sz w:val="24"/>
-          <w:szCs w:val="24"/>
-        </w:rPr>
-        <w:t xml:space="preserve"> backlog refere-se as funcionalidades que o software deverá possuir, de forma a atender as necessidades do cliente.</w:t>
+        <w:t>O product backlog refere-se as funcionalidades que o software deverá possuir, de forma a atender as necessidades do cliente.</w:t>
       </w:r>
     </w:p>
     <w:p>
@@ -7214,7 +6706,6 @@
           <w:szCs w:val="24"/>
         </w:rPr>
       </w:pPr>
-      <w:proofErr w:type="spellStart"/>
       <w:r>
         <w:rPr>
           <w:rFonts w:ascii="Arial" w:hAnsi="Arial" w:cs="Arial"/>
@@ -7237,34 +6728,7 @@
           <w:sz w:val="24"/>
           <w:szCs w:val="24"/>
         </w:rPr>
-        <w:t>ash</w:t>
-      </w:r>
-      <w:proofErr w:type="spellEnd"/>
-      <w:r>
-        <w:rPr>
-          <w:rFonts w:ascii="Arial" w:hAnsi="Arial" w:cs="Arial"/>
-          <w:sz w:val="24"/>
-          <w:szCs w:val="24"/>
-        </w:rPr>
-        <w:t xml:space="preserve"> </w:t>
-      </w:r>
-      <w:proofErr w:type="spellStart"/>
-      <w:r>
-        <w:rPr>
-          <w:rFonts w:ascii="Arial" w:hAnsi="Arial" w:cs="Arial"/>
-          <w:sz w:val="24"/>
-          <w:szCs w:val="24"/>
-        </w:rPr>
-        <w:t>Screen</w:t>
-      </w:r>
-      <w:proofErr w:type="spellEnd"/>
-      <w:r>
-        <w:rPr>
-          <w:rFonts w:ascii="Arial" w:hAnsi="Arial" w:cs="Arial"/>
-          <w:sz w:val="24"/>
-          <w:szCs w:val="24"/>
-        </w:rPr>
-        <w:t xml:space="preserve"> no mobile.</w:t>
+        <w:t>ash Screen no mobile.</w:t>
       </w:r>
     </w:p>
     <w:p>
@@ -7522,97 +6986,7 @@
           <w:sz w:val="24"/>
           <w:szCs w:val="24"/>
         </w:rPr>
-        <w:t xml:space="preserve">Os sistemas web, mobile e </w:t>
-      </w:r>
-      <w:proofErr w:type="spellStart"/>
-      <w:r>
-        <w:rPr>
-          <w:rFonts w:ascii="Arial" w:hAnsi="Arial" w:cs="Arial"/>
-          <w:sz w:val="24"/>
-          <w:szCs w:val="24"/>
-        </w:rPr>
-        <w:t>back-end</w:t>
-      </w:r>
-      <w:proofErr w:type="spellEnd"/>
-      <w:r>
-        <w:rPr>
-          <w:rFonts w:ascii="Arial" w:hAnsi="Arial" w:cs="Arial"/>
-          <w:sz w:val="24"/>
-          <w:szCs w:val="24"/>
-        </w:rPr>
-        <w:t xml:space="preserve"> serão programados em </w:t>
-      </w:r>
-      <w:proofErr w:type="spellStart"/>
-      <w:r>
-        <w:rPr>
-          <w:rFonts w:ascii="Arial" w:hAnsi="Arial" w:cs="Arial"/>
-          <w:sz w:val="24"/>
-          <w:szCs w:val="24"/>
-        </w:rPr>
-        <w:t>ReactJS</w:t>
-      </w:r>
-      <w:proofErr w:type="spellEnd"/>
-      <w:r>
-        <w:rPr>
-          <w:rFonts w:ascii="Arial" w:hAnsi="Arial" w:cs="Arial"/>
-          <w:sz w:val="24"/>
-          <w:szCs w:val="24"/>
-        </w:rPr>
-        <w:t xml:space="preserve">, </w:t>
-      </w:r>
-      <w:proofErr w:type="spellStart"/>
-      <w:r>
-        <w:rPr>
-          <w:rFonts w:ascii="Arial" w:hAnsi="Arial" w:cs="Arial"/>
-          <w:sz w:val="24"/>
-          <w:szCs w:val="24"/>
-        </w:rPr>
-        <w:t>React</w:t>
-      </w:r>
-      <w:proofErr w:type="spellEnd"/>
-      <w:r>
-        <w:rPr>
-          <w:rFonts w:ascii="Arial" w:hAnsi="Arial" w:cs="Arial"/>
-          <w:sz w:val="24"/>
-          <w:szCs w:val="24"/>
-        </w:rPr>
-        <w:t xml:space="preserve"> </w:t>
-      </w:r>
-      <w:proofErr w:type="spellStart"/>
-      <w:r>
-        <w:rPr>
-          <w:rFonts w:ascii="Arial" w:hAnsi="Arial" w:cs="Arial"/>
-          <w:sz w:val="24"/>
-          <w:szCs w:val="24"/>
-        </w:rPr>
-        <w:t>Native</w:t>
-      </w:r>
-      <w:proofErr w:type="spellEnd"/>
-      <w:r>
-        <w:rPr>
-          <w:rFonts w:ascii="Arial" w:hAnsi="Arial" w:cs="Arial"/>
-          <w:sz w:val="24"/>
-          <w:szCs w:val="24"/>
-        </w:rPr>
-        <w:t xml:space="preserve"> e </w:t>
-      </w:r>
-      <w:proofErr w:type="spellStart"/>
-      <w:r>
-        <w:rPr>
-          <w:rFonts w:ascii="Arial" w:hAnsi="Arial" w:cs="Arial"/>
-          <w:sz w:val="24"/>
-          <w:szCs w:val="24"/>
-        </w:rPr>
-        <w:t>NodeJS</w:t>
-      </w:r>
-      <w:proofErr w:type="spellEnd"/>
-      <w:r>
-        <w:rPr>
-          <w:rFonts w:ascii="Arial" w:hAnsi="Arial" w:cs="Arial"/>
-          <w:sz w:val="24"/>
-          <w:szCs w:val="24"/>
-        </w:rPr>
-        <w:t>, respectivamente.</w:t>
+        <w:t>Os sistemas web, mobile e back-end serão programados em ReactJS, React Native e NodeJS, respectivamente.</w:t>
       </w:r>
     </w:p>
     <w:p>
@@ -7660,43 +7034,7 @@
           <w:sz w:val="24"/>
           <w:szCs w:val="24"/>
         </w:rPr>
-        <w:t xml:space="preserve">Será utilizado o editor de texto Visual Studio </w:t>
-      </w:r>
-      <w:proofErr w:type="spellStart"/>
-      <w:r>
-        <w:rPr>
-          <w:rFonts w:ascii="Arial" w:hAnsi="Arial" w:cs="Arial"/>
-          <w:sz w:val="24"/>
-          <w:szCs w:val="24"/>
-        </w:rPr>
-        <w:t>Code</w:t>
-      </w:r>
-      <w:proofErr w:type="spellEnd"/>
-      <w:r>
-        <w:rPr>
-          <w:rFonts w:ascii="Arial" w:hAnsi="Arial" w:cs="Arial"/>
-          <w:sz w:val="24"/>
-          <w:szCs w:val="24"/>
-        </w:rPr>
-        <w:t xml:space="preserve"> para a programação em </w:t>
-      </w:r>
-      <w:proofErr w:type="spellStart"/>
-      <w:r>
-        <w:rPr>
-          <w:rFonts w:ascii="Arial" w:hAnsi="Arial" w:cs="Arial"/>
-          <w:sz w:val="24"/>
-          <w:szCs w:val="24"/>
-        </w:rPr>
-        <w:t>Javascript</w:t>
-      </w:r>
-      <w:proofErr w:type="spellEnd"/>
-      <w:r>
-        <w:rPr>
-          <w:rFonts w:ascii="Arial" w:hAnsi="Arial" w:cs="Arial"/>
-          <w:sz w:val="24"/>
-          <w:szCs w:val="24"/>
-        </w:rPr>
-        <w:t>.</w:t>
+        <w:t>Será utilizado o editor de texto Visual Studio Code para a programação em Javascript.</w:t>
       </w:r>
     </w:p>
     <w:p>
@@ -7722,7 +7060,6 @@
         </w:rPr>
         <w:t xml:space="preserve">Será utilizado o banco de dados não relacional </w:t>
       </w:r>
-      <w:proofErr w:type="spellStart"/>
       <w:r>
         <w:rPr>
           <w:rFonts w:ascii="Arial" w:hAnsi="Arial" w:cs="Arial"/>
@@ -7737,16 +7074,7 @@
           <w:sz w:val="24"/>
           <w:szCs w:val="24"/>
         </w:rPr>
-        <w:t>ongoDB</w:t>
-      </w:r>
-      <w:proofErr w:type="spellEnd"/>
-      <w:r>
-        <w:rPr>
-          <w:rFonts w:ascii="Arial" w:hAnsi="Arial" w:cs="Arial"/>
-          <w:sz w:val="24"/>
-          <w:szCs w:val="24"/>
-        </w:rPr>
-        <w:t xml:space="preserve"> para o armazenamento dos dados da plataforma e AWS3 para o armazenamento de imagens.</w:t>
+        <w:t>ongoDB para o armazenamento dos dados da plataforma e AWS3 para o armazenamento de imagens.</w:t>
       </w:r>
     </w:p>
     <w:p>
@@ -7943,18 +7271,8 @@
           <w:sz w:val="24"/>
           <w:szCs w:val="24"/>
         </w:rPr>
-        <w:t xml:space="preserve">ser elaborados com o auxílio das ferramentas Visio e </w:t>
-      </w:r>
-      <w:proofErr w:type="spellStart"/>
-      <w:r>
-        <w:rPr>
-          <w:rFonts w:ascii="Arial" w:hAnsi="Arial" w:cs="Arial"/>
-          <w:sz w:val="24"/>
-          <w:szCs w:val="24"/>
-        </w:rPr>
-        <w:t>brModelo</w:t>
-      </w:r>
-      <w:proofErr w:type="spellEnd"/>
+        <w:t>ser elaborados com o auxílio das ferramentas Visio e brModelo</w:t>
+      </w:r>
     </w:p>
     <w:p>
       <w:pPr>
@@ -7987,7 +7305,6 @@
         </w:rPr>
         <w:t xml:space="preserve">usado o framework </w:t>
       </w:r>
-      <w:proofErr w:type="spellStart"/>
       <w:r>
         <w:rPr>
           <w:rFonts w:ascii="Arial" w:hAnsi="Arial" w:cs="Arial"/>
@@ -7998,32 +7315,13 @@
         </w:rPr>
         <w:t>ExpressJS</w:t>
       </w:r>
-      <w:proofErr w:type="spellEnd"/>
-      <w:r>
-        <w:rPr>
-          <w:rFonts w:ascii="Arial" w:hAnsi="Arial" w:cs="Arial"/>
-          <w:sz w:val="24"/>
-          <w:szCs w:val="24"/>
-        </w:rPr>
-        <w:t xml:space="preserve"> para o desenvolvimento do </w:t>
-      </w:r>
-      <w:proofErr w:type="spellStart"/>
-      <w:r>
-        <w:rPr>
-          <w:rFonts w:ascii="Arial" w:hAnsi="Arial" w:cs="Arial"/>
-          <w:sz w:val="24"/>
-          <w:szCs w:val="24"/>
-        </w:rPr>
-        <w:t>back-end</w:t>
-      </w:r>
-      <w:proofErr w:type="spellEnd"/>
-      <w:r>
-        <w:rPr>
-          <w:rFonts w:ascii="Arial" w:hAnsi="Arial" w:cs="Arial"/>
-          <w:sz w:val="24"/>
-          <w:szCs w:val="24"/>
-        </w:rPr>
-        <w:t xml:space="preserve"> da aplicação.</w:t>
+      <w:r>
+        <w:rPr>
+          <w:rFonts w:ascii="Arial" w:hAnsi="Arial" w:cs="Arial"/>
+          <w:sz w:val="24"/>
+          <w:szCs w:val="24"/>
+        </w:rPr>
+        <w:t xml:space="preserve"> para o desenvolvimento do back-end da aplicação.</w:t>
       </w:r>
     </w:p>
     <w:p>
@@ -8123,7 +7421,6 @@
         </w:rPr>
         <w:t xml:space="preserve">Deverá ser usado o </w:t>
       </w:r>
-      <w:proofErr w:type="spellStart"/>
       <w:r>
         <w:rPr>
           <w:rFonts w:ascii="Arial" w:hAnsi="Arial" w:cs="Arial"/>
@@ -8142,18 +7439,7 @@
           <w:sz w:val="24"/>
           <w:szCs w:val="24"/>
         </w:rPr>
-        <w:t>ongoDB</w:t>
-      </w:r>
-      <w:proofErr w:type="spellEnd"/>
-      <w:r>
-        <w:rPr>
-          <w:rFonts w:ascii="Arial" w:hAnsi="Arial" w:cs="Arial"/>
-          <w:i/>
-          <w:iCs/>
-          <w:sz w:val="24"/>
-          <w:szCs w:val="24"/>
-        </w:rPr>
-        <w:t xml:space="preserve"> </w:t>
+        <w:t xml:space="preserve">ongoDB </w:t>
       </w:r>
       <w:r>
         <w:rPr>
@@ -8258,7 +7544,6 @@
         </w:rPr>
         <w:t xml:space="preserve">Será usada a biblioteca </w:t>
       </w:r>
-      <w:proofErr w:type="spellStart"/>
       <w:r>
         <w:rPr>
           <w:rFonts w:ascii="Arial" w:hAnsi="Arial" w:cs="Arial"/>
@@ -8269,32 +7554,13 @@
         </w:rPr>
         <w:t>ReactJS</w:t>
       </w:r>
-      <w:proofErr w:type="spellEnd"/>
-      <w:r>
-        <w:rPr>
-          <w:rFonts w:ascii="Arial" w:hAnsi="Arial" w:cs="Arial"/>
-          <w:sz w:val="24"/>
-          <w:szCs w:val="24"/>
-        </w:rPr>
-        <w:t xml:space="preserve"> para o desenvolvimento da aplicação no front-</w:t>
-      </w:r>
-      <w:proofErr w:type="spellStart"/>
-      <w:r>
-        <w:rPr>
-          <w:rFonts w:ascii="Arial" w:hAnsi="Arial" w:cs="Arial"/>
-          <w:sz w:val="24"/>
-          <w:szCs w:val="24"/>
-        </w:rPr>
-        <w:t>end</w:t>
-      </w:r>
-      <w:proofErr w:type="spellEnd"/>
-      <w:r>
-        <w:rPr>
-          <w:rFonts w:ascii="Arial" w:hAnsi="Arial" w:cs="Arial"/>
-          <w:sz w:val="24"/>
-          <w:szCs w:val="24"/>
-        </w:rPr>
-        <w:t xml:space="preserve"> web.</w:t>
+      <w:r>
+        <w:rPr>
+          <w:rFonts w:ascii="Arial" w:hAnsi="Arial" w:cs="Arial"/>
+          <w:sz w:val="24"/>
+          <w:szCs w:val="24"/>
+        </w:rPr>
+        <w:t xml:space="preserve"> para o desenvolvimento da aplicação no front-end web.</w:t>
       </w:r>
     </w:p>
     <w:p>
@@ -8320,7 +7586,6 @@
         </w:rPr>
         <w:t xml:space="preserve">Para requisições HTTP ao servidor, deverá ser usada a biblioteca </w:t>
       </w:r>
-      <w:proofErr w:type="spellStart"/>
       <w:r>
         <w:rPr>
           <w:rFonts w:ascii="Arial" w:hAnsi="Arial" w:cs="Arial"/>
@@ -8331,7 +7596,6 @@
         </w:rPr>
         <w:t>axios</w:t>
       </w:r>
-      <w:proofErr w:type="spellEnd"/>
       <w:r>
         <w:rPr>
           <w:rFonts w:ascii="Arial" w:hAnsi="Arial" w:cs="Arial"/>
@@ -8385,27 +7649,8 @@
           <w:sz w:val="24"/>
           <w:szCs w:val="24"/>
         </w:rPr>
-        <w:t xml:space="preserve">Será usado o framework </w:t>
-      </w:r>
-      <w:proofErr w:type="spellStart"/>
-      <w:r>
-        <w:rPr>
-          <w:rFonts w:ascii="Arial" w:hAnsi="Arial" w:cs="Arial"/>
-          <w:sz w:val="24"/>
-          <w:szCs w:val="24"/>
-        </w:rPr>
-        <w:t>React</w:t>
-      </w:r>
-      <w:proofErr w:type="spellEnd"/>
-      <w:r>
-        <w:rPr>
-          <w:rFonts w:ascii="Arial" w:hAnsi="Arial" w:cs="Arial"/>
-          <w:sz w:val="24"/>
-          <w:szCs w:val="24"/>
-        </w:rPr>
-        <w:t xml:space="preserve"> </w:t>
-      </w:r>
-      <w:proofErr w:type="spellStart"/>
+        <w:t xml:space="preserve">Será usado o framework React </w:t>
+      </w:r>
       <w:r>
         <w:rPr>
           <w:rFonts w:ascii="Arial" w:hAnsi="Arial" w:cs="Arial"/>
@@ -8420,34 +7665,7 @@
           <w:sz w:val="24"/>
           <w:szCs w:val="24"/>
         </w:rPr>
-        <w:t>ative</w:t>
-      </w:r>
-      <w:proofErr w:type="spellEnd"/>
-      <w:r>
-        <w:rPr>
-          <w:rFonts w:ascii="Arial" w:hAnsi="Arial" w:cs="Arial"/>
-          <w:sz w:val="24"/>
-          <w:szCs w:val="24"/>
-        </w:rPr>
-        <w:t xml:space="preserve"> para o desenvolvimento da aplicação no front-</w:t>
-      </w:r>
-      <w:proofErr w:type="spellStart"/>
-      <w:r>
-        <w:rPr>
-          <w:rFonts w:ascii="Arial" w:hAnsi="Arial" w:cs="Arial"/>
-          <w:sz w:val="24"/>
-          <w:szCs w:val="24"/>
-        </w:rPr>
-        <w:t>end</w:t>
-      </w:r>
-      <w:proofErr w:type="spellEnd"/>
-      <w:r>
-        <w:rPr>
-          <w:rFonts w:ascii="Arial" w:hAnsi="Arial" w:cs="Arial"/>
-          <w:sz w:val="24"/>
-          <w:szCs w:val="24"/>
-        </w:rPr>
-        <w:t xml:space="preserve"> mobile.</w:t>
+        <w:t>ative para o desenvolvimento da aplicação no front-end mobile.</w:t>
       </w:r>
     </w:p>
     <w:p>
@@ -8557,7 +7775,6 @@
         <w:lastRenderedPageBreak/>
         <w:t xml:space="preserve">Verificar as tarefas para o desenvolvimento do projeto no </w:t>
       </w:r>
-      <w:proofErr w:type="spellStart"/>
       <w:r>
         <w:rPr>
           <w:rFonts w:ascii="Arial" w:hAnsi="Arial" w:cs="Arial"/>
@@ -8568,7 +7785,6 @@
         </w:rPr>
         <w:t>Trello</w:t>
       </w:r>
-      <w:proofErr w:type="spellEnd"/>
       <w:r>
         <w:rPr>
           <w:rFonts w:ascii="Arial" w:hAnsi="Arial" w:cs="Arial"/>
@@ -8696,25 +7912,7 @@
           <w:sz w:val="24"/>
           <w:szCs w:val="24"/>
         </w:rPr>
-        <w:t xml:space="preserve"> do editor Visual Studio </w:t>
-      </w:r>
-      <w:proofErr w:type="spellStart"/>
-      <w:r>
-        <w:rPr>
-          <w:rFonts w:ascii="Arial" w:hAnsi="Arial" w:cs="Arial"/>
-          <w:sz w:val="24"/>
-          <w:szCs w:val="24"/>
-        </w:rPr>
-        <w:t>Code</w:t>
-      </w:r>
-      <w:proofErr w:type="spellEnd"/>
-      <w:r>
-        <w:rPr>
-          <w:rFonts w:ascii="Arial" w:hAnsi="Arial" w:cs="Arial"/>
-          <w:sz w:val="24"/>
-          <w:szCs w:val="24"/>
-        </w:rPr>
-        <w:t>.</w:t>
+        <w:t xml:space="preserve"> do editor Visual Studio Code.</w:t>
       </w:r>
     </w:p>
     <w:p>
@@ -8772,7 +7970,6 @@
         </w:rPr>
         <w:t xml:space="preserve"> ser desenvolvido na linguagem de programação </w:t>
       </w:r>
-      <w:proofErr w:type="spellStart"/>
       <w:r>
         <w:rPr>
           <w:rFonts w:ascii="Arial" w:hAnsi="Arial" w:cs="Arial"/>
@@ -8783,7 +7980,6 @@
         </w:rPr>
         <w:t>JavaScript</w:t>
       </w:r>
-      <w:proofErr w:type="spellEnd"/>
       <w:r>
         <w:rPr>
           <w:rFonts w:ascii="Arial" w:hAnsi="Arial" w:cs="Arial"/>
@@ -8951,27 +8147,14 @@
       <w:r>
         <w:t xml:space="preserve">Figura </w:t>
       </w:r>
-      <w:r>
-        <w:fldChar w:fldCharType="begin"/>
-      </w:r>
-      <w:r>
-        <w:instrText xml:space="preserve"> SEQ Figura \* ARABIC </w:instrText>
-      </w:r>
-      <w:r>
-        <w:fldChar w:fldCharType="separate"/>
-      </w:r>
-      <w:r>
-        <w:rPr>
-          <w:noProof/>
-        </w:rPr>
-        <w:t>4</w:t>
-      </w:r>
-      <w:r>
-        <w:rPr>
-          <w:noProof/>
-        </w:rPr>
-        <w:fldChar w:fldCharType="end"/>
-      </w:r>
+      <w:fldSimple w:instr=" SEQ Figura \* ARABIC ">
+        <w:r>
+          <w:rPr>
+            <w:noProof/>
+          </w:rPr>
+          <w:t>4</w:t>
+        </w:r>
+      </w:fldSimple>
       <w:r>
         <w:t xml:space="preserve"> - Tabela de análise de risco</w:t>
       </w:r>
@@ -9138,27 +8321,14 @@
       <w:r>
         <w:t xml:space="preserve">Figura </w:t>
       </w:r>
-      <w:r>
-        <w:fldChar w:fldCharType="begin"/>
-      </w:r>
-      <w:r>
-        <w:instrText xml:space="preserve"> SEQ Figura \* ARABIC </w:instrText>
-      </w:r>
-      <w:r>
-        <w:fldChar w:fldCharType="separate"/>
-      </w:r>
-      <w:r>
-        <w:rPr>
-          <w:noProof/>
-        </w:rPr>
-        <w:t>5</w:t>
-      </w:r>
-      <w:r>
-        <w:rPr>
-          <w:noProof/>
-        </w:rPr>
-        <w:fldChar w:fldCharType="end"/>
-      </w:r>
+      <w:fldSimple w:instr=" SEQ Figura \* ARABIC ">
+        <w:r>
+          <w:rPr>
+            <w:noProof/>
+          </w:rPr>
+          <w:t>5</w:t>
+        </w:r>
+      </w:fldSimple>
       <w:r>
         <w:t xml:space="preserve"> - Nível e plano de ação para riscos</w:t>
       </w:r>
@@ -10221,32 +9391,13 @@
         </w:numPr>
         <w:rPr>
           <w:rFonts w:ascii="Arial" w:hAnsi="Arial" w:cs="Arial"/>
-          <w:sz w:val="24"/>
-          <w:szCs w:val="24"/>
-        </w:rPr>
-      </w:pPr>
-      <w:r>
-        <w:rPr>
-          <w:rFonts w:ascii="Arial" w:hAnsi="Arial" w:cs="Arial"/>
           <w:b/>
           <w:bCs/>
           <w:sz w:val="24"/>
           <w:szCs w:val="24"/>
         </w:rPr>
-        <w:t xml:space="preserve">PLANO 13 </w:t>
-      </w:r>
-      <w:r>
-        <w:rPr>
-          <w:rFonts w:ascii="Arial" w:hAnsi="Arial" w:cs="Arial"/>
-          <w:sz w:val="24"/>
-          <w:szCs w:val="24"/>
-        </w:rPr>
-        <w:t>– Modificar o projeto para a linguagem de melhor domínio.</w:t>
-      </w:r>
-    </w:p>
-    <w:p>
-      <w:pPr>
-        <w:pStyle w:val="PargrafodaLista"/>
+      </w:pPr>
+      <w:r>
         <w:rPr>
           <w:rFonts w:ascii="Arial" w:hAnsi="Arial" w:cs="Arial"/>
           <w:b/>
@@ -10254,7 +9405,40 @@
           <w:sz w:val="24"/>
           <w:szCs w:val="24"/>
         </w:rPr>
-      </w:pPr>
+        <w:t xml:space="preserve">PLANO 13 </w:t>
+      </w:r>
+      <w:r>
+        <w:rPr>
+          <w:rFonts w:ascii="Arial" w:hAnsi="Arial" w:cs="Arial"/>
+          <w:sz w:val="24"/>
+          <w:szCs w:val="24"/>
+        </w:rPr>
+        <w:t xml:space="preserve">– </w:t>
+      </w:r>
+      <w:r>
+        <w:rPr>
+          <w:rFonts w:ascii="Arial" w:hAnsi="Arial" w:cs="Arial"/>
+          <w:sz w:val="24"/>
+          <w:szCs w:val="24"/>
+        </w:rPr>
+        <w:t xml:space="preserve">Realizar intensas pesquisas e recorrer dúvidas para pessoas com experiência na devida </w:t>
+      </w:r>
+      <w:r>
+        <w:rPr>
+          <w:rFonts w:ascii="Arial" w:hAnsi="Arial" w:cs="Arial"/>
+          <w:sz w:val="24"/>
+          <w:szCs w:val="24"/>
+        </w:rPr>
+        <w:t>tecnologia</w:t>
+      </w:r>
+      <w:r>
+        <w:rPr>
+          <w:rFonts w:ascii="Arial" w:hAnsi="Arial" w:cs="Arial"/>
+          <w:sz w:val="24"/>
+          <w:szCs w:val="24"/>
+        </w:rPr>
+        <w:t>.</w:t>
+      </w:r>
     </w:p>
     <w:p>
       <w:pPr>
@@ -10282,7 +9466,6 @@
     </w:p>
     <w:p>
       <w:pPr>
-        <w:pStyle w:val="PargrafodaLista"/>
         <w:rPr>
           <w:rFonts w:ascii="Arial" w:hAnsi="Arial" w:cs="Arial"/>
           <w:sz w:val="24"/>
@@ -10311,6 +9494,7 @@
           <w:sz w:val="24"/>
           <w:szCs w:val="24"/>
         </w:rPr>
+        <w:lastRenderedPageBreak/>
         <w:t xml:space="preserve">RISCO 14 </w:t>
       </w:r>
       <w:r>
@@ -10343,7 +9527,6 @@
           <w:sz w:val="24"/>
           <w:szCs w:val="24"/>
         </w:rPr>
-        <w:lastRenderedPageBreak/>
         <w:t xml:space="preserve">PLANO 14 </w:t>
       </w:r>
       <w:r>
@@ -10471,43 +9654,7 @@
           <w:sz w:val="24"/>
           <w:szCs w:val="24"/>
         </w:rPr>
-        <w:t xml:space="preserve">do banco de dados e o </w:t>
-      </w:r>
-      <w:proofErr w:type="spellStart"/>
-      <w:r>
-        <w:rPr>
-          <w:rFonts w:ascii="Arial" w:hAnsi="Arial" w:cs="Arial"/>
-          <w:sz w:val="24"/>
-          <w:szCs w:val="24"/>
-        </w:rPr>
-        <w:t>back-end</w:t>
-      </w:r>
-      <w:proofErr w:type="spellEnd"/>
-      <w:r>
-        <w:rPr>
-          <w:rFonts w:ascii="Arial" w:hAnsi="Arial" w:cs="Arial"/>
-          <w:sz w:val="24"/>
-          <w:szCs w:val="24"/>
-        </w:rPr>
-        <w:t>, início do front-</w:t>
-      </w:r>
-      <w:proofErr w:type="spellStart"/>
-      <w:r>
-        <w:rPr>
-          <w:rFonts w:ascii="Arial" w:hAnsi="Arial" w:cs="Arial"/>
-          <w:sz w:val="24"/>
-          <w:szCs w:val="24"/>
-        </w:rPr>
-        <w:t>end</w:t>
-      </w:r>
-      <w:proofErr w:type="spellEnd"/>
-      <w:r>
-        <w:rPr>
-          <w:rFonts w:ascii="Arial" w:hAnsi="Arial" w:cs="Arial"/>
-          <w:sz w:val="24"/>
-          <w:szCs w:val="24"/>
-        </w:rPr>
-        <w:t xml:space="preserve"> web, com </w:t>
+        <w:t xml:space="preserve">do banco de dados e o back-end, início do front-end web, com </w:t>
       </w:r>
       <w:r>
         <w:rPr>
@@ -10539,25 +9686,7 @@
           <w:sz w:val="24"/>
           <w:szCs w:val="24"/>
         </w:rPr>
-        <w:t xml:space="preserve"> do front-</w:t>
-      </w:r>
-      <w:proofErr w:type="spellStart"/>
-      <w:r>
-        <w:rPr>
-          <w:rFonts w:ascii="Arial" w:hAnsi="Arial" w:cs="Arial"/>
-          <w:sz w:val="24"/>
-          <w:szCs w:val="24"/>
-        </w:rPr>
-        <w:t>end</w:t>
-      </w:r>
-      <w:proofErr w:type="spellEnd"/>
-      <w:r>
-        <w:rPr>
-          <w:rFonts w:ascii="Arial" w:hAnsi="Arial" w:cs="Arial"/>
-          <w:sz w:val="24"/>
-          <w:szCs w:val="24"/>
-        </w:rPr>
-        <w:t xml:space="preserve"> mobile com as telas de login e cadastro do usuário, além do desenvolvimento da documentação.</w:t>
+        <w:t xml:space="preserve"> do front-end mobile com as telas de login e cadastro do usuário, além do desenvolvimento da documentação.</w:t>
       </w:r>
     </w:p>
     <w:p>
@@ -10577,7 +9706,6 @@
         </w:rPr>
       </w:pPr>
       <w:bookmarkStart w:id="14" w:name="_Toc14160054"/>
-      <w:proofErr w:type="spellStart"/>
       <w:r>
         <w:rPr>
           <w:rFonts w:ascii="Arial" w:hAnsi="Arial" w:cs="Arial"/>
@@ -10585,17 +9713,7 @@
           <w:sz w:val="24"/>
           <w:szCs w:val="24"/>
         </w:rPr>
-        <w:t>Product</w:t>
-      </w:r>
-      <w:proofErr w:type="spellEnd"/>
-      <w:r>
-        <w:rPr>
-          <w:rFonts w:ascii="Arial" w:hAnsi="Arial" w:cs="Arial"/>
-          <w:color w:val="auto"/>
-          <w:sz w:val="24"/>
-          <w:szCs w:val="24"/>
-        </w:rPr>
-        <w:t xml:space="preserve"> Backlog</w:t>
+        <w:t>Product Backlog</w:t>
       </w:r>
       <w:bookmarkEnd w:id="14"/>
     </w:p>
@@ -10623,25 +9741,7 @@
           <w:sz w:val="24"/>
           <w:szCs w:val="24"/>
         </w:rPr>
-        <w:t xml:space="preserve">modificações no </w:t>
-      </w:r>
-      <w:proofErr w:type="spellStart"/>
-      <w:r>
-        <w:rPr>
-          <w:rFonts w:ascii="Arial" w:hAnsi="Arial" w:cs="Arial"/>
-          <w:sz w:val="24"/>
-          <w:szCs w:val="24"/>
-        </w:rPr>
-        <w:t>Product</w:t>
-      </w:r>
-      <w:proofErr w:type="spellEnd"/>
-      <w:r>
-        <w:rPr>
-          <w:rFonts w:ascii="Arial" w:hAnsi="Arial" w:cs="Arial"/>
-          <w:sz w:val="24"/>
-          <w:szCs w:val="24"/>
-        </w:rPr>
-        <w:t xml:space="preserve"> Backlog.</w:t>
+        <w:t>modificações no Product Backlog.</w:t>
       </w:r>
     </w:p>
     <w:p>
@@ -10769,7 +9869,6 @@
         </w:rPr>
       </w:pPr>
       <w:bookmarkStart w:id="16" w:name="_Toc14160056"/>
-      <w:proofErr w:type="spellStart"/>
       <w:r>
         <w:rPr>
           <w:rFonts w:ascii="Arial" w:hAnsi="Arial" w:cs="Arial"/>
@@ -10777,17 +9876,7 @@
           <w:sz w:val="24"/>
           <w:szCs w:val="24"/>
         </w:rPr>
-        <w:t>Burn</w:t>
-      </w:r>
-      <w:proofErr w:type="spellEnd"/>
-      <w:r>
-        <w:rPr>
-          <w:rFonts w:ascii="Arial" w:hAnsi="Arial" w:cs="Arial"/>
-          <w:color w:val="auto"/>
-          <w:sz w:val="24"/>
-          <w:szCs w:val="24"/>
-        </w:rPr>
-        <w:t xml:space="preserve"> Down Chart</w:t>
+        <w:t>Burn Down Chart</w:t>
       </w:r>
       <w:bookmarkEnd w:id="16"/>
     </w:p>
@@ -10861,37 +9950,16 @@
       <w:r>
         <w:t xml:space="preserve">Figura </w:t>
       </w:r>
-      <w:r>
-        <w:fldChar w:fldCharType="begin"/>
-      </w:r>
-      <w:r>
-        <w:instrText xml:space="preserve"> SEQ Figura \* ARABIC </w:instrText>
-      </w:r>
-      <w:r>
-        <w:fldChar w:fldCharType="separate"/>
-      </w:r>
-      <w:r>
-        <w:rPr>
-          <w:noProof/>
-        </w:rPr>
-        <w:t>6</w:t>
-      </w:r>
-      <w:r>
-        <w:rPr>
-          <w:noProof/>
-        </w:rPr>
-        <w:fldChar w:fldCharType="end"/>
-      </w:r>
-      <w:r>
-        <w:t xml:space="preserve"> - </w:t>
-      </w:r>
-      <w:proofErr w:type="spellStart"/>
-      <w:r>
-        <w:t>Burn</w:t>
-      </w:r>
-      <w:proofErr w:type="spellEnd"/>
-      <w:r>
-        <w:t xml:space="preserve"> </w:t>
+      <w:fldSimple w:instr=" SEQ Figura \* ARABIC ">
+        <w:r>
+          <w:rPr>
+            <w:noProof/>
+          </w:rPr>
+          <w:t>6</w:t>
+        </w:r>
+      </w:fldSimple>
+      <w:r>
+        <w:t xml:space="preserve"> - Burn </w:t>
       </w:r>
       <w:r>
         <w:t>D</w:t>
@@ -10962,10 +10030,10 @@
             <v:path o:extrusionok="f" gradientshapeok="t" o:connecttype="rect"/>
             <o:lock v:ext="edit" aspectratio="t"/>
           </v:shapetype>
-          <v:shape id="_x0000_i1039" type="#_x0000_t75" style="width:309pt;height:515.25pt" o:ole="">
+          <v:shape id="_x0000_i1025" type="#_x0000_t75" style="width:309pt;height:515.25pt" o:ole="">
             <v:imagedata r:id="rId20" o:title=""/>
           </v:shape>
-          <o:OLEObject Type="Embed" ProgID="Visio.Drawing.15" ShapeID="_x0000_i1039" DrawAspect="Content" ObjectID="_1646563185" r:id="rId21"/>
+          <o:OLEObject Type="Embed" ProgID="Visio.Drawing.15" ShapeID="_x0000_i1025" DrawAspect="Content" ObjectID="_1646578493" r:id="rId21"/>
         </w:object>
       </w:r>
     </w:p>
@@ -10997,10 +10065,10 @@
       </w:pPr>
       <w:r>
         <w:object w:dxaOrig="9781" w:dyaOrig="13275" w14:anchorId="1766E0C6">
-          <v:shape id="_x0000_i1047" type="#_x0000_t75" style="width:327pt;height:443.25pt" o:ole="">
+          <v:shape id="_x0000_i1026" type="#_x0000_t75" style="width:327pt;height:443.25pt" o:ole="">
             <v:imagedata r:id="rId22" o:title=""/>
           </v:shape>
-          <o:OLEObject Type="Embed" ProgID="Visio.Drawing.15" ShapeID="_x0000_i1047" DrawAspect="Content" ObjectID="_1646563186" r:id="rId23"/>
+          <o:OLEObject Type="Embed" ProgID="Visio.Drawing.15" ShapeID="_x0000_i1026" DrawAspect="Content" ObjectID="_1646578494" r:id="rId23"/>
         </w:object>
       </w:r>
     </w:p>
@@ -11031,10 +10099,10 @@
       </w:pPr>
       <w:r>
         <w:object w:dxaOrig="9811" w:dyaOrig="12796" w14:anchorId="38B64F93">
-          <v:shape id="_x0000_i1035" type="#_x0000_t75" style="width:387pt;height:504.75pt" o:ole="">
+          <v:shape id="_x0000_i1027" type="#_x0000_t75" style="width:387pt;height:504.75pt" o:ole="">
             <v:imagedata r:id="rId24" o:title=""/>
           </v:shape>
-          <o:OLEObject Type="Embed" ProgID="Visio.Drawing.15" ShapeID="_x0000_i1035" DrawAspect="Content" ObjectID="_1646563187" r:id="rId25"/>
+          <o:OLEObject Type="Embed" ProgID="Visio.Drawing.15" ShapeID="_x0000_i1027" DrawAspect="Content" ObjectID="_1646578495" r:id="rId25"/>
         </w:object>
       </w:r>
     </w:p>
@@ -11231,27 +10299,14 @@
       <w:r>
         <w:t xml:space="preserve">Figura </w:t>
       </w:r>
-      <w:r>
-        <w:fldChar w:fldCharType="begin"/>
-      </w:r>
-      <w:r>
-        <w:instrText xml:space="preserve"> SEQ Figura \* ARABIC </w:instrText>
-      </w:r>
-      <w:r>
-        <w:fldChar w:fldCharType="separate"/>
-      </w:r>
-      <w:r>
-        <w:rPr>
-          <w:noProof/>
-        </w:rPr>
-        <w:t>10</w:t>
-      </w:r>
-      <w:r>
-        <w:rPr>
-          <w:noProof/>
-        </w:rPr>
-        <w:fldChar w:fldCharType="end"/>
-      </w:r>
+      <w:fldSimple w:instr=" SEQ Figura \* ARABIC ">
+        <w:r>
+          <w:rPr>
+            <w:noProof/>
+          </w:rPr>
+          <w:t>10</w:t>
+        </w:r>
+      </w:fldSimple>
       <w:r>
         <w:t xml:space="preserve"> - Caso de teste: Cadastro do hospital</w:t>
       </w:r>
@@ -11436,7 +10491,6 @@
         </w:rPr>
       </w:pPr>
       <w:bookmarkStart w:id="20" w:name="_Toc14160060"/>
-      <w:proofErr w:type="spellStart"/>
       <w:r>
         <w:rPr>
           <w:rFonts w:ascii="Arial" w:hAnsi="Arial" w:cs="Arial"/>
@@ -11444,17 +10498,7 @@
           <w:sz w:val="24"/>
           <w:szCs w:val="24"/>
         </w:rPr>
-        <w:t>Kanban</w:t>
-      </w:r>
-      <w:proofErr w:type="spellEnd"/>
-      <w:r>
-        <w:rPr>
-          <w:rFonts w:ascii="Arial" w:hAnsi="Arial" w:cs="Arial"/>
-          <w:color w:val="auto"/>
-          <w:sz w:val="24"/>
-          <w:szCs w:val="24"/>
-        </w:rPr>
-        <w:t xml:space="preserve"> e </w:t>
+        <w:t xml:space="preserve">Kanban e </w:t>
       </w:r>
       <w:r>
         <w:rPr>
@@ -11501,25 +10545,7 @@
           <w:sz w:val="24"/>
           <w:szCs w:val="24"/>
         </w:rPr>
-        <w:t xml:space="preserve">imagens do quadro de </w:t>
-      </w:r>
-      <w:proofErr w:type="spellStart"/>
-      <w:r>
-        <w:rPr>
-          <w:rFonts w:ascii="Arial" w:hAnsi="Arial" w:cs="Arial"/>
-          <w:sz w:val="24"/>
-          <w:szCs w:val="24"/>
-        </w:rPr>
-        <w:t>Kanban</w:t>
-      </w:r>
-      <w:proofErr w:type="spellEnd"/>
-      <w:r>
-        <w:rPr>
-          <w:rFonts w:ascii="Arial" w:hAnsi="Arial" w:cs="Arial"/>
-          <w:sz w:val="24"/>
-          <w:szCs w:val="24"/>
-        </w:rPr>
-        <w:t xml:space="preserve"> e </w:t>
+        <w:t xml:space="preserve">imagens do quadro de Kanban e </w:t>
       </w:r>
       <w:r>
         <w:rPr>
@@ -11611,13 +10637,8 @@
       <w:r>
         <w:t xml:space="preserve"> - </w:t>
       </w:r>
-      <w:proofErr w:type="spellStart"/>
-      <w:r>
-        <w:t>Kanban</w:t>
-      </w:r>
-      <w:proofErr w:type="spellEnd"/>
-      <w:r>
-        <w:t>: Primeiro dia do primeiro Sprint</w:t>
+      <w:r>
+        <w:t>Kanban: Primeiro dia do primeiro Sprint</w:t>
       </w:r>
     </w:p>
     <w:p/>
@@ -11689,13 +10710,8 @@
       <w:r>
         <w:t xml:space="preserve"> - </w:t>
       </w:r>
-      <w:proofErr w:type="spellStart"/>
-      <w:r>
-        <w:t>Kanban</w:t>
-      </w:r>
-      <w:proofErr w:type="spellEnd"/>
-      <w:r>
-        <w:t>: Primeira semana do Primeiro Sprint</w:t>
+      <w:r>
+        <w:t>Kanban: Primeira semana do Primeiro Sprint</w:t>
       </w:r>
     </w:p>
     <w:p>
@@ -11956,23 +10972,7 @@
         <w:t>print</w:t>
       </w:r>
     </w:p>
-    <w:p>
-      <w:pPr>
-        <w:rPr>
-          <w:rFonts w:ascii="Arial" w:hAnsi="Arial" w:cs="Arial"/>
-          <w:sz w:val="24"/>
-          <w:szCs w:val="24"/>
-        </w:rPr>
-      </w:pPr>
-      <w:r>
-        <w:rPr>
-          <w:rFonts w:ascii="Arial" w:hAnsi="Arial" w:cs="Arial"/>
-          <w:sz w:val="24"/>
-          <w:szCs w:val="24"/>
-        </w:rPr>
-        <w:t>Durante o segundo Sprint, o foco é...</w:t>
-      </w:r>
-    </w:p>
+    <w:p/>
     <w:p>
       <w:pPr>
         <w:pStyle w:val="PargrafodaLista"/>
@@ -11988,7 +10988,6 @@
           <w:szCs w:val="24"/>
         </w:rPr>
       </w:pPr>
-      <w:proofErr w:type="spellStart"/>
       <w:r>
         <w:rPr>
           <w:rFonts w:ascii="Arial" w:hAnsi="Arial" w:cs="Arial"/>
@@ -11996,17 +10995,7 @@
           <w:sz w:val="24"/>
           <w:szCs w:val="24"/>
         </w:rPr>
-        <w:t>Product</w:t>
-      </w:r>
-      <w:proofErr w:type="spellEnd"/>
-      <w:r>
-        <w:rPr>
-          <w:rFonts w:ascii="Arial" w:hAnsi="Arial" w:cs="Arial"/>
-          <w:b/>
-          <w:sz w:val="24"/>
-          <w:szCs w:val="24"/>
-        </w:rPr>
-        <w:t xml:space="preserve"> Backlog</w:t>
+        <w:t>Product Backlog</w:t>
       </w:r>
     </w:p>
     <w:p>
@@ -12034,27 +11023,7 @@
           <w:sz w:val="24"/>
           <w:szCs w:val="24"/>
         </w:rPr>
-        <w:t xml:space="preserve">modificações no </w:t>
-      </w:r>
-      <w:proofErr w:type="spellStart"/>
-      <w:r>
-        <w:rPr>
-          <w:rFonts w:ascii="Arial" w:hAnsi="Arial" w:cs="Arial"/>
-          <w:bCs/>
-          <w:sz w:val="24"/>
-          <w:szCs w:val="24"/>
-        </w:rPr>
-        <w:t>Product</w:t>
-      </w:r>
-      <w:proofErr w:type="spellEnd"/>
-      <w:r>
-        <w:rPr>
-          <w:rFonts w:ascii="Arial" w:hAnsi="Arial" w:cs="Arial"/>
-          <w:bCs/>
-          <w:sz w:val="24"/>
-          <w:szCs w:val="24"/>
-        </w:rPr>
-        <w:t xml:space="preserve"> Backlog.</w:t>
+        <w:t>modificações no Product Backlog.</w:t>
       </w:r>
     </w:p>
     <w:p>
@@ -12186,7 +11155,6 @@
           <w:szCs w:val="24"/>
         </w:rPr>
       </w:pPr>
-      <w:proofErr w:type="spellStart"/>
       <w:r>
         <w:rPr>
           <w:rFonts w:ascii="Arial" w:hAnsi="Arial" w:cs="Arial"/>
@@ -12194,20 +11162,8 @@
           <w:sz w:val="24"/>
           <w:szCs w:val="24"/>
         </w:rPr>
-        <w:t>Burn</w:t>
-      </w:r>
-      <w:proofErr w:type="spellEnd"/>
-      <w:r>
-        <w:rPr>
-          <w:rFonts w:ascii="Arial" w:hAnsi="Arial" w:cs="Arial"/>
-          <w:b/>
-          <w:sz w:val="24"/>
-          <w:szCs w:val="24"/>
-        </w:rPr>
-        <w:t xml:space="preserve"> Down Chart</w:t>
-      </w:r>
-      <w:bookmarkStart w:id="21" w:name="_GoBack"/>
-      <w:bookmarkEnd w:id="21"/>
+        <w:t>Burn Down Chart</w:t>
+      </w:r>
     </w:p>
     <w:p>
       <w:pPr>
@@ -12266,11 +11222,6 @@
       <w:pPr>
         <w:pStyle w:val="Legenda"/>
         <w:ind w:left="709" w:firstLine="709"/>
-        <w:rPr>
-          <w:rFonts w:ascii="Arial" w:hAnsi="Arial" w:cs="Arial"/>
-          <w:bCs/>
-          <w:szCs w:val="24"/>
-        </w:rPr>
       </w:pPr>
       <w:r>
         <w:t xml:space="preserve">Figura </w:t>
@@ -12286,15 +11237,18 @@
       <w:r>
         <w:t xml:space="preserve"> - </w:t>
       </w:r>
-      <w:proofErr w:type="spellStart"/>
-      <w:r>
-        <w:t>Burn</w:t>
-      </w:r>
-      <w:proofErr w:type="spellEnd"/>
-      <w:r>
-        <w:t xml:space="preserve"> Down Chart – Segundo Sprint</w:t>
-      </w:r>
-    </w:p>
+      <w:r>
+        <w:t>Burn Down Chart – Segundo Sprint</w:t>
+      </w:r>
+    </w:p>
+    <w:p/>
+    <w:p/>
+    <w:p/>
+    <w:p/>
+    <w:p/>
+    <w:p/>
+    <w:p/>
+    <w:p/>
     <w:p>
       <w:pPr>
         <w:rPr>
@@ -12326,8 +11280,33 @@
           <w:sz w:val="24"/>
           <w:szCs w:val="24"/>
         </w:rPr>
+        <w:lastRenderedPageBreak/>
         <w:t>Diagramas</w:t>
       </w:r>
+    </w:p>
+    <w:p>
+      <w:pPr>
+        <w:pStyle w:val="PargrafodaLista"/>
+        <w:ind w:left="504"/>
+        <w:rPr>
+          <w:rFonts w:ascii="Arial" w:hAnsi="Arial" w:cs="Arial"/>
+          <w:b/>
+          <w:sz w:val="24"/>
+          <w:szCs w:val="24"/>
+        </w:rPr>
+      </w:pPr>
+    </w:p>
+    <w:p>
+      <w:pPr>
+        <w:pStyle w:val="PargrafodaLista"/>
+        <w:ind w:left="504"/>
+        <w:rPr>
+          <w:rFonts w:ascii="Arial" w:hAnsi="Arial" w:cs="Arial"/>
+          <w:b/>
+          <w:sz w:val="24"/>
+          <w:szCs w:val="24"/>
+        </w:rPr>
+      </w:pPr>
     </w:p>
     <w:p>
       <w:pPr>
@@ -12342,10 +11321,10 @@
       </w:pPr>
       <w:r>
         <w:object w:dxaOrig="7501" w:dyaOrig="12511" w14:anchorId="73D17282">
-          <v:shape id="_x0000_i1064" type="#_x0000_t75" style="width:324.75pt;height:533.25pt" o:ole="">
+          <v:shape id="_x0000_i1028" type="#_x0000_t75" style="width:324.75pt;height:533.25pt" o:ole="">
             <v:imagedata r:id="rId36" o:title=""/>
           </v:shape>
-          <o:OLEObject Type="Embed" ProgID="Visio.Drawing.15" ShapeID="_x0000_i1064" DrawAspect="Content" ObjectID="_1646563188" r:id="rId37"/>
+          <o:OLEObject Type="Embed" ProgID="Visio.Drawing.15" ShapeID="_x0000_i1028" DrawAspect="Content" ObjectID="_1646578496" r:id="rId37"/>
         </w:object>
       </w:r>
     </w:p>
@@ -12390,7 +11369,7 @@
           <v:shape id="_x0000_i1029" type="#_x0000_t75" style="width:370.5pt;height:502.5pt" o:ole="">
             <v:imagedata r:id="rId38" o:title=""/>
           </v:shape>
-          <o:OLEObject Type="Embed" ProgID="Visio.Drawing.15" ShapeID="_x0000_i1029" DrawAspect="Content" ObjectID="_1646563189" r:id="rId39"/>
+          <o:OLEObject Type="Embed" ProgID="Visio.Drawing.15" ShapeID="_x0000_i1029" DrawAspect="Content" ObjectID="_1646578497" r:id="rId39"/>
         </w:object>
       </w:r>
     </w:p>
@@ -12420,10 +11399,10 @@
       </w:pPr>
       <w:r>
         <w:object w:dxaOrig="9811" w:dyaOrig="12796" w14:anchorId="52560832">
-          <v:shape id="_x0000_i1073" type="#_x0000_t75" style="width:377.25pt;height:492pt" o:ole="">
+          <v:shape id="_x0000_i1030" type="#_x0000_t75" style="width:378pt;height:492pt" o:ole="">
             <v:imagedata r:id="rId40" o:title=""/>
           </v:shape>
-          <o:OLEObject Type="Embed" ProgID="Visio.Drawing.15" ShapeID="_x0000_i1073" DrawAspect="Content" ObjectID="_1646563190" r:id="rId41"/>
+          <o:OLEObject Type="Embed" ProgID="Visio.Drawing.15" ShapeID="_x0000_i1030" DrawAspect="Content" ObjectID="_1646578498" r:id="rId41"/>
         </w:object>
       </w:r>
     </w:p>
@@ -12463,6 +11442,8 @@
           <w:szCs w:val="24"/>
         </w:rPr>
       </w:pPr>
+      <w:bookmarkStart w:id="21" w:name="_GoBack"/>
+      <w:bookmarkEnd w:id="21"/>
       <w:r>
         <w:rPr>
           <w:rFonts w:ascii="Arial" w:hAnsi="Arial" w:cs="Arial"/>
@@ -12473,6 +11454,39 @@
         </w:rPr>
         <w:t>Plano de testes</w:t>
       </w:r>
+    </w:p>
+    <w:p>
+      <w:pPr>
+        <w:rPr>
+          <w:rFonts w:ascii="Arial" w:hAnsi="Arial" w:cs="Arial"/>
+          <w:b/>
+          <w:bCs/>
+          <w:sz w:val="24"/>
+          <w:szCs w:val="24"/>
+        </w:rPr>
+      </w:pPr>
+    </w:p>
+    <w:p>
+      <w:pPr>
+        <w:rPr>
+          <w:rFonts w:ascii="Arial" w:hAnsi="Arial" w:cs="Arial"/>
+          <w:b/>
+          <w:bCs/>
+          <w:sz w:val="24"/>
+          <w:szCs w:val="24"/>
+        </w:rPr>
+      </w:pPr>
+    </w:p>
+    <w:p>
+      <w:pPr>
+        <w:rPr>
+          <w:rFonts w:ascii="Arial" w:hAnsi="Arial" w:cs="Arial"/>
+          <w:b/>
+          <w:bCs/>
+          <w:sz w:val="24"/>
+          <w:szCs w:val="24"/>
+        </w:rPr>
+      </w:pPr>
     </w:p>
     <w:p>
       <w:pPr>
@@ -12509,6 +11523,7 @@
           <w:sz w:val="24"/>
           <w:szCs w:val="24"/>
         </w:rPr>
+        <w:lastRenderedPageBreak/>
         <w:t>Resultados</w:t>
       </w:r>
     </w:p>
@@ -12546,7 +11561,6 @@
           <w:sz w:val="24"/>
           <w:szCs w:val="24"/>
         </w:rPr>
-        <w:lastRenderedPageBreak/>
         <w:drawing>
           <wp:inline distT="0" distB="0" distL="0" distR="0" wp14:anchorId="5558FD91" wp14:editId="2EBED383">
             <wp:extent cx="5334000" cy="3057525"/>
@@ -12624,16 +11638,6 @@
       <w:r>
         <w:t>Caso de teste: Cadastro do paciente</w:t>
       </w:r>
-    </w:p>
-    <w:p>
-      <w:pPr>
-        <w:rPr>
-          <w:rFonts w:ascii="Arial" w:hAnsi="Arial" w:cs="Arial"/>
-          <w:b/>
-          <w:sz w:val="24"/>
-          <w:szCs w:val="24"/>
-        </w:rPr>
-      </w:pPr>
     </w:p>
     <w:p>
       <w:pPr>
@@ -12857,7 +11861,6 @@
           <w:szCs w:val="24"/>
         </w:rPr>
       </w:pPr>
-      <w:proofErr w:type="spellStart"/>
       <w:r>
         <w:rPr>
           <w:rFonts w:ascii="Arial" w:hAnsi="Arial" w:cs="Arial"/>
@@ -12866,18 +11869,7 @@
           <w:sz w:val="24"/>
           <w:szCs w:val="24"/>
         </w:rPr>
-        <w:t>Kanban</w:t>
-      </w:r>
-      <w:proofErr w:type="spellEnd"/>
-      <w:r>
-        <w:rPr>
-          <w:rFonts w:ascii="Arial" w:hAnsi="Arial" w:cs="Arial"/>
-          <w:b/>
-          <w:bCs/>
-          <w:sz w:val="24"/>
-          <w:szCs w:val="24"/>
-        </w:rPr>
-        <w:t xml:space="preserve"> e Retrospectiva</w:t>
+        <w:t>Kanban e Retrospectiva</w:t>
       </w:r>
     </w:p>
     <w:p>
@@ -12885,15 +11877,7 @@
         <w:t xml:space="preserve">(Faz um genérico tipo </w:t>
       </w:r>
       <w:r>
-        <w:t xml:space="preserve">aquele que eu fiz no primeiro sprint, ou seja, faz um </w:t>
-      </w:r>
-      <w:proofErr w:type="spellStart"/>
-      <w:r>
-        <w:t>trello</w:t>
-      </w:r>
-      <w:proofErr w:type="spellEnd"/>
-      <w:r>
-        <w:t xml:space="preserve"> só seu e coloca os cartões do Sprint backlog (3), cada um de uma cor e ‘detalha’ os esforços necessários para fazer tal tarefa. Resumindo, faz ‘igual’ o do primeiro Sprint, mesmo esquema de dia/semana para não dar B.O</w:t>
+        <w:t>aquele que eu fiz no primeiro sprint, ou seja, faz um trello só seu e coloca os cartões do Sprint backlog (3), cada um de uma cor e ‘detalha’ os esforços necessários para fazer tal tarefa. Resumindo, faz ‘igual’ o do primeiro Sprint, mesmo esquema de dia/semana para não dar B.O</w:t>
       </w:r>
       <w:r>
         <w:t>)</w:t>
@@ -12952,6 +11936,94 @@
     </w:p>
     <w:p>
       <w:pPr>
+        <w:spacing w:line="360" w:lineRule="auto"/>
+        <w:jc w:val="both"/>
+        <w:rPr>
+          <w:rFonts w:ascii="Arial" w:hAnsi="Arial" w:cs="Arial"/>
+          <w:sz w:val="24"/>
+          <w:szCs w:val="24"/>
+        </w:rPr>
+      </w:pPr>
+    </w:p>
+    <w:p>
+      <w:pPr>
+        <w:spacing w:line="360" w:lineRule="auto"/>
+        <w:jc w:val="both"/>
+        <w:rPr>
+          <w:rFonts w:ascii="Arial" w:hAnsi="Arial" w:cs="Arial"/>
+          <w:sz w:val="24"/>
+          <w:szCs w:val="24"/>
+        </w:rPr>
+      </w:pPr>
+    </w:p>
+    <w:p>
+      <w:pPr>
+        <w:spacing w:line="360" w:lineRule="auto"/>
+        <w:jc w:val="both"/>
+        <w:rPr>
+          <w:rFonts w:ascii="Arial" w:hAnsi="Arial" w:cs="Arial"/>
+          <w:sz w:val="24"/>
+          <w:szCs w:val="24"/>
+        </w:rPr>
+      </w:pPr>
+    </w:p>
+    <w:p>
+      <w:pPr>
+        <w:spacing w:line="360" w:lineRule="auto"/>
+        <w:jc w:val="both"/>
+        <w:rPr>
+          <w:rFonts w:ascii="Arial" w:hAnsi="Arial" w:cs="Arial"/>
+          <w:sz w:val="24"/>
+          <w:szCs w:val="24"/>
+        </w:rPr>
+      </w:pPr>
+    </w:p>
+    <w:p>
+      <w:pPr>
+        <w:spacing w:line="360" w:lineRule="auto"/>
+        <w:jc w:val="both"/>
+        <w:rPr>
+          <w:rFonts w:ascii="Arial" w:hAnsi="Arial" w:cs="Arial"/>
+          <w:sz w:val="24"/>
+          <w:szCs w:val="24"/>
+        </w:rPr>
+      </w:pPr>
+    </w:p>
+    <w:p>
+      <w:pPr>
+        <w:spacing w:line="360" w:lineRule="auto"/>
+        <w:jc w:val="both"/>
+        <w:rPr>
+          <w:rFonts w:ascii="Arial" w:hAnsi="Arial" w:cs="Arial"/>
+          <w:sz w:val="24"/>
+          <w:szCs w:val="24"/>
+        </w:rPr>
+      </w:pPr>
+    </w:p>
+    <w:p>
+      <w:pPr>
+        <w:spacing w:line="360" w:lineRule="auto"/>
+        <w:jc w:val="both"/>
+        <w:rPr>
+          <w:rFonts w:ascii="Arial" w:hAnsi="Arial" w:cs="Arial"/>
+          <w:sz w:val="24"/>
+          <w:szCs w:val="24"/>
+        </w:rPr>
+      </w:pPr>
+    </w:p>
+    <w:p>
+      <w:pPr>
+        <w:spacing w:line="360" w:lineRule="auto"/>
+        <w:jc w:val="both"/>
+        <w:rPr>
+          <w:rFonts w:ascii="Arial" w:hAnsi="Arial" w:cs="Arial"/>
+          <w:sz w:val="24"/>
+          <w:szCs w:val="24"/>
+        </w:rPr>
+      </w:pPr>
+    </w:p>
+    <w:p>
+      <w:pPr>
         <w:pStyle w:val="Ttulo1"/>
         <w:numPr>
           <w:ilvl w:val="1"/>
@@ -12976,6 +12048,7 @@
           <w:sz w:val="24"/>
           <w:szCs w:val="24"/>
         </w:rPr>
+        <w:lastRenderedPageBreak/>
         <w:t xml:space="preserve">Diagrama </w:t>
       </w:r>
       <w:bookmarkEnd w:id="23"/>
@@ -13026,7 +12099,6 @@
           <w:sz w:val="24"/>
           <w:szCs w:val="24"/>
         </w:rPr>
-        <w:lastRenderedPageBreak/>
         <w:drawing>
           <wp:inline distT="0" distB="0" distL="0" distR="0" wp14:anchorId="10957F0E" wp14:editId="58F7D2A8">
             <wp:extent cx="5524500" cy="3597495"/>
@@ -13091,6 +12163,15 @@
       </w:r>
     </w:p>
     <w:p/>
+    <w:p/>
+    <w:p/>
+    <w:p/>
+    <w:p/>
+    <w:p/>
+    <w:p/>
+    <w:p/>
+    <w:p/>
+    <w:p/>
     <w:p>
       <w:pPr>
         <w:pStyle w:val="Ttulo1"/>
@@ -13117,6 +12198,7 @@
           <w:sz w:val="24"/>
           <w:szCs w:val="24"/>
         </w:rPr>
+        <w:lastRenderedPageBreak/>
         <w:t>Modelo lógico do banco de dados</w:t>
       </w:r>
       <w:bookmarkEnd w:id="24"/>
@@ -13165,7 +12247,7 @@
           <v:shape id="_x0000_i1031" type="#_x0000_t75" style="width:438pt;height:308.25pt" o:ole="">
             <v:imagedata r:id="rId46" o:title=""/>
           </v:shape>
-          <o:OLEObject Type="Embed" ProgID="Visio.Drawing.15" ShapeID="_x0000_i1031" DrawAspect="Content" ObjectID="_1646563191" r:id="rId47"/>
+          <o:OLEObject Type="Embed" ProgID="Visio.Drawing.15" ShapeID="_x0000_i1031" DrawAspect="Content" ObjectID="_1646578499" r:id="rId47"/>
         </w:object>
       </w:r>
     </w:p>
@@ -13193,6 +12275,14 @@
       </w:r>
     </w:p>
     <w:p/>
+    <w:p/>
+    <w:p/>
+    <w:p/>
+    <w:p/>
+    <w:p/>
+    <w:p/>
+    <w:p/>
+    <w:p/>
     <w:p>
       <w:pPr>
         <w:pStyle w:val="Ttulo1"/>
@@ -13219,6 +12309,7 @@
           <w:sz w:val="24"/>
           <w:szCs w:val="24"/>
         </w:rPr>
+        <w:lastRenderedPageBreak/>
         <w:t>Dicionário de dados</w:t>
       </w:r>
       <w:bookmarkEnd w:id="25"/>
@@ -13251,23 +12342,13 @@
         </w:rPr>
         <w:t xml:space="preserve">Nessa etapa é elaborada uma organização básica dos dados do banco. Aqui são informadas as entidades, com seus respectivos campos, tipos e descrições. O banco foi desenvolvido no servidor de banco de dados </w:t>
       </w:r>
-      <w:proofErr w:type="spellStart"/>
-      <w:r>
-        <w:rPr>
-          <w:rFonts w:ascii="Arial" w:hAnsi="Arial" w:cs="Arial"/>
-          <w:sz w:val="24"/>
-          <w:szCs w:val="24"/>
-        </w:rPr>
-        <w:t>Robo</w:t>
-      </w:r>
-      <w:proofErr w:type="spellEnd"/>
-      <w:r>
-        <w:rPr>
-          <w:rFonts w:ascii="Arial" w:hAnsi="Arial" w:cs="Arial"/>
-          <w:sz w:val="24"/>
-          <w:szCs w:val="24"/>
-        </w:rPr>
-        <w:t xml:space="preserve"> 3T</w:t>
+      <w:r>
+        <w:rPr>
+          <w:rFonts w:ascii="Arial" w:hAnsi="Arial" w:cs="Arial"/>
+          <w:sz w:val="24"/>
+          <w:szCs w:val="24"/>
+        </w:rPr>
+        <w:t>Robo 3T</w:t>
       </w:r>
       <w:r>
         <w:rPr>
@@ -13277,6 +12358,17 @@
         </w:rPr>
         <w:t>.</w:t>
       </w:r>
+    </w:p>
+    <w:p>
+      <w:pPr>
+        <w:spacing w:line="360" w:lineRule="auto"/>
+        <w:jc w:val="both"/>
+        <w:rPr>
+          <w:rFonts w:ascii="Arial" w:hAnsi="Arial" w:cs="Arial"/>
+          <w:sz w:val="24"/>
+          <w:szCs w:val="24"/>
+        </w:rPr>
+      </w:pPr>
     </w:p>
     <w:p>
       <w:pPr>
@@ -13400,7 +12492,6 @@
           <w:sz w:val="24"/>
           <w:szCs w:val="24"/>
         </w:rPr>
-        <w:lastRenderedPageBreak/>
         <w:drawing>
           <wp:inline distT="0" distB="0" distL="0" distR="0" wp14:anchorId="70F8E670" wp14:editId="194AC52F">
             <wp:extent cx="5579745" cy="1460500"/>
@@ -13600,6 +12691,7 @@
           <w:szCs w:val="24"/>
           <w:lang w:val="en-US"/>
         </w:rPr>
+        <w:lastRenderedPageBreak/>
         <w:t>PRINCIPAIS TELAS DO SISTEMA</w:t>
       </w:r>
       <w:bookmarkEnd w:id="26"/>
@@ -13917,43 +13009,7 @@
           <w:sz w:val="24"/>
           <w:szCs w:val="24"/>
         </w:rPr>
-        <w:t xml:space="preserve">NODEJS. API </w:t>
-      </w:r>
-      <w:proofErr w:type="spellStart"/>
-      <w:r>
-        <w:rPr>
-          <w:rFonts w:ascii="Arial" w:hAnsi="Arial" w:cs="Arial"/>
-          <w:sz w:val="24"/>
-          <w:szCs w:val="24"/>
-        </w:rPr>
-        <w:t>Reference</w:t>
-      </w:r>
-      <w:proofErr w:type="spellEnd"/>
-      <w:r>
-        <w:rPr>
-          <w:rFonts w:ascii="Arial" w:hAnsi="Arial" w:cs="Arial"/>
-          <w:sz w:val="24"/>
-          <w:szCs w:val="24"/>
-        </w:rPr>
-        <w:t xml:space="preserve"> </w:t>
-      </w:r>
-      <w:proofErr w:type="spellStart"/>
-      <w:r>
-        <w:rPr>
-          <w:rFonts w:ascii="Arial" w:hAnsi="Arial" w:cs="Arial"/>
-          <w:sz w:val="24"/>
-          <w:szCs w:val="24"/>
-        </w:rPr>
-        <w:t>Documentation</w:t>
-      </w:r>
-      <w:proofErr w:type="spellEnd"/>
-      <w:r>
-        <w:rPr>
-          <w:rFonts w:ascii="Arial" w:hAnsi="Arial" w:cs="Arial"/>
-          <w:sz w:val="24"/>
-          <w:szCs w:val="24"/>
-        </w:rPr>
-        <w:t>. Disponível em: &lt;</w:t>
+        <w:t>NODEJS. API Reference Documentation. Disponível em: &lt;</w:t>
       </w:r>
       <w:hyperlink r:id="rId51" w:history="1">
         <w:r>
@@ -13989,25 +13045,7 @@
           <w:sz w:val="24"/>
           <w:szCs w:val="24"/>
         </w:rPr>
-        <w:t xml:space="preserve">MONGODB. </w:t>
-      </w:r>
-      <w:proofErr w:type="spellStart"/>
-      <w:r>
-        <w:rPr>
-          <w:rFonts w:ascii="Arial" w:hAnsi="Arial" w:cs="Arial"/>
-          <w:sz w:val="24"/>
-          <w:szCs w:val="24"/>
-        </w:rPr>
-        <w:t>MongoDB</w:t>
-      </w:r>
-      <w:proofErr w:type="spellEnd"/>
-      <w:r>
-        <w:rPr>
-          <w:rFonts w:ascii="Arial" w:hAnsi="Arial" w:cs="Arial"/>
-          <w:sz w:val="24"/>
-          <w:szCs w:val="24"/>
-        </w:rPr>
-        <w:t xml:space="preserve"> Community Server. Disponível em: &lt;</w:t>
+        <w:t>MONGODB. MongoDB Community Server. Disponível em: &lt;</w:t>
       </w:r>
       <w:hyperlink r:id="rId52" w:history="1">
         <w:r>
@@ -14052,25 +13090,7 @@
           <w:szCs w:val="24"/>
         </w:rPr>
         <w:tab/>
-        <w:t xml:space="preserve">Componentes e </w:t>
-      </w:r>
-      <w:proofErr w:type="spellStart"/>
-      <w:r>
-        <w:rPr>
-          <w:rFonts w:ascii="Arial" w:hAnsi="Arial" w:cs="Arial"/>
-          <w:sz w:val="24"/>
-          <w:szCs w:val="24"/>
-        </w:rPr>
-        <w:t>Props</w:t>
-      </w:r>
-      <w:proofErr w:type="spellEnd"/>
-      <w:r>
-        <w:rPr>
-          <w:rFonts w:ascii="Arial" w:hAnsi="Arial" w:cs="Arial"/>
-          <w:sz w:val="24"/>
-          <w:szCs w:val="24"/>
-        </w:rPr>
-        <w:t>. Disponível em: &lt;</w:t>
+        <w:t>Componentes e Props. Disponível em: &lt;</w:t>
       </w:r>
       <w:hyperlink r:id="rId53" w:history="1">
         <w:r>
@@ -14114,18 +13134,8 @@
           <w:sz w:val="24"/>
           <w:szCs w:val="24"/>
         </w:rPr>
-        <w:t xml:space="preserve"> </w:t>
-      </w:r>
-      <w:proofErr w:type="spellStart"/>
-      <w:r>
-        <w:rPr>
-          <w:rFonts w:ascii="Arial" w:hAnsi="Arial" w:cs="Arial"/>
-          <w:sz w:val="24"/>
-          <w:szCs w:val="24"/>
-        </w:rPr>
-        <w:t>Hooks</w:t>
-      </w:r>
-      <w:proofErr w:type="spellEnd"/>
+        <w:t xml:space="preserve"> Hooks</w:t>
+      </w:r>
       <w:r>
         <w:rPr>
           <w:rFonts w:ascii="Arial" w:hAnsi="Arial" w:cs="Arial"/>
@@ -14168,25 +13178,7 @@
           <w:sz w:val="24"/>
           <w:szCs w:val="24"/>
         </w:rPr>
-        <w:t xml:space="preserve">REACT ROUTER DOM. </w:t>
-      </w:r>
-      <w:proofErr w:type="spellStart"/>
-      <w:r>
-        <w:rPr>
-          <w:rFonts w:ascii="Arial" w:hAnsi="Arial" w:cs="Arial"/>
-          <w:sz w:val="24"/>
-          <w:szCs w:val="24"/>
-        </w:rPr>
-        <w:t>Redirect</w:t>
-      </w:r>
-      <w:proofErr w:type="spellEnd"/>
-      <w:r>
-        <w:rPr>
-          <w:rFonts w:ascii="Arial" w:hAnsi="Arial" w:cs="Arial"/>
-          <w:sz w:val="24"/>
-          <w:szCs w:val="24"/>
-        </w:rPr>
-        <w:t xml:space="preserve">. Disponível em: &lt; </w:t>
+        <w:t xml:space="preserve">REACT ROUTER DOM. Redirect. Disponível em: &lt; </w:t>
       </w:r>
       <w:hyperlink r:id="rId55" w:history="1">
         <w:r>
@@ -14222,43 +13214,7 @@
           <w:sz w:val="24"/>
           <w:szCs w:val="24"/>
         </w:rPr>
-        <w:t xml:space="preserve">REACT ICONS. </w:t>
-      </w:r>
-      <w:proofErr w:type="spellStart"/>
-      <w:r>
-        <w:rPr>
-          <w:rFonts w:ascii="Arial" w:hAnsi="Arial" w:cs="Arial"/>
-          <w:sz w:val="24"/>
-          <w:szCs w:val="24"/>
-        </w:rPr>
-        <w:t>Font</w:t>
-      </w:r>
-      <w:proofErr w:type="spellEnd"/>
-      <w:r>
-        <w:rPr>
-          <w:rFonts w:ascii="Arial" w:hAnsi="Arial" w:cs="Arial"/>
-          <w:sz w:val="24"/>
-          <w:szCs w:val="24"/>
-        </w:rPr>
-        <w:t xml:space="preserve"> </w:t>
-      </w:r>
-      <w:proofErr w:type="spellStart"/>
-      <w:r>
-        <w:rPr>
-          <w:rFonts w:ascii="Arial" w:hAnsi="Arial" w:cs="Arial"/>
-          <w:sz w:val="24"/>
-          <w:szCs w:val="24"/>
-        </w:rPr>
-        <w:t>Awesome</w:t>
-      </w:r>
-      <w:proofErr w:type="spellEnd"/>
-      <w:r>
-        <w:rPr>
-          <w:rFonts w:ascii="Arial" w:hAnsi="Arial" w:cs="Arial"/>
-          <w:sz w:val="24"/>
-          <w:szCs w:val="24"/>
-        </w:rPr>
-        <w:t xml:space="preserve">. Disponível em: &lt; </w:t>
+        <w:t xml:space="preserve">REACT ICONS. Font Awesome. Disponível em: &lt; </w:t>
       </w:r>
       <w:hyperlink r:id="rId56" w:anchor="/" w:history="1">
         <w:r>
@@ -14294,25 +13250,7 @@
           <w:sz w:val="24"/>
           <w:szCs w:val="24"/>
         </w:rPr>
-        <w:t>GITHUB. Cep-</w:t>
-      </w:r>
-      <w:proofErr w:type="spellStart"/>
-      <w:r>
-        <w:rPr>
-          <w:rFonts w:ascii="Arial" w:hAnsi="Arial" w:cs="Arial"/>
-          <w:sz w:val="24"/>
-          <w:szCs w:val="24"/>
-        </w:rPr>
-        <w:t>promise</w:t>
-      </w:r>
-      <w:proofErr w:type="spellEnd"/>
-      <w:r>
-        <w:rPr>
-          <w:rFonts w:ascii="Arial" w:hAnsi="Arial" w:cs="Arial"/>
-          <w:sz w:val="24"/>
-          <w:szCs w:val="24"/>
-        </w:rPr>
-        <w:t xml:space="preserve">. Disponível em: &lt; </w:t>
+        <w:t xml:space="preserve">GITHUB. Cep-promise. Disponível em: &lt; </w:t>
       </w:r>
       <w:hyperlink r:id="rId57" w:history="1">
         <w:r>
@@ -14348,43 +13286,7 @@
           <w:sz w:val="24"/>
           <w:szCs w:val="24"/>
         </w:rPr>
-        <w:t xml:space="preserve">REACT NATIVE. </w:t>
-      </w:r>
-      <w:proofErr w:type="spellStart"/>
-      <w:r>
-        <w:rPr>
-          <w:rFonts w:ascii="Arial" w:hAnsi="Arial" w:cs="Arial"/>
-          <w:sz w:val="24"/>
-          <w:szCs w:val="24"/>
-        </w:rPr>
-        <w:t>Getting</w:t>
-      </w:r>
-      <w:proofErr w:type="spellEnd"/>
-      <w:r>
-        <w:rPr>
-          <w:rFonts w:ascii="Arial" w:hAnsi="Arial" w:cs="Arial"/>
-          <w:sz w:val="24"/>
-          <w:szCs w:val="24"/>
-        </w:rPr>
-        <w:t xml:space="preserve"> </w:t>
-      </w:r>
-      <w:proofErr w:type="spellStart"/>
-      <w:r>
-        <w:rPr>
-          <w:rFonts w:ascii="Arial" w:hAnsi="Arial" w:cs="Arial"/>
-          <w:sz w:val="24"/>
-          <w:szCs w:val="24"/>
-        </w:rPr>
-        <w:t>Started</w:t>
-      </w:r>
-      <w:proofErr w:type="spellEnd"/>
-      <w:r>
-        <w:rPr>
-          <w:rFonts w:ascii="Arial" w:hAnsi="Arial" w:cs="Arial"/>
-          <w:sz w:val="24"/>
-          <w:szCs w:val="24"/>
-        </w:rPr>
-        <w:t>. Disponível em: &lt;</w:t>
+        <w:t>REACT NATIVE. Getting Started. Disponível em: &lt;</w:t>
       </w:r>
       <w:hyperlink r:id="rId58" w:history="1">
         <w:r>
@@ -14420,25 +13322,7 @@
           <w:sz w:val="24"/>
           <w:szCs w:val="24"/>
         </w:rPr>
-        <w:t xml:space="preserve">REACT NATIVE. </w:t>
-      </w:r>
-      <w:proofErr w:type="spellStart"/>
-      <w:r>
-        <w:rPr>
-          <w:rFonts w:ascii="Arial" w:hAnsi="Arial" w:cs="Arial"/>
-          <w:sz w:val="24"/>
-          <w:szCs w:val="24"/>
-        </w:rPr>
-        <w:t>Text</w:t>
-      </w:r>
-      <w:proofErr w:type="spellEnd"/>
-      <w:r>
-        <w:rPr>
-          <w:rFonts w:ascii="Arial" w:hAnsi="Arial" w:cs="Arial"/>
-          <w:sz w:val="24"/>
-          <w:szCs w:val="24"/>
-        </w:rPr>
-        <w:t xml:space="preserve"> Input. Disponível em: &lt;</w:t>
+        <w:t>REACT NATIVE. Text Input. Disponível em: &lt;</w:t>
       </w:r>
       <w:hyperlink r:id="rId59" w:history="1">
         <w:r>
@@ -14483,47 +13367,7 @@
           <w:sz w:val="24"/>
           <w:szCs w:val="24"/>
         </w:rPr>
-        <w:t xml:space="preserve">Como organizar estilos no </w:t>
-      </w:r>
-      <w:proofErr w:type="spellStart"/>
-      <w:r>
-        <w:rPr>
-          <w:rFonts w:ascii="Arial" w:hAnsi="Arial" w:cs="Arial"/>
-          <w:color w:val="161B3D"/>
-          <w:sz w:val="24"/>
-          <w:szCs w:val="24"/>
-        </w:rPr>
-        <w:t>React</w:t>
-      </w:r>
-      <w:proofErr w:type="spellEnd"/>
-      <w:r>
-        <w:rPr>
-          <w:rFonts w:ascii="Arial" w:hAnsi="Arial" w:cs="Arial"/>
-          <w:color w:val="161B3D"/>
-          <w:sz w:val="24"/>
-          <w:szCs w:val="24"/>
-        </w:rPr>
-        <w:t xml:space="preserve"> </w:t>
-      </w:r>
-      <w:proofErr w:type="spellStart"/>
-      <w:r>
-        <w:rPr>
-          <w:rFonts w:ascii="Arial" w:hAnsi="Arial" w:cs="Arial"/>
-          <w:color w:val="161B3D"/>
-          <w:sz w:val="24"/>
-          <w:szCs w:val="24"/>
-        </w:rPr>
-        <w:t>Native</w:t>
-      </w:r>
-      <w:proofErr w:type="spellEnd"/>
-      <w:r>
-        <w:rPr>
-          <w:rFonts w:ascii="Arial" w:hAnsi="Arial" w:cs="Arial"/>
-          <w:color w:val="161B3D"/>
-          <w:sz w:val="24"/>
-          <w:szCs w:val="24"/>
-        </w:rPr>
-        <w:t>. Disponível em: &lt;</w:t>
+        <w:t>Como organizar estilos no React Native. Disponível em: &lt;</w:t>
       </w:r>
       <w:hyperlink r:id="rId60" w:history="1">
         <w:r>
@@ -14559,97 +13403,7 @@
           <w:sz w:val="24"/>
           <w:szCs w:val="24"/>
         </w:rPr>
-        <w:t xml:space="preserve">PROPROGRAMMING101. </w:t>
-      </w:r>
-      <w:proofErr w:type="spellStart"/>
-      <w:r>
-        <w:rPr>
-          <w:rFonts w:ascii="Arial" w:hAnsi="Arial" w:cs="Arial"/>
-          <w:sz w:val="24"/>
-          <w:szCs w:val="24"/>
-        </w:rPr>
-        <w:t>React</w:t>
-      </w:r>
-      <w:proofErr w:type="spellEnd"/>
-      <w:r>
-        <w:rPr>
-          <w:rFonts w:ascii="Arial" w:hAnsi="Arial" w:cs="Arial"/>
-          <w:sz w:val="24"/>
-          <w:szCs w:val="24"/>
-        </w:rPr>
-        <w:t xml:space="preserve"> </w:t>
-      </w:r>
-      <w:proofErr w:type="spellStart"/>
-      <w:r>
-        <w:rPr>
-          <w:rFonts w:ascii="Arial" w:hAnsi="Arial" w:cs="Arial"/>
-          <w:sz w:val="24"/>
-          <w:szCs w:val="24"/>
-        </w:rPr>
-        <w:t>Native</w:t>
-      </w:r>
-      <w:proofErr w:type="spellEnd"/>
-      <w:r>
-        <w:rPr>
-          <w:rFonts w:ascii="Arial" w:hAnsi="Arial" w:cs="Arial"/>
-          <w:sz w:val="24"/>
-          <w:szCs w:val="24"/>
-        </w:rPr>
-        <w:t xml:space="preserve">: </w:t>
-      </w:r>
-      <w:proofErr w:type="spellStart"/>
-      <w:r>
-        <w:rPr>
-          <w:rFonts w:ascii="Arial" w:hAnsi="Arial" w:cs="Arial"/>
-          <w:sz w:val="24"/>
-          <w:szCs w:val="24"/>
-        </w:rPr>
-        <w:t>Custom</w:t>
-      </w:r>
-      <w:proofErr w:type="spellEnd"/>
-      <w:r>
-        <w:rPr>
-          <w:rFonts w:ascii="Arial" w:hAnsi="Arial" w:cs="Arial"/>
-          <w:sz w:val="24"/>
-          <w:szCs w:val="24"/>
-        </w:rPr>
-        <w:t xml:space="preserve"> </w:t>
-      </w:r>
-      <w:proofErr w:type="spellStart"/>
-      <w:r>
-        <w:rPr>
-          <w:rFonts w:ascii="Arial" w:hAnsi="Arial" w:cs="Arial"/>
-          <w:sz w:val="24"/>
-          <w:szCs w:val="24"/>
-        </w:rPr>
-        <w:t>navigation</w:t>
-      </w:r>
-      <w:proofErr w:type="spellEnd"/>
-      <w:r>
-        <w:rPr>
-          <w:rFonts w:ascii="Arial" w:hAnsi="Arial" w:cs="Arial"/>
-          <w:sz w:val="24"/>
-          <w:szCs w:val="24"/>
-        </w:rPr>
-        <w:t xml:space="preserve"> </w:t>
-      </w:r>
-      <w:proofErr w:type="spellStart"/>
-      <w:r>
-        <w:rPr>
-          <w:rFonts w:ascii="Arial" w:hAnsi="Arial" w:cs="Arial"/>
-          <w:sz w:val="24"/>
-          <w:szCs w:val="24"/>
-        </w:rPr>
-        <w:t>Transitions</w:t>
-      </w:r>
-      <w:proofErr w:type="spellEnd"/>
-      <w:r>
-        <w:rPr>
-          <w:rFonts w:ascii="Arial" w:hAnsi="Arial" w:cs="Arial"/>
-          <w:sz w:val="24"/>
-          <w:szCs w:val="24"/>
-        </w:rPr>
-        <w:t>. Disponível em: &lt;</w:t>
+        <w:t>PROPROGRAMMING101. React Native: Custom navigation Transitions. Disponível em: &lt;</w:t>
       </w:r>
       <w:hyperlink r:id="rId61" w:history="1">
         <w:r>
@@ -14685,43 +13439,7 @@
           <w:sz w:val="24"/>
           <w:szCs w:val="24"/>
         </w:rPr>
-        <w:t xml:space="preserve">REACT NAVIGATION. </w:t>
-      </w:r>
-      <w:proofErr w:type="spellStart"/>
-      <w:r>
-        <w:rPr>
-          <w:rFonts w:ascii="Arial" w:hAnsi="Arial" w:cs="Arial"/>
-          <w:sz w:val="24"/>
-          <w:szCs w:val="24"/>
-        </w:rPr>
-        <w:t>Configuring</w:t>
-      </w:r>
-      <w:proofErr w:type="spellEnd"/>
-      <w:r>
-        <w:rPr>
-          <w:rFonts w:ascii="Arial" w:hAnsi="Arial" w:cs="Arial"/>
-          <w:sz w:val="24"/>
-          <w:szCs w:val="24"/>
-        </w:rPr>
-        <w:t xml:space="preserve"> </w:t>
-      </w:r>
-      <w:proofErr w:type="spellStart"/>
-      <w:r>
-        <w:rPr>
-          <w:rFonts w:ascii="Arial" w:hAnsi="Arial" w:cs="Arial"/>
-          <w:sz w:val="24"/>
-          <w:szCs w:val="24"/>
-        </w:rPr>
-        <w:t>the</w:t>
-      </w:r>
-      <w:proofErr w:type="spellEnd"/>
-      <w:r>
-        <w:rPr>
-          <w:rFonts w:ascii="Arial" w:hAnsi="Arial" w:cs="Arial"/>
-          <w:sz w:val="24"/>
-          <w:szCs w:val="24"/>
-        </w:rPr>
-        <w:t xml:space="preserve"> header bar. Disponível em: &lt;</w:t>
+        <w:t>REACT NAVIGATION. Configuring the header bar. Disponível em: &lt;</w:t>
       </w:r>
       <w:hyperlink r:id="rId62" w:history="1">
         <w:r>
@@ -14744,6 +13462,391 @@
       </w:r>
     </w:p>
     <w:p>
+      <w:pPr>
+        <w:pStyle w:val="NormalWeb"/>
+        <w:rPr>
+          <w:rFonts w:ascii="Arial" w:hAnsi="Arial" w:cs="Arial"/>
+        </w:rPr>
+      </w:pPr>
+      <w:r>
+        <w:rPr>
+          <w:rFonts w:ascii="Arial" w:hAnsi="Arial" w:cs="Arial"/>
+        </w:rPr>
+        <w:t xml:space="preserve">REACT NAVIGATION. Getting started. </w:t>
+      </w:r>
+      <w:r>
+        <w:rPr>
+          <w:rFonts w:ascii="Arial" w:hAnsi="Arial" w:cs="Arial"/>
+        </w:rPr>
+        <w:t>Disponível</w:t>
+      </w:r>
+      <w:r>
+        <w:rPr>
+          <w:rFonts w:ascii="Arial" w:hAnsi="Arial" w:cs="Arial"/>
+        </w:rPr>
+        <w:t xml:space="preserve"> em: </w:t>
+      </w:r>
+      <w:hyperlink r:id="rId63" w:tgtFrame="_blank" w:history="1">
+        <w:r>
+          <w:rPr>
+            <w:rStyle w:val="Hyperlink"/>
+            <w:rFonts w:ascii="Arial" w:hAnsi="Arial" w:cs="Arial"/>
+          </w:rPr>
+          <w:t>https://reactnavigation.org/docs/getting-started</w:t>
+        </w:r>
+      </w:hyperlink>
+      <w:r>
+        <w:rPr>
+          <w:rFonts w:ascii="Arial" w:hAnsi="Arial" w:cs="Arial"/>
+        </w:rPr>
+        <w:t>. Acesso em: 11 mar. 2020.</w:t>
+      </w:r>
+    </w:p>
+    <w:p>
+      <w:pPr>
+        <w:pStyle w:val="NormalWeb"/>
+        <w:rPr>
+          <w:rFonts w:ascii="Arial" w:hAnsi="Arial" w:cs="Arial"/>
+        </w:rPr>
+      </w:pPr>
+      <w:r>
+        <w:rPr>
+          <w:rFonts w:ascii="Arial" w:hAnsi="Arial" w:cs="Arial"/>
+        </w:rPr>
+        <w:t xml:space="preserve">REACT NAVIGATION. Drawer navigation. </w:t>
+      </w:r>
+      <w:r>
+        <w:rPr>
+          <w:rFonts w:ascii="Arial" w:hAnsi="Arial" w:cs="Arial"/>
+        </w:rPr>
+        <w:t>Disponível</w:t>
+      </w:r>
+      <w:r>
+        <w:rPr>
+          <w:rFonts w:ascii="Arial" w:hAnsi="Arial" w:cs="Arial"/>
+        </w:rPr>
+        <w:t xml:space="preserve"> em: </w:t>
+      </w:r>
+      <w:hyperlink r:id="rId64" w:tgtFrame="_blank" w:history="1">
+        <w:r>
+          <w:rPr>
+            <w:rStyle w:val="Hyperlink"/>
+            <w:rFonts w:ascii="Arial" w:hAnsi="Arial" w:cs="Arial"/>
+          </w:rPr>
+          <w:t>https://reactnavigation.org/docs/drawer-based-navigation</w:t>
+        </w:r>
+      </w:hyperlink>
+      <w:r>
+        <w:rPr>
+          <w:rFonts w:ascii="Arial" w:hAnsi="Arial" w:cs="Arial"/>
+        </w:rPr>
+        <w:t>. Acesso em: 11 mar. 2020.</w:t>
+      </w:r>
+    </w:p>
+    <w:p>
+      <w:pPr>
+        <w:pStyle w:val="NormalWeb"/>
+        <w:rPr>
+          <w:rFonts w:ascii="Arial" w:hAnsi="Arial" w:cs="Arial"/>
+        </w:rPr>
+      </w:pPr>
+      <w:r>
+        <w:rPr>
+          <w:rFonts w:ascii="Arial" w:hAnsi="Arial" w:cs="Arial"/>
+        </w:rPr>
+        <w:lastRenderedPageBreak/>
+        <w:t xml:space="preserve">EXPO DOCUMENTATION. AsyncStorage. </w:t>
+      </w:r>
+      <w:r>
+        <w:rPr>
+          <w:rFonts w:ascii="Arial" w:hAnsi="Arial" w:cs="Arial"/>
+        </w:rPr>
+        <w:t>Disponível</w:t>
+      </w:r>
+      <w:r>
+        <w:rPr>
+          <w:rFonts w:ascii="Arial" w:hAnsi="Arial" w:cs="Arial"/>
+        </w:rPr>
+        <w:t xml:space="preserve"> em:</w:t>
+      </w:r>
+      <w:r>
+        <w:rPr>
+          <w:rFonts w:ascii="Arial" w:hAnsi="Arial" w:cs="Arial"/>
+        </w:rPr>
+        <w:br/>
+      </w:r>
+      <w:hyperlink r:id="rId65" w:tgtFrame="_blank" w:history="1">
+        <w:r>
+          <w:rPr>
+            <w:rStyle w:val="Hyperlink"/>
+            <w:rFonts w:ascii="Arial" w:hAnsi="Arial" w:cs="Arial"/>
+          </w:rPr>
+          <w:t>https://docs.expo.io/versions/latest/react-native/asyncstorage/</w:t>
+        </w:r>
+      </w:hyperlink>
+      <w:r>
+        <w:rPr>
+          <w:rFonts w:ascii="Arial" w:hAnsi="Arial" w:cs="Arial"/>
+        </w:rPr>
+        <w:t>. Acesso em: 21 mar. 2020.</w:t>
+      </w:r>
+    </w:p>
+    <w:p>
+      <w:pPr>
+        <w:pStyle w:val="NormalWeb"/>
+        <w:rPr>
+          <w:rFonts w:ascii="Arial" w:hAnsi="Arial" w:cs="Arial"/>
+        </w:rPr>
+      </w:pPr>
+      <w:r>
+        <w:rPr>
+          <w:rFonts w:ascii="Arial" w:hAnsi="Arial" w:cs="Arial"/>
+        </w:rPr>
+        <w:t xml:space="preserve">MEDIUM. Converting Stateless React Class-Based Components to Pure Functions. </w:t>
+      </w:r>
+      <w:r>
+        <w:rPr>
+          <w:rFonts w:ascii="Arial" w:hAnsi="Arial" w:cs="Arial"/>
+        </w:rPr>
+        <w:t>Disponível</w:t>
+      </w:r>
+      <w:r>
+        <w:rPr>
+          <w:rFonts w:ascii="Arial" w:hAnsi="Arial" w:cs="Arial"/>
+        </w:rPr>
+        <w:t xml:space="preserve"> em: </w:t>
+      </w:r>
+      <w:hyperlink r:id="rId66" w:tgtFrame="_blank" w:history="1">
+        <w:r>
+          <w:rPr>
+            <w:rStyle w:val="Hyperlink"/>
+            <w:rFonts w:ascii="Arial" w:hAnsi="Arial" w:cs="Arial"/>
+          </w:rPr>
+          <w:t>https://medium.com/@justintulk/converting-stateless-react-components-to-pure-functions-542cd5ad3866</w:t>
+        </w:r>
+      </w:hyperlink>
+      <w:r>
+        <w:rPr>
+          <w:rFonts w:ascii="Arial" w:hAnsi="Arial" w:cs="Arial"/>
+        </w:rPr>
+        <w:t>. Acesso em: 18 mar. 2020.</w:t>
+      </w:r>
+    </w:p>
+    <w:p>
+      <w:pPr>
+        <w:pStyle w:val="NormalWeb"/>
+        <w:rPr>
+          <w:rFonts w:ascii="Arial" w:hAnsi="Arial" w:cs="Arial"/>
+        </w:rPr>
+      </w:pPr>
+      <w:r>
+        <w:rPr>
+          <w:rFonts w:ascii="Arial" w:hAnsi="Arial" w:cs="Arial"/>
+        </w:rPr>
+        <w:t xml:space="preserve">ROCKETSEAT. Autenticação JWT no React Native com API REST em NodeJS. </w:t>
+      </w:r>
+      <w:r>
+        <w:rPr>
+          <w:rFonts w:ascii="Arial" w:hAnsi="Arial" w:cs="Arial"/>
+        </w:rPr>
+        <w:t>Disponível</w:t>
+      </w:r>
+      <w:r>
+        <w:rPr>
+          <w:rFonts w:ascii="Arial" w:hAnsi="Arial" w:cs="Arial"/>
+        </w:rPr>
+        <w:t xml:space="preserve"> em: </w:t>
+      </w:r>
+      <w:hyperlink r:id="rId67" w:tgtFrame="_blank" w:history="1">
+        <w:r>
+          <w:rPr>
+            <w:rStyle w:val="Hyperlink"/>
+            <w:rFonts w:ascii="Arial" w:hAnsi="Arial" w:cs="Arial"/>
+          </w:rPr>
+          <w:t>https://blog.rocketseat.com.br/autenticacao-react-native-nodejs/</w:t>
+        </w:r>
+      </w:hyperlink>
+      <w:r>
+        <w:rPr>
+          <w:rFonts w:ascii="Arial" w:hAnsi="Arial" w:cs="Arial"/>
+        </w:rPr>
+        <w:t>. Acesso em: 22 mar. 2020.</w:t>
+      </w:r>
+    </w:p>
+    <w:p>
+      <w:pPr>
+        <w:pStyle w:val="NormalWeb"/>
+        <w:rPr>
+          <w:rFonts w:ascii="Arial" w:hAnsi="Arial" w:cs="Arial"/>
+        </w:rPr>
+      </w:pPr>
+      <w:r>
+        <w:rPr>
+          <w:rFonts w:ascii="Arial" w:hAnsi="Arial" w:cs="Arial"/>
+        </w:rPr>
+        <w:t xml:space="preserve">ROCKETSEAT. Fluxo de autenticação com Token JWT no React Native. </w:t>
+      </w:r>
+      <w:r>
+        <w:rPr>
+          <w:rFonts w:ascii="Arial" w:hAnsi="Arial" w:cs="Arial"/>
+        </w:rPr>
+        <w:t>Disponível</w:t>
+      </w:r>
+      <w:r>
+        <w:rPr>
+          <w:rFonts w:ascii="Arial" w:hAnsi="Arial" w:cs="Arial"/>
+        </w:rPr>
+        <w:t xml:space="preserve"> em: </w:t>
+      </w:r>
+      <w:hyperlink r:id="rId68" w:tgtFrame="_blank" w:history="1">
+        <w:r>
+          <w:rPr>
+            <w:rStyle w:val="Hyperlink"/>
+            <w:rFonts w:ascii="Arial" w:hAnsi="Arial" w:cs="Arial"/>
+          </w:rPr>
+          <w:t>https://blog.rocketseat.com.br/fluxo-de-autenticacao-com-react-native/</w:t>
+        </w:r>
+      </w:hyperlink>
+      <w:r>
+        <w:rPr>
+          <w:rFonts w:ascii="Arial" w:hAnsi="Arial" w:cs="Arial"/>
+        </w:rPr>
+        <w:t>. Acesso em: 22 mar. 2020.</w:t>
+      </w:r>
+    </w:p>
+    <w:p>
+      <w:pPr>
+        <w:pStyle w:val="NormalWeb"/>
+        <w:rPr>
+          <w:rFonts w:ascii="Arial" w:hAnsi="Arial" w:cs="Arial"/>
+        </w:rPr>
+      </w:pPr>
+      <w:r>
+        <w:rPr>
+          <w:rFonts w:ascii="Arial" w:hAnsi="Arial" w:cs="Arial"/>
+        </w:rPr>
+        <w:t xml:space="preserve">GITHUB. Axios-catch-error. </w:t>
+      </w:r>
+      <w:r>
+        <w:rPr>
+          <w:rFonts w:ascii="Arial" w:hAnsi="Arial" w:cs="Arial"/>
+        </w:rPr>
+        <w:t>Disponível</w:t>
+      </w:r>
+      <w:r>
+        <w:rPr>
+          <w:rFonts w:ascii="Arial" w:hAnsi="Arial" w:cs="Arial"/>
+        </w:rPr>
+        <w:t xml:space="preserve"> em: </w:t>
+      </w:r>
+      <w:hyperlink r:id="rId69" w:tgtFrame="_blank" w:history="1">
+        <w:r>
+          <w:rPr>
+            <w:rStyle w:val="Hyperlink"/>
+            <w:rFonts w:ascii="Arial" w:hAnsi="Arial" w:cs="Arial"/>
+          </w:rPr>
+          <w:t>https://gist.github.com/fgilio/230ccd514e9381fafa51608fcf137253</w:t>
+        </w:r>
+      </w:hyperlink>
+      <w:r>
+        <w:rPr>
+          <w:rFonts w:ascii="Arial" w:hAnsi="Arial" w:cs="Arial"/>
+        </w:rPr>
+        <w:t>. Acesso em: 23 mar. 2020.</w:t>
+      </w:r>
+    </w:p>
+    <w:p>
+      <w:pPr>
+        <w:pStyle w:val="NormalWeb"/>
+        <w:rPr>
+          <w:rFonts w:ascii="Arial" w:hAnsi="Arial" w:cs="Arial"/>
+        </w:rPr>
+      </w:pPr>
+      <w:r>
+        <w:rPr>
+          <w:rFonts w:ascii="Arial" w:hAnsi="Arial" w:cs="Arial"/>
+        </w:rPr>
+        <w:t xml:space="preserve">ROCKETSEAT. [API NodeJS + Express + Mongo] Autenticação | Diego Fernandes. </w:t>
+      </w:r>
+      <w:r>
+        <w:rPr>
+          <w:rFonts w:ascii="Arial" w:hAnsi="Arial" w:cs="Arial"/>
+        </w:rPr>
+        <w:t>Disponível</w:t>
+      </w:r>
+      <w:r>
+        <w:rPr>
+          <w:rFonts w:ascii="Arial" w:hAnsi="Arial" w:cs="Arial"/>
+        </w:rPr>
+        <w:t xml:space="preserve"> em: </w:t>
+      </w:r>
+      <w:hyperlink r:id="rId70" w:tgtFrame="_blank" w:history="1">
+        <w:r>
+          <w:rPr>
+            <w:rStyle w:val="Hyperlink"/>
+            <w:rFonts w:ascii="Arial" w:hAnsi="Arial" w:cs="Arial"/>
+          </w:rPr>
+          <w:t>https://www.youtube.com/watch?v=KKTX1l3sZGk</w:t>
+        </w:r>
+      </w:hyperlink>
+      <w:r>
+        <w:rPr>
+          <w:rFonts w:ascii="Arial" w:hAnsi="Arial" w:cs="Arial"/>
+        </w:rPr>
+        <w:t>. Acesso em: 22 mar. 2020.</w:t>
+      </w:r>
+    </w:p>
+    <w:p>
+      <w:pPr>
+        <w:pStyle w:val="NormalWeb"/>
+        <w:rPr>
+          <w:rFonts w:ascii="Arial" w:hAnsi="Arial" w:cs="Arial"/>
+        </w:rPr>
+      </w:pPr>
+      <w:r>
+        <w:rPr>
+          <w:rFonts w:ascii="Arial" w:hAnsi="Arial" w:cs="Arial"/>
+        </w:rPr>
+        <w:t xml:space="preserve">CODARME. Gerenciando Autenticação com Context API no React Native. </w:t>
+      </w:r>
+      <w:r>
+        <w:rPr>
+          <w:rFonts w:ascii="Arial" w:hAnsi="Arial" w:cs="Arial"/>
+        </w:rPr>
+        <w:t>Disponível</w:t>
+      </w:r>
+      <w:r>
+        <w:rPr>
+          <w:rFonts w:ascii="Arial" w:hAnsi="Arial" w:cs="Arial"/>
+        </w:rPr>
+        <w:t xml:space="preserve"> em: </w:t>
+      </w:r>
+      <w:hyperlink r:id="rId71" w:tgtFrame="_blank" w:history="1">
+        <w:r>
+          <w:rPr>
+            <w:rStyle w:val="Hyperlink"/>
+            <w:rFonts w:ascii="Arial" w:hAnsi="Arial" w:cs="Arial"/>
+          </w:rPr>
+          <w:t>https://www.youtube.com/watch?v=gsJ6krEJTGM&amp;t=</w:t>
+        </w:r>
+      </w:hyperlink>
+      <w:r>
+        <w:rPr>
+          <w:rFonts w:ascii="Arial" w:hAnsi="Arial" w:cs="Arial"/>
+        </w:rPr>
+        <w:t>. Acesso em: 21 mar. 2020..</w:t>
+      </w:r>
+    </w:p>
+    <w:p>
+      <w:pPr>
+        <w:rPr>
+          <w:rFonts w:ascii="Arial" w:hAnsi="Arial" w:cs="Arial"/>
+          <w:sz w:val="24"/>
+          <w:szCs w:val="24"/>
+        </w:rPr>
+      </w:pPr>
+    </w:p>
+    <w:p>
       <w:r>
         <w:br w:type="page"/>
       </w:r>
@@ -14938,9 +14041,9 @@
       </w:pPr>
     </w:p>
     <w:sectPr>
-      <w:headerReference w:type="even" r:id="rId63"/>
-      <w:headerReference w:type="default" r:id="rId64"/>
-      <w:footerReference w:type="default" r:id="rId65"/>
+      <w:headerReference w:type="even" r:id="rId72"/>
+      <w:headerReference w:type="default" r:id="rId73"/>
+      <w:footerReference w:type="default" r:id="rId74"/>
       <w:pgSz w:w="11906" w:h="16838" w:code="9"/>
       <w:pgMar w:top="1701" w:right="1134" w:bottom="1134" w:left="1701" w:header="709" w:footer="709" w:gutter="284"/>
       <w:cols w:space="708"/>
@@ -19320,6 +18423,23 @@
       <w:color w:val="243F60" w:themeColor="accent1" w:themeShade="7F"/>
       <w:sz w:val="24"/>
       <w:szCs w:val="24"/>
+    </w:rPr>
+  </w:style>
+  <w:style w:type="paragraph" w:styleId="NormalWeb">
+    <w:name w:val="Normal (Web)"/>
+    <w:basedOn w:val="Normal"/>
+    <w:uiPriority w:val="99"/>
+    <w:semiHidden/>
+    <w:unhideWhenUsed/>
+    <w:rsid w:val="00A22A1F"/>
+    <w:pPr>
+      <w:spacing w:before="100" w:beforeAutospacing="1" w:after="100" w:afterAutospacing="1" w:line="240" w:lineRule="auto"/>
+    </w:pPr>
+    <w:rPr>
+      <w:rFonts w:ascii="Times New Roman" w:eastAsia="Times New Roman" w:hAnsi="Times New Roman" w:cs="Times New Roman"/>
+      <w:sz w:val="24"/>
+      <w:szCs w:val="24"/>
+      <w:lang w:eastAsia="pt-BR"/>
     </w:rPr>
   </w:style>
 </w:styles>
@@ -22840,7 +21960,7 @@
 </file>
 
 <file path=customXml/itemProps1.xml><?xml version="1.0" encoding="utf-8"?>
-<ds:datastoreItem xmlns:ds="http://schemas.openxmlformats.org/officeDocument/2006/customXml" ds:itemID="{04426E13-D528-4A43-BEE0-3248DC0488EB}">
+<ds:datastoreItem xmlns:ds="http://schemas.openxmlformats.org/officeDocument/2006/customXml" ds:itemID="{779BEE82-3CB7-4CCD-873A-4B78ABC45E20}">
   <ds:schemaRefs>
     <ds:schemaRef ds:uri="http://schemas.openxmlformats.org/officeDocument/2006/bibliography"/>
   </ds:schemaRefs>

</xml_diff>

<commit_message>
Adição da retrospectiva do kanban
</commit_message>
<xml_diff>
--- a/documentacao/Documentacao_atualizada.docx
+++ b/documentacao/Documentacao_atualizada.docx
@@ -9421,23 +9421,7 @@
           <w:sz w:val="24"/>
           <w:szCs w:val="24"/>
         </w:rPr>
-        <w:t xml:space="preserve">Realizar intensas pesquisas e recorrer dúvidas para pessoas com experiência na devida </w:t>
-      </w:r>
-      <w:r>
-        <w:rPr>
-          <w:rFonts w:ascii="Arial" w:hAnsi="Arial" w:cs="Arial"/>
-          <w:sz w:val="24"/>
-          <w:szCs w:val="24"/>
-        </w:rPr>
-        <w:t>tecnologia</w:t>
-      </w:r>
-      <w:r>
-        <w:rPr>
-          <w:rFonts w:ascii="Arial" w:hAnsi="Arial" w:cs="Arial"/>
-          <w:sz w:val="24"/>
-          <w:szCs w:val="24"/>
-        </w:rPr>
-        <w:t>.</w:t>
+        <w:t>Realizar intensas pesquisas e recorrer dúvidas para pessoas com experiência na devida tecnologia.</w:t>
       </w:r>
     </w:p>
     <w:p>
@@ -10033,7 +10017,7 @@
           <v:shape id="_x0000_i1025" type="#_x0000_t75" style="width:309pt;height:515.25pt" o:ole="">
             <v:imagedata r:id="rId20" o:title=""/>
           </v:shape>
-          <o:OLEObject Type="Embed" ProgID="Visio.Drawing.15" ShapeID="_x0000_i1025" DrawAspect="Content" ObjectID="_1646578493" r:id="rId21"/>
+          <o:OLEObject Type="Embed" ProgID="Visio.Drawing.15" ShapeID="_x0000_i1025" DrawAspect="Content" ObjectID="_1646585473" r:id="rId21"/>
         </w:object>
       </w:r>
     </w:p>
@@ -10068,7 +10052,7 @@
           <v:shape id="_x0000_i1026" type="#_x0000_t75" style="width:327pt;height:443.25pt" o:ole="">
             <v:imagedata r:id="rId22" o:title=""/>
           </v:shape>
-          <o:OLEObject Type="Embed" ProgID="Visio.Drawing.15" ShapeID="_x0000_i1026" DrawAspect="Content" ObjectID="_1646578494" r:id="rId23"/>
+          <o:OLEObject Type="Embed" ProgID="Visio.Drawing.15" ShapeID="_x0000_i1026" DrawAspect="Content" ObjectID="_1646585474" r:id="rId23"/>
         </w:object>
       </w:r>
     </w:p>
@@ -10102,7 +10086,7 @@
           <v:shape id="_x0000_i1027" type="#_x0000_t75" style="width:387pt;height:504.75pt" o:ole="">
             <v:imagedata r:id="rId24" o:title=""/>
           </v:shape>
-          <o:OLEObject Type="Embed" ProgID="Visio.Drawing.15" ShapeID="_x0000_i1027" DrawAspect="Content" ObjectID="_1646578495" r:id="rId25"/>
+          <o:OLEObject Type="Embed" ProgID="Visio.Drawing.15" ShapeID="_x0000_i1027" DrawAspect="Content" ObjectID="_1646585475" r:id="rId25"/>
         </w:object>
       </w:r>
     </w:p>
@@ -10570,16 +10554,13 @@
       </w:pPr>
       <w:r>
         <w:rPr>
-          <w:rFonts w:ascii="Arial" w:hAnsi="Arial" w:cs="Arial"/>
           <w:noProof/>
-          <w:szCs w:val="24"/>
-          <w:lang w:eastAsia="pt-BR"/>
         </w:rPr>
         <w:drawing>
-          <wp:inline distT="0" distB="0" distL="0" distR="0" wp14:anchorId="3AF2AA70" wp14:editId="59F29B99">
-            <wp:extent cx="5579745" cy="2439670"/>
+          <wp:inline distT="0" distB="0" distL="0" distR="0" wp14:anchorId="2F049359" wp14:editId="2D16081B">
+            <wp:extent cx="5579745" cy="2519680"/>
             <wp:effectExtent l="0" t="0" r="1905" b="0"/>
-            <wp:docPr id="23" name="Imagem 23"/>
+            <wp:docPr id="16" name="Imagem 16"/>
             <wp:cNvGraphicFramePr>
               <a:graphicFrameLocks xmlns:a="http://schemas.openxmlformats.org/drawingml/2006/main" noChangeAspect="1"/>
             </wp:cNvGraphicFramePr>
@@ -10587,7 +10568,7 @@
               <a:graphicData uri="http://schemas.openxmlformats.org/drawingml/2006/picture">
                 <pic:pic xmlns:pic="http://schemas.openxmlformats.org/drawingml/2006/picture">
                   <pic:nvPicPr>
-                    <pic:cNvPr id="23" name="29CCE28.tmp"/>
+                    <pic:cNvPr id="16" name="91C6444.tmp"/>
                     <pic:cNvPicPr/>
                   </pic:nvPicPr>
                   <pic:blipFill>
@@ -10605,7 +10586,7 @@
                   <pic:spPr>
                     <a:xfrm>
                       <a:off x="0" y="0"/>
-                      <a:ext cx="5579745" cy="2439670"/>
+                      <a:ext cx="5579745" cy="2519680"/>
                     </a:xfrm>
                     <a:prstGeom prst="rect">
                       <a:avLst/>
@@ -10646,13 +10627,12 @@
       <w:r>
         <w:rPr>
           <w:noProof/>
-          <w:lang w:eastAsia="pt-BR"/>
         </w:rPr>
         <w:drawing>
-          <wp:inline distT="0" distB="0" distL="0" distR="0" wp14:anchorId="5BAE85D9" wp14:editId="2CDBB1C2">
-            <wp:extent cx="5579745" cy="1125855"/>
+          <wp:inline distT="0" distB="0" distL="0" distR="0" wp14:anchorId="4724C002" wp14:editId="632F3918">
+            <wp:extent cx="5579745" cy="1108710"/>
             <wp:effectExtent l="0" t="0" r="1905" b="0"/>
-            <wp:docPr id="24" name="Imagem 24"/>
+            <wp:docPr id="17" name="Imagem 17"/>
             <wp:cNvGraphicFramePr>
               <a:graphicFrameLocks xmlns:a="http://schemas.openxmlformats.org/drawingml/2006/main" noChangeAspect="1"/>
             </wp:cNvGraphicFramePr>
@@ -10660,7 +10640,7 @@
               <a:graphicData uri="http://schemas.openxmlformats.org/drawingml/2006/picture">
                 <pic:pic xmlns:pic="http://schemas.openxmlformats.org/drawingml/2006/picture">
                   <pic:nvPicPr>
-                    <pic:cNvPr id="24" name="29CDDE9.tmp"/>
+                    <pic:cNvPr id="17" name="91C717F.tmp"/>
                     <pic:cNvPicPr/>
                   </pic:nvPicPr>
                   <pic:blipFill>
@@ -10678,7 +10658,7 @@
                   <pic:spPr>
                     <a:xfrm>
                       <a:off x="0" y="0"/>
-                      <a:ext cx="5579745" cy="1125855"/>
+                      <a:ext cx="5579745" cy="1108710"/>
                     </a:xfrm>
                     <a:prstGeom prst="rect">
                       <a:avLst/>
@@ -10718,14 +10698,13 @@
       <w:r>
         <w:rPr>
           <w:noProof/>
-          <w:lang w:eastAsia="pt-BR"/>
         </w:rPr>
         <w:lastRenderedPageBreak/>
         <w:drawing>
-          <wp:inline distT="0" distB="0" distL="0" distR="0" wp14:anchorId="29DE452D" wp14:editId="76CDE843">
-            <wp:extent cx="5579745" cy="1229360"/>
-            <wp:effectExtent l="0" t="0" r="1905" b="8890"/>
-            <wp:docPr id="30" name="Imagem 30"/>
+          <wp:inline distT="0" distB="0" distL="0" distR="0" wp14:anchorId="60F05F88" wp14:editId="2747F312">
+            <wp:extent cx="5579745" cy="1238885"/>
+            <wp:effectExtent l="0" t="0" r="1905" b="0"/>
+            <wp:docPr id="18" name="Imagem 18"/>
             <wp:cNvGraphicFramePr>
               <a:graphicFrameLocks xmlns:a="http://schemas.openxmlformats.org/drawingml/2006/main" noChangeAspect="1"/>
             </wp:cNvGraphicFramePr>
@@ -10733,7 +10712,7 @@
               <a:graphicData uri="http://schemas.openxmlformats.org/drawingml/2006/picture">
                 <pic:pic xmlns:pic="http://schemas.openxmlformats.org/drawingml/2006/picture">
                   <pic:nvPicPr>
-                    <pic:cNvPr id="30" name="29C94A5.tmp"/>
+                    <pic:cNvPr id="18" name="91C3695.tmp"/>
                     <pic:cNvPicPr/>
                   </pic:nvPicPr>
                   <pic:blipFill>
@@ -10751,7 +10730,7 @@
                   <pic:spPr>
                     <a:xfrm>
                       <a:off x="0" y="0"/>
-                      <a:ext cx="5579745" cy="1229360"/>
+                      <a:ext cx="5579745" cy="1238885"/>
                     </a:xfrm>
                     <a:prstGeom prst="rect">
                       <a:avLst/>
@@ -10792,13 +10771,12 @@
       <w:r>
         <w:rPr>
           <w:noProof/>
-          <w:lang w:eastAsia="pt-BR"/>
         </w:rPr>
         <w:drawing>
-          <wp:inline distT="0" distB="0" distL="0" distR="0" wp14:anchorId="6356C9BC" wp14:editId="61BC0C2B">
-            <wp:extent cx="5579745" cy="1809750"/>
-            <wp:effectExtent l="0" t="0" r="1905" b="0"/>
-            <wp:docPr id="38" name="Imagem 38"/>
+          <wp:inline distT="0" distB="0" distL="0" distR="0" wp14:anchorId="48C27F43" wp14:editId="0FAD00E2">
+            <wp:extent cx="5579745" cy="1806575"/>
+            <wp:effectExtent l="0" t="0" r="1905" b="3175"/>
+            <wp:docPr id="21" name="Imagem 21"/>
             <wp:cNvGraphicFramePr>
               <a:graphicFrameLocks xmlns:a="http://schemas.openxmlformats.org/drawingml/2006/main" noChangeAspect="1"/>
             </wp:cNvGraphicFramePr>
@@ -10806,7 +10784,7 @@
               <a:graphicData uri="http://schemas.openxmlformats.org/drawingml/2006/picture">
                 <pic:pic xmlns:pic="http://schemas.openxmlformats.org/drawingml/2006/picture">
                   <pic:nvPicPr>
-                    <pic:cNvPr id="38" name="29C68FA.tmp"/>
+                    <pic:cNvPr id="21" name="91CF6DC.tmp"/>
                     <pic:cNvPicPr/>
                   </pic:nvPicPr>
                   <pic:blipFill>
@@ -10824,7 +10802,7 @@
                   <pic:spPr>
                     <a:xfrm>
                       <a:off x="0" y="0"/>
-                      <a:ext cx="5579745" cy="1809750"/>
+                      <a:ext cx="5579745" cy="1806575"/>
                     </a:xfrm>
                     <a:prstGeom prst="rect">
                       <a:avLst/>
@@ -10865,13 +10843,12 @@
       <w:r>
         <w:rPr>
           <w:noProof/>
-          <w:lang w:eastAsia="pt-BR"/>
         </w:rPr>
         <w:drawing>
-          <wp:inline distT="0" distB="0" distL="0" distR="0" wp14:anchorId="0083E989" wp14:editId="47E20239">
-            <wp:extent cx="5579745" cy="2428875"/>
-            <wp:effectExtent l="0" t="0" r="1905" b="9525"/>
-            <wp:docPr id="39" name="Imagem 39"/>
+          <wp:inline distT="0" distB="0" distL="0" distR="0" wp14:anchorId="5678D6BC" wp14:editId="0171C6CE">
+            <wp:extent cx="5579745" cy="2510155"/>
+            <wp:effectExtent l="0" t="0" r="1905" b="4445"/>
+            <wp:docPr id="22" name="Imagem 22"/>
             <wp:cNvGraphicFramePr>
               <a:graphicFrameLocks xmlns:a="http://schemas.openxmlformats.org/drawingml/2006/main" noChangeAspect="1"/>
             </wp:cNvGraphicFramePr>
@@ -10879,7 +10856,7 @@
               <a:graphicData uri="http://schemas.openxmlformats.org/drawingml/2006/picture">
                 <pic:pic xmlns:pic="http://schemas.openxmlformats.org/drawingml/2006/picture">
                   <pic:nvPicPr>
-                    <pic:cNvPr id="39" name="29CD59B.tmp"/>
+                    <pic:cNvPr id="22" name="91C7CD6.tmp"/>
                     <pic:cNvPicPr/>
                   </pic:nvPicPr>
                   <pic:blipFill>
@@ -10897,7 +10874,7 @@
                   <pic:spPr>
                     <a:xfrm>
                       <a:off x="0" y="0"/>
-                      <a:ext cx="5579745" cy="2428875"/>
+                      <a:ext cx="5579745" cy="2510155"/>
                     </a:xfrm>
                     <a:prstGeom prst="rect">
                       <a:avLst/>
@@ -11324,7 +11301,7 @@
           <v:shape id="_x0000_i1028" type="#_x0000_t75" style="width:324.75pt;height:533.25pt" o:ole="">
             <v:imagedata r:id="rId36" o:title=""/>
           </v:shape>
-          <o:OLEObject Type="Embed" ProgID="Visio.Drawing.15" ShapeID="_x0000_i1028" DrawAspect="Content" ObjectID="_1646578496" r:id="rId37"/>
+          <o:OLEObject Type="Embed" ProgID="Visio.Drawing.15" ShapeID="_x0000_i1028" DrawAspect="Content" ObjectID="_1646585476" r:id="rId37"/>
         </w:object>
       </w:r>
     </w:p>
@@ -11369,7 +11346,7 @@
           <v:shape id="_x0000_i1029" type="#_x0000_t75" style="width:370.5pt;height:502.5pt" o:ole="">
             <v:imagedata r:id="rId38" o:title=""/>
           </v:shape>
-          <o:OLEObject Type="Embed" ProgID="Visio.Drawing.15" ShapeID="_x0000_i1029" DrawAspect="Content" ObjectID="_1646578497" r:id="rId39"/>
+          <o:OLEObject Type="Embed" ProgID="Visio.Drawing.15" ShapeID="_x0000_i1029" DrawAspect="Content" ObjectID="_1646585477" r:id="rId39"/>
         </w:object>
       </w:r>
     </w:p>
@@ -11402,7 +11379,7 @@
           <v:shape id="_x0000_i1030" type="#_x0000_t75" style="width:378pt;height:492pt" o:ole="">
             <v:imagedata r:id="rId40" o:title=""/>
           </v:shape>
-          <o:OLEObject Type="Embed" ProgID="Visio.Drawing.15" ShapeID="_x0000_i1030" DrawAspect="Content" ObjectID="_1646578498" r:id="rId41"/>
+          <o:OLEObject Type="Embed" ProgID="Visio.Drawing.15" ShapeID="_x0000_i1030" DrawAspect="Content" ObjectID="_1646585478" r:id="rId41"/>
         </w:object>
       </w:r>
     </w:p>
@@ -11442,8 +11419,6 @@
           <w:szCs w:val="24"/>
         </w:rPr>
       </w:pPr>
-      <w:bookmarkStart w:id="21" w:name="_GoBack"/>
-      <w:bookmarkEnd w:id="21"/>
       <w:r>
         <w:rPr>
           <w:rFonts w:ascii="Arial" w:hAnsi="Arial" w:cs="Arial"/>
@@ -11874,16 +11849,275 @@
     </w:p>
     <w:p>
       <w:r>
-        <w:t xml:space="preserve">(Faz um genérico tipo </w:t>
-      </w:r>
-      <w:r>
-        <w:t>aquele que eu fiz no primeiro sprint, ou seja, faz um trello só seu e coloca os cartões do Sprint backlog (3), cada um de uma cor e ‘detalha’ os esforços necessários para fazer tal tarefa. Resumindo, faz ‘igual’ o do primeiro Sprint, mesmo esquema de dia/semana para não dar B.O</w:t>
-      </w:r>
-      <w:r>
-        <w:t>)</w:t>
-      </w:r>
-      <w:r>
-        <w:t>.</w:t>
+        <w:rPr>
+          <w:noProof/>
+        </w:rPr>
+        <w:drawing>
+          <wp:inline distT="0" distB="0" distL="0" distR="0" wp14:anchorId="4703BB73" wp14:editId="4DB9F7BD">
+            <wp:extent cx="5579745" cy="2942590"/>
+            <wp:effectExtent l="0" t="0" r="1905" b="0"/>
+            <wp:docPr id="25" name="Imagem 25"/>
+            <wp:cNvGraphicFramePr>
+              <a:graphicFrameLocks xmlns:a="http://schemas.openxmlformats.org/drawingml/2006/main" noChangeAspect="1"/>
+            </wp:cNvGraphicFramePr>
+            <a:graphic xmlns:a="http://schemas.openxmlformats.org/drawingml/2006/main">
+              <a:graphicData uri="http://schemas.openxmlformats.org/drawingml/2006/picture">
+                <pic:pic xmlns:pic="http://schemas.openxmlformats.org/drawingml/2006/picture">
+                  <pic:nvPicPr>
+                    <pic:cNvPr id="25" name="91C45EE.tmp"/>
+                    <pic:cNvPicPr/>
+                  </pic:nvPicPr>
+                  <pic:blipFill>
+                    <a:blip r:embed="rId45">
+                      <a:extLst>
+                        <a:ext uri="{28A0092B-C50C-407E-A947-70E740481C1C}">
+                          <a14:useLocalDpi xmlns:a14="http://schemas.microsoft.com/office/drawing/2010/main" val="0"/>
+                        </a:ext>
+                      </a:extLst>
+                    </a:blip>
+                    <a:stretch>
+                      <a:fillRect/>
+                    </a:stretch>
+                  </pic:blipFill>
+                  <pic:spPr>
+                    <a:xfrm>
+                      <a:off x="0" y="0"/>
+                      <a:ext cx="5579745" cy="2942590"/>
+                    </a:xfrm>
+                    <a:prstGeom prst="rect">
+                      <a:avLst/>
+                    </a:prstGeom>
+                  </pic:spPr>
+                </pic:pic>
+              </a:graphicData>
+            </a:graphic>
+          </wp:inline>
+        </w:drawing>
+      </w:r>
+    </w:p>
+    <w:p>
+      <w:pPr>
+        <w:pStyle w:val="Legenda"/>
+        <w:ind w:left="1418"/>
+      </w:pPr>
+      <w:r>
+        <w:t xml:space="preserve">Figura </w:t>
+      </w:r>
+      <w:fldSimple w:instr=" SEQ Figura \* ARABIC ">
+        <w:r>
+          <w:rPr>
+            <w:noProof/>
+          </w:rPr>
+          <w:t>25</w:t>
+        </w:r>
+      </w:fldSimple>
+      <w:r>
+        <w:t xml:space="preserve"> – Kanban: Primeiro dia do segundo Sprint</w:t>
+      </w:r>
+    </w:p>
+    <w:p>
+      <w:r>
+        <w:rPr>
+          <w:noProof/>
+        </w:rPr>
+        <w:drawing>
+          <wp:inline distT="0" distB="0" distL="0" distR="0" wp14:anchorId="64933FA4" wp14:editId="03D1F4D8">
+            <wp:extent cx="5579745" cy="1820545"/>
+            <wp:effectExtent l="0" t="0" r="1905" b="8255"/>
+            <wp:docPr id="26" name="Imagem 26"/>
+            <wp:cNvGraphicFramePr>
+              <a:graphicFrameLocks xmlns:a="http://schemas.openxmlformats.org/drawingml/2006/main" noChangeAspect="1"/>
+            </wp:cNvGraphicFramePr>
+            <a:graphic xmlns:a="http://schemas.openxmlformats.org/drawingml/2006/main">
+              <a:graphicData uri="http://schemas.openxmlformats.org/drawingml/2006/picture">
+                <pic:pic xmlns:pic="http://schemas.openxmlformats.org/drawingml/2006/picture">
+                  <pic:nvPicPr>
+                    <pic:cNvPr id="26" name="91C4097.tmp"/>
+                    <pic:cNvPicPr/>
+                  </pic:nvPicPr>
+                  <pic:blipFill>
+                    <a:blip r:embed="rId46">
+                      <a:extLst>
+                        <a:ext uri="{28A0092B-C50C-407E-A947-70E740481C1C}">
+                          <a14:useLocalDpi xmlns:a14="http://schemas.microsoft.com/office/drawing/2010/main" val="0"/>
+                        </a:ext>
+                      </a:extLst>
+                    </a:blip>
+                    <a:stretch>
+                      <a:fillRect/>
+                    </a:stretch>
+                  </pic:blipFill>
+                  <pic:spPr>
+                    <a:xfrm>
+                      <a:off x="0" y="0"/>
+                      <a:ext cx="5579745" cy="1820545"/>
+                    </a:xfrm>
+                    <a:prstGeom prst="rect">
+                      <a:avLst/>
+                    </a:prstGeom>
+                  </pic:spPr>
+                </pic:pic>
+              </a:graphicData>
+            </a:graphic>
+          </wp:inline>
+        </w:drawing>
+      </w:r>
+    </w:p>
+    <w:p>
+      <w:pPr>
+        <w:pStyle w:val="Legenda"/>
+        <w:ind w:left="709" w:firstLine="709"/>
+      </w:pPr>
+      <w:r>
+        <w:t xml:space="preserve">Figura </w:t>
+      </w:r>
+      <w:fldSimple w:instr=" SEQ Figura \* ARABIC ">
+        <w:r>
+          <w:rPr>
+            <w:noProof/>
+          </w:rPr>
+          <w:t>26</w:t>
+        </w:r>
+      </w:fldSimple>
+      <w:r>
+        <w:t xml:space="preserve"> - Kanban: Primeira semana do segundo Sprint</w:t>
+      </w:r>
+    </w:p>
+    <w:p>
+      <w:r>
+        <w:rPr>
+          <w:noProof/>
+        </w:rPr>
+        <w:lastRenderedPageBreak/>
+        <w:drawing>
+          <wp:inline distT="0" distB="0" distL="0" distR="0" wp14:anchorId="6B412F74" wp14:editId="5AF00FCD">
+            <wp:extent cx="5579745" cy="1326515"/>
+            <wp:effectExtent l="0" t="0" r="1905" b="6985"/>
+            <wp:docPr id="27" name="Imagem 27"/>
+            <wp:cNvGraphicFramePr>
+              <a:graphicFrameLocks xmlns:a="http://schemas.openxmlformats.org/drawingml/2006/main" noChangeAspect="1"/>
+            </wp:cNvGraphicFramePr>
+            <a:graphic xmlns:a="http://schemas.openxmlformats.org/drawingml/2006/main">
+              <a:graphicData uri="http://schemas.openxmlformats.org/drawingml/2006/picture">
+                <pic:pic xmlns:pic="http://schemas.openxmlformats.org/drawingml/2006/picture">
+                  <pic:nvPicPr>
+                    <pic:cNvPr id="27" name="91C28C1.tmp"/>
+                    <pic:cNvPicPr/>
+                  </pic:nvPicPr>
+                  <pic:blipFill>
+                    <a:blip r:embed="rId47">
+                      <a:extLst>
+                        <a:ext uri="{28A0092B-C50C-407E-A947-70E740481C1C}">
+                          <a14:useLocalDpi xmlns:a14="http://schemas.microsoft.com/office/drawing/2010/main" val="0"/>
+                        </a:ext>
+                      </a:extLst>
+                    </a:blip>
+                    <a:stretch>
+                      <a:fillRect/>
+                    </a:stretch>
+                  </pic:blipFill>
+                  <pic:spPr>
+                    <a:xfrm>
+                      <a:off x="0" y="0"/>
+                      <a:ext cx="5579745" cy="1326515"/>
+                    </a:xfrm>
+                    <a:prstGeom prst="rect">
+                      <a:avLst/>
+                    </a:prstGeom>
+                  </pic:spPr>
+                </pic:pic>
+              </a:graphicData>
+            </a:graphic>
+          </wp:inline>
+        </w:drawing>
+      </w:r>
+    </w:p>
+    <w:p>
+      <w:pPr>
+        <w:pStyle w:val="Legenda"/>
+        <w:ind w:left="709" w:firstLine="709"/>
+      </w:pPr>
+      <w:r>
+        <w:t xml:space="preserve">Figura </w:t>
+      </w:r>
+      <w:fldSimple w:instr=" SEQ Figura \* ARABIC ">
+        <w:r>
+          <w:rPr>
+            <w:noProof/>
+          </w:rPr>
+          <w:t>27</w:t>
+        </w:r>
+      </w:fldSimple>
+      <w:r>
+        <w:t xml:space="preserve"> - Kanban: Segunda semana do segundo Sprint</w:t>
+      </w:r>
+    </w:p>
+    <w:p>
+      <w:r>
+        <w:rPr>
+          <w:noProof/>
+        </w:rPr>
+        <w:drawing>
+          <wp:inline distT="0" distB="0" distL="0" distR="0" wp14:anchorId="7C1B03AD" wp14:editId="2E5325FE">
+            <wp:extent cx="5579745" cy="1730375"/>
+            <wp:effectExtent l="0" t="0" r="1905" b="3175"/>
+            <wp:docPr id="28" name="Imagem 28"/>
+            <wp:cNvGraphicFramePr>
+              <a:graphicFrameLocks xmlns:a="http://schemas.openxmlformats.org/drawingml/2006/main" noChangeAspect="1"/>
+            </wp:cNvGraphicFramePr>
+            <a:graphic xmlns:a="http://schemas.openxmlformats.org/drawingml/2006/main">
+              <a:graphicData uri="http://schemas.openxmlformats.org/drawingml/2006/picture">
+                <pic:pic xmlns:pic="http://schemas.openxmlformats.org/drawingml/2006/picture">
+                  <pic:nvPicPr>
+                    <pic:cNvPr id="28" name="91C20AA.tmp"/>
+                    <pic:cNvPicPr/>
+                  </pic:nvPicPr>
+                  <pic:blipFill>
+                    <a:blip r:embed="rId48">
+                      <a:extLst>
+                        <a:ext uri="{28A0092B-C50C-407E-A947-70E740481C1C}">
+                          <a14:useLocalDpi xmlns:a14="http://schemas.microsoft.com/office/drawing/2010/main" val="0"/>
+                        </a:ext>
+                      </a:extLst>
+                    </a:blip>
+                    <a:stretch>
+                      <a:fillRect/>
+                    </a:stretch>
+                  </pic:blipFill>
+                  <pic:spPr>
+                    <a:xfrm>
+                      <a:off x="0" y="0"/>
+                      <a:ext cx="5579745" cy="1730375"/>
+                    </a:xfrm>
+                    <a:prstGeom prst="rect">
+                      <a:avLst/>
+                    </a:prstGeom>
+                  </pic:spPr>
+                </pic:pic>
+              </a:graphicData>
+            </a:graphic>
+          </wp:inline>
+        </w:drawing>
+      </w:r>
+    </w:p>
+    <w:p>
+      <w:pPr>
+        <w:pStyle w:val="Legenda"/>
+        <w:ind w:left="709" w:firstLine="709"/>
+      </w:pPr>
+      <w:r>
+        <w:t xml:space="preserve">Figura </w:t>
+      </w:r>
+      <w:fldSimple w:instr=" SEQ Figura \* ARABIC ">
+        <w:r>
+          <w:rPr>
+            <w:noProof/>
+          </w:rPr>
+          <w:t>28</w:t>
+        </w:r>
+      </w:fldSimple>
+      <w:r>
+        <w:t xml:space="preserve"> - Kanban: Terceira semana do segundo Sprint</w:t>
       </w:r>
     </w:p>
     <w:p/>
@@ -11903,7 +12137,7 @@
           <w:szCs w:val="24"/>
         </w:rPr>
       </w:pPr>
-      <w:bookmarkStart w:id="22" w:name="_Toc14160061"/>
+      <w:bookmarkStart w:id="21" w:name="_Toc14160061"/>
       <w:r>
         <w:rPr>
           <w:rFonts w:ascii="Arial" w:hAnsi="Arial" w:cs="Arial"/>
@@ -11913,7 +12147,7 @@
         </w:rPr>
         <w:t>Modelo de Dados</w:t>
       </w:r>
-      <w:bookmarkEnd w:id="22"/>
+      <w:bookmarkEnd w:id="21"/>
     </w:p>
     <w:p>
       <w:pPr>
@@ -12039,7 +12273,7 @@
           <w:szCs w:val="24"/>
         </w:rPr>
       </w:pPr>
-      <w:bookmarkStart w:id="23" w:name="_Toc14160062"/>
+      <w:bookmarkStart w:id="22" w:name="_Toc14160062"/>
       <w:r>
         <w:rPr>
           <w:rFonts w:ascii="Arial" w:hAnsi="Arial" w:cs="Arial"/>
@@ -12051,7 +12285,7 @@
         <w:lastRenderedPageBreak/>
         <w:t xml:space="preserve">Diagrama </w:t>
       </w:r>
-      <w:bookmarkEnd w:id="23"/>
+      <w:bookmarkEnd w:id="22"/>
       <w:r>
         <w:rPr>
           <w:rFonts w:ascii="Arial" w:hAnsi="Arial" w:cs="Arial"/>
@@ -12115,7 +12349,7 @@
                     <pic:cNvPicPr/>
                   </pic:nvPicPr>
                   <pic:blipFill>
-                    <a:blip r:embed="rId45">
+                    <a:blip r:embed="rId49">
                       <a:extLst>
                         <a:ext uri="{28A0092B-C50C-407E-A947-70E740481C1C}">
                           <a14:useLocalDpi xmlns:a14="http://schemas.microsoft.com/office/drawing/2010/main" val="0"/>
@@ -12155,7 +12389,7 @@
           <w:rPr>
             <w:noProof/>
           </w:rPr>
-          <w:t>25</w:t>
+          <w:t>29</w:t>
         </w:r>
       </w:fldSimple>
       <w:r>
@@ -12189,7 +12423,7 @@
           <w:szCs w:val="24"/>
         </w:rPr>
       </w:pPr>
-      <w:bookmarkStart w:id="24" w:name="_Toc14160063"/>
+      <w:bookmarkStart w:id="23" w:name="_Toc14160063"/>
       <w:r>
         <w:rPr>
           <w:rFonts w:ascii="Arial" w:hAnsi="Arial" w:cs="Arial"/>
@@ -12201,7 +12435,7 @@
         <w:lastRenderedPageBreak/>
         <w:t>Modelo lógico do banco de dados</w:t>
       </w:r>
-      <w:bookmarkEnd w:id="24"/>
+      <w:bookmarkEnd w:id="23"/>
       <w:r>
         <w:rPr>
           <w:rFonts w:ascii="Arial" w:hAnsi="Arial" w:cs="Arial"/>
@@ -12245,9 +12479,9 @@
       <w:r>
         <w:object w:dxaOrig="9660" w:dyaOrig="6796" w14:anchorId="60068DD0">
           <v:shape id="_x0000_i1031" type="#_x0000_t75" style="width:438pt;height:308.25pt" o:ole="">
-            <v:imagedata r:id="rId46" o:title=""/>
+            <v:imagedata r:id="rId50" o:title=""/>
           </v:shape>
-          <o:OLEObject Type="Embed" ProgID="Visio.Drawing.15" ShapeID="_x0000_i1031" DrawAspect="Content" ObjectID="_1646578499" r:id="rId47"/>
+          <o:OLEObject Type="Embed" ProgID="Visio.Drawing.15" ShapeID="_x0000_i1031" DrawAspect="Content" ObjectID="_1646585479" r:id="rId51"/>
         </w:object>
       </w:r>
     </w:p>
@@ -12264,7 +12498,7 @@
           <w:rPr>
             <w:noProof/>
           </w:rPr>
-          <w:t>26</w:t>
+          <w:t>30</w:t>
         </w:r>
       </w:fldSimple>
       <w:r>
@@ -12300,7 +12534,7 @@
           <w:szCs w:val="24"/>
         </w:rPr>
       </w:pPr>
-      <w:bookmarkStart w:id="25" w:name="_Toc14160064"/>
+      <w:bookmarkStart w:id="24" w:name="_Toc14160064"/>
       <w:r>
         <w:rPr>
           <w:rFonts w:ascii="Arial" w:hAnsi="Arial" w:cs="Arial"/>
@@ -12312,7 +12546,7 @@
         <w:lastRenderedPageBreak/>
         <w:t>Dicionário de dados</w:t>
       </w:r>
-      <w:bookmarkEnd w:id="25"/>
+      <w:bookmarkEnd w:id="24"/>
       <w:r>
         <w:rPr>
           <w:rFonts w:ascii="Arial" w:hAnsi="Arial" w:cs="Arial"/>
@@ -12405,7 +12639,7 @@
                     </pic:cNvPicPr>
                   </pic:nvPicPr>
                   <pic:blipFill>
-                    <a:blip r:embed="rId48">
+                    <a:blip r:embed="rId52">
                       <a:extLst>
                         <a:ext uri="{28A0092B-C50C-407E-A947-70E740481C1C}">
                           <a14:useLocalDpi xmlns:a14="http://schemas.microsoft.com/office/drawing/2010/main" val="0"/>
@@ -12454,7 +12688,7 @@
           <w:rPr>
             <w:noProof/>
           </w:rPr>
-          <w:t>27</w:t>
+          <w:t>31</w:t>
         </w:r>
       </w:fldSimple>
       <w:r>
@@ -12510,7 +12744,7 @@
                     </pic:cNvPicPr>
                   </pic:nvPicPr>
                   <pic:blipFill>
-                    <a:blip r:embed="rId49">
+                    <a:blip r:embed="rId53">
                       <a:extLst>
                         <a:ext uri="{28A0092B-C50C-407E-A947-70E740481C1C}">
                           <a14:useLocalDpi xmlns:a14="http://schemas.microsoft.com/office/drawing/2010/main" val="0"/>
@@ -12555,7 +12789,7 @@
           <w:rPr>
             <w:noProof/>
           </w:rPr>
-          <w:t>28</w:t>
+          <w:t>32</w:t>
         </w:r>
       </w:fldSimple>
       <w:r>
@@ -12603,7 +12837,7 @@
                     </pic:cNvPicPr>
                   </pic:nvPicPr>
                   <pic:blipFill>
-                    <a:blip r:embed="rId50">
+                    <a:blip r:embed="rId54">
                       <a:extLst>
                         <a:ext uri="{28A0092B-C50C-407E-A947-70E740481C1C}">
                           <a14:useLocalDpi xmlns:a14="http://schemas.microsoft.com/office/drawing/2010/main" val="0"/>
@@ -12648,7 +12882,7 @@
           <w:rPr>
             <w:noProof/>
           </w:rPr>
-          <w:t>29</w:t>
+          <w:t>33</w:t>
         </w:r>
       </w:fldSimple>
       <w:r>
@@ -12682,7 +12916,7 @@
           <w:lang w:val="en-US"/>
         </w:rPr>
       </w:pPr>
-      <w:bookmarkStart w:id="26" w:name="_Toc14160065"/>
+      <w:bookmarkStart w:id="25" w:name="_Toc14160065"/>
       <w:r>
         <w:rPr>
           <w:rFonts w:ascii="Arial" w:hAnsi="Arial" w:cs="Arial"/>
@@ -12694,7 +12928,7 @@
         <w:lastRenderedPageBreak/>
         <w:t>PRINCIPAIS TELAS DO SISTEMA</w:t>
       </w:r>
-      <w:bookmarkEnd w:id="26"/>
+      <w:bookmarkEnd w:id="25"/>
     </w:p>
     <w:p>
       <w:pPr>
@@ -12742,7 +12976,7 @@
           <w:szCs w:val="24"/>
         </w:rPr>
       </w:pPr>
-      <w:bookmarkStart w:id="27" w:name="_Toc14160066"/>
+      <w:bookmarkStart w:id="26" w:name="_Toc14160066"/>
       <w:r>
         <w:rPr>
           <w:rFonts w:ascii="Arial" w:hAnsi="Arial" w:cs="Arial"/>
@@ -12752,7 +12986,7 @@
         </w:rPr>
         <w:t>CONCLUSÃO</w:t>
       </w:r>
-      <w:bookmarkEnd w:id="27"/>
+      <w:bookmarkEnd w:id="26"/>
     </w:p>
     <w:p>
       <w:pPr>
@@ -12770,8 +13004,8 @@
           <w:szCs w:val="24"/>
         </w:rPr>
       </w:pPr>
-      <w:bookmarkStart w:id="28" w:name="_Toc14160067"/>
-      <w:bookmarkStart w:id="29" w:name="_Toc90215145"/>
+      <w:bookmarkStart w:id="27" w:name="_Toc14160067"/>
+      <w:bookmarkStart w:id="28" w:name="_Toc90215145"/>
       <w:r>
         <w:rPr>
           <w:rFonts w:ascii="Arial" w:hAnsi="Arial" w:cs="Arial"/>
@@ -12781,7 +13015,7 @@
         </w:rPr>
         <w:t>Escreva os resultados obtidos</w:t>
       </w:r>
-      <w:bookmarkEnd w:id="28"/>
+      <w:bookmarkEnd w:id="27"/>
     </w:p>
     <w:p>
       <w:pPr>
@@ -12826,7 +13060,7 @@
           <w:szCs w:val="24"/>
         </w:rPr>
       </w:pPr>
-      <w:bookmarkStart w:id="30" w:name="_Toc14160068"/>
+      <w:bookmarkStart w:id="29" w:name="_Toc14160068"/>
       <w:r>
         <w:rPr>
           <w:rFonts w:ascii="Arial" w:hAnsi="Arial" w:cs="Arial"/>
@@ -12836,9 +13070,9 @@
         </w:rPr>
         <w:t>Constatações</w:t>
       </w:r>
-      <w:bookmarkStart w:id="31" w:name="_Toc90215144"/>
+      <w:bookmarkStart w:id="30" w:name="_Toc90215144"/>
+      <w:bookmarkEnd w:id="28"/>
       <w:bookmarkEnd w:id="29"/>
-      <w:bookmarkEnd w:id="30"/>
       <w:r>
         <w:rPr>
           <w:rFonts w:ascii="Arial" w:hAnsi="Arial" w:cs="Arial"/>
@@ -12849,7 +13083,7 @@
         <w:t xml:space="preserve"> </w:t>
       </w:r>
     </w:p>
-    <w:bookmarkEnd w:id="31"/>
+    <w:bookmarkEnd w:id="30"/>
     <w:p>
       <w:pPr>
         <w:spacing w:line="360" w:lineRule="auto"/>
@@ -12885,8 +13119,8 @@
           <w:szCs w:val="24"/>
         </w:rPr>
       </w:pPr>
-      <w:bookmarkStart w:id="32" w:name="_Toc90215146"/>
-      <w:bookmarkStart w:id="33" w:name="_Toc14160069"/>
+      <w:bookmarkStart w:id="31" w:name="_Toc90215146"/>
+      <w:bookmarkStart w:id="32" w:name="_Toc14160069"/>
       <w:r>
         <w:rPr>
           <w:rFonts w:ascii="Arial" w:hAnsi="Arial" w:cs="Arial"/>
@@ -12905,8 +13139,8 @@
         </w:rPr>
         <w:t>ugestões de possíveis aperfeiçoamentos técnicos</w:t>
       </w:r>
+      <w:bookmarkEnd w:id="31"/>
       <w:bookmarkEnd w:id="32"/>
-      <w:bookmarkEnd w:id="33"/>
       <w:r>
         <w:rPr>
           <w:rFonts w:ascii="Arial" w:hAnsi="Arial" w:cs="Arial"/>
@@ -12982,7 +13216,7 @@
           <w:szCs w:val="24"/>
         </w:rPr>
       </w:pPr>
-      <w:bookmarkStart w:id="34" w:name="_Toc14160070"/>
+      <w:bookmarkStart w:id="33" w:name="_Toc14160070"/>
       <w:r>
         <w:rPr>
           <w:rFonts w:ascii="Arial" w:hAnsi="Arial" w:cs="Arial"/>
@@ -12993,7 +13227,7 @@
         <w:lastRenderedPageBreak/>
         <w:t>REFERÊNCIAS</w:t>
       </w:r>
-      <w:bookmarkEnd w:id="34"/>
+      <w:bookmarkEnd w:id="33"/>
     </w:p>
     <w:p>
       <w:pPr>
@@ -13011,7 +13245,7 @@
         </w:rPr>
         <w:t>NODEJS. API Reference Documentation. Disponível em: &lt;</w:t>
       </w:r>
-      <w:hyperlink r:id="rId51" w:history="1">
+      <w:hyperlink r:id="rId55" w:history="1">
         <w:r>
           <w:rPr>
             <w:rStyle w:val="Hyperlink"/>
@@ -13047,7 +13281,7 @@
         </w:rPr>
         <w:t>MONGODB. MongoDB Community Server. Disponível em: &lt;</w:t>
       </w:r>
-      <w:hyperlink r:id="rId52" w:history="1">
+      <w:hyperlink r:id="rId56" w:history="1">
         <w:r>
           <w:rPr>
             <w:rStyle w:val="Hyperlink"/>
@@ -13092,7 +13326,7 @@
         <w:tab/>
         <w:t>Componentes e Props. Disponível em: &lt;</w:t>
       </w:r>
-      <w:hyperlink r:id="rId53" w:history="1">
+      <w:hyperlink r:id="rId57" w:history="1">
         <w:r>
           <w:rPr>
             <w:rStyle w:val="Hyperlink"/>
@@ -13144,7 +13378,7 @@
         </w:rPr>
         <w:t>. Disponível em: &lt;</w:t>
       </w:r>
-      <w:hyperlink r:id="rId54" w:history="1">
+      <w:hyperlink r:id="rId58" w:history="1">
         <w:r>
           <w:rPr>
             <w:rStyle w:val="Hyperlink"/>
@@ -13180,7 +13414,7 @@
         </w:rPr>
         <w:t xml:space="preserve">REACT ROUTER DOM. Redirect. Disponível em: &lt; </w:t>
       </w:r>
-      <w:hyperlink r:id="rId55" w:history="1">
+      <w:hyperlink r:id="rId59" w:history="1">
         <w:r>
           <w:rPr>
             <w:rStyle w:val="Hyperlink"/>
@@ -13216,7 +13450,7 @@
         </w:rPr>
         <w:t xml:space="preserve">REACT ICONS. Font Awesome. Disponível em: &lt; </w:t>
       </w:r>
-      <w:hyperlink r:id="rId56" w:anchor="/" w:history="1">
+      <w:hyperlink r:id="rId60" w:anchor="/" w:history="1">
         <w:r>
           <w:rPr>
             <w:rStyle w:val="Hyperlink"/>
@@ -13252,7 +13486,7 @@
         </w:rPr>
         <w:t xml:space="preserve">GITHUB. Cep-promise. Disponível em: &lt; </w:t>
       </w:r>
-      <w:hyperlink r:id="rId57" w:history="1">
+      <w:hyperlink r:id="rId61" w:history="1">
         <w:r>
           <w:rPr>
             <w:rStyle w:val="Hyperlink"/>
@@ -13288,7 +13522,7 @@
         </w:rPr>
         <w:t>REACT NATIVE. Getting Started. Disponível em: &lt;</w:t>
       </w:r>
-      <w:hyperlink r:id="rId58" w:history="1">
+      <w:hyperlink r:id="rId62" w:history="1">
         <w:r>
           <w:rPr>
             <w:rStyle w:val="Hyperlink"/>
@@ -13324,7 +13558,7 @@
         </w:rPr>
         <w:t>REACT NATIVE. Text Input. Disponível em: &lt;</w:t>
       </w:r>
-      <w:hyperlink r:id="rId59" w:history="1">
+      <w:hyperlink r:id="rId63" w:history="1">
         <w:r>
           <w:rPr>
             <w:rStyle w:val="Hyperlink"/>
@@ -13369,7 +13603,7 @@
         </w:rPr>
         <w:t>Como organizar estilos no React Native. Disponível em: &lt;</w:t>
       </w:r>
-      <w:hyperlink r:id="rId60" w:history="1">
+      <w:hyperlink r:id="rId64" w:history="1">
         <w:r>
           <w:rPr>
             <w:rStyle w:val="Hyperlink"/>
@@ -13405,7 +13639,7 @@
         </w:rPr>
         <w:t>PROPROGRAMMING101. React Native: Custom navigation Transitions. Disponível em: &lt;</w:t>
       </w:r>
-      <w:hyperlink r:id="rId61" w:history="1">
+      <w:hyperlink r:id="rId65" w:history="1">
         <w:r>
           <w:rPr>
             <w:rStyle w:val="Hyperlink"/>
@@ -13441,7 +13675,7 @@
         </w:rPr>
         <w:t>REACT NAVIGATION. Configuring the header bar. Disponível em: &lt;</w:t>
       </w:r>
-      <w:hyperlink r:id="rId62" w:history="1">
+      <w:hyperlink r:id="rId66" w:history="1">
         <w:r>
           <w:rPr>
             <w:rStyle w:val="Hyperlink"/>
@@ -13486,7 +13720,7 @@
         </w:rPr>
         <w:t xml:space="preserve"> em: </w:t>
       </w:r>
-      <w:hyperlink r:id="rId63" w:tgtFrame="_blank" w:history="1">
+      <w:hyperlink r:id="rId67" w:tgtFrame="_blank" w:history="1">
         <w:r>
           <w:rPr>
             <w:rStyle w:val="Hyperlink"/>
@@ -13527,7 +13761,7 @@
         </w:rPr>
         <w:t xml:space="preserve"> em: </w:t>
       </w:r>
-      <w:hyperlink r:id="rId64" w:tgtFrame="_blank" w:history="1">
+      <w:hyperlink r:id="rId68" w:tgtFrame="_blank" w:history="1">
         <w:r>
           <w:rPr>
             <w:rStyle w:val="Hyperlink"/>
@@ -13575,7 +13809,7 @@
         </w:rPr>
         <w:br/>
       </w:r>
-      <w:hyperlink r:id="rId65" w:tgtFrame="_blank" w:history="1">
+      <w:hyperlink r:id="rId69" w:tgtFrame="_blank" w:history="1">
         <w:r>
           <w:rPr>
             <w:rStyle w:val="Hyperlink"/>
@@ -13616,7 +13850,7 @@
         </w:rPr>
         <w:t xml:space="preserve"> em: </w:t>
       </w:r>
-      <w:hyperlink r:id="rId66" w:tgtFrame="_blank" w:history="1">
+      <w:hyperlink r:id="rId70" w:tgtFrame="_blank" w:history="1">
         <w:r>
           <w:rPr>
             <w:rStyle w:val="Hyperlink"/>
@@ -13657,7 +13891,7 @@
         </w:rPr>
         <w:t xml:space="preserve"> em: </w:t>
       </w:r>
-      <w:hyperlink r:id="rId67" w:tgtFrame="_blank" w:history="1">
+      <w:hyperlink r:id="rId71" w:tgtFrame="_blank" w:history="1">
         <w:r>
           <w:rPr>
             <w:rStyle w:val="Hyperlink"/>
@@ -13698,7 +13932,7 @@
         </w:rPr>
         <w:t xml:space="preserve"> em: </w:t>
       </w:r>
-      <w:hyperlink r:id="rId68" w:tgtFrame="_blank" w:history="1">
+      <w:hyperlink r:id="rId72" w:tgtFrame="_blank" w:history="1">
         <w:r>
           <w:rPr>
             <w:rStyle w:val="Hyperlink"/>
@@ -13739,7 +13973,7 @@
         </w:rPr>
         <w:t xml:space="preserve"> em: </w:t>
       </w:r>
-      <w:hyperlink r:id="rId69" w:tgtFrame="_blank" w:history="1">
+      <w:hyperlink r:id="rId73" w:tgtFrame="_blank" w:history="1">
         <w:r>
           <w:rPr>
             <w:rStyle w:val="Hyperlink"/>
@@ -13780,7 +14014,7 @@
         </w:rPr>
         <w:t xml:space="preserve"> em: </w:t>
       </w:r>
-      <w:hyperlink r:id="rId70" w:tgtFrame="_blank" w:history="1">
+      <w:hyperlink r:id="rId74" w:tgtFrame="_blank" w:history="1">
         <w:r>
           <w:rPr>
             <w:rStyle w:val="Hyperlink"/>
@@ -13821,7 +14055,7 @@
         </w:rPr>
         <w:t xml:space="preserve"> em: </w:t>
       </w:r>
-      <w:hyperlink r:id="rId71" w:tgtFrame="_blank" w:history="1">
+      <w:hyperlink r:id="rId75" w:tgtFrame="_blank" w:history="1">
         <w:r>
           <w:rPr>
             <w:rStyle w:val="Hyperlink"/>
@@ -13834,7 +14068,15 @@
         <w:rPr>
           <w:rFonts w:ascii="Arial" w:hAnsi="Arial" w:cs="Arial"/>
         </w:rPr>
-        <w:t>. Acesso em: 21 mar. 2020..</w:t>
+        <w:t xml:space="preserve">. Acesso em: 21 mar. </w:t>
+      </w:r>
+      <w:bookmarkStart w:id="34" w:name="_GoBack"/>
+      <w:bookmarkEnd w:id="34"/>
+      <w:r>
+        <w:rPr>
+          <w:rFonts w:ascii="Arial" w:hAnsi="Arial" w:cs="Arial"/>
+        </w:rPr>
+        <w:t>2020.</w:t>
       </w:r>
     </w:p>
     <w:p>
@@ -14041,9 +14283,9 @@
       </w:pPr>
     </w:p>
     <w:sectPr>
-      <w:headerReference w:type="even" r:id="rId72"/>
-      <w:headerReference w:type="default" r:id="rId73"/>
-      <w:footerReference w:type="default" r:id="rId74"/>
+      <w:headerReference w:type="even" r:id="rId76"/>
+      <w:headerReference w:type="default" r:id="rId77"/>
+      <w:footerReference w:type="default" r:id="rId78"/>
       <w:pgSz w:w="11906" w:h="16838" w:code="9"/>
       <w:pgMar w:top="1701" w:right="1134" w:bottom="1134" w:left="1701" w:header="709" w:footer="709" w:gutter="284"/>
       <w:cols w:space="708"/>
@@ -21960,7 +22202,7 @@
 </file>
 
 <file path=customXml/itemProps1.xml><?xml version="1.0" encoding="utf-8"?>
-<ds:datastoreItem xmlns:ds="http://schemas.openxmlformats.org/officeDocument/2006/customXml" ds:itemID="{779BEE82-3CB7-4CCD-873A-4B78ABC45E20}">
+<ds:datastoreItem xmlns:ds="http://schemas.openxmlformats.org/officeDocument/2006/customXml" ds:itemID="{3994FBFE-E8EE-47CA-9B7B-05531A9810DE}">
   <ds:schemaRefs>
     <ds:schemaRef ds:uri="http://schemas.openxmlformats.org/officeDocument/2006/bibliography"/>
   </ds:schemaRefs>

</xml_diff>

<commit_message>
Erros de português (Doc)
</commit_message>
<xml_diff>
--- a/documentacao/Documentacao_atualizada.docx
+++ b/documentacao/Documentacao_atualizada.docx
@@ -99,25 +99,7 @@
           <w:sz w:val="28"/>
           <w:szCs w:val="24"/>
         </w:rPr>
-        <w:t xml:space="preserve">Felipe </w:t>
-      </w:r>
-      <w:proofErr w:type="spellStart"/>
-      <w:r>
-        <w:rPr>
-          <w:rFonts w:ascii="Arial" w:hAnsi="Arial" w:cs="Arial"/>
-          <w:sz w:val="28"/>
-          <w:szCs w:val="24"/>
-        </w:rPr>
-        <w:t>Carradori</w:t>
-      </w:r>
-      <w:proofErr w:type="spellEnd"/>
-      <w:r>
-        <w:rPr>
-          <w:rFonts w:ascii="Arial" w:hAnsi="Arial" w:cs="Arial"/>
-          <w:sz w:val="28"/>
-          <w:szCs w:val="24"/>
-        </w:rPr>
-        <w:t xml:space="preserve"> de Oliveira</w:t>
+        <w:t>Felipe Carradori de Oliveira</w:t>
       </w:r>
     </w:p>
     <w:p>
@@ -130,23 +112,13 @@
           <w:szCs w:val="24"/>
         </w:rPr>
       </w:pPr>
-      <w:proofErr w:type="spellStart"/>
       <w:r>
         <w:rPr>
           <w:rFonts w:ascii="Arial" w:hAnsi="Arial" w:cs="Arial"/>
           <w:sz w:val="28"/>
           <w:szCs w:val="24"/>
         </w:rPr>
-        <w:t>Kauan</w:t>
-      </w:r>
-      <w:proofErr w:type="spellEnd"/>
-      <w:r>
-        <w:rPr>
-          <w:rFonts w:ascii="Arial" w:hAnsi="Arial" w:cs="Arial"/>
-          <w:sz w:val="28"/>
-          <w:szCs w:val="24"/>
-        </w:rPr>
-        <w:t xml:space="preserve"> Silva de Souza</w:t>
+        <w:t>Kauan Silva de Souza</w:t>
       </w:r>
     </w:p>
     <w:p>
@@ -419,54 +391,26 @@
           <w:szCs w:val="24"/>
         </w:rPr>
         <w:lastRenderedPageBreak/>
-        <w:t xml:space="preserve">Felipe </w:t>
-      </w:r>
-      <w:proofErr w:type="spellStart"/>
-      <w:r>
+        <w:t>Felipe Carradori de Oliveira</w:t>
+      </w:r>
+    </w:p>
+    <w:p>
+      <w:pPr>
+        <w:spacing w:line="360" w:lineRule="auto"/>
+        <w:jc w:val="center"/>
         <w:rPr>
           <w:rFonts w:ascii="Arial" w:hAnsi="Arial" w:cs="Arial"/>
           <w:sz w:val="28"/>
           <w:szCs w:val="24"/>
         </w:rPr>
-        <w:t>Carradori</w:t>
-      </w:r>
-      <w:proofErr w:type="spellEnd"/>
+      </w:pPr>
       <w:r>
         <w:rPr>
           <w:rFonts w:ascii="Arial" w:hAnsi="Arial" w:cs="Arial"/>
           <w:sz w:val="28"/>
           <w:szCs w:val="24"/>
         </w:rPr>
-        <w:t xml:space="preserve"> de Oliveira</w:t>
-      </w:r>
-    </w:p>
-    <w:p>
-      <w:pPr>
-        <w:spacing w:line="360" w:lineRule="auto"/>
-        <w:jc w:val="center"/>
-        <w:rPr>
-          <w:rFonts w:ascii="Arial" w:hAnsi="Arial" w:cs="Arial"/>
-          <w:sz w:val="28"/>
-          <w:szCs w:val="24"/>
-        </w:rPr>
-      </w:pPr>
-      <w:proofErr w:type="spellStart"/>
-      <w:r>
-        <w:rPr>
-          <w:rFonts w:ascii="Arial" w:hAnsi="Arial" w:cs="Arial"/>
-          <w:sz w:val="28"/>
-          <w:szCs w:val="24"/>
-        </w:rPr>
-        <w:t>Kauan</w:t>
-      </w:r>
-      <w:proofErr w:type="spellEnd"/>
-      <w:r>
-        <w:rPr>
-          <w:rFonts w:ascii="Arial" w:hAnsi="Arial" w:cs="Arial"/>
-          <w:sz w:val="28"/>
-          <w:szCs w:val="24"/>
-        </w:rPr>
-        <w:t xml:space="preserve"> Silva de Souza</w:t>
+        <w:t>Kauan Silva de Souza</w:t>
       </w:r>
     </w:p>
     <w:p>
@@ -675,9 +619,44 @@
           <w:sz w:val="20"/>
           <w:szCs w:val="20"/>
         </w:rPr>
-        <w:t xml:space="preserve">à Escola SENAI “Prof. Dr. </w:t>
-      </w:r>
-      <w:proofErr w:type="spellStart"/>
+        <w:t>à Escola SENAI “Prof. Dr. Euryclides de Jesus Zerbini” para obtenção do certificado de conclusão do Curso Técnico de Informática.</w:t>
+      </w:r>
+    </w:p>
+    <w:p>
+      <w:pPr>
+        <w:spacing w:line="360" w:lineRule="auto"/>
+        <w:ind w:left="2268"/>
+        <w:jc w:val="both"/>
+        <w:rPr>
+          <w:rFonts w:ascii="Arial" w:hAnsi="Arial" w:cs="Arial"/>
+          <w:sz w:val="20"/>
+          <w:szCs w:val="24"/>
+        </w:rPr>
+      </w:pPr>
+    </w:p>
+    <w:p>
+      <w:pPr>
+        <w:spacing w:line="360" w:lineRule="auto"/>
+        <w:ind w:left="2268"/>
+        <w:jc w:val="both"/>
+        <w:rPr>
+          <w:rFonts w:ascii="Arial" w:hAnsi="Arial" w:cs="Arial"/>
+          <w:sz w:val="20"/>
+          <w:szCs w:val="24"/>
+        </w:rPr>
+      </w:pPr>
+    </w:p>
+    <w:p>
+      <w:pPr>
+        <w:spacing w:line="360" w:lineRule="auto"/>
+        <w:ind w:left="2268"/>
+        <w:jc w:val="both"/>
+        <w:rPr>
+          <w:rFonts w:ascii="Arial" w:hAnsi="Arial" w:cs="Arial"/>
+          <w:sz w:val="24"/>
+          <w:szCs w:val="24"/>
+        </w:rPr>
+      </w:pPr>
       <w:r>
         <w:rPr>
           <w:rFonts w:ascii="Arial" w:hAnsi="Arial" w:cs="Arial"/>
@@ -685,9 +664,8 @@
           <w:sz w:val="20"/>
           <w:szCs w:val="20"/>
         </w:rPr>
-        <w:t>Euryclides</w:t>
-      </w:r>
-      <w:proofErr w:type="spellEnd"/>
+        <w:t xml:space="preserve">Orientador: </w:t>
+      </w:r>
       <w:r>
         <w:rPr>
           <w:rFonts w:ascii="Arial" w:hAnsi="Arial" w:cs="Arial"/>
@@ -695,73 +673,8 @@
           <w:sz w:val="20"/>
           <w:szCs w:val="20"/>
         </w:rPr>
-        <w:t xml:space="preserve"> de Jesus Zerbini” para obtenção do certificado de conclusão do Curso Técnico de Informática.</w:t>
-      </w:r>
-    </w:p>
-    <w:p>
-      <w:pPr>
-        <w:spacing w:line="360" w:lineRule="auto"/>
-        <w:ind w:left="2268"/>
-        <w:jc w:val="both"/>
-        <w:rPr>
-          <w:rFonts w:ascii="Arial" w:hAnsi="Arial" w:cs="Arial"/>
-          <w:sz w:val="20"/>
-          <w:szCs w:val="24"/>
-        </w:rPr>
-      </w:pPr>
-    </w:p>
-    <w:p>
-      <w:pPr>
-        <w:spacing w:line="360" w:lineRule="auto"/>
-        <w:ind w:left="2268"/>
-        <w:jc w:val="both"/>
-        <w:rPr>
-          <w:rFonts w:ascii="Arial" w:hAnsi="Arial" w:cs="Arial"/>
-          <w:sz w:val="20"/>
-          <w:szCs w:val="24"/>
-        </w:rPr>
-      </w:pPr>
-    </w:p>
-    <w:p>
-      <w:pPr>
-        <w:spacing w:line="360" w:lineRule="auto"/>
-        <w:ind w:left="2268"/>
-        <w:jc w:val="both"/>
-        <w:rPr>
-          <w:rFonts w:ascii="Arial" w:hAnsi="Arial" w:cs="Arial"/>
-          <w:sz w:val="24"/>
-          <w:szCs w:val="24"/>
-        </w:rPr>
-      </w:pPr>
-      <w:r>
-        <w:rPr>
-          <w:rFonts w:ascii="Arial" w:hAnsi="Arial" w:cs="Arial"/>
-          <w:color w:val="000000"/>
-          <w:sz w:val="20"/>
-          <w:szCs w:val="20"/>
-        </w:rPr>
-        <w:t xml:space="preserve">Orientador: </w:t>
-      </w:r>
-      <w:r>
-        <w:rPr>
-          <w:rFonts w:ascii="Arial" w:hAnsi="Arial" w:cs="Arial"/>
-          <w:color w:val="000000"/>
-          <w:sz w:val="20"/>
-          <w:szCs w:val="20"/>
-        </w:rPr>
-        <w:t xml:space="preserve">Paulo Henrique </w:t>
-      </w:r>
-      <w:proofErr w:type="spellStart"/>
-      <w:r>
-        <w:rPr>
-          <w:rFonts w:ascii="Arial" w:hAnsi="Arial" w:cs="Arial"/>
-          <w:color w:val="000000"/>
-          <w:sz w:val="20"/>
-          <w:szCs w:val="20"/>
-        </w:rPr>
-        <w:t>Pansani</w:t>
-      </w:r>
-      <w:proofErr w:type="spellEnd"/>
+        <w:t>Paulo Henrique Pansani</w:t>
+      </w:r>
     </w:p>
     <w:p>
       <w:pPr>
@@ -858,54 +771,26 @@
           <w:sz w:val="28"/>
           <w:szCs w:val="24"/>
         </w:rPr>
-        <w:t xml:space="preserve">Felipe </w:t>
-      </w:r>
-      <w:proofErr w:type="spellStart"/>
-      <w:r>
+        <w:t>Felipe Carradori de Oliveira</w:t>
+      </w:r>
+    </w:p>
+    <w:p>
+      <w:pPr>
+        <w:spacing w:line="360" w:lineRule="auto"/>
+        <w:jc w:val="center"/>
         <w:rPr>
           <w:rFonts w:ascii="Arial" w:hAnsi="Arial" w:cs="Arial"/>
           <w:sz w:val="28"/>
           <w:szCs w:val="24"/>
         </w:rPr>
-        <w:t>Carradori</w:t>
-      </w:r>
-      <w:proofErr w:type="spellEnd"/>
+      </w:pPr>
       <w:r>
         <w:rPr>
           <w:rFonts w:ascii="Arial" w:hAnsi="Arial" w:cs="Arial"/>
           <w:sz w:val="28"/>
           <w:szCs w:val="24"/>
         </w:rPr>
-        <w:t xml:space="preserve"> de Oliveira</w:t>
-      </w:r>
-    </w:p>
-    <w:p>
-      <w:pPr>
-        <w:spacing w:line="360" w:lineRule="auto"/>
-        <w:jc w:val="center"/>
-        <w:rPr>
-          <w:rFonts w:ascii="Arial" w:hAnsi="Arial" w:cs="Arial"/>
-          <w:sz w:val="28"/>
-          <w:szCs w:val="24"/>
-        </w:rPr>
-      </w:pPr>
-      <w:proofErr w:type="spellStart"/>
-      <w:r>
-        <w:rPr>
-          <w:rFonts w:ascii="Arial" w:hAnsi="Arial" w:cs="Arial"/>
-          <w:sz w:val="28"/>
-          <w:szCs w:val="24"/>
-        </w:rPr>
-        <w:t>Kauan</w:t>
-      </w:r>
-      <w:proofErr w:type="spellEnd"/>
-      <w:r>
-        <w:rPr>
-          <w:rFonts w:ascii="Arial" w:hAnsi="Arial" w:cs="Arial"/>
-          <w:sz w:val="28"/>
-          <w:szCs w:val="24"/>
-        </w:rPr>
-        <w:t xml:space="preserve"> Silva de Souza</w:t>
+        <w:t>Kauan Silva de Souza</w:t>
       </w:r>
     </w:p>
     <w:p>
@@ -1063,21 +948,7 @@
         <w:rPr>
           <w:rFonts w:ascii="Arial" w:hAnsi="Arial" w:cs="Arial"/>
         </w:rPr>
-        <w:t xml:space="preserve"> Dr. </w:t>
-      </w:r>
-      <w:proofErr w:type="spellStart"/>
-      <w:r>
-        <w:rPr>
-          <w:rFonts w:ascii="Arial" w:hAnsi="Arial" w:cs="Arial"/>
-        </w:rPr>
-        <w:t>Euryclides</w:t>
-      </w:r>
-      <w:proofErr w:type="spellEnd"/>
-      <w:r>
-        <w:rPr>
-          <w:rFonts w:ascii="Arial" w:hAnsi="Arial" w:cs="Arial"/>
-        </w:rPr>
-        <w:t xml:space="preserve"> de Jesus Zerbini”.</w:t>
+        <w:t xml:space="preserve"> Dr. Euryclides de Jesus Zerbini”.</w:t>
       </w:r>
     </w:p>
     <w:p>
@@ -1474,25 +1345,7 @@
           <w:sz w:val="24"/>
           <w:szCs w:val="24"/>
         </w:rPr>
-        <w:t xml:space="preserve">SENAI Prof. Dr. </w:t>
-      </w:r>
-      <w:proofErr w:type="spellStart"/>
-      <w:r>
-        <w:rPr>
-          <w:rFonts w:ascii="Arial" w:hAnsi="Arial" w:cs="Arial"/>
-          <w:sz w:val="24"/>
-          <w:szCs w:val="24"/>
-        </w:rPr>
-        <w:t>Euryclides</w:t>
-      </w:r>
-      <w:proofErr w:type="spellEnd"/>
-      <w:r>
-        <w:rPr>
-          <w:rFonts w:ascii="Arial" w:hAnsi="Arial" w:cs="Arial"/>
-          <w:sz w:val="24"/>
-          <w:szCs w:val="24"/>
-        </w:rPr>
-        <w:t xml:space="preserve"> de Jesus Zerbini</w:t>
+        <w:t>SENAI Prof. Dr. Euryclides de Jesus Zerbini</w:t>
       </w:r>
       <w:r>
         <w:rPr>
@@ -5048,25 +4901,7 @@
           <w:sz w:val="24"/>
           <w:szCs w:val="24"/>
         </w:rPr>
-        <w:t xml:space="preserve">Há aplicativos que podem complementar nosso sistema. Por exemplo, o aplicativo do sus “Meu </w:t>
-      </w:r>
-      <w:proofErr w:type="spellStart"/>
-      <w:r>
-        <w:rPr>
-          <w:rFonts w:ascii="Arial" w:hAnsi="Arial" w:cs="Arial"/>
-          <w:sz w:val="24"/>
-          <w:szCs w:val="24"/>
-        </w:rPr>
-        <w:t>digiSUS</w:t>
-      </w:r>
-      <w:proofErr w:type="spellEnd"/>
-      <w:r>
-        <w:rPr>
-          <w:rFonts w:ascii="Arial" w:hAnsi="Arial" w:cs="Arial"/>
-          <w:sz w:val="24"/>
-          <w:szCs w:val="24"/>
-        </w:rPr>
-        <w:t>” tem funcionalidades como: agendar uma consulta, lista de vacinas recebidas pelo paciente e poder adicionar aos favoritos os hospitais por perto. Outro exemplo é o “Agenda Fácil” que tem a principal função fazer agendamentos para consultas e exames na rede municipal de saúde de São Paulo. Entretanto, esses aplicativos não tem uma comunicação em tempo real do paciente com o hospital ou ao contrário. Com um sistema que permite essa comunicação em tempo real, diminuiria o tempo de espera dos pacientes e os mesmos não iam precisar fazer tantas transferências em vários hospitais.</w:t>
+        <w:t>Há aplicativos que podem complementar nosso sistema. Por exemplo, o aplicativo do sus “Meu digiSUS” tem funcionalidades como: agendar uma consulta, lista de vacinas recebidas pelo paciente e poder adicionar aos favoritos os hospitais por perto. Outro exemplo é o “Agenda Fácil” que tem a principal função fazer agendamentos para consultas e exames na rede municipal de saúde de São Paulo. Entretanto, esses aplicativos não tem uma comunicação em tempo real do paciente com o hospital ou ao contrário. Com um sistema que permite essa comunicação em tempo real, diminuiria o tempo de espera dos pacientes e os mesmos não iam precisar fazer tantas transferências em vários hospitais.</w:t>
       </w:r>
       <w:r>
         <w:rPr>
@@ -5178,27 +5013,14 @@
       <w:r>
         <w:t xml:space="preserve">Figura </w:t>
       </w:r>
-      <w:r>
-        <w:fldChar w:fldCharType="begin"/>
-      </w:r>
-      <w:r>
-        <w:instrText xml:space="preserve"> SEQ Figura \* ARABIC </w:instrText>
-      </w:r>
-      <w:r>
-        <w:fldChar w:fldCharType="separate"/>
-      </w:r>
-      <w:r>
-        <w:rPr>
-          <w:noProof/>
-        </w:rPr>
-        <w:t>1</w:t>
-      </w:r>
-      <w:r>
-        <w:rPr>
-          <w:noProof/>
-        </w:rPr>
-        <w:fldChar w:fldCharType="end"/>
-      </w:r>
+      <w:fldSimple w:instr=" SEQ Figura \* ARABIC ">
+        <w:r>
+          <w:rPr>
+            <w:noProof/>
+          </w:rPr>
+          <w:t>1</w:t>
+        </w:r>
+      </w:fldSimple>
       <w:r>
         <w:t xml:space="preserve"> - Dados da pesquisa de campo</w:t>
       </w:r>
@@ -5350,27 +5172,14 @@
       <w:r>
         <w:t xml:space="preserve">Figura </w:t>
       </w:r>
-      <w:r>
-        <w:fldChar w:fldCharType="begin"/>
-      </w:r>
-      <w:r>
-        <w:instrText xml:space="preserve"> SEQ Figura \* ARABIC </w:instrText>
-      </w:r>
-      <w:r>
-        <w:fldChar w:fldCharType="separate"/>
-      </w:r>
-      <w:r>
-        <w:rPr>
-          <w:noProof/>
-        </w:rPr>
-        <w:t>2</w:t>
-      </w:r>
-      <w:r>
-        <w:rPr>
-          <w:noProof/>
-        </w:rPr>
-        <w:fldChar w:fldCharType="end"/>
-      </w:r>
+      <w:fldSimple w:instr=" SEQ Figura \* ARABIC ">
+        <w:r>
+          <w:rPr>
+            <w:noProof/>
+          </w:rPr>
+          <w:t>2</w:t>
+        </w:r>
+      </w:fldSimple>
       <w:r>
         <w:t xml:space="preserve"> - Dados da pesquisa de campo</w:t>
       </w:r>
@@ -5676,27 +5485,14 @@
       <w:r>
         <w:t xml:space="preserve">Figura </w:t>
       </w:r>
-      <w:r>
-        <w:fldChar w:fldCharType="begin"/>
-      </w:r>
-      <w:r>
-        <w:instrText xml:space="preserve"> SEQ Figura \* ARABIC </w:instrText>
-      </w:r>
-      <w:r>
-        <w:fldChar w:fldCharType="separate"/>
-      </w:r>
-      <w:r>
-        <w:rPr>
-          <w:noProof/>
-        </w:rPr>
-        <w:t>3</w:t>
-      </w:r>
-      <w:r>
-        <w:rPr>
-          <w:noProof/>
-        </w:rPr>
-        <w:fldChar w:fldCharType="end"/>
-      </w:r>
+      <w:fldSimple w:instr=" SEQ Figura \* ARABIC ">
+        <w:r>
+          <w:rPr>
+            <w:noProof/>
+          </w:rPr>
+          <w:t>3</w:t>
+        </w:r>
+      </w:fldSimple>
       <w:r>
         <w:t xml:space="preserve"> - Relatos e experiências dos entrevistados</w:t>
       </w:r>
@@ -5928,43 +5724,7 @@
           <w:sz w:val="24"/>
           <w:szCs w:val="24"/>
         </w:rPr>
-        <w:t>Integrar front-</w:t>
-      </w:r>
-      <w:proofErr w:type="spellStart"/>
-      <w:r>
-        <w:rPr>
-          <w:rFonts w:ascii="Arial" w:hAnsi="Arial" w:cs="Arial"/>
-          <w:sz w:val="24"/>
-          <w:szCs w:val="24"/>
-        </w:rPr>
-        <w:t>end</w:t>
-      </w:r>
-      <w:proofErr w:type="spellEnd"/>
-      <w:r>
-        <w:rPr>
-          <w:rFonts w:ascii="Arial" w:hAnsi="Arial" w:cs="Arial"/>
-          <w:sz w:val="24"/>
-          <w:szCs w:val="24"/>
-        </w:rPr>
-        <w:t xml:space="preserve"> com </w:t>
-      </w:r>
-      <w:proofErr w:type="spellStart"/>
-      <w:r>
-        <w:rPr>
-          <w:rFonts w:ascii="Arial" w:hAnsi="Arial" w:cs="Arial"/>
-          <w:sz w:val="24"/>
-          <w:szCs w:val="24"/>
-        </w:rPr>
-        <w:t>back-end</w:t>
-      </w:r>
-      <w:proofErr w:type="spellEnd"/>
-      <w:r>
-        <w:rPr>
-          <w:rFonts w:ascii="Arial" w:hAnsi="Arial" w:cs="Arial"/>
-          <w:sz w:val="24"/>
-          <w:szCs w:val="24"/>
-        </w:rPr>
-        <w:t xml:space="preserve"> através de webservice.</w:t>
+        <w:t>Integrar front-end com back-end através de webservice.</w:t>
       </w:r>
     </w:p>
     <w:p>
@@ -5988,61 +5748,7 @@
           <w:sz w:val="24"/>
           <w:szCs w:val="24"/>
         </w:rPr>
-        <w:t>Desenvolver front-</w:t>
-      </w:r>
-      <w:proofErr w:type="spellStart"/>
-      <w:r>
-        <w:rPr>
-          <w:rFonts w:ascii="Arial" w:hAnsi="Arial" w:cs="Arial"/>
-          <w:sz w:val="24"/>
-          <w:szCs w:val="24"/>
-        </w:rPr>
-        <w:t>end</w:t>
-      </w:r>
-      <w:proofErr w:type="spellEnd"/>
-      <w:r>
-        <w:rPr>
-          <w:rFonts w:ascii="Arial" w:hAnsi="Arial" w:cs="Arial"/>
-          <w:sz w:val="24"/>
-          <w:szCs w:val="24"/>
-        </w:rPr>
-        <w:t xml:space="preserve"> em </w:t>
-      </w:r>
-      <w:proofErr w:type="spellStart"/>
-      <w:r>
-        <w:rPr>
-          <w:rFonts w:ascii="Arial" w:hAnsi="Arial" w:cs="Arial"/>
-          <w:sz w:val="24"/>
-          <w:szCs w:val="24"/>
-        </w:rPr>
-        <w:t>Javascript</w:t>
-      </w:r>
-      <w:proofErr w:type="spellEnd"/>
-      <w:r>
-        <w:rPr>
-          <w:rFonts w:ascii="Arial" w:hAnsi="Arial" w:cs="Arial"/>
-          <w:sz w:val="24"/>
-          <w:szCs w:val="24"/>
-        </w:rPr>
-        <w:t xml:space="preserve"> utilizando a biblioteca </w:t>
-      </w:r>
-      <w:proofErr w:type="spellStart"/>
-      <w:r>
-        <w:rPr>
-          <w:rFonts w:ascii="Arial" w:hAnsi="Arial" w:cs="Arial"/>
-          <w:sz w:val="24"/>
-          <w:szCs w:val="24"/>
-        </w:rPr>
-        <w:t>ReactJS</w:t>
-      </w:r>
-      <w:proofErr w:type="spellEnd"/>
-      <w:r>
-        <w:rPr>
-          <w:rFonts w:ascii="Arial" w:hAnsi="Arial" w:cs="Arial"/>
-          <w:sz w:val="24"/>
-          <w:szCs w:val="24"/>
-        </w:rPr>
-        <w:t>.</w:t>
+        <w:t>Desenvolver front-end em Javascript utilizando a biblioteca ReactJS.</w:t>
       </w:r>
     </w:p>
     <w:p>
@@ -6134,61 +5840,7 @@
           <w:sz w:val="24"/>
           <w:szCs w:val="24"/>
         </w:rPr>
-        <w:t>Desenvolver front-</w:t>
-      </w:r>
-      <w:proofErr w:type="spellStart"/>
-      <w:r>
-        <w:rPr>
-          <w:rFonts w:ascii="Arial" w:hAnsi="Arial" w:cs="Arial"/>
-          <w:sz w:val="24"/>
-          <w:szCs w:val="24"/>
-        </w:rPr>
-        <w:t>end</w:t>
-      </w:r>
-      <w:proofErr w:type="spellEnd"/>
-      <w:r>
-        <w:rPr>
-          <w:rFonts w:ascii="Arial" w:hAnsi="Arial" w:cs="Arial"/>
-          <w:sz w:val="24"/>
-          <w:szCs w:val="24"/>
-        </w:rPr>
-        <w:t xml:space="preserve"> em </w:t>
-      </w:r>
-      <w:proofErr w:type="spellStart"/>
-      <w:r>
-        <w:rPr>
-          <w:rFonts w:ascii="Arial" w:hAnsi="Arial" w:cs="Arial"/>
-          <w:sz w:val="24"/>
-          <w:szCs w:val="24"/>
-        </w:rPr>
-        <w:t>Javascript</w:t>
-      </w:r>
-      <w:proofErr w:type="spellEnd"/>
-      <w:r>
-        <w:rPr>
-          <w:rFonts w:ascii="Arial" w:hAnsi="Arial" w:cs="Arial"/>
-          <w:sz w:val="24"/>
-          <w:szCs w:val="24"/>
-        </w:rPr>
-        <w:t xml:space="preserve"> utilizando os frameworks </w:t>
-      </w:r>
-      <w:proofErr w:type="spellStart"/>
-      <w:r>
-        <w:rPr>
-          <w:rFonts w:ascii="Arial" w:hAnsi="Arial" w:cs="Arial"/>
-          <w:sz w:val="24"/>
-          <w:szCs w:val="24"/>
-        </w:rPr>
-        <w:t>ReactNative</w:t>
-      </w:r>
-      <w:proofErr w:type="spellEnd"/>
-      <w:r>
-        <w:rPr>
-          <w:rFonts w:ascii="Arial" w:hAnsi="Arial" w:cs="Arial"/>
-          <w:sz w:val="24"/>
-          <w:szCs w:val="24"/>
-        </w:rPr>
-        <w:t xml:space="preserve"> e Expo.</w:t>
+        <w:t>Desenvolver front-end em Javascript utilizando os frameworks ReactNative e Expo.</w:t>
       </w:r>
     </w:p>
     <w:p>
@@ -6211,43 +5863,7 @@
           <w:sz w:val="24"/>
           <w:szCs w:val="24"/>
         </w:rPr>
-        <w:t>Integrar front-</w:t>
-      </w:r>
-      <w:proofErr w:type="spellStart"/>
-      <w:r>
-        <w:rPr>
-          <w:rFonts w:ascii="Arial" w:hAnsi="Arial" w:cs="Arial"/>
-          <w:sz w:val="24"/>
-          <w:szCs w:val="24"/>
-        </w:rPr>
-        <w:t>end</w:t>
-      </w:r>
-      <w:proofErr w:type="spellEnd"/>
-      <w:r>
-        <w:rPr>
-          <w:rFonts w:ascii="Arial" w:hAnsi="Arial" w:cs="Arial"/>
-          <w:sz w:val="24"/>
-          <w:szCs w:val="24"/>
-        </w:rPr>
-        <w:t xml:space="preserve"> com </w:t>
-      </w:r>
-      <w:proofErr w:type="spellStart"/>
-      <w:r>
-        <w:rPr>
-          <w:rFonts w:ascii="Arial" w:hAnsi="Arial" w:cs="Arial"/>
-          <w:sz w:val="24"/>
-          <w:szCs w:val="24"/>
-        </w:rPr>
-        <w:t>back-end</w:t>
-      </w:r>
-      <w:proofErr w:type="spellEnd"/>
-      <w:r>
-        <w:rPr>
-          <w:rFonts w:ascii="Arial" w:hAnsi="Arial" w:cs="Arial"/>
-          <w:sz w:val="24"/>
-          <w:szCs w:val="24"/>
-        </w:rPr>
-        <w:t xml:space="preserve"> através de webservice.</w:t>
+        <w:t>Integrar front-end com back-end através de webservice.</w:t>
       </w:r>
     </w:p>
     <w:p>
@@ -6304,7 +5920,6 @@
         </w:rPr>
         <w:t>-</w:t>
       </w:r>
-      <w:proofErr w:type="spellStart"/>
       <w:r>
         <w:rPr>
           <w:rFonts w:ascii="Arial" w:hAnsi="Arial" w:cs="Arial"/>
@@ -6315,7 +5930,6 @@
         </w:rPr>
         <w:t>end</w:t>
       </w:r>
-      <w:proofErr w:type="spellEnd"/>
       <w:r>
         <w:rPr>
           <w:rFonts w:ascii="Arial" w:hAnsi="Arial" w:cs="Arial"/>
@@ -6347,25 +5961,7 @@
           <w:sz w:val="24"/>
           <w:szCs w:val="24"/>
         </w:rPr>
-        <w:t xml:space="preserve">Criar banco de dados através do </w:t>
-      </w:r>
-      <w:proofErr w:type="spellStart"/>
-      <w:r>
-        <w:rPr>
-          <w:rFonts w:ascii="Arial" w:hAnsi="Arial" w:cs="Arial"/>
-          <w:sz w:val="24"/>
-          <w:szCs w:val="24"/>
-        </w:rPr>
-        <w:t>mongoDB</w:t>
-      </w:r>
-      <w:proofErr w:type="spellEnd"/>
-      <w:r>
-        <w:rPr>
-          <w:rFonts w:ascii="Arial" w:hAnsi="Arial" w:cs="Arial"/>
-          <w:sz w:val="24"/>
-          <w:szCs w:val="24"/>
-        </w:rPr>
-        <w:t>.</w:t>
+        <w:t>Criar banco de dados através do mongoDB.</w:t>
       </w:r>
     </w:p>
     <w:p>
@@ -6388,43 +5984,7 @@
           <w:sz w:val="24"/>
           <w:szCs w:val="24"/>
         </w:rPr>
-        <w:t xml:space="preserve">Desenvolver o </w:t>
-      </w:r>
-      <w:proofErr w:type="spellStart"/>
-      <w:r>
-        <w:rPr>
-          <w:rFonts w:ascii="Arial" w:hAnsi="Arial" w:cs="Arial"/>
-          <w:sz w:val="24"/>
-          <w:szCs w:val="24"/>
-        </w:rPr>
-        <w:t>back-end</w:t>
-      </w:r>
-      <w:proofErr w:type="spellEnd"/>
-      <w:r>
-        <w:rPr>
-          <w:rFonts w:ascii="Arial" w:hAnsi="Arial" w:cs="Arial"/>
-          <w:sz w:val="24"/>
-          <w:szCs w:val="24"/>
-        </w:rPr>
-        <w:t xml:space="preserve"> utilizando </w:t>
-      </w:r>
-      <w:proofErr w:type="spellStart"/>
-      <w:r>
-        <w:rPr>
-          <w:rFonts w:ascii="Arial" w:hAnsi="Arial" w:cs="Arial"/>
-          <w:sz w:val="24"/>
-          <w:szCs w:val="24"/>
-        </w:rPr>
-        <w:t>Javascript</w:t>
-      </w:r>
-      <w:proofErr w:type="spellEnd"/>
-      <w:r>
-        <w:rPr>
-          <w:rFonts w:ascii="Arial" w:hAnsi="Arial" w:cs="Arial"/>
-          <w:sz w:val="24"/>
-          <w:szCs w:val="24"/>
-        </w:rPr>
-        <w:t>.</w:t>
+        <w:t>Desenvolver o back-end utilizando Javascript.</w:t>
       </w:r>
     </w:p>
     <w:p>
@@ -6648,7 +6208,6 @@
         </w:rPr>
         <w:t xml:space="preserve"> e </w:t>
       </w:r>
-      <w:proofErr w:type="spellStart"/>
       <w:r>
         <w:rPr>
           <w:rFonts w:ascii="Arial" w:hAnsi="Arial" w:cs="Arial"/>
@@ -6657,18 +6216,7 @@
           <w:sz w:val="24"/>
           <w:szCs w:val="24"/>
         </w:rPr>
-        <w:t>back</w:t>
-      </w:r>
-      <w:proofErr w:type="spellEnd"/>
-      <w:r>
-        <w:rPr>
-          <w:rFonts w:ascii="Arial" w:hAnsi="Arial" w:cs="Arial"/>
-          <w:i/>
-          <w:iCs/>
-          <w:sz w:val="24"/>
-          <w:szCs w:val="24"/>
-        </w:rPr>
-        <w:t>-end.</w:t>
+        <w:t>back-end.</w:t>
       </w:r>
     </w:p>
     <w:p>
@@ -6771,25 +6319,7 @@
           <w:sz w:val="24"/>
           <w:szCs w:val="24"/>
         </w:rPr>
-        <w:t xml:space="preserve">O </w:t>
-      </w:r>
-      <w:proofErr w:type="spellStart"/>
-      <w:r>
-        <w:rPr>
-          <w:rFonts w:ascii="Arial" w:hAnsi="Arial" w:cs="Arial"/>
-          <w:sz w:val="24"/>
-          <w:szCs w:val="24"/>
-        </w:rPr>
-        <w:t>product</w:t>
-      </w:r>
-      <w:proofErr w:type="spellEnd"/>
-      <w:r>
-        <w:rPr>
-          <w:rFonts w:ascii="Arial" w:hAnsi="Arial" w:cs="Arial"/>
-          <w:sz w:val="24"/>
-          <w:szCs w:val="24"/>
-        </w:rPr>
-        <w:t xml:space="preserve"> backlog refere-se as funcionalidades que o software deverá possuir, de forma a atender as necessidades do cliente.</w:t>
+        <w:t>O product backlog refere-se as funcionalidades que o software deverá possuir, de forma a atender as necessidades do cliente.</w:t>
       </w:r>
     </w:p>
     <w:p>
@@ -7177,7 +6707,6 @@
           <w:szCs w:val="24"/>
         </w:rPr>
       </w:pPr>
-      <w:proofErr w:type="spellStart"/>
       <w:r>
         <w:rPr>
           <w:rFonts w:ascii="Arial" w:hAnsi="Arial" w:cs="Arial"/>
@@ -7200,34 +6729,7 @@
           <w:sz w:val="24"/>
           <w:szCs w:val="24"/>
         </w:rPr>
-        <w:t>ash</w:t>
-      </w:r>
-      <w:proofErr w:type="spellEnd"/>
-      <w:r>
-        <w:rPr>
-          <w:rFonts w:ascii="Arial" w:hAnsi="Arial" w:cs="Arial"/>
-          <w:sz w:val="24"/>
-          <w:szCs w:val="24"/>
-        </w:rPr>
-        <w:t xml:space="preserve"> </w:t>
-      </w:r>
-      <w:proofErr w:type="spellStart"/>
-      <w:r>
-        <w:rPr>
-          <w:rFonts w:ascii="Arial" w:hAnsi="Arial" w:cs="Arial"/>
-          <w:sz w:val="24"/>
-          <w:szCs w:val="24"/>
-        </w:rPr>
-        <w:t>Screen</w:t>
-      </w:r>
-      <w:proofErr w:type="spellEnd"/>
-      <w:r>
-        <w:rPr>
-          <w:rFonts w:ascii="Arial" w:hAnsi="Arial" w:cs="Arial"/>
-          <w:sz w:val="24"/>
-          <w:szCs w:val="24"/>
-        </w:rPr>
-        <w:t xml:space="preserve"> no mobile.</w:t>
+        <w:t>ash Screen no mobile.</w:t>
       </w:r>
     </w:p>
     <w:p>
@@ -7485,97 +6987,7 @@
           <w:sz w:val="24"/>
           <w:szCs w:val="24"/>
         </w:rPr>
-        <w:t xml:space="preserve">Os sistemas web, mobile e </w:t>
-      </w:r>
-      <w:proofErr w:type="spellStart"/>
-      <w:r>
-        <w:rPr>
-          <w:rFonts w:ascii="Arial" w:hAnsi="Arial" w:cs="Arial"/>
-          <w:sz w:val="24"/>
-          <w:szCs w:val="24"/>
-        </w:rPr>
-        <w:t>back-end</w:t>
-      </w:r>
-      <w:proofErr w:type="spellEnd"/>
-      <w:r>
-        <w:rPr>
-          <w:rFonts w:ascii="Arial" w:hAnsi="Arial" w:cs="Arial"/>
-          <w:sz w:val="24"/>
-          <w:szCs w:val="24"/>
-        </w:rPr>
-        <w:t xml:space="preserve"> serão programados em </w:t>
-      </w:r>
-      <w:proofErr w:type="spellStart"/>
-      <w:r>
-        <w:rPr>
-          <w:rFonts w:ascii="Arial" w:hAnsi="Arial" w:cs="Arial"/>
-          <w:sz w:val="24"/>
-          <w:szCs w:val="24"/>
-        </w:rPr>
-        <w:t>ReactJS</w:t>
-      </w:r>
-      <w:proofErr w:type="spellEnd"/>
-      <w:r>
-        <w:rPr>
-          <w:rFonts w:ascii="Arial" w:hAnsi="Arial" w:cs="Arial"/>
-          <w:sz w:val="24"/>
-          <w:szCs w:val="24"/>
-        </w:rPr>
-        <w:t xml:space="preserve">, </w:t>
-      </w:r>
-      <w:proofErr w:type="spellStart"/>
-      <w:r>
-        <w:rPr>
-          <w:rFonts w:ascii="Arial" w:hAnsi="Arial" w:cs="Arial"/>
-          <w:sz w:val="24"/>
-          <w:szCs w:val="24"/>
-        </w:rPr>
-        <w:t>React</w:t>
-      </w:r>
-      <w:proofErr w:type="spellEnd"/>
-      <w:r>
-        <w:rPr>
-          <w:rFonts w:ascii="Arial" w:hAnsi="Arial" w:cs="Arial"/>
-          <w:sz w:val="24"/>
-          <w:szCs w:val="24"/>
-        </w:rPr>
-        <w:t xml:space="preserve"> </w:t>
-      </w:r>
-      <w:proofErr w:type="spellStart"/>
-      <w:r>
-        <w:rPr>
-          <w:rFonts w:ascii="Arial" w:hAnsi="Arial" w:cs="Arial"/>
-          <w:sz w:val="24"/>
-          <w:szCs w:val="24"/>
-        </w:rPr>
-        <w:t>Native</w:t>
-      </w:r>
-      <w:proofErr w:type="spellEnd"/>
-      <w:r>
-        <w:rPr>
-          <w:rFonts w:ascii="Arial" w:hAnsi="Arial" w:cs="Arial"/>
-          <w:sz w:val="24"/>
-          <w:szCs w:val="24"/>
-        </w:rPr>
-        <w:t xml:space="preserve"> e </w:t>
-      </w:r>
-      <w:proofErr w:type="spellStart"/>
-      <w:r>
-        <w:rPr>
-          <w:rFonts w:ascii="Arial" w:hAnsi="Arial" w:cs="Arial"/>
-          <w:sz w:val="24"/>
-          <w:szCs w:val="24"/>
-        </w:rPr>
-        <w:t>NodeJS</w:t>
-      </w:r>
-      <w:proofErr w:type="spellEnd"/>
-      <w:r>
-        <w:rPr>
-          <w:rFonts w:ascii="Arial" w:hAnsi="Arial" w:cs="Arial"/>
-          <w:sz w:val="24"/>
-          <w:szCs w:val="24"/>
-        </w:rPr>
-        <w:t>, respectivamente.</w:t>
+        <w:t>Os sistemas web, mobile e back-end serão programados em ReactJS, React Native e NodeJS, respectivamente.</w:t>
       </w:r>
     </w:p>
     <w:p>
@@ -7623,43 +7035,7 @@
           <w:sz w:val="24"/>
           <w:szCs w:val="24"/>
         </w:rPr>
-        <w:t xml:space="preserve">Será utilizado o editor de texto Visual Studio </w:t>
-      </w:r>
-      <w:proofErr w:type="spellStart"/>
-      <w:r>
-        <w:rPr>
-          <w:rFonts w:ascii="Arial" w:hAnsi="Arial" w:cs="Arial"/>
-          <w:sz w:val="24"/>
-          <w:szCs w:val="24"/>
-        </w:rPr>
-        <w:t>Code</w:t>
-      </w:r>
-      <w:proofErr w:type="spellEnd"/>
-      <w:r>
-        <w:rPr>
-          <w:rFonts w:ascii="Arial" w:hAnsi="Arial" w:cs="Arial"/>
-          <w:sz w:val="24"/>
-          <w:szCs w:val="24"/>
-        </w:rPr>
-        <w:t xml:space="preserve"> para a programação em </w:t>
-      </w:r>
-      <w:proofErr w:type="spellStart"/>
-      <w:r>
-        <w:rPr>
-          <w:rFonts w:ascii="Arial" w:hAnsi="Arial" w:cs="Arial"/>
-          <w:sz w:val="24"/>
-          <w:szCs w:val="24"/>
-        </w:rPr>
-        <w:t>Javascript</w:t>
-      </w:r>
-      <w:proofErr w:type="spellEnd"/>
-      <w:r>
-        <w:rPr>
-          <w:rFonts w:ascii="Arial" w:hAnsi="Arial" w:cs="Arial"/>
-          <w:sz w:val="24"/>
-          <w:szCs w:val="24"/>
-        </w:rPr>
-        <w:t>.</w:t>
+        <w:t>Será utilizado o editor de texto Visual Studio Code para a programação em Javascript.</w:t>
       </w:r>
     </w:p>
     <w:p>
@@ -7685,7 +7061,6 @@
         </w:rPr>
         <w:t xml:space="preserve">Será utilizado o banco de dados não relacional </w:t>
       </w:r>
-      <w:proofErr w:type="spellStart"/>
       <w:r>
         <w:rPr>
           <w:rFonts w:ascii="Arial" w:hAnsi="Arial" w:cs="Arial"/>
@@ -7700,16 +7075,7 @@
           <w:sz w:val="24"/>
           <w:szCs w:val="24"/>
         </w:rPr>
-        <w:t>ongoDB</w:t>
-      </w:r>
-      <w:proofErr w:type="spellEnd"/>
-      <w:r>
-        <w:rPr>
-          <w:rFonts w:ascii="Arial" w:hAnsi="Arial" w:cs="Arial"/>
-          <w:sz w:val="24"/>
-          <w:szCs w:val="24"/>
-        </w:rPr>
-        <w:t xml:space="preserve"> para o armazenamento dos dados da plataforma e AWS3 para o armazenamento de imagens.</w:t>
+        <w:t>ongoDB para o armazenamento dos dados da plataforma e AWS3 para o armazenamento de imagens.</w:t>
       </w:r>
     </w:p>
     <w:p>
@@ -7906,18 +7272,8 @@
           <w:sz w:val="24"/>
           <w:szCs w:val="24"/>
         </w:rPr>
-        <w:t xml:space="preserve">ser elaborados com o auxílio das ferramentas Visio e </w:t>
-      </w:r>
-      <w:proofErr w:type="spellStart"/>
-      <w:r>
-        <w:rPr>
-          <w:rFonts w:ascii="Arial" w:hAnsi="Arial" w:cs="Arial"/>
-          <w:sz w:val="24"/>
-          <w:szCs w:val="24"/>
-        </w:rPr>
-        <w:t>brModelo</w:t>
-      </w:r>
-      <w:proofErr w:type="spellEnd"/>
+        <w:t>ser elaborados com o auxílio das ferramentas Visio e brModelo</w:t>
+      </w:r>
     </w:p>
     <w:p>
       <w:pPr>
@@ -7950,7 +7306,6 @@
         </w:rPr>
         <w:t xml:space="preserve">usado o framework </w:t>
       </w:r>
-      <w:proofErr w:type="spellStart"/>
       <w:r>
         <w:rPr>
           <w:rFonts w:ascii="Arial" w:hAnsi="Arial" w:cs="Arial"/>
@@ -7961,32 +7316,13 @@
         </w:rPr>
         <w:t>ExpressJS</w:t>
       </w:r>
-      <w:proofErr w:type="spellEnd"/>
-      <w:r>
-        <w:rPr>
-          <w:rFonts w:ascii="Arial" w:hAnsi="Arial" w:cs="Arial"/>
-          <w:sz w:val="24"/>
-          <w:szCs w:val="24"/>
-        </w:rPr>
-        <w:t xml:space="preserve"> para o desenvolvimento do </w:t>
-      </w:r>
-      <w:proofErr w:type="spellStart"/>
-      <w:r>
-        <w:rPr>
-          <w:rFonts w:ascii="Arial" w:hAnsi="Arial" w:cs="Arial"/>
-          <w:sz w:val="24"/>
-          <w:szCs w:val="24"/>
-        </w:rPr>
-        <w:t>back-end</w:t>
-      </w:r>
-      <w:proofErr w:type="spellEnd"/>
-      <w:r>
-        <w:rPr>
-          <w:rFonts w:ascii="Arial" w:hAnsi="Arial" w:cs="Arial"/>
-          <w:sz w:val="24"/>
-          <w:szCs w:val="24"/>
-        </w:rPr>
-        <w:t xml:space="preserve"> da aplicação.</w:t>
+      <w:r>
+        <w:rPr>
+          <w:rFonts w:ascii="Arial" w:hAnsi="Arial" w:cs="Arial"/>
+          <w:sz w:val="24"/>
+          <w:szCs w:val="24"/>
+        </w:rPr>
+        <w:t xml:space="preserve"> para o desenvolvimento do back-end da aplicação.</w:t>
       </w:r>
     </w:p>
     <w:p>
@@ -8086,7 +7422,6 @@
         </w:rPr>
         <w:t xml:space="preserve">Deverá ser usado o </w:t>
       </w:r>
-      <w:proofErr w:type="spellStart"/>
       <w:r>
         <w:rPr>
           <w:rFonts w:ascii="Arial" w:hAnsi="Arial" w:cs="Arial"/>
@@ -8105,18 +7440,7 @@
           <w:sz w:val="24"/>
           <w:szCs w:val="24"/>
         </w:rPr>
-        <w:t>ongoDB</w:t>
-      </w:r>
-      <w:proofErr w:type="spellEnd"/>
-      <w:r>
-        <w:rPr>
-          <w:rFonts w:ascii="Arial" w:hAnsi="Arial" w:cs="Arial"/>
-          <w:i/>
-          <w:iCs/>
-          <w:sz w:val="24"/>
-          <w:szCs w:val="24"/>
-        </w:rPr>
-        <w:t xml:space="preserve"> </w:t>
+        <w:t xml:space="preserve">ongoDB </w:t>
       </w:r>
       <w:r>
         <w:rPr>
@@ -8221,7 +7545,6 @@
         </w:rPr>
         <w:t xml:space="preserve">Será usada a biblioteca </w:t>
       </w:r>
-      <w:proofErr w:type="spellStart"/>
       <w:r>
         <w:rPr>
           <w:rFonts w:ascii="Arial" w:hAnsi="Arial" w:cs="Arial"/>
@@ -8232,32 +7555,13 @@
         </w:rPr>
         <w:t>ReactJS</w:t>
       </w:r>
-      <w:proofErr w:type="spellEnd"/>
-      <w:r>
-        <w:rPr>
-          <w:rFonts w:ascii="Arial" w:hAnsi="Arial" w:cs="Arial"/>
-          <w:sz w:val="24"/>
-          <w:szCs w:val="24"/>
-        </w:rPr>
-        <w:t xml:space="preserve"> para o desenvolvimento da aplicação no front-</w:t>
-      </w:r>
-      <w:proofErr w:type="spellStart"/>
-      <w:r>
-        <w:rPr>
-          <w:rFonts w:ascii="Arial" w:hAnsi="Arial" w:cs="Arial"/>
-          <w:sz w:val="24"/>
-          <w:szCs w:val="24"/>
-        </w:rPr>
-        <w:t>end</w:t>
-      </w:r>
-      <w:proofErr w:type="spellEnd"/>
-      <w:r>
-        <w:rPr>
-          <w:rFonts w:ascii="Arial" w:hAnsi="Arial" w:cs="Arial"/>
-          <w:sz w:val="24"/>
-          <w:szCs w:val="24"/>
-        </w:rPr>
-        <w:t xml:space="preserve"> web.</w:t>
+      <w:r>
+        <w:rPr>
+          <w:rFonts w:ascii="Arial" w:hAnsi="Arial" w:cs="Arial"/>
+          <w:sz w:val="24"/>
+          <w:szCs w:val="24"/>
+        </w:rPr>
+        <w:t xml:space="preserve"> para o desenvolvimento da aplicação no front-end web.</w:t>
       </w:r>
     </w:p>
     <w:p>
@@ -8283,7 +7587,6 @@
         </w:rPr>
         <w:t xml:space="preserve">Para requisições HTTP ao servidor, deverá ser usada a biblioteca </w:t>
       </w:r>
-      <w:proofErr w:type="spellStart"/>
       <w:r>
         <w:rPr>
           <w:rFonts w:ascii="Arial" w:hAnsi="Arial" w:cs="Arial"/>
@@ -8294,7 +7597,6 @@
         </w:rPr>
         <w:t>axios</w:t>
       </w:r>
-      <w:proofErr w:type="spellEnd"/>
       <w:r>
         <w:rPr>
           <w:rFonts w:ascii="Arial" w:hAnsi="Arial" w:cs="Arial"/>
@@ -8348,27 +7650,8 @@
           <w:sz w:val="24"/>
           <w:szCs w:val="24"/>
         </w:rPr>
-        <w:t xml:space="preserve">Será usado o framework </w:t>
-      </w:r>
-      <w:proofErr w:type="spellStart"/>
-      <w:r>
-        <w:rPr>
-          <w:rFonts w:ascii="Arial" w:hAnsi="Arial" w:cs="Arial"/>
-          <w:sz w:val="24"/>
-          <w:szCs w:val="24"/>
-        </w:rPr>
-        <w:t>React</w:t>
-      </w:r>
-      <w:proofErr w:type="spellEnd"/>
-      <w:r>
-        <w:rPr>
-          <w:rFonts w:ascii="Arial" w:hAnsi="Arial" w:cs="Arial"/>
-          <w:sz w:val="24"/>
-          <w:szCs w:val="24"/>
-        </w:rPr>
-        <w:t xml:space="preserve"> </w:t>
-      </w:r>
-      <w:proofErr w:type="spellStart"/>
+        <w:t xml:space="preserve">Será usado o framework React </w:t>
+      </w:r>
       <w:r>
         <w:rPr>
           <w:rFonts w:ascii="Arial" w:hAnsi="Arial" w:cs="Arial"/>
@@ -8383,34 +7666,7 @@
           <w:sz w:val="24"/>
           <w:szCs w:val="24"/>
         </w:rPr>
-        <w:t>ative</w:t>
-      </w:r>
-      <w:proofErr w:type="spellEnd"/>
-      <w:r>
-        <w:rPr>
-          <w:rFonts w:ascii="Arial" w:hAnsi="Arial" w:cs="Arial"/>
-          <w:sz w:val="24"/>
-          <w:szCs w:val="24"/>
-        </w:rPr>
-        <w:t xml:space="preserve"> para o desenvolvimento da aplicação no front-</w:t>
-      </w:r>
-      <w:proofErr w:type="spellStart"/>
-      <w:r>
-        <w:rPr>
-          <w:rFonts w:ascii="Arial" w:hAnsi="Arial" w:cs="Arial"/>
-          <w:sz w:val="24"/>
-          <w:szCs w:val="24"/>
-        </w:rPr>
-        <w:t>end</w:t>
-      </w:r>
-      <w:proofErr w:type="spellEnd"/>
-      <w:r>
-        <w:rPr>
-          <w:rFonts w:ascii="Arial" w:hAnsi="Arial" w:cs="Arial"/>
-          <w:sz w:val="24"/>
-          <w:szCs w:val="24"/>
-        </w:rPr>
-        <w:t xml:space="preserve"> mobile.</w:t>
+        <w:t>ative para o desenvolvimento da aplicação no front-end mobile.</w:t>
       </w:r>
     </w:p>
     <w:p>
@@ -8520,7 +7776,6 @@
         <w:lastRenderedPageBreak/>
         <w:t xml:space="preserve">Verificar as tarefas para o desenvolvimento do projeto no </w:t>
       </w:r>
-      <w:proofErr w:type="spellStart"/>
       <w:r>
         <w:rPr>
           <w:rFonts w:ascii="Arial" w:hAnsi="Arial" w:cs="Arial"/>
@@ -8531,7 +7786,6 @@
         </w:rPr>
         <w:t>Trello</w:t>
       </w:r>
-      <w:proofErr w:type="spellEnd"/>
       <w:r>
         <w:rPr>
           <w:rFonts w:ascii="Arial" w:hAnsi="Arial" w:cs="Arial"/>
@@ -8659,25 +7913,7 @@
           <w:sz w:val="24"/>
           <w:szCs w:val="24"/>
         </w:rPr>
-        <w:t xml:space="preserve"> do editor Visual Studio </w:t>
-      </w:r>
-      <w:proofErr w:type="spellStart"/>
-      <w:r>
-        <w:rPr>
-          <w:rFonts w:ascii="Arial" w:hAnsi="Arial" w:cs="Arial"/>
-          <w:sz w:val="24"/>
-          <w:szCs w:val="24"/>
-        </w:rPr>
-        <w:t>Code</w:t>
-      </w:r>
-      <w:proofErr w:type="spellEnd"/>
-      <w:r>
-        <w:rPr>
-          <w:rFonts w:ascii="Arial" w:hAnsi="Arial" w:cs="Arial"/>
-          <w:sz w:val="24"/>
-          <w:szCs w:val="24"/>
-        </w:rPr>
-        <w:t>.</w:t>
+        <w:t xml:space="preserve"> do editor Visual Studio Code.</w:t>
       </w:r>
     </w:p>
     <w:p>
@@ -8735,7 +7971,6 @@
         </w:rPr>
         <w:t xml:space="preserve"> ser desenvolvido na linguagem de programação </w:t>
       </w:r>
-      <w:proofErr w:type="spellStart"/>
       <w:r>
         <w:rPr>
           <w:rFonts w:ascii="Arial" w:hAnsi="Arial" w:cs="Arial"/>
@@ -8746,7 +7981,6 @@
         </w:rPr>
         <w:t>JavaScript</w:t>
       </w:r>
-      <w:proofErr w:type="spellEnd"/>
       <w:r>
         <w:rPr>
           <w:rFonts w:ascii="Arial" w:hAnsi="Arial" w:cs="Arial"/>
@@ -8914,27 +8148,14 @@
       <w:r>
         <w:t xml:space="preserve">Figura </w:t>
       </w:r>
-      <w:r>
-        <w:fldChar w:fldCharType="begin"/>
-      </w:r>
-      <w:r>
-        <w:instrText xml:space="preserve"> SEQ Figura \* ARABIC </w:instrText>
-      </w:r>
-      <w:r>
-        <w:fldChar w:fldCharType="separate"/>
-      </w:r>
-      <w:r>
-        <w:rPr>
-          <w:noProof/>
-        </w:rPr>
-        <w:t>4</w:t>
-      </w:r>
-      <w:r>
-        <w:rPr>
-          <w:noProof/>
-        </w:rPr>
-        <w:fldChar w:fldCharType="end"/>
-      </w:r>
+      <w:fldSimple w:instr=" SEQ Figura \* ARABIC ">
+        <w:r>
+          <w:rPr>
+            <w:noProof/>
+          </w:rPr>
+          <w:t>4</w:t>
+        </w:r>
+      </w:fldSimple>
       <w:r>
         <w:t xml:space="preserve"> - Tabela de análise de risco</w:t>
       </w:r>
@@ -9101,27 +8322,14 @@
       <w:r>
         <w:t xml:space="preserve">Figura </w:t>
       </w:r>
-      <w:r>
-        <w:fldChar w:fldCharType="begin"/>
-      </w:r>
-      <w:r>
-        <w:instrText xml:space="preserve"> SEQ Figura \* ARABIC </w:instrText>
-      </w:r>
-      <w:r>
-        <w:fldChar w:fldCharType="separate"/>
-      </w:r>
-      <w:r>
-        <w:rPr>
-          <w:noProof/>
-        </w:rPr>
-        <w:t>5</w:t>
-      </w:r>
-      <w:r>
-        <w:rPr>
-          <w:noProof/>
-        </w:rPr>
-        <w:fldChar w:fldCharType="end"/>
-      </w:r>
+      <w:fldSimple w:instr=" SEQ Figura \* ARABIC ">
+        <w:r>
+          <w:rPr>
+            <w:noProof/>
+          </w:rPr>
+          <w:t>5</w:t>
+        </w:r>
+      </w:fldSimple>
       <w:r>
         <w:t xml:space="preserve"> - Nível e plano de ação para riscos</w:t>
       </w:r>
@@ -10431,43 +9639,7 @@
           <w:sz w:val="24"/>
           <w:szCs w:val="24"/>
         </w:rPr>
-        <w:t xml:space="preserve">do banco de dados e o </w:t>
-      </w:r>
-      <w:proofErr w:type="spellStart"/>
-      <w:r>
-        <w:rPr>
-          <w:rFonts w:ascii="Arial" w:hAnsi="Arial" w:cs="Arial"/>
-          <w:sz w:val="24"/>
-          <w:szCs w:val="24"/>
-        </w:rPr>
-        <w:t>back-end</w:t>
-      </w:r>
-      <w:proofErr w:type="spellEnd"/>
-      <w:r>
-        <w:rPr>
-          <w:rFonts w:ascii="Arial" w:hAnsi="Arial" w:cs="Arial"/>
-          <w:sz w:val="24"/>
-          <w:szCs w:val="24"/>
-        </w:rPr>
-        <w:t>, início do front-</w:t>
-      </w:r>
-      <w:proofErr w:type="spellStart"/>
-      <w:r>
-        <w:rPr>
-          <w:rFonts w:ascii="Arial" w:hAnsi="Arial" w:cs="Arial"/>
-          <w:sz w:val="24"/>
-          <w:szCs w:val="24"/>
-        </w:rPr>
-        <w:t>end</w:t>
-      </w:r>
-      <w:proofErr w:type="spellEnd"/>
-      <w:r>
-        <w:rPr>
-          <w:rFonts w:ascii="Arial" w:hAnsi="Arial" w:cs="Arial"/>
-          <w:sz w:val="24"/>
-          <w:szCs w:val="24"/>
-        </w:rPr>
-        <w:t xml:space="preserve"> web, com </w:t>
+        <w:t xml:space="preserve">do banco de dados e o back-end, início do front-end web, com </w:t>
       </w:r>
       <w:r>
         <w:rPr>
@@ -10499,25 +9671,7 @@
           <w:sz w:val="24"/>
           <w:szCs w:val="24"/>
         </w:rPr>
-        <w:t xml:space="preserve"> do front-</w:t>
-      </w:r>
-      <w:proofErr w:type="spellStart"/>
-      <w:r>
-        <w:rPr>
-          <w:rFonts w:ascii="Arial" w:hAnsi="Arial" w:cs="Arial"/>
-          <w:sz w:val="24"/>
-          <w:szCs w:val="24"/>
-        </w:rPr>
-        <w:t>end</w:t>
-      </w:r>
-      <w:proofErr w:type="spellEnd"/>
-      <w:r>
-        <w:rPr>
-          <w:rFonts w:ascii="Arial" w:hAnsi="Arial" w:cs="Arial"/>
-          <w:sz w:val="24"/>
-          <w:szCs w:val="24"/>
-        </w:rPr>
-        <w:t xml:space="preserve"> mobile com as telas de login e cadastro do usuário, além do desenvolvimento da documentação.</w:t>
+        <w:t xml:space="preserve"> do front-end mobile com as telas de login e cadastro do usuário, além do desenvolvimento da documentação.</w:t>
       </w:r>
     </w:p>
     <w:p>
@@ -10537,7 +9691,6 @@
         </w:rPr>
       </w:pPr>
       <w:bookmarkStart w:id="14" w:name="_Toc14160054"/>
-      <w:proofErr w:type="spellStart"/>
       <w:r>
         <w:rPr>
           <w:rFonts w:ascii="Arial" w:hAnsi="Arial" w:cs="Arial"/>
@@ -10545,17 +9698,7 @@
           <w:sz w:val="24"/>
           <w:szCs w:val="24"/>
         </w:rPr>
-        <w:t>Product</w:t>
-      </w:r>
-      <w:proofErr w:type="spellEnd"/>
-      <w:r>
-        <w:rPr>
-          <w:rFonts w:ascii="Arial" w:hAnsi="Arial" w:cs="Arial"/>
-          <w:color w:val="auto"/>
-          <w:sz w:val="24"/>
-          <w:szCs w:val="24"/>
-        </w:rPr>
-        <w:t xml:space="preserve"> Backlog</w:t>
+        <w:t>Product Backlog</w:t>
       </w:r>
       <w:bookmarkEnd w:id="14"/>
     </w:p>
@@ -10583,25 +9726,7 @@
           <w:sz w:val="24"/>
           <w:szCs w:val="24"/>
         </w:rPr>
-        <w:t xml:space="preserve">modificações no </w:t>
-      </w:r>
-      <w:proofErr w:type="spellStart"/>
-      <w:r>
-        <w:rPr>
-          <w:rFonts w:ascii="Arial" w:hAnsi="Arial" w:cs="Arial"/>
-          <w:sz w:val="24"/>
-          <w:szCs w:val="24"/>
-        </w:rPr>
-        <w:t>Product</w:t>
-      </w:r>
-      <w:proofErr w:type="spellEnd"/>
-      <w:r>
-        <w:rPr>
-          <w:rFonts w:ascii="Arial" w:hAnsi="Arial" w:cs="Arial"/>
-          <w:sz w:val="24"/>
-          <w:szCs w:val="24"/>
-        </w:rPr>
-        <w:t xml:space="preserve"> Backlog.</w:t>
+        <w:t>modificações no Product Backlog.</w:t>
       </w:r>
     </w:p>
     <w:p>
@@ -10729,7 +9854,6 @@
         </w:rPr>
       </w:pPr>
       <w:bookmarkStart w:id="16" w:name="_Toc14160056"/>
-      <w:proofErr w:type="spellStart"/>
       <w:r>
         <w:rPr>
           <w:rFonts w:ascii="Arial" w:hAnsi="Arial" w:cs="Arial"/>
@@ -10737,17 +9861,7 @@
           <w:sz w:val="24"/>
           <w:szCs w:val="24"/>
         </w:rPr>
-        <w:t>Burn</w:t>
-      </w:r>
-      <w:proofErr w:type="spellEnd"/>
-      <w:r>
-        <w:rPr>
-          <w:rFonts w:ascii="Arial" w:hAnsi="Arial" w:cs="Arial"/>
-          <w:color w:val="auto"/>
-          <w:sz w:val="24"/>
-          <w:szCs w:val="24"/>
-        </w:rPr>
-        <w:t xml:space="preserve"> Down Chart</w:t>
+        <w:t>Burn Down Chart</w:t>
       </w:r>
       <w:bookmarkEnd w:id="16"/>
     </w:p>
@@ -10821,37 +9935,16 @@
       <w:r>
         <w:t xml:space="preserve">Figura </w:t>
       </w:r>
-      <w:r>
-        <w:fldChar w:fldCharType="begin"/>
-      </w:r>
-      <w:r>
-        <w:instrText xml:space="preserve"> SEQ Figura \* ARABIC </w:instrText>
-      </w:r>
-      <w:r>
-        <w:fldChar w:fldCharType="separate"/>
-      </w:r>
-      <w:r>
-        <w:rPr>
-          <w:noProof/>
-        </w:rPr>
-        <w:t>6</w:t>
-      </w:r>
-      <w:r>
-        <w:rPr>
-          <w:noProof/>
-        </w:rPr>
-        <w:fldChar w:fldCharType="end"/>
-      </w:r>
-      <w:r>
-        <w:t xml:space="preserve"> - </w:t>
-      </w:r>
-      <w:proofErr w:type="spellStart"/>
-      <w:r>
-        <w:t>Burn</w:t>
-      </w:r>
-      <w:proofErr w:type="spellEnd"/>
-      <w:r>
-        <w:t xml:space="preserve"> </w:t>
+      <w:fldSimple w:instr=" SEQ Figura \* ARABIC ">
+        <w:r>
+          <w:rPr>
+            <w:noProof/>
+          </w:rPr>
+          <w:t>6</w:t>
+        </w:r>
+      </w:fldSimple>
+      <w:r>
+        <w:t xml:space="preserve"> - Burn </w:t>
       </w:r>
       <w:r>
         <w:t>D</w:t>
@@ -10922,10 +10015,10 @@
             <v:path o:extrusionok="f" gradientshapeok="t" o:connecttype="rect"/>
             <o:lock v:ext="edit" aspectratio="t"/>
           </v:shapetype>
-          <v:shape id="_x0000_i1025" type="#_x0000_t75" style="width:309.3pt;height:515.5pt" o:ole="">
+          <v:shape id="_x0000_i1025" type="#_x0000_t75" style="width:309.75pt;height:515.25pt" o:ole="">
             <v:imagedata r:id="rId20" o:title=""/>
           </v:shape>
-          <o:OLEObject Type="Embed" ProgID="Visio.Drawing.15" ShapeID="_x0000_i1025" DrawAspect="Content" ObjectID="_1646641924" r:id="rId21"/>
+          <o:OLEObject Type="Embed" ProgID="Visio.Drawing.15" ShapeID="_x0000_i1025" DrawAspect="Content" ObjectID="_1646678927" r:id="rId21"/>
         </w:object>
       </w:r>
     </w:p>
@@ -10937,27 +10030,14 @@
       <w:r>
         <w:t xml:space="preserve">Figura </w:t>
       </w:r>
-      <w:r>
-        <w:fldChar w:fldCharType="begin"/>
-      </w:r>
-      <w:r>
-        <w:instrText xml:space="preserve"> SEQ Figura \* ARABIC </w:instrText>
-      </w:r>
-      <w:r>
-        <w:fldChar w:fldCharType="separate"/>
-      </w:r>
-      <w:r>
-        <w:rPr>
-          <w:noProof/>
-        </w:rPr>
-        <w:t>7</w:t>
-      </w:r>
-      <w:r>
-        <w:rPr>
-          <w:noProof/>
-        </w:rPr>
-        <w:fldChar w:fldCharType="end"/>
-      </w:r>
+      <w:fldSimple w:instr=" SEQ Figura \* ARABIC ">
+        <w:r>
+          <w:rPr>
+            <w:noProof/>
+          </w:rPr>
+          <w:t>7</w:t>
+        </w:r>
+      </w:fldSimple>
       <w:r>
         <w:t xml:space="preserve"> - Fluxograma (Página inicial da aplicação WEB)</w:t>
       </w:r>
@@ -10970,10 +10050,10 @@
       </w:pPr>
       <w:r>
         <w:object w:dxaOrig="9781" w:dyaOrig="13275" w14:anchorId="1766E0C6">
-          <v:shape id="_x0000_i1026" type="#_x0000_t75" style="width:327.15pt;height:443.5pt" o:ole="">
+          <v:shape id="_x0000_i1026" type="#_x0000_t75" style="width:327pt;height:443.25pt" o:ole="">
             <v:imagedata r:id="rId22" o:title=""/>
           </v:shape>
-          <o:OLEObject Type="Embed" ProgID="Visio.Drawing.15" ShapeID="_x0000_i1026" DrawAspect="Content" ObjectID="_1646641925" r:id="rId23"/>
+          <o:OLEObject Type="Embed" ProgID="Visio.Drawing.15" ShapeID="_x0000_i1026" DrawAspect="Content" ObjectID="_1646678928" r:id="rId23"/>
         </w:object>
       </w:r>
     </w:p>
@@ -10985,27 +10065,14 @@
       <w:r>
         <w:t xml:space="preserve">Figura </w:t>
       </w:r>
-      <w:r>
-        <w:fldChar w:fldCharType="begin"/>
-      </w:r>
-      <w:r>
-        <w:instrText xml:space="preserve"> SEQ Figura \* ARABIC </w:instrText>
-      </w:r>
-      <w:r>
-        <w:fldChar w:fldCharType="separate"/>
-      </w:r>
-      <w:r>
-        <w:rPr>
-          <w:noProof/>
-        </w:rPr>
-        <w:t>8</w:t>
-      </w:r>
-      <w:r>
-        <w:rPr>
-          <w:noProof/>
-        </w:rPr>
-        <w:fldChar w:fldCharType="end"/>
-      </w:r>
+      <w:fldSimple w:instr=" SEQ Figura \* ARABIC ">
+        <w:r>
+          <w:rPr>
+            <w:noProof/>
+          </w:rPr>
+          <w:t>8</w:t>
+        </w:r>
+      </w:fldSimple>
       <w:r>
         <w:t xml:space="preserve"> - Fluxograma (Login do hospital)</w:t>
       </w:r>
@@ -11017,10 +10084,10 @@
       </w:pPr>
       <w:r>
         <w:object w:dxaOrig="9811" w:dyaOrig="12796" w14:anchorId="38B64F93">
-          <v:shape id="_x0000_i1027" type="#_x0000_t75" style="width:387.05pt;height:504.6pt" o:ole="">
+          <v:shape id="_x0000_i1027" type="#_x0000_t75" style="width:387pt;height:504.75pt" o:ole="">
             <v:imagedata r:id="rId24" o:title=""/>
           </v:shape>
-          <o:OLEObject Type="Embed" ProgID="Visio.Drawing.15" ShapeID="_x0000_i1027" DrawAspect="Content" ObjectID="_1646641926" r:id="rId25"/>
+          <o:OLEObject Type="Embed" ProgID="Visio.Drawing.15" ShapeID="_x0000_i1027" DrawAspect="Content" ObjectID="_1646678929" r:id="rId25"/>
         </w:object>
       </w:r>
     </w:p>
@@ -11032,27 +10099,14 @@
       <w:r>
         <w:t xml:space="preserve">Figura </w:t>
       </w:r>
-      <w:r>
-        <w:fldChar w:fldCharType="begin"/>
-      </w:r>
-      <w:r>
-        <w:instrText xml:space="preserve"> SEQ Figura \* ARABIC </w:instrText>
-      </w:r>
-      <w:r>
-        <w:fldChar w:fldCharType="separate"/>
-      </w:r>
-      <w:r>
-        <w:rPr>
-          <w:noProof/>
-        </w:rPr>
-        <w:t>9</w:t>
-      </w:r>
-      <w:r>
-        <w:rPr>
-          <w:noProof/>
-        </w:rPr>
-        <w:fldChar w:fldCharType="end"/>
-      </w:r>
+      <w:fldSimple w:instr=" SEQ Figura \* ARABIC ">
+        <w:r>
+          <w:rPr>
+            <w:noProof/>
+          </w:rPr>
+          <w:t>9</w:t>
+        </w:r>
+      </w:fldSimple>
       <w:r>
         <w:t xml:space="preserve"> - Fluxograma (Cadastro do hospital)</w:t>
       </w:r>
@@ -11230,27 +10284,14 @@
       <w:r>
         <w:t xml:space="preserve">Figura </w:t>
       </w:r>
-      <w:r>
-        <w:fldChar w:fldCharType="begin"/>
-      </w:r>
-      <w:r>
-        <w:instrText xml:space="preserve"> SEQ Figura \* ARABIC </w:instrText>
-      </w:r>
-      <w:r>
-        <w:fldChar w:fldCharType="separate"/>
-      </w:r>
-      <w:r>
-        <w:rPr>
-          <w:noProof/>
-        </w:rPr>
-        <w:t>10</w:t>
-      </w:r>
-      <w:r>
-        <w:rPr>
-          <w:noProof/>
-        </w:rPr>
-        <w:fldChar w:fldCharType="end"/>
-      </w:r>
+      <w:fldSimple w:instr=" SEQ Figura \* ARABIC ">
+        <w:r>
+          <w:rPr>
+            <w:noProof/>
+          </w:rPr>
+          <w:t>10</w:t>
+        </w:r>
+      </w:fldSimple>
       <w:r>
         <w:t xml:space="preserve"> - Caso de teste: Cadastro do hospital</w:t>
       </w:r>
@@ -11319,27 +10360,14 @@
       <w:r>
         <w:t xml:space="preserve">Figura </w:t>
       </w:r>
-      <w:r>
-        <w:fldChar w:fldCharType="begin"/>
-      </w:r>
-      <w:r>
-        <w:instrText xml:space="preserve"> SEQ Figura \* ARABIC </w:instrText>
-      </w:r>
-      <w:r>
-        <w:fldChar w:fldCharType="separate"/>
-      </w:r>
-      <w:r>
-        <w:rPr>
-          <w:noProof/>
-        </w:rPr>
-        <w:t>11</w:t>
-      </w:r>
-      <w:r>
-        <w:rPr>
-          <w:noProof/>
-        </w:rPr>
-        <w:fldChar w:fldCharType="end"/>
-      </w:r>
+      <w:fldSimple w:instr=" SEQ Figura \* ARABIC ">
+        <w:r>
+          <w:rPr>
+            <w:noProof/>
+          </w:rPr>
+          <w:t>11</w:t>
+        </w:r>
+      </w:fldSimple>
       <w:r>
         <w:t xml:space="preserve"> - </w:t>
       </w:r>
@@ -11415,27 +10443,14 @@
       <w:r>
         <w:t xml:space="preserve">Figura </w:t>
       </w:r>
-      <w:r>
-        <w:fldChar w:fldCharType="begin"/>
-      </w:r>
-      <w:r>
-        <w:instrText xml:space="preserve"> SEQ Figura \* ARABIC </w:instrText>
-      </w:r>
-      <w:r>
-        <w:fldChar w:fldCharType="separate"/>
-      </w:r>
-      <w:r>
-        <w:rPr>
-          <w:noProof/>
-        </w:rPr>
-        <w:t>12</w:t>
-      </w:r>
-      <w:r>
-        <w:rPr>
-          <w:noProof/>
-        </w:rPr>
-        <w:fldChar w:fldCharType="end"/>
-      </w:r>
+      <w:fldSimple w:instr=" SEQ Figura \* ARABIC ">
+        <w:r>
+          <w:rPr>
+            <w:noProof/>
+          </w:rPr>
+          <w:t>12</w:t>
+        </w:r>
+      </w:fldSimple>
       <w:r>
         <w:t xml:space="preserve"> - </w:t>
       </w:r>
@@ -11461,7 +10476,6 @@
         </w:rPr>
       </w:pPr>
       <w:bookmarkStart w:id="20" w:name="_Toc14160060"/>
-      <w:proofErr w:type="spellStart"/>
       <w:r>
         <w:rPr>
           <w:rFonts w:ascii="Arial" w:hAnsi="Arial" w:cs="Arial"/>
@@ -11469,17 +10483,7 @@
           <w:sz w:val="24"/>
           <w:szCs w:val="24"/>
         </w:rPr>
-        <w:t>Kanban</w:t>
-      </w:r>
-      <w:proofErr w:type="spellEnd"/>
-      <w:r>
-        <w:rPr>
-          <w:rFonts w:ascii="Arial" w:hAnsi="Arial" w:cs="Arial"/>
-          <w:color w:val="auto"/>
-          <w:sz w:val="24"/>
-          <w:szCs w:val="24"/>
-        </w:rPr>
-        <w:t xml:space="preserve"> e </w:t>
+        <w:t xml:space="preserve">Kanban e </w:t>
       </w:r>
       <w:r>
         <w:rPr>
@@ -11526,25 +10530,7 @@
           <w:sz w:val="24"/>
           <w:szCs w:val="24"/>
         </w:rPr>
-        <w:t xml:space="preserve">imagens do quadro de </w:t>
-      </w:r>
-      <w:proofErr w:type="spellStart"/>
-      <w:r>
-        <w:rPr>
-          <w:rFonts w:ascii="Arial" w:hAnsi="Arial" w:cs="Arial"/>
-          <w:sz w:val="24"/>
-          <w:szCs w:val="24"/>
-        </w:rPr>
-        <w:t>Kanban</w:t>
-      </w:r>
-      <w:proofErr w:type="spellEnd"/>
-      <w:r>
-        <w:rPr>
-          <w:rFonts w:ascii="Arial" w:hAnsi="Arial" w:cs="Arial"/>
-          <w:sz w:val="24"/>
-          <w:szCs w:val="24"/>
-        </w:rPr>
-        <w:t xml:space="preserve"> e </w:t>
+        <w:t xml:space="preserve">imagens do quadro de Kanban e </w:t>
       </w:r>
       <w:r>
         <w:rPr>
@@ -11622,37 +10608,19 @@
       <w:r>
         <w:t xml:space="preserve">Figura </w:t>
       </w:r>
-      <w:r>
-        <w:fldChar w:fldCharType="begin"/>
-      </w:r>
-      <w:r>
-        <w:instrText xml:space="preserve"> SEQ Figura \* ARABIC </w:instrText>
-      </w:r>
-      <w:r>
-        <w:fldChar w:fldCharType="separate"/>
-      </w:r>
-      <w:r>
-        <w:rPr>
-          <w:noProof/>
-        </w:rPr>
-        <w:t>13</w:t>
-      </w:r>
-      <w:r>
-        <w:rPr>
-          <w:noProof/>
-        </w:rPr>
-        <w:fldChar w:fldCharType="end"/>
-      </w:r>
+      <w:fldSimple w:instr=" SEQ Figura \* ARABIC ">
+        <w:r>
+          <w:rPr>
+            <w:noProof/>
+          </w:rPr>
+          <w:t>13</w:t>
+        </w:r>
+      </w:fldSimple>
       <w:r>
         <w:t xml:space="preserve"> - </w:t>
       </w:r>
-      <w:proofErr w:type="spellStart"/>
-      <w:r>
-        <w:t>Kanban</w:t>
-      </w:r>
-      <w:proofErr w:type="spellEnd"/>
-      <w:r>
-        <w:t>: Primeiro dia do primeiro Sprint</w:t>
+      <w:r>
+        <w:t>Kanban: Primeiro dia do primeiro Sprint</w:t>
       </w:r>
     </w:p>
     <w:p/>
@@ -11712,37 +10680,19 @@
       <w:r>
         <w:t xml:space="preserve">Figura </w:t>
       </w:r>
-      <w:r>
-        <w:fldChar w:fldCharType="begin"/>
-      </w:r>
-      <w:r>
-        <w:instrText xml:space="preserve"> SEQ Figura \* ARABIC </w:instrText>
-      </w:r>
-      <w:r>
-        <w:fldChar w:fldCharType="separate"/>
-      </w:r>
-      <w:r>
-        <w:rPr>
-          <w:noProof/>
-        </w:rPr>
-        <w:t>14</w:t>
-      </w:r>
-      <w:r>
-        <w:rPr>
-          <w:noProof/>
-        </w:rPr>
-        <w:fldChar w:fldCharType="end"/>
-      </w:r>
+      <w:fldSimple w:instr=" SEQ Figura \* ARABIC ">
+        <w:r>
+          <w:rPr>
+            <w:noProof/>
+          </w:rPr>
+          <w:t>14</w:t>
+        </w:r>
+      </w:fldSimple>
       <w:r>
         <w:t xml:space="preserve"> - </w:t>
       </w:r>
-      <w:proofErr w:type="spellStart"/>
-      <w:r>
-        <w:t>Kanban</w:t>
-      </w:r>
-      <w:proofErr w:type="spellEnd"/>
-      <w:r>
-        <w:t>: Primeira semana do Primeiro Sprint</w:t>
+      <w:r>
+        <w:t>Kanban: Primeira semana do Primeiro Sprint</w:t>
       </w:r>
     </w:p>
     <w:p>
@@ -11802,27 +10752,14 @@
       <w:r>
         <w:t xml:space="preserve">Figura </w:t>
       </w:r>
-      <w:r>
-        <w:fldChar w:fldCharType="begin"/>
-      </w:r>
-      <w:r>
-        <w:instrText xml:space="preserve"> SEQ Figura \* ARABIC </w:instrText>
-      </w:r>
-      <w:r>
-        <w:fldChar w:fldCharType="separate"/>
-      </w:r>
-      <w:r>
-        <w:rPr>
-          <w:noProof/>
-        </w:rPr>
-        <w:t>15</w:t>
-      </w:r>
-      <w:r>
-        <w:rPr>
-          <w:noProof/>
-        </w:rPr>
-        <w:fldChar w:fldCharType="end"/>
-      </w:r>
+      <w:fldSimple w:instr=" SEQ Figura \* ARABIC ">
+        <w:r>
+          <w:rPr>
+            <w:noProof/>
+          </w:rPr>
+          <w:t>15</w:t>
+        </w:r>
+      </w:fldSimple>
       <w:r>
         <w:t xml:space="preserve"> - </w:t>
       </w:r>
@@ -11887,27 +10824,14 @@
       <w:r>
         <w:t xml:space="preserve">Figura </w:t>
       </w:r>
-      <w:r>
-        <w:fldChar w:fldCharType="begin"/>
-      </w:r>
-      <w:r>
-        <w:instrText xml:space="preserve"> SEQ Figura \* ARABIC </w:instrText>
-      </w:r>
-      <w:r>
-        <w:fldChar w:fldCharType="separate"/>
-      </w:r>
-      <w:r>
-        <w:rPr>
-          <w:noProof/>
-        </w:rPr>
-        <w:t>16</w:t>
-      </w:r>
-      <w:r>
-        <w:rPr>
-          <w:noProof/>
-        </w:rPr>
-        <w:fldChar w:fldCharType="end"/>
-      </w:r>
+      <w:fldSimple w:instr=" SEQ Figura \* ARABIC ">
+        <w:r>
+          <w:rPr>
+            <w:noProof/>
+          </w:rPr>
+          <w:t>16</w:t>
+        </w:r>
+      </w:fldSimple>
       <w:r>
         <w:t xml:space="preserve"> - </w:t>
       </w:r>
@@ -11972,27 +10896,14 @@
       <w:r>
         <w:t xml:space="preserve">Figura </w:t>
       </w:r>
-      <w:r>
-        <w:fldChar w:fldCharType="begin"/>
-      </w:r>
-      <w:r>
-        <w:instrText xml:space="preserve"> SEQ Figura \* ARABIC </w:instrText>
-      </w:r>
-      <w:r>
-        <w:fldChar w:fldCharType="separate"/>
-      </w:r>
-      <w:r>
-        <w:rPr>
-          <w:noProof/>
-        </w:rPr>
-        <w:t>17</w:t>
-      </w:r>
-      <w:r>
-        <w:rPr>
-          <w:noProof/>
-        </w:rPr>
-        <w:fldChar w:fldCharType="end"/>
-      </w:r>
+      <w:fldSimple w:instr=" SEQ Figura \* ARABIC ">
+        <w:r>
+          <w:rPr>
+            <w:noProof/>
+          </w:rPr>
+          <w:t>17</w:t>
+        </w:r>
+      </w:fldSimple>
       <w:r>
         <w:t xml:space="preserve"> - </w:t>
       </w:r>
@@ -12055,7 +10966,6 @@
           <w:szCs w:val="24"/>
         </w:rPr>
       </w:pPr>
-      <w:proofErr w:type="spellStart"/>
       <w:r>
         <w:rPr>
           <w:rFonts w:ascii="Arial" w:hAnsi="Arial" w:cs="Arial"/>
@@ -12063,17 +10973,7 @@
           <w:sz w:val="24"/>
           <w:szCs w:val="24"/>
         </w:rPr>
-        <w:t>Product</w:t>
-      </w:r>
-      <w:proofErr w:type="spellEnd"/>
-      <w:r>
-        <w:rPr>
-          <w:rFonts w:ascii="Arial" w:hAnsi="Arial" w:cs="Arial"/>
-          <w:b/>
-          <w:sz w:val="24"/>
-          <w:szCs w:val="24"/>
-        </w:rPr>
-        <w:t xml:space="preserve"> Backlog</w:t>
+        <w:t>Product Backlog</w:t>
       </w:r>
     </w:p>
     <w:p>
@@ -12101,27 +11001,7 @@
           <w:sz w:val="24"/>
           <w:szCs w:val="24"/>
         </w:rPr>
-        <w:t xml:space="preserve">modificações no </w:t>
-      </w:r>
-      <w:proofErr w:type="spellStart"/>
-      <w:r>
-        <w:rPr>
-          <w:rFonts w:ascii="Arial" w:hAnsi="Arial" w:cs="Arial"/>
-          <w:bCs/>
-          <w:sz w:val="24"/>
-          <w:szCs w:val="24"/>
-        </w:rPr>
-        <w:t>Product</w:t>
-      </w:r>
-      <w:proofErr w:type="spellEnd"/>
-      <w:r>
-        <w:rPr>
-          <w:rFonts w:ascii="Arial" w:hAnsi="Arial" w:cs="Arial"/>
-          <w:bCs/>
-          <w:sz w:val="24"/>
-          <w:szCs w:val="24"/>
-        </w:rPr>
-        <w:t xml:space="preserve"> Backlog.</w:t>
+        <w:t>modificações no Product Backlog.</w:t>
       </w:r>
     </w:p>
     <w:p>
@@ -12253,7 +11133,6 @@
           <w:szCs w:val="24"/>
         </w:rPr>
       </w:pPr>
-      <w:proofErr w:type="spellStart"/>
       <w:r>
         <w:rPr>
           <w:rFonts w:ascii="Arial" w:hAnsi="Arial" w:cs="Arial"/>
@@ -12261,17 +11140,7 @@
           <w:sz w:val="24"/>
           <w:szCs w:val="24"/>
         </w:rPr>
-        <w:t>Burn</w:t>
-      </w:r>
-      <w:proofErr w:type="spellEnd"/>
-      <w:r>
-        <w:rPr>
-          <w:rFonts w:ascii="Arial" w:hAnsi="Arial" w:cs="Arial"/>
-          <w:b/>
-          <w:sz w:val="24"/>
-          <w:szCs w:val="24"/>
-        </w:rPr>
-        <w:t xml:space="preserve"> Down Chart</w:t>
+        <w:t>Burn Down Chart</w:t>
       </w:r>
     </w:p>
     <w:p>
@@ -12335,37 +11204,19 @@
       <w:r>
         <w:t xml:space="preserve">Figura </w:t>
       </w:r>
-      <w:r>
-        <w:fldChar w:fldCharType="begin"/>
-      </w:r>
-      <w:r>
-        <w:instrText xml:space="preserve"> SEQ Figura \* ARABIC </w:instrText>
-      </w:r>
-      <w:r>
-        <w:fldChar w:fldCharType="separate"/>
-      </w:r>
-      <w:r>
-        <w:rPr>
-          <w:noProof/>
-        </w:rPr>
-        <w:t>18</w:t>
-      </w:r>
-      <w:r>
-        <w:rPr>
-          <w:noProof/>
-        </w:rPr>
-        <w:fldChar w:fldCharType="end"/>
-      </w:r>
+      <w:fldSimple w:instr=" SEQ Figura \* ARABIC ">
+        <w:r>
+          <w:rPr>
+            <w:noProof/>
+          </w:rPr>
+          <w:t>18</w:t>
+        </w:r>
+      </w:fldSimple>
       <w:r>
         <w:t xml:space="preserve"> - </w:t>
       </w:r>
-      <w:proofErr w:type="spellStart"/>
-      <w:r>
-        <w:t>Burn</w:t>
-      </w:r>
-      <w:proofErr w:type="spellEnd"/>
-      <w:r>
-        <w:t xml:space="preserve"> Down Chart – Segundo Sprint</w:t>
+      <w:r>
+        <w:t>Burn Down Chart – Segundo Sprint</w:t>
       </w:r>
     </w:p>
     <w:p/>
@@ -12448,10 +11299,10 @@
       </w:pPr>
       <w:r>
         <w:object w:dxaOrig="7501" w:dyaOrig="12511" w14:anchorId="73D17282">
-          <v:shape id="_x0000_i1028" type="#_x0000_t75" style="width:324.85pt;height:532.8pt" o:ole="">
+          <v:shape id="_x0000_i1028" type="#_x0000_t75" style="width:324.75pt;height:533.25pt" o:ole="">
             <v:imagedata r:id="rId36" o:title=""/>
           </v:shape>
-          <o:OLEObject Type="Embed" ProgID="Visio.Drawing.15" ShapeID="_x0000_i1028" DrawAspect="Content" ObjectID="_1646641927" r:id="rId37"/>
+          <o:OLEObject Type="Embed" ProgID="Visio.Drawing.15" ShapeID="_x0000_i1028" DrawAspect="Content" ObjectID="_1646678930" r:id="rId37"/>
         </w:object>
       </w:r>
     </w:p>
@@ -12475,27 +11326,14 @@
       <w:r>
         <w:t xml:space="preserve">Figura </w:t>
       </w:r>
-      <w:r>
-        <w:fldChar w:fldCharType="begin"/>
-      </w:r>
-      <w:r>
-        <w:instrText xml:space="preserve"> SEQ Figura \* ARABIC </w:instrText>
-      </w:r>
-      <w:r>
-        <w:fldChar w:fldCharType="separate"/>
-      </w:r>
-      <w:r>
-        <w:rPr>
-          <w:noProof/>
-        </w:rPr>
-        <w:t>19</w:t>
-      </w:r>
-      <w:r>
-        <w:rPr>
-          <w:noProof/>
-        </w:rPr>
-        <w:fldChar w:fldCharType="end"/>
-      </w:r>
+      <w:fldSimple w:instr=" SEQ Figura \* ARABIC ">
+        <w:r>
+          <w:rPr>
+            <w:noProof/>
+          </w:rPr>
+          <w:t>19</w:t>
+        </w:r>
+      </w:fldSimple>
       <w:r>
         <w:t xml:space="preserve"> - Fluxograma (Tela inicial do aplicativo mobile)</w:t>
       </w:r>
@@ -12506,10 +11344,10 @@
       </w:pPr>
       <w:r>
         <w:object w:dxaOrig="9781" w:dyaOrig="13275" w14:anchorId="5630E1D6">
-          <v:shape id="_x0000_i1029" type="#_x0000_t75" style="width:370.95pt;height:502.25pt" o:ole="">
+          <v:shape id="_x0000_i1029" type="#_x0000_t75" style="width:371.25pt;height:502.5pt" o:ole="">
             <v:imagedata r:id="rId38" o:title=""/>
           </v:shape>
-          <o:OLEObject Type="Embed" ProgID="Visio.Drawing.15" ShapeID="_x0000_i1029" DrawAspect="Content" ObjectID="_1646641928" r:id="rId39"/>
+          <o:OLEObject Type="Embed" ProgID="Visio.Drawing.15" ShapeID="_x0000_i1029" DrawAspect="Content" ObjectID="_1646678931" r:id="rId39"/>
         </w:object>
       </w:r>
     </w:p>
@@ -12521,27 +11359,14 @@
       <w:r>
         <w:t xml:space="preserve">Figura </w:t>
       </w:r>
-      <w:r>
-        <w:fldChar w:fldCharType="begin"/>
-      </w:r>
-      <w:r>
-        <w:instrText xml:space="preserve"> SEQ Figura \* ARABIC </w:instrText>
-      </w:r>
-      <w:r>
-        <w:fldChar w:fldCharType="separate"/>
-      </w:r>
-      <w:r>
-        <w:rPr>
-          <w:noProof/>
-        </w:rPr>
-        <w:t>20</w:t>
-      </w:r>
-      <w:r>
-        <w:rPr>
-          <w:noProof/>
-        </w:rPr>
-        <w:fldChar w:fldCharType="end"/>
-      </w:r>
+      <w:fldSimple w:instr=" SEQ Figura \* ARABIC ">
+        <w:r>
+          <w:rPr>
+            <w:noProof/>
+          </w:rPr>
+          <w:t>20</w:t>
+        </w:r>
+      </w:fldSimple>
       <w:r>
         <w:t xml:space="preserve"> - Fluxograma (Login do paciente)</w:t>
       </w:r>
@@ -12552,10 +11377,10 @@
       </w:pPr>
       <w:r>
         <w:object w:dxaOrig="9811" w:dyaOrig="12796" w14:anchorId="52560832">
-          <v:shape id="_x0000_i1030" type="#_x0000_t75" style="width:378.45pt;height:491.9pt" o:ole="">
+          <v:shape id="_x0000_i1030" type="#_x0000_t75" style="width:378pt;height:492pt" o:ole="">
             <v:imagedata r:id="rId40" o:title=""/>
           </v:shape>
-          <o:OLEObject Type="Embed" ProgID="Visio.Drawing.15" ShapeID="_x0000_i1030" DrawAspect="Content" ObjectID="_1646641929" r:id="rId41"/>
+          <o:OLEObject Type="Embed" ProgID="Visio.Drawing.15" ShapeID="_x0000_i1030" DrawAspect="Content" ObjectID="_1646678932" r:id="rId41"/>
         </w:object>
       </w:r>
     </w:p>
@@ -12567,27 +11392,14 @@
       <w:r>
         <w:t xml:space="preserve">Figura </w:t>
       </w:r>
-      <w:r>
-        <w:fldChar w:fldCharType="begin"/>
-      </w:r>
-      <w:r>
-        <w:instrText xml:space="preserve"> SEQ Figura \* ARABIC </w:instrText>
-      </w:r>
-      <w:r>
-        <w:fldChar w:fldCharType="separate"/>
-      </w:r>
-      <w:r>
-        <w:rPr>
-          <w:noProof/>
-        </w:rPr>
-        <w:t>21</w:t>
-      </w:r>
-      <w:r>
-        <w:rPr>
-          <w:noProof/>
-        </w:rPr>
-        <w:fldChar w:fldCharType="end"/>
-      </w:r>
+      <w:fldSimple w:instr=" SEQ Figura \* ARABIC ">
+        <w:r>
+          <w:rPr>
+            <w:noProof/>
+          </w:rPr>
+          <w:t>21</w:t>
+        </w:r>
+      </w:fldSimple>
       <w:r>
         <w:t xml:space="preserve"> - Fluxograma (Cadastro do paciente)</w:t>
       </w:r>
@@ -12788,27 +11600,14 @@
       <w:r>
         <w:t xml:space="preserve">Figura </w:t>
       </w:r>
-      <w:r>
-        <w:fldChar w:fldCharType="begin"/>
-      </w:r>
-      <w:r>
-        <w:instrText xml:space="preserve"> SEQ Figura \* ARABIC </w:instrText>
-      </w:r>
-      <w:r>
-        <w:fldChar w:fldCharType="separate"/>
-      </w:r>
-      <w:r>
-        <w:rPr>
-          <w:noProof/>
-        </w:rPr>
-        <w:t>22</w:t>
-      </w:r>
-      <w:r>
-        <w:rPr>
-          <w:noProof/>
-        </w:rPr>
-        <w:fldChar w:fldCharType="end"/>
-      </w:r>
+      <w:fldSimple w:instr=" SEQ Figura \* ARABIC ">
+        <w:r>
+          <w:rPr>
+            <w:noProof/>
+          </w:rPr>
+          <w:t>22</w:t>
+        </w:r>
+      </w:fldSimple>
       <w:r>
         <w:t xml:space="preserve"> - </w:t>
       </w:r>
@@ -12916,27 +11715,14 @@
       <w:r>
         <w:t xml:space="preserve">Figura </w:t>
       </w:r>
-      <w:r>
-        <w:fldChar w:fldCharType="begin"/>
-      </w:r>
-      <w:r>
-        <w:instrText xml:space="preserve"> SEQ Figura \* ARABIC </w:instrText>
-      </w:r>
-      <w:r>
-        <w:fldChar w:fldCharType="separate"/>
-      </w:r>
-      <w:r>
-        <w:rPr>
-          <w:noProof/>
-        </w:rPr>
-        <w:t>23</w:t>
-      </w:r>
-      <w:r>
-        <w:rPr>
-          <w:noProof/>
-        </w:rPr>
-        <w:fldChar w:fldCharType="end"/>
-      </w:r>
+      <w:fldSimple w:instr=" SEQ Figura \* ARABIC ">
+        <w:r>
+          <w:rPr>
+            <w:noProof/>
+          </w:rPr>
+          <w:t>23</w:t>
+        </w:r>
+      </w:fldSimple>
       <w:r>
         <w:t xml:space="preserve"> - </w:t>
       </w:r>
@@ -13020,27 +11806,14 @@
       <w:r>
         <w:t xml:space="preserve">Figura </w:t>
       </w:r>
-      <w:r>
-        <w:fldChar w:fldCharType="begin"/>
-      </w:r>
-      <w:r>
-        <w:instrText xml:space="preserve"> SEQ Figura \* ARABIC </w:instrText>
-      </w:r>
-      <w:r>
-        <w:fldChar w:fldCharType="separate"/>
-      </w:r>
-      <w:r>
-        <w:rPr>
-          <w:noProof/>
-        </w:rPr>
-        <w:t>24</w:t>
-      </w:r>
-      <w:r>
-        <w:rPr>
-          <w:noProof/>
-        </w:rPr>
-        <w:fldChar w:fldCharType="end"/>
-      </w:r>
+      <w:fldSimple w:instr=" SEQ Figura \* ARABIC ">
+        <w:r>
+          <w:rPr>
+            <w:noProof/>
+          </w:rPr>
+          <w:t>24</w:t>
+        </w:r>
+      </w:fldSimple>
       <w:r>
         <w:t xml:space="preserve"> - </w:t>
       </w:r>
@@ -13064,7 +11837,6 @@
           <w:szCs w:val="24"/>
         </w:rPr>
       </w:pPr>
-      <w:proofErr w:type="spellStart"/>
       <w:r>
         <w:rPr>
           <w:rFonts w:ascii="Arial" w:hAnsi="Arial" w:cs="Arial"/>
@@ -13073,18 +11845,7 @@
           <w:sz w:val="24"/>
           <w:szCs w:val="24"/>
         </w:rPr>
-        <w:t>Kanban</w:t>
-      </w:r>
-      <w:proofErr w:type="spellEnd"/>
-      <w:r>
-        <w:rPr>
-          <w:rFonts w:ascii="Arial" w:hAnsi="Arial" w:cs="Arial"/>
-          <w:b/>
-          <w:bCs/>
-          <w:sz w:val="24"/>
-          <w:szCs w:val="24"/>
-        </w:rPr>
-        <w:t xml:space="preserve"> e Retrospectiva</w:t>
+        <w:t>Kanban e Retrospectiva</w:t>
       </w:r>
     </w:p>
     <w:p>
@@ -13143,37 +11904,16 @@
       <w:r>
         <w:t xml:space="preserve">Figura </w:t>
       </w:r>
-      <w:r>
-        <w:fldChar w:fldCharType="begin"/>
-      </w:r>
-      <w:r>
-        <w:instrText xml:space="preserve"> SEQ Figura \* ARABIC </w:instrText>
-      </w:r>
-      <w:r>
-        <w:fldChar w:fldCharType="separate"/>
-      </w:r>
-      <w:r>
-        <w:rPr>
-          <w:noProof/>
-        </w:rPr>
-        <w:t>25</w:t>
-      </w:r>
-      <w:r>
-        <w:rPr>
-          <w:noProof/>
-        </w:rPr>
-        <w:fldChar w:fldCharType="end"/>
-      </w:r>
-      <w:r>
-        <w:t xml:space="preserve"> – </w:t>
-      </w:r>
-      <w:proofErr w:type="spellStart"/>
-      <w:r>
-        <w:t>Kanban</w:t>
-      </w:r>
-      <w:proofErr w:type="spellEnd"/>
-      <w:r>
-        <w:t>: Primeiro dia do segundo Sprint</w:t>
+      <w:fldSimple w:instr=" SEQ Figura \* ARABIC ">
+        <w:r>
+          <w:rPr>
+            <w:noProof/>
+          </w:rPr>
+          <w:t>25</w:t>
+        </w:r>
+      </w:fldSimple>
+      <w:r>
+        <w:t xml:space="preserve"> – Kanban: Primeiro dia do segundo Sprint</w:t>
       </w:r>
     </w:p>
     <w:p>
@@ -13232,37 +11972,16 @@
       <w:r>
         <w:t xml:space="preserve">Figura </w:t>
       </w:r>
-      <w:r>
-        <w:fldChar w:fldCharType="begin"/>
-      </w:r>
-      <w:r>
-        <w:instrText xml:space="preserve"> SEQ Figura \* ARABIC </w:instrText>
-      </w:r>
-      <w:r>
-        <w:fldChar w:fldCharType="separate"/>
-      </w:r>
-      <w:r>
-        <w:rPr>
-          <w:noProof/>
-        </w:rPr>
-        <w:t>26</w:t>
-      </w:r>
-      <w:r>
-        <w:rPr>
-          <w:noProof/>
-        </w:rPr>
-        <w:fldChar w:fldCharType="end"/>
-      </w:r>
-      <w:r>
-        <w:t xml:space="preserve"> - </w:t>
-      </w:r>
-      <w:proofErr w:type="spellStart"/>
-      <w:r>
-        <w:t>Kanban</w:t>
-      </w:r>
-      <w:proofErr w:type="spellEnd"/>
-      <w:r>
-        <w:t>: Primeira semana do segundo Sprint</w:t>
+      <w:fldSimple w:instr=" SEQ Figura \* ARABIC ">
+        <w:r>
+          <w:rPr>
+            <w:noProof/>
+          </w:rPr>
+          <w:t>26</w:t>
+        </w:r>
+      </w:fldSimple>
+      <w:r>
+        <w:t xml:space="preserve"> - Kanban: Primeira semana do segundo Sprint</w:t>
       </w:r>
     </w:p>
     <w:p>
@@ -13322,37 +12041,16 @@
       <w:r>
         <w:t xml:space="preserve">Figura </w:t>
       </w:r>
-      <w:r>
-        <w:fldChar w:fldCharType="begin"/>
-      </w:r>
-      <w:r>
-        <w:instrText xml:space="preserve"> SEQ Figura \* ARABIC </w:instrText>
-      </w:r>
-      <w:r>
-        <w:fldChar w:fldCharType="separate"/>
-      </w:r>
-      <w:r>
-        <w:rPr>
-          <w:noProof/>
-        </w:rPr>
-        <w:t>27</w:t>
-      </w:r>
-      <w:r>
-        <w:rPr>
-          <w:noProof/>
-        </w:rPr>
-        <w:fldChar w:fldCharType="end"/>
-      </w:r>
-      <w:r>
-        <w:t xml:space="preserve"> - </w:t>
-      </w:r>
-      <w:proofErr w:type="spellStart"/>
-      <w:r>
-        <w:t>Kanban</w:t>
-      </w:r>
-      <w:proofErr w:type="spellEnd"/>
-      <w:r>
-        <w:t>: Segunda semana do segundo Sprint</w:t>
+      <w:fldSimple w:instr=" SEQ Figura \* ARABIC ">
+        <w:r>
+          <w:rPr>
+            <w:noProof/>
+          </w:rPr>
+          <w:t>27</w:t>
+        </w:r>
+      </w:fldSimple>
+      <w:r>
+        <w:t xml:space="preserve"> - Kanban: Segunda semana do segundo Sprint</w:t>
       </w:r>
     </w:p>
     <w:p>
@@ -13411,37 +12109,16 @@
       <w:r>
         <w:t xml:space="preserve">Figura </w:t>
       </w:r>
-      <w:r>
-        <w:fldChar w:fldCharType="begin"/>
-      </w:r>
-      <w:r>
-        <w:instrText xml:space="preserve"> SEQ Figura \* ARABIC </w:instrText>
-      </w:r>
-      <w:r>
-        <w:fldChar w:fldCharType="separate"/>
-      </w:r>
-      <w:r>
-        <w:rPr>
-          <w:noProof/>
-        </w:rPr>
-        <w:t>28</w:t>
-      </w:r>
-      <w:r>
-        <w:rPr>
-          <w:noProof/>
-        </w:rPr>
-        <w:fldChar w:fldCharType="end"/>
-      </w:r>
-      <w:r>
-        <w:t xml:space="preserve"> - </w:t>
-      </w:r>
-      <w:proofErr w:type="spellStart"/>
-      <w:r>
-        <w:t>Kanban</w:t>
-      </w:r>
-      <w:proofErr w:type="spellEnd"/>
-      <w:r>
-        <w:t>: Terceira semana do segundo Sprint</w:t>
+      <w:fldSimple w:instr=" SEQ Figura \* ARABIC ">
+        <w:r>
+          <w:rPr>
+            <w:noProof/>
+          </w:rPr>
+          <w:t>28</w:t>
+        </w:r>
+      </w:fldSimple>
+      <w:r>
+        <w:t xml:space="preserve"> - Kanban: Terceira semana do segundo Sprint</w:t>
       </w:r>
     </w:p>
     <w:p/>
@@ -13708,27 +12385,14 @@
       <w:r>
         <w:t xml:space="preserve">Figura </w:t>
       </w:r>
-      <w:r>
-        <w:fldChar w:fldCharType="begin"/>
-      </w:r>
-      <w:r>
-        <w:instrText xml:space="preserve"> SEQ Figura \* ARABIC </w:instrText>
-      </w:r>
-      <w:r>
-        <w:fldChar w:fldCharType="separate"/>
-      </w:r>
-      <w:r>
-        <w:rPr>
-          <w:noProof/>
-        </w:rPr>
-        <w:t>29</w:t>
-      </w:r>
-      <w:r>
-        <w:rPr>
-          <w:noProof/>
-        </w:rPr>
-        <w:fldChar w:fldCharType="end"/>
-      </w:r>
+      <w:fldSimple w:instr=" SEQ Figura \* ARABIC ">
+        <w:r>
+          <w:rPr>
+            <w:noProof/>
+          </w:rPr>
+          <w:t>29</w:t>
+        </w:r>
+      </w:fldSimple>
       <w:r>
         <w:t xml:space="preserve"> - Modelo de entidade e relacionamento do banco de dados</w:t>
       </w:r>
@@ -13815,10 +12479,10 @@
       </w:pPr>
       <w:r>
         <w:object w:dxaOrig="9660" w:dyaOrig="6796" w14:anchorId="60068DD0">
-          <v:shape id="_x0000_i1031" type="#_x0000_t75" style="width:438.35pt;height:308.15pt" o:ole="">
+          <v:shape id="_x0000_i1031" type="#_x0000_t75" style="width:438.75pt;height:308.25pt" o:ole="">
             <v:imagedata r:id="rId50" o:title=""/>
           </v:shape>
-          <o:OLEObject Type="Embed" ProgID="Visio.Drawing.15" ShapeID="_x0000_i1031" DrawAspect="Content" ObjectID="_1646641930" r:id="rId51"/>
+          <o:OLEObject Type="Embed" ProgID="Visio.Drawing.15" ShapeID="_x0000_i1031" DrawAspect="Content" ObjectID="_1646678933" r:id="rId51"/>
         </w:object>
       </w:r>
     </w:p>
@@ -13830,27 +12494,14 @@
       <w:r>
         <w:t xml:space="preserve">Figura </w:t>
       </w:r>
-      <w:r>
-        <w:fldChar w:fldCharType="begin"/>
-      </w:r>
-      <w:r>
-        <w:instrText xml:space="preserve"> SEQ Figura \* ARABIC </w:instrText>
-      </w:r>
-      <w:r>
-        <w:fldChar w:fldCharType="separate"/>
-      </w:r>
-      <w:r>
-        <w:rPr>
-          <w:noProof/>
-        </w:rPr>
-        <w:t>30</w:t>
-      </w:r>
-      <w:r>
-        <w:rPr>
-          <w:noProof/>
-        </w:rPr>
-        <w:fldChar w:fldCharType="end"/>
-      </w:r>
+      <w:fldSimple w:instr=" SEQ Figura \* ARABIC ">
+        <w:r>
+          <w:rPr>
+            <w:noProof/>
+          </w:rPr>
+          <w:t>30</w:t>
+        </w:r>
+      </w:fldSimple>
       <w:r>
         <w:t xml:space="preserve"> - </w:t>
       </w:r>
@@ -13926,23 +12577,13 @@
         </w:rPr>
         <w:t xml:space="preserve">Nessa etapa é elaborada uma organização básica dos dados do banco. Aqui são informadas as entidades, com seus respectivos campos, tipos e descrições. O banco foi desenvolvido no servidor de banco de dados </w:t>
       </w:r>
-      <w:proofErr w:type="spellStart"/>
-      <w:r>
-        <w:rPr>
-          <w:rFonts w:ascii="Arial" w:hAnsi="Arial" w:cs="Arial"/>
-          <w:sz w:val="24"/>
-          <w:szCs w:val="24"/>
-        </w:rPr>
-        <w:t>Robo</w:t>
-      </w:r>
-      <w:proofErr w:type="spellEnd"/>
-      <w:r>
-        <w:rPr>
-          <w:rFonts w:ascii="Arial" w:hAnsi="Arial" w:cs="Arial"/>
-          <w:sz w:val="24"/>
-          <w:szCs w:val="24"/>
-        </w:rPr>
-        <w:t xml:space="preserve"> 3T</w:t>
+      <w:r>
+        <w:rPr>
+          <w:rFonts w:ascii="Arial" w:hAnsi="Arial" w:cs="Arial"/>
+          <w:sz w:val="24"/>
+          <w:szCs w:val="24"/>
+        </w:rPr>
+        <w:t>Robo 3T</w:t>
       </w:r>
       <w:r>
         <w:rPr>
@@ -14043,27 +12684,14 @@
       <w:r>
         <w:t xml:space="preserve">Figura </w:t>
       </w:r>
-      <w:r>
-        <w:fldChar w:fldCharType="begin"/>
-      </w:r>
-      <w:r>
-        <w:instrText xml:space="preserve"> SEQ Figura \* ARABIC </w:instrText>
-      </w:r>
-      <w:r>
-        <w:fldChar w:fldCharType="separate"/>
-      </w:r>
-      <w:r>
-        <w:rPr>
-          <w:noProof/>
-        </w:rPr>
-        <w:t>31</w:t>
-      </w:r>
-      <w:r>
-        <w:rPr>
-          <w:noProof/>
-        </w:rPr>
-        <w:fldChar w:fldCharType="end"/>
-      </w:r>
+      <w:fldSimple w:instr=" SEQ Figura \* ARABIC ">
+        <w:r>
+          <w:rPr>
+            <w:noProof/>
+          </w:rPr>
+          <w:t>31</w:t>
+        </w:r>
+      </w:fldSimple>
       <w:r>
         <w:t xml:space="preserve"> - </w:t>
       </w:r>
@@ -14157,27 +12785,14 @@
       <w:r>
         <w:t xml:space="preserve">Figura </w:t>
       </w:r>
-      <w:r>
-        <w:fldChar w:fldCharType="begin"/>
-      </w:r>
-      <w:r>
-        <w:instrText xml:space="preserve"> SEQ Figura \* ARABIC </w:instrText>
-      </w:r>
-      <w:r>
-        <w:fldChar w:fldCharType="separate"/>
-      </w:r>
-      <w:r>
-        <w:rPr>
-          <w:noProof/>
-        </w:rPr>
-        <w:t>32</w:t>
-      </w:r>
-      <w:r>
-        <w:rPr>
-          <w:noProof/>
-        </w:rPr>
-        <w:fldChar w:fldCharType="end"/>
-      </w:r>
+      <w:fldSimple w:instr=" SEQ Figura \* ARABIC ">
+        <w:r>
+          <w:rPr>
+            <w:noProof/>
+          </w:rPr>
+          <w:t>32</w:t>
+        </w:r>
+      </w:fldSimple>
       <w:r>
         <w:t xml:space="preserve"> - </w:t>
       </w:r>
@@ -14263,27 +12878,14 @@
       <w:r>
         <w:t xml:space="preserve">Figura </w:t>
       </w:r>
-      <w:r>
-        <w:fldChar w:fldCharType="begin"/>
-      </w:r>
-      <w:r>
-        <w:instrText xml:space="preserve"> SEQ Figura \* ARABIC </w:instrText>
-      </w:r>
-      <w:r>
-        <w:fldChar w:fldCharType="separate"/>
-      </w:r>
-      <w:r>
-        <w:rPr>
-          <w:noProof/>
-        </w:rPr>
-        <w:t>33</w:t>
-      </w:r>
-      <w:r>
-        <w:rPr>
-          <w:noProof/>
-        </w:rPr>
-        <w:fldChar w:fldCharType="end"/>
-      </w:r>
+      <w:fldSimple w:instr=" SEQ Figura \* ARABIC ">
+        <w:r>
+          <w:rPr>
+            <w:noProof/>
+          </w:rPr>
+          <w:t>33</w:t>
+        </w:r>
+      </w:fldSimple>
       <w:r>
         <w:t xml:space="preserve"> - </w:t>
       </w:r>
@@ -14642,43 +13244,7 @@
           <w:sz w:val="24"/>
           <w:szCs w:val="24"/>
         </w:rPr>
-        <w:t xml:space="preserve">NODEJS. API </w:t>
-      </w:r>
-      <w:proofErr w:type="spellStart"/>
-      <w:r>
-        <w:rPr>
-          <w:rFonts w:ascii="Arial" w:hAnsi="Arial" w:cs="Arial"/>
-          <w:sz w:val="24"/>
-          <w:szCs w:val="24"/>
-        </w:rPr>
-        <w:t>Reference</w:t>
-      </w:r>
-      <w:proofErr w:type="spellEnd"/>
-      <w:r>
-        <w:rPr>
-          <w:rFonts w:ascii="Arial" w:hAnsi="Arial" w:cs="Arial"/>
-          <w:sz w:val="24"/>
-          <w:szCs w:val="24"/>
-        </w:rPr>
-        <w:t xml:space="preserve"> </w:t>
-      </w:r>
-      <w:proofErr w:type="spellStart"/>
-      <w:r>
-        <w:rPr>
-          <w:rFonts w:ascii="Arial" w:hAnsi="Arial" w:cs="Arial"/>
-          <w:sz w:val="24"/>
-          <w:szCs w:val="24"/>
-        </w:rPr>
-        <w:t>Documentation</w:t>
-      </w:r>
-      <w:proofErr w:type="spellEnd"/>
-      <w:r>
-        <w:rPr>
-          <w:rFonts w:ascii="Arial" w:hAnsi="Arial" w:cs="Arial"/>
-          <w:sz w:val="24"/>
-          <w:szCs w:val="24"/>
-        </w:rPr>
-        <w:t>. Disponível em: &lt;</w:t>
+        <w:t>NODEJS. API Reference Documentation. Disponível em: &lt;</w:t>
       </w:r>
       <w:hyperlink r:id="rId55" w:history="1">
         <w:r>
@@ -14714,25 +13280,7 @@
           <w:sz w:val="24"/>
           <w:szCs w:val="24"/>
         </w:rPr>
-        <w:t xml:space="preserve">MONGODB. </w:t>
-      </w:r>
-      <w:proofErr w:type="spellStart"/>
-      <w:r>
-        <w:rPr>
-          <w:rFonts w:ascii="Arial" w:hAnsi="Arial" w:cs="Arial"/>
-          <w:sz w:val="24"/>
-          <w:szCs w:val="24"/>
-        </w:rPr>
-        <w:t>MongoDB</w:t>
-      </w:r>
-      <w:proofErr w:type="spellEnd"/>
-      <w:r>
-        <w:rPr>
-          <w:rFonts w:ascii="Arial" w:hAnsi="Arial" w:cs="Arial"/>
-          <w:sz w:val="24"/>
-          <w:szCs w:val="24"/>
-        </w:rPr>
-        <w:t xml:space="preserve"> Community Server. Disponível em: &lt;</w:t>
+        <w:t>MONGODB. MongoDB Community Server. Disponível em: &lt;</w:t>
       </w:r>
       <w:hyperlink r:id="rId56" w:history="1">
         <w:r>
@@ -14777,25 +13325,7 @@
           <w:szCs w:val="24"/>
         </w:rPr>
         <w:tab/>
-        <w:t xml:space="preserve">Componentes e </w:t>
-      </w:r>
-      <w:proofErr w:type="spellStart"/>
-      <w:r>
-        <w:rPr>
-          <w:rFonts w:ascii="Arial" w:hAnsi="Arial" w:cs="Arial"/>
-          <w:sz w:val="24"/>
-          <w:szCs w:val="24"/>
-        </w:rPr>
-        <w:t>Props</w:t>
-      </w:r>
-      <w:proofErr w:type="spellEnd"/>
-      <w:r>
-        <w:rPr>
-          <w:rFonts w:ascii="Arial" w:hAnsi="Arial" w:cs="Arial"/>
-          <w:sz w:val="24"/>
-          <w:szCs w:val="24"/>
-        </w:rPr>
-        <w:t>. Disponível em: &lt;</w:t>
+        <w:t>Componentes e Props. Disponível em: &lt;</w:t>
       </w:r>
       <w:hyperlink r:id="rId57" w:history="1">
         <w:r>
@@ -14839,18 +13369,8 @@
           <w:sz w:val="24"/>
           <w:szCs w:val="24"/>
         </w:rPr>
-        <w:t xml:space="preserve"> </w:t>
-      </w:r>
-      <w:proofErr w:type="spellStart"/>
-      <w:r>
-        <w:rPr>
-          <w:rFonts w:ascii="Arial" w:hAnsi="Arial" w:cs="Arial"/>
-          <w:sz w:val="24"/>
-          <w:szCs w:val="24"/>
-        </w:rPr>
-        <w:t>Hooks</w:t>
-      </w:r>
-      <w:proofErr w:type="spellEnd"/>
+        <w:t xml:space="preserve"> Hooks</w:t>
+      </w:r>
       <w:r>
         <w:rPr>
           <w:rFonts w:ascii="Arial" w:hAnsi="Arial" w:cs="Arial"/>
@@ -14893,25 +13413,7 @@
           <w:sz w:val="24"/>
           <w:szCs w:val="24"/>
         </w:rPr>
-        <w:t xml:space="preserve">REACT ROUTER DOM. </w:t>
-      </w:r>
-      <w:proofErr w:type="spellStart"/>
-      <w:r>
-        <w:rPr>
-          <w:rFonts w:ascii="Arial" w:hAnsi="Arial" w:cs="Arial"/>
-          <w:sz w:val="24"/>
-          <w:szCs w:val="24"/>
-        </w:rPr>
-        <w:t>Redirect</w:t>
-      </w:r>
-      <w:proofErr w:type="spellEnd"/>
-      <w:r>
-        <w:rPr>
-          <w:rFonts w:ascii="Arial" w:hAnsi="Arial" w:cs="Arial"/>
-          <w:sz w:val="24"/>
-          <w:szCs w:val="24"/>
-        </w:rPr>
-        <w:t xml:space="preserve">. Disponível em: &lt; </w:t>
+        <w:t xml:space="preserve">REACT ROUTER DOM. Redirect. Disponível em: &lt; </w:t>
       </w:r>
       <w:hyperlink r:id="rId59" w:history="1">
         <w:r>
@@ -14947,43 +13449,7 @@
           <w:sz w:val="24"/>
           <w:szCs w:val="24"/>
         </w:rPr>
-        <w:t xml:space="preserve">REACT ICONS. </w:t>
-      </w:r>
-      <w:proofErr w:type="spellStart"/>
-      <w:r>
-        <w:rPr>
-          <w:rFonts w:ascii="Arial" w:hAnsi="Arial" w:cs="Arial"/>
-          <w:sz w:val="24"/>
-          <w:szCs w:val="24"/>
-        </w:rPr>
-        <w:t>Font</w:t>
-      </w:r>
-      <w:proofErr w:type="spellEnd"/>
-      <w:r>
-        <w:rPr>
-          <w:rFonts w:ascii="Arial" w:hAnsi="Arial" w:cs="Arial"/>
-          <w:sz w:val="24"/>
-          <w:szCs w:val="24"/>
-        </w:rPr>
-        <w:t xml:space="preserve"> </w:t>
-      </w:r>
-      <w:proofErr w:type="spellStart"/>
-      <w:r>
-        <w:rPr>
-          <w:rFonts w:ascii="Arial" w:hAnsi="Arial" w:cs="Arial"/>
-          <w:sz w:val="24"/>
-          <w:szCs w:val="24"/>
-        </w:rPr>
-        <w:t>Awesome</w:t>
-      </w:r>
-      <w:proofErr w:type="spellEnd"/>
-      <w:r>
-        <w:rPr>
-          <w:rFonts w:ascii="Arial" w:hAnsi="Arial" w:cs="Arial"/>
-          <w:sz w:val="24"/>
-          <w:szCs w:val="24"/>
-        </w:rPr>
-        <w:t xml:space="preserve">. Disponível em: &lt; </w:t>
+        <w:t xml:space="preserve">REACT ICONS. Font Awesome. Disponível em: &lt; </w:t>
       </w:r>
       <w:hyperlink r:id="rId60" w:anchor="/" w:history="1">
         <w:r>
@@ -15019,25 +13485,7 @@
           <w:sz w:val="24"/>
           <w:szCs w:val="24"/>
         </w:rPr>
-        <w:t>GITHUB. Cep-</w:t>
-      </w:r>
-      <w:proofErr w:type="spellStart"/>
-      <w:r>
-        <w:rPr>
-          <w:rFonts w:ascii="Arial" w:hAnsi="Arial" w:cs="Arial"/>
-          <w:sz w:val="24"/>
-          <w:szCs w:val="24"/>
-        </w:rPr>
-        <w:t>promise</w:t>
-      </w:r>
-      <w:proofErr w:type="spellEnd"/>
-      <w:r>
-        <w:rPr>
-          <w:rFonts w:ascii="Arial" w:hAnsi="Arial" w:cs="Arial"/>
-          <w:sz w:val="24"/>
-          <w:szCs w:val="24"/>
-        </w:rPr>
-        <w:t xml:space="preserve">. Disponível em: &lt; </w:t>
+        <w:t xml:space="preserve">GITHUB. Cep-promise. Disponível em: &lt; </w:t>
       </w:r>
       <w:hyperlink r:id="rId61" w:history="1">
         <w:r>
@@ -15073,43 +13521,7 @@
           <w:sz w:val="24"/>
           <w:szCs w:val="24"/>
         </w:rPr>
-        <w:t xml:space="preserve">REACT NATIVE. </w:t>
-      </w:r>
-      <w:proofErr w:type="spellStart"/>
-      <w:r>
-        <w:rPr>
-          <w:rFonts w:ascii="Arial" w:hAnsi="Arial" w:cs="Arial"/>
-          <w:sz w:val="24"/>
-          <w:szCs w:val="24"/>
-        </w:rPr>
-        <w:t>Getting</w:t>
-      </w:r>
-      <w:proofErr w:type="spellEnd"/>
-      <w:r>
-        <w:rPr>
-          <w:rFonts w:ascii="Arial" w:hAnsi="Arial" w:cs="Arial"/>
-          <w:sz w:val="24"/>
-          <w:szCs w:val="24"/>
-        </w:rPr>
-        <w:t xml:space="preserve"> </w:t>
-      </w:r>
-      <w:proofErr w:type="spellStart"/>
-      <w:r>
-        <w:rPr>
-          <w:rFonts w:ascii="Arial" w:hAnsi="Arial" w:cs="Arial"/>
-          <w:sz w:val="24"/>
-          <w:szCs w:val="24"/>
-        </w:rPr>
-        <w:t>Started</w:t>
-      </w:r>
-      <w:proofErr w:type="spellEnd"/>
-      <w:r>
-        <w:rPr>
-          <w:rFonts w:ascii="Arial" w:hAnsi="Arial" w:cs="Arial"/>
-          <w:sz w:val="24"/>
-          <w:szCs w:val="24"/>
-        </w:rPr>
-        <w:t>. Disponível em: &lt;</w:t>
+        <w:t>REACT NATIVE. Getting Started. Disponível em: &lt;</w:t>
       </w:r>
       <w:hyperlink r:id="rId62" w:history="1">
         <w:r>
@@ -15145,25 +13557,7 @@
           <w:sz w:val="24"/>
           <w:szCs w:val="24"/>
         </w:rPr>
-        <w:t xml:space="preserve">REACT NATIVE. </w:t>
-      </w:r>
-      <w:proofErr w:type="spellStart"/>
-      <w:r>
-        <w:rPr>
-          <w:rFonts w:ascii="Arial" w:hAnsi="Arial" w:cs="Arial"/>
-          <w:sz w:val="24"/>
-          <w:szCs w:val="24"/>
-        </w:rPr>
-        <w:t>Text</w:t>
-      </w:r>
-      <w:proofErr w:type="spellEnd"/>
-      <w:r>
-        <w:rPr>
-          <w:rFonts w:ascii="Arial" w:hAnsi="Arial" w:cs="Arial"/>
-          <w:sz w:val="24"/>
-          <w:szCs w:val="24"/>
-        </w:rPr>
-        <w:t xml:space="preserve"> Input. Disponível em: &lt;</w:t>
+        <w:t>REACT NATIVE. Text Input. Disponível em: &lt;</w:t>
       </w:r>
       <w:hyperlink r:id="rId63" w:history="1">
         <w:r>
@@ -15208,47 +13602,7 @@
           <w:sz w:val="24"/>
           <w:szCs w:val="24"/>
         </w:rPr>
-        <w:t xml:space="preserve">Como organizar estilos no </w:t>
-      </w:r>
-      <w:proofErr w:type="spellStart"/>
-      <w:r>
-        <w:rPr>
-          <w:rFonts w:ascii="Arial" w:hAnsi="Arial" w:cs="Arial"/>
-          <w:color w:val="161B3D"/>
-          <w:sz w:val="24"/>
-          <w:szCs w:val="24"/>
-        </w:rPr>
-        <w:t>React</w:t>
-      </w:r>
-      <w:proofErr w:type="spellEnd"/>
-      <w:r>
-        <w:rPr>
-          <w:rFonts w:ascii="Arial" w:hAnsi="Arial" w:cs="Arial"/>
-          <w:color w:val="161B3D"/>
-          <w:sz w:val="24"/>
-          <w:szCs w:val="24"/>
-        </w:rPr>
-        <w:t xml:space="preserve"> </w:t>
-      </w:r>
-      <w:proofErr w:type="spellStart"/>
-      <w:r>
-        <w:rPr>
-          <w:rFonts w:ascii="Arial" w:hAnsi="Arial" w:cs="Arial"/>
-          <w:color w:val="161B3D"/>
-          <w:sz w:val="24"/>
-          <w:szCs w:val="24"/>
-        </w:rPr>
-        <w:t>Native</w:t>
-      </w:r>
-      <w:proofErr w:type="spellEnd"/>
-      <w:r>
-        <w:rPr>
-          <w:rFonts w:ascii="Arial" w:hAnsi="Arial" w:cs="Arial"/>
-          <w:color w:val="161B3D"/>
-          <w:sz w:val="24"/>
-          <w:szCs w:val="24"/>
-        </w:rPr>
-        <w:t>. Disponível em: &lt;</w:t>
+        <w:t>Como organizar estilos no React Native. Disponível em: &lt;</w:t>
       </w:r>
       <w:hyperlink r:id="rId64" w:history="1">
         <w:r>
@@ -15284,97 +13638,7 @@
           <w:sz w:val="24"/>
           <w:szCs w:val="24"/>
         </w:rPr>
-        <w:t xml:space="preserve">PROPROGRAMMING101. </w:t>
-      </w:r>
-      <w:proofErr w:type="spellStart"/>
-      <w:r>
-        <w:rPr>
-          <w:rFonts w:ascii="Arial" w:hAnsi="Arial" w:cs="Arial"/>
-          <w:sz w:val="24"/>
-          <w:szCs w:val="24"/>
-        </w:rPr>
-        <w:t>React</w:t>
-      </w:r>
-      <w:proofErr w:type="spellEnd"/>
-      <w:r>
-        <w:rPr>
-          <w:rFonts w:ascii="Arial" w:hAnsi="Arial" w:cs="Arial"/>
-          <w:sz w:val="24"/>
-          <w:szCs w:val="24"/>
-        </w:rPr>
-        <w:t xml:space="preserve"> </w:t>
-      </w:r>
-      <w:proofErr w:type="spellStart"/>
-      <w:r>
-        <w:rPr>
-          <w:rFonts w:ascii="Arial" w:hAnsi="Arial" w:cs="Arial"/>
-          <w:sz w:val="24"/>
-          <w:szCs w:val="24"/>
-        </w:rPr>
-        <w:t>Native</w:t>
-      </w:r>
-      <w:proofErr w:type="spellEnd"/>
-      <w:r>
-        <w:rPr>
-          <w:rFonts w:ascii="Arial" w:hAnsi="Arial" w:cs="Arial"/>
-          <w:sz w:val="24"/>
-          <w:szCs w:val="24"/>
-        </w:rPr>
-        <w:t xml:space="preserve">: </w:t>
-      </w:r>
-      <w:proofErr w:type="spellStart"/>
-      <w:r>
-        <w:rPr>
-          <w:rFonts w:ascii="Arial" w:hAnsi="Arial" w:cs="Arial"/>
-          <w:sz w:val="24"/>
-          <w:szCs w:val="24"/>
-        </w:rPr>
-        <w:t>Custom</w:t>
-      </w:r>
-      <w:proofErr w:type="spellEnd"/>
-      <w:r>
-        <w:rPr>
-          <w:rFonts w:ascii="Arial" w:hAnsi="Arial" w:cs="Arial"/>
-          <w:sz w:val="24"/>
-          <w:szCs w:val="24"/>
-        </w:rPr>
-        <w:t xml:space="preserve"> </w:t>
-      </w:r>
-      <w:proofErr w:type="spellStart"/>
-      <w:r>
-        <w:rPr>
-          <w:rFonts w:ascii="Arial" w:hAnsi="Arial" w:cs="Arial"/>
-          <w:sz w:val="24"/>
-          <w:szCs w:val="24"/>
-        </w:rPr>
-        <w:t>navigation</w:t>
-      </w:r>
-      <w:proofErr w:type="spellEnd"/>
-      <w:r>
-        <w:rPr>
-          <w:rFonts w:ascii="Arial" w:hAnsi="Arial" w:cs="Arial"/>
-          <w:sz w:val="24"/>
-          <w:szCs w:val="24"/>
-        </w:rPr>
-        <w:t xml:space="preserve"> </w:t>
-      </w:r>
-      <w:proofErr w:type="spellStart"/>
-      <w:r>
-        <w:rPr>
-          <w:rFonts w:ascii="Arial" w:hAnsi="Arial" w:cs="Arial"/>
-          <w:sz w:val="24"/>
-          <w:szCs w:val="24"/>
-        </w:rPr>
-        <w:t>Transitions</w:t>
-      </w:r>
-      <w:proofErr w:type="spellEnd"/>
-      <w:r>
-        <w:rPr>
-          <w:rFonts w:ascii="Arial" w:hAnsi="Arial" w:cs="Arial"/>
-          <w:sz w:val="24"/>
-          <w:szCs w:val="24"/>
-        </w:rPr>
-        <w:t>. Disponível em: &lt;</w:t>
+        <w:t>PROPROGRAMMING101. React Native: Custom navigation Transitions. Disponível em: &lt;</w:t>
       </w:r>
       <w:hyperlink r:id="rId65" w:history="1">
         <w:r>
@@ -15410,43 +13674,7 @@
           <w:sz w:val="24"/>
           <w:szCs w:val="24"/>
         </w:rPr>
-        <w:t xml:space="preserve">REACT NAVIGATION. </w:t>
-      </w:r>
-      <w:proofErr w:type="spellStart"/>
-      <w:r>
-        <w:rPr>
-          <w:rFonts w:ascii="Arial" w:hAnsi="Arial" w:cs="Arial"/>
-          <w:sz w:val="24"/>
-          <w:szCs w:val="24"/>
-        </w:rPr>
-        <w:t>Configuring</w:t>
-      </w:r>
-      <w:proofErr w:type="spellEnd"/>
-      <w:r>
-        <w:rPr>
-          <w:rFonts w:ascii="Arial" w:hAnsi="Arial" w:cs="Arial"/>
-          <w:sz w:val="24"/>
-          <w:szCs w:val="24"/>
-        </w:rPr>
-        <w:t xml:space="preserve"> </w:t>
-      </w:r>
-      <w:proofErr w:type="spellStart"/>
-      <w:r>
-        <w:rPr>
-          <w:rFonts w:ascii="Arial" w:hAnsi="Arial" w:cs="Arial"/>
-          <w:sz w:val="24"/>
-          <w:szCs w:val="24"/>
-        </w:rPr>
-        <w:t>the</w:t>
-      </w:r>
-      <w:proofErr w:type="spellEnd"/>
-      <w:r>
-        <w:rPr>
-          <w:rFonts w:ascii="Arial" w:hAnsi="Arial" w:cs="Arial"/>
-          <w:sz w:val="24"/>
-          <w:szCs w:val="24"/>
-        </w:rPr>
-        <w:t xml:space="preserve"> header bar. Disponível em: &lt;</w:t>
+        <w:t>REACT NAVIGATION. Configuring the header bar. Disponível em: &lt;</w:t>
       </w:r>
       <w:hyperlink r:id="rId66" w:history="1">
         <w:r>
@@ -15479,35 +13707,7 @@
         <w:rPr>
           <w:rFonts w:ascii="Arial" w:hAnsi="Arial" w:cs="Arial"/>
         </w:rPr>
-        <w:t xml:space="preserve">REACT NAVIGATION. </w:t>
-      </w:r>
-      <w:proofErr w:type="spellStart"/>
-      <w:r>
-        <w:rPr>
-          <w:rFonts w:ascii="Arial" w:hAnsi="Arial" w:cs="Arial"/>
-        </w:rPr>
-        <w:t>Getting</w:t>
-      </w:r>
-      <w:proofErr w:type="spellEnd"/>
-      <w:r>
-        <w:rPr>
-          <w:rFonts w:ascii="Arial" w:hAnsi="Arial" w:cs="Arial"/>
-        </w:rPr>
-        <w:t xml:space="preserve"> </w:t>
-      </w:r>
-      <w:proofErr w:type="spellStart"/>
-      <w:r>
-        <w:rPr>
-          <w:rFonts w:ascii="Arial" w:hAnsi="Arial" w:cs="Arial"/>
-        </w:rPr>
-        <w:t>started</w:t>
-      </w:r>
-      <w:proofErr w:type="spellEnd"/>
-      <w:r>
-        <w:rPr>
-          <w:rFonts w:ascii="Arial" w:hAnsi="Arial" w:cs="Arial"/>
-        </w:rPr>
-        <w:t xml:space="preserve">. </w:t>
+        <w:t xml:space="preserve">REACT NAVIGATION. Getting started. </w:t>
       </w:r>
       <w:r>
         <w:rPr>
@@ -15548,35 +13748,7 @@
         <w:rPr>
           <w:rFonts w:ascii="Arial" w:hAnsi="Arial" w:cs="Arial"/>
         </w:rPr>
-        <w:t xml:space="preserve">REACT NAVIGATION. </w:t>
-      </w:r>
-      <w:proofErr w:type="spellStart"/>
-      <w:r>
-        <w:rPr>
-          <w:rFonts w:ascii="Arial" w:hAnsi="Arial" w:cs="Arial"/>
-        </w:rPr>
-        <w:t>Drawer</w:t>
-      </w:r>
-      <w:proofErr w:type="spellEnd"/>
-      <w:r>
-        <w:rPr>
-          <w:rFonts w:ascii="Arial" w:hAnsi="Arial" w:cs="Arial"/>
-        </w:rPr>
-        <w:t xml:space="preserve"> </w:t>
-      </w:r>
-      <w:proofErr w:type="spellStart"/>
-      <w:r>
-        <w:rPr>
-          <w:rFonts w:ascii="Arial" w:hAnsi="Arial" w:cs="Arial"/>
-        </w:rPr>
-        <w:t>navigation</w:t>
-      </w:r>
-      <w:proofErr w:type="spellEnd"/>
-      <w:r>
-        <w:rPr>
-          <w:rFonts w:ascii="Arial" w:hAnsi="Arial" w:cs="Arial"/>
-        </w:rPr>
-        <w:t xml:space="preserve">. </w:t>
+        <w:t xml:space="preserve">REACT NAVIGATION. Drawer navigation. </w:t>
       </w:r>
       <w:r>
         <w:rPr>
@@ -15618,21 +13790,7 @@
           <w:rFonts w:ascii="Arial" w:hAnsi="Arial" w:cs="Arial"/>
         </w:rPr>
         <w:lastRenderedPageBreak/>
-        <w:t xml:space="preserve">EXPO DOCUMENTATION. </w:t>
-      </w:r>
-      <w:proofErr w:type="spellStart"/>
-      <w:r>
-        <w:rPr>
-          <w:rFonts w:ascii="Arial" w:hAnsi="Arial" w:cs="Arial"/>
-        </w:rPr>
-        <w:t>AsyncStorage</w:t>
-      </w:r>
-      <w:proofErr w:type="spellEnd"/>
-      <w:r>
-        <w:rPr>
-          <w:rFonts w:ascii="Arial" w:hAnsi="Arial" w:cs="Arial"/>
-        </w:rPr>
-        <w:t xml:space="preserve">. </w:t>
+        <w:t xml:space="preserve">EXPO DOCUMENTATION. AsyncStorage. </w:t>
       </w:r>
       <w:r>
         <w:rPr>
@@ -15679,119 +13837,7 @@
         <w:rPr>
           <w:rFonts w:ascii="Arial" w:hAnsi="Arial" w:cs="Arial"/>
         </w:rPr>
-        <w:t xml:space="preserve">MEDIUM. </w:t>
-      </w:r>
-      <w:proofErr w:type="spellStart"/>
-      <w:r>
-        <w:rPr>
-          <w:rFonts w:ascii="Arial" w:hAnsi="Arial" w:cs="Arial"/>
-        </w:rPr>
-        <w:t>Converting</w:t>
-      </w:r>
-      <w:proofErr w:type="spellEnd"/>
-      <w:r>
-        <w:rPr>
-          <w:rFonts w:ascii="Arial" w:hAnsi="Arial" w:cs="Arial"/>
-        </w:rPr>
-        <w:t xml:space="preserve"> </w:t>
-      </w:r>
-      <w:proofErr w:type="spellStart"/>
-      <w:r>
-        <w:rPr>
-          <w:rFonts w:ascii="Arial" w:hAnsi="Arial" w:cs="Arial"/>
-        </w:rPr>
-        <w:t>Stateless</w:t>
-      </w:r>
-      <w:proofErr w:type="spellEnd"/>
-      <w:r>
-        <w:rPr>
-          <w:rFonts w:ascii="Arial" w:hAnsi="Arial" w:cs="Arial"/>
-        </w:rPr>
-        <w:t xml:space="preserve"> </w:t>
-      </w:r>
-      <w:proofErr w:type="spellStart"/>
-      <w:r>
-        <w:rPr>
-          <w:rFonts w:ascii="Arial" w:hAnsi="Arial" w:cs="Arial"/>
-        </w:rPr>
-        <w:t>React</w:t>
-      </w:r>
-      <w:proofErr w:type="spellEnd"/>
-      <w:r>
-        <w:rPr>
-          <w:rFonts w:ascii="Arial" w:hAnsi="Arial" w:cs="Arial"/>
-        </w:rPr>
-        <w:t xml:space="preserve"> </w:t>
-      </w:r>
-      <w:proofErr w:type="spellStart"/>
-      <w:r>
-        <w:rPr>
-          <w:rFonts w:ascii="Arial" w:hAnsi="Arial" w:cs="Arial"/>
-        </w:rPr>
-        <w:t>Class-Based</w:t>
-      </w:r>
-      <w:proofErr w:type="spellEnd"/>
-      <w:r>
-        <w:rPr>
-          <w:rFonts w:ascii="Arial" w:hAnsi="Arial" w:cs="Arial"/>
-        </w:rPr>
-        <w:t xml:space="preserve"> </w:t>
-      </w:r>
-      <w:proofErr w:type="spellStart"/>
-      <w:r>
-        <w:rPr>
-          <w:rFonts w:ascii="Arial" w:hAnsi="Arial" w:cs="Arial"/>
-        </w:rPr>
-        <w:t>Components</w:t>
-      </w:r>
-      <w:proofErr w:type="spellEnd"/>
-      <w:r>
-        <w:rPr>
-          <w:rFonts w:ascii="Arial" w:hAnsi="Arial" w:cs="Arial"/>
-        </w:rPr>
-        <w:t xml:space="preserve"> </w:t>
-      </w:r>
-      <w:proofErr w:type="spellStart"/>
-      <w:r>
-        <w:rPr>
-          <w:rFonts w:ascii="Arial" w:hAnsi="Arial" w:cs="Arial"/>
-        </w:rPr>
-        <w:t>to</w:t>
-      </w:r>
-      <w:proofErr w:type="spellEnd"/>
-      <w:r>
-        <w:rPr>
-          <w:rFonts w:ascii="Arial" w:hAnsi="Arial" w:cs="Arial"/>
-        </w:rPr>
-        <w:t xml:space="preserve"> </w:t>
-      </w:r>
-      <w:proofErr w:type="spellStart"/>
-      <w:r>
-        <w:rPr>
-          <w:rFonts w:ascii="Arial" w:hAnsi="Arial" w:cs="Arial"/>
-        </w:rPr>
-        <w:t>Pure</w:t>
-      </w:r>
-      <w:proofErr w:type="spellEnd"/>
-      <w:r>
-        <w:rPr>
-          <w:rFonts w:ascii="Arial" w:hAnsi="Arial" w:cs="Arial"/>
-        </w:rPr>
-        <w:t xml:space="preserve"> </w:t>
-      </w:r>
-      <w:proofErr w:type="spellStart"/>
-      <w:r>
-        <w:rPr>
-          <w:rFonts w:ascii="Arial" w:hAnsi="Arial" w:cs="Arial"/>
-        </w:rPr>
-        <w:t>Functions</w:t>
-      </w:r>
-      <w:proofErr w:type="spellEnd"/>
-      <w:r>
-        <w:rPr>
-          <w:rFonts w:ascii="Arial" w:hAnsi="Arial" w:cs="Arial"/>
-        </w:rPr>
-        <w:t xml:space="preserve">. </w:t>
+        <w:t xml:space="preserve">MEDIUM. Converting Stateless React Class-Based Components to Pure Functions. </w:t>
       </w:r>
       <w:r>
         <w:rPr>
@@ -15832,49 +13878,7 @@
         <w:rPr>
           <w:rFonts w:ascii="Arial" w:hAnsi="Arial" w:cs="Arial"/>
         </w:rPr>
-        <w:t xml:space="preserve">ROCKETSEAT. Autenticação JWT no </w:t>
-      </w:r>
-      <w:proofErr w:type="spellStart"/>
-      <w:r>
-        <w:rPr>
-          <w:rFonts w:ascii="Arial" w:hAnsi="Arial" w:cs="Arial"/>
-        </w:rPr>
-        <w:t>React</w:t>
-      </w:r>
-      <w:proofErr w:type="spellEnd"/>
-      <w:r>
-        <w:rPr>
-          <w:rFonts w:ascii="Arial" w:hAnsi="Arial" w:cs="Arial"/>
-        </w:rPr>
-        <w:t xml:space="preserve"> </w:t>
-      </w:r>
-      <w:proofErr w:type="spellStart"/>
-      <w:r>
-        <w:rPr>
-          <w:rFonts w:ascii="Arial" w:hAnsi="Arial" w:cs="Arial"/>
-        </w:rPr>
-        <w:t>Native</w:t>
-      </w:r>
-      <w:proofErr w:type="spellEnd"/>
-      <w:r>
-        <w:rPr>
-          <w:rFonts w:ascii="Arial" w:hAnsi="Arial" w:cs="Arial"/>
-        </w:rPr>
-        <w:t xml:space="preserve"> com API REST em </w:t>
-      </w:r>
-      <w:proofErr w:type="spellStart"/>
-      <w:r>
-        <w:rPr>
-          <w:rFonts w:ascii="Arial" w:hAnsi="Arial" w:cs="Arial"/>
-        </w:rPr>
-        <w:t>NodeJS</w:t>
-      </w:r>
-      <w:proofErr w:type="spellEnd"/>
-      <w:r>
-        <w:rPr>
-          <w:rFonts w:ascii="Arial" w:hAnsi="Arial" w:cs="Arial"/>
-        </w:rPr>
-        <w:t xml:space="preserve">. </w:t>
+        <w:t xml:space="preserve">ROCKETSEAT. Autenticação JWT no React Native com API REST em NodeJS. </w:t>
       </w:r>
       <w:r>
         <w:rPr>
@@ -15915,35 +13919,7 @@
         <w:rPr>
           <w:rFonts w:ascii="Arial" w:hAnsi="Arial" w:cs="Arial"/>
         </w:rPr>
-        <w:t xml:space="preserve">ROCKETSEAT. Fluxo de autenticação com Token JWT no </w:t>
-      </w:r>
-      <w:proofErr w:type="spellStart"/>
-      <w:r>
-        <w:rPr>
-          <w:rFonts w:ascii="Arial" w:hAnsi="Arial" w:cs="Arial"/>
-        </w:rPr>
-        <w:t>React</w:t>
-      </w:r>
-      <w:proofErr w:type="spellEnd"/>
-      <w:r>
-        <w:rPr>
-          <w:rFonts w:ascii="Arial" w:hAnsi="Arial" w:cs="Arial"/>
-        </w:rPr>
-        <w:t xml:space="preserve"> </w:t>
-      </w:r>
-      <w:proofErr w:type="spellStart"/>
-      <w:r>
-        <w:rPr>
-          <w:rFonts w:ascii="Arial" w:hAnsi="Arial" w:cs="Arial"/>
-        </w:rPr>
-        <w:t>Native</w:t>
-      </w:r>
-      <w:proofErr w:type="spellEnd"/>
-      <w:r>
-        <w:rPr>
-          <w:rFonts w:ascii="Arial" w:hAnsi="Arial" w:cs="Arial"/>
-        </w:rPr>
-        <w:t xml:space="preserve">. </w:t>
+        <w:t xml:space="preserve">ROCKETSEAT. Fluxo de autenticação com Token JWT no React Native. </w:t>
       </w:r>
       <w:r>
         <w:rPr>
@@ -15984,35 +13960,7 @@
         <w:rPr>
           <w:rFonts w:ascii="Arial" w:hAnsi="Arial" w:cs="Arial"/>
         </w:rPr>
-        <w:t xml:space="preserve">GITHUB. </w:t>
-      </w:r>
-      <w:proofErr w:type="spellStart"/>
-      <w:r>
-        <w:rPr>
-          <w:rFonts w:ascii="Arial" w:hAnsi="Arial" w:cs="Arial"/>
-        </w:rPr>
-        <w:t>Axios</w:t>
-      </w:r>
-      <w:proofErr w:type="spellEnd"/>
-      <w:r>
-        <w:rPr>
-          <w:rFonts w:ascii="Arial" w:hAnsi="Arial" w:cs="Arial"/>
-        </w:rPr>
-        <w:t>-catch-</w:t>
-      </w:r>
-      <w:proofErr w:type="spellStart"/>
-      <w:r>
-        <w:rPr>
-          <w:rFonts w:ascii="Arial" w:hAnsi="Arial" w:cs="Arial"/>
-        </w:rPr>
-        <w:t>error</w:t>
-      </w:r>
-      <w:proofErr w:type="spellEnd"/>
-      <w:r>
-        <w:rPr>
-          <w:rFonts w:ascii="Arial" w:hAnsi="Arial" w:cs="Arial"/>
-        </w:rPr>
-        <w:t xml:space="preserve">. </w:t>
+        <w:t xml:space="preserve">GITHUB. Axios-catch-error. </w:t>
       </w:r>
       <w:r>
         <w:rPr>
@@ -16053,21 +14001,7 @@
         <w:rPr>
           <w:rFonts w:ascii="Arial" w:hAnsi="Arial" w:cs="Arial"/>
         </w:rPr>
-        <w:t xml:space="preserve">ROCKETSEAT. [API </w:t>
-      </w:r>
-      <w:proofErr w:type="spellStart"/>
-      <w:r>
-        <w:rPr>
-          <w:rFonts w:ascii="Arial" w:hAnsi="Arial" w:cs="Arial"/>
-        </w:rPr>
-        <w:t>NodeJS</w:t>
-      </w:r>
-      <w:proofErr w:type="spellEnd"/>
-      <w:r>
-        <w:rPr>
-          <w:rFonts w:ascii="Arial" w:hAnsi="Arial" w:cs="Arial"/>
-        </w:rPr>
-        <w:t xml:space="preserve"> + Express + Mongo] Autenticação | Diego Fernandes. </w:t>
+        <w:t xml:space="preserve">ROCKETSEAT. [API NodeJS + Express + Mongo] Autenticação | Diego Fernandes. </w:t>
       </w:r>
       <w:r>
         <w:rPr>
@@ -16108,49 +14042,7 @@
         <w:rPr>
           <w:rFonts w:ascii="Arial" w:hAnsi="Arial" w:cs="Arial"/>
         </w:rPr>
-        <w:t xml:space="preserve">CODARME. Gerenciando Autenticação com </w:t>
-      </w:r>
-      <w:proofErr w:type="spellStart"/>
-      <w:r>
-        <w:rPr>
-          <w:rFonts w:ascii="Arial" w:hAnsi="Arial" w:cs="Arial"/>
-        </w:rPr>
-        <w:t>Context</w:t>
-      </w:r>
-      <w:proofErr w:type="spellEnd"/>
-      <w:r>
-        <w:rPr>
-          <w:rFonts w:ascii="Arial" w:hAnsi="Arial" w:cs="Arial"/>
-        </w:rPr>
-        <w:t xml:space="preserve"> API no </w:t>
-      </w:r>
-      <w:proofErr w:type="spellStart"/>
-      <w:r>
-        <w:rPr>
-          <w:rFonts w:ascii="Arial" w:hAnsi="Arial" w:cs="Arial"/>
-        </w:rPr>
-        <w:t>React</w:t>
-      </w:r>
-      <w:proofErr w:type="spellEnd"/>
-      <w:r>
-        <w:rPr>
-          <w:rFonts w:ascii="Arial" w:hAnsi="Arial" w:cs="Arial"/>
-        </w:rPr>
-        <w:t xml:space="preserve"> </w:t>
-      </w:r>
-      <w:proofErr w:type="spellStart"/>
-      <w:r>
-        <w:rPr>
-          <w:rFonts w:ascii="Arial" w:hAnsi="Arial" w:cs="Arial"/>
-        </w:rPr>
-        <w:t>Native</w:t>
-      </w:r>
-      <w:proofErr w:type="spellEnd"/>
-      <w:r>
-        <w:rPr>
-          <w:rFonts w:ascii="Arial" w:hAnsi="Arial" w:cs="Arial"/>
-        </w:rPr>
-        <w:t xml:space="preserve">. </w:t>
+        <w:t xml:space="preserve">CODARME. Gerenciando Autenticação com Context API no React Native. </w:t>
       </w:r>
       <w:r>
         <w:rPr>
@@ -16197,21 +14089,15 @@
         <w:rPr>
           <w:rFonts w:ascii="Arial" w:hAnsi="Arial" w:cs="Arial"/>
         </w:rPr>
-        <w:t xml:space="preserve">REACT NAVIGATION: </w:t>
-      </w:r>
-      <w:proofErr w:type="spellStart"/>
-      <w:r>
-        <w:rPr>
-          <w:rFonts w:ascii="Arial" w:hAnsi="Arial" w:cs="Arial"/>
-        </w:rPr>
-        <w:t>createDrawerNavigator</w:t>
-      </w:r>
-      <w:proofErr w:type="spellEnd"/>
-      <w:r>
-        <w:rPr>
-          <w:rFonts w:ascii="Arial" w:hAnsi="Arial" w:cs="Arial"/>
-        </w:rPr>
-        <w:t>. Disponível em:</w:t>
+        <w:t>REACT NAVIGATION: createDrawerNavigator. Disponív</w:t>
+      </w:r>
+      <w:bookmarkStart w:id="34" w:name="_GoBack"/>
+      <w:bookmarkEnd w:id="34"/>
+      <w:r>
+        <w:rPr>
+          <w:rFonts w:ascii="Arial" w:hAnsi="Arial" w:cs="Arial"/>
+        </w:rPr>
+        <w:t>el em:</w:t>
       </w:r>
       <w:r>
         <w:rPr>
@@ -16242,8 +14128,6 @@
           <w:rFonts w:ascii="Arial" w:hAnsi="Arial" w:cs="Arial"/>
         </w:rPr>
       </w:pPr>
-      <w:bookmarkStart w:id="34" w:name="_GoBack"/>
-      <w:bookmarkEnd w:id="34"/>
     </w:p>
     <w:p>
       <w:pPr>
@@ -24380,7 +22264,7 @@
 </file>
 
 <file path=customXml/itemProps1.xml><?xml version="1.0" encoding="utf-8"?>
-<ds:datastoreItem xmlns:ds="http://schemas.openxmlformats.org/officeDocument/2006/customXml" ds:itemID="{53142629-1A2A-43BA-9D13-39E23E603702}">
+<ds:datastoreItem xmlns:ds="http://schemas.openxmlformats.org/officeDocument/2006/customXml" ds:itemID="{86B73128-632A-448E-9A88-8DF7F9355DF4}">
   <ds:schemaRefs>
     <ds:schemaRef ds:uri="http://schemas.openxmlformats.org/officeDocument/2006/bibliography"/>
   </ds:schemaRefs>

</xml_diff>

<commit_message>
dados do usuario no drawer e editar perfil + tabela de riscos atualizada
tive que remover o middleware na rota de edição do usuário para fazer a edição do mesmo.
</commit_message>
<xml_diff>
--- a/documentacao/Documentacao_atualizada.docx
+++ b/documentacao/Documentacao_atualizada.docx
@@ -1,6 +1,6 @@
 
 <file path=word/document.xml><?xml version="1.0" encoding="utf-8"?>
-<w:document xmlns:wpc="http://schemas.microsoft.com/office/word/2010/wordprocessingCanvas" xmlns:cx="http://schemas.microsoft.com/office/drawing/2014/chartex" xmlns:cx1="http://schemas.microsoft.com/office/drawing/2015/9/8/chartex" xmlns:cx2="http://schemas.microsoft.com/office/drawing/2015/10/21/chartex" xmlns:cx3="http://schemas.microsoft.com/office/drawing/2016/5/9/chartex" xmlns:cx4="http://schemas.microsoft.com/office/drawing/2016/5/10/chartex" xmlns:cx5="http://schemas.microsoft.com/office/drawing/2016/5/11/chartex" xmlns:cx6="http://schemas.microsoft.com/office/drawing/2016/5/12/chartex" xmlns:cx7="http://schemas.microsoft.com/office/drawing/2016/5/13/chartex" xmlns:cx8="http://schemas.microsoft.com/office/drawing/2016/5/14/chartex" xmlns:mc="http://schemas.openxmlformats.org/markup-compatibility/2006" xmlns:aink="http://schemas.microsoft.com/office/drawing/2016/ink" xmlns:am3d="http://schemas.microsoft.com/office/drawing/2017/model3d" xmlns:o="urn:schemas-microsoft-com:office:office" xmlns:r="http://schemas.openxmlformats.org/officeDocument/2006/relationships" xmlns:m="http://schemas.openxmlformats.org/officeDocument/2006/math" xmlns:v="urn:schemas-microsoft-com:vml" xmlns:wp14="http://schemas.microsoft.com/office/word/2010/wordprocessingDrawing" xmlns:wp="http://schemas.openxmlformats.org/drawingml/2006/wordprocessingDrawing" xmlns:w10="urn:schemas-microsoft-com:office:word" xmlns:w="http://schemas.openxmlformats.org/wordprocessingml/2006/main" xmlns:w14="http://schemas.microsoft.com/office/word/2010/wordml" xmlns:w15="http://schemas.microsoft.com/office/word/2012/wordml" xmlns:w16cid="http://schemas.microsoft.com/office/word/2016/wordml/cid" xmlns:w16se="http://schemas.microsoft.com/office/word/2015/wordml/symex" xmlns:wpg="http://schemas.microsoft.com/office/word/2010/wordprocessingGroup" xmlns:wpi="http://schemas.microsoft.com/office/word/2010/wordprocessingInk" xmlns:wne="http://schemas.microsoft.com/office/word/2006/wordml" xmlns:wps="http://schemas.microsoft.com/office/word/2010/wordprocessingShape" mc:Ignorable="w14 w15 w16se w16cid wp14">
+<w:document xmlns:wpc="http://schemas.microsoft.com/office/word/2010/wordprocessingCanvas" xmlns:cx="http://schemas.microsoft.com/office/drawing/2014/chartex" xmlns:cx1="http://schemas.microsoft.com/office/drawing/2015/9/8/chartex" xmlns:cx2="http://schemas.microsoft.com/office/drawing/2015/10/21/chartex" xmlns:cx3="http://schemas.microsoft.com/office/drawing/2016/5/9/chartex" xmlns:cx4="http://schemas.microsoft.com/office/drawing/2016/5/10/chartex" xmlns:cx5="http://schemas.microsoft.com/office/drawing/2016/5/11/chartex" xmlns:cx6="http://schemas.microsoft.com/office/drawing/2016/5/12/chartex" xmlns:cx7="http://schemas.microsoft.com/office/drawing/2016/5/13/chartex" xmlns:cx8="http://schemas.microsoft.com/office/drawing/2016/5/14/chartex" xmlns:mc="http://schemas.openxmlformats.org/markup-compatibility/2006" xmlns:aink="http://schemas.microsoft.com/office/drawing/2016/ink" xmlns:am3d="http://schemas.microsoft.com/office/drawing/2017/model3d" xmlns:o="urn:schemas-microsoft-com:office:office" xmlns:r="http://schemas.openxmlformats.org/officeDocument/2006/relationships" xmlns:m="http://schemas.openxmlformats.org/officeDocument/2006/math" xmlns:v="urn:schemas-microsoft-com:vml" xmlns:wp14="http://schemas.microsoft.com/office/word/2010/wordprocessingDrawing" xmlns:wp="http://schemas.openxmlformats.org/drawingml/2006/wordprocessingDrawing" xmlns:w10="urn:schemas-microsoft-com:office:word" xmlns:w="http://schemas.openxmlformats.org/wordprocessingml/2006/main" xmlns:w14="http://schemas.microsoft.com/office/word/2010/wordml" xmlns:w15="http://schemas.microsoft.com/office/word/2012/wordml" xmlns:w16cex="http://schemas.microsoft.com/office/word/2018/wordml/cex" xmlns:w16cid="http://schemas.microsoft.com/office/word/2016/wordml/cid" xmlns:w16="http://schemas.microsoft.com/office/word/2018/wordml" xmlns:w16se="http://schemas.microsoft.com/office/word/2015/wordml/symex" xmlns:wpg="http://schemas.microsoft.com/office/word/2010/wordprocessingGroup" xmlns:wpi="http://schemas.microsoft.com/office/word/2010/wordprocessingInk" xmlns:wne="http://schemas.microsoft.com/office/word/2006/wordml" xmlns:wps="http://schemas.microsoft.com/office/word/2010/wordprocessingShape" mc:Ignorable="w14 w15 w16se w16cid w16 w16cex wp14">
   <w:body>
     <w:p>
       <w:pPr>
@@ -5178,14 +5178,27 @@
       <w:r>
         <w:t xml:space="preserve">Figura </w:t>
       </w:r>
-      <w:fldSimple w:instr=" SEQ Figura \* ARABIC ">
-        <w:r>
-          <w:rPr>
-            <w:noProof/>
-          </w:rPr>
-          <w:t>1</w:t>
-        </w:r>
-      </w:fldSimple>
+      <w:r>
+        <w:fldChar w:fldCharType="begin"/>
+      </w:r>
+      <w:r>
+        <w:instrText xml:space="preserve"> SEQ Figura \* ARABIC </w:instrText>
+      </w:r>
+      <w:r>
+        <w:fldChar w:fldCharType="separate"/>
+      </w:r>
+      <w:r>
+        <w:rPr>
+          <w:noProof/>
+        </w:rPr>
+        <w:t>1</w:t>
+      </w:r>
+      <w:r>
+        <w:rPr>
+          <w:noProof/>
+        </w:rPr>
+        <w:fldChar w:fldCharType="end"/>
+      </w:r>
       <w:r>
         <w:t xml:space="preserve"> - Dados da pesquisa de campo</w:t>
       </w:r>
@@ -5337,14 +5350,27 @@
       <w:r>
         <w:t xml:space="preserve">Figura </w:t>
       </w:r>
-      <w:fldSimple w:instr=" SEQ Figura \* ARABIC ">
-        <w:r>
-          <w:rPr>
-            <w:noProof/>
-          </w:rPr>
-          <w:t>2</w:t>
-        </w:r>
-      </w:fldSimple>
+      <w:r>
+        <w:fldChar w:fldCharType="begin"/>
+      </w:r>
+      <w:r>
+        <w:instrText xml:space="preserve"> SEQ Figura \* ARABIC </w:instrText>
+      </w:r>
+      <w:r>
+        <w:fldChar w:fldCharType="separate"/>
+      </w:r>
+      <w:r>
+        <w:rPr>
+          <w:noProof/>
+        </w:rPr>
+        <w:t>2</w:t>
+      </w:r>
+      <w:r>
+        <w:rPr>
+          <w:noProof/>
+        </w:rPr>
+        <w:fldChar w:fldCharType="end"/>
+      </w:r>
       <w:r>
         <w:t xml:space="preserve"> - Dados da pesquisa de campo</w:t>
       </w:r>
@@ -5650,14 +5676,27 @@
       <w:r>
         <w:t xml:space="preserve">Figura </w:t>
       </w:r>
-      <w:fldSimple w:instr=" SEQ Figura \* ARABIC ">
-        <w:r>
-          <w:rPr>
-            <w:noProof/>
-          </w:rPr>
-          <w:t>3</w:t>
-        </w:r>
-      </w:fldSimple>
+      <w:r>
+        <w:fldChar w:fldCharType="begin"/>
+      </w:r>
+      <w:r>
+        <w:instrText xml:space="preserve"> SEQ Figura \* ARABIC </w:instrText>
+      </w:r>
+      <w:r>
+        <w:fldChar w:fldCharType="separate"/>
+      </w:r>
+      <w:r>
+        <w:rPr>
+          <w:noProof/>
+        </w:rPr>
+        <w:t>3</w:t>
+      </w:r>
+      <w:r>
+        <w:rPr>
+          <w:noProof/>
+        </w:rPr>
+        <w:fldChar w:fldCharType="end"/>
+      </w:r>
       <w:r>
         <w:t xml:space="preserve"> - Relatos e experiências dos entrevistados</w:t>
       </w:r>
@@ -8907,14 +8946,27 @@
       <w:r>
         <w:t xml:space="preserve">Figura </w:t>
       </w:r>
-      <w:fldSimple w:instr=" SEQ Figura \* ARABIC ">
-        <w:r>
-          <w:rPr>
-            <w:noProof/>
-          </w:rPr>
-          <w:t>4</w:t>
-        </w:r>
-      </w:fldSimple>
+      <w:r>
+        <w:fldChar w:fldCharType="begin"/>
+      </w:r>
+      <w:r>
+        <w:instrText xml:space="preserve"> SEQ Figura \* ARABIC </w:instrText>
+      </w:r>
+      <w:r>
+        <w:fldChar w:fldCharType="separate"/>
+      </w:r>
+      <w:r>
+        <w:rPr>
+          <w:noProof/>
+        </w:rPr>
+        <w:t>4</w:t>
+      </w:r>
+      <w:r>
+        <w:rPr>
+          <w:noProof/>
+        </w:rPr>
+        <w:fldChar w:fldCharType="end"/>
+      </w:r>
       <w:r>
         <w:t xml:space="preserve"> - Tabela de análise de risco</w:t>
       </w:r>
@@ -9007,6 +9059,7 @@
     <w:p>
       <w:pPr>
         <w:spacing w:line="360" w:lineRule="auto"/>
+        <w:ind w:firstLine="709"/>
         <w:jc w:val="both"/>
         <w:rPr>
           <w:rFonts w:ascii="Arial" w:hAnsi="Arial" w:cs="Arial"/>
@@ -9020,13 +9073,12 @@
           <w:noProof/>
           <w:sz w:val="24"/>
           <w:szCs w:val="24"/>
-          <w:lang w:eastAsia="pt-BR"/>
         </w:rPr>
         <w:drawing>
-          <wp:inline distT="0" distB="0" distL="0" distR="0" wp14:anchorId="370E4CA2" wp14:editId="1F139F43">
-            <wp:extent cx="4095115" cy="3108960"/>
-            <wp:effectExtent l="0" t="0" r="635" b="0"/>
-            <wp:docPr id="9" name="Imagem 9"/>
+          <wp:inline distT="0" distB="0" distL="0" distR="0" wp14:anchorId="6219F9EA" wp14:editId="3B779E09">
+            <wp:extent cx="4095750" cy="3105150"/>
+            <wp:effectExtent l="0" t="0" r="0" b="0"/>
+            <wp:docPr id="4" name="Imagem 4"/>
             <wp:cNvGraphicFramePr>
               <a:graphicFrameLocks xmlns:a="http://schemas.openxmlformats.org/drawingml/2006/main" noChangeAspect="1"/>
             </wp:cNvGraphicFramePr>
@@ -9034,7 +9086,7 @@
               <a:graphicData uri="http://schemas.openxmlformats.org/drawingml/2006/picture">
                 <pic:pic xmlns:pic="http://schemas.openxmlformats.org/drawingml/2006/picture">
                   <pic:nvPicPr>
-                    <pic:cNvPr id="0" name="Picture 3"/>
+                    <pic:cNvPr id="0" name="Picture 8"/>
                     <pic:cNvPicPr>
                       <a:picLocks noChangeAspect="1" noChangeArrowheads="1"/>
                     </pic:cNvPicPr>
@@ -9055,7 +9107,7 @@
                   <pic:spPr bwMode="auto">
                     <a:xfrm>
                       <a:off x="0" y="0"/>
-                      <a:ext cx="4095115" cy="3108960"/>
+                      <a:ext cx="4095750" cy="3105150"/>
                     </a:xfrm>
                     <a:prstGeom prst="rect">
                       <a:avLst/>
@@ -9081,14 +9133,27 @@
       <w:r>
         <w:t xml:space="preserve">Figura </w:t>
       </w:r>
-      <w:fldSimple w:instr=" SEQ Figura \* ARABIC ">
-        <w:r>
-          <w:rPr>
-            <w:noProof/>
-          </w:rPr>
-          <w:t>5</w:t>
-        </w:r>
-      </w:fldSimple>
+      <w:r>
+        <w:fldChar w:fldCharType="begin"/>
+      </w:r>
+      <w:r>
+        <w:instrText xml:space="preserve"> SEQ Figura \* ARABIC </w:instrText>
+      </w:r>
+      <w:r>
+        <w:fldChar w:fldCharType="separate"/>
+      </w:r>
+      <w:r>
+        <w:rPr>
+          <w:noProof/>
+        </w:rPr>
+        <w:t>5</w:t>
+      </w:r>
+      <w:r>
+        <w:rPr>
+          <w:noProof/>
+        </w:rPr>
+        <w:fldChar w:fldCharType="end"/>
+      </w:r>
       <w:r>
         <w:t xml:space="preserve"> - Nível e plano de ação para riscos</w:t>
       </w:r>
@@ -10788,14 +10853,27 @@
       <w:r>
         <w:t xml:space="preserve">Figura </w:t>
       </w:r>
-      <w:fldSimple w:instr=" SEQ Figura \* ARABIC ">
-        <w:r>
-          <w:rPr>
-            <w:noProof/>
-          </w:rPr>
-          <w:t>6</w:t>
-        </w:r>
-      </w:fldSimple>
+      <w:r>
+        <w:fldChar w:fldCharType="begin"/>
+      </w:r>
+      <w:r>
+        <w:instrText xml:space="preserve"> SEQ Figura \* ARABIC </w:instrText>
+      </w:r>
+      <w:r>
+        <w:fldChar w:fldCharType="separate"/>
+      </w:r>
+      <w:r>
+        <w:rPr>
+          <w:noProof/>
+        </w:rPr>
+        <w:t>6</w:t>
+      </w:r>
+      <w:r>
+        <w:rPr>
+          <w:noProof/>
+        </w:rPr>
+        <w:fldChar w:fldCharType="end"/>
+      </w:r>
       <w:r>
         <w:t xml:space="preserve"> - </w:t>
       </w:r>
@@ -10879,7 +10957,7 @@
           <v:shape id="_x0000_i1025" type="#_x0000_t75" style="width:309.75pt;height:515.25pt" o:ole="">
             <v:imagedata r:id="rId20" o:title=""/>
           </v:shape>
-          <o:OLEObject Type="Embed" ProgID="Visio.Drawing.15" ShapeID="_x0000_i1025" DrawAspect="Content" ObjectID="_1647424964" r:id="rId21"/>
+          <o:OLEObject Type="Embed" ProgID="Visio.Drawing.15" ShapeID="_x0000_i1025" DrawAspect="Content" ObjectID="_1651319763" r:id="rId21"/>
         </w:object>
       </w:r>
     </w:p>
@@ -10891,14 +10969,27 @@
       <w:r>
         <w:t xml:space="preserve">Figura </w:t>
       </w:r>
-      <w:fldSimple w:instr=" SEQ Figura \* ARABIC ">
-        <w:r>
-          <w:rPr>
-            <w:noProof/>
-          </w:rPr>
-          <w:t>7</w:t>
-        </w:r>
-      </w:fldSimple>
+      <w:r>
+        <w:fldChar w:fldCharType="begin"/>
+      </w:r>
+      <w:r>
+        <w:instrText xml:space="preserve"> SEQ Figura \* ARABIC </w:instrText>
+      </w:r>
+      <w:r>
+        <w:fldChar w:fldCharType="separate"/>
+      </w:r>
+      <w:r>
+        <w:rPr>
+          <w:noProof/>
+        </w:rPr>
+        <w:t>7</w:t>
+      </w:r>
+      <w:r>
+        <w:rPr>
+          <w:noProof/>
+        </w:rPr>
+        <w:fldChar w:fldCharType="end"/>
+      </w:r>
       <w:r>
         <w:t xml:space="preserve"> - Fluxograma (Página inicial da aplicação WEB)</w:t>
       </w:r>
@@ -10914,7 +11005,7 @@
           <v:shape id="_x0000_i1026" type="#_x0000_t75" style="width:327pt;height:443.25pt" o:ole="">
             <v:imagedata r:id="rId22" o:title=""/>
           </v:shape>
-          <o:OLEObject Type="Embed" ProgID="Visio.Drawing.15" ShapeID="_x0000_i1026" DrawAspect="Content" ObjectID="_1647424965" r:id="rId23"/>
+          <o:OLEObject Type="Embed" ProgID="Visio.Drawing.15" ShapeID="_x0000_i1026" DrawAspect="Content" ObjectID="_1651319764" r:id="rId23"/>
         </w:object>
       </w:r>
     </w:p>
@@ -10926,14 +11017,27 @@
       <w:r>
         <w:t xml:space="preserve">Figura </w:t>
       </w:r>
-      <w:fldSimple w:instr=" SEQ Figura \* ARABIC ">
-        <w:r>
-          <w:rPr>
-            <w:noProof/>
-          </w:rPr>
-          <w:t>8</w:t>
-        </w:r>
-      </w:fldSimple>
+      <w:r>
+        <w:fldChar w:fldCharType="begin"/>
+      </w:r>
+      <w:r>
+        <w:instrText xml:space="preserve"> SEQ Figura \* ARABIC </w:instrText>
+      </w:r>
+      <w:r>
+        <w:fldChar w:fldCharType="separate"/>
+      </w:r>
+      <w:r>
+        <w:rPr>
+          <w:noProof/>
+        </w:rPr>
+        <w:t>8</w:t>
+      </w:r>
+      <w:r>
+        <w:rPr>
+          <w:noProof/>
+        </w:rPr>
+        <w:fldChar w:fldCharType="end"/>
+      </w:r>
       <w:r>
         <w:t xml:space="preserve"> - Fluxograma (Login do hospital)</w:t>
       </w:r>
@@ -10948,7 +11052,7 @@
           <v:shape id="_x0000_i1027" type="#_x0000_t75" style="width:387pt;height:504.75pt" o:ole="">
             <v:imagedata r:id="rId24" o:title=""/>
           </v:shape>
-          <o:OLEObject Type="Embed" ProgID="Visio.Drawing.15" ShapeID="_x0000_i1027" DrawAspect="Content" ObjectID="_1647424966" r:id="rId25"/>
+          <o:OLEObject Type="Embed" ProgID="Visio.Drawing.15" ShapeID="_x0000_i1027" DrawAspect="Content" ObjectID="_1651319765" r:id="rId25"/>
         </w:object>
       </w:r>
     </w:p>
@@ -10960,14 +11064,27 @@
       <w:r>
         <w:t xml:space="preserve">Figura </w:t>
       </w:r>
-      <w:fldSimple w:instr=" SEQ Figura \* ARABIC ">
-        <w:r>
-          <w:rPr>
-            <w:noProof/>
-          </w:rPr>
-          <w:t>9</w:t>
-        </w:r>
-      </w:fldSimple>
+      <w:r>
+        <w:fldChar w:fldCharType="begin"/>
+      </w:r>
+      <w:r>
+        <w:instrText xml:space="preserve"> SEQ Figura \* ARABIC </w:instrText>
+      </w:r>
+      <w:r>
+        <w:fldChar w:fldCharType="separate"/>
+      </w:r>
+      <w:r>
+        <w:rPr>
+          <w:noProof/>
+        </w:rPr>
+        <w:t>9</w:t>
+      </w:r>
+      <w:r>
+        <w:rPr>
+          <w:noProof/>
+        </w:rPr>
+        <w:fldChar w:fldCharType="end"/>
+      </w:r>
       <w:r>
         <w:t xml:space="preserve"> - Fluxograma (Cadastro do hospital)</w:t>
       </w:r>
@@ -11145,14 +11262,27 @@
       <w:r>
         <w:t xml:space="preserve">Figura </w:t>
       </w:r>
-      <w:fldSimple w:instr=" SEQ Figura \* ARABIC ">
-        <w:r>
-          <w:rPr>
-            <w:noProof/>
-          </w:rPr>
-          <w:t>10</w:t>
-        </w:r>
-      </w:fldSimple>
+      <w:r>
+        <w:fldChar w:fldCharType="begin"/>
+      </w:r>
+      <w:r>
+        <w:instrText xml:space="preserve"> SEQ Figura \* ARABIC </w:instrText>
+      </w:r>
+      <w:r>
+        <w:fldChar w:fldCharType="separate"/>
+      </w:r>
+      <w:r>
+        <w:rPr>
+          <w:noProof/>
+        </w:rPr>
+        <w:t>10</w:t>
+      </w:r>
+      <w:r>
+        <w:rPr>
+          <w:noProof/>
+        </w:rPr>
+        <w:fldChar w:fldCharType="end"/>
+      </w:r>
       <w:r>
         <w:t xml:space="preserve"> - Caso de teste: Cadastro do hospital</w:t>
       </w:r>
@@ -11221,14 +11351,27 @@
       <w:r>
         <w:t xml:space="preserve">Figura </w:t>
       </w:r>
-      <w:fldSimple w:instr=" SEQ Figura \* ARABIC ">
-        <w:r>
-          <w:rPr>
-            <w:noProof/>
-          </w:rPr>
-          <w:t>11</w:t>
-        </w:r>
-      </w:fldSimple>
+      <w:r>
+        <w:fldChar w:fldCharType="begin"/>
+      </w:r>
+      <w:r>
+        <w:instrText xml:space="preserve"> SEQ Figura \* ARABIC </w:instrText>
+      </w:r>
+      <w:r>
+        <w:fldChar w:fldCharType="separate"/>
+      </w:r>
+      <w:r>
+        <w:rPr>
+          <w:noProof/>
+        </w:rPr>
+        <w:t>11</w:t>
+      </w:r>
+      <w:r>
+        <w:rPr>
+          <w:noProof/>
+        </w:rPr>
+        <w:fldChar w:fldCharType="end"/>
+      </w:r>
       <w:r>
         <w:t xml:space="preserve"> - </w:t>
       </w:r>
@@ -11304,14 +11447,27 @@
       <w:r>
         <w:t xml:space="preserve">Figura </w:t>
       </w:r>
-      <w:fldSimple w:instr=" SEQ Figura \* ARABIC ">
-        <w:r>
-          <w:rPr>
-            <w:noProof/>
-          </w:rPr>
-          <w:t>12</w:t>
-        </w:r>
-      </w:fldSimple>
+      <w:r>
+        <w:fldChar w:fldCharType="begin"/>
+      </w:r>
+      <w:r>
+        <w:instrText xml:space="preserve"> SEQ Figura \* ARABIC </w:instrText>
+      </w:r>
+      <w:r>
+        <w:fldChar w:fldCharType="separate"/>
+      </w:r>
+      <w:r>
+        <w:rPr>
+          <w:noProof/>
+        </w:rPr>
+        <w:t>12</w:t>
+      </w:r>
+      <w:r>
+        <w:rPr>
+          <w:noProof/>
+        </w:rPr>
+        <w:fldChar w:fldCharType="end"/>
+      </w:r>
       <w:r>
         <w:t xml:space="preserve"> - </w:t>
       </w:r>
@@ -11498,14 +11654,27 @@
       <w:r>
         <w:t xml:space="preserve">Figura </w:t>
       </w:r>
-      <w:fldSimple w:instr=" SEQ Figura \* ARABIC ">
-        <w:r>
-          <w:rPr>
-            <w:noProof/>
-          </w:rPr>
-          <w:t>13</w:t>
-        </w:r>
-      </w:fldSimple>
+      <w:r>
+        <w:fldChar w:fldCharType="begin"/>
+      </w:r>
+      <w:r>
+        <w:instrText xml:space="preserve"> SEQ Figura \* ARABIC </w:instrText>
+      </w:r>
+      <w:r>
+        <w:fldChar w:fldCharType="separate"/>
+      </w:r>
+      <w:r>
+        <w:rPr>
+          <w:noProof/>
+        </w:rPr>
+        <w:t>13</w:t>
+      </w:r>
+      <w:r>
+        <w:rPr>
+          <w:noProof/>
+        </w:rPr>
+        <w:fldChar w:fldCharType="end"/>
+      </w:r>
       <w:r>
         <w:t xml:space="preserve"> - </w:t>
       </w:r>
@@ -11575,14 +11744,27 @@
       <w:r>
         <w:t xml:space="preserve">Figura </w:t>
       </w:r>
-      <w:fldSimple w:instr=" SEQ Figura \* ARABIC ">
-        <w:r>
-          <w:rPr>
-            <w:noProof/>
-          </w:rPr>
-          <w:t>14</w:t>
-        </w:r>
-      </w:fldSimple>
+      <w:r>
+        <w:fldChar w:fldCharType="begin"/>
+      </w:r>
+      <w:r>
+        <w:instrText xml:space="preserve"> SEQ Figura \* ARABIC </w:instrText>
+      </w:r>
+      <w:r>
+        <w:fldChar w:fldCharType="separate"/>
+      </w:r>
+      <w:r>
+        <w:rPr>
+          <w:noProof/>
+        </w:rPr>
+        <w:t>14</w:t>
+      </w:r>
+      <w:r>
+        <w:rPr>
+          <w:noProof/>
+        </w:rPr>
+        <w:fldChar w:fldCharType="end"/>
+      </w:r>
       <w:r>
         <w:t xml:space="preserve"> - </w:t>
       </w:r>
@@ -11652,14 +11834,27 @@
       <w:r>
         <w:t xml:space="preserve">Figura </w:t>
       </w:r>
-      <w:fldSimple w:instr=" SEQ Figura \* ARABIC ">
-        <w:r>
-          <w:rPr>
-            <w:noProof/>
-          </w:rPr>
-          <w:t>15</w:t>
-        </w:r>
-      </w:fldSimple>
+      <w:r>
+        <w:fldChar w:fldCharType="begin"/>
+      </w:r>
+      <w:r>
+        <w:instrText xml:space="preserve"> SEQ Figura \* ARABIC </w:instrText>
+      </w:r>
+      <w:r>
+        <w:fldChar w:fldCharType="separate"/>
+      </w:r>
+      <w:r>
+        <w:rPr>
+          <w:noProof/>
+        </w:rPr>
+        <w:t>15</w:t>
+      </w:r>
+      <w:r>
+        <w:rPr>
+          <w:noProof/>
+        </w:rPr>
+        <w:fldChar w:fldCharType="end"/>
+      </w:r>
       <w:r>
         <w:t xml:space="preserve"> - </w:t>
       </w:r>
@@ -11724,14 +11919,27 @@
       <w:r>
         <w:t xml:space="preserve">Figura </w:t>
       </w:r>
-      <w:fldSimple w:instr=" SEQ Figura \* ARABIC ">
-        <w:r>
-          <w:rPr>
-            <w:noProof/>
-          </w:rPr>
-          <w:t>16</w:t>
-        </w:r>
-      </w:fldSimple>
+      <w:r>
+        <w:fldChar w:fldCharType="begin"/>
+      </w:r>
+      <w:r>
+        <w:instrText xml:space="preserve"> SEQ Figura \* ARABIC </w:instrText>
+      </w:r>
+      <w:r>
+        <w:fldChar w:fldCharType="separate"/>
+      </w:r>
+      <w:r>
+        <w:rPr>
+          <w:noProof/>
+        </w:rPr>
+        <w:t>16</w:t>
+      </w:r>
+      <w:r>
+        <w:rPr>
+          <w:noProof/>
+        </w:rPr>
+        <w:fldChar w:fldCharType="end"/>
+      </w:r>
       <w:r>
         <w:t xml:space="preserve"> - </w:t>
       </w:r>
@@ -11796,14 +12004,27 @@
       <w:r>
         <w:t xml:space="preserve">Figura </w:t>
       </w:r>
-      <w:fldSimple w:instr=" SEQ Figura \* ARABIC ">
-        <w:r>
-          <w:rPr>
-            <w:noProof/>
-          </w:rPr>
-          <w:t>17</w:t>
-        </w:r>
-      </w:fldSimple>
+      <w:r>
+        <w:fldChar w:fldCharType="begin"/>
+      </w:r>
+      <w:r>
+        <w:instrText xml:space="preserve"> SEQ Figura \* ARABIC </w:instrText>
+      </w:r>
+      <w:r>
+        <w:fldChar w:fldCharType="separate"/>
+      </w:r>
+      <w:r>
+        <w:rPr>
+          <w:noProof/>
+        </w:rPr>
+        <w:t>17</w:t>
+      </w:r>
+      <w:r>
+        <w:rPr>
+          <w:noProof/>
+        </w:rPr>
+        <w:fldChar w:fldCharType="end"/>
+      </w:r>
       <w:r>
         <w:t xml:space="preserve"> - </w:t>
       </w:r>
@@ -12049,8 +12270,6 @@
           <w:szCs w:val="24"/>
         </w:rPr>
       </w:pPr>
-      <w:bookmarkStart w:id="21" w:name="_GoBack"/>
-      <w:bookmarkEnd w:id="21"/>
     </w:p>
     <w:p>
       <w:pPr>
@@ -12162,14 +12381,27 @@
       <w:r>
         <w:t xml:space="preserve">Figura </w:t>
       </w:r>
-      <w:fldSimple w:instr=" SEQ Figura \* ARABIC ">
-        <w:r>
-          <w:rPr>
-            <w:noProof/>
-          </w:rPr>
-          <w:t>18</w:t>
-        </w:r>
-      </w:fldSimple>
+      <w:r>
+        <w:fldChar w:fldCharType="begin"/>
+      </w:r>
+      <w:r>
+        <w:instrText xml:space="preserve"> SEQ Figura \* ARABIC </w:instrText>
+      </w:r>
+      <w:r>
+        <w:fldChar w:fldCharType="separate"/>
+      </w:r>
+      <w:r>
+        <w:rPr>
+          <w:noProof/>
+        </w:rPr>
+        <w:t>18</w:t>
+      </w:r>
+      <w:r>
+        <w:rPr>
+          <w:noProof/>
+        </w:rPr>
+        <w:fldChar w:fldCharType="end"/>
+      </w:r>
       <w:r>
         <w:t xml:space="preserve"> - </w:t>
       </w:r>
@@ -12265,7 +12497,7 @@
           <v:shape id="_x0000_i1028" type="#_x0000_t75" style="width:324.75pt;height:533.25pt" o:ole="">
             <v:imagedata r:id="rId36" o:title=""/>
           </v:shape>
-          <o:OLEObject Type="Embed" ProgID="Visio.Drawing.15" ShapeID="_x0000_i1028" DrawAspect="Content" ObjectID="_1647424967" r:id="rId37"/>
+          <o:OLEObject Type="Embed" ProgID="Visio.Drawing.15" ShapeID="_x0000_i1028" DrawAspect="Content" ObjectID="_1651319766" r:id="rId37"/>
         </w:object>
       </w:r>
     </w:p>
@@ -12289,14 +12521,27 @@
       <w:r>
         <w:t xml:space="preserve">Figura </w:t>
       </w:r>
-      <w:fldSimple w:instr=" SEQ Figura \* ARABIC ">
-        <w:r>
-          <w:rPr>
-            <w:noProof/>
-          </w:rPr>
-          <w:t>19</w:t>
-        </w:r>
-      </w:fldSimple>
+      <w:r>
+        <w:fldChar w:fldCharType="begin"/>
+      </w:r>
+      <w:r>
+        <w:instrText xml:space="preserve"> SEQ Figura \* ARABIC </w:instrText>
+      </w:r>
+      <w:r>
+        <w:fldChar w:fldCharType="separate"/>
+      </w:r>
+      <w:r>
+        <w:rPr>
+          <w:noProof/>
+        </w:rPr>
+        <w:t>19</w:t>
+      </w:r>
+      <w:r>
+        <w:rPr>
+          <w:noProof/>
+        </w:rPr>
+        <w:fldChar w:fldCharType="end"/>
+      </w:r>
       <w:r>
         <w:t xml:space="preserve"> - Fluxograma (Tela inicial do aplicativo mobile)</w:t>
       </w:r>
@@ -12310,7 +12555,7 @@
           <v:shape id="_x0000_i1029" type="#_x0000_t75" style="width:371.25pt;height:502.5pt" o:ole="">
             <v:imagedata r:id="rId38" o:title=""/>
           </v:shape>
-          <o:OLEObject Type="Embed" ProgID="Visio.Drawing.15" ShapeID="_x0000_i1029" DrawAspect="Content" ObjectID="_1647424968" r:id="rId39"/>
+          <o:OLEObject Type="Embed" ProgID="Visio.Drawing.15" ShapeID="_x0000_i1029" DrawAspect="Content" ObjectID="_1651319767" r:id="rId39"/>
         </w:object>
       </w:r>
     </w:p>
@@ -12322,14 +12567,27 @@
       <w:r>
         <w:t xml:space="preserve">Figura </w:t>
       </w:r>
-      <w:fldSimple w:instr=" SEQ Figura \* ARABIC ">
-        <w:r>
-          <w:rPr>
-            <w:noProof/>
-          </w:rPr>
-          <w:t>20</w:t>
-        </w:r>
-      </w:fldSimple>
+      <w:r>
+        <w:fldChar w:fldCharType="begin"/>
+      </w:r>
+      <w:r>
+        <w:instrText xml:space="preserve"> SEQ Figura \* ARABIC </w:instrText>
+      </w:r>
+      <w:r>
+        <w:fldChar w:fldCharType="separate"/>
+      </w:r>
+      <w:r>
+        <w:rPr>
+          <w:noProof/>
+        </w:rPr>
+        <w:t>20</w:t>
+      </w:r>
+      <w:r>
+        <w:rPr>
+          <w:noProof/>
+        </w:rPr>
+        <w:fldChar w:fldCharType="end"/>
+      </w:r>
       <w:r>
         <w:t xml:space="preserve"> - Fluxograma (Login do paciente)</w:t>
       </w:r>
@@ -12343,7 +12601,7 @@
           <v:shape id="_x0000_i1030" type="#_x0000_t75" style="width:378pt;height:492pt" o:ole="">
             <v:imagedata r:id="rId40" o:title=""/>
           </v:shape>
-          <o:OLEObject Type="Embed" ProgID="Visio.Drawing.15" ShapeID="_x0000_i1030" DrawAspect="Content" ObjectID="_1647424969" r:id="rId41"/>
+          <o:OLEObject Type="Embed" ProgID="Visio.Drawing.15" ShapeID="_x0000_i1030" DrawAspect="Content" ObjectID="_1651319768" r:id="rId41"/>
         </w:object>
       </w:r>
     </w:p>
@@ -12355,14 +12613,27 @@
       <w:r>
         <w:t xml:space="preserve">Figura </w:t>
       </w:r>
-      <w:fldSimple w:instr=" SEQ Figura \* ARABIC ">
-        <w:r>
-          <w:rPr>
-            <w:noProof/>
-          </w:rPr>
-          <w:t>21</w:t>
-        </w:r>
-      </w:fldSimple>
+      <w:r>
+        <w:fldChar w:fldCharType="begin"/>
+      </w:r>
+      <w:r>
+        <w:instrText xml:space="preserve"> SEQ Figura \* ARABIC </w:instrText>
+      </w:r>
+      <w:r>
+        <w:fldChar w:fldCharType="separate"/>
+      </w:r>
+      <w:r>
+        <w:rPr>
+          <w:noProof/>
+        </w:rPr>
+        <w:t>21</w:t>
+      </w:r>
+      <w:r>
+        <w:rPr>
+          <w:noProof/>
+        </w:rPr>
+        <w:fldChar w:fldCharType="end"/>
+      </w:r>
       <w:r>
         <w:t xml:space="preserve"> - Fluxograma (Cadastro do paciente)</w:t>
       </w:r>
@@ -12563,14 +12834,27 @@
       <w:r>
         <w:t xml:space="preserve">Figura </w:t>
       </w:r>
-      <w:fldSimple w:instr=" SEQ Figura \* ARABIC ">
-        <w:r>
-          <w:rPr>
-            <w:noProof/>
-          </w:rPr>
-          <w:t>22</w:t>
-        </w:r>
-      </w:fldSimple>
+      <w:r>
+        <w:fldChar w:fldCharType="begin"/>
+      </w:r>
+      <w:r>
+        <w:instrText xml:space="preserve"> SEQ Figura \* ARABIC </w:instrText>
+      </w:r>
+      <w:r>
+        <w:fldChar w:fldCharType="separate"/>
+      </w:r>
+      <w:r>
+        <w:rPr>
+          <w:noProof/>
+        </w:rPr>
+        <w:t>22</w:t>
+      </w:r>
+      <w:r>
+        <w:rPr>
+          <w:noProof/>
+        </w:rPr>
+        <w:fldChar w:fldCharType="end"/>
+      </w:r>
       <w:r>
         <w:t xml:space="preserve"> - </w:t>
       </w:r>
@@ -12678,14 +12962,27 @@
       <w:r>
         <w:t xml:space="preserve">Figura </w:t>
       </w:r>
-      <w:fldSimple w:instr=" SEQ Figura \* ARABIC ">
-        <w:r>
-          <w:rPr>
-            <w:noProof/>
-          </w:rPr>
-          <w:t>23</w:t>
-        </w:r>
-      </w:fldSimple>
+      <w:r>
+        <w:fldChar w:fldCharType="begin"/>
+      </w:r>
+      <w:r>
+        <w:instrText xml:space="preserve"> SEQ Figura \* ARABIC </w:instrText>
+      </w:r>
+      <w:r>
+        <w:fldChar w:fldCharType="separate"/>
+      </w:r>
+      <w:r>
+        <w:rPr>
+          <w:noProof/>
+        </w:rPr>
+        <w:t>23</w:t>
+      </w:r>
+      <w:r>
+        <w:rPr>
+          <w:noProof/>
+        </w:rPr>
+        <w:fldChar w:fldCharType="end"/>
+      </w:r>
       <w:r>
         <w:t xml:space="preserve"> - </w:t>
       </w:r>
@@ -12769,14 +13066,27 @@
       <w:r>
         <w:t xml:space="preserve">Figura </w:t>
       </w:r>
-      <w:fldSimple w:instr=" SEQ Figura \* ARABIC ">
-        <w:r>
-          <w:rPr>
-            <w:noProof/>
-          </w:rPr>
-          <w:t>24</w:t>
-        </w:r>
-      </w:fldSimple>
+      <w:r>
+        <w:fldChar w:fldCharType="begin"/>
+      </w:r>
+      <w:r>
+        <w:instrText xml:space="preserve"> SEQ Figura \* ARABIC </w:instrText>
+      </w:r>
+      <w:r>
+        <w:fldChar w:fldCharType="separate"/>
+      </w:r>
+      <w:r>
+        <w:rPr>
+          <w:noProof/>
+        </w:rPr>
+        <w:t>24</w:t>
+      </w:r>
+      <w:r>
+        <w:rPr>
+          <w:noProof/>
+        </w:rPr>
+        <w:fldChar w:fldCharType="end"/>
+      </w:r>
       <w:r>
         <w:t xml:space="preserve"> - </w:t>
       </w:r>
@@ -12879,14 +13189,27 @@
       <w:r>
         <w:t xml:space="preserve">Figura </w:t>
       </w:r>
-      <w:fldSimple w:instr=" SEQ Figura \* ARABIC ">
-        <w:r>
-          <w:rPr>
-            <w:noProof/>
-          </w:rPr>
-          <w:t>25</w:t>
-        </w:r>
-      </w:fldSimple>
+      <w:r>
+        <w:fldChar w:fldCharType="begin"/>
+      </w:r>
+      <w:r>
+        <w:instrText xml:space="preserve"> SEQ Figura \* ARABIC </w:instrText>
+      </w:r>
+      <w:r>
+        <w:fldChar w:fldCharType="separate"/>
+      </w:r>
+      <w:r>
+        <w:rPr>
+          <w:noProof/>
+        </w:rPr>
+        <w:t>25</w:t>
+      </w:r>
+      <w:r>
+        <w:rPr>
+          <w:noProof/>
+        </w:rPr>
+        <w:fldChar w:fldCharType="end"/>
+      </w:r>
       <w:r>
         <w:t xml:space="preserve"> – </w:t>
       </w:r>
@@ -12955,14 +13278,27 @@
       <w:r>
         <w:t xml:space="preserve">Figura </w:t>
       </w:r>
-      <w:fldSimple w:instr=" SEQ Figura \* ARABIC ">
-        <w:r>
-          <w:rPr>
-            <w:noProof/>
-          </w:rPr>
-          <w:t>26</w:t>
-        </w:r>
-      </w:fldSimple>
+      <w:r>
+        <w:fldChar w:fldCharType="begin"/>
+      </w:r>
+      <w:r>
+        <w:instrText xml:space="preserve"> SEQ Figura \* ARABIC </w:instrText>
+      </w:r>
+      <w:r>
+        <w:fldChar w:fldCharType="separate"/>
+      </w:r>
+      <w:r>
+        <w:rPr>
+          <w:noProof/>
+        </w:rPr>
+        <w:t>26</w:t>
+      </w:r>
+      <w:r>
+        <w:rPr>
+          <w:noProof/>
+        </w:rPr>
+        <w:fldChar w:fldCharType="end"/>
+      </w:r>
       <w:r>
         <w:t xml:space="preserve"> - </w:t>
       </w:r>
@@ -13032,14 +13368,27 @@
       <w:r>
         <w:t xml:space="preserve">Figura </w:t>
       </w:r>
-      <w:fldSimple w:instr=" SEQ Figura \* ARABIC ">
-        <w:r>
-          <w:rPr>
-            <w:noProof/>
-          </w:rPr>
-          <w:t>27</w:t>
-        </w:r>
-      </w:fldSimple>
+      <w:r>
+        <w:fldChar w:fldCharType="begin"/>
+      </w:r>
+      <w:r>
+        <w:instrText xml:space="preserve"> SEQ Figura \* ARABIC </w:instrText>
+      </w:r>
+      <w:r>
+        <w:fldChar w:fldCharType="separate"/>
+      </w:r>
+      <w:r>
+        <w:rPr>
+          <w:noProof/>
+        </w:rPr>
+        <w:t>27</w:t>
+      </w:r>
+      <w:r>
+        <w:rPr>
+          <w:noProof/>
+        </w:rPr>
+        <w:fldChar w:fldCharType="end"/>
+      </w:r>
       <w:r>
         <w:t xml:space="preserve"> - </w:t>
       </w:r>
@@ -13108,14 +13457,27 @@
       <w:r>
         <w:t xml:space="preserve">Figura </w:t>
       </w:r>
-      <w:fldSimple w:instr=" SEQ Figura \* ARABIC ">
-        <w:r>
-          <w:rPr>
-            <w:noProof/>
-          </w:rPr>
-          <w:t>28</w:t>
-        </w:r>
-      </w:fldSimple>
+      <w:r>
+        <w:fldChar w:fldCharType="begin"/>
+      </w:r>
+      <w:r>
+        <w:instrText xml:space="preserve"> SEQ Figura \* ARABIC </w:instrText>
+      </w:r>
+      <w:r>
+        <w:fldChar w:fldCharType="separate"/>
+      </w:r>
+      <w:r>
+        <w:rPr>
+          <w:noProof/>
+        </w:rPr>
+        <w:t>28</w:t>
+      </w:r>
+      <w:r>
+        <w:rPr>
+          <w:noProof/>
+        </w:rPr>
+        <w:fldChar w:fldCharType="end"/>
+      </w:r>
       <w:r>
         <w:t xml:space="preserve"> - </w:t>
       </w:r>
@@ -13145,7 +13507,7 @@
           <w:szCs w:val="24"/>
         </w:rPr>
       </w:pPr>
-      <w:bookmarkStart w:id="22" w:name="_Toc14160061"/>
+      <w:bookmarkStart w:id="21" w:name="_Toc14160061"/>
       <w:r>
         <w:rPr>
           <w:rFonts w:ascii="Arial" w:hAnsi="Arial" w:cs="Arial"/>
@@ -13155,7 +13517,7 @@
         </w:rPr>
         <w:t>Modelo de Dados</w:t>
       </w:r>
-      <w:bookmarkEnd w:id="22"/>
+      <w:bookmarkEnd w:id="21"/>
     </w:p>
     <w:p>
       <w:pPr>
@@ -13281,7 +13643,7 @@
           <w:szCs w:val="24"/>
         </w:rPr>
       </w:pPr>
-      <w:bookmarkStart w:id="23" w:name="_Toc14160062"/>
+      <w:bookmarkStart w:id="22" w:name="_Toc14160062"/>
       <w:r>
         <w:rPr>
           <w:rFonts w:ascii="Arial" w:hAnsi="Arial" w:cs="Arial"/>
@@ -13293,7 +13655,7 @@
         <w:lastRenderedPageBreak/>
         <w:t xml:space="preserve">Diagrama </w:t>
       </w:r>
-      <w:bookmarkEnd w:id="23"/>
+      <w:bookmarkEnd w:id="22"/>
       <w:r>
         <w:rPr>
           <w:rFonts w:ascii="Arial" w:hAnsi="Arial" w:cs="Arial"/>
@@ -13392,14 +13754,27 @@
       <w:r>
         <w:t xml:space="preserve">Figura </w:t>
       </w:r>
-      <w:fldSimple w:instr=" SEQ Figura \* ARABIC ">
-        <w:r>
-          <w:rPr>
-            <w:noProof/>
-          </w:rPr>
-          <w:t>29</w:t>
-        </w:r>
-      </w:fldSimple>
+      <w:r>
+        <w:fldChar w:fldCharType="begin"/>
+      </w:r>
+      <w:r>
+        <w:instrText xml:space="preserve"> SEQ Figura \* ARABIC </w:instrText>
+      </w:r>
+      <w:r>
+        <w:fldChar w:fldCharType="separate"/>
+      </w:r>
+      <w:r>
+        <w:rPr>
+          <w:noProof/>
+        </w:rPr>
+        <w:t>29</w:t>
+      </w:r>
+      <w:r>
+        <w:rPr>
+          <w:noProof/>
+        </w:rPr>
+        <w:fldChar w:fldCharType="end"/>
+      </w:r>
       <w:r>
         <w:t xml:space="preserve"> - Modelo de entidade e relacionamento do banco de dados</w:t>
       </w:r>
@@ -13431,7 +13806,7 @@
           <w:szCs w:val="24"/>
         </w:rPr>
       </w:pPr>
-      <w:bookmarkStart w:id="24" w:name="_Toc14160063"/>
+      <w:bookmarkStart w:id="23" w:name="_Toc14160063"/>
       <w:r>
         <w:rPr>
           <w:rFonts w:ascii="Arial" w:hAnsi="Arial" w:cs="Arial"/>
@@ -13443,7 +13818,7 @@
         <w:lastRenderedPageBreak/>
         <w:t>Modelo lógico do banco de dados</w:t>
       </w:r>
-      <w:bookmarkEnd w:id="24"/>
+      <w:bookmarkEnd w:id="23"/>
       <w:r>
         <w:rPr>
           <w:rFonts w:ascii="Arial" w:hAnsi="Arial" w:cs="Arial"/>
@@ -13489,7 +13864,7 @@
           <v:shape id="_x0000_i1031" type="#_x0000_t75" style="width:438.75pt;height:308.25pt" o:ole="">
             <v:imagedata r:id="rId50" o:title=""/>
           </v:shape>
-          <o:OLEObject Type="Embed" ProgID="Visio.Drawing.15" ShapeID="_x0000_i1031" DrawAspect="Content" ObjectID="_1647424970" r:id="rId51"/>
+          <o:OLEObject Type="Embed" ProgID="Visio.Drawing.15" ShapeID="_x0000_i1031" DrawAspect="Content" ObjectID="_1651319769" r:id="rId51"/>
         </w:object>
       </w:r>
     </w:p>
@@ -13501,14 +13876,27 @@
       <w:r>
         <w:t xml:space="preserve">Figura </w:t>
       </w:r>
-      <w:fldSimple w:instr=" SEQ Figura \* ARABIC ">
-        <w:r>
-          <w:rPr>
-            <w:noProof/>
-          </w:rPr>
-          <w:t>30</w:t>
-        </w:r>
-      </w:fldSimple>
+      <w:r>
+        <w:fldChar w:fldCharType="begin"/>
+      </w:r>
+      <w:r>
+        <w:instrText xml:space="preserve"> SEQ Figura \* ARABIC </w:instrText>
+      </w:r>
+      <w:r>
+        <w:fldChar w:fldCharType="separate"/>
+      </w:r>
+      <w:r>
+        <w:rPr>
+          <w:noProof/>
+        </w:rPr>
+        <w:t>30</w:t>
+      </w:r>
+      <w:r>
+        <w:rPr>
+          <w:noProof/>
+        </w:rPr>
+        <w:fldChar w:fldCharType="end"/>
+      </w:r>
       <w:r>
         <w:t xml:space="preserve"> - </w:t>
       </w:r>
@@ -13542,7 +13930,7 @@
           <w:szCs w:val="24"/>
         </w:rPr>
       </w:pPr>
-      <w:bookmarkStart w:id="25" w:name="_Toc14160064"/>
+      <w:bookmarkStart w:id="24" w:name="_Toc14160064"/>
       <w:r>
         <w:rPr>
           <w:rFonts w:ascii="Arial" w:hAnsi="Arial" w:cs="Arial"/>
@@ -13554,7 +13942,7 @@
         <w:lastRenderedPageBreak/>
         <w:t>Dicionário de dados</w:t>
       </w:r>
-      <w:bookmarkEnd w:id="25"/>
+      <w:bookmarkEnd w:id="24"/>
       <w:r>
         <w:rPr>
           <w:rFonts w:ascii="Arial" w:hAnsi="Arial" w:cs="Arial"/>
@@ -13701,14 +14089,27 @@
       <w:r>
         <w:t xml:space="preserve">Figura </w:t>
       </w:r>
-      <w:fldSimple w:instr=" SEQ Figura \* ARABIC ">
-        <w:r>
-          <w:rPr>
-            <w:noProof/>
-          </w:rPr>
-          <w:t>31</w:t>
-        </w:r>
-      </w:fldSimple>
+      <w:r>
+        <w:fldChar w:fldCharType="begin"/>
+      </w:r>
+      <w:r>
+        <w:instrText xml:space="preserve"> SEQ Figura \* ARABIC </w:instrText>
+      </w:r>
+      <w:r>
+        <w:fldChar w:fldCharType="separate"/>
+      </w:r>
+      <w:r>
+        <w:rPr>
+          <w:noProof/>
+        </w:rPr>
+        <w:t>31</w:t>
+      </w:r>
+      <w:r>
+        <w:rPr>
+          <w:noProof/>
+        </w:rPr>
+        <w:fldChar w:fldCharType="end"/>
+      </w:r>
       <w:r>
         <w:t xml:space="preserve"> - </w:t>
       </w:r>
@@ -13802,14 +14203,27 @@
       <w:r>
         <w:t xml:space="preserve">Figura </w:t>
       </w:r>
-      <w:fldSimple w:instr=" SEQ Figura \* ARABIC ">
-        <w:r>
-          <w:rPr>
-            <w:noProof/>
-          </w:rPr>
-          <w:t>32</w:t>
-        </w:r>
-      </w:fldSimple>
+      <w:r>
+        <w:fldChar w:fldCharType="begin"/>
+      </w:r>
+      <w:r>
+        <w:instrText xml:space="preserve"> SEQ Figura \* ARABIC </w:instrText>
+      </w:r>
+      <w:r>
+        <w:fldChar w:fldCharType="separate"/>
+      </w:r>
+      <w:r>
+        <w:rPr>
+          <w:noProof/>
+        </w:rPr>
+        <w:t>32</w:t>
+      </w:r>
+      <w:r>
+        <w:rPr>
+          <w:noProof/>
+        </w:rPr>
+        <w:fldChar w:fldCharType="end"/>
+      </w:r>
       <w:r>
         <w:t xml:space="preserve"> - </w:t>
       </w:r>
@@ -13895,14 +14309,27 @@
       <w:r>
         <w:t xml:space="preserve">Figura </w:t>
       </w:r>
-      <w:fldSimple w:instr=" SEQ Figura \* ARABIC ">
-        <w:r>
-          <w:rPr>
-            <w:noProof/>
-          </w:rPr>
-          <w:t>33</w:t>
-        </w:r>
-      </w:fldSimple>
+      <w:r>
+        <w:fldChar w:fldCharType="begin"/>
+      </w:r>
+      <w:r>
+        <w:instrText xml:space="preserve"> SEQ Figura \* ARABIC </w:instrText>
+      </w:r>
+      <w:r>
+        <w:fldChar w:fldCharType="separate"/>
+      </w:r>
+      <w:r>
+        <w:rPr>
+          <w:noProof/>
+        </w:rPr>
+        <w:t>33</w:t>
+      </w:r>
+      <w:r>
+        <w:rPr>
+          <w:noProof/>
+        </w:rPr>
+        <w:fldChar w:fldCharType="end"/>
+      </w:r>
       <w:r>
         <w:t xml:space="preserve"> - </w:t>
       </w:r>
@@ -13934,7 +14361,7 @@
           <w:lang w:val="en-US"/>
         </w:rPr>
       </w:pPr>
-      <w:bookmarkStart w:id="26" w:name="_Toc14160065"/>
+      <w:bookmarkStart w:id="25" w:name="_Toc14160065"/>
       <w:r>
         <w:rPr>
           <w:rFonts w:ascii="Arial" w:hAnsi="Arial" w:cs="Arial"/>
@@ -13946,7 +14373,7 @@
         <w:lastRenderedPageBreak/>
         <w:t>PRINCIPAIS TELAS DO SISTEMA</w:t>
       </w:r>
-      <w:bookmarkEnd w:id="26"/>
+      <w:bookmarkEnd w:id="25"/>
     </w:p>
     <w:p>
       <w:pPr>
@@ -13994,7 +14421,7 @@
           <w:szCs w:val="24"/>
         </w:rPr>
       </w:pPr>
-      <w:bookmarkStart w:id="27" w:name="_Toc14160066"/>
+      <w:bookmarkStart w:id="26" w:name="_Toc14160066"/>
       <w:r>
         <w:rPr>
           <w:rFonts w:ascii="Arial" w:hAnsi="Arial" w:cs="Arial"/>
@@ -14004,7 +14431,7 @@
         </w:rPr>
         <w:t>CONCLUSÃO</w:t>
       </w:r>
-      <w:bookmarkEnd w:id="27"/>
+      <w:bookmarkEnd w:id="26"/>
     </w:p>
     <w:p>
       <w:pPr>
@@ -14022,8 +14449,8 @@
           <w:szCs w:val="24"/>
         </w:rPr>
       </w:pPr>
-      <w:bookmarkStart w:id="28" w:name="_Toc14160067"/>
-      <w:bookmarkStart w:id="29" w:name="_Toc90215145"/>
+      <w:bookmarkStart w:id="27" w:name="_Toc14160067"/>
+      <w:bookmarkStart w:id="28" w:name="_Toc90215145"/>
       <w:r>
         <w:rPr>
           <w:rFonts w:ascii="Arial" w:hAnsi="Arial" w:cs="Arial"/>
@@ -14033,7 +14460,7 @@
         </w:rPr>
         <w:t>Escreva os resultados obtidos</w:t>
       </w:r>
-      <w:bookmarkEnd w:id="28"/>
+      <w:bookmarkEnd w:id="27"/>
     </w:p>
     <w:p>
       <w:pPr>
@@ -14078,7 +14505,7 @@
           <w:szCs w:val="24"/>
         </w:rPr>
       </w:pPr>
-      <w:bookmarkStart w:id="30" w:name="_Toc14160068"/>
+      <w:bookmarkStart w:id="29" w:name="_Toc14160068"/>
       <w:r>
         <w:rPr>
           <w:rFonts w:ascii="Arial" w:hAnsi="Arial" w:cs="Arial"/>
@@ -14088,9 +14515,9 @@
         </w:rPr>
         <w:t>Constatações</w:t>
       </w:r>
-      <w:bookmarkStart w:id="31" w:name="_Toc90215144"/>
+      <w:bookmarkStart w:id="30" w:name="_Toc90215144"/>
+      <w:bookmarkEnd w:id="28"/>
       <w:bookmarkEnd w:id="29"/>
-      <w:bookmarkEnd w:id="30"/>
       <w:r>
         <w:rPr>
           <w:rFonts w:ascii="Arial" w:hAnsi="Arial" w:cs="Arial"/>
@@ -14101,7 +14528,7 @@
         <w:t xml:space="preserve"> </w:t>
       </w:r>
     </w:p>
-    <w:bookmarkEnd w:id="31"/>
+    <w:bookmarkEnd w:id="30"/>
     <w:p>
       <w:pPr>
         <w:spacing w:line="360" w:lineRule="auto"/>
@@ -14137,8 +14564,8 @@
           <w:szCs w:val="24"/>
         </w:rPr>
       </w:pPr>
-      <w:bookmarkStart w:id="32" w:name="_Toc90215146"/>
-      <w:bookmarkStart w:id="33" w:name="_Toc14160069"/>
+      <w:bookmarkStart w:id="31" w:name="_Toc90215146"/>
+      <w:bookmarkStart w:id="32" w:name="_Toc14160069"/>
       <w:r>
         <w:rPr>
           <w:rFonts w:ascii="Arial" w:hAnsi="Arial" w:cs="Arial"/>
@@ -14157,8 +14584,8 @@
         </w:rPr>
         <w:t>ugestões de possíveis aperfeiçoamentos técnicos</w:t>
       </w:r>
+      <w:bookmarkEnd w:id="31"/>
       <w:bookmarkEnd w:id="32"/>
-      <w:bookmarkEnd w:id="33"/>
       <w:r>
         <w:rPr>
           <w:rFonts w:ascii="Arial" w:hAnsi="Arial" w:cs="Arial"/>
@@ -14234,7 +14661,7 @@
           <w:szCs w:val="24"/>
         </w:rPr>
       </w:pPr>
-      <w:bookmarkStart w:id="34" w:name="_Toc14160070"/>
+      <w:bookmarkStart w:id="33" w:name="_Toc14160070"/>
       <w:r>
         <w:rPr>
           <w:rFonts w:ascii="Arial" w:hAnsi="Arial" w:cs="Arial"/>
@@ -14245,7 +14672,7 @@
         <w:lastRenderedPageBreak/>
         <w:t>REFERÊNCIAS</w:t>
       </w:r>
-      <w:bookmarkEnd w:id="34"/>
+      <w:bookmarkEnd w:id="33"/>
     </w:p>
     <w:p>
       <w:pPr>
@@ -15892,7 +16319,7 @@
           <w:szCs w:val="24"/>
         </w:rPr>
       </w:pPr>
-      <w:bookmarkStart w:id="35" w:name="_Toc14160071"/>
+      <w:bookmarkStart w:id="34" w:name="_Toc14160071"/>
       <w:r>
         <w:rPr>
           <w:rFonts w:ascii="Arial" w:hAnsi="Arial" w:cs="Arial"/>
@@ -15903,7 +16330,7 @@
         <w:lastRenderedPageBreak/>
         <w:t>GLOSSÁRIO</w:t>
       </w:r>
-      <w:bookmarkEnd w:id="35"/>
+      <w:bookmarkEnd w:id="34"/>
     </w:p>
     <w:p>
       <w:pPr>
@@ -15945,7 +16372,7 @@
           <w:szCs w:val="24"/>
         </w:rPr>
       </w:pPr>
-      <w:bookmarkStart w:id="36" w:name="_Toc14160072"/>
+      <w:bookmarkStart w:id="35" w:name="_Toc14160072"/>
       <w:r>
         <w:rPr>
           <w:rFonts w:ascii="Arial" w:hAnsi="Arial" w:cs="Arial"/>
@@ -15956,7 +16383,7 @@
         <w:lastRenderedPageBreak/>
         <w:t>ANEXOS</w:t>
       </w:r>
-      <w:bookmarkEnd w:id="36"/>
+      <w:bookmarkEnd w:id="35"/>
     </w:p>
     <w:p>
       <w:pPr>
@@ -16079,7 +16506,7 @@
 </file>
 
 <file path=word/endnotes.xml><?xml version="1.0" encoding="utf-8"?>
-<w:endnotes xmlns:wpc="http://schemas.microsoft.com/office/word/2010/wordprocessingCanvas" xmlns:cx="http://schemas.microsoft.com/office/drawing/2014/chartex" xmlns:cx1="http://schemas.microsoft.com/office/drawing/2015/9/8/chartex" xmlns:cx2="http://schemas.microsoft.com/office/drawing/2015/10/21/chartex" xmlns:cx3="http://schemas.microsoft.com/office/drawing/2016/5/9/chartex" xmlns:cx4="http://schemas.microsoft.com/office/drawing/2016/5/10/chartex" xmlns:cx5="http://schemas.microsoft.com/office/drawing/2016/5/11/chartex" xmlns:cx6="http://schemas.microsoft.com/office/drawing/2016/5/12/chartex" xmlns:cx7="http://schemas.microsoft.com/office/drawing/2016/5/13/chartex" xmlns:cx8="http://schemas.microsoft.com/office/drawing/2016/5/14/chartex" xmlns:mc="http://schemas.openxmlformats.org/markup-compatibility/2006" xmlns:aink="http://schemas.microsoft.com/office/drawing/2016/ink" xmlns:am3d="http://schemas.microsoft.com/office/drawing/2017/model3d" xmlns:o="urn:schemas-microsoft-com:office:office" xmlns:r="http://schemas.openxmlformats.org/officeDocument/2006/relationships" xmlns:m="http://schemas.openxmlformats.org/officeDocument/2006/math" xmlns:v="urn:schemas-microsoft-com:vml" xmlns:wp14="http://schemas.microsoft.com/office/word/2010/wordprocessingDrawing" xmlns:wp="http://schemas.openxmlformats.org/drawingml/2006/wordprocessingDrawing" xmlns:w10="urn:schemas-microsoft-com:office:word" xmlns:w="http://schemas.openxmlformats.org/wordprocessingml/2006/main" xmlns:w14="http://schemas.microsoft.com/office/word/2010/wordml" xmlns:w15="http://schemas.microsoft.com/office/word/2012/wordml" xmlns:w16cid="http://schemas.microsoft.com/office/word/2016/wordml/cid" xmlns:w16se="http://schemas.microsoft.com/office/word/2015/wordml/symex" xmlns:wpg="http://schemas.microsoft.com/office/word/2010/wordprocessingGroup" xmlns:wpi="http://schemas.microsoft.com/office/word/2010/wordprocessingInk" xmlns:wne="http://schemas.microsoft.com/office/word/2006/wordml" xmlns:wps="http://schemas.microsoft.com/office/word/2010/wordprocessingShape" mc:Ignorable="w14 w15 w16se w16cid wp14">
+<w:endnotes xmlns:wpc="http://schemas.microsoft.com/office/word/2010/wordprocessingCanvas" xmlns:cx="http://schemas.microsoft.com/office/drawing/2014/chartex" xmlns:cx1="http://schemas.microsoft.com/office/drawing/2015/9/8/chartex" xmlns:cx2="http://schemas.microsoft.com/office/drawing/2015/10/21/chartex" xmlns:cx3="http://schemas.microsoft.com/office/drawing/2016/5/9/chartex" xmlns:cx4="http://schemas.microsoft.com/office/drawing/2016/5/10/chartex" xmlns:cx5="http://schemas.microsoft.com/office/drawing/2016/5/11/chartex" xmlns:cx6="http://schemas.microsoft.com/office/drawing/2016/5/12/chartex" xmlns:cx7="http://schemas.microsoft.com/office/drawing/2016/5/13/chartex" xmlns:cx8="http://schemas.microsoft.com/office/drawing/2016/5/14/chartex" xmlns:mc="http://schemas.openxmlformats.org/markup-compatibility/2006" xmlns:aink="http://schemas.microsoft.com/office/drawing/2016/ink" xmlns:am3d="http://schemas.microsoft.com/office/drawing/2017/model3d" xmlns:o="urn:schemas-microsoft-com:office:office" xmlns:r="http://schemas.openxmlformats.org/officeDocument/2006/relationships" xmlns:m="http://schemas.openxmlformats.org/officeDocument/2006/math" xmlns:v="urn:schemas-microsoft-com:vml" xmlns:wp14="http://schemas.microsoft.com/office/word/2010/wordprocessingDrawing" xmlns:wp="http://schemas.openxmlformats.org/drawingml/2006/wordprocessingDrawing" xmlns:w10="urn:schemas-microsoft-com:office:word" xmlns:w="http://schemas.openxmlformats.org/wordprocessingml/2006/main" xmlns:w14="http://schemas.microsoft.com/office/word/2010/wordml" xmlns:w15="http://schemas.microsoft.com/office/word/2012/wordml" xmlns:w16cex="http://schemas.microsoft.com/office/word/2018/wordml/cex" xmlns:w16cid="http://schemas.microsoft.com/office/word/2016/wordml/cid" xmlns:w16="http://schemas.microsoft.com/office/word/2018/wordml" xmlns:w16se="http://schemas.microsoft.com/office/word/2015/wordml/symex" xmlns:wpg="http://schemas.microsoft.com/office/word/2010/wordprocessingGroup" xmlns:wpi="http://schemas.microsoft.com/office/word/2010/wordprocessingInk" xmlns:wne="http://schemas.microsoft.com/office/word/2006/wordml" xmlns:wps="http://schemas.microsoft.com/office/word/2010/wordprocessingShape" mc:Ignorable="w14 w15 w16se w16cid w16 w16cex wp14">
   <w:endnote w:type="separator" w:id="-1">
     <w:p>
       <w:pPr>
@@ -16104,7 +16531,7 @@
 </file>
 
 <file path=word/footer1.xml><?xml version="1.0" encoding="utf-8"?>
-<w:ftr xmlns:wpc="http://schemas.microsoft.com/office/word/2010/wordprocessingCanvas" xmlns:cx="http://schemas.microsoft.com/office/drawing/2014/chartex" xmlns:cx1="http://schemas.microsoft.com/office/drawing/2015/9/8/chartex" xmlns:cx2="http://schemas.microsoft.com/office/drawing/2015/10/21/chartex" xmlns:cx3="http://schemas.microsoft.com/office/drawing/2016/5/9/chartex" xmlns:cx4="http://schemas.microsoft.com/office/drawing/2016/5/10/chartex" xmlns:cx5="http://schemas.microsoft.com/office/drawing/2016/5/11/chartex" xmlns:cx6="http://schemas.microsoft.com/office/drawing/2016/5/12/chartex" xmlns:cx7="http://schemas.microsoft.com/office/drawing/2016/5/13/chartex" xmlns:cx8="http://schemas.microsoft.com/office/drawing/2016/5/14/chartex" xmlns:mc="http://schemas.openxmlformats.org/markup-compatibility/2006" xmlns:aink="http://schemas.microsoft.com/office/drawing/2016/ink" xmlns:am3d="http://schemas.microsoft.com/office/drawing/2017/model3d" xmlns:o="urn:schemas-microsoft-com:office:office" xmlns:r="http://schemas.openxmlformats.org/officeDocument/2006/relationships" xmlns:m="http://schemas.openxmlformats.org/officeDocument/2006/math" xmlns:v="urn:schemas-microsoft-com:vml" xmlns:wp14="http://schemas.microsoft.com/office/word/2010/wordprocessingDrawing" xmlns:wp="http://schemas.openxmlformats.org/drawingml/2006/wordprocessingDrawing" xmlns:w10="urn:schemas-microsoft-com:office:word" xmlns:w="http://schemas.openxmlformats.org/wordprocessingml/2006/main" xmlns:w14="http://schemas.microsoft.com/office/word/2010/wordml" xmlns:w15="http://schemas.microsoft.com/office/word/2012/wordml" xmlns:w16cid="http://schemas.microsoft.com/office/word/2016/wordml/cid" xmlns:w16se="http://schemas.microsoft.com/office/word/2015/wordml/symex" xmlns:wpg="http://schemas.microsoft.com/office/word/2010/wordprocessingGroup" xmlns:wpi="http://schemas.microsoft.com/office/word/2010/wordprocessingInk" xmlns:wne="http://schemas.microsoft.com/office/word/2006/wordml" xmlns:wps="http://schemas.microsoft.com/office/word/2010/wordprocessingShape" mc:Ignorable="w14 w15 w16se w16cid wp14">
+<w:ftr xmlns:wpc="http://schemas.microsoft.com/office/word/2010/wordprocessingCanvas" xmlns:cx="http://schemas.microsoft.com/office/drawing/2014/chartex" xmlns:cx1="http://schemas.microsoft.com/office/drawing/2015/9/8/chartex" xmlns:cx2="http://schemas.microsoft.com/office/drawing/2015/10/21/chartex" xmlns:cx3="http://schemas.microsoft.com/office/drawing/2016/5/9/chartex" xmlns:cx4="http://schemas.microsoft.com/office/drawing/2016/5/10/chartex" xmlns:cx5="http://schemas.microsoft.com/office/drawing/2016/5/11/chartex" xmlns:cx6="http://schemas.microsoft.com/office/drawing/2016/5/12/chartex" xmlns:cx7="http://schemas.microsoft.com/office/drawing/2016/5/13/chartex" xmlns:cx8="http://schemas.microsoft.com/office/drawing/2016/5/14/chartex" xmlns:mc="http://schemas.openxmlformats.org/markup-compatibility/2006" xmlns:aink="http://schemas.microsoft.com/office/drawing/2016/ink" xmlns:am3d="http://schemas.microsoft.com/office/drawing/2017/model3d" xmlns:o="urn:schemas-microsoft-com:office:office" xmlns:r="http://schemas.openxmlformats.org/officeDocument/2006/relationships" xmlns:m="http://schemas.openxmlformats.org/officeDocument/2006/math" xmlns:v="urn:schemas-microsoft-com:vml" xmlns:wp14="http://schemas.microsoft.com/office/word/2010/wordprocessingDrawing" xmlns:wp="http://schemas.openxmlformats.org/drawingml/2006/wordprocessingDrawing" xmlns:w10="urn:schemas-microsoft-com:office:word" xmlns:w="http://schemas.openxmlformats.org/wordprocessingml/2006/main" xmlns:w14="http://schemas.microsoft.com/office/word/2010/wordml" xmlns:w15="http://schemas.microsoft.com/office/word/2012/wordml" xmlns:w16cex="http://schemas.microsoft.com/office/word/2018/wordml/cex" xmlns:w16cid="http://schemas.microsoft.com/office/word/2016/wordml/cid" xmlns:w16="http://schemas.microsoft.com/office/word/2018/wordml" xmlns:w16se="http://schemas.microsoft.com/office/word/2015/wordml/symex" xmlns:wpg="http://schemas.microsoft.com/office/word/2010/wordprocessingGroup" xmlns:wpi="http://schemas.microsoft.com/office/word/2010/wordprocessingInk" xmlns:wne="http://schemas.microsoft.com/office/word/2006/wordml" xmlns:wps="http://schemas.microsoft.com/office/word/2010/wordprocessingShape" mc:Ignorable="w14 w15 w16se w16cid w16 w16cex wp14">
   <w:p>
     <w:pPr>
       <w:pStyle w:val="Rodap"/>
@@ -16114,7 +16541,7 @@
 </file>
 
 <file path=word/footer2.xml><?xml version="1.0" encoding="utf-8"?>
-<w:ftr xmlns:wpc="http://schemas.microsoft.com/office/word/2010/wordprocessingCanvas" xmlns:cx="http://schemas.microsoft.com/office/drawing/2014/chartex" xmlns:cx1="http://schemas.microsoft.com/office/drawing/2015/9/8/chartex" xmlns:cx2="http://schemas.microsoft.com/office/drawing/2015/10/21/chartex" xmlns:cx3="http://schemas.microsoft.com/office/drawing/2016/5/9/chartex" xmlns:cx4="http://schemas.microsoft.com/office/drawing/2016/5/10/chartex" xmlns:cx5="http://schemas.microsoft.com/office/drawing/2016/5/11/chartex" xmlns:cx6="http://schemas.microsoft.com/office/drawing/2016/5/12/chartex" xmlns:cx7="http://schemas.microsoft.com/office/drawing/2016/5/13/chartex" xmlns:cx8="http://schemas.microsoft.com/office/drawing/2016/5/14/chartex" xmlns:mc="http://schemas.openxmlformats.org/markup-compatibility/2006" xmlns:aink="http://schemas.microsoft.com/office/drawing/2016/ink" xmlns:am3d="http://schemas.microsoft.com/office/drawing/2017/model3d" xmlns:o="urn:schemas-microsoft-com:office:office" xmlns:r="http://schemas.openxmlformats.org/officeDocument/2006/relationships" xmlns:m="http://schemas.openxmlformats.org/officeDocument/2006/math" xmlns:v="urn:schemas-microsoft-com:vml" xmlns:wp14="http://schemas.microsoft.com/office/word/2010/wordprocessingDrawing" xmlns:wp="http://schemas.openxmlformats.org/drawingml/2006/wordprocessingDrawing" xmlns:w10="urn:schemas-microsoft-com:office:word" xmlns:w="http://schemas.openxmlformats.org/wordprocessingml/2006/main" xmlns:w14="http://schemas.microsoft.com/office/word/2010/wordml" xmlns:w15="http://schemas.microsoft.com/office/word/2012/wordml" xmlns:w16cid="http://schemas.microsoft.com/office/word/2016/wordml/cid" xmlns:w16se="http://schemas.microsoft.com/office/word/2015/wordml/symex" xmlns:wpg="http://schemas.microsoft.com/office/word/2010/wordprocessingGroup" xmlns:wpi="http://schemas.microsoft.com/office/word/2010/wordprocessingInk" xmlns:wne="http://schemas.microsoft.com/office/word/2006/wordml" xmlns:wps="http://schemas.microsoft.com/office/word/2010/wordprocessingShape" mc:Ignorable="w14 w15 w16se w16cid wp14">
+<w:ftr xmlns:wpc="http://schemas.microsoft.com/office/word/2010/wordprocessingCanvas" xmlns:cx="http://schemas.microsoft.com/office/drawing/2014/chartex" xmlns:cx1="http://schemas.microsoft.com/office/drawing/2015/9/8/chartex" xmlns:cx2="http://schemas.microsoft.com/office/drawing/2015/10/21/chartex" xmlns:cx3="http://schemas.microsoft.com/office/drawing/2016/5/9/chartex" xmlns:cx4="http://schemas.microsoft.com/office/drawing/2016/5/10/chartex" xmlns:cx5="http://schemas.microsoft.com/office/drawing/2016/5/11/chartex" xmlns:cx6="http://schemas.microsoft.com/office/drawing/2016/5/12/chartex" xmlns:cx7="http://schemas.microsoft.com/office/drawing/2016/5/13/chartex" xmlns:cx8="http://schemas.microsoft.com/office/drawing/2016/5/14/chartex" xmlns:mc="http://schemas.openxmlformats.org/markup-compatibility/2006" xmlns:aink="http://schemas.microsoft.com/office/drawing/2016/ink" xmlns:am3d="http://schemas.microsoft.com/office/drawing/2017/model3d" xmlns:o="urn:schemas-microsoft-com:office:office" xmlns:r="http://schemas.openxmlformats.org/officeDocument/2006/relationships" xmlns:m="http://schemas.openxmlformats.org/officeDocument/2006/math" xmlns:v="urn:schemas-microsoft-com:vml" xmlns:wp14="http://schemas.microsoft.com/office/word/2010/wordprocessingDrawing" xmlns:wp="http://schemas.openxmlformats.org/drawingml/2006/wordprocessingDrawing" xmlns:w10="urn:schemas-microsoft-com:office:word" xmlns:w="http://schemas.openxmlformats.org/wordprocessingml/2006/main" xmlns:w14="http://schemas.microsoft.com/office/word/2010/wordml" xmlns:w15="http://schemas.microsoft.com/office/word/2012/wordml" xmlns:w16cex="http://schemas.microsoft.com/office/word/2018/wordml/cex" xmlns:w16cid="http://schemas.microsoft.com/office/word/2016/wordml/cid" xmlns:w16="http://schemas.microsoft.com/office/word/2018/wordml" xmlns:w16se="http://schemas.microsoft.com/office/word/2015/wordml/symex" xmlns:wpg="http://schemas.microsoft.com/office/word/2010/wordprocessingGroup" xmlns:wpi="http://schemas.microsoft.com/office/word/2010/wordprocessingInk" xmlns:wne="http://schemas.microsoft.com/office/word/2006/wordml" xmlns:wps="http://schemas.microsoft.com/office/word/2010/wordprocessingShape" mc:Ignorable="w14 w15 w16se w16cid w16 w16cex wp14">
   <w:p>
     <w:pPr>
       <w:pStyle w:val="Rodap"/>
@@ -16130,7 +16557,7 @@
 </file>
 
 <file path=word/footer3.xml><?xml version="1.0" encoding="utf-8"?>
-<w:ftr xmlns:wpc="http://schemas.microsoft.com/office/word/2010/wordprocessingCanvas" xmlns:cx="http://schemas.microsoft.com/office/drawing/2014/chartex" xmlns:cx1="http://schemas.microsoft.com/office/drawing/2015/9/8/chartex" xmlns:cx2="http://schemas.microsoft.com/office/drawing/2015/10/21/chartex" xmlns:cx3="http://schemas.microsoft.com/office/drawing/2016/5/9/chartex" xmlns:cx4="http://schemas.microsoft.com/office/drawing/2016/5/10/chartex" xmlns:cx5="http://schemas.microsoft.com/office/drawing/2016/5/11/chartex" xmlns:cx6="http://schemas.microsoft.com/office/drawing/2016/5/12/chartex" xmlns:cx7="http://schemas.microsoft.com/office/drawing/2016/5/13/chartex" xmlns:cx8="http://schemas.microsoft.com/office/drawing/2016/5/14/chartex" xmlns:mc="http://schemas.openxmlformats.org/markup-compatibility/2006" xmlns:aink="http://schemas.microsoft.com/office/drawing/2016/ink" xmlns:am3d="http://schemas.microsoft.com/office/drawing/2017/model3d" xmlns:o="urn:schemas-microsoft-com:office:office" xmlns:r="http://schemas.openxmlformats.org/officeDocument/2006/relationships" xmlns:m="http://schemas.openxmlformats.org/officeDocument/2006/math" xmlns:v="urn:schemas-microsoft-com:vml" xmlns:wp14="http://schemas.microsoft.com/office/word/2010/wordprocessingDrawing" xmlns:wp="http://schemas.openxmlformats.org/drawingml/2006/wordprocessingDrawing" xmlns:w10="urn:schemas-microsoft-com:office:word" xmlns:w="http://schemas.openxmlformats.org/wordprocessingml/2006/main" xmlns:w14="http://schemas.microsoft.com/office/word/2010/wordml" xmlns:w15="http://schemas.microsoft.com/office/word/2012/wordml" xmlns:w16cid="http://schemas.microsoft.com/office/word/2016/wordml/cid" xmlns:w16se="http://schemas.microsoft.com/office/word/2015/wordml/symex" xmlns:wpg="http://schemas.microsoft.com/office/word/2010/wordprocessingGroup" xmlns:wpi="http://schemas.microsoft.com/office/word/2010/wordprocessingInk" xmlns:wne="http://schemas.microsoft.com/office/word/2006/wordml" xmlns:wps="http://schemas.microsoft.com/office/word/2010/wordprocessingShape" mc:Ignorable="w14 w15 w16se w16cid wp14">
+<w:ftr xmlns:wpc="http://schemas.microsoft.com/office/word/2010/wordprocessingCanvas" xmlns:cx="http://schemas.microsoft.com/office/drawing/2014/chartex" xmlns:cx1="http://schemas.microsoft.com/office/drawing/2015/9/8/chartex" xmlns:cx2="http://schemas.microsoft.com/office/drawing/2015/10/21/chartex" xmlns:cx3="http://schemas.microsoft.com/office/drawing/2016/5/9/chartex" xmlns:cx4="http://schemas.microsoft.com/office/drawing/2016/5/10/chartex" xmlns:cx5="http://schemas.microsoft.com/office/drawing/2016/5/11/chartex" xmlns:cx6="http://schemas.microsoft.com/office/drawing/2016/5/12/chartex" xmlns:cx7="http://schemas.microsoft.com/office/drawing/2016/5/13/chartex" xmlns:cx8="http://schemas.microsoft.com/office/drawing/2016/5/14/chartex" xmlns:mc="http://schemas.openxmlformats.org/markup-compatibility/2006" xmlns:aink="http://schemas.microsoft.com/office/drawing/2016/ink" xmlns:am3d="http://schemas.microsoft.com/office/drawing/2017/model3d" xmlns:o="urn:schemas-microsoft-com:office:office" xmlns:r="http://schemas.openxmlformats.org/officeDocument/2006/relationships" xmlns:m="http://schemas.openxmlformats.org/officeDocument/2006/math" xmlns:v="urn:schemas-microsoft-com:vml" xmlns:wp14="http://schemas.microsoft.com/office/word/2010/wordprocessingDrawing" xmlns:wp="http://schemas.openxmlformats.org/drawingml/2006/wordprocessingDrawing" xmlns:w10="urn:schemas-microsoft-com:office:word" xmlns:w="http://schemas.openxmlformats.org/wordprocessingml/2006/main" xmlns:w14="http://schemas.microsoft.com/office/word/2010/wordml" xmlns:w15="http://schemas.microsoft.com/office/word/2012/wordml" xmlns:w16cex="http://schemas.microsoft.com/office/word/2018/wordml/cex" xmlns:w16cid="http://schemas.microsoft.com/office/word/2016/wordml/cid" xmlns:w16="http://schemas.microsoft.com/office/word/2018/wordml" xmlns:w16se="http://schemas.microsoft.com/office/word/2015/wordml/symex" xmlns:wpg="http://schemas.microsoft.com/office/word/2010/wordprocessingGroup" xmlns:wpi="http://schemas.microsoft.com/office/word/2010/wordprocessingInk" xmlns:wne="http://schemas.microsoft.com/office/word/2006/wordml" xmlns:wps="http://schemas.microsoft.com/office/word/2010/wordprocessingShape" mc:Ignorable="w14 w15 w16se w16cid w16 w16cex wp14">
   <w:p>
     <w:pPr>
       <w:pStyle w:val="Rodap"/>
@@ -16140,7 +16567,7 @@
 </file>
 
 <file path=word/footer4.xml><?xml version="1.0" encoding="utf-8"?>
-<w:ftr xmlns:wpc="http://schemas.microsoft.com/office/word/2010/wordprocessingCanvas" xmlns:cx="http://schemas.microsoft.com/office/drawing/2014/chartex" xmlns:cx1="http://schemas.microsoft.com/office/drawing/2015/9/8/chartex" xmlns:cx2="http://schemas.microsoft.com/office/drawing/2015/10/21/chartex" xmlns:cx3="http://schemas.microsoft.com/office/drawing/2016/5/9/chartex" xmlns:cx4="http://schemas.microsoft.com/office/drawing/2016/5/10/chartex" xmlns:cx5="http://schemas.microsoft.com/office/drawing/2016/5/11/chartex" xmlns:cx6="http://schemas.microsoft.com/office/drawing/2016/5/12/chartex" xmlns:cx7="http://schemas.microsoft.com/office/drawing/2016/5/13/chartex" xmlns:cx8="http://schemas.microsoft.com/office/drawing/2016/5/14/chartex" xmlns:mc="http://schemas.openxmlformats.org/markup-compatibility/2006" xmlns:aink="http://schemas.microsoft.com/office/drawing/2016/ink" xmlns:am3d="http://schemas.microsoft.com/office/drawing/2017/model3d" xmlns:o="urn:schemas-microsoft-com:office:office" xmlns:r="http://schemas.openxmlformats.org/officeDocument/2006/relationships" xmlns:m="http://schemas.openxmlformats.org/officeDocument/2006/math" xmlns:v="urn:schemas-microsoft-com:vml" xmlns:wp14="http://schemas.microsoft.com/office/word/2010/wordprocessingDrawing" xmlns:wp="http://schemas.openxmlformats.org/drawingml/2006/wordprocessingDrawing" xmlns:w10="urn:schemas-microsoft-com:office:word" xmlns:w="http://schemas.openxmlformats.org/wordprocessingml/2006/main" xmlns:w14="http://schemas.microsoft.com/office/word/2010/wordml" xmlns:w15="http://schemas.microsoft.com/office/word/2012/wordml" xmlns:w16cid="http://schemas.microsoft.com/office/word/2016/wordml/cid" xmlns:w16se="http://schemas.microsoft.com/office/word/2015/wordml/symex" xmlns:wpg="http://schemas.microsoft.com/office/word/2010/wordprocessingGroup" xmlns:wpi="http://schemas.microsoft.com/office/word/2010/wordprocessingInk" xmlns:wne="http://schemas.microsoft.com/office/word/2006/wordml" xmlns:wps="http://schemas.microsoft.com/office/word/2010/wordprocessingShape" mc:Ignorable="w14 w15 w16se w16cid wp14">
+<w:ftr xmlns:wpc="http://schemas.microsoft.com/office/word/2010/wordprocessingCanvas" xmlns:cx="http://schemas.microsoft.com/office/drawing/2014/chartex" xmlns:cx1="http://schemas.microsoft.com/office/drawing/2015/9/8/chartex" xmlns:cx2="http://schemas.microsoft.com/office/drawing/2015/10/21/chartex" xmlns:cx3="http://schemas.microsoft.com/office/drawing/2016/5/9/chartex" xmlns:cx4="http://schemas.microsoft.com/office/drawing/2016/5/10/chartex" xmlns:cx5="http://schemas.microsoft.com/office/drawing/2016/5/11/chartex" xmlns:cx6="http://schemas.microsoft.com/office/drawing/2016/5/12/chartex" xmlns:cx7="http://schemas.microsoft.com/office/drawing/2016/5/13/chartex" xmlns:cx8="http://schemas.microsoft.com/office/drawing/2016/5/14/chartex" xmlns:mc="http://schemas.openxmlformats.org/markup-compatibility/2006" xmlns:aink="http://schemas.microsoft.com/office/drawing/2016/ink" xmlns:am3d="http://schemas.microsoft.com/office/drawing/2017/model3d" xmlns:o="urn:schemas-microsoft-com:office:office" xmlns:r="http://schemas.openxmlformats.org/officeDocument/2006/relationships" xmlns:m="http://schemas.openxmlformats.org/officeDocument/2006/math" xmlns:v="urn:schemas-microsoft-com:vml" xmlns:wp14="http://schemas.microsoft.com/office/word/2010/wordprocessingDrawing" xmlns:wp="http://schemas.openxmlformats.org/drawingml/2006/wordprocessingDrawing" xmlns:w10="urn:schemas-microsoft-com:office:word" xmlns:w="http://schemas.openxmlformats.org/wordprocessingml/2006/main" xmlns:w14="http://schemas.microsoft.com/office/word/2010/wordml" xmlns:w15="http://schemas.microsoft.com/office/word/2012/wordml" xmlns:w16cex="http://schemas.microsoft.com/office/word/2018/wordml/cex" xmlns:w16cid="http://schemas.microsoft.com/office/word/2016/wordml/cid" xmlns:w16="http://schemas.microsoft.com/office/word/2018/wordml" xmlns:w16se="http://schemas.microsoft.com/office/word/2015/wordml/symex" xmlns:wpg="http://schemas.microsoft.com/office/word/2010/wordprocessingGroup" xmlns:wpi="http://schemas.microsoft.com/office/word/2010/wordprocessingInk" xmlns:wne="http://schemas.microsoft.com/office/word/2006/wordml" xmlns:wps="http://schemas.microsoft.com/office/word/2010/wordprocessingShape" mc:Ignorable="w14 w15 w16se w16cid w16 w16cex wp14">
   <w:p>
     <w:pPr>
       <w:pStyle w:val="Rodap"/>
@@ -16156,7 +16583,7 @@
 </file>
 
 <file path=word/footnotes.xml><?xml version="1.0" encoding="utf-8"?>
-<w:footnotes xmlns:wpc="http://schemas.microsoft.com/office/word/2010/wordprocessingCanvas" xmlns:cx="http://schemas.microsoft.com/office/drawing/2014/chartex" xmlns:cx1="http://schemas.microsoft.com/office/drawing/2015/9/8/chartex" xmlns:cx2="http://schemas.microsoft.com/office/drawing/2015/10/21/chartex" xmlns:cx3="http://schemas.microsoft.com/office/drawing/2016/5/9/chartex" xmlns:cx4="http://schemas.microsoft.com/office/drawing/2016/5/10/chartex" xmlns:cx5="http://schemas.microsoft.com/office/drawing/2016/5/11/chartex" xmlns:cx6="http://schemas.microsoft.com/office/drawing/2016/5/12/chartex" xmlns:cx7="http://schemas.microsoft.com/office/drawing/2016/5/13/chartex" xmlns:cx8="http://schemas.microsoft.com/office/drawing/2016/5/14/chartex" xmlns:mc="http://schemas.openxmlformats.org/markup-compatibility/2006" xmlns:aink="http://schemas.microsoft.com/office/drawing/2016/ink" xmlns:am3d="http://schemas.microsoft.com/office/drawing/2017/model3d" xmlns:o="urn:schemas-microsoft-com:office:office" xmlns:r="http://schemas.openxmlformats.org/officeDocument/2006/relationships" xmlns:m="http://schemas.openxmlformats.org/officeDocument/2006/math" xmlns:v="urn:schemas-microsoft-com:vml" xmlns:wp14="http://schemas.microsoft.com/office/word/2010/wordprocessingDrawing" xmlns:wp="http://schemas.openxmlformats.org/drawingml/2006/wordprocessingDrawing" xmlns:w10="urn:schemas-microsoft-com:office:word" xmlns:w="http://schemas.openxmlformats.org/wordprocessingml/2006/main" xmlns:w14="http://schemas.microsoft.com/office/word/2010/wordml" xmlns:w15="http://schemas.microsoft.com/office/word/2012/wordml" xmlns:w16cid="http://schemas.microsoft.com/office/word/2016/wordml/cid" xmlns:w16se="http://schemas.microsoft.com/office/word/2015/wordml/symex" xmlns:wpg="http://schemas.microsoft.com/office/word/2010/wordprocessingGroup" xmlns:wpi="http://schemas.microsoft.com/office/word/2010/wordprocessingInk" xmlns:wne="http://schemas.microsoft.com/office/word/2006/wordml" xmlns:wps="http://schemas.microsoft.com/office/word/2010/wordprocessingShape" mc:Ignorable="w14 w15 w16se w16cid wp14">
+<w:footnotes xmlns:wpc="http://schemas.microsoft.com/office/word/2010/wordprocessingCanvas" xmlns:cx="http://schemas.microsoft.com/office/drawing/2014/chartex" xmlns:cx1="http://schemas.microsoft.com/office/drawing/2015/9/8/chartex" xmlns:cx2="http://schemas.microsoft.com/office/drawing/2015/10/21/chartex" xmlns:cx3="http://schemas.microsoft.com/office/drawing/2016/5/9/chartex" xmlns:cx4="http://schemas.microsoft.com/office/drawing/2016/5/10/chartex" xmlns:cx5="http://schemas.microsoft.com/office/drawing/2016/5/11/chartex" xmlns:cx6="http://schemas.microsoft.com/office/drawing/2016/5/12/chartex" xmlns:cx7="http://schemas.microsoft.com/office/drawing/2016/5/13/chartex" xmlns:cx8="http://schemas.microsoft.com/office/drawing/2016/5/14/chartex" xmlns:mc="http://schemas.openxmlformats.org/markup-compatibility/2006" xmlns:aink="http://schemas.microsoft.com/office/drawing/2016/ink" xmlns:am3d="http://schemas.microsoft.com/office/drawing/2017/model3d" xmlns:o="urn:schemas-microsoft-com:office:office" xmlns:r="http://schemas.openxmlformats.org/officeDocument/2006/relationships" xmlns:m="http://schemas.openxmlformats.org/officeDocument/2006/math" xmlns:v="urn:schemas-microsoft-com:vml" xmlns:wp14="http://schemas.microsoft.com/office/word/2010/wordprocessingDrawing" xmlns:wp="http://schemas.openxmlformats.org/drawingml/2006/wordprocessingDrawing" xmlns:w10="urn:schemas-microsoft-com:office:word" xmlns:w="http://schemas.openxmlformats.org/wordprocessingml/2006/main" xmlns:w14="http://schemas.microsoft.com/office/word/2010/wordml" xmlns:w15="http://schemas.microsoft.com/office/word/2012/wordml" xmlns:w16cex="http://schemas.microsoft.com/office/word/2018/wordml/cex" xmlns:w16cid="http://schemas.microsoft.com/office/word/2016/wordml/cid" xmlns:w16="http://schemas.microsoft.com/office/word/2018/wordml" xmlns:w16se="http://schemas.microsoft.com/office/word/2015/wordml/symex" xmlns:wpg="http://schemas.microsoft.com/office/word/2010/wordprocessingGroup" xmlns:wpi="http://schemas.microsoft.com/office/word/2010/wordprocessingInk" xmlns:wne="http://schemas.microsoft.com/office/word/2006/wordml" xmlns:wps="http://schemas.microsoft.com/office/word/2010/wordprocessingShape" mc:Ignorable="w14 w15 w16se w16cid w16 w16cex wp14">
   <w:footnote w:type="separator" w:id="-1">
     <w:p>
       <w:pPr>
@@ -16181,7 +16608,7 @@
 </file>
 
 <file path=word/header1.xml><?xml version="1.0" encoding="utf-8"?>
-<w:hdr xmlns:wpc="http://schemas.microsoft.com/office/word/2010/wordprocessingCanvas" xmlns:cx="http://schemas.microsoft.com/office/drawing/2014/chartex" xmlns:cx1="http://schemas.microsoft.com/office/drawing/2015/9/8/chartex" xmlns:cx2="http://schemas.microsoft.com/office/drawing/2015/10/21/chartex" xmlns:cx3="http://schemas.microsoft.com/office/drawing/2016/5/9/chartex" xmlns:cx4="http://schemas.microsoft.com/office/drawing/2016/5/10/chartex" xmlns:cx5="http://schemas.microsoft.com/office/drawing/2016/5/11/chartex" xmlns:cx6="http://schemas.microsoft.com/office/drawing/2016/5/12/chartex" xmlns:cx7="http://schemas.microsoft.com/office/drawing/2016/5/13/chartex" xmlns:cx8="http://schemas.microsoft.com/office/drawing/2016/5/14/chartex" xmlns:mc="http://schemas.openxmlformats.org/markup-compatibility/2006" xmlns:aink="http://schemas.microsoft.com/office/drawing/2016/ink" xmlns:am3d="http://schemas.microsoft.com/office/drawing/2017/model3d" xmlns:o="urn:schemas-microsoft-com:office:office" xmlns:r="http://schemas.openxmlformats.org/officeDocument/2006/relationships" xmlns:m="http://schemas.openxmlformats.org/officeDocument/2006/math" xmlns:v="urn:schemas-microsoft-com:vml" xmlns:wp14="http://schemas.microsoft.com/office/word/2010/wordprocessingDrawing" xmlns:wp="http://schemas.openxmlformats.org/drawingml/2006/wordprocessingDrawing" xmlns:w10="urn:schemas-microsoft-com:office:word" xmlns:w="http://schemas.openxmlformats.org/wordprocessingml/2006/main" xmlns:w14="http://schemas.microsoft.com/office/word/2010/wordml" xmlns:w15="http://schemas.microsoft.com/office/word/2012/wordml" xmlns:w16cid="http://schemas.microsoft.com/office/word/2016/wordml/cid" xmlns:w16se="http://schemas.microsoft.com/office/word/2015/wordml/symex" xmlns:wpg="http://schemas.microsoft.com/office/word/2010/wordprocessingGroup" xmlns:wpi="http://schemas.microsoft.com/office/word/2010/wordprocessingInk" xmlns:wne="http://schemas.microsoft.com/office/word/2006/wordml" xmlns:wps="http://schemas.microsoft.com/office/word/2010/wordprocessingShape" mc:Ignorable="w14 w15 w16se w16cid wp14">
+<w:hdr xmlns:wpc="http://schemas.microsoft.com/office/word/2010/wordprocessingCanvas" xmlns:cx="http://schemas.microsoft.com/office/drawing/2014/chartex" xmlns:cx1="http://schemas.microsoft.com/office/drawing/2015/9/8/chartex" xmlns:cx2="http://schemas.microsoft.com/office/drawing/2015/10/21/chartex" xmlns:cx3="http://schemas.microsoft.com/office/drawing/2016/5/9/chartex" xmlns:cx4="http://schemas.microsoft.com/office/drawing/2016/5/10/chartex" xmlns:cx5="http://schemas.microsoft.com/office/drawing/2016/5/11/chartex" xmlns:cx6="http://schemas.microsoft.com/office/drawing/2016/5/12/chartex" xmlns:cx7="http://schemas.microsoft.com/office/drawing/2016/5/13/chartex" xmlns:cx8="http://schemas.microsoft.com/office/drawing/2016/5/14/chartex" xmlns:mc="http://schemas.openxmlformats.org/markup-compatibility/2006" xmlns:aink="http://schemas.microsoft.com/office/drawing/2016/ink" xmlns:am3d="http://schemas.microsoft.com/office/drawing/2017/model3d" xmlns:o="urn:schemas-microsoft-com:office:office" xmlns:r="http://schemas.openxmlformats.org/officeDocument/2006/relationships" xmlns:m="http://schemas.openxmlformats.org/officeDocument/2006/math" xmlns:v="urn:schemas-microsoft-com:vml" xmlns:wp14="http://schemas.microsoft.com/office/word/2010/wordprocessingDrawing" xmlns:wp="http://schemas.openxmlformats.org/drawingml/2006/wordprocessingDrawing" xmlns:w10="urn:schemas-microsoft-com:office:word" xmlns:w="http://schemas.openxmlformats.org/wordprocessingml/2006/main" xmlns:w14="http://schemas.microsoft.com/office/word/2010/wordml" xmlns:w15="http://schemas.microsoft.com/office/word/2012/wordml" xmlns:w16cex="http://schemas.microsoft.com/office/word/2018/wordml/cex" xmlns:w16cid="http://schemas.microsoft.com/office/word/2016/wordml/cid" xmlns:w16="http://schemas.microsoft.com/office/word/2018/wordml" xmlns:w16se="http://schemas.microsoft.com/office/word/2015/wordml/symex" xmlns:wpg="http://schemas.microsoft.com/office/word/2010/wordprocessingGroup" xmlns:wpi="http://schemas.microsoft.com/office/word/2010/wordprocessingInk" xmlns:wne="http://schemas.microsoft.com/office/word/2006/wordml" xmlns:wps="http://schemas.microsoft.com/office/word/2010/wordprocessingShape" mc:Ignorable="w14 w15 w16se w16cid w16 w16cex wp14">
   <w:p>
     <w:pPr>
       <w:pStyle w:val="Cabealho"/>
@@ -16196,7 +16623,7 @@
 </file>
 
 <file path=word/header2.xml><?xml version="1.0" encoding="utf-8"?>
-<w:hdr xmlns:wpc="http://schemas.microsoft.com/office/word/2010/wordprocessingCanvas" xmlns:cx="http://schemas.microsoft.com/office/drawing/2014/chartex" xmlns:cx1="http://schemas.microsoft.com/office/drawing/2015/9/8/chartex" xmlns:cx2="http://schemas.microsoft.com/office/drawing/2015/10/21/chartex" xmlns:cx3="http://schemas.microsoft.com/office/drawing/2016/5/9/chartex" xmlns:cx4="http://schemas.microsoft.com/office/drawing/2016/5/10/chartex" xmlns:cx5="http://schemas.microsoft.com/office/drawing/2016/5/11/chartex" xmlns:cx6="http://schemas.microsoft.com/office/drawing/2016/5/12/chartex" xmlns:cx7="http://schemas.microsoft.com/office/drawing/2016/5/13/chartex" xmlns:cx8="http://schemas.microsoft.com/office/drawing/2016/5/14/chartex" xmlns:mc="http://schemas.openxmlformats.org/markup-compatibility/2006" xmlns:aink="http://schemas.microsoft.com/office/drawing/2016/ink" xmlns:am3d="http://schemas.microsoft.com/office/drawing/2017/model3d" xmlns:o="urn:schemas-microsoft-com:office:office" xmlns:r="http://schemas.openxmlformats.org/officeDocument/2006/relationships" xmlns:m="http://schemas.openxmlformats.org/officeDocument/2006/math" xmlns:v="urn:schemas-microsoft-com:vml" xmlns:wp14="http://schemas.microsoft.com/office/word/2010/wordprocessingDrawing" xmlns:wp="http://schemas.openxmlformats.org/drawingml/2006/wordprocessingDrawing" xmlns:w10="urn:schemas-microsoft-com:office:word" xmlns:w="http://schemas.openxmlformats.org/wordprocessingml/2006/main" xmlns:w14="http://schemas.microsoft.com/office/word/2010/wordml" xmlns:w15="http://schemas.microsoft.com/office/word/2012/wordml" xmlns:w16cid="http://schemas.microsoft.com/office/word/2016/wordml/cid" xmlns:w16se="http://schemas.microsoft.com/office/word/2015/wordml/symex" xmlns:wpg="http://schemas.microsoft.com/office/word/2010/wordprocessingGroup" xmlns:wpi="http://schemas.microsoft.com/office/word/2010/wordprocessingInk" xmlns:wne="http://schemas.microsoft.com/office/word/2006/wordml" xmlns:wps="http://schemas.microsoft.com/office/word/2010/wordprocessingShape" mc:Ignorable="w14 w15 w16se w16cid wp14">
+<w:hdr xmlns:wpc="http://schemas.microsoft.com/office/word/2010/wordprocessingCanvas" xmlns:cx="http://schemas.microsoft.com/office/drawing/2014/chartex" xmlns:cx1="http://schemas.microsoft.com/office/drawing/2015/9/8/chartex" xmlns:cx2="http://schemas.microsoft.com/office/drawing/2015/10/21/chartex" xmlns:cx3="http://schemas.microsoft.com/office/drawing/2016/5/9/chartex" xmlns:cx4="http://schemas.microsoft.com/office/drawing/2016/5/10/chartex" xmlns:cx5="http://schemas.microsoft.com/office/drawing/2016/5/11/chartex" xmlns:cx6="http://schemas.microsoft.com/office/drawing/2016/5/12/chartex" xmlns:cx7="http://schemas.microsoft.com/office/drawing/2016/5/13/chartex" xmlns:cx8="http://schemas.microsoft.com/office/drawing/2016/5/14/chartex" xmlns:mc="http://schemas.openxmlformats.org/markup-compatibility/2006" xmlns:aink="http://schemas.microsoft.com/office/drawing/2016/ink" xmlns:am3d="http://schemas.microsoft.com/office/drawing/2017/model3d" xmlns:o="urn:schemas-microsoft-com:office:office" xmlns:r="http://schemas.openxmlformats.org/officeDocument/2006/relationships" xmlns:m="http://schemas.openxmlformats.org/officeDocument/2006/math" xmlns:v="urn:schemas-microsoft-com:vml" xmlns:wp14="http://schemas.microsoft.com/office/word/2010/wordprocessingDrawing" xmlns:wp="http://schemas.openxmlformats.org/drawingml/2006/wordprocessingDrawing" xmlns:w10="urn:schemas-microsoft-com:office:word" xmlns:w="http://schemas.openxmlformats.org/wordprocessingml/2006/main" xmlns:w14="http://schemas.microsoft.com/office/word/2010/wordml" xmlns:w15="http://schemas.microsoft.com/office/word/2012/wordml" xmlns:w16cex="http://schemas.microsoft.com/office/word/2018/wordml/cex" xmlns:w16cid="http://schemas.microsoft.com/office/word/2016/wordml/cid" xmlns:w16="http://schemas.microsoft.com/office/word/2018/wordml" xmlns:w16se="http://schemas.microsoft.com/office/word/2015/wordml/symex" xmlns:wpg="http://schemas.microsoft.com/office/word/2010/wordprocessingGroup" xmlns:wpi="http://schemas.microsoft.com/office/word/2010/wordprocessingInk" xmlns:wne="http://schemas.microsoft.com/office/word/2006/wordml" xmlns:wps="http://schemas.microsoft.com/office/word/2010/wordprocessingShape" mc:Ignorable="w14 w15 w16se w16cid w16 w16cex wp14">
   <w:p>
     <w:pPr>
       <w:pStyle w:val="Cabealho"/>
@@ -16206,7 +16633,7 @@
 </file>
 
 <file path=word/header3.xml><?xml version="1.0" encoding="utf-8"?>
-<w:hdr xmlns:wpc="http://schemas.microsoft.com/office/word/2010/wordprocessingCanvas" xmlns:cx="http://schemas.microsoft.com/office/drawing/2014/chartex" xmlns:cx1="http://schemas.microsoft.com/office/drawing/2015/9/8/chartex" xmlns:cx2="http://schemas.microsoft.com/office/drawing/2015/10/21/chartex" xmlns:cx3="http://schemas.microsoft.com/office/drawing/2016/5/9/chartex" xmlns:cx4="http://schemas.microsoft.com/office/drawing/2016/5/10/chartex" xmlns:cx5="http://schemas.microsoft.com/office/drawing/2016/5/11/chartex" xmlns:cx6="http://schemas.microsoft.com/office/drawing/2016/5/12/chartex" xmlns:cx7="http://schemas.microsoft.com/office/drawing/2016/5/13/chartex" xmlns:cx8="http://schemas.microsoft.com/office/drawing/2016/5/14/chartex" xmlns:mc="http://schemas.openxmlformats.org/markup-compatibility/2006" xmlns:aink="http://schemas.microsoft.com/office/drawing/2016/ink" xmlns:am3d="http://schemas.microsoft.com/office/drawing/2017/model3d" xmlns:o="urn:schemas-microsoft-com:office:office" xmlns:r="http://schemas.openxmlformats.org/officeDocument/2006/relationships" xmlns:m="http://schemas.openxmlformats.org/officeDocument/2006/math" xmlns:v="urn:schemas-microsoft-com:vml" xmlns:wp14="http://schemas.microsoft.com/office/word/2010/wordprocessingDrawing" xmlns:wp="http://schemas.openxmlformats.org/drawingml/2006/wordprocessingDrawing" xmlns:w10="urn:schemas-microsoft-com:office:word" xmlns:w="http://schemas.openxmlformats.org/wordprocessingml/2006/main" xmlns:w14="http://schemas.microsoft.com/office/word/2010/wordml" xmlns:w15="http://schemas.microsoft.com/office/word/2012/wordml" xmlns:w16cid="http://schemas.microsoft.com/office/word/2016/wordml/cid" xmlns:w16se="http://schemas.microsoft.com/office/word/2015/wordml/symex" xmlns:wpg="http://schemas.microsoft.com/office/word/2010/wordprocessingGroup" xmlns:wpi="http://schemas.microsoft.com/office/word/2010/wordprocessingInk" xmlns:wne="http://schemas.microsoft.com/office/word/2006/wordml" xmlns:wps="http://schemas.microsoft.com/office/word/2010/wordprocessingShape" mc:Ignorable="w14 w15 w16se w16cid wp14">
+<w:hdr xmlns:wpc="http://schemas.microsoft.com/office/word/2010/wordprocessingCanvas" xmlns:cx="http://schemas.microsoft.com/office/drawing/2014/chartex" xmlns:cx1="http://schemas.microsoft.com/office/drawing/2015/9/8/chartex" xmlns:cx2="http://schemas.microsoft.com/office/drawing/2015/10/21/chartex" xmlns:cx3="http://schemas.microsoft.com/office/drawing/2016/5/9/chartex" xmlns:cx4="http://schemas.microsoft.com/office/drawing/2016/5/10/chartex" xmlns:cx5="http://schemas.microsoft.com/office/drawing/2016/5/11/chartex" xmlns:cx6="http://schemas.microsoft.com/office/drawing/2016/5/12/chartex" xmlns:cx7="http://schemas.microsoft.com/office/drawing/2016/5/13/chartex" xmlns:cx8="http://schemas.microsoft.com/office/drawing/2016/5/14/chartex" xmlns:mc="http://schemas.openxmlformats.org/markup-compatibility/2006" xmlns:aink="http://schemas.microsoft.com/office/drawing/2016/ink" xmlns:am3d="http://schemas.microsoft.com/office/drawing/2017/model3d" xmlns:o="urn:schemas-microsoft-com:office:office" xmlns:r="http://schemas.openxmlformats.org/officeDocument/2006/relationships" xmlns:m="http://schemas.openxmlformats.org/officeDocument/2006/math" xmlns:v="urn:schemas-microsoft-com:vml" xmlns:wp14="http://schemas.microsoft.com/office/word/2010/wordprocessingDrawing" xmlns:wp="http://schemas.openxmlformats.org/drawingml/2006/wordprocessingDrawing" xmlns:w10="urn:schemas-microsoft-com:office:word" xmlns:w="http://schemas.openxmlformats.org/wordprocessingml/2006/main" xmlns:w14="http://schemas.microsoft.com/office/word/2010/wordml" xmlns:w15="http://schemas.microsoft.com/office/word/2012/wordml" xmlns:w16cex="http://schemas.microsoft.com/office/word/2018/wordml/cex" xmlns:w16cid="http://schemas.microsoft.com/office/word/2016/wordml/cid" xmlns:w16="http://schemas.microsoft.com/office/word/2018/wordml" xmlns:w16se="http://schemas.microsoft.com/office/word/2015/wordml/symex" xmlns:wpg="http://schemas.microsoft.com/office/word/2010/wordprocessingGroup" xmlns:wpi="http://schemas.microsoft.com/office/word/2010/wordprocessingInk" xmlns:wne="http://schemas.microsoft.com/office/word/2006/wordml" xmlns:wps="http://schemas.microsoft.com/office/word/2010/wordprocessingShape" mc:Ignorable="w14 w15 w16se w16cid w16 w16cex wp14">
   <w:p>
     <w:pPr>
       <w:pStyle w:val="Cabealho"/>
@@ -16216,7 +16643,7 @@
 </file>
 
 <file path=word/header4.xml><?xml version="1.0" encoding="utf-8"?>
-<w:hdr xmlns:wpc="http://schemas.microsoft.com/office/word/2010/wordprocessingCanvas" xmlns:cx="http://schemas.microsoft.com/office/drawing/2014/chartex" xmlns:cx1="http://schemas.microsoft.com/office/drawing/2015/9/8/chartex" xmlns:cx2="http://schemas.microsoft.com/office/drawing/2015/10/21/chartex" xmlns:cx3="http://schemas.microsoft.com/office/drawing/2016/5/9/chartex" xmlns:cx4="http://schemas.microsoft.com/office/drawing/2016/5/10/chartex" xmlns:cx5="http://schemas.microsoft.com/office/drawing/2016/5/11/chartex" xmlns:cx6="http://schemas.microsoft.com/office/drawing/2016/5/12/chartex" xmlns:cx7="http://schemas.microsoft.com/office/drawing/2016/5/13/chartex" xmlns:cx8="http://schemas.microsoft.com/office/drawing/2016/5/14/chartex" xmlns:mc="http://schemas.openxmlformats.org/markup-compatibility/2006" xmlns:aink="http://schemas.microsoft.com/office/drawing/2016/ink" xmlns:am3d="http://schemas.microsoft.com/office/drawing/2017/model3d" xmlns:o="urn:schemas-microsoft-com:office:office" xmlns:r="http://schemas.openxmlformats.org/officeDocument/2006/relationships" xmlns:m="http://schemas.openxmlformats.org/officeDocument/2006/math" xmlns:v="urn:schemas-microsoft-com:vml" xmlns:wp14="http://schemas.microsoft.com/office/word/2010/wordprocessingDrawing" xmlns:wp="http://schemas.openxmlformats.org/drawingml/2006/wordprocessingDrawing" xmlns:w10="urn:schemas-microsoft-com:office:word" xmlns:w="http://schemas.openxmlformats.org/wordprocessingml/2006/main" xmlns:w14="http://schemas.microsoft.com/office/word/2010/wordml" xmlns:w15="http://schemas.microsoft.com/office/word/2012/wordml" xmlns:w16cid="http://schemas.microsoft.com/office/word/2016/wordml/cid" xmlns:w16se="http://schemas.microsoft.com/office/word/2015/wordml/symex" xmlns:wpg="http://schemas.microsoft.com/office/word/2010/wordprocessingGroup" xmlns:wpi="http://schemas.microsoft.com/office/word/2010/wordprocessingInk" xmlns:wne="http://schemas.microsoft.com/office/word/2006/wordml" xmlns:wps="http://schemas.microsoft.com/office/word/2010/wordprocessingShape" mc:Ignorable="w14 w15 w16se w16cid wp14">
+<w:hdr xmlns:wpc="http://schemas.microsoft.com/office/word/2010/wordprocessingCanvas" xmlns:cx="http://schemas.microsoft.com/office/drawing/2014/chartex" xmlns:cx1="http://schemas.microsoft.com/office/drawing/2015/9/8/chartex" xmlns:cx2="http://schemas.microsoft.com/office/drawing/2015/10/21/chartex" xmlns:cx3="http://schemas.microsoft.com/office/drawing/2016/5/9/chartex" xmlns:cx4="http://schemas.microsoft.com/office/drawing/2016/5/10/chartex" xmlns:cx5="http://schemas.microsoft.com/office/drawing/2016/5/11/chartex" xmlns:cx6="http://schemas.microsoft.com/office/drawing/2016/5/12/chartex" xmlns:cx7="http://schemas.microsoft.com/office/drawing/2016/5/13/chartex" xmlns:cx8="http://schemas.microsoft.com/office/drawing/2016/5/14/chartex" xmlns:mc="http://schemas.openxmlformats.org/markup-compatibility/2006" xmlns:aink="http://schemas.microsoft.com/office/drawing/2016/ink" xmlns:am3d="http://schemas.microsoft.com/office/drawing/2017/model3d" xmlns:o="urn:schemas-microsoft-com:office:office" xmlns:r="http://schemas.openxmlformats.org/officeDocument/2006/relationships" xmlns:m="http://schemas.openxmlformats.org/officeDocument/2006/math" xmlns:v="urn:schemas-microsoft-com:vml" xmlns:wp14="http://schemas.microsoft.com/office/word/2010/wordprocessingDrawing" xmlns:wp="http://schemas.openxmlformats.org/drawingml/2006/wordprocessingDrawing" xmlns:w10="urn:schemas-microsoft-com:office:word" xmlns:w="http://schemas.openxmlformats.org/wordprocessingml/2006/main" xmlns:w14="http://schemas.microsoft.com/office/word/2010/wordml" xmlns:w15="http://schemas.microsoft.com/office/word/2012/wordml" xmlns:w16cex="http://schemas.microsoft.com/office/word/2018/wordml/cex" xmlns:w16cid="http://schemas.microsoft.com/office/word/2016/wordml/cid" xmlns:w16="http://schemas.microsoft.com/office/word/2018/wordml" xmlns:w16se="http://schemas.microsoft.com/office/word/2015/wordml/symex" xmlns:wpg="http://schemas.microsoft.com/office/word/2010/wordprocessingGroup" xmlns:wpi="http://schemas.microsoft.com/office/word/2010/wordprocessingInk" xmlns:wne="http://schemas.microsoft.com/office/word/2006/wordml" xmlns:wps="http://schemas.microsoft.com/office/word/2010/wordprocessingShape" mc:Ignorable="w14 w15 w16se w16cid w16 w16cex wp14">
   <w:sdt>
     <w:sdtPr>
       <w:id w:val="-747578550"/>
@@ -16286,7 +16713,7 @@
 </file>
 
 <file path=word/header5.xml><?xml version="1.0" encoding="utf-8"?>
-<w:hdr xmlns:wpc="http://schemas.microsoft.com/office/word/2010/wordprocessingCanvas" xmlns:cx="http://schemas.microsoft.com/office/drawing/2014/chartex" xmlns:cx1="http://schemas.microsoft.com/office/drawing/2015/9/8/chartex" xmlns:cx2="http://schemas.microsoft.com/office/drawing/2015/10/21/chartex" xmlns:cx3="http://schemas.microsoft.com/office/drawing/2016/5/9/chartex" xmlns:cx4="http://schemas.microsoft.com/office/drawing/2016/5/10/chartex" xmlns:cx5="http://schemas.microsoft.com/office/drawing/2016/5/11/chartex" xmlns:cx6="http://schemas.microsoft.com/office/drawing/2016/5/12/chartex" xmlns:cx7="http://schemas.microsoft.com/office/drawing/2016/5/13/chartex" xmlns:cx8="http://schemas.microsoft.com/office/drawing/2016/5/14/chartex" xmlns:mc="http://schemas.openxmlformats.org/markup-compatibility/2006" xmlns:aink="http://schemas.microsoft.com/office/drawing/2016/ink" xmlns:am3d="http://schemas.microsoft.com/office/drawing/2017/model3d" xmlns:o="urn:schemas-microsoft-com:office:office" xmlns:r="http://schemas.openxmlformats.org/officeDocument/2006/relationships" xmlns:m="http://schemas.openxmlformats.org/officeDocument/2006/math" xmlns:v="urn:schemas-microsoft-com:vml" xmlns:wp14="http://schemas.microsoft.com/office/word/2010/wordprocessingDrawing" xmlns:wp="http://schemas.openxmlformats.org/drawingml/2006/wordprocessingDrawing" xmlns:w10="urn:schemas-microsoft-com:office:word" xmlns:w="http://schemas.openxmlformats.org/wordprocessingml/2006/main" xmlns:w14="http://schemas.microsoft.com/office/word/2010/wordml" xmlns:w15="http://schemas.microsoft.com/office/word/2012/wordml" xmlns:w16cid="http://schemas.microsoft.com/office/word/2016/wordml/cid" xmlns:w16se="http://schemas.microsoft.com/office/word/2015/wordml/symex" xmlns:wpg="http://schemas.microsoft.com/office/word/2010/wordprocessingGroup" xmlns:wpi="http://schemas.microsoft.com/office/word/2010/wordprocessingInk" xmlns:wne="http://schemas.microsoft.com/office/word/2006/wordml" xmlns:wps="http://schemas.microsoft.com/office/word/2010/wordprocessingShape" mc:Ignorable="w14 w15 w16se w16cid wp14">
+<w:hdr xmlns:wpc="http://schemas.microsoft.com/office/word/2010/wordprocessingCanvas" xmlns:cx="http://schemas.microsoft.com/office/drawing/2014/chartex" xmlns:cx1="http://schemas.microsoft.com/office/drawing/2015/9/8/chartex" xmlns:cx2="http://schemas.microsoft.com/office/drawing/2015/10/21/chartex" xmlns:cx3="http://schemas.microsoft.com/office/drawing/2016/5/9/chartex" xmlns:cx4="http://schemas.microsoft.com/office/drawing/2016/5/10/chartex" xmlns:cx5="http://schemas.microsoft.com/office/drawing/2016/5/11/chartex" xmlns:cx6="http://schemas.microsoft.com/office/drawing/2016/5/12/chartex" xmlns:cx7="http://schemas.microsoft.com/office/drawing/2016/5/13/chartex" xmlns:cx8="http://schemas.microsoft.com/office/drawing/2016/5/14/chartex" xmlns:mc="http://schemas.openxmlformats.org/markup-compatibility/2006" xmlns:aink="http://schemas.microsoft.com/office/drawing/2016/ink" xmlns:am3d="http://schemas.microsoft.com/office/drawing/2017/model3d" xmlns:o="urn:schemas-microsoft-com:office:office" xmlns:r="http://schemas.openxmlformats.org/officeDocument/2006/relationships" xmlns:m="http://schemas.openxmlformats.org/officeDocument/2006/math" xmlns:v="urn:schemas-microsoft-com:vml" xmlns:wp14="http://schemas.microsoft.com/office/word/2010/wordprocessingDrawing" xmlns:wp="http://schemas.openxmlformats.org/drawingml/2006/wordprocessingDrawing" xmlns:w10="urn:schemas-microsoft-com:office:word" xmlns:w="http://schemas.openxmlformats.org/wordprocessingml/2006/main" xmlns:w14="http://schemas.microsoft.com/office/word/2010/wordml" xmlns:w15="http://schemas.microsoft.com/office/word/2012/wordml" xmlns:w16cex="http://schemas.microsoft.com/office/word/2018/wordml/cex" xmlns:w16cid="http://schemas.microsoft.com/office/word/2016/wordml/cid" xmlns:w16="http://schemas.microsoft.com/office/word/2018/wordml" xmlns:w16se="http://schemas.microsoft.com/office/word/2015/wordml/symex" xmlns:wpg="http://schemas.microsoft.com/office/word/2010/wordprocessingGroup" xmlns:wpi="http://schemas.microsoft.com/office/word/2010/wordprocessingInk" xmlns:wne="http://schemas.microsoft.com/office/word/2006/wordml" xmlns:wps="http://schemas.microsoft.com/office/word/2010/wordprocessingShape" mc:Ignorable="w14 w15 w16se w16cid w16 w16cex wp14">
   <w:sdt>
     <w:sdtPr>
       <w:id w:val="-1212647906"/>
@@ -16359,7 +16786,7 @@
 </file>
 
 <file path=word/numbering.xml><?xml version="1.0" encoding="utf-8"?>
-<w:numbering xmlns:wpc="http://schemas.microsoft.com/office/word/2010/wordprocessingCanvas" xmlns:cx="http://schemas.microsoft.com/office/drawing/2014/chartex" xmlns:cx1="http://schemas.microsoft.com/office/drawing/2015/9/8/chartex" xmlns:cx2="http://schemas.microsoft.com/office/drawing/2015/10/21/chartex" xmlns:cx3="http://schemas.microsoft.com/office/drawing/2016/5/9/chartex" xmlns:cx4="http://schemas.microsoft.com/office/drawing/2016/5/10/chartex" xmlns:cx5="http://schemas.microsoft.com/office/drawing/2016/5/11/chartex" xmlns:cx6="http://schemas.microsoft.com/office/drawing/2016/5/12/chartex" xmlns:cx7="http://schemas.microsoft.com/office/drawing/2016/5/13/chartex" xmlns:cx8="http://schemas.microsoft.com/office/drawing/2016/5/14/chartex" xmlns:mc="http://schemas.openxmlformats.org/markup-compatibility/2006" xmlns:aink="http://schemas.microsoft.com/office/drawing/2016/ink" xmlns:am3d="http://schemas.microsoft.com/office/drawing/2017/model3d" xmlns:o="urn:schemas-microsoft-com:office:office" xmlns:r="http://schemas.openxmlformats.org/officeDocument/2006/relationships" xmlns:m="http://schemas.openxmlformats.org/officeDocument/2006/math" xmlns:v="urn:schemas-microsoft-com:vml" xmlns:wp14="http://schemas.microsoft.com/office/word/2010/wordprocessingDrawing" xmlns:wp="http://schemas.openxmlformats.org/drawingml/2006/wordprocessingDrawing" xmlns:w10="urn:schemas-microsoft-com:office:word" xmlns:w="http://schemas.openxmlformats.org/wordprocessingml/2006/main" xmlns:w14="http://schemas.microsoft.com/office/word/2010/wordml" xmlns:w15="http://schemas.microsoft.com/office/word/2012/wordml" xmlns:w16cid="http://schemas.microsoft.com/office/word/2016/wordml/cid" xmlns:w16se="http://schemas.microsoft.com/office/word/2015/wordml/symex" xmlns:wpg="http://schemas.microsoft.com/office/word/2010/wordprocessingGroup" xmlns:wpi="http://schemas.microsoft.com/office/word/2010/wordprocessingInk" xmlns:wne="http://schemas.microsoft.com/office/word/2006/wordml" xmlns:wps="http://schemas.microsoft.com/office/word/2010/wordprocessingShape" mc:Ignorable="w14 w15 w16se w16cid wp14">
+<w:numbering xmlns:wpc="http://schemas.microsoft.com/office/word/2010/wordprocessingCanvas" xmlns:cx="http://schemas.microsoft.com/office/drawing/2014/chartex" xmlns:cx1="http://schemas.microsoft.com/office/drawing/2015/9/8/chartex" xmlns:cx2="http://schemas.microsoft.com/office/drawing/2015/10/21/chartex" xmlns:cx3="http://schemas.microsoft.com/office/drawing/2016/5/9/chartex" xmlns:cx4="http://schemas.microsoft.com/office/drawing/2016/5/10/chartex" xmlns:cx5="http://schemas.microsoft.com/office/drawing/2016/5/11/chartex" xmlns:cx6="http://schemas.microsoft.com/office/drawing/2016/5/12/chartex" xmlns:cx7="http://schemas.microsoft.com/office/drawing/2016/5/13/chartex" xmlns:cx8="http://schemas.microsoft.com/office/drawing/2016/5/14/chartex" xmlns:mc="http://schemas.openxmlformats.org/markup-compatibility/2006" xmlns:aink="http://schemas.microsoft.com/office/drawing/2016/ink" xmlns:am3d="http://schemas.microsoft.com/office/drawing/2017/model3d" xmlns:o="urn:schemas-microsoft-com:office:office" xmlns:r="http://schemas.openxmlformats.org/officeDocument/2006/relationships" xmlns:m="http://schemas.openxmlformats.org/officeDocument/2006/math" xmlns:v="urn:schemas-microsoft-com:vml" xmlns:wp14="http://schemas.microsoft.com/office/word/2010/wordprocessingDrawing" xmlns:wp="http://schemas.openxmlformats.org/drawingml/2006/wordprocessingDrawing" xmlns:w10="urn:schemas-microsoft-com:office:word" xmlns:w="http://schemas.openxmlformats.org/wordprocessingml/2006/main" xmlns:w14="http://schemas.microsoft.com/office/word/2010/wordml" xmlns:w15="http://schemas.microsoft.com/office/word/2012/wordml" xmlns:w16cex="http://schemas.microsoft.com/office/word/2018/wordml/cex" xmlns:w16cid="http://schemas.microsoft.com/office/word/2016/wordml/cid" xmlns:w16="http://schemas.microsoft.com/office/word/2018/wordml" xmlns:w16se="http://schemas.microsoft.com/office/word/2015/wordml/symex" xmlns:wpg="http://schemas.microsoft.com/office/word/2010/wordprocessingGroup" xmlns:wpi="http://schemas.microsoft.com/office/word/2010/wordprocessingInk" xmlns:wne="http://schemas.microsoft.com/office/word/2006/wordml" xmlns:wps="http://schemas.microsoft.com/office/word/2010/wordprocessingShape" mc:Ignorable="w14 w15 w16se w16cid w16 w16cex wp14">
   <w:abstractNum w:abstractNumId="0" w15:restartNumberingAfterBreak="0">
     <w:nsid w:val="04833778"/>
     <w:multiLevelType w:val="multilevel"/>
@@ -19694,7 +20121,7 @@
 </file>
 
 <file path=word/styles.xml><?xml version="1.0" encoding="utf-8"?>
-<w:styles xmlns:mc="http://schemas.openxmlformats.org/markup-compatibility/2006" xmlns:r="http://schemas.openxmlformats.org/officeDocument/2006/relationships" xmlns:w="http://schemas.openxmlformats.org/wordprocessingml/2006/main" xmlns:w14="http://schemas.microsoft.com/office/word/2010/wordml" xmlns:w15="http://schemas.microsoft.com/office/word/2012/wordml" xmlns:w16cid="http://schemas.microsoft.com/office/word/2016/wordml/cid" xmlns:w16se="http://schemas.microsoft.com/office/word/2015/wordml/symex" mc:Ignorable="w14 w15 w16se w16cid">
+<w:styles xmlns:mc="http://schemas.openxmlformats.org/markup-compatibility/2006" xmlns:r="http://schemas.openxmlformats.org/officeDocument/2006/relationships" xmlns:w="http://schemas.openxmlformats.org/wordprocessingml/2006/main" xmlns:w14="http://schemas.microsoft.com/office/word/2010/wordml" xmlns:w15="http://schemas.microsoft.com/office/word/2012/wordml" xmlns:w16cex="http://schemas.microsoft.com/office/word/2018/wordml/cex" xmlns:w16cid="http://schemas.microsoft.com/office/word/2016/wordml/cid" xmlns:w16="http://schemas.microsoft.com/office/word/2018/wordml" xmlns:w16se="http://schemas.microsoft.com/office/word/2015/wordml/symex" mc:Ignorable="w14 w15 w16se w16cid w16 w16cex">
   <w:docDefaults>
     <w:rPrDefault>
       <w:rPr>
@@ -22858,7 +23285,7 @@
 </file>
 
 <file path=customXml/itemProps1.xml><?xml version="1.0" encoding="utf-8"?>
-<ds:datastoreItem xmlns:ds="http://schemas.openxmlformats.org/officeDocument/2006/customXml" ds:itemID="{736B1638-8A96-4E2C-A8B6-5CE8C1D16FFD}">
+<ds:datastoreItem xmlns:ds="http://schemas.openxmlformats.org/officeDocument/2006/customXml" ds:itemID="{B06C48CB-4B7D-4A32-BC34-25E8D09930D2}">
   <ds:schemaRefs>
     <ds:schemaRef ds:uri="http://schemas.openxmlformats.org/officeDocument/2006/bibliography"/>
   </ds:schemaRefs>

</xml_diff>

<commit_message>
terceiro sprint doc + remoção susCard + edit drawer
</commit_message>
<xml_diff>
--- a/documentacao/Documentacao_atualizada.docx
+++ b/documentacao/Documentacao_atualizada.docx
@@ -2101,7 +2101,6 @@
           <w:docPartUnique/>
         </w:docPartObj>
       </w:sdtPr>
-      <w:sdtEndPr/>
       <w:sdtContent>
         <w:p>
           <w:pPr>
@@ -10879,7 +10878,7 @@
           <v:shape id="_x0000_i1025" type="#_x0000_t75" style="width:309.75pt;height:515.25pt" o:ole="">
             <v:imagedata r:id="rId20" o:title=""/>
           </v:shape>
-          <o:OLEObject Type="Embed" ProgID="Visio.Drawing.15" ShapeID="_x0000_i1025" DrawAspect="Content" ObjectID="_1651908574" r:id="rId21"/>
+          <o:OLEObject Type="Embed" ProgID="Visio.Drawing.15" ShapeID="_x0000_i1025" DrawAspect="Content" ObjectID="_1651917070" r:id="rId21"/>
         </w:object>
       </w:r>
     </w:p>
@@ -10914,7 +10913,7 @@
           <v:shape id="_x0000_i1026" type="#_x0000_t75" style="width:327pt;height:443.25pt" o:ole="">
             <v:imagedata r:id="rId22" o:title=""/>
           </v:shape>
-          <o:OLEObject Type="Embed" ProgID="Visio.Drawing.15" ShapeID="_x0000_i1026" DrawAspect="Content" ObjectID="_1651908575" r:id="rId23"/>
+          <o:OLEObject Type="Embed" ProgID="Visio.Drawing.15" ShapeID="_x0000_i1026" DrawAspect="Content" ObjectID="_1651917071" r:id="rId23"/>
         </w:object>
       </w:r>
     </w:p>
@@ -10948,7 +10947,7 @@
           <v:shape id="_x0000_i1027" type="#_x0000_t75" style="width:387pt;height:504.75pt" o:ole="">
             <v:imagedata r:id="rId24" o:title=""/>
           </v:shape>
-          <o:OLEObject Type="Embed" ProgID="Visio.Drawing.15" ShapeID="_x0000_i1027" DrawAspect="Content" ObjectID="_1651908576" r:id="rId25"/>
+          <o:OLEObject Type="Embed" ProgID="Visio.Drawing.15" ShapeID="_x0000_i1027" DrawAspect="Content" ObjectID="_1651917072" r:id="rId25"/>
         </w:object>
       </w:r>
     </w:p>
@@ -11835,23 +11834,7 @@
           <w:sz w:val="24"/>
           <w:szCs w:val="24"/>
         </w:rPr>
-        <w:t xml:space="preserve"> tivemos sucesso em todos os previstos e atividades que estavam programadas para execução, a relação entre o tempo previsto se adaptou muito bem. </w:t>
-      </w:r>
-      <w:r>
-        <w:rPr>
-          <w:rFonts w:ascii="Arial" w:hAnsi="Arial" w:cs="Arial"/>
-          <w:sz w:val="24"/>
-          <w:szCs w:val="24"/>
-        </w:rPr>
-        <w:t xml:space="preserve">Poderíamos ser </w:t>
-      </w:r>
-      <w:r>
-        <w:rPr>
-          <w:rFonts w:ascii="Arial" w:hAnsi="Arial" w:cs="Arial"/>
-          <w:sz w:val="24"/>
-          <w:szCs w:val="24"/>
-        </w:rPr>
-        <w:t>ainda mais rápidos se tivéssemos separado as atividades de uma maneira mais elaborada para todos os membros do grupo.</w:t>
+        <w:t xml:space="preserve"> tivemos sucesso em todos os previstos e atividades que estavam programadas para execução, a relação entre o tempo previsto se adaptou muito bem. Poderíamos ser ainda mais rápidos se tivéssemos separado as atividades de uma maneira mais elaborada para todos os membros do grupo.</w:t>
       </w:r>
     </w:p>
     <w:p/>
@@ -12302,7 +12285,7 @@
           <v:shape id="_x0000_i1028" type="#_x0000_t75" style="width:324.75pt;height:533.25pt" o:ole="">
             <v:imagedata r:id="rId36" o:title=""/>
           </v:shape>
-          <o:OLEObject Type="Embed" ProgID="Visio.Drawing.15" ShapeID="_x0000_i1028" DrawAspect="Content" ObjectID="_1651908577" r:id="rId37"/>
+          <o:OLEObject Type="Embed" ProgID="Visio.Drawing.15" ShapeID="_x0000_i1028" DrawAspect="Content" ObjectID="_1651917073" r:id="rId37"/>
         </w:object>
       </w:r>
     </w:p>
@@ -12347,7 +12330,7 @@
           <v:shape id="_x0000_i1029" type="#_x0000_t75" style="width:371.25pt;height:502.5pt" o:ole="">
             <v:imagedata r:id="rId38" o:title=""/>
           </v:shape>
-          <o:OLEObject Type="Embed" ProgID="Visio.Drawing.15" ShapeID="_x0000_i1029" DrawAspect="Content" ObjectID="_1651908578" r:id="rId39"/>
+          <o:OLEObject Type="Embed" ProgID="Visio.Drawing.15" ShapeID="_x0000_i1029" DrawAspect="Content" ObjectID="_1651917074" r:id="rId39"/>
         </w:object>
       </w:r>
     </w:p>
@@ -12380,7 +12363,7 @@
           <v:shape id="_x0000_i1030" type="#_x0000_t75" style="width:378pt;height:492pt" o:ole="">
             <v:imagedata r:id="rId40" o:title=""/>
           </v:shape>
-          <o:OLEObject Type="Embed" ProgID="Visio.Drawing.15" ShapeID="_x0000_i1030" DrawAspect="Content" ObjectID="_1651908579" r:id="rId41"/>
+          <o:OLEObject Type="Embed" ProgID="Visio.Drawing.15" ShapeID="_x0000_i1030" DrawAspect="Content" ObjectID="_1651917075" r:id="rId41"/>
         </w:object>
       </w:r>
     </w:p>
@@ -13240,6 +13223,447 @@
         <w:t xml:space="preserve"> mas tivemos o imprevisto da pandemia mundial de COVID-19, com esse fator acabamos tendo um déficit na produção pois tivemos o isolamento social no qual atrapalhou um pouco a nossa comunicação e ritmo.</w:t>
       </w:r>
     </w:p>
+    <w:p>
+      <w:pPr>
+        <w:rPr>
+          <w:rFonts w:ascii="Arial" w:hAnsi="Arial" w:cs="Arial"/>
+          <w:sz w:val="24"/>
+          <w:szCs w:val="24"/>
+        </w:rPr>
+      </w:pPr>
+    </w:p>
+    <w:p>
+      <w:pPr>
+        <w:pStyle w:val="PargrafodaLista"/>
+        <w:numPr>
+          <w:ilvl w:val="1"/>
+          <w:numId w:val="3"/>
+        </w:numPr>
+        <w:ind w:left="426"/>
+        <w:rPr>
+          <w:rFonts w:ascii="Arial" w:hAnsi="Arial" w:cs="Arial"/>
+          <w:b/>
+          <w:bCs/>
+          <w:sz w:val="24"/>
+          <w:szCs w:val="24"/>
+        </w:rPr>
+      </w:pPr>
+      <w:r>
+        <w:rPr>
+          <w:rFonts w:ascii="Arial" w:hAnsi="Arial" w:cs="Arial"/>
+          <w:b/>
+          <w:bCs/>
+          <w:sz w:val="24"/>
+          <w:szCs w:val="24"/>
+        </w:rPr>
+        <w:t xml:space="preserve">    </w:t>
+      </w:r>
+      <w:r>
+        <w:rPr>
+          <w:rFonts w:ascii="Arial" w:hAnsi="Arial" w:cs="Arial"/>
+          <w:b/>
+          <w:bCs/>
+          <w:sz w:val="24"/>
+          <w:szCs w:val="24"/>
+        </w:rPr>
+        <w:t>Terceiro Sprint</w:t>
+      </w:r>
+    </w:p>
+    <w:p>
+      <w:pPr>
+        <w:rPr>
+          <w:rFonts w:ascii="Arial" w:hAnsi="Arial" w:cs="Arial"/>
+          <w:b/>
+          <w:bCs/>
+          <w:sz w:val="24"/>
+          <w:szCs w:val="24"/>
+        </w:rPr>
+      </w:pPr>
+    </w:p>
+    <w:p>
+      <w:pPr>
+        <w:rPr>
+          <w:rFonts w:ascii="Arial" w:hAnsi="Arial" w:cs="Arial"/>
+          <w:b/>
+          <w:bCs/>
+          <w:sz w:val="24"/>
+          <w:szCs w:val="24"/>
+        </w:rPr>
+      </w:pPr>
+    </w:p>
+    <w:p>
+      <w:pPr>
+        <w:pStyle w:val="PargrafodaLista"/>
+        <w:numPr>
+          <w:ilvl w:val="2"/>
+          <w:numId w:val="3"/>
+        </w:numPr>
+        <w:rPr>
+          <w:rFonts w:ascii="Arial" w:hAnsi="Arial" w:cs="Arial"/>
+          <w:b/>
+          <w:bCs/>
+          <w:sz w:val="24"/>
+          <w:szCs w:val="24"/>
+        </w:rPr>
+      </w:pPr>
+      <w:proofErr w:type="spellStart"/>
+      <w:r>
+        <w:rPr>
+          <w:rFonts w:ascii="Arial" w:hAnsi="Arial" w:cs="Arial"/>
+          <w:b/>
+          <w:bCs/>
+          <w:sz w:val="24"/>
+          <w:szCs w:val="24"/>
+        </w:rPr>
+        <w:t>Product</w:t>
+      </w:r>
+      <w:proofErr w:type="spellEnd"/>
+      <w:r>
+        <w:rPr>
+          <w:rFonts w:ascii="Arial" w:hAnsi="Arial" w:cs="Arial"/>
+          <w:b/>
+          <w:bCs/>
+          <w:sz w:val="24"/>
+          <w:szCs w:val="24"/>
+        </w:rPr>
+        <w:t xml:space="preserve"> Backlog</w:t>
+      </w:r>
+    </w:p>
+    <w:p>
+      <w:pPr>
+        <w:rPr>
+          <w:rFonts w:ascii="Arial" w:hAnsi="Arial" w:cs="Arial"/>
+          <w:b/>
+          <w:bCs/>
+          <w:sz w:val="24"/>
+          <w:szCs w:val="24"/>
+        </w:rPr>
+      </w:pPr>
+    </w:p>
+    <w:p>
+      <w:pPr>
+        <w:rPr>
+          <w:rFonts w:ascii="Arial" w:hAnsi="Arial" w:cs="Arial"/>
+          <w:b/>
+          <w:bCs/>
+          <w:sz w:val="24"/>
+          <w:szCs w:val="24"/>
+        </w:rPr>
+      </w:pPr>
+    </w:p>
+    <w:p>
+      <w:pPr>
+        <w:pStyle w:val="PargrafodaLista"/>
+        <w:numPr>
+          <w:ilvl w:val="2"/>
+          <w:numId w:val="3"/>
+        </w:numPr>
+        <w:rPr>
+          <w:rFonts w:ascii="Arial" w:hAnsi="Arial" w:cs="Arial"/>
+          <w:b/>
+          <w:bCs/>
+          <w:sz w:val="24"/>
+          <w:szCs w:val="24"/>
+        </w:rPr>
+      </w:pPr>
+      <w:r>
+        <w:rPr>
+          <w:rFonts w:ascii="Arial" w:hAnsi="Arial" w:cs="Arial"/>
+          <w:b/>
+          <w:bCs/>
+          <w:sz w:val="24"/>
+          <w:szCs w:val="24"/>
+        </w:rPr>
+        <w:t>Sprint Backlog</w:t>
+      </w:r>
+    </w:p>
+    <w:p>
+      <w:pPr>
+        <w:rPr>
+          <w:rFonts w:ascii="Arial" w:hAnsi="Arial" w:cs="Arial"/>
+          <w:b/>
+          <w:bCs/>
+          <w:sz w:val="24"/>
+          <w:szCs w:val="24"/>
+        </w:rPr>
+      </w:pPr>
+    </w:p>
+    <w:p>
+      <w:pPr>
+        <w:rPr>
+          <w:rFonts w:ascii="Arial" w:hAnsi="Arial" w:cs="Arial"/>
+          <w:b/>
+          <w:bCs/>
+          <w:sz w:val="24"/>
+          <w:szCs w:val="24"/>
+        </w:rPr>
+      </w:pPr>
+    </w:p>
+    <w:p>
+      <w:pPr>
+        <w:pStyle w:val="PargrafodaLista"/>
+        <w:numPr>
+          <w:ilvl w:val="2"/>
+          <w:numId w:val="3"/>
+        </w:numPr>
+        <w:rPr>
+          <w:rFonts w:ascii="Arial" w:hAnsi="Arial" w:cs="Arial"/>
+          <w:b/>
+          <w:bCs/>
+          <w:sz w:val="24"/>
+          <w:szCs w:val="24"/>
+        </w:rPr>
+      </w:pPr>
+      <w:proofErr w:type="spellStart"/>
+      <w:r>
+        <w:rPr>
+          <w:rFonts w:ascii="Arial" w:hAnsi="Arial" w:cs="Arial"/>
+          <w:b/>
+          <w:bCs/>
+          <w:sz w:val="24"/>
+          <w:szCs w:val="24"/>
+        </w:rPr>
+        <w:t>Burn</w:t>
+      </w:r>
+      <w:proofErr w:type="spellEnd"/>
+      <w:r>
+        <w:rPr>
+          <w:rFonts w:ascii="Arial" w:hAnsi="Arial" w:cs="Arial"/>
+          <w:b/>
+          <w:bCs/>
+          <w:sz w:val="24"/>
+          <w:szCs w:val="24"/>
+        </w:rPr>
+        <w:t xml:space="preserve"> Down Chart</w:t>
+      </w:r>
+    </w:p>
+    <w:p>
+      <w:pPr>
+        <w:rPr>
+          <w:rFonts w:ascii="Arial" w:hAnsi="Arial" w:cs="Arial"/>
+          <w:b/>
+          <w:bCs/>
+          <w:sz w:val="24"/>
+          <w:szCs w:val="24"/>
+        </w:rPr>
+      </w:pPr>
+    </w:p>
+    <w:p>
+      <w:pPr>
+        <w:rPr>
+          <w:rFonts w:ascii="Arial" w:hAnsi="Arial" w:cs="Arial"/>
+          <w:b/>
+          <w:bCs/>
+          <w:sz w:val="24"/>
+          <w:szCs w:val="24"/>
+        </w:rPr>
+      </w:pPr>
+    </w:p>
+    <w:p>
+      <w:pPr>
+        <w:pStyle w:val="PargrafodaLista"/>
+        <w:numPr>
+          <w:ilvl w:val="2"/>
+          <w:numId w:val="3"/>
+        </w:numPr>
+        <w:rPr>
+          <w:rFonts w:ascii="Arial" w:hAnsi="Arial" w:cs="Arial"/>
+          <w:b/>
+          <w:bCs/>
+          <w:sz w:val="24"/>
+          <w:szCs w:val="24"/>
+        </w:rPr>
+      </w:pPr>
+      <w:r>
+        <w:rPr>
+          <w:rFonts w:ascii="Arial" w:hAnsi="Arial" w:cs="Arial"/>
+          <w:b/>
+          <w:bCs/>
+          <w:sz w:val="24"/>
+          <w:szCs w:val="24"/>
+        </w:rPr>
+        <w:t>Diagramas</w:t>
+      </w:r>
+    </w:p>
+    <w:p>
+      <w:pPr>
+        <w:rPr>
+          <w:rFonts w:ascii="Arial" w:hAnsi="Arial" w:cs="Arial"/>
+          <w:b/>
+          <w:bCs/>
+          <w:sz w:val="24"/>
+          <w:szCs w:val="24"/>
+        </w:rPr>
+      </w:pPr>
+    </w:p>
+    <w:p>
+      <w:pPr>
+        <w:rPr>
+          <w:rFonts w:ascii="Arial" w:hAnsi="Arial" w:cs="Arial"/>
+          <w:b/>
+          <w:bCs/>
+          <w:sz w:val="24"/>
+          <w:szCs w:val="24"/>
+        </w:rPr>
+      </w:pPr>
+    </w:p>
+    <w:p>
+      <w:pPr>
+        <w:pStyle w:val="PargrafodaLista"/>
+        <w:numPr>
+          <w:ilvl w:val="2"/>
+          <w:numId w:val="3"/>
+        </w:numPr>
+        <w:rPr>
+          <w:rFonts w:ascii="Arial" w:hAnsi="Arial" w:cs="Arial"/>
+          <w:b/>
+          <w:bCs/>
+          <w:sz w:val="24"/>
+          <w:szCs w:val="24"/>
+        </w:rPr>
+      </w:pPr>
+      <w:r>
+        <w:rPr>
+          <w:rFonts w:ascii="Arial" w:hAnsi="Arial" w:cs="Arial"/>
+          <w:b/>
+          <w:bCs/>
+          <w:sz w:val="24"/>
+          <w:szCs w:val="24"/>
+        </w:rPr>
+        <w:t>Plano de testes</w:t>
+      </w:r>
+    </w:p>
+    <w:p>
+      <w:pPr>
+        <w:rPr>
+          <w:rFonts w:ascii="Arial" w:hAnsi="Arial" w:cs="Arial"/>
+          <w:b/>
+          <w:bCs/>
+          <w:sz w:val="24"/>
+          <w:szCs w:val="24"/>
+        </w:rPr>
+      </w:pPr>
+    </w:p>
+    <w:p>
+      <w:pPr>
+        <w:rPr>
+          <w:rFonts w:ascii="Arial" w:hAnsi="Arial" w:cs="Arial"/>
+          <w:b/>
+          <w:bCs/>
+          <w:sz w:val="24"/>
+          <w:szCs w:val="24"/>
+        </w:rPr>
+      </w:pPr>
+    </w:p>
+    <w:p>
+      <w:pPr>
+        <w:pStyle w:val="PargrafodaLista"/>
+        <w:numPr>
+          <w:ilvl w:val="3"/>
+          <w:numId w:val="3"/>
+        </w:numPr>
+        <w:ind w:left="993" w:hanging="993"/>
+        <w:rPr>
+          <w:rFonts w:ascii="Arial" w:hAnsi="Arial" w:cs="Arial"/>
+          <w:b/>
+          <w:bCs/>
+          <w:sz w:val="24"/>
+          <w:szCs w:val="24"/>
+        </w:rPr>
+      </w:pPr>
+      <w:r>
+        <w:rPr>
+          <w:rFonts w:ascii="Arial" w:hAnsi="Arial" w:cs="Arial"/>
+          <w:b/>
+          <w:bCs/>
+          <w:sz w:val="24"/>
+          <w:szCs w:val="24"/>
+        </w:rPr>
+        <w:t>Resultados</w:t>
+      </w:r>
+    </w:p>
+    <w:p>
+      <w:pPr>
+        <w:rPr>
+          <w:rFonts w:ascii="Arial" w:hAnsi="Arial" w:cs="Arial"/>
+          <w:b/>
+          <w:bCs/>
+          <w:sz w:val="24"/>
+          <w:szCs w:val="24"/>
+        </w:rPr>
+      </w:pPr>
+    </w:p>
+    <w:p>
+      <w:pPr>
+        <w:rPr>
+          <w:rFonts w:ascii="Arial" w:hAnsi="Arial" w:cs="Arial"/>
+          <w:b/>
+          <w:bCs/>
+          <w:sz w:val="24"/>
+          <w:szCs w:val="24"/>
+        </w:rPr>
+      </w:pPr>
+    </w:p>
+    <w:p>
+      <w:pPr>
+        <w:pStyle w:val="PargrafodaLista"/>
+        <w:numPr>
+          <w:ilvl w:val="2"/>
+          <w:numId w:val="3"/>
+        </w:numPr>
+        <w:rPr>
+          <w:rFonts w:ascii="Arial" w:hAnsi="Arial" w:cs="Arial"/>
+          <w:b/>
+          <w:bCs/>
+          <w:sz w:val="24"/>
+          <w:szCs w:val="24"/>
+        </w:rPr>
+      </w:pPr>
+      <w:proofErr w:type="spellStart"/>
+      <w:r>
+        <w:rPr>
+          <w:rFonts w:ascii="Arial" w:hAnsi="Arial" w:cs="Arial"/>
+          <w:b/>
+          <w:bCs/>
+          <w:sz w:val="24"/>
+          <w:szCs w:val="24"/>
+        </w:rPr>
+        <w:t>Kanban</w:t>
+      </w:r>
+      <w:proofErr w:type="spellEnd"/>
+      <w:r>
+        <w:rPr>
+          <w:rFonts w:ascii="Arial" w:hAnsi="Arial" w:cs="Arial"/>
+          <w:b/>
+          <w:bCs/>
+          <w:sz w:val="24"/>
+          <w:szCs w:val="24"/>
+        </w:rPr>
+        <w:t xml:space="preserve"> e Retrospectiva</w:t>
+      </w:r>
+    </w:p>
+    <w:p>
+      <w:pPr>
+        <w:rPr>
+          <w:rFonts w:ascii="Arial" w:hAnsi="Arial" w:cs="Arial"/>
+          <w:b/>
+          <w:bCs/>
+          <w:sz w:val="24"/>
+          <w:szCs w:val="24"/>
+        </w:rPr>
+      </w:pPr>
+    </w:p>
+    <w:p>
+      <w:pPr>
+        <w:rPr>
+          <w:rFonts w:ascii="Arial" w:hAnsi="Arial" w:cs="Arial"/>
+          <w:b/>
+          <w:bCs/>
+          <w:sz w:val="24"/>
+          <w:szCs w:val="24"/>
+        </w:rPr>
+      </w:pPr>
+    </w:p>
     <w:p/>
     <w:p>
       <w:pPr>
@@ -13599,7 +14023,7 @@
           <v:shape id="_x0000_i1031" type="#_x0000_t75" style="width:438.75pt;height:308.25pt" o:ole="">
             <v:imagedata r:id="rId50" o:title=""/>
           </v:shape>
-          <o:OLEObject Type="Embed" ProgID="Visio.Drawing.15" ShapeID="_x0000_i1031" DrawAspect="Content" ObjectID="_1651908580" r:id="rId51"/>
+          <o:OLEObject Type="Embed" ProgID="Visio.Drawing.15" ShapeID="_x0000_i1031" DrawAspect="Content" ObjectID="_1651917076" r:id="rId51"/>
         </w:object>
       </w:r>
     </w:p>
@@ -17491,6 +17915,99 @@
     </w:lvl>
   </w:abstractNum>
   <w:abstractNum w:abstractNumId="10" w15:restartNumberingAfterBreak="0">
+    <w:nsid w:val="22780AF0"/>
+    <w:multiLevelType w:val="multilevel"/>
+    <w:tmpl w:val="F0E41AD8"/>
+    <w:lvl w:ilvl="0">
+      <w:start w:val="1"/>
+      <w:numFmt w:val="decimal"/>
+      <w:lvlText w:val="%1"/>
+      <w:lvlJc w:val="left"/>
+      <w:pPr>
+        <w:ind w:left="2487" w:hanging="360"/>
+      </w:pPr>
+      <w:rPr>
+        <w:rFonts w:hint="default"/>
+      </w:rPr>
+    </w:lvl>
+    <w:lvl w:ilvl="1">
+      <w:start w:val="1"/>
+      <w:numFmt w:val="decimal"/>
+      <w:lvlText w:val="%1.%2."/>
+      <w:lvlJc w:val="left"/>
+      <w:pPr>
+        <w:ind w:left="1850" w:hanging="432"/>
+      </w:pPr>
+    </w:lvl>
+    <w:lvl w:ilvl="2">
+      <w:start w:val="1"/>
+      <w:numFmt w:val="decimal"/>
+      <w:lvlText w:val="%1.%2.%3."/>
+      <w:lvlJc w:val="left"/>
+      <w:pPr>
+        <w:ind w:left="504" w:hanging="504"/>
+      </w:pPr>
+      <w:rPr>
+        <w:b/>
+        <w:bCs w:val="0"/>
+      </w:rPr>
+    </w:lvl>
+    <w:lvl w:ilvl="3">
+      <w:start w:val="1"/>
+      <w:numFmt w:val="decimal"/>
+      <w:lvlText w:val="%1.%2.%3.%4."/>
+      <w:lvlJc w:val="left"/>
+      <w:pPr>
+        <w:ind w:left="1728" w:hanging="648"/>
+      </w:pPr>
+    </w:lvl>
+    <w:lvl w:ilvl="4">
+      <w:start w:val="1"/>
+      <w:numFmt w:val="decimal"/>
+      <w:lvlText w:val="%1.%2.%3.%4.%5."/>
+      <w:lvlJc w:val="left"/>
+      <w:pPr>
+        <w:ind w:left="2232" w:hanging="792"/>
+      </w:pPr>
+    </w:lvl>
+    <w:lvl w:ilvl="5">
+      <w:start w:val="1"/>
+      <w:numFmt w:val="decimal"/>
+      <w:lvlText w:val="%1.%2.%3.%4.%5.%6."/>
+      <w:lvlJc w:val="left"/>
+      <w:pPr>
+        <w:ind w:left="2736" w:hanging="936"/>
+      </w:pPr>
+    </w:lvl>
+    <w:lvl w:ilvl="6">
+      <w:start w:val="1"/>
+      <w:numFmt w:val="decimal"/>
+      <w:lvlText w:val="%1.%2.%3.%4.%5.%6.%7."/>
+      <w:lvlJc w:val="left"/>
+      <w:pPr>
+        <w:ind w:left="3240" w:hanging="1080"/>
+      </w:pPr>
+    </w:lvl>
+    <w:lvl w:ilvl="7">
+      <w:start w:val="1"/>
+      <w:numFmt w:val="decimal"/>
+      <w:lvlText w:val="%1.%2.%3.%4.%5.%6.%7.%8."/>
+      <w:lvlJc w:val="left"/>
+      <w:pPr>
+        <w:ind w:left="3744" w:hanging="1224"/>
+      </w:pPr>
+    </w:lvl>
+    <w:lvl w:ilvl="8">
+      <w:start w:val="1"/>
+      <w:numFmt w:val="decimal"/>
+      <w:lvlText w:val="%1.%2.%3.%4.%5.%6.%7.%8.%9."/>
+      <w:lvlJc w:val="left"/>
+      <w:pPr>
+        <w:ind w:left="4320" w:hanging="1440"/>
+      </w:pPr>
+    </w:lvl>
+  </w:abstractNum>
+  <w:abstractNum w:abstractNumId="11" w15:restartNumberingAfterBreak="0">
     <w:nsid w:val="28B31FB9"/>
     <w:multiLevelType w:val="multilevel"/>
     <w:tmpl w:val="F0E41AD8"/>
@@ -17583,7 +18100,7 @@
       </w:pPr>
     </w:lvl>
   </w:abstractNum>
-  <w:abstractNum w:abstractNumId="11" w15:restartNumberingAfterBreak="0">
+  <w:abstractNum w:abstractNumId="12" w15:restartNumberingAfterBreak="0">
     <w:nsid w:val="2E8307FB"/>
     <w:multiLevelType w:val="hybridMultilevel"/>
     <w:tmpl w:val="96BE70F6"/>
@@ -17696,7 +18213,7 @@
       </w:rPr>
     </w:lvl>
   </w:abstractNum>
-  <w:abstractNum w:abstractNumId="12" w15:restartNumberingAfterBreak="0">
+  <w:abstractNum w:abstractNumId="13" w15:restartNumberingAfterBreak="0">
     <w:nsid w:val="2E9E1229"/>
     <w:multiLevelType w:val="hybridMultilevel"/>
     <w:tmpl w:val="AED6DE72"/>
@@ -17809,7 +18326,7 @@
       </w:rPr>
     </w:lvl>
   </w:abstractNum>
-  <w:abstractNum w:abstractNumId="13" w15:restartNumberingAfterBreak="0">
+  <w:abstractNum w:abstractNumId="14" w15:restartNumberingAfterBreak="0">
     <w:nsid w:val="337F5FAA"/>
     <w:multiLevelType w:val="multilevel"/>
     <w:tmpl w:val="F0E41AD8"/>
@@ -17902,7 +18419,7 @@
       </w:pPr>
     </w:lvl>
   </w:abstractNum>
-  <w:abstractNum w:abstractNumId="14" w15:restartNumberingAfterBreak="0">
+  <w:abstractNum w:abstractNumId="15" w15:restartNumberingAfterBreak="0">
     <w:nsid w:val="392D35C2"/>
     <w:multiLevelType w:val="hybridMultilevel"/>
     <w:tmpl w:val="16C254D8"/>
@@ -18015,7 +18532,7 @@
       </w:rPr>
     </w:lvl>
   </w:abstractNum>
-  <w:abstractNum w:abstractNumId="15" w15:restartNumberingAfterBreak="0">
+  <w:abstractNum w:abstractNumId="16" w15:restartNumberingAfterBreak="0">
     <w:nsid w:val="3FBC5952"/>
     <w:multiLevelType w:val="multilevel"/>
     <w:tmpl w:val="0416001F"/>
@@ -18101,7 +18618,7 @@
       </w:pPr>
     </w:lvl>
   </w:abstractNum>
-  <w:abstractNum w:abstractNumId="16" w15:restartNumberingAfterBreak="0">
+  <w:abstractNum w:abstractNumId="17" w15:restartNumberingAfterBreak="0">
     <w:nsid w:val="43B54493"/>
     <w:multiLevelType w:val="hybridMultilevel"/>
     <w:tmpl w:val="E52C6592"/>
@@ -18214,7 +18731,7 @@
       </w:rPr>
     </w:lvl>
   </w:abstractNum>
-  <w:abstractNum w:abstractNumId="17" w15:restartNumberingAfterBreak="0">
+  <w:abstractNum w:abstractNumId="18" w15:restartNumberingAfterBreak="0">
     <w:nsid w:val="4A4C1AB9"/>
     <w:multiLevelType w:val="multilevel"/>
     <w:tmpl w:val="D854B3BA"/>
@@ -18303,7 +18820,7 @@
       </w:pPr>
     </w:lvl>
   </w:abstractNum>
-  <w:abstractNum w:abstractNumId="18" w15:restartNumberingAfterBreak="0">
+  <w:abstractNum w:abstractNumId="19" w15:restartNumberingAfterBreak="0">
     <w:nsid w:val="4B6C3F92"/>
     <w:multiLevelType w:val="hybridMultilevel"/>
     <w:tmpl w:val="08DC3E60"/>
@@ -18416,7 +18933,7 @@
       </w:rPr>
     </w:lvl>
   </w:abstractNum>
-  <w:abstractNum w:abstractNumId="19" w15:restartNumberingAfterBreak="0">
+  <w:abstractNum w:abstractNumId="20" w15:restartNumberingAfterBreak="0">
     <w:nsid w:val="4C5B1005"/>
     <w:multiLevelType w:val="hybridMultilevel"/>
     <w:tmpl w:val="96DCEA44"/>
@@ -18529,7 +19046,7 @@
       </w:rPr>
     </w:lvl>
   </w:abstractNum>
-  <w:abstractNum w:abstractNumId="20" w15:restartNumberingAfterBreak="0">
+  <w:abstractNum w:abstractNumId="21" w15:restartNumberingAfterBreak="0">
     <w:nsid w:val="4FBE6E44"/>
     <w:multiLevelType w:val="hybridMultilevel"/>
     <w:tmpl w:val="DEA2AB44"/>
@@ -18642,7 +19159,7 @@
       </w:rPr>
     </w:lvl>
   </w:abstractNum>
-  <w:abstractNum w:abstractNumId="21" w15:restartNumberingAfterBreak="0">
+  <w:abstractNum w:abstractNumId="22" w15:restartNumberingAfterBreak="0">
     <w:nsid w:val="578B4204"/>
     <w:multiLevelType w:val="hybridMultilevel"/>
     <w:tmpl w:val="C4B29518"/>
@@ -18755,7 +19272,7 @@
       </w:rPr>
     </w:lvl>
   </w:abstractNum>
-  <w:abstractNum w:abstractNumId="22" w15:restartNumberingAfterBreak="0">
+  <w:abstractNum w:abstractNumId="23" w15:restartNumberingAfterBreak="0">
     <w:nsid w:val="5D880700"/>
     <w:multiLevelType w:val="hybridMultilevel"/>
     <w:tmpl w:val="9C4C98D2"/>
@@ -18841,7 +19358,7 @@
       </w:pPr>
     </w:lvl>
   </w:abstractNum>
-  <w:abstractNum w:abstractNumId="23" w15:restartNumberingAfterBreak="0">
+  <w:abstractNum w:abstractNumId="24" w15:restartNumberingAfterBreak="0">
     <w:nsid w:val="5E92518F"/>
     <w:multiLevelType w:val="multilevel"/>
     <w:tmpl w:val="F0E41AD8"/>
@@ -18934,7 +19451,7 @@
       </w:pPr>
     </w:lvl>
   </w:abstractNum>
-  <w:abstractNum w:abstractNumId="24" w15:restartNumberingAfterBreak="0">
+  <w:abstractNum w:abstractNumId="25" w15:restartNumberingAfterBreak="0">
     <w:nsid w:val="604213A2"/>
     <w:multiLevelType w:val="multilevel"/>
     <w:tmpl w:val="F0E41AD8"/>
@@ -19027,7 +19544,7 @@
       </w:pPr>
     </w:lvl>
   </w:abstractNum>
-  <w:abstractNum w:abstractNumId="25" w15:restartNumberingAfterBreak="0">
+  <w:abstractNum w:abstractNumId="26" w15:restartNumberingAfterBreak="0">
     <w:nsid w:val="61BD684B"/>
     <w:multiLevelType w:val="hybridMultilevel"/>
     <w:tmpl w:val="BE82F7B2"/>
@@ -19140,7 +19657,7 @@
       </w:rPr>
     </w:lvl>
   </w:abstractNum>
-  <w:abstractNum w:abstractNumId="26" w15:restartNumberingAfterBreak="0">
+  <w:abstractNum w:abstractNumId="27" w15:restartNumberingAfterBreak="0">
     <w:nsid w:val="620C353F"/>
     <w:multiLevelType w:val="hybridMultilevel"/>
     <w:tmpl w:val="C5CA8C5E"/>
@@ -19253,7 +19770,100 @@
       </w:rPr>
     </w:lvl>
   </w:abstractNum>
-  <w:abstractNum w:abstractNumId="27" w15:restartNumberingAfterBreak="0">
+  <w:abstractNum w:abstractNumId="28" w15:restartNumberingAfterBreak="0">
+    <w:nsid w:val="62E00247"/>
+    <w:multiLevelType w:val="multilevel"/>
+    <w:tmpl w:val="F0E41AD8"/>
+    <w:lvl w:ilvl="0">
+      <w:start w:val="1"/>
+      <w:numFmt w:val="decimal"/>
+      <w:lvlText w:val="%1"/>
+      <w:lvlJc w:val="left"/>
+      <w:pPr>
+        <w:ind w:left="2487" w:hanging="360"/>
+      </w:pPr>
+      <w:rPr>
+        <w:rFonts w:hint="default"/>
+      </w:rPr>
+    </w:lvl>
+    <w:lvl w:ilvl="1">
+      <w:start w:val="1"/>
+      <w:numFmt w:val="decimal"/>
+      <w:lvlText w:val="%1.%2."/>
+      <w:lvlJc w:val="left"/>
+      <w:pPr>
+        <w:ind w:left="1850" w:hanging="432"/>
+      </w:pPr>
+    </w:lvl>
+    <w:lvl w:ilvl="2">
+      <w:start w:val="1"/>
+      <w:numFmt w:val="decimal"/>
+      <w:lvlText w:val="%1.%2.%3."/>
+      <w:lvlJc w:val="left"/>
+      <w:pPr>
+        <w:ind w:left="504" w:hanging="504"/>
+      </w:pPr>
+      <w:rPr>
+        <w:b/>
+        <w:bCs w:val="0"/>
+      </w:rPr>
+    </w:lvl>
+    <w:lvl w:ilvl="3">
+      <w:start w:val="1"/>
+      <w:numFmt w:val="decimal"/>
+      <w:lvlText w:val="%1.%2.%3.%4."/>
+      <w:lvlJc w:val="left"/>
+      <w:pPr>
+        <w:ind w:left="1728" w:hanging="648"/>
+      </w:pPr>
+    </w:lvl>
+    <w:lvl w:ilvl="4">
+      <w:start w:val="1"/>
+      <w:numFmt w:val="decimal"/>
+      <w:lvlText w:val="%1.%2.%3.%4.%5."/>
+      <w:lvlJc w:val="left"/>
+      <w:pPr>
+        <w:ind w:left="2232" w:hanging="792"/>
+      </w:pPr>
+    </w:lvl>
+    <w:lvl w:ilvl="5">
+      <w:start w:val="1"/>
+      <w:numFmt w:val="decimal"/>
+      <w:lvlText w:val="%1.%2.%3.%4.%5.%6."/>
+      <w:lvlJc w:val="left"/>
+      <w:pPr>
+        <w:ind w:left="2736" w:hanging="936"/>
+      </w:pPr>
+    </w:lvl>
+    <w:lvl w:ilvl="6">
+      <w:start w:val="1"/>
+      <w:numFmt w:val="decimal"/>
+      <w:lvlText w:val="%1.%2.%3.%4.%5.%6.%7."/>
+      <w:lvlJc w:val="left"/>
+      <w:pPr>
+        <w:ind w:left="3240" w:hanging="1080"/>
+      </w:pPr>
+    </w:lvl>
+    <w:lvl w:ilvl="7">
+      <w:start w:val="1"/>
+      <w:numFmt w:val="decimal"/>
+      <w:lvlText w:val="%1.%2.%3.%4.%5.%6.%7.%8."/>
+      <w:lvlJc w:val="left"/>
+      <w:pPr>
+        <w:ind w:left="3744" w:hanging="1224"/>
+      </w:pPr>
+    </w:lvl>
+    <w:lvl w:ilvl="8">
+      <w:start w:val="1"/>
+      <w:numFmt w:val="decimal"/>
+      <w:lvlText w:val="%1.%2.%3.%4.%5.%6.%7.%8.%9."/>
+      <w:lvlJc w:val="left"/>
+      <w:pPr>
+        <w:ind w:left="4320" w:hanging="1440"/>
+      </w:pPr>
+    </w:lvl>
+  </w:abstractNum>
+  <w:abstractNum w:abstractNumId="29" w15:restartNumberingAfterBreak="0">
     <w:nsid w:val="674D42E0"/>
     <w:multiLevelType w:val="hybridMultilevel"/>
     <w:tmpl w:val="AE683E34"/>
@@ -19366,7 +19976,7 @@
       </w:rPr>
     </w:lvl>
   </w:abstractNum>
-  <w:abstractNum w:abstractNumId="28" w15:restartNumberingAfterBreak="0">
+  <w:abstractNum w:abstractNumId="30" w15:restartNumberingAfterBreak="0">
     <w:nsid w:val="6CE30E7E"/>
     <w:multiLevelType w:val="hybridMultilevel"/>
     <w:tmpl w:val="57888430"/>
@@ -19479,7 +20089,7 @@
       </w:rPr>
     </w:lvl>
   </w:abstractNum>
-  <w:abstractNum w:abstractNumId="29" w15:restartNumberingAfterBreak="0">
+  <w:abstractNum w:abstractNumId="31" w15:restartNumberingAfterBreak="0">
     <w:nsid w:val="74397575"/>
     <w:multiLevelType w:val="hybridMultilevel"/>
     <w:tmpl w:val="D75A507E"/>
@@ -19592,7 +20202,7 @@
       </w:rPr>
     </w:lvl>
   </w:abstractNum>
-  <w:abstractNum w:abstractNumId="30" w15:restartNumberingAfterBreak="0">
+  <w:abstractNum w:abstractNumId="32" w15:restartNumberingAfterBreak="0">
     <w:nsid w:val="7CCF5888"/>
     <w:multiLevelType w:val="hybridMultilevel"/>
     <w:tmpl w:val="32C05B22"/>
@@ -19709,61 +20319,61 @@
     <w:abstractNumId w:val="5"/>
   </w:num>
   <w:num w:numId="2">
-    <w:abstractNumId w:val="17"/>
+    <w:abstractNumId w:val="18"/>
   </w:num>
   <w:num w:numId="3">
-    <w:abstractNumId w:val="10"/>
+    <w:abstractNumId w:val="11"/>
   </w:num>
   <w:num w:numId="4">
-    <w:abstractNumId w:val="11"/>
+    <w:abstractNumId w:val="12"/>
   </w:num>
   <w:num w:numId="5">
     <w:abstractNumId w:val="8"/>
   </w:num>
   <w:num w:numId="6">
-    <w:abstractNumId w:val="30"/>
+    <w:abstractNumId w:val="32"/>
   </w:num>
   <w:num w:numId="7">
-    <w:abstractNumId w:val="28"/>
+    <w:abstractNumId w:val="30"/>
   </w:num>
   <w:num w:numId="8">
     <w:abstractNumId w:val="1"/>
   </w:num>
   <w:num w:numId="9">
-    <w:abstractNumId w:val="12"/>
+    <w:abstractNumId w:val="13"/>
   </w:num>
   <w:num w:numId="10">
-    <w:abstractNumId w:val="26"/>
+    <w:abstractNumId w:val="27"/>
   </w:num>
   <w:num w:numId="11">
     <w:abstractNumId w:val="3"/>
   </w:num>
   <w:num w:numId="12">
-    <w:abstractNumId w:val="25"/>
+    <w:abstractNumId w:val="26"/>
   </w:num>
   <w:num w:numId="13">
+    <w:abstractNumId w:val="31"/>
+  </w:num>
+  <w:num w:numId="14">
+    <w:abstractNumId w:val="15"/>
+  </w:num>
+  <w:num w:numId="15">
+    <w:abstractNumId w:val="19"/>
+  </w:num>
+  <w:num w:numId="16">
+    <w:abstractNumId w:val="17"/>
+  </w:num>
+  <w:num w:numId="17">
     <w:abstractNumId w:val="29"/>
   </w:num>
-  <w:num w:numId="14">
-    <w:abstractNumId w:val="14"/>
-  </w:num>
-  <w:num w:numId="15">
-    <w:abstractNumId w:val="18"/>
-  </w:num>
-  <w:num w:numId="16">
-    <w:abstractNumId w:val="16"/>
-  </w:num>
-  <w:num w:numId="17">
-    <w:abstractNumId w:val="27"/>
-  </w:num>
   <w:num w:numId="18">
-    <w:abstractNumId w:val="21"/>
+    <w:abstractNumId w:val="22"/>
   </w:num>
   <w:num w:numId="19">
     <w:abstractNumId w:val="2"/>
   </w:num>
   <w:num w:numId="20">
-    <w:abstractNumId w:val="20"/>
+    <w:abstractNumId w:val="21"/>
   </w:num>
   <w:num w:numId="21">
     <w:abstractNumId w:val="4"/>
@@ -19772,31 +20382,37 @@
     <w:abstractNumId w:val="7"/>
   </w:num>
   <w:num w:numId="23">
-    <w:abstractNumId w:val="15"/>
+    <w:abstractNumId w:val="16"/>
   </w:num>
   <w:num w:numId="24">
-    <w:abstractNumId w:val="19"/>
+    <w:abstractNumId w:val="20"/>
   </w:num>
   <w:num w:numId="25">
-    <w:abstractNumId w:val="22"/>
+    <w:abstractNumId w:val="23"/>
   </w:num>
   <w:num w:numId="26">
-    <w:abstractNumId w:val="23"/>
+    <w:abstractNumId w:val="24"/>
   </w:num>
   <w:num w:numId="27">
-    <w:abstractNumId w:val="24"/>
+    <w:abstractNumId w:val="25"/>
   </w:num>
   <w:num w:numId="28">
     <w:abstractNumId w:val="9"/>
   </w:num>
   <w:num w:numId="29">
-    <w:abstractNumId w:val="13"/>
+    <w:abstractNumId w:val="14"/>
   </w:num>
   <w:num w:numId="30">
     <w:abstractNumId w:val="0"/>
   </w:num>
   <w:num w:numId="31">
     <w:abstractNumId w:val="6"/>
+  </w:num>
+  <w:num w:numId="32">
+    <w:abstractNumId w:val="28"/>
+  </w:num>
+  <w:num w:numId="33">
+    <w:abstractNumId w:val="10"/>
   </w:num>
 </w:numbering>
 </file>
@@ -20274,6 +20890,7 @@
   <w:style w:type="character" w:default="1" w:styleId="Fontepargpadro">
     <w:name w:val="Default Paragraph Font"/>
     <w:uiPriority w:val="1"/>
+    <w:semiHidden/>
     <w:unhideWhenUsed/>
   </w:style>
   <w:style w:type="table" w:default="1" w:styleId="Tabelanormal">
@@ -22965,7 +23582,7 @@
 </file>
 
 <file path=customXml/itemProps1.xml><?xml version="1.0" encoding="utf-8"?>
-<ds:datastoreItem xmlns:ds="http://schemas.openxmlformats.org/officeDocument/2006/customXml" ds:itemID="{F2484DF7-AD2A-4F1D-8370-E8067E6E414E}">
+<ds:datastoreItem xmlns:ds="http://schemas.openxmlformats.org/officeDocument/2006/customXml" ds:itemID="{FC7DE001-2B64-4A9D-9E1E-59701D503DD0}">
   <ds:schemaRefs>
     <ds:schemaRef ds:uri="http://schemas.openxmlformats.org/officeDocument/2006/bibliography"/>
   </ds:schemaRefs>

</xml_diff>

<commit_message>
Plano de testes e retrospectiva - Sprint 3
</commit_message>
<xml_diff>
--- a/documentacao/Documentacao_atualizada.docx
+++ b/documentacao/Documentacao_atualizada.docx
@@ -99,25 +99,7 @@
           <w:sz w:val="28"/>
           <w:szCs w:val="24"/>
         </w:rPr>
-        <w:t xml:space="preserve">Felipe </w:t>
-      </w:r>
-      <w:proofErr w:type="spellStart"/>
-      <w:r>
-        <w:rPr>
-          <w:rFonts w:ascii="Arial" w:hAnsi="Arial" w:cs="Arial"/>
-          <w:sz w:val="28"/>
-          <w:szCs w:val="24"/>
-        </w:rPr>
-        <w:t>Carradori</w:t>
-      </w:r>
-      <w:proofErr w:type="spellEnd"/>
-      <w:r>
-        <w:rPr>
-          <w:rFonts w:ascii="Arial" w:hAnsi="Arial" w:cs="Arial"/>
-          <w:sz w:val="28"/>
-          <w:szCs w:val="24"/>
-        </w:rPr>
-        <w:t xml:space="preserve"> de Oliveira</w:t>
+        <w:t>Felipe Carradori de Oliveira</w:t>
       </w:r>
     </w:p>
     <w:p>
@@ -130,23 +112,13 @@
           <w:szCs w:val="24"/>
         </w:rPr>
       </w:pPr>
-      <w:proofErr w:type="spellStart"/>
       <w:r>
         <w:rPr>
           <w:rFonts w:ascii="Arial" w:hAnsi="Arial" w:cs="Arial"/>
           <w:sz w:val="28"/>
           <w:szCs w:val="24"/>
         </w:rPr>
-        <w:t>Kauan</w:t>
-      </w:r>
-      <w:proofErr w:type="spellEnd"/>
-      <w:r>
-        <w:rPr>
-          <w:rFonts w:ascii="Arial" w:hAnsi="Arial" w:cs="Arial"/>
-          <w:sz w:val="28"/>
-          <w:szCs w:val="24"/>
-        </w:rPr>
-        <w:t xml:space="preserve"> Silva de Souza</w:t>
+        <w:t>Kauan Silva de Souza</w:t>
       </w:r>
     </w:p>
     <w:p>
@@ -419,54 +391,26 @@
           <w:szCs w:val="24"/>
         </w:rPr>
         <w:lastRenderedPageBreak/>
-        <w:t xml:space="preserve">Felipe </w:t>
-      </w:r>
-      <w:proofErr w:type="spellStart"/>
-      <w:r>
+        <w:t>Felipe Carradori de Oliveira</w:t>
+      </w:r>
+    </w:p>
+    <w:p>
+      <w:pPr>
+        <w:spacing w:line="360" w:lineRule="auto"/>
+        <w:jc w:val="center"/>
         <w:rPr>
           <w:rFonts w:ascii="Arial" w:hAnsi="Arial" w:cs="Arial"/>
           <w:sz w:val="28"/>
           <w:szCs w:val="24"/>
         </w:rPr>
-        <w:t>Carradori</w:t>
-      </w:r>
-      <w:proofErr w:type="spellEnd"/>
+      </w:pPr>
       <w:r>
         <w:rPr>
           <w:rFonts w:ascii="Arial" w:hAnsi="Arial" w:cs="Arial"/>
           <w:sz w:val="28"/>
           <w:szCs w:val="24"/>
         </w:rPr>
-        <w:t xml:space="preserve"> de Oliveira</w:t>
-      </w:r>
-    </w:p>
-    <w:p>
-      <w:pPr>
-        <w:spacing w:line="360" w:lineRule="auto"/>
-        <w:jc w:val="center"/>
-        <w:rPr>
-          <w:rFonts w:ascii="Arial" w:hAnsi="Arial" w:cs="Arial"/>
-          <w:sz w:val="28"/>
-          <w:szCs w:val="24"/>
-        </w:rPr>
-      </w:pPr>
-      <w:proofErr w:type="spellStart"/>
-      <w:r>
-        <w:rPr>
-          <w:rFonts w:ascii="Arial" w:hAnsi="Arial" w:cs="Arial"/>
-          <w:sz w:val="28"/>
-          <w:szCs w:val="24"/>
-        </w:rPr>
-        <w:t>Kauan</w:t>
-      </w:r>
-      <w:proofErr w:type="spellEnd"/>
-      <w:r>
-        <w:rPr>
-          <w:rFonts w:ascii="Arial" w:hAnsi="Arial" w:cs="Arial"/>
-          <w:sz w:val="28"/>
-          <w:szCs w:val="24"/>
-        </w:rPr>
-        <w:t xml:space="preserve"> Silva de Souza</w:t>
+        <w:t>Kauan Silva de Souza</w:t>
       </w:r>
     </w:p>
     <w:p>
@@ -675,9 +619,44 @@
           <w:sz w:val="20"/>
           <w:szCs w:val="20"/>
         </w:rPr>
-        <w:t xml:space="preserve">à Escola SENAI “Prof. Dr. </w:t>
-      </w:r>
-      <w:proofErr w:type="spellStart"/>
+        <w:t>à Escola SENAI “Prof. Dr. Euryclides de Jesus Zerbini” para obtenção do certificado de conclusão do Curso Técnico de Informática.</w:t>
+      </w:r>
+    </w:p>
+    <w:p>
+      <w:pPr>
+        <w:spacing w:line="360" w:lineRule="auto"/>
+        <w:ind w:left="2268"/>
+        <w:jc w:val="both"/>
+        <w:rPr>
+          <w:rFonts w:ascii="Arial" w:hAnsi="Arial" w:cs="Arial"/>
+          <w:sz w:val="20"/>
+          <w:szCs w:val="24"/>
+        </w:rPr>
+      </w:pPr>
+    </w:p>
+    <w:p>
+      <w:pPr>
+        <w:spacing w:line="360" w:lineRule="auto"/>
+        <w:ind w:left="2268"/>
+        <w:jc w:val="both"/>
+        <w:rPr>
+          <w:rFonts w:ascii="Arial" w:hAnsi="Arial" w:cs="Arial"/>
+          <w:sz w:val="20"/>
+          <w:szCs w:val="24"/>
+        </w:rPr>
+      </w:pPr>
+    </w:p>
+    <w:p>
+      <w:pPr>
+        <w:spacing w:line="360" w:lineRule="auto"/>
+        <w:ind w:left="2268"/>
+        <w:jc w:val="both"/>
+        <w:rPr>
+          <w:rFonts w:ascii="Arial" w:hAnsi="Arial" w:cs="Arial"/>
+          <w:sz w:val="24"/>
+          <w:szCs w:val="24"/>
+        </w:rPr>
+      </w:pPr>
       <w:r>
         <w:rPr>
           <w:rFonts w:ascii="Arial" w:hAnsi="Arial" w:cs="Arial"/>
@@ -685,9 +664,8 @@
           <w:sz w:val="20"/>
           <w:szCs w:val="20"/>
         </w:rPr>
-        <w:t>Euryclides</w:t>
-      </w:r>
-      <w:proofErr w:type="spellEnd"/>
+        <w:t xml:space="preserve">Orientador: </w:t>
+      </w:r>
       <w:r>
         <w:rPr>
           <w:rFonts w:ascii="Arial" w:hAnsi="Arial" w:cs="Arial"/>
@@ -695,73 +673,8 @@
           <w:sz w:val="20"/>
           <w:szCs w:val="20"/>
         </w:rPr>
-        <w:t xml:space="preserve"> de Jesus Zerbini” para obtenção do certificado de conclusão do Curso Técnico de Informática.</w:t>
-      </w:r>
-    </w:p>
-    <w:p>
-      <w:pPr>
-        <w:spacing w:line="360" w:lineRule="auto"/>
-        <w:ind w:left="2268"/>
-        <w:jc w:val="both"/>
-        <w:rPr>
-          <w:rFonts w:ascii="Arial" w:hAnsi="Arial" w:cs="Arial"/>
-          <w:sz w:val="20"/>
-          <w:szCs w:val="24"/>
-        </w:rPr>
-      </w:pPr>
-    </w:p>
-    <w:p>
-      <w:pPr>
-        <w:spacing w:line="360" w:lineRule="auto"/>
-        <w:ind w:left="2268"/>
-        <w:jc w:val="both"/>
-        <w:rPr>
-          <w:rFonts w:ascii="Arial" w:hAnsi="Arial" w:cs="Arial"/>
-          <w:sz w:val="20"/>
-          <w:szCs w:val="24"/>
-        </w:rPr>
-      </w:pPr>
-    </w:p>
-    <w:p>
-      <w:pPr>
-        <w:spacing w:line="360" w:lineRule="auto"/>
-        <w:ind w:left="2268"/>
-        <w:jc w:val="both"/>
-        <w:rPr>
-          <w:rFonts w:ascii="Arial" w:hAnsi="Arial" w:cs="Arial"/>
-          <w:sz w:val="24"/>
-          <w:szCs w:val="24"/>
-        </w:rPr>
-      </w:pPr>
-      <w:r>
-        <w:rPr>
-          <w:rFonts w:ascii="Arial" w:hAnsi="Arial" w:cs="Arial"/>
-          <w:color w:val="000000"/>
-          <w:sz w:val="20"/>
-          <w:szCs w:val="20"/>
-        </w:rPr>
-        <w:t xml:space="preserve">Orientador: </w:t>
-      </w:r>
-      <w:r>
-        <w:rPr>
-          <w:rFonts w:ascii="Arial" w:hAnsi="Arial" w:cs="Arial"/>
-          <w:color w:val="000000"/>
-          <w:sz w:val="20"/>
-          <w:szCs w:val="20"/>
-        </w:rPr>
-        <w:t xml:space="preserve">Paulo Henrique </w:t>
-      </w:r>
-      <w:proofErr w:type="spellStart"/>
-      <w:r>
-        <w:rPr>
-          <w:rFonts w:ascii="Arial" w:hAnsi="Arial" w:cs="Arial"/>
-          <w:color w:val="000000"/>
-          <w:sz w:val="20"/>
-          <w:szCs w:val="20"/>
-        </w:rPr>
-        <w:t>Pansani</w:t>
-      </w:r>
-      <w:proofErr w:type="spellEnd"/>
+        <w:t>Paulo Henrique Pansani</w:t>
+      </w:r>
     </w:p>
     <w:p>
       <w:pPr>
@@ -858,54 +771,26 @@
           <w:sz w:val="28"/>
           <w:szCs w:val="24"/>
         </w:rPr>
-        <w:t xml:space="preserve">Felipe </w:t>
-      </w:r>
-      <w:proofErr w:type="spellStart"/>
-      <w:r>
+        <w:t>Felipe Carradori de Oliveira</w:t>
+      </w:r>
+    </w:p>
+    <w:p>
+      <w:pPr>
+        <w:spacing w:line="360" w:lineRule="auto"/>
+        <w:jc w:val="center"/>
         <w:rPr>
           <w:rFonts w:ascii="Arial" w:hAnsi="Arial" w:cs="Arial"/>
           <w:sz w:val="28"/>
           <w:szCs w:val="24"/>
         </w:rPr>
-        <w:t>Carradori</w:t>
-      </w:r>
-      <w:proofErr w:type="spellEnd"/>
+      </w:pPr>
       <w:r>
         <w:rPr>
           <w:rFonts w:ascii="Arial" w:hAnsi="Arial" w:cs="Arial"/>
           <w:sz w:val="28"/>
           <w:szCs w:val="24"/>
         </w:rPr>
-        <w:t xml:space="preserve"> de Oliveira</w:t>
-      </w:r>
-    </w:p>
-    <w:p>
-      <w:pPr>
-        <w:spacing w:line="360" w:lineRule="auto"/>
-        <w:jc w:val="center"/>
-        <w:rPr>
-          <w:rFonts w:ascii="Arial" w:hAnsi="Arial" w:cs="Arial"/>
-          <w:sz w:val="28"/>
-          <w:szCs w:val="24"/>
-        </w:rPr>
-      </w:pPr>
-      <w:proofErr w:type="spellStart"/>
-      <w:r>
-        <w:rPr>
-          <w:rFonts w:ascii="Arial" w:hAnsi="Arial" w:cs="Arial"/>
-          <w:sz w:val="28"/>
-          <w:szCs w:val="24"/>
-        </w:rPr>
-        <w:t>Kauan</w:t>
-      </w:r>
-      <w:proofErr w:type="spellEnd"/>
-      <w:r>
-        <w:rPr>
-          <w:rFonts w:ascii="Arial" w:hAnsi="Arial" w:cs="Arial"/>
-          <w:sz w:val="28"/>
-          <w:szCs w:val="24"/>
-        </w:rPr>
-        <w:t xml:space="preserve"> Silva de Souza</w:t>
+        <w:t>Kauan Silva de Souza</w:t>
       </w:r>
     </w:p>
     <w:p>
@@ -1063,21 +948,7 @@
         <w:rPr>
           <w:rFonts w:ascii="Arial" w:hAnsi="Arial" w:cs="Arial"/>
         </w:rPr>
-        <w:t xml:space="preserve"> Dr. </w:t>
-      </w:r>
-      <w:proofErr w:type="spellStart"/>
-      <w:r>
-        <w:rPr>
-          <w:rFonts w:ascii="Arial" w:hAnsi="Arial" w:cs="Arial"/>
-        </w:rPr>
-        <w:t>Euryclides</w:t>
-      </w:r>
-      <w:proofErr w:type="spellEnd"/>
-      <w:r>
-        <w:rPr>
-          <w:rFonts w:ascii="Arial" w:hAnsi="Arial" w:cs="Arial"/>
-        </w:rPr>
-        <w:t xml:space="preserve"> de Jesus Zerbini”.</w:t>
+        <w:t xml:space="preserve"> Dr. Euryclides de Jesus Zerbini”.</w:t>
       </w:r>
     </w:p>
     <w:p>
@@ -1474,25 +1345,7 @@
           <w:sz w:val="24"/>
           <w:szCs w:val="24"/>
         </w:rPr>
-        <w:t xml:space="preserve">SENAI Prof. Dr. </w:t>
-      </w:r>
-      <w:proofErr w:type="spellStart"/>
-      <w:r>
-        <w:rPr>
-          <w:rFonts w:ascii="Arial" w:hAnsi="Arial" w:cs="Arial"/>
-          <w:sz w:val="24"/>
-          <w:szCs w:val="24"/>
-        </w:rPr>
-        <w:t>Euryclides</w:t>
-      </w:r>
-      <w:proofErr w:type="spellEnd"/>
-      <w:r>
-        <w:rPr>
-          <w:rFonts w:ascii="Arial" w:hAnsi="Arial" w:cs="Arial"/>
-          <w:sz w:val="24"/>
-          <w:szCs w:val="24"/>
-        </w:rPr>
-        <w:t xml:space="preserve"> de Jesus Zerbini</w:t>
+        <w:t>SENAI Prof. Dr. Euryclides de Jesus Zerbini</w:t>
       </w:r>
       <w:r>
         <w:rPr>
@@ -5047,25 +4900,7 @@
           <w:sz w:val="24"/>
           <w:szCs w:val="24"/>
         </w:rPr>
-        <w:t xml:space="preserve">Há aplicativos que podem complementar nosso sistema. Por exemplo, o aplicativo do sus “Meu </w:t>
-      </w:r>
-      <w:proofErr w:type="spellStart"/>
-      <w:r>
-        <w:rPr>
-          <w:rFonts w:ascii="Arial" w:hAnsi="Arial" w:cs="Arial"/>
-          <w:sz w:val="24"/>
-          <w:szCs w:val="24"/>
-        </w:rPr>
-        <w:t>digiSUS</w:t>
-      </w:r>
-      <w:proofErr w:type="spellEnd"/>
-      <w:r>
-        <w:rPr>
-          <w:rFonts w:ascii="Arial" w:hAnsi="Arial" w:cs="Arial"/>
-          <w:sz w:val="24"/>
-          <w:szCs w:val="24"/>
-        </w:rPr>
-        <w:t>” tem funcionalidades como: agendar uma consulta, lista de vacinas recebidas pelo paciente e poder adicionar aos favoritos os hospitais por perto. Outro exemplo é o “Agenda Fácil” que tem a principal função fazer agendamentos para consultas e exames na rede municipal de saúde de São Paulo. Entretanto, esses aplicativos não tem uma comunicação em tempo real do paciente com o hospital ou ao contrário. Com um sistema que permite essa comunicação em tempo real, diminuiria o tempo de espera dos pacientes e os mesmos não iam precisar fazer tantas transferências em vários hospitais.</w:t>
+        <w:t>Há aplicativos que podem complementar nosso sistema. Por exemplo, o aplicativo do sus “Meu digiSUS” tem funcionalidades como: agendar uma consulta, lista de vacinas recebidas pelo paciente e poder adicionar aos favoritos os hospitais por perto. Outro exemplo é o “Agenda Fácil” que tem a principal função fazer agendamentos para consultas e exames na rede municipal de saúde de São Paulo. Entretanto, esses aplicativos não tem uma comunicação em tempo real do paciente com o hospital ou ao contrário. Com um sistema que permite essa comunicação em tempo real, diminuiria o tempo de espera dos pacientes e os mesmos não iam precisar fazer tantas transferências em vários hospitais.</w:t>
       </w:r>
       <w:r>
         <w:rPr>
@@ -5888,43 +5723,7 @@
           <w:sz w:val="24"/>
           <w:szCs w:val="24"/>
         </w:rPr>
-        <w:t>Integrar front-</w:t>
-      </w:r>
-      <w:proofErr w:type="spellStart"/>
-      <w:r>
-        <w:rPr>
-          <w:rFonts w:ascii="Arial" w:hAnsi="Arial" w:cs="Arial"/>
-          <w:sz w:val="24"/>
-          <w:szCs w:val="24"/>
-        </w:rPr>
-        <w:t>end</w:t>
-      </w:r>
-      <w:proofErr w:type="spellEnd"/>
-      <w:r>
-        <w:rPr>
-          <w:rFonts w:ascii="Arial" w:hAnsi="Arial" w:cs="Arial"/>
-          <w:sz w:val="24"/>
-          <w:szCs w:val="24"/>
-        </w:rPr>
-        <w:t xml:space="preserve"> com </w:t>
-      </w:r>
-      <w:proofErr w:type="spellStart"/>
-      <w:r>
-        <w:rPr>
-          <w:rFonts w:ascii="Arial" w:hAnsi="Arial" w:cs="Arial"/>
-          <w:sz w:val="24"/>
-          <w:szCs w:val="24"/>
-        </w:rPr>
-        <w:t>back-end</w:t>
-      </w:r>
-      <w:proofErr w:type="spellEnd"/>
-      <w:r>
-        <w:rPr>
-          <w:rFonts w:ascii="Arial" w:hAnsi="Arial" w:cs="Arial"/>
-          <w:sz w:val="24"/>
-          <w:szCs w:val="24"/>
-        </w:rPr>
-        <w:t xml:space="preserve"> através de webservice.</w:t>
+        <w:t>Integrar front-end com back-end através de webservice.</w:t>
       </w:r>
     </w:p>
     <w:p>
@@ -5948,61 +5747,7 @@
           <w:sz w:val="24"/>
           <w:szCs w:val="24"/>
         </w:rPr>
-        <w:t>Desenvolver front-</w:t>
-      </w:r>
-      <w:proofErr w:type="spellStart"/>
-      <w:r>
-        <w:rPr>
-          <w:rFonts w:ascii="Arial" w:hAnsi="Arial" w:cs="Arial"/>
-          <w:sz w:val="24"/>
-          <w:szCs w:val="24"/>
-        </w:rPr>
-        <w:t>end</w:t>
-      </w:r>
-      <w:proofErr w:type="spellEnd"/>
-      <w:r>
-        <w:rPr>
-          <w:rFonts w:ascii="Arial" w:hAnsi="Arial" w:cs="Arial"/>
-          <w:sz w:val="24"/>
-          <w:szCs w:val="24"/>
-        </w:rPr>
-        <w:t xml:space="preserve"> em </w:t>
-      </w:r>
-      <w:proofErr w:type="spellStart"/>
-      <w:r>
-        <w:rPr>
-          <w:rFonts w:ascii="Arial" w:hAnsi="Arial" w:cs="Arial"/>
-          <w:sz w:val="24"/>
-          <w:szCs w:val="24"/>
-        </w:rPr>
-        <w:t>Javascript</w:t>
-      </w:r>
-      <w:proofErr w:type="spellEnd"/>
-      <w:r>
-        <w:rPr>
-          <w:rFonts w:ascii="Arial" w:hAnsi="Arial" w:cs="Arial"/>
-          <w:sz w:val="24"/>
-          <w:szCs w:val="24"/>
-        </w:rPr>
-        <w:t xml:space="preserve"> utilizando a biblioteca </w:t>
-      </w:r>
-      <w:proofErr w:type="spellStart"/>
-      <w:r>
-        <w:rPr>
-          <w:rFonts w:ascii="Arial" w:hAnsi="Arial" w:cs="Arial"/>
-          <w:sz w:val="24"/>
-          <w:szCs w:val="24"/>
-        </w:rPr>
-        <w:t>ReactJS</w:t>
-      </w:r>
-      <w:proofErr w:type="spellEnd"/>
-      <w:r>
-        <w:rPr>
-          <w:rFonts w:ascii="Arial" w:hAnsi="Arial" w:cs="Arial"/>
-          <w:sz w:val="24"/>
-          <w:szCs w:val="24"/>
-        </w:rPr>
-        <w:t>.</w:t>
+        <w:t>Desenvolver front-end em Javascript utilizando a biblioteca ReactJS.</w:t>
       </w:r>
     </w:p>
     <w:p>
@@ -6094,61 +5839,7 @@
           <w:sz w:val="24"/>
           <w:szCs w:val="24"/>
         </w:rPr>
-        <w:t>Desenvolver front-</w:t>
-      </w:r>
-      <w:proofErr w:type="spellStart"/>
-      <w:r>
-        <w:rPr>
-          <w:rFonts w:ascii="Arial" w:hAnsi="Arial" w:cs="Arial"/>
-          <w:sz w:val="24"/>
-          <w:szCs w:val="24"/>
-        </w:rPr>
-        <w:t>end</w:t>
-      </w:r>
-      <w:proofErr w:type="spellEnd"/>
-      <w:r>
-        <w:rPr>
-          <w:rFonts w:ascii="Arial" w:hAnsi="Arial" w:cs="Arial"/>
-          <w:sz w:val="24"/>
-          <w:szCs w:val="24"/>
-        </w:rPr>
-        <w:t xml:space="preserve"> em </w:t>
-      </w:r>
-      <w:proofErr w:type="spellStart"/>
-      <w:r>
-        <w:rPr>
-          <w:rFonts w:ascii="Arial" w:hAnsi="Arial" w:cs="Arial"/>
-          <w:sz w:val="24"/>
-          <w:szCs w:val="24"/>
-        </w:rPr>
-        <w:t>Javascript</w:t>
-      </w:r>
-      <w:proofErr w:type="spellEnd"/>
-      <w:r>
-        <w:rPr>
-          <w:rFonts w:ascii="Arial" w:hAnsi="Arial" w:cs="Arial"/>
-          <w:sz w:val="24"/>
-          <w:szCs w:val="24"/>
-        </w:rPr>
-        <w:t xml:space="preserve"> utilizando os frameworks </w:t>
-      </w:r>
-      <w:proofErr w:type="spellStart"/>
-      <w:r>
-        <w:rPr>
-          <w:rFonts w:ascii="Arial" w:hAnsi="Arial" w:cs="Arial"/>
-          <w:sz w:val="24"/>
-          <w:szCs w:val="24"/>
-        </w:rPr>
-        <w:t>ReactNative</w:t>
-      </w:r>
-      <w:proofErr w:type="spellEnd"/>
-      <w:r>
-        <w:rPr>
-          <w:rFonts w:ascii="Arial" w:hAnsi="Arial" w:cs="Arial"/>
-          <w:sz w:val="24"/>
-          <w:szCs w:val="24"/>
-        </w:rPr>
-        <w:t xml:space="preserve"> e Expo.</w:t>
+        <w:t>Desenvolver front-end em Javascript utilizando os frameworks ReactNative e Expo.</w:t>
       </w:r>
     </w:p>
     <w:p>
@@ -6171,43 +5862,7 @@
           <w:sz w:val="24"/>
           <w:szCs w:val="24"/>
         </w:rPr>
-        <w:t>Integrar front-</w:t>
-      </w:r>
-      <w:proofErr w:type="spellStart"/>
-      <w:r>
-        <w:rPr>
-          <w:rFonts w:ascii="Arial" w:hAnsi="Arial" w:cs="Arial"/>
-          <w:sz w:val="24"/>
-          <w:szCs w:val="24"/>
-        </w:rPr>
-        <w:t>end</w:t>
-      </w:r>
-      <w:proofErr w:type="spellEnd"/>
-      <w:r>
-        <w:rPr>
-          <w:rFonts w:ascii="Arial" w:hAnsi="Arial" w:cs="Arial"/>
-          <w:sz w:val="24"/>
-          <w:szCs w:val="24"/>
-        </w:rPr>
-        <w:t xml:space="preserve"> com </w:t>
-      </w:r>
-      <w:proofErr w:type="spellStart"/>
-      <w:r>
-        <w:rPr>
-          <w:rFonts w:ascii="Arial" w:hAnsi="Arial" w:cs="Arial"/>
-          <w:sz w:val="24"/>
-          <w:szCs w:val="24"/>
-        </w:rPr>
-        <w:t>back-end</w:t>
-      </w:r>
-      <w:proofErr w:type="spellEnd"/>
-      <w:r>
-        <w:rPr>
-          <w:rFonts w:ascii="Arial" w:hAnsi="Arial" w:cs="Arial"/>
-          <w:sz w:val="24"/>
-          <w:szCs w:val="24"/>
-        </w:rPr>
-        <w:t xml:space="preserve"> através de webservice.</w:t>
+        <w:t>Integrar front-end com back-end através de webservice.</w:t>
       </w:r>
     </w:p>
     <w:p>
@@ -6264,7 +5919,6 @@
         </w:rPr>
         <w:t>-</w:t>
       </w:r>
-      <w:proofErr w:type="spellStart"/>
       <w:r>
         <w:rPr>
           <w:rFonts w:ascii="Arial" w:hAnsi="Arial" w:cs="Arial"/>
@@ -6275,7 +5929,6 @@
         </w:rPr>
         <w:t>end</w:t>
       </w:r>
-      <w:proofErr w:type="spellEnd"/>
       <w:r>
         <w:rPr>
           <w:rFonts w:ascii="Arial" w:hAnsi="Arial" w:cs="Arial"/>
@@ -6307,25 +5960,7 @@
           <w:sz w:val="24"/>
           <w:szCs w:val="24"/>
         </w:rPr>
-        <w:t xml:space="preserve">Criar banco de dados através do </w:t>
-      </w:r>
-      <w:proofErr w:type="spellStart"/>
-      <w:r>
-        <w:rPr>
-          <w:rFonts w:ascii="Arial" w:hAnsi="Arial" w:cs="Arial"/>
-          <w:sz w:val="24"/>
-          <w:szCs w:val="24"/>
-        </w:rPr>
-        <w:t>mongoDB</w:t>
-      </w:r>
-      <w:proofErr w:type="spellEnd"/>
-      <w:r>
-        <w:rPr>
-          <w:rFonts w:ascii="Arial" w:hAnsi="Arial" w:cs="Arial"/>
-          <w:sz w:val="24"/>
-          <w:szCs w:val="24"/>
-        </w:rPr>
-        <w:t>.</w:t>
+        <w:t>Criar banco de dados através do mongoDB.</w:t>
       </w:r>
     </w:p>
     <w:p>
@@ -6348,34 +5983,7 @@
           <w:sz w:val="24"/>
           <w:szCs w:val="24"/>
         </w:rPr>
-        <w:t xml:space="preserve">Desenvolver o </w:t>
-      </w:r>
-      <w:proofErr w:type="spellStart"/>
-      <w:r>
-        <w:rPr>
-          <w:rFonts w:ascii="Arial" w:hAnsi="Arial" w:cs="Arial"/>
-          <w:sz w:val="24"/>
-          <w:szCs w:val="24"/>
-        </w:rPr>
-        <w:t>back-end</w:t>
-      </w:r>
-      <w:proofErr w:type="spellEnd"/>
-      <w:r>
-        <w:rPr>
-          <w:rFonts w:ascii="Arial" w:hAnsi="Arial" w:cs="Arial"/>
-          <w:sz w:val="24"/>
-          <w:szCs w:val="24"/>
-        </w:rPr>
-        <w:t xml:space="preserve"> utilizando </w:t>
-      </w:r>
-      <w:proofErr w:type="spellStart"/>
-      <w:r>
-        <w:rPr>
-          <w:rFonts w:ascii="Arial" w:hAnsi="Arial" w:cs="Arial"/>
-          <w:sz w:val="24"/>
-          <w:szCs w:val="24"/>
-        </w:rPr>
-        <w:t>Java</w:t>
+        <w:t>Desenvolver o back-end utilizando Java</w:t>
       </w:r>
       <w:r>
         <w:rPr>
@@ -6391,16 +5999,7 @@
           <w:sz w:val="24"/>
           <w:szCs w:val="24"/>
         </w:rPr>
-        <w:t>cript</w:t>
-      </w:r>
-      <w:proofErr w:type="spellEnd"/>
-      <w:r>
-        <w:rPr>
-          <w:rFonts w:ascii="Arial" w:hAnsi="Arial" w:cs="Arial"/>
-          <w:sz w:val="24"/>
-          <w:szCs w:val="24"/>
-        </w:rPr>
-        <w:t>.</w:t>
+        <w:t>cript.</w:t>
       </w:r>
     </w:p>
     <w:p>
@@ -6624,7 +6223,6 @@
         </w:rPr>
         <w:t xml:space="preserve"> e </w:t>
       </w:r>
-      <w:proofErr w:type="spellStart"/>
       <w:r>
         <w:rPr>
           <w:rFonts w:ascii="Arial" w:hAnsi="Arial" w:cs="Arial"/>
@@ -6633,18 +6231,7 @@
           <w:sz w:val="24"/>
           <w:szCs w:val="24"/>
         </w:rPr>
-        <w:t>back</w:t>
-      </w:r>
-      <w:proofErr w:type="spellEnd"/>
-      <w:r>
-        <w:rPr>
-          <w:rFonts w:ascii="Arial" w:hAnsi="Arial" w:cs="Arial"/>
-          <w:i/>
-          <w:iCs/>
-          <w:sz w:val="24"/>
-          <w:szCs w:val="24"/>
-        </w:rPr>
-        <w:t>-end.</w:t>
+        <w:t>back-end.</w:t>
       </w:r>
     </w:p>
     <w:p>
@@ -6747,25 +6334,7 @@
           <w:sz w:val="24"/>
           <w:szCs w:val="24"/>
         </w:rPr>
-        <w:t xml:space="preserve">O </w:t>
-      </w:r>
-      <w:proofErr w:type="spellStart"/>
-      <w:r>
-        <w:rPr>
-          <w:rFonts w:ascii="Arial" w:hAnsi="Arial" w:cs="Arial"/>
-          <w:sz w:val="24"/>
-          <w:szCs w:val="24"/>
-        </w:rPr>
-        <w:t>product</w:t>
-      </w:r>
-      <w:proofErr w:type="spellEnd"/>
-      <w:r>
-        <w:rPr>
-          <w:rFonts w:ascii="Arial" w:hAnsi="Arial" w:cs="Arial"/>
-          <w:sz w:val="24"/>
-          <w:szCs w:val="24"/>
-        </w:rPr>
-        <w:t xml:space="preserve"> backlog refere-se as funcionalidades que o software deverá possuir, de forma a atender as necessidades do cliente.</w:t>
+        <w:t>O product backlog refere-se as funcionalidades que o software deverá possuir, de forma a atender as necessidades do cliente.</w:t>
       </w:r>
     </w:p>
     <w:p>
@@ -6933,7 +6502,23 @@
           <w:sz w:val="24"/>
           <w:szCs w:val="24"/>
         </w:rPr>
-        <w:t>Realizar pesquisa de hospitais próximos em um raio de 10Km.</w:t>
+        <w:t xml:space="preserve">Realizar </w:t>
+      </w:r>
+      <w:r>
+        <w:rPr>
+          <w:rFonts w:ascii="Arial" w:hAnsi="Arial" w:cs="Arial"/>
+          <w:sz w:val="24"/>
+          <w:szCs w:val="24"/>
+        </w:rPr>
+        <w:t>a visualização dos hospitais cadastrados no mapa</w:t>
+      </w:r>
+      <w:r>
+        <w:rPr>
+          <w:rFonts w:ascii="Arial" w:hAnsi="Arial" w:cs="Arial"/>
+          <w:sz w:val="24"/>
+          <w:szCs w:val="24"/>
+        </w:rPr>
+        <w:t>.</w:t>
       </w:r>
     </w:p>
     <w:p>
@@ -7153,7 +6738,6 @@
           <w:szCs w:val="24"/>
         </w:rPr>
       </w:pPr>
-      <w:proofErr w:type="spellStart"/>
       <w:r>
         <w:rPr>
           <w:rFonts w:ascii="Arial" w:hAnsi="Arial" w:cs="Arial"/>
@@ -7176,34 +6760,7 @@
           <w:sz w:val="24"/>
           <w:szCs w:val="24"/>
         </w:rPr>
-        <w:t>ash</w:t>
-      </w:r>
-      <w:proofErr w:type="spellEnd"/>
-      <w:r>
-        <w:rPr>
-          <w:rFonts w:ascii="Arial" w:hAnsi="Arial" w:cs="Arial"/>
-          <w:sz w:val="24"/>
-          <w:szCs w:val="24"/>
-        </w:rPr>
-        <w:t xml:space="preserve"> </w:t>
-      </w:r>
-      <w:proofErr w:type="spellStart"/>
-      <w:r>
-        <w:rPr>
-          <w:rFonts w:ascii="Arial" w:hAnsi="Arial" w:cs="Arial"/>
-          <w:sz w:val="24"/>
-          <w:szCs w:val="24"/>
-        </w:rPr>
-        <w:t>Screen</w:t>
-      </w:r>
-      <w:proofErr w:type="spellEnd"/>
-      <w:r>
-        <w:rPr>
-          <w:rFonts w:ascii="Arial" w:hAnsi="Arial" w:cs="Arial"/>
-          <w:sz w:val="24"/>
-          <w:szCs w:val="24"/>
-        </w:rPr>
-        <w:t xml:space="preserve"> no mobile.</w:t>
+        <w:t>ash Screen no mobile.</w:t>
       </w:r>
     </w:p>
     <w:p>
@@ -7461,97 +7018,7 @@
           <w:sz w:val="24"/>
           <w:szCs w:val="24"/>
         </w:rPr>
-        <w:t xml:space="preserve">Os sistemas web, mobile e </w:t>
-      </w:r>
-      <w:proofErr w:type="spellStart"/>
-      <w:r>
-        <w:rPr>
-          <w:rFonts w:ascii="Arial" w:hAnsi="Arial" w:cs="Arial"/>
-          <w:sz w:val="24"/>
-          <w:szCs w:val="24"/>
-        </w:rPr>
-        <w:t>back-end</w:t>
-      </w:r>
-      <w:proofErr w:type="spellEnd"/>
-      <w:r>
-        <w:rPr>
-          <w:rFonts w:ascii="Arial" w:hAnsi="Arial" w:cs="Arial"/>
-          <w:sz w:val="24"/>
-          <w:szCs w:val="24"/>
-        </w:rPr>
-        <w:t xml:space="preserve"> serão programados em </w:t>
-      </w:r>
-      <w:proofErr w:type="spellStart"/>
-      <w:r>
-        <w:rPr>
-          <w:rFonts w:ascii="Arial" w:hAnsi="Arial" w:cs="Arial"/>
-          <w:sz w:val="24"/>
-          <w:szCs w:val="24"/>
-        </w:rPr>
-        <w:t>ReactJS</w:t>
-      </w:r>
-      <w:proofErr w:type="spellEnd"/>
-      <w:r>
-        <w:rPr>
-          <w:rFonts w:ascii="Arial" w:hAnsi="Arial" w:cs="Arial"/>
-          <w:sz w:val="24"/>
-          <w:szCs w:val="24"/>
-        </w:rPr>
-        <w:t xml:space="preserve">, </w:t>
-      </w:r>
-      <w:proofErr w:type="spellStart"/>
-      <w:r>
-        <w:rPr>
-          <w:rFonts w:ascii="Arial" w:hAnsi="Arial" w:cs="Arial"/>
-          <w:sz w:val="24"/>
-          <w:szCs w:val="24"/>
-        </w:rPr>
-        <w:t>React</w:t>
-      </w:r>
-      <w:proofErr w:type="spellEnd"/>
-      <w:r>
-        <w:rPr>
-          <w:rFonts w:ascii="Arial" w:hAnsi="Arial" w:cs="Arial"/>
-          <w:sz w:val="24"/>
-          <w:szCs w:val="24"/>
-        </w:rPr>
-        <w:t xml:space="preserve"> </w:t>
-      </w:r>
-      <w:proofErr w:type="spellStart"/>
-      <w:r>
-        <w:rPr>
-          <w:rFonts w:ascii="Arial" w:hAnsi="Arial" w:cs="Arial"/>
-          <w:sz w:val="24"/>
-          <w:szCs w:val="24"/>
-        </w:rPr>
-        <w:t>Native</w:t>
-      </w:r>
-      <w:proofErr w:type="spellEnd"/>
-      <w:r>
-        <w:rPr>
-          <w:rFonts w:ascii="Arial" w:hAnsi="Arial" w:cs="Arial"/>
-          <w:sz w:val="24"/>
-          <w:szCs w:val="24"/>
-        </w:rPr>
-        <w:t xml:space="preserve"> e </w:t>
-      </w:r>
-      <w:proofErr w:type="spellStart"/>
-      <w:r>
-        <w:rPr>
-          <w:rFonts w:ascii="Arial" w:hAnsi="Arial" w:cs="Arial"/>
-          <w:sz w:val="24"/>
-          <w:szCs w:val="24"/>
-        </w:rPr>
-        <w:t>NodeJS</w:t>
-      </w:r>
-      <w:proofErr w:type="spellEnd"/>
-      <w:r>
-        <w:rPr>
-          <w:rFonts w:ascii="Arial" w:hAnsi="Arial" w:cs="Arial"/>
-          <w:sz w:val="24"/>
-          <w:szCs w:val="24"/>
-        </w:rPr>
-        <w:t>, respectivamente.</w:t>
+        <w:t>Os sistemas web, mobile e back-end serão programados em ReactJS, React Native e NodeJS, respectivamente.</w:t>
       </w:r>
     </w:p>
     <w:p>
@@ -7599,34 +7066,7 @@
           <w:sz w:val="24"/>
           <w:szCs w:val="24"/>
         </w:rPr>
-        <w:t xml:space="preserve">Será utilizado o editor de texto Visual Studio </w:t>
-      </w:r>
-      <w:proofErr w:type="spellStart"/>
-      <w:r>
-        <w:rPr>
-          <w:rFonts w:ascii="Arial" w:hAnsi="Arial" w:cs="Arial"/>
-          <w:sz w:val="24"/>
-          <w:szCs w:val="24"/>
-        </w:rPr>
-        <w:t>Code</w:t>
-      </w:r>
-      <w:proofErr w:type="spellEnd"/>
-      <w:r>
-        <w:rPr>
-          <w:rFonts w:ascii="Arial" w:hAnsi="Arial" w:cs="Arial"/>
-          <w:sz w:val="24"/>
-          <w:szCs w:val="24"/>
-        </w:rPr>
-        <w:t xml:space="preserve"> para a programação em </w:t>
-      </w:r>
-      <w:proofErr w:type="spellStart"/>
-      <w:r>
-        <w:rPr>
-          <w:rFonts w:ascii="Arial" w:hAnsi="Arial" w:cs="Arial"/>
-          <w:sz w:val="24"/>
-          <w:szCs w:val="24"/>
-        </w:rPr>
-        <w:t>Java</w:t>
+        <w:t>Será utilizado o editor de texto Visual Studio Code para a programação em Java</w:t>
       </w:r>
       <w:r>
         <w:rPr>
@@ -7642,16 +7082,7 @@
           <w:sz w:val="24"/>
           <w:szCs w:val="24"/>
         </w:rPr>
-        <w:t>cript</w:t>
-      </w:r>
-      <w:proofErr w:type="spellEnd"/>
-      <w:r>
-        <w:rPr>
-          <w:rFonts w:ascii="Arial" w:hAnsi="Arial" w:cs="Arial"/>
-          <w:sz w:val="24"/>
-          <w:szCs w:val="24"/>
-        </w:rPr>
-        <w:t>.</w:t>
+        <w:t>cript.</w:t>
       </w:r>
     </w:p>
     <w:p>
@@ -7677,7 +7108,6 @@
         </w:rPr>
         <w:t xml:space="preserve">Será utilizado o banco de dados não relacional </w:t>
       </w:r>
-      <w:proofErr w:type="spellStart"/>
       <w:r>
         <w:rPr>
           <w:rFonts w:ascii="Arial" w:hAnsi="Arial" w:cs="Arial"/>
@@ -7692,16 +7122,7 @@
           <w:sz w:val="24"/>
           <w:szCs w:val="24"/>
         </w:rPr>
-        <w:t>ongoDB</w:t>
-      </w:r>
-      <w:proofErr w:type="spellEnd"/>
-      <w:r>
-        <w:rPr>
-          <w:rFonts w:ascii="Arial" w:hAnsi="Arial" w:cs="Arial"/>
-          <w:sz w:val="24"/>
-          <w:szCs w:val="24"/>
-        </w:rPr>
-        <w:t xml:space="preserve"> para o armazenamento dos dados da plataforma e AWS3 para o armazenamento de imagens.</w:t>
+        <w:t>ongoDB para o armazenamento dos dados da plataforma e AWS3 para o armazenamento de imagens.</w:t>
       </w:r>
     </w:p>
     <w:p>
@@ -7898,18 +7319,8 @@
           <w:sz w:val="24"/>
           <w:szCs w:val="24"/>
         </w:rPr>
-        <w:t xml:space="preserve">ser elaborados com o auxílio das ferramentas Visio e </w:t>
-      </w:r>
-      <w:proofErr w:type="spellStart"/>
-      <w:r>
-        <w:rPr>
-          <w:rFonts w:ascii="Arial" w:hAnsi="Arial" w:cs="Arial"/>
-          <w:sz w:val="24"/>
-          <w:szCs w:val="24"/>
-        </w:rPr>
-        <w:t>brModelo</w:t>
-      </w:r>
-      <w:proofErr w:type="spellEnd"/>
+        <w:t>ser elaborados com o auxílio das ferramentas Visio e brModelo</w:t>
+      </w:r>
     </w:p>
     <w:p>
       <w:pPr>
@@ -7942,7 +7353,6 @@
         </w:rPr>
         <w:t xml:space="preserve">usado o framework </w:t>
       </w:r>
-      <w:proofErr w:type="spellStart"/>
       <w:r>
         <w:rPr>
           <w:rFonts w:ascii="Arial" w:hAnsi="Arial" w:cs="Arial"/>
@@ -7953,32 +7363,13 @@
         </w:rPr>
         <w:t>ExpressJS</w:t>
       </w:r>
-      <w:proofErr w:type="spellEnd"/>
-      <w:r>
-        <w:rPr>
-          <w:rFonts w:ascii="Arial" w:hAnsi="Arial" w:cs="Arial"/>
-          <w:sz w:val="24"/>
-          <w:szCs w:val="24"/>
-        </w:rPr>
-        <w:t xml:space="preserve"> para o desenvolvimento do </w:t>
-      </w:r>
-      <w:proofErr w:type="spellStart"/>
-      <w:r>
-        <w:rPr>
-          <w:rFonts w:ascii="Arial" w:hAnsi="Arial" w:cs="Arial"/>
-          <w:sz w:val="24"/>
-          <w:szCs w:val="24"/>
-        </w:rPr>
-        <w:t>back-end</w:t>
-      </w:r>
-      <w:proofErr w:type="spellEnd"/>
-      <w:r>
-        <w:rPr>
-          <w:rFonts w:ascii="Arial" w:hAnsi="Arial" w:cs="Arial"/>
-          <w:sz w:val="24"/>
-          <w:szCs w:val="24"/>
-        </w:rPr>
-        <w:t xml:space="preserve"> da aplicação.</w:t>
+      <w:r>
+        <w:rPr>
+          <w:rFonts w:ascii="Arial" w:hAnsi="Arial" w:cs="Arial"/>
+          <w:sz w:val="24"/>
+          <w:szCs w:val="24"/>
+        </w:rPr>
+        <w:t xml:space="preserve"> para o desenvolvimento do back-end da aplicação.</w:t>
       </w:r>
     </w:p>
     <w:p>
@@ -8078,7 +7469,6 @@
         </w:rPr>
         <w:t xml:space="preserve">Deverá ser usado o </w:t>
       </w:r>
-      <w:proofErr w:type="spellStart"/>
       <w:r>
         <w:rPr>
           <w:rFonts w:ascii="Arial" w:hAnsi="Arial" w:cs="Arial"/>
@@ -8097,18 +7487,7 @@
           <w:sz w:val="24"/>
           <w:szCs w:val="24"/>
         </w:rPr>
-        <w:t>ongoDB</w:t>
-      </w:r>
-      <w:proofErr w:type="spellEnd"/>
-      <w:r>
-        <w:rPr>
-          <w:rFonts w:ascii="Arial" w:hAnsi="Arial" w:cs="Arial"/>
-          <w:i/>
-          <w:iCs/>
-          <w:sz w:val="24"/>
-          <w:szCs w:val="24"/>
-        </w:rPr>
-        <w:t xml:space="preserve"> </w:t>
+        <w:t xml:space="preserve">ongoDB </w:t>
       </w:r>
       <w:r>
         <w:rPr>
@@ -8213,7 +7592,6 @@
         </w:rPr>
         <w:t xml:space="preserve">Será usada a biblioteca </w:t>
       </w:r>
-      <w:proofErr w:type="spellStart"/>
       <w:r>
         <w:rPr>
           <w:rFonts w:ascii="Arial" w:hAnsi="Arial" w:cs="Arial"/>
@@ -8224,32 +7602,13 @@
         </w:rPr>
         <w:t>ReactJS</w:t>
       </w:r>
-      <w:proofErr w:type="spellEnd"/>
-      <w:r>
-        <w:rPr>
-          <w:rFonts w:ascii="Arial" w:hAnsi="Arial" w:cs="Arial"/>
-          <w:sz w:val="24"/>
-          <w:szCs w:val="24"/>
-        </w:rPr>
-        <w:t xml:space="preserve"> para o desenvolvimento da aplicação no front-</w:t>
-      </w:r>
-      <w:proofErr w:type="spellStart"/>
-      <w:r>
-        <w:rPr>
-          <w:rFonts w:ascii="Arial" w:hAnsi="Arial" w:cs="Arial"/>
-          <w:sz w:val="24"/>
-          <w:szCs w:val="24"/>
-        </w:rPr>
-        <w:t>end</w:t>
-      </w:r>
-      <w:proofErr w:type="spellEnd"/>
-      <w:r>
-        <w:rPr>
-          <w:rFonts w:ascii="Arial" w:hAnsi="Arial" w:cs="Arial"/>
-          <w:sz w:val="24"/>
-          <w:szCs w:val="24"/>
-        </w:rPr>
-        <w:t xml:space="preserve"> web.</w:t>
+      <w:r>
+        <w:rPr>
+          <w:rFonts w:ascii="Arial" w:hAnsi="Arial" w:cs="Arial"/>
+          <w:sz w:val="24"/>
+          <w:szCs w:val="24"/>
+        </w:rPr>
+        <w:t xml:space="preserve"> para o desenvolvimento da aplicação no front-end web.</w:t>
       </w:r>
     </w:p>
     <w:p>
@@ -8275,7 +7634,6 @@
         </w:rPr>
         <w:t xml:space="preserve">Para requisições HTTP ao servidor, deverá ser usada a biblioteca </w:t>
       </w:r>
-      <w:proofErr w:type="spellStart"/>
       <w:r>
         <w:rPr>
           <w:rFonts w:ascii="Arial" w:hAnsi="Arial" w:cs="Arial"/>
@@ -8286,7 +7644,6 @@
         </w:rPr>
         <w:t>axios</w:t>
       </w:r>
-      <w:proofErr w:type="spellEnd"/>
       <w:r>
         <w:rPr>
           <w:rFonts w:ascii="Arial" w:hAnsi="Arial" w:cs="Arial"/>
@@ -8340,27 +7697,8 @@
           <w:sz w:val="24"/>
           <w:szCs w:val="24"/>
         </w:rPr>
-        <w:t xml:space="preserve">Será usado o framework </w:t>
-      </w:r>
-      <w:proofErr w:type="spellStart"/>
-      <w:r>
-        <w:rPr>
-          <w:rFonts w:ascii="Arial" w:hAnsi="Arial" w:cs="Arial"/>
-          <w:sz w:val="24"/>
-          <w:szCs w:val="24"/>
-        </w:rPr>
-        <w:t>React</w:t>
-      </w:r>
-      <w:proofErr w:type="spellEnd"/>
-      <w:r>
-        <w:rPr>
-          <w:rFonts w:ascii="Arial" w:hAnsi="Arial" w:cs="Arial"/>
-          <w:sz w:val="24"/>
-          <w:szCs w:val="24"/>
-        </w:rPr>
-        <w:t xml:space="preserve"> </w:t>
-      </w:r>
-      <w:proofErr w:type="spellStart"/>
+        <w:t xml:space="preserve">Será usado o framework React </w:t>
+      </w:r>
       <w:r>
         <w:rPr>
           <w:rFonts w:ascii="Arial" w:hAnsi="Arial" w:cs="Arial"/>
@@ -8375,34 +7713,7 @@
           <w:sz w:val="24"/>
           <w:szCs w:val="24"/>
         </w:rPr>
-        <w:t>ative</w:t>
-      </w:r>
-      <w:proofErr w:type="spellEnd"/>
-      <w:r>
-        <w:rPr>
-          <w:rFonts w:ascii="Arial" w:hAnsi="Arial" w:cs="Arial"/>
-          <w:sz w:val="24"/>
-          <w:szCs w:val="24"/>
-        </w:rPr>
-        <w:t xml:space="preserve"> para o desenvolvimento da aplicação no front-</w:t>
-      </w:r>
-      <w:proofErr w:type="spellStart"/>
-      <w:r>
-        <w:rPr>
-          <w:rFonts w:ascii="Arial" w:hAnsi="Arial" w:cs="Arial"/>
-          <w:sz w:val="24"/>
-          <w:szCs w:val="24"/>
-        </w:rPr>
-        <w:t>end</w:t>
-      </w:r>
-      <w:proofErr w:type="spellEnd"/>
-      <w:r>
-        <w:rPr>
-          <w:rFonts w:ascii="Arial" w:hAnsi="Arial" w:cs="Arial"/>
-          <w:sz w:val="24"/>
-          <w:szCs w:val="24"/>
-        </w:rPr>
-        <w:t xml:space="preserve"> mobile.</w:t>
+        <w:t>ative para o desenvolvimento da aplicação no front-end mobile.</w:t>
       </w:r>
     </w:p>
     <w:p>
@@ -8512,7 +7823,6 @@
         <w:lastRenderedPageBreak/>
         <w:t xml:space="preserve">Verificar as tarefas para o desenvolvimento do projeto no </w:t>
       </w:r>
-      <w:proofErr w:type="spellStart"/>
       <w:r>
         <w:rPr>
           <w:rFonts w:ascii="Arial" w:hAnsi="Arial" w:cs="Arial"/>
@@ -8523,7 +7833,6 @@
         </w:rPr>
         <w:t>Trello</w:t>
       </w:r>
-      <w:proofErr w:type="spellEnd"/>
       <w:r>
         <w:rPr>
           <w:rFonts w:ascii="Arial" w:hAnsi="Arial" w:cs="Arial"/>
@@ -8651,25 +7960,7 @@
           <w:sz w:val="24"/>
           <w:szCs w:val="24"/>
         </w:rPr>
-        <w:t xml:space="preserve"> do editor Visual Studio </w:t>
-      </w:r>
-      <w:proofErr w:type="spellStart"/>
-      <w:r>
-        <w:rPr>
-          <w:rFonts w:ascii="Arial" w:hAnsi="Arial" w:cs="Arial"/>
-          <w:sz w:val="24"/>
-          <w:szCs w:val="24"/>
-        </w:rPr>
-        <w:t>Code</w:t>
-      </w:r>
-      <w:proofErr w:type="spellEnd"/>
-      <w:r>
-        <w:rPr>
-          <w:rFonts w:ascii="Arial" w:hAnsi="Arial" w:cs="Arial"/>
-          <w:sz w:val="24"/>
-          <w:szCs w:val="24"/>
-        </w:rPr>
-        <w:t>.</w:t>
+        <w:t xml:space="preserve"> do editor Visual Studio Code.</w:t>
       </w:r>
     </w:p>
     <w:p>
@@ -8727,7 +8018,6 @@
         </w:rPr>
         <w:t xml:space="preserve"> ser desenvolvido na linguagem de programação </w:t>
       </w:r>
-      <w:proofErr w:type="spellStart"/>
       <w:r>
         <w:rPr>
           <w:rFonts w:ascii="Arial" w:hAnsi="Arial" w:cs="Arial"/>
@@ -8738,7 +8028,6 @@
         </w:rPr>
         <w:t>JavaScript</w:t>
       </w:r>
-      <w:proofErr w:type="spellEnd"/>
       <w:r>
         <w:rPr>
           <w:rFonts w:ascii="Arial" w:hAnsi="Arial" w:cs="Arial"/>
@@ -10397,43 +9686,7 @@
           <w:sz w:val="24"/>
           <w:szCs w:val="24"/>
         </w:rPr>
-        <w:t xml:space="preserve">do banco de dados e o </w:t>
-      </w:r>
-      <w:proofErr w:type="spellStart"/>
-      <w:r>
-        <w:rPr>
-          <w:rFonts w:ascii="Arial" w:hAnsi="Arial" w:cs="Arial"/>
-          <w:sz w:val="24"/>
-          <w:szCs w:val="24"/>
-        </w:rPr>
-        <w:t>back-end</w:t>
-      </w:r>
-      <w:proofErr w:type="spellEnd"/>
-      <w:r>
-        <w:rPr>
-          <w:rFonts w:ascii="Arial" w:hAnsi="Arial" w:cs="Arial"/>
-          <w:sz w:val="24"/>
-          <w:szCs w:val="24"/>
-        </w:rPr>
-        <w:t>, início do front-</w:t>
-      </w:r>
-      <w:proofErr w:type="spellStart"/>
-      <w:r>
-        <w:rPr>
-          <w:rFonts w:ascii="Arial" w:hAnsi="Arial" w:cs="Arial"/>
-          <w:sz w:val="24"/>
-          <w:szCs w:val="24"/>
-        </w:rPr>
-        <w:t>end</w:t>
-      </w:r>
-      <w:proofErr w:type="spellEnd"/>
-      <w:r>
-        <w:rPr>
-          <w:rFonts w:ascii="Arial" w:hAnsi="Arial" w:cs="Arial"/>
-          <w:sz w:val="24"/>
-          <w:szCs w:val="24"/>
-        </w:rPr>
-        <w:t xml:space="preserve"> web, com </w:t>
+        <w:t xml:space="preserve">do banco de dados e o back-end, início do front-end web, com </w:t>
       </w:r>
       <w:r>
         <w:rPr>
@@ -10465,25 +9718,7 @@
           <w:sz w:val="24"/>
           <w:szCs w:val="24"/>
         </w:rPr>
-        <w:t xml:space="preserve"> do front-</w:t>
-      </w:r>
-      <w:proofErr w:type="spellStart"/>
-      <w:r>
-        <w:rPr>
-          <w:rFonts w:ascii="Arial" w:hAnsi="Arial" w:cs="Arial"/>
-          <w:sz w:val="24"/>
-          <w:szCs w:val="24"/>
-        </w:rPr>
-        <w:t>end</w:t>
-      </w:r>
-      <w:proofErr w:type="spellEnd"/>
-      <w:r>
-        <w:rPr>
-          <w:rFonts w:ascii="Arial" w:hAnsi="Arial" w:cs="Arial"/>
-          <w:sz w:val="24"/>
-          <w:szCs w:val="24"/>
-        </w:rPr>
-        <w:t xml:space="preserve"> mobile com as telas de login e cadastro do usuário, além do desenvolvimento da documentação.</w:t>
+        <w:t xml:space="preserve"> do front-end mobile com as telas de login e cadastro do usuário, além do desenvolvimento da documentação.</w:t>
       </w:r>
     </w:p>
     <w:p>
@@ -10503,7 +9738,6 @@
         </w:rPr>
       </w:pPr>
       <w:bookmarkStart w:id="14" w:name="_Toc14160054"/>
-      <w:proofErr w:type="spellStart"/>
       <w:r>
         <w:rPr>
           <w:rFonts w:ascii="Arial" w:hAnsi="Arial" w:cs="Arial"/>
@@ -10511,17 +9745,7 @@
           <w:sz w:val="24"/>
           <w:szCs w:val="24"/>
         </w:rPr>
-        <w:t>Product</w:t>
-      </w:r>
-      <w:proofErr w:type="spellEnd"/>
-      <w:r>
-        <w:rPr>
-          <w:rFonts w:ascii="Arial" w:hAnsi="Arial" w:cs="Arial"/>
-          <w:color w:val="auto"/>
-          <w:sz w:val="24"/>
-          <w:szCs w:val="24"/>
-        </w:rPr>
-        <w:t xml:space="preserve"> Backlog</w:t>
+        <w:t>Product Backlog</w:t>
       </w:r>
       <w:bookmarkEnd w:id="14"/>
     </w:p>
@@ -10549,25 +9773,7 @@
           <w:sz w:val="24"/>
           <w:szCs w:val="24"/>
         </w:rPr>
-        <w:t xml:space="preserve">modificações no </w:t>
-      </w:r>
-      <w:proofErr w:type="spellStart"/>
-      <w:r>
-        <w:rPr>
-          <w:rFonts w:ascii="Arial" w:hAnsi="Arial" w:cs="Arial"/>
-          <w:sz w:val="24"/>
-          <w:szCs w:val="24"/>
-        </w:rPr>
-        <w:t>Product</w:t>
-      </w:r>
-      <w:proofErr w:type="spellEnd"/>
-      <w:r>
-        <w:rPr>
-          <w:rFonts w:ascii="Arial" w:hAnsi="Arial" w:cs="Arial"/>
-          <w:sz w:val="24"/>
-          <w:szCs w:val="24"/>
-        </w:rPr>
-        <w:t xml:space="preserve"> Backlog.</w:t>
+        <w:t>modificações no Product Backlog.</w:t>
       </w:r>
     </w:p>
     <w:p>
@@ -10695,7 +9901,6 @@
         </w:rPr>
       </w:pPr>
       <w:bookmarkStart w:id="16" w:name="_Toc14160056"/>
-      <w:proofErr w:type="spellStart"/>
       <w:r>
         <w:rPr>
           <w:rFonts w:ascii="Arial" w:hAnsi="Arial" w:cs="Arial"/>
@@ -10703,17 +9908,7 @@
           <w:sz w:val="24"/>
           <w:szCs w:val="24"/>
         </w:rPr>
-        <w:t>Burn</w:t>
-      </w:r>
-      <w:proofErr w:type="spellEnd"/>
-      <w:r>
-        <w:rPr>
-          <w:rFonts w:ascii="Arial" w:hAnsi="Arial" w:cs="Arial"/>
-          <w:color w:val="auto"/>
-          <w:sz w:val="24"/>
-          <w:szCs w:val="24"/>
-        </w:rPr>
-        <w:t xml:space="preserve"> Down Chart</w:t>
+        <w:t>Burn Down Chart</w:t>
       </w:r>
       <w:bookmarkEnd w:id="16"/>
     </w:p>
@@ -10796,15 +9991,7 @@
         </w:r>
       </w:fldSimple>
       <w:r>
-        <w:t xml:space="preserve"> - </w:t>
-      </w:r>
-      <w:proofErr w:type="spellStart"/>
-      <w:r>
-        <w:t>Burn</w:t>
-      </w:r>
-      <w:proofErr w:type="spellEnd"/>
-      <w:r>
-        <w:t xml:space="preserve"> </w:t>
+        <w:t xml:space="preserve"> - Burn </w:t>
       </w:r>
       <w:r>
         <w:t>D</w:t>
@@ -10878,7 +10065,7 @@
           <v:shape id="_x0000_i1025" type="#_x0000_t75" style="width:309.75pt;height:515.25pt" o:ole="">
             <v:imagedata r:id="rId20" o:title=""/>
           </v:shape>
-          <o:OLEObject Type="Embed" ProgID="Visio.Drawing.15" ShapeID="_x0000_i1025" DrawAspect="Content" ObjectID="_1651917070" r:id="rId21"/>
+          <o:OLEObject Type="Embed" ProgID="Visio.Drawing.15" ShapeID="_x0000_i1025" DrawAspect="Content" ObjectID="_1652105159" r:id="rId21"/>
         </w:object>
       </w:r>
     </w:p>
@@ -10913,7 +10100,7 @@
           <v:shape id="_x0000_i1026" type="#_x0000_t75" style="width:327pt;height:443.25pt" o:ole="">
             <v:imagedata r:id="rId22" o:title=""/>
           </v:shape>
-          <o:OLEObject Type="Embed" ProgID="Visio.Drawing.15" ShapeID="_x0000_i1026" DrawAspect="Content" ObjectID="_1651917071" r:id="rId23"/>
+          <o:OLEObject Type="Embed" ProgID="Visio.Drawing.15" ShapeID="_x0000_i1026" DrawAspect="Content" ObjectID="_1652105160" r:id="rId23"/>
         </w:object>
       </w:r>
     </w:p>
@@ -10947,7 +10134,7 @@
           <v:shape id="_x0000_i1027" type="#_x0000_t75" style="width:387pt;height:504.75pt" o:ole="">
             <v:imagedata r:id="rId24" o:title=""/>
           </v:shape>
-          <o:OLEObject Type="Embed" ProgID="Visio.Drawing.15" ShapeID="_x0000_i1027" DrawAspect="Content" ObjectID="_1651917072" r:id="rId25"/>
+          <o:OLEObject Type="Embed" ProgID="Visio.Drawing.15" ShapeID="_x0000_i1027" DrawAspect="Content" ObjectID="_1652105161" r:id="rId25"/>
         </w:object>
       </w:r>
     </w:p>
@@ -11336,7 +10523,6 @@
         </w:rPr>
       </w:pPr>
       <w:bookmarkStart w:id="20" w:name="_Toc14160060"/>
-      <w:proofErr w:type="spellStart"/>
       <w:r>
         <w:rPr>
           <w:rFonts w:ascii="Arial" w:hAnsi="Arial" w:cs="Arial"/>
@@ -11344,17 +10530,7 @@
           <w:sz w:val="24"/>
           <w:szCs w:val="24"/>
         </w:rPr>
-        <w:t>Kanban</w:t>
-      </w:r>
-      <w:proofErr w:type="spellEnd"/>
-      <w:r>
-        <w:rPr>
-          <w:rFonts w:ascii="Arial" w:hAnsi="Arial" w:cs="Arial"/>
-          <w:color w:val="auto"/>
-          <w:sz w:val="24"/>
-          <w:szCs w:val="24"/>
-        </w:rPr>
-        <w:t xml:space="preserve"> e </w:t>
+        <w:t xml:space="preserve">Kanban e </w:t>
       </w:r>
       <w:r>
         <w:rPr>
@@ -11401,25 +10577,7 @@
           <w:sz w:val="24"/>
           <w:szCs w:val="24"/>
         </w:rPr>
-        <w:t xml:space="preserve">imagens do quadro de </w:t>
-      </w:r>
-      <w:proofErr w:type="spellStart"/>
-      <w:r>
-        <w:rPr>
-          <w:rFonts w:ascii="Arial" w:hAnsi="Arial" w:cs="Arial"/>
-          <w:sz w:val="24"/>
-          <w:szCs w:val="24"/>
-        </w:rPr>
-        <w:t>Kanban</w:t>
-      </w:r>
-      <w:proofErr w:type="spellEnd"/>
-      <w:r>
-        <w:rPr>
-          <w:rFonts w:ascii="Arial" w:hAnsi="Arial" w:cs="Arial"/>
-          <w:sz w:val="24"/>
-          <w:szCs w:val="24"/>
-        </w:rPr>
-        <w:t xml:space="preserve"> e </w:t>
+        <w:t xml:space="preserve">imagens do quadro de Kanban e </w:t>
       </w:r>
       <w:r>
         <w:rPr>
@@ -11508,13 +10666,8 @@
       <w:r>
         <w:t xml:space="preserve"> - </w:t>
       </w:r>
-      <w:proofErr w:type="spellStart"/>
-      <w:r>
-        <w:t>Kanban</w:t>
-      </w:r>
-      <w:proofErr w:type="spellEnd"/>
-      <w:r>
-        <w:t>: Primeiro dia do primeiro Sprint</w:t>
+      <w:r>
+        <w:t>Kanban: Primeiro dia do primeiro Sprint</w:t>
       </w:r>
     </w:p>
     <w:p/>
@@ -11585,13 +10738,8 @@
       <w:r>
         <w:t xml:space="preserve"> - </w:t>
       </w:r>
-      <w:proofErr w:type="spellStart"/>
-      <w:r>
-        <w:t>Kanban</w:t>
-      </w:r>
-      <w:proofErr w:type="spellEnd"/>
-      <w:r>
-        <w:t>: Primeira semana do Primeiro Sprint</w:t>
+      <w:r>
+        <w:t>Kanban: Primeira semana do Primeiro Sprint</w:t>
       </w:r>
     </w:p>
     <w:p>
@@ -11889,7 +11037,6 @@
           <w:szCs w:val="24"/>
         </w:rPr>
       </w:pPr>
-      <w:proofErr w:type="spellStart"/>
       <w:r>
         <w:rPr>
           <w:rFonts w:ascii="Arial" w:hAnsi="Arial" w:cs="Arial"/>
@@ -11897,17 +11044,7 @@
           <w:sz w:val="24"/>
           <w:szCs w:val="24"/>
         </w:rPr>
-        <w:t>Product</w:t>
-      </w:r>
-      <w:proofErr w:type="spellEnd"/>
-      <w:r>
-        <w:rPr>
-          <w:rFonts w:ascii="Arial" w:hAnsi="Arial" w:cs="Arial"/>
-          <w:b/>
-          <w:sz w:val="24"/>
-          <w:szCs w:val="24"/>
-        </w:rPr>
-        <w:t xml:space="preserve"> Backlog</w:t>
+        <w:t>Product Backlog</w:t>
       </w:r>
     </w:p>
     <w:p>
@@ -11935,27 +11072,7 @@
           <w:sz w:val="24"/>
           <w:szCs w:val="24"/>
         </w:rPr>
-        <w:t xml:space="preserve">modificações no </w:t>
-      </w:r>
-      <w:proofErr w:type="spellStart"/>
-      <w:r>
-        <w:rPr>
-          <w:rFonts w:ascii="Arial" w:hAnsi="Arial" w:cs="Arial"/>
-          <w:bCs/>
-          <w:sz w:val="24"/>
-          <w:szCs w:val="24"/>
-        </w:rPr>
-        <w:t>Product</w:t>
-      </w:r>
-      <w:proofErr w:type="spellEnd"/>
-      <w:r>
-        <w:rPr>
-          <w:rFonts w:ascii="Arial" w:hAnsi="Arial" w:cs="Arial"/>
-          <w:bCs/>
-          <w:sz w:val="24"/>
-          <w:szCs w:val="24"/>
-        </w:rPr>
-        <w:t xml:space="preserve"> Backlog.</w:t>
+        <w:t>modificações no Product Backlog.</w:t>
       </w:r>
     </w:p>
     <w:p>
@@ -12087,7 +11204,6 @@
           <w:szCs w:val="24"/>
         </w:rPr>
       </w:pPr>
-      <w:proofErr w:type="spellStart"/>
       <w:r>
         <w:rPr>
           <w:rFonts w:ascii="Arial" w:hAnsi="Arial" w:cs="Arial"/>
@@ -12095,17 +11211,7 @@
           <w:sz w:val="24"/>
           <w:szCs w:val="24"/>
         </w:rPr>
-        <w:t>Burn</w:t>
-      </w:r>
-      <w:proofErr w:type="spellEnd"/>
-      <w:r>
-        <w:rPr>
-          <w:rFonts w:ascii="Arial" w:hAnsi="Arial" w:cs="Arial"/>
-          <w:b/>
-          <w:sz w:val="24"/>
-          <w:szCs w:val="24"/>
-        </w:rPr>
-        <w:t xml:space="preserve"> Down Chart</w:t>
+        <w:t>Burn Down Chart</w:t>
       </w:r>
     </w:p>
     <w:p>
@@ -12194,13 +11300,8 @@
       <w:r>
         <w:t xml:space="preserve"> - </w:t>
       </w:r>
-      <w:proofErr w:type="spellStart"/>
-      <w:r>
-        <w:t>Burn</w:t>
-      </w:r>
-      <w:proofErr w:type="spellEnd"/>
-      <w:r>
-        <w:t xml:space="preserve"> Down Chart – Segundo Sprint</w:t>
+      <w:r>
+        <w:t>Burn Down Chart – Segundo Sprint</w:t>
       </w:r>
     </w:p>
     <w:p/>
@@ -12285,7 +11386,7 @@
           <v:shape id="_x0000_i1028" type="#_x0000_t75" style="width:324.75pt;height:533.25pt" o:ole="">
             <v:imagedata r:id="rId36" o:title=""/>
           </v:shape>
-          <o:OLEObject Type="Embed" ProgID="Visio.Drawing.15" ShapeID="_x0000_i1028" DrawAspect="Content" ObjectID="_1651917073" r:id="rId37"/>
+          <o:OLEObject Type="Embed" ProgID="Visio.Drawing.15" ShapeID="_x0000_i1028" DrawAspect="Content" ObjectID="_1652105162" r:id="rId37"/>
         </w:object>
       </w:r>
     </w:p>
@@ -12330,7 +11431,7 @@
           <v:shape id="_x0000_i1029" type="#_x0000_t75" style="width:371.25pt;height:502.5pt" o:ole="">
             <v:imagedata r:id="rId38" o:title=""/>
           </v:shape>
-          <o:OLEObject Type="Embed" ProgID="Visio.Drawing.15" ShapeID="_x0000_i1029" DrawAspect="Content" ObjectID="_1651917074" r:id="rId39"/>
+          <o:OLEObject Type="Embed" ProgID="Visio.Drawing.15" ShapeID="_x0000_i1029" DrawAspect="Content" ObjectID="_1652105163" r:id="rId39"/>
         </w:object>
       </w:r>
     </w:p>
@@ -12363,7 +11464,7 @@
           <v:shape id="_x0000_i1030" type="#_x0000_t75" style="width:378pt;height:492pt" o:ole="">
             <v:imagedata r:id="rId40" o:title=""/>
           </v:shape>
-          <o:OLEObject Type="Embed" ProgID="Visio.Drawing.15" ShapeID="_x0000_i1030" DrawAspect="Content" ObjectID="_1651917075" r:id="rId41"/>
+          <o:OLEObject Type="Embed" ProgID="Visio.Drawing.15" ShapeID="_x0000_i1030" DrawAspect="Content" ObjectID="_1652105164" r:id="rId41"/>
         </w:object>
       </w:r>
     </w:p>
@@ -12820,7 +11921,6 @@
           <w:szCs w:val="24"/>
         </w:rPr>
       </w:pPr>
-      <w:proofErr w:type="spellStart"/>
       <w:r>
         <w:rPr>
           <w:rFonts w:ascii="Arial" w:hAnsi="Arial" w:cs="Arial"/>
@@ -12829,18 +11929,7 @@
           <w:sz w:val="24"/>
           <w:szCs w:val="24"/>
         </w:rPr>
-        <w:t>Kanban</w:t>
-      </w:r>
-      <w:proofErr w:type="spellEnd"/>
-      <w:r>
-        <w:rPr>
-          <w:rFonts w:ascii="Arial" w:hAnsi="Arial" w:cs="Arial"/>
-          <w:b/>
-          <w:bCs/>
-          <w:sz w:val="24"/>
-          <w:szCs w:val="24"/>
-        </w:rPr>
-        <w:t xml:space="preserve"> e Retrospectiva</w:t>
+        <w:t>Kanban e Retrospectiva</w:t>
       </w:r>
     </w:p>
     <w:p>
@@ -12908,15 +11997,7 @@
         </w:r>
       </w:fldSimple>
       <w:r>
-        <w:t xml:space="preserve"> – </w:t>
-      </w:r>
-      <w:proofErr w:type="spellStart"/>
-      <w:r>
-        <w:t>Kanban</w:t>
-      </w:r>
-      <w:proofErr w:type="spellEnd"/>
-      <w:r>
-        <w:t>: Primeiro dia do segundo Sprint</w:t>
+        <w:t xml:space="preserve"> – Kanban: Primeiro dia do segundo Sprint</w:t>
       </w:r>
     </w:p>
     <w:p>
@@ -12984,15 +12065,7 @@
         </w:r>
       </w:fldSimple>
       <w:r>
-        <w:t xml:space="preserve"> - </w:t>
-      </w:r>
-      <w:proofErr w:type="spellStart"/>
-      <w:r>
-        <w:t>Kanban</w:t>
-      </w:r>
-      <w:proofErr w:type="spellEnd"/>
-      <w:r>
-        <w:t>: Primeira semana do segundo Sprint</w:t>
+        <w:t xml:space="preserve"> - Kanban: Primeira semana do segundo Sprint</w:t>
       </w:r>
     </w:p>
     <w:p>
@@ -13061,15 +12134,7 @@
         </w:r>
       </w:fldSimple>
       <w:r>
-        <w:t xml:space="preserve"> - </w:t>
-      </w:r>
-      <w:proofErr w:type="spellStart"/>
-      <w:r>
-        <w:t>Kanban</w:t>
-      </w:r>
-      <w:proofErr w:type="spellEnd"/>
-      <w:r>
-        <w:t>: Segunda semana do segundo Sprint</w:t>
+        <w:t xml:space="preserve"> - Kanban: Segunda semana do segundo Sprint</w:t>
       </w:r>
     </w:p>
     <w:p>
@@ -13137,15 +12202,7 @@
         </w:r>
       </w:fldSimple>
       <w:r>
-        <w:t xml:space="preserve"> - </w:t>
-      </w:r>
-      <w:proofErr w:type="spellStart"/>
-      <w:r>
-        <w:t>Kanban</w:t>
-      </w:r>
-      <w:proofErr w:type="spellEnd"/>
-      <w:r>
-        <w:t>: Terceira semana do segundo Sprint</w:t>
+        <w:t xml:space="preserve"> - Kanban: Terceira semana do segundo Sprint</w:t>
       </w:r>
     </w:p>
     <w:p/>
@@ -13271,17 +12328,8 @@
     </w:p>
     <w:p>
       <w:pPr>
-        <w:rPr>
-          <w:rFonts w:ascii="Arial" w:hAnsi="Arial" w:cs="Arial"/>
-          <w:b/>
-          <w:bCs/>
-          <w:sz w:val="24"/>
-          <w:szCs w:val="24"/>
-        </w:rPr>
-      </w:pPr>
-    </w:p>
-    <w:p>
-      <w:pPr>
+        <w:pStyle w:val="PargrafodaLista"/>
+        <w:ind w:left="426"/>
         <w:rPr>
           <w:rFonts w:ascii="Arial" w:hAnsi="Arial" w:cs="Arial"/>
           <w:b/>
@@ -13306,7 +12354,6 @@
           <w:szCs w:val="24"/>
         </w:rPr>
       </w:pPr>
-      <w:proofErr w:type="spellStart"/>
       <w:r>
         <w:rPr>
           <w:rFonts w:ascii="Arial" w:hAnsi="Arial" w:cs="Arial"/>
@@ -13315,30 +12362,27 @@
           <w:sz w:val="24"/>
           <w:szCs w:val="24"/>
         </w:rPr>
-        <w:t>Product</w:t>
-      </w:r>
-      <w:proofErr w:type="spellEnd"/>
-      <w:r>
-        <w:rPr>
-          <w:rFonts w:ascii="Arial" w:hAnsi="Arial" w:cs="Arial"/>
-          <w:b/>
-          <w:bCs/>
-          <w:sz w:val="24"/>
-          <w:szCs w:val="24"/>
-        </w:rPr>
-        <w:t xml:space="preserve"> Backlog</w:t>
-      </w:r>
-    </w:p>
-    <w:p>
-      <w:pPr>
-        <w:rPr>
-          <w:rFonts w:ascii="Arial" w:hAnsi="Arial" w:cs="Arial"/>
-          <w:b/>
-          <w:bCs/>
-          <w:sz w:val="24"/>
-          <w:szCs w:val="24"/>
-        </w:rPr>
-      </w:pPr>
+        <w:t>Product Backlog</w:t>
+      </w:r>
+    </w:p>
+    <w:p>
+      <w:pPr>
+        <w:spacing w:line="360" w:lineRule="auto"/>
+        <w:jc w:val="both"/>
+        <w:rPr>
+          <w:rFonts w:ascii="Arial" w:hAnsi="Arial" w:cs="Arial"/>
+          <w:sz w:val="24"/>
+          <w:szCs w:val="24"/>
+        </w:rPr>
+      </w:pPr>
+      <w:r>
+        <w:rPr>
+          <w:rFonts w:ascii="Arial" w:hAnsi="Arial" w:cs="Arial"/>
+          <w:sz w:val="24"/>
+          <w:szCs w:val="24"/>
+        </w:rPr>
+        <w:t>Não houve modificações no Product Backlog.</w:t>
+      </w:r>
     </w:p>
     <w:p>
       <w:pPr>
@@ -13390,6 +12434,86 @@
     </w:p>
     <w:p>
       <w:pPr>
+        <w:pStyle w:val="PargrafodaLista"/>
+        <w:numPr>
+          <w:ilvl w:val="0"/>
+          <w:numId w:val="12"/>
+        </w:numPr>
+        <w:spacing w:line="360" w:lineRule="auto"/>
+        <w:jc w:val="both"/>
+        <w:rPr>
+          <w:rFonts w:ascii="Arial" w:hAnsi="Arial" w:cs="Arial"/>
+          <w:sz w:val="24"/>
+          <w:szCs w:val="24"/>
+        </w:rPr>
+      </w:pPr>
+      <w:r>
+        <w:rPr>
+          <w:rFonts w:ascii="Arial" w:hAnsi="Arial" w:cs="Arial"/>
+          <w:sz w:val="24"/>
+          <w:szCs w:val="24"/>
+        </w:rPr>
+        <w:t xml:space="preserve">Realizar </w:t>
+      </w:r>
+      <w:r>
+        <w:rPr>
+          <w:rFonts w:ascii="Arial" w:hAnsi="Arial" w:cs="Arial"/>
+          <w:sz w:val="24"/>
+          <w:szCs w:val="24"/>
+        </w:rPr>
+        <w:t>a visualização</w:t>
+      </w:r>
+      <w:r>
+        <w:rPr>
+          <w:rFonts w:ascii="Arial" w:hAnsi="Arial" w:cs="Arial"/>
+          <w:sz w:val="24"/>
+          <w:szCs w:val="24"/>
+        </w:rPr>
+        <w:t xml:space="preserve"> </w:t>
+      </w:r>
+      <w:r>
+        <w:rPr>
+          <w:rFonts w:ascii="Arial" w:hAnsi="Arial" w:cs="Arial"/>
+          <w:sz w:val="24"/>
+          <w:szCs w:val="24"/>
+        </w:rPr>
+        <w:t xml:space="preserve">dos </w:t>
+      </w:r>
+      <w:r>
+        <w:rPr>
+          <w:rFonts w:ascii="Arial" w:hAnsi="Arial" w:cs="Arial"/>
+          <w:sz w:val="24"/>
+          <w:szCs w:val="24"/>
+        </w:rPr>
+        <w:t>hospitais cadastrados</w:t>
+      </w:r>
+      <w:r>
+        <w:rPr>
+          <w:rFonts w:ascii="Arial" w:hAnsi="Arial" w:cs="Arial"/>
+          <w:sz w:val="24"/>
+          <w:szCs w:val="24"/>
+        </w:rPr>
+        <w:t xml:space="preserve"> </w:t>
+      </w:r>
+      <w:r>
+        <w:rPr>
+          <w:rFonts w:ascii="Arial" w:hAnsi="Arial" w:cs="Arial"/>
+          <w:sz w:val="24"/>
+          <w:szCs w:val="24"/>
+        </w:rPr>
+        <w:t>no mapa</w:t>
+      </w:r>
+      <w:r>
+        <w:rPr>
+          <w:rFonts w:ascii="Arial" w:hAnsi="Arial" w:cs="Arial"/>
+          <w:sz w:val="24"/>
+          <w:szCs w:val="24"/>
+        </w:rPr>
+        <w:t>.</w:t>
+      </w:r>
+    </w:p>
+    <w:p>
+      <w:pPr>
         <w:rPr>
           <w:rFonts w:ascii="Arial" w:hAnsi="Arial" w:cs="Arial"/>
           <w:b/>
@@ -13414,7 +12538,6 @@
           <w:szCs w:val="24"/>
         </w:rPr>
       </w:pPr>
-      <w:proofErr w:type="spellStart"/>
       <w:r>
         <w:rPr>
           <w:rFonts w:ascii="Arial" w:hAnsi="Arial" w:cs="Arial"/>
@@ -13423,18 +12546,7 @@
           <w:sz w:val="24"/>
           <w:szCs w:val="24"/>
         </w:rPr>
-        <w:t>Burn</w:t>
-      </w:r>
-      <w:proofErr w:type="spellEnd"/>
-      <w:r>
-        <w:rPr>
-          <w:rFonts w:ascii="Arial" w:hAnsi="Arial" w:cs="Arial"/>
-          <w:b/>
-          <w:bCs/>
-          <w:sz w:val="24"/>
-          <w:szCs w:val="24"/>
-        </w:rPr>
-        <w:t xml:space="preserve"> Down Chart</w:t>
+        <w:t>Burn Down Chart</w:t>
       </w:r>
     </w:p>
     <w:p>
@@ -13592,6 +12704,64 @@
           <w:szCs w:val="24"/>
         </w:rPr>
       </w:pPr>
+      <w:r>
+        <w:rPr>
+          <w:rFonts w:ascii="Arial" w:hAnsi="Arial" w:cs="Arial"/>
+          <w:b/>
+          <w:bCs/>
+          <w:noProof/>
+          <w:sz w:val="24"/>
+          <w:szCs w:val="24"/>
+        </w:rPr>
+        <w:drawing>
+          <wp:inline distT="0" distB="0" distL="0" distR="0" wp14:anchorId="09B1B8F5" wp14:editId="6FE95E47">
+            <wp:extent cx="5579745" cy="1741805"/>
+            <wp:effectExtent l="0" t="0" r="1905" b="0"/>
+            <wp:docPr id="23" name="Imagem 23"/>
+            <wp:cNvGraphicFramePr>
+              <a:graphicFrameLocks xmlns:a="http://schemas.openxmlformats.org/drawingml/2006/main" noChangeAspect="1"/>
+            </wp:cNvGraphicFramePr>
+            <a:graphic xmlns:a="http://schemas.openxmlformats.org/drawingml/2006/main">
+              <a:graphicData uri="http://schemas.openxmlformats.org/drawingml/2006/picture">
+                <pic:pic xmlns:pic="http://schemas.openxmlformats.org/drawingml/2006/picture">
+                  <pic:nvPicPr>
+                    <pic:cNvPr id="0" name="Picture 9"/>
+                    <pic:cNvPicPr>
+                      <a:picLocks noChangeAspect="1" noChangeArrowheads="1"/>
+                    </pic:cNvPicPr>
+                  </pic:nvPicPr>
+                  <pic:blipFill>
+                    <a:blip r:embed="rId49">
+                      <a:extLst>
+                        <a:ext uri="{28A0092B-C50C-407E-A947-70E740481C1C}">
+                          <a14:useLocalDpi xmlns:a14="http://schemas.microsoft.com/office/drawing/2010/main" val="0"/>
+                        </a:ext>
+                      </a:extLst>
+                    </a:blip>
+                    <a:srcRect/>
+                    <a:stretch>
+                      <a:fillRect/>
+                    </a:stretch>
+                  </pic:blipFill>
+                  <pic:spPr bwMode="auto">
+                    <a:xfrm>
+                      <a:off x="0" y="0"/>
+                      <a:ext cx="5579745" cy="1741805"/>
+                    </a:xfrm>
+                    <a:prstGeom prst="rect">
+                      <a:avLst/>
+                    </a:prstGeom>
+                    <a:noFill/>
+                    <a:ln>
+                      <a:noFill/>
+                    </a:ln>
+                  </pic:spPr>
+                </pic:pic>
+              </a:graphicData>
+            </a:graphic>
+          </wp:inline>
+        </w:drawing>
+      </w:r>
     </w:p>
     <w:p>
       <w:pPr>
@@ -13619,7 +12789,6 @@
           <w:szCs w:val="24"/>
         </w:rPr>
       </w:pPr>
-      <w:proofErr w:type="spellStart"/>
       <w:r>
         <w:rPr>
           <w:rFonts w:ascii="Arial" w:hAnsi="Arial" w:cs="Arial"/>
@@ -13628,30 +12797,33 @@
           <w:sz w:val="24"/>
           <w:szCs w:val="24"/>
         </w:rPr>
-        <w:t>Kanban</w:t>
-      </w:r>
-      <w:proofErr w:type="spellEnd"/>
-      <w:r>
-        <w:rPr>
-          <w:rFonts w:ascii="Arial" w:hAnsi="Arial" w:cs="Arial"/>
-          <w:b/>
-          <w:bCs/>
-          <w:sz w:val="24"/>
-          <w:szCs w:val="24"/>
-        </w:rPr>
-        <w:t xml:space="preserve"> e Retrospectiva</w:t>
-      </w:r>
-    </w:p>
-    <w:p>
-      <w:pPr>
-        <w:rPr>
-          <w:rFonts w:ascii="Arial" w:hAnsi="Arial" w:cs="Arial"/>
-          <w:b/>
-          <w:bCs/>
-          <w:sz w:val="24"/>
-          <w:szCs w:val="24"/>
-        </w:rPr>
-      </w:pPr>
+        <w:t>Kanban e Retrospectiva</w:t>
+      </w:r>
+    </w:p>
+    <w:p>
+      <w:pPr>
+        <w:rPr>
+          <w:rFonts w:ascii="Arial" w:hAnsi="Arial" w:cs="Arial"/>
+          <w:sz w:val="24"/>
+          <w:szCs w:val="24"/>
+        </w:rPr>
+      </w:pPr>
+      <w:r>
+        <w:rPr>
+          <w:rFonts w:ascii="Arial" w:hAnsi="Arial" w:cs="Arial"/>
+          <w:sz w:val="24"/>
+          <w:szCs w:val="24"/>
+        </w:rPr>
+        <w:t>Em</w:t>
+      </w:r>
+      <w:r>
+        <w:rPr>
+          <w:rFonts w:ascii="Arial" w:hAnsi="Arial" w:cs="Arial"/>
+          <w:sz w:val="24"/>
+          <w:szCs w:val="24"/>
+        </w:rPr>
+        <w:t xml:space="preserve"> relação ao que tínhamos planejado houve êxito. Existiu uma grande baixa no desenvolvimento e ritmo por conta das mudanças de plano no nosso cotidiano atual (COVID-19) mas as tarefas definidas foram solucionadas. Em tese, consideramos que se não existisse esses determinados fatores poderíamos ter uma produtividade muito maior nesse terceiro sprint.</w:t>
+      </w:r>
     </w:p>
     <w:p>
       <w:pPr>
@@ -13892,7 +13064,7 @@
                     <pic:cNvPicPr/>
                   </pic:nvPicPr>
                   <pic:blipFill>
-                    <a:blip r:embed="rId49">
+                    <a:blip r:embed="rId50">
                       <a:extLst>
                         <a:ext uri="{28A0092B-C50C-407E-A947-70E740481C1C}">
                           <a14:useLocalDpi xmlns:a14="http://schemas.microsoft.com/office/drawing/2010/main" val="0"/>
@@ -14021,9 +13193,9 @@
       <w:r>
         <w:object w:dxaOrig="9660" w:dyaOrig="6796" w14:anchorId="60068DD0">
           <v:shape id="_x0000_i1031" type="#_x0000_t75" style="width:438.75pt;height:308.25pt" o:ole="">
-            <v:imagedata r:id="rId50" o:title=""/>
+            <v:imagedata r:id="rId51" o:title=""/>
           </v:shape>
-          <o:OLEObject Type="Embed" ProgID="Visio.Drawing.15" ShapeID="_x0000_i1031" DrawAspect="Content" ObjectID="_1651917076" r:id="rId51"/>
+          <o:OLEObject Type="Embed" ProgID="Visio.Drawing.15" ShapeID="_x0000_i1031" DrawAspect="Content" ObjectID="_1652105165" r:id="rId52"/>
         </w:object>
       </w:r>
     </w:p>
@@ -14117,23 +13289,13 @@
         </w:rPr>
         <w:t xml:space="preserve">Nessa etapa é elaborada uma organização básica dos dados do banco. Aqui são informadas as entidades, com seus respectivos campos, tipos e descrições. O banco foi desenvolvido no servidor de banco de dados </w:t>
       </w:r>
-      <w:proofErr w:type="spellStart"/>
-      <w:r>
-        <w:rPr>
-          <w:rFonts w:ascii="Arial" w:hAnsi="Arial" w:cs="Arial"/>
-          <w:sz w:val="24"/>
-          <w:szCs w:val="24"/>
-        </w:rPr>
-        <w:t>Robo</w:t>
-      </w:r>
-      <w:proofErr w:type="spellEnd"/>
-      <w:r>
-        <w:rPr>
-          <w:rFonts w:ascii="Arial" w:hAnsi="Arial" w:cs="Arial"/>
-          <w:sz w:val="24"/>
-          <w:szCs w:val="24"/>
-        </w:rPr>
-        <w:t xml:space="preserve"> 3T</w:t>
+      <w:r>
+        <w:rPr>
+          <w:rFonts w:ascii="Arial" w:hAnsi="Arial" w:cs="Arial"/>
+          <w:sz w:val="24"/>
+          <w:szCs w:val="24"/>
+        </w:rPr>
+        <w:t>Robo 3T</w:t>
       </w:r>
       <w:r>
         <w:rPr>
@@ -14190,7 +13352,7 @@
                     </pic:cNvPicPr>
                   </pic:nvPicPr>
                   <pic:blipFill>
-                    <a:blip r:embed="rId52">
+                    <a:blip r:embed="rId53">
                       <a:extLst>
                         <a:ext uri="{28A0092B-C50C-407E-A947-70E740481C1C}">
                           <a14:useLocalDpi xmlns:a14="http://schemas.microsoft.com/office/drawing/2010/main" val="0"/>
@@ -14295,7 +13457,7 @@
                     </pic:cNvPicPr>
                   </pic:nvPicPr>
                   <pic:blipFill>
-                    <a:blip r:embed="rId53">
+                    <a:blip r:embed="rId54">
                       <a:extLst>
                         <a:ext uri="{28A0092B-C50C-407E-A947-70E740481C1C}">
                           <a14:useLocalDpi xmlns:a14="http://schemas.microsoft.com/office/drawing/2010/main" val="0"/>
@@ -14388,7 +13550,7 @@
                     </pic:cNvPicPr>
                   </pic:nvPicPr>
                   <pic:blipFill>
-                    <a:blip r:embed="rId54">
+                    <a:blip r:embed="rId55">
                       <a:extLst>
                         <a:ext uri="{28A0092B-C50C-407E-A947-70E740481C1C}">
                           <a14:useLocalDpi xmlns:a14="http://schemas.microsoft.com/office/drawing/2010/main" val="0"/>
@@ -14793,45 +13955,9 @@
           <w:sz w:val="24"/>
           <w:szCs w:val="24"/>
         </w:rPr>
-        <w:t xml:space="preserve">NODEJS. API </w:t>
-      </w:r>
-      <w:proofErr w:type="spellStart"/>
-      <w:r>
-        <w:rPr>
-          <w:rFonts w:ascii="Arial" w:hAnsi="Arial" w:cs="Arial"/>
-          <w:sz w:val="24"/>
-          <w:szCs w:val="24"/>
-        </w:rPr>
-        <w:t>Reference</w:t>
-      </w:r>
-      <w:proofErr w:type="spellEnd"/>
-      <w:r>
-        <w:rPr>
-          <w:rFonts w:ascii="Arial" w:hAnsi="Arial" w:cs="Arial"/>
-          <w:sz w:val="24"/>
-          <w:szCs w:val="24"/>
-        </w:rPr>
-        <w:t xml:space="preserve"> </w:t>
-      </w:r>
-      <w:proofErr w:type="spellStart"/>
-      <w:r>
-        <w:rPr>
-          <w:rFonts w:ascii="Arial" w:hAnsi="Arial" w:cs="Arial"/>
-          <w:sz w:val="24"/>
-          <w:szCs w:val="24"/>
-        </w:rPr>
-        <w:t>Documentation</w:t>
-      </w:r>
-      <w:proofErr w:type="spellEnd"/>
-      <w:r>
-        <w:rPr>
-          <w:rFonts w:ascii="Arial" w:hAnsi="Arial" w:cs="Arial"/>
-          <w:sz w:val="24"/>
-          <w:szCs w:val="24"/>
-        </w:rPr>
-        <w:t>. Disponível em: &lt;</w:t>
-      </w:r>
-      <w:hyperlink r:id="rId55" w:history="1">
+        <w:t>NODEJS. API Reference Documentation. Disponível em: &lt;</w:t>
+      </w:r>
+      <w:hyperlink r:id="rId56" w:history="1">
         <w:r>
           <w:rPr>
             <w:rStyle w:val="Hyperlink"/>
@@ -14865,27 +13991,9 @@
           <w:sz w:val="24"/>
           <w:szCs w:val="24"/>
         </w:rPr>
-        <w:t xml:space="preserve">MONGODB. </w:t>
-      </w:r>
-      <w:proofErr w:type="spellStart"/>
-      <w:r>
-        <w:rPr>
-          <w:rFonts w:ascii="Arial" w:hAnsi="Arial" w:cs="Arial"/>
-          <w:sz w:val="24"/>
-          <w:szCs w:val="24"/>
-        </w:rPr>
-        <w:t>MongoDB</w:t>
-      </w:r>
-      <w:proofErr w:type="spellEnd"/>
-      <w:r>
-        <w:rPr>
-          <w:rFonts w:ascii="Arial" w:hAnsi="Arial" w:cs="Arial"/>
-          <w:sz w:val="24"/>
-          <w:szCs w:val="24"/>
-        </w:rPr>
-        <w:t xml:space="preserve"> Community Server. Disponível em: &lt;</w:t>
-      </w:r>
-      <w:hyperlink r:id="rId56" w:history="1">
+        <w:t>MONGODB. MongoDB Community Server. Disponível em: &lt;</w:t>
+      </w:r>
+      <w:hyperlink r:id="rId57" w:history="1">
         <w:r>
           <w:rPr>
             <w:rStyle w:val="Hyperlink"/>
@@ -14928,27 +14036,9 @@
           <w:szCs w:val="24"/>
         </w:rPr>
         <w:tab/>
-        <w:t xml:space="preserve">Componentes e </w:t>
-      </w:r>
-      <w:proofErr w:type="spellStart"/>
-      <w:r>
-        <w:rPr>
-          <w:rFonts w:ascii="Arial" w:hAnsi="Arial" w:cs="Arial"/>
-          <w:sz w:val="24"/>
-          <w:szCs w:val="24"/>
-        </w:rPr>
-        <w:t>Props</w:t>
-      </w:r>
-      <w:proofErr w:type="spellEnd"/>
-      <w:r>
-        <w:rPr>
-          <w:rFonts w:ascii="Arial" w:hAnsi="Arial" w:cs="Arial"/>
-          <w:sz w:val="24"/>
-          <w:szCs w:val="24"/>
-        </w:rPr>
-        <w:t>. Disponível em: &lt;</w:t>
-      </w:r>
-      <w:hyperlink r:id="rId57" w:history="1">
+        <w:t>Componentes e Props. Disponível em: &lt;</w:t>
+      </w:r>
+      <w:hyperlink r:id="rId58" w:history="1">
         <w:r>
           <w:rPr>
             <w:rStyle w:val="Hyperlink"/>
@@ -14990,18 +14080,8 @@
           <w:sz w:val="24"/>
           <w:szCs w:val="24"/>
         </w:rPr>
-        <w:t xml:space="preserve"> </w:t>
-      </w:r>
-      <w:proofErr w:type="spellStart"/>
-      <w:r>
-        <w:rPr>
-          <w:rFonts w:ascii="Arial" w:hAnsi="Arial" w:cs="Arial"/>
-          <w:sz w:val="24"/>
-          <w:szCs w:val="24"/>
-        </w:rPr>
-        <w:t>Hooks</w:t>
-      </w:r>
-      <w:proofErr w:type="spellEnd"/>
+        <w:t xml:space="preserve"> Hooks</w:t>
+      </w:r>
       <w:r>
         <w:rPr>
           <w:rFonts w:ascii="Arial" w:hAnsi="Arial" w:cs="Arial"/>
@@ -15010,7 +14090,7 @@
         </w:rPr>
         <w:t>. Disponível em: &lt;</w:t>
       </w:r>
-      <w:hyperlink r:id="rId58" w:history="1">
+      <w:hyperlink r:id="rId59" w:history="1">
         <w:r>
           <w:rPr>
             <w:rStyle w:val="Hyperlink"/>
@@ -15044,27 +14124,9 @@
           <w:sz w:val="24"/>
           <w:szCs w:val="24"/>
         </w:rPr>
-        <w:t xml:space="preserve">REACT ROUTER DOM. </w:t>
-      </w:r>
-      <w:proofErr w:type="spellStart"/>
-      <w:r>
-        <w:rPr>
-          <w:rFonts w:ascii="Arial" w:hAnsi="Arial" w:cs="Arial"/>
-          <w:sz w:val="24"/>
-          <w:szCs w:val="24"/>
-        </w:rPr>
-        <w:t>Redirect</w:t>
-      </w:r>
-      <w:proofErr w:type="spellEnd"/>
-      <w:r>
-        <w:rPr>
-          <w:rFonts w:ascii="Arial" w:hAnsi="Arial" w:cs="Arial"/>
-          <w:sz w:val="24"/>
-          <w:szCs w:val="24"/>
-        </w:rPr>
-        <w:t xml:space="preserve">. Disponível em: &lt; </w:t>
-      </w:r>
-      <w:hyperlink r:id="rId59" w:history="1">
+        <w:t xml:space="preserve">REACT ROUTER DOM. Redirect. Disponível em: &lt; </w:t>
+      </w:r>
+      <w:hyperlink r:id="rId60" w:history="1">
         <w:r>
           <w:rPr>
             <w:rStyle w:val="Hyperlink"/>
@@ -15098,45 +14160,9 @@
           <w:sz w:val="24"/>
           <w:szCs w:val="24"/>
         </w:rPr>
-        <w:t xml:space="preserve">REACT ICONS. </w:t>
-      </w:r>
-      <w:proofErr w:type="spellStart"/>
-      <w:r>
-        <w:rPr>
-          <w:rFonts w:ascii="Arial" w:hAnsi="Arial" w:cs="Arial"/>
-          <w:sz w:val="24"/>
-          <w:szCs w:val="24"/>
-        </w:rPr>
-        <w:t>Font</w:t>
-      </w:r>
-      <w:proofErr w:type="spellEnd"/>
-      <w:r>
-        <w:rPr>
-          <w:rFonts w:ascii="Arial" w:hAnsi="Arial" w:cs="Arial"/>
-          <w:sz w:val="24"/>
-          <w:szCs w:val="24"/>
-        </w:rPr>
-        <w:t xml:space="preserve"> </w:t>
-      </w:r>
-      <w:proofErr w:type="spellStart"/>
-      <w:r>
-        <w:rPr>
-          <w:rFonts w:ascii="Arial" w:hAnsi="Arial" w:cs="Arial"/>
-          <w:sz w:val="24"/>
-          <w:szCs w:val="24"/>
-        </w:rPr>
-        <w:t>Awesome</w:t>
-      </w:r>
-      <w:proofErr w:type="spellEnd"/>
-      <w:r>
-        <w:rPr>
-          <w:rFonts w:ascii="Arial" w:hAnsi="Arial" w:cs="Arial"/>
-          <w:sz w:val="24"/>
-          <w:szCs w:val="24"/>
-        </w:rPr>
-        <w:t xml:space="preserve">. Disponível em: &lt; </w:t>
-      </w:r>
-      <w:hyperlink r:id="rId60" w:anchor="/" w:history="1">
+        <w:t xml:space="preserve">REACT ICONS. Font Awesome. Disponível em: &lt; </w:t>
+      </w:r>
+      <w:hyperlink r:id="rId61" w:anchor="/" w:history="1">
         <w:r>
           <w:rPr>
             <w:rStyle w:val="Hyperlink"/>
@@ -15170,27 +14196,9 @@
           <w:sz w:val="24"/>
           <w:szCs w:val="24"/>
         </w:rPr>
-        <w:t>GITHUB. Cep-</w:t>
-      </w:r>
-      <w:proofErr w:type="spellStart"/>
-      <w:r>
-        <w:rPr>
-          <w:rFonts w:ascii="Arial" w:hAnsi="Arial" w:cs="Arial"/>
-          <w:sz w:val="24"/>
-          <w:szCs w:val="24"/>
-        </w:rPr>
-        <w:t>promise</w:t>
-      </w:r>
-      <w:proofErr w:type="spellEnd"/>
-      <w:r>
-        <w:rPr>
-          <w:rFonts w:ascii="Arial" w:hAnsi="Arial" w:cs="Arial"/>
-          <w:sz w:val="24"/>
-          <w:szCs w:val="24"/>
-        </w:rPr>
-        <w:t xml:space="preserve">. Disponível em: &lt; </w:t>
-      </w:r>
-      <w:hyperlink r:id="rId61" w:history="1">
+        <w:t xml:space="preserve">GITHUB. Cep-promise. Disponível em: &lt; </w:t>
+      </w:r>
+      <w:hyperlink r:id="rId62" w:history="1">
         <w:r>
           <w:rPr>
             <w:rStyle w:val="Hyperlink"/>
@@ -15224,45 +14232,9 @@
           <w:sz w:val="24"/>
           <w:szCs w:val="24"/>
         </w:rPr>
-        <w:t xml:space="preserve">REACT NATIVE. </w:t>
-      </w:r>
-      <w:proofErr w:type="spellStart"/>
-      <w:r>
-        <w:rPr>
-          <w:rFonts w:ascii="Arial" w:hAnsi="Arial" w:cs="Arial"/>
-          <w:sz w:val="24"/>
-          <w:szCs w:val="24"/>
-        </w:rPr>
-        <w:t>Getting</w:t>
-      </w:r>
-      <w:proofErr w:type="spellEnd"/>
-      <w:r>
-        <w:rPr>
-          <w:rFonts w:ascii="Arial" w:hAnsi="Arial" w:cs="Arial"/>
-          <w:sz w:val="24"/>
-          <w:szCs w:val="24"/>
-        </w:rPr>
-        <w:t xml:space="preserve"> </w:t>
-      </w:r>
-      <w:proofErr w:type="spellStart"/>
-      <w:r>
-        <w:rPr>
-          <w:rFonts w:ascii="Arial" w:hAnsi="Arial" w:cs="Arial"/>
-          <w:sz w:val="24"/>
-          <w:szCs w:val="24"/>
-        </w:rPr>
-        <w:t>Started</w:t>
-      </w:r>
-      <w:proofErr w:type="spellEnd"/>
-      <w:r>
-        <w:rPr>
-          <w:rFonts w:ascii="Arial" w:hAnsi="Arial" w:cs="Arial"/>
-          <w:sz w:val="24"/>
-          <w:szCs w:val="24"/>
-        </w:rPr>
-        <w:t>. Disponível em: &lt;</w:t>
-      </w:r>
-      <w:hyperlink r:id="rId62" w:history="1">
+        <w:t>REACT NATIVE. Getting Started. Disponível em: &lt;</w:t>
+      </w:r>
+      <w:hyperlink r:id="rId63" w:history="1">
         <w:r>
           <w:rPr>
             <w:rStyle w:val="Hyperlink"/>
@@ -15296,27 +14268,9 @@
           <w:sz w:val="24"/>
           <w:szCs w:val="24"/>
         </w:rPr>
-        <w:t xml:space="preserve">REACT NATIVE. </w:t>
-      </w:r>
-      <w:proofErr w:type="spellStart"/>
-      <w:r>
-        <w:rPr>
-          <w:rFonts w:ascii="Arial" w:hAnsi="Arial" w:cs="Arial"/>
-          <w:sz w:val="24"/>
-          <w:szCs w:val="24"/>
-        </w:rPr>
-        <w:t>Text</w:t>
-      </w:r>
-      <w:proofErr w:type="spellEnd"/>
-      <w:r>
-        <w:rPr>
-          <w:rFonts w:ascii="Arial" w:hAnsi="Arial" w:cs="Arial"/>
-          <w:sz w:val="24"/>
-          <w:szCs w:val="24"/>
-        </w:rPr>
-        <w:t xml:space="preserve"> Input. Disponível em: &lt;</w:t>
-      </w:r>
-      <w:hyperlink r:id="rId63" w:history="1">
+        <w:t>REACT NATIVE. Text Input. Disponível em: &lt;</w:t>
+      </w:r>
+      <w:hyperlink r:id="rId64" w:history="1">
         <w:r>
           <w:rPr>
             <w:rStyle w:val="Hyperlink"/>
@@ -15359,49 +14313,9 @@
           <w:sz w:val="24"/>
           <w:szCs w:val="24"/>
         </w:rPr>
-        <w:t xml:space="preserve">Como organizar estilos no </w:t>
-      </w:r>
-      <w:proofErr w:type="spellStart"/>
-      <w:r>
-        <w:rPr>
-          <w:rFonts w:ascii="Arial" w:hAnsi="Arial" w:cs="Arial"/>
-          <w:color w:val="161B3D"/>
-          <w:sz w:val="24"/>
-          <w:szCs w:val="24"/>
-        </w:rPr>
-        <w:t>React</w:t>
-      </w:r>
-      <w:proofErr w:type="spellEnd"/>
-      <w:r>
-        <w:rPr>
-          <w:rFonts w:ascii="Arial" w:hAnsi="Arial" w:cs="Arial"/>
-          <w:color w:val="161B3D"/>
-          <w:sz w:val="24"/>
-          <w:szCs w:val="24"/>
-        </w:rPr>
-        <w:t xml:space="preserve"> </w:t>
-      </w:r>
-      <w:proofErr w:type="spellStart"/>
-      <w:r>
-        <w:rPr>
-          <w:rFonts w:ascii="Arial" w:hAnsi="Arial" w:cs="Arial"/>
-          <w:color w:val="161B3D"/>
-          <w:sz w:val="24"/>
-          <w:szCs w:val="24"/>
-        </w:rPr>
-        <w:t>Native</w:t>
-      </w:r>
-      <w:proofErr w:type="spellEnd"/>
-      <w:r>
-        <w:rPr>
-          <w:rFonts w:ascii="Arial" w:hAnsi="Arial" w:cs="Arial"/>
-          <w:color w:val="161B3D"/>
-          <w:sz w:val="24"/>
-          <w:szCs w:val="24"/>
-        </w:rPr>
-        <w:t>. Disponível em: &lt;</w:t>
-      </w:r>
-      <w:hyperlink r:id="rId64" w:history="1">
+        <w:t>Como organizar estilos no React Native. Disponível em: &lt;</w:t>
+      </w:r>
+      <w:hyperlink r:id="rId65" w:history="1">
         <w:r>
           <w:rPr>
             <w:rStyle w:val="Hyperlink"/>
@@ -15435,99 +14349,9 @@
           <w:sz w:val="24"/>
           <w:szCs w:val="24"/>
         </w:rPr>
-        <w:t xml:space="preserve">PROPROGRAMMING101. </w:t>
-      </w:r>
-      <w:proofErr w:type="spellStart"/>
-      <w:r>
-        <w:rPr>
-          <w:rFonts w:ascii="Arial" w:hAnsi="Arial" w:cs="Arial"/>
-          <w:sz w:val="24"/>
-          <w:szCs w:val="24"/>
-        </w:rPr>
-        <w:t>React</w:t>
-      </w:r>
-      <w:proofErr w:type="spellEnd"/>
-      <w:r>
-        <w:rPr>
-          <w:rFonts w:ascii="Arial" w:hAnsi="Arial" w:cs="Arial"/>
-          <w:sz w:val="24"/>
-          <w:szCs w:val="24"/>
-        </w:rPr>
-        <w:t xml:space="preserve"> </w:t>
-      </w:r>
-      <w:proofErr w:type="spellStart"/>
-      <w:r>
-        <w:rPr>
-          <w:rFonts w:ascii="Arial" w:hAnsi="Arial" w:cs="Arial"/>
-          <w:sz w:val="24"/>
-          <w:szCs w:val="24"/>
-        </w:rPr>
-        <w:t>Native</w:t>
-      </w:r>
-      <w:proofErr w:type="spellEnd"/>
-      <w:r>
-        <w:rPr>
-          <w:rFonts w:ascii="Arial" w:hAnsi="Arial" w:cs="Arial"/>
-          <w:sz w:val="24"/>
-          <w:szCs w:val="24"/>
-        </w:rPr>
-        <w:t xml:space="preserve">: </w:t>
-      </w:r>
-      <w:proofErr w:type="spellStart"/>
-      <w:r>
-        <w:rPr>
-          <w:rFonts w:ascii="Arial" w:hAnsi="Arial" w:cs="Arial"/>
-          <w:sz w:val="24"/>
-          <w:szCs w:val="24"/>
-        </w:rPr>
-        <w:t>Custom</w:t>
-      </w:r>
-      <w:proofErr w:type="spellEnd"/>
-      <w:r>
-        <w:rPr>
-          <w:rFonts w:ascii="Arial" w:hAnsi="Arial" w:cs="Arial"/>
-          <w:sz w:val="24"/>
-          <w:szCs w:val="24"/>
-        </w:rPr>
-        <w:t xml:space="preserve"> </w:t>
-      </w:r>
-      <w:proofErr w:type="spellStart"/>
-      <w:r>
-        <w:rPr>
-          <w:rFonts w:ascii="Arial" w:hAnsi="Arial" w:cs="Arial"/>
-          <w:sz w:val="24"/>
-          <w:szCs w:val="24"/>
-        </w:rPr>
-        <w:t>navigation</w:t>
-      </w:r>
-      <w:proofErr w:type="spellEnd"/>
-      <w:r>
-        <w:rPr>
-          <w:rFonts w:ascii="Arial" w:hAnsi="Arial" w:cs="Arial"/>
-          <w:sz w:val="24"/>
-          <w:szCs w:val="24"/>
-        </w:rPr>
-        <w:t xml:space="preserve"> </w:t>
-      </w:r>
-      <w:proofErr w:type="spellStart"/>
-      <w:r>
-        <w:rPr>
-          <w:rFonts w:ascii="Arial" w:hAnsi="Arial" w:cs="Arial"/>
-          <w:sz w:val="24"/>
-          <w:szCs w:val="24"/>
-        </w:rPr>
-        <w:t>Transitions</w:t>
-      </w:r>
-      <w:proofErr w:type="spellEnd"/>
-      <w:r>
-        <w:rPr>
-          <w:rFonts w:ascii="Arial" w:hAnsi="Arial" w:cs="Arial"/>
-          <w:sz w:val="24"/>
-          <w:szCs w:val="24"/>
-        </w:rPr>
-        <w:t>. Disponível em: &lt;</w:t>
-      </w:r>
-      <w:hyperlink r:id="rId65" w:history="1">
+        <w:t>PROPROGRAMMING101. React Native: Custom navigation Transitions. Disponível em: &lt;</w:t>
+      </w:r>
+      <w:hyperlink r:id="rId66" w:history="1">
         <w:r>
           <w:rPr>
             <w:rStyle w:val="Hyperlink"/>
@@ -15561,45 +14385,9 @@
           <w:sz w:val="24"/>
           <w:szCs w:val="24"/>
         </w:rPr>
-        <w:t xml:space="preserve">REACT NAVIGATION. </w:t>
-      </w:r>
-      <w:proofErr w:type="spellStart"/>
-      <w:r>
-        <w:rPr>
-          <w:rFonts w:ascii="Arial" w:hAnsi="Arial" w:cs="Arial"/>
-          <w:sz w:val="24"/>
-          <w:szCs w:val="24"/>
-        </w:rPr>
-        <w:t>Configuring</w:t>
-      </w:r>
-      <w:proofErr w:type="spellEnd"/>
-      <w:r>
-        <w:rPr>
-          <w:rFonts w:ascii="Arial" w:hAnsi="Arial" w:cs="Arial"/>
-          <w:sz w:val="24"/>
-          <w:szCs w:val="24"/>
-        </w:rPr>
-        <w:t xml:space="preserve"> </w:t>
-      </w:r>
-      <w:proofErr w:type="spellStart"/>
-      <w:r>
-        <w:rPr>
-          <w:rFonts w:ascii="Arial" w:hAnsi="Arial" w:cs="Arial"/>
-          <w:sz w:val="24"/>
-          <w:szCs w:val="24"/>
-        </w:rPr>
-        <w:t>the</w:t>
-      </w:r>
-      <w:proofErr w:type="spellEnd"/>
-      <w:r>
-        <w:rPr>
-          <w:rFonts w:ascii="Arial" w:hAnsi="Arial" w:cs="Arial"/>
-          <w:sz w:val="24"/>
-          <w:szCs w:val="24"/>
-        </w:rPr>
-        <w:t xml:space="preserve"> header bar. Disponível em: &lt;</w:t>
-      </w:r>
-      <w:hyperlink r:id="rId66" w:history="1">
+        <w:t>REACT NAVIGATION. Configuring the header bar. Disponível em: &lt;</w:t>
+      </w:r>
+      <w:hyperlink r:id="rId67" w:history="1">
         <w:r>
           <w:rPr>
             <w:rStyle w:val="Hyperlink"/>
@@ -15630,35 +14418,7 @@
         <w:rPr>
           <w:rFonts w:ascii="Arial" w:hAnsi="Arial" w:cs="Arial"/>
         </w:rPr>
-        <w:t xml:space="preserve">REACT NAVIGATION. </w:t>
-      </w:r>
-      <w:proofErr w:type="spellStart"/>
-      <w:r>
-        <w:rPr>
-          <w:rFonts w:ascii="Arial" w:hAnsi="Arial" w:cs="Arial"/>
-        </w:rPr>
-        <w:t>Getting</w:t>
-      </w:r>
-      <w:proofErr w:type="spellEnd"/>
-      <w:r>
-        <w:rPr>
-          <w:rFonts w:ascii="Arial" w:hAnsi="Arial" w:cs="Arial"/>
-        </w:rPr>
-        <w:t xml:space="preserve"> </w:t>
-      </w:r>
-      <w:proofErr w:type="spellStart"/>
-      <w:r>
-        <w:rPr>
-          <w:rFonts w:ascii="Arial" w:hAnsi="Arial" w:cs="Arial"/>
-        </w:rPr>
-        <w:t>started</w:t>
-      </w:r>
-      <w:proofErr w:type="spellEnd"/>
-      <w:r>
-        <w:rPr>
-          <w:rFonts w:ascii="Arial" w:hAnsi="Arial" w:cs="Arial"/>
-        </w:rPr>
-        <w:t xml:space="preserve">. </w:t>
+        <w:t xml:space="preserve">REACT NAVIGATION. Getting started. </w:t>
       </w:r>
       <w:r>
         <w:rPr>
@@ -15672,7 +14432,7 @@
         </w:rPr>
         <w:t xml:space="preserve"> em: </w:t>
       </w:r>
-      <w:hyperlink r:id="rId67" w:tgtFrame="_blank" w:history="1">
+      <w:hyperlink r:id="rId68" w:tgtFrame="_blank" w:history="1">
         <w:r>
           <w:rPr>
             <w:rStyle w:val="Hyperlink"/>
@@ -15699,35 +14459,7 @@
         <w:rPr>
           <w:rFonts w:ascii="Arial" w:hAnsi="Arial" w:cs="Arial"/>
         </w:rPr>
-        <w:t xml:space="preserve">REACT NAVIGATION. </w:t>
-      </w:r>
-      <w:proofErr w:type="spellStart"/>
-      <w:r>
-        <w:rPr>
-          <w:rFonts w:ascii="Arial" w:hAnsi="Arial" w:cs="Arial"/>
-        </w:rPr>
-        <w:t>Drawer</w:t>
-      </w:r>
-      <w:proofErr w:type="spellEnd"/>
-      <w:r>
-        <w:rPr>
-          <w:rFonts w:ascii="Arial" w:hAnsi="Arial" w:cs="Arial"/>
-        </w:rPr>
-        <w:t xml:space="preserve"> </w:t>
-      </w:r>
-      <w:proofErr w:type="spellStart"/>
-      <w:r>
-        <w:rPr>
-          <w:rFonts w:ascii="Arial" w:hAnsi="Arial" w:cs="Arial"/>
-        </w:rPr>
-        <w:t>navigation</w:t>
-      </w:r>
-      <w:proofErr w:type="spellEnd"/>
-      <w:r>
-        <w:rPr>
-          <w:rFonts w:ascii="Arial" w:hAnsi="Arial" w:cs="Arial"/>
-        </w:rPr>
-        <w:t xml:space="preserve">. </w:t>
+        <w:t xml:space="preserve">REACT NAVIGATION. Drawer navigation. </w:t>
       </w:r>
       <w:r>
         <w:rPr>
@@ -15741,7 +14473,7 @@
         </w:rPr>
         <w:t xml:space="preserve"> em: </w:t>
       </w:r>
-      <w:hyperlink r:id="rId68" w:tgtFrame="_blank" w:history="1">
+      <w:hyperlink r:id="rId69" w:tgtFrame="_blank" w:history="1">
         <w:r>
           <w:rPr>
             <w:rStyle w:val="Hyperlink"/>
@@ -15769,21 +14501,7 @@
           <w:rFonts w:ascii="Arial" w:hAnsi="Arial" w:cs="Arial"/>
         </w:rPr>
         <w:lastRenderedPageBreak/>
-        <w:t xml:space="preserve">EXPO DOCUMENTATION. </w:t>
-      </w:r>
-      <w:proofErr w:type="spellStart"/>
-      <w:r>
-        <w:rPr>
-          <w:rFonts w:ascii="Arial" w:hAnsi="Arial" w:cs="Arial"/>
-        </w:rPr>
-        <w:t>AsyncStorage</w:t>
-      </w:r>
-      <w:proofErr w:type="spellEnd"/>
-      <w:r>
-        <w:rPr>
-          <w:rFonts w:ascii="Arial" w:hAnsi="Arial" w:cs="Arial"/>
-        </w:rPr>
-        <w:t xml:space="preserve">. </w:t>
+        <w:t xml:space="preserve">EXPO DOCUMENTATION. AsyncStorage. </w:t>
       </w:r>
       <w:r>
         <w:rPr>
@@ -15803,7 +14521,7 @@
         </w:rPr>
         <w:br/>
       </w:r>
-      <w:hyperlink r:id="rId69" w:tgtFrame="_blank" w:history="1">
+      <w:hyperlink r:id="rId70" w:tgtFrame="_blank" w:history="1">
         <w:r>
           <w:rPr>
             <w:rStyle w:val="Hyperlink"/>
@@ -15830,119 +14548,7 @@
         <w:rPr>
           <w:rFonts w:ascii="Arial" w:hAnsi="Arial" w:cs="Arial"/>
         </w:rPr>
-        <w:t xml:space="preserve">MEDIUM. </w:t>
-      </w:r>
-      <w:proofErr w:type="spellStart"/>
-      <w:r>
-        <w:rPr>
-          <w:rFonts w:ascii="Arial" w:hAnsi="Arial" w:cs="Arial"/>
-        </w:rPr>
-        <w:t>Converting</w:t>
-      </w:r>
-      <w:proofErr w:type="spellEnd"/>
-      <w:r>
-        <w:rPr>
-          <w:rFonts w:ascii="Arial" w:hAnsi="Arial" w:cs="Arial"/>
-        </w:rPr>
-        <w:t xml:space="preserve"> </w:t>
-      </w:r>
-      <w:proofErr w:type="spellStart"/>
-      <w:r>
-        <w:rPr>
-          <w:rFonts w:ascii="Arial" w:hAnsi="Arial" w:cs="Arial"/>
-        </w:rPr>
-        <w:t>Stateless</w:t>
-      </w:r>
-      <w:proofErr w:type="spellEnd"/>
-      <w:r>
-        <w:rPr>
-          <w:rFonts w:ascii="Arial" w:hAnsi="Arial" w:cs="Arial"/>
-        </w:rPr>
-        <w:t xml:space="preserve"> </w:t>
-      </w:r>
-      <w:proofErr w:type="spellStart"/>
-      <w:r>
-        <w:rPr>
-          <w:rFonts w:ascii="Arial" w:hAnsi="Arial" w:cs="Arial"/>
-        </w:rPr>
-        <w:t>React</w:t>
-      </w:r>
-      <w:proofErr w:type="spellEnd"/>
-      <w:r>
-        <w:rPr>
-          <w:rFonts w:ascii="Arial" w:hAnsi="Arial" w:cs="Arial"/>
-        </w:rPr>
-        <w:t xml:space="preserve"> </w:t>
-      </w:r>
-      <w:proofErr w:type="spellStart"/>
-      <w:r>
-        <w:rPr>
-          <w:rFonts w:ascii="Arial" w:hAnsi="Arial" w:cs="Arial"/>
-        </w:rPr>
-        <w:t>Class-Based</w:t>
-      </w:r>
-      <w:proofErr w:type="spellEnd"/>
-      <w:r>
-        <w:rPr>
-          <w:rFonts w:ascii="Arial" w:hAnsi="Arial" w:cs="Arial"/>
-        </w:rPr>
-        <w:t xml:space="preserve"> </w:t>
-      </w:r>
-      <w:proofErr w:type="spellStart"/>
-      <w:r>
-        <w:rPr>
-          <w:rFonts w:ascii="Arial" w:hAnsi="Arial" w:cs="Arial"/>
-        </w:rPr>
-        <w:t>Components</w:t>
-      </w:r>
-      <w:proofErr w:type="spellEnd"/>
-      <w:r>
-        <w:rPr>
-          <w:rFonts w:ascii="Arial" w:hAnsi="Arial" w:cs="Arial"/>
-        </w:rPr>
-        <w:t xml:space="preserve"> </w:t>
-      </w:r>
-      <w:proofErr w:type="spellStart"/>
-      <w:r>
-        <w:rPr>
-          <w:rFonts w:ascii="Arial" w:hAnsi="Arial" w:cs="Arial"/>
-        </w:rPr>
-        <w:t>to</w:t>
-      </w:r>
-      <w:proofErr w:type="spellEnd"/>
-      <w:r>
-        <w:rPr>
-          <w:rFonts w:ascii="Arial" w:hAnsi="Arial" w:cs="Arial"/>
-        </w:rPr>
-        <w:t xml:space="preserve"> </w:t>
-      </w:r>
-      <w:proofErr w:type="spellStart"/>
-      <w:r>
-        <w:rPr>
-          <w:rFonts w:ascii="Arial" w:hAnsi="Arial" w:cs="Arial"/>
-        </w:rPr>
-        <w:t>Pure</w:t>
-      </w:r>
-      <w:proofErr w:type="spellEnd"/>
-      <w:r>
-        <w:rPr>
-          <w:rFonts w:ascii="Arial" w:hAnsi="Arial" w:cs="Arial"/>
-        </w:rPr>
-        <w:t xml:space="preserve"> </w:t>
-      </w:r>
-      <w:proofErr w:type="spellStart"/>
-      <w:r>
-        <w:rPr>
-          <w:rFonts w:ascii="Arial" w:hAnsi="Arial" w:cs="Arial"/>
-        </w:rPr>
-        <w:t>Functions</w:t>
-      </w:r>
-      <w:proofErr w:type="spellEnd"/>
-      <w:r>
-        <w:rPr>
-          <w:rFonts w:ascii="Arial" w:hAnsi="Arial" w:cs="Arial"/>
-        </w:rPr>
-        <w:t xml:space="preserve">. </w:t>
+        <w:t xml:space="preserve">MEDIUM. Converting Stateless React Class-Based Components to Pure Functions. </w:t>
       </w:r>
       <w:r>
         <w:rPr>
@@ -15956,7 +14562,7 @@
         </w:rPr>
         <w:t xml:space="preserve"> em: </w:t>
       </w:r>
-      <w:hyperlink r:id="rId70" w:tgtFrame="_blank" w:history="1">
+      <w:hyperlink r:id="rId71" w:tgtFrame="_blank" w:history="1">
         <w:r>
           <w:rPr>
             <w:rStyle w:val="Hyperlink"/>
@@ -15983,49 +14589,7 @@
         <w:rPr>
           <w:rFonts w:ascii="Arial" w:hAnsi="Arial" w:cs="Arial"/>
         </w:rPr>
-        <w:t xml:space="preserve">ROCKETSEAT. Autenticação JWT no </w:t>
-      </w:r>
-      <w:proofErr w:type="spellStart"/>
-      <w:r>
-        <w:rPr>
-          <w:rFonts w:ascii="Arial" w:hAnsi="Arial" w:cs="Arial"/>
-        </w:rPr>
-        <w:t>React</w:t>
-      </w:r>
-      <w:proofErr w:type="spellEnd"/>
-      <w:r>
-        <w:rPr>
-          <w:rFonts w:ascii="Arial" w:hAnsi="Arial" w:cs="Arial"/>
-        </w:rPr>
-        <w:t xml:space="preserve"> </w:t>
-      </w:r>
-      <w:proofErr w:type="spellStart"/>
-      <w:r>
-        <w:rPr>
-          <w:rFonts w:ascii="Arial" w:hAnsi="Arial" w:cs="Arial"/>
-        </w:rPr>
-        <w:t>Native</w:t>
-      </w:r>
-      <w:proofErr w:type="spellEnd"/>
-      <w:r>
-        <w:rPr>
-          <w:rFonts w:ascii="Arial" w:hAnsi="Arial" w:cs="Arial"/>
-        </w:rPr>
-        <w:t xml:space="preserve"> com API REST em </w:t>
-      </w:r>
-      <w:proofErr w:type="spellStart"/>
-      <w:r>
-        <w:rPr>
-          <w:rFonts w:ascii="Arial" w:hAnsi="Arial" w:cs="Arial"/>
-        </w:rPr>
-        <w:t>NodeJS</w:t>
-      </w:r>
-      <w:proofErr w:type="spellEnd"/>
-      <w:r>
-        <w:rPr>
-          <w:rFonts w:ascii="Arial" w:hAnsi="Arial" w:cs="Arial"/>
-        </w:rPr>
-        <w:t xml:space="preserve">. </w:t>
+        <w:t xml:space="preserve">ROCKETSEAT. Autenticação JWT no React Native com API REST em NodeJS. </w:t>
       </w:r>
       <w:r>
         <w:rPr>
@@ -16039,7 +14603,7 @@
         </w:rPr>
         <w:t xml:space="preserve"> em: </w:t>
       </w:r>
-      <w:hyperlink r:id="rId71" w:tgtFrame="_blank" w:history="1">
+      <w:hyperlink r:id="rId72" w:tgtFrame="_blank" w:history="1">
         <w:r>
           <w:rPr>
             <w:rStyle w:val="Hyperlink"/>
@@ -16066,35 +14630,7 @@
         <w:rPr>
           <w:rFonts w:ascii="Arial" w:hAnsi="Arial" w:cs="Arial"/>
         </w:rPr>
-        <w:t xml:space="preserve">ROCKETSEAT. Fluxo de autenticação com Token JWT no </w:t>
-      </w:r>
-      <w:proofErr w:type="spellStart"/>
-      <w:r>
-        <w:rPr>
-          <w:rFonts w:ascii="Arial" w:hAnsi="Arial" w:cs="Arial"/>
-        </w:rPr>
-        <w:t>React</w:t>
-      </w:r>
-      <w:proofErr w:type="spellEnd"/>
-      <w:r>
-        <w:rPr>
-          <w:rFonts w:ascii="Arial" w:hAnsi="Arial" w:cs="Arial"/>
-        </w:rPr>
-        <w:t xml:space="preserve"> </w:t>
-      </w:r>
-      <w:proofErr w:type="spellStart"/>
-      <w:r>
-        <w:rPr>
-          <w:rFonts w:ascii="Arial" w:hAnsi="Arial" w:cs="Arial"/>
-        </w:rPr>
-        <w:t>Native</w:t>
-      </w:r>
-      <w:proofErr w:type="spellEnd"/>
-      <w:r>
-        <w:rPr>
-          <w:rFonts w:ascii="Arial" w:hAnsi="Arial" w:cs="Arial"/>
-        </w:rPr>
-        <w:t xml:space="preserve">. </w:t>
+        <w:t xml:space="preserve">ROCKETSEAT. Fluxo de autenticação com Token JWT no React Native. </w:t>
       </w:r>
       <w:r>
         <w:rPr>
@@ -16108,7 +14644,7 @@
         </w:rPr>
         <w:t xml:space="preserve"> em: </w:t>
       </w:r>
-      <w:hyperlink r:id="rId72" w:tgtFrame="_blank" w:history="1">
+      <w:hyperlink r:id="rId73" w:tgtFrame="_blank" w:history="1">
         <w:r>
           <w:rPr>
             <w:rStyle w:val="Hyperlink"/>
@@ -16135,35 +14671,7 @@
         <w:rPr>
           <w:rFonts w:ascii="Arial" w:hAnsi="Arial" w:cs="Arial"/>
         </w:rPr>
-        <w:t xml:space="preserve">GITHUB. </w:t>
-      </w:r>
-      <w:proofErr w:type="spellStart"/>
-      <w:r>
-        <w:rPr>
-          <w:rFonts w:ascii="Arial" w:hAnsi="Arial" w:cs="Arial"/>
-        </w:rPr>
-        <w:t>Axios</w:t>
-      </w:r>
-      <w:proofErr w:type="spellEnd"/>
-      <w:r>
-        <w:rPr>
-          <w:rFonts w:ascii="Arial" w:hAnsi="Arial" w:cs="Arial"/>
-        </w:rPr>
-        <w:t>-catch-</w:t>
-      </w:r>
-      <w:proofErr w:type="spellStart"/>
-      <w:r>
-        <w:rPr>
-          <w:rFonts w:ascii="Arial" w:hAnsi="Arial" w:cs="Arial"/>
-        </w:rPr>
-        <w:t>error</w:t>
-      </w:r>
-      <w:proofErr w:type="spellEnd"/>
-      <w:r>
-        <w:rPr>
-          <w:rFonts w:ascii="Arial" w:hAnsi="Arial" w:cs="Arial"/>
-        </w:rPr>
-        <w:t xml:space="preserve">. </w:t>
+        <w:t xml:space="preserve">GITHUB. Axios-catch-error. </w:t>
       </w:r>
       <w:r>
         <w:rPr>
@@ -16177,7 +14685,7 @@
         </w:rPr>
         <w:t xml:space="preserve"> em: </w:t>
       </w:r>
-      <w:hyperlink r:id="rId73" w:tgtFrame="_blank" w:history="1">
+      <w:hyperlink r:id="rId74" w:tgtFrame="_blank" w:history="1">
         <w:r>
           <w:rPr>
             <w:rStyle w:val="Hyperlink"/>
@@ -16204,21 +14712,7 @@
         <w:rPr>
           <w:rFonts w:ascii="Arial" w:hAnsi="Arial" w:cs="Arial"/>
         </w:rPr>
-        <w:t xml:space="preserve">ROCKETSEAT. [API </w:t>
-      </w:r>
-      <w:proofErr w:type="spellStart"/>
-      <w:r>
-        <w:rPr>
-          <w:rFonts w:ascii="Arial" w:hAnsi="Arial" w:cs="Arial"/>
-        </w:rPr>
-        <w:t>NodeJS</w:t>
-      </w:r>
-      <w:proofErr w:type="spellEnd"/>
-      <w:r>
-        <w:rPr>
-          <w:rFonts w:ascii="Arial" w:hAnsi="Arial" w:cs="Arial"/>
-        </w:rPr>
-        <w:t xml:space="preserve"> + Express + Mongo] Autenticação | Diego Fernandes. </w:t>
+        <w:t xml:space="preserve">ROCKETSEAT. [API NodeJS + Express + Mongo] Autenticação | Diego Fernandes. </w:t>
       </w:r>
       <w:r>
         <w:rPr>
@@ -16232,7 +14726,7 @@
         </w:rPr>
         <w:t xml:space="preserve"> em: </w:t>
       </w:r>
-      <w:hyperlink r:id="rId74" w:tgtFrame="_blank" w:history="1">
+      <w:hyperlink r:id="rId75" w:tgtFrame="_blank" w:history="1">
         <w:r>
           <w:rPr>
             <w:rStyle w:val="Hyperlink"/>
@@ -16259,49 +14753,7 @@
         <w:rPr>
           <w:rFonts w:ascii="Arial" w:hAnsi="Arial" w:cs="Arial"/>
         </w:rPr>
-        <w:t xml:space="preserve">CODARME. Gerenciando Autenticação com </w:t>
-      </w:r>
-      <w:proofErr w:type="spellStart"/>
-      <w:r>
-        <w:rPr>
-          <w:rFonts w:ascii="Arial" w:hAnsi="Arial" w:cs="Arial"/>
-        </w:rPr>
-        <w:t>Context</w:t>
-      </w:r>
-      <w:proofErr w:type="spellEnd"/>
-      <w:r>
-        <w:rPr>
-          <w:rFonts w:ascii="Arial" w:hAnsi="Arial" w:cs="Arial"/>
-        </w:rPr>
-        <w:t xml:space="preserve"> API no </w:t>
-      </w:r>
-      <w:proofErr w:type="spellStart"/>
-      <w:r>
-        <w:rPr>
-          <w:rFonts w:ascii="Arial" w:hAnsi="Arial" w:cs="Arial"/>
-        </w:rPr>
-        <w:t>React</w:t>
-      </w:r>
-      <w:proofErr w:type="spellEnd"/>
-      <w:r>
-        <w:rPr>
-          <w:rFonts w:ascii="Arial" w:hAnsi="Arial" w:cs="Arial"/>
-        </w:rPr>
-        <w:t xml:space="preserve"> </w:t>
-      </w:r>
-      <w:proofErr w:type="spellStart"/>
-      <w:r>
-        <w:rPr>
-          <w:rFonts w:ascii="Arial" w:hAnsi="Arial" w:cs="Arial"/>
-        </w:rPr>
-        <w:t>Native</w:t>
-      </w:r>
-      <w:proofErr w:type="spellEnd"/>
-      <w:r>
-        <w:rPr>
-          <w:rFonts w:ascii="Arial" w:hAnsi="Arial" w:cs="Arial"/>
-        </w:rPr>
-        <w:t xml:space="preserve">. </w:t>
+        <w:t xml:space="preserve">CODARME. Gerenciando Autenticação com Context API no React Native. </w:t>
       </w:r>
       <w:r>
         <w:rPr>
@@ -16315,7 +14767,7 @@
         </w:rPr>
         <w:t xml:space="preserve"> em: </w:t>
       </w:r>
-      <w:hyperlink r:id="rId75" w:tgtFrame="_blank" w:history="1">
+      <w:hyperlink r:id="rId76" w:tgtFrame="_blank" w:history="1">
         <w:r>
           <w:rPr>
             <w:rStyle w:val="Hyperlink"/>
@@ -16348,21 +14800,7 @@
         <w:rPr>
           <w:rFonts w:ascii="Arial" w:hAnsi="Arial" w:cs="Arial"/>
         </w:rPr>
-        <w:t xml:space="preserve">REACT NAVIGATION: </w:t>
-      </w:r>
-      <w:proofErr w:type="spellStart"/>
-      <w:r>
-        <w:rPr>
-          <w:rFonts w:ascii="Arial" w:hAnsi="Arial" w:cs="Arial"/>
-        </w:rPr>
-        <w:t>createDrawerNavigator</w:t>
-      </w:r>
-      <w:proofErr w:type="spellEnd"/>
-      <w:r>
-        <w:rPr>
-          <w:rFonts w:ascii="Arial" w:hAnsi="Arial" w:cs="Arial"/>
-        </w:rPr>
-        <w:t>. Disponível em:</w:t>
+        <w:t>REACT NAVIGATION: createDrawerNavigator. Disponível em:</w:t>
       </w:r>
       <w:r>
         <w:rPr>
@@ -16370,7 +14808,7 @@
         </w:rPr>
         <w:t xml:space="preserve">                                                       </w:t>
       </w:r>
-      <w:hyperlink r:id="rId76" w:history="1">
+      <w:hyperlink r:id="rId77" w:history="1">
         <w:r>
           <w:rPr>
             <w:rStyle w:val="Hyperlink"/>
@@ -16598,9 +15036,9 @@
       </w:pPr>
     </w:p>
     <w:sectPr>
-      <w:headerReference w:type="even" r:id="rId77"/>
-      <w:headerReference w:type="default" r:id="rId78"/>
-      <w:footerReference w:type="default" r:id="rId79"/>
+      <w:headerReference w:type="even" r:id="rId78"/>
+      <w:headerReference w:type="default" r:id="rId79"/>
+      <w:footerReference w:type="default" r:id="rId80"/>
       <w:pgSz w:w="11906" w:h="16838" w:code="9"/>
       <w:pgMar w:top="1701" w:right="1134" w:bottom="1134" w:left="1701" w:header="709" w:footer="709" w:gutter="284"/>
       <w:cols w:space="708"/>
@@ -23582,7 +22020,7 @@
 </file>
 
 <file path=customXml/itemProps1.xml><?xml version="1.0" encoding="utf-8"?>
-<ds:datastoreItem xmlns:ds="http://schemas.openxmlformats.org/officeDocument/2006/customXml" ds:itemID="{FC7DE001-2B64-4A9D-9E1E-59701D503DD0}">
+<ds:datastoreItem xmlns:ds="http://schemas.openxmlformats.org/officeDocument/2006/customXml" ds:itemID="{53B77C8A-2014-4A69-8A1F-5E697B39B3E3}">
   <ds:schemaRefs>
     <ds:schemaRef ds:uri="http://schemas.openxmlformats.org/officeDocument/2006/bibliography"/>
   </ds:schemaRefs>

</xml_diff>

<commit_message>
att doc: kanban, product backlog, sprint backlog e legendas
</commit_message>
<xml_diff>
--- a/documentacao/Documentacao_atualizada.docx
+++ b/documentacao/Documentacao_atualizada.docx
@@ -99,7 +99,25 @@
           <w:sz w:val="28"/>
           <w:szCs w:val="24"/>
         </w:rPr>
-        <w:t>Felipe Carradori de Oliveira</w:t>
+        <w:t xml:space="preserve">Felipe </w:t>
+      </w:r>
+      <w:proofErr w:type="spellStart"/>
+      <w:r>
+        <w:rPr>
+          <w:rFonts w:ascii="Arial" w:hAnsi="Arial" w:cs="Arial"/>
+          <w:sz w:val="28"/>
+          <w:szCs w:val="24"/>
+        </w:rPr>
+        <w:t>Carradori</w:t>
+      </w:r>
+      <w:proofErr w:type="spellEnd"/>
+      <w:r>
+        <w:rPr>
+          <w:rFonts w:ascii="Arial" w:hAnsi="Arial" w:cs="Arial"/>
+          <w:sz w:val="28"/>
+          <w:szCs w:val="24"/>
+        </w:rPr>
+        <w:t xml:space="preserve"> de Oliveira</w:t>
       </w:r>
     </w:p>
     <w:p>
@@ -112,13 +130,23 @@
           <w:szCs w:val="24"/>
         </w:rPr>
       </w:pPr>
+      <w:proofErr w:type="spellStart"/>
       <w:r>
         <w:rPr>
           <w:rFonts w:ascii="Arial" w:hAnsi="Arial" w:cs="Arial"/>
           <w:sz w:val="28"/>
           <w:szCs w:val="24"/>
         </w:rPr>
-        <w:t>Kauan Silva de Souza</w:t>
+        <w:t>Kauan</w:t>
+      </w:r>
+      <w:proofErr w:type="spellEnd"/>
+      <w:r>
+        <w:rPr>
+          <w:rFonts w:ascii="Arial" w:hAnsi="Arial" w:cs="Arial"/>
+          <w:sz w:val="28"/>
+          <w:szCs w:val="24"/>
+        </w:rPr>
+        <w:t xml:space="preserve"> Silva de Souza</w:t>
       </w:r>
     </w:p>
     <w:p>
@@ -137,8 +165,18 @@
           <w:sz w:val="28"/>
           <w:szCs w:val="24"/>
         </w:rPr>
-        <w:t>Vinicius Fernando Piantoni</w:t>
-      </w:r>
+        <w:t xml:space="preserve">Vinicius Fernando </w:t>
+      </w:r>
+      <w:proofErr w:type="spellStart"/>
+      <w:r>
+        <w:rPr>
+          <w:rFonts w:ascii="Arial" w:hAnsi="Arial" w:cs="Arial"/>
+          <w:sz w:val="28"/>
+          <w:szCs w:val="24"/>
+        </w:rPr>
+        <w:t>Piantoni</w:t>
+      </w:r>
+      <w:proofErr w:type="spellEnd"/>
     </w:p>
     <w:p>
       <w:pPr>
@@ -391,7 +429,25 @@
           <w:szCs w:val="24"/>
         </w:rPr>
         <w:lastRenderedPageBreak/>
-        <w:t>Felipe Carradori de Oliveira</w:t>
+        <w:t xml:space="preserve">Felipe </w:t>
+      </w:r>
+      <w:proofErr w:type="spellStart"/>
+      <w:r>
+        <w:rPr>
+          <w:rFonts w:ascii="Arial" w:hAnsi="Arial" w:cs="Arial"/>
+          <w:sz w:val="28"/>
+          <w:szCs w:val="24"/>
+        </w:rPr>
+        <w:t>Carradori</w:t>
+      </w:r>
+      <w:proofErr w:type="spellEnd"/>
+      <w:r>
+        <w:rPr>
+          <w:rFonts w:ascii="Arial" w:hAnsi="Arial" w:cs="Arial"/>
+          <w:sz w:val="28"/>
+          <w:szCs w:val="24"/>
+        </w:rPr>
+        <w:t xml:space="preserve"> de Oliveira</w:t>
       </w:r>
     </w:p>
     <w:p>
@@ -404,13 +460,23 @@
           <w:szCs w:val="24"/>
         </w:rPr>
       </w:pPr>
+      <w:proofErr w:type="spellStart"/>
       <w:r>
         <w:rPr>
           <w:rFonts w:ascii="Arial" w:hAnsi="Arial" w:cs="Arial"/>
           <w:sz w:val="28"/>
           <w:szCs w:val="24"/>
         </w:rPr>
-        <w:t>Kauan Silva de Souza</w:t>
+        <w:t>Kauan</w:t>
+      </w:r>
+      <w:proofErr w:type="spellEnd"/>
+      <w:r>
+        <w:rPr>
+          <w:rFonts w:ascii="Arial" w:hAnsi="Arial" w:cs="Arial"/>
+          <w:sz w:val="28"/>
+          <w:szCs w:val="24"/>
+        </w:rPr>
+        <w:t xml:space="preserve"> Silva de Souza</w:t>
       </w:r>
     </w:p>
     <w:p>
@@ -429,8 +495,18 @@
           <w:sz w:val="28"/>
           <w:szCs w:val="24"/>
         </w:rPr>
-        <w:t>Vinicius Fernando Piantoni</w:t>
-      </w:r>
+        <w:t xml:space="preserve">Vinicius Fernando </w:t>
+      </w:r>
+      <w:proofErr w:type="spellStart"/>
+      <w:r>
+        <w:rPr>
+          <w:rFonts w:ascii="Arial" w:hAnsi="Arial" w:cs="Arial"/>
+          <w:sz w:val="28"/>
+          <w:szCs w:val="24"/>
+        </w:rPr>
+        <w:t>Piantoni</w:t>
+      </w:r>
+      <w:proofErr w:type="spellEnd"/>
     </w:p>
     <w:p>
       <w:pPr>
@@ -619,7 +695,27 @@
           <w:sz w:val="20"/>
           <w:szCs w:val="20"/>
         </w:rPr>
-        <w:t>à Escola SENAI “Prof. Dr. Euryclides de Jesus Zerbini” para obtenção do certificado de conclusão do Curso Técnico de Informática.</w:t>
+        <w:t xml:space="preserve">à Escola SENAI “Prof. Dr. </w:t>
+      </w:r>
+      <w:proofErr w:type="spellStart"/>
+      <w:r>
+        <w:rPr>
+          <w:rFonts w:ascii="Arial" w:hAnsi="Arial" w:cs="Arial"/>
+          <w:color w:val="000000"/>
+          <w:sz w:val="20"/>
+          <w:szCs w:val="20"/>
+        </w:rPr>
+        <w:t>Euryclides</w:t>
+      </w:r>
+      <w:proofErr w:type="spellEnd"/>
+      <w:r>
+        <w:rPr>
+          <w:rFonts w:ascii="Arial" w:hAnsi="Arial" w:cs="Arial"/>
+          <w:color w:val="000000"/>
+          <w:sz w:val="20"/>
+          <w:szCs w:val="20"/>
+        </w:rPr>
+        <w:t xml:space="preserve"> de Jesus Zerbini” para obtenção do certificado de conclusão do Curso Técnico de Informática.</w:t>
       </w:r>
     </w:p>
     <w:p>
@@ -673,8 +769,19 @@
           <w:sz w:val="20"/>
           <w:szCs w:val="20"/>
         </w:rPr>
-        <w:t>Paulo Henrique Pansani</w:t>
-      </w:r>
+        <w:t xml:space="preserve">Paulo Henrique </w:t>
+      </w:r>
+      <w:proofErr w:type="spellStart"/>
+      <w:r>
+        <w:rPr>
+          <w:rFonts w:ascii="Arial" w:hAnsi="Arial" w:cs="Arial"/>
+          <w:color w:val="000000"/>
+          <w:sz w:val="20"/>
+          <w:szCs w:val="20"/>
+        </w:rPr>
+        <w:t>Pansani</w:t>
+      </w:r>
+      <w:proofErr w:type="spellEnd"/>
     </w:p>
     <w:p>
       <w:pPr>
@@ -771,7 +878,25 @@
           <w:sz w:val="28"/>
           <w:szCs w:val="24"/>
         </w:rPr>
-        <w:t>Felipe Carradori de Oliveira</w:t>
+        <w:t xml:space="preserve">Felipe </w:t>
+      </w:r>
+      <w:proofErr w:type="spellStart"/>
+      <w:r>
+        <w:rPr>
+          <w:rFonts w:ascii="Arial" w:hAnsi="Arial" w:cs="Arial"/>
+          <w:sz w:val="28"/>
+          <w:szCs w:val="24"/>
+        </w:rPr>
+        <w:t>Carradori</w:t>
+      </w:r>
+      <w:proofErr w:type="spellEnd"/>
+      <w:r>
+        <w:rPr>
+          <w:rFonts w:ascii="Arial" w:hAnsi="Arial" w:cs="Arial"/>
+          <w:sz w:val="28"/>
+          <w:szCs w:val="24"/>
+        </w:rPr>
+        <w:t xml:space="preserve"> de Oliveira</w:t>
       </w:r>
     </w:p>
     <w:p>
@@ -784,13 +909,23 @@
           <w:szCs w:val="24"/>
         </w:rPr>
       </w:pPr>
+      <w:proofErr w:type="spellStart"/>
       <w:r>
         <w:rPr>
           <w:rFonts w:ascii="Arial" w:hAnsi="Arial" w:cs="Arial"/>
           <w:sz w:val="28"/>
           <w:szCs w:val="24"/>
         </w:rPr>
-        <w:t>Kauan Silva de Souza</w:t>
+        <w:t>Kauan</w:t>
+      </w:r>
+      <w:proofErr w:type="spellEnd"/>
+      <w:r>
+        <w:rPr>
+          <w:rFonts w:ascii="Arial" w:hAnsi="Arial" w:cs="Arial"/>
+          <w:sz w:val="28"/>
+          <w:szCs w:val="24"/>
+        </w:rPr>
+        <w:t xml:space="preserve"> Silva de Souza</w:t>
       </w:r>
     </w:p>
     <w:p>
@@ -809,8 +944,18 @@
           <w:sz w:val="28"/>
           <w:szCs w:val="24"/>
         </w:rPr>
-        <w:t>Vinicius Fernando Piantoni</w:t>
-      </w:r>
+        <w:t xml:space="preserve">Vinicius Fernando </w:t>
+      </w:r>
+      <w:proofErr w:type="spellStart"/>
+      <w:r>
+        <w:rPr>
+          <w:rFonts w:ascii="Arial" w:hAnsi="Arial" w:cs="Arial"/>
+          <w:sz w:val="28"/>
+          <w:szCs w:val="24"/>
+        </w:rPr>
+        <w:t>Piantoni</w:t>
+      </w:r>
+      <w:proofErr w:type="spellEnd"/>
     </w:p>
     <w:p>
       <w:pPr>
@@ -948,7 +1093,21 @@
         <w:rPr>
           <w:rFonts w:ascii="Arial" w:hAnsi="Arial" w:cs="Arial"/>
         </w:rPr>
-        <w:t xml:space="preserve"> Dr. Euryclides de Jesus Zerbini”.</w:t>
+        <w:t xml:space="preserve"> Dr. </w:t>
+      </w:r>
+      <w:proofErr w:type="spellStart"/>
+      <w:r>
+        <w:rPr>
+          <w:rFonts w:ascii="Arial" w:hAnsi="Arial" w:cs="Arial"/>
+        </w:rPr>
+        <w:t>Euryclides</w:t>
+      </w:r>
+      <w:proofErr w:type="spellEnd"/>
+      <w:r>
+        <w:rPr>
+          <w:rFonts w:ascii="Arial" w:hAnsi="Arial" w:cs="Arial"/>
+        </w:rPr>
+        <w:t xml:space="preserve"> de Jesus Zerbini”.</w:t>
       </w:r>
     </w:p>
     <w:p>
@@ -1345,7 +1504,25 @@
           <w:sz w:val="24"/>
           <w:szCs w:val="24"/>
         </w:rPr>
-        <w:t>SENAI Prof. Dr. Euryclides de Jesus Zerbini</w:t>
+        <w:t xml:space="preserve">SENAI Prof. Dr. </w:t>
+      </w:r>
+      <w:proofErr w:type="spellStart"/>
+      <w:r>
+        <w:rPr>
+          <w:rFonts w:ascii="Arial" w:hAnsi="Arial" w:cs="Arial"/>
+          <w:sz w:val="24"/>
+          <w:szCs w:val="24"/>
+        </w:rPr>
+        <w:t>Euryclides</w:t>
+      </w:r>
+      <w:proofErr w:type="spellEnd"/>
+      <w:r>
+        <w:rPr>
+          <w:rFonts w:ascii="Arial" w:hAnsi="Arial" w:cs="Arial"/>
+          <w:sz w:val="24"/>
+          <w:szCs w:val="24"/>
+        </w:rPr>
+        <w:t xml:space="preserve"> de Jesus Zerbini</w:t>
       </w:r>
       <w:r>
         <w:rPr>
@@ -4900,7 +5077,25 @@
           <w:sz w:val="24"/>
           <w:szCs w:val="24"/>
         </w:rPr>
-        <w:t>Há aplicativos que podem complementar nosso sistema. Por exemplo, o aplicativo do sus “Meu digiSUS” tem funcionalidades como: agendar uma consulta, lista de vacinas recebidas pelo paciente e poder adicionar aos favoritos os hospitais por perto. Outro exemplo é o “Agenda Fácil” que tem a principal função fazer agendamentos para consultas e exames na rede municipal de saúde de São Paulo. Entretanto, esses aplicativos não tem uma comunicação em tempo real do paciente com o hospital ou ao contrário. Com um sistema que permite essa comunicação em tempo real, diminuiria o tempo de espera dos pacientes e os mesmos não iam precisar fazer tantas transferências em vários hospitais.</w:t>
+        <w:t xml:space="preserve">Há aplicativos que podem complementar nosso sistema. Por exemplo, o aplicativo do sus “Meu </w:t>
+      </w:r>
+      <w:proofErr w:type="spellStart"/>
+      <w:r>
+        <w:rPr>
+          <w:rFonts w:ascii="Arial" w:hAnsi="Arial" w:cs="Arial"/>
+          <w:sz w:val="24"/>
+          <w:szCs w:val="24"/>
+        </w:rPr>
+        <w:t>digiSUS</w:t>
+      </w:r>
+      <w:proofErr w:type="spellEnd"/>
+      <w:r>
+        <w:rPr>
+          <w:rFonts w:ascii="Arial" w:hAnsi="Arial" w:cs="Arial"/>
+          <w:sz w:val="24"/>
+          <w:szCs w:val="24"/>
+        </w:rPr>
+        <w:t>” tem funcionalidades como: agendar uma consulta, lista de vacinas recebidas pelo paciente e poder adicionar aos favoritos os hospitais por perto. Outro exemplo é o “Agenda Fácil” que tem a principal função fazer agendamentos para consultas e exames na rede municipal de saúde de São Paulo. Entretanto, esses aplicativos não tem uma comunicação em tempo real do paciente com o hospital ou ao contrário. Com um sistema que permite essa comunicação em tempo real, diminuiria o tempo de espera dos pacientes e os mesmos não iam precisar fazer tantas transferências em vários hospitais.</w:t>
       </w:r>
       <w:r>
         <w:rPr>
@@ -5723,7 +5918,43 @@
           <w:sz w:val="24"/>
           <w:szCs w:val="24"/>
         </w:rPr>
-        <w:t>Integrar front-end com back-end através de webservice.</w:t>
+        <w:t>Integrar front-</w:t>
+      </w:r>
+      <w:proofErr w:type="spellStart"/>
+      <w:r>
+        <w:rPr>
+          <w:rFonts w:ascii="Arial" w:hAnsi="Arial" w:cs="Arial"/>
+          <w:sz w:val="24"/>
+          <w:szCs w:val="24"/>
+        </w:rPr>
+        <w:t>end</w:t>
+      </w:r>
+      <w:proofErr w:type="spellEnd"/>
+      <w:r>
+        <w:rPr>
+          <w:rFonts w:ascii="Arial" w:hAnsi="Arial" w:cs="Arial"/>
+          <w:sz w:val="24"/>
+          <w:szCs w:val="24"/>
+        </w:rPr>
+        <w:t xml:space="preserve"> com </w:t>
+      </w:r>
+      <w:proofErr w:type="spellStart"/>
+      <w:r>
+        <w:rPr>
+          <w:rFonts w:ascii="Arial" w:hAnsi="Arial" w:cs="Arial"/>
+          <w:sz w:val="24"/>
+          <w:szCs w:val="24"/>
+        </w:rPr>
+        <w:t>back-end</w:t>
+      </w:r>
+      <w:proofErr w:type="spellEnd"/>
+      <w:r>
+        <w:rPr>
+          <w:rFonts w:ascii="Arial" w:hAnsi="Arial" w:cs="Arial"/>
+          <w:sz w:val="24"/>
+          <w:szCs w:val="24"/>
+        </w:rPr>
+        <w:t xml:space="preserve"> através de webservice.</w:t>
       </w:r>
     </w:p>
     <w:p>
@@ -5747,7 +5978,61 @@
           <w:sz w:val="24"/>
           <w:szCs w:val="24"/>
         </w:rPr>
-        <w:t>Desenvolver front-end em Javascript utilizando a biblioteca ReactJS.</w:t>
+        <w:t>Desenvolver front-</w:t>
+      </w:r>
+      <w:proofErr w:type="spellStart"/>
+      <w:r>
+        <w:rPr>
+          <w:rFonts w:ascii="Arial" w:hAnsi="Arial" w:cs="Arial"/>
+          <w:sz w:val="24"/>
+          <w:szCs w:val="24"/>
+        </w:rPr>
+        <w:t>end</w:t>
+      </w:r>
+      <w:proofErr w:type="spellEnd"/>
+      <w:r>
+        <w:rPr>
+          <w:rFonts w:ascii="Arial" w:hAnsi="Arial" w:cs="Arial"/>
+          <w:sz w:val="24"/>
+          <w:szCs w:val="24"/>
+        </w:rPr>
+        <w:t xml:space="preserve"> em </w:t>
+      </w:r>
+      <w:proofErr w:type="spellStart"/>
+      <w:r>
+        <w:rPr>
+          <w:rFonts w:ascii="Arial" w:hAnsi="Arial" w:cs="Arial"/>
+          <w:sz w:val="24"/>
+          <w:szCs w:val="24"/>
+        </w:rPr>
+        <w:t>Javascript</w:t>
+      </w:r>
+      <w:proofErr w:type="spellEnd"/>
+      <w:r>
+        <w:rPr>
+          <w:rFonts w:ascii="Arial" w:hAnsi="Arial" w:cs="Arial"/>
+          <w:sz w:val="24"/>
+          <w:szCs w:val="24"/>
+        </w:rPr>
+        <w:t xml:space="preserve"> utilizando a biblioteca </w:t>
+      </w:r>
+      <w:proofErr w:type="spellStart"/>
+      <w:r>
+        <w:rPr>
+          <w:rFonts w:ascii="Arial" w:hAnsi="Arial" w:cs="Arial"/>
+          <w:sz w:val="24"/>
+          <w:szCs w:val="24"/>
+        </w:rPr>
+        <w:t>ReactJS</w:t>
+      </w:r>
+      <w:proofErr w:type="spellEnd"/>
+      <w:r>
+        <w:rPr>
+          <w:rFonts w:ascii="Arial" w:hAnsi="Arial" w:cs="Arial"/>
+          <w:sz w:val="24"/>
+          <w:szCs w:val="24"/>
+        </w:rPr>
+        <w:t>.</w:t>
       </w:r>
     </w:p>
     <w:p>
@@ -5839,7 +6124,61 @@
           <w:sz w:val="24"/>
           <w:szCs w:val="24"/>
         </w:rPr>
-        <w:t>Desenvolver front-end em Javascript utilizando os frameworks ReactNative e Expo.</w:t>
+        <w:t>Desenvolver front-</w:t>
+      </w:r>
+      <w:proofErr w:type="spellStart"/>
+      <w:r>
+        <w:rPr>
+          <w:rFonts w:ascii="Arial" w:hAnsi="Arial" w:cs="Arial"/>
+          <w:sz w:val="24"/>
+          <w:szCs w:val="24"/>
+        </w:rPr>
+        <w:t>end</w:t>
+      </w:r>
+      <w:proofErr w:type="spellEnd"/>
+      <w:r>
+        <w:rPr>
+          <w:rFonts w:ascii="Arial" w:hAnsi="Arial" w:cs="Arial"/>
+          <w:sz w:val="24"/>
+          <w:szCs w:val="24"/>
+        </w:rPr>
+        <w:t xml:space="preserve"> em </w:t>
+      </w:r>
+      <w:proofErr w:type="spellStart"/>
+      <w:r>
+        <w:rPr>
+          <w:rFonts w:ascii="Arial" w:hAnsi="Arial" w:cs="Arial"/>
+          <w:sz w:val="24"/>
+          <w:szCs w:val="24"/>
+        </w:rPr>
+        <w:t>Javascript</w:t>
+      </w:r>
+      <w:proofErr w:type="spellEnd"/>
+      <w:r>
+        <w:rPr>
+          <w:rFonts w:ascii="Arial" w:hAnsi="Arial" w:cs="Arial"/>
+          <w:sz w:val="24"/>
+          <w:szCs w:val="24"/>
+        </w:rPr>
+        <w:t xml:space="preserve"> utilizando os frameworks </w:t>
+      </w:r>
+      <w:proofErr w:type="spellStart"/>
+      <w:r>
+        <w:rPr>
+          <w:rFonts w:ascii="Arial" w:hAnsi="Arial" w:cs="Arial"/>
+          <w:sz w:val="24"/>
+          <w:szCs w:val="24"/>
+        </w:rPr>
+        <w:t>ReactNative</w:t>
+      </w:r>
+      <w:proofErr w:type="spellEnd"/>
+      <w:r>
+        <w:rPr>
+          <w:rFonts w:ascii="Arial" w:hAnsi="Arial" w:cs="Arial"/>
+          <w:sz w:val="24"/>
+          <w:szCs w:val="24"/>
+        </w:rPr>
+        <w:t xml:space="preserve"> e Expo.</w:t>
       </w:r>
     </w:p>
     <w:p>
@@ -5862,7 +6201,43 @@
           <w:sz w:val="24"/>
           <w:szCs w:val="24"/>
         </w:rPr>
-        <w:t>Integrar front-end com back-end através de webservice.</w:t>
+        <w:t>Integrar front-</w:t>
+      </w:r>
+      <w:proofErr w:type="spellStart"/>
+      <w:r>
+        <w:rPr>
+          <w:rFonts w:ascii="Arial" w:hAnsi="Arial" w:cs="Arial"/>
+          <w:sz w:val="24"/>
+          <w:szCs w:val="24"/>
+        </w:rPr>
+        <w:t>end</w:t>
+      </w:r>
+      <w:proofErr w:type="spellEnd"/>
+      <w:r>
+        <w:rPr>
+          <w:rFonts w:ascii="Arial" w:hAnsi="Arial" w:cs="Arial"/>
+          <w:sz w:val="24"/>
+          <w:szCs w:val="24"/>
+        </w:rPr>
+        <w:t xml:space="preserve"> com </w:t>
+      </w:r>
+      <w:proofErr w:type="spellStart"/>
+      <w:r>
+        <w:rPr>
+          <w:rFonts w:ascii="Arial" w:hAnsi="Arial" w:cs="Arial"/>
+          <w:sz w:val="24"/>
+          <w:szCs w:val="24"/>
+        </w:rPr>
+        <w:t>back-end</w:t>
+      </w:r>
+      <w:proofErr w:type="spellEnd"/>
+      <w:r>
+        <w:rPr>
+          <w:rFonts w:ascii="Arial" w:hAnsi="Arial" w:cs="Arial"/>
+          <w:sz w:val="24"/>
+          <w:szCs w:val="24"/>
+        </w:rPr>
+        <w:t xml:space="preserve"> através de webservice.</w:t>
       </w:r>
     </w:p>
     <w:p>
@@ -5919,6 +6294,7 @@
         </w:rPr>
         <w:t>-</w:t>
       </w:r>
+      <w:proofErr w:type="spellStart"/>
       <w:r>
         <w:rPr>
           <w:rFonts w:ascii="Arial" w:hAnsi="Arial" w:cs="Arial"/>
@@ -5929,6 +6305,7 @@
         </w:rPr>
         <w:t>end</w:t>
       </w:r>
+      <w:proofErr w:type="spellEnd"/>
       <w:r>
         <w:rPr>
           <w:rFonts w:ascii="Arial" w:hAnsi="Arial" w:cs="Arial"/>
@@ -5960,7 +6337,25 @@
           <w:sz w:val="24"/>
           <w:szCs w:val="24"/>
         </w:rPr>
-        <w:t>Criar banco de dados através do mongoDB.</w:t>
+        <w:t xml:space="preserve">Criar banco de dados através do </w:t>
+      </w:r>
+      <w:proofErr w:type="spellStart"/>
+      <w:r>
+        <w:rPr>
+          <w:rFonts w:ascii="Arial" w:hAnsi="Arial" w:cs="Arial"/>
+          <w:sz w:val="24"/>
+          <w:szCs w:val="24"/>
+        </w:rPr>
+        <w:t>mongoDB</w:t>
+      </w:r>
+      <w:proofErr w:type="spellEnd"/>
+      <w:r>
+        <w:rPr>
+          <w:rFonts w:ascii="Arial" w:hAnsi="Arial" w:cs="Arial"/>
+          <w:sz w:val="24"/>
+          <w:szCs w:val="24"/>
+        </w:rPr>
+        <w:t>.</w:t>
       </w:r>
     </w:p>
     <w:p>
@@ -5983,7 +6378,34 @@
           <w:sz w:val="24"/>
           <w:szCs w:val="24"/>
         </w:rPr>
-        <w:t>Desenvolver o back-end utilizando Java</w:t>
+        <w:t xml:space="preserve">Desenvolver o </w:t>
+      </w:r>
+      <w:proofErr w:type="spellStart"/>
+      <w:r>
+        <w:rPr>
+          <w:rFonts w:ascii="Arial" w:hAnsi="Arial" w:cs="Arial"/>
+          <w:sz w:val="24"/>
+          <w:szCs w:val="24"/>
+        </w:rPr>
+        <w:t>back-end</w:t>
+      </w:r>
+      <w:proofErr w:type="spellEnd"/>
+      <w:r>
+        <w:rPr>
+          <w:rFonts w:ascii="Arial" w:hAnsi="Arial" w:cs="Arial"/>
+          <w:sz w:val="24"/>
+          <w:szCs w:val="24"/>
+        </w:rPr>
+        <w:t xml:space="preserve"> utilizando </w:t>
+      </w:r>
+      <w:proofErr w:type="spellStart"/>
+      <w:r>
+        <w:rPr>
+          <w:rFonts w:ascii="Arial" w:hAnsi="Arial" w:cs="Arial"/>
+          <w:sz w:val="24"/>
+          <w:szCs w:val="24"/>
+        </w:rPr>
+        <w:t>Java</w:t>
       </w:r>
       <w:r>
         <w:rPr>
@@ -5999,7 +6421,16 @@
           <w:sz w:val="24"/>
           <w:szCs w:val="24"/>
         </w:rPr>
-        <w:t>cript.</w:t>
+        <w:t>cript</w:t>
+      </w:r>
+      <w:proofErr w:type="spellEnd"/>
+      <w:r>
+        <w:rPr>
+          <w:rFonts w:ascii="Arial" w:hAnsi="Arial" w:cs="Arial"/>
+          <w:sz w:val="24"/>
+          <w:szCs w:val="24"/>
+        </w:rPr>
+        <w:t>.</w:t>
       </w:r>
     </w:p>
     <w:p>
@@ -6223,6 +6654,7 @@
         </w:rPr>
         <w:t xml:space="preserve"> e </w:t>
       </w:r>
+      <w:proofErr w:type="spellStart"/>
       <w:r>
         <w:rPr>
           <w:rFonts w:ascii="Arial" w:hAnsi="Arial" w:cs="Arial"/>
@@ -6231,7 +6663,18 @@
           <w:sz w:val="24"/>
           <w:szCs w:val="24"/>
         </w:rPr>
-        <w:t>back-end.</w:t>
+        <w:t>back</w:t>
+      </w:r>
+      <w:proofErr w:type="spellEnd"/>
+      <w:r>
+        <w:rPr>
+          <w:rFonts w:ascii="Arial" w:hAnsi="Arial" w:cs="Arial"/>
+          <w:i/>
+          <w:iCs/>
+          <w:sz w:val="24"/>
+          <w:szCs w:val="24"/>
+        </w:rPr>
+        <w:t>-end.</w:t>
       </w:r>
     </w:p>
     <w:p>
@@ -6334,7 +6777,25 @@
           <w:sz w:val="24"/>
           <w:szCs w:val="24"/>
         </w:rPr>
-        <w:t>O product backlog refere-se as funcionalidades que o software deverá possuir, de forma a atender as necessidades do cliente.</w:t>
+        <w:t xml:space="preserve">O </w:t>
+      </w:r>
+      <w:proofErr w:type="spellStart"/>
+      <w:r>
+        <w:rPr>
+          <w:rFonts w:ascii="Arial" w:hAnsi="Arial" w:cs="Arial"/>
+          <w:sz w:val="24"/>
+          <w:szCs w:val="24"/>
+        </w:rPr>
+        <w:t>product</w:t>
+      </w:r>
+      <w:proofErr w:type="spellEnd"/>
+      <w:r>
+        <w:rPr>
+          <w:rFonts w:ascii="Arial" w:hAnsi="Arial" w:cs="Arial"/>
+          <w:sz w:val="24"/>
+          <w:szCs w:val="24"/>
+        </w:rPr>
+        <w:t xml:space="preserve"> backlog refere-se as funcionalidades que o software deverá possuir, de forma a atender as necessidades do cliente.</w:t>
       </w:r>
     </w:p>
     <w:p>
@@ -6738,6 +7199,7 @@
           <w:szCs w:val="24"/>
         </w:rPr>
       </w:pPr>
+      <w:proofErr w:type="spellStart"/>
       <w:r>
         <w:rPr>
           <w:rFonts w:ascii="Arial" w:hAnsi="Arial" w:cs="Arial"/>
@@ -6760,7 +7222,34 @@
           <w:sz w:val="24"/>
           <w:szCs w:val="24"/>
         </w:rPr>
-        <w:t>ash Screen no mobile.</w:t>
+        <w:t>ash</w:t>
+      </w:r>
+      <w:proofErr w:type="spellEnd"/>
+      <w:r>
+        <w:rPr>
+          <w:rFonts w:ascii="Arial" w:hAnsi="Arial" w:cs="Arial"/>
+          <w:sz w:val="24"/>
+          <w:szCs w:val="24"/>
+        </w:rPr>
+        <w:t xml:space="preserve"> </w:t>
+      </w:r>
+      <w:proofErr w:type="spellStart"/>
+      <w:r>
+        <w:rPr>
+          <w:rFonts w:ascii="Arial" w:hAnsi="Arial" w:cs="Arial"/>
+          <w:sz w:val="24"/>
+          <w:szCs w:val="24"/>
+        </w:rPr>
+        <w:t>Screen</w:t>
+      </w:r>
+      <w:proofErr w:type="spellEnd"/>
+      <w:r>
+        <w:rPr>
+          <w:rFonts w:ascii="Arial" w:hAnsi="Arial" w:cs="Arial"/>
+          <w:sz w:val="24"/>
+          <w:szCs w:val="24"/>
+        </w:rPr>
+        <w:t xml:space="preserve"> no mobile.</w:t>
       </w:r>
     </w:p>
     <w:p>
@@ -7018,7 +7507,97 @@
           <w:sz w:val="24"/>
           <w:szCs w:val="24"/>
         </w:rPr>
-        <w:t>Os sistemas web, mobile e back-end serão programados em ReactJS, React Native e NodeJS, respectivamente.</w:t>
+        <w:t xml:space="preserve">Os sistemas web, mobile e </w:t>
+      </w:r>
+      <w:proofErr w:type="spellStart"/>
+      <w:r>
+        <w:rPr>
+          <w:rFonts w:ascii="Arial" w:hAnsi="Arial" w:cs="Arial"/>
+          <w:sz w:val="24"/>
+          <w:szCs w:val="24"/>
+        </w:rPr>
+        <w:t>back-end</w:t>
+      </w:r>
+      <w:proofErr w:type="spellEnd"/>
+      <w:r>
+        <w:rPr>
+          <w:rFonts w:ascii="Arial" w:hAnsi="Arial" w:cs="Arial"/>
+          <w:sz w:val="24"/>
+          <w:szCs w:val="24"/>
+        </w:rPr>
+        <w:t xml:space="preserve"> serão programados em </w:t>
+      </w:r>
+      <w:proofErr w:type="spellStart"/>
+      <w:r>
+        <w:rPr>
+          <w:rFonts w:ascii="Arial" w:hAnsi="Arial" w:cs="Arial"/>
+          <w:sz w:val="24"/>
+          <w:szCs w:val="24"/>
+        </w:rPr>
+        <w:t>ReactJS</w:t>
+      </w:r>
+      <w:proofErr w:type="spellEnd"/>
+      <w:r>
+        <w:rPr>
+          <w:rFonts w:ascii="Arial" w:hAnsi="Arial" w:cs="Arial"/>
+          <w:sz w:val="24"/>
+          <w:szCs w:val="24"/>
+        </w:rPr>
+        <w:t xml:space="preserve">, </w:t>
+      </w:r>
+      <w:proofErr w:type="spellStart"/>
+      <w:r>
+        <w:rPr>
+          <w:rFonts w:ascii="Arial" w:hAnsi="Arial" w:cs="Arial"/>
+          <w:sz w:val="24"/>
+          <w:szCs w:val="24"/>
+        </w:rPr>
+        <w:t>React</w:t>
+      </w:r>
+      <w:proofErr w:type="spellEnd"/>
+      <w:r>
+        <w:rPr>
+          <w:rFonts w:ascii="Arial" w:hAnsi="Arial" w:cs="Arial"/>
+          <w:sz w:val="24"/>
+          <w:szCs w:val="24"/>
+        </w:rPr>
+        <w:t xml:space="preserve"> </w:t>
+      </w:r>
+      <w:proofErr w:type="spellStart"/>
+      <w:r>
+        <w:rPr>
+          <w:rFonts w:ascii="Arial" w:hAnsi="Arial" w:cs="Arial"/>
+          <w:sz w:val="24"/>
+          <w:szCs w:val="24"/>
+        </w:rPr>
+        <w:t>Native</w:t>
+      </w:r>
+      <w:proofErr w:type="spellEnd"/>
+      <w:r>
+        <w:rPr>
+          <w:rFonts w:ascii="Arial" w:hAnsi="Arial" w:cs="Arial"/>
+          <w:sz w:val="24"/>
+          <w:szCs w:val="24"/>
+        </w:rPr>
+        <w:t xml:space="preserve"> e </w:t>
+      </w:r>
+      <w:proofErr w:type="spellStart"/>
+      <w:r>
+        <w:rPr>
+          <w:rFonts w:ascii="Arial" w:hAnsi="Arial" w:cs="Arial"/>
+          <w:sz w:val="24"/>
+          <w:szCs w:val="24"/>
+        </w:rPr>
+        <w:t>NodeJS</w:t>
+      </w:r>
+      <w:proofErr w:type="spellEnd"/>
+      <w:r>
+        <w:rPr>
+          <w:rFonts w:ascii="Arial" w:hAnsi="Arial" w:cs="Arial"/>
+          <w:sz w:val="24"/>
+          <w:szCs w:val="24"/>
+        </w:rPr>
+        <w:t>, respectivamente.</w:t>
       </w:r>
     </w:p>
     <w:p>
@@ -7066,7 +7645,34 @@
           <w:sz w:val="24"/>
           <w:szCs w:val="24"/>
         </w:rPr>
-        <w:t>Será utilizado o editor de texto Visual Studio Code para a programação em Java</w:t>
+        <w:t xml:space="preserve">Será utilizado o editor de texto Visual Studio </w:t>
+      </w:r>
+      <w:proofErr w:type="spellStart"/>
+      <w:r>
+        <w:rPr>
+          <w:rFonts w:ascii="Arial" w:hAnsi="Arial" w:cs="Arial"/>
+          <w:sz w:val="24"/>
+          <w:szCs w:val="24"/>
+        </w:rPr>
+        <w:t>Code</w:t>
+      </w:r>
+      <w:proofErr w:type="spellEnd"/>
+      <w:r>
+        <w:rPr>
+          <w:rFonts w:ascii="Arial" w:hAnsi="Arial" w:cs="Arial"/>
+          <w:sz w:val="24"/>
+          <w:szCs w:val="24"/>
+        </w:rPr>
+        <w:t xml:space="preserve"> para a programação em </w:t>
+      </w:r>
+      <w:proofErr w:type="spellStart"/>
+      <w:r>
+        <w:rPr>
+          <w:rFonts w:ascii="Arial" w:hAnsi="Arial" w:cs="Arial"/>
+          <w:sz w:val="24"/>
+          <w:szCs w:val="24"/>
+        </w:rPr>
+        <w:t>Java</w:t>
       </w:r>
       <w:r>
         <w:rPr>
@@ -7082,7 +7688,16 @@
           <w:sz w:val="24"/>
           <w:szCs w:val="24"/>
         </w:rPr>
-        <w:t>cript.</w:t>
+        <w:t>cript</w:t>
+      </w:r>
+      <w:proofErr w:type="spellEnd"/>
+      <w:r>
+        <w:rPr>
+          <w:rFonts w:ascii="Arial" w:hAnsi="Arial" w:cs="Arial"/>
+          <w:sz w:val="24"/>
+          <w:szCs w:val="24"/>
+        </w:rPr>
+        <w:t>.</w:t>
       </w:r>
     </w:p>
     <w:p>
@@ -7108,6 +7723,7 @@
         </w:rPr>
         <w:t xml:space="preserve">Será utilizado o banco de dados não relacional </w:t>
       </w:r>
+      <w:proofErr w:type="spellStart"/>
       <w:r>
         <w:rPr>
           <w:rFonts w:ascii="Arial" w:hAnsi="Arial" w:cs="Arial"/>
@@ -7122,7 +7738,16 @@
           <w:sz w:val="24"/>
           <w:szCs w:val="24"/>
         </w:rPr>
-        <w:t>ongoDB para o armazenamento dos dados da plataforma e AWS3 para o armazenamento de imagens.</w:t>
+        <w:t>ongoDB</w:t>
+      </w:r>
+      <w:proofErr w:type="spellEnd"/>
+      <w:r>
+        <w:rPr>
+          <w:rFonts w:ascii="Arial" w:hAnsi="Arial" w:cs="Arial"/>
+          <w:sz w:val="24"/>
+          <w:szCs w:val="24"/>
+        </w:rPr>
+        <w:t xml:space="preserve"> para o armazenamento dos dados da plataforma e AWS3 para o armazenamento de imagens.</w:t>
       </w:r>
     </w:p>
     <w:p>
@@ -7319,8 +7944,18 @@
           <w:sz w:val="24"/>
           <w:szCs w:val="24"/>
         </w:rPr>
-        <w:t>ser elaborados com o auxílio das ferramentas Visio e brModelo</w:t>
-      </w:r>
+        <w:t xml:space="preserve">ser elaborados com o auxílio das ferramentas Visio e </w:t>
+      </w:r>
+      <w:proofErr w:type="spellStart"/>
+      <w:r>
+        <w:rPr>
+          <w:rFonts w:ascii="Arial" w:hAnsi="Arial" w:cs="Arial"/>
+          <w:sz w:val="24"/>
+          <w:szCs w:val="24"/>
+        </w:rPr>
+        <w:t>brModelo</w:t>
+      </w:r>
+      <w:proofErr w:type="spellEnd"/>
     </w:p>
     <w:p>
       <w:pPr>
@@ -7353,6 +7988,7 @@
         </w:rPr>
         <w:t xml:space="preserve">usado o framework </w:t>
       </w:r>
+      <w:proofErr w:type="spellStart"/>
       <w:r>
         <w:rPr>
           <w:rFonts w:ascii="Arial" w:hAnsi="Arial" w:cs="Arial"/>
@@ -7363,13 +7999,32 @@
         </w:rPr>
         <w:t>ExpressJS</w:t>
       </w:r>
-      <w:r>
-        <w:rPr>
-          <w:rFonts w:ascii="Arial" w:hAnsi="Arial" w:cs="Arial"/>
-          <w:sz w:val="24"/>
-          <w:szCs w:val="24"/>
-        </w:rPr>
-        <w:t xml:space="preserve"> para o desenvolvimento do back-end da aplicação.</w:t>
+      <w:proofErr w:type="spellEnd"/>
+      <w:r>
+        <w:rPr>
+          <w:rFonts w:ascii="Arial" w:hAnsi="Arial" w:cs="Arial"/>
+          <w:sz w:val="24"/>
+          <w:szCs w:val="24"/>
+        </w:rPr>
+        <w:t xml:space="preserve"> para o desenvolvimento do </w:t>
+      </w:r>
+      <w:proofErr w:type="spellStart"/>
+      <w:r>
+        <w:rPr>
+          <w:rFonts w:ascii="Arial" w:hAnsi="Arial" w:cs="Arial"/>
+          <w:sz w:val="24"/>
+          <w:szCs w:val="24"/>
+        </w:rPr>
+        <w:t>back-end</w:t>
+      </w:r>
+      <w:proofErr w:type="spellEnd"/>
+      <w:r>
+        <w:rPr>
+          <w:rFonts w:ascii="Arial" w:hAnsi="Arial" w:cs="Arial"/>
+          <w:sz w:val="24"/>
+          <w:szCs w:val="24"/>
+        </w:rPr>
+        <w:t xml:space="preserve"> da aplicação.</w:t>
       </w:r>
     </w:p>
     <w:p>
@@ -7469,6 +8124,7 @@
         </w:rPr>
         <w:t xml:space="preserve">Deverá ser usado o </w:t>
       </w:r>
+      <w:proofErr w:type="spellStart"/>
       <w:r>
         <w:rPr>
           <w:rFonts w:ascii="Arial" w:hAnsi="Arial" w:cs="Arial"/>
@@ -7487,7 +8143,18 @@
           <w:sz w:val="24"/>
           <w:szCs w:val="24"/>
         </w:rPr>
-        <w:t xml:space="preserve">ongoDB </w:t>
+        <w:t>ongoDB</w:t>
+      </w:r>
+      <w:proofErr w:type="spellEnd"/>
+      <w:r>
+        <w:rPr>
+          <w:rFonts w:ascii="Arial" w:hAnsi="Arial" w:cs="Arial"/>
+          <w:i/>
+          <w:iCs/>
+          <w:sz w:val="24"/>
+          <w:szCs w:val="24"/>
+        </w:rPr>
+        <w:t xml:space="preserve"> </w:t>
       </w:r>
       <w:r>
         <w:rPr>
@@ -7592,6 +8259,7 @@
         </w:rPr>
         <w:t xml:space="preserve">Será usada a biblioteca </w:t>
       </w:r>
+      <w:proofErr w:type="spellStart"/>
       <w:r>
         <w:rPr>
           <w:rFonts w:ascii="Arial" w:hAnsi="Arial" w:cs="Arial"/>
@@ -7602,13 +8270,32 @@
         </w:rPr>
         <w:t>ReactJS</w:t>
       </w:r>
-      <w:r>
-        <w:rPr>
-          <w:rFonts w:ascii="Arial" w:hAnsi="Arial" w:cs="Arial"/>
-          <w:sz w:val="24"/>
-          <w:szCs w:val="24"/>
-        </w:rPr>
-        <w:t xml:space="preserve"> para o desenvolvimento da aplicação no front-end web.</w:t>
+      <w:proofErr w:type="spellEnd"/>
+      <w:r>
+        <w:rPr>
+          <w:rFonts w:ascii="Arial" w:hAnsi="Arial" w:cs="Arial"/>
+          <w:sz w:val="24"/>
+          <w:szCs w:val="24"/>
+        </w:rPr>
+        <w:t xml:space="preserve"> para o desenvolvimento da aplicação no front-</w:t>
+      </w:r>
+      <w:proofErr w:type="spellStart"/>
+      <w:r>
+        <w:rPr>
+          <w:rFonts w:ascii="Arial" w:hAnsi="Arial" w:cs="Arial"/>
+          <w:sz w:val="24"/>
+          <w:szCs w:val="24"/>
+        </w:rPr>
+        <w:t>end</w:t>
+      </w:r>
+      <w:proofErr w:type="spellEnd"/>
+      <w:r>
+        <w:rPr>
+          <w:rFonts w:ascii="Arial" w:hAnsi="Arial" w:cs="Arial"/>
+          <w:sz w:val="24"/>
+          <w:szCs w:val="24"/>
+        </w:rPr>
+        <w:t xml:space="preserve"> web.</w:t>
       </w:r>
     </w:p>
     <w:p>
@@ -7634,6 +8321,7 @@
         </w:rPr>
         <w:t xml:space="preserve">Para requisições HTTP ao servidor, deverá ser usada a biblioteca </w:t>
       </w:r>
+      <w:proofErr w:type="spellStart"/>
       <w:r>
         <w:rPr>
           <w:rFonts w:ascii="Arial" w:hAnsi="Arial" w:cs="Arial"/>
@@ -7644,6 +8332,7 @@
         </w:rPr>
         <w:t>axios</w:t>
       </w:r>
+      <w:proofErr w:type="spellEnd"/>
       <w:r>
         <w:rPr>
           <w:rFonts w:ascii="Arial" w:hAnsi="Arial" w:cs="Arial"/>
@@ -7697,8 +8386,27 @@
           <w:sz w:val="24"/>
           <w:szCs w:val="24"/>
         </w:rPr>
-        <w:t xml:space="preserve">Será usado o framework React </w:t>
-      </w:r>
+        <w:t xml:space="preserve">Será usado o framework </w:t>
+      </w:r>
+      <w:proofErr w:type="spellStart"/>
+      <w:r>
+        <w:rPr>
+          <w:rFonts w:ascii="Arial" w:hAnsi="Arial" w:cs="Arial"/>
+          <w:sz w:val="24"/>
+          <w:szCs w:val="24"/>
+        </w:rPr>
+        <w:t>React</w:t>
+      </w:r>
+      <w:proofErr w:type="spellEnd"/>
+      <w:r>
+        <w:rPr>
+          <w:rFonts w:ascii="Arial" w:hAnsi="Arial" w:cs="Arial"/>
+          <w:sz w:val="24"/>
+          <w:szCs w:val="24"/>
+        </w:rPr>
+        <w:t xml:space="preserve"> </w:t>
+      </w:r>
+      <w:proofErr w:type="spellStart"/>
       <w:r>
         <w:rPr>
           <w:rFonts w:ascii="Arial" w:hAnsi="Arial" w:cs="Arial"/>
@@ -7713,7 +8421,34 @@
           <w:sz w:val="24"/>
           <w:szCs w:val="24"/>
         </w:rPr>
-        <w:t>ative para o desenvolvimento da aplicação no front-end mobile.</w:t>
+        <w:t>ative</w:t>
+      </w:r>
+      <w:proofErr w:type="spellEnd"/>
+      <w:r>
+        <w:rPr>
+          <w:rFonts w:ascii="Arial" w:hAnsi="Arial" w:cs="Arial"/>
+          <w:sz w:val="24"/>
+          <w:szCs w:val="24"/>
+        </w:rPr>
+        <w:t xml:space="preserve"> para o desenvolvimento da aplicação no front-</w:t>
+      </w:r>
+      <w:proofErr w:type="spellStart"/>
+      <w:r>
+        <w:rPr>
+          <w:rFonts w:ascii="Arial" w:hAnsi="Arial" w:cs="Arial"/>
+          <w:sz w:val="24"/>
+          <w:szCs w:val="24"/>
+        </w:rPr>
+        <w:t>end</w:t>
+      </w:r>
+      <w:proofErr w:type="spellEnd"/>
+      <w:r>
+        <w:rPr>
+          <w:rFonts w:ascii="Arial" w:hAnsi="Arial" w:cs="Arial"/>
+          <w:sz w:val="24"/>
+          <w:szCs w:val="24"/>
+        </w:rPr>
+        <w:t xml:space="preserve"> mobile.</w:t>
       </w:r>
     </w:p>
     <w:p>
@@ -7823,6 +8558,7 @@
         <w:lastRenderedPageBreak/>
         <w:t xml:space="preserve">Verificar as tarefas para o desenvolvimento do projeto no </w:t>
       </w:r>
+      <w:proofErr w:type="spellStart"/>
       <w:r>
         <w:rPr>
           <w:rFonts w:ascii="Arial" w:hAnsi="Arial" w:cs="Arial"/>
@@ -7833,6 +8569,7 @@
         </w:rPr>
         <w:t>Trello</w:t>
       </w:r>
+      <w:proofErr w:type="spellEnd"/>
       <w:r>
         <w:rPr>
           <w:rFonts w:ascii="Arial" w:hAnsi="Arial" w:cs="Arial"/>
@@ -7960,7 +8697,25 @@
           <w:sz w:val="24"/>
           <w:szCs w:val="24"/>
         </w:rPr>
-        <w:t xml:space="preserve"> do editor Visual Studio Code.</w:t>
+        <w:t xml:space="preserve"> do editor Visual Studio </w:t>
+      </w:r>
+      <w:proofErr w:type="spellStart"/>
+      <w:r>
+        <w:rPr>
+          <w:rFonts w:ascii="Arial" w:hAnsi="Arial" w:cs="Arial"/>
+          <w:sz w:val="24"/>
+          <w:szCs w:val="24"/>
+        </w:rPr>
+        <w:t>Code</w:t>
+      </w:r>
+      <w:proofErr w:type="spellEnd"/>
+      <w:r>
+        <w:rPr>
+          <w:rFonts w:ascii="Arial" w:hAnsi="Arial" w:cs="Arial"/>
+          <w:sz w:val="24"/>
+          <w:szCs w:val="24"/>
+        </w:rPr>
+        <w:t>.</w:t>
       </w:r>
     </w:p>
     <w:p>
@@ -8018,6 +8773,7 @@
         </w:rPr>
         <w:t xml:space="preserve"> ser desenvolvido na linguagem de programação </w:t>
       </w:r>
+      <w:proofErr w:type="spellStart"/>
       <w:r>
         <w:rPr>
           <w:rFonts w:ascii="Arial" w:hAnsi="Arial" w:cs="Arial"/>
@@ -8028,6 +8784,7 @@
         </w:rPr>
         <w:t>JavaScript</w:t>
       </w:r>
+      <w:proofErr w:type="spellEnd"/>
       <w:r>
         <w:rPr>
           <w:rFonts w:ascii="Arial" w:hAnsi="Arial" w:cs="Arial"/>
@@ -9686,7 +10443,43 @@
           <w:sz w:val="24"/>
           <w:szCs w:val="24"/>
         </w:rPr>
-        <w:t xml:space="preserve">do banco de dados e o back-end, início do front-end web, com </w:t>
+        <w:t xml:space="preserve">do banco de dados e o </w:t>
+      </w:r>
+      <w:proofErr w:type="spellStart"/>
+      <w:r>
+        <w:rPr>
+          <w:rFonts w:ascii="Arial" w:hAnsi="Arial" w:cs="Arial"/>
+          <w:sz w:val="24"/>
+          <w:szCs w:val="24"/>
+        </w:rPr>
+        <w:t>back-end</w:t>
+      </w:r>
+      <w:proofErr w:type="spellEnd"/>
+      <w:r>
+        <w:rPr>
+          <w:rFonts w:ascii="Arial" w:hAnsi="Arial" w:cs="Arial"/>
+          <w:sz w:val="24"/>
+          <w:szCs w:val="24"/>
+        </w:rPr>
+        <w:t>, início do front-</w:t>
+      </w:r>
+      <w:proofErr w:type="spellStart"/>
+      <w:r>
+        <w:rPr>
+          <w:rFonts w:ascii="Arial" w:hAnsi="Arial" w:cs="Arial"/>
+          <w:sz w:val="24"/>
+          <w:szCs w:val="24"/>
+        </w:rPr>
+        <w:t>end</w:t>
+      </w:r>
+      <w:proofErr w:type="spellEnd"/>
+      <w:r>
+        <w:rPr>
+          <w:rFonts w:ascii="Arial" w:hAnsi="Arial" w:cs="Arial"/>
+          <w:sz w:val="24"/>
+          <w:szCs w:val="24"/>
+        </w:rPr>
+        <w:t xml:space="preserve"> web, com </w:t>
       </w:r>
       <w:r>
         <w:rPr>
@@ -9718,7 +10511,25 @@
           <w:sz w:val="24"/>
           <w:szCs w:val="24"/>
         </w:rPr>
-        <w:t xml:space="preserve"> do front-end mobile com as telas de login e cadastro do usuário, além do desenvolvimento da documentação.</w:t>
+        <w:t xml:space="preserve"> do front-</w:t>
+      </w:r>
+      <w:proofErr w:type="spellStart"/>
+      <w:r>
+        <w:rPr>
+          <w:rFonts w:ascii="Arial" w:hAnsi="Arial" w:cs="Arial"/>
+          <w:sz w:val="24"/>
+          <w:szCs w:val="24"/>
+        </w:rPr>
+        <w:t>end</w:t>
+      </w:r>
+      <w:proofErr w:type="spellEnd"/>
+      <w:r>
+        <w:rPr>
+          <w:rFonts w:ascii="Arial" w:hAnsi="Arial" w:cs="Arial"/>
+          <w:sz w:val="24"/>
+          <w:szCs w:val="24"/>
+        </w:rPr>
+        <w:t xml:space="preserve"> mobile com as telas de login e cadastro do usuário, além do desenvolvimento da documentação.</w:t>
       </w:r>
     </w:p>
     <w:p>
@@ -9738,6 +10549,7 @@
         </w:rPr>
       </w:pPr>
       <w:bookmarkStart w:id="14" w:name="_Toc14160054"/>
+      <w:proofErr w:type="spellStart"/>
       <w:r>
         <w:rPr>
           <w:rFonts w:ascii="Arial" w:hAnsi="Arial" w:cs="Arial"/>
@@ -9745,7 +10557,17 @@
           <w:sz w:val="24"/>
           <w:szCs w:val="24"/>
         </w:rPr>
-        <w:t>Product Backlog</w:t>
+        <w:t>Product</w:t>
+      </w:r>
+      <w:proofErr w:type="spellEnd"/>
+      <w:r>
+        <w:rPr>
+          <w:rFonts w:ascii="Arial" w:hAnsi="Arial" w:cs="Arial"/>
+          <w:color w:val="auto"/>
+          <w:sz w:val="24"/>
+          <w:szCs w:val="24"/>
+        </w:rPr>
+        <w:t xml:space="preserve"> Backlog</w:t>
       </w:r>
       <w:bookmarkEnd w:id="14"/>
     </w:p>
@@ -9773,7 +10595,25 @@
           <w:sz w:val="24"/>
           <w:szCs w:val="24"/>
         </w:rPr>
-        <w:t>modificações no Product Backlog.</w:t>
+        <w:t xml:space="preserve">modificações no </w:t>
+      </w:r>
+      <w:proofErr w:type="spellStart"/>
+      <w:r>
+        <w:rPr>
+          <w:rFonts w:ascii="Arial" w:hAnsi="Arial" w:cs="Arial"/>
+          <w:sz w:val="24"/>
+          <w:szCs w:val="24"/>
+        </w:rPr>
+        <w:t>Product</w:t>
+      </w:r>
+      <w:proofErr w:type="spellEnd"/>
+      <w:r>
+        <w:rPr>
+          <w:rFonts w:ascii="Arial" w:hAnsi="Arial" w:cs="Arial"/>
+          <w:sz w:val="24"/>
+          <w:szCs w:val="24"/>
+        </w:rPr>
+        <w:t xml:space="preserve"> Backlog.</w:t>
       </w:r>
     </w:p>
     <w:p>
@@ -9901,6 +10741,7 @@
         </w:rPr>
       </w:pPr>
       <w:bookmarkStart w:id="16" w:name="_Toc14160056"/>
+      <w:proofErr w:type="spellStart"/>
       <w:r>
         <w:rPr>
           <w:rFonts w:ascii="Arial" w:hAnsi="Arial" w:cs="Arial"/>
@@ -9908,7 +10749,17 @@
           <w:sz w:val="24"/>
           <w:szCs w:val="24"/>
         </w:rPr>
-        <w:t>Burn Down Chart</w:t>
+        <w:t>Burn</w:t>
+      </w:r>
+      <w:proofErr w:type="spellEnd"/>
+      <w:r>
+        <w:rPr>
+          <w:rFonts w:ascii="Arial" w:hAnsi="Arial" w:cs="Arial"/>
+          <w:color w:val="auto"/>
+          <w:sz w:val="24"/>
+          <w:szCs w:val="24"/>
+        </w:rPr>
+        <w:t xml:space="preserve"> Down Chart</w:t>
       </w:r>
       <w:bookmarkEnd w:id="16"/>
     </w:p>
@@ -9991,7 +10842,15 @@
         </w:r>
       </w:fldSimple>
       <w:r>
-        <w:t xml:space="preserve"> - Burn </w:t>
+        <w:t xml:space="preserve"> - </w:t>
+      </w:r>
+      <w:proofErr w:type="spellStart"/>
+      <w:r>
+        <w:t>Burn</w:t>
+      </w:r>
+      <w:proofErr w:type="spellEnd"/>
+      <w:r>
+        <w:t xml:space="preserve"> </w:t>
       </w:r>
       <w:r>
         <w:t>D</w:t>
@@ -10065,7 +10924,7 @@
           <v:shape id="_x0000_i1025" type="#_x0000_t75" style="width:309.75pt;height:515.25pt" o:ole="">
             <v:imagedata r:id="rId20" o:title=""/>
           </v:shape>
-          <o:OLEObject Type="Embed" ProgID="Visio.Drawing.15" ShapeID="_x0000_i1025" DrawAspect="Content" ObjectID="_1652105159" r:id="rId21"/>
+          <o:OLEObject Type="Embed" ProgID="Visio.Drawing.15" ShapeID="_x0000_i1025" DrawAspect="Content" ObjectID="_1652121990" r:id="rId21"/>
         </w:object>
       </w:r>
     </w:p>
@@ -10100,7 +10959,7 @@
           <v:shape id="_x0000_i1026" type="#_x0000_t75" style="width:327pt;height:443.25pt" o:ole="">
             <v:imagedata r:id="rId22" o:title=""/>
           </v:shape>
-          <o:OLEObject Type="Embed" ProgID="Visio.Drawing.15" ShapeID="_x0000_i1026" DrawAspect="Content" ObjectID="_1652105160" r:id="rId23"/>
+          <o:OLEObject Type="Embed" ProgID="Visio.Drawing.15" ShapeID="_x0000_i1026" DrawAspect="Content" ObjectID="_1652121991" r:id="rId23"/>
         </w:object>
       </w:r>
     </w:p>
@@ -10134,7 +10993,7 @@
           <v:shape id="_x0000_i1027" type="#_x0000_t75" style="width:387pt;height:504.75pt" o:ole="">
             <v:imagedata r:id="rId24" o:title=""/>
           </v:shape>
-          <o:OLEObject Type="Embed" ProgID="Visio.Drawing.15" ShapeID="_x0000_i1027" DrawAspect="Content" ObjectID="_1652105161" r:id="rId25"/>
+          <o:OLEObject Type="Embed" ProgID="Visio.Drawing.15" ShapeID="_x0000_i1027" DrawAspect="Content" ObjectID="_1652121992" r:id="rId25"/>
         </w:object>
       </w:r>
     </w:p>
@@ -10523,6 +11382,7 @@
         </w:rPr>
       </w:pPr>
       <w:bookmarkStart w:id="20" w:name="_Toc14160060"/>
+      <w:proofErr w:type="spellStart"/>
       <w:r>
         <w:rPr>
           <w:rFonts w:ascii="Arial" w:hAnsi="Arial" w:cs="Arial"/>
@@ -10530,7 +11390,17 @@
           <w:sz w:val="24"/>
           <w:szCs w:val="24"/>
         </w:rPr>
-        <w:t xml:space="preserve">Kanban e </w:t>
+        <w:t>Kanban</w:t>
+      </w:r>
+      <w:proofErr w:type="spellEnd"/>
+      <w:r>
+        <w:rPr>
+          <w:rFonts w:ascii="Arial" w:hAnsi="Arial" w:cs="Arial"/>
+          <w:color w:val="auto"/>
+          <w:sz w:val="24"/>
+          <w:szCs w:val="24"/>
+        </w:rPr>
+        <w:t xml:space="preserve"> e </w:t>
       </w:r>
       <w:r>
         <w:rPr>
@@ -10577,7 +11447,25 @@
           <w:sz w:val="24"/>
           <w:szCs w:val="24"/>
         </w:rPr>
-        <w:t xml:space="preserve">imagens do quadro de Kanban e </w:t>
+        <w:t xml:space="preserve">imagens do quadro de </w:t>
+      </w:r>
+      <w:proofErr w:type="spellStart"/>
+      <w:r>
+        <w:rPr>
+          <w:rFonts w:ascii="Arial" w:hAnsi="Arial" w:cs="Arial"/>
+          <w:sz w:val="24"/>
+          <w:szCs w:val="24"/>
+        </w:rPr>
+        <w:t>Kanban</w:t>
+      </w:r>
+      <w:proofErr w:type="spellEnd"/>
+      <w:r>
+        <w:rPr>
+          <w:rFonts w:ascii="Arial" w:hAnsi="Arial" w:cs="Arial"/>
+          <w:sz w:val="24"/>
+          <w:szCs w:val="24"/>
+        </w:rPr>
+        <w:t xml:space="preserve"> e </w:t>
       </w:r>
       <w:r>
         <w:rPr>
@@ -10666,8 +11554,13 @@
       <w:r>
         <w:t xml:space="preserve"> - </w:t>
       </w:r>
-      <w:r>
-        <w:t>Kanban: Primeiro dia do primeiro Sprint</w:t>
+      <w:proofErr w:type="spellStart"/>
+      <w:r>
+        <w:t>Kanban</w:t>
+      </w:r>
+      <w:proofErr w:type="spellEnd"/>
+      <w:r>
+        <w:t>: Primeiro dia do primeiro Sprint</w:t>
       </w:r>
     </w:p>
     <w:p/>
@@ -10738,8 +11631,13 @@
       <w:r>
         <w:t xml:space="preserve"> - </w:t>
       </w:r>
-      <w:r>
-        <w:t>Kanban: Primeira semana do Primeiro Sprint</w:t>
+      <w:proofErr w:type="spellStart"/>
+      <w:r>
+        <w:t>Kanban</w:t>
+      </w:r>
+      <w:proofErr w:type="spellEnd"/>
+      <w:r>
+        <w:t>: Primeira semana do Primeiro Sprint</w:t>
       </w:r>
     </w:p>
     <w:p>
@@ -11037,6 +11935,7 @@
           <w:szCs w:val="24"/>
         </w:rPr>
       </w:pPr>
+      <w:proofErr w:type="spellStart"/>
       <w:r>
         <w:rPr>
           <w:rFonts w:ascii="Arial" w:hAnsi="Arial" w:cs="Arial"/>
@@ -11044,7 +11943,17 @@
           <w:sz w:val="24"/>
           <w:szCs w:val="24"/>
         </w:rPr>
-        <w:t>Product Backlog</w:t>
+        <w:t>Product</w:t>
+      </w:r>
+      <w:proofErr w:type="spellEnd"/>
+      <w:r>
+        <w:rPr>
+          <w:rFonts w:ascii="Arial" w:hAnsi="Arial" w:cs="Arial"/>
+          <w:b/>
+          <w:sz w:val="24"/>
+          <w:szCs w:val="24"/>
+        </w:rPr>
+        <w:t xml:space="preserve"> Backlog</w:t>
       </w:r>
     </w:p>
     <w:p>
@@ -11072,7 +11981,27 @@
           <w:sz w:val="24"/>
           <w:szCs w:val="24"/>
         </w:rPr>
-        <w:t>modificações no Product Backlog.</w:t>
+        <w:t xml:space="preserve">modificações no </w:t>
+      </w:r>
+      <w:proofErr w:type="spellStart"/>
+      <w:r>
+        <w:rPr>
+          <w:rFonts w:ascii="Arial" w:hAnsi="Arial" w:cs="Arial"/>
+          <w:bCs/>
+          <w:sz w:val="24"/>
+          <w:szCs w:val="24"/>
+        </w:rPr>
+        <w:t>Product</w:t>
+      </w:r>
+      <w:proofErr w:type="spellEnd"/>
+      <w:r>
+        <w:rPr>
+          <w:rFonts w:ascii="Arial" w:hAnsi="Arial" w:cs="Arial"/>
+          <w:bCs/>
+          <w:sz w:val="24"/>
+          <w:szCs w:val="24"/>
+        </w:rPr>
+        <w:t xml:space="preserve"> Backlog.</w:t>
       </w:r>
     </w:p>
     <w:p>
@@ -11204,6 +12133,7 @@
           <w:szCs w:val="24"/>
         </w:rPr>
       </w:pPr>
+      <w:proofErr w:type="spellStart"/>
       <w:r>
         <w:rPr>
           <w:rFonts w:ascii="Arial" w:hAnsi="Arial" w:cs="Arial"/>
@@ -11211,7 +12141,17 @@
           <w:sz w:val="24"/>
           <w:szCs w:val="24"/>
         </w:rPr>
-        <w:t>Burn Down Chart</w:t>
+        <w:t>Burn</w:t>
+      </w:r>
+      <w:proofErr w:type="spellEnd"/>
+      <w:r>
+        <w:rPr>
+          <w:rFonts w:ascii="Arial" w:hAnsi="Arial" w:cs="Arial"/>
+          <w:b/>
+          <w:sz w:val="24"/>
+          <w:szCs w:val="24"/>
+        </w:rPr>
+        <w:t xml:space="preserve"> Down Chart</w:t>
       </w:r>
     </w:p>
     <w:p>
@@ -11300,8 +12240,13 @@
       <w:r>
         <w:t xml:space="preserve"> - </w:t>
       </w:r>
-      <w:r>
-        <w:t>Burn Down Chart – Segundo Sprint</w:t>
+      <w:proofErr w:type="spellStart"/>
+      <w:r>
+        <w:t>Burn</w:t>
+      </w:r>
+      <w:proofErr w:type="spellEnd"/>
+      <w:r>
+        <w:t xml:space="preserve"> Down Chart – Segundo Sprint</w:t>
       </w:r>
     </w:p>
     <w:p/>
@@ -11386,7 +12331,7 @@
           <v:shape id="_x0000_i1028" type="#_x0000_t75" style="width:324.75pt;height:533.25pt" o:ole="">
             <v:imagedata r:id="rId36" o:title=""/>
           </v:shape>
-          <o:OLEObject Type="Embed" ProgID="Visio.Drawing.15" ShapeID="_x0000_i1028" DrawAspect="Content" ObjectID="_1652105162" r:id="rId37"/>
+          <o:OLEObject Type="Embed" ProgID="Visio.Drawing.15" ShapeID="_x0000_i1028" DrawAspect="Content" ObjectID="_1652121993" r:id="rId37"/>
         </w:object>
       </w:r>
     </w:p>
@@ -11431,7 +12376,7 @@
           <v:shape id="_x0000_i1029" type="#_x0000_t75" style="width:371.25pt;height:502.5pt" o:ole="">
             <v:imagedata r:id="rId38" o:title=""/>
           </v:shape>
-          <o:OLEObject Type="Embed" ProgID="Visio.Drawing.15" ShapeID="_x0000_i1029" DrawAspect="Content" ObjectID="_1652105163" r:id="rId39"/>
+          <o:OLEObject Type="Embed" ProgID="Visio.Drawing.15" ShapeID="_x0000_i1029" DrawAspect="Content" ObjectID="_1652121994" r:id="rId39"/>
         </w:object>
       </w:r>
     </w:p>
@@ -11464,7 +12409,7 @@
           <v:shape id="_x0000_i1030" type="#_x0000_t75" style="width:378pt;height:492pt" o:ole="">
             <v:imagedata r:id="rId40" o:title=""/>
           </v:shape>
-          <o:OLEObject Type="Embed" ProgID="Visio.Drawing.15" ShapeID="_x0000_i1030" DrawAspect="Content" ObjectID="_1652105164" r:id="rId41"/>
+          <o:OLEObject Type="Embed" ProgID="Visio.Drawing.15" ShapeID="_x0000_i1030" DrawAspect="Content" ObjectID="_1652121995" r:id="rId41"/>
         </w:object>
       </w:r>
     </w:p>
@@ -11921,6 +12866,7 @@
           <w:szCs w:val="24"/>
         </w:rPr>
       </w:pPr>
+      <w:proofErr w:type="spellStart"/>
       <w:r>
         <w:rPr>
           <w:rFonts w:ascii="Arial" w:hAnsi="Arial" w:cs="Arial"/>
@@ -11929,7 +12875,18 @@
           <w:sz w:val="24"/>
           <w:szCs w:val="24"/>
         </w:rPr>
-        <w:t>Kanban e Retrospectiva</w:t>
+        <w:t>Kanban</w:t>
+      </w:r>
+      <w:proofErr w:type="spellEnd"/>
+      <w:r>
+        <w:rPr>
+          <w:rFonts w:ascii="Arial" w:hAnsi="Arial" w:cs="Arial"/>
+          <w:b/>
+          <w:bCs/>
+          <w:sz w:val="24"/>
+          <w:szCs w:val="24"/>
+        </w:rPr>
+        <w:t xml:space="preserve"> e Retrospectiva</w:t>
       </w:r>
     </w:p>
     <w:p>
@@ -11997,7 +12954,15 @@
         </w:r>
       </w:fldSimple>
       <w:r>
-        <w:t xml:space="preserve"> – Kanban: Primeiro dia do segundo Sprint</w:t>
+        <w:t xml:space="preserve"> – </w:t>
+      </w:r>
+      <w:proofErr w:type="spellStart"/>
+      <w:r>
+        <w:t>Kanban</w:t>
+      </w:r>
+      <w:proofErr w:type="spellEnd"/>
+      <w:r>
+        <w:t>: Primeiro dia do segundo Sprint</w:t>
       </w:r>
     </w:p>
     <w:p>
@@ -12065,7 +13030,15 @@
         </w:r>
       </w:fldSimple>
       <w:r>
-        <w:t xml:space="preserve"> - Kanban: Primeira semana do segundo Sprint</w:t>
+        <w:t xml:space="preserve"> - </w:t>
+      </w:r>
+      <w:proofErr w:type="spellStart"/>
+      <w:r>
+        <w:t>Kanban</w:t>
+      </w:r>
+      <w:proofErr w:type="spellEnd"/>
+      <w:r>
+        <w:t>: Primeira semana do segundo Sprint</w:t>
       </w:r>
     </w:p>
     <w:p>
@@ -12134,7 +13107,15 @@
         </w:r>
       </w:fldSimple>
       <w:r>
-        <w:t xml:space="preserve"> - Kanban: Segunda semana do segundo Sprint</w:t>
+        <w:t xml:space="preserve"> - </w:t>
+      </w:r>
+      <w:proofErr w:type="spellStart"/>
+      <w:r>
+        <w:t>Kanban</w:t>
+      </w:r>
+      <w:proofErr w:type="spellEnd"/>
+      <w:r>
+        <w:t>: Segunda semana do segundo Sprint</w:t>
       </w:r>
     </w:p>
     <w:p>
@@ -12202,7 +13183,91 @@
         </w:r>
       </w:fldSimple>
       <w:r>
-        <w:t xml:space="preserve"> - Kanban: Terceira semana do segundo Sprint</w:t>
+        <w:t xml:space="preserve"> - </w:t>
+      </w:r>
+      <w:proofErr w:type="spellStart"/>
+      <w:r>
+        <w:t>Kanban</w:t>
+      </w:r>
+      <w:proofErr w:type="spellEnd"/>
+      <w:r>
+        <w:t>: Terceira semana do segundo Sprint</w:t>
+      </w:r>
+    </w:p>
+    <w:p>
+      <w:r>
+        <w:rPr>
+          <w:noProof/>
+        </w:rPr>
+        <w:drawing>
+          <wp:inline distT="0" distB="0" distL="0" distR="0" wp14:anchorId="3209FCF9" wp14:editId="53C98AAE">
+            <wp:extent cx="5579745" cy="2920365"/>
+            <wp:effectExtent l="0" t="0" r="1905" b="0"/>
+            <wp:docPr id="9" name="Imagem 9"/>
+            <wp:cNvGraphicFramePr>
+              <a:graphicFrameLocks xmlns:a="http://schemas.openxmlformats.org/drawingml/2006/main" noChangeAspect="1"/>
+            </wp:cNvGraphicFramePr>
+            <a:graphic xmlns:a="http://schemas.openxmlformats.org/drawingml/2006/main">
+              <a:graphicData uri="http://schemas.openxmlformats.org/drawingml/2006/picture">
+                <pic:pic xmlns:pic="http://schemas.openxmlformats.org/drawingml/2006/picture">
+                  <pic:nvPicPr>
+                    <pic:cNvPr id="9" name="214C13F.tmp"/>
+                    <pic:cNvPicPr/>
+                  </pic:nvPicPr>
+                  <pic:blipFill>
+                    <a:blip r:embed="rId49">
+                      <a:extLst>
+                        <a:ext uri="{28A0092B-C50C-407E-A947-70E740481C1C}">
+                          <a14:useLocalDpi xmlns:a14="http://schemas.microsoft.com/office/drawing/2010/main" val="0"/>
+                        </a:ext>
+                      </a:extLst>
+                    </a:blip>
+                    <a:stretch>
+                      <a:fillRect/>
+                    </a:stretch>
+                  </pic:blipFill>
+                  <pic:spPr>
+                    <a:xfrm>
+                      <a:off x="0" y="0"/>
+                      <a:ext cx="5579745" cy="2920365"/>
+                    </a:xfrm>
+                    <a:prstGeom prst="rect">
+                      <a:avLst/>
+                    </a:prstGeom>
+                  </pic:spPr>
+                </pic:pic>
+              </a:graphicData>
+            </a:graphic>
+          </wp:inline>
+        </w:drawing>
+      </w:r>
+    </w:p>
+    <w:p>
+      <w:pPr>
+        <w:pStyle w:val="Legenda"/>
+        <w:ind w:left="709" w:firstLine="709"/>
+      </w:pPr>
+      <w:r>
+        <w:t xml:space="preserve">Figura </w:t>
+      </w:r>
+      <w:fldSimple w:instr=" SEQ Figura \* ARABIC ">
+        <w:r>
+          <w:rPr>
+            <w:noProof/>
+          </w:rPr>
+          <w:t>29</w:t>
+        </w:r>
+      </w:fldSimple>
+      <w:r>
+        <w:t xml:space="preserve"> – </w:t>
+      </w:r>
+      <w:proofErr w:type="spellStart"/>
+      <w:r>
+        <w:t>Kanban</w:t>
+      </w:r>
+      <w:proofErr w:type="spellEnd"/>
+      <w:r>
+        <w:t>: Quarta semana do segundo Sprint</w:t>
       </w:r>
     </w:p>
     <w:p/>
@@ -12261,6 +13326,7 @@
           <w:sz w:val="24"/>
           <w:szCs w:val="24"/>
         </w:rPr>
+        <w:lastRenderedPageBreak/>
         <w:t xml:space="preserve">O Segundo Sprint poderia ser mais </w:t>
       </w:r>
       <w:r>
@@ -12346,6 +13412,7 @@
           <w:ilvl w:val="2"/>
           <w:numId w:val="3"/>
         </w:numPr>
+        <w:spacing w:line="480" w:lineRule="auto"/>
         <w:rPr>
           <w:rFonts w:ascii="Arial" w:hAnsi="Arial" w:cs="Arial"/>
           <w:b/>
@@ -12354,6 +13421,7 @@
           <w:szCs w:val="24"/>
         </w:rPr>
       </w:pPr>
+      <w:proofErr w:type="spellStart"/>
       <w:r>
         <w:rPr>
           <w:rFonts w:ascii="Arial" w:hAnsi="Arial" w:cs="Arial"/>
@@ -12362,26 +13430,378 @@
           <w:sz w:val="24"/>
           <w:szCs w:val="24"/>
         </w:rPr>
-        <w:t>Product Backlog</w:t>
-      </w:r>
-    </w:p>
-    <w:p>
-      <w:pPr>
+        <w:t>Product</w:t>
+      </w:r>
+      <w:proofErr w:type="spellEnd"/>
+      <w:r>
+        <w:rPr>
+          <w:rFonts w:ascii="Arial" w:hAnsi="Arial" w:cs="Arial"/>
+          <w:b/>
+          <w:bCs/>
+          <w:sz w:val="24"/>
+          <w:szCs w:val="24"/>
+        </w:rPr>
+        <w:t xml:space="preserve"> Backlog</w:t>
+      </w:r>
+    </w:p>
+    <w:p>
+      <w:pPr>
+        <w:pStyle w:val="PargrafodaLista"/>
+        <w:numPr>
+          <w:ilvl w:val="0"/>
+          <w:numId w:val="35"/>
+        </w:numPr>
         <w:spacing w:line="360" w:lineRule="auto"/>
-        <w:jc w:val="both"/>
-        <w:rPr>
-          <w:rFonts w:ascii="Arial" w:hAnsi="Arial" w:cs="Arial"/>
-          <w:sz w:val="24"/>
-          <w:szCs w:val="24"/>
-        </w:rPr>
-      </w:pPr>
-      <w:r>
-        <w:rPr>
-          <w:rFonts w:ascii="Arial" w:hAnsi="Arial" w:cs="Arial"/>
-          <w:sz w:val="24"/>
-          <w:szCs w:val="24"/>
-        </w:rPr>
-        <w:t>Não houve modificações no Product Backlog.</w:t>
+        <w:rPr>
+          <w:rFonts w:ascii="Arial" w:hAnsi="Arial" w:cs="Arial"/>
+          <w:sz w:val="24"/>
+          <w:szCs w:val="24"/>
+        </w:rPr>
+      </w:pPr>
+      <w:r>
+        <w:rPr>
+          <w:rFonts w:ascii="Arial" w:hAnsi="Arial" w:cs="Arial"/>
+          <w:sz w:val="24"/>
+          <w:szCs w:val="24"/>
+        </w:rPr>
+        <w:t>Realizar cadastro do hospital.</w:t>
+      </w:r>
+    </w:p>
+    <w:p>
+      <w:pPr>
+        <w:pStyle w:val="PargrafodaLista"/>
+        <w:numPr>
+          <w:ilvl w:val="0"/>
+          <w:numId w:val="35"/>
+        </w:numPr>
+        <w:spacing w:line="360" w:lineRule="auto"/>
+        <w:rPr>
+          <w:rFonts w:ascii="Arial" w:hAnsi="Arial" w:cs="Arial"/>
+          <w:sz w:val="24"/>
+          <w:szCs w:val="24"/>
+        </w:rPr>
+      </w:pPr>
+      <w:r>
+        <w:rPr>
+          <w:rFonts w:ascii="Arial" w:hAnsi="Arial" w:cs="Arial"/>
+          <w:sz w:val="24"/>
+          <w:szCs w:val="24"/>
+        </w:rPr>
+        <w:t>Realizar cadastro do paciente.</w:t>
+      </w:r>
+    </w:p>
+    <w:p>
+      <w:pPr>
+        <w:pStyle w:val="PargrafodaLista"/>
+        <w:numPr>
+          <w:ilvl w:val="0"/>
+          <w:numId w:val="35"/>
+        </w:numPr>
+        <w:spacing w:line="360" w:lineRule="auto"/>
+        <w:rPr>
+          <w:rFonts w:ascii="Arial" w:hAnsi="Arial" w:cs="Arial"/>
+          <w:sz w:val="24"/>
+          <w:szCs w:val="24"/>
+        </w:rPr>
+      </w:pPr>
+      <w:r>
+        <w:rPr>
+          <w:rFonts w:ascii="Arial" w:hAnsi="Arial" w:cs="Arial"/>
+          <w:sz w:val="24"/>
+          <w:szCs w:val="24"/>
+        </w:rPr>
+        <w:t>Realizar login do hospital.</w:t>
+      </w:r>
+    </w:p>
+    <w:p>
+      <w:pPr>
+        <w:pStyle w:val="PargrafodaLista"/>
+        <w:numPr>
+          <w:ilvl w:val="0"/>
+          <w:numId w:val="35"/>
+        </w:numPr>
+        <w:spacing w:line="360" w:lineRule="auto"/>
+        <w:rPr>
+          <w:rFonts w:ascii="Arial" w:hAnsi="Arial" w:cs="Arial"/>
+          <w:sz w:val="24"/>
+          <w:szCs w:val="24"/>
+        </w:rPr>
+      </w:pPr>
+      <w:r>
+        <w:rPr>
+          <w:rFonts w:ascii="Arial" w:hAnsi="Arial" w:cs="Arial"/>
+          <w:sz w:val="24"/>
+          <w:szCs w:val="24"/>
+        </w:rPr>
+        <w:t>Realizar login do paciente.</w:t>
+      </w:r>
+    </w:p>
+    <w:p>
+      <w:pPr>
+        <w:pStyle w:val="PargrafodaLista"/>
+        <w:numPr>
+          <w:ilvl w:val="0"/>
+          <w:numId w:val="35"/>
+        </w:numPr>
+        <w:spacing w:line="360" w:lineRule="auto"/>
+        <w:rPr>
+          <w:rFonts w:ascii="Arial" w:hAnsi="Arial" w:cs="Arial"/>
+          <w:sz w:val="24"/>
+          <w:szCs w:val="24"/>
+        </w:rPr>
+      </w:pPr>
+      <w:r>
+        <w:rPr>
+          <w:rFonts w:ascii="Arial" w:hAnsi="Arial" w:cs="Arial"/>
+          <w:sz w:val="24"/>
+          <w:szCs w:val="24"/>
+        </w:rPr>
+        <w:t>Realizar logout do hospital.</w:t>
+      </w:r>
+    </w:p>
+    <w:p>
+      <w:pPr>
+        <w:pStyle w:val="PargrafodaLista"/>
+        <w:numPr>
+          <w:ilvl w:val="0"/>
+          <w:numId w:val="35"/>
+        </w:numPr>
+        <w:spacing w:line="360" w:lineRule="auto"/>
+        <w:rPr>
+          <w:rFonts w:ascii="Arial" w:hAnsi="Arial" w:cs="Arial"/>
+          <w:sz w:val="24"/>
+          <w:szCs w:val="24"/>
+        </w:rPr>
+      </w:pPr>
+      <w:r>
+        <w:rPr>
+          <w:rFonts w:ascii="Arial" w:hAnsi="Arial" w:cs="Arial"/>
+          <w:sz w:val="24"/>
+          <w:szCs w:val="24"/>
+        </w:rPr>
+        <w:t>Realizar logout do paciente.</w:t>
+      </w:r>
+    </w:p>
+    <w:p>
+      <w:pPr>
+        <w:pStyle w:val="PargrafodaLista"/>
+        <w:numPr>
+          <w:ilvl w:val="0"/>
+          <w:numId w:val="35"/>
+        </w:numPr>
+        <w:spacing w:line="360" w:lineRule="auto"/>
+        <w:rPr>
+          <w:rFonts w:ascii="Arial" w:hAnsi="Arial" w:cs="Arial"/>
+          <w:sz w:val="24"/>
+          <w:szCs w:val="24"/>
+        </w:rPr>
+      </w:pPr>
+      <w:r>
+        <w:rPr>
+          <w:rFonts w:ascii="Arial" w:hAnsi="Arial" w:cs="Arial"/>
+          <w:sz w:val="24"/>
+          <w:szCs w:val="24"/>
+        </w:rPr>
+        <w:t>Realizar pesquisa de hospitais próximos em um raio de 10Km.</w:t>
+      </w:r>
+    </w:p>
+    <w:p>
+      <w:pPr>
+        <w:pStyle w:val="PargrafodaLista"/>
+        <w:numPr>
+          <w:ilvl w:val="0"/>
+          <w:numId w:val="35"/>
+        </w:numPr>
+        <w:spacing w:line="360" w:lineRule="auto"/>
+        <w:rPr>
+          <w:rFonts w:ascii="Arial" w:hAnsi="Arial" w:cs="Arial"/>
+          <w:sz w:val="24"/>
+          <w:szCs w:val="24"/>
+        </w:rPr>
+      </w:pPr>
+      <w:r>
+        <w:rPr>
+          <w:rFonts w:ascii="Arial" w:hAnsi="Arial" w:cs="Arial"/>
+          <w:sz w:val="24"/>
+          <w:szCs w:val="24"/>
+        </w:rPr>
+        <w:t>Realizar instância de dados do paciente.</w:t>
+      </w:r>
+    </w:p>
+    <w:p>
+      <w:pPr>
+        <w:pStyle w:val="PargrafodaLista"/>
+        <w:numPr>
+          <w:ilvl w:val="0"/>
+          <w:numId w:val="35"/>
+        </w:numPr>
+        <w:spacing w:line="360" w:lineRule="auto"/>
+        <w:rPr>
+          <w:rFonts w:ascii="Arial" w:hAnsi="Arial" w:cs="Arial"/>
+          <w:sz w:val="24"/>
+          <w:szCs w:val="24"/>
+        </w:rPr>
+      </w:pPr>
+      <w:r>
+        <w:rPr>
+          <w:rFonts w:ascii="Arial" w:hAnsi="Arial" w:cs="Arial"/>
+          <w:sz w:val="24"/>
+          <w:szCs w:val="24"/>
+        </w:rPr>
+        <w:t>Transferência de requisições entre os hospitais.</w:t>
+      </w:r>
+    </w:p>
+    <w:p>
+      <w:pPr>
+        <w:pStyle w:val="PargrafodaLista"/>
+        <w:numPr>
+          <w:ilvl w:val="0"/>
+          <w:numId w:val="35"/>
+        </w:numPr>
+        <w:spacing w:line="360" w:lineRule="auto"/>
+        <w:rPr>
+          <w:rFonts w:ascii="Arial" w:hAnsi="Arial" w:cs="Arial"/>
+          <w:color w:val="44BD32"/>
+          <w:sz w:val="24"/>
+          <w:szCs w:val="24"/>
+        </w:rPr>
+      </w:pPr>
+      <w:r>
+        <w:rPr>
+          <w:rFonts w:ascii="Arial" w:hAnsi="Arial" w:cs="Arial"/>
+          <w:color w:val="44BD32"/>
+          <w:sz w:val="24"/>
+          <w:szCs w:val="24"/>
+        </w:rPr>
+        <w:t>Possibilitar ao paciente uma forma de fazer a solicitação de atendimento aos hospitais próximos</w:t>
+      </w:r>
+      <w:r>
+        <w:rPr>
+          <w:rFonts w:ascii="Arial" w:hAnsi="Arial" w:cs="Arial"/>
+          <w:color w:val="44BD32"/>
+          <w:sz w:val="24"/>
+          <w:szCs w:val="24"/>
+        </w:rPr>
+        <w:t>,</w:t>
+      </w:r>
+      <w:r>
+        <w:rPr>
+          <w:rFonts w:ascii="Arial" w:hAnsi="Arial" w:cs="Arial"/>
+          <w:color w:val="44BD32"/>
+          <w:sz w:val="24"/>
+          <w:szCs w:val="24"/>
+        </w:rPr>
+        <w:t xml:space="preserve"> e que </w:t>
+      </w:r>
+      <w:r>
+        <w:rPr>
+          <w:rFonts w:ascii="Arial" w:hAnsi="Arial" w:cs="Arial"/>
+          <w:color w:val="44BD32"/>
+          <w:sz w:val="24"/>
+          <w:szCs w:val="24"/>
+        </w:rPr>
+        <w:t xml:space="preserve">a mesma </w:t>
+      </w:r>
+      <w:r>
+        <w:rPr>
+          <w:rFonts w:ascii="Arial" w:hAnsi="Arial" w:cs="Arial"/>
+          <w:color w:val="44BD32"/>
+          <w:sz w:val="24"/>
+          <w:szCs w:val="24"/>
+        </w:rPr>
+        <w:t>apareça em tempo real</w:t>
+      </w:r>
+      <w:r>
+        <w:rPr>
+          <w:rFonts w:ascii="Arial" w:hAnsi="Arial" w:cs="Arial"/>
+          <w:color w:val="44BD32"/>
+          <w:sz w:val="24"/>
+          <w:szCs w:val="24"/>
+        </w:rPr>
+        <w:t>,</w:t>
+      </w:r>
+      <w:r>
+        <w:rPr>
+          <w:rFonts w:ascii="Arial" w:hAnsi="Arial" w:cs="Arial"/>
+          <w:color w:val="44BD32"/>
+          <w:sz w:val="24"/>
+          <w:szCs w:val="24"/>
+        </w:rPr>
+        <w:t xml:space="preserve"> para os hospitais</w:t>
+      </w:r>
+      <w:r>
+        <w:rPr>
+          <w:rFonts w:ascii="Arial" w:hAnsi="Arial" w:cs="Arial"/>
+          <w:color w:val="44BD32"/>
+          <w:sz w:val="24"/>
+          <w:szCs w:val="24"/>
+        </w:rPr>
+        <w:t>.</w:t>
+      </w:r>
+    </w:p>
+    <w:p>
+      <w:pPr>
+        <w:pStyle w:val="PargrafodaLista"/>
+        <w:numPr>
+          <w:ilvl w:val="0"/>
+          <w:numId w:val="35"/>
+        </w:numPr>
+        <w:spacing w:line="360" w:lineRule="auto"/>
+        <w:rPr>
+          <w:rFonts w:ascii="Arial" w:hAnsi="Arial" w:cs="Arial"/>
+          <w:color w:val="44BD32"/>
+          <w:sz w:val="24"/>
+          <w:szCs w:val="24"/>
+        </w:rPr>
+      </w:pPr>
+      <w:r>
+        <w:rPr>
+          <w:rFonts w:ascii="Arial" w:hAnsi="Arial" w:cs="Arial"/>
+          <w:color w:val="44BD32"/>
+          <w:sz w:val="24"/>
+          <w:szCs w:val="24"/>
+        </w:rPr>
+        <w:t xml:space="preserve">Permitir que os hospitais que receberem a solicitação, tenham acesso aos dados do paciente (nome, </w:t>
+      </w:r>
+      <w:proofErr w:type="spellStart"/>
+      <w:r>
+        <w:rPr>
+          <w:rFonts w:ascii="Arial" w:hAnsi="Arial" w:cs="Arial"/>
+          <w:color w:val="44BD32"/>
+          <w:sz w:val="24"/>
+          <w:szCs w:val="24"/>
+        </w:rPr>
+        <w:t>bio</w:t>
+      </w:r>
+      <w:proofErr w:type="spellEnd"/>
+      <w:r>
+        <w:rPr>
+          <w:rFonts w:ascii="Arial" w:hAnsi="Arial" w:cs="Arial"/>
+          <w:color w:val="44BD32"/>
+          <w:sz w:val="24"/>
+          <w:szCs w:val="24"/>
+        </w:rPr>
+        <w:t xml:space="preserve">, </w:t>
+      </w:r>
+      <w:proofErr w:type="spellStart"/>
+      <w:r>
+        <w:rPr>
+          <w:rFonts w:ascii="Arial" w:hAnsi="Arial" w:cs="Arial"/>
+          <w:color w:val="44BD32"/>
+          <w:sz w:val="24"/>
+          <w:szCs w:val="24"/>
+        </w:rPr>
+        <w:t>cpf</w:t>
+      </w:r>
+      <w:proofErr w:type="spellEnd"/>
+      <w:r>
+        <w:rPr>
+          <w:rFonts w:ascii="Arial" w:hAnsi="Arial" w:cs="Arial"/>
+          <w:color w:val="44BD32"/>
+          <w:sz w:val="24"/>
+          <w:szCs w:val="24"/>
+        </w:rPr>
+        <w:t>, etc.) para que possa ser feito o cadastro da solicitação no banco de dados.</w:t>
       </w:r>
     </w:p>
     <w:p>
@@ -12402,6 +13822,7 @@
           <w:ilvl w:val="2"/>
           <w:numId w:val="3"/>
         </w:numPr>
+        <w:spacing w:line="480" w:lineRule="auto"/>
         <w:rPr>
           <w:rFonts w:ascii="Arial" w:hAnsi="Arial" w:cs="Arial"/>
           <w:b/>
@@ -12420,104 +13841,139 @@
         </w:rPr>
         <w:t>Sprint Backlog</w:t>
       </w:r>
-    </w:p>
-    <w:p>
-      <w:pPr>
-        <w:rPr>
-          <w:rFonts w:ascii="Arial" w:hAnsi="Arial" w:cs="Arial"/>
-          <w:b/>
-          <w:bCs/>
-          <w:sz w:val="24"/>
-          <w:szCs w:val="24"/>
-        </w:rPr>
-      </w:pPr>
     </w:p>
     <w:p>
       <w:pPr>
         <w:pStyle w:val="PargrafodaLista"/>
         <w:numPr>
           <w:ilvl w:val="0"/>
-          <w:numId w:val="12"/>
+          <w:numId w:val="34"/>
         </w:numPr>
         <w:spacing w:line="360" w:lineRule="auto"/>
-        <w:jc w:val="both"/>
-        <w:rPr>
-          <w:rFonts w:ascii="Arial" w:hAnsi="Arial" w:cs="Arial"/>
-          <w:sz w:val="24"/>
-          <w:szCs w:val="24"/>
-        </w:rPr>
-      </w:pPr>
-      <w:r>
-        <w:rPr>
-          <w:rFonts w:ascii="Arial" w:hAnsi="Arial" w:cs="Arial"/>
-          <w:sz w:val="24"/>
-          <w:szCs w:val="24"/>
-        </w:rPr>
-        <w:t xml:space="preserve">Realizar </w:t>
-      </w:r>
-      <w:r>
-        <w:rPr>
-          <w:rFonts w:ascii="Arial" w:hAnsi="Arial" w:cs="Arial"/>
-          <w:sz w:val="24"/>
-          <w:szCs w:val="24"/>
-        </w:rPr>
-        <w:t>a visualização</w:t>
-      </w:r>
-      <w:r>
-        <w:rPr>
-          <w:rFonts w:ascii="Arial" w:hAnsi="Arial" w:cs="Arial"/>
-          <w:sz w:val="24"/>
-          <w:szCs w:val="24"/>
-        </w:rPr>
-        <w:t xml:space="preserve"> </w:t>
-      </w:r>
-      <w:r>
-        <w:rPr>
-          <w:rFonts w:ascii="Arial" w:hAnsi="Arial" w:cs="Arial"/>
-          <w:sz w:val="24"/>
-          <w:szCs w:val="24"/>
-        </w:rPr>
-        <w:t xml:space="preserve">dos </w:t>
-      </w:r>
-      <w:r>
-        <w:rPr>
-          <w:rFonts w:ascii="Arial" w:hAnsi="Arial" w:cs="Arial"/>
-          <w:sz w:val="24"/>
-          <w:szCs w:val="24"/>
-        </w:rPr>
-        <w:t>hospitais cadastrados</w:t>
-      </w:r>
-      <w:r>
-        <w:rPr>
-          <w:rFonts w:ascii="Arial" w:hAnsi="Arial" w:cs="Arial"/>
-          <w:sz w:val="24"/>
-          <w:szCs w:val="24"/>
-        </w:rPr>
-        <w:t xml:space="preserve"> </w:t>
-      </w:r>
-      <w:r>
-        <w:rPr>
-          <w:rFonts w:ascii="Arial" w:hAnsi="Arial" w:cs="Arial"/>
-          <w:sz w:val="24"/>
-          <w:szCs w:val="24"/>
-        </w:rPr>
-        <w:t>no mapa</w:t>
-      </w:r>
-      <w:r>
-        <w:rPr>
-          <w:rFonts w:ascii="Arial" w:hAnsi="Arial" w:cs="Arial"/>
-          <w:sz w:val="24"/>
-          <w:szCs w:val="24"/>
-        </w:rPr>
-        <w:t>.</w:t>
-      </w:r>
-    </w:p>
-    <w:p>
-      <w:pPr>
-        <w:rPr>
-          <w:rFonts w:ascii="Arial" w:hAnsi="Arial" w:cs="Arial"/>
-          <w:b/>
-          <w:bCs/>
+        <w:rPr>
+          <w:rFonts w:ascii="Arial" w:hAnsi="Arial" w:cs="Arial"/>
+          <w:sz w:val="24"/>
+          <w:szCs w:val="24"/>
+        </w:rPr>
+      </w:pPr>
+      <w:r>
+        <w:rPr>
+          <w:rFonts w:ascii="Arial" w:hAnsi="Arial" w:cs="Arial"/>
+          <w:sz w:val="24"/>
+          <w:szCs w:val="24"/>
+        </w:rPr>
+        <w:t>Realizar pesquisa de hospitais próximos em um raio de 10Km.</w:t>
+      </w:r>
+    </w:p>
+    <w:p>
+      <w:pPr>
+        <w:pStyle w:val="PargrafodaLista"/>
+        <w:numPr>
+          <w:ilvl w:val="0"/>
+          <w:numId w:val="34"/>
+        </w:numPr>
+        <w:spacing w:line="360" w:lineRule="auto"/>
+        <w:rPr>
+          <w:rFonts w:ascii="Arial" w:hAnsi="Arial" w:cs="Arial"/>
+          <w:sz w:val="24"/>
+          <w:szCs w:val="24"/>
+        </w:rPr>
+      </w:pPr>
+      <w:r>
+        <w:rPr>
+          <w:rFonts w:ascii="Arial" w:hAnsi="Arial" w:cs="Arial"/>
+          <w:sz w:val="24"/>
+          <w:szCs w:val="24"/>
+        </w:rPr>
+        <w:t>Realizar instância de dados do paciente.</w:t>
+      </w:r>
+    </w:p>
+    <w:p>
+      <w:pPr>
+        <w:pStyle w:val="PargrafodaLista"/>
+        <w:numPr>
+          <w:ilvl w:val="0"/>
+          <w:numId w:val="34"/>
+        </w:numPr>
+        <w:spacing w:line="360" w:lineRule="auto"/>
+        <w:rPr>
+          <w:rFonts w:ascii="Arial" w:hAnsi="Arial" w:cs="Arial"/>
+          <w:sz w:val="24"/>
+          <w:szCs w:val="24"/>
+        </w:rPr>
+      </w:pPr>
+      <w:r>
+        <w:rPr>
+          <w:rFonts w:ascii="Arial" w:hAnsi="Arial" w:cs="Arial"/>
+          <w:sz w:val="24"/>
+          <w:szCs w:val="24"/>
+        </w:rPr>
+        <w:t>Possibilitar ao paciente uma forma de fazer a solicitação de atendimento aos hospitais próximos.</w:t>
+      </w:r>
+    </w:p>
+    <w:p>
+      <w:pPr>
+        <w:pStyle w:val="PargrafodaLista"/>
+        <w:numPr>
+          <w:ilvl w:val="0"/>
+          <w:numId w:val="34"/>
+        </w:numPr>
+        <w:spacing w:line="360" w:lineRule="auto"/>
+        <w:rPr>
+          <w:rFonts w:ascii="Arial" w:hAnsi="Arial" w:cs="Arial"/>
+          <w:sz w:val="24"/>
+          <w:szCs w:val="24"/>
+        </w:rPr>
+      </w:pPr>
+      <w:r>
+        <w:rPr>
+          <w:rFonts w:ascii="Arial" w:hAnsi="Arial" w:cs="Arial"/>
+          <w:sz w:val="24"/>
+          <w:szCs w:val="24"/>
+        </w:rPr>
+        <w:t xml:space="preserve">Permitir que hospitais que receberam a solicitação, tenham acesso aos dados do paciente (nome, </w:t>
+      </w:r>
+      <w:proofErr w:type="spellStart"/>
+      <w:r>
+        <w:rPr>
+          <w:rFonts w:ascii="Arial" w:hAnsi="Arial" w:cs="Arial"/>
+          <w:sz w:val="24"/>
+          <w:szCs w:val="24"/>
+        </w:rPr>
+        <w:t>bio</w:t>
+      </w:r>
+      <w:proofErr w:type="spellEnd"/>
+      <w:r>
+        <w:rPr>
+          <w:rFonts w:ascii="Arial" w:hAnsi="Arial" w:cs="Arial"/>
+          <w:sz w:val="24"/>
+          <w:szCs w:val="24"/>
+        </w:rPr>
+        <w:t xml:space="preserve">, </w:t>
+      </w:r>
+      <w:proofErr w:type="spellStart"/>
+      <w:r>
+        <w:rPr>
+          <w:rFonts w:ascii="Arial" w:hAnsi="Arial" w:cs="Arial"/>
+          <w:sz w:val="24"/>
+          <w:szCs w:val="24"/>
+        </w:rPr>
+        <w:t>cpf</w:t>
+      </w:r>
+      <w:proofErr w:type="spellEnd"/>
+      <w:r>
+        <w:rPr>
+          <w:rFonts w:ascii="Arial" w:hAnsi="Arial" w:cs="Arial"/>
+          <w:sz w:val="24"/>
+          <w:szCs w:val="24"/>
+        </w:rPr>
+        <w:t>, etc.) para que possa ser feito o cadastro da solicitação no banco de dados.</w:t>
+      </w:r>
+    </w:p>
+    <w:p>
+      <w:pPr>
+        <w:rPr>
+          <w:rFonts w:ascii="Arial" w:hAnsi="Arial" w:cs="Arial"/>
           <w:sz w:val="24"/>
           <w:szCs w:val="24"/>
         </w:rPr>
@@ -12538,6 +13994,7 @@
           <w:szCs w:val="24"/>
         </w:rPr>
       </w:pPr>
+      <w:proofErr w:type="spellStart"/>
       <w:r>
         <w:rPr>
           <w:rFonts w:ascii="Arial" w:hAnsi="Arial" w:cs="Arial"/>
@@ -12546,7 +14003,18 @@
           <w:sz w:val="24"/>
           <w:szCs w:val="24"/>
         </w:rPr>
-        <w:t>Burn Down Chart</w:t>
+        <w:t>Burn</w:t>
+      </w:r>
+      <w:proofErr w:type="spellEnd"/>
+      <w:r>
+        <w:rPr>
+          <w:rFonts w:ascii="Arial" w:hAnsi="Arial" w:cs="Arial"/>
+          <w:b/>
+          <w:bCs/>
+          <w:sz w:val="24"/>
+          <w:szCs w:val="24"/>
+        </w:rPr>
+        <w:t xml:space="preserve"> Down Chart</w:t>
       </w:r>
     </w:p>
     <w:p>
@@ -12626,6 +14094,7 @@
           <w:ilvl w:val="2"/>
           <w:numId w:val="3"/>
         </w:numPr>
+        <w:spacing w:line="480" w:lineRule="auto"/>
         <w:rPr>
           <w:rFonts w:ascii="Arial" w:hAnsi="Arial" w:cs="Arial"/>
           <w:b/>
@@ -12644,28 +14113,6 @@
         </w:rPr>
         <w:t>Plano de testes</w:t>
       </w:r>
-    </w:p>
-    <w:p>
-      <w:pPr>
-        <w:rPr>
-          <w:rFonts w:ascii="Arial" w:hAnsi="Arial" w:cs="Arial"/>
-          <w:b/>
-          <w:bCs/>
-          <w:sz w:val="24"/>
-          <w:szCs w:val="24"/>
-        </w:rPr>
-      </w:pPr>
-    </w:p>
-    <w:p>
-      <w:pPr>
-        <w:rPr>
-          <w:rFonts w:ascii="Arial" w:hAnsi="Arial" w:cs="Arial"/>
-          <w:b/>
-          <w:bCs/>
-          <w:sz w:val="24"/>
-          <w:szCs w:val="24"/>
-        </w:rPr>
-      </w:pPr>
     </w:p>
     <w:p>
       <w:pPr>
@@ -12731,7 +14178,7 @@
                     </pic:cNvPicPr>
                   </pic:nvPicPr>
                   <pic:blipFill>
-                    <a:blip r:embed="rId49">
+                    <a:blip r:embed="rId50">
                       <a:extLst>
                         <a:ext uri="{28A0092B-C50C-407E-A947-70E740481C1C}">
                           <a14:useLocalDpi xmlns:a14="http://schemas.microsoft.com/office/drawing/2010/main" val="0"/>
@@ -12765,6 +14212,32 @@
     </w:p>
     <w:p>
       <w:pPr>
+        <w:pStyle w:val="Legenda"/>
+        <w:ind w:left="709" w:firstLine="709"/>
+        <w:rPr>
+          <w:rFonts w:ascii="Arial" w:hAnsi="Arial" w:cs="Arial"/>
+          <w:b/>
+          <w:bCs/>
+          <w:szCs w:val="24"/>
+        </w:rPr>
+      </w:pPr>
+      <w:r>
+        <w:t xml:space="preserve">Figura </w:t>
+      </w:r>
+      <w:fldSimple w:instr=" SEQ Figura \* ARABIC ">
+        <w:r>
+          <w:rPr>
+            <w:noProof/>
+          </w:rPr>
+          <w:t>30</w:t>
+        </w:r>
+      </w:fldSimple>
+      <w:r>
+        <w:t xml:space="preserve"> - Caso de teste: Visualização dos hospitais no mapa</w:t>
+      </w:r>
+    </w:p>
+    <w:p>
+      <w:pPr>
         <w:rPr>
           <w:rFonts w:ascii="Arial" w:hAnsi="Arial" w:cs="Arial"/>
           <w:b/>
@@ -12789,6 +14262,7 @@
           <w:szCs w:val="24"/>
         </w:rPr>
       </w:pPr>
+      <w:proofErr w:type="spellStart"/>
       <w:r>
         <w:rPr>
           <w:rFonts w:ascii="Arial" w:hAnsi="Arial" w:cs="Arial"/>
@@ -12797,8 +14271,197 @@
           <w:sz w:val="24"/>
           <w:szCs w:val="24"/>
         </w:rPr>
-        <w:t>Kanban e Retrospectiva</w:t>
-      </w:r>
+        <w:t>Kanban</w:t>
+      </w:r>
+      <w:proofErr w:type="spellEnd"/>
+      <w:r>
+        <w:rPr>
+          <w:rFonts w:ascii="Arial" w:hAnsi="Arial" w:cs="Arial"/>
+          <w:b/>
+          <w:bCs/>
+          <w:sz w:val="24"/>
+          <w:szCs w:val="24"/>
+        </w:rPr>
+        <w:t xml:space="preserve"> e Retrospectiva</w:t>
+      </w:r>
+    </w:p>
+    <w:p>
+      <w:pPr>
+        <w:rPr>
+          <w:rFonts w:ascii="Arial" w:hAnsi="Arial" w:cs="Arial"/>
+          <w:b/>
+          <w:bCs/>
+          <w:sz w:val="24"/>
+          <w:szCs w:val="24"/>
+        </w:rPr>
+      </w:pPr>
+      <w:r>
+        <w:rPr>
+          <w:rFonts w:ascii="Arial" w:hAnsi="Arial" w:cs="Arial"/>
+          <w:b/>
+          <w:bCs/>
+          <w:noProof/>
+          <w:sz w:val="24"/>
+          <w:szCs w:val="24"/>
+        </w:rPr>
+        <w:drawing>
+          <wp:inline distT="0" distB="0" distL="0" distR="0" wp14:anchorId="2E5ADC8C" wp14:editId="6DA3C7F1">
+            <wp:extent cx="5579745" cy="2205990"/>
+            <wp:effectExtent l="0" t="0" r="1905" b="3810"/>
+            <wp:docPr id="33" name="Imagem 33"/>
+            <wp:cNvGraphicFramePr>
+              <a:graphicFrameLocks xmlns:a="http://schemas.openxmlformats.org/drawingml/2006/main" noChangeAspect="1"/>
+            </wp:cNvGraphicFramePr>
+            <a:graphic xmlns:a="http://schemas.openxmlformats.org/drawingml/2006/main">
+              <a:graphicData uri="http://schemas.openxmlformats.org/drawingml/2006/picture">
+                <pic:pic xmlns:pic="http://schemas.openxmlformats.org/drawingml/2006/picture">
+                  <pic:nvPicPr>
+                    <pic:cNvPr id="33" name="214C4FF.tmp"/>
+                    <pic:cNvPicPr/>
+                  </pic:nvPicPr>
+                  <pic:blipFill>
+                    <a:blip r:embed="rId51">
+                      <a:extLst>
+                        <a:ext uri="{28A0092B-C50C-407E-A947-70E740481C1C}">
+                          <a14:useLocalDpi xmlns:a14="http://schemas.microsoft.com/office/drawing/2010/main" val="0"/>
+                        </a:ext>
+                      </a:extLst>
+                    </a:blip>
+                    <a:stretch>
+                      <a:fillRect/>
+                    </a:stretch>
+                  </pic:blipFill>
+                  <pic:spPr>
+                    <a:xfrm>
+                      <a:off x="0" y="0"/>
+                      <a:ext cx="5579745" cy="2205990"/>
+                    </a:xfrm>
+                    <a:prstGeom prst="rect">
+                      <a:avLst/>
+                    </a:prstGeom>
+                  </pic:spPr>
+                </pic:pic>
+              </a:graphicData>
+            </a:graphic>
+          </wp:inline>
+        </w:drawing>
+      </w:r>
+    </w:p>
+    <w:p>
+      <w:pPr>
+        <w:pStyle w:val="Legenda"/>
+        <w:ind w:left="709" w:firstLine="709"/>
+      </w:pPr>
+      <w:r>
+        <w:t xml:space="preserve">Figura </w:t>
+      </w:r>
+      <w:fldSimple w:instr=" SEQ Figura \* ARABIC ">
+        <w:r>
+          <w:rPr>
+            <w:noProof/>
+          </w:rPr>
+          <w:t>31</w:t>
+        </w:r>
+      </w:fldSimple>
+      <w:r>
+        <w:t xml:space="preserve"> - </w:t>
+      </w:r>
+      <w:proofErr w:type="spellStart"/>
+      <w:r>
+        <w:t>Kanban</w:t>
+      </w:r>
+      <w:proofErr w:type="spellEnd"/>
+      <w:r>
+        <w:t>: Primeiro dia do terceiro Sprint</w:t>
+      </w:r>
+    </w:p>
+    <w:p>
+      <w:r>
+        <w:rPr>
+          <w:noProof/>
+        </w:rPr>
+        <w:lastRenderedPageBreak/>
+        <w:drawing>
+          <wp:inline distT="0" distB="0" distL="0" distR="0" wp14:anchorId="066CFF06" wp14:editId="2DD72543">
+            <wp:extent cx="5579745" cy="2030095"/>
+            <wp:effectExtent l="0" t="0" r="1905" b="8255"/>
+            <wp:docPr id="36" name="Imagem 36"/>
+            <wp:cNvGraphicFramePr>
+              <a:graphicFrameLocks xmlns:a="http://schemas.openxmlformats.org/drawingml/2006/main" noChangeAspect="1"/>
+            </wp:cNvGraphicFramePr>
+            <a:graphic xmlns:a="http://schemas.openxmlformats.org/drawingml/2006/main">
+              <a:graphicData uri="http://schemas.openxmlformats.org/drawingml/2006/picture">
+                <pic:pic xmlns:pic="http://schemas.openxmlformats.org/drawingml/2006/picture">
+                  <pic:nvPicPr>
+                    <pic:cNvPr id="36" name="214FBF6.tmp"/>
+                    <pic:cNvPicPr/>
+                  </pic:nvPicPr>
+                  <pic:blipFill>
+                    <a:blip r:embed="rId52">
+                      <a:extLst>
+                        <a:ext uri="{28A0092B-C50C-407E-A947-70E740481C1C}">
+                          <a14:useLocalDpi xmlns:a14="http://schemas.microsoft.com/office/drawing/2010/main" val="0"/>
+                        </a:ext>
+                      </a:extLst>
+                    </a:blip>
+                    <a:stretch>
+                      <a:fillRect/>
+                    </a:stretch>
+                  </pic:blipFill>
+                  <pic:spPr>
+                    <a:xfrm>
+                      <a:off x="0" y="0"/>
+                      <a:ext cx="5579745" cy="2030095"/>
+                    </a:xfrm>
+                    <a:prstGeom prst="rect">
+                      <a:avLst/>
+                    </a:prstGeom>
+                  </pic:spPr>
+                </pic:pic>
+              </a:graphicData>
+            </a:graphic>
+          </wp:inline>
+        </w:drawing>
+      </w:r>
+    </w:p>
+    <w:p>
+      <w:pPr>
+        <w:pStyle w:val="Legenda"/>
+        <w:ind w:left="709" w:firstLine="709"/>
+      </w:pPr>
+      <w:r>
+        <w:t xml:space="preserve">Figura </w:t>
+      </w:r>
+      <w:fldSimple w:instr=" SEQ Figura \* ARABIC ">
+        <w:r>
+          <w:rPr>
+            <w:noProof/>
+          </w:rPr>
+          <w:t>32</w:t>
+        </w:r>
+      </w:fldSimple>
+      <w:r>
+        <w:t xml:space="preserve"> - </w:t>
+      </w:r>
+      <w:proofErr w:type="spellStart"/>
+      <w:r>
+        <w:t>Kanban</w:t>
+      </w:r>
+      <w:proofErr w:type="spellEnd"/>
+      <w:r>
+        <w:t>: Primeira semana do terceiro Sprint</w:t>
+      </w:r>
+    </w:p>
+    <w:p>
+      <w:pPr>
+        <w:rPr>
+          <w:rFonts w:ascii="Arial" w:hAnsi="Arial" w:cs="Arial"/>
+          <w:b/>
+          <w:bCs/>
+          <w:sz w:val="24"/>
+          <w:szCs w:val="24"/>
+        </w:rPr>
+      </w:pPr>
     </w:p>
     <w:p>
       <w:pPr>
@@ -12998,6 +14661,7 @@
           <w:sz w:val="24"/>
           <w:szCs w:val="24"/>
         </w:rPr>
+        <w:lastRenderedPageBreak/>
         <w:t xml:space="preserve">Diagrama </w:t>
       </w:r>
       <w:bookmarkEnd w:id="22"/>
@@ -13064,7 +14728,7 @@
                     <pic:cNvPicPr/>
                   </pic:nvPicPr>
                   <pic:blipFill>
-                    <a:blip r:embed="rId50">
+                    <a:blip r:embed="rId53">
                       <a:extLst>
                         <a:ext uri="{28A0092B-C50C-407E-A947-70E740481C1C}">
                           <a14:useLocalDpi xmlns:a14="http://schemas.microsoft.com/office/drawing/2010/main" val="0"/>
@@ -13104,7 +14768,7 @@
           <w:rPr>
             <w:noProof/>
           </w:rPr>
-          <w:t>29</w:t>
+          <w:t>33</w:t>
         </w:r>
       </w:fldSimple>
       <w:r>
@@ -13147,6 +14811,7 @@
           <w:sz w:val="24"/>
           <w:szCs w:val="24"/>
         </w:rPr>
+        <w:lastRenderedPageBreak/>
         <w:t>Modelo lógico do banco de dados</w:t>
       </w:r>
       <w:bookmarkEnd w:id="23"/>
@@ -13193,9 +14858,9 @@
       <w:r>
         <w:object w:dxaOrig="9660" w:dyaOrig="6796" w14:anchorId="60068DD0">
           <v:shape id="_x0000_i1031" type="#_x0000_t75" style="width:438.75pt;height:308.25pt" o:ole="">
-            <v:imagedata r:id="rId51" o:title=""/>
+            <v:imagedata r:id="rId54" o:title=""/>
           </v:shape>
-          <o:OLEObject Type="Embed" ProgID="Visio.Drawing.15" ShapeID="_x0000_i1031" DrawAspect="Content" ObjectID="_1652105165" r:id="rId52"/>
+          <o:OLEObject Type="Embed" ProgID="Visio.Drawing.15" ShapeID="_x0000_i1031" DrawAspect="Content" ObjectID="_1652121996" r:id="rId55"/>
         </w:object>
       </w:r>
     </w:p>
@@ -13212,7 +14877,7 @@
           <w:rPr>
             <w:noProof/>
           </w:rPr>
-          <w:t>30</w:t>
+          <w:t>34</w:t>
         </w:r>
       </w:fldSimple>
       <w:r>
@@ -13257,6 +14922,7 @@
           <w:sz w:val="24"/>
           <w:szCs w:val="24"/>
         </w:rPr>
+        <w:lastRenderedPageBreak/>
         <w:t>Dicionário de dados</w:t>
       </w:r>
       <w:bookmarkEnd w:id="24"/>
@@ -13289,13 +14955,23 @@
         </w:rPr>
         <w:t xml:space="preserve">Nessa etapa é elaborada uma organização básica dos dados do banco. Aqui são informadas as entidades, com seus respectivos campos, tipos e descrições. O banco foi desenvolvido no servidor de banco de dados </w:t>
       </w:r>
-      <w:r>
-        <w:rPr>
-          <w:rFonts w:ascii="Arial" w:hAnsi="Arial" w:cs="Arial"/>
-          <w:sz w:val="24"/>
-          <w:szCs w:val="24"/>
-        </w:rPr>
-        <w:t>Robo 3T</w:t>
+      <w:proofErr w:type="spellStart"/>
+      <w:r>
+        <w:rPr>
+          <w:rFonts w:ascii="Arial" w:hAnsi="Arial" w:cs="Arial"/>
+          <w:sz w:val="24"/>
+          <w:szCs w:val="24"/>
+        </w:rPr>
+        <w:t>Robo</w:t>
+      </w:r>
+      <w:proofErr w:type="spellEnd"/>
+      <w:r>
+        <w:rPr>
+          <w:rFonts w:ascii="Arial" w:hAnsi="Arial" w:cs="Arial"/>
+          <w:sz w:val="24"/>
+          <w:szCs w:val="24"/>
+        </w:rPr>
+        <w:t xml:space="preserve"> 3T</w:t>
       </w:r>
       <w:r>
         <w:rPr>
@@ -13352,7 +15028,7 @@
                     </pic:cNvPicPr>
                   </pic:nvPicPr>
                   <pic:blipFill>
-                    <a:blip r:embed="rId53">
+                    <a:blip r:embed="rId56">
                       <a:extLst>
                         <a:ext uri="{28A0092B-C50C-407E-A947-70E740481C1C}">
                           <a14:useLocalDpi xmlns:a14="http://schemas.microsoft.com/office/drawing/2010/main" val="0"/>
@@ -13401,7 +15077,7 @@
           <w:rPr>
             <w:noProof/>
           </w:rPr>
-          <w:t>31</w:t>
+          <w:t>35</w:t>
         </w:r>
       </w:fldSimple>
       <w:r>
@@ -13457,7 +15133,7 @@
                     </pic:cNvPicPr>
                   </pic:nvPicPr>
                   <pic:blipFill>
-                    <a:blip r:embed="rId54">
+                    <a:blip r:embed="rId57">
                       <a:extLst>
                         <a:ext uri="{28A0092B-C50C-407E-A947-70E740481C1C}">
                           <a14:useLocalDpi xmlns:a14="http://schemas.microsoft.com/office/drawing/2010/main" val="0"/>
@@ -13502,7 +15178,7 @@
           <w:rPr>
             <w:noProof/>
           </w:rPr>
-          <w:t>32</w:t>
+          <w:t>36</w:t>
         </w:r>
       </w:fldSimple>
       <w:r>
@@ -13550,7 +15226,7 @@
                     </pic:cNvPicPr>
                   </pic:nvPicPr>
                   <pic:blipFill>
-                    <a:blip r:embed="rId55">
+                    <a:blip r:embed="rId58">
                       <a:extLst>
                         <a:ext uri="{28A0092B-C50C-407E-A947-70E740481C1C}">
                           <a14:useLocalDpi xmlns:a14="http://schemas.microsoft.com/office/drawing/2010/main" val="0"/>
@@ -13595,7 +15271,7 @@
           <w:rPr>
             <w:noProof/>
           </w:rPr>
-          <w:t>33</w:t>
+          <w:t>37</w:t>
         </w:r>
       </w:fldSimple>
       <w:r>
@@ -13638,6 +15314,7 @@
           <w:szCs w:val="24"/>
           <w:lang w:val="en-US"/>
         </w:rPr>
+        <w:lastRenderedPageBreak/>
         <w:t>PRINCIPAIS TELAS DO SISTEMA</w:t>
       </w:r>
       <w:bookmarkEnd w:id="25"/>
@@ -13955,9 +15632,45 @@
           <w:sz w:val="24"/>
           <w:szCs w:val="24"/>
         </w:rPr>
-        <w:t>NODEJS. API Reference Documentation. Disponível em: &lt;</w:t>
-      </w:r>
-      <w:hyperlink r:id="rId56" w:history="1">
+        <w:t xml:space="preserve">NODEJS. API </w:t>
+      </w:r>
+      <w:proofErr w:type="spellStart"/>
+      <w:r>
+        <w:rPr>
+          <w:rFonts w:ascii="Arial" w:hAnsi="Arial" w:cs="Arial"/>
+          <w:sz w:val="24"/>
+          <w:szCs w:val="24"/>
+        </w:rPr>
+        <w:t>Reference</w:t>
+      </w:r>
+      <w:proofErr w:type="spellEnd"/>
+      <w:r>
+        <w:rPr>
+          <w:rFonts w:ascii="Arial" w:hAnsi="Arial" w:cs="Arial"/>
+          <w:sz w:val="24"/>
+          <w:szCs w:val="24"/>
+        </w:rPr>
+        <w:t xml:space="preserve"> </w:t>
+      </w:r>
+      <w:proofErr w:type="spellStart"/>
+      <w:r>
+        <w:rPr>
+          <w:rFonts w:ascii="Arial" w:hAnsi="Arial" w:cs="Arial"/>
+          <w:sz w:val="24"/>
+          <w:szCs w:val="24"/>
+        </w:rPr>
+        <w:t>Documentation</w:t>
+      </w:r>
+      <w:proofErr w:type="spellEnd"/>
+      <w:r>
+        <w:rPr>
+          <w:rFonts w:ascii="Arial" w:hAnsi="Arial" w:cs="Arial"/>
+          <w:sz w:val="24"/>
+          <w:szCs w:val="24"/>
+        </w:rPr>
+        <w:t>. Disponível em: &lt;</w:t>
+      </w:r>
+      <w:hyperlink r:id="rId59" w:history="1">
         <w:r>
           <w:rPr>
             <w:rStyle w:val="Hyperlink"/>
@@ -13991,9 +15704,27 @@
           <w:sz w:val="24"/>
           <w:szCs w:val="24"/>
         </w:rPr>
-        <w:t>MONGODB. MongoDB Community Server. Disponível em: &lt;</w:t>
-      </w:r>
-      <w:hyperlink r:id="rId57" w:history="1">
+        <w:t xml:space="preserve">MONGODB. </w:t>
+      </w:r>
+      <w:proofErr w:type="spellStart"/>
+      <w:r>
+        <w:rPr>
+          <w:rFonts w:ascii="Arial" w:hAnsi="Arial" w:cs="Arial"/>
+          <w:sz w:val="24"/>
+          <w:szCs w:val="24"/>
+        </w:rPr>
+        <w:t>MongoDB</w:t>
+      </w:r>
+      <w:proofErr w:type="spellEnd"/>
+      <w:r>
+        <w:rPr>
+          <w:rFonts w:ascii="Arial" w:hAnsi="Arial" w:cs="Arial"/>
+          <w:sz w:val="24"/>
+          <w:szCs w:val="24"/>
+        </w:rPr>
+        <w:t xml:space="preserve"> Community Server. Disponível em: &lt;</w:t>
+      </w:r>
+      <w:hyperlink r:id="rId60" w:history="1">
         <w:r>
           <w:rPr>
             <w:rStyle w:val="Hyperlink"/>
@@ -14036,9 +15767,27 @@
           <w:szCs w:val="24"/>
         </w:rPr>
         <w:tab/>
-        <w:t>Componentes e Props. Disponível em: &lt;</w:t>
-      </w:r>
-      <w:hyperlink r:id="rId58" w:history="1">
+        <w:t xml:space="preserve">Componentes e </w:t>
+      </w:r>
+      <w:proofErr w:type="spellStart"/>
+      <w:r>
+        <w:rPr>
+          <w:rFonts w:ascii="Arial" w:hAnsi="Arial" w:cs="Arial"/>
+          <w:sz w:val="24"/>
+          <w:szCs w:val="24"/>
+        </w:rPr>
+        <w:t>Props</w:t>
+      </w:r>
+      <w:proofErr w:type="spellEnd"/>
+      <w:r>
+        <w:rPr>
+          <w:rFonts w:ascii="Arial" w:hAnsi="Arial" w:cs="Arial"/>
+          <w:sz w:val="24"/>
+          <w:szCs w:val="24"/>
+        </w:rPr>
+        <w:t>. Disponível em: &lt;</w:t>
+      </w:r>
+      <w:hyperlink r:id="rId61" w:history="1">
         <w:r>
           <w:rPr>
             <w:rStyle w:val="Hyperlink"/>
@@ -14080,8 +15829,18 @@
           <w:sz w:val="24"/>
           <w:szCs w:val="24"/>
         </w:rPr>
-        <w:t xml:space="preserve"> Hooks</w:t>
-      </w:r>
+        <w:t xml:space="preserve"> </w:t>
+      </w:r>
+      <w:proofErr w:type="spellStart"/>
+      <w:r>
+        <w:rPr>
+          <w:rFonts w:ascii="Arial" w:hAnsi="Arial" w:cs="Arial"/>
+          <w:sz w:val="24"/>
+          <w:szCs w:val="24"/>
+        </w:rPr>
+        <w:t>Hooks</w:t>
+      </w:r>
+      <w:proofErr w:type="spellEnd"/>
       <w:r>
         <w:rPr>
           <w:rFonts w:ascii="Arial" w:hAnsi="Arial" w:cs="Arial"/>
@@ -14090,7 +15849,7 @@
         </w:rPr>
         <w:t>. Disponível em: &lt;</w:t>
       </w:r>
-      <w:hyperlink r:id="rId59" w:history="1">
+      <w:hyperlink r:id="rId62" w:history="1">
         <w:r>
           <w:rPr>
             <w:rStyle w:val="Hyperlink"/>
@@ -14124,9 +15883,27 @@
           <w:sz w:val="24"/>
           <w:szCs w:val="24"/>
         </w:rPr>
-        <w:t xml:space="preserve">REACT ROUTER DOM. Redirect. Disponível em: &lt; </w:t>
-      </w:r>
-      <w:hyperlink r:id="rId60" w:history="1">
+        <w:t xml:space="preserve">REACT ROUTER DOM. </w:t>
+      </w:r>
+      <w:proofErr w:type="spellStart"/>
+      <w:r>
+        <w:rPr>
+          <w:rFonts w:ascii="Arial" w:hAnsi="Arial" w:cs="Arial"/>
+          <w:sz w:val="24"/>
+          <w:szCs w:val="24"/>
+        </w:rPr>
+        <w:t>Redirect</w:t>
+      </w:r>
+      <w:proofErr w:type="spellEnd"/>
+      <w:r>
+        <w:rPr>
+          <w:rFonts w:ascii="Arial" w:hAnsi="Arial" w:cs="Arial"/>
+          <w:sz w:val="24"/>
+          <w:szCs w:val="24"/>
+        </w:rPr>
+        <w:t xml:space="preserve">. Disponível em: &lt; </w:t>
+      </w:r>
+      <w:hyperlink r:id="rId63" w:history="1">
         <w:r>
           <w:rPr>
             <w:rStyle w:val="Hyperlink"/>
@@ -14160,9 +15937,45 @@
           <w:sz w:val="24"/>
           <w:szCs w:val="24"/>
         </w:rPr>
-        <w:t xml:space="preserve">REACT ICONS. Font Awesome. Disponível em: &lt; </w:t>
-      </w:r>
-      <w:hyperlink r:id="rId61" w:anchor="/" w:history="1">
+        <w:t xml:space="preserve">REACT ICONS. </w:t>
+      </w:r>
+      <w:proofErr w:type="spellStart"/>
+      <w:r>
+        <w:rPr>
+          <w:rFonts w:ascii="Arial" w:hAnsi="Arial" w:cs="Arial"/>
+          <w:sz w:val="24"/>
+          <w:szCs w:val="24"/>
+        </w:rPr>
+        <w:t>Font</w:t>
+      </w:r>
+      <w:proofErr w:type="spellEnd"/>
+      <w:r>
+        <w:rPr>
+          <w:rFonts w:ascii="Arial" w:hAnsi="Arial" w:cs="Arial"/>
+          <w:sz w:val="24"/>
+          <w:szCs w:val="24"/>
+        </w:rPr>
+        <w:t xml:space="preserve"> </w:t>
+      </w:r>
+      <w:proofErr w:type="spellStart"/>
+      <w:r>
+        <w:rPr>
+          <w:rFonts w:ascii="Arial" w:hAnsi="Arial" w:cs="Arial"/>
+          <w:sz w:val="24"/>
+          <w:szCs w:val="24"/>
+        </w:rPr>
+        <w:t>Awesome</w:t>
+      </w:r>
+      <w:proofErr w:type="spellEnd"/>
+      <w:r>
+        <w:rPr>
+          <w:rFonts w:ascii="Arial" w:hAnsi="Arial" w:cs="Arial"/>
+          <w:sz w:val="24"/>
+          <w:szCs w:val="24"/>
+        </w:rPr>
+        <w:t xml:space="preserve">. Disponível em: &lt; </w:t>
+      </w:r>
+      <w:hyperlink r:id="rId64" w:anchor="/" w:history="1">
         <w:r>
           <w:rPr>
             <w:rStyle w:val="Hyperlink"/>
@@ -14196,9 +16009,27 @@
           <w:sz w:val="24"/>
           <w:szCs w:val="24"/>
         </w:rPr>
-        <w:t xml:space="preserve">GITHUB. Cep-promise. Disponível em: &lt; </w:t>
-      </w:r>
-      <w:hyperlink r:id="rId62" w:history="1">
+        <w:t>GITHUB. Cep-</w:t>
+      </w:r>
+      <w:proofErr w:type="spellStart"/>
+      <w:r>
+        <w:rPr>
+          <w:rFonts w:ascii="Arial" w:hAnsi="Arial" w:cs="Arial"/>
+          <w:sz w:val="24"/>
+          <w:szCs w:val="24"/>
+        </w:rPr>
+        <w:t>promise</w:t>
+      </w:r>
+      <w:proofErr w:type="spellEnd"/>
+      <w:r>
+        <w:rPr>
+          <w:rFonts w:ascii="Arial" w:hAnsi="Arial" w:cs="Arial"/>
+          <w:sz w:val="24"/>
+          <w:szCs w:val="24"/>
+        </w:rPr>
+        <w:t xml:space="preserve">. Disponível em: &lt; </w:t>
+      </w:r>
+      <w:hyperlink r:id="rId65" w:history="1">
         <w:r>
           <w:rPr>
             <w:rStyle w:val="Hyperlink"/>
@@ -14232,9 +16063,45 @@
           <w:sz w:val="24"/>
           <w:szCs w:val="24"/>
         </w:rPr>
-        <w:t>REACT NATIVE. Getting Started. Disponível em: &lt;</w:t>
-      </w:r>
-      <w:hyperlink r:id="rId63" w:history="1">
+        <w:t xml:space="preserve">REACT NATIVE. </w:t>
+      </w:r>
+      <w:proofErr w:type="spellStart"/>
+      <w:r>
+        <w:rPr>
+          <w:rFonts w:ascii="Arial" w:hAnsi="Arial" w:cs="Arial"/>
+          <w:sz w:val="24"/>
+          <w:szCs w:val="24"/>
+        </w:rPr>
+        <w:t>Getting</w:t>
+      </w:r>
+      <w:proofErr w:type="spellEnd"/>
+      <w:r>
+        <w:rPr>
+          <w:rFonts w:ascii="Arial" w:hAnsi="Arial" w:cs="Arial"/>
+          <w:sz w:val="24"/>
+          <w:szCs w:val="24"/>
+        </w:rPr>
+        <w:t xml:space="preserve"> </w:t>
+      </w:r>
+      <w:proofErr w:type="spellStart"/>
+      <w:r>
+        <w:rPr>
+          <w:rFonts w:ascii="Arial" w:hAnsi="Arial" w:cs="Arial"/>
+          <w:sz w:val="24"/>
+          <w:szCs w:val="24"/>
+        </w:rPr>
+        <w:t>Started</w:t>
+      </w:r>
+      <w:proofErr w:type="spellEnd"/>
+      <w:r>
+        <w:rPr>
+          <w:rFonts w:ascii="Arial" w:hAnsi="Arial" w:cs="Arial"/>
+          <w:sz w:val="24"/>
+          <w:szCs w:val="24"/>
+        </w:rPr>
+        <w:t>. Disponível em: &lt;</w:t>
+      </w:r>
+      <w:hyperlink r:id="rId66" w:history="1">
         <w:r>
           <w:rPr>
             <w:rStyle w:val="Hyperlink"/>
@@ -14268,9 +16135,27 @@
           <w:sz w:val="24"/>
           <w:szCs w:val="24"/>
         </w:rPr>
-        <w:t>REACT NATIVE. Text Input. Disponível em: &lt;</w:t>
-      </w:r>
-      <w:hyperlink r:id="rId64" w:history="1">
+        <w:t xml:space="preserve">REACT NATIVE. </w:t>
+      </w:r>
+      <w:proofErr w:type="spellStart"/>
+      <w:r>
+        <w:rPr>
+          <w:rFonts w:ascii="Arial" w:hAnsi="Arial" w:cs="Arial"/>
+          <w:sz w:val="24"/>
+          <w:szCs w:val="24"/>
+        </w:rPr>
+        <w:t>Text</w:t>
+      </w:r>
+      <w:proofErr w:type="spellEnd"/>
+      <w:r>
+        <w:rPr>
+          <w:rFonts w:ascii="Arial" w:hAnsi="Arial" w:cs="Arial"/>
+          <w:sz w:val="24"/>
+          <w:szCs w:val="24"/>
+        </w:rPr>
+        <w:t xml:space="preserve"> Input. Disponível em: &lt;</w:t>
+      </w:r>
+      <w:hyperlink r:id="rId67" w:history="1">
         <w:r>
           <w:rPr>
             <w:rStyle w:val="Hyperlink"/>
@@ -14313,9 +16198,49 @@
           <w:sz w:val="24"/>
           <w:szCs w:val="24"/>
         </w:rPr>
-        <w:t>Como organizar estilos no React Native. Disponível em: &lt;</w:t>
-      </w:r>
-      <w:hyperlink r:id="rId65" w:history="1">
+        <w:t xml:space="preserve">Como organizar estilos no </w:t>
+      </w:r>
+      <w:proofErr w:type="spellStart"/>
+      <w:r>
+        <w:rPr>
+          <w:rFonts w:ascii="Arial" w:hAnsi="Arial" w:cs="Arial"/>
+          <w:color w:val="161B3D"/>
+          <w:sz w:val="24"/>
+          <w:szCs w:val="24"/>
+        </w:rPr>
+        <w:t>React</w:t>
+      </w:r>
+      <w:proofErr w:type="spellEnd"/>
+      <w:r>
+        <w:rPr>
+          <w:rFonts w:ascii="Arial" w:hAnsi="Arial" w:cs="Arial"/>
+          <w:color w:val="161B3D"/>
+          <w:sz w:val="24"/>
+          <w:szCs w:val="24"/>
+        </w:rPr>
+        <w:t xml:space="preserve"> </w:t>
+      </w:r>
+      <w:proofErr w:type="spellStart"/>
+      <w:r>
+        <w:rPr>
+          <w:rFonts w:ascii="Arial" w:hAnsi="Arial" w:cs="Arial"/>
+          <w:color w:val="161B3D"/>
+          <w:sz w:val="24"/>
+          <w:szCs w:val="24"/>
+        </w:rPr>
+        <w:t>Native</w:t>
+      </w:r>
+      <w:proofErr w:type="spellEnd"/>
+      <w:r>
+        <w:rPr>
+          <w:rFonts w:ascii="Arial" w:hAnsi="Arial" w:cs="Arial"/>
+          <w:color w:val="161B3D"/>
+          <w:sz w:val="24"/>
+          <w:szCs w:val="24"/>
+        </w:rPr>
+        <w:t>. Disponível em: &lt;</w:t>
+      </w:r>
+      <w:hyperlink r:id="rId68" w:history="1">
         <w:r>
           <w:rPr>
             <w:rStyle w:val="Hyperlink"/>
@@ -14349,9 +16274,99 @@
           <w:sz w:val="24"/>
           <w:szCs w:val="24"/>
         </w:rPr>
-        <w:t>PROPROGRAMMING101. React Native: Custom navigation Transitions. Disponível em: &lt;</w:t>
-      </w:r>
-      <w:hyperlink r:id="rId66" w:history="1">
+        <w:t xml:space="preserve">PROPROGRAMMING101. </w:t>
+      </w:r>
+      <w:proofErr w:type="spellStart"/>
+      <w:r>
+        <w:rPr>
+          <w:rFonts w:ascii="Arial" w:hAnsi="Arial" w:cs="Arial"/>
+          <w:sz w:val="24"/>
+          <w:szCs w:val="24"/>
+        </w:rPr>
+        <w:t>React</w:t>
+      </w:r>
+      <w:proofErr w:type="spellEnd"/>
+      <w:r>
+        <w:rPr>
+          <w:rFonts w:ascii="Arial" w:hAnsi="Arial" w:cs="Arial"/>
+          <w:sz w:val="24"/>
+          <w:szCs w:val="24"/>
+        </w:rPr>
+        <w:t xml:space="preserve"> </w:t>
+      </w:r>
+      <w:proofErr w:type="spellStart"/>
+      <w:r>
+        <w:rPr>
+          <w:rFonts w:ascii="Arial" w:hAnsi="Arial" w:cs="Arial"/>
+          <w:sz w:val="24"/>
+          <w:szCs w:val="24"/>
+        </w:rPr>
+        <w:t>Native</w:t>
+      </w:r>
+      <w:proofErr w:type="spellEnd"/>
+      <w:r>
+        <w:rPr>
+          <w:rFonts w:ascii="Arial" w:hAnsi="Arial" w:cs="Arial"/>
+          <w:sz w:val="24"/>
+          <w:szCs w:val="24"/>
+        </w:rPr>
+        <w:t xml:space="preserve">: </w:t>
+      </w:r>
+      <w:proofErr w:type="spellStart"/>
+      <w:r>
+        <w:rPr>
+          <w:rFonts w:ascii="Arial" w:hAnsi="Arial" w:cs="Arial"/>
+          <w:sz w:val="24"/>
+          <w:szCs w:val="24"/>
+        </w:rPr>
+        <w:t>Custom</w:t>
+      </w:r>
+      <w:proofErr w:type="spellEnd"/>
+      <w:r>
+        <w:rPr>
+          <w:rFonts w:ascii="Arial" w:hAnsi="Arial" w:cs="Arial"/>
+          <w:sz w:val="24"/>
+          <w:szCs w:val="24"/>
+        </w:rPr>
+        <w:t xml:space="preserve"> </w:t>
+      </w:r>
+      <w:proofErr w:type="spellStart"/>
+      <w:r>
+        <w:rPr>
+          <w:rFonts w:ascii="Arial" w:hAnsi="Arial" w:cs="Arial"/>
+          <w:sz w:val="24"/>
+          <w:szCs w:val="24"/>
+        </w:rPr>
+        <w:t>navigation</w:t>
+      </w:r>
+      <w:proofErr w:type="spellEnd"/>
+      <w:r>
+        <w:rPr>
+          <w:rFonts w:ascii="Arial" w:hAnsi="Arial" w:cs="Arial"/>
+          <w:sz w:val="24"/>
+          <w:szCs w:val="24"/>
+        </w:rPr>
+        <w:t xml:space="preserve"> </w:t>
+      </w:r>
+      <w:proofErr w:type="spellStart"/>
+      <w:r>
+        <w:rPr>
+          <w:rFonts w:ascii="Arial" w:hAnsi="Arial" w:cs="Arial"/>
+          <w:sz w:val="24"/>
+          <w:szCs w:val="24"/>
+        </w:rPr>
+        <w:t>Transitions</w:t>
+      </w:r>
+      <w:proofErr w:type="spellEnd"/>
+      <w:r>
+        <w:rPr>
+          <w:rFonts w:ascii="Arial" w:hAnsi="Arial" w:cs="Arial"/>
+          <w:sz w:val="24"/>
+          <w:szCs w:val="24"/>
+        </w:rPr>
+        <w:t>. Disponível em: &lt;</w:t>
+      </w:r>
+      <w:hyperlink r:id="rId69" w:history="1">
         <w:r>
           <w:rPr>
             <w:rStyle w:val="Hyperlink"/>
@@ -14385,9 +16400,45 @@
           <w:sz w:val="24"/>
           <w:szCs w:val="24"/>
         </w:rPr>
-        <w:t>REACT NAVIGATION. Configuring the header bar. Disponível em: &lt;</w:t>
-      </w:r>
-      <w:hyperlink r:id="rId67" w:history="1">
+        <w:t xml:space="preserve">REACT NAVIGATION. </w:t>
+      </w:r>
+      <w:proofErr w:type="spellStart"/>
+      <w:r>
+        <w:rPr>
+          <w:rFonts w:ascii="Arial" w:hAnsi="Arial" w:cs="Arial"/>
+          <w:sz w:val="24"/>
+          <w:szCs w:val="24"/>
+        </w:rPr>
+        <w:t>Configuring</w:t>
+      </w:r>
+      <w:proofErr w:type="spellEnd"/>
+      <w:r>
+        <w:rPr>
+          <w:rFonts w:ascii="Arial" w:hAnsi="Arial" w:cs="Arial"/>
+          <w:sz w:val="24"/>
+          <w:szCs w:val="24"/>
+        </w:rPr>
+        <w:t xml:space="preserve"> </w:t>
+      </w:r>
+      <w:proofErr w:type="spellStart"/>
+      <w:r>
+        <w:rPr>
+          <w:rFonts w:ascii="Arial" w:hAnsi="Arial" w:cs="Arial"/>
+          <w:sz w:val="24"/>
+          <w:szCs w:val="24"/>
+        </w:rPr>
+        <w:t>the</w:t>
+      </w:r>
+      <w:proofErr w:type="spellEnd"/>
+      <w:r>
+        <w:rPr>
+          <w:rFonts w:ascii="Arial" w:hAnsi="Arial" w:cs="Arial"/>
+          <w:sz w:val="24"/>
+          <w:szCs w:val="24"/>
+        </w:rPr>
+        <w:t xml:space="preserve"> header bar. Disponível em: &lt;</w:t>
+      </w:r>
+      <w:hyperlink r:id="rId70" w:history="1">
         <w:r>
           <w:rPr>
             <w:rStyle w:val="Hyperlink"/>
@@ -14418,7 +16469,35 @@
         <w:rPr>
           <w:rFonts w:ascii="Arial" w:hAnsi="Arial" w:cs="Arial"/>
         </w:rPr>
-        <w:t xml:space="preserve">REACT NAVIGATION. Getting started. </w:t>
+        <w:t xml:space="preserve">REACT NAVIGATION. </w:t>
+      </w:r>
+      <w:proofErr w:type="spellStart"/>
+      <w:r>
+        <w:rPr>
+          <w:rFonts w:ascii="Arial" w:hAnsi="Arial" w:cs="Arial"/>
+        </w:rPr>
+        <w:t>Getting</w:t>
+      </w:r>
+      <w:proofErr w:type="spellEnd"/>
+      <w:r>
+        <w:rPr>
+          <w:rFonts w:ascii="Arial" w:hAnsi="Arial" w:cs="Arial"/>
+        </w:rPr>
+        <w:t xml:space="preserve"> </w:t>
+      </w:r>
+      <w:proofErr w:type="spellStart"/>
+      <w:r>
+        <w:rPr>
+          <w:rFonts w:ascii="Arial" w:hAnsi="Arial" w:cs="Arial"/>
+        </w:rPr>
+        <w:t>started</w:t>
+      </w:r>
+      <w:proofErr w:type="spellEnd"/>
+      <w:r>
+        <w:rPr>
+          <w:rFonts w:ascii="Arial" w:hAnsi="Arial" w:cs="Arial"/>
+        </w:rPr>
+        <w:t xml:space="preserve">. </w:t>
       </w:r>
       <w:r>
         <w:rPr>
@@ -14432,7 +16511,7 @@
         </w:rPr>
         <w:t xml:space="preserve"> em: </w:t>
       </w:r>
-      <w:hyperlink r:id="rId68" w:tgtFrame="_blank" w:history="1">
+      <w:hyperlink r:id="rId71" w:tgtFrame="_blank" w:history="1">
         <w:r>
           <w:rPr>
             <w:rStyle w:val="Hyperlink"/>
@@ -14459,7 +16538,35 @@
         <w:rPr>
           <w:rFonts w:ascii="Arial" w:hAnsi="Arial" w:cs="Arial"/>
         </w:rPr>
-        <w:t xml:space="preserve">REACT NAVIGATION. Drawer navigation. </w:t>
+        <w:t xml:space="preserve">REACT NAVIGATION. </w:t>
+      </w:r>
+      <w:proofErr w:type="spellStart"/>
+      <w:r>
+        <w:rPr>
+          <w:rFonts w:ascii="Arial" w:hAnsi="Arial" w:cs="Arial"/>
+        </w:rPr>
+        <w:t>Drawer</w:t>
+      </w:r>
+      <w:proofErr w:type="spellEnd"/>
+      <w:r>
+        <w:rPr>
+          <w:rFonts w:ascii="Arial" w:hAnsi="Arial" w:cs="Arial"/>
+        </w:rPr>
+        <w:t xml:space="preserve"> </w:t>
+      </w:r>
+      <w:proofErr w:type="spellStart"/>
+      <w:r>
+        <w:rPr>
+          <w:rFonts w:ascii="Arial" w:hAnsi="Arial" w:cs="Arial"/>
+        </w:rPr>
+        <w:t>navigation</w:t>
+      </w:r>
+      <w:proofErr w:type="spellEnd"/>
+      <w:r>
+        <w:rPr>
+          <w:rFonts w:ascii="Arial" w:hAnsi="Arial" w:cs="Arial"/>
+        </w:rPr>
+        <w:t xml:space="preserve">. </w:t>
       </w:r>
       <w:r>
         <w:rPr>
@@ -14473,7 +16580,7 @@
         </w:rPr>
         <w:t xml:space="preserve"> em: </w:t>
       </w:r>
-      <w:hyperlink r:id="rId69" w:tgtFrame="_blank" w:history="1">
+      <w:hyperlink r:id="rId72" w:tgtFrame="_blank" w:history="1">
         <w:r>
           <w:rPr>
             <w:rStyle w:val="Hyperlink"/>
@@ -14501,7 +16608,21 @@
           <w:rFonts w:ascii="Arial" w:hAnsi="Arial" w:cs="Arial"/>
         </w:rPr>
         <w:lastRenderedPageBreak/>
-        <w:t xml:space="preserve">EXPO DOCUMENTATION. AsyncStorage. </w:t>
+        <w:t xml:space="preserve">EXPO DOCUMENTATION. </w:t>
+      </w:r>
+      <w:proofErr w:type="spellStart"/>
+      <w:r>
+        <w:rPr>
+          <w:rFonts w:ascii="Arial" w:hAnsi="Arial" w:cs="Arial"/>
+        </w:rPr>
+        <w:t>AsyncStorage</w:t>
+      </w:r>
+      <w:proofErr w:type="spellEnd"/>
+      <w:r>
+        <w:rPr>
+          <w:rFonts w:ascii="Arial" w:hAnsi="Arial" w:cs="Arial"/>
+        </w:rPr>
+        <w:t xml:space="preserve">. </w:t>
       </w:r>
       <w:r>
         <w:rPr>
@@ -14521,7 +16642,7 @@
         </w:rPr>
         <w:br/>
       </w:r>
-      <w:hyperlink r:id="rId70" w:tgtFrame="_blank" w:history="1">
+      <w:hyperlink r:id="rId73" w:tgtFrame="_blank" w:history="1">
         <w:r>
           <w:rPr>
             <w:rStyle w:val="Hyperlink"/>
@@ -14548,7 +16669,119 @@
         <w:rPr>
           <w:rFonts w:ascii="Arial" w:hAnsi="Arial" w:cs="Arial"/>
         </w:rPr>
-        <w:t xml:space="preserve">MEDIUM. Converting Stateless React Class-Based Components to Pure Functions. </w:t>
+        <w:t xml:space="preserve">MEDIUM. </w:t>
+      </w:r>
+      <w:proofErr w:type="spellStart"/>
+      <w:r>
+        <w:rPr>
+          <w:rFonts w:ascii="Arial" w:hAnsi="Arial" w:cs="Arial"/>
+        </w:rPr>
+        <w:t>Converting</w:t>
+      </w:r>
+      <w:proofErr w:type="spellEnd"/>
+      <w:r>
+        <w:rPr>
+          <w:rFonts w:ascii="Arial" w:hAnsi="Arial" w:cs="Arial"/>
+        </w:rPr>
+        <w:t xml:space="preserve"> </w:t>
+      </w:r>
+      <w:proofErr w:type="spellStart"/>
+      <w:r>
+        <w:rPr>
+          <w:rFonts w:ascii="Arial" w:hAnsi="Arial" w:cs="Arial"/>
+        </w:rPr>
+        <w:t>Stateless</w:t>
+      </w:r>
+      <w:proofErr w:type="spellEnd"/>
+      <w:r>
+        <w:rPr>
+          <w:rFonts w:ascii="Arial" w:hAnsi="Arial" w:cs="Arial"/>
+        </w:rPr>
+        <w:t xml:space="preserve"> </w:t>
+      </w:r>
+      <w:proofErr w:type="spellStart"/>
+      <w:r>
+        <w:rPr>
+          <w:rFonts w:ascii="Arial" w:hAnsi="Arial" w:cs="Arial"/>
+        </w:rPr>
+        <w:t>React</w:t>
+      </w:r>
+      <w:proofErr w:type="spellEnd"/>
+      <w:r>
+        <w:rPr>
+          <w:rFonts w:ascii="Arial" w:hAnsi="Arial" w:cs="Arial"/>
+        </w:rPr>
+        <w:t xml:space="preserve"> </w:t>
+      </w:r>
+      <w:proofErr w:type="spellStart"/>
+      <w:r>
+        <w:rPr>
+          <w:rFonts w:ascii="Arial" w:hAnsi="Arial" w:cs="Arial"/>
+        </w:rPr>
+        <w:t>Class-Based</w:t>
+      </w:r>
+      <w:proofErr w:type="spellEnd"/>
+      <w:r>
+        <w:rPr>
+          <w:rFonts w:ascii="Arial" w:hAnsi="Arial" w:cs="Arial"/>
+        </w:rPr>
+        <w:t xml:space="preserve"> </w:t>
+      </w:r>
+      <w:proofErr w:type="spellStart"/>
+      <w:r>
+        <w:rPr>
+          <w:rFonts w:ascii="Arial" w:hAnsi="Arial" w:cs="Arial"/>
+        </w:rPr>
+        <w:t>Components</w:t>
+      </w:r>
+      <w:proofErr w:type="spellEnd"/>
+      <w:r>
+        <w:rPr>
+          <w:rFonts w:ascii="Arial" w:hAnsi="Arial" w:cs="Arial"/>
+        </w:rPr>
+        <w:t xml:space="preserve"> </w:t>
+      </w:r>
+      <w:proofErr w:type="spellStart"/>
+      <w:r>
+        <w:rPr>
+          <w:rFonts w:ascii="Arial" w:hAnsi="Arial" w:cs="Arial"/>
+        </w:rPr>
+        <w:t>to</w:t>
+      </w:r>
+      <w:proofErr w:type="spellEnd"/>
+      <w:r>
+        <w:rPr>
+          <w:rFonts w:ascii="Arial" w:hAnsi="Arial" w:cs="Arial"/>
+        </w:rPr>
+        <w:t xml:space="preserve"> </w:t>
+      </w:r>
+      <w:proofErr w:type="spellStart"/>
+      <w:r>
+        <w:rPr>
+          <w:rFonts w:ascii="Arial" w:hAnsi="Arial" w:cs="Arial"/>
+        </w:rPr>
+        <w:t>Pure</w:t>
+      </w:r>
+      <w:proofErr w:type="spellEnd"/>
+      <w:r>
+        <w:rPr>
+          <w:rFonts w:ascii="Arial" w:hAnsi="Arial" w:cs="Arial"/>
+        </w:rPr>
+        <w:t xml:space="preserve"> </w:t>
+      </w:r>
+      <w:proofErr w:type="spellStart"/>
+      <w:r>
+        <w:rPr>
+          <w:rFonts w:ascii="Arial" w:hAnsi="Arial" w:cs="Arial"/>
+        </w:rPr>
+        <w:t>Functions</w:t>
+      </w:r>
+      <w:proofErr w:type="spellEnd"/>
+      <w:r>
+        <w:rPr>
+          <w:rFonts w:ascii="Arial" w:hAnsi="Arial" w:cs="Arial"/>
+        </w:rPr>
+        <w:t xml:space="preserve">. </w:t>
       </w:r>
       <w:r>
         <w:rPr>
@@ -14562,7 +16795,7 @@
         </w:rPr>
         <w:t xml:space="preserve"> em: </w:t>
       </w:r>
-      <w:hyperlink r:id="rId71" w:tgtFrame="_blank" w:history="1">
+      <w:hyperlink r:id="rId74" w:tgtFrame="_blank" w:history="1">
         <w:r>
           <w:rPr>
             <w:rStyle w:val="Hyperlink"/>
@@ -14589,7 +16822,49 @@
         <w:rPr>
           <w:rFonts w:ascii="Arial" w:hAnsi="Arial" w:cs="Arial"/>
         </w:rPr>
-        <w:t xml:space="preserve">ROCKETSEAT. Autenticação JWT no React Native com API REST em NodeJS. </w:t>
+        <w:t xml:space="preserve">ROCKETSEAT. Autenticação JWT no </w:t>
+      </w:r>
+      <w:proofErr w:type="spellStart"/>
+      <w:r>
+        <w:rPr>
+          <w:rFonts w:ascii="Arial" w:hAnsi="Arial" w:cs="Arial"/>
+        </w:rPr>
+        <w:t>React</w:t>
+      </w:r>
+      <w:proofErr w:type="spellEnd"/>
+      <w:r>
+        <w:rPr>
+          <w:rFonts w:ascii="Arial" w:hAnsi="Arial" w:cs="Arial"/>
+        </w:rPr>
+        <w:t xml:space="preserve"> </w:t>
+      </w:r>
+      <w:proofErr w:type="spellStart"/>
+      <w:r>
+        <w:rPr>
+          <w:rFonts w:ascii="Arial" w:hAnsi="Arial" w:cs="Arial"/>
+        </w:rPr>
+        <w:t>Native</w:t>
+      </w:r>
+      <w:proofErr w:type="spellEnd"/>
+      <w:r>
+        <w:rPr>
+          <w:rFonts w:ascii="Arial" w:hAnsi="Arial" w:cs="Arial"/>
+        </w:rPr>
+        <w:t xml:space="preserve"> com API REST em </w:t>
+      </w:r>
+      <w:proofErr w:type="spellStart"/>
+      <w:r>
+        <w:rPr>
+          <w:rFonts w:ascii="Arial" w:hAnsi="Arial" w:cs="Arial"/>
+        </w:rPr>
+        <w:t>NodeJS</w:t>
+      </w:r>
+      <w:proofErr w:type="spellEnd"/>
+      <w:r>
+        <w:rPr>
+          <w:rFonts w:ascii="Arial" w:hAnsi="Arial" w:cs="Arial"/>
+        </w:rPr>
+        <w:t xml:space="preserve">. </w:t>
       </w:r>
       <w:r>
         <w:rPr>
@@ -14603,7 +16878,7 @@
         </w:rPr>
         <w:t xml:space="preserve"> em: </w:t>
       </w:r>
-      <w:hyperlink r:id="rId72" w:tgtFrame="_blank" w:history="1">
+      <w:hyperlink r:id="rId75" w:tgtFrame="_blank" w:history="1">
         <w:r>
           <w:rPr>
             <w:rStyle w:val="Hyperlink"/>
@@ -14630,7 +16905,35 @@
         <w:rPr>
           <w:rFonts w:ascii="Arial" w:hAnsi="Arial" w:cs="Arial"/>
         </w:rPr>
-        <w:t xml:space="preserve">ROCKETSEAT. Fluxo de autenticação com Token JWT no React Native. </w:t>
+        <w:t xml:space="preserve">ROCKETSEAT. Fluxo de autenticação com Token JWT no </w:t>
+      </w:r>
+      <w:proofErr w:type="spellStart"/>
+      <w:r>
+        <w:rPr>
+          <w:rFonts w:ascii="Arial" w:hAnsi="Arial" w:cs="Arial"/>
+        </w:rPr>
+        <w:t>React</w:t>
+      </w:r>
+      <w:proofErr w:type="spellEnd"/>
+      <w:r>
+        <w:rPr>
+          <w:rFonts w:ascii="Arial" w:hAnsi="Arial" w:cs="Arial"/>
+        </w:rPr>
+        <w:t xml:space="preserve"> </w:t>
+      </w:r>
+      <w:proofErr w:type="spellStart"/>
+      <w:r>
+        <w:rPr>
+          <w:rFonts w:ascii="Arial" w:hAnsi="Arial" w:cs="Arial"/>
+        </w:rPr>
+        <w:t>Native</w:t>
+      </w:r>
+      <w:proofErr w:type="spellEnd"/>
+      <w:r>
+        <w:rPr>
+          <w:rFonts w:ascii="Arial" w:hAnsi="Arial" w:cs="Arial"/>
+        </w:rPr>
+        <w:t xml:space="preserve">. </w:t>
       </w:r>
       <w:r>
         <w:rPr>
@@ -14644,7 +16947,7 @@
         </w:rPr>
         <w:t xml:space="preserve"> em: </w:t>
       </w:r>
-      <w:hyperlink r:id="rId73" w:tgtFrame="_blank" w:history="1">
+      <w:hyperlink r:id="rId76" w:tgtFrame="_blank" w:history="1">
         <w:r>
           <w:rPr>
             <w:rStyle w:val="Hyperlink"/>
@@ -14671,7 +16974,35 @@
         <w:rPr>
           <w:rFonts w:ascii="Arial" w:hAnsi="Arial" w:cs="Arial"/>
         </w:rPr>
-        <w:t xml:space="preserve">GITHUB. Axios-catch-error. </w:t>
+        <w:t xml:space="preserve">GITHUB. </w:t>
+      </w:r>
+      <w:proofErr w:type="spellStart"/>
+      <w:r>
+        <w:rPr>
+          <w:rFonts w:ascii="Arial" w:hAnsi="Arial" w:cs="Arial"/>
+        </w:rPr>
+        <w:t>Axios</w:t>
+      </w:r>
+      <w:proofErr w:type="spellEnd"/>
+      <w:r>
+        <w:rPr>
+          <w:rFonts w:ascii="Arial" w:hAnsi="Arial" w:cs="Arial"/>
+        </w:rPr>
+        <w:t>-catch-</w:t>
+      </w:r>
+      <w:proofErr w:type="spellStart"/>
+      <w:r>
+        <w:rPr>
+          <w:rFonts w:ascii="Arial" w:hAnsi="Arial" w:cs="Arial"/>
+        </w:rPr>
+        <w:t>error</w:t>
+      </w:r>
+      <w:proofErr w:type="spellEnd"/>
+      <w:r>
+        <w:rPr>
+          <w:rFonts w:ascii="Arial" w:hAnsi="Arial" w:cs="Arial"/>
+        </w:rPr>
+        <w:t xml:space="preserve">. </w:t>
       </w:r>
       <w:r>
         <w:rPr>
@@ -14685,7 +17016,7 @@
         </w:rPr>
         <w:t xml:space="preserve"> em: </w:t>
       </w:r>
-      <w:hyperlink r:id="rId74" w:tgtFrame="_blank" w:history="1">
+      <w:hyperlink r:id="rId77" w:tgtFrame="_blank" w:history="1">
         <w:r>
           <w:rPr>
             <w:rStyle w:val="Hyperlink"/>
@@ -14712,7 +17043,21 @@
         <w:rPr>
           <w:rFonts w:ascii="Arial" w:hAnsi="Arial" w:cs="Arial"/>
         </w:rPr>
-        <w:t xml:space="preserve">ROCKETSEAT. [API NodeJS + Express + Mongo] Autenticação | Diego Fernandes. </w:t>
+        <w:t xml:space="preserve">ROCKETSEAT. [API </w:t>
+      </w:r>
+      <w:proofErr w:type="spellStart"/>
+      <w:r>
+        <w:rPr>
+          <w:rFonts w:ascii="Arial" w:hAnsi="Arial" w:cs="Arial"/>
+        </w:rPr>
+        <w:t>NodeJS</w:t>
+      </w:r>
+      <w:proofErr w:type="spellEnd"/>
+      <w:r>
+        <w:rPr>
+          <w:rFonts w:ascii="Arial" w:hAnsi="Arial" w:cs="Arial"/>
+        </w:rPr>
+        <w:t xml:space="preserve"> + Express + Mongo] Autenticação | Diego Fernandes. </w:t>
       </w:r>
       <w:r>
         <w:rPr>
@@ -14726,7 +17071,7 @@
         </w:rPr>
         <w:t xml:space="preserve"> em: </w:t>
       </w:r>
-      <w:hyperlink r:id="rId75" w:tgtFrame="_blank" w:history="1">
+      <w:hyperlink r:id="rId78" w:tgtFrame="_blank" w:history="1">
         <w:r>
           <w:rPr>
             <w:rStyle w:val="Hyperlink"/>
@@ -14753,7 +17098,49 @@
         <w:rPr>
           <w:rFonts w:ascii="Arial" w:hAnsi="Arial" w:cs="Arial"/>
         </w:rPr>
-        <w:t xml:space="preserve">CODARME. Gerenciando Autenticação com Context API no React Native. </w:t>
+        <w:t xml:space="preserve">CODARME. Gerenciando Autenticação com </w:t>
+      </w:r>
+      <w:proofErr w:type="spellStart"/>
+      <w:r>
+        <w:rPr>
+          <w:rFonts w:ascii="Arial" w:hAnsi="Arial" w:cs="Arial"/>
+        </w:rPr>
+        <w:t>Context</w:t>
+      </w:r>
+      <w:proofErr w:type="spellEnd"/>
+      <w:r>
+        <w:rPr>
+          <w:rFonts w:ascii="Arial" w:hAnsi="Arial" w:cs="Arial"/>
+        </w:rPr>
+        <w:t xml:space="preserve"> API no </w:t>
+      </w:r>
+      <w:proofErr w:type="spellStart"/>
+      <w:r>
+        <w:rPr>
+          <w:rFonts w:ascii="Arial" w:hAnsi="Arial" w:cs="Arial"/>
+        </w:rPr>
+        <w:t>React</w:t>
+      </w:r>
+      <w:proofErr w:type="spellEnd"/>
+      <w:r>
+        <w:rPr>
+          <w:rFonts w:ascii="Arial" w:hAnsi="Arial" w:cs="Arial"/>
+        </w:rPr>
+        <w:t xml:space="preserve"> </w:t>
+      </w:r>
+      <w:proofErr w:type="spellStart"/>
+      <w:r>
+        <w:rPr>
+          <w:rFonts w:ascii="Arial" w:hAnsi="Arial" w:cs="Arial"/>
+        </w:rPr>
+        <w:t>Native</w:t>
+      </w:r>
+      <w:proofErr w:type="spellEnd"/>
+      <w:r>
+        <w:rPr>
+          <w:rFonts w:ascii="Arial" w:hAnsi="Arial" w:cs="Arial"/>
+        </w:rPr>
+        <w:t xml:space="preserve">. </w:t>
       </w:r>
       <w:r>
         <w:rPr>
@@ -14767,7 +17154,7 @@
         </w:rPr>
         <w:t xml:space="preserve"> em: </w:t>
       </w:r>
-      <w:hyperlink r:id="rId76" w:tgtFrame="_blank" w:history="1">
+      <w:hyperlink r:id="rId79" w:tgtFrame="_blank" w:history="1">
         <w:r>
           <w:rPr>
             <w:rStyle w:val="Hyperlink"/>
@@ -14800,7 +17187,21 @@
         <w:rPr>
           <w:rFonts w:ascii="Arial" w:hAnsi="Arial" w:cs="Arial"/>
         </w:rPr>
-        <w:t>REACT NAVIGATION: createDrawerNavigator. Disponível em:</w:t>
+        <w:t xml:space="preserve">REACT NAVIGATION: </w:t>
+      </w:r>
+      <w:proofErr w:type="spellStart"/>
+      <w:r>
+        <w:rPr>
+          <w:rFonts w:ascii="Arial" w:hAnsi="Arial" w:cs="Arial"/>
+        </w:rPr>
+        <w:t>createDrawerNavigator</w:t>
+      </w:r>
+      <w:proofErr w:type="spellEnd"/>
+      <w:r>
+        <w:rPr>
+          <w:rFonts w:ascii="Arial" w:hAnsi="Arial" w:cs="Arial"/>
+        </w:rPr>
+        <w:t>. Disponível em:</w:t>
       </w:r>
       <w:r>
         <w:rPr>
@@ -14808,7 +17209,7 @@
         </w:rPr>
         <w:t xml:space="preserve">                                                       </w:t>
       </w:r>
-      <w:hyperlink r:id="rId77" w:history="1">
+      <w:hyperlink r:id="rId80" w:history="1">
         <w:r>
           <w:rPr>
             <w:rStyle w:val="Hyperlink"/>
@@ -15036,9 +17437,9 @@
       </w:pPr>
     </w:p>
     <w:sectPr>
-      <w:headerReference w:type="even" r:id="rId78"/>
-      <w:headerReference w:type="default" r:id="rId79"/>
-      <w:footerReference w:type="default" r:id="rId80"/>
+      <w:headerReference w:type="even" r:id="rId81"/>
+      <w:headerReference w:type="default" r:id="rId82"/>
+      <w:footerReference w:type="default" r:id="rId83"/>
       <w:pgSz w:w="11906" w:h="16838" w:code="9"/>
       <w:pgMar w:top="1701" w:right="1134" w:bottom="1134" w:left="1701" w:header="709" w:footer="709" w:gutter="284"/>
       <w:cols w:space="708"/>
@@ -15424,6 +17825,119 @@
     </w:lvl>
   </w:abstractNum>
   <w:abstractNum w:abstractNumId="1" w15:restartNumberingAfterBreak="0">
+    <w:nsid w:val="05A545EF"/>
+    <w:multiLevelType w:val="hybridMultilevel"/>
+    <w:tmpl w:val="2C6C956E"/>
+    <w:lvl w:ilvl="0" w:tplc="04160001">
+      <w:start w:val="1"/>
+      <w:numFmt w:val="bullet"/>
+      <w:lvlText w:val=""/>
+      <w:lvlJc w:val="left"/>
+      <w:pPr>
+        <w:ind w:left="720" w:hanging="360"/>
+      </w:pPr>
+      <w:rPr>
+        <w:rFonts w:ascii="Symbol" w:hAnsi="Symbol" w:hint="default"/>
+      </w:rPr>
+    </w:lvl>
+    <w:lvl w:ilvl="1" w:tplc="04160003" w:tentative="1">
+      <w:start w:val="1"/>
+      <w:numFmt w:val="bullet"/>
+      <w:lvlText w:val="o"/>
+      <w:lvlJc w:val="left"/>
+      <w:pPr>
+        <w:ind w:left="1440" w:hanging="360"/>
+      </w:pPr>
+      <w:rPr>
+        <w:rFonts w:ascii="Courier New" w:hAnsi="Courier New" w:cs="Courier New" w:hint="default"/>
+      </w:rPr>
+    </w:lvl>
+    <w:lvl w:ilvl="2" w:tplc="04160005" w:tentative="1">
+      <w:start w:val="1"/>
+      <w:numFmt w:val="bullet"/>
+      <w:lvlText w:val=""/>
+      <w:lvlJc w:val="left"/>
+      <w:pPr>
+        <w:ind w:left="2160" w:hanging="360"/>
+      </w:pPr>
+      <w:rPr>
+        <w:rFonts w:ascii="Wingdings" w:hAnsi="Wingdings" w:hint="default"/>
+      </w:rPr>
+    </w:lvl>
+    <w:lvl w:ilvl="3" w:tplc="04160001" w:tentative="1">
+      <w:start w:val="1"/>
+      <w:numFmt w:val="bullet"/>
+      <w:lvlText w:val=""/>
+      <w:lvlJc w:val="left"/>
+      <w:pPr>
+        <w:ind w:left="2880" w:hanging="360"/>
+      </w:pPr>
+      <w:rPr>
+        <w:rFonts w:ascii="Symbol" w:hAnsi="Symbol" w:hint="default"/>
+      </w:rPr>
+    </w:lvl>
+    <w:lvl w:ilvl="4" w:tplc="04160003" w:tentative="1">
+      <w:start w:val="1"/>
+      <w:numFmt w:val="bullet"/>
+      <w:lvlText w:val="o"/>
+      <w:lvlJc w:val="left"/>
+      <w:pPr>
+        <w:ind w:left="3600" w:hanging="360"/>
+      </w:pPr>
+      <w:rPr>
+        <w:rFonts w:ascii="Courier New" w:hAnsi="Courier New" w:cs="Courier New" w:hint="default"/>
+      </w:rPr>
+    </w:lvl>
+    <w:lvl w:ilvl="5" w:tplc="04160005" w:tentative="1">
+      <w:start w:val="1"/>
+      <w:numFmt w:val="bullet"/>
+      <w:lvlText w:val=""/>
+      <w:lvlJc w:val="left"/>
+      <w:pPr>
+        <w:ind w:left="4320" w:hanging="360"/>
+      </w:pPr>
+      <w:rPr>
+        <w:rFonts w:ascii="Wingdings" w:hAnsi="Wingdings" w:hint="default"/>
+      </w:rPr>
+    </w:lvl>
+    <w:lvl w:ilvl="6" w:tplc="04160001" w:tentative="1">
+      <w:start w:val="1"/>
+      <w:numFmt w:val="bullet"/>
+      <w:lvlText w:val=""/>
+      <w:lvlJc w:val="left"/>
+      <w:pPr>
+        <w:ind w:left="5040" w:hanging="360"/>
+      </w:pPr>
+      <w:rPr>
+        <w:rFonts w:ascii="Symbol" w:hAnsi="Symbol" w:hint="default"/>
+      </w:rPr>
+    </w:lvl>
+    <w:lvl w:ilvl="7" w:tplc="04160003" w:tentative="1">
+      <w:start w:val="1"/>
+      <w:numFmt w:val="bullet"/>
+      <w:lvlText w:val="o"/>
+      <w:lvlJc w:val="left"/>
+      <w:pPr>
+        <w:ind w:left="5760" w:hanging="360"/>
+      </w:pPr>
+      <w:rPr>
+        <w:rFonts w:ascii="Courier New" w:hAnsi="Courier New" w:cs="Courier New" w:hint="default"/>
+      </w:rPr>
+    </w:lvl>
+    <w:lvl w:ilvl="8" w:tplc="04160005" w:tentative="1">
+      <w:start w:val="1"/>
+      <w:numFmt w:val="bullet"/>
+      <w:lvlText w:val=""/>
+      <w:lvlJc w:val="left"/>
+      <w:pPr>
+        <w:ind w:left="6480" w:hanging="360"/>
+      </w:pPr>
+      <w:rPr>
+        <w:rFonts w:ascii="Wingdings" w:hAnsi="Wingdings" w:hint="default"/>
+      </w:rPr>
+    </w:lvl>
+  </w:abstractNum>
+  <w:abstractNum w:abstractNumId="2" w15:restartNumberingAfterBreak="0">
     <w:nsid w:val="061A5419"/>
     <w:multiLevelType w:val="hybridMultilevel"/>
     <w:tmpl w:val="FA123A7E"/>
@@ -15536,7 +18050,7 @@
       </w:rPr>
     </w:lvl>
   </w:abstractNum>
-  <w:abstractNum w:abstractNumId="2" w15:restartNumberingAfterBreak="0">
+  <w:abstractNum w:abstractNumId="3" w15:restartNumberingAfterBreak="0">
     <w:nsid w:val="09C8682E"/>
     <w:multiLevelType w:val="hybridMultilevel"/>
     <w:tmpl w:val="DB24933A"/>
@@ -15649,7 +18163,7 @@
       </w:rPr>
     </w:lvl>
   </w:abstractNum>
-  <w:abstractNum w:abstractNumId="3" w15:restartNumberingAfterBreak="0">
+  <w:abstractNum w:abstractNumId="4" w15:restartNumberingAfterBreak="0">
     <w:nsid w:val="0A3F5003"/>
     <w:multiLevelType w:val="hybridMultilevel"/>
     <w:tmpl w:val="AEF473BA"/>
@@ -15762,7 +18276,7 @@
       </w:rPr>
     </w:lvl>
   </w:abstractNum>
-  <w:abstractNum w:abstractNumId="4" w15:restartNumberingAfterBreak="0">
+  <w:abstractNum w:abstractNumId="5" w15:restartNumberingAfterBreak="0">
     <w:nsid w:val="0B852E76"/>
     <w:multiLevelType w:val="hybridMultilevel"/>
     <w:tmpl w:val="2D7C750C"/>
@@ -15875,7 +18389,7 @@
       </w:rPr>
     </w:lvl>
   </w:abstractNum>
-  <w:abstractNum w:abstractNumId="5" w15:restartNumberingAfterBreak="0">
+  <w:abstractNum w:abstractNumId="6" w15:restartNumberingAfterBreak="0">
     <w:nsid w:val="17BB0408"/>
     <w:multiLevelType w:val="hybridMultilevel"/>
     <w:tmpl w:val="FD508A12"/>
@@ -15964,7 +18478,7 @@
       </w:pPr>
     </w:lvl>
   </w:abstractNum>
-  <w:abstractNum w:abstractNumId="6" w15:restartNumberingAfterBreak="0">
+  <w:abstractNum w:abstractNumId="7" w15:restartNumberingAfterBreak="0">
     <w:nsid w:val="18413A87"/>
     <w:multiLevelType w:val="multilevel"/>
     <w:tmpl w:val="F0E41AD8"/>
@@ -16057,7 +18571,7 @@
       </w:pPr>
     </w:lvl>
   </w:abstractNum>
-  <w:abstractNum w:abstractNumId="7" w15:restartNumberingAfterBreak="0">
+  <w:abstractNum w:abstractNumId="8" w15:restartNumberingAfterBreak="0">
     <w:nsid w:val="1CB164AB"/>
     <w:multiLevelType w:val="multilevel"/>
     <w:tmpl w:val="3D4E6792"/>
@@ -16146,7 +18660,7 @@
       </w:pPr>
     </w:lvl>
   </w:abstractNum>
-  <w:abstractNum w:abstractNumId="8" w15:restartNumberingAfterBreak="0">
+  <w:abstractNum w:abstractNumId="9" w15:restartNumberingAfterBreak="0">
     <w:nsid w:val="1CE663B2"/>
     <w:multiLevelType w:val="hybridMultilevel"/>
     <w:tmpl w:val="E414712C"/>
@@ -16259,7 +18773,7 @@
       </w:rPr>
     </w:lvl>
   </w:abstractNum>
-  <w:abstractNum w:abstractNumId="9" w15:restartNumberingAfterBreak="0">
+  <w:abstractNum w:abstractNumId="10" w15:restartNumberingAfterBreak="0">
     <w:nsid w:val="20906CA9"/>
     <w:multiLevelType w:val="multilevel"/>
     <w:tmpl w:val="F0E41AD8"/>
@@ -16352,7 +18866,7 @@
       </w:pPr>
     </w:lvl>
   </w:abstractNum>
-  <w:abstractNum w:abstractNumId="10" w15:restartNumberingAfterBreak="0">
+  <w:abstractNum w:abstractNumId="11" w15:restartNumberingAfterBreak="0">
     <w:nsid w:val="22780AF0"/>
     <w:multiLevelType w:val="multilevel"/>
     <w:tmpl w:val="F0E41AD8"/>
@@ -16445,7 +18959,7 @@
       </w:pPr>
     </w:lvl>
   </w:abstractNum>
-  <w:abstractNum w:abstractNumId="11" w15:restartNumberingAfterBreak="0">
+  <w:abstractNum w:abstractNumId="12" w15:restartNumberingAfterBreak="0">
     <w:nsid w:val="28B31FB9"/>
     <w:multiLevelType w:val="multilevel"/>
     <w:tmpl w:val="F0E41AD8"/>
@@ -16538,7 +19052,7 @@
       </w:pPr>
     </w:lvl>
   </w:abstractNum>
-  <w:abstractNum w:abstractNumId="12" w15:restartNumberingAfterBreak="0">
+  <w:abstractNum w:abstractNumId="13" w15:restartNumberingAfterBreak="0">
     <w:nsid w:val="2E8307FB"/>
     <w:multiLevelType w:val="hybridMultilevel"/>
     <w:tmpl w:val="96BE70F6"/>
@@ -16651,7 +19165,7 @@
       </w:rPr>
     </w:lvl>
   </w:abstractNum>
-  <w:abstractNum w:abstractNumId="13" w15:restartNumberingAfterBreak="0">
+  <w:abstractNum w:abstractNumId="14" w15:restartNumberingAfterBreak="0">
     <w:nsid w:val="2E9E1229"/>
     <w:multiLevelType w:val="hybridMultilevel"/>
     <w:tmpl w:val="AED6DE72"/>
@@ -16764,7 +19278,7 @@
       </w:rPr>
     </w:lvl>
   </w:abstractNum>
-  <w:abstractNum w:abstractNumId="14" w15:restartNumberingAfterBreak="0">
+  <w:abstractNum w:abstractNumId="15" w15:restartNumberingAfterBreak="0">
     <w:nsid w:val="337F5FAA"/>
     <w:multiLevelType w:val="multilevel"/>
     <w:tmpl w:val="F0E41AD8"/>
@@ -16857,7 +19371,7 @@
       </w:pPr>
     </w:lvl>
   </w:abstractNum>
-  <w:abstractNum w:abstractNumId="15" w15:restartNumberingAfterBreak="0">
+  <w:abstractNum w:abstractNumId="16" w15:restartNumberingAfterBreak="0">
     <w:nsid w:val="392D35C2"/>
     <w:multiLevelType w:val="hybridMultilevel"/>
     <w:tmpl w:val="16C254D8"/>
@@ -16970,7 +19484,7 @@
       </w:rPr>
     </w:lvl>
   </w:abstractNum>
-  <w:abstractNum w:abstractNumId="16" w15:restartNumberingAfterBreak="0">
+  <w:abstractNum w:abstractNumId="17" w15:restartNumberingAfterBreak="0">
     <w:nsid w:val="3FBC5952"/>
     <w:multiLevelType w:val="multilevel"/>
     <w:tmpl w:val="0416001F"/>
@@ -17056,7 +19570,7 @@
       </w:pPr>
     </w:lvl>
   </w:abstractNum>
-  <w:abstractNum w:abstractNumId="17" w15:restartNumberingAfterBreak="0">
+  <w:abstractNum w:abstractNumId="18" w15:restartNumberingAfterBreak="0">
     <w:nsid w:val="43B54493"/>
     <w:multiLevelType w:val="hybridMultilevel"/>
     <w:tmpl w:val="E52C6592"/>
@@ -17169,7 +19683,7 @@
       </w:rPr>
     </w:lvl>
   </w:abstractNum>
-  <w:abstractNum w:abstractNumId="18" w15:restartNumberingAfterBreak="0">
+  <w:abstractNum w:abstractNumId="19" w15:restartNumberingAfterBreak="0">
     <w:nsid w:val="4A4C1AB9"/>
     <w:multiLevelType w:val="multilevel"/>
     <w:tmpl w:val="D854B3BA"/>
@@ -17258,7 +19772,7 @@
       </w:pPr>
     </w:lvl>
   </w:abstractNum>
-  <w:abstractNum w:abstractNumId="19" w15:restartNumberingAfterBreak="0">
+  <w:abstractNum w:abstractNumId="20" w15:restartNumberingAfterBreak="0">
     <w:nsid w:val="4B6C3F92"/>
     <w:multiLevelType w:val="hybridMultilevel"/>
     <w:tmpl w:val="08DC3E60"/>
@@ -17371,7 +19885,7 @@
       </w:rPr>
     </w:lvl>
   </w:abstractNum>
-  <w:abstractNum w:abstractNumId="20" w15:restartNumberingAfterBreak="0">
+  <w:abstractNum w:abstractNumId="21" w15:restartNumberingAfterBreak="0">
     <w:nsid w:val="4C5B1005"/>
     <w:multiLevelType w:val="hybridMultilevel"/>
     <w:tmpl w:val="96DCEA44"/>
@@ -17484,7 +19998,7 @@
       </w:rPr>
     </w:lvl>
   </w:abstractNum>
-  <w:abstractNum w:abstractNumId="21" w15:restartNumberingAfterBreak="0">
+  <w:abstractNum w:abstractNumId="22" w15:restartNumberingAfterBreak="0">
     <w:nsid w:val="4FBE6E44"/>
     <w:multiLevelType w:val="hybridMultilevel"/>
     <w:tmpl w:val="DEA2AB44"/>
@@ -17597,7 +20111,7 @@
       </w:rPr>
     </w:lvl>
   </w:abstractNum>
-  <w:abstractNum w:abstractNumId="22" w15:restartNumberingAfterBreak="0">
+  <w:abstractNum w:abstractNumId="23" w15:restartNumberingAfterBreak="0">
     <w:nsid w:val="578B4204"/>
     <w:multiLevelType w:val="hybridMultilevel"/>
     <w:tmpl w:val="C4B29518"/>
@@ -17710,7 +20224,7 @@
       </w:rPr>
     </w:lvl>
   </w:abstractNum>
-  <w:abstractNum w:abstractNumId="23" w15:restartNumberingAfterBreak="0">
+  <w:abstractNum w:abstractNumId="24" w15:restartNumberingAfterBreak="0">
     <w:nsid w:val="5D880700"/>
     <w:multiLevelType w:val="hybridMultilevel"/>
     <w:tmpl w:val="9C4C98D2"/>
@@ -17796,7 +20310,7 @@
       </w:pPr>
     </w:lvl>
   </w:abstractNum>
-  <w:abstractNum w:abstractNumId="24" w15:restartNumberingAfterBreak="0">
+  <w:abstractNum w:abstractNumId="25" w15:restartNumberingAfterBreak="0">
     <w:nsid w:val="5E92518F"/>
     <w:multiLevelType w:val="multilevel"/>
     <w:tmpl w:val="F0E41AD8"/>
@@ -17889,7 +20403,7 @@
       </w:pPr>
     </w:lvl>
   </w:abstractNum>
-  <w:abstractNum w:abstractNumId="25" w15:restartNumberingAfterBreak="0">
+  <w:abstractNum w:abstractNumId="26" w15:restartNumberingAfterBreak="0">
     <w:nsid w:val="604213A2"/>
     <w:multiLevelType w:val="multilevel"/>
     <w:tmpl w:val="F0E41AD8"/>
@@ -17982,7 +20496,7 @@
       </w:pPr>
     </w:lvl>
   </w:abstractNum>
-  <w:abstractNum w:abstractNumId="26" w15:restartNumberingAfterBreak="0">
+  <w:abstractNum w:abstractNumId="27" w15:restartNumberingAfterBreak="0">
     <w:nsid w:val="61BD684B"/>
     <w:multiLevelType w:val="hybridMultilevel"/>
     <w:tmpl w:val="BE82F7B2"/>
@@ -18095,7 +20609,7 @@
       </w:rPr>
     </w:lvl>
   </w:abstractNum>
-  <w:abstractNum w:abstractNumId="27" w15:restartNumberingAfterBreak="0">
+  <w:abstractNum w:abstractNumId="28" w15:restartNumberingAfterBreak="0">
     <w:nsid w:val="620C353F"/>
     <w:multiLevelType w:val="hybridMultilevel"/>
     <w:tmpl w:val="C5CA8C5E"/>
@@ -18208,7 +20722,7 @@
       </w:rPr>
     </w:lvl>
   </w:abstractNum>
-  <w:abstractNum w:abstractNumId="28" w15:restartNumberingAfterBreak="0">
+  <w:abstractNum w:abstractNumId="29" w15:restartNumberingAfterBreak="0">
     <w:nsid w:val="62E00247"/>
     <w:multiLevelType w:val="multilevel"/>
     <w:tmpl w:val="F0E41AD8"/>
@@ -18301,7 +20815,7 @@
       </w:pPr>
     </w:lvl>
   </w:abstractNum>
-  <w:abstractNum w:abstractNumId="29" w15:restartNumberingAfterBreak="0">
+  <w:abstractNum w:abstractNumId="30" w15:restartNumberingAfterBreak="0">
     <w:nsid w:val="674D42E0"/>
     <w:multiLevelType w:val="hybridMultilevel"/>
     <w:tmpl w:val="AE683E34"/>
@@ -18414,7 +20928,120 @@
       </w:rPr>
     </w:lvl>
   </w:abstractNum>
-  <w:abstractNum w:abstractNumId="30" w15:restartNumberingAfterBreak="0">
+  <w:abstractNum w:abstractNumId="31" w15:restartNumberingAfterBreak="0">
+    <w:nsid w:val="68ED1F07"/>
+    <w:multiLevelType w:val="hybridMultilevel"/>
+    <w:tmpl w:val="21668876"/>
+    <w:lvl w:ilvl="0" w:tplc="04160001">
+      <w:start w:val="1"/>
+      <w:numFmt w:val="bullet"/>
+      <w:lvlText w:val=""/>
+      <w:lvlJc w:val="left"/>
+      <w:pPr>
+        <w:ind w:left="720" w:hanging="360"/>
+      </w:pPr>
+      <w:rPr>
+        <w:rFonts w:ascii="Symbol" w:hAnsi="Symbol" w:hint="default"/>
+      </w:rPr>
+    </w:lvl>
+    <w:lvl w:ilvl="1" w:tplc="04160003" w:tentative="1">
+      <w:start w:val="1"/>
+      <w:numFmt w:val="bullet"/>
+      <w:lvlText w:val="o"/>
+      <w:lvlJc w:val="left"/>
+      <w:pPr>
+        <w:ind w:left="1440" w:hanging="360"/>
+      </w:pPr>
+      <w:rPr>
+        <w:rFonts w:ascii="Courier New" w:hAnsi="Courier New" w:cs="Courier New" w:hint="default"/>
+      </w:rPr>
+    </w:lvl>
+    <w:lvl w:ilvl="2" w:tplc="04160005" w:tentative="1">
+      <w:start w:val="1"/>
+      <w:numFmt w:val="bullet"/>
+      <w:lvlText w:val=""/>
+      <w:lvlJc w:val="left"/>
+      <w:pPr>
+        <w:ind w:left="2160" w:hanging="360"/>
+      </w:pPr>
+      <w:rPr>
+        <w:rFonts w:ascii="Wingdings" w:hAnsi="Wingdings" w:hint="default"/>
+      </w:rPr>
+    </w:lvl>
+    <w:lvl w:ilvl="3" w:tplc="04160001" w:tentative="1">
+      <w:start w:val="1"/>
+      <w:numFmt w:val="bullet"/>
+      <w:lvlText w:val=""/>
+      <w:lvlJc w:val="left"/>
+      <w:pPr>
+        <w:ind w:left="2880" w:hanging="360"/>
+      </w:pPr>
+      <w:rPr>
+        <w:rFonts w:ascii="Symbol" w:hAnsi="Symbol" w:hint="default"/>
+      </w:rPr>
+    </w:lvl>
+    <w:lvl w:ilvl="4" w:tplc="04160003" w:tentative="1">
+      <w:start w:val="1"/>
+      <w:numFmt w:val="bullet"/>
+      <w:lvlText w:val="o"/>
+      <w:lvlJc w:val="left"/>
+      <w:pPr>
+        <w:ind w:left="3600" w:hanging="360"/>
+      </w:pPr>
+      <w:rPr>
+        <w:rFonts w:ascii="Courier New" w:hAnsi="Courier New" w:cs="Courier New" w:hint="default"/>
+      </w:rPr>
+    </w:lvl>
+    <w:lvl w:ilvl="5" w:tplc="04160005" w:tentative="1">
+      <w:start w:val="1"/>
+      <w:numFmt w:val="bullet"/>
+      <w:lvlText w:val=""/>
+      <w:lvlJc w:val="left"/>
+      <w:pPr>
+        <w:ind w:left="4320" w:hanging="360"/>
+      </w:pPr>
+      <w:rPr>
+        <w:rFonts w:ascii="Wingdings" w:hAnsi="Wingdings" w:hint="default"/>
+      </w:rPr>
+    </w:lvl>
+    <w:lvl w:ilvl="6" w:tplc="04160001" w:tentative="1">
+      <w:start w:val="1"/>
+      <w:numFmt w:val="bullet"/>
+      <w:lvlText w:val=""/>
+      <w:lvlJc w:val="left"/>
+      <w:pPr>
+        <w:ind w:left="5040" w:hanging="360"/>
+      </w:pPr>
+      <w:rPr>
+        <w:rFonts w:ascii="Symbol" w:hAnsi="Symbol" w:hint="default"/>
+      </w:rPr>
+    </w:lvl>
+    <w:lvl w:ilvl="7" w:tplc="04160003" w:tentative="1">
+      <w:start w:val="1"/>
+      <w:numFmt w:val="bullet"/>
+      <w:lvlText w:val="o"/>
+      <w:lvlJc w:val="left"/>
+      <w:pPr>
+        <w:ind w:left="5760" w:hanging="360"/>
+      </w:pPr>
+      <w:rPr>
+        <w:rFonts w:ascii="Courier New" w:hAnsi="Courier New" w:cs="Courier New" w:hint="default"/>
+      </w:rPr>
+    </w:lvl>
+    <w:lvl w:ilvl="8" w:tplc="04160005" w:tentative="1">
+      <w:start w:val="1"/>
+      <w:numFmt w:val="bullet"/>
+      <w:lvlText w:val=""/>
+      <w:lvlJc w:val="left"/>
+      <w:pPr>
+        <w:ind w:left="6480" w:hanging="360"/>
+      </w:pPr>
+      <w:rPr>
+        <w:rFonts w:ascii="Wingdings" w:hAnsi="Wingdings" w:hint="default"/>
+      </w:rPr>
+    </w:lvl>
+  </w:abstractNum>
+  <w:abstractNum w:abstractNumId="32" w15:restartNumberingAfterBreak="0">
     <w:nsid w:val="6CE30E7E"/>
     <w:multiLevelType w:val="hybridMultilevel"/>
     <w:tmpl w:val="57888430"/>
@@ -18527,7 +21154,7 @@
       </w:rPr>
     </w:lvl>
   </w:abstractNum>
-  <w:abstractNum w:abstractNumId="31" w15:restartNumberingAfterBreak="0">
+  <w:abstractNum w:abstractNumId="33" w15:restartNumberingAfterBreak="0">
     <w:nsid w:val="74397575"/>
     <w:multiLevelType w:val="hybridMultilevel"/>
     <w:tmpl w:val="D75A507E"/>
@@ -18640,7 +21267,7 @@
       </w:rPr>
     </w:lvl>
   </w:abstractNum>
-  <w:abstractNum w:abstractNumId="32" w15:restartNumberingAfterBreak="0">
+  <w:abstractNum w:abstractNumId="34" w15:restartNumberingAfterBreak="0">
     <w:nsid w:val="7CCF5888"/>
     <w:multiLevelType w:val="hybridMultilevel"/>
     <w:tmpl w:val="32C05B22"/>
@@ -18754,103 +21381,109 @@
     </w:lvl>
   </w:abstractNum>
   <w:num w:numId="1">
+    <w:abstractNumId w:val="6"/>
+  </w:num>
+  <w:num w:numId="2">
+    <w:abstractNumId w:val="19"/>
+  </w:num>
+  <w:num w:numId="3">
+    <w:abstractNumId w:val="12"/>
+  </w:num>
+  <w:num w:numId="4">
+    <w:abstractNumId w:val="13"/>
+  </w:num>
+  <w:num w:numId="5">
+    <w:abstractNumId w:val="9"/>
+  </w:num>
+  <w:num w:numId="6">
+    <w:abstractNumId w:val="34"/>
+  </w:num>
+  <w:num w:numId="7">
+    <w:abstractNumId w:val="32"/>
+  </w:num>
+  <w:num w:numId="8">
+    <w:abstractNumId w:val="2"/>
+  </w:num>
+  <w:num w:numId="9">
+    <w:abstractNumId w:val="14"/>
+  </w:num>
+  <w:num w:numId="10">
+    <w:abstractNumId w:val="28"/>
+  </w:num>
+  <w:num w:numId="11">
+    <w:abstractNumId w:val="4"/>
+  </w:num>
+  <w:num w:numId="12">
+    <w:abstractNumId w:val="27"/>
+  </w:num>
+  <w:num w:numId="13">
+    <w:abstractNumId w:val="33"/>
+  </w:num>
+  <w:num w:numId="14">
+    <w:abstractNumId w:val="16"/>
+  </w:num>
+  <w:num w:numId="15">
+    <w:abstractNumId w:val="20"/>
+  </w:num>
+  <w:num w:numId="16">
+    <w:abstractNumId w:val="18"/>
+  </w:num>
+  <w:num w:numId="17">
+    <w:abstractNumId w:val="30"/>
+  </w:num>
+  <w:num w:numId="18">
+    <w:abstractNumId w:val="23"/>
+  </w:num>
+  <w:num w:numId="19">
+    <w:abstractNumId w:val="3"/>
+  </w:num>
+  <w:num w:numId="20">
+    <w:abstractNumId w:val="22"/>
+  </w:num>
+  <w:num w:numId="21">
     <w:abstractNumId w:val="5"/>
   </w:num>
-  <w:num w:numId="2">
-    <w:abstractNumId w:val="18"/>
-  </w:num>
-  <w:num w:numId="3">
-    <w:abstractNumId w:val="11"/>
-  </w:num>
-  <w:num w:numId="4">
-    <w:abstractNumId w:val="12"/>
-  </w:num>
-  <w:num w:numId="5">
+  <w:num w:numId="22">
     <w:abstractNumId w:val="8"/>
   </w:num>
-  <w:num w:numId="6">
-    <w:abstractNumId w:val="32"/>
+  <w:num w:numId="23">
+    <w:abstractNumId w:val="17"/>
   </w:num>
-  <w:num w:numId="7">
-    <w:abstractNumId w:val="30"/>
+  <w:num w:numId="24">
+    <w:abstractNumId w:val="21"/>
   </w:num>
-  <w:num w:numId="8">
-    <w:abstractNumId w:val="1"/>
+  <w:num w:numId="25">
+    <w:abstractNumId w:val="24"/>
   </w:num>
-  <w:num w:numId="9">
-    <w:abstractNumId w:val="13"/>
+  <w:num w:numId="26">
+    <w:abstractNumId w:val="25"/>
   </w:num>
-  <w:num w:numId="10">
-    <w:abstractNumId w:val="27"/>
-  </w:num>
-  <w:num w:numId="11">
-    <w:abstractNumId w:val="3"/>
-  </w:num>
-  <w:num w:numId="12">
+  <w:num w:numId="27">
     <w:abstractNumId w:val="26"/>
   </w:num>
-  <w:num w:numId="13">
-    <w:abstractNumId w:val="31"/>
-  </w:num>
-  <w:num w:numId="14">
-    <w:abstractNumId w:val="15"/>
-  </w:num>
-  <w:num w:numId="15">
-    <w:abstractNumId w:val="19"/>
-  </w:num>
-  <w:num w:numId="16">
-    <w:abstractNumId w:val="17"/>
-  </w:num>
-  <w:num w:numId="17">
-    <w:abstractNumId w:val="29"/>
-  </w:num>
-  <w:num w:numId="18">
-    <w:abstractNumId w:val="22"/>
-  </w:num>
-  <w:num w:numId="19">
-    <w:abstractNumId w:val="2"/>
-  </w:num>
-  <w:num w:numId="20">
-    <w:abstractNumId w:val="21"/>
-  </w:num>
-  <w:num w:numId="21">
-    <w:abstractNumId w:val="4"/>
-  </w:num>
-  <w:num w:numId="22">
-    <w:abstractNumId w:val="7"/>
-  </w:num>
-  <w:num w:numId="23">
-    <w:abstractNumId w:val="16"/>
-  </w:num>
-  <w:num w:numId="24">
-    <w:abstractNumId w:val="20"/>
-  </w:num>
-  <w:num w:numId="25">
-    <w:abstractNumId w:val="23"/>
-  </w:num>
-  <w:num w:numId="26">
-    <w:abstractNumId w:val="24"/>
-  </w:num>
-  <w:num w:numId="27">
-    <w:abstractNumId w:val="25"/>
-  </w:num>
   <w:num w:numId="28">
-    <w:abstractNumId w:val="9"/>
+    <w:abstractNumId w:val="10"/>
   </w:num>
   <w:num w:numId="29">
-    <w:abstractNumId w:val="14"/>
+    <w:abstractNumId w:val="15"/>
   </w:num>
   <w:num w:numId="30">
     <w:abstractNumId w:val="0"/>
   </w:num>
   <w:num w:numId="31">
-    <w:abstractNumId w:val="6"/>
+    <w:abstractNumId w:val="7"/>
   </w:num>
   <w:num w:numId="32">
-    <w:abstractNumId w:val="28"/>
+    <w:abstractNumId w:val="29"/>
   </w:num>
   <w:num w:numId="33">
-    <w:abstractNumId w:val="10"/>
+    <w:abstractNumId w:val="11"/>
+  </w:num>
+  <w:num w:numId="34">
+    <w:abstractNumId w:val="31"/>
+  </w:num>
+  <w:num w:numId="35">
+    <w:abstractNumId w:val="1"/>
   </w:num>
 </w:numbering>
 </file>
@@ -22020,7 +24653,7 @@
 </file>
 
 <file path=customXml/itemProps1.xml><?xml version="1.0" encoding="utf-8"?>
-<ds:datastoreItem xmlns:ds="http://schemas.openxmlformats.org/officeDocument/2006/customXml" ds:itemID="{53B77C8A-2014-4A69-8A1F-5E697B39B3E3}">
+<ds:datastoreItem xmlns:ds="http://schemas.openxmlformats.org/officeDocument/2006/customXml" ds:itemID="{241B304C-FA7A-4679-990C-607FC2D287A7}">
   <ds:schemaRefs>
     <ds:schemaRef ds:uri="http://schemas.openxmlformats.org/officeDocument/2006/bibliography"/>
   </ds:schemaRefs>

</xml_diff>

<commit_message>
att doc: legendas + bundown
</commit_message>
<xml_diff>
--- a/documentacao/Documentacao_atualizada.docx
+++ b/documentacao/Documentacao_atualizada.docx
@@ -99,7 +99,25 @@
           <w:sz w:val="28"/>
           <w:szCs w:val="24"/>
         </w:rPr>
-        <w:t>Felipe Carradori de Oliveira</w:t>
+        <w:t xml:space="preserve">Felipe </w:t>
+      </w:r>
+      <w:proofErr w:type="spellStart"/>
+      <w:r>
+        <w:rPr>
+          <w:rFonts w:ascii="Arial" w:hAnsi="Arial" w:cs="Arial"/>
+          <w:sz w:val="28"/>
+          <w:szCs w:val="24"/>
+        </w:rPr>
+        <w:t>Carradori</w:t>
+      </w:r>
+      <w:proofErr w:type="spellEnd"/>
+      <w:r>
+        <w:rPr>
+          <w:rFonts w:ascii="Arial" w:hAnsi="Arial" w:cs="Arial"/>
+          <w:sz w:val="28"/>
+          <w:szCs w:val="24"/>
+        </w:rPr>
+        <w:t xml:space="preserve"> de Oliveira</w:t>
       </w:r>
     </w:p>
     <w:p>
@@ -112,13 +130,23 @@
           <w:szCs w:val="24"/>
         </w:rPr>
       </w:pPr>
+      <w:proofErr w:type="spellStart"/>
       <w:r>
         <w:rPr>
           <w:rFonts w:ascii="Arial" w:hAnsi="Arial" w:cs="Arial"/>
           <w:sz w:val="28"/>
           <w:szCs w:val="24"/>
         </w:rPr>
-        <w:t>Kauan Silva de Souza</w:t>
+        <w:t>Kauan</w:t>
+      </w:r>
+      <w:proofErr w:type="spellEnd"/>
+      <w:r>
+        <w:rPr>
+          <w:rFonts w:ascii="Arial" w:hAnsi="Arial" w:cs="Arial"/>
+          <w:sz w:val="28"/>
+          <w:szCs w:val="24"/>
+        </w:rPr>
+        <w:t xml:space="preserve"> Silva de Souza</w:t>
       </w:r>
     </w:p>
     <w:p>
@@ -137,8 +165,18 @@
           <w:sz w:val="28"/>
           <w:szCs w:val="24"/>
         </w:rPr>
-        <w:t>Vinicius Fernando Piantoni</w:t>
-      </w:r>
+        <w:t xml:space="preserve">Vinicius Fernando </w:t>
+      </w:r>
+      <w:proofErr w:type="spellStart"/>
+      <w:r>
+        <w:rPr>
+          <w:rFonts w:ascii="Arial" w:hAnsi="Arial" w:cs="Arial"/>
+          <w:sz w:val="28"/>
+          <w:szCs w:val="24"/>
+        </w:rPr>
+        <w:t>Piantoni</w:t>
+      </w:r>
+      <w:proofErr w:type="spellEnd"/>
     </w:p>
     <w:p>
       <w:pPr>
@@ -391,7 +429,25 @@
           <w:szCs w:val="24"/>
         </w:rPr>
         <w:lastRenderedPageBreak/>
-        <w:t>Felipe Carradori de Oliveira</w:t>
+        <w:t xml:space="preserve">Felipe </w:t>
+      </w:r>
+      <w:proofErr w:type="spellStart"/>
+      <w:r>
+        <w:rPr>
+          <w:rFonts w:ascii="Arial" w:hAnsi="Arial" w:cs="Arial"/>
+          <w:sz w:val="28"/>
+          <w:szCs w:val="24"/>
+        </w:rPr>
+        <w:t>Carradori</w:t>
+      </w:r>
+      <w:proofErr w:type="spellEnd"/>
+      <w:r>
+        <w:rPr>
+          <w:rFonts w:ascii="Arial" w:hAnsi="Arial" w:cs="Arial"/>
+          <w:sz w:val="28"/>
+          <w:szCs w:val="24"/>
+        </w:rPr>
+        <w:t xml:space="preserve"> de Oliveira</w:t>
       </w:r>
     </w:p>
     <w:p>
@@ -404,13 +460,23 @@
           <w:szCs w:val="24"/>
         </w:rPr>
       </w:pPr>
+      <w:proofErr w:type="spellStart"/>
       <w:r>
         <w:rPr>
           <w:rFonts w:ascii="Arial" w:hAnsi="Arial" w:cs="Arial"/>
           <w:sz w:val="28"/>
           <w:szCs w:val="24"/>
         </w:rPr>
-        <w:t>Kauan Silva de Souza</w:t>
+        <w:t>Kauan</w:t>
+      </w:r>
+      <w:proofErr w:type="spellEnd"/>
+      <w:r>
+        <w:rPr>
+          <w:rFonts w:ascii="Arial" w:hAnsi="Arial" w:cs="Arial"/>
+          <w:sz w:val="28"/>
+          <w:szCs w:val="24"/>
+        </w:rPr>
+        <w:t xml:space="preserve"> Silva de Souza</w:t>
       </w:r>
     </w:p>
     <w:p>
@@ -429,8 +495,18 @@
           <w:sz w:val="28"/>
           <w:szCs w:val="24"/>
         </w:rPr>
-        <w:t>Vinicius Fernando Piantoni</w:t>
-      </w:r>
+        <w:t xml:space="preserve">Vinicius Fernando </w:t>
+      </w:r>
+      <w:proofErr w:type="spellStart"/>
+      <w:r>
+        <w:rPr>
+          <w:rFonts w:ascii="Arial" w:hAnsi="Arial" w:cs="Arial"/>
+          <w:sz w:val="28"/>
+          <w:szCs w:val="24"/>
+        </w:rPr>
+        <w:t>Piantoni</w:t>
+      </w:r>
+      <w:proofErr w:type="spellEnd"/>
     </w:p>
     <w:p>
       <w:pPr>
@@ -619,7 +695,27 @@
           <w:sz w:val="20"/>
           <w:szCs w:val="20"/>
         </w:rPr>
-        <w:t>à Escola SENAI “Prof. Dr. Euryclides de Jesus Zerbini” para obtenção do certificado de conclusão do Curso Técnico de Informática.</w:t>
+        <w:t xml:space="preserve">à Escola SENAI “Prof. Dr. </w:t>
+      </w:r>
+      <w:proofErr w:type="spellStart"/>
+      <w:r>
+        <w:rPr>
+          <w:rFonts w:ascii="Arial" w:hAnsi="Arial" w:cs="Arial"/>
+          <w:color w:val="000000"/>
+          <w:sz w:val="20"/>
+          <w:szCs w:val="20"/>
+        </w:rPr>
+        <w:t>Euryclides</w:t>
+      </w:r>
+      <w:proofErr w:type="spellEnd"/>
+      <w:r>
+        <w:rPr>
+          <w:rFonts w:ascii="Arial" w:hAnsi="Arial" w:cs="Arial"/>
+          <w:color w:val="000000"/>
+          <w:sz w:val="20"/>
+          <w:szCs w:val="20"/>
+        </w:rPr>
+        <w:t xml:space="preserve"> de Jesus Zerbini” para obtenção do certificado de conclusão do Curso Técnico de Informática.</w:t>
       </w:r>
     </w:p>
     <w:p>
@@ -673,8 +769,19 @@
           <w:sz w:val="20"/>
           <w:szCs w:val="20"/>
         </w:rPr>
-        <w:t>Paulo Henrique Pansani</w:t>
-      </w:r>
+        <w:t xml:space="preserve">Paulo Henrique </w:t>
+      </w:r>
+      <w:proofErr w:type="spellStart"/>
+      <w:r>
+        <w:rPr>
+          <w:rFonts w:ascii="Arial" w:hAnsi="Arial" w:cs="Arial"/>
+          <w:color w:val="000000"/>
+          <w:sz w:val="20"/>
+          <w:szCs w:val="20"/>
+        </w:rPr>
+        <w:t>Pansani</w:t>
+      </w:r>
+      <w:proofErr w:type="spellEnd"/>
     </w:p>
     <w:p>
       <w:pPr>
@@ -771,7 +878,25 @@
           <w:sz w:val="28"/>
           <w:szCs w:val="24"/>
         </w:rPr>
-        <w:t>Felipe Carradori de Oliveira</w:t>
+        <w:t xml:space="preserve">Felipe </w:t>
+      </w:r>
+      <w:proofErr w:type="spellStart"/>
+      <w:r>
+        <w:rPr>
+          <w:rFonts w:ascii="Arial" w:hAnsi="Arial" w:cs="Arial"/>
+          <w:sz w:val="28"/>
+          <w:szCs w:val="24"/>
+        </w:rPr>
+        <w:t>Carradori</w:t>
+      </w:r>
+      <w:proofErr w:type="spellEnd"/>
+      <w:r>
+        <w:rPr>
+          <w:rFonts w:ascii="Arial" w:hAnsi="Arial" w:cs="Arial"/>
+          <w:sz w:val="28"/>
+          <w:szCs w:val="24"/>
+        </w:rPr>
+        <w:t xml:space="preserve"> de Oliveira</w:t>
       </w:r>
     </w:p>
     <w:p>
@@ -784,13 +909,23 @@
           <w:szCs w:val="24"/>
         </w:rPr>
       </w:pPr>
+      <w:proofErr w:type="spellStart"/>
       <w:r>
         <w:rPr>
           <w:rFonts w:ascii="Arial" w:hAnsi="Arial" w:cs="Arial"/>
           <w:sz w:val="28"/>
           <w:szCs w:val="24"/>
         </w:rPr>
-        <w:t>Kauan Silva de Souza</w:t>
+        <w:t>Kauan</w:t>
+      </w:r>
+      <w:proofErr w:type="spellEnd"/>
+      <w:r>
+        <w:rPr>
+          <w:rFonts w:ascii="Arial" w:hAnsi="Arial" w:cs="Arial"/>
+          <w:sz w:val="28"/>
+          <w:szCs w:val="24"/>
+        </w:rPr>
+        <w:t xml:space="preserve"> Silva de Souza</w:t>
       </w:r>
     </w:p>
     <w:p>
@@ -809,8 +944,18 @@
           <w:sz w:val="28"/>
           <w:szCs w:val="24"/>
         </w:rPr>
-        <w:t>Vinicius Fernando Piantoni</w:t>
-      </w:r>
+        <w:t xml:space="preserve">Vinicius Fernando </w:t>
+      </w:r>
+      <w:proofErr w:type="spellStart"/>
+      <w:r>
+        <w:rPr>
+          <w:rFonts w:ascii="Arial" w:hAnsi="Arial" w:cs="Arial"/>
+          <w:sz w:val="28"/>
+          <w:szCs w:val="24"/>
+        </w:rPr>
+        <w:t>Piantoni</w:t>
+      </w:r>
+      <w:proofErr w:type="spellEnd"/>
     </w:p>
     <w:p>
       <w:pPr>
@@ -948,7 +1093,21 @@
         <w:rPr>
           <w:rFonts w:ascii="Arial" w:hAnsi="Arial" w:cs="Arial"/>
         </w:rPr>
-        <w:t xml:space="preserve"> Dr. Euryclides de Jesus Zerbini”.</w:t>
+        <w:t xml:space="preserve"> Dr. </w:t>
+      </w:r>
+      <w:proofErr w:type="spellStart"/>
+      <w:r>
+        <w:rPr>
+          <w:rFonts w:ascii="Arial" w:hAnsi="Arial" w:cs="Arial"/>
+        </w:rPr>
+        <w:t>Euryclides</w:t>
+      </w:r>
+      <w:proofErr w:type="spellEnd"/>
+      <w:r>
+        <w:rPr>
+          <w:rFonts w:ascii="Arial" w:hAnsi="Arial" w:cs="Arial"/>
+        </w:rPr>
+        <w:t xml:space="preserve"> de Jesus Zerbini”.</w:t>
       </w:r>
     </w:p>
     <w:p>
@@ -1345,7 +1504,25 @@
           <w:sz w:val="24"/>
           <w:szCs w:val="24"/>
         </w:rPr>
-        <w:t>SENAI Prof. Dr. Euryclides de Jesus Zerbini</w:t>
+        <w:t xml:space="preserve">SENAI Prof. Dr. </w:t>
+      </w:r>
+      <w:proofErr w:type="spellStart"/>
+      <w:r>
+        <w:rPr>
+          <w:rFonts w:ascii="Arial" w:hAnsi="Arial" w:cs="Arial"/>
+          <w:sz w:val="24"/>
+          <w:szCs w:val="24"/>
+        </w:rPr>
+        <w:t>Euryclides</w:t>
+      </w:r>
+      <w:proofErr w:type="spellEnd"/>
+      <w:r>
+        <w:rPr>
+          <w:rFonts w:ascii="Arial" w:hAnsi="Arial" w:cs="Arial"/>
+          <w:sz w:val="24"/>
+          <w:szCs w:val="24"/>
+        </w:rPr>
+        <w:t xml:space="preserve"> de Jesus Zerbini</w:t>
       </w:r>
       <w:r>
         <w:rPr>
@@ -4900,7 +5077,25 @@
           <w:sz w:val="24"/>
           <w:szCs w:val="24"/>
         </w:rPr>
-        <w:t>Há aplicativos que podem complementar nosso sistema. Por exemplo, o aplicativo do sus “Meu digiSUS” tem funcionalidades como: agendar uma consulta, lista de vacinas recebidas pelo paciente e poder adicionar aos favoritos os hospitais por perto. Outro exemplo é o “Agenda Fácil” que tem a principal função fazer agendamentos para consultas e exames na rede municipal de saúde de São Paulo. Entretanto, esses aplicativos não tem uma comunicação em tempo real do paciente com o hospital ou ao contrário. Com um sistema que permite essa comunicação em tempo real, diminuiria o tempo de espera dos pacientes e os mesmos não iam precisar fazer tantas transferências em vários hospitais.</w:t>
+        <w:t xml:space="preserve">Há aplicativos que podem complementar nosso sistema. Por exemplo, o aplicativo do sus “Meu </w:t>
+      </w:r>
+      <w:proofErr w:type="spellStart"/>
+      <w:r>
+        <w:rPr>
+          <w:rFonts w:ascii="Arial" w:hAnsi="Arial" w:cs="Arial"/>
+          <w:sz w:val="24"/>
+          <w:szCs w:val="24"/>
+        </w:rPr>
+        <w:t>digiSUS</w:t>
+      </w:r>
+      <w:proofErr w:type="spellEnd"/>
+      <w:r>
+        <w:rPr>
+          <w:rFonts w:ascii="Arial" w:hAnsi="Arial" w:cs="Arial"/>
+          <w:sz w:val="24"/>
+          <w:szCs w:val="24"/>
+        </w:rPr>
+        <w:t>” tem funcionalidades como: agendar uma consulta, lista de vacinas recebidas pelo paciente e poder adicionar aos favoritos os hospitais por perto. Outro exemplo é o “Agenda Fácil” que tem a principal função fazer agendamentos para consultas e exames na rede municipal de saúde de São Paulo. Entretanto, esses aplicativos não tem uma comunicação em tempo real do paciente com o hospital ou ao contrário. Com um sistema que permite essa comunicação em tempo real, diminuiria o tempo de espera dos pacientes e os mesmos não iam precisar fazer tantas transferências em vários hospitais.</w:t>
       </w:r>
       <w:r>
         <w:rPr>
@@ -5723,7 +5918,43 @@
           <w:sz w:val="24"/>
           <w:szCs w:val="24"/>
         </w:rPr>
-        <w:t>Integrar front-end com back-end através de webservice.</w:t>
+        <w:t>Integrar front-</w:t>
+      </w:r>
+      <w:proofErr w:type="spellStart"/>
+      <w:r>
+        <w:rPr>
+          <w:rFonts w:ascii="Arial" w:hAnsi="Arial" w:cs="Arial"/>
+          <w:sz w:val="24"/>
+          <w:szCs w:val="24"/>
+        </w:rPr>
+        <w:t>end</w:t>
+      </w:r>
+      <w:proofErr w:type="spellEnd"/>
+      <w:r>
+        <w:rPr>
+          <w:rFonts w:ascii="Arial" w:hAnsi="Arial" w:cs="Arial"/>
+          <w:sz w:val="24"/>
+          <w:szCs w:val="24"/>
+        </w:rPr>
+        <w:t xml:space="preserve"> com </w:t>
+      </w:r>
+      <w:proofErr w:type="spellStart"/>
+      <w:r>
+        <w:rPr>
+          <w:rFonts w:ascii="Arial" w:hAnsi="Arial" w:cs="Arial"/>
+          <w:sz w:val="24"/>
+          <w:szCs w:val="24"/>
+        </w:rPr>
+        <w:t>back-end</w:t>
+      </w:r>
+      <w:proofErr w:type="spellEnd"/>
+      <w:r>
+        <w:rPr>
+          <w:rFonts w:ascii="Arial" w:hAnsi="Arial" w:cs="Arial"/>
+          <w:sz w:val="24"/>
+          <w:szCs w:val="24"/>
+        </w:rPr>
+        <w:t xml:space="preserve"> através de webservice.</w:t>
       </w:r>
     </w:p>
     <w:p>
@@ -5747,7 +5978,61 @@
           <w:sz w:val="24"/>
           <w:szCs w:val="24"/>
         </w:rPr>
-        <w:t>Desenvolver front-end em Javascript utilizando a biblioteca ReactJS.</w:t>
+        <w:t>Desenvolver front-</w:t>
+      </w:r>
+      <w:proofErr w:type="spellStart"/>
+      <w:r>
+        <w:rPr>
+          <w:rFonts w:ascii="Arial" w:hAnsi="Arial" w:cs="Arial"/>
+          <w:sz w:val="24"/>
+          <w:szCs w:val="24"/>
+        </w:rPr>
+        <w:t>end</w:t>
+      </w:r>
+      <w:proofErr w:type="spellEnd"/>
+      <w:r>
+        <w:rPr>
+          <w:rFonts w:ascii="Arial" w:hAnsi="Arial" w:cs="Arial"/>
+          <w:sz w:val="24"/>
+          <w:szCs w:val="24"/>
+        </w:rPr>
+        <w:t xml:space="preserve"> em </w:t>
+      </w:r>
+      <w:proofErr w:type="spellStart"/>
+      <w:r>
+        <w:rPr>
+          <w:rFonts w:ascii="Arial" w:hAnsi="Arial" w:cs="Arial"/>
+          <w:sz w:val="24"/>
+          <w:szCs w:val="24"/>
+        </w:rPr>
+        <w:t>Javascript</w:t>
+      </w:r>
+      <w:proofErr w:type="spellEnd"/>
+      <w:r>
+        <w:rPr>
+          <w:rFonts w:ascii="Arial" w:hAnsi="Arial" w:cs="Arial"/>
+          <w:sz w:val="24"/>
+          <w:szCs w:val="24"/>
+        </w:rPr>
+        <w:t xml:space="preserve"> utilizando a biblioteca </w:t>
+      </w:r>
+      <w:proofErr w:type="spellStart"/>
+      <w:r>
+        <w:rPr>
+          <w:rFonts w:ascii="Arial" w:hAnsi="Arial" w:cs="Arial"/>
+          <w:sz w:val="24"/>
+          <w:szCs w:val="24"/>
+        </w:rPr>
+        <w:t>ReactJS</w:t>
+      </w:r>
+      <w:proofErr w:type="spellEnd"/>
+      <w:r>
+        <w:rPr>
+          <w:rFonts w:ascii="Arial" w:hAnsi="Arial" w:cs="Arial"/>
+          <w:sz w:val="24"/>
+          <w:szCs w:val="24"/>
+        </w:rPr>
+        <w:t>.</w:t>
       </w:r>
     </w:p>
     <w:p>
@@ -5839,7 +6124,61 @@
           <w:sz w:val="24"/>
           <w:szCs w:val="24"/>
         </w:rPr>
-        <w:t>Desenvolver front-end em Javascript utilizando os frameworks ReactNative e Expo.</w:t>
+        <w:t>Desenvolver front-</w:t>
+      </w:r>
+      <w:proofErr w:type="spellStart"/>
+      <w:r>
+        <w:rPr>
+          <w:rFonts w:ascii="Arial" w:hAnsi="Arial" w:cs="Arial"/>
+          <w:sz w:val="24"/>
+          <w:szCs w:val="24"/>
+        </w:rPr>
+        <w:t>end</w:t>
+      </w:r>
+      <w:proofErr w:type="spellEnd"/>
+      <w:r>
+        <w:rPr>
+          <w:rFonts w:ascii="Arial" w:hAnsi="Arial" w:cs="Arial"/>
+          <w:sz w:val="24"/>
+          <w:szCs w:val="24"/>
+        </w:rPr>
+        <w:t xml:space="preserve"> em </w:t>
+      </w:r>
+      <w:proofErr w:type="spellStart"/>
+      <w:r>
+        <w:rPr>
+          <w:rFonts w:ascii="Arial" w:hAnsi="Arial" w:cs="Arial"/>
+          <w:sz w:val="24"/>
+          <w:szCs w:val="24"/>
+        </w:rPr>
+        <w:t>Javascript</w:t>
+      </w:r>
+      <w:proofErr w:type="spellEnd"/>
+      <w:r>
+        <w:rPr>
+          <w:rFonts w:ascii="Arial" w:hAnsi="Arial" w:cs="Arial"/>
+          <w:sz w:val="24"/>
+          <w:szCs w:val="24"/>
+        </w:rPr>
+        <w:t xml:space="preserve"> utilizando os frameworks </w:t>
+      </w:r>
+      <w:proofErr w:type="spellStart"/>
+      <w:r>
+        <w:rPr>
+          <w:rFonts w:ascii="Arial" w:hAnsi="Arial" w:cs="Arial"/>
+          <w:sz w:val="24"/>
+          <w:szCs w:val="24"/>
+        </w:rPr>
+        <w:t>ReactNative</w:t>
+      </w:r>
+      <w:proofErr w:type="spellEnd"/>
+      <w:r>
+        <w:rPr>
+          <w:rFonts w:ascii="Arial" w:hAnsi="Arial" w:cs="Arial"/>
+          <w:sz w:val="24"/>
+          <w:szCs w:val="24"/>
+        </w:rPr>
+        <w:t xml:space="preserve"> e Expo.</w:t>
       </w:r>
     </w:p>
     <w:p>
@@ -5862,7 +6201,43 @@
           <w:sz w:val="24"/>
           <w:szCs w:val="24"/>
         </w:rPr>
-        <w:t>Integrar front-end com back-end através de webservice.</w:t>
+        <w:t>Integrar front-</w:t>
+      </w:r>
+      <w:proofErr w:type="spellStart"/>
+      <w:r>
+        <w:rPr>
+          <w:rFonts w:ascii="Arial" w:hAnsi="Arial" w:cs="Arial"/>
+          <w:sz w:val="24"/>
+          <w:szCs w:val="24"/>
+        </w:rPr>
+        <w:t>end</w:t>
+      </w:r>
+      <w:proofErr w:type="spellEnd"/>
+      <w:r>
+        <w:rPr>
+          <w:rFonts w:ascii="Arial" w:hAnsi="Arial" w:cs="Arial"/>
+          <w:sz w:val="24"/>
+          <w:szCs w:val="24"/>
+        </w:rPr>
+        <w:t xml:space="preserve"> com </w:t>
+      </w:r>
+      <w:proofErr w:type="spellStart"/>
+      <w:r>
+        <w:rPr>
+          <w:rFonts w:ascii="Arial" w:hAnsi="Arial" w:cs="Arial"/>
+          <w:sz w:val="24"/>
+          <w:szCs w:val="24"/>
+        </w:rPr>
+        <w:t>back-end</w:t>
+      </w:r>
+      <w:proofErr w:type="spellEnd"/>
+      <w:r>
+        <w:rPr>
+          <w:rFonts w:ascii="Arial" w:hAnsi="Arial" w:cs="Arial"/>
+          <w:sz w:val="24"/>
+          <w:szCs w:val="24"/>
+        </w:rPr>
+        <w:t xml:space="preserve"> através de webservice.</w:t>
       </w:r>
     </w:p>
     <w:p>
@@ -5919,6 +6294,7 @@
         </w:rPr>
         <w:t>-</w:t>
       </w:r>
+      <w:proofErr w:type="spellStart"/>
       <w:r>
         <w:rPr>
           <w:rFonts w:ascii="Arial" w:hAnsi="Arial" w:cs="Arial"/>
@@ -5929,6 +6305,7 @@
         </w:rPr>
         <w:t>end</w:t>
       </w:r>
+      <w:proofErr w:type="spellEnd"/>
       <w:r>
         <w:rPr>
           <w:rFonts w:ascii="Arial" w:hAnsi="Arial" w:cs="Arial"/>
@@ -5960,7 +6337,25 @@
           <w:sz w:val="24"/>
           <w:szCs w:val="24"/>
         </w:rPr>
-        <w:t>Criar banco de dados através do mongoDB.</w:t>
+        <w:t xml:space="preserve">Criar banco de dados através do </w:t>
+      </w:r>
+      <w:proofErr w:type="spellStart"/>
+      <w:r>
+        <w:rPr>
+          <w:rFonts w:ascii="Arial" w:hAnsi="Arial" w:cs="Arial"/>
+          <w:sz w:val="24"/>
+          <w:szCs w:val="24"/>
+        </w:rPr>
+        <w:t>mongoDB</w:t>
+      </w:r>
+      <w:proofErr w:type="spellEnd"/>
+      <w:r>
+        <w:rPr>
+          <w:rFonts w:ascii="Arial" w:hAnsi="Arial" w:cs="Arial"/>
+          <w:sz w:val="24"/>
+          <w:szCs w:val="24"/>
+        </w:rPr>
+        <w:t>.</w:t>
       </w:r>
     </w:p>
     <w:p>
@@ -5983,7 +6378,34 @@
           <w:sz w:val="24"/>
           <w:szCs w:val="24"/>
         </w:rPr>
-        <w:t>Desenvolver o back-end utilizando Java</w:t>
+        <w:t xml:space="preserve">Desenvolver o </w:t>
+      </w:r>
+      <w:proofErr w:type="spellStart"/>
+      <w:r>
+        <w:rPr>
+          <w:rFonts w:ascii="Arial" w:hAnsi="Arial" w:cs="Arial"/>
+          <w:sz w:val="24"/>
+          <w:szCs w:val="24"/>
+        </w:rPr>
+        <w:t>back-end</w:t>
+      </w:r>
+      <w:proofErr w:type="spellEnd"/>
+      <w:r>
+        <w:rPr>
+          <w:rFonts w:ascii="Arial" w:hAnsi="Arial" w:cs="Arial"/>
+          <w:sz w:val="24"/>
+          <w:szCs w:val="24"/>
+        </w:rPr>
+        <w:t xml:space="preserve"> utilizando </w:t>
+      </w:r>
+      <w:proofErr w:type="spellStart"/>
+      <w:r>
+        <w:rPr>
+          <w:rFonts w:ascii="Arial" w:hAnsi="Arial" w:cs="Arial"/>
+          <w:sz w:val="24"/>
+          <w:szCs w:val="24"/>
+        </w:rPr>
+        <w:t>Java</w:t>
       </w:r>
       <w:r>
         <w:rPr>
@@ -5999,7 +6421,16 @@
           <w:sz w:val="24"/>
           <w:szCs w:val="24"/>
         </w:rPr>
-        <w:t>cript.</w:t>
+        <w:t>cript</w:t>
+      </w:r>
+      <w:proofErr w:type="spellEnd"/>
+      <w:r>
+        <w:rPr>
+          <w:rFonts w:ascii="Arial" w:hAnsi="Arial" w:cs="Arial"/>
+          <w:sz w:val="24"/>
+          <w:szCs w:val="24"/>
+        </w:rPr>
+        <w:t>.</w:t>
       </w:r>
     </w:p>
     <w:p>
@@ -6223,6 +6654,7 @@
         </w:rPr>
         <w:t xml:space="preserve"> e </w:t>
       </w:r>
+      <w:proofErr w:type="spellStart"/>
       <w:r>
         <w:rPr>
           <w:rFonts w:ascii="Arial" w:hAnsi="Arial" w:cs="Arial"/>
@@ -6231,7 +6663,18 @@
           <w:sz w:val="24"/>
           <w:szCs w:val="24"/>
         </w:rPr>
-        <w:t>back-end.</w:t>
+        <w:t>back</w:t>
+      </w:r>
+      <w:proofErr w:type="spellEnd"/>
+      <w:r>
+        <w:rPr>
+          <w:rFonts w:ascii="Arial" w:hAnsi="Arial" w:cs="Arial"/>
+          <w:i/>
+          <w:iCs/>
+          <w:sz w:val="24"/>
+          <w:szCs w:val="24"/>
+        </w:rPr>
+        <w:t>-end.</w:t>
       </w:r>
     </w:p>
     <w:p>
@@ -6334,7 +6777,25 @@
           <w:sz w:val="24"/>
           <w:szCs w:val="24"/>
         </w:rPr>
-        <w:t>O product backlog refere-se as funcionalidades que o software deverá possuir, de forma a atender as necessidades do cliente.</w:t>
+        <w:t xml:space="preserve">O </w:t>
+      </w:r>
+      <w:proofErr w:type="spellStart"/>
+      <w:r>
+        <w:rPr>
+          <w:rFonts w:ascii="Arial" w:hAnsi="Arial" w:cs="Arial"/>
+          <w:sz w:val="24"/>
+          <w:szCs w:val="24"/>
+        </w:rPr>
+        <w:t>product</w:t>
+      </w:r>
+      <w:proofErr w:type="spellEnd"/>
+      <w:r>
+        <w:rPr>
+          <w:rFonts w:ascii="Arial" w:hAnsi="Arial" w:cs="Arial"/>
+          <w:sz w:val="24"/>
+          <w:szCs w:val="24"/>
+        </w:rPr>
+        <w:t xml:space="preserve"> backlog refere-se as funcionalidades que o software deverá possuir, de forma a atender as necessidades do cliente.</w:t>
       </w:r>
     </w:p>
     <w:p>
@@ -6714,6 +7175,7 @@
           <w:szCs w:val="24"/>
         </w:rPr>
       </w:pPr>
+      <w:proofErr w:type="spellStart"/>
       <w:r>
         <w:rPr>
           <w:rFonts w:ascii="Arial" w:hAnsi="Arial" w:cs="Arial"/>
@@ -6736,7 +7198,34 @@
           <w:sz w:val="24"/>
           <w:szCs w:val="24"/>
         </w:rPr>
-        <w:t>ash Screen no mobile.</w:t>
+        <w:t>ash</w:t>
+      </w:r>
+      <w:proofErr w:type="spellEnd"/>
+      <w:r>
+        <w:rPr>
+          <w:rFonts w:ascii="Arial" w:hAnsi="Arial" w:cs="Arial"/>
+          <w:sz w:val="24"/>
+          <w:szCs w:val="24"/>
+        </w:rPr>
+        <w:t xml:space="preserve"> </w:t>
+      </w:r>
+      <w:proofErr w:type="spellStart"/>
+      <w:r>
+        <w:rPr>
+          <w:rFonts w:ascii="Arial" w:hAnsi="Arial" w:cs="Arial"/>
+          <w:sz w:val="24"/>
+          <w:szCs w:val="24"/>
+        </w:rPr>
+        <w:t>Screen</w:t>
+      </w:r>
+      <w:proofErr w:type="spellEnd"/>
+      <w:r>
+        <w:rPr>
+          <w:rFonts w:ascii="Arial" w:hAnsi="Arial" w:cs="Arial"/>
+          <w:sz w:val="24"/>
+          <w:szCs w:val="24"/>
+        </w:rPr>
+        <w:t xml:space="preserve"> no mobile.</w:t>
       </w:r>
     </w:p>
     <w:p>
@@ -6994,7 +7483,97 @@
           <w:sz w:val="24"/>
           <w:szCs w:val="24"/>
         </w:rPr>
-        <w:t>Os sistemas web, mobile e back-end serão programados em ReactJS, React Native e NodeJS, respectivamente.</w:t>
+        <w:t xml:space="preserve">Os sistemas web, mobile e </w:t>
+      </w:r>
+      <w:proofErr w:type="spellStart"/>
+      <w:r>
+        <w:rPr>
+          <w:rFonts w:ascii="Arial" w:hAnsi="Arial" w:cs="Arial"/>
+          <w:sz w:val="24"/>
+          <w:szCs w:val="24"/>
+        </w:rPr>
+        <w:t>back-end</w:t>
+      </w:r>
+      <w:proofErr w:type="spellEnd"/>
+      <w:r>
+        <w:rPr>
+          <w:rFonts w:ascii="Arial" w:hAnsi="Arial" w:cs="Arial"/>
+          <w:sz w:val="24"/>
+          <w:szCs w:val="24"/>
+        </w:rPr>
+        <w:t xml:space="preserve"> serão programados em </w:t>
+      </w:r>
+      <w:proofErr w:type="spellStart"/>
+      <w:r>
+        <w:rPr>
+          <w:rFonts w:ascii="Arial" w:hAnsi="Arial" w:cs="Arial"/>
+          <w:sz w:val="24"/>
+          <w:szCs w:val="24"/>
+        </w:rPr>
+        <w:t>ReactJS</w:t>
+      </w:r>
+      <w:proofErr w:type="spellEnd"/>
+      <w:r>
+        <w:rPr>
+          <w:rFonts w:ascii="Arial" w:hAnsi="Arial" w:cs="Arial"/>
+          <w:sz w:val="24"/>
+          <w:szCs w:val="24"/>
+        </w:rPr>
+        <w:t xml:space="preserve">, </w:t>
+      </w:r>
+      <w:proofErr w:type="spellStart"/>
+      <w:r>
+        <w:rPr>
+          <w:rFonts w:ascii="Arial" w:hAnsi="Arial" w:cs="Arial"/>
+          <w:sz w:val="24"/>
+          <w:szCs w:val="24"/>
+        </w:rPr>
+        <w:t>React</w:t>
+      </w:r>
+      <w:proofErr w:type="spellEnd"/>
+      <w:r>
+        <w:rPr>
+          <w:rFonts w:ascii="Arial" w:hAnsi="Arial" w:cs="Arial"/>
+          <w:sz w:val="24"/>
+          <w:szCs w:val="24"/>
+        </w:rPr>
+        <w:t xml:space="preserve"> </w:t>
+      </w:r>
+      <w:proofErr w:type="spellStart"/>
+      <w:r>
+        <w:rPr>
+          <w:rFonts w:ascii="Arial" w:hAnsi="Arial" w:cs="Arial"/>
+          <w:sz w:val="24"/>
+          <w:szCs w:val="24"/>
+        </w:rPr>
+        <w:t>Native</w:t>
+      </w:r>
+      <w:proofErr w:type="spellEnd"/>
+      <w:r>
+        <w:rPr>
+          <w:rFonts w:ascii="Arial" w:hAnsi="Arial" w:cs="Arial"/>
+          <w:sz w:val="24"/>
+          <w:szCs w:val="24"/>
+        </w:rPr>
+        <w:t xml:space="preserve"> e </w:t>
+      </w:r>
+      <w:proofErr w:type="spellStart"/>
+      <w:r>
+        <w:rPr>
+          <w:rFonts w:ascii="Arial" w:hAnsi="Arial" w:cs="Arial"/>
+          <w:sz w:val="24"/>
+          <w:szCs w:val="24"/>
+        </w:rPr>
+        <w:t>NodeJS</w:t>
+      </w:r>
+      <w:proofErr w:type="spellEnd"/>
+      <w:r>
+        <w:rPr>
+          <w:rFonts w:ascii="Arial" w:hAnsi="Arial" w:cs="Arial"/>
+          <w:sz w:val="24"/>
+          <w:szCs w:val="24"/>
+        </w:rPr>
+        <w:t>, respectivamente.</w:t>
       </w:r>
     </w:p>
     <w:p>
@@ -7042,7 +7621,34 @@
           <w:sz w:val="24"/>
           <w:szCs w:val="24"/>
         </w:rPr>
-        <w:t>Será utilizado o editor de texto Visual Studio Code para a programação em Java</w:t>
+        <w:t xml:space="preserve">Será utilizado o editor de texto Visual Studio </w:t>
+      </w:r>
+      <w:proofErr w:type="spellStart"/>
+      <w:r>
+        <w:rPr>
+          <w:rFonts w:ascii="Arial" w:hAnsi="Arial" w:cs="Arial"/>
+          <w:sz w:val="24"/>
+          <w:szCs w:val="24"/>
+        </w:rPr>
+        <w:t>Code</w:t>
+      </w:r>
+      <w:proofErr w:type="spellEnd"/>
+      <w:r>
+        <w:rPr>
+          <w:rFonts w:ascii="Arial" w:hAnsi="Arial" w:cs="Arial"/>
+          <w:sz w:val="24"/>
+          <w:szCs w:val="24"/>
+        </w:rPr>
+        <w:t xml:space="preserve"> para a programação em </w:t>
+      </w:r>
+      <w:proofErr w:type="spellStart"/>
+      <w:r>
+        <w:rPr>
+          <w:rFonts w:ascii="Arial" w:hAnsi="Arial" w:cs="Arial"/>
+          <w:sz w:val="24"/>
+          <w:szCs w:val="24"/>
+        </w:rPr>
+        <w:t>Java</w:t>
       </w:r>
       <w:r>
         <w:rPr>
@@ -7058,7 +7664,16 @@
           <w:sz w:val="24"/>
           <w:szCs w:val="24"/>
         </w:rPr>
-        <w:t>cript.</w:t>
+        <w:t>cript</w:t>
+      </w:r>
+      <w:proofErr w:type="spellEnd"/>
+      <w:r>
+        <w:rPr>
+          <w:rFonts w:ascii="Arial" w:hAnsi="Arial" w:cs="Arial"/>
+          <w:sz w:val="24"/>
+          <w:szCs w:val="24"/>
+        </w:rPr>
+        <w:t>.</w:t>
       </w:r>
     </w:p>
     <w:p>
@@ -7084,6 +7699,7 @@
         </w:rPr>
         <w:t xml:space="preserve">Será utilizado o banco de dados não relacional </w:t>
       </w:r>
+      <w:proofErr w:type="spellStart"/>
       <w:r>
         <w:rPr>
           <w:rFonts w:ascii="Arial" w:hAnsi="Arial" w:cs="Arial"/>
@@ -7098,7 +7714,16 @@
           <w:sz w:val="24"/>
           <w:szCs w:val="24"/>
         </w:rPr>
-        <w:t>ongoDB para o armazenamento dos dados da plataforma e AWS3 para o armazenamento de imagens.</w:t>
+        <w:t>ongoDB</w:t>
+      </w:r>
+      <w:proofErr w:type="spellEnd"/>
+      <w:r>
+        <w:rPr>
+          <w:rFonts w:ascii="Arial" w:hAnsi="Arial" w:cs="Arial"/>
+          <w:sz w:val="24"/>
+          <w:szCs w:val="24"/>
+        </w:rPr>
+        <w:t xml:space="preserve"> para o armazenamento dos dados da plataforma e AWS3 para o armazenamento de imagens.</w:t>
       </w:r>
     </w:p>
     <w:p>
@@ -7295,8 +7920,18 @@
           <w:sz w:val="24"/>
           <w:szCs w:val="24"/>
         </w:rPr>
-        <w:t>ser elaborados com o auxílio das ferramentas Visio e brModelo</w:t>
-      </w:r>
+        <w:t xml:space="preserve">ser elaborados com o auxílio das ferramentas Visio e </w:t>
+      </w:r>
+      <w:proofErr w:type="spellStart"/>
+      <w:r>
+        <w:rPr>
+          <w:rFonts w:ascii="Arial" w:hAnsi="Arial" w:cs="Arial"/>
+          <w:sz w:val="24"/>
+          <w:szCs w:val="24"/>
+        </w:rPr>
+        <w:t>brModelo</w:t>
+      </w:r>
+      <w:proofErr w:type="spellEnd"/>
     </w:p>
     <w:p>
       <w:pPr>
@@ -7329,6 +7964,7 @@
         </w:rPr>
         <w:t xml:space="preserve">usado o framework </w:t>
       </w:r>
+      <w:proofErr w:type="spellStart"/>
       <w:r>
         <w:rPr>
           <w:rFonts w:ascii="Arial" w:hAnsi="Arial" w:cs="Arial"/>
@@ -7339,13 +7975,32 @@
         </w:rPr>
         <w:t>ExpressJS</w:t>
       </w:r>
-      <w:r>
-        <w:rPr>
-          <w:rFonts w:ascii="Arial" w:hAnsi="Arial" w:cs="Arial"/>
-          <w:sz w:val="24"/>
-          <w:szCs w:val="24"/>
-        </w:rPr>
-        <w:t xml:space="preserve"> para o desenvolvimento do back-end da aplicação.</w:t>
+      <w:proofErr w:type="spellEnd"/>
+      <w:r>
+        <w:rPr>
+          <w:rFonts w:ascii="Arial" w:hAnsi="Arial" w:cs="Arial"/>
+          <w:sz w:val="24"/>
+          <w:szCs w:val="24"/>
+        </w:rPr>
+        <w:t xml:space="preserve"> para o desenvolvimento do </w:t>
+      </w:r>
+      <w:proofErr w:type="spellStart"/>
+      <w:r>
+        <w:rPr>
+          <w:rFonts w:ascii="Arial" w:hAnsi="Arial" w:cs="Arial"/>
+          <w:sz w:val="24"/>
+          <w:szCs w:val="24"/>
+        </w:rPr>
+        <w:t>back-end</w:t>
+      </w:r>
+      <w:proofErr w:type="spellEnd"/>
+      <w:r>
+        <w:rPr>
+          <w:rFonts w:ascii="Arial" w:hAnsi="Arial" w:cs="Arial"/>
+          <w:sz w:val="24"/>
+          <w:szCs w:val="24"/>
+        </w:rPr>
+        <w:t xml:space="preserve"> da aplicação.</w:t>
       </w:r>
     </w:p>
     <w:p>
@@ -7445,6 +8100,7 @@
         </w:rPr>
         <w:t xml:space="preserve">Deverá ser usado o </w:t>
       </w:r>
+      <w:proofErr w:type="spellStart"/>
       <w:r>
         <w:rPr>
           <w:rFonts w:ascii="Arial" w:hAnsi="Arial" w:cs="Arial"/>
@@ -7463,7 +8119,18 @@
           <w:sz w:val="24"/>
           <w:szCs w:val="24"/>
         </w:rPr>
-        <w:t xml:space="preserve">ongoDB </w:t>
+        <w:t>ongoDB</w:t>
+      </w:r>
+      <w:proofErr w:type="spellEnd"/>
+      <w:r>
+        <w:rPr>
+          <w:rFonts w:ascii="Arial" w:hAnsi="Arial" w:cs="Arial"/>
+          <w:i/>
+          <w:iCs/>
+          <w:sz w:val="24"/>
+          <w:szCs w:val="24"/>
+        </w:rPr>
+        <w:t xml:space="preserve"> </w:t>
       </w:r>
       <w:r>
         <w:rPr>
@@ -7568,6 +8235,7 @@
         </w:rPr>
         <w:t xml:space="preserve">Será usada a biblioteca </w:t>
       </w:r>
+      <w:proofErr w:type="spellStart"/>
       <w:r>
         <w:rPr>
           <w:rFonts w:ascii="Arial" w:hAnsi="Arial" w:cs="Arial"/>
@@ -7578,13 +8246,32 @@
         </w:rPr>
         <w:t>ReactJS</w:t>
       </w:r>
-      <w:r>
-        <w:rPr>
-          <w:rFonts w:ascii="Arial" w:hAnsi="Arial" w:cs="Arial"/>
-          <w:sz w:val="24"/>
-          <w:szCs w:val="24"/>
-        </w:rPr>
-        <w:t xml:space="preserve"> para o desenvolvimento da aplicação no front-end web.</w:t>
+      <w:proofErr w:type="spellEnd"/>
+      <w:r>
+        <w:rPr>
+          <w:rFonts w:ascii="Arial" w:hAnsi="Arial" w:cs="Arial"/>
+          <w:sz w:val="24"/>
+          <w:szCs w:val="24"/>
+        </w:rPr>
+        <w:t xml:space="preserve"> para o desenvolvimento da aplicação no front-</w:t>
+      </w:r>
+      <w:proofErr w:type="spellStart"/>
+      <w:r>
+        <w:rPr>
+          <w:rFonts w:ascii="Arial" w:hAnsi="Arial" w:cs="Arial"/>
+          <w:sz w:val="24"/>
+          <w:szCs w:val="24"/>
+        </w:rPr>
+        <w:t>end</w:t>
+      </w:r>
+      <w:proofErr w:type="spellEnd"/>
+      <w:r>
+        <w:rPr>
+          <w:rFonts w:ascii="Arial" w:hAnsi="Arial" w:cs="Arial"/>
+          <w:sz w:val="24"/>
+          <w:szCs w:val="24"/>
+        </w:rPr>
+        <w:t xml:space="preserve"> web.</w:t>
       </w:r>
     </w:p>
     <w:p>
@@ -7610,6 +8297,7 @@
         </w:rPr>
         <w:t xml:space="preserve">Para requisições HTTP ao servidor, deverá ser usada a biblioteca </w:t>
       </w:r>
+      <w:proofErr w:type="spellStart"/>
       <w:r>
         <w:rPr>
           <w:rFonts w:ascii="Arial" w:hAnsi="Arial" w:cs="Arial"/>
@@ -7620,6 +8308,7 @@
         </w:rPr>
         <w:t>axios</w:t>
       </w:r>
+      <w:proofErr w:type="spellEnd"/>
       <w:r>
         <w:rPr>
           <w:rFonts w:ascii="Arial" w:hAnsi="Arial" w:cs="Arial"/>
@@ -7673,8 +8362,27 @@
           <w:sz w:val="24"/>
           <w:szCs w:val="24"/>
         </w:rPr>
-        <w:t xml:space="preserve">Será usado o framework React </w:t>
-      </w:r>
+        <w:t xml:space="preserve">Será usado o framework </w:t>
+      </w:r>
+      <w:proofErr w:type="spellStart"/>
+      <w:r>
+        <w:rPr>
+          <w:rFonts w:ascii="Arial" w:hAnsi="Arial" w:cs="Arial"/>
+          <w:sz w:val="24"/>
+          <w:szCs w:val="24"/>
+        </w:rPr>
+        <w:t>React</w:t>
+      </w:r>
+      <w:proofErr w:type="spellEnd"/>
+      <w:r>
+        <w:rPr>
+          <w:rFonts w:ascii="Arial" w:hAnsi="Arial" w:cs="Arial"/>
+          <w:sz w:val="24"/>
+          <w:szCs w:val="24"/>
+        </w:rPr>
+        <w:t xml:space="preserve"> </w:t>
+      </w:r>
+      <w:proofErr w:type="spellStart"/>
       <w:r>
         <w:rPr>
           <w:rFonts w:ascii="Arial" w:hAnsi="Arial" w:cs="Arial"/>
@@ -7689,7 +8397,34 @@
           <w:sz w:val="24"/>
           <w:szCs w:val="24"/>
         </w:rPr>
-        <w:t>ative para o desenvolvimento da aplicação no front-end mobile.</w:t>
+        <w:t>ative</w:t>
+      </w:r>
+      <w:proofErr w:type="spellEnd"/>
+      <w:r>
+        <w:rPr>
+          <w:rFonts w:ascii="Arial" w:hAnsi="Arial" w:cs="Arial"/>
+          <w:sz w:val="24"/>
+          <w:szCs w:val="24"/>
+        </w:rPr>
+        <w:t xml:space="preserve"> para o desenvolvimento da aplicação no front-</w:t>
+      </w:r>
+      <w:proofErr w:type="spellStart"/>
+      <w:r>
+        <w:rPr>
+          <w:rFonts w:ascii="Arial" w:hAnsi="Arial" w:cs="Arial"/>
+          <w:sz w:val="24"/>
+          <w:szCs w:val="24"/>
+        </w:rPr>
+        <w:t>end</w:t>
+      </w:r>
+      <w:proofErr w:type="spellEnd"/>
+      <w:r>
+        <w:rPr>
+          <w:rFonts w:ascii="Arial" w:hAnsi="Arial" w:cs="Arial"/>
+          <w:sz w:val="24"/>
+          <w:szCs w:val="24"/>
+        </w:rPr>
+        <w:t xml:space="preserve"> mobile.</w:t>
       </w:r>
     </w:p>
     <w:p>
@@ -7799,6 +8534,7 @@
         <w:lastRenderedPageBreak/>
         <w:t xml:space="preserve">Verificar as tarefas para o desenvolvimento do projeto no </w:t>
       </w:r>
+      <w:proofErr w:type="spellStart"/>
       <w:r>
         <w:rPr>
           <w:rFonts w:ascii="Arial" w:hAnsi="Arial" w:cs="Arial"/>
@@ -7809,6 +8545,7 @@
         </w:rPr>
         <w:t>Trello</w:t>
       </w:r>
+      <w:proofErr w:type="spellEnd"/>
       <w:r>
         <w:rPr>
           <w:rFonts w:ascii="Arial" w:hAnsi="Arial" w:cs="Arial"/>
@@ -7936,7 +8673,25 @@
           <w:sz w:val="24"/>
           <w:szCs w:val="24"/>
         </w:rPr>
-        <w:t xml:space="preserve"> do editor Visual Studio Code.</w:t>
+        <w:t xml:space="preserve"> do editor Visual Studio </w:t>
+      </w:r>
+      <w:proofErr w:type="spellStart"/>
+      <w:r>
+        <w:rPr>
+          <w:rFonts w:ascii="Arial" w:hAnsi="Arial" w:cs="Arial"/>
+          <w:sz w:val="24"/>
+          <w:szCs w:val="24"/>
+        </w:rPr>
+        <w:t>Code</w:t>
+      </w:r>
+      <w:proofErr w:type="spellEnd"/>
+      <w:r>
+        <w:rPr>
+          <w:rFonts w:ascii="Arial" w:hAnsi="Arial" w:cs="Arial"/>
+          <w:sz w:val="24"/>
+          <w:szCs w:val="24"/>
+        </w:rPr>
+        <w:t>.</w:t>
       </w:r>
     </w:p>
     <w:p>
@@ -7994,6 +8749,7 @@
         </w:rPr>
         <w:t xml:space="preserve"> ser desenvolvido na linguagem de programação </w:t>
       </w:r>
+      <w:proofErr w:type="spellStart"/>
       <w:r>
         <w:rPr>
           <w:rFonts w:ascii="Arial" w:hAnsi="Arial" w:cs="Arial"/>
@@ -8004,6 +8760,7 @@
         </w:rPr>
         <w:t>JavaScript</w:t>
       </w:r>
+      <w:proofErr w:type="spellEnd"/>
       <w:r>
         <w:rPr>
           <w:rFonts w:ascii="Arial" w:hAnsi="Arial" w:cs="Arial"/>
@@ -9662,7 +10419,43 @@
           <w:sz w:val="24"/>
           <w:szCs w:val="24"/>
         </w:rPr>
-        <w:t xml:space="preserve">do banco de dados e o back-end, início do front-end web, com </w:t>
+        <w:t xml:space="preserve">do banco de dados e o </w:t>
+      </w:r>
+      <w:proofErr w:type="spellStart"/>
+      <w:r>
+        <w:rPr>
+          <w:rFonts w:ascii="Arial" w:hAnsi="Arial" w:cs="Arial"/>
+          <w:sz w:val="24"/>
+          <w:szCs w:val="24"/>
+        </w:rPr>
+        <w:t>back-end</w:t>
+      </w:r>
+      <w:proofErr w:type="spellEnd"/>
+      <w:r>
+        <w:rPr>
+          <w:rFonts w:ascii="Arial" w:hAnsi="Arial" w:cs="Arial"/>
+          <w:sz w:val="24"/>
+          <w:szCs w:val="24"/>
+        </w:rPr>
+        <w:t>, início do front-</w:t>
+      </w:r>
+      <w:proofErr w:type="spellStart"/>
+      <w:r>
+        <w:rPr>
+          <w:rFonts w:ascii="Arial" w:hAnsi="Arial" w:cs="Arial"/>
+          <w:sz w:val="24"/>
+          <w:szCs w:val="24"/>
+        </w:rPr>
+        <w:t>end</w:t>
+      </w:r>
+      <w:proofErr w:type="spellEnd"/>
+      <w:r>
+        <w:rPr>
+          <w:rFonts w:ascii="Arial" w:hAnsi="Arial" w:cs="Arial"/>
+          <w:sz w:val="24"/>
+          <w:szCs w:val="24"/>
+        </w:rPr>
+        <w:t xml:space="preserve"> web, com </w:t>
       </w:r>
       <w:r>
         <w:rPr>
@@ -9694,7 +10487,25 @@
           <w:sz w:val="24"/>
           <w:szCs w:val="24"/>
         </w:rPr>
-        <w:t xml:space="preserve"> do front-end mobile com as telas de login e cadastro do usuário, além do desenvolvimento da documentação.</w:t>
+        <w:t xml:space="preserve"> do front-</w:t>
+      </w:r>
+      <w:proofErr w:type="spellStart"/>
+      <w:r>
+        <w:rPr>
+          <w:rFonts w:ascii="Arial" w:hAnsi="Arial" w:cs="Arial"/>
+          <w:sz w:val="24"/>
+          <w:szCs w:val="24"/>
+        </w:rPr>
+        <w:t>end</w:t>
+      </w:r>
+      <w:proofErr w:type="spellEnd"/>
+      <w:r>
+        <w:rPr>
+          <w:rFonts w:ascii="Arial" w:hAnsi="Arial" w:cs="Arial"/>
+          <w:sz w:val="24"/>
+          <w:szCs w:val="24"/>
+        </w:rPr>
+        <w:t xml:space="preserve"> mobile com as telas de login e cadastro do usuário, além do desenvolvimento da documentação.</w:t>
       </w:r>
     </w:p>
     <w:p>
@@ -9714,6 +10525,7 @@
         </w:rPr>
       </w:pPr>
       <w:bookmarkStart w:id="14" w:name="_Toc14160054"/>
+      <w:proofErr w:type="spellStart"/>
       <w:r>
         <w:rPr>
           <w:rFonts w:ascii="Arial" w:hAnsi="Arial" w:cs="Arial"/>
@@ -9721,7 +10533,17 @@
           <w:sz w:val="24"/>
           <w:szCs w:val="24"/>
         </w:rPr>
-        <w:t>Product Backlog</w:t>
+        <w:t>Product</w:t>
+      </w:r>
+      <w:proofErr w:type="spellEnd"/>
+      <w:r>
+        <w:rPr>
+          <w:rFonts w:ascii="Arial" w:hAnsi="Arial" w:cs="Arial"/>
+          <w:color w:val="auto"/>
+          <w:sz w:val="24"/>
+          <w:szCs w:val="24"/>
+        </w:rPr>
+        <w:t xml:space="preserve"> Backlog</w:t>
       </w:r>
       <w:bookmarkEnd w:id="14"/>
     </w:p>
@@ -9749,7 +10571,25 @@
           <w:sz w:val="24"/>
           <w:szCs w:val="24"/>
         </w:rPr>
-        <w:t>modificações no Product Backlog.</w:t>
+        <w:t xml:space="preserve">modificações no </w:t>
+      </w:r>
+      <w:proofErr w:type="spellStart"/>
+      <w:r>
+        <w:rPr>
+          <w:rFonts w:ascii="Arial" w:hAnsi="Arial" w:cs="Arial"/>
+          <w:sz w:val="24"/>
+          <w:szCs w:val="24"/>
+        </w:rPr>
+        <w:t>Product</w:t>
+      </w:r>
+      <w:proofErr w:type="spellEnd"/>
+      <w:r>
+        <w:rPr>
+          <w:rFonts w:ascii="Arial" w:hAnsi="Arial" w:cs="Arial"/>
+          <w:sz w:val="24"/>
+          <w:szCs w:val="24"/>
+        </w:rPr>
+        <w:t xml:space="preserve"> Backlog.</w:t>
       </w:r>
     </w:p>
     <w:p>
@@ -9877,6 +10717,7 @@
         </w:rPr>
       </w:pPr>
       <w:bookmarkStart w:id="16" w:name="_Toc14160056"/>
+      <w:proofErr w:type="spellStart"/>
       <w:r>
         <w:rPr>
           <w:rFonts w:ascii="Arial" w:hAnsi="Arial" w:cs="Arial"/>
@@ -9884,7 +10725,17 @@
           <w:sz w:val="24"/>
           <w:szCs w:val="24"/>
         </w:rPr>
-        <w:t>Burn Down Chart</w:t>
+        <w:t>Burn</w:t>
+      </w:r>
+      <w:proofErr w:type="spellEnd"/>
+      <w:r>
+        <w:rPr>
+          <w:rFonts w:ascii="Arial" w:hAnsi="Arial" w:cs="Arial"/>
+          <w:color w:val="auto"/>
+          <w:sz w:val="24"/>
+          <w:szCs w:val="24"/>
+        </w:rPr>
+        <w:t xml:space="preserve"> Down Chart</w:t>
       </w:r>
       <w:bookmarkEnd w:id="16"/>
     </w:p>
@@ -9967,7 +10818,15 @@
         </w:r>
       </w:fldSimple>
       <w:r>
-        <w:t xml:space="preserve"> - Burn </w:t>
+        <w:t xml:space="preserve"> - </w:t>
+      </w:r>
+      <w:proofErr w:type="spellStart"/>
+      <w:r>
+        <w:t>Burn</w:t>
+      </w:r>
+      <w:proofErr w:type="spellEnd"/>
+      <w:r>
+        <w:t xml:space="preserve"> </w:t>
       </w:r>
       <w:r>
         <w:t>D</w:t>
@@ -10041,7 +10900,7 @@
           <v:shape id="_x0000_i1025" type="#_x0000_t75" style="width:309.75pt;height:515.25pt" o:ole="">
             <v:imagedata r:id="rId20" o:title=""/>
           </v:shape>
-          <o:OLEObject Type="Embed" ProgID="Visio.Drawing.15" ShapeID="_x0000_i1025" DrawAspect="Content" ObjectID="_1652249816" r:id="rId21"/>
+          <o:OLEObject Type="Embed" ProgID="Visio.Drawing.15" ShapeID="_x0000_i1025" DrawAspect="Content" ObjectID="_1652254210" r:id="rId21"/>
         </w:object>
       </w:r>
     </w:p>
@@ -10076,7 +10935,7 @@
           <v:shape id="_x0000_i1026" type="#_x0000_t75" style="width:327pt;height:443.25pt" o:ole="">
             <v:imagedata r:id="rId22" o:title=""/>
           </v:shape>
-          <o:OLEObject Type="Embed" ProgID="Visio.Drawing.15" ShapeID="_x0000_i1026" DrawAspect="Content" ObjectID="_1652249817" r:id="rId23"/>
+          <o:OLEObject Type="Embed" ProgID="Visio.Drawing.15" ShapeID="_x0000_i1026" DrawAspect="Content" ObjectID="_1652254211" r:id="rId23"/>
         </w:object>
       </w:r>
     </w:p>
@@ -10110,7 +10969,7 @@
           <v:shape id="_x0000_i1027" type="#_x0000_t75" style="width:387pt;height:504.75pt" o:ole="">
             <v:imagedata r:id="rId24" o:title=""/>
           </v:shape>
-          <o:OLEObject Type="Embed" ProgID="Visio.Drawing.15" ShapeID="_x0000_i1027" DrawAspect="Content" ObjectID="_1652249818" r:id="rId25"/>
+          <o:OLEObject Type="Embed" ProgID="Visio.Drawing.15" ShapeID="_x0000_i1027" DrawAspect="Content" ObjectID="_1652254212" r:id="rId25"/>
         </w:object>
       </w:r>
     </w:p>
@@ -11362,7 +12221,7 @@
           <v:shape id="_x0000_i1028" type="#_x0000_t75" style="width:324.75pt;height:533.25pt" o:ole="">
             <v:imagedata r:id="rId36" o:title=""/>
           </v:shape>
-          <o:OLEObject Type="Embed" ProgID="Visio.Drawing.15" ShapeID="_x0000_i1028" DrawAspect="Content" ObjectID="_1652249819" r:id="rId37"/>
+          <o:OLEObject Type="Embed" ProgID="Visio.Drawing.15" ShapeID="_x0000_i1028" DrawAspect="Content" ObjectID="_1652254213" r:id="rId37"/>
         </w:object>
       </w:r>
     </w:p>
@@ -11407,7 +12266,7 @@
           <v:shape id="_x0000_i1029" type="#_x0000_t75" style="width:371.25pt;height:502.5pt" o:ole="">
             <v:imagedata r:id="rId38" o:title=""/>
           </v:shape>
-          <o:OLEObject Type="Embed" ProgID="Visio.Drawing.15" ShapeID="_x0000_i1029" DrawAspect="Content" ObjectID="_1652249820" r:id="rId39"/>
+          <o:OLEObject Type="Embed" ProgID="Visio.Drawing.15" ShapeID="_x0000_i1029" DrawAspect="Content" ObjectID="_1652254214" r:id="rId39"/>
         </w:object>
       </w:r>
     </w:p>
@@ -11440,7 +12299,7 @@
           <v:shape id="_x0000_i1030" type="#_x0000_t75" style="width:378pt;height:492pt" o:ole="">
             <v:imagedata r:id="rId40" o:title=""/>
           </v:shape>
-          <o:OLEObject Type="Embed" ProgID="Visio.Drawing.15" ShapeID="_x0000_i1030" DrawAspect="Content" ObjectID="_1652249821" r:id="rId41"/>
+          <o:OLEObject Type="Embed" ProgID="Visio.Drawing.15" ShapeID="_x0000_i1030" DrawAspect="Content" ObjectID="_1652254215" r:id="rId41"/>
         </w:object>
       </w:r>
     </w:p>
@@ -12322,7 +13181,23 @@
           <w:sz w:val="24"/>
           <w:szCs w:val="24"/>
         </w:rPr>
-        <w:t xml:space="preserve"> mas tivemos o imprevisto da pandemia mundial de COVID-19, com esse fator acabamos tendo um déficit na produção pois tivemos o isolamento social no qual atrapalhou um pouco a nossa comunicação e ritmo.</w:t>
+        <w:t xml:space="preserve"> mas tivemos o imprevisto da pandemia </w:t>
+      </w:r>
+      <w:r>
+        <w:rPr>
+          <w:rFonts w:ascii="Arial" w:hAnsi="Arial" w:cs="Arial"/>
+          <w:sz w:val="24"/>
+          <w:szCs w:val="24"/>
+        </w:rPr>
+        <w:t>de</w:t>
+      </w:r>
+      <w:r>
+        <w:rPr>
+          <w:rFonts w:ascii="Arial" w:hAnsi="Arial" w:cs="Arial"/>
+          <w:sz w:val="24"/>
+          <w:szCs w:val="24"/>
+        </w:rPr>
+        <w:t xml:space="preserve"> COVID-19, com esse fator acabamos tendo um déficit na produção pois tivemos o isolamento social no qual atrapalhou um pouco a nossa comunicação e ritmo.</w:t>
       </w:r>
     </w:p>
     <w:p>
@@ -12705,7 +13580,43 @@
           <w:sz w:val="24"/>
           <w:szCs w:val="24"/>
         </w:rPr>
-        <w:t>Permitir que os hospitais que receberem a solicitação, tenham acesso aos dados do paciente (nome, bio, cpf, etc.) para que possa ser feito o cadastro da solicitação no banco de dados.</w:t>
+        <w:t>Permitir que os hospitais que receberem a solicitação, possa</w:t>
+      </w:r>
+      <w:r>
+        <w:rPr>
+          <w:rFonts w:ascii="Arial" w:hAnsi="Arial" w:cs="Arial"/>
+          <w:color w:val="000000" w:themeColor="text1"/>
+          <w:sz w:val="24"/>
+          <w:szCs w:val="24"/>
+        </w:rPr>
+        <w:t>m</w:t>
+      </w:r>
+      <w:r>
+        <w:rPr>
+          <w:rFonts w:ascii="Arial" w:hAnsi="Arial" w:cs="Arial"/>
+          <w:color w:val="000000" w:themeColor="text1"/>
+          <w:sz w:val="24"/>
+          <w:szCs w:val="24"/>
+        </w:rPr>
+        <w:t xml:space="preserve"> f</w:t>
+      </w:r>
+      <w:r>
+        <w:rPr>
+          <w:rFonts w:ascii="Arial" w:hAnsi="Arial" w:cs="Arial"/>
+          <w:color w:val="000000" w:themeColor="text1"/>
+          <w:sz w:val="24"/>
+          <w:szCs w:val="24"/>
+        </w:rPr>
+        <w:t>azer</w:t>
+      </w:r>
+      <w:r>
+        <w:rPr>
+          <w:rFonts w:ascii="Arial" w:hAnsi="Arial" w:cs="Arial"/>
+          <w:color w:val="000000" w:themeColor="text1"/>
+          <w:sz w:val="24"/>
+          <w:szCs w:val="24"/>
+        </w:rPr>
+        <w:t xml:space="preserve"> o cadastro da solicitação no banco de dados.</w:t>
       </w:r>
     </w:p>
     <w:p>
@@ -12812,7 +13723,39 @@
           <w:sz w:val="24"/>
           <w:szCs w:val="24"/>
         </w:rPr>
-        <w:t>Permitir que hospitais que receberam a solicitação, tenham acesso aos dados do paciente (nome, bio, cpf, etc.) para que possa ser feito o cadastro da solicitação no banco de dados.</w:t>
+        <w:t>Permitir que hospitais que receberam a solicitação, possa</w:t>
+      </w:r>
+      <w:r>
+        <w:rPr>
+          <w:rFonts w:ascii="Arial" w:hAnsi="Arial" w:cs="Arial"/>
+          <w:sz w:val="24"/>
+          <w:szCs w:val="24"/>
+        </w:rPr>
+        <w:t>m</w:t>
+      </w:r>
+      <w:r>
+        <w:rPr>
+          <w:rFonts w:ascii="Arial" w:hAnsi="Arial" w:cs="Arial"/>
+          <w:sz w:val="24"/>
+          <w:szCs w:val="24"/>
+        </w:rPr>
+        <w:t xml:space="preserve"> f</w:t>
+      </w:r>
+      <w:r>
+        <w:rPr>
+          <w:rFonts w:ascii="Arial" w:hAnsi="Arial" w:cs="Arial"/>
+          <w:sz w:val="24"/>
+          <w:szCs w:val="24"/>
+        </w:rPr>
+        <w:t>azer</w:t>
+      </w:r>
+      <w:r>
+        <w:rPr>
+          <w:rFonts w:ascii="Arial" w:hAnsi="Arial" w:cs="Arial"/>
+          <w:sz w:val="24"/>
+          <w:szCs w:val="24"/>
+        </w:rPr>
+        <w:t xml:space="preserve"> o cadastro da solicitação no banco de dados.</w:t>
       </w:r>
     </w:p>
     <w:p>
@@ -12847,7 +13790,6 @@
           <w:sz w:val="24"/>
           <w:szCs w:val="24"/>
         </w:rPr>
-        <w:lastRenderedPageBreak/>
         <w:t>Burn Down Chart</w:t>
       </w:r>
     </w:p>
@@ -12863,23 +13805,58 @@
       </w:pPr>
       <w:r>
         <w:rPr>
+          <w:rFonts w:ascii="Arial" w:hAnsi="Arial" w:cs="Arial"/>
+          <w:b/>
+          <w:bCs/>
           <w:noProof/>
-        </w:rPr>
+          <w:sz w:val="24"/>
+          <w:szCs w:val="24"/>
+        </w:rPr>
+        <w:lastRenderedPageBreak/>
         <w:drawing>
-          <wp:inline distT="0" distB="0" distL="0" distR="0" wp14:anchorId="2B841B4F" wp14:editId="6DFD3493">
-            <wp:extent cx="5579745" cy="1580515"/>
-            <wp:effectExtent l="0" t="0" r="1905" b="635"/>
-            <wp:docPr id="34" name="Gráfico 34">
-              <a:extLst xmlns:a="http://schemas.openxmlformats.org/drawingml/2006/main">
-                <a:ext uri="{FF2B5EF4-FFF2-40B4-BE49-F238E27FC236}">
-                  <a16:creationId xmlns:a16="http://schemas.microsoft.com/office/drawing/2014/main" id="{24A25BB1-3FD4-44F0-9E40-777EDA017357}"/>
-                </a:ext>
-              </a:extLst>
-            </wp:docPr>
-            <wp:cNvGraphicFramePr/>
+          <wp:inline distT="0" distB="0" distL="0" distR="0" wp14:anchorId="0979A522" wp14:editId="2E3E37F1">
+            <wp:extent cx="5579745" cy="2028825"/>
+            <wp:effectExtent l="0" t="0" r="1905" b="9525"/>
+            <wp:docPr id="29" name="Imagem 29"/>
+            <wp:cNvGraphicFramePr>
+              <a:graphicFrameLocks xmlns:a="http://schemas.openxmlformats.org/drawingml/2006/main" noChangeAspect="1"/>
+            </wp:cNvGraphicFramePr>
             <a:graphic xmlns:a="http://schemas.openxmlformats.org/drawingml/2006/main">
-              <a:graphicData uri="http://schemas.openxmlformats.org/drawingml/2006/chart">
-                <c:chart xmlns:c="http://schemas.openxmlformats.org/drawingml/2006/chart" xmlns:r="http://schemas.openxmlformats.org/officeDocument/2006/relationships" r:id="rId50"/>
+              <a:graphicData uri="http://schemas.openxmlformats.org/drawingml/2006/picture">
+                <pic:pic xmlns:pic="http://schemas.openxmlformats.org/drawingml/2006/picture">
+                  <pic:nvPicPr>
+                    <pic:cNvPr id="0" name="Picture 9"/>
+                    <pic:cNvPicPr>
+                      <a:picLocks noChangeAspect="1" noChangeArrowheads="1"/>
+                    </pic:cNvPicPr>
+                  </pic:nvPicPr>
+                  <pic:blipFill>
+                    <a:blip r:embed="rId50" cstate="print">
+                      <a:extLst>
+                        <a:ext uri="{28A0092B-C50C-407E-A947-70E740481C1C}">
+                          <a14:useLocalDpi xmlns:a14="http://schemas.microsoft.com/office/drawing/2010/main" val="0"/>
+                        </a:ext>
+                      </a:extLst>
+                    </a:blip>
+                    <a:srcRect/>
+                    <a:stretch>
+                      <a:fillRect/>
+                    </a:stretch>
+                  </pic:blipFill>
+                  <pic:spPr bwMode="auto">
+                    <a:xfrm>
+                      <a:off x="0" y="0"/>
+                      <a:ext cx="5579745" cy="2028825"/>
+                    </a:xfrm>
+                    <a:prstGeom prst="rect">
+                      <a:avLst/>
+                    </a:prstGeom>
+                    <a:noFill/>
+                    <a:ln>
+                      <a:noFill/>
+                    </a:ln>
+                  </pic:spPr>
+                </pic:pic>
               </a:graphicData>
             </a:graphic>
           </wp:inline>
@@ -12888,15 +13865,48 @@
     </w:p>
     <w:p>
       <w:pPr>
-        <w:rPr>
-          <w:rFonts w:ascii="Arial" w:hAnsi="Arial" w:cs="Arial"/>
-          <w:b/>
-          <w:bCs/>
-          <w:sz w:val="24"/>
-          <w:szCs w:val="24"/>
-        </w:rPr>
-      </w:pPr>
-    </w:p>
+        <w:pStyle w:val="Legenda"/>
+        <w:ind w:left="1418" w:firstLine="709"/>
+        <w:rPr>
+          <w:noProof/>
+        </w:rPr>
+      </w:pPr>
+      <w:r>
+        <w:t xml:space="preserve">Figura </w:t>
+      </w:r>
+      <w:fldSimple w:instr=" SEQ Figura \* ARABIC ">
+        <w:r>
+          <w:rPr>
+            <w:noProof/>
+          </w:rPr>
+          <w:t>30</w:t>
+        </w:r>
+      </w:fldSimple>
+      <w:r>
+        <w:t xml:space="preserve"> - </w:t>
+      </w:r>
+      <w:proofErr w:type="spellStart"/>
+      <w:r>
+        <w:t>Bu</w:t>
+      </w:r>
+      <w:r>
+        <w:t>r</w:t>
+      </w:r>
+      <w:r>
+        <w:t>n</w:t>
+      </w:r>
+      <w:proofErr w:type="spellEnd"/>
+      <w:r>
+        <w:t xml:space="preserve"> Down</w:t>
+      </w:r>
+      <w:r>
+        <w:rPr>
+          <w:noProof/>
+        </w:rPr>
+        <w:t xml:space="preserve"> Chart - Terceiro Sprint</w:t>
+      </w:r>
+    </w:p>
+    <w:p/>
     <w:p>
       <w:pPr>
         <w:pStyle w:val="PargrafodaLista"/>
@@ -13081,7 +14091,7 @@
           <w:rPr>
             <w:noProof/>
           </w:rPr>
-          <w:t>30</w:t>
+          <w:t>31</w:t>
         </w:r>
       </w:fldSimple>
       <w:r>
@@ -13144,74 +14154,27 @@
         </w:drawing>
       </w:r>
     </w:p>
+    <w:p>
+      <w:pPr>
+        <w:pStyle w:val="Legenda"/>
+        <w:ind w:firstLine="709"/>
+      </w:pPr>
+      <w:r>
+        <w:t xml:space="preserve">Figura </w:t>
+      </w:r>
+      <w:fldSimple w:instr=" SEQ Figura \* ARABIC ">
+        <w:r>
+          <w:rPr>
+            <w:noProof/>
+          </w:rPr>
+          <w:t>32</w:t>
+        </w:r>
+      </w:fldSimple>
+      <w:r>
+        <w:t xml:space="preserve"> - Caso de teste: Solicitação do paciente aos hospitais próximos</w:t>
+      </w:r>
+    </w:p>
     <w:p/>
-    <w:p>
-      <w:r>
-        <w:rPr>
-          <w:noProof/>
-        </w:rPr>
-        <w:lastRenderedPageBreak/>
-        <w:drawing>
-          <wp:inline distT="0" distB="0" distL="0" distR="0" wp14:anchorId="1A3EEC9D" wp14:editId="0B28985F">
-            <wp:extent cx="5579745" cy="1364615"/>
-            <wp:effectExtent l="0" t="0" r="1905" b="6985"/>
-            <wp:docPr id="32" name="Imagem 32"/>
-            <wp:cNvGraphicFramePr>
-              <a:graphicFrameLocks xmlns:a="http://schemas.openxmlformats.org/drawingml/2006/main" noChangeAspect="1"/>
-            </wp:cNvGraphicFramePr>
-            <a:graphic xmlns:a="http://schemas.openxmlformats.org/drawingml/2006/main">
-              <a:graphicData uri="http://schemas.openxmlformats.org/drawingml/2006/picture">
-                <pic:pic xmlns:pic="http://schemas.openxmlformats.org/drawingml/2006/picture">
-                  <pic:nvPicPr>
-                    <pic:cNvPr id="0" name="Picture 11"/>
-                    <pic:cNvPicPr>
-                      <a:picLocks noChangeAspect="1" noChangeArrowheads="1"/>
-                    </pic:cNvPicPr>
-                  </pic:nvPicPr>
-                  <pic:blipFill>
-                    <a:blip r:embed="rId53">
-                      <a:extLst>
-                        <a:ext uri="{28A0092B-C50C-407E-A947-70E740481C1C}">
-                          <a14:useLocalDpi xmlns:a14="http://schemas.microsoft.com/office/drawing/2010/main" val="0"/>
-                        </a:ext>
-                      </a:extLst>
-                    </a:blip>
-                    <a:srcRect/>
-                    <a:stretch>
-                      <a:fillRect/>
-                    </a:stretch>
-                  </pic:blipFill>
-                  <pic:spPr bwMode="auto">
-                    <a:xfrm>
-                      <a:off x="0" y="0"/>
-                      <a:ext cx="5579745" cy="1364615"/>
-                    </a:xfrm>
-                    <a:prstGeom prst="rect">
-                      <a:avLst/>
-                    </a:prstGeom>
-                    <a:noFill/>
-                    <a:ln>
-                      <a:noFill/>
-                    </a:ln>
-                  </pic:spPr>
-                </pic:pic>
-              </a:graphicData>
-            </a:graphic>
-          </wp:inline>
-        </w:drawing>
-      </w:r>
-    </w:p>
-    <w:p>
-      <w:pPr>
-        <w:rPr>
-          <w:rFonts w:ascii="Arial" w:hAnsi="Arial" w:cs="Arial"/>
-          <w:b/>
-          <w:bCs/>
-          <w:sz w:val="24"/>
-          <w:szCs w:val="24"/>
-        </w:rPr>
-      </w:pPr>
-    </w:p>
     <w:p>
       <w:pPr>
         <w:pStyle w:val="PargrafodaLista"/>
@@ -13273,7 +14236,7 @@
                     <pic:cNvPicPr/>
                   </pic:nvPicPr>
                   <pic:blipFill>
-                    <a:blip r:embed="rId54">
+                    <a:blip r:embed="rId53">
                       <a:extLst>
                         <a:ext uri="{28A0092B-C50C-407E-A947-70E740481C1C}">
                           <a14:useLocalDpi xmlns:a14="http://schemas.microsoft.com/office/drawing/2010/main" val="0"/>
@@ -13313,7 +14276,7 @@
           <w:rPr>
             <w:noProof/>
           </w:rPr>
-          <w:t>31</w:t>
+          <w:t>33</w:t>
         </w:r>
       </w:fldSimple>
       <w:r>
@@ -13341,7 +14304,7 @@
                     <pic:cNvPicPr/>
                   </pic:nvPicPr>
                   <pic:blipFill>
-                    <a:blip r:embed="rId55">
+                    <a:blip r:embed="rId54">
                       <a:extLst>
                         <a:ext uri="{28A0092B-C50C-407E-A947-70E740481C1C}">
                           <a14:useLocalDpi xmlns:a14="http://schemas.microsoft.com/office/drawing/2010/main" val="0"/>
@@ -13381,13 +14344,14 @@
           <w:rPr>
             <w:noProof/>
           </w:rPr>
-          <w:t>32</w:t>
+          <w:t>34</w:t>
         </w:r>
       </w:fldSimple>
       <w:r>
         <w:t xml:space="preserve"> - Kanban: Primeira semana do terceiro Sprint</w:t>
       </w:r>
     </w:p>
+    <w:p/>
     <w:p>
       <w:pPr>
         <w:rPr>
@@ -13398,6 +14362,92 @@
           <w:szCs w:val="24"/>
         </w:rPr>
       </w:pPr>
+      <w:r>
+        <w:rPr>
+          <w:rFonts w:ascii="Arial" w:hAnsi="Arial" w:cs="Arial"/>
+          <w:b/>
+          <w:bCs/>
+          <w:noProof/>
+          <w:sz w:val="24"/>
+          <w:szCs w:val="24"/>
+        </w:rPr>
+        <w:lastRenderedPageBreak/>
+        <w:drawing>
+          <wp:inline distT="0" distB="0" distL="0" distR="0" wp14:anchorId="52EE2BF2" wp14:editId="5BEF24D8">
+            <wp:extent cx="5579745" cy="2692400"/>
+            <wp:effectExtent l="0" t="0" r="1905" b="0"/>
+            <wp:docPr id="37" name="Imagem 37"/>
+            <wp:cNvGraphicFramePr>
+              <a:graphicFrameLocks xmlns:a="http://schemas.openxmlformats.org/drawingml/2006/main" noChangeAspect="1"/>
+            </wp:cNvGraphicFramePr>
+            <a:graphic xmlns:a="http://schemas.openxmlformats.org/drawingml/2006/main">
+              <a:graphicData uri="http://schemas.openxmlformats.org/drawingml/2006/picture">
+                <pic:pic xmlns:pic="http://schemas.openxmlformats.org/drawingml/2006/picture">
+                  <pic:nvPicPr>
+                    <pic:cNvPr id="37" name="37844BF.tmp"/>
+                    <pic:cNvPicPr/>
+                  </pic:nvPicPr>
+                  <pic:blipFill>
+                    <a:blip r:embed="rId55">
+                      <a:extLst>
+                        <a:ext uri="{28A0092B-C50C-407E-A947-70E740481C1C}">
+                          <a14:useLocalDpi xmlns:a14="http://schemas.microsoft.com/office/drawing/2010/main" val="0"/>
+                        </a:ext>
+                      </a:extLst>
+                    </a:blip>
+                    <a:stretch>
+                      <a:fillRect/>
+                    </a:stretch>
+                  </pic:blipFill>
+                  <pic:spPr>
+                    <a:xfrm>
+                      <a:off x="0" y="0"/>
+                      <a:ext cx="5579745" cy="2692400"/>
+                    </a:xfrm>
+                    <a:prstGeom prst="rect">
+                      <a:avLst/>
+                    </a:prstGeom>
+                  </pic:spPr>
+                </pic:pic>
+              </a:graphicData>
+            </a:graphic>
+          </wp:inline>
+        </w:drawing>
+      </w:r>
+    </w:p>
+    <w:p>
+      <w:pPr>
+        <w:pStyle w:val="Legenda"/>
+        <w:ind w:left="709" w:firstLine="709"/>
+        <w:rPr>
+          <w:rFonts w:ascii="Arial" w:hAnsi="Arial" w:cs="Arial"/>
+          <w:b/>
+          <w:bCs/>
+          <w:szCs w:val="24"/>
+        </w:rPr>
+      </w:pPr>
+      <w:r>
+        <w:t xml:space="preserve">Figura </w:t>
+      </w:r>
+      <w:fldSimple w:instr=" SEQ Figura \* ARABIC ">
+        <w:r>
+          <w:rPr>
+            <w:noProof/>
+          </w:rPr>
+          <w:t>35</w:t>
+        </w:r>
+      </w:fldSimple>
+      <w:r>
+        <w:t xml:space="preserve"> - </w:t>
+      </w:r>
+      <w:proofErr w:type="spellStart"/>
+      <w:r>
+        <w:t>Kanban</w:t>
+      </w:r>
+      <w:proofErr w:type="spellEnd"/>
+      <w:r>
+        <w:t>: Segunda semana do terceiro Sprint</w:t>
+      </w:r>
     </w:p>
     <w:p>
       <w:pPr>
@@ -13437,7 +14487,23 @@
           <w:sz w:val="24"/>
           <w:szCs w:val="24"/>
         </w:rPr>
-        <w:t>. Existiu uma grande baixa no desenvolvimento e ritmo por conta das mudanças de plano no nosso cotidiano atual (COVID-19)</w:t>
+        <w:t xml:space="preserve">. Existiu uma grande baixa no desenvolvimento e ritmo por conta das mudanças de plano no nosso cotidiano atual </w:t>
+      </w:r>
+      <w:r>
+        <w:rPr>
+          <w:rFonts w:ascii="Arial" w:hAnsi="Arial" w:cs="Arial"/>
+          <w:sz w:val="24"/>
+          <w:szCs w:val="24"/>
+        </w:rPr>
+        <w:t xml:space="preserve">causados pela </w:t>
+      </w:r>
+      <w:r>
+        <w:rPr>
+          <w:rFonts w:ascii="Arial" w:hAnsi="Arial" w:cs="Arial"/>
+          <w:sz w:val="24"/>
+          <w:szCs w:val="24"/>
+        </w:rPr>
+        <w:t>COVID-19</w:t>
       </w:r>
       <w:r>
         <w:rPr>
@@ -13461,16 +14527,7 @@
           <w:sz w:val="24"/>
           <w:szCs w:val="24"/>
         </w:rPr>
-        <w:t xml:space="preserve">foi o sprint no qual tivemos uma menor produtividade e há </w:t>
-      </w:r>
-      <w:r>
-        <w:rPr>
-          <w:rFonts w:ascii="Arial" w:hAnsi="Arial" w:cs="Arial"/>
-          <w:sz w:val="24"/>
-          <w:szCs w:val="24"/>
-        </w:rPr>
-        <w:lastRenderedPageBreak/>
-        <w:t>fatores que precisam ser revistos para não ocasionar esse déficit em outros sprint</w:t>
+        <w:t>foi o sprint no qual tivemos uma menor produtividade e há fatores que precisam ser revistos para não ocasionar esse déficit em outros sprint</w:t>
       </w:r>
       <w:r>
         <w:rPr>
@@ -13539,94 +14596,6 @@
         </w:rPr>
         <w:t>Esta parte do planejamento traz informações necessárias para a construção de um banco de dados para o Sistema de Gerenciamento de Acessos.</w:t>
       </w:r>
-    </w:p>
-    <w:p>
-      <w:pPr>
-        <w:spacing w:line="360" w:lineRule="auto"/>
-        <w:jc w:val="both"/>
-        <w:rPr>
-          <w:rFonts w:ascii="Arial" w:hAnsi="Arial" w:cs="Arial"/>
-          <w:sz w:val="24"/>
-          <w:szCs w:val="24"/>
-        </w:rPr>
-      </w:pPr>
-    </w:p>
-    <w:p>
-      <w:pPr>
-        <w:spacing w:line="360" w:lineRule="auto"/>
-        <w:jc w:val="both"/>
-        <w:rPr>
-          <w:rFonts w:ascii="Arial" w:hAnsi="Arial" w:cs="Arial"/>
-          <w:sz w:val="24"/>
-          <w:szCs w:val="24"/>
-        </w:rPr>
-      </w:pPr>
-    </w:p>
-    <w:p>
-      <w:pPr>
-        <w:spacing w:line="360" w:lineRule="auto"/>
-        <w:jc w:val="both"/>
-        <w:rPr>
-          <w:rFonts w:ascii="Arial" w:hAnsi="Arial" w:cs="Arial"/>
-          <w:sz w:val="24"/>
-          <w:szCs w:val="24"/>
-        </w:rPr>
-      </w:pPr>
-    </w:p>
-    <w:p>
-      <w:pPr>
-        <w:spacing w:line="360" w:lineRule="auto"/>
-        <w:jc w:val="both"/>
-        <w:rPr>
-          <w:rFonts w:ascii="Arial" w:hAnsi="Arial" w:cs="Arial"/>
-          <w:sz w:val="24"/>
-          <w:szCs w:val="24"/>
-        </w:rPr>
-      </w:pPr>
-    </w:p>
-    <w:p>
-      <w:pPr>
-        <w:spacing w:line="360" w:lineRule="auto"/>
-        <w:jc w:val="both"/>
-        <w:rPr>
-          <w:rFonts w:ascii="Arial" w:hAnsi="Arial" w:cs="Arial"/>
-          <w:sz w:val="24"/>
-          <w:szCs w:val="24"/>
-        </w:rPr>
-      </w:pPr>
-    </w:p>
-    <w:p>
-      <w:pPr>
-        <w:spacing w:line="360" w:lineRule="auto"/>
-        <w:jc w:val="both"/>
-        <w:rPr>
-          <w:rFonts w:ascii="Arial" w:hAnsi="Arial" w:cs="Arial"/>
-          <w:sz w:val="24"/>
-          <w:szCs w:val="24"/>
-        </w:rPr>
-      </w:pPr>
-    </w:p>
-    <w:p>
-      <w:pPr>
-        <w:spacing w:line="360" w:lineRule="auto"/>
-        <w:jc w:val="both"/>
-        <w:rPr>
-          <w:rFonts w:ascii="Arial" w:hAnsi="Arial" w:cs="Arial"/>
-          <w:sz w:val="24"/>
-          <w:szCs w:val="24"/>
-        </w:rPr>
-      </w:pPr>
-    </w:p>
-    <w:p>
-      <w:pPr>
-        <w:spacing w:line="360" w:lineRule="auto"/>
-        <w:jc w:val="both"/>
-        <w:rPr>
-          <w:rFonts w:ascii="Arial" w:hAnsi="Arial" w:cs="Arial"/>
-          <w:sz w:val="24"/>
-          <w:szCs w:val="24"/>
-        </w:rPr>
-      </w:pPr>
     </w:p>
     <w:p>
       <w:pPr>
@@ -13761,11 +14730,113 @@
           <w:rPr>
             <w:noProof/>
           </w:rPr>
-          <w:t>33</w:t>
+          <w:t>36</w:t>
         </w:r>
       </w:fldSimple>
       <w:r>
         <w:t xml:space="preserve"> - Modelo de entidade e relacionamento do banco de dados</w:t>
+      </w:r>
+    </w:p>
+    <w:p/>
+    <w:p>
+      <w:pPr>
+        <w:pStyle w:val="Ttulo1"/>
+        <w:numPr>
+          <w:ilvl w:val="1"/>
+          <w:numId w:val="3"/>
+        </w:numPr>
+        <w:spacing w:before="120" w:after="120" w:line="360" w:lineRule="auto"/>
+        <w:ind w:left="0" w:firstLine="0"/>
+        <w:rPr>
+          <w:rFonts w:ascii="Arial" w:hAnsi="Arial" w:cs="Arial"/>
+          <w:bCs w:val="0"/>
+          <w:color w:val="auto"/>
+          <w:sz w:val="24"/>
+          <w:szCs w:val="24"/>
+        </w:rPr>
+      </w:pPr>
+      <w:bookmarkStart w:id="23" w:name="_Toc14160063"/>
+      <w:r>
+        <w:rPr>
+          <w:rFonts w:ascii="Arial" w:hAnsi="Arial" w:cs="Arial"/>
+          <w:bCs w:val="0"/>
+          <w:color w:val="auto"/>
+          <w:sz w:val="24"/>
+          <w:szCs w:val="24"/>
+        </w:rPr>
+        <w:t>Modelo lógico do banco de dados</w:t>
+      </w:r>
+      <w:bookmarkEnd w:id="23"/>
+      <w:r>
+        <w:rPr>
+          <w:rFonts w:ascii="Arial" w:hAnsi="Arial" w:cs="Arial"/>
+          <w:bCs w:val="0"/>
+          <w:color w:val="auto"/>
+          <w:sz w:val="24"/>
+          <w:szCs w:val="24"/>
+        </w:rPr>
+        <w:t xml:space="preserve"> </w:t>
+      </w:r>
+    </w:p>
+    <w:p>
+      <w:pPr>
+        <w:spacing w:line="360" w:lineRule="auto"/>
+        <w:jc w:val="both"/>
+        <w:rPr>
+          <w:rFonts w:ascii="Arial" w:hAnsi="Arial" w:cs="Arial"/>
+          <w:sz w:val="24"/>
+          <w:szCs w:val="24"/>
+        </w:rPr>
+      </w:pPr>
+      <w:r>
+        <w:rPr>
+          <w:rFonts w:ascii="Arial" w:hAnsi="Arial" w:cs="Arial"/>
+          <w:sz w:val="24"/>
+          <w:szCs w:val="24"/>
+        </w:rPr>
+        <w:t>Nessa etapa se define: os atributos pertencentes a cada entidade; as chaves primárias e estrangeiras; o tipo de cada campo e valor de determinados campos.</w:t>
+      </w:r>
+    </w:p>
+    <w:p>
+      <w:pPr>
+        <w:spacing w:line="360" w:lineRule="auto"/>
+        <w:jc w:val="both"/>
+        <w:rPr>
+          <w:rFonts w:ascii="Arial" w:hAnsi="Arial" w:cs="Arial"/>
+          <w:sz w:val="24"/>
+          <w:szCs w:val="24"/>
+        </w:rPr>
+      </w:pPr>
+      <w:r>
+        <w:object w:dxaOrig="9660" w:dyaOrig="6796" w14:anchorId="60068DD0">
+          <v:shape id="_x0000_i1031" type="#_x0000_t75" style="width:438.75pt;height:308.25pt" o:ole="">
+            <v:imagedata r:id="rId57" o:title=""/>
+          </v:shape>
+          <o:OLEObject Type="Embed" ProgID="Visio.Drawing.15" ShapeID="_x0000_i1031" DrawAspect="Content" ObjectID="_1652254216" r:id="rId58"/>
+        </w:object>
+      </w:r>
+    </w:p>
+    <w:p>
+      <w:pPr>
+        <w:pStyle w:val="Legenda"/>
+        <w:ind w:left="1418" w:firstLine="709"/>
+      </w:pPr>
+      <w:r>
+        <w:t xml:space="preserve">Figura </w:t>
+      </w:r>
+      <w:fldSimple w:instr=" SEQ Figura \* ARABIC ">
+        <w:r>
+          <w:rPr>
+            <w:noProof/>
+          </w:rPr>
+          <w:t>37</w:t>
+        </w:r>
+      </w:fldSimple>
+      <w:r>
+        <w:t xml:space="preserve"> - </w:t>
+      </w:r>
+      <w:r>
+        <w:t>Modelo lógico do banco de dados</w:t>
       </w:r>
     </w:p>
     <w:p/>
@@ -13776,8 +14847,6 @@
     <w:p/>
     <w:p/>
     <w:p/>
-    <w:p/>
-    <w:p/>
     <w:p>
       <w:pPr>
         <w:pStyle w:val="Ttulo1"/>
@@ -13795,7 +14864,7 @@
           <w:szCs w:val="24"/>
         </w:rPr>
       </w:pPr>
-      <w:bookmarkStart w:id="23" w:name="_Toc14160063"/>
+      <w:bookmarkStart w:id="24" w:name="_Toc14160064"/>
       <w:r>
         <w:rPr>
           <w:rFonts w:ascii="Arial" w:hAnsi="Arial" w:cs="Arial"/>
@@ -13804,9 +14873,9 @@
           <w:sz w:val="24"/>
           <w:szCs w:val="24"/>
         </w:rPr>
-        <w:t>Modelo lógico do banco de dados</w:t>
-      </w:r>
-      <w:bookmarkEnd w:id="23"/>
+        <w:t>Dicionário de dados</w:t>
+      </w:r>
+      <w:bookmarkEnd w:id="24"/>
       <w:r>
         <w:rPr>
           <w:rFonts w:ascii="Arial" w:hAnsi="Arial" w:cs="Arial"/>
@@ -13834,125 +14903,25 @@
           <w:sz w:val="24"/>
           <w:szCs w:val="24"/>
         </w:rPr>
-        <w:t>Nessa etapa se define: os atributos pertencentes a cada entidade; as chaves primárias e estrangeiras; o tipo de cada campo e valor de determinados campos.</w:t>
-      </w:r>
-    </w:p>
-    <w:p>
-      <w:pPr>
-        <w:spacing w:line="360" w:lineRule="auto"/>
-        <w:jc w:val="both"/>
-        <w:rPr>
-          <w:rFonts w:ascii="Arial" w:hAnsi="Arial" w:cs="Arial"/>
-          <w:sz w:val="24"/>
-          <w:szCs w:val="24"/>
-        </w:rPr>
-      </w:pPr>
-      <w:r>
-        <w:object w:dxaOrig="9660" w:dyaOrig="6796" w14:anchorId="60068DD0">
-          <v:shape id="_x0000_i1031" type="#_x0000_t75" style="width:438.75pt;height:308.25pt" o:ole="">
-            <v:imagedata r:id="rId57" o:title=""/>
-          </v:shape>
-          <o:OLEObject Type="Embed" ProgID="Visio.Drawing.15" ShapeID="_x0000_i1031" DrawAspect="Content" ObjectID="_1652249822" r:id="rId58"/>
-        </w:object>
-      </w:r>
-    </w:p>
-    <w:p>
-      <w:pPr>
-        <w:pStyle w:val="Legenda"/>
-        <w:ind w:left="1418" w:firstLine="709"/>
-      </w:pPr>
-      <w:r>
-        <w:t xml:space="preserve">Figura </w:t>
-      </w:r>
-      <w:fldSimple w:instr=" SEQ Figura \* ARABIC ">
-        <w:r>
-          <w:rPr>
-            <w:noProof/>
-          </w:rPr>
-          <w:t>34</w:t>
-        </w:r>
-      </w:fldSimple>
-      <w:r>
-        <w:t xml:space="preserve"> - </w:t>
-      </w:r>
-      <w:r>
-        <w:t>Modelo lógico do banco de dados</w:t>
-      </w:r>
-    </w:p>
-    <w:p/>
-    <w:p/>
-    <w:p/>
-    <w:p/>
-    <w:p/>
-    <w:p/>
-    <w:p/>
-    <w:p/>
-    <w:p/>
-    <w:p>
-      <w:pPr>
-        <w:pStyle w:val="Ttulo1"/>
-        <w:numPr>
-          <w:ilvl w:val="1"/>
-          <w:numId w:val="3"/>
-        </w:numPr>
-        <w:spacing w:before="120" w:after="120" w:line="360" w:lineRule="auto"/>
-        <w:ind w:left="0" w:firstLine="0"/>
-        <w:rPr>
-          <w:rFonts w:ascii="Arial" w:hAnsi="Arial" w:cs="Arial"/>
-          <w:bCs w:val="0"/>
-          <w:color w:val="auto"/>
-          <w:sz w:val="24"/>
-          <w:szCs w:val="24"/>
-        </w:rPr>
-      </w:pPr>
-      <w:bookmarkStart w:id="24" w:name="_Toc14160064"/>
-      <w:r>
-        <w:rPr>
-          <w:rFonts w:ascii="Arial" w:hAnsi="Arial" w:cs="Arial"/>
-          <w:bCs w:val="0"/>
-          <w:color w:val="auto"/>
-          <w:sz w:val="24"/>
-          <w:szCs w:val="24"/>
-        </w:rPr>
-        <w:t>Dicionário de dados</w:t>
-      </w:r>
-      <w:bookmarkEnd w:id="24"/>
-      <w:r>
-        <w:rPr>
-          <w:rFonts w:ascii="Arial" w:hAnsi="Arial" w:cs="Arial"/>
-          <w:bCs w:val="0"/>
-          <w:color w:val="auto"/>
-          <w:sz w:val="24"/>
-          <w:szCs w:val="24"/>
-        </w:rPr>
-        <w:t xml:space="preserve"> </w:t>
-      </w:r>
-    </w:p>
-    <w:p>
-      <w:pPr>
-        <w:spacing w:line="360" w:lineRule="auto"/>
-        <w:jc w:val="both"/>
-        <w:rPr>
-          <w:rFonts w:ascii="Arial" w:hAnsi="Arial" w:cs="Arial"/>
-          <w:sz w:val="24"/>
-          <w:szCs w:val="24"/>
-        </w:rPr>
-      </w:pPr>
-      <w:r>
-        <w:rPr>
-          <w:rFonts w:ascii="Arial" w:hAnsi="Arial" w:cs="Arial"/>
-          <w:sz w:val="24"/>
-          <w:szCs w:val="24"/>
-        </w:rPr>
         <w:t xml:space="preserve">Nessa etapa é elaborada uma organização básica dos dados do banco. Aqui são informadas as entidades, com seus respectivos campos, tipos e descrições. O banco foi desenvolvido no servidor de banco de dados </w:t>
       </w:r>
-      <w:r>
-        <w:rPr>
-          <w:rFonts w:ascii="Arial" w:hAnsi="Arial" w:cs="Arial"/>
-          <w:sz w:val="24"/>
-          <w:szCs w:val="24"/>
-        </w:rPr>
-        <w:t>Robo 3T</w:t>
+      <w:proofErr w:type="spellStart"/>
+      <w:r>
+        <w:rPr>
+          <w:rFonts w:ascii="Arial" w:hAnsi="Arial" w:cs="Arial"/>
+          <w:sz w:val="24"/>
+          <w:szCs w:val="24"/>
+        </w:rPr>
+        <w:t>Robo</w:t>
+      </w:r>
+      <w:proofErr w:type="spellEnd"/>
+      <w:r>
+        <w:rPr>
+          <w:rFonts w:ascii="Arial" w:hAnsi="Arial" w:cs="Arial"/>
+          <w:sz w:val="24"/>
+          <w:szCs w:val="24"/>
+        </w:rPr>
+        <w:t xml:space="preserve"> 3T</w:t>
       </w:r>
       <w:r>
         <w:rPr>
@@ -14059,7 +15028,7 @@
           <w:rPr>
             <w:noProof/>
           </w:rPr>
-          <w:t>35</w:t>
+          <w:t>38</w:t>
         </w:r>
       </w:fldSimple>
       <w:r>
@@ -14160,7 +15129,7 @@
           <w:rPr>
             <w:noProof/>
           </w:rPr>
-          <w:t>36</w:t>
+          <w:t>39</w:t>
         </w:r>
       </w:fldSimple>
       <w:r>
@@ -14253,7 +15222,7 @@
           <w:rPr>
             <w:noProof/>
           </w:rPr>
-          <w:t>37</w:t>
+          <w:t>40</w:t>
         </w:r>
       </w:fldSimple>
       <w:r>
@@ -21339,587 +22308,6 @@
 </c:chartSpace>
 </file>
 
-<file path=word/charts/chart3.xml><?xml version="1.0" encoding="utf-8"?>
-<c:chartSpace xmlns:c="http://schemas.openxmlformats.org/drawingml/2006/chart" xmlns:a="http://schemas.openxmlformats.org/drawingml/2006/main" xmlns:r="http://schemas.openxmlformats.org/officeDocument/2006/relationships" xmlns:c16r2="http://schemas.microsoft.com/office/drawing/2015/06/chart">
-  <c:date1904 val="0"/>
-  <c:lang val="pt-BR"/>
-  <c:roundedCorners val="0"/>
-  <mc:AlternateContent xmlns:mc="http://schemas.openxmlformats.org/markup-compatibility/2006">
-    <mc:Choice xmlns:c14="http://schemas.microsoft.com/office/drawing/2007/8/2/chart" Requires="c14">
-      <c14:style val="102"/>
-    </mc:Choice>
-    <mc:Fallback>
-      <c:style val="2"/>
-    </mc:Fallback>
-  </mc:AlternateContent>
-  <c:chart>
-    <c:title>
-      <c:tx>
-        <c:rich>
-          <a:bodyPr rot="0" spcFirstLastPara="1" vertOverflow="ellipsis" vert="horz" wrap="square" anchor="ctr" anchorCtr="1"/>
-          <a:lstStyle/>
-          <a:p>
-            <a:pPr>
-              <a:defRPr sz="1600" b="1" i="0" u="none" strike="noStrike" kern="1200" spc="100" baseline="0">
-                <a:solidFill>
-                  <a:schemeClr val="lt1">
-                    <a:lumMod val="95000"/>
-                  </a:schemeClr>
-                </a:solidFill>
-                <a:effectLst>
-                  <a:outerShdw blurRad="50800" dist="38100" dir="5400000" algn="t" rotWithShape="0">
-                    <a:prstClr val="black">
-                      <a:alpha val="40000"/>
-                    </a:prstClr>
-                  </a:outerShdw>
-                </a:effectLst>
-                <a:latin typeface="+mn-lt"/>
-                <a:ea typeface="+mn-ea"/>
-                <a:cs typeface="+mn-cs"/>
-              </a:defRPr>
-            </a:pPr>
-            <a:r>
-              <a:rPr lang="pt-BR"/>
-              <a:t>Burn Down Chart</a:t>
-            </a:r>
-          </a:p>
-        </c:rich>
-      </c:tx>
-      <c:overlay val="0"/>
-      <c:spPr>
-        <a:noFill/>
-        <a:ln>
-          <a:noFill/>
-        </a:ln>
-        <a:effectLst/>
-      </c:spPr>
-      <c:txPr>
-        <a:bodyPr rot="0" spcFirstLastPara="1" vertOverflow="ellipsis" vert="horz" wrap="square" anchor="ctr" anchorCtr="1"/>
-        <a:lstStyle/>
-        <a:p>
-          <a:pPr>
-            <a:defRPr sz="1600" b="1" i="0" u="none" strike="noStrike" kern="1200" spc="100" baseline="0">
-              <a:solidFill>
-                <a:schemeClr val="lt1">
-                  <a:lumMod val="95000"/>
-                </a:schemeClr>
-              </a:solidFill>
-              <a:effectLst>
-                <a:outerShdw blurRad="50800" dist="38100" dir="5400000" algn="t" rotWithShape="0">
-                  <a:prstClr val="black">
-                    <a:alpha val="40000"/>
-                  </a:prstClr>
-                </a:outerShdw>
-              </a:effectLst>
-              <a:latin typeface="+mn-lt"/>
-              <a:ea typeface="+mn-ea"/>
-              <a:cs typeface="+mn-cs"/>
-            </a:defRPr>
-          </a:pPr>
-          <a:endParaRPr lang="pt-BR"/>
-        </a:p>
-      </c:txPr>
-    </c:title>
-    <c:autoTitleDeleted val="0"/>
-    <c:plotArea>
-      <c:layout/>
-      <c:lineChart>
-        <c:grouping val="standard"/>
-        <c:varyColors val="0"/>
-        <c:ser>
-          <c:idx val="0"/>
-          <c:order val="0"/>
-          <c:tx>
-            <c:strRef>
-              <c:f>Planilha1!$A$27</c:f>
-              <c:strCache>
-                <c:ptCount val="1"/>
-                <c:pt idx="0">
-                  <c:v>Restante</c:v>
-                </c:pt>
-              </c:strCache>
-            </c:strRef>
-          </c:tx>
-          <c:spPr>
-            <a:ln w="34925" cap="rnd">
-              <a:solidFill>
-                <a:schemeClr val="accent1"/>
-              </a:solidFill>
-              <a:round/>
-            </a:ln>
-            <a:effectLst>
-              <a:outerShdw blurRad="57150" dist="19050" dir="5400000" algn="ctr" rotWithShape="0">
-                <a:srgbClr val="000000">
-                  <a:alpha val="63000"/>
-                </a:srgbClr>
-              </a:outerShdw>
-            </a:effectLst>
-          </c:spPr>
-          <c:marker>
-            <c:symbol val="none"/>
-          </c:marker>
-          <c:cat>
-            <c:strRef>
-              <c:f>Planilha1!$B$18:$P$18</c:f>
-              <c:strCache>
-                <c:ptCount val="15"/>
-                <c:pt idx="0">
-                  <c:v> Total de horas</c:v>
-                </c:pt>
-                <c:pt idx="1">
-                  <c:v>Dia 1</c:v>
-                </c:pt>
-                <c:pt idx="2">
-                  <c:v>Dia 2</c:v>
-                </c:pt>
-                <c:pt idx="3">
-                  <c:v>Dia 3</c:v>
-                </c:pt>
-                <c:pt idx="4">
-                  <c:v>Dia 4</c:v>
-                </c:pt>
-                <c:pt idx="5">
-                  <c:v>Dia 5</c:v>
-                </c:pt>
-                <c:pt idx="6">
-                  <c:v>Dia 6</c:v>
-                </c:pt>
-                <c:pt idx="7">
-                  <c:v>Dia 7</c:v>
-                </c:pt>
-                <c:pt idx="8">
-                  <c:v>Dia 8</c:v>
-                </c:pt>
-                <c:pt idx="9">
-                  <c:v>Dia 9</c:v>
-                </c:pt>
-                <c:pt idx="10">
-                  <c:v>Dia 10</c:v>
-                </c:pt>
-                <c:pt idx="11">
-                  <c:v>Dia 11</c:v>
-                </c:pt>
-                <c:pt idx="12">
-                  <c:v>Dia 12</c:v>
-                </c:pt>
-                <c:pt idx="13">
-                  <c:v>Dia 13</c:v>
-                </c:pt>
-                <c:pt idx="14">
-                  <c:v>Dia 14</c:v>
-                </c:pt>
-              </c:strCache>
-            </c:strRef>
-          </c:cat>
-          <c:val>
-            <c:numRef>
-              <c:f>Planilha1!$B$27:$P$27</c:f>
-              <c:numCache>
-                <c:formatCode>General</c:formatCode>
-                <c:ptCount val="15"/>
-                <c:pt idx="0">
-                  <c:v>77</c:v>
-                </c:pt>
-                <c:pt idx="1">
-                  <c:v>58</c:v>
-                </c:pt>
-                <c:pt idx="2">
-                  <c:v>49</c:v>
-                </c:pt>
-                <c:pt idx="3">
-                  <c:v>45</c:v>
-                </c:pt>
-                <c:pt idx="4">
-                  <c:v>42</c:v>
-                </c:pt>
-                <c:pt idx="5">
-                  <c:v>39</c:v>
-                </c:pt>
-                <c:pt idx="6">
-                  <c:v>36</c:v>
-                </c:pt>
-                <c:pt idx="7">
-                  <c:v>32</c:v>
-                </c:pt>
-                <c:pt idx="8">
-                  <c:v>30</c:v>
-                </c:pt>
-                <c:pt idx="9">
-                  <c:v>26</c:v>
-                </c:pt>
-                <c:pt idx="10">
-                  <c:v>22</c:v>
-                </c:pt>
-                <c:pt idx="11">
-                  <c:v>17</c:v>
-                </c:pt>
-                <c:pt idx="12">
-                  <c:v>12</c:v>
-                </c:pt>
-              </c:numCache>
-            </c:numRef>
-          </c:val>
-          <c:smooth val="0"/>
-          <c:extLst>
-            <c:ext xmlns:c16="http://schemas.microsoft.com/office/drawing/2014/chart" uri="{C3380CC4-5D6E-409C-BE32-E72D297353CC}">
-              <c16:uniqueId val="{00000000-798D-4A48-82DB-FB1B08EC479D}"/>
-            </c:ext>
-          </c:extLst>
-        </c:ser>
-        <c:ser>
-          <c:idx val="1"/>
-          <c:order val="1"/>
-          <c:tx>
-            <c:strRef>
-              <c:f>Planilha1!$A$28</c:f>
-              <c:strCache>
-                <c:ptCount val="1"/>
-                <c:pt idx="0">
-                  <c:v>Estimado</c:v>
-                </c:pt>
-              </c:strCache>
-            </c:strRef>
-          </c:tx>
-          <c:spPr>
-            <a:ln w="34925" cap="rnd">
-              <a:solidFill>
-                <a:schemeClr val="accent2"/>
-              </a:solidFill>
-              <a:round/>
-            </a:ln>
-            <a:effectLst>
-              <a:outerShdw blurRad="57150" dist="19050" dir="5400000" algn="ctr" rotWithShape="0">
-                <a:srgbClr val="000000">
-                  <a:alpha val="63000"/>
-                </a:srgbClr>
-              </a:outerShdw>
-            </a:effectLst>
-          </c:spPr>
-          <c:marker>
-            <c:symbol val="none"/>
-          </c:marker>
-          <c:cat>
-            <c:strRef>
-              <c:f>Planilha1!$B$18:$P$18</c:f>
-              <c:strCache>
-                <c:ptCount val="15"/>
-                <c:pt idx="0">
-                  <c:v> Total de horas</c:v>
-                </c:pt>
-                <c:pt idx="1">
-                  <c:v>Dia 1</c:v>
-                </c:pt>
-                <c:pt idx="2">
-                  <c:v>Dia 2</c:v>
-                </c:pt>
-                <c:pt idx="3">
-                  <c:v>Dia 3</c:v>
-                </c:pt>
-                <c:pt idx="4">
-                  <c:v>Dia 4</c:v>
-                </c:pt>
-                <c:pt idx="5">
-                  <c:v>Dia 5</c:v>
-                </c:pt>
-                <c:pt idx="6">
-                  <c:v>Dia 6</c:v>
-                </c:pt>
-                <c:pt idx="7">
-                  <c:v>Dia 7</c:v>
-                </c:pt>
-                <c:pt idx="8">
-                  <c:v>Dia 8</c:v>
-                </c:pt>
-                <c:pt idx="9">
-                  <c:v>Dia 9</c:v>
-                </c:pt>
-                <c:pt idx="10">
-                  <c:v>Dia 10</c:v>
-                </c:pt>
-                <c:pt idx="11">
-                  <c:v>Dia 11</c:v>
-                </c:pt>
-                <c:pt idx="12">
-                  <c:v>Dia 12</c:v>
-                </c:pt>
-                <c:pt idx="13">
-                  <c:v>Dia 13</c:v>
-                </c:pt>
-                <c:pt idx="14">
-                  <c:v>Dia 14</c:v>
-                </c:pt>
-              </c:strCache>
-            </c:strRef>
-          </c:cat>
-          <c:val>
-            <c:numRef>
-              <c:f>Planilha1!$B$28:$P$28</c:f>
-              <c:numCache>
-                <c:formatCode>General</c:formatCode>
-                <c:ptCount val="15"/>
-                <c:pt idx="0">
-                  <c:v>77</c:v>
-                </c:pt>
-                <c:pt idx="1">
-                  <c:v>71.5</c:v>
-                </c:pt>
-                <c:pt idx="2">
-                  <c:v>66</c:v>
-                </c:pt>
-                <c:pt idx="3">
-                  <c:v>60.5</c:v>
-                </c:pt>
-                <c:pt idx="4">
-                  <c:v>55</c:v>
-                </c:pt>
-                <c:pt idx="5">
-                  <c:v>49.5</c:v>
-                </c:pt>
-                <c:pt idx="6">
-                  <c:v>44</c:v>
-                </c:pt>
-                <c:pt idx="7">
-                  <c:v>38.5</c:v>
-                </c:pt>
-                <c:pt idx="8">
-                  <c:v>33</c:v>
-                </c:pt>
-                <c:pt idx="9">
-                  <c:v>27.5</c:v>
-                </c:pt>
-                <c:pt idx="10">
-                  <c:v>22</c:v>
-                </c:pt>
-                <c:pt idx="11">
-                  <c:v>16.5</c:v>
-                </c:pt>
-                <c:pt idx="12">
-                  <c:v>11</c:v>
-                </c:pt>
-                <c:pt idx="13">
-                  <c:v>5.5</c:v>
-                </c:pt>
-                <c:pt idx="14">
-                  <c:v>0</c:v>
-                </c:pt>
-              </c:numCache>
-            </c:numRef>
-          </c:val>
-          <c:smooth val="0"/>
-          <c:extLst>
-            <c:ext xmlns:c16="http://schemas.microsoft.com/office/drawing/2014/chart" uri="{C3380CC4-5D6E-409C-BE32-E72D297353CC}">
-              <c16:uniqueId val="{00000001-798D-4A48-82DB-FB1B08EC479D}"/>
-            </c:ext>
-          </c:extLst>
-        </c:ser>
-        <c:dLbls>
-          <c:showLegendKey val="0"/>
-          <c:showVal val="0"/>
-          <c:showCatName val="0"/>
-          <c:showSerName val="0"/>
-          <c:showPercent val="0"/>
-          <c:showBubbleSize val="0"/>
-        </c:dLbls>
-        <c:smooth val="0"/>
-        <c:axId val="1280471712"/>
-        <c:axId val="1565826032"/>
-      </c:lineChart>
-      <c:catAx>
-        <c:axId val="1280471712"/>
-        <c:scaling>
-          <c:orientation val="minMax"/>
-        </c:scaling>
-        <c:delete val="0"/>
-        <c:axPos val="b"/>
-        <c:numFmt formatCode="General" sourceLinked="1"/>
-        <c:majorTickMark val="none"/>
-        <c:minorTickMark val="none"/>
-        <c:tickLblPos val="nextTo"/>
-        <c:spPr>
-          <a:noFill/>
-          <a:ln w="9525" cap="flat" cmpd="sng" algn="ctr">
-            <a:solidFill>
-              <a:schemeClr val="lt1">
-                <a:lumMod val="95000"/>
-                <a:alpha val="10000"/>
-              </a:schemeClr>
-            </a:solidFill>
-            <a:round/>
-          </a:ln>
-          <a:effectLst/>
-        </c:spPr>
-        <c:txPr>
-          <a:bodyPr rot="-60000000" spcFirstLastPara="1" vertOverflow="ellipsis" vert="horz" wrap="square" anchor="ctr" anchorCtr="1"/>
-          <a:lstStyle/>
-          <a:p>
-            <a:pPr>
-              <a:defRPr sz="900" b="0" i="0" u="none" strike="noStrike" kern="1200" baseline="0">
-                <a:solidFill>
-                  <a:schemeClr val="lt1">
-                    <a:lumMod val="85000"/>
-                  </a:schemeClr>
-                </a:solidFill>
-                <a:latin typeface="+mn-lt"/>
-                <a:ea typeface="+mn-ea"/>
-                <a:cs typeface="+mn-cs"/>
-              </a:defRPr>
-            </a:pPr>
-            <a:endParaRPr lang="pt-BR"/>
-          </a:p>
-        </c:txPr>
-        <c:crossAx val="1565826032"/>
-        <c:crosses val="autoZero"/>
-        <c:auto val="1"/>
-        <c:lblAlgn val="ctr"/>
-        <c:lblOffset val="100"/>
-        <c:noMultiLvlLbl val="0"/>
-      </c:catAx>
-      <c:valAx>
-        <c:axId val="1565826032"/>
-        <c:scaling>
-          <c:orientation val="minMax"/>
-        </c:scaling>
-        <c:delete val="0"/>
-        <c:axPos val="l"/>
-        <c:majorGridlines>
-          <c:spPr>
-            <a:ln w="9525" cap="flat" cmpd="sng" algn="ctr">
-              <a:solidFill>
-                <a:schemeClr val="lt1">
-                  <a:lumMod val="95000"/>
-                  <a:alpha val="10000"/>
-                </a:schemeClr>
-              </a:solidFill>
-              <a:round/>
-            </a:ln>
-            <a:effectLst/>
-          </c:spPr>
-        </c:majorGridlines>
-        <c:numFmt formatCode="General" sourceLinked="1"/>
-        <c:majorTickMark val="none"/>
-        <c:minorTickMark val="none"/>
-        <c:tickLblPos val="nextTo"/>
-        <c:spPr>
-          <a:noFill/>
-          <a:ln>
-            <a:noFill/>
-          </a:ln>
-          <a:effectLst/>
-        </c:spPr>
-        <c:txPr>
-          <a:bodyPr rot="-60000000" spcFirstLastPara="1" vertOverflow="ellipsis" vert="horz" wrap="square" anchor="ctr" anchorCtr="1"/>
-          <a:lstStyle/>
-          <a:p>
-            <a:pPr>
-              <a:defRPr sz="900" b="0" i="0" u="none" strike="noStrike" kern="1200" baseline="0">
-                <a:solidFill>
-                  <a:schemeClr val="lt1">
-                    <a:lumMod val="85000"/>
-                  </a:schemeClr>
-                </a:solidFill>
-                <a:latin typeface="+mn-lt"/>
-                <a:ea typeface="+mn-ea"/>
-                <a:cs typeface="+mn-cs"/>
-              </a:defRPr>
-            </a:pPr>
-            <a:endParaRPr lang="pt-BR"/>
-          </a:p>
-        </c:txPr>
-        <c:crossAx val="1280471712"/>
-        <c:crosses val="autoZero"/>
-        <c:crossBetween val="between"/>
-      </c:valAx>
-      <c:spPr>
-        <a:noFill/>
-        <a:ln>
-          <a:noFill/>
-        </a:ln>
-        <a:effectLst/>
-      </c:spPr>
-    </c:plotArea>
-    <c:legend>
-      <c:legendPos val="b"/>
-      <c:overlay val="0"/>
-      <c:spPr>
-        <a:noFill/>
-        <a:ln>
-          <a:noFill/>
-        </a:ln>
-        <a:effectLst/>
-      </c:spPr>
-      <c:txPr>
-        <a:bodyPr rot="0" spcFirstLastPara="1" vertOverflow="ellipsis" vert="horz" wrap="square" anchor="ctr" anchorCtr="1"/>
-        <a:lstStyle/>
-        <a:p>
-          <a:pPr>
-            <a:defRPr sz="900" b="0" i="0" u="none" strike="noStrike" kern="1200" baseline="0">
-              <a:solidFill>
-                <a:schemeClr val="lt1">
-                  <a:lumMod val="85000"/>
-                </a:schemeClr>
-              </a:solidFill>
-              <a:latin typeface="+mn-lt"/>
-              <a:ea typeface="+mn-ea"/>
-              <a:cs typeface="+mn-cs"/>
-            </a:defRPr>
-          </a:pPr>
-          <a:endParaRPr lang="pt-BR"/>
-        </a:p>
-      </c:txPr>
-    </c:legend>
-    <c:plotVisOnly val="1"/>
-    <c:dispBlanksAs val="gap"/>
-    <c:extLst>
-      <c:ext xmlns:c16r3="http://schemas.microsoft.com/office/drawing/2017/03/chart" uri="{56B9EC1D-385E-4148-901F-78D8002777C0}">
-        <c16r3:dataDisplayOptions16>
-          <c16r3:dispNaAsBlank val="1"/>
-        </c16r3:dataDisplayOptions16>
-      </c:ext>
-    </c:extLst>
-    <c:showDLblsOverMax val="0"/>
-  </c:chart>
-  <c:spPr>
-    <a:gradFill flip="none" rotWithShape="1">
-      <a:gsLst>
-        <a:gs pos="0">
-          <a:schemeClr val="dk1">
-            <a:lumMod val="65000"/>
-            <a:lumOff val="35000"/>
-          </a:schemeClr>
-        </a:gs>
-        <a:gs pos="100000">
-          <a:schemeClr val="dk1">
-            <a:lumMod val="85000"/>
-            <a:lumOff val="15000"/>
-          </a:schemeClr>
-        </a:gs>
-      </a:gsLst>
-      <a:path path="circle">
-        <a:fillToRect l="50000" t="50000" r="50000" b="50000"/>
-      </a:path>
-      <a:tileRect/>
-    </a:gradFill>
-    <a:ln>
-      <a:noFill/>
-    </a:ln>
-    <a:effectLst/>
-  </c:spPr>
-  <c:txPr>
-    <a:bodyPr/>
-    <a:lstStyle/>
-    <a:p>
-      <a:pPr>
-        <a:defRPr/>
-      </a:pPr>
-      <a:endParaRPr lang="pt-BR"/>
-    </a:p>
-  </c:txPr>
-  <c:externalData r:id="rId3">
-    <c:autoUpdate val="0"/>
-  </c:externalData>
-</c:chartSpace>
-</file>
-
 <file path=word/charts/colors1.xml><?xml version="1.0" encoding="utf-8"?>
 <cs:colorStyle xmlns:cs="http://schemas.microsoft.com/office/drawing/2012/chartStyle" xmlns:a="http://schemas.openxmlformats.org/drawingml/2006/main" meth="cycle" id="10">
   <a:schemeClr val="accent1"/>
@@ -21961,46 +22349,6 @@
 </file>
 
 <file path=word/charts/colors2.xml><?xml version="1.0" encoding="utf-8"?>
-<cs:colorStyle xmlns:cs="http://schemas.microsoft.com/office/drawing/2012/chartStyle" xmlns:a="http://schemas.openxmlformats.org/drawingml/2006/main" meth="cycle" id="10">
-  <a:schemeClr val="accent1"/>
-  <a:schemeClr val="accent2"/>
-  <a:schemeClr val="accent3"/>
-  <a:schemeClr val="accent4"/>
-  <a:schemeClr val="accent5"/>
-  <a:schemeClr val="accent6"/>
-  <cs:variation/>
-  <cs:variation>
-    <a:lumMod val="60000"/>
-  </cs:variation>
-  <cs:variation>
-    <a:lumMod val="80000"/>
-    <a:lumOff val="20000"/>
-  </cs:variation>
-  <cs:variation>
-    <a:lumMod val="80000"/>
-  </cs:variation>
-  <cs:variation>
-    <a:lumMod val="60000"/>
-    <a:lumOff val="40000"/>
-  </cs:variation>
-  <cs:variation>
-    <a:lumMod val="50000"/>
-  </cs:variation>
-  <cs:variation>
-    <a:lumMod val="70000"/>
-    <a:lumOff val="30000"/>
-  </cs:variation>
-  <cs:variation>
-    <a:lumMod val="70000"/>
-  </cs:variation>
-  <cs:variation>
-    <a:lumMod val="50000"/>
-    <a:lumOff val="50000"/>
-  </cs:variation>
-</cs:colorStyle>
-</file>
-
-<file path=word/charts/colors3.xml><?xml version="1.0" encoding="utf-8"?>
 <cs:colorStyle xmlns:cs="http://schemas.microsoft.com/office/drawing/2012/chartStyle" xmlns:a="http://schemas.openxmlformats.org/drawingml/2006/main" meth="cycle" id="10">
   <a:schemeClr val="accent1"/>
   <a:schemeClr val="accent2"/>
@@ -23242,502 +23590,6 @@
 </cs:chartStyle>
 </file>
 
-<file path=word/charts/style3.xml><?xml version="1.0" encoding="utf-8"?>
-<cs:chartStyle xmlns:cs="http://schemas.microsoft.com/office/drawing/2012/chartStyle" xmlns:a="http://schemas.openxmlformats.org/drawingml/2006/main" id="233">
-  <cs:axisTitle>
-    <cs:lnRef idx="0"/>
-    <cs:fillRef idx="0"/>
-    <cs:effectRef idx="0"/>
-    <cs:fontRef idx="minor">
-      <a:schemeClr val="lt1">
-        <a:lumMod val="85000"/>
-      </a:schemeClr>
-    </cs:fontRef>
-    <cs:defRPr sz="900" b="1" kern="1200" cap="all"/>
-  </cs:axisTitle>
-  <cs:categoryAxis>
-    <cs:lnRef idx="0"/>
-    <cs:fillRef idx="0"/>
-    <cs:effectRef idx="0"/>
-    <cs:fontRef idx="minor">
-      <a:schemeClr val="lt1">
-        <a:lumMod val="85000"/>
-      </a:schemeClr>
-    </cs:fontRef>
-    <cs:spPr>
-      <a:ln w="9525" cap="flat" cmpd="sng" algn="ctr">
-        <a:solidFill>
-          <a:schemeClr val="lt1">
-            <a:lumMod val="95000"/>
-            <a:alpha val="10000"/>
-          </a:schemeClr>
-        </a:solidFill>
-        <a:round/>
-      </a:ln>
-    </cs:spPr>
-    <cs:defRPr sz="900" kern="1200"/>
-  </cs:categoryAxis>
-  <cs:chartArea>
-    <cs:lnRef idx="0"/>
-    <cs:fillRef idx="0"/>
-    <cs:effectRef idx="0"/>
-    <cs:fontRef idx="minor">
-      <a:schemeClr val="dk1"/>
-    </cs:fontRef>
-    <cs:spPr>
-      <a:gradFill flip="none" rotWithShape="1">
-        <a:gsLst>
-          <a:gs pos="0">
-            <a:schemeClr val="dk1">
-              <a:lumMod val="65000"/>
-              <a:lumOff val="35000"/>
-            </a:schemeClr>
-          </a:gs>
-          <a:gs pos="100000">
-            <a:schemeClr val="dk1">
-              <a:lumMod val="85000"/>
-              <a:lumOff val="15000"/>
-            </a:schemeClr>
-          </a:gs>
-        </a:gsLst>
-        <a:path path="circle">
-          <a:fillToRect l="50000" t="50000" r="50000" b="50000"/>
-        </a:path>
-        <a:tileRect/>
-      </a:gradFill>
-    </cs:spPr>
-    <cs:defRPr sz="1000" kern="1200"/>
-  </cs:chartArea>
-  <cs:dataLabel>
-    <cs:lnRef idx="0"/>
-    <cs:fillRef idx="0"/>
-    <cs:effectRef idx="0"/>
-    <cs:fontRef idx="minor">
-      <a:schemeClr val="lt1">
-        <a:lumMod val="85000"/>
-      </a:schemeClr>
-    </cs:fontRef>
-    <cs:defRPr sz="900" kern="1200"/>
-  </cs:dataLabel>
-  <cs:dataLabelCallout>
-    <cs:lnRef idx="0"/>
-    <cs:fillRef idx="0"/>
-    <cs:effectRef idx="0"/>
-    <cs:fontRef idx="minor">
-      <a:schemeClr val="dk1">
-        <a:lumMod val="65000"/>
-        <a:lumOff val="35000"/>
-      </a:schemeClr>
-    </cs:fontRef>
-    <cs:spPr>
-      <a:solidFill>
-        <a:schemeClr val="lt1"/>
-      </a:solidFill>
-    </cs:spPr>
-    <cs:defRPr sz="900" kern="1200"/>
-    <cs:bodyPr rot="0" spcFirstLastPara="1" vertOverflow="clip" horzOverflow="clip" vert="horz" wrap="square" lIns="36576" tIns="18288" rIns="36576" bIns="18288" anchor="ctr" anchorCtr="1">
-      <a:spAutoFit/>
-    </cs:bodyPr>
-  </cs:dataLabelCallout>
-  <cs:dataPoint>
-    <cs:lnRef idx="0"/>
-    <cs:fillRef idx="3">
-      <cs:styleClr val="auto"/>
-    </cs:fillRef>
-    <cs:effectRef idx="3"/>
-    <cs:fontRef idx="minor">
-      <a:schemeClr val="tx1"/>
-    </cs:fontRef>
-  </cs:dataPoint>
-  <cs:dataPoint3D>
-    <cs:lnRef idx="0"/>
-    <cs:fillRef idx="3">
-      <cs:styleClr val="auto"/>
-    </cs:fillRef>
-    <cs:effectRef idx="3"/>
-    <cs:fontRef idx="minor">
-      <a:schemeClr val="tx1"/>
-    </cs:fontRef>
-  </cs:dataPoint3D>
-  <cs:dataPointLine>
-    <cs:lnRef idx="0">
-      <cs:styleClr val="auto"/>
-    </cs:lnRef>
-    <cs:fillRef idx="3"/>
-    <cs:effectRef idx="3"/>
-    <cs:fontRef idx="minor">
-      <a:schemeClr val="tx1"/>
-    </cs:fontRef>
-    <cs:spPr>
-      <a:ln w="34925" cap="rnd">
-        <a:solidFill>
-          <a:schemeClr val="phClr"/>
-        </a:solidFill>
-        <a:round/>
-      </a:ln>
-    </cs:spPr>
-  </cs:dataPointLine>
-  <cs:dataPointMarker>
-    <cs:lnRef idx="0">
-      <cs:styleClr val="auto"/>
-    </cs:lnRef>
-    <cs:fillRef idx="3">
-      <cs:styleClr val="auto"/>
-    </cs:fillRef>
-    <cs:effectRef idx="3"/>
-    <cs:fontRef idx="minor">
-      <a:schemeClr val="tx1"/>
-    </cs:fontRef>
-    <cs:spPr>
-      <a:ln w="9525">
-        <a:solidFill>
-          <a:schemeClr val="phClr"/>
-        </a:solidFill>
-        <a:round/>
-      </a:ln>
-    </cs:spPr>
-  </cs:dataPointMarker>
-  <cs:dataPointMarkerLayout symbol="circle" size="6"/>
-  <cs:dataPointWireframe>
-    <cs:lnRef idx="0">
-      <cs:styleClr val="auto"/>
-    </cs:lnRef>
-    <cs:fillRef idx="3"/>
-    <cs:effectRef idx="3"/>
-    <cs:fontRef idx="minor">
-      <a:schemeClr val="tx1"/>
-    </cs:fontRef>
-    <cs:spPr>
-      <a:ln w="9525" cap="rnd">
-        <a:solidFill>
-          <a:schemeClr val="phClr"/>
-        </a:solidFill>
-        <a:round/>
-      </a:ln>
-    </cs:spPr>
-  </cs:dataPointWireframe>
-  <cs:dataTable>
-    <cs:lnRef idx="0"/>
-    <cs:fillRef idx="0"/>
-    <cs:effectRef idx="0"/>
-    <cs:fontRef idx="minor">
-      <a:schemeClr val="lt1">
-        <a:lumMod val="85000"/>
-      </a:schemeClr>
-    </cs:fontRef>
-    <cs:spPr>
-      <a:ln w="9525">
-        <a:solidFill>
-          <a:schemeClr val="lt1">
-            <a:lumMod val="95000"/>
-            <a:alpha val="54000"/>
-          </a:schemeClr>
-        </a:solidFill>
-      </a:ln>
-    </cs:spPr>
-    <cs:defRPr sz="900" kern="1200"/>
-  </cs:dataTable>
-  <cs:downBar>
-    <cs:lnRef idx="0"/>
-    <cs:fillRef idx="0"/>
-    <cs:effectRef idx="0"/>
-    <cs:fontRef idx="minor">
-      <a:schemeClr val="tx1"/>
-    </cs:fontRef>
-    <cs:spPr>
-      <a:solidFill>
-        <a:schemeClr val="dk1">
-          <a:lumMod val="75000"/>
-          <a:lumOff val="25000"/>
-        </a:schemeClr>
-      </a:solidFill>
-      <a:ln w="9525">
-        <a:solidFill>
-          <a:schemeClr val="lt1">
-            <a:lumMod val="95000"/>
-            <a:alpha val="54000"/>
-          </a:schemeClr>
-        </a:solidFill>
-      </a:ln>
-    </cs:spPr>
-  </cs:downBar>
-  <cs:dropLine>
-    <cs:lnRef idx="0"/>
-    <cs:fillRef idx="0"/>
-    <cs:effectRef idx="0"/>
-    <cs:fontRef idx="minor">
-      <a:schemeClr val="tx1"/>
-    </cs:fontRef>
-    <cs:spPr>
-      <a:ln w="9525">
-        <a:solidFill>
-          <a:schemeClr val="lt1">
-            <a:lumMod val="95000"/>
-            <a:alpha val="54000"/>
-          </a:schemeClr>
-        </a:solidFill>
-        <a:prstDash val="dash"/>
-      </a:ln>
-    </cs:spPr>
-  </cs:dropLine>
-  <cs:errorBar>
-    <cs:lnRef idx="0"/>
-    <cs:fillRef idx="0"/>
-    <cs:effectRef idx="0"/>
-    <cs:fontRef idx="minor">
-      <a:schemeClr val="tx1"/>
-    </cs:fontRef>
-    <cs:spPr>
-      <a:ln w="9525" cap="flat" cmpd="sng" algn="ctr">
-        <a:solidFill>
-          <a:schemeClr val="lt1">
-            <a:lumMod val="95000"/>
-          </a:schemeClr>
-        </a:solidFill>
-        <a:round/>
-      </a:ln>
-    </cs:spPr>
-  </cs:errorBar>
-  <cs:floor>
-    <cs:lnRef idx="0"/>
-    <cs:fillRef idx="0"/>
-    <cs:effectRef idx="0"/>
-    <cs:fontRef idx="minor">
-      <a:schemeClr val="tx1"/>
-    </cs:fontRef>
-  </cs:floor>
-  <cs:gridlineMajor>
-    <cs:lnRef idx="0"/>
-    <cs:fillRef idx="0"/>
-    <cs:effectRef idx="0"/>
-    <cs:fontRef idx="minor">
-      <a:schemeClr val="tx1"/>
-    </cs:fontRef>
-    <cs:spPr>
-      <a:ln w="9525" cap="flat" cmpd="sng" algn="ctr">
-        <a:solidFill>
-          <a:schemeClr val="lt1">
-            <a:lumMod val="95000"/>
-            <a:alpha val="10000"/>
-          </a:schemeClr>
-        </a:solidFill>
-        <a:round/>
-      </a:ln>
-    </cs:spPr>
-  </cs:gridlineMajor>
-  <cs:gridlineMinor>
-    <cs:lnRef idx="0"/>
-    <cs:fillRef idx="0"/>
-    <cs:effectRef idx="0"/>
-    <cs:fontRef idx="minor">
-      <a:schemeClr val="tx1"/>
-    </cs:fontRef>
-    <cs:spPr>
-      <a:ln>
-        <a:solidFill>
-          <a:schemeClr val="lt1">
-            <a:lumMod val="95000"/>
-            <a:alpha val="5000"/>
-          </a:schemeClr>
-        </a:solidFill>
-      </a:ln>
-    </cs:spPr>
-  </cs:gridlineMinor>
-  <cs:hiLoLine>
-    <cs:lnRef idx="0"/>
-    <cs:fillRef idx="0"/>
-    <cs:effectRef idx="0"/>
-    <cs:fontRef idx="minor">
-      <a:schemeClr val="tx1"/>
-    </cs:fontRef>
-    <cs:spPr>
-      <a:ln w="9525">
-        <a:solidFill>
-          <a:schemeClr val="lt1">
-            <a:lumMod val="95000"/>
-            <a:alpha val="54000"/>
-          </a:schemeClr>
-        </a:solidFill>
-        <a:prstDash val="dash"/>
-      </a:ln>
-    </cs:spPr>
-  </cs:hiLoLine>
-  <cs:leaderLine>
-    <cs:lnRef idx="0"/>
-    <cs:fillRef idx="0"/>
-    <cs:effectRef idx="0"/>
-    <cs:fontRef idx="minor">
-      <a:schemeClr val="tx1"/>
-    </cs:fontRef>
-    <cs:spPr>
-      <a:ln w="9525">
-        <a:solidFill>
-          <a:schemeClr val="lt1">
-            <a:lumMod val="95000"/>
-            <a:alpha val="54000"/>
-          </a:schemeClr>
-        </a:solidFill>
-      </a:ln>
-    </cs:spPr>
-  </cs:leaderLine>
-  <cs:legend>
-    <cs:lnRef idx="0"/>
-    <cs:fillRef idx="0"/>
-    <cs:effectRef idx="0"/>
-    <cs:fontRef idx="minor">
-      <a:schemeClr val="lt1">
-        <a:lumMod val="85000"/>
-      </a:schemeClr>
-    </cs:fontRef>
-    <cs:defRPr sz="900" kern="1200"/>
-  </cs:legend>
-  <cs:plotArea>
-    <cs:lnRef idx="0"/>
-    <cs:fillRef idx="0"/>
-    <cs:effectRef idx="0"/>
-    <cs:fontRef idx="minor">
-      <a:schemeClr val="tx1"/>
-    </cs:fontRef>
-  </cs:plotArea>
-  <cs:plotArea3D>
-    <cs:lnRef idx="0"/>
-    <cs:fillRef idx="0"/>
-    <cs:effectRef idx="0"/>
-    <cs:fontRef idx="minor">
-      <a:schemeClr val="tx1"/>
-    </cs:fontRef>
-  </cs:plotArea3D>
-  <cs:seriesAxis>
-    <cs:lnRef idx="0"/>
-    <cs:fillRef idx="0"/>
-    <cs:effectRef idx="0"/>
-    <cs:fontRef idx="minor">
-      <a:schemeClr val="lt1">
-        <a:lumMod val="85000"/>
-      </a:schemeClr>
-    </cs:fontRef>
-    <cs:spPr>
-      <a:ln w="12700" cap="flat" cmpd="sng" algn="ctr">
-        <a:solidFill>
-          <a:schemeClr val="lt1">
-            <a:lumMod val="95000"/>
-            <a:alpha val="54000"/>
-          </a:schemeClr>
-        </a:solidFill>
-        <a:round/>
-      </a:ln>
-    </cs:spPr>
-    <cs:defRPr sz="900" kern="1200"/>
-  </cs:seriesAxis>
-  <cs:seriesLine>
-    <cs:lnRef idx="0"/>
-    <cs:fillRef idx="0"/>
-    <cs:effectRef idx="0"/>
-    <cs:fontRef idx="minor">
-      <a:schemeClr val="lt1"/>
-    </cs:fontRef>
-    <cs:spPr>
-      <a:ln w="9525" cap="flat" cmpd="sng" algn="ctr">
-        <a:solidFill>
-          <a:schemeClr val="lt1">
-            <a:lumMod val="95000"/>
-            <a:alpha val="54000"/>
-          </a:schemeClr>
-        </a:solidFill>
-        <a:round/>
-      </a:ln>
-    </cs:spPr>
-  </cs:seriesLine>
-  <cs:title>
-    <cs:lnRef idx="0"/>
-    <cs:fillRef idx="0"/>
-    <cs:effectRef idx="0"/>
-    <cs:fontRef idx="minor">
-      <a:schemeClr val="lt1">
-        <a:lumMod val="95000"/>
-      </a:schemeClr>
-    </cs:fontRef>
-    <cs:defRPr sz="1600" b="1" kern="1200" spc="100" baseline="0">
-      <a:effectLst>
-        <a:outerShdw blurRad="50800" dist="38100" dir="5400000" algn="t" rotWithShape="0">
-          <a:prstClr val="black">
-            <a:alpha val="40000"/>
-          </a:prstClr>
-        </a:outerShdw>
-      </a:effectLst>
-    </cs:defRPr>
-  </cs:title>
-  <cs:trendline>
-    <cs:lnRef idx="0">
-      <cs:styleClr val="auto"/>
-    </cs:lnRef>
-    <cs:fillRef idx="0"/>
-    <cs:effectRef idx="0"/>
-    <cs:fontRef idx="minor">
-      <a:schemeClr val="tx1"/>
-    </cs:fontRef>
-    <cs:spPr>
-      <a:ln w="19050" cap="rnd">
-        <a:solidFill>
-          <a:schemeClr val="phClr"/>
-        </a:solidFill>
-      </a:ln>
-    </cs:spPr>
-  </cs:trendline>
-  <cs:trendlineLabel>
-    <cs:lnRef idx="0"/>
-    <cs:fillRef idx="0"/>
-    <cs:effectRef idx="0"/>
-    <cs:fontRef idx="minor">
-      <a:schemeClr val="lt1">
-        <a:lumMod val="85000"/>
-      </a:schemeClr>
-    </cs:fontRef>
-    <cs:defRPr sz="900" kern="1200"/>
-  </cs:trendlineLabel>
-  <cs:upBar>
-    <cs:lnRef idx="0"/>
-    <cs:fillRef idx="0"/>
-    <cs:effectRef idx="0"/>
-    <cs:fontRef idx="minor">
-      <a:schemeClr val="tx1"/>
-    </cs:fontRef>
-    <cs:spPr>
-      <a:solidFill>
-        <a:schemeClr val="lt1"/>
-      </a:solidFill>
-      <a:ln w="9525">
-        <a:solidFill>
-          <a:schemeClr val="lt1">
-            <a:lumMod val="95000"/>
-            <a:alpha val="54000"/>
-          </a:schemeClr>
-        </a:solidFill>
-      </a:ln>
-    </cs:spPr>
-  </cs:upBar>
-  <cs:valueAxis>
-    <cs:lnRef idx="0"/>
-    <cs:fillRef idx="0"/>
-    <cs:effectRef idx="0"/>
-    <cs:fontRef idx="minor">
-      <a:schemeClr val="lt1">
-        <a:lumMod val="85000"/>
-      </a:schemeClr>
-    </cs:fontRef>
-    <cs:defRPr sz="900" kern="1200"/>
-  </cs:valueAxis>
-  <cs:wall>
-    <cs:lnRef idx="0"/>
-    <cs:fillRef idx="0"/>
-    <cs:effectRef idx="0"/>
-    <cs:fontRef idx="minor">
-      <a:schemeClr val="tx1"/>
-    </cs:fontRef>
-  </cs:wall>
-</cs:chartStyle>
-</file>
-
 <file path=word/theme/theme1.xml><?xml version="1.0" encoding="utf-8"?>
 <a:theme xmlns:a="http://schemas.openxmlformats.org/drawingml/2006/main" name="Tema do Office">
   <a:themeElements>
@@ -24028,7 +23880,7 @@
 </file>
 
 <file path=customXml/itemProps1.xml><?xml version="1.0" encoding="utf-8"?>
-<ds:datastoreItem xmlns:ds="http://schemas.openxmlformats.org/officeDocument/2006/customXml" ds:itemID="{10E8C822-B0EA-46DF-8F6A-0AAF0E2A66B0}">
+<ds:datastoreItem xmlns:ds="http://schemas.openxmlformats.org/officeDocument/2006/customXml" ds:itemID="{378D06BF-6F17-4479-9F82-7581589F1145}">
   <ds:schemaRefs>
     <ds:schemaRef ds:uri="http://schemas.openxmlformats.org/officeDocument/2006/bibliography"/>
   </ds:schemaRefs>

</xml_diff>

<commit_message>
Doc: Caso de Uso (WEB)
</commit_message>
<xml_diff>
--- a/documentacao/Documentacao_atualizada.docx
+++ b/documentacao/Documentacao_atualizada.docx
@@ -7793,27 +7793,14 @@
       <w:r>
         <w:t xml:space="preserve">Figura </w:t>
       </w:r>
-      <w:r>
-        <w:fldChar w:fldCharType="begin"/>
-      </w:r>
-      <w:r>
-        <w:instrText xml:space="preserve"> SEQ Figura \* ARABIC </w:instrText>
-      </w:r>
-      <w:r>
-        <w:fldChar w:fldCharType="separate"/>
-      </w:r>
-      <w:r>
-        <w:rPr>
-          <w:noProof/>
-        </w:rPr>
-        <w:t>1</w:t>
-      </w:r>
-      <w:r>
-        <w:rPr>
-          <w:noProof/>
-        </w:rPr>
-        <w:fldChar w:fldCharType="end"/>
-      </w:r>
+      <w:fldSimple w:instr=" SEQ Figura \* ARABIC ">
+        <w:r>
+          <w:rPr>
+            <w:noProof/>
+          </w:rPr>
+          <w:t>1</w:t>
+        </w:r>
+      </w:fldSimple>
       <w:r>
         <w:t xml:space="preserve"> - Dados da pesquisa de campo</w:t>
       </w:r>
@@ -7965,27 +7952,14 @@
       <w:r>
         <w:t xml:space="preserve">Figura </w:t>
       </w:r>
-      <w:r>
-        <w:fldChar w:fldCharType="begin"/>
-      </w:r>
-      <w:r>
-        <w:instrText xml:space="preserve"> SEQ Figura \* ARABIC </w:instrText>
-      </w:r>
-      <w:r>
-        <w:fldChar w:fldCharType="separate"/>
-      </w:r>
-      <w:r>
-        <w:rPr>
-          <w:noProof/>
-        </w:rPr>
-        <w:t>2</w:t>
-      </w:r>
-      <w:r>
-        <w:rPr>
-          <w:noProof/>
-        </w:rPr>
-        <w:fldChar w:fldCharType="end"/>
-      </w:r>
+      <w:fldSimple w:instr=" SEQ Figura \* ARABIC ">
+        <w:r>
+          <w:rPr>
+            <w:noProof/>
+          </w:rPr>
+          <w:t>2</w:t>
+        </w:r>
+      </w:fldSimple>
       <w:r>
         <w:t xml:space="preserve"> - Dados da pesquisa de campo</w:t>
       </w:r>
@@ -8291,27 +8265,14 @@
       <w:r>
         <w:t xml:space="preserve">Figura </w:t>
       </w:r>
-      <w:r>
-        <w:fldChar w:fldCharType="begin"/>
-      </w:r>
-      <w:r>
-        <w:instrText xml:space="preserve"> SEQ Figura \* ARABIC </w:instrText>
-      </w:r>
-      <w:r>
-        <w:fldChar w:fldCharType="separate"/>
-      </w:r>
-      <w:r>
-        <w:rPr>
-          <w:noProof/>
-        </w:rPr>
-        <w:t>3</w:t>
-      </w:r>
-      <w:r>
-        <w:rPr>
-          <w:noProof/>
-        </w:rPr>
-        <w:fldChar w:fldCharType="end"/>
-      </w:r>
+      <w:fldSimple w:instr=" SEQ Figura \* ARABIC ">
+        <w:r>
+          <w:rPr>
+            <w:noProof/>
+          </w:rPr>
+          <w:t>3</w:t>
+        </w:r>
+      </w:fldSimple>
       <w:r>
         <w:t xml:space="preserve"> - Relatos e experiências dos entrevistados</w:t>
       </w:r>
@@ -11552,27 +11513,14 @@
       <w:r>
         <w:t xml:space="preserve">Figura </w:t>
       </w:r>
-      <w:r>
-        <w:fldChar w:fldCharType="begin"/>
-      </w:r>
-      <w:r>
-        <w:instrText xml:space="preserve"> SEQ Figura \* ARABIC </w:instrText>
-      </w:r>
-      <w:r>
-        <w:fldChar w:fldCharType="separate"/>
-      </w:r>
-      <w:r>
-        <w:rPr>
-          <w:noProof/>
-        </w:rPr>
-        <w:t>4</w:t>
-      </w:r>
-      <w:r>
-        <w:rPr>
-          <w:noProof/>
-        </w:rPr>
-        <w:fldChar w:fldCharType="end"/>
-      </w:r>
+      <w:fldSimple w:instr=" SEQ Figura \* ARABIC ">
+        <w:r>
+          <w:rPr>
+            <w:noProof/>
+          </w:rPr>
+          <w:t>4</w:t>
+        </w:r>
+      </w:fldSimple>
       <w:r>
         <w:t xml:space="preserve"> - Tabela de análise de risco</w:t>
       </w:r>
@@ -11736,27 +11684,14 @@
       <w:r>
         <w:t xml:space="preserve">Figura </w:t>
       </w:r>
-      <w:r>
-        <w:fldChar w:fldCharType="begin"/>
-      </w:r>
-      <w:r>
-        <w:instrText xml:space="preserve"> SEQ Figura \* ARABIC </w:instrText>
-      </w:r>
-      <w:r>
-        <w:fldChar w:fldCharType="separate"/>
-      </w:r>
-      <w:r>
-        <w:rPr>
-          <w:noProof/>
-        </w:rPr>
-        <w:t>5</w:t>
-      </w:r>
-      <w:r>
-        <w:rPr>
-          <w:noProof/>
-        </w:rPr>
-        <w:fldChar w:fldCharType="end"/>
-      </w:r>
+      <w:fldSimple w:instr=" SEQ Figura \* ARABIC ">
+        <w:r>
+          <w:rPr>
+            <w:noProof/>
+          </w:rPr>
+          <w:t>5</w:t>
+        </w:r>
+      </w:fldSimple>
       <w:r>
         <w:t xml:space="preserve"> - Nível e plano de ação para riscos</w:t>
       </w:r>
@@ -13441,27 +13376,14 @@
       <w:r>
         <w:t xml:space="preserve">Figura </w:t>
       </w:r>
-      <w:r>
-        <w:fldChar w:fldCharType="begin"/>
-      </w:r>
-      <w:r>
-        <w:instrText xml:space="preserve"> SEQ Figura \* ARABIC </w:instrText>
-      </w:r>
-      <w:r>
-        <w:fldChar w:fldCharType="separate"/>
-      </w:r>
-      <w:r>
-        <w:rPr>
-          <w:noProof/>
-        </w:rPr>
-        <w:t>6</w:t>
-      </w:r>
-      <w:r>
-        <w:rPr>
-          <w:noProof/>
-        </w:rPr>
-        <w:fldChar w:fldCharType="end"/>
-      </w:r>
+      <w:fldSimple w:instr=" SEQ Figura \* ARABIC ">
+        <w:r>
+          <w:rPr>
+            <w:noProof/>
+          </w:rPr>
+          <w:t>6</w:t>
+        </w:r>
+      </w:fldSimple>
       <w:r>
         <w:t xml:space="preserve"> - </w:t>
       </w:r>
@@ -13540,10 +13462,10 @@
             <v:path o:extrusionok="f" gradientshapeok="t" o:connecttype="rect"/>
             <o:lock v:ext="edit" aspectratio="t"/>
           </v:shapetype>
-          <v:shape id="_x0000_i1025" type="#_x0000_t75" style="width:309.75pt;height:515.25pt" o:ole="">
+          <v:shape id="_x0000_i1025" type="#_x0000_t75" style="width:309.75pt;height:515.55pt" o:ole="">
             <v:imagedata r:id="rId20" o:title=""/>
           </v:shape>
-          <o:OLEObject Type="Embed" ProgID="Visio.Drawing.15" ShapeID="_x0000_i1025" DrawAspect="Content" ObjectID="_1653383361" r:id="rId21"/>
+          <o:OLEObject Type="Embed" ProgID="Visio.Drawing.15" ShapeID="_x0000_i1025" DrawAspect="Content" ObjectID="_1653400060" r:id="rId21"/>
         </w:object>
       </w:r>
     </w:p>
@@ -13555,27 +13477,14 @@
       <w:r>
         <w:t xml:space="preserve">Figura </w:t>
       </w:r>
-      <w:r>
-        <w:fldChar w:fldCharType="begin"/>
-      </w:r>
-      <w:r>
-        <w:instrText xml:space="preserve"> SEQ Figura \* ARABIC </w:instrText>
-      </w:r>
-      <w:r>
-        <w:fldChar w:fldCharType="separate"/>
-      </w:r>
-      <w:r>
-        <w:rPr>
-          <w:noProof/>
-        </w:rPr>
-        <w:t>7</w:t>
-      </w:r>
-      <w:r>
-        <w:rPr>
-          <w:noProof/>
-        </w:rPr>
-        <w:fldChar w:fldCharType="end"/>
-      </w:r>
+      <w:fldSimple w:instr=" SEQ Figura \* ARABIC ">
+        <w:r>
+          <w:rPr>
+            <w:noProof/>
+          </w:rPr>
+          <w:t>7</w:t>
+        </w:r>
+      </w:fldSimple>
       <w:r>
         <w:t xml:space="preserve"> - Fluxograma (Página inicial da aplicação WEB)</w:t>
       </w:r>
@@ -13588,10 +13497,10 @@
       </w:pPr>
       <w:r>
         <w:object w:dxaOrig="9781" w:dyaOrig="13275" w14:anchorId="1766E0C6">
-          <v:shape id="_x0000_i1026" type="#_x0000_t75" style="width:327pt;height:443.25pt" o:ole="">
+          <v:shape id="_x0000_i1026" type="#_x0000_t75" style="width:327.4pt;height:443.55pt" o:ole="">
             <v:imagedata r:id="rId22" o:title=""/>
           </v:shape>
-          <o:OLEObject Type="Embed" ProgID="Visio.Drawing.15" ShapeID="_x0000_i1026" DrawAspect="Content" ObjectID="_1653383362" r:id="rId23"/>
+          <o:OLEObject Type="Embed" ProgID="Visio.Drawing.15" ShapeID="_x0000_i1026" DrawAspect="Content" ObjectID="_1653400061" r:id="rId23"/>
         </w:object>
       </w:r>
     </w:p>
@@ -13603,27 +13512,14 @@
       <w:r>
         <w:t xml:space="preserve">Figura </w:t>
       </w:r>
-      <w:r>
-        <w:fldChar w:fldCharType="begin"/>
-      </w:r>
-      <w:r>
-        <w:instrText xml:space="preserve"> SEQ Figura \* ARABIC </w:instrText>
-      </w:r>
-      <w:r>
-        <w:fldChar w:fldCharType="separate"/>
-      </w:r>
-      <w:r>
-        <w:rPr>
-          <w:noProof/>
-        </w:rPr>
-        <w:t>8</w:t>
-      </w:r>
-      <w:r>
-        <w:rPr>
-          <w:noProof/>
-        </w:rPr>
-        <w:fldChar w:fldCharType="end"/>
-      </w:r>
+      <w:fldSimple w:instr=" SEQ Figura \* ARABIC ">
+        <w:r>
+          <w:rPr>
+            <w:noProof/>
+          </w:rPr>
+          <w:t>8</w:t>
+        </w:r>
+      </w:fldSimple>
       <w:r>
         <w:t xml:space="preserve"> - Fluxograma (Login do hospital)</w:t>
       </w:r>
@@ -13635,10 +13531,10 @@
       </w:pPr>
       <w:r>
         <w:object w:dxaOrig="9811" w:dyaOrig="12796" w14:anchorId="38B64F93">
-          <v:shape id="_x0000_i1027" type="#_x0000_t75" style="width:387pt;height:504.75pt" o:ole="">
+          <v:shape id="_x0000_i1027" type="#_x0000_t75" style="width:387.15pt;height:504.7pt" o:ole="">
             <v:imagedata r:id="rId24" o:title=""/>
           </v:shape>
-          <o:OLEObject Type="Embed" ProgID="Visio.Drawing.15" ShapeID="_x0000_i1027" DrawAspect="Content" ObjectID="_1653383363" r:id="rId25"/>
+          <o:OLEObject Type="Embed" ProgID="Visio.Drawing.15" ShapeID="_x0000_i1027" DrawAspect="Content" ObjectID="_1653400062" r:id="rId25"/>
         </w:object>
       </w:r>
     </w:p>
@@ -13650,27 +13546,14 @@
       <w:r>
         <w:t xml:space="preserve">Figura </w:t>
       </w:r>
-      <w:r>
-        <w:fldChar w:fldCharType="begin"/>
-      </w:r>
-      <w:r>
-        <w:instrText xml:space="preserve"> SEQ Figura \* ARABIC </w:instrText>
-      </w:r>
-      <w:r>
-        <w:fldChar w:fldCharType="separate"/>
-      </w:r>
-      <w:r>
-        <w:rPr>
-          <w:noProof/>
-        </w:rPr>
-        <w:t>9</w:t>
-      </w:r>
-      <w:r>
-        <w:rPr>
-          <w:noProof/>
-        </w:rPr>
-        <w:fldChar w:fldCharType="end"/>
-      </w:r>
+      <w:fldSimple w:instr=" SEQ Figura \* ARABIC ">
+        <w:r>
+          <w:rPr>
+            <w:noProof/>
+          </w:rPr>
+          <w:t>9</w:t>
+        </w:r>
+      </w:fldSimple>
       <w:r>
         <w:t xml:space="preserve"> - Fluxograma (Cadastro do hospital)</w:t>
       </w:r>
@@ -13844,27 +13727,14 @@
       <w:r>
         <w:t xml:space="preserve">Figura </w:t>
       </w:r>
-      <w:r>
-        <w:fldChar w:fldCharType="begin"/>
-      </w:r>
-      <w:r>
-        <w:instrText xml:space="preserve"> SEQ Figura \* ARABIC </w:instrText>
-      </w:r>
-      <w:r>
-        <w:fldChar w:fldCharType="separate"/>
-      </w:r>
-      <w:r>
-        <w:rPr>
-          <w:noProof/>
-        </w:rPr>
-        <w:t>10</w:t>
-      </w:r>
-      <w:r>
-        <w:rPr>
-          <w:noProof/>
-        </w:rPr>
-        <w:fldChar w:fldCharType="end"/>
-      </w:r>
+      <w:fldSimple w:instr=" SEQ Figura \* ARABIC ">
+        <w:r>
+          <w:rPr>
+            <w:noProof/>
+          </w:rPr>
+          <w:t>10</w:t>
+        </w:r>
+      </w:fldSimple>
       <w:r>
         <w:t xml:space="preserve"> - Caso de teste: Cadastro do hospital</w:t>
       </w:r>
@@ -13933,27 +13803,14 @@
       <w:r>
         <w:t xml:space="preserve">Figura </w:t>
       </w:r>
-      <w:r>
-        <w:fldChar w:fldCharType="begin"/>
-      </w:r>
-      <w:r>
-        <w:instrText xml:space="preserve"> SEQ Figura \* ARABIC </w:instrText>
-      </w:r>
-      <w:r>
-        <w:fldChar w:fldCharType="separate"/>
-      </w:r>
-      <w:r>
-        <w:rPr>
-          <w:noProof/>
-        </w:rPr>
-        <w:t>11</w:t>
-      </w:r>
-      <w:r>
-        <w:rPr>
-          <w:noProof/>
-        </w:rPr>
-        <w:fldChar w:fldCharType="end"/>
-      </w:r>
+      <w:fldSimple w:instr=" SEQ Figura \* ARABIC ">
+        <w:r>
+          <w:rPr>
+            <w:noProof/>
+          </w:rPr>
+          <w:t>11</w:t>
+        </w:r>
+      </w:fldSimple>
       <w:r>
         <w:t xml:space="preserve"> - </w:t>
       </w:r>
@@ -14029,27 +13886,14 @@
       <w:r>
         <w:t xml:space="preserve">Figura </w:t>
       </w:r>
-      <w:r>
-        <w:fldChar w:fldCharType="begin"/>
-      </w:r>
-      <w:r>
-        <w:instrText xml:space="preserve"> SEQ Figura \* ARABIC </w:instrText>
-      </w:r>
-      <w:r>
-        <w:fldChar w:fldCharType="separate"/>
-      </w:r>
-      <w:r>
-        <w:rPr>
-          <w:noProof/>
-        </w:rPr>
-        <w:t>12</w:t>
-      </w:r>
-      <w:r>
-        <w:rPr>
-          <w:noProof/>
-        </w:rPr>
-        <w:fldChar w:fldCharType="end"/>
-      </w:r>
+      <w:fldSimple w:instr=" SEQ Figura \* ARABIC ">
+        <w:r>
+          <w:rPr>
+            <w:noProof/>
+          </w:rPr>
+          <w:t>12</w:t>
+        </w:r>
+      </w:fldSimple>
       <w:r>
         <w:t xml:space="preserve"> - </w:t>
       </w:r>
@@ -14232,27 +14076,14 @@
       <w:r>
         <w:t xml:space="preserve">Figura </w:t>
       </w:r>
-      <w:r>
-        <w:fldChar w:fldCharType="begin"/>
-      </w:r>
-      <w:r>
-        <w:instrText xml:space="preserve"> SEQ Figura \* ARABIC </w:instrText>
-      </w:r>
-      <w:r>
-        <w:fldChar w:fldCharType="separate"/>
-      </w:r>
-      <w:r>
-        <w:rPr>
-          <w:noProof/>
-        </w:rPr>
-        <w:t>13</w:t>
-      </w:r>
-      <w:r>
-        <w:rPr>
-          <w:noProof/>
-        </w:rPr>
-        <w:fldChar w:fldCharType="end"/>
-      </w:r>
+      <w:fldSimple w:instr=" SEQ Figura \* ARABIC ">
+        <w:r>
+          <w:rPr>
+            <w:noProof/>
+          </w:rPr>
+          <w:t>13</w:t>
+        </w:r>
+      </w:fldSimple>
       <w:r>
         <w:t xml:space="preserve"> - </w:t>
       </w:r>
@@ -14322,30 +14153,14 @@
       <w:r>
         <w:t xml:space="preserve">Figura </w:t>
       </w:r>
-      <w:r>
-        <w:fldChar w:fldCharType="begin"/>
-      </w:r>
-      <w:r>
-        <w:instrText xml:space="preserve"> SEQ Figura \</w:instrText>
-      </w:r>
-      <w:r>
-        <w:instrText xml:space="preserve">* ARABIC </w:instrText>
-      </w:r>
-      <w:r>
-        <w:fldChar w:fldCharType="separate"/>
-      </w:r>
-      <w:r>
-        <w:rPr>
-          <w:noProof/>
-        </w:rPr>
-        <w:t>14</w:t>
-      </w:r>
-      <w:r>
-        <w:rPr>
-          <w:noProof/>
-        </w:rPr>
-        <w:fldChar w:fldCharType="end"/>
-      </w:r>
+      <w:fldSimple w:instr=" SEQ Figura \* ARABIC ">
+        <w:r>
+          <w:rPr>
+            <w:noProof/>
+          </w:rPr>
+          <w:t>14</w:t>
+        </w:r>
+      </w:fldSimple>
       <w:r>
         <w:t xml:space="preserve"> - </w:t>
       </w:r>
@@ -14415,27 +14230,14 @@
       <w:r>
         <w:t xml:space="preserve">Figura </w:t>
       </w:r>
-      <w:r>
-        <w:fldChar w:fldCharType="begin"/>
-      </w:r>
-      <w:r>
-        <w:instrText xml:space="preserve"> SEQ Figura \* ARABIC </w:instrText>
-      </w:r>
-      <w:r>
-        <w:fldChar w:fldCharType="separate"/>
-      </w:r>
-      <w:r>
-        <w:rPr>
-          <w:noProof/>
-        </w:rPr>
-        <w:t>15</w:t>
-      </w:r>
-      <w:r>
-        <w:rPr>
-          <w:noProof/>
-        </w:rPr>
-        <w:fldChar w:fldCharType="end"/>
-      </w:r>
+      <w:fldSimple w:instr=" SEQ Figura \* ARABIC ">
+        <w:r>
+          <w:rPr>
+            <w:noProof/>
+          </w:rPr>
+          <w:t>15</w:t>
+        </w:r>
+      </w:fldSimple>
       <w:r>
         <w:t xml:space="preserve"> - </w:t>
       </w:r>
@@ -14500,27 +14302,14 @@
       <w:r>
         <w:t xml:space="preserve">Figura </w:t>
       </w:r>
-      <w:r>
-        <w:fldChar w:fldCharType="begin"/>
-      </w:r>
-      <w:r>
-        <w:instrText xml:space="preserve"> SEQ Figura \* ARABIC </w:instrText>
-      </w:r>
-      <w:r>
-        <w:fldChar w:fldCharType="separate"/>
-      </w:r>
-      <w:r>
-        <w:rPr>
-          <w:noProof/>
-        </w:rPr>
-        <w:t>16</w:t>
-      </w:r>
-      <w:r>
-        <w:rPr>
-          <w:noProof/>
-        </w:rPr>
-        <w:fldChar w:fldCharType="end"/>
-      </w:r>
+      <w:fldSimple w:instr=" SEQ Figura \* ARABIC ">
+        <w:r>
+          <w:rPr>
+            <w:noProof/>
+          </w:rPr>
+          <w:t>16</w:t>
+        </w:r>
+      </w:fldSimple>
       <w:r>
         <w:t xml:space="preserve"> - </w:t>
       </w:r>
@@ -14585,27 +14374,14 @@
       <w:r>
         <w:t xml:space="preserve">Figura </w:t>
       </w:r>
-      <w:r>
-        <w:fldChar w:fldCharType="begin"/>
-      </w:r>
-      <w:r>
-        <w:instrText xml:space="preserve"> SEQ Figura \* ARABIC </w:instrText>
-      </w:r>
-      <w:r>
-        <w:fldChar w:fldCharType="separate"/>
-      </w:r>
-      <w:r>
-        <w:rPr>
-          <w:noProof/>
-        </w:rPr>
-        <w:t>17</w:t>
-      </w:r>
-      <w:r>
-        <w:rPr>
-          <w:noProof/>
-        </w:rPr>
-        <w:fldChar w:fldCharType="end"/>
-      </w:r>
+      <w:fldSimple w:instr=" SEQ Figura \* ARABIC ">
+        <w:r>
+          <w:rPr>
+            <w:noProof/>
+          </w:rPr>
+          <w:t>17</w:t>
+        </w:r>
+      </w:fldSimple>
       <w:r>
         <w:t xml:space="preserve"> - </w:t>
       </w:r>
@@ -14941,27 +14717,14 @@
       <w:r>
         <w:t xml:space="preserve">Figura </w:t>
       </w:r>
-      <w:r>
-        <w:fldChar w:fldCharType="begin"/>
-      </w:r>
-      <w:r>
-        <w:instrText xml:space="preserve"> SEQ Figura \* ARABIC </w:instrText>
-      </w:r>
-      <w:r>
-        <w:fldChar w:fldCharType="separate"/>
-      </w:r>
-      <w:r>
-        <w:rPr>
-          <w:noProof/>
-        </w:rPr>
-        <w:t>18</w:t>
-      </w:r>
-      <w:r>
-        <w:rPr>
-          <w:noProof/>
-        </w:rPr>
-        <w:fldChar w:fldCharType="end"/>
-      </w:r>
+      <w:fldSimple w:instr=" SEQ Figura \* ARABIC ">
+        <w:r>
+          <w:rPr>
+            <w:noProof/>
+          </w:rPr>
+          <w:t>18</w:t>
+        </w:r>
+      </w:fldSimple>
       <w:r>
         <w:t xml:space="preserve"> - </w:t>
       </w:r>
@@ -15044,10 +14807,10 @@
       </w:pPr>
       <w:r>
         <w:object w:dxaOrig="7501" w:dyaOrig="12511" w14:anchorId="73D17282">
-          <v:shape id="_x0000_i1028" type="#_x0000_t75" style="width:324.75pt;height:533.25pt" o:ole="">
+          <v:shape id="_x0000_i1028" type="#_x0000_t75" style="width:324.7pt;height:533.2pt" o:ole="">
             <v:imagedata r:id="rId36" o:title=""/>
           </v:shape>
-          <o:OLEObject Type="Embed" ProgID="Visio.Drawing.15" ShapeID="_x0000_i1028" DrawAspect="Content" ObjectID="_1653383364" r:id="rId37"/>
+          <o:OLEObject Type="Embed" ProgID="Visio.Drawing.15" ShapeID="_x0000_i1028" DrawAspect="Content" ObjectID="_1653400063" r:id="rId37"/>
         </w:object>
       </w:r>
     </w:p>
@@ -15071,27 +14834,14 @@
       <w:r>
         <w:t xml:space="preserve">Figura </w:t>
       </w:r>
-      <w:r>
-        <w:fldChar w:fldCharType="begin"/>
-      </w:r>
-      <w:r>
-        <w:instrText xml:space="preserve"> SEQ Figura \* ARABIC </w:instrText>
-      </w:r>
-      <w:r>
-        <w:fldChar w:fldCharType="separate"/>
-      </w:r>
-      <w:r>
-        <w:rPr>
-          <w:noProof/>
-        </w:rPr>
-        <w:t>19</w:t>
-      </w:r>
-      <w:r>
-        <w:rPr>
-          <w:noProof/>
-        </w:rPr>
-        <w:fldChar w:fldCharType="end"/>
-      </w:r>
+      <w:fldSimple w:instr=" SEQ Figura \* ARABIC ">
+        <w:r>
+          <w:rPr>
+            <w:noProof/>
+          </w:rPr>
+          <w:t>19</w:t>
+        </w:r>
+      </w:fldSimple>
       <w:r>
         <w:t xml:space="preserve"> - Fluxograma (Tela inicial do aplicativo mobile)</w:t>
       </w:r>
@@ -15102,10 +14852,10 @@
       </w:pPr>
       <w:r>
         <w:object w:dxaOrig="9781" w:dyaOrig="13275" w14:anchorId="5630E1D6">
-          <v:shape id="_x0000_i1029" type="#_x0000_t75" style="width:371.25pt;height:502.5pt" o:ole="">
+          <v:shape id="_x0000_i1029" type="#_x0000_t75" style="width:370.85pt;height:502.65pt" o:ole="">
             <v:imagedata r:id="rId38" o:title=""/>
           </v:shape>
-          <o:OLEObject Type="Embed" ProgID="Visio.Drawing.15" ShapeID="_x0000_i1029" DrawAspect="Content" ObjectID="_1653383365" r:id="rId39"/>
+          <o:OLEObject Type="Embed" ProgID="Visio.Drawing.15" ShapeID="_x0000_i1029" DrawAspect="Content" ObjectID="_1653400064" r:id="rId39"/>
         </w:object>
       </w:r>
     </w:p>
@@ -15117,27 +14867,14 @@
       <w:r>
         <w:t xml:space="preserve">Figura </w:t>
       </w:r>
-      <w:r>
-        <w:fldChar w:fldCharType="begin"/>
-      </w:r>
-      <w:r>
-        <w:instrText xml:space="preserve"> SEQ Figura \* ARABIC </w:instrText>
-      </w:r>
-      <w:r>
-        <w:fldChar w:fldCharType="separate"/>
-      </w:r>
-      <w:r>
-        <w:rPr>
-          <w:noProof/>
-        </w:rPr>
-        <w:t>20</w:t>
-      </w:r>
-      <w:r>
-        <w:rPr>
-          <w:noProof/>
-        </w:rPr>
-        <w:fldChar w:fldCharType="end"/>
-      </w:r>
+      <w:fldSimple w:instr=" SEQ Figura \* ARABIC ">
+        <w:r>
+          <w:rPr>
+            <w:noProof/>
+          </w:rPr>
+          <w:t>20</w:t>
+        </w:r>
+      </w:fldSimple>
       <w:r>
         <w:t xml:space="preserve"> - Fluxograma (Login do paciente)</w:t>
       </w:r>
@@ -15148,10 +14885,10 @@
       </w:pPr>
       <w:r>
         <w:object w:dxaOrig="9811" w:dyaOrig="12796" w14:anchorId="52560832">
-          <v:shape id="_x0000_i1030" type="#_x0000_t75" style="width:378pt;height:492pt" o:ole="">
+          <v:shape id="_x0000_i1030" type="#_x0000_t75" style="width:378.35pt;height:491.75pt" o:ole="">
             <v:imagedata r:id="rId40" o:title=""/>
           </v:shape>
-          <o:OLEObject Type="Embed" ProgID="Visio.Drawing.15" ShapeID="_x0000_i1030" DrawAspect="Content" ObjectID="_1653383366" r:id="rId41"/>
+          <o:OLEObject Type="Embed" ProgID="Visio.Drawing.15" ShapeID="_x0000_i1030" DrawAspect="Content" ObjectID="_1653400065" r:id="rId41"/>
         </w:object>
       </w:r>
     </w:p>
@@ -15163,27 +14900,14 @@
       <w:r>
         <w:t xml:space="preserve">Figura </w:t>
       </w:r>
-      <w:r>
-        <w:fldChar w:fldCharType="begin"/>
-      </w:r>
-      <w:r>
-        <w:instrText xml:space="preserve"> SEQ Figura \* ARABIC </w:instrText>
-      </w:r>
-      <w:r>
-        <w:fldChar w:fldCharType="separate"/>
-      </w:r>
-      <w:r>
-        <w:rPr>
-          <w:noProof/>
-        </w:rPr>
-        <w:t>21</w:t>
-      </w:r>
-      <w:r>
-        <w:rPr>
-          <w:noProof/>
-        </w:rPr>
-        <w:fldChar w:fldCharType="end"/>
-      </w:r>
+      <w:fldSimple w:instr=" SEQ Figura \* ARABIC ">
+        <w:r>
+          <w:rPr>
+            <w:noProof/>
+          </w:rPr>
+          <w:t>21</w:t>
+        </w:r>
+      </w:fldSimple>
       <w:r>
         <w:t xml:space="preserve"> - Fluxograma (Cadastro do paciente)</w:t>
       </w:r>
@@ -15358,27 +15082,14 @@
       <w:r>
         <w:t xml:space="preserve">Figura </w:t>
       </w:r>
-      <w:r>
-        <w:fldChar w:fldCharType="begin"/>
-      </w:r>
-      <w:r>
-        <w:instrText xml:space="preserve"> SEQ Figura \* ARABIC </w:instrText>
-      </w:r>
-      <w:r>
-        <w:fldChar w:fldCharType="separate"/>
-      </w:r>
-      <w:r>
-        <w:rPr>
-          <w:noProof/>
-        </w:rPr>
-        <w:t>22</w:t>
-      </w:r>
-      <w:r>
-        <w:rPr>
-          <w:noProof/>
-        </w:rPr>
-        <w:fldChar w:fldCharType="end"/>
-      </w:r>
+      <w:fldSimple w:instr=" SEQ Figura \* ARABIC ">
+        <w:r>
+          <w:rPr>
+            <w:noProof/>
+          </w:rPr>
+          <w:t>22</w:t>
+        </w:r>
+      </w:fldSimple>
       <w:r>
         <w:t xml:space="preserve"> - </w:t>
       </w:r>
@@ -15486,27 +15197,14 @@
       <w:r>
         <w:t xml:space="preserve">Figura </w:t>
       </w:r>
-      <w:r>
-        <w:fldChar w:fldCharType="begin"/>
-      </w:r>
-      <w:r>
-        <w:instrText xml:space="preserve"> SEQ Figura \* ARABIC </w:instrText>
-      </w:r>
-      <w:r>
-        <w:fldChar w:fldCharType="separate"/>
-      </w:r>
-      <w:r>
-        <w:rPr>
-          <w:noProof/>
-        </w:rPr>
-        <w:t>23</w:t>
-      </w:r>
-      <w:r>
-        <w:rPr>
-          <w:noProof/>
-        </w:rPr>
-        <w:fldChar w:fldCharType="end"/>
-      </w:r>
+      <w:fldSimple w:instr=" SEQ Figura \* ARABIC ">
+        <w:r>
+          <w:rPr>
+            <w:noProof/>
+          </w:rPr>
+          <w:t>23</w:t>
+        </w:r>
+      </w:fldSimple>
       <w:r>
         <w:t xml:space="preserve"> - </w:t>
       </w:r>
@@ -15590,27 +15288,14 @@
       <w:r>
         <w:t xml:space="preserve">Figura </w:t>
       </w:r>
-      <w:r>
-        <w:fldChar w:fldCharType="begin"/>
-      </w:r>
-      <w:r>
-        <w:instrText xml:space="preserve"> SEQ Figura \* ARABIC </w:instrText>
-      </w:r>
-      <w:r>
-        <w:fldChar w:fldCharType="separate"/>
-      </w:r>
-      <w:r>
-        <w:rPr>
-          <w:noProof/>
-        </w:rPr>
-        <w:t>24</w:t>
-      </w:r>
-      <w:r>
-        <w:rPr>
-          <w:noProof/>
-        </w:rPr>
-        <w:fldChar w:fldCharType="end"/>
-      </w:r>
+      <w:fldSimple w:instr=" SEQ Figura \* ARABIC ">
+        <w:r>
+          <w:rPr>
+            <w:noProof/>
+          </w:rPr>
+          <w:t>24</w:t>
+        </w:r>
+      </w:fldSimple>
       <w:r>
         <w:t xml:space="preserve"> - </w:t>
       </w:r>
@@ -15694,27 +15379,14 @@
       <w:r>
         <w:t xml:space="preserve">Figura </w:t>
       </w:r>
-      <w:r>
-        <w:fldChar w:fldCharType="begin"/>
-      </w:r>
-      <w:r>
-        <w:instrText xml:space="preserve"> SEQ Figura \* ARABIC </w:instrText>
-      </w:r>
-      <w:r>
-        <w:fldChar w:fldCharType="separate"/>
-      </w:r>
-      <w:r>
-        <w:rPr>
-          <w:noProof/>
-        </w:rPr>
-        <w:t>25</w:t>
-      </w:r>
-      <w:r>
-        <w:rPr>
-          <w:noProof/>
-        </w:rPr>
-        <w:fldChar w:fldCharType="end"/>
-      </w:r>
+      <w:fldSimple w:instr=" SEQ Figura \* ARABIC ">
+        <w:r>
+          <w:rPr>
+            <w:noProof/>
+          </w:rPr>
+          <w:t>25</w:t>
+        </w:r>
+      </w:fldSimple>
       <w:r>
         <w:t xml:space="preserve"> – </w:t>
       </w:r>
@@ -15783,27 +15455,14 @@
       <w:r>
         <w:t xml:space="preserve">Figura </w:t>
       </w:r>
-      <w:r>
-        <w:fldChar w:fldCharType="begin"/>
-      </w:r>
-      <w:r>
-        <w:instrText xml:space="preserve"> SEQ Figura \* ARABIC </w:instrText>
-      </w:r>
-      <w:r>
-        <w:fldChar w:fldCharType="separate"/>
-      </w:r>
-      <w:r>
-        <w:rPr>
-          <w:noProof/>
-        </w:rPr>
-        <w:t>26</w:t>
-      </w:r>
-      <w:r>
-        <w:rPr>
-          <w:noProof/>
-        </w:rPr>
-        <w:fldChar w:fldCharType="end"/>
-      </w:r>
+      <w:fldSimple w:instr=" SEQ Figura \* ARABIC ">
+        <w:r>
+          <w:rPr>
+            <w:noProof/>
+          </w:rPr>
+          <w:t>26</w:t>
+        </w:r>
+      </w:fldSimple>
       <w:r>
         <w:t xml:space="preserve"> - </w:t>
       </w:r>
@@ -15873,27 +15532,14 @@
       <w:r>
         <w:t xml:space="preserve">Figura </w:t>
       </w:r>
-      <w:r>
-        <w:fldChar w:fldCharType="begin"/>
-      </w:r>
-      <w:r>
-        <w:instrText xml:space="preserve"> SEQ Figura \* ARABIC </w:instrText>
-      </w:r>
-      <w:r>
-        <w:fldChar w:fldCharType="separate"/>
-      </w:r>
-      <w:r>
-        <w:rPr>
-          <w:noProof/>
-        </w:rPr>
-        <w:t>27</w:t>
-      </w:r>
-      <w:r>
-        <w:rPr>
-          <w:noProof/>
-        </w:rPr>
-        <w:fldChar w:fldCharType="end"/>
-      </w:r>
+      <w:fldSimple w:instr=" SEQ Figura \* ARABIC ">
+        <w:r>
+          <w:rPr>
+            <w:noProof/>
+          </w:rPr>
+          <w:t>27</w:t>
+        </w:r>
+      </w:fldSimple>
       <w:r>
         <w:t xml:space="preserve"> - </w:t>
       </w:r>
@@ -15962,27 +15608,14 @@
       <w:r>
         <w:t xml:space="preserve">Figura </w:t>
       </w:r>
-      <w:r>
-        <w:fldChar w:fldCharType="begin"/>
-      </w:r>
-      <w:r>
-        <w:instrText xml:space="preserve"> SEQ Figura \* ARABIC </w:instrText>
-      </w:r>
-      <w:r>
-        <w:fldChar w:fldCharType="separate"/>
-      </w:r>
-      <w:r>
-        <w:rPr>
-          <w:noProof/>
-        </w:rPr>
-        <w:t>28</w:t>
-      </w:r>
-      <w:r>
-        <w:rPr>
-          <w:noProof/>
-        </w:rPr>
-        <w:fldChar w:fldCharType="end"/>
-      </w:r>
+      <w:fldSimple w:instr=" SEQ Figura \* ARABIC ">
+        <w:r>
+          <w:rPr>
+            <w:noProof/>
+          </w:rPr>
+          <w:t>28</w:t>
+        </w:r>
+      </w:fldSimple>
       <w:r>
         <w:t xml:space="preserve"> - </w:t>
       </w:r>
@@ -16051,27 +15684,14 @@
       <w:r>
         <w:t xml:space="preserve">Figura </w:t>
       </w:r>
-      <w:r>
-        <w:fldChar w:fldCharType="begin"/>
-      </w:r>
-      <w:r>
-        <w:instrText xml:space="preserve"> SEQ Figura \* ARABIC </w:instrText>
-      </w:r>
-      <w:r>
-        <w:fldChar w:fldCharType="separate"/>
-      </w:r>
-      <w:r>
-        <w:rPr>
-          <w:noProof/>
-        </w:rPr>
-        <w:t>29</w:t>
-      </w:r>
-      <w:r>
-        <w:rPr>
-          <w:noProof/>
-        </w:rPr>
-        <w:fldChar w:fldCharType="end"/>
-      </w:r>
+      <w:fldSimple w:instr=" SEQ Figura \* ARABIC ">
+        <w:r>
+          <w:rPr>
+            <w:noProof/>
+          </w:rPr>
+          <w:t>29</w:t>
+        </w:r>
+      </w:fldSimple>
       <w:r>
         <w:t xml:space="preserve"> – </w:t>
       </w:r>
@@ -16834,27 +16454,14 @@
       <w:r>
         <w:t xml:space="preserve">Figura </w:t>
       </w:r>
-      <w:r>
-        <w:fldChar w:fldCharType="begin"/>
-      </w:r>
-      <w:r>
-        <w:instrText xml:space="preserve"> SEQ Figura \* ARABIC </w:instrText>
-      </w:r>
-      <w:r>
-        <w:fldChar w:fldCharType="separate"/>
-      </w:r>
-      <w:r>
-        <w:rPr>
-          <w:noProof/>
-        </w:rPr>
-        <w:t>30</w:t>
-      </w:r>
-      <w:r>
-        <w:rPr>
-          <w:noProof/>
-        </w:rPr>
-        <w:fldChar w:fldCharType="end"/>
-      </w:r>
+      <w:fldSimple w:instr=" SEQ Figura \* ARABIC ">
+        <w:r>
+          <w:rPr>
+            <w:noProof/>
+          </w:rPr>
+          <w:t>30</w:t>
+        </w:r>
+      </w:fldSimple>
       <w:r>
         <w:t xml:space="preserve"> - </w:t>
       </w:r>
@@ -16919,10 +16526,10 @@
       </w:pPr>
       <w:r>
         <w:object w:dxaOrig="13425" w:dyaOrig="10200" w14:anchorId="4C2928A7">
-          <v:shape id="_x0000_i1034" type="#_x0000_t75" style="width:438.75pt;height:333.75pt" o:ole="">
+          <v:shape id="_x0000_i1031" type="#_x0000_t75" style="width:438.8pt;height:333.5pt" o:ole="">
             <v:imagedata r:id="rId51" o:title=""/>
           </v:shape>
-          <o:OLEObject Type="Embed" ProgID="Visio.Drawing.15" ShapeID="_x0000_i1034" DrawAspect="Content" ObjectID="_1653383367" r:id="rId52"/>
+          <o:OLEObject Type="Embed" ProgID="Visio.Drawing.15" ShapeID="_x0000_i1031" DrawAspect="Content" ObjectID="_1653400066" r:id="rId52"/>
         </w:object>
       </w:r>
     </w:p>
@@ -16936,6 +16543,14 @@
           <w:szCs w:val="24"/>
         </w:rPr>
       </w:pPr>
+      <w:r>
+        <w:object w:dxaOrig="14835" w:dyaOrig="10606" w14:anchorId="0B1E56FD">
+          <v:shape id="_x0000_i1033" type="#_x0000_t75" style="width:438.8pt;height:313.8pt" o:ole="">
+            <v:imagedata r:id="rId53" o:title=""/>
+          </v:shape>
+          <o:OLEObject Type="Embed" ProgID="Visio.Drawing.15" ShapeID="_x0000_i1033" DrawAspect="Content" ObjectID="_1653400067" r:id="rId54"/>
+        </w:object>
+      </w:r>
     </w:p>
     <w:p>
       <w:pPr>
@@ -16947,7 +16562,6 @@
       </w:pPr>
       <w:bookmarkStart w:id="33" w:name="_Toc42209154"/>
       <w:r>
-        <w:lastRenderedPageBreak/>
         <w:t>Plano de testes</w:t>
       </w:r>
       <w:bookmarkEnd w:id="33"/>
@@ -17002,7 +16616,7 @@
                     </pic:cNvPicPr>
                   </pic:nvPicPr>
                   <pic:blipFill>
-                    <a:blip r:embed="rId53">
+                    <a:blip r:embed="rId55">
                       <a:extLst>
                         <a:ext uri="{28A0092B-C50C-407E-A947-70E740481C1C}">
                           <a14:useLocalDpi xmlns:a14="http://schemas.microsoft.com/office/drawing/2010/main" val="0"/>
@@ -17042,27 +16656,14 @@
       <w:r>
         <w:t xml:space="preserve">Figura </w:t>
       </w:r>
-      <w:r>
-        <w:fldChar w:fldCharType="begin"/>
-      </w:r>
-      <w:r>
-        <w:instrText xml:space="preserve"> SEQ Figura \* ARABIC </w:instrText>
-      </w:r>
-      <w:r>
-        <w:fldChar w:fldCharType="separate"/>
-      </w:r>
-      <w:r>
-        <w:rPr>
-          <w:noProof/>
-        </w:rPr>
-        <w:t>31</w:t>
-      </w:r>
-      <w:r>
-        <w:rPr>
-          <w:noProof/>
-        </w:rPr>
-        <w:fldChar w:fldCharType="end"/>
-      </w:r>
+      <w:fldSimple w:instr=" SEQ Figura \* ARABIC ">
+        <w:r>
+          <w:rPr>
+            <w:noProof/>
+          </w:rPr>
+          <w:t>31</w:t>
+        </w:r>
+      </w:fldSimple>
       <w:r>
         <w:t xml:space="preserve"> - Caso de teste: Visualização dos hospitais no mapa</w:t>
       </w:r>
@@ -17091,7 +16692,7 @@
                     </pic:cNvPicPr>
                   </pic:nvPicPr>
                   <pic:blipFill>
-                    <a:blip r:embed="rId54">
+                    <a:blip r:embed="rId56">
                       <a:extLst>
                         <a:ext uri="{28A0092B-C50C-407E-A947-70E740481C1C}">
                           <a14:useLocalDpi xmlns:a14="http://schemas.microsoft.com/office/drawing/2010/main" val="0"/>
@@ -17129,29 +16730,17 @@
         <w:ind w:firstLine="709"/>
       </w:pPr>
       <w:r>
+        <w:lastRenderedPageBreak/>
         <w:t xml:space="preserve">Figura </w:t>
       </w:r>
-      <w:r>
-        <w:fldChar w:fldCharType="begin"/>
-      </w:r>
-      <w:r>
-        <w:instrText xml:space="preserve"> SEQ Figura \* ARABIC </w:instrText>
-      </w:r>
-      <w:r>
-        <w:fldChar w:fldCharType="separate"/>
-      </w:r>
-      <w:r>
-        <w:rPr>
-          <w:noProof/>
-        </w:rPr>
-        <w:t>32</w:t>
-      </w:r>
-      <w:r>
-        <w:rPr>
-          <w:noProof/>
-        </w:rPr>
-        <w:fldChar w:fldCharType="end"/>
-      </w:r>
+      <w:fldSimple w:instr=" SEQ Figura \* ARABIC ">
+        <w:r>
+          <w:rPr>
+            <w:noProof/>
+          </w:rPr>
+          <w:t>32</w:t>
+        </w:r>
+      </w:fldSimple>
       <w:r>
         <w:t xml:space="preserve"> - Caso de teste: Solicitação do paciente aos hospitais próximos</w:t>
       </w:r>
@@ -17211,7 +16800,7 @@
                     <pic:cNvPicPr/>
                   </pic:nvPicPr>
                   <pic:blipFill>
-                    <a:blip r:embed="rId55">
+                    <a:blip r:embed="rId57">
                       <a:extLst>
                         <a:ext uri="{28A0092B-C50C-407E-A947-70E740481C1C}">
                           <a14:useLocalDpi xmlns:a14="http://schemas.microsoft.com/office/drawing/2010/main" val="0"/>
@@ -17246,45 +16835,31 @@
       <w:r>
         <w:t xml:space="preserve">Figura </w:t>
       </w:r>
-      <w:r>
-        <w:fldChar w:fldCharType="begin"/>
-      </w:r>
-      <w:r>
-        <w:instrText xml:space="preserve"> SEQ Figura \* ARABIC </w:instrText>
-      </w:r>
-      <w:r>
-        <w:fldChar w:fldCharType="separate"/>
-      </w:r>
+      <w:fldSimple w:instr=" SEQ Figura \* ARABIC ">
+        <w:r>
+          <w:rPr>
+            <w:noProof/>
+          </w:rPr>
+          <w:t>33</w:t>
+        </w:r>
+      </w:fldSimple>
+      <w:r>
+        <w:t xml:space="preserve"> - </w:t>
+      </w:r>
+      <w:proofErr w:type="spellStart"/>
+      <w:r>
+        <w:t>Kanban</w:t>
+      </w:r>
+      <w:proofErr w:type="spellEnd"/>
+      <w:r>
+        <w:t>: Primeiro dia do terceiro Sprint</w:t>
+      </w:r>
+    </w:p>
+    <w:p>
       <w:r>
         <w:rPr>
           <w:noProof/>
         </w:rPr>
-        <w:t>33</w:t>
-      </w:r>
-      <w:r>
-        <w:rPr>
-          <w:noProof/>
-        </w:rPr>
-        <w:fldChar w:fldCharType="end"/>
-      </w:r>
-      <w:r>
-        <w:t xml:space="preserve"> - </w:t>
-      </w:r>
-      <w:proofErr w:type="spellStart"/>
-      <w:r>
-        <w:t>Kanban</w:t>
-      </w:r>
-      <w:proofErr w:type="spellEnd"/>
-      <w:r>
-        <w:t>: Primeiro dia do terceiro Sprint</w:t>
-      </w:r>
-    </w:p>
-    <w:p>
-      <w:r>
-        <w:rPr>
-          <w:noProof/>
-        </w:rPr>
-        <w:lastRenderedPageBreak/>
         <w:drawing>
           <wp:inline distT="0" distB="0" distL="0" distR="0" wp14:anchorId="066CFF06" wp14:editId="2DD72543">
             <wp:extent cx="5579745" cy="2030095"/>
@@ -17301,7 +16876,7 @@
                     <pic:cNvPicPr/>
                   </pic:nvPicPr>
                   <pic:blipFill>
-                    <a:blip r:embed="rId56">
+                    <a:blip r:embed="rId58">
                       <a:extLst>
                         <a:ext uri="{28A0092B-C50C-407E-A947-70E740481C1C}">
                           <a14:useLocalDpi xmlns:a14="http://schemas.microsoft.com/office/drawing/2010/main" val="0"/>
@@ -17336,27 +16911,14 @@
       <w:r>
         <w:t xml:space="preserve">Figura </w:t>
       </w:r>
-      <w:r>
-        <w:fldChar w:fldCharType="begin"/>
-      </w:r>
-      <w:r>
-        <w:instrText xml:space="preserve"> SEQ Figura \* ARABIC </w:instrText>
-      </w:r>
-      <w:r>
-        <w:fldChar w:fldCharType="separate"/>
-      </w:r>
-      <w:r>
-        <w:rPr>
-          <w:noProof/>
-        </w:rPr>
-        <w:t>34</w:t>
-      </w:r>
-      <w:r>
-        <w:rPr>
-          <w:noProof/>
-        </w:rPr>
-        <w:fldChar w:fldCharType="end"/>
-      </w:r>
+      <w:fldSimple w:instr=" SEQ Figura \* ARABIC ">
+        <w:r>
+          <w:rPr>
+            <w:noProof/>
+          </w:rPr>
+          <w:t>34</w:t>
+        </w:r>
+      </w:fldSimple>
       <w:r>
         <w:t xml:space="preserve"> - </w:t>
       </w:r>
@@ -17389,6 +16951,7 @@
           <w:sz w:val="24"/>
           <w:szCs w:val="24"/>
         </w:rPr>
+        <w:lastRenderedPageBreak/>
         <w:drawing>
           <wp:inline distT="0" distB="0" distL="0" distR="0" wp14:anchorId="52EE2BF2" wp14:editId="5BEF24D8">
             <wp:extent cx="5579745" cy="2692400"/>
@@ -17405,7 +16968,7 @@
                     <pic:cNvPicPr/>
                   </pic:nvPicPr>
                   <pic:blipFill>
-                    <a:blip r:embed="rId57">
+                    <a:blip r:embed="rId59">
                       <a:extLst>
                         <a:ext uri="{28A0092B-C50C-407E-A947-70E740481C1C}">
                           <a14:useLocalDpi xmlns:a14="http://schemas.microsoft.com/office/drawing/2010/main" val="0"/>
@@ -17446,27 +17009,14 @@
       <w:r>
         <w:t xml:space="preserve">Figura </w:t>
       </w:r>
-      <w:r>
-        <w:fldChar w:fldCharType="begin"/>
-      </w:r>
-      <w:r>
-        <w:instrText xml:space="preserve"> SEQ Figura \* ARABIC </w:instrText>
-      </w:r>
-      <w:r>
-        <w:fldChar w:fldCharType="separate"/>
-      </w:r>
-      <w:r>
-        <w:rPr>
-          <w:noProof/>
-        </w:rPr>
-        <w:t>35</w:t>
-      </w:r>
-      <w:r>
-        <w:rPr>
-          <w:noProof/>
-        </w:rPr>
-        <w:fldChar w:fldCharType="end"/>
-      </w:r>
+      <w:fldSimple w:instr=" SEQ Figura \* ARABIC ">
+        <w:r>
+          <w:rPr>
+            <w:noProof/>
+          </w:rPr>
+          <w:t>35</w:t>
+        </w:r>
+      </w:fldSimple>
       <w:r>
         <w:t xml:space="preserve"> - </w:t>
       </w:r>
@@ -17768,6 +17318,7 @@
         </w:numPr>
       </w:pPr>
       <w:r>
+        <w:lastRenderedPageBreak/>
         <w:t>Plano de testes</w:t>
       </w:r>
     </w:p>
@@ -17817,7 +17368,7 @@
                     </pic:cNvPicPr>
                   </pic:nvPicPr>
                   <pic:blipFill>
-                    <a:blip r:embed="rId58">
+                    <a:blip r:embed="rId60">
                       <a:extLst>
                         <a:ext uri="{28A0092B-C50C-407E-A947-70E740481C1C}">
                           <a14:useLocalDpi xmlns:a14="http://schemas.microsoft.com/office/drawing/2010/main" val="0"/>
@@ -17890,7 +17441,7 @@
                     </pic:cNvPicPr>
                   </pic:nvPicPr>
                   <pic:blipFill>
-                    <a:blip r:embed="rId59">
+                    <a:blip r:embed="rId61">
                       <a:extLst>
                         <a:ext uri="{28A0092B-C50C-407E-A947-70E740481C1C}">
                           <a14:useLocalDpi xmlns:a14="http://schemas.microsoft.com/office/drawing/2010/main" val="0"/>
@@ -17941,7 +17492,6 @@
       </w:pPr>
       <w:proofErr w:type="spellStart"/>
       <w:r>
-        <w:lastRenderedPageBreak/>
         <w:t>Kanban</w:t>
       </w:r>
       <w:proofErr w:type="spellEnd"/>
@@ -17970,7 +17520,7 @@
                     <pic:cNvPicPr/>
                   </pic:nvPicPr>
                   <pic:blipFill>
-                    <a:blip r:embed="rId60">
+                    <a:blip r:embed="rId62">
                       <a:extLst>
                         <a:ext uri="{28A0092B-C50C-407E-A947-70E740481C1C}">
                           <a14:useLocalDpi xmlns:a14="http://schemas.microsoft.com/office/drawing/2010/main" val="0"/>
@@ -18032,6 +17582,7 @@
         <w:rPr>
           <w:noProof/>
         </w:rPr>
+        <w:lastRenderedPageBreak/>
         <w:drawing>
           <wp:inline distT="0" distB="0" distL="0" distR="0" wp14:anchorId="2F31542D" wp14:editId="17CED676">
             <wp:extent cx="5579745" cy="1313815"/>
@@ -18048,7 +17599,7 @@
                     <pic:cNvPicPr/>
                   </pic:nvPicPr>
                   <pic:blipFill>
-                    <a:blip r:embed="rId61">
+                    <a:blip r:embed="rId63">
                       <a:extLst>
                         <a:ext uri="{28A0092B-C50C-407E-A947-70E740481C1C}">
                           <a14:useLocalDpi xmlns:a14="http://schemas.microsoft.com/office/drawing/2010/main" val="0"/>
@@ -18230,7 +17781,6 @@
           <w:color w:val="auto"/>
           <w:szCs w:val="24"/>
         </w:rPr>
-        <w:lastRenderedPageBreak/>
         <w:t xml:space="preserve">Diagrama </w:t>
       </w:r>
       <w:r>
@@ -18280,6 +17830,7 @@
           <w:sz w:val="24"/>
           <w:szCs w:val="24"/>
         </w:rPr>
+        <w:lastRenderedPageBreak/>
         <w:drawing>
           <wp:inline distT="0" distB="0" distL="0" distR="0" wp14:anchorId="10957F0E" wp14:editId="58F7D2A8">
             <wp:extent cx="5524500" cy="3597495"/>
@@ -18296,7 +17847,7 @@
                     <pic:cNvPicPr/>
                   </pic:nvPicPr>
                   <pic:blipFill>
-                    <a:blip r:embed="rId62">
+                    <a:blip r:embed="rId64">
                       <a:extLst>
                         <a:ext uri="{28A0092B-C50C-407E-A947-70E740481C1C}">
                           <a14:useLocalDpi xmlns:a14="http://schemas.microsoft.com/office/drawing/2010/main" val="0"/>
@@ -18407,10 +17958,10 @@
       </w:pPr>
       <w:r>
         <w:object w:dxaOrig="9660" w:dyaOrig="6796" w14:anchorId="60068DD0">
-          <v:shape id="_x0000_i1032" type="#_x0000_t75" style="width:438.75pt;height:308.25pt" o:ole="">
-            <v:imagedata r:id="rId63" o:title=""/>
+          <v:shape id="_x0000_i1032" type="#_x0000_t75" style="width:438.8pt;height:308.4pt" o:ole="">
+            <v:imagedata r:id="rId65" o:title=""/>
           </v:shape>
-          <o:OLEObject Type="Embed" ProgID="Visio.Drawing.15" ShapeID="_x0000_i1032" DrawAspect="Content" ObjectID="_1653383368" r:id="rId64"/>
+          <o:OLEObject Type="Embed" ProgID="Visio.Drawing.15" ShapeID="_x0000_i1032" DrawAspect="Content" ObjectID="_1653400068" r:id="rId66"/>
         </w:object>
       </w:r>
     </w:p>
@@ -18569,7 +18120,7 @@
                     </pic:cNvPicPr>
                   </pic:nvPicPr>
                   <pic:blipFill>
-                    <a:blip r:embed="rId65">
+                    <a:blip r:embed="rId67">
                       <a:extLst>
                         <a:ext uri="{28A0092B-C50C-407E-A947-70E740481C1C}">
                           <a14:useLocalDpi xmlns:a14="http://schemas.microsoft.com/office/drawing/2010/main" val="0"/>
@@ -18669,7 +18220,7 @@
                     </pic:cNvPicPr>
                   </pic:nvPicPr>
                   <pic:blipFill>
-                    <a:blip r:embed="rId66">
+                    <a:blip r:embed="rId68">
                       <a:extLst>
                         <a:ext uri="{28A0092B-C50C-407E-A947-70E740481C1C}">
                           <a14:useLocalDpi xmlns:a14="http://schemas.microsoft.com/office/drawing/2010/main" val="0"/>
@@ -18757,7 +18308,7 @@
                     </pic:cNvPicPr>
                   </pic:nvPicPr>
                   <pic:blipFill>
-                    <a:blip r:embed="rId67">
+                    <a:blip r:embed="rId69">
                       <a:extLst>
                         <a:ext uri="{28A0092B-C50C-407E-A947-70E740481C1C}">
                           <a14:useLocalDpi xmlns:a14="http://schemas.microsoft.com/office/drawing/2010/main" val="0"/>
@@ -19240,7 +18791,7 @@
         </w:rPr>
         <w:t>. Disponível em: &lt;</w:t>
       </w:r>
-      <w:hyperlink r:id="rId68" w:history="1">
+      <w:hyperlink r:id="rId70" w:history="1">
         <w:r>
           <w:rPr>
             <w:rStyle w:val="Hyperlink"/>
@@ -19306,7 +18857,7 @@
         </w:rPr>
         <w:t>. Disponível em: &lt;</w:t>
       </w:r>
-      <w:hyperlink r:id="rId69" w:history="1">
+      <w:hyperlink r:id="rId71" w:history="1">
         <w:r>
           <w:rPr>
             <w:rStyle w:val="Hyperlink"/>
@@ -19380,7 +18931,7 @@
         </w:rPr>
         <w:t>. Disponível em: &lt;</w:t>
       </w:r>
-      <w:hyperlink r:id="rId70" w:history="1">
+      <w:hyperlink r:id="rId72" w:history="1">
         <w:r>
           <w:rPr>
             <w:rStyle w:val="Hyperlink"/>
@@ -19444,7 +18995,7 @@
         </w:rPr>
         <w:t>. Disponível em: &lt;</w:t>
       </w:r>
-      <w:hyperlink r:id="rId71" w:history="1">
+      <w:hyperlink r:id="rId73" w:history="1">
         <w:r>
           <w:rPr>
             <w:rStyle w:val="Hyperlink"/>
@@ -19500,7 +19051,7 @@
         </w:rPr>
         <w:t xml:space="preserve">. Disponível em: &lt; </w:t>
       </w:r>
-      <w:hyperlink r:id="rId72" w:history="1">
+      <w:hyperlink r:id="rId74" w:history="1">
         <w:r>
           <w:rPr>
             <w:rStyle w:val="Hyperlink"/>
@@ -19578,7 +19129,7 @@
         </w:rPr>
         <w:t xml:space="preserve">. Disponível em: &lt; </w:t>
       </w:r>
-      <w:hyperlink r:id="rId73" w:anchor="/" w:history="1">
+      <w:hyperlink r:id="rId75" w:anchor="/" w:history="1">
         <w:r>
           <w:rPr>
             <w:rStyle w:val="Hyperlink"/>
@@ -19644,7 +19195,7 @@
         </w:rPr>
         <w:t xml:space="preserve">. Disponível em: &lt; </w:t>
       </w:r>
-      <w:hyperlink r:id="rId74" w:history="1">
+      <w:hyperlink r:id="rId76" w:history="1">
         <w:r>
           <w:rPr>
             <w:rStyle w:val="Hyperlink"/>
@@ -19722,7 +19273,7 @@
         </w:rPr>
         <w:t>. Disponível em: &lt;</w:t>
       </w:r>
-      <w:hyperlink r:id="rId75" w:history="1">
+      <w:hyperlink r:id="rId77" w:history="1">
         <w:r>
           <w:rPr>
             <w:rStyle w:val="Hyperlink"/>
@@ -19788,7 +19339,7 @@
         </w:rPr>
         <w:t>. Disponível em: &lt;</w:t>
       </w:r>
-      <w:hyperlink r:id="rId76" w:history="1">
+      <w:hyperlink r:id="rId78" w:history="1">
         <w:r>
           <w:rPr>
             <w:rStyle w:val="Hyperlink"/>
@@ -19881,7 +19432,7 @@
         </w:rPr>
         <w:t>. Disponível em: &lt;</w:t>
       </w:r>
-      <w:hyperlink r:id="rId77" w:history="1">
+      <w:hyperlink r:id="rId79" w:history="1">
         <w:r>
           <w:rPr>
             <w:rStyle w:val="Hyperlink"/>
@@ -20025,7 +19576,7 @@
         </w:rPr>
         <w:t>. Disponível em: &lt;</w:t>
       </w:r>
-      <w:hyperlink r:id="rId78" w:history="1">
+      <w:hyperlink r:id="rId80" w:history="1">
         <w:r>
           <w:rPr>
             <w:rStyle w:val="Hyperlink"/>
@@ -20113,7 +19664,7 @@
         </w:rPr>
         <w:t>. Disponível em: &lt;</w:t>
       </w:r>
-      <w:hyperlink r:id="rId79" w:history="1">
+      <w:hyperlink r:id="rId81" w:history="1">
         <w:r>
           <w:rPr>
             <w:rStyle w:val="Hyperlink"/>
@@ -20192,7 +19743,7 @@
         </w:rPr>
         <w:t xml:space="preserve"> em: </w:t>
       </w:r>
-      <w:hyperlink r:id="rId80" w:tgtFrame="_blank" w:history="1">
+      <w:hyperlink r:id="rId82" w:tgtFrame="_blank" w:history="1">
         <w:r>
           <w:rPr>
             <w:rStyle w:val="Hyperlink"/>
@@ -20267,7 +19818,7 @@
         </w:rPr>
         <w:t xml:space="preserve"> em: </w:t>
       </w:r>
-      <w:hyperlink r:id="rId81" w:tgtFrame="_blank" w:history="1">
+      <w:hyperlink r:id="rId83" w:tgtFrame="_blank" w:history="1">
         <w:r>
           <w:rPr>
             <w:rStyle w:val="Hyperlink"/>
@@ -20331,7 +19882,7 @@
         </w:rPr>
         <w:br/>
       </w:r>
-      <w:hyperlink r:id="rId82" w:tgtFrame="_blank" w:history="1">
+      <w:hyperlink r:id="rId84" w:tgtFrame="_blank" w:history="1">
         <w:r>
           <w:rPr>
             <w:rStyle w:val="Hyperlink"/>
@@ -20514,7 +20065,7 @@
         </w:rPr>
         <w:t xml:space="preserve"> em: </w:t>
       </w:r>
-      <w:hyperlink r:id="rId83" w:tgtFrame="_blank" w:history="1">
+      <w:hyperlink r:id="rId85" w:tgtFrame="_blank" w:history="1">
         <w:r>
           <w:rPr>
             <w:rStyle w:val="Hyperlink"/>
@@ -20615,7 +20166,7 @@
         </w:rPr>
         <w:t xml:space="preserve"> em: </w:t>
       </w:r>
-      <w:hyperlink r:id="rId84" w:tgtFrame="_blank" w:history="1">
+      <w:hyperlink r:id="rId86" w:tgtFrame="_blank" w:history="1">
         <w:r>
           <w:rPr>
             <w:rStyle w:val="Hyperlink"/>
@@ -20698,7 +20249,7 @@
         </w:rPr>
         <w:t xml:space="preserve"> em: </w:t>
       </w:r>
-      <w:hyperlink r:id="rId85" w:tgtFrame="_blank" w:history="1">
+      <w:hyperlink r:id="rId87" w:tgtFrame="_blank" w:history="1">
         <w:r>
           <w:rPr>
             <w:rStyle w:val="Hyperlink"/>
@@ -20773,7 +20324,7 @@
         </w:rPr>
         <w:t xml:space="preserve"> em: </w:t>
       </w:r>
-      <w:hyperlink r:id="rId86" w:tgtFrame="_blank" w:history="1">
+      <w:hyperlink r:id="rId88" w:tgtFrame="_blank" w:history="1">
         <w:r>
           <w:rPr>
             <w:rStyle w:val="Hyperlink"/>
@@ -20846,7 +20397,7 @@
         </w:rPr>
         <w:t xml:space="preserve"> em: </w:t>
       </w:r>
-      <w:hyperlink r:id="rId87" w:tgtFrame="_blank" w:history="1">
+      <w:hyperlink r:id="rId89" w:tgtFrame="_blank" w:history="1">
         <w:r>
           <w:rPr>
             <w:rStyle w:val="Hyperlink"/>
@@ -20947,7 +20498,7 @@
         </w:rPr>
         <w:t xml:space="preserve"> em: </w:t>
       </w:r>
-      <w:hyperlink r:id="rId88" w:tgtFrame="_blank" w:history="1">
+      <w:hyperlink r:id="rId90" w:tgtFrame="_blank" w:history="1">
         <w:r>
           <w:rPr>
             <w:rStyle w:val="Hyperlink"/>
@@ -21004,7 +20555,7 @@
         </w:rPr>
         <w:t xml:space="preserve">                                                       </w:t>
       </w:r>
-      <w:hyperlink r:id="rId89" w:history="1">
+      <w:hyperlink r:id="rId91" w:history="1">
         <w:r>
           <w:rPr>
             <w:rStyle w:val="Hyperlink"/>
@@ -24172,9 +23723,9 @@
       </w:pPr>
     </w:p>
     <w:sectPr>
-      <w:headerReference w:type="even" r:id="rId90"/>
-      <w:headerReference w:type="default" r:id="rId91"/>
-      <w:footerReference w:type="default" r:id="rId92"/>
+      <w:headerReference w:type="even" r:id="rId92"/>
+      <w:headerReference w:type="default" r:id="rId93"/>
+      <w:footerReference w:type="default" r:id="rId94"/>
       <w:pgSz w:w="11906" w:h="16838" w:code="9"/>
       <w:pgMar w:top="1701" w:right="1134" w:bottom="1134" w:left="1701" w:header="709" w:footer="709" w:gutter="284"/>
       <w:cols w:space="708"/>

</xml_diff>

<commit_message>
doc: adição de legendas e formatação do documento
</commit_message>
<xml_diff>
--- a/documentacao/Documentacao_atualizada.docx
+++ b/documentacao/Documentacao_atualizada.docx
@@ -2107,7 +2107,6 @@
           <w:docPartUnique/>
         </w:docPartObj>
       </w:sdtPr>
-      <w:sdtEndPr/>
       <w:sdtContent>
         <w:p>
           <w:pPr>
@@ -7592,7 +7591,7 @@
           <w:ilvl w:val="0"/>
           <w:numId w:val="1"/>
         </w:numPr>
-        <w:spacing w:before="120" w:after="120" w:line="360" w:lineRule="auto"/>
+        <w:spacing w:before="120" w:after="120"/>
         <w:ind w:left="357" w:hanging="357"/>
         <w:rPr>
           <w:rFonts w:cs="Arial"/>
@@ -7614,7 +7613,6 @@
     </w:p>
     <w:p>
       <w:pPr>
-        <w:spacing w:line="360" w:lineRule="auto"/>
         <w:jc w:val="both"/>
         <w:rPr>
           <w:rFonts w:ascii="Arial" w:hAnsi="Arial" w:cs="Arial"/>
@@ -7633,7 +7631,6 @@
     </w:p>
     <w:p>
       <w:pPr>
-        <w:spacing w:line="360" w:lineRule="auto"/>
         <w:jc w:val="both"/>
         <w:rPr>
           <w:rFonts w:ascii="Arial" w:hAnsi="Arial" w:cs="Arial"/>
@@ -7652,7 +7649,6 @@
     </w:p>
     <w:p>
       <w:pPr>
-        <w:spacing w:line="360" w:lineRule="auto"/>
         <w:rPr>
           <w:rFonts w:ascii="Arial" w:hAnsi="Arial" w:cs="Arial"/>
           <w:sz w:val="24"/>
@@ -7701,7 +7697,7 @@
           <w:ilvl w:val="0"/>
           <w:numId w:val="1"/>
         </w:numPr>
-        <w:spacing w:before="120" w:after="120" w:line="360" w:lineRule="auto"/>
+        <w:spacing w:before="120" w:after="120"/>
         <w:ind w:left="357" w:hanging="357"/>
         <w:rPr>
           <w:rFonts w:cs="Arial"/>
@@ -7723,7 +7719,6 @@
     </w:p>
     <w:p>
       <w:pPr>
-        <w:spacing w:line="360" w:lineRule="auto"/>
         <w:jc w:val="both"/>
         <w:rPr>
           <w:rFonts w:ascii="Arial" w:hAnsi="Arial" w:cs="Arial"/>
@@ -7759,7 +7754,6 @@
     <w:p>
       <w:pPr>
         <w:keepNext/>
-        <w:spacing w:line="360" w:lineRule="auto"/>
         <w:jc w:val="both"/>
       </w:pPr>
       <w:r>
@@ -7788,6 +7782,7 @@
     <w:p>
       <w:pPr>
         <w:pStyle w:val="Legenda"/>
+        <w:spacing w:line="276" w:lineRule="auto"/>
         <w:ind w:left="1418" w:firstLine="709"/>
       </w:pPr>
       <w:r>
@@ -7882,7 +7877,6 @@
     </w:p>
     <w:p>
       <w:pPr>
-        <w:spacing w:line="360" w:lineRule="auto"/>
         <w:jc w:val="both"/>
         <w:rPr>
           <w:rFonts w:ascii="Arial" w:hAnsi="Arial" w:cs="Arial"/>
@@ -7910,7 +7904,6 @@
     <w:p>
       <w:pPr>
         <w:keepNext/>
-        <w:spacing w:line="360" w:lineRule="auto"/>
       </w:pPr>
       <w:r>
         <w:rPr>
@@ -7947,6 +7940,7 @@
     <w:p>
       <w:pPr>
         <w:pStyle w:val="Legenda"/>
+        <w:spacing w:line="276" w:lineRule="auto"/>
         <w:ind w:left="709" w:firstLine="709"/>
       </w:pPr>
       <w:r>
@@ -7966,7 +7960,6 @@
     </w:p>
     <w:p>
       <w:pPr>
-        <w:spacing w:line="360" w:lineRule="auto"/>
         <w:rPr>
           <w:rFonts w:ascii="Arial" w:hAnsi="Arial" w:cs="Arial"/>
           <w:iCs/>
@@ -8031,7 +8024,6 @@
     </w:p>
     <w:p>
       <w:pPr>
-        <w:spacing w:line="360" w:lineRule="auto"/>
         <w:rPr>
           <w:rFonts w:ascii="Arial" w:hAnsi="Arial" w:cs="Arial"/>
           <w:iCs/>
@@ -8186,13 +8178,11 @@
           <w:sz w:val="24"/>
           <w:szCs w:val="24"/>
         </w:rPr>
-        <w:lastRenderedPageBreak/>
         <w:t>Na imagem abaixo contém alguns relatos e experiências dos entrevistados:</w:t>
       </w:r>
     </w:p>
     <w:p>
       <w:pPr>
-        <w:spacing w:line="360" w:lineRule="auto"/>
         <w:rPr>
           <w:rFonts w:ascii="Arial" w:hAnsi="Arial" w:cs="Arial"/>
           <w:iCs/>
@@ -8209,6 +8199,7 @@
           <w:szCs w:val="24"/>
           <w:lang w:eastAsia="pt-BR"/>
         </w:rPr>
+        <w:lastRenderedPageBreak/>
         <w:drawing>
           <wp:inline distT="0" distB="0" distL="0" distR="0" wp14:anchorId="7BCF9021" wp14:editId="21EE52BF">
             <wp:extent cx="5579745" cy="3672205"/>
@@ -8255,6 +8246,7 @@
     <w:p>
       <w:pPr>
         <w:pStyle w:val="Legenda"/>
+        <w:spacing w:line="276" w:lineRule="auto"/>
         <w:ind w:left="709" w:firstLine="709"/>
         <w:rPr>
           <w:rFonts w:ascii="Arial" w:hAnsi="Arial" w:cs="Arial"/>
@@ -8344,7 +8336,7 @@
           <w:ilvl w:val="0"/>
           <w:numId w:val="1"/>
         </w:numPr>
-        <w:spacing w:before="120" w:after="120" w:line="360" w:lineRule="auto"/>
+        <w:spacing w:before="120" w:after="120"/>
         <w:ind w:left="357" w:hanging="357"/>
         <w:rPr>
           <w:rFonts w:cs="Arial"/>
@@ -8366,7 +8358,6 @@
     </w:p>
     <w:p>
       <w:pPr>
-        <w:spacing w:line="360" w:lineRule="auto"/>
         <w:jc w:val="both"/>
         <w:rPr>
           <w:rFonts w:ascii="Arial" w:hAnsi="Arial" w:cs="Arial"/>
@@ -8390,7 +8381,7 @@
           <w:ilvl w:val="1"/>
           <w:numId w:val="1"/>
         </w:numPr>
-        <w:spacing w:before="120" w:after="120" w:line="360" w:lineRule="auto"/>
+        <w:spacing w:before="120" w:after="120"/>
         <w:ind w:left="426"/>
         <w:rPr>
           <w:rFonts w:cs="Arial"/>
@@ -8411,7 +8402,6 @@
     </w:p>
     <w:p>
       <w:pPr>
-        <w:spacing w:line="360" w:lineRule="auto"/>
         <w:jc w:val="both"/>
         <w:rPr>
           <w:rFonts w:ascii="Arial" w:hAnsi="Arial" w:cs="Arial"/>
@@ -8435,7 +8425,7 @@
           <w:ilvl w:val="1"/>
           <w:numId w:val="1"/>
         </w:numPr>
-        <w:spacing w:before="120" w:after="120" w:line="360" w:lineRule="auto"/>
+        <w:spacing w:before="120" w:after="120"/>
         <w:ind w:left="426"/>
         <w:rPr>
           <w:rFonts w:cs="Arial"/>
@@ -8456,7 +8446,6 @@
     </w:p>
     <w:p>
       <w:pPr>
-        <w:spacing w:line="360" w:lineRule="auto"/>
         <w:jc w:val="both"/>
         <w:rPr>
           <w:rFonts w:ascii="Arial" w:hAnsi="Arial" w:cs="Arial"/>
@@ -8484,7 +8473,6 @@
           <w:ilvl w:val="0"/>
           <w:numId w:val="2"/>
         </w:numPr>
-        <w:spacing w:line="360" w:lineRule="auto"/>
         <w:jc w:val="both"/>
         <w:rPr>
           <w:rFonts w:ascii="Arial" w:hAnsi="Arial" w:cs="Arial"/>
@@ -8544,7 +8532,6 @@
           <w:ilvl w:val="0"/>
           <w:numId w:val="2"/>
         </w:numPr>
-        <w:spacing w:line="360" w:lineRule="auto"/>
         <w:jc w:val="both"/>
         <w:rPr>
           <w:rFonts w:ascii="Arial" w:hAnsi="Arial" w:cs="Arial"/>
@@ -8622,7 +8609,6 @@
           <w:ilvl w:val="0"/>
           <w:numId w:val="2"/>
         </w:numPr>
-        <w:spacing w:line="360" w:lineRule="auto"/>
         <w:jc w:val="both"/>
         <w:rPr>
           <w:rFonts w:ascii="Arial" w:hAnsi="Arial" w:cs="Arial"/>
@@ -8641,7 +8627,6 @@
     </w:p>
     <w:p>
       <w:pPr>
-        <w:spacing w:line="360" w:lineRule="auto"/>
         <w:rPr>
           <w:rFonts w:ascii="Arial" w:hAnsi="Arial" w:cs="Arial"/>
           <w:i/>
@@ -8668,7 +8653,6 @@
           <w:ilvl w:val="0"/>
           <w:numId w:val="3"/>
         </w:numPr>
-        <w:spacing w:line="360" w:lineRule="auto"/>
         <w:rPr>
           <w:rFonts w:ascii="Arial" w:hAnsi="Arial" w:cs="Arial"/>
           <w:sz w:val="24"/>
@@ -8691,7 +8675,6 @@
           <w:ilvl w:val="0"/>
           <w:numId w:val="3"/>
         </w:numPr>
-        <w:spacing w:line="360" w:lineRule="auto"/>
         <w:rPr>
           <w:rFonts w:ascii="Arial" w:hAnsi="Arial" w:cs="Arial"/>
           <w:sz w:val="24"/>
@@ -8786,7 +8769,6 @@
           <w:ilvl w:val="0"/>
           <w:numId w:val="3"/>
         </w:numPr>
-        <w:spacing w:line="360" w:lineRule="auto"/>
         <w:rPr>
           <w:rFonts w:ascii="Arial" w:hAnsi="Arial" w:cs="Arial"/>
           <w:sz w:val="24"/>
@@ -8845,7 +8827,6 @@
           <w:ilvl w:val="0"/>
           <w:numId w:val="3"/>
         </w:numPr>
-        <w:spacing w:line="360" w:lineRule="auto"/>
         <w:rPr>
           <w:rFonts w:ascii="Arial" w:hAnsi="Arial" w:cs="Arial"/>
           <w:sz w:val="24"/>
@@ -8863,7 +8844,6 @@
     </w:p>
     <w:p>
       <w:pPr>
-        <w:spacing w:line="360" w:lineRule="auto"/>
         <w:rPr>
           <w:rFonts w:ascii="Arial" w:hAnsi="Arial" w:cs="Arial"/>
           <w:i/>
@@ -8922,7 +8902,6 @@
           <w:ilvl w:val="0"/>
           <w:numId w:val="4"/>
         </w:numPr>
-        <w:spacing w:line="360" w:lineRule="auto"/>
         <w:rPr>
           <w:rFonts w:ascii="Arial" w:hAnsi="Arial" w:cs="Arial"/>
           <w:sz w:val="24"/>
@@ -8963,7 +8942,6 @@
           <w:ilvl w:val="0"/>
           <w:numId w:val="4"/>
         </w:numPr>
-        <w:spacing w:line="360" w:lineRule="auto"/>
         <w:rPr>
           <w:rFonts w:ascii="Arial" w:hAnsi="Arial" w:cs="Arial"/>
           <w:sz w:val="24"/>
@@ -9038,7 +9016,6 @@
           <w:ilvl w:val="0"/>
           <w:numId w:val="4"/>
         </w:numPr>
-        <w:spacing w:line="360" w:lineRule="auto"/>
         <w:rPr>
           <w:rFonts w:ascii="Arial" w:hAnsi="Arial" w:cs="Arial"/>
           <w:sz w:val="24"/>
@@ -9061,7 +9038,6 @@
           <w:ilvl w:val="0"/>
           <w:numId w:val="4"/>
         </w:numPr>
-        <w:spacing w:line="360" w:lineRule="auto"/>
         <w:rPr>
           <w:rFonts w:ascii="Arial" w:hAnsi="Arial" w:cs="Arial"/>
           <w:sz w:val="24"/>
@@ -9084,7 +9060,6 @@
           <w:ilvl w:val="0"/>
           <w:numId w:val="4"/>
         </w:numPr>
-        <w:spacing w:line="360" w:lineRule="auto"/>
         <w:rPr>
           <w:rFonts w:ascii="Arial" w:hAnsi="Arial" w:cs="Arial"/>
           <w:sz w:val="24"/>
@@ -9107,7 +9082,6 @@
           <w:ilvl w:val="0"/>
           <w:numId w:val="4"/>
         </w:numPr>
-        <w:spacing w:line="360" w:lineRule="auto"/>
         <w:rPr>
           <w:rFonts w:ascii="Arial" w:hAnsi="Arial" w:cs="Arial"/>
           <w:sz w:val="24"/>
@@ -9130,7 +9104,6 @@
           <w:ilvl w:val="0"/>
           <w:numId w:val="4"/>
         </w:numPr>
-        <w:spacing w:line="360" w:lineRule="auto"/>
         <w:rPr>
           <w:rFonts w:ascii="Arial" w:hAnsi="Arial" w:cs="Arial"/>
           <w:sz w:val="24"/>
@@ -9148,7 +9121,6 @@
     </w:p>
     <w:p>
       <w:pPr>
-        <w:spacing w:line="360" w:lineRule="auto"/>
         <w:rPr>
           <w:rFonts w:ascii="Arial" w:hAnsi="Arial" w:cs="Arial"/>
           <w:i/>
@@ -9175,7 +9147,6 @@
           <w:ilvl w:val="0"/>
           <w:numId w:val="5"/>
         </w:numPr>
-        <w:spacing w:line="360" w:lineRule="auto"/>
         <w:rPr>
           <w:rFonts w:ascii="Arial" w:hAnsi="Arial" w:cs="Arial"/>
           <w:i/>
@@ -9190,7 +9161,6 @@
           <w:sz w:val="24"/>
           <w:szCs w:val="24"/>
         </w:rPr>
-        <w:lastRenderedPageBreak/>
         <w:t xml:space="preserve">Testar todas as funcionalidades do sistema </w:t>
       </w:r>
       <w:r>
@@ -9259,7 +9229,6 @@
           <w:ilvl w:val="0"/>
           <w:numId w:val="5"/>
         </w:numPr>
-        <w:spacing w:line="360" w:lineRule="auto"/>
         <w:rPr>
           <w:rFonts w:ascii="Arial" w:hAnsi="Arial" w:cs="Arial"/>
           <w:sz w:val="24"/>
@@ -9282,7 +9251,6 @@
           <w:ilvl w:val="0"/>
           <w:numId w:val="5"/>
         </w:numPr>
-        <w:spacing w:line="360" w:lineRule="auto"/>
         <w:rPr>
           <w:rFonts w:ascii="Arial" w:hAnsi="Arial" w:cs="Arial"/>
           <w:sz w:val="24"/>
@@ -9300,7 +9268,6 @@
     </w:p>
     <w:p>
       <w:pPr>
-        <w:spacing w:line="360" w:lineRule="auto"/>
         <w:rPr>
           <w:rFonts w:ascii="Arial" w:hAnsi="Arial" w:cs="Arial"/>
           <w:sz w:val="24"/>
@@ -9315,7 +9282,7 @@
           <w:ilvl w:val="0"/>
           <w:numId w:val="1"/>
         </w:numPr>
-        <w:spacing w:before="120" w:after="120" w:line="360" w:lineRule="auto"/>
+        <w:spacing w:before="120" w:after="120"/>
         <w:ind w:left="357" w:hanging="357"/>
         <w:rPr>
           <w:rFonts w:cs="Arial"/>
@@ -9330,13 +9297,13 @@
           <w:color w:val="auto"/>
           <w:szCs w:val="24"/>
         </w:rPr>
+        <w:lastRenderedPageBreak/>
         <w:t>PRODUCT BACKLOG</w:t>
       </w:r>
       <w:bookmarkEnd w:id="5"/>
     </w:p>
     <w:p>
       <w:pPr>
-        <w:spacing w:line="360" w:lineRule="auto"/>
         <w:jc w:val="both"/>
         <w:rPr>
           <w:rFonts w:ascii="Arial" w:hAnsi="Arial" w:cs="Arial"/>
@@ -9378,7 +9345,6 @@
           <w:ilvl w:val="0"/>
           <w:numId w:val="6"/>
         </w:numPr>
-        <w:spacing w:line="360" w:lineRule="auto"/>
         <w:jc w:val="both"/>
         <w:rPr>
           <w:rFonts w:ascii="Arial" w:hAnsi="Arial" w:cs="Arial"/>
@@ -9402,7 +9368,6 @@
           <w:ilvl w:val="0"/>
           <w:numId w:val="6"/>
         </w:numPr>
-        <w:spacing w:line="360" w:lineRule="auto"/>
         <w:jc w:val="both"/>
         <w:rPr>
           <w:rFonts w:ascii="Arial" w:hAnsi="Arial" w:cs="Arial"/>
@@ -9426,7 +9391,6 @@
           <w:ilvl w:val="0"/>
           <w:numId w:val="6"/>
         </w:numPr>
-        <w:spacing w:line="360" w:lineRule="auto"/>
         <w:jc w:val="both"/>
         <w:rPr>
           <w:rFonts w:ascii="Arial" w:hAnsi="Arial" w:cs="Arial"/>
@@ -9450,7 +9414,6 @@
           <w:ilvl w:val="0"/>
           <w:numId w:val="6"/>
         </w:numPr>
-        <w:spacing w:line="360" w:lineRule="auto"/>
         <w:jc w:val="both"/>
         <w:rPr>
           <w:rFonts w:ascii="Arial" w:hAnsi="Arial" w:cs="Arial"/>
@@ -9474,7 +9437,6 @@
           <w:ilvl w:val="0"/>
           <w:numId w:val="6"/>
         </w:numPr>
-        <w:spacing w:line="360" w:lineRule="auto"/>
         <w:jc w:val="both"/>
         <w:rPr>
           <w:rFonts w:ascii="Arial" w:hAnsi="Arial" w:cs="Arial"/>
@@ -9498,7 +9460,6 @@
           <w:ilvl w:val="0"/>
           <w:numId w:val="6"/>
         </w:numPr>
-        <w:spacing w:line="360" w:lineRule="auto"/>
         <w:jc w:val="both"/>
         <w:rPr>
           <w:rFonts w:ascii="Arial" w:hAnsi="Arial" w:cs="Arial"/>
@@ -9522,7 +9483,6 @@
           <w:ilvl w:val="0"/>
           <w:numId w:val="6"/>
         </w:numPr>
-        <w:spacing w:line="360" w:lineRule="auto"/>
         <w:jc w:val="both"/>
         <w:rPr>
           <w:rFonts w:ascii="Arial" w:hAnsi="Arial" w:cs="Arial"/>
@@ -9562,7 +9522,6 @@
           <w:ilvl w:val="0"/>
           <w:numId w:val="6"/>
         </w:numPr>
-        <w:spacing w:line="360" w:lineRule="auto"/>
         <w:jc w:val="both"/>
         <w:rPr>
           <w:rFonts w:ascii="Arial" w:hAnsi="Arial" w:cs="Arial"/>
@@ -9581,7 +9540,6 @@
     </w:p>
     <w:p>
       <w:pPr>
-        <w:spacing w:line="360" w:lineRule="auto"/>
         <w:jc w:val="both"/>
         <w:rPr>
           <w:rFonts w:ascii="Arial" w:hAnsi="Arial" w:cs="Arial"/>
@@ -9597,7 +9555,7 @@
           <w:ilvl w:val="0"/>
           <w:numId w:val="1"/>
         </w:numPr>
-        <w:spacing w:before="120" w:after="120" w:line="360" w:lineRule="auto"/>
+        <w:spacing w:before="120" w:after="120"/>
         <w:ind w:left="357" w:hanging="357"/>
         <w:rPr>
           <w:rFonts w:cs="Arial"/>
@@ -9618,7 +9576,6 @@
     </w:p>
     <w:p>
       <w:pPr>
-        <w:spacing w:line="360" w:lineRule="auto"/>
         <w:jc w:val="both"/>
         <w:rPr>
           <w:rFonts w:ascii="Arial" w:hAnsi="Arial" w:cs="Arial"/>
@@ -9642,7 +9599,6 @@
           <w:ilvl w:val="0"/>
           <w:numId w:val="7"/>
         </w:numPr>
-        <w:spacing w:line="360" w:lineRule="auto"/>
         <w:jc w:val="both"/>
         <w:rPr>
           <w:rFonts w:ascii="Arial" w:hAnsi="Arial" w:cs="Arial"/>
@@ -9666,7 +9622,6 @@
           <w:ilvl w:val="0"/>
           <w:numId w:val="7"/>
         </w:numPr>
-        <w:spacing w:line="360" w:lineRule="auto"/>
         <w:jc w:val="both"/>
         <w:rPr>
           <w:rFonts w:ascii="Arial" w:hAnsi="Arial" w:cs="Arial"/>
@@ -9690,7 +9645,6 @@
           <w:ilvl w:val="0"/>
           <w:numId w:val="7"/>
         </w:numPr>
-        <w:spacing w:line="360" w:lineRule="auto"/>
         <w:jc w:val="both"/>
         <w:rPr>
           <w:rFonts w:ascii="Arial" w:hAnsi="Arial" w:cs="Arial"/>
@@ -9714,7 +9668,6 @@
           <w:ilvl w:val="0"/>
           <w:numId w:val="7"/>
         </w:numPr>
-        <w:spacing w:line="360" w:lineRule="auto"/>
         <w:jc w:val="both"/>
         <w:rPr>
           <w:rFonts w:ascii="Arial" w:hAnsi="Arial" w:cs="Arial"/>
@@ -9738,7 +9691,6 @@
           <w:ilvl w:val="0"/>
           <w:numId w:val="7"/>
         </w:numPr>
-        <w:spacing w:line="360" w:lineRule="auto"/>
         <w:jc w:val="both"/>
         <w:rPr>
           <w:rFonts w:ascii="Arial" w:hAnsi="Arial" w:cs="Arial"/>
@@ -9801,7 +9753,6 @@
     </w:p>
     <w:p>
       <w:pPr>
-        <w:spacing w:line="360" w:lineRule="auto"/>
         <w:rPr>
           <w:rFonts w:ascii="Arial" w:eastAsiaTheme="majorEastAsia" w:hAnsi="Arial" w:cs="Arial"/>
           <w:b/>
@@ -9813,7 +9764,6 @@
     </w:p>
     <w:p>
       <w:pPr>
-        <w:spacing w:line="360" w:lineRule="auto"/>
         <w:rPr>
           <w:rFonts w:ascii="Arial" w:eastAsiaTheme="majorEastAsia" w:hAnsi="Arial" w:cs="Arial"/>
           <w:b/>
@@ -9838,7 +9788,7 @@
           <w:ilvl w:val="0"/>
           <w:numId w:val="1"/>
         </w:numPr>
-        <w:spacing w:before="120" w:after="120" w:line="360" w:lineRule="auto"/>
+        <w:spacing w:before="120" w:after="120"/>
         <w:ind w:left="357" w:hanging="357"/>
         <w:rPr>
           <w:rFonts w:cs="Arial"/>
@@ -9862,7 +9812,6 @@
     </w:p>
     <w:p>
       <w:pPr>
-        <w:spacing w:line="360" w:lineRule="auto"/>
         <w:jc w:val="both"/>
         <w:rPr>
           <w:rFonts w:ascii="Arial" w:hAnsi="Arial" w:cs="Arial"/>
@@ -9886,7 +9835,6 @@
           <w:ilvl w:val="0"/>
           <w:numId w:val="8"/>
         </w:numPr>
-        <w:spacing w:line="360" w:lineRule="auto"/>
         <w:jc w:val="both"/>
         <w:rPr>
           <w:rFonts w:ascii="Arial" w:hAnsi="Arial" w:cs="Arial"/>
@@ -9910,7 +9858,6 @@
           <w:ilvl w:val="0"/>
           <w:numId w:val="8"/>
         </w:numPr>
-        <w:spacing w:line="360" w:lineRule="auto"/>
         <w:jc w:val="both"/>
         <w:rPr>
           <w:rFonts w:ascii="Arial" w:hAnsi="Arial" w:cs="Arial"/>
@@ -9942,7 +9889,6 @@
           <w:ilvl w:val="0"/>
           <w:numId w:val="8"/>
         </w:numPr>
-        <w:spacing w:line="360" w:lineRule="auto"/>
         <w:jc w:val="both"/>
         <w:rPr>
           <w:rFonts w:ascii="Arial" w:hAnsi="Arial" w:cs="Arial"/>
@@ -9966,7 +9912,6 @@
           <w:ilvl w:val="0"/>
           <w:numId w:val="8"/>
         </w:numPr>
-        <w:spacing w:line="360" w:lineRule="auto"/>
         <w:jc w:val="both"/>
         <w:rPr>
           <w:rFonts w:ascii="Arial" w:hAnsi="Arial" w:cs="Arial"/>
@@ -9990,7 +9935,6 @@
           <w:ilvl w:val="0"/>
           <w:numId w:val="8"/>
         </w:numPr>
-        <w:spacing w:line="360" w:lineRule="auto"/>
         <w:jc w:val="both"/>
         <w:rPr>
           <w:rFonts w:ascii="Arial" w:hAnsi="Arial" w:cs="Arial"/>
@@ -10014,7 +9958,6 @@
           <w:ilvl w:val="0"/>
           <w:numId w:val="8"/>
         </w:numPr>
-        <w:spacing w:line="360" w:lineRule="auto"/>
         <w:jc w:val="both"/>
         <w:rPr>
           <w:rFonts w:ascii="Arial" w:hAnsi="Arial" w:cs="Arial"/>
@@ -10038,7 +9981,6 @@
           <w:ilvl w:val="0"/>
           <w:numId w:val="8"/>
         </w:numPr>
-        <w:spacing w:line="360" w:lineRule="auto"/>
         <w:jc w:val="both"/>
         <w:rPr>
           <w:rFonts w:ascii="Arial" w:hAnsi="Arial" w:cs="Arial"/>
@@ -10152,7 +10094,6 @@
           <w:ilvl w:val="0"/>
           <w:numId w:val="8"/>
         </w:numPr>
-        <w:spacing w:line="360" w:lineRule="auto"/>
         <w:jc w:val="both"/>
         <w:rPr>
           <w:rFonts w:ascii="Arial" w:hAnsi="Arial" w:cs="Arial"/>
@@ -10176,7 +10117,6 @@
           <w:ilvl w:val="0"/>
           <w:numId w:val="8"/>
         </w:numPr>
-        <w:spacing w:line="360" w:lineRule="auto"/>
         <w:jc w:val="both"/>
         <w:rPr>
           <w:rFonts w:ascii="Arial" w:hAnsi="Arial" w:cs="Arial"/>
@@ -10252,7 +10192,6 @@
           <w:ilvl w:val="0"/>
           <w:numId w:val="8"/>
         </w:numPr>
-        <w:spacing w:line="360" w:lineRule="auto"/>
         <w:jc w:val="both"/>
         <w:rPr>
           <w:rFonts w:ascii="Arial" w:hAnsi="Arial" w:cs="Arial"/>
@@ -10310,7 +10249,6 @@
           <w:ilvl w:val="0"/>
           <w:numId w:val="8"/>
         </w:numPr>
-        <w:spacing w:line="360" w:lineRule="auto"/>
         <w:jc w:val="both"/>
         <w:rPr>
           <w:rFonts w:ascii="Arial" w:hAnsi="Arial" w:cs="Arial"/>
@@ -10334,7 +10272,6 @@
           <w:ilvl w:val="0"/>
           <w:numId w:val="8"/>
         </w:numPr>
-        <w:spacing w:line="360" w:lineRule="auto"/>
         <w:jc w:val="both"/>
         <w:rPr>
           <w:rFonts w:ascii="Arial" w:hAnsi="Arial" w:cs="Arial"/>
@@ -10377,7 +10314,7 @@
           <w:ilvl w:val="0"/>
           <w:numId w:val="1"/>
         </w:numPr>
-        <w:spacing w:before="120" w:after="120" w:line="360" w:lineRule="auto"/>
+        <w:spacing w:before="120" w:after="120"/>
         <w:ind w:left="357" w:hanging="357"/>
         <w:rPr>
           <w:rFonts w:cs="Arial"/>
@@ -10401,7 +10338,6 @@
     </w:p>
     <w:p>
       <w:pPr>
-        <w:spacing w:line="360" w:lineRule="auto"/>
         <w:jc w:val="both"/>
         <w:rPr>
           <w:rFonts w:ascii="Arial" w:hAnsi="Arial" w:cs="Arial"/>
@@ -10420,7 +10356,6 @@
     </w:p>
     <w:p>
       <w:pPr>
-        <w:spacing w:line="360" w:lineRule="auto"/>
         <w:jc w:val="both"/>
         <w:rPr>
           <w:rFonts w:ascii="Arial" w:hAnsi="Arial" w:cs="Arial"/>
@@ -10443,7 +10378,6 @@
     </w:p>
     <w:p>
       <w:pPr>
-        <w:spacing w:line="360" w:lineRule="auto"/>
         <w:jc w:val="both"/>
         <w:rPr>
           <w:rFonts w:ascii="Arial" w:hAnsi="Arial" w:cs="Arial"/>
@@ -10471,7 +10405,6 @@
           <w:ilvl w:val="0"/>
           <w:numId w:val="14"/>
         </w:numPr>
-        <w:spacing w:line="360" w:lineRule="auto"/>
         <w:jc w:val="both"/>
         <w:rPr>
           <w:rFonts w:ascii="Arial" w:hAnsi="Arial" w:cs="Arial"/>
@@ -10515,7 +10448,6 @@
           <w:ilvl w:val="0"/>
           <w:numId w:val="14"/>
         </w:numPr>
-        <w:spacing w:line="360" w:lineRule="auto"/>
         <w:jc w:val="both"/>
         <w:rPr>
           <w:rFonts w:ascii="Arial" w:hAnsi="Arial" w:cs="Arial"/>
@@ -10585,7 +10517,6 @@
           <w:ilvl w:val="0"/>
           <w:numId w:val="14"/>
         </w:numPr>
-        <w:spacing w:line="360" w:lineRule="auto"/>
         <w:jc w:val="both"/>
         <w:rPr>
           <w:rFonts w:ascii="Arial" w:hAnsi="Arial" w:cs="Arial"/>
@@ -10609,7 +10540,6 @@
           <w:ilvl w:val="0"/>
           <w:numId w:val="14"/>
         </w:numPr>
-        <w:spacing w:line="360" w:lineRule="auto"/>
         <w:jc w:val="both"/>
         <w:rPr>
           <w:rFonts w:ascii="Arial" w:hAnsi="Arial" w:cs="Arial"/>
@@ -10633,7 +10563,6 @@
           <w:ilvl w:val="0"/>
           <w:numId w:val="14"/>
         </w:numPr>
-        <w:spacing w:line="360" w:lineRule="auto"/>
         <w:jc w:val="both"/>
         <w:rPr>
           <w:rFonts w:ascii="Arial" w:hAnsi="Arial" w:cs="Arial"/>
@@ -10657,7 +10586,6 @@
           <w:ilvl w:val="0"/>
           <w:numId w:val="14"/>
         </w:numPr>
-        <w:spacing w:line="360" w:lineRule="auto"/>
         <w:jc w:val="both"/>
         <w:rPr>
           <w:rFonts w:ascii="Arial" w:hAnsi="Arial" w:cs="Arial"/>
@@ -10723,7 +10651,6 @@
           <w:ilvl w:val="0"/>
           <w:numId w:val="14"/>
         </w:numPr>
-        <w:spacing w:line="360" w:lineRule="auto"/>
         <w:jc w:val="both"/>
         <w:rPr>
           <w:rFonts w:ascii="Arial" w:hAnsi="Arial" w:cs="Arial"/>
@@ -10747,7 +10674,6 @@
           <w:ilvl w:val="0"/>
           <w:numId w:val="14"/>
         </w:numPr>
-        <w:spacing w:line="360" w:lineRule="auto"/>
         <w:jc w:val="both"/>
         <w:rPr>
           <w:rFonts w:ascii="Arial" w:hAnsi="Arial" w:cs="Arial"/>
@@ -10766,7 +10692,6 @@
     </w:p>
     <w:p>
       <w:pPr>
-        <w:spacing w:line="360" w:lineRule="auto"/>
         <w:jc w:val="both"/>
         <w:rPr>
           <w:rFonts w:ascii="Arial" w:hAnsi="Arial" w:cs="Arial"/>
@@ -10794,7 +10719,6 @@
           <w:ilvl w:val="0"/>
           <w:numId w:val="13"/>
         </w:numPr>
-        <w:spacing w:line="360" w:lineRule="auto"/>
         <w:jc w:val="both"/>
         <w:rPr>
           <w:rFonts w:ascii="Arial" w:hAnsi="Arial" w:cs="Arial"/>
@@ -10856,7 +10780,6 @@
           <w:ilvl w:val="0"/>
           <w:numId w:val="13"/>
         </w:numPr>
-        <w:spacing w:line="360" w:lineRule="auto"/>
         <w:jc w:val="both"/>
         <w:rPr>
           <w:rFonts w:ascii="Arial" w:hAnsi="Arial" w:cs="Arial"/>
@@ -10895,7 +10818,6 @@
     </w:p>
     <w:p>
       <w:pPr>
-        <w:spacing w:line="360" w:lineRule="auto"/>
         <w:jc w:val="both"/>
         <w:rPr>
           <w:rFonts w:ascii="Arial" w:hAnsi="Arial" w:cs="Arial"/>
@@ -10923,7 +10845,6 @@
           <w:ilvl w:val="0"/>
           <w:numId w:val="12"/>
         </w:numPr>
-        <w:spacing w:line="360" w:lineRule="auto"/>
         <w:jc w:val="both"/>
         <w:rPr>
           <w:rFonts w:ascii="Arial" w:hAnsi="Arial" w:cs="Arial"/>
@@ -11009,7 +10930,6 @@
           <w:ilvl w:val="0"/>
           <w:numId w:val="12"/>
         </w:numPr>
-        <w:spacing w:line="360" w:lineRule="auto"/>
         <w:jc w:val="both"/>
         <w:rPr>
           <w:rFonts w:ascii="Arial" w:hAnsi="Arial" w:cs="Arial"/>
@@ -11057,7 +10977,6 @@
           <w:ilvl w:val="0"/>
           <w:numId w:val="12"/>
         </w:numPr>
-        <w:spacing w:line="360" w:lineRule="auto"/>
         <w:jc w:val="both"/>
         <w:rPr>
           <w:rFonts w:ascii="Arial" w:hAnsi="Arial" w:cs="Arial"/>
@@ -11076,7 +10995,6 @@
     </w:p>
     <w:p>
       <w:pPr>
-        <w:spacing w:line="360" w:lineRule="auto"/>
         <w:jc w:val="both"/>
         <w:rPr>
           <w:rFonts w:ascii="Arial" w:hAnsi="Arial" w:cs="Arial"/>
@@ -11104,7 +11022,6 @@
           <w:ilvl w:val="0"/>
           <w:numId w:val="11"/>
         </w:numPr>
-        <w:spacing w:line="360" w:lineRule="auto"/>
         <w:jc w:val="both"/>
         <w:rPr>
           <w:rFonts w:ascii="Arial" w:hAnsi="Arial" w:cs="Arial"/>
@@ -11118,7 +11035,6 @@
           <w:sz w:val="24"/>
           <w:szCs w:val="24"/>
         </w:rPr>
-        <w:lastRenderedPageBreak/>
         <w:t xml:space="preserve">Verificar as tarefas para o desenvolvimento do projeto no </w:t>
       </w:r>
       <w:proofErr w:type="spellStart"/>
@@ -11149,7 +11065,6 @@
           <w:ilvl w:val="0"/>
           <w:numId w:val="11"/>
         </w:numPr>
-        <w:spacing w:line="360" w:lineRule="auto"/>
         <w:jc w:val="both"/>
         <w:rPr>
           <w:rFonts w:ascii="Arial" w:hAnsi="Arial" w:cs="Arial"/>
@@ -11173,7 +11088,6 @@
           <w:ilvl w:val="0"/>
           <w:numId w:val="11"/>
         </w:numPr>
-        <w:spacing w:line="360" w:lineRule="auto"/>
         <w:jc w:val="both"/>
         <w:rPr>
           <w:rFonts w:ascii="Arial" w:hAnsi="Arial" w:cs="Arial"/>
@@ -11202,7 +11116,6 @@
     </w:p>
     <w:p>
       <w:pPr>
-        <w:spacing w:line="360" w:lineRule="auto"/>
         <w:jc w:val="both"/>
         <w:rPr>
           <w:rFonts w:ascii="Arial" w:hAnsi="Arial" w:cs="Arial"/>
@@ -11230,7 +11143,6 @@
           <w:ilvl w:val="0"/>
           <w:numId w:val="10"/>
         </w:numPr>
-        <w:spacing w:line="360" w:lineRule="auto"/>
         <w:jc w:val="both"/>
         <w:rPr>
           <w:rFonts w:ascii="Arial" w:hAnsi="Arial" w:cs="Arial"/>
@@ -11288,7 +11200,6 @@
           <w:ilvl w:val="0"/>
           <w:numId w:val="10"/>
         </w:numPr>
-        <w:spacing w:line="360" w:lineRule="auto"/>
         <w:jc w:val="both"/>
         <w:rPr>
           <w:rFonts w:ascii="Arial" w:hAnsi="Arial" w:cs="Arial"/>
@@ -11302,6 +11213,7 @@
           <w:sz w:val="24"/>
           <w:szCs w:val="24"/>
         </w:rPr>
+        <w:lastRenderedPageBreak/>
         <w:t>Todo o código</w:t>
       </w:r>
       <w:r>
@@ -11364,7 +11276,6 @@
           <w:ilvl w:val="0"/>
           <w:numId w:val="10"/>
         </w:numPr>
-        <w:spacing w:line="360" w:lineRule="auto"/>
         <w:jc w:val="both"/>
         <w:rPr>
           <w:rFonts w:ascii="Arial" w:hAnsi="Arial" w:cs="Arial"/>
@@ -11383,7 +11294,6 @@
     </w:p>
     <w:p>
       <w:pPr>
-        <w:spacing w:line="360" w:lineRule="auto"/>
         <w:jc w:val="both"/>
         <w:rPr>
           <w:rFonts w:ascii="Arial" w:hAnsi="Arial" w:cs="Arial"/>
@@ -11399,7 +11309,7 @@
           <w:ilvl w:val="0"/>
           <w:numId w:val="1"/>
         </w:numPr>
-        <w:spacing w:before="120" w:after="120" w:line="360" w:lineRule="auto"/>
+        <w:spacing w:before="120" w:after="120"/>
         <w:ind w:left="357" w:hanging="357"/>
         <w:rPr>
           <w:rFonts w:cs="Arial"/>
@@ -11420,7 +11330,6 @@
     </w:p>
     <w:p>
       <w:pPr>
-        <w:spacing w:line="360" w:lineRule="auto"/>
         <w:jc w:val="both"/>
         <w:rPr>
           <w:rFonts w:ascii="Arial" w:hAnsi="Arial" w:cs="Arial"/>
@@ -11439,7 +11348,6 @@
     </w:p>
     <w:p>
       <w:pPr>
-        <w:spacing w:line="360" w:lineRule="auto"/>
         <w:jc w:val="both"/>
         <w:rPr>
           <w:rFonts w:ascii="Arial" w:hAnsi="Arial" w:cs="Arial"/>
@@ -11508,6 +11416,7 @@
     <w:p>
       <w:pPr>
         <w:pStyle w:val="Legenda"/>
+        <w:spacing w:line="276" w:lineRule="auto"/>
         <w:ind w:left="1418" w:firstLine="709"/>
       </w:pPr>
       <w:r>
@@ -11533,7 +11442,7 @@
           <w:ilvl w:val="1"/>
           <w:numId w:val="1"/>
         </w:numPr>
-        <w:spacing w:before="120" w:after="120" w:line="360" w:lineRule="auto"/>
+        <w:spacing w:before="120" w:after="120"/>
         <w:ind w:left="426"/>
         <w:rPr>
           <w:rFonts w:cs="Arial"/>
@@ -11548,7 +11457,6 @@
           <w:color w:val="auto"/>
           <w:szCs w:val="24"/>
         </w:rPr>
-        <w:lastRenderedPageBreak/>
         <w:t>Nível e Planos de Ação para os Riscos</w:t>
       </w:r>
       <w:bookmarkEnd w:id="10"/>
@@ -11563,7 +11471,6 @@
     </w:p>
     <w:p>
       <w:pPr>
-        <w:spacing w:line="360" w:lineRule="auto"/>
         <w:jc w:val="both"/>
         <w:rPr>
           <w:rFonts w:ascii="Arial" w:hAnsi="Arial" w:cs="Arial"/>
@@ -11598,7 +11505,6 @@
     </w:p>
     <w:p>
       <w:pPr>
-        <w:spacing w:line="360" w:lineRule="auto"/>
         <w:jc w:val="both"/>
         <w:rPr>
           <w:rFonts w:ascii="Arial" w:hAnsi="Arial" w:cs="Arial"/>
@@ -11609,7 +11515,6 @@
     </w:p>
     <w:p>
       <w:pPr>
-        <w:spacing w:line="360" w:lineRule="auto"/>
         <w:ind w:firstLine="709"/>
         <w:jc w:val="both"/>
         <w:rPr>
@@ -11625,6 +11530,7 @@
           <w:sz w:val="24"/>
           <w:szCs w:val="24"/>
         </w:rPr>
+        <w:lastRenderedPageBreak/>
         <w:drawing>
           <wp:inline distT="0" distB="0" distL="0" distR="0" wp14:anchorId="6219F9EA" wp14:editId="3B779E09">
             <wp:extent cx="4095750" cy="3105150"/>
@@ -11678,6 +11584,7 @@
     <w:p>
       <w:pPr>
         <w:pStyle w:val="Legenda"/>
+        <w:spacing w:line="276" w:lineRule="auto"/>
         <w:ind w:left="1418" w:firstLine="709"/>
         <w:jc w:val="both"/>
       </w:pPr>
@@ -11704,7 +11611,7 @@
           <w:ilvl w:val="1"/>
           <w:numId w:val="1"/>
         </w:numPr>
-        <w:spacing w:before="120" w:after="120" w:line="360" w:lineRule="auto"/>
+        <w:spacing w:before="120" w:after="120"/>
         <w:ind w:left="426"/>
         <w:rPr>
           <w:rFonts w:cs="Arial"/>
@@ -11733,7 +11640,6 @@
     </w:p>
     <w:p>
       <w:pPr>
-        <w:spacing w:line="360" w:lineRule="auto"/>
         <w:jc w:val="both"/>
         <w:rPr>
           <w:rFonts w:ascii="Arial" w:hAnsi="Arial" w:cs="Arial"/>
@@ -12157,6 +12063,7 @@
           <w:sz w:val="24"/>
           <w:szCs w:val="24"/>
         </w:rPr>
+        <w:lastRenderedPageBreak/>
         <w:t>RISCO 6</w:t>
       </w:r>
       <w:r>
@@ -12838,7 +12745,6 @@
           <w:sz w:val="24"/>
           <w:szCs w:val="24"/>
         </w:rPr>
-        <w:lastRenderedPageBreak/>
         <w:t xml:space="preserve">RISCO 14 </w:t>
       </w:r>
       <w:r>
@@ -12890,6 +12796,14 @@
           <w:szCs w:val="24"/>
         </w:rPr>
       </w:pPr>
+      <w:r>
+        <w:rPr>
+          <w:rFonts w:ascii="Arial" w:hAnsi="Arial" w:cs="Arial"/>
+          <w:sz w:val="24"/>
+          <w:szCs w:val="24"/>
+        </w:rPr>
+        <w:br w:type="page"/>
+      </w:r>
     </w:p>
     <w:p>
       <w:pPr>
@@ -12898,7 +12812,7 @@
           <w:ilvl w:val="0"/>
           <w:numId w:val="1"/>
         </w:numPr>
-        <w:spacing w:before="120" w:after="120" w:line="360" w:lineRule="auto"/>
+        <w:spacing w:before="120" w:after="120"/>
         <w:ind w:left="357" w:hanging="357"/>
         <w:rPr>
           <w:rFonts w:cs="Arial"/>
@@ -12913,13 +12827,13 @@
           <w:color w:val="auto"/>
           <w:szCs w:val="24"/>
         </w:rPr>
+        <w:lastRenderedPageBreak/>
         <w:t>SPRINTS</w:t>
       </w:r>
       <w:bookmarkEnd w:id="12"/>
     </w:p>
     <w:p>
       <w:pPr>
-        <w:spacing w:line="360" w:lineRule="auto"/>
         <w:jc w:val="both"/>
         <w:rPr>
           <w:rFonts w:ascii="Arial" w:hAnsi="Arial" w:cs="Arial"/>
@@ -12951,7 +12865,7 @@
           <w:ilvl w:val="1"/>
           <w:numId w:val="1"/>
         </w:numPr>
-        <w:spacing w:before="120" w:after="120" w:line="360" w:lineRule="auto"/>
+        <w:spacing w:before="120" w:after="120"/>
         <w:ind w:left="0" w:firstLine="0"/>
         <w:rPr>
           <w:rFonts w:cs="Arial"/>
@@ -12972,7 +12886,6 @@
     </w:p>
     <w:p>
       <w:pPr>
-        <w:spacing w:line="360" w:lineRule="auto"/>
         <w:jc w:val="both"/>
         <w:rPr>
           <w:rFonts w:ascii="Arial" w:hAnsi="Arial" w:cs="Arial"/>
@@ -13090,7 +13003,7 @@
           <w:ilvl w:val="2"/>
           <w:numId w:val="1"/>
         </w:numPr>
-        <w:spacing w:before="120" w:after="120" w:line="360" w:lineRule="auto"/>
+        <w:spacing w:before="120" w:after="120"/>
         <w:ind w:left="0" w:firstLine="0"/>
         <w:rPr>
           <w:rFonts w:cs="Arial"/>
@@ -13121,7 +13034,6 @@
     </w:p>
     <w:p>
       <w:pPr>
-        <w:spacing w:line="360" w:lineRule="auto"/>
         <w:jc w:val="both"/>
         <w:rPr>
           <w:rFonts w:ascii="Arial" w:hAnsi="Arial" w:cs="Arial"/>
@@ -13171,7 +13083,7 @@
           <w:ilvl w:val="2"/>
           <w:numId w:val="1"/>
         </w:numPr>
-        <w:spacing w:before="120" w:after="120" w:line="360" w:lineRule="auto"/>
+        <w:spacing w:before="120" w:after="120"/>
         <w:ind w:left="0" w:firstLine="0"/>
         <w:rPr>
           <w:rFonts w:cs="Arial"/>
@@ -13197,7 +13109,6 @@
           <w:ilvl w:val="0"/>
           <w:numId w:val="6"/>
         </w:numPr>
-        <w:spacing w:line="360" w:lineRule="auto"/>
         <w:jc w:val="both"/>
         <w:rPr>
           <w:rFonts w:ascii="Arial" w:hAnsi="Arial" w:cs="Arial"/>
@@ -13221,7 +13132,6 @@
           <w:ilvl w:val="0"/>
           <w:numId w:val="6"/>
         </w:numPr>
-        <w:spacing w:line="360" w:lineRule="auto"/>
         <w:jc w:val="both"/>
         <w:rPr>
           <w:rFonts w:ascii="Arial" w:hAnsi="Arial" w:cs="Arial"/>
@@ -13253,7 +13163,6 @@
           <w:ilvl w:val="0"/>
           <w:numId w:val="6"/>
         </w:numPr>
-        <w:spacing w:line="360" w:lineRule="auto"/>
         <w:jc w:val="both"/>
         <w:rPr>
           <w:rFonts w:ascii="Arial" w:hAnsi="Arial" w:cs="Arial"/>
@@ -13277,7 +13186,7 @@
           <w:ilvl w:val="2"/>
           <w:numId w:val="1"/>
         </w:numPr>
-        <w:spacing w:before="120" w:after="120" w:line="360" w:lineRule="auto"/>
+        <w:spacing w:before="120" w:after="120"/>
         <w:ind w:left="0" w:firstLine="0"/>
         <w:rPr>
           <w:rFonts w:cs="Arial"/>
@@ -13309,7 +13218,6 @@
     <w:p>
       <w:pPr>
         <w:keepNext/>
-        <w:spacing w:line="360" w:lineRule="auto"/>
         <w:jc w:val="both"/>
       </w:pPr>
       <w:r>
@@ -13370,6 +13278,7 @@
     <w:p>
       <w:pPr>
         <w:pStyle w:val="Legenda"/>
+        <w:spacing w:line="276" w:lineRule="auto"/>
         <w:ind w:left="1418" w:firstLine="709"/>
         <w:jc w:val="both"/>
       </w:pPr>
@@ -13415,7 +13324,7 @@
           <w:ilvl w:val="2"/>
           <w:numId w:val="1"/>
         </w:numPr>
-        <w:spacing w:before="120" w:after="120" w:line="360" w:lineRule="auto"/>
+        <w:spacing w:before="120" w:after="120"/>
         <w:ind w:left="0" w:firstLine="0"/>
         <w:rPr>
           <w:rFonts w:cs="Arial"/>
@@ -13437,7 +13346,6 @@
     </w:p>
     <w:p>
       <w:pPr>
-        <w:spacing w:line="360" w:lineRule="auto"/>
         <w:ind w:left="709" w:firstLine="709"/>
         <w:jc w:val="both"/>
       </w:pPr>
@@ -13462,16 +13370,17 @@
             <v:path o:extrusionok="f" gradientshapeok="t" o:connecttype="rect"/>
             <o:lock v:ext="edit" aspectratio="t"/>
           </v:shapetype>
-          <v:shape id="_x0000_i1025" type="#_x0000_t75" style="width:309.75pt;height:515.55pt" o:ole="">
+          <v:shape id="_x0000_i1025" type="#_x0000_t75" style="width:309.75pt;height:515.25pt" o:ole="">
             <v:imagedata r:id="rId20" o:title=""/>
           </v:shape>
-          <o:OLEObject Type="Embed" ProgID="Visio.Drawing.15" ShapeID="_x0000_i1025" DrawAspect="Content" ObjectID="_1653400060" r:id="rId21"/>
+          <o:OLEObject Type="Embed" ProgID="Visio.Drawing.15" ShapeID="_x0000_i1025" DrawAspect="Content" ObjectID="_1653431172" r:id="rId21"/>
         </w:object>
       </w:r>
     </w:p>
     <w:p>
       <w:pPr>
         <w:pStyle w:val="Legenda"/>
+        <w:spacing w:line="276" w:lineRule="auto"/>
         <w:ind w:left="1418"/>
       </w:pPr>
       <w:r>
@@ -13491,22 +13400,22 @@
     </w:p>
     <w:p>
       <w:pPr>
-        <w:spacing w:line="360" w:lineRule="auto"/>
         <w:ind w:left="709" w:firstLine="709"/>
         <w:jc w:val="both"/>
       </w:pPr>
       <w:r>
         <w:object w:dxaOrig="9781" w:dyaOrig="13275" w14:anchorId="1766E0C6">
-          <v:shape id="_x0000_i1026" type="#_x0000_t75" style="width:327.4pt;height:443.55pt" o:ole="">
+          <v:shape id="_x0000_i1026" type="#_x0000_t75" style="width:327pt;height:443.25pt" o:ole="">
             <v:imagedata r:id="rId22" o:title=""/>
           </v:shape>
-          <o:OLEObject Type="Embed" ProgID="Visio.Drawing.15" ShapeID="_x0000_i1026" DrawAspect="Content" ObjectID="_1653400061" r:id="rId23"/>
+          <o:OLEObject Type="Embed" ProgID="Visio.Drawing.15" ShapeID="_x0000_i1026" DrawAspect="Content" ObjectID="_1653431173" r:id="rId23"/>
         </w:object>
       </w:r>
     </w:p>
     <w:p>
       <w:pPr>
         <w:pStyle w:val="Legenda"/>
+        <w:spacing w:line="276" w:lineRule="auto"/>
         <w:ind w:left="2127"/>
       </w:pPr>
       <w:r>
@@ -13526,21 +13435,21 @@
     </w:p>
     <w:p>
       <w:pPr>
-        <w:spacing w:line="360" w:lineRule="auto"/>
         <w:jc w:val="both"/>
       </w:pPr>
       <w:r>
         <w:object w:dxaOrig="9811" w:dyaOrig="12796" w14:anchorId="38B64F93">
-          <v:shape id="_x0000_i1027" type="#_x0000_t75" style="width:387.15pt;height:504.7pt" o:ole="">
+          <v:shape id="_x0000_i1027" type="#_x0000_t75" style="width:387pt;height:504.75pt" o:ole="">
             <v:imagedata r:id="rId24" o:title=""/>
           </v:shape>
-          <o:OLEObject Type="Embed" ProgID="Visio.Drawing.15" ShapeID="_x0000_i1027" DrawAspect="Content" ObjectID="_1653400062" r:id="rId25"/>
+          <o:OLEObject Type="Embed" ProgID="Visio.Drawing.15" ShapeID="_x0000_i1027" DrawAspect="Content" ObjectID="_1653431174" r:id="rId25"/>
         </w:object>
       </w:r>
     </w:p>
     <w:p>
       <w:pPr>
         <w:pStyle w:val="Legenda"/>
+        <w:spacing w:line="276" w:lineRule="auto"/>
         <w:ind w:left="709" w:firstLine="709"/>
       </w:pPr>
       <w:r>
@@ -13560,7 +13469,6 @@
     </w:p>
     <w:p>
       <w:pPr>
-        <w:spacing w:line="360" w:lineRule="auto"/>
         <w:ind w:firstLine="709"/>
         <w:jc w:val="both"/>
         <w:rPr>
@@ -13577,7 +13485,7 @@
           <w:ilvl w:val="2"/>
           <w:numId w:val="1"/>
         </w:numPr>
-        <w:spacing w:before="120" w:after="120" w:line="360" w:lineRule="auto"/>
+        <w:spacing w:before="120" w:after="120"/>
         <w:ind w:left="0" w:firstLine="0"/>
         <w:rPr>
           <w:rFonts w:cs="Arial"/>
@@ -13598,7 +13506,6 @@
     </w:p>
     <w:p>
       <w:pPr>
-        <w:spacing w:line="360" w:lineRule="auto"/>
         <w:jc w:val="both"/>
         <w:rPr>
           <w:rFonts w:ascii="Arial" w:hAnsi="Arial" w:cs="Arial"/>
@@ -13622,7 +13529,7 @@
           <w:ilvl w:val="3"/>
           <w:numId w:val="1"/>
         </w:numPr>
-        <w:spacing w:before="120" w:after="120" w:line="360" w:lineRule="auto"/>
+        <w:spacing w:before="120" w:after="120"/>
         <w:ind w:left="0" w:firstLine="0"/>
         <w:rPr>
           <w:rFonts w:cs="Arial"/>
@@ -13637,38 +13544,38 @@
           <w:color w:val="auto"/>
           <w:szCs w:val="24"/>
         </w:rPr>
+        <w:t>Resultados</w:t>
+      </w:r>
+      <w:bookmarkEnd w:id="19"/>
+    </w:p>
+    <w:p>
+      <w:pPr>
+        <w:jc w:val="both"/>
+        <w:rPr>
+          <w:rFonts w:ascii="Arial" w:hAnsi="Arial" w:cs="Arial"/>
+          <w:sz w:val="24"/>
+          <w:szCs w:val="24"/>
+        </w:rPr>
+      </w:pPr>
+      <w:r>
+        <w:rPr>
+          <w:rFonts w:ascii="Arial" w:hAnsi="Arial" w:cs="Arial"/>
+          <w:sz w:val="24"/>
+          <w:szCs w:val="24"/>
+        </w:rPr>
+        <w:t>Resultados apresentados nos planos de testes</w:t>
+      </w:r>
+    </w:p>
+    <w:p>
+      <w:pPr>
+        <w:pStyle w:val="Legenda"/>
+        <w:spacing w:line="276" w:lineRule="auto"/>
+      </w:pPr>
+      <w:r>
+        <w:rPr>
+          <w:noProof/>
+        </w:rPr>
         <w:lastRenderedPageBreak/>
-        <w:t>Resultados</w:t>
-      </w:r>
-      <w:bookmarkEnd w:id="19"/>
-    </w:p>
-    <w:p>
-      <w:pPr>
-        <w:spacing w:line="360" w:lineRule="auto"/>
-        <w:jc w:val="both"/>
-        <w:rPr>
-          <w:rFonts w:ascii="Arial" w:hAnsi="Arial" w:cs="Arial"/>
-          <w:sz w:val="24"/>
-          <w:szCs w:val="24"/>
-        </w:rPr>
-      </w:pPr>
-      <w:r>
-        <w:rPr>
-          <w:rFonts w:ascii="Arial" w:hAnsi="Arial" w:cs="Arial"/>
-          <w:sz w:val="24"/>
-          <w:szCs w:val="24"/>
-        </w:rPr>
-        <w:t>Resultados apresentados nos planos de testes</w:t>
-      </w:r>
-    </w:p>
-    <w:p>
-      <w:pPr>
-        <w:pStyle w:val="Legenda"/>
-      </w:pPr>
-      <w:r>
-        <w:rPr>
-          <w:noProof/>
-        </w:rPr>
         <w:drawing>
           <wp:inline distT="0" distB="0" distL="0" distR="0" wp14:anchorId="1208AD89" wp14:editId="37DB8105">
             <wp:extent cx="5579745" cy="2383155"/>
@@ -13722,6 +13629,7 @@
     <w:p>
       <w:pPr>
         <w:pStyle w:val="Legenda"/>
+        <w:spacing w:line="276" w:lineRule="auto"/>
         <w:ind w:left="1418" w:firstLine="709"/>
       </w:pPr>
       <w:r>
@@ -13798,6 +13706,7 @@
     <w:p>
       <w:pPr>
         <w:pStyle w:val="Legenda"/>
+        <w:spacing w:line="276" w:lineRule="auto"/>
         <w:ind w:left="1418" w:firstLine="709"/>
       </w:pPr>
       <w:r>
@@ -13827,7 +13736,6 @@
         <w:rPr>
           <w:noProof/>
         </w:rPr>
-        <w:lastRenderedPageBreak/>
         <w:drawing>
           <wp:inline distT="0" distB="0" distL="0" distR="0" wp14:anchorId="1EB2DE87" wp14:editId="0D882EB3">
             <wp:extent cx="4829175" cy="1914525"/>
@@ -13881,6 +13789,7 @@
     <w:p>
       <w:pPr>
         <w:pStyle w:val="Legenda"/>
+        <w:spacing w:line="276" w:lineRule="auto"/>
         <w:ind w:left="1418" w:firstLine="709"/>
       </w:pPr>
       <w:r>
@@ -13909,7 +13818,7 @@
           <w:ilvl w:val="2"/>
           <w:numId w:val="1"/>
         </w:numPr>
-        <w:spacing w:before="120" w:after="120" w:line="360" w:lineRule="auto"/>
+        <w:spacing w:before="120" w:after="120"/>
         <w:ind w:left="0" w:firstLine="0"/>
         <w:rPr>
           <w:rFonts w:cs="Arial"/>
@@ -13948,7 +13857,6 @@
     </w:p>
     <w:p>
       <w:pPr>
-        <w:spacing w:line="360" w:lineRule="auto"/>
         <w:jc w:val="both"/>
         <w:rPr>
           <w:rFonts w:ascii="Arial" w:hAnsi="Arial" w:cs="Arial"/>
@@ -14020,6 +13928,7 @@
     <w:p>
       <w:pPr>
         <w:pStyle w:val="Legenda"/>
+        <w:spacing w:line="276" w:lineRule="auto"/>
       </w:pPr>
       <w:r>
         <w:rPr>
@@ -14071,6 +13980,7 @@
     <w:p>
       <w:pPr>
         <w:pStyle w:val="Legenda"/>
+        <w:spacing w:line="276" w:lineRule="auto"/>
         <w:ind w:left="709" w:firstLine="709"/>
       </w:pPr>
       <w:r>
@@ -14148,6 +14058,7 @@
     <w:p>
       <w:pPr>
         <w:pStyle w:val="Legenda"/>
+        <w:spacing w:line="276" w:lineRule="auto"/>
         <w:ind w:left="709" w:firstLine="709"/>
       </w:pPr>
       <w:r>
@@ -14178,7 +14089,6 @@
         <w:rPr>
           <w:noProof/>
         </w:rPr>
-        <w:lastRenderedPageBreak/>
         <w:drawing>
           <wp:inline distT="0" distB="0" distL="0" distR="0" wp14:anchorId="60F05F88" wp14:editId="2747F312">
             <wp:extent cx="5579745" cy="1238885"/>
@@ -14225,6 +14135,7 @@
     <w:p>
       <w:pPr>
         <w:pStyle w:val="Legenda"/>
+        <w:spacing w:line="276" w:lineRule="auto"/>
         <w:ind w:left="1418" w:firstLine="709"/>
       </w:pPr>
       <w:r>
@@ -14251,6 +14162,7 @@
         <w:rPr>
           <w:noProof/>
         </w:rPr>
+        <w:lastRenderedPageBreak/>
         <w:drawing>
           <wp:inline distT="0" distB="0" distL="0" distR="0" wp14:anchorId="48C27F43" wp14:editId="0FAD00E2">
             <wp:extent cx="5579745" cy="1806575"/>
@@ -14297,6 +14209,7 @@
     <w:p>
       <w:pPr>
         <w:pStyle w:val="Legenda"/>
+        <w:spacing w:line="276" w:lineRule="auto"/>
         <w:ind w:left="1418" w:firstLine="709"/>
       </w:pPr>
       <w:r>
@@ -14369,6 +14282,7 @@
     <w:p>
       <w:pPr>
         <w:pStyle w:val="Legenda"/>
+        <w:spacing w:line="276" w:lineRule="auto"/>
         <w:ind w:left="1418" w:firstLine="709"/>
       </w:pPr>
       <w:r>
@@ -14416,7 +14330,11 @@
         <w:t xml:space="preserve"> tivemos sucesso em todos os previstos e atividades que estavam programadas para execução, a relação entre o tempo previsto se adaptou muito bem. Poderíamos ser ainda mais rápidos se tivéssemos separado as atividades de uma maneira mais elaborada para todos os membros do grupo.</w:t>
       </w:r>
     </w:p>
-    <w:p/>
+    <w:p>
+      <w:r>
+        <w:br w:type="page"/>
+      </w:r>
+    </w:p>
     <w:p>
       <w:pPr>
         <w:pStyle w:val="Ttulo1"/>
@@ -14424,7 +14342,7 @@
           <w:ilvl w:val="1"/>
           <w:numId w:val="1"/>
         </w:numPr>
-        <w:spacing w:before="120" w:after="120" w:line="360" w:lineRule="auto"/>
+        <w:spacing w:before="120" w:after="120"/>
         <w:ind w:left="0" w:firstLine="0"/>
         <w:rPr>
           <w:rFonts w:cs="Arial"/>
@@ -14439,6 +14357,7 @@
           <w:color w:val="auto"/>
           <w:szCs w:val="24"/>
         </w:rPr>
+        <w:lastRenderedPageBreak/>
         <w:t>Segundo S</w:t>
       </w:r>
       <w:r>
@@ -14540,7 +14459,6 @@
           <w:ilvl w:val="0"/>
           <w:numId w:val="15"/>
         </w:numPr>
-        <w:spacing w:line="480" w:lineRule="auto"/>
         <w:jc w:val="both"/>
         <w:rPr>
           <w:rFonts w:ascii="Arial" w:hAnsi="Arial" w:cs="Arial"/>
@@ -14566,7 +14484,6 @@
           <w:ilvl w:val="0"/>
           <w:numId w:val="15"/>
         </w:numPr>
-        <w:spacing w:line="480" w:lineRule="auto"/>
         <w:jc w:val="both"/>
         <w:rPr>
           <w:rFonts w:ascii="Arial" w:hAnsi="Arial" w:cs="Arial"/>
@@ -14592,7 +14509,6 @@
           <w:ilvl w:val="0"/>
           <w:numId w:val="15"/>
         </w:numPr>
-        <w:spacing w:line="480" w:lineRule="auto"/>
         <w:jc w:val="both"/>
         <w:rPr>
           <w:rFonts w:ascii="Arial" w:hAnsi="Arial" w:cs="Arial"/>
@@ -14712,6 +14628,7 @@
     <w:p>
       <w:pPr>
         <w:pStyle w:val="Legenda"/>
+        <w:spacing w:line="276" w:lineRule="auto"/>
         <w:ind w:left="1418" w:firstLine="709"/>
       </w:pPr>
       <w:r>
@@ -14737,23 +14654,19 @@
         <w:t xml:space="preserve"> Down Chart – Segundo Sprint</w:t>
       </w:r>
     </w:p>
-    <w:p/>
-    <w:p/>
-    <w:p/>
-    <w:p/>
-    <w:p/>
-    <w:p/>
-    <w:p/>
-    <w:p/>
-    <w:p>
-      <w:pPr>
-        <w:rPr>
-          <w:rFonts w:ascii="Arial" w:hAnsi="Arial" w:cs="Arial"/>
-          <w:bCs/>
-          <w:sz w:val="24"/>
-          <w:szCs w:val="24"/>
-        </w:rPr>
-      </w:pPr>
+    <w:p>
+      <w:pPr>
+        <w:rPr>
+          <w:i/>
+          <w:iCs/>
+          <w:color w:val="1F497D" w:themeColor="text2"/>
+          <w:sz w:val="24"/>
+          <w:szCs w:val="18"/>
+        </w:rPr>
+      </w:pPr>
+      <w:r>
+        <w:br w:type="page"/>
+      </w:r>
     </w:p>
     <w:p>
       <w:pPr>
@@ -14773,7 +14686,7 @@
     <w:p>
       <w:pPr>
         <w:pStyle w:val="PargrafodaLista"/>
-        <w:ind w:left="504"/>
+        <w:ind w:left="1213"/>
         <w:rPr>
           <w:rFonts w:ascii="Arial" w:hAnsi="Arial" w:cs="Arial"/>
           <w:b/>
@@ -14781,6 +14694,14 @@
           <w:szCs w:val="24"/>
         </w:rPr>
       </w:pPr>
+      <w:r>
+        <w:object w:dxaOrig="7501" w:dyaOrig="12511" w14:anchorId="73D17282">
+          <v:shape id="_x0000_i1028" type="#_x0000_t75" style="width:324.75pt;height:533.25pt" o:ole="">
+            <v:imagedata r:id="rId36" o:title=""/>
+          </v:shape>
+          <o:OLEObject Type="Embed" ProgID="Visio.Drawing.15" ShapeID="_x0000_i1028" DrawAspect="Content" ObjectID="_1653431175" r:id="rId37"/>
+        </w:object>
+      </w:r>
     </w:p>
     <w:p>
       <w:pPr>
@@ -14796,39 +14717,8 @@
     </w:p>
     <w:p>
       <w:pPr>
-        <w:pStyle w:val="PargrafodaLista"/>
-        <w:ind w:left="1213"/>
-        <w:rPr>
-          <w:rFonts w:ascii="Arial" w:hAnsi="Arial" w:cs="Arial"/>
-          <w:b/>
-          <w:sz w:val="24"/>
-          <w:szCs w:val="24"/>
-        </w:rPr>
-      </w:pPr>
-      <w:r>
-        <w:object w:dxaOrig="7501" w:dyaOrig="12511" w14:anchorId="73D17282">
-          <v:shape id="_x0000_i1028" type="#_x0000_t75" style="width:324.7pt;height:533.2pt" o:ole="">
-            <v:imagedata r:id="rId36" o:title=""/>
-          </v:shape>
-          <o:OLEObject Type="Embed" ProgID="Visio.Drawing.15" ShapeID="_x0000_i1028" DrawAspect="Content" ObjectID="_1653400063" r:id="rId37"/>
-        </w:object>
-      </w:r>
-    </w:p>
-    <w:p>
-      <w:pPr>
-        <w:pStyle w:val="PargrafodaLista"/>
-        <w:ind w:left="504"/>
-        <w:rPr>
-          <w:rFonts w:ascii="Arial" w:hAnsi="Arial" w:cs="Arial"/>
-          <w:b/>
-          <w:sz w:val="24"/>
-          <w:szCs w:val="24"/>
-        </w:rPr>
-      </w:pPr>
-    </w:p>
-    <w:p>
-      <w:pPr>
         <w:pStyle w:val="Legenda"/>
+        <w:spacing w:line="276" w:lineRule="auto"/>
         <w:ind w:left="1418"/>
       </w:pPr>
       <w:r>
@@ -14852,16 +14742,17 @@
       </w:pPr>
       <w:r>
         <w:object w:dxaOrig="9781" w:dyaOrig="13275" w14:anchorId="5630E1D6">
-          <v:shape id="_x0000_i1029" type="#_x0000_t75" style="width:370.85pt;height:502.65pt" o:ole="">
+          <v:shape id="_x0000_i1029" type="#_x0000_t75" style="width:370.5pt;height:502.5pt" o:ole="">
             <v:imagedata r:id="rId38" o:title=""/>
           </v:shape>
-          <o:OLEObject Type="Embed" ProgID="Visio.Drawing.15" ShapeID="_x0000_i1029" DrawAspect="Content" ObjectID="_1653400064" r:id="rId39"/>
+          <o:OLEObject Type="Embed" ProgID="Visio.Drawing.15" ShapeID="_x0000_i1029" DrawAspect="Content" ObjectID="_1653431176" r:id="rId39"/>
         </w:object>
       </w:r>
     </w:p>
     <w:p>
       <w:pPr>
         <w:pStyle w:val="Legenda"/>
+        <w:spacing w:line="276" w:lineRule="auto"/>
         <w:ind w:left="1418" w:firstLine="709"/>
       </w:pPr>
       <w:r>
@@ -14885,16 +14776,17 @@
       </w:pPr>
       <w:r>
         <w:object w:dxaOrig="9811" w:dyaOrig="12796" w14:anchorId="52560832">
-          <v:shape id="_x0000_i1030" type="#_x0000_t75" style="width:378.35pt;height:491.75pt" o:ole="">
+          <v:shape id="_x0000_i1030" type="#_x0000_t75" style="width:378pt;height:492pt" o:ole="">
             <v:imagedata r:id="rId40" o:title=""/>
           </v:shape>
-          <o:OLEObject Type="Embed" ProgID="Visio.Drawing.15" ShapeID="_x0000_i1030" DrawAspect="Content" ObjectID="_1653400065" r:id="rId41"/>
+          <o:OLEObject Type="Embed" ProgID="Visio.Drawing.15" ShapeID="_x0000_i1030" DrawAspect="Content" ObjectID="_1653431177" r:id="rId41"/>
         </w:object>
       </w:r>
     </w:p>
     <w:p>
       <w:pPr>
         <w:pStyle w:val="Legenda"/>
+        <w:spacing w:line="276" w:lineRule="auto"/>
         <w:ind w:left="1418" w:firstLine="709"/>
       </w:pPr>
       <w:r>
@@ -14912,7 +14804,11 @@
         <w:t xml:space="preserve"> - Fluxograma (Cadastro do paciente)</w:t>
       </w:r>
     </w:p>
-    <w:p/>
+    <w:p>
+      <w:r>
+        <w:br w:type="page"/>
+      </w:r>
+    </w:p>
     <w:p>
       <w:pPr>
         <w:pStyle w:val="Ttulo3"/>
@@ -14923,53 +14819,10 @@
       </w:pPr>
       <w:bookmarkStart w:id="26" w:name="_Toc42209147"/>
       <w:r>
+        <w:lastRenderedPageBreak/>
         <w:t>Plano de testes</w:t>
       </w:r>
       <w:bookmarkEnd w:id="26"/>
-    </w:p>
-    <w:p>
-      <w:pPr>
-        <w:rPr>
-          <w:rFonts w:ascii="Arial" w:hAnsi="Arial" w:cs="Arial"/>
-          <w:b/>
-          <w:bCs/>
-          <w:sz w:val="24"/>
-          <w:szCs w:val="24"/>
-        </w:rPr>
-      </w:pPr>
-    </w:p>
-    <w:p>
-      <w:pPr>
-        <w:rPr>
-          <w:rFonts w:ascii="Arial" w:hAnsi="Arial" w:cs="Arial"/>
-          <w:b/>
-          <w:bCs/>
-          <w:sz w:val="24"/>
-          <w:szCs w:val="24"/>
-        </w:rPr>
-      </w:pPr>
-    </w:p>
-    <w:p>
-      <w:pPr>
-        <w:rPr>
-          <w:rFonts w:ascii="Arial" w:hAnsi="Arial" w:cs="Arial"/>
-          <w:b/>
-          <w:bCs/>
-          <w:sz w:val="24"/>
-          <w:szCs w:val="24"/>
-        </w:rPr>
-      </w:pPr>
-    </w:p>
-    <w:p>
-      <w:pPr>
-        <w:rPr>
-          <w:rFonts w:ascii="Arial" w:hAnsi="Arial" w:cs="Arial"/>
-          <w:b/>
-          <w:bCs/>
-          <w:sz w:val="24"/>
-          <w:szCs w:val="24"/>
-        </w:rPr>
-      </w:pPr>
     </w:p>
     <w:p>
       <w:pPr>
@@ -14981,7 +14834,6 @@
         <w:ind w:left="567" w:hanging="567"/>
       </w:pPr>
       <w:r>
-        <w:lastRenderedPageBreak/>
         <w:t>Resultados</w:t>
       </w:r>
     </w:p>
@@ -15072,6 +14924,7 @@
     <w:p>
       <w:pPr>
         <w:pStyle w:val="Legenda"/>
+        <w:spacing w:line="276" w:lineRule="auto"/>
         <w:ind w:left="1418" w:firstLine="709"/>
         <w:rPr>
           <w:rFonts w:ascii="Arial" w:hAnsi="Arial" w:cs="Arial"/>
@@ -15096,26 +14949,6 @@
       <w:r>
         <w:t>Caso de teste: Cadastro do paciente</w:t>
       </w:r>
-    </w:p>
-    <w:p>
-      <w:pPr>
-        <w:rPr>
-          <w:rFonts w:ascii="Arial" w:hAnsi="Arial" w:cs="Arial"/>
-          <w:b/>
-          <w:sz w:val="24"/>
-          <w:szCs w:val="24"/>
-        </w:rPr>
-      </w:pPr>
-    </w:p>
-    <w:p>
-      <w:pPr>
-        <w:rPr>
-          <w:rFonts w:ascii="Arial" w:hAnsi="Arial" w:cs="Arial"/>
-          <w:b/>
-          <w:sz w:val="24"/>
-          <w:szCs w:val="24"/>
-        </w:rPr>
-      </w:pPr>
     </w:p>
     <w:p>
       <w:pPr>
@@ -15187,6 +15020,7 @@
     <w:p>
       <w:pPr>
         <w:pStyle w:val="Legenda"/>
+        <w:spacing w:line="276" w:lineRule="auto"/>
         <w:ind w:left="1418" w:firstLine="709"/>
         <w:rPr>
           <w:rFonts w:ascii="Arial" w:hAnsi="Arial" w:cs="Arial"/>
@@ -15283,6 +15117,7 @@
     <w:p>
       <w:pPr>
         <w:pStyle w:val="Legenda"/>
+        <w:spacing w:line="276" w:lineRule="auto"/>
         <w:ind w:left="1418" w:firstLine="709"/>
       </w:pPr>
       <w:r>
@@ -15303,7 +15138,6 @@
         <w:t>Caso de teste: Logout do paciente</w:t>
       </w:r>
     </w:p>
-    <w:p/>
     <w:p>
       <w:pPr>
         <w:pStyle w:val="Ttulo3"/>
@@ -15374,6 +15208,7 @@
     <w:p>
       <w:pPr>
         <w:pStyle w:val="Legenda"/>
+        <w:spacing w:line="276" w:lineRule="auto"/>
         <w:ind w:left="1418"/>
       </w:pPr>
       <w:r>
@@ -15450,6 +15285,7 @@
     <w:p>
       <w:pPr>
         <w:pStyle w:val="Legenda"/>
+        <w:spacing w:line="276" w:lineRule="auto"/>
         <w:ind w:left="709" w:firstLine="709"/>
       </w:pPr>
       <w:r>
@@ -15527,6 +15363,7 @@
     <w:p>
       <w:pPr>
         <w:pStyle w:val="Legenda"/>
+        <w:spacing w:line="276" w:lineRule="auto"/>
         <w:ind w:left="709" w:firstLine="709"/>
       </w:pPr>
       <w:r>
@@ -15603,6 +15440,7 @@
     <w:p>
       <w:pPr>
         <w:pStyle w:val="Legenda"/>
+        <w:spacing w:line="276" w:lineRule="auto"/>
         <w:ind w:left="709" w:firstLine="709"/>
       </w:pPr>
       <w:r>
@@ -15679,6 +15517,7 @@
     <w:p>
       <w:pPr>
         <w:pStyle w:val="Legenda"/>
+        <w:spacing w:line="276" w:lineRule="auto"/>
         <w:ind w:left="709" w:firstLine="709"/>
       </w:pPr>
       <w:r>
@@ -15804,6 +15643,14 @@
           <w:szCs w:val="24"/>
         </w:rPr>
       </w:pPr>
+      <w:r>
+        <w:rPr>
+          <w:rFonts w:ascii="Arial" w:hAnsi="Arial" w:cs="Arial"/>
+          <w:sz w:val="24"/>
+          <w:szCs w:val="24"/>
+        </w:rPr>
+        <w:br w:type="page"/>
+      </w:r>
     </w:p>
     <w:p>
       <w:pPr>
@@ -15816,6 +15663,7 @@
       </w:pPr>
       <w:bookmarkStart w:id="28" w:name="_Toc42209149"/>
       <w:r>
+        <w:lastRenderedPageBreak/>
         <w:t>Terceiro Sprint</w:t>
       </w:r>
       <w:bookmarkEnd w:id="28"/>
@@ -15859,7 +15707,6 @@
           <w:ilvl w:val="0"/>
           <w:numId w:val="17"/>
         </w:numPr>
-        <w:spacing w:line="360" w:lineRule="auto"/>
         <w:rPr>
           <w:rFonts w:ascii="Arial" w:hAnsi="Arial" w:cs="Arial"/>
           <w:sz w:val="24"/>
@@ -15882,7 +15729,6 @@
           <w:ilvl w:val="0"/>
           <w:numId w:val="17"/>
         </w:numPr>
-        <w:spacing w:line="360" w:lineRule="auto"/>
         <w:rPr>
           <w:rFonts w:ascii="Arial" w:hAnsi="Arial" w:cs="Arial"/>
           <w:sz w:val="24"/>
@@ -15905,7 +15751,6 @@
           <w:ilvl w:val="0"/>
           <w:numId w:val="17"/>
         </w:numPr>
-        <w:spacing w:line="360" w:lineRule="auto"/>
         <w:rPr>
           <w:rFonts w:ascii="Arial" w:hAnsi="Arial" w:cs="Arial"/>
           <w:sz w:val="24"/>
@@ -15928,7 +15773,6 @@
           <w:ilvl w:val="0"/>
           <w:numId w:val="17"/>
         </w:numPr>
-        <w:spacing w:line="360" w:lineRule="auto"/>
         <w:rPr>
           <w:rFonts w:ascii="Arial" w:hAnsi="Arial" w:cs="Arial"/>
           <w:sz w:val="24"/>
@@ -15951,7 +15795,6 @@
           <w:ilvl w:val="0"/>
           <w:numId w:val="17"/>
         </w:numPr>
-        <w:spacing w:line="360" w:lineRule="auto"/>
         <w:rPr>
           <w:rFonts w:ascii="Arial" w:hAnsi="Arial" w:cs="Arial"/>
           <w:sz w:val="24"/>
@@ -15974,7 +15817,6 @@
           <w:ilvl w:val="0"/>
           <w:numId w:val="17"/>
         </w:numPr>
-        <w:spacing w:line="360" w:lineRule="auto"/>
         <w:rPr>
           <w:rFonts w:ascii="Arial" w:hAnsi="Arial" w:cs="Arial"/>
           <w:sz w:val="24"/>
@@ -15997,7 +15839,6 @@
           <w:ilvl w:val="0"/>
           <w:numId w:val="17"/>
         </w:numPr>
-        <w:spacing w:line="360" w:lineRule="auto"/>
         <w:rPr>
           <w:rFonts w:ascii="Arial" w:hAnsi="Arial" w:cs="Arial"/>
           <w:sz w:val="24"/>
@@ -16020,7 +15861,6 @@
           <w:ilvl w:val="0"/>
           <w:numId w:val="17"/>
         </w:numPr>
-        <w:spacing w:line="360" w:lineRule="auto"/>
         <w:rPr>
           <w:rFonts w:ascii="Arial" w:hAnsi="Arial" w:cs="Arial"/>
           <w:sz w:val="24"/>
@@ -16043,7 +15883,6 @@
           <w:ilvl w:val="0"/>
           <w:numId w:val="17"/>
         </w:numPr>
-        <w:spacing w:line="360" w:lineRule="auto"/>
         <w:rPr>
           <w:rFonts w:ascii="Arial" w:hAnsi="Arial" w:cs="Arial"/>
           <w:color w:val="000000" w:themeColor="text1"/>
@@ -16131,7 +15970,6 @@
           <w:ilvl w:val="0"/>
           <w:numId w:val="17"/>
         </w:numPr>
-        <w:spacing w:line="360" w:lineRule="auto"/>
         <w:rPr>
           <w:rFonts w:ascii="Arial" w:hAnsi="Arial" w:cs="Arial"/>
           <w:color w:val="000000" w:themeColor="text1"/>
@@ -16202,17 +16040,6 @@
         </w:rPr>
         <w:t xml:space="preserve"> no banco de dados.</w:t>
       </w:r>
-    </w:p>
-    <w:p>
-      <w:pPr>
-        <w:rPr>
-          <w:rFonts w:ascii="Arial" w:hAnsi="Arial" w:cs="Arial"/>
-          <w:b/>
-          <w:bCs/>
-          <w:sz w:val="24"/>
-          <w:szCs w:val="24"/>
-        </w:rPr>
-      </w:pPr>
     </w:p>
     <w:p>
       <w:pPr>
@@ -16235,7 +16062,6 @@
           <w:ilvl w:val="0"/>
           <w:numId w:val="16"/>
         </w:numPr>
-        <w:spacing w:line="360" w:lineRule="auto"/>
         <w:rPr>
           <w:rFonts w:ascii="Arial" w:hAnsi="Arial" w:cs="Arial"/>
           <w:sz w:val="24"/>
@@ -16258,7 +16084,6 @@
           <w:ilvl w:val="0"/>
           <w:numId w:val="16"/>
         </w:numPr>
-        <w:spacing w:line="360" w:lineRule="auto"/>
         <w:rPr>
           <w:rFonts w:ascii="Arial" w:hAnsi="Arial" w:cs="Arial"/>
           <w:sz w:val="24"/>
@@ -16281,7 +16106,6 @@
           <w:ilvl w:val="0"/>
           <w:numId w:val="16"/>
         </w:numPr>
-        <w:spacing w:line="360" w:lineRule="auto"/>
         <w:rPr>
           <w:rFonts w:ascii="Arial" w:hAnsi="Arial" w:cs="Arial"/>
           <w:sz w:val="24"/>
@@ -16344,15 +16168,6 @@
         </w:rPr>
         <w:t xml:space="preserve"> no banco de dados.</w:t>
       </w:r>
-    </w:p>
-    <w:p>
-      <w:pPr>
-        <w:rPr>
-          <w:rFonts w:ascii="Arial" w:hAnsi="Arial" w:cs="Arial"/>
-          <w:sz w:val="24"/>
-          <w:szCs w:val="24"/>
-        </w:rPr>
-      </w:pPr>
     </w:p>
     <w:p>
       <w:pPr>
@@ -16365,7 +16180,6 @@
       <w:bookmarkStart w:id="31" w:name="_Toc42209152"/>
       <w:proofErr w:type="spellStart"/>
       <w:r>
-        <w:lastRenderedPageBreak/>
         <w:t>Burn</w:t>
       </w:r>
       <w:proofErr w:type="spellEnd"/>
@@ -16446,6 +16260,7 @@
     <w:p>
       <w:pPr>
         <w:pStyle w:val="Legenda"/>
+        <w:spacing w:line="276" w:lineRule="auto"/>
         <w:ind w:left="1418" w:firstLine="709"/>
         <w:rPr>
           <w:noProof/>
@@ -16486,7 +16301,24 @@
         <w:t xml:space="preserve"> Chart - Terceiro Sprint</w:t>
       </w:r>
     </w:p>
-    <w:p/>
+    <w:p>
+      <w:pPr>
+        <w:rPr>
+          <w:i/>
+          <w:iCs/>
+          <w:noProof/>
+          <w:color w:val="1F497D" w:themeColor="text2"/>
+          <w:sz w:val="24"/>
+          <w:szCs w:val="18"/>
+        </w:rPr>
+      </w:pPr>
+      <w:r>
+        <w:rPr>
+          <w:noProof/>
+        </w:rPr>
+        <w:br w:type="page"/>
+      </w:r>
+    </w:p>
     <w:p>
       <w:pPr>
         <w:pStyle w:val="Ttulo3"/>
@@ -16496,23 +16328,61 @@
         </w:numPr>
       </w:pPr>
       <w:bookmarkStart w:id="32" w:name="_Toc42209153"/>
-      <w:r>
+      <w:commentRangeStart w:id="33"/>
+      <w:r>
+        <w:lastRenderedPageBreak/>
         <w:t>Diagramas</w:t>
       </w:r>
       <w:bookmarkEnd w:id="32"/>
-    </w:p>
-    <w:p>
-      <w:pPr>
-        <w:pStyle w:val="PargrafodaLista"/>
-        <w:ind w:left="504"/>
+      <w:commentRangeEnd w:id="33"/>
+      <w:r>
+        <w:rPr>
+          <w:rStyle w:val="Refdecomentrio"/>
+          <w:rFonts w:asciiTheme="minorHAnsi" w:eastAsiaTheme="minorHAnsi" w:hAnsiTheme="minorHAnsi" w:cstheme="minorBidi"/>
+          <w:b w:val="0"/>
+          <w:color w:val="auto"/>
+        </w:rPr>
+        <w:commentReference w:id="33"/>
+      </w:r>
+    </w:p>
+    <w:p>
+      <w:pPr>
+        <w:keepNext/>
+      </w:pPr>
+      <w:r>
+        <w:object w:dxaOrig="13425" w:dyaOrig="10200" w14:anchorId="4C2928A7">
+          <v:shape id="_x0000_i1031" type="#_x0000_t75" style="width:438.75pt;height:338.25pt" o:ole="">
+            <v:imagedata r:id="rId55" o:title=""/>
+          </v:shape>
+          <o:OLEObject Type="Embed" ProgID="Visio.Drawing.15" ShapeID="_x0000_i1031" DrawAspect="Content" ObjectID="_1653431178" r:id="rId56"/>
+        </w:object>
+      </w:r>
+    </w:p>
+    <w:p>
+      <w:pPr>
+        <w:pStyle w:val="Legenda"/>
+        <w:ind w:left="1418" w:firstLine="709"/>
         <w:rPr>
           <w:rFonts w:ascii="Arial" w:hAnsi="Arial" w:cs="Arial"/>
           <w:b/>
           <w:bCs/>
-          <w:sz w:val="24"/>
-          <w:szCs w:val="24"/>
-        </w:rPr>
-      </w:pPr>
+          <w:szCs w:val="24"/>
+        </w:rPr>
+      </w:pPr>
+      <w:r>
+        <w:t xml:space="preserve">Figura </w:t>
+      </w:r>
+      <w:fldSimple w:instr=" SEQ Figura \* ARABIC ">
+        <w:r>
+          <w:rPr>
+            <w:noProof/>
+          </w:rPr>
+          <w:t>31</w:t>
+        </w:r>
+      </w:fldSimple>
+      <w:r>
+        <w:t xml:space="preserve"> - Diagrama de casos de uso (mobile)</w:t>
+      </w:r>
     </w:p>
     <w:p>
       <w:pPr>
@@ -16524,33 +16394,6 @@
           <w:szCs w:val="24"/>
         </w:rPr>
       </w:pPr>
-      <w:r>
-        <w:object w:dxaOrig="13425" w:dyaOrig="10200" w14:anchorId="4C2928A7">
-          <v:shape id="_x0000_i1031" type="#_x0000_t75" style="width:438.8pt;height:333.5pt" o:ole="">
-            <v:imagedata r:id="rId51" o:title=""/>
-          </v:shape>
-          <o:OLEObject Type="Embed" ProgID="Visio.Drawing.15" ShapeID="_x0000_i1031" DrawAspect="Content" ObjectID="_1653400066" r:id="rId52"/>
-        </w:object>
-      </w:r>
-    </w:p>
-    <w:p>
-      <w:pPr>
-        <w:rPr>
-          <w:rFonts w:ascii="Arial" w:hAnsi="Arial" w:cs="Arial"/>
-          <w:b/>
-          <w:bCs/>
-          <w:sz w:val="24"/>
-          <w:szCs w:val="24"/>
-        </w:rPr>
-      </w:pPr>
-      <w:r>
-        <w:object w:dxaOrig="14835" w:dyaOrig="10606" w14:anchorId="0B1E56FD">
-          <v:shape id="_x0000_i1033" type="#_x0000_t75" style="width:438.8pt;height:313.8pt" o:ole="">
-            <v:imagedata r:id="rId53" o:title=""/>
-          </v:shape>
-          <o:OLEObject Type="Embed" ProgID="Visio.Drawing.15" ShapeID="_x0000_i1033" DrawAspect="Content" ObjectID="_1653400067" r:id="rId54"/>
-        </w:object>
-      </w:r>
     </w:p>
     <w:p>
       <w:pPr>
@@ -16560,11 +16403,11 @@
           <w:numId w:val="1"/>
         </w:numPr>
       </w:pPr>
-      <w:bookmarkStart w:id="33" w:name="_Toc42209154"/>
+      <w:bookmarkStart w:id="34" w:name="_Toc42209154"/>
       <w:r>
         <w:t>Plano de testes</w:t>
       </w:r>
-      <w:bookmarkEnd w:id="33"/>
+      <w:bookmarkEnd w:id="34"/>
     </w:p>
     <w:p>
       <w:pPr>
@@ -16616,7 +16459,7 @@
                     </pic:cNvPicPr>
                   </pic:nvPicPr>
                   <pic:blipFill>
-                    <a:blip r:embed="rId55">
+                    <a:blip r:embed="rId57">
                       <a:extLst>
                         <a:ext uri="{28A0092B-C50C-407E-A947-70E740481C1C}">
                           <a14:useLocalDpi xmlns:a14="http://schemas.microsoft.com/office/drawing/2010/main" val="0"/>
@@ -16651,6 +16494,7 @@
     <w:p>
       <w:pPr>
         <w:pStyle w:val="Legenda"/>
+        <w:spacing w:line="276" w:lineRule="auto"/>
         <w:ind w:left="709" w:firstLine="709"/>
       </w:pPr>
       <w:r>
@@ -16661,19 +16505,19 @@
           <w:rPr>
             <w:noProof/>
           </w:rPr>
-          <w:t>31</w:t>
+          <w:t>32</w:t>
         </w:r>
       </w:fldSimple>
       <w:r>
         <w:t xml:space="preserve"> - Caso de teste: Visualização dos hospitais no mapa</w:t>
       </w:r>
     </w:p>
-    <w:p/>
     <w:p>
       <w:r>
         <w:rPr>
           <w:noProof/>
         </w:rPr>
+        <w:lastRenderedPageBreak/>
         <w:drawing>
           <wp:inline distT="0" distB="0" distL="0" distR="0" wp14:anchorId="6100C4E1" wp14:editId="0D82B578">
             <wp:extent cx="5579745" cy="1635760"/>
@@ -16692,7 +16536,7 @@
                     </pic:cNvPicPr>
                   </pic:nvPicPr>
                   <pic:blipFill>
-                    <a:blip r:embed="rId56">
+                    <a:blip r:embed="rId58">
                       <a:extLst>
                         <a:ext uri="{28A0092B-C50C-407E-A947-70E740481C1C}">
                           <a14:useLocalDpi xmlns:a14="http://schemas.microsoft.com/office/drawing/2010/main" val="0"/>
@@ -16727,10 +16571,10 @@
     <w:p>
       <w:pPr>
         <w:pStyle w:val="Legenda"/>
+        <w:spacing w:line="276" w:lineRule="auto"/>
         <w:ind w:firstLine="709"/>
       </w:pPr>
       <w:r>
-        <w:lastRenderedPageBreak/>
         <w:t xml:space="preserve">Figura </w:t>
       </w:r>
       <w:fldSimple w:instr=" SEQ Figura \* ARABIC ">
@@ -16738,14 +16582,13 @@
           <w:rPr>
             <w:noProof/>
           </w:rPr>
-          <w:t>32</w:t>
+          <w:t>33</w:t>
         </w:r>
       </w:fldSimple>
       <w:r>
         <w:t xml:space="preserve"> - Caso de teste: Solicitação do paciente aos hospitais próximos</w:t>
       </w:r>
     </w:p>
-    <w:p/>
     <w:p>
       <w:pPr>
         <w:pStyle w:val="Ttulo3"/>
@@ -16754,7 +16597,7 @@
           <w:numId w:val="1"/>
         </w:numPr>
       </w:pPr>
-      <w:bookmarkStart w:id="34" w:name="_Toc42209155"/>
+      <w:bookmarkStart w:id="35" w:name="_Toc42209155"/>
       <w:proofErr w:type="spellStart"/>
       <w:r>
         <w:t>Kanban</w:t>
@@ -16763,7 +16606,7 @@
       <w:r>
         <w:t xml:space="preserve"> e Retrospectiva</w:t>
       </w:r>
-      <w:bookmarkEnd w:id="34"/>
+      <w:bookmarkEnd w:id="35"/>
     </w:p>
     <w:p>
       <w:pPr>
@@ -16800,7 +16643,7 @@
                     <pic:cNvPicPr/>
                   </pic:nvPicPr>
                   <pic:blipFill>
-                    <a:blip r:embed="rId57">
+                    <a:blip r:embed="rId59">
                       <a:extLst>
                         <a:ext uri="{28A0092B-C50C-407E-A947-70E740481C1C}">
                           <a14:useLocalDpi xmlns:a14="http://schemas.microsoft.com/office/drawing/2010/main" val="0"/>
@@ -16830,6 +16673,7 @@
     <w:p>
       <w:pPr>
         <w:pStyle w:val="Legenda"/>
+        <w:spacing w:line="276" w:lineRule="auto"/>
         <w:ind w:left="709" w:firstLine="709"/>
       </w:pPr>
       <w:r>
@@ -16840,7 +16684,7 @@
           <w:rPr>
             <w:noProof/>
           </w:rPr>
-          <w:t>33</w:t>
+          <w:t>34</w:t>
         </w:r>
       </w:fldSimple>
       <w:r>
@@ -16876,7 +16720,7 @@
                     <pic:cNvPicPr/>
                   </pic:nvPicPr>
                   <pic:blipFill>
-                    <a:blip r:embed="rId58">
+                    <a:blip r:embed="rId60">
                       <a:extLst>
                         <a:ext uri="{28A0092B-C50C-407E-A947-70E740481C1C}">
                           <a14:useLocalDpi xmlns:a14="http://schemas.microsoft.com/office/drawing/2010/main" val="0"/>
@@ -16906,6 +16750,7 @@
     <w:p>
       <w:pPr>
         <w:pStyle w:val="Legenda"/>
+        <w:spacing w:line="276" w:lineRule="auto"/>
         <w:ind w:left="709" w:firstLine="709"/>
       </w:pPr>
       <w:r>
@@ -16916,7 +16761,7 @@
           <w:rPr>
             <w:noProof/>
           </w:rPr>
-          <w:t>34</w:t>
+          <w:t>35</w:t>
         </w:r>
       </w:fldSimple>
       <w:r>
@@ -16931,7 +16776,6 @@
         <w:t>: Primeira semana do terceiro Sprint</w:t>
       </w:r>
     </w:p>
-    <w:p/>
     <w:p>
       <w:pPr>
         <w:rPr>
@@ -16968,7 +16812,7 @@
                     <pic:cNvPicPr/>
                   </pic:nvPicPr>
                   <pic:blipFill>
-                    <a:blip r:embed="rId59">
+                    <a:blip r:embed="rId61">
                       <a:extLst>
                         <a:ext uri="{28A0092B-C50C-407E-A947-70E740481C1C}">
                           <a14:useLocalDpi xmlns:a14="http://schemas.microsoft.com/office/drawing/2010/main" val="0"/>
@@ -16998,6 +16842,7 @@
     <w:p>
       <w:pPr>
         <w:pStyle w:val="Legenda"/>
+        <w:spacing w:line="276" w:lineRule="auto"/>
         <w:ind w:left="709" w:firstLine="709"/>
         <w:rPr>
           <w:rFonts w:ascii="Arial" w:hAnsi="Arial" w:cs="Arial"/>
@@ -17014,7 +16859,7 @@
           <w:rPr>
             <w:noProof/>
           </w:rPr>
-          <w:t>35</w:t>
+          <w:t>36</w:t>
         </w:r>
       </w:fldSimple>
       <w:r>
@@ -17126,6 +16971,14 @@
           <w:szCs w:val="24"/>
         </w:rPr>
       </w:pPr>
+      <w:r>
+        <w:rPr>
+          <w:rFonts w:ascii="Arial" w:hAnsi="Arial" w:cs="Arial"/>
+          <w:sz w:val="24"/>
+          <w:szCs w:val="24"/>
+        </w:rPr>
+        <w:br w:type="page"/>
+      </w:r>
     </w:p>
     <w:p>
       <w:pPr>
@@ -17137,6 +16990,7 @@
         <w:ind w:left="426"/>
       </w:pPr>
       <w:r>
+        <w:lastRenderedPageBreak/>
         <w:t>Quarto Sprint</w:t>
       </w:r>
     </w:p>
@@ -17148,7 +17002,6 @@
           <w:ilvl w:val="2"/>
           <w:numId w:val="1"/>
         </w:numPr>
-        <w:spacing w:line="480" w:lineRule="auto"/>
       </w:pPr>
       <w:proofErr w:type="spellStart"/>
       <w:r>
@@ -17193,15 +17046,6 @@
         </w:rPr>
         <w:t xml:space="preserve"> Backlog.</w:t>
       </w:r>
-    </w:p>
-    <w:p>
-      <w:pPr>
-        <w:rPr>
-          <w:rFonts w:ascii="Arial" w:hAnsi="Arial" w:cs="Arial"/>
-          <w:sz w:val="24"/>
-          <w:szCs w:val="24"/>
-        </w:rPr>
-      </w:pPr>
     </w:p>
     <w:p>
       <w:pPr>
@@ -17222,7 +17066,6 @@
           <w:ilvl w:val="0"/>
           <w:numId w:val="19"/>
         </w:numPr>
-        <w:spacing w:line="360" w:lineRule="auto"/>
         <w:rPr>
           <w:rFonts w:ascii="Arial" w:hAnsi="Arial" w:cs="Arial"/>
           <w:sz w:val="24"/>
@@ -17245,7 +17088,6 @@
           <w:ilvl w:val="0"/>
           <w:numId w:val="19"/>
         </w:numPr>
-        <w:spacing w:line="360" w:lineRule="auto"/>
         <w:rPr>
           <w:rFonts w:ascii="Arial" w:hAnsi="Arial" w:cs="Arial"/>
           <w:sz w:val="24"/>
@@ -17268,15 +17110,6 @@
         </w:rPr>
         <w:t>.</w:t>
       </w:r>
-    </w:p>
-    <w:p>
-      <w:pPr>
-        <w:rPr>
-          <w:rFonts w:ascii="Arial" w:hAnsi="Arial" w:cs="Arial"/>
-          <w:sz w:val="24"/>
-          <w:szCs w:val="24"/>
-        </w:rPr>
-      </w:pPr>
     </w:p>
     <w:p>
       <w:pPr>
@@ -17308,7 +17141,39 @@
         <w:t>Diagramas</w:t>
       </w:r>
     </w:p>
-    <w:p/>
+    <w:p>
+      <w:pPr>
+        <w:keepNext/>
+      </w:pPr>
+      <w:r>
+        <w:object w:dxaOrig="14835" w:dyaOrig="10606" w14:anchorId="07472F53">
+          <v:shape id="_x0000_i1044" type="#_x0000_t75" style="width:441pt;height:303pt" o:ole="">
+            <v:imagedata r:id="rId62" o:title=""/>
+          </v:shape>
+          <o:OLEObject Type="Embed" ProgID="Visio.Drawing.15" ShapeID="_x0000_i1044" DrawAspect="Content" ObjectID="_1653431179" r:id="rId63"/>
+        </w:object>
+      </w:r>
+    </w:p>
+    <w:p>
+      <w:pPr>
+        <w:pStyle w:val="Legenda"/>
+        <w:ind w:left="1418" w:firstLine="709"/>
+      </w:pPr>
+      <w:r>
+        <w:t xml:space="preserve">Figura </w:t>
+      </w:r>
+      <w:fldSimple w:instr=" SEQ Figura \* ARABIC ">
+        <w:r>
+          <w:rPr>
+            <w:noProof/>
+          </w:rPr>
+          <w:t>37</w:t>
+        </w:r>
+      </w:fldSimple>
+      <w:r>
+        <w:t xml:space="preserve"> - Diagrama de casos de uso (web)</w:t>
+      </w:r>
+    </w:p>
     <w:p>
       <w:pPr>
         <w:pStyle w:val="Ttulo3"/>
@@ -17322,7 +17187,6 @@
         <w:t>Plano de testes</w:t>
       </w:r>
     </w:p>
-    <w:p/>
     <w:p>
       <w:pPr>
         <w:pStyle w:val="Ttulo4"/>
@@ -17368,7 +17232,7 @@
                     </pic:cNvPicPr>
                   </pic:nvPicPr>
                   <pic:blipFill>
-                    <a:blip r:embed="rId60">
+                    <a:blip r:embed="rId64">
                       <a:extLst>
                         <a:ext uri="{28A0092B-C50C-407E-A947-70E740481C1C}">
                           <a14:useLocalDpi xmlns:a14="http://schemas.microsoft.com/office/drawing/2010/main" val="0"/>
@@ -17405,16 +17269,23 @@
         <w:pStyle w:val="Legenda"/>
       </w:pPr>
       <w:r>
-        <w:t xml:space="preserve">Figura 36 - </w:t>
-      </w:r>
-      <w:r>
-        <w:t xml:space="preserve">Caso de teste: </w:t>
-      </w:r>
-      <w:r>
-        <w:t>Possibilitar a transferência de requisições entre os hospitais</w:t>
-      </w:r>
-    </w:p>
-    <w:p/>
+        <w:t xml:space="preserve">Figura </w:t>
+      </w:r>
+      <w:fldSimple w:instr=" SEQ Figura \* ARABIC ">
+        <w:r>
+          <w:rPr>
+            <w:noProof/>
+          </w:rPr>
+          <w:t>38</w:t>
+        </w:r>
+      </w:fldSimple>
+      <w:r>
+        <w:t xml:space="preserve"> - </w:t>
+      </w:r>
+      <w:r>
+        <w:t>Caso de teste: Possibilitar a transferência de requisições entre os hospitais</w:t>
+      </w:r>
+    </w:p>
     <w:p>
       <w:pPr>
         <w:keepNext/>
@@ -17441,7 +17312,7 @@
                     </pic:cNvPicPr>
                   </pic:nvPicPr>
                   <pic:blipFill>
-                    <a:blip r:embed="rId61">
+                    <a:blip r:embed="rId65">
                       <a:extLst>
                         <a:ext uri="{28A0092B-C50C-407E-A947-70E740481C1C}">
                           <a14:useLocalDpi xmlns:a14="http://schemas.microsoft.com/office/drawing/2010/main" val="0"/>
@@ -17478,7 +17349,21 @@
         <w:pStyle w:val="Legenda"/>
       </w:pPr>
       <w:r>
-        <w:t>Figura 37 - Caso de teste: Permitir que o hospital salve no banco de dados as requisições aceitas</w:t>
+        <w:t xml:space="preserve">Figura </w:t>
+      </w:r>
+      <w:fldSimple w:instr=" SEQ Figura \* ARABIC ">
+        <w:r>
+          <w:rPr>
+            <w:noProof/>
+          </w:rPr>
+          <w:t>39</w:t>
+        </w:r>
+      </w:fldSimple>
+      <w:r>
+        <w:t xml:space="preserve"> </w:t>
+      </w:r>
+      <w:r>
+        <w:t>- Caso de teste: Permitir que o hospital salve no banco de dados as requisições aceitas</w:t>
       </w:r>
     </w:p>
     <w:p>
@@ -17488,7 +17373,6 @@
           <w:ilvl w:val="2"/>
           <w:numId w:val="1"/>
         </w:numPr>
-        <w:spacing w:line="360" w:lineRule="auto"/>
       </w:pPr>
       <w:proofErr w:type="spellStart"/>
       <w:r>
@@ -17500,6 +17384,9 @@
       </w:r>
     </w:p>
     <w:p>
+      <w:pPr>
+        <w:keepNext/>
+      </w:pPr>
       <w:r>
         <w:rPr>
           <w:noProof/>
@@ -17520,7 +17407,7 @@
                     <pic:cNvPicPr/>
                   </pic:nvPicPr>
                   <pic:blipFill>
-                    <a:blip r:embed="rId62">
+                    <a:blip r:embed="rId66">
                       <a:extLst>
                         <a:ext uri="{28A0092B-C50C-407E-A947-70E740481C1C}">
                           <a14:useLocalDpi xmlns:a14="http://schemas.microsoft.com/office/drawing/2010/main" val="0"/>
@@ -17550,14 +17437,19 @@
     <w:p>
       <w:pPr>
         <w:pStyle w:val="Legenda"/>
-        <w:ind w:left="709" w:firstLine="709"/>
+        <w:ind w:left="1418" w:firstLine="709"/>
       </w:pPr>
       <w:r>
         <w:t xml:space="preserve">Figura </w:t>
       </w:r>
-      <w:r>
-        <w:t>38</w:t>
-      </w:r>
+      <w:fldSimple w:instr=" SEQ Figura \* ARABIC ">
+        <w:r>
+          <w:rPr>
+            <w:noProof/>
+          </w:rPr>
+          <w:t>40</w:t>
+        </w:r>
+      </w:fldSimple>
       <w:r>
         <w:t xml:space="preserve"> - </w:t>
       </w:r>
@@ -17567,17 +17459,13 @@
       </w:r>
       <w:proofErr w:type="spellEnd"/>
       <w:r>
-        <w:t xml:space="preserve">: Primeiro dia do </w:t>
-      </w:r>
-      <w:r>
-        <w:t>quarto</w:t>
-      </w:r>
-      <w:r>
-        <w:t xml:space="preserve"> Sprint</w:t>
-      </w:r>
-    </w:p>
-    <w:p/>
-    <w:p>
+        <w:t>: Primeiro dia do quarto Sprint</w:t>
+      </w:r>
+    </w:p>
+    <w:p>
+      <w:pPr>
+        <w:keepNext/>
+      </w:pPr>
       <w:r>
         <w:rPr>
           <w:noProof/>
@@ -17599,7 +17487,7 @@
                     <pic:cNvPicPr/>
                   </pic:nvPicPr>
                   <pic:blipFill>
-                    <a:blip r:embed="rId63">
+                    <a:blip r:embed="rId67">
                       <a:extLst>
                         <a:ext uri="{28A0092B-C50C-407E-A947-70E740481C1C}">
                           <a14:useLocalDpi xmlns:a14="http://schemas.microsoft.com/office/drawing/2010/main" val="0"/>
@@ -17634,9 +17522,14 @@
       <w:r>
         <w:t xml:space="preserve">Figura </w:t>
       </w:r>
-      <w:r>
-        <w:t>39</w:t>
-      </w:r>
+      <w:fldSimple w:instr=" SEQ Figura \* ARABIC ">
+        <w:r>
+          <w:rPr>
+            <w:noProof/>
+          </w:rPr>
+          <w:t>41</w:t>
+        </w:r>
+      </w:fldSimple>
       <w:r>
         <w:t xml:space="preserve"> - </w:t>
       </w:r>
@@ -17646,72 +17539,64 @@
       </w:r>
       <w:proofErr w:type="spellEnd"/>
       <w:r>
-        <w:t>:</w:t>
-      </w:r>
-      <w:r>
-        <w:t xml:space="preserve"> Primeira</w:t>
-      </w:r>
-      <w:r>
+        <w:t>: Primeira semana do quarto Sprint</w:t>
+      </w:r>
+    </w:p>
+    <w:p>
+      <w:pPr>
+        <w:rPr>
+          <w:rFonts w:ascii="Arial" w:hAnsi="Arial" w:cs="Arial"/>
+          <w:sz w:val="24"/>
+          <w:szCs w:val="24"/>
+        </w:rPr>
+      </w:pPr>
+      <w:r>
+        <w:rPr>
+          <w:rFonts w:ascii="Arial" w:hAnsi="Arial" w:cs="Arial"/>
+          <w:sz w:val="24"/>
+          <w:szCs w:val="24"/>
+        </w:rPr>
+        <w:t>Com base nas propostas e etapas combinadas para realização nesse quarto sprint houve sucesso. As atividades foram feitas dentro do tempo previsto, a explicação desse fato é por conta de a produção do grupo ter sido mais constante</w:t>
+      </w:r>
+      <w:r>
+        <w:rPr>
+          <w:rFonts w:ascii="Arial" w:hAnsi="Arial" w:cs="Arial"/>
+          <w:sz w:val="24"/>
+          <w:szCs w:val="24"/>
+        </w:rPr>
+        <w:t xml:space="preserve">. </w:t>
+      </w:r>
+    </w:p>
+    <w:p>
+      <w:pPr>
+        <w:rPr>
+          <w:rFonts w:ascii="Arial" w:hAnsi="Arial" w:cs="Arial"/>
+          <w:sz w:val="24"/>
+          <w:szCs w:val="24"/>
+        </w:rPr>
+      </w:pPr>
+      <w:r>
+        <w:rPr>
+          <w:rFonts w:ascii="Arial" w:hAnsi="Arial" w:cs="Arial"/>
+          <w:sz w:val="24"/>
+          <w:szCs w:val="24"/>
+        </w:rPr>
+        <w:t>Portanto, o quarto sprint foi teoricamente muito bem executado e o grupo foi mais presente e eficaz.</w:t>
+      </w:r>
+      <w:r>
+        <w:rPr>
+          <w:rFonts w:ascii="Arial" w:hAnsi="Arial" w:cs="Arial"/>
+          <w:sz w:val="24"/>
+          <w:szCs w:val="24"/>
+        </w:rPr>
         <w:t xml:space="preserve"> </w:t>
       </w:r>
-      <w:r>
-        <w:t>semana do quarto</w:t>
-      </w:r>
-      <w:r>
-        <w:t xml:space="preserve"> Sprint</w:t>
-      </w:r>
-    </w:p>
-    <w:p>
-      <w:pPr>
-        <w:rPr>
-          <w:rFonts w:ascii="Arial" w:hAnsi="Arial" w:cs="Arial"/>
-          <w:sz w:val="24"/>
-          <w:szCs w:val="24"/>
-        </w:rPr>
-      </w:pPr>
-      <w:r>
-        <w:rPr>
-          <w:rFonts w:ascii="Arial" w:hAnsi="Arial" w:cs="Arial"/>
-          <w:sz w:val="24"/>
-          <w:szCs w:val="24"/>
-        </w:rPr>
-        <w:t>Com base nas propostas e etapas combinadas para realização nesse quarto sprint houve sucesso. As atividades foram feitas dentro do tempo previsto, a explicação desse fato é por conta de a produção do grupo ter sido mais constante</w:t>
-      </w:r>
-      <w:r>
-        <w:rPr>
-          <w:rFonts w:ascii="Arial" w:hAnsi="Arial" w:cs="Arial"/>
-          <w:sz w:val="24"/>
-          <w:szCs w:val="24"/>
-        </w:rPr>
-        <w:t xml:space="preserve">. </w:t>
-      </w:r>
-    </w:p>
-    <w:p>
-      <w:pPr>
-        <w:rPr>
-          <w:rFonts w:ascii="Arial" w:hAnsi="Arial" w:cs="Arial"/>
-          <w:sz w:val="24"/>
-          <w:szCs w:val="24"/>
-        </w:rPr>
-      </w:pPr>
-      <w:r>
-        <w:rPr>
-          <w:rFonts w:ascii="Arial" w:hAnsi="Arial" w:cs="Arial"/>
-          <w:sz w:val="24"/>
-          <w:szCs w:val="24"/>
-        </w:rPr>
-        <w:t>Portanto, o quarto sprint foi teoricamente muito bem executado e o grupo foi mais presente e eficaz.</w:t>
-      </w:r>
-      <w:r>
-        <w:rPr>
-          <w:rFonts w:ascii="Arial" w:hAnsi="Arial" w:cs="Arial"/>
-          <w:sz w:val="24"/>
-          <w:szCs w:val="24"/>
-        </w:rPr>
-        <w:t xml:space="preserve"> </w:t>
-      </w:r>
-    </w:p>
-    <w:p/>
+    </w:p>
+    <w:p>
+      <w:r>
+        <w:br w:type="page"/>
+      </w:r>
+    </w:p>
     <w:p>
       <w:pPr>
         <w:pStyle w:val="Ttulo1"/>
@@ -17719,7 +17604,7 @@
           <w:ilvl w:val="0"/>
           <w:numId w:val="1"/>
         </w:numPr>
-        <w:spacing w:before="120" w:after="120" w:line="360" w:lineRule="auto"/>
+        <w:spacing w:before="120" w:after="120"/>
         <w:ind w:left="357" w:hanging="357"/>
         <w:rPr>
           <w:rFonts w:cs="Arial"/>
@@ -17727,20 +17612,20 @@
           <w:szCs w:val="24"/>
         </w:rPr>
       </w:pPr>
-      <w:bookmarkStart w:id="35" w:name="_Toc42209156"/>
+      <w:bookmarkStart w:id="36" w:name="_Toc42209156"/>
       <w:r>
         <w:rPr>
           <w:rFonts w:cs="Arial"/>
           <w:color w:val="auto"/>
           <w:szCs w:val="24"/>
         </w:rPr>
+        <w:lastRenderedPageBreak/>
         <w:t>Modelo de Dados</w:t>
       </w:r>
-      <w:bookmarkEnd w:id="35"/>
-    </w:p>
-    <w:p>
-      <w:pPr>
-        <w:spacing w:line="360" w:lineRule="auto"/>
+      <w:bookmarkEnd w:id="36"/>
+    </w:p>
+    <w:p>
+      <w:pPr>
         <w:jc w:val="both"/>
         <w:rPr>
           <w:rFonts w:ascii="Arial" w:hAnsi="Arial" w:cs="Arial"/>
@@ -17764,7 +17649,7 @@
           <w:ilvl w:val="1"/>
           <w:numId w:val="1"/>
         </w:numPr>
-        <w:spacing w:before="120" w:after="120" w:line="360" w:lineRule="auto"/>
+        <w:spacing w:before="120" w:after="120"/>
         <w:ind w:left="0" w:firstLine="0"/>
         <w:rPr>
           <w:rFonts w:cs="Arial"/>
@@ -17773,7 +17658,7 @@
           <w:szCs w:val="24"/>
         </w:rPr>
       </w:pPr>
-      <w:bookmarkStart w:id="36" w:name="_Toc42209157"/>
+      <w:bookmarkStart w:id="37" w:name="_Toc42209157"/>
       <w:r>
         <w:rPr>
           <w:rFonts w:cs="Arial"/>
@@ -17792,11 +17677,10 @@
         </w:rPr>
         <w:t>Conceitual</w:t>
       </w:r>
-      <w:bookmarkEnd w:id="36"/>
-    </w:p>
-    <w:p>
-      <w:pPr>
-        <w:spacing w:line="360" w:lineRule="auto"/>
+      <w:bookmarkEnd w:id="37"/>
+    </w:p>
+    <w:p>
+      <w:pPr>
         <w:jc w:val="both"/>
         <w:rPr>
           <w:rFonts w:ascii="Arial" w:hAnsi="Arial" w:cs="Arial"/>
@@ -17815,13 +17699,8 @@
     </w:p>
     <w:p>
       <w:pPr>
-        <w:spacing w:line="360" w:lineRule="auto"/>
+        <w:keepNext/>
         <w:jc w:val="both"/>
-        <w:rPr>
-          <w:rFonts w:ascii="Arial" w:hAnsi="Arial" w:cs="Arial"/>
-          <w:sz w:val="24"/>
-          <w:szCs w:val="24"/>
-        </w:rPr>
       </w:pPr>
       <w:r>
         <w:rPr>
@@ -17830,7 +17709,6 @@
           <w:sz w:val="24"/>
           <w:szCs w:val="24"/>
         </w:rPr>
-        <w:lastRenderedPageBreak/>
         <w:drawing>
           <wp:inline distT="0" distB="0" distL="0" distR="0" wp14:anchorId="10957F0E" wp14:editId="58F7D2A8">
             <wp:extent cx="5524500" cy="3597495"/>
@@ -17847,7 +17725,7 @@
                     <pic:cNvPicPr/>
                   </pic:nvPicPr>
                   <pic:blipFill>
-                    <a:blip r:embed="rId64">
+                    <a:blip r:embed="rId68">
                       <a:extLst>
                         <a:ext uri="{28A0092B-C50C-407E-A947-70E740481C1C}">
                           <a14:useLocalDpi xmlns:a14="http://schemas.microsoft.com/office/drawing/2010/main" val="0"/>
@@ -17878,18 +17756,30 @@
       <w:pPr>
         <w:pStyle w:val="Legenda"/>
         <w:ind w:left="709"/>
+        <w:jc w:val="both"/>
+        <w:rPr>
+          <w:rFonts w:ascii="Arial" w:hAnsi="Arial" w:cs="Arial"/>
+          <w:szCs w:val="24"/>
+        </w:rPr>
       </w:pPr>
       <w:r>
         <w:t xml:space="preserve">Figura </w:t>
       </w:r>
-      <w:r>
-        <w:t>40</w:t>
-      </w:r>
-      <w:r>
-        <w:t xml:space="preserve"> - Modelo de entidade e relacionamento do banco de dados</w:t>
-      </w:r>
-    </w:p>
-    <w:p/>
+      <w:fldSimple w:instr=" SEQ Figura \* ARABIC ">
+        <w:r>
+          <w:rPr>
+            <w:noProof/>
+          </w:rPr>
+          <w:t>42</w:t>
+        </w:r>
+      </w:fldSimple>
+      <w:r>
+        <w:t xml:space="preserve"> - </w:t>
+      </w:r>
+      <w:r>
+        <w:t>Modelo de entidade e relacionamento do banco de dados</w:t>
+      </w:r>
+    </w:p>
     <w:p>
       <w:pPr>
         <w:pStyle w:val="Ttulo1"/>
@@ -17897,7 +17787,7 @@
           <w:ilvl w:val="1"/>
           <w:numId w:val="1"/>
         </w:numPr>
-        <w:spacing w:before="120" w:after="120" w:line="360" w:lineRule="auto"/>
+        <w:spacing w:before="120" w:after="120"/>
         <w:ind w:left="0" w:firstLine="0"/>
         <w:rPr>
           <w:rFonts w:cs="Arial"/>
@@ -17906,7 +17796,7 @@
           <w:szCs w:val="24"/>
         </w:rPr>
       </w:pPr>
-      <w:bookmarkStart w:id="37" w:name="_Toc42209158"/>
+      <w:bookmarkStart w:id="38" w:name="_Toc42209158"/>
       <w:r>
         <w:rPr>
           <w:rFonts w:cs="Arial"/>
@@ -17916,7 +17806,7 @@
         </w:rPr>
         <w:t>Modelo lógico do banco de dados</w:t>
       </w:r>
-      <w:bookmarkEnd w:id="37"/>
+      <w:bookmarkEnd w:id="38"/>
       <w:r>
         <w:rPr>
           <w:rFonts w:cs="Arial"/>
@@ -17929,7 +17819,6 @@
     </w:p>
     <w:p>
       <w:pPr>
-        <w:spacing w:line="360" w:lineRule="auto"/>
         <w:jc w:val="both"/>
         <w:rPr>
           <w:rFonts w:ascii="Arial" w:hAnsi="Arial" w:cs="Arial"/>
@@ -17948,20 +17837,15 @@
     </w:p>
     <w:p>
       <w:pPr>
-        <w:spacing w:line="360" w:lineRule="auto"/>
+        <w:keepNext/>
         <w:jc w:val="both"/>
-        <w:rPr>
-          <w:rFonts w:ascii="Arial" w:hAnsi="Arial" w:cs="Arial"/>
-          <w:sz w:val="24"/>
-          <w:szCs w:val="24"/>
-        </w:rPr>
       </w:pPr>
       <w:r>
         <w:object w:dxaOrig="9660" w:dyaOrig="6796" w14:anchorId="60068DD0">
-          <v:shape id="_x0000_i1032" type="#_x0000_t75" style="width:438.8pt;height:308.4pt" o:ole="">
-            <v:imagedata r:id="rId65" o:title=""/>
+          <v:shape id="_x0000_i1033" type="#_x0000_t75" style="width:438.75pt;height:308.25pt" o:ole="">
+            <v:imagedata r:id="rId69" o:title=""/>
           </v:shape>
-          <o:OLEObject Type="Embed" ProgID="Visio.Drawing.15" ShapeID="_x0000_i1032" DrawAspect="Content" ObjectID="_1653400068" r:id="rId66"/>
+          <o:OLEObject Type="Embed" ProgID="Visio.Drawing.15" ShapeID="_x0000_i1033" DrawAspect="Content" ObjectID="_1653431180" r:id="rId70"/>
         </w:object>
       </w:r>
     </w:p>
@@ -17969,13 +17853,23 @@
       <w:pPr>
         <w:pStyle w:val="Legenda"/>
         <w:ind w:left="1418" w:firstLine="709"/>
+        <w:jc w:val="both"/>
+        <w:rPr>
+          <w:rFonts w:ascii="Arial" w:hAnsi="Arial" w:cs="Arial"/>
+          <w:szCs w:val="24"/>
+        </w:rPr>
       </w:pPr>
       <w:r>
         <w:t xml:space="preserve">Figura </w:t>
       </w:r>
-      <w:r>
-        <w:t>41</w:t>
-      </w:r>
+      <w:fldSimple w:instr=" SEQ Figura \* ARABIC ">
+        <w:r>
+          <w:rPr>
+            <w:noProof/>
+          </w:rPr>
+          <w:t>43</w:t>
+        </w:r>
+      </w:fldSimple>
       <w:r>
         <w:t xml:space="preserve"> - </w:t>
       </w:r>
@@ -17983,14 +17877,6 @@
         <w:t>Modelo lógico do banco de dados</w:t>
       </w:r>
     </w:p>
-    <w:p/>
-    <w:p/>
-    <w:p/>
-    <w:p/>
-    <w:p/>
-    <w:p/>
-    <w:p/>
-    <w:p/>
     <w:p>
       <w:pPr>
         <w:pStyle w:val="Ttulo1"/>
@@ -17998,7 +17884,7 @@
           <w:ilvl w:val="1"/>
           <w:numId w:val="1"/>
         </w:numPr>
-        <w:spacing w:before="120" w:after="120" w:line="360" w:lineRule="auto"/>
+        <w:spacing w:before="120" w:after="120"/>
         <w:ind w:left="0" w:firstLine="0"/>
         <w:rPr>
           <w:rFonts w:cs="Arial"/>
@@ -18007,7 +17893,7 @@
           <w:szCs w:val="24"/>
         </w:rPr>
       </w:pPr>
-      <w:bookmarkStart w:id="38" w:name="_Toc42209159"/>
+      <w:bookmarkStart w:id="39" w:name="_Toc42209159"/>
       <w:r>
         <w:rPr>
           <w:rFonts w:cs="Arial"/>
@@ -18017,7 +17903,7 @@
         </w:rPr>
         <w:t>Dicionário de dados</w:t>
       </w:r>
-      <w:bookmarkEnd w:id="38"/>
+      <w:bookmarkEnd w:id="39"/>
       <w:r>
         <w:rPr>
           <w:rFonts w:cs="Arial"/>
@@ -18030,7 +17916,6 @@
     </w:p>
     <w:p>
       <w:pPr>
-        <w:spacing w:line="360" w:lineRule="auto"/>
         <w:jc w:val="both"/>
         <w:rPr>
           <w:rFonts w:ascii="Arial" w:hAnsi="Arial" w:cs="Arial"/>
@@ -18075,7 +17960,6 @@
     </w:p>
     <w:p>
       <w:pPr>
-        <w:spacing w:line="360" w:lineRule="auto"/>
         <w:jc w:val="both"/>
         <w:rPr>
           <w:rFonts w:ascii="Arial" w:hAnsi="Arial" w:cs="Arial"/>
@@ -18086,13 +17970,8 @@
     </w:p>
     <w:p>
       <w:pPr>
-        <w:spacing w:line="360" w:lineRule="auto"/>
+        <w:keepNext/>
         <w:jc w:val="both"/>
-        <w:rPr>
-          <w:rFonts w:ascii="Arial" w:hAnsi="Arial" w:cs="Arial"/>
-          <w:sz w:val="24"/>
-          <w:szCs w:val="24"/>
-        </w:rPr>
       </w:pPr>
       <w:r>
         <w:rPr>
@@ -18101,7 +17980,6 @@
           <w:sz w:val="24"/>
           <w:szCs w:val="24"/>
         </w:rPr>
-        <w:lastRenderedPageBreak/>
         <w:drawing>
           <wp:inline distT="0" distB="0" distL="0" distR="0" wp14:anchorId="2D033EFC" wp14:editId="0DCA0E04">
             <wp:extent cx="5579745" cy="2005330"/>
@@ -18120,7 +17998,7 @@
                     </pic:cNvPicPr>
                   </pic:nvPicPr>
                   <pic:blipFill>
-                    <a:blip r:embed="rId67">
+                    <a:blip r:embed="rId71">
                       <a:extLst>
                         <a:ext uri="{28A0092B-C50C-407E-A947-70E740481C1C}">
                           <a14:useLocalDpi xmlns:a14="http://schemas.microsoft.com/office/drawing/2010/main" val="0"/>
@@ -18156,6 +18034,7 @@
       <w:pPr>
         <w:pStyle w:val="Legenda"/>
         <w:ind w:left="1418" w:firstLine="709"/>
+        <w:jc w:val="both"/>
         <w:rPr>
           <w:rFonts w:ascii="Arial" w:hAnsi="Arial" w:cs="Arial"/>
           <w:szCs w:val="24"/>
@@ -18164,9 +18043,14 @@
       <w:r>
         <w:t xml:space="preserve">Figura </w:t>
       </w:r>
-      <w:r>
-        <w:t>42</w:t>
-      </w:r>
+      <w:fldSimple w:instr=" SEQ Figura \* ARABIC ">
+        <w:r>
+          <w:rPr>
+            <w:noProof/>
+          </w:rPr>
+          <w:t>44</w:t>
+        </w:r>
+      </w:fldSimple>
       <w:r>
         <w:t xml:space="preserve"> - </w:t>
       </w:r>
@@ -18176,24 +18060,8 @@
     </w:p>
     <w:p>
       <w:pPr>
-        <w:spacing w:line="360" w:lineRule="auto"/>
+        <w:keepNext/>
         <w:jc w:val="both"/>
-        <w:rPr>
-          <w:rFonts w:ascii="Arial" w:hAnsi="Arial" w:cs="Arial"/>
-          <w:sz w:val="24"/>
-          <w:szCs w:val="24"/>
-        </w:rPr>
-      </w:pPr>
-    </w:p>
-    <w:p>
-      <w:pPr>
-        <w:spacing w:line="360" w:lineRule="auto"/>
-        <w:jc w:val="both"/>
-        <w:rPr>
-          <w:rFonts w:ascii="Arial" w:hAnsi="Arial" w:cs="Arial"/>
-          <w:sz w:val="24"/>
-          <w:szCs w:val="24"/>
-        </w:rPr>
       </w:pPr>
       <w:r>
         <w:rPr>
@@ -18202,6 +18070,7 @@
           <w:sz w:val="24"/>
           <w:szCs w:val="24"/>
         </w:rPr>
+        <w:lastRenderedPageBreak/>
         <w:drawing>
           <wp:inline distT="0" distB="0" distL="0" distR="0" wp14:anchorId="70F8E670" wp14:editId="194AC52F">
             <wp:extent cx="5579745" cy="1460500"/>
@@ -18220,7 +18089,7 @@
                     </pic:cNvPicPr>
                   </pic:nvPicPr>
                   <pic:blipFill>
-                    <a:blip r:embed="rId68">
+                    <a:blip r:embed="rId72">
                       <a:extLst>
                         <a:ext uri="{28A0092B-C50C-407E-A947-70E740481C1C}">
                           <a14:useLocalDpi xmlns:a14="http://schemas.microsoft.com/office/drawing/2010/main" val="0"/>
@@ -18256,13 +18125,23 @@
       <w:pPr>
         <w:pStyle w:val="Legenda"/>
         <w:ind w:left="1418" w:firstLine="709"/>
+        <w:jc w:val="both"/>
+        <w:rPr>
+          <w:rFonts w:ascii="Arial" w:hAnsi="Arial" w:cs="Arial"/>
+          <w:szCs w:val="24"/>
+        </w:rPr>
       </w:pPr>
       <w:r>
         <w:t xml:space="preserve">Figura </w:t>
       </w:r>
-      <w:r>
-        <w:t>43</w:t>
-      </w:r>
+      <w:fldSimple w:instr=" SEQ Figura \* ARABIC ">
+        <w:r>
+          <w:rPr>
+            <w:noProof/>
+          </w:rPr>
+          <w:t>45</w:t>
+        </w:r>
+      </w:fldSimple>
       <w:r>
         <w:t xml:space="preserve"> - </w:t>
       </w:r>
@@ -18270,16 +18149,9 @@
         <w:t>Dicionário de dados – Paciente</w:t>
       </w:r>
     </w:p>
-    <w:p/>
-    <w:p>
-      <w:pPr>
-        <w:rPr>
-          <w:rFonts w:ascii="Arial" w:eastAsiaTheme="majorEastAsia" w:hAnsi="Arial" w:cs="Arial"/>
-          <w:b/>
-          <w:bCs/>
-          <w:sz w:val="24"/>
-          <w:szCs w:val="24"/>
-        </w:rPr>
+    <w:p>
+      <w:pPr>
+        <w:keepNext/>
       </w:pPr>
       <w:r>
         <w:rPr>
@@ -18308,7 +18180,7 @@
                     </pic:cNvPicPr>
                   </pic:nvPicPr>
                   <pic:blipFill>
-                    <a:blip r:embed="rId69">
+                    <a:blip r:embed="rId73">
                       <a:extLst>
                         <a:ext uri="{28A0092B-C50C-407E-A947-70E740481C1C}">
                           <a14:useLocalDpi xmlns:a14="http://schemas.microsoft.com/office/drawing/2010/main" val="0"/>
@@ -18344,27 +18216,31 @@
       <w:pPr>
         <w:pStyle w:val="Legenda"/>
         <w:ind w:left="1418" w:firstLine="709"/>
+        <w:rPr>
+          <w:rFonts w:ascii="Arial" w:eastAsiaTheme="majorEastAsia" w:hAnsi="Arial" w:cs="Arial"/>
+          <w:b/>
+          <w:bCs/>
+          <w:szCs w:val="24"/>
+        </w:rPr>
       </w:pPr>
       <w:r>
         <w:t xml:space="preserve">Figura </w:t>
       </w:r>
-      <w:r>
-        <w:t>44</w:t>
-      </w:r>
+      <w:fldSimple w:instr=" SEQ Figura \* ARABIC ">
+        <w:r>
+          <w:rPr>
+            <w:noProof/>
+          </w:rPr>
+          <w:t>46</w:t>
+        </w:r>
+      </w:fldSimple>
       <w:r>
         <w:t xml:space="preserve"> - </w:t>
       </w:r>
       <w:r>
-        <w:t xml:space="preserve">Dicionário de dados </w:t>
-      </w:r>
-      <w:r>
-        <w:t>–</w:t>
-      </w:r>
-      <w:r>
-        <w:t xml:space="preserve"> Suporte</w:t>
-      </w:r>
-    </w:p>
-    <w:p/>
+        <w:t>Dicionário de dados – Suporte</w:t>
+      </w:r>
+    </w:p>
     <w:p>
       <w:pPr>
         <w:pStyle w:val="Ttulo1"/>
@@ -18372,7 +18248,7 @@
           <w:ilvl w:val="0"/>
           <w:numId w:val="1"/>
         </w:numPr>
-        <w:spacing w:before="120" w:after="120" w:line="360" w:lineRule="auto"/>
+        <w:spacing w:before="120" w:after="120"/>
         <w:ind w:left="357" w:hanging="357"/>
         <w:rPr>
           <w:rFonts w:cs="Arial"/>
@@ -18381,7 +18257,7 @@
           <w:lang w:val="en-US"/>
         </w:rPr>
       </w:pPr>
-      <w:bookmarkStart w:id="39" w:name="_Toc42209160"/>
+      <w:bookmarkStart w:id="40" w:name="_Toc42209160"/>
       <w:r>
         <w:rPr>
           <w:rFonts w:cs="Arial"/>
@@ -18391,11 +18267,10 @@
         </w:rPr>
         <w:t>PRINCIPAIS TELAS DO SISTEMA</w:t>
       </w:r>
-      <w:bookmarkEnd w:id="39"/>
-    </w:p>
-    <w:p>
-      <w:pPr>
-        <w:spacing w:line="360" w:lineRule="auto"/>
+      <w:bookmarkEnd w:id="40"/>
+    </w:p>
+    <w:p>
+      <w:pPr>
         <w:jc w:val="both"/>
         <w:rPr>
           <w:rFonts w:ascii="Arial" w:hAnsi="Arial" w:cs="Arial"/>
@@ -18414,7 +18289,6 @@
     </w:p>
     <w:p>
       <w:pPr>
-        <w:spacing w:line="360" w:lineRule="auto"/>
         <w:jc w:val="both"/>
         <w:rPr>
           <w:rFonts w:ascii="Arial" w:hAnsi="Arial" w:cs="Arial"/>
@@ -18437,7 +18311,6 @@
     </w:p>
     <w:p>
       <w:pPr>
-        <w:spacing w:line="360" w:lineRule="auto"/>
         <w:jc w:val="both"/>
         <w:rPr>
           <w:rFonts w:ascii="Arial" w:hAnsi="Arial" w:cs="Arial"/>
@@ -18476,7 +18349,7 @@
           <w:ilvl w:val="0"/>
           <w:numId w:val="1"/>
         </w:numPr>
-        <w:spacing w:before="120" w:after="120" w:line="360" w:lineRule="auto"/>
+        <w:spacing w:before="120" w:after="120"/>
         <w:ind w:left="357" w:hanging="357"/>
         <w:rPr>
           <w:rFonts w:cs="Arial"/>
@@ -18484,17 +18357,16 @@
           <w:szCs w:val="24"/>
         </w:rPr>
       </w:pPr>
-      <w:bookmarkStart w:id="40" w:name="_Toc42209161"/>
+      <w:bookmarkStart w:id="41" w:name="_Toc42209161"/>
       <w:r>
         <w:rPr>
           <w:rFonts w:cs="Arial"/>
           <w:color w:val="auto"/>
           <w:szCs w:val="24"/>
         </w:rPr>
-        <w:lastRenderedPageBreak/>
         <w:t>CONCLUSÃO</w:t>
       </w:r>
-      <w:bookmarkEnd w:id="40"/>
+      <w:bookmarkEnd w:id="41"/>
     </w:p>
     <w:p>
       <w:pPr>
@@ -18503,7 +18375,7 @@
           <w:ilvl w:val="1"/>
           <w:numId w:val="1"/>
         </w:numPr>
-        <w:spacing w:before="120" w:after="120" w:line="360" w:lineRule="auto"/>
+        <w:spacing w:before="120" w:after="120"/>
         <w:ind w:left="426"/>
         <w:rPr>
           <w:rFonts w:cs="Arial"/>
@@ -18511,8 +18383,8 @@
           <w:szCs w:val="24"/>
         </w:rPr>
       </w:pPr>
-      <w:bookmarkStart w:id="41" w:name="_Toc42209162"/>
-      <w:bookmarkStart w:id="42" w:name="_Toc90215145"/>
+      <w:bookmarkStart w:id="42" w:name="_Toc42209162"/>
+      <w:bookmarkStart w:id="43" w:name="_Toc90215145"/>
       <w:r>
         <w:rPr>
           <w:rFonts w:cs="Arial"/>
@@ -18521,11 +18393,10 @@
         </w:rPr>
         <w:t>Escreva os resultados obtidos</w:t>
       </w:r>
-      <w:bookmarkEnd w:id="41"/>
-    </w:p>
-    <w:p>
-      <w:pPr>
-        <w:spacing w:line="360" w:lineRule="auto"/>
+      <w:bookmarkEnd w:id="42"/>
+    </w:p>
+    <w:p>
+      <w:pPr>
         <w:jc w:val="both"/>
         <w:rPr>
           <w:rFonts w:ascii="Arial" w:hAnsi="Arial" w:cs="Arial"/>
@@ -18557,7 +18428,7 @@
           <w:ilvl w:val="1"/>
           <w:numId w:val="1"/>
         </w:numPr>
-        <w:spacing w:before="120" w:after="120" w:line="360" w:lineRule="auto"/>
+        <w:spacing w:before="120" w:after="120"/>
         <w:ind w:left="426"/>
         <w:rPr>
           <w:rFonts w:cs="Arial"/>
@@ -18565,7 +18436,7 @@
           <w:szCs w:val="24"/>
         </w:rPr>
       </w:pPr>
-      <w:bookmarkStart w:id="43" w:name="_Toc42209163"/>
+      <w:bookmarkStart w:id="44" w:name="_Toc42209163"/>
       <w:r>
         <w:rPr>
           <w:rFonts w:cs="Arial"/>
@@ -18574,9 +18445,9 @@
         </w:rPr>
         <w:t>Constatações</w:t>
       </w:r>
-      <w:bookmarkStart w:id="44" w:name="_Toc90215144"/>
-      <w:bookmarkEnd w:id="42"/>
+      <w:bookmarkStart w:id="45" w:name="_Toc90215144"/>
       <w:bookmarkEnd w:id="43"/>
+      <w:bookmarkEnd w:id="44"/>
       <w:r>
         <w:rPr>
           <w:rFonts w:cs="Arial"/>
@@ -18586,10 +18457,9 @@
         <w:t xml:space="preserve"> </w:t>
       </w:r>
     </w:p>
-    <w:bookmarkEnd w:id="44"/>
-    <w:p>
-      <w:pPr>
-        <w:spacing w:line="360" w:lineRule="auto"/>
+    <w:bookmarkEnd w:id="45"/>
+    <w:p>
+      <w:pPr>
         <w:jc w:val="both"/>
         <w:rPr>
           <w:rFonts w:ascii="Arial" w:hAnsi="Arial" w:cs="Arial"/>
@@ -18613,7 +18483,7 @@
           <w:ilvl w:val="1"/>
           <w:numId w:val="1"/>
         </w:numPr>
-        <w:spacing w:before="120" w:after="120" w:line="360" w:lineRule="auto"/>
+        <w:spacing w:before="120" w:after="120"/>
         <w:ind w:left="426"/>
         <w:rPr>
           <w:rFonts w:cs="Arial"/>
@@ -18621,8 +18491,8 @@
           <w:szCs w:val="24"/>
         </w:rPr>
       </w:pPr>
-      <w:bookmarkStart w:id="45" w:name="_Toc90215146"/>
-      <w:bookmarkStart w:id="46" w:name="_Toc42209164"/>
+      <w:bookmarkStart w:id="46" w:name="_Toc90215146"/>
+      <w:bookmarkStart w:id="47" w:name="_Toc42209164"/>
       <w:r>
         <w:rPr>
           <w:rFonts w:cs="Arial"/>
@@ -18639,8 +18509,8 @@
         </w:rPr>
         <w:t>ugestões de possíveis aperfeiçoamentos técnicos</w:t>
       </w:r>
-      <w:bookmarkEnd w:id="45"/>
       <w:bookmarkEnd w:id="46"/>
+      <w:bookmarkEnd w:id="47"/>
       <w:r>
         <w:rPr>
           <w:rFonts w:cs="Arial"/>
@@ -18652,7 +18522,6 @@
     </w:p>
     <w:p>
       <w:pPr>
-        <w:spacing w:line="360" w:lineRule="auto"/>
         <w:jc w:val="both"/>
         <w:rPr>
           <w:rFonts w:ascii="Arial" w:hAnsi="Arial" w:cs="Arial"/>
@@ -18703,7 +18572,7 @@
           <w:ilvl w:val="0"/>
           <w:numId w:val="1"/>
         </w:numPr>
-        <w:spacing w:before="120" w:after="120" w:line="360" w:lineRule="auto"/>
+        <w:spacing w:before="120" w:after="120"/>
         <w:ind w:left="357" w:hanging="357"/>
         <w:rPr>
           <w:rFonts w:cs="Arial"/>
@@ -18711,7 +18580,7 @@
           <w:szCs w:val="24"/>
         </w:rPr>
       </w:pPr>
-      <w:bookmarkStart w:id="47" w:name="_Toc42209165"/>
+      <w:bookmarkStart w:id="48" w:name="_Toc42209165"/>
       <w:r>
         <w:rPr>
           <w:rFonts w:cs="Arial"/>
@@ -18721,7 +18590,7 @@
         <w:lastRenderedPageBreak/>
         <w:t>REFERÊNCIAS</w:t>
       </w:r>
-      <w:bookmarkEnd w:id="47"/>
+      <w:bookmarkEnd w:id="48"/>
     </w:p>
     <w:p>
       <w:pPr>
@@ -18791,7 +18660,7 @@
         </w:rPr>
         <w:t>. Disponível em: &lt;</w:t>
       </w:r>
-      <w:hyperlink r:id="rId70" w:history="1">
+      <w:hyperlink r:id="rId74" w:history="1">
         <w:r>
           <w:rPr>
             <w:rStyle w:val="Hyperlink"/>
@@ -18857,7 +18726,7 @@
         </w:rPr>
         <w:t>. Disponível em: &lt;</w:t>
       </w:r>
-      <w:hyperlink r:id="rId71" w:history="1">
+      <w:hyperlink r:id="rId75" w:history="1">
         <w:r>
           <w:rPr>
             <w:rStyle w:val="Hyperlink"/>
@@ -18931,7 +18800,7 @@
         </w:rPr>
         <w:t>. Disponível em: &lt;</w:t>
       </w:r>
-      <w:hyperlink r:id="rId72" w:history="1">
+      <w:hyperlink r:id="rId76" w:history="1">
         <w:r>
           <w:rPr>
             <w:rStyle w:val="Hyperlink"/>
@@ -18995,7 +18864,7 @@
         </w:rPr>
         <w:t>. Disponível em: &lt;</w:t>
       </w:r>
-      <w:hyperlink r:id="rId73" w:history="1">
+      <w:hyperlink r:id="rId77" w:history="1">
         <w:r>
           <w:rPr>
             <w:rStyle w:val="Hyperlink"/>
@@ -19051,7 +18920,7 @@
         </w:rPr>
         <w:t xml:space="preserve">. Disponível em: &lt; </w:t>
       </w:r>
-      <w:hyperlink r:id="rId74" w:history="1">
+      <w:hyperlink r:id="rId78" w:history="1">
         <w:r>
           <w:rPr>
             <w:rStyle w:val="Hyperlink"/>
@@ -19129,7 +18998,7 @@
         </w:rPr>
         <w:t xml:space="preserve">. Disponível em: &lt; </w:t>
       </w:r>
-      <w:hyperlink r:id="rId75" w:anchor="/" w:history="1">
+      <w:hyperlink r:id="rId79" w:anchor="/" w:history="1">
         <w:r>
           <w:rPr>
             <w:rStyle w:val="Hyperlink"/>
@@ -19195,7 +19064,7 @@
         </w:rPr>
         <w:t xml:space="preserve">. Disponível em: &lt; </w:t>
       </w:r>
-      <w:hyperlink r:id="rId76" w:history="1">
+      <w:hyperlink r:id="rId80" w:history="1">
         <w:r>
           <w:rPr>
             <w:rStyle w:val="Hyperlink"/>
@@ -19273,7 +19142,7 @@
         </w:rPr>
         <w:t>. Disponível em: &lt;</w:t>
       </w:r>
-      <w:hyperlink r:id="rId77" w:history="1">
+      <w:hyperlink r:id="rId81" w:history="1">
         <w:r>
           <w:rPr>
             <w:rStyle w:val="Hyperlink"/>
@@ -19339,7 +19208,7 @@
         </w:rPr>
         <w:t>. Disponível em: &lt;</w:t>
       </w:r>
-      <w:hyperlink r:id="rId78" w:history="1">
+      <w:hyperlink r:id="rId82" w:history="1">
         <w:r>
           <w:rPr>
             <w:rStyle w:val="Hyperlink"/>
@@ -19432,7 +19301,7 @@
         </w:rPr>
         <w:t>. Disponível em: &lt;</w:t>
       </w:r>
-      <w:hyperlink r:id="rId79" w:history="1">
+      <w:hyperlink r:id="rId83" w:history="1">
         <w:r>
           <w:rPr>
             <w:rStyle w:val="Hyperlink"/>
@@ -19576,7 +19445,7 @@
         </w:rPr>
         <w:t>. Disponível em: &lt;</w:t>
       </w:r>
-      <w:hyperlink r:id="rId80" w:history="1">
+      <w:hyperlink r:id="rId84" w:history="1">
         <w:r>
           <w:rPr>
             <w:rStyle w:val="Hyperlink"/>
@@ -19664,7 +19533,7 @@
         </w:rPr>
         <w:t>. Disponível em: &lt;</w:t>
       </w:r>
-      <w:hyperlink r:id="rId81" w:history="1">
+      <w:hyperlink r:id="rId85" w:history="1">
         <w:r>
           <w:rPr>
             <w:rStyle w:val="Hyperlink"/>
@@ -19687,6 +19556,7 @@
     <w:p>
       <w:pPr>
         <w:pStyle w:val="NormalWeb"/>
+        <w:spacing w:line="276" w:lineRule="auto"/>
         <w:rPr>
           <w:rFonts w:ascii="Arial" w:hAnsi="Arial" w:cs="Arial"/>
         </w:rPr>
@@ -19743,7 +19613,7 @@
         </w:rPr>
         <w:t xml:space="preserve"> em: </w:t>
       </w:r>
-      <w:hyperlink r:id="rId82" w:tgtFrame="_blank" w:history="1">
+      <w:hyperlink r:id="rId86" w:tgtFrame="_blank" w:history="1">
         <w:r>
           <w:rPr>
             <w:rStyle w:val="Hyperlink"/>
@@ -19762,6 +19632,7 @@
     <w:p>
       <w:pPr>
         <w:pStyle w:val="NormalWeb"/>
+        <w:spacing w:line="276" w:lineRule="auto"/>
         <w:rPr>
           <w:rFonts w:ascii="Arial" w:hAnsi="Arial" w:cs="Arial"/>
         </w:rPr>
@@ -19818,7 +19689,7 @@
         </w:rPr>
         <w:t xml:space="preserve"> em: </w:t>
       </w:r>
-      <w:hyperlink r:id="rId83" w:tgtFrame="_blank" w:history="1">
+      <w:hyperlink r:id="rId87" w:tgtFrame="_blank" w:history="1">
         <w:r>
           <w:rPr>
             <w:rStyle w:val="Hyperlink"/>
@@ -19837,6 +19708,7 @@
     <w:p>
       <w:pPr>
         <w:pStyle w:val="NormalWeb"/>
+        <w:spacing w:line="276" w:lineRule="auto"/>
         <w:rPr>
           <w:rFonts w:ascii="Arial" w:hAnsi="Arial" w:cs="Arial"/>
         </w:rPr>
@@ -19882,7 +19754,7 @@
         </w:rPr>
         <w:br/>
       </w:r>
-      <w:hyperlink r:id="rId84" w:tgtFrame="_blank" w:history="1">
+      <w:hyperlink r:id="rId88" w:tgtFrame="_blank" w:history="1">
         <w:r>
           <w:rPr>
             <w:rStyle w:val="Hyperlink"/>
@@ -19901,6 +19773,7 @@
     <w:p>
       <w:pPr>
         <w:pStyle w:val="NormalWeb"/>
+        <w:spacing w:line="276" w:lineRule="auto"/>
         <w:rPr>
           <w:rFonts w:ascii="Arial" w:hAnsi="Arial" w:cs="Arial"/>
         </w:rPr>
@@ -20065,7 +19938,7 @@
         </w:rPr>
         <w:t xml:space="preserve"> em: </w:t>
       </w:r>
-      <w:hyperlink r:id="rId85" w:tgtFrame="_blank" w:history="1">
+      <w:hyperlink r:id="rId89" w:tgtFrame="_blank" w:history="1">
         <w:r>
           <w:rPr>
             <w:rStyle w:val="Hyperlink"/>
@@ -20084,6 +19957,7 @@
     <w:p>
       <w:pPr>
         <w:pStyle w:val="NormalWeb"/>
+        <w:spacing w:line="276" w:lineRule="auto"/>
         <w:rPr>
           <w:rFonts w:ascii="Arial" w:hAnsi="Arial" w:cs="Arial"/>
         </w:rPr>
@@ -20166,7 +20040,7 @@
         </w:rPr>
         <w:t xml:space="preserve"> em: </w:t>
       </w:r>
-      <w:hyperlink r:id="rId86" w:tgtFrame="_blank" w:history="1">
+      <w:hyperlink r:id="rId90" w:tgtFrame="_blank" w:history="1">
         <w:r>
           <w:rPr>
             <w:rStyle w:val="Hyperlink"/>
@@ -20185,6 +20059,7 @@
     <w:p>
       <w:pPr>
         <w:pStyle w:val="NormalWeb"/>
+        <w:spacing w:line="276" w:lineRule="auto"/>
         <w:rPr>
           <w:rFonts w:ascii="Arial" w:hAnsi="Arial" w:cs="Arial"/>
         </w:rPr>
@@ -20249,7 +20124,7 @@
         </w:rPr>
         <w:t xml:space="preserve"> em: </w:t>
       </w:r>
-      <w:hyperlink r:id="rId87" w:tgtFrame="_blank" w:history="1">
+      <w:hyperlink r:id="rId91" w:tgtFrame="_blank" w:history="1">
         <w:r>
           <w:rPr>
             <w:rStyle w:val="Hyperlink"/>
@@ -20268,6 +20143,7 @@
     <w:p>
       <w:pPr>
         <w:pStyle w:val="NormalWeb"/>
+        <w:spacing w:line="276" w:lineRule="auto"/>
         <w:rPr>
           <w:rFonts w:ascii="Arial" w:hAnsi="Arial" w:cs="Arial"/>
         </w:rPr>
@@ -20324,7 +20200,7 @@
         </w:rPr>
         <w:t xml:space="preserve"> em: </w:t>
       </w:r>
-      <w:hyperlink r:id="rId88" w:tgtFrame="_blank" w:history="1">
+      <w:hyperlink r:id="rId92" w:tgtFrame="_blank" w:history="1">
         <w:r>
           <w:rPr>
             <w:rStyle w:val="Hyperlink"/>
@@ -20343,6 +20219,7 @@
     <w:p>
       <w:pPr>
         <w:pStyle w:val="NormalWeb"/>
+        <w:spacing w:line="276" w:lineRule="auto"/>
         <w:rPr>
           <w:rFonts w:ascii="Arial" w:hAnsi="Arial" w:cs="Arial"/>
         </w:rPr>
@@ -20397,7 +20274,7 @@
         </w:rPr>
         <w:t xml:space="preserve"> em: </w:t>
       </w:r>
-      <w:hyperlink r:id="rId89" w:tgtFrame="_blank" w:history="1">
+      <w:hyperlink r:id="rId93" w:tgtFrame="_blank" w:history="1">
         <w:r>
           <w:rPr>
             <w:rStyle w:val="Hyperlink"/>
@@ -20416,6 +20293,7 @@
     <w:p>
       <w:pPr>
         <w:pStyle w:val="NormalWeb"/>
+        <w:spacing w:line="276" w:lineRule="auto"/>
         <w:rPr>
           <w:rFonts w:ascii="Arial" w:hAnsi="Arial" w:cs="Arial"/>
         </w:rPr>
@@ -20498,7 +20376,7 @@
         </w:rPr>
         <w:t xml:space="preserve"> em: </w:t>
       </w:r>
-      <w:hyperlink r:id="rId90" w:tgtFrame="_blank" w:history="1">
+      <w:hyperlink r:id="rId94" w:tgtFrame="_blank" w:history="1">
         <w:r>
           <w:rPr>
             <w:rStyle w:val="Hyperlink"/>
@@ -20523,6 +20401,7 @@
     <w:p>
       <w:pPr>
         <w:pStyle w:val="NormalWeb"/>
+        <w:spacing w:line="276" w:lineRule="auto"/>
         <w:rPr>
           <w:rFonts w:ascii="Arial" w:hAnsi="Arial" w:cs="Arial"/>
         </w:rPr>
@@ -20555,7 +20434,7 @@
         </w:rPr>
         <w:t xml:space="preserve">                                                       </w:t>
       </w:r>
-      <w:hyperlink r:id="rId91" w:history="1">
+      <w:hyperlink r:id="rId95" w:history="1">
         <w:r>
           <w:rPr>
             <w:rStyle w:val="Hyperlink"/>
@@ -20574,6 +20453,7 @@
     <w:p>
       <w:pPr>
         <w:pStyle w:val="NormalWeb"/>
+        <w:spacing w:line="276" w:lineRule="auto"/>
         <w:rPr>
           <w:rFonts w:ascii="Arial" w:hAnsi="Arial" w:cs="Arial"/>
         </w:rPr>
@@ -20600,7 +20480,7 @@
           <w:ilvl w:val="0"/>
           <w:numId w:val="1"/>
         </w:numPr>
-        <w:spacing w:before="120" w:after="120" w:line="360" w:lineRule="auto"/>
+        <w:spacing w:before="120" w:after="120"/>
         <w:ind w:left="357" w:hanging="357"/>
         <w:rPr>
           <w:rFonts w:cs="Arial"/>
@@ -20608,7 +20488,7 @@
           <w:szCs w:val="24"/>
         </w:rPr>
       </w:pPr>
-      <w:bookmarkStart w:id="48" w:name="_Toc42209166"/>
+      <w:bookmarkStart w:id="49" w:name="_Toc42209166"/>
       <w:r>
         <w:rPr>
           <w:rFonts w:cs="Arial"/>
@@ -20618,7 +20498,7 @@
         <w:lastRenderedPageBreak/>
         <w:t>GLOSSÁRIO</w:t>
       </w:r>
-      <w:bookmarkEnd w:id="48"/>
+      <w:bookmarkEnd w:id="49"/>
     </w:p>
     <w:p/>
     <w:p>
@@ -23596,7 +23476,7 @@
           <w:ilvl w:val="0"/>
           <w:numId w:val="1"/>
         </w:numPr>
-        <w:spacing w:before="120" w:after="120" w:line="360" w:lineRule="auto"/>
+        <w:spacing w:before="120" w:after="120"/>
         <w:ind w:left="357" w:hanging="357"/>
         <w:rPr>
           <w:rFonts w:cs="Arial"/>
@@ -23604,7 +23484,7 @@
           <w:szCs w:val="24"/>
         </w:rPr>
       </w:pPr>
-      <w:bookmarkStart w:id="49" w:name="_Toc42209167"/>
+      <w:bookmarkStart w:id="50" w:name="_Toc42209167"/>
       <w:r>
         <w:rPr>
           <w:rFonts w:cs="Arial"/>
@@ -23613,11 +23493,10 @@
         </w:rPr>
         <w:t>ANEXOS</w:t>
       </w:r>
-      <w:bookmarkEnd w:id="49"/>
-    </w:p>
-    <w:p>
-      <w:pPr>
-        <w:spacing w:line="360" w:lineRule="auto"/>
+      <w:bookmarkEnd w:id="50"/>
+    </w:p>
+    <w:p>
+      <w:pPr>
         <w:jc w:val="both"/>
         <w:rPr>
           <w:rFonts w:ascii="Arial" w:hAnsi="Arial" w:cs="Arial"/>
@@ -23636,7 +23515,6 @@
     </w:p>
     <w:p>
       <w:pPr>
-        <w:spacing w:line="360" w:lineRule="auto"/>
         <w:jc w:val="both"/>
         <w:rPr>
           <w:rFonts w:ascii="Arial" w:hAnsi="Arial" w:cs="Arial"/>
@@ -23647,7 +23525,6 @@
     </w:p>
     <w:p>
       <w:pPr>
-        <w:spacing w:line="360" w:lineRule="auto"/>
         <w:jc w:val="both"/>
         <w:rPr>
           <w:rFonts w:ascii="Arial" w:hAnsi="Arial" w:cs="Arial"/>
@@ -23658,7 +23535,6 @@
     </w:p>
     <w:p>
       <w:pPr>
-        <w:spacing w:line="360" w:lineRule="auto"/>
         <w:jc w:val="both"/>
         <w:rPr>
           <w:rFonts w:ascii="Arial" w:hAnsi="Arial" w:cs="Arial"/>
@@ -23669,7 +23545,6 @@
     </w:p>
     <w:p>
       <w:pPr>
-        <w:spacing w:line="360" w:lineRule="auto"/>
         <w:jc w:val="both"/>
         <w:rPr>
           <w:rFonts w:ascii="Arial" w:hAnsi="Arial" w:cs="Arial"/>
@@ -23680,7 +23555,6 @@
     </w:p>
     <w:p>
       <w:pPr>
-        <w:spacing w:line="360" w:lineRule="auto"/>
         <w:jc w:val="both"/>
         <w:rPr>
           <w:rFonts w:ascii="Arial" w:hAnsi="Arial" w:cs="Arial"/>
@@ -23691,7 +23565,6 @@
     </w:p>
     <w:p>
       <w:pPr>
-        <w:spacing w:line="360" w:lineRule="auto"/>
         <w:jc w:val="both"/>
         <w:rPr>
           <w:rFonts w:ascii="Arial" w:hAnsi="Arial" w:cs="Arial"/>
@@ -23702,7 +23575,6 @@
     </w:p>
     <w:p>
       <w:pPr>
-        <w:spacing w:line="360" w:lineRule="auto"/>
         <w:jc w:val="both"/>
         <w:rPr>
           <w:rFonts w:ascii="Arial" w:hAnsi="Arial" w:cs="Arial"/>
@@ -23713,7 +23585,6 @@
     </w:p>
     <w:p>
       <w:pPr>
-        <w:spacing w:line="360" w:lineRule="auto"/>
         <w:jc w:val="both"/>
         <w:rPr>
           <w:rFonts w:ascii="Arial" w:hAnsi="Arial" w:cs="Arial"/>
@@ -23723,9 +23594,9 @@
       </w:pPr>
     </w:p>
     <w:sectPr>
-      <w:headerReference w:type="even" r:id="rId92"/>
-      <w:headerReference w:type="default" r:id="rId93"/>
-      <w:footerReference w:type="default" r:id="rId94"/>
+      <w:headerReference w:type="even" r:id="rId96"/>
+      <w:headerReference w:type="default" r:id="rId97"/>
+      <w:footerReference w:type="default" r:id="rId98"/>
       <w:pgSz w:w="11906" w:h="16838" w:code="9"/>
       <w:pgMar w:top="1701" w:right="1134" w:bottom="1134" w:left="1701" w:header="709" w:footer="709" w:gutter="284"/>
       <w:cols w:space="708"/>
@@ -23733,6 +23604,90 @@
     </w:sectPr>
   </w:body>
 </w:document>
+</file>
+
+<file path=word/comments.xml><?xml version="1.0" encoding="utf-8"?>
+<w:comments xmlns:wpc="http://schemas.microsoft.com/office/word/2010/wordprocessingCanvas" xmlns:cx="http://schemas.microsoft.com/office/drawing/2014/chartex" xmlns:cx1="http://schemas.microsoft.com/office/drawing/2015/9/8/chartex" xmlns:cx2="http://schemas.microsoft.com/office/drawing/2015/10/21/chartex" xmlns:cx3="http://schemas.microsoft.com/office/drawing/2016/5/9/chartex" xmlns:cx4="http://schemas.microsoft.com/office/drawing/2016/5/10/chartex" xmlns:cx5="http://schemas.microsoft.com/office/drawing/2016/5/11/chartex" xmlns:cx6="http://schemas.microsoft.com/office/drawing/2016/5/12/chartex" xmlns:cx7="http://schemas.microsoft.com/office/drawing/2016/5/13/chartex" xmlns:cx8="http://schemas.microsoft.com/office/drawing/2016/5/14/chartex" xmlns:mc="http://schemas.openxmlformats.org/markup-compatibility/2006" xmlns:aink="http://schemas.microsoft.com/office/drawing/2016/ink" xmlns:am3d="http://schemas.microsoft.com/office/drawing/2017/model3d" xmlns:o="urn:schemas-microsoft-com:office:office" xmlns:r="http://schemas.openxmlformats.org/officeDocument/2006/relationships" xmlns:m="http://schemas.openxmlformats.org/officeDocument/2006/math" xmlns:v="urn:schemas-microsoft-com:vml" xmlns:wp14="http://schemas.microsoft.com/office/word/2010/wordprocessingDrawing" xmlns:wp="http://schemas.openxmlformats.org/drawingml/2006/wordprocessingDrawing" xmlns:w10="urn:schemas-microsoft-com:office:word" xmlns:w="http://schemas.openxmlformats.org/wordprocessingml/2006/main" xmlns:w14="http://schemas.microsoft.com/office/word/2010/wordml" xmlns:w15="http://schemas.microsoft.com/office/word/2012/wordml" xmlns:w16cex="http://schemas.microsoft.com/office/word/2018/wordml/cex" xmlns:w16cid="http://schemas.microsoft.com/office/word/2016/wordml/cid" xmlns:w16="http://schemas.microsoft.com/office/word/2018/wordml" xmlns:w16se="http://schemas.microsoft.com/office/word/2015/wordml/symex" xmlns:wpg="http://schemas.microsoft.com/office/word/2010/wordprocessingGroup" xmlns:wpi="http://schemas.microsoft.com/office/word/2010/wordprocessingInk" xmlns:wne="http://schemas.microsoft.com/office/word/2006/wordml" xmlns:wps="http://schemas.microsoft.com/office/word/2010/wordprocessingShape" mc:Ignorable="w14 w15 w16se w16cid w16 w16cex wp14">
+  <w:comment w:id="33" w:author="Vinicius Raphael Ferreira Cruz da Silva" w:date="2020-06-12T01:09:00Z" w:initials="VRFCdS">
+    <w:p>
+      <w:pPr>
+        <w:pStyle w:val="Textodecomentrio"/>
+      </w:pPr>
+      <w:r>
+        <w:rPr>
+          <w:b/>
+          <w:bCs/>
+          <w:color w:val="FF0000"/>
+        </w:rPr>
+        <w:t>DUVIDA</w:t>
+      </w:r>
+      <w:r>
+        <w:t xml:space="preserve">: </w:t>
+      </w:r>
+      <w:r>
+        <w:rPr>
+          <w:rStyle w:val="Refdecomentrio"/>
+        </w:rPr>
+        <w:annotationRef/>
+      </w:r>
+      <w:r>
+        <w:t xml:space="preserve">O diagrama de </w:t>
+      </w:r>
+      <w:r>
+        <w:t xml:space="preserve">casos de uso é para ser separado (entre mobile e web) igual o que aqui foi feito ou é para ser apenas </w:t>
+      </w:r>
+      <w:r>
+        <w:rPr>
+          <w:b/>
+          <w:bCs/>
+        </w:rPr>
+        <w:t>UM</w:t>
+      </w:r>
+      <w:r>
+        <w:t xml:space="preserve"> diagrama, explicando o fluxo inteiro da aplicação (ou seja, mobile e web juntos)? Ou das duas formas?</w:t>
+      </w:r>
+    </w:p>
+    <w:p>
+      <w:pPr>
+        <w:pStyle w:val="Textodecomentrio"/>
+      </w:pPr>
+    </w:p>
+    <w:p>
+      <w:pPr>
+        <w:pStyle w:val="Textodecomentrio"/>
+      </w:pPr>
+      <w:r>
+        <w:t>A forma como esses diagramas estão montados está correta?</w:t>
+      </w:r>
+    </w:p>
+    <w:p>
+      <w:pPr>
+        <w:pStyle w:val="Textodecomentrio"/>
+      </w:pPr>
+      <w:r>
+        <w:t>Falta mais algum tipo de diagrama?</w:t>
+      </w:r>
+    </w:p>
+  </w:comment>
+</w:comments>
+</file>
+
+<file path=word/commentsExtended.xml><?xml version="1.0" encoding="utf-8"?>
+<w15:commentsEx xmlns:wpc="http://schemas.microsoft.com/office/word/2010/wordprocessingCanvas" xmlns:cx="http://schemas.microsoft.com/office/drawing/2014/chartex" xmlns:cx1="http://schemas.microsoft.com/office/drawing/2015/9/8/chartex" xmlns:cx2="http://schemas.microsoft.com/office/drawing/2015/10/21/chartex" xmlns:cx3="http://schemas.microsoft.com/office/drawing/2016/5/9/chartex" xmlns:cx4="http://schemas.microsoft.com/office/drawing/2016/5/10/chartex" xmlns:cx5="http://schemas.microsoft.com/office/drawing/2016/5/11/chartex" xmlns:cx6="http://schemas.microsoft.com/office/drawing/2016/5/12/chartex" xmlns:cx7="http://schemas.microsoft.com/office/drawing/2016/5/13/chartex" xmlns:cx8="http://schemas.microsoft.com/office/drawing/2016/5/14/chartex" xmlns:mc="http://schemas.openxmlformats.org/markup-compatibility/2006" xmlns:aink="http://schemas.microsoft.com/office/drawing/2016/ink" xmlns:am3d="http://schemas.microsoft.com/office/drawing/2017/model3d" xmlns:o="urn:schemas-microsoft-com:office:office" xmlns:r="http://schemas.openxmlformats.org/officeDocument/2006/relationships" xmlns:m="http://schemas.openxmlformats.org/officeDocument/2006/math" xmlns:v="urn:schemas-microsoft-com:vml" xmlns:wp14="http://schemas.microsoft.com/office/word/2010/wordprocessingDrawing" xmlns:wp="http://schemas.openxmlformats.org/drawingml/2006/wordprocessingDrawing" xmlns:w10="urn:schemas-microsoft-com:office:word" xmlns:w="http://schemas.openxmlformats.org/wordprocessingml/2006/main" xmlns:w14="http://schemas.microsoft.com/office/word/2010/wordml" xmlns:w15="http://schemas.microsoft.com/office/word/2012/wordml" xmlns:w16cex="http://schemas.microsoft.com/office/word/2018/wordml/cex" xmlns:w16cid="http://schemas.microsoft.com/office/word/2016/wordml/cid" xmlns:w16="http://schemas.microsoft.com/office/word/2018/wordml" xmlns:w16se="http://schemas.microsoft.com/office/word/2015/wordml/symex" xmlns:wpg="http://schemas.microsoft.com/office/word/2010/wordprocessingGroup" xmlns:wpi="http://schemas.microsoft.com/office/word/2010/wordprocessingInk" xmlns:wne="http://schemas.microsoft.com/office/word/2006/wordml" xmlns:wps="http://schemas.microsoft.com/office/word/2010/wordprocessingShape" mc:Ignorable="w14 w15 w16se w16cid w16 w16cex wp14">
+  <w15:commentEx w15:paraId="04A5A94D" w15:done="0"/>
+</w15:commentsEx>
+</file>
+
+<file path=word/commentsExtensible.xml><?xml version="1.0" encoding="utf-8"?>
+<w16cex:commentsExtensible xmlns:wpc="http://schemas.microsoft.com/office/word/2010/wordprocessingCanvas" xmlns:cx="http://schemas.microsoft.com/office/drawing/2014/chartex" xmlns:cx1="http://schemas.microsoft.com/office/drawing/2015/9/8/chartex" xmlns:cx2="http://schemas.microsoft.com/office/drawing/2015/10/21/chartex" xmlns:cx3="http://schemas.microsoft.com/office/drawing/2016/5/9/chartex" xmlns:cx4="http://schemas.microsoft.com/office/drawing/2016/5/10/chartex" xmlns:cx5="http://schemas.microsoft.com/office/drawing/2016/5/11/chartex" xmlns:cx6="http://schemas.microsoft.com/office/drawing/2016/5/12/chartex" xmlns:cx7="http://schemas.microsoft.com/office/drawing/2016/5/13/chartex" xmlns:cx8="http://schemas.microsoft.com/office/drawing/2016/5/14/chartex" xmlns:mc="http://schemas.openxmlformats.org/markup-compatibility/2006" xmlns:aink="http://schemas.microsoft.com/office/drawing/2016/ink" xmlns:am3d="http://schemas.microsoft.com/office/drawing/2017/model3d" xmlns:o="urn:schemas-microsoft-com:office:office" xmlns:r="http://schemas.openxmlformats.org/officeDocument/2006/relationships" xmlns:m="http://schemas.openxmlformats.org/officeDocument/2006/math" xmlns:v="urn:schemas-microsoft-com:vml" xmlns:wp14="http://schemas.microsoft.com/office/word/2010/wordprocessingDrawing" xmlns:wp="http://schemas.openxmlformats.org/drawingml/2006/wordprocessingDrawing" xmlns:w10="urn:schemas-microsoft-com:office:word" xmlns:w="http://schemas.openxmlformats.org/wordprocessingml/2006/main" xmlns:w14="http://schemas.microsoft.com/office/word/2010/wordml" xmlns:w15="http://schemas.microsoft.com/office/word/2012/wordml" xmlns:w16cex="http://schemas.microsoft.com/office/word/2018/wordml/cex" xmlns:w16cid="http://schemas.microsoft.com/office/word/2016/wordml/cid" xmlns:w16="http://schemas.microsoft.com/office/word/2018/wordml" xmlns:w16se="http://schemas.microsoft.com/office/word/2015/wordml/symex" xmlns:wpg="http://schemas.microsoft.com/office/word/2010/wordprocessingGroup" xmlns:wpi="http://schemas.microsoft.com/office/word/2010/wordprocessingInk" xmlns:wne="http://schemas.microsoft.com/office/word/2006/wordml" xmlns:wps="http://schemas.microsoft.com/office/word/2010/wordprocessingShape" mc:Ignorable="w14 w15 w16se w16cid w16 w16cex wp14">
+  <w16cex:commentExtensible w16cex:durableId="228D5451" w16cex:dateUtc="2020-06-12T04:09:00Z"/>
+</w16cex:commentsExtensible>
+</file>
+
+<file path=word/commentsIds.xml><?xml version="1.0" encoding="utf-8"?>
+<w16cid:commentsIds xmlns:wpc="http://schemas.microsoft.com/office/word/2010/wordprocessingCanvas" xmlns:cx="http://schemas.microsoft.com/office/drawing/2014/chartex" xmlns:cx1="http://schemas.microsoft.com/office/drawing/2015/9/8/chartex" xmlns:cx2="http://schemas.microsoft.com/office/drawing/2015/10/21/chartex" xmlns:cx3="http://schemas.microsoft.com/office/drawing/2016/5/9/chartex" xmlns:cx4="http://schemas.microsoft.com/office/drawing/2016/5/10/chartex" xmlns:cx5="http://schemas.microsoft.com/office/drawing/2016/5/11/chartex" xmlns:cx6="http://schemas.microsoft.com/office/drawing/2016/5/12/chartex" xmlns:cx7="http://schemas.microsoft.com/office/drawing/2016/5/13/chartex" xmlns:cx8="http://schemas.microsoft.com/office/drawing/2016/5/14/chartex" xmlns:mc="http://schemas.openxmlformats.org/markup-compatibility/2006" xmlns:aink="http://schemas.microsoft.com/office/drawing/2016/ink" xmlns:am3d="http://schemas.microsoft.com/office/drawing/2017/model3d" xmlns:o="urn:schemas-microsoft-com:office:office" xmlns:r="http://schemas.openxmlformats.org/officeDocument/2006/relationships" xmlns:m="http://schemas.openxmlformats.org/officeDocument/2006/math" xmlns:v="urn:schemas-microsoft-com:vml" xmlns:wp14="http://schemas.microsoft.com/office/word/2010/wordprocessingDrawing" xmlns:wp="http://schemas.openxmlformats.org/drawingml/2006/wordprocessingDrawing" xmlns:w10="urn:schemas-microsoft-com:office:word" xmlns:w="http://schemas.openxmlformats.org/wordprocessingml/2006/main" xmlns:w14="http://schemas.microsoft.com/office/word/2010/wordml" xmlns:w15="http://schemas.microsoft.com/office/word/2012/wordml" xmlns:w16cex="http://schemas.microsoft.com/office/word/2018/wordml/cex" xmlns:w16cid="http://schemas.microsoft.com/office/word/2016/wordml/cid" xmlns:w16="http://schemas.microsoft.com/office/word/2018/wordml" xmlns:w16se="http://schemas.microsoft.com/office/word/2015/wordml/symex" xmlns:wpg="http://schemas.microsoft.com/office/word/2010/wordprocessingGroup" xmlns:wpi="http://schemas.microsoft.com/office/word/2010/wordprocessingInk" xmlns:wne="http://schemas.microsoft.com/office/word/2006/wordml" xmlns:wps="http://schemas.microsoft.com/office/word/2010/wordprocessingShape" mc:Ignorable="w14 w15 w16se w16cid w16 w16cex wp14">
+  <w16cid:commentId w16cid:paraId="04A5A94D" w16cid:durableId="228D5451"/>
+</w16cid:commentsIds>
 </file>
 
 <file path=word/endnotes.xml><?xml version="1.0" encoding="utf-8"?>
@@ -26203,6 +26158,14 @@
   </w:num>
   <w:numIdMacAtCleanup w:val="17"/>
 </w:numbering>
+</file>
+
+<file path=word/people.xml><?xml version="1.0" encoding="utf-8"?>
+<w15:people xmlns:wpc="http://schemas.microsoft.com/office/word/2010/wordprocessingCanvas" xmlns:cx="http://schemas.microsoft.com/office/drawing/2014/chartex" xmlns:cx1="http://schemas.microsoft.com/office/drawing/2015/9/8/chartex" xmlns:cx2="http://schemas.microsoft.com/office/drawing/2015/10/21/chartex" xmlns:cx3="http://schemas.microsoft.com/office/drawing/2016/5/9/chartex" xmlns:cx4="http://schemas.microsoft.com/office/drawing/2016/5/10/chartex" xmlns:cx5="http://schemas.microsoft.com/office/drawing/2016/5/11/chartex" xmlns:cx6="http://schemas.microsoft.com/office/drawing/2016/5/12/chartex" xmlns:cx7="http://schemas.microsoft.com/office/drawing/2016/5/13/chartex" xmlns:cx8="http://schemas.microsoft.com/office/drawing/2016/5/14/chartex" xmlns:mc="http://schemas.openxmlformats.org/markup-compatibility/2006" xmlns:aink="http://schemas.microsoft.com/office/drawing/2016/ink" xmlns:am3d="http://schemas.microsoft.com/office/drawing/2017/model3d" xmlns:o="urn:schemas-microsoft-com:office:office" xmlns:r="http://schemas.openxmlformats.org/officeDocument/2006/relationships" xmlns:m="http://schemas.openxmlformats.org/officeDocument/2006/math" xmlns:v="urn:schemas-microsoft-com:vml" xmlns:wp14="http://schemas.microsoft.com/office/word/2010/wordprocessingDrawing" xmlns:wp="http://schemas.openxmlformats.org/drawingml/2006/wordprocessingDrawing" xmlns:w10="urn:schemas-microsoft-com:office:word" xmlns:w="http://schemas.openxmlformats.org/wordprocessingml/2006/main" xmlns:w14="http://schemas.microsoft.com/office/word/2010/wordml" xmlns:w15="http://schemas.microsoft.com/office/word/2012/wordml" xmlns:w16cex="http://schemas.microsoft.com/office/word/2018/wordml/cex" xmlns:w16cid="http://schemas.microsoft.com/office/word/2016/wordml/cid" xmlns:w16="http://schemas.microsoft.com/office/word/2018/wordml" xmlns:w16se="http://schemas.microsoft.com/office/word/2015/wordml/symex" xmlns:wpg="http://schemas.microsoft.com/office/word/2010/wordprocessingGroup" xmlns:wpi="http://schemas.microsoft.com/office/word/2010/wordprocessingInk" xmlns:wne="http://schemas.microsoft.com/office/word/2006/wordml" xmlns:wps="http://schemas.microsoft.com/office/word/2010/wordprocessingShape" mc:Ignorable="w14 w15 w16se w16cid w16 w16cex wp14">
+  <w15:person w15:author="Vinicius Raphael Ferreira Cruz da Silva">
+    <w15:presenceInfo w15:providerId="None" w15:userId="Vinicius Raphael Ferreira Cruz da Silva"/>
+  </w15:person>
+</w15:people>
 </file>
 
 <file path=word/styles.xml><?xml version="1.0" encoding="utf-8"?>
@@ -27073,6 +27036,74 @@
     </w:pPr>
     <w:rPr>
       <w:rFonts w:ascii="Calibri" w:eastAsia="Calibri" w:hAnsi="Calibri" w:cs="DejaVu Sans"/>
+    </w:rPr>
+  </w:style>
+  <w:style w:type="character" w:styleId="Refdecomentrio">
+    <w:name w:val="annotation reference"/>
+    <w:basedOn w:val="Fontepargpadro"/>
+    <w:uiPriority w:val="99"/>
+    <w:semiHidden/>
+    <w:unhideWhenUsed/>
+    <w:rsid w:val="007012DD"/>
+    <w:rPr>
+      <w:sz w:val="16"/>
+      <w:szCs w:val="16"/>
+    </w:rPr>
+  </w:style>
+  <w:style w:type="paragraph" w:styleId="Textodecomentrio">
+    <w:name w:val="annotation text"/>
+    <w:basedOn w:val="Normal"/>
+    <w:link w:val="TextodecomentrioChar"/>
+    <w:uiPriority w:val="99"/>
+    <w:semiHidden/>
+    <w:unhideWhenUsed/>
+    <w:rsid w:val="007012DD"/>
+    <w:pPr>
+      <w:spacing w:line="240" w:lineRule="auto"/>
+    </w:pPr>
+    <w:rPr>
+      <w:sz w:val="20"/>
+      <w:szCs w:val="20"/>
+    </w:rPr>
+  </w:style>
+  <w:style w:type="character" w:customStyle="1" w:styleId="TextodecomentrioChar">
+    <w:name w:val="Texto de comentário Char"/>
+    <w:basedOn w:val="Fontepargpadro"/>
+    <w:link w:val="Textodecomentrio"/>
+    <w:uiPriority w:val="99"/>
+    <w:semiHidden/>
+    <w:rsid w:val="007012DD"/>
+    <w:rPr>
+      <w:sz w:val="20"/>
+      <w:szCs w:val="20"/>
+    </w:rPr>
+  </w:style>
+  <w:style w:type="paragraph" w:styleId="Assuntodocomentrio">
+    <w:name w:val="annotation subject"/>
+    <w:basedOn w:val="Textodecomentrio"/>
+    <w:next w:val="Textodecomentrio"/>
+    <w:link w:val="AssuntodocomentrioChar"/>
+    <w:uiPriority w:val="99"/>
+    <w:semiHidden/>
+    <w:unhideWhenUsed/>
+    <w:rsid w:val="007012DD"/>
+    <w:rPr>
+      <w:b/>
+      <w:bCs/>
+    </w:rPr>
+  </w:style>
+  <w:style w:type="character" w:customStyle="1" w:styleId="AssuntodocomentrioChar">
+    <w:name w:val="Assunto do comentário Char"/>
+    <w:basedOn w:val="TextodecomentrioChar"/>
+    <w:link w:val="Assuntodocomentrio"/>
+    <w:uiPriority w:val="99"/>
+    <w:semiHidden/>
+    <w:rsid w:val="007012DD"/>
+    <w:rPr>
+      <w:b/>
+      <w:bCs/>
+      <w:sz w:val="20"/>
+      <w:szCs w:val="20"/>
     </w:rPr>
   </w:style>
 </w:styles>

</xml_diff>

<commit_message>
ENTREGA DO QUARTO SPRINT
</commit_message>
<xml_diff>
--- a/documentacao/Documentacao_atualizada.docx
+++ b/documentacao/Documentacao_atualizada.docx
@@ -165,8 +165,18 @@
           <w:sz w:val="28"/>
           <w:szCs w:val="24"/>
         </w:rPr>
-        <w:t>Vinicius Fernando Piantoni</w:t>
-      </w:r>
+        <w:t xml:space="preserve">Vinicius Fernando </w:t>
+      </w:r>
+      <w:proofErr w:type="spellStart"/>
+      <w:r>
+        <w:rPr>
+          <w:rFonts w:ascii="Arial" w:hAnsi="Arial" w:cs="Arial"/>
+          <w:sz w:val="28"/>
+          <w:szCs w:val="24"/>
+        </w:rPr>
+        <w:t>Piantoni</w:t>
+      </w:r>
+      <w:proofErr w:type="spellEnd"/>
     </w:p>
     <w:p>
       <w:pPr>
@@ -487,8 +497,18 @@
           <w:sz w:val="28"/>
           <w:szCs w:val="24"/>
         </w:rPr>
-        <w:t>Vinicius Fernando Piantoni</w:t>
-      </w:r>
+        <w:t xml:space="preserve">Vinicius Fernando </w:t>
+      </w:r>
+      <w:proofErr w:type="spellStart"/>
+      <w:r>
+        <w:rPr>
+          <w:rFonts w:ascii="Arial" w:hAnsi="Arial" w:cs="Arial"/>
+          <w:sz w:val="28"/>
+          <w:szCs w:val="24"/>
+        </w:rPr>
+        <w:t>Piantoni</w:t>
+      </w:r>
+      <w:proofErr w:type="spellEnd"/>
     </w:p>
     <w:p>
       <w:pPr>
@@ -928,8 +948,18 @@
           <w:sz w:val="28"/>
           <w:szCs w:val="24"/>
         </w:rPr>
-        <w:t>Vinicius Fernando Piantoni</w:t>
-      </w:r>
+        <w:t xml:space="preserve">Vinicius Fernando </w:t>
+      </w:r>
+      <w:proofErr w:type="spellStart"/>
+      <w:r>
+        <w:rPr>
+          <w:rFonts w:ascii="Arial" w:hAnsi="Arial" w:cs="Arial"/>
+          <w:sz w:val="28"/>
+          <w:szCs w:val="24"/>
+        </w:rPr>
+        <w:t>Piantoni</w:t>
+      </w:r>
+      <w:proofErr w:type="spellEnd"/>
     </w:p>
     <w:p>
       <w:pPr>
@@ -2107,6 +2137,7 @@
           <w:docPartUnique/>
         </w:docPartObj>
       </w:sdtPr>
+      <w:sdtEndPr/>
       <w:sdtContent>
         <w:p>
           <w:pPr>
@@ -7788,14 +7819,27 @@
       <w:r>
         <w:t xml:space="preserve">Figura </w:t>
       </w:r>
-      <w:fldSimple w:instr=" SEQ Figura \* ARABIC ">
-        <w:r>
-          <w:rPr>
-            <w:noProof/>
-          </w:rPr>
-          <w:t>1</w:t>
-        </w:r>
-      </w:fldSimple>
+      <w:r>
+        <w:fldChar w:fldCharType="begin"/>
+      </w:r>
+      <w:r>
+        <w:instrText xml:space="preserve"> SEQ Figura \* ARABIC </w:instrText>
+      </w:r>
+      <w:r>
+        <w:fldChar w:fldCharType="separate"/>
+      </w:r>
+      <w:r>
+        <w:rPr>
+          <w:noProof/>
+        </w:rPr>
+        <w:t>1</w:t>
+      </w:r>
+      <w:r>
+        <w:rPr>
+          <w:noProof/>
+        </w:rPr>
+        <w:fldChar w:fldCharType="end"/>
+      </w:r>
       <w:r>
         <w:t xml:space="preserve"> - Dados da pesquisa de campo</w:t>
       </w:r>
@@ -7946,14 +7990,27 @@
       <w:r>
         <w:t xml:space="preserve">Figura </w:t>
       </w:r>
-      <w:fldSimple w:instr=" SEQ Figura \* ARABIC ">
-        <w:r>
-          <w:rPr>
-            <w:noProof/>
-          </w:rPr>
-          <w:t>2</w:t>
-        </w:r>
-      </w:fldSimple>
+      <w:r>
+        <w:fldChar w:fldCharType="begin"/>
+      </w:r>
+      <w:r>
+        <w:instrText xml:space="preserve"> SEQ Figura \* ARABIC </w:instrText>
+      </w:r>
+      <w:r>
+        <w:fldChar w:fldCharType="separate"/>
+      </w:r>
+      <w:r>
+        <w:rPr>
+          <w:noProof/>
+        </w:rPr>
+        <w:t>2</w:t>
+      </w:r>
+      <w:r>
+        <w:rPr>
+          <w:noProof/>
+        </w:rPr>
+        <w:fldChar w:fldCharType="end"/>
+      </w:r>
       <w:r>
         <w:t xml:space="preserve"> - Dados da pesquisa de campo</w:t>
       </w:r>
@@ -8257,14 +8314,27 @@
       <w:r>
         <w:t xml:space="preserve">Figura </w:t>
       </w:r>
-      <w:fldSimple w:instr=" SEQ Figura \* ARABIC ">
-        <w:r>
-          <w:rPr>
-            <w:noProof/>
-          </w:rPr>
-          <w:t>3</w:t>
-        </w:r>
-      </w:fldSimple>
+      <w:r>
+        <w:fldChar w:fldCharType="begin"/>
+      </w:r>
+      <w:r>
+        <w:instrText xml:space="preserve"> SEQ Figura \* ARABIC </w:instrText>
+      </w:r>
+      <w:r>
+        <w:fldChar w:fldCharType="separate"/>
+      </w:r>
+      <w:r>
+        <w:rPr>
+          <w:noProof/>
+        </w:rPr>
+        <w:t>3</w:t>
+      </w:r>
+      <w:r>
+        <w:rPr>
+          <w:noProof/>
+        </w:rPr>
+        <w:fldChar w:fldCharType="end"/>
+      </w:r>
       <w:r>
         <w:t xml:space="preserve"> - Relatos e experiências dos entrevistados</w:t>
       </w:r>
@@ -11422,14 +11492,27 @@
       <w:r>
         <w:t xml:space="preserve">Figura </w:t>
       </w:r>
-      <w:fldSimple w:instr=" SEQ Figura \* ARABIC ">
-        <w:r>
-          <w:rPr>
-            <w:noProof/>
-          </w:rPr>
-          <w:t>4</w:t>
-        </w:r>
-      </w:fldSimple>
+      <w:r>
+        <w:fldChar w:fldCharType="begin"/>
+      </w:r>
+      <w:r>
+        <w:instrText xml:space="preserve"> SEQ Figura \* ARABIC </w:instrText>
+      </w:r>
+      <w:r>
+        <w:fldChar w:fldCharType="separate"/>
+      </w:r>
+      <w:r>
+        <w:rPr>
+          <w:noProof/>
+        </w:rPr>
+        <w:t>4</w:t>
+      </w:r>
+      <w:r>
+        <w:rPr>
+          <w:noProof/>
+        </w:rPr>
+        <w:fldChar w:fldCharType="end"/>
+      </w:r>
       <w:r>
         <w:t xml:space="preserve"> - Tabela de análise de risco</w:t>
       </w:r>
@@ -11591,14 +11674,30 @@
       <w:r>
         <w:t xml:space="preserve">Figura </w:t>
       </w:r>
-      <w:fldSimple w:instr=" SEQ Figura \* ARABIC ">
-        <w:r>
-          <w:rPr>
-            <w:noProof/>
-          </w:rPr>
-          <w:t>5</w:t>
-        </w:r>
-      </w:fldSimple>
+      <w:r>
+        <w:fldChar w:fldCharType="begin"/>
+      </w:r>
+      <w:r>
+        <w:instrText xml:space="preserve"> SE</w:instrText>
+      </w:r>
+      <w:r>
+        <w:instrText xml:space="preserve">Q Figura \* ARABIC </w:instrText>
+      </w:r>
+      <w:r>
+        <w:fldChar w:fldCharType="separate"/>
+      </w:r>
+      <w:r>
+        <w:rPr>
+          <w:noProof/>
+        </w:rPr>
+        <w:t>5</w:t>
+      </w:r>
+      <w:r>
+        <w:rPr>
+          <w:noProof/>
+        </w:rPr>
+        <w:fldChar w:fldCharType="end"/>
+      </w:r>
       <w:r>
         <w:t xml:space="preserve"> - Nível e plano de ação para riscos</w:t>
       </w:r>
@@ -13285,14 +13384,27 @@
       <w:r>
         <w:t xml:space="preserve">Figura </w:t>
       </w:r>
-      <w:fldSimple w:instr=" SEQ Figura \* ARABIC ">
-        <w:r>
-          <w:rPr>
-            <w:noProof/>
-          </w:rPr>
-          <w:t>6</w:t>
-        </w:r>
-      </w:fldSimple>
+      <w:r>
+        <w:fldChar w:fldCharType="begin"/>
+      </w:r>
+      <w:r>
+        <w:instrText xml:space="preserve"> SEQ Figura \* ARABIC </w:instrText>
+      </w:r>
+      <w:r>
+        <w:fldChar w:fldCharType="separate"/>
+      </w:r>
+      <w:r>
+        <w:rPr>
+          <w:noProof/>
+        </w:rPr>
+        <w:t>6</w:t>
+      </w:r>
+      <w:r>
+        <w:rPr>
+          <w:noProof/>
+        </w:rPr>
+        <w:fldChar w:fldCharType="end"/>
+      </w:r>
       <w:r>
         <w:t xml:space="preserve"> - </w:t>
       </w:r>
@@ -13373,7 +13485,7 @@
           <v:shape id="_x0000_i1025" type="#_x0000_t75" style="width:309.75pt;height:515.25pt" o:ole="">
             <v:imagedata r:id="rId20" o:title=""/>
           </v:shape>
-          <o:OLEObject Type="Embed" ProgID="Visio.Drawing.15" ShapeID="_x0000_i1025" DrawAspect="Content" ObjectID="_1653431172" r:id="rId21"/>
+          <o:OLEObject Type="Embed" ProgID="Visio.Drawing.15" ShapeID="_x0000_i1025" DrawAspect="Content" ObjectID="_1653463861" r:id="rId21"/>
         </w:object>
       </w:r>
     </w:p>
@@ -13386,14 +13498,27 @@
       <w:r>
         <w:t xml:space="preserve">Figura </w:t>
       </w:r>
-      <w:fldSimple w:instr=" SEQ Figura \* ARABIC ">
-        <w:r>
-          <w:rPr>
-            <w:noProof/>
-          </w:rPr>
-          <w:t>7</w:t>
-        </w:r>
-      </w:fldSimple>
+      <w:r>
+        <w:fldChar w:fldCharType="begin"/>
+      </w:r>
+      <w:r>
+        <w:instrText xml:space="preserve"> SEQ Figura \* ARABIC </w:instrText>
+      </w:r>
+      <w:r>
+        <w:fldChar w:fldCharType="separate"/>
+      </w:r>
+      <w:r>
+        <w:rPr>
+          <w:noProof/>
+        </w:rPr>
+        <w:t>7</w:t>
+      </w:r>
+      <w:r>
+        <w:rPr>
+          <w:noProof/>
+        </w:rPr>
+        <w:fldChar w:fldCharType="end"/>
+      </w:r>
       <w:r>
         <w:t xml:space="preserve"> - Fluxograma (Página inicial da aplicação WEB)</w:t>
       </w:r>
@@ -13408,7 +13533,7 @@
           <v:shape id="_x0000_i1026" type="#_x0000_t75" style="width:327pt;height:443.25pt" o:ole="">
             <v:imagedata r:id="rId22" o:title=""/>
           </v:shape>
-          <o:OLEObject Type="Embed" ProgID="Visio.Drawing.15" ShapeID="_x0000_i1026" DrawAspect="Content" ObjectID="_1653431173" r:id="rId23"/>
+          <o:OLEObject Type="Embed" ProgID="Visio.Drawing.15" ShapeID="_x0000_i1026" DrawAspect="Content" ObjectID="_1653463862" r:id="rId23"/>
         </w:object>
       </w:r>
     </w:p>
@@ -13421,14 +13546,27 @@
       <w:r>
         <w:t xml:space="preserve">Figura </w:t>
       </w:r>
-      <w:fldSimple w:instr=" SEQ Figura \* ARABIC ">
-        <w:r>
-          <w:rPr>
-            <w:noProof/>
-          </w:rPr>
-          <w:t>8</w:t>
-        </w:r>
-      </w:fldSimple>
+      <w:r>
+        <w:fldChar w:fldCharType="begin"/>
+      </w:r>
+      <w:r>
+        <w:instrText xml:space="preserve"> SEQ Figura \* ARABIC </w:instrText>
+      </w:r>
+      <w:r>
+        <w:fldChar w:fldCharType="separate"/>
+      </w:r>
+      <w:r>
+        <w:rPr>
+          <w:noProof/>
+        </w:rPr>
+        <w:t>8</w:t>
+      </w:r>
+      <w:r>
+        <w:rPr>
+          <w:noProof/>
+        </w:rPr>
+        <w:fldChar w:fldCharType="end"/>
+      </w:r>
       <w:r>
         <w:t xml:space="preserve"> - Fluxograma (Login do hospital)</w:t>
       </w:r>
@@ -13442,7 +13580,7 @@
           <v:shape id="_x0000_i1027" type="#_x0000_t75" style="width:387pt;height:504.75pt" o:ole="">
             <v:imagedata r:id="rId24" o:title=""/>
           </v:shape>
-          <o:OLEObject Type="Embed" ProgID="Visio.Drawing.15" ShapeID="_x0000_i1027" DrawAspect="Content" ObjectID="_1653431174" r:id="rId25"/>
+          <o:OLEObject Type="Embed" ProgID="Visio.Drawing.15" ShapeID="_x0000_i1027" DrawAspect="Content" ObjectID="_1653463863" r:id="rId25"/>
         </w:object>
       </w:r>
     </w:p>
@@ -13455,14 +13593,27 @@
       <w:r>
         <w:t xml:space="preserve">Figura </w:t>
       </w:r>
-      <w:fldSimple w:instr=" SEQ Figura \* ARABIC ">
-        <w:r>
-          <w:rPr>
-            <w:noProof/>
-          </w:rPr>
-          <w:t>9</w:t>
-        </w:r>
-      </w:fldSimple>
+      <w:r>
+        <w:fldChar w:fldCharType="begin"/>
+      </w:r>
+      <w:r>
+        <w:instrText xml:space="preserve"> SEQ Figura \* ARABIC </w:instrText>
+      </w:r>
+      <w:r>
+        <w:fldChar w:fldCharType="separate"/>
+      </w:r>
+      <w:r>
+        <w:rPr>
+          <w:noProof/>
+        </w:rPr>
+        <w:t>9</w:t>
+      </w:r>
+      <w:r>
+        <w:rPr>
+          <w:noProof/>
+        </w:rPr>
+        <w:fldChar w:fldCharType="end"/>
+      </w:r>
       <w:r>
         <w:t xml:space="preserve"> - Fluxograma (Cadastro do hospital)</w:t>
       </w:r>
@@ -13635,14 +13786,27 @@
       <w:r>
         <w:t xml:space="preserve">Figura </w:t>
       </w:r>
-      <w:fldSimple w:instr=" SEQ Figura \* ARABIC ">
-        <w:r>
-          <w:rPr>
-            <w:noProof/>
-          </w:rPr>
-          <w:t>10</w:t>
-        </w:r>
-      </w:fldSimple>
+      <w:r>
+        <w:fldChar w:fldCharType="begin"/>
+      </w:r>
+      <w:r>
+        <w:instrText xml:space="preserve"> SEQ Figura \* ARABIC </w:instrText>
+      </w:r>
+      <w:r>
+        <w:fldChar w:fldCharType="separate"/>
+      </w:r>
+      <w:r>
+        <w:rPr>
+          <w:noProof/>
+        </w:rPr>
+        <w:t>10</w:t>
+      </w:r>
+      <w:r>
+        <w:rPr>
+          <w:noProof/>
+        </w:rPr>
+        <w:fldChar w:fldCharType="end"/>
+      </w:r>
       <w:r>
         <w:t xml:space="preserve"> - Caso de teste: Cadastro do hospital</w:t>
       </w:r>
@@ -13712,14 +13876,27 @@
       <w:r>
         <w:t xml:space="preserve">Figura </w:t>
       </w:r>
-      <w:fldSimple w:instr=" SEQ Figura \* ARABIC ">
-        <w:r>
-          <w:rPr>
-            <w:noProof/>
-          </w:rPr>
-          <w:t>11</w:t>
-        </w:r>
-      </w:fldSimple>
+      <w:r>
+        <w:fldChar w:fldCharType="begin"/>
+      </w:r>
+      <w:r>
+        <w:instrText xml:space="preserve"> SEQ Figura \* ARABIC </w:instrText>
+      </w:r>
+      <w:r>
+        <w:fldChar w:fldCharType="separate"/>
+      </w:r>
+      <w:r>
+        <w:rPr>
+          <w:noProof/>
+        </w:rPr>
+        <w:t>11</w:t>
+      </w:r>
+      <w:r>
+        <w:rPr>
+          <w:noProof/>
+        </w:rPr>
+        <w:fldChar w:fldCharType="end"/>
+      </w:r>
       <w:r>
         <w:t xml:space="preserve"> - </w:t>
       </w:r>
@@ -13795,14 +13972,27 @@
       <w:r>
         <w:t xml:space="preserve">Figura </w:t>
       </w:r>
-      <w:fldSimple w:instr=" SEQ Figura \* ARABIC ">
-        <w:r>
-          <w:rPr>
-            <w:noProof/>
-          </w:rPr>
-          <w:t>12</w:t>
-        </w:r>
-      </w:fldSimple>
+      <w:r>
+        <w:fldChar w:fldCharType="begin"/>
+      </w:r>
+      <w:r>
+        <w:instrText xml:space="preserve"> SEQ Figura \* ARABIC </w:instrText>
+      </w:r>
+      <w:r>
+        <w:fldChar w:fldCharType="separate"/>
+      </w:r>
+      <w:r>
+        <w:rPr>
+          <w:noProof/>
+        </w:rPr>
+        <w:t>12</w:t>
+      </w:r>
+      <w:r>
+        <w:rPr>
+          <w:noProof/>
+        </w:rPr>
+        <w:fldChar w:fldCharType="end"/>
+      </w:r>
       <w:r>
         <w:t xml:space="preserve"> - </w:t>
       </w:r>
@@ -13986,14 +14176,27 @@
       <w:r>
         <w:t xml:space="preserve">Figura </w:t>
       </w:r>
-      <w:fldSimple w:instr=" SEQ Figura \* ARABIC ">
-        <w:r>
-          <w:rPr>
-            <w:noProof/>
-          </w:rPr>
-          <w:t>13</w:t>
-        </w:r>
-      </w:fldSimple>
+      <w:r>
+        <w:fldChar w:fldCharType="begin"/>
+      </w:r>
+      <w:r>
+        <w:instrText xml:space="preserve"> SEQ Figura \* ARABIC </w:instrText>
+      </w:r>
+      <w:r>
+        <w:fldChar w:fldCharType="separate"/>
+      </w:r>
+      <w:r>
+        <w:rPr>
+          <w:noProof/>
+        </w:rPr>
+        <w:t>13</w:t>
+      </w:r>
+      <w:r>
+        <w:rPr>
+          <w:noProof/>
+        </w:rPr>
+        <w:fldChar w:fldCharType="end"/>
+      </w:r>
       <w:r>
         <w:t xml:space="preserve"> - </w:t>
       </w:r>
@@ -14064,14 +14267,27 @@
       <w:r>
         <w:t xml:space="preserve">Figura </w:t>
       </w:r>
-      <w:fldSimple w:instr=" SEQ Figura \* ARABIC ">
-        <w:r>
-          <w:rPr>
-            <w:noProof/>
-          </w:rPr>
-          <w:t>14</w:t>
-        </w:r>
-      </w:fldSimple>
+      <w:r>
+        <w:fldChar w:fldCharType="begin"/>
+      </w:r>
+      <w:r>
+        <w:instrText xml:space="preserve"> SEQ Figura \* ARABIC </w:instrText>
+      </w:r>
+      <w:r>
+        <w:fldChar w:fldCharType="separate"/>
+      </w:r>
+      <w:r>
+        <w:rPr>
+          <w:noProof/>
+        </w:rPr>
+        <w:t>14</w:t>
+      </w:r>
+      <w:r>
+        <w:rPr>
+          <w:noProof/>
+        </w:rPr>
+        <w:fldChar w:fldCharType="end"/>
+      </w:r>
       <w:r>
         <w:t xml:space="preserve"> - </w:t>
       </w:r>
@@ -14141,14 +14357,27 @@
       <w:r>
         <w:t xml:space="preserve">Figura </w:t>
       </w:r>
-      <w:fldSimple w:instr=" SEQ Figura \* ARABIC ">
-        <w:r>
-          <w:rPr>
-            <w:noProof/>
-          </w:rPr>
-          <w:t>15</w:t>
-        </w:r>
-      </w:fldSimple>
+      <w:r>
+        <w:fldChar w:fldCharType="begin"/>
+      </w:r>
+      <w:r>
+        <w:instrText xml:space="preserve"> SEQ Figura \* ARABIC </w:instrText>
+      </w:r>
+      <w:r>
+        <w:fldChar w:fldCharType="separate"/>
+      </w:r>
+      <w:r>
+        <w:rPr>
+          <w:noProof/>
+        </w:rPr>
+        <w:t>15</w:t>
+      </w:r>
+      <w:r>
+        <w:rPr>
+          <w:noProof/>
+        </w:rPr>
+        <w:fldChar w:fldCharType="end"/>
+      </w:r>
       <w:r>
         <w:t xml:space="preserve"> - </w:t>
       </w:r>
@@ -14215,14 +14444,30 @@
       <w:r>
         <w:t xml:space="preserve">Figura </w:t>
       </w:r>
-      <w:fldSimple w:instr=" SEQ Figura \* ARABIC ">
-        <w:r>
-          <w:rPr>
-            <w:noProof/>
-          </w:rPr>
-          <w:t>16</w:t>
-        </w:r>
-      </w:fldSimple>
+      <w:r>
+        <w:fldChar w:fldCharType="begin"/>
+      </w:r>
+      <w:r>
+        <w:instrText xml:space="preserve"> SEQ Figura \* ARABI</w:instrText>
+      </w:r>
+      <w:r>
+        <w:instrText xml:space="preserve">C </w:instrText>
+      </w:r>
+      <w:r>
+        <w:fldChar w:fldCharType="separate"/>
+      </w:r>
+      <w:r>
+        <w:rPr>
+          <w:noProof/>
+        </w:rPr>
+        <w:t>16</w:t>
+      </w:r>
+      <w:r>
+        <w:rPr>
+          <w:noProof/>
+        </w:rPr>
+        <w:fldChar w:fldCharType="end"/>
+      </w:r>
       <w:r>
         <w:t xml:space="preserve"> - </w:t>
       </w:r>
@@ -14288,14 +14533,27 @@
       <w:r>
         <w:t xml:space="preserve">Figura </w:t>
       </w:r>
-      <w:fldSimple w:instr=" SEQ Figura \* ARABIC ">
-        <w:r>
-          <w:rPr>
-            <w:noProof/>
-          </w:rPr>
-          <w:t>17</w:t>
-        </w:r>
-      </w:fldSimple>
+      <w:r>
+        <w:fldChar w:fldCharType="begin"/>
+      </w:r>
+      <w:r>
+        <w:instrText xml:space="preserve"> SEQ Figura \* ARABIC </w:instrText>
+      </w:r>
+      <w:r>
+        <w:fldChar w:fldCharType="separate"/>
+      </w:r>
+      <w:r>
+        <w:rPr>
+          <w:noProof/>
+        </w:rPr>
+        <w:t>17</w:t>
+      </w:r>
+      <w:r>
+        <w:rPr>
+          <w:noProof/>
+        </w:rPr>
+        <w:fldChar w:fldCharType="end"/>
+      </w:r>
       <w:r>
         <w:t xml:space="preserve"> - </w:t>
       </w:r>
@@ -14634,14 +14892,27 @@
       <w:r>
         <w:t xml:space="preserve">Figura </w:t>
       </w:r>
-      <w:fldSimple w:instr=" SEQ Figura \* ARABIC ">
-        <w:r>
-          <w:rPr>
-            <w:noProof/>
-          </w:rPr>
-          <w:t>18</w:t>
-        </w:r>
-      </w:fldSimple>
+      <w:r>
+        <w:fldChar w:fldCharType="begin"/>
+      </w:r>
+      <w:r>
+        <w:instrText xml:space="preserve"> SEQ Figura \* ARABIC </w:instrText>
+      </w:r>
+      <w:r>
+        <w:fldChar w:fldCharType="separate"/>
+      </w:r>
+      <w:r>
+        <w:rPr>
+          <w:noProof/>
+        </w:rPr>
+        <w:t>18</w:t>
+      </w:r>
+      <w:r>
+        <w:rPr>
+          <w:noProof/>
+        </w:rPr>
+        <w:fldChar w:fldCharType="end"/>
+      </w:r>
       <w:r>
         <w:t xml:space="preserve"> - </w:t>
       </w:r>
@@ -14699,7 +14970,7 @@
           <v:shape id="_x0000_i1028" type="#_x0000_t75" style="width:324.75pt;height:533.25pt" o:ole="">
             <v:imagedata r:id="rId36" o:title=""/>
           </v:shape>
-          <o:OLEObject Type="Embed" ProgID="Visio.Drawing.15" ShapeID="_x0000_i1028" DrawAspect="Content" ObjectID="_1653431175" r:id="rId37"/>
+          <o:OLEObject Type="Embed" ProgID="Visio.Drawing.15" ShapeID="_x0000_i1028" DrawAspect="Content" ObjectID="_1653463864" r:id="rId37"/>
         </w:object>
       </w:r>
     </w:p>
@@ -14724,14 +14995,27 @@
       <w:r>
         <w:t xml:space="preserve">Figura </w:t>
       </w:r>
-      <w:fldSimple w:instr=" SEQ Figura \* ARABIC ">
-        <w:r>
-          <w:rPr>
-            <w:noProof/>
-          </w:rPr>
-          <w:t>19</w:t>
-        </w:r>
-      </w:fldSimple>
+      <w:r>
+        <w:fldChar w:fldCharType="begin"/>
+      </w:r>
+      <w:r>
+        <w:instrText xml:space="preserve"> SEQ Figura \* ARABIC </w:instrText>
+      </w:r>
+      <w:r>
+        <w:fldChar w:fldCharType="separate"/>
+      </w:r>
+      <w:r>
+        <w:rPr>
+          <w:noProof/>
+        </w:rPr>
+        <w:t>19</w:t>
+      </w:r>
+      <w:r>
+        <w:rPr>
+          <w:noProof/>
+        </w:rPr>
+        <w:fldChar w:fldCharType="end"/>
+      </w:r>
       <w:r>
         <w:t xml:space="preserve"> - Fluxograma (Tela inicial do aplicativo mobile)</w:t>
       </w:r>
@@ -14745,7 +15029,7 @@
           <v:shape id="_x0000_i1029" type="#_x0000_t75" style="width:370.5pt;height:502.5pt" o:ole="">
             <v:imagedata r:id="rId38" o:title=""/>
           </v:shape>
-          <o:OLEObject Type="Embed" ProgID="Visio.Drawing.15" ShapeID="_x0000_i1029" DrawAspect="Content" ObjectID="_1653431176" r:id="rId39"/>
+          <o:OLEObject Type="Embed" ProgID="Visio.Drawing.15" ShapeID="_x0000_i1029" DrawAspect="Content" ObjectID="_1653463865" r:id="rId39"/>
         </w:object>
       </w:r>
     </w:p>
@@ -14758,14 +15042,27 @@
       <w:r>
         <w:t xml:space="preserve">Figura </w:t>
       </w:r>
-      <w:fldSimple w:instr=" SEQ Figura \* ARABIC ">
-        <w:r>
-          <w:rPr>
-            <w:noProof/>
-          </w:rPr>
-          <w:t>20</w:t>
-        </w:r>
-      </w:fldSimple>
+      <w:r>
+        <w:fldChar w:fldCharType="begin"/>
+      </w:r>
+      <w:r>
+        <w:instrText xml:space="preserve"> SEQ Figura \* ARABIC </w:instrText>
+      </w:r>
+      <w:r>
+        <w:fldChar w:fldCharType="separate"/>
+      </w:r>
+      <w:r>
+        <w:rPr>
+          <w:noProof/>
+        </w:rPr>
+        <w:t>20</w:t>
+      </w:r>
+      <w:r>
+        <w:rPr>
+          <w:noProof/>
+        </w:rPr>
+        <w:fldChar w:fldCharType="end"/>
+      </w:r>
       <w:r>
         <w:t xml:space="preserve"> - Fluxograma (Login do paciente)</w:t>
       </w:r>
@@ -14779,7 +15076,7 @@
           <v:shape id="_x0000_i1030" type="#_x0000_t75" style="width:378pt;height:492pt" o:ole="">
             <v:imagedata r:id="rId40" o:title=""/>
           </v:shape>
-          <o:OLEObject Type="Embed" ProgID="Visio.Drawing.15" ShapeID="_x0000_i1030" DrawAspect="Content" ObjectID="_1653431177" r:id="rId41"/>
+          <o:OLEObject Type="Embed" ProgID="Visio.Drawing.15" ShapeID="_x0000_i1030" DrawAspect="Content" ObjectID="_1653463866" r:id="rId41"/>
         </w:object>
       </w:r>
     </w:p>
@@ -14792,14 +15089,27 @@
       <w:r>
         <w:t xml:space="preserve">Figura </w:t>
       </w:r>
-      <w:fldSimple w:instr=" SEQ Figura \* ARABIC ">
-        <w:r>
-          <w:rPr>
-            <w:noProof/>
-          </w:rPr>
-          <w:t>21</w:t>
-        </w:r>
-      </w:fldSimple>
+      <w:r>
+        <w:fldChar w:fldCharType="begin"/>
+      </w:r>
+      <w:r>
+        <w:instrText xml:space="preserve"> SEQ Figura \* ARABIC </w:instrText>
+      </w:r>
+      <w:r>
+        <w:fldChar w:fldCharType="separate"/>
+      </w:r>
+      <w:r>
+        <w:rPr>
+          <w:noProof/>
+        </w:rPr>
+        <w:t>21</w:t>
+      </w:r>
+      <w:r>
+        <w:rPr>
+          <w:noProof/>
+        </w:rPr>
+        <w:fldChar w:fldCharType="end"/>
+      </w:r>
       <w:r>
         <w:t xml:space="preserve"> - Fluxograma (Cadastro do paciente)</w:t>
       </w:r>
@@ -14935,14 +15245,27 @@
       <w:r>
         <w:t xml:space="preserve">Figura </w:t>
       </w:r>
-      <w:fldSimple w:instr=" SEQ Figura \* ARABIC ">
-        <w:r>
-          <w:rPr>
-            <w:noProof/>
-          </w:rPr>
-          <w:t>22</w:t>
-        </w:r>
-      </w:fldSimple>
+      <w:r>
+        <w:fldChar w:fldCharType="begin"/>
+      </w:r>
+      <w:r>
+        <w:instrText xml:space="preserve"> SEQ Figura \* ARABIC </w:instrText>
+      </w:r>
+      <w:r>
+        <w:fldChar w:fldCharType="separate"/>
+      </w:r>
+      <w:r>
+        <w:rPr>
+          <w:noProof/>
+        </w:rPr>
+        <w:t>22</w:t>
+      </w:r>
+      <w:r>
+        <w:rPr>
+          <w:noProof/>
+        </w:rPr>
+        <w:fldChar w:fldCharType="end"/>
+      </w:r>
       <w:r>
         <w:t xml:space="preserve"> - </w:t>
       </w:r>
@@ -15031,14 +15354,27 @@
       <w:r>
         <w:t xml:space="preserve">Figura </w:t>
       </w:r>
-      <w:fldSimple w:instr=" SEQ Figura \* ARABIC ">
-        <w:r>
-          <w:rPr>
-            <w:noProof/>
-          </w:rPr>
-          <w:t>23</w:t>
-        </w:r>
-      </w:fldSimple>
+      <w:r>
+        <w:fldChar w:fldCharType="begin"/>
+      </w:r>
+      <w:r>
+        <w:instrText xml:space="preserve"> SEQ Figura \* ARABIC </w:instrText>
+      </w:r>
+      <w:r>
+        <w:fldChar w:fldCharType="separate"/>
+      </w:r>
+      <w:r>
+        <w:rPr>
+          <w:noProof/>
+        </w:rPr>
+        <w:t>23</w:t>
+      </w:r>
+      <w:r>
+        <w:rPr>
+          <w:noProof/>
+        </w:rPr>
+        <w:fldChar w:fldCharType="end"/>
+      </w:r>
       <w:r>
         <w:t xml:space="preserve"> - </w:t>
       </w:r>
@@ -15123,14 +15459,27 @@
       <w:r>
         <w:t xml:space="preserve">Figura </w:t>
       </w:r>
-      <w:fldSimple w:instr=" SEQ Figura \* ARABIC ">
-        <w:r>
-          <w:rPr>
-            <w:noProof/>
-          </w:rPr>
-          <w:t>24</w:t>
-        </w:r>
-      </w:fldSimple>
+      <w:r>
+        <w:fldChar w:fldCharType="begin"/>
+      </w:r>
+      <w:r>
+        <w:instrText xml:space="preserve"> SEQ Figura \* ARABIC </w:instrText>
+      </w:r>
+      <w:r>
+        <w:fldChar w:fldCharType="separate"/>
+      </w:r>
+      <w:r>
+        <w:rPr>
+          <w:noProof/>
+        </w:rPr>
+        <w:t>24</w:t>
+      </w:r>
+      <w:r>
+        <w:rPr>
+          <w:noProof/>
+        </w:rPr>
+        <w:fldChar w:fldCharType="end"/>
+      </w:r>
       <w:r>
         <w:t xml:space="preserve"> - </w:t>
       </w:r>
@@ -15214,14 +15563,27 @@
       <w:r>
         <w:t xml:space="preserve">Figura </w:t>
       </w:r>
-      <w:fldSimple w:instr=" SEQ Figura \* ARABIC ">
-        <w:r>
-          <w:rPr>
-            <w:noProof/>
-          </w:rPr>
-          <w:t>25</w:t>
-        </w:r>
-      </w:fldSimple>
+      <w:r>
+        <w:fldChar w:fldCharType="begin"/>
+      </w:r>
+      <w:r>
+        <w:instrText xml:space="preserve"> SEQ Figura \* ARABIC </w:instrText>
+      </w:r>
+      <w:r>
+        <w:fldChar w:fldCharType="separate"/>
+      </w:r>
+      <w:r>
+        <w:rPr>
+          <w:noProof/>
+        </w:rPr>
+        <w:t>25</w:t>
+      </w:r>
+      <w:r>
+        <w:rPr>
+          <w:noProof/>
+        </w:rPr>
+        <w:fldChar w:fldCharType="end"/>
+      </w:r>
       <w:r>
         <w:t xml:space="preserve"> – </w:t>
       </w:r>
@@ -15291,14 +15653,27 @@
       <w:r>
         <w:t xml:space="preserve">Figura </w:t>
       </w:r>
-      <w:fldSimple w:instr=" SEQ Figura \* ARABIC ">
-        <w:r>
-          <w:rPr>
-            <w:noProof/>
-          </w:rPr>
-          <w:t>26</w:t>
-        </w:r>
-      </w:fldSimple>
+      <w:r>
+        <w:fldChar w:fldCharType="begin"/>
+      </w:r>
+      <w:r>
+        <w:instrText xml:space="preserve"> SEQ Figura \* ARABIC </w:instrText>
+      </w:r>
+      <w:r>
+        <w:fldChar w:fldCharType="separate"/>
+      </w:r>
+      <w:r>
+        <w:rPr>
+          <w:noProof/>
+        </w:rPr>
+        <w:t>26</w:t>
+      </w:r>
+      <w:r>
+        <w:rPr>
+          <w:noProof/>
+        </w:rPr>
+        <w:fldChar w:fldCharType="end"/>
+      </w:r>
       <w:r>
         <w:t xml:space="preserve"> - </w:t>
       </w:r>
@@ -15369,14 +15744,27 @@
       <w:r>
         <w:t xml:space="preserve">Figura </w:t>
       </w:r>
-      <w:fldSimple w:instr=" SEQ Figura \* ARABIC ">
-        <w:r>
-          <w:rPr>
-            <w:noProof/>
-          </w:rPr>
-          <w:t>27</w:t>
-        </w:r>
-      </w:fldSimple>
+      <w:r>
+        <w:fldChar w:fldCharType="begin"/>
+      </w:r>
+      <w:r>
+        <w:instrText xml:space="preserve"> SEQ Figura \* ARABIC </w:instrText>
+      </w:r>
+      <w:r>
+        <w:fldChar w:fldCharType="separate"/>
+      </w:r>
+      <w:r>
+        <w:rPr>
+          <w:noProof/>
+        </w:rPr>
+        <w:t>27</w:t>
+      </w:r>
+      <w:r>
+        <w:rPr>
+          <w:noProof/>
+        </w:rPr>
+        <w:fldChar w:fldCharType="end"/>
+      </w:r>
       <w:r>
         <w:t xml:space="preserve"> - </w:t>
       </w:r>
@@ -15446,14 +15834,30 @@
       <w:r>
         <w:t xml:space="preserve">Figura </w:t>
       </w:r>
-      <w:fldSimple w:instr=" SEQ Figura \* ARABIC ">
-        <w:r>
-          <w:rPr>
-            <w:noProof/>
-          </w:rPr>
-          <w:t>28</w:t>
-        </w:r>
-      </w:fldSimple>
+      <w:r>
+        <w:fldChar w:fldCharType="begin"/>
+      </w:r>
+      <w:r>
+        <w:instrText xml:space="preserve"> SEQ Figura \* AR</w:instrText>
+      </w:r>
+      <w:r>
+        <w:instrText xml:space="preserve">ABIC </w:instrText>
+      </w:r>
+      <w:r>
+        <w:fldChar w:fldCharType="separate"/>
+      </w:r>
+      <w:r>
+        <w:rPr>
+          <w:noProof/>
+        </w:rPr>
+        <w:t>28</w:t>
+      </w:r>
+      <w:r>
+        <w:rPr>
+          <w:noProof/>
+        </w:rPr>
+        <w:fldChar w:fldCharType="end"/>
+      </w:r>
       <w:r>
         <w:t xml:space="preserve"> - </w:t>
       </w:r>
@@ -15523,14 +15927,27 @@
       <w:r>
         <w:t xml:space="preserve">Figura </w:t>
       </w:r>
-      <w:fldSimple w:instr=" SEQ Figura \* ARABIC ">
-        <w:r>
-          <w:rPr>
-            <w:noProof/>
-          </w:rPr>
-          <w:t>29</w:t>
-        </w:r>
-      </w:fldSimple>
+      <w:r>
+        <w:fldChar w:fldCharType="begin"/>
+      </w:r>
+      <w:r>
+        <w:instrText xml:space="preserve"> SEQ Figura \* ARABIC </w:instrText>
+      </w:r>
+      <w:r>
+        <w:fldChar w:fldCharType="separate"/>
+      </w:r>
+      <w:r>
+        <w:rPr>
+          <w:noProof/>
+        </w:rPr>
+        <w:t>29</w:t>
+      </w:r>
+      <w:r>
+        <w:rPr>
+          <w:noProof/>
+        </w:rPr>
+        <w:fldChar w:fldCharType="end"/>
+      </w:r>
       <w:r>
         <w:t xml:space="preserve"> – </w:t>
       </w:r>
@@ -16269,14 +16686,27 @@
       <w:r>
         <w:t xml:space="preserve">Figura </w:t>
       </w:r>
-      <w:fldSimple w:instr=" SEQ Figura \* ARABIC ">
-        <w:r>
-          <w:rPr>
-            <w:noProof/>
-          </w:rPr>
-          <w:t>30</w:t>
-        </w:r>
-      </w:fldSimple>
+      <w:r>
+        <w:fldChar w:fldCharType="begin"/>
+      </w:r>
+      <w:r>
+        <w:instrText xml:space="preserve"> SEQ Figura \* ARABIC </w:instrText>
+      </w:r>
+      <w:r>
+        <w:fldChar w:fldCharType="separate"/>
+      </w:r>
+      <w:r>
+        <w:rPr>
+          <w:noProof/>
+        </w:rPr>
+        <w:t>30</w:t>
+      </w:r>
+      <w:r>
+        <w:rPr>
+          <w:noProof/>
+        </w:rPr>
+        <w:fldChar w:fldCharType="end"/>
+      </w:r>
       <w:r>
         <w:t xml:space="preserve"> - </w:t>
       </w:r>
@@ -16354,7 +16784,7 @@
           <v:shape id="_x0000_i1031" type="#_x0000_t75" style="width:438.75pt;height:338.25pt" o:ole="">
             <v:imagedata r:id="rId55" o:title=""/>
           </v:shape>
-          <o:OLEObject Type="Embed" ProgID="Visio.Drawing.15" ShapeID="_x0000_i1031" DrawAspect="Content" ObjectID="_1653431178" r:id="rId56"/>
+          <o:OLEObject Type="Embed" ProgID="Visio.Drawing.15" ShapeID="_x0000_i1031" DrawAspect="Content" ObjectID="_1653463867" r:id="rId56"/>
         </w:object>
       </w:r>
     </w:p>
@@ -16372,14 +16802,27 @@
       <w:r>
         <w:t xml:space="preserve">Figura </w:t>
       </w:r>
-      <w:fldSimple w:instr=" SEQ Figura \* ARABIC ">
-        <w:r>
-          <w:rPr>
-            <w:noProof/>
-          </w:rPr>
-          <w:t>31</w:t>
-        </w:r>
-      </w:fldSimple>
+      <w:r>
+        <w:fldChar w:fldCharType="begin"/>
+      </w:r>
+      <w:r>
+        <w:instrText xml:space="preserve"> SEQ Figura \* ARABIC </w:instrText>
+      </w:r>
+      <w:r>
+        <w:fldChar w:fldCharType="separate"/>
+      </w:r>
+      <w:r>
+        <w:rPr>
+          <w:noProof/>
+        </w:rPr>
+        <w:t>31</w:t>
+      </w:r>
+      <w:r>
+        <w:rPr>
+          <w:noProof/>
+        </w:rPr>
+        <w:fldChar w:fldCharType="end"/>
+      </w:r>
       <w:r>
         <w:t xml:space="preserve"> - Diagrama de casos de uso (mobile)</w:t>
       </w:r>
@@ -16500,14 +16943,27 @@
       <w:r>
         <w:t xml:space="preserve">Figura </w:t>
       </w:r>
-      <w:fldSimple w:instr=" SEQ Figura \* ARABIC ">
-        <w:r>
-          <w:rPr>
-            <w:noProof/>
-          </w:rPr>
-          <w:t>32</w:t>
-        </w:r>
-      </w:fldSimple>
+      <w:r>
+        <w:fldChar w:fldCharType="begin"/>
+      </w:r>
+      <w:r>
+        <w:instrText xml:space="preserve"> SEQ Figura \* ARABIC </w:instrText>
+      </w:r>
+      <w:r>
+        <w:fldChar w:fldCharType="separate"/>
+      </w:r>
+      <w:r>
+        <w:rPr>
+          <w:noProof/>
+        </w:rPr>
+        <w:t>32</w:t>
+      </w:r>
+      <w:r>
+        <w:rPr>
+          <w:noProof/>
+        </w:rPr>
+        <w:fldChar w:fldCharType="end"/>
+      </w:r>
       <w:r>
         <w:t xml:space="preserve"> - Caso de teste: Visualização dos hospitais no mapa</w:t>
       </w:r>
@@ -16577,14 +17033,27 @@
       <w:r>
         <w:t xml:space="preserve">Figura </w:t>
       </w:r>
-      <w:fldSimple w:instr=" SEQ Figura \* ARABIC ">
-        <w:r>
-          <w:rPr>
-            <w:noProof/>
-          </w:rPr>
-          <w:t>33</w:t>
-        </w:r>
-      </w:fldSimple>
+      <w:r>
+        <w:fldChar w:fldCharType="begin"/>
+      </w:r>
+      <w:r>
+        <w:instrText xml:space="preserve"> SEQ Figura \* ARABIC </w:instrText>
+      </w:r>
+      <w:r>
+        <w:fldChar w:fldCharType="separate"/>
+      </w:r>
+      <w:r>
+        <w:rPr>
+          <w:noProof/>
+        </w:rPr>
+        <w:t>33</w:t>
+      </w:r>
+      <w:r>
+        <w:rPr>
+          <w:noProof/>
+        </w:rPr>
+        <w:fldChar w:fldCharType="end"/>
+      </w:r>
       <w:r>
         <w:t xml:space="preserve"> - Caso de teste: Solicitação do paciente aos hospitais próximos</w:t>
       </w:r>
@@ -16679,14 +17148,27 @@
       <w:r>
         <w:t xml:space="preserve">Figura </w:t>
       </w:r>
-      <w:fldSimple w:instr=" SEQ Figura \* ARABIC ">
-        <w:r>
-          <w:rPr>
-            <w:noProof/>
-          </w:rPr>
-          <w:t>34</w:t>
-        </w:r>
-      </w:fldSimple>
+      <w:r>
+        <w:fldChar w:fldCharType="begin"/>
+      </w:r>
+      <w:r>
+        <w:instrText xml:space="preserve"> SEQ Figura \* ARABIC </w:instrText>
+      </w:r>
+      <w:r>
+        <w:fldChar w:fldCharType="separate"/>
+      </w:r>
+      <w:r>
+        <w:rPr>
+          <w:noProof/>
+        </w:rPr>
+        <w:t>34</w:t>
+      </w:r>
+      <w:r>
+        <w:rPr>
+          <w:noProof/>
+        </w:rPr>
+        <w:fldChar w:fldCharType="end"/>
+      </w:r>
       <w:r>
         <w:t xml:space="preserve"> - </w:t>
       </w:r>
@@ -16756,14 +17238,27 @@
       <w:r>
         <w:t xml:space="preserve">Figura </w:t>
       </w:r>
-      <w:fldSimple w:instr=" SEQ Figura \* ARABIC ">
-        <w:r>
-          <w:rPr>
-            <w:noProof/>
-          </w:rPr>
-          <w:t>35</w:t>
-        </w:r>
-      </w:fldSimple>
+      <w:r>
+        <w:fldChar w:fldCharType="begin"/>
+      </w:r>
+      <w:r>
+        <w:instrText xml:space="preserve"> SEQ Figura \* ARABIC </w:instrText>
+      </w:r>
+      <w:r>
+        <w:fldChar w:fldCharType="separate"/>
+      </w:r>
+      <w:r>
+        <w:rPr>
+          <w:noProof/>
+        </w:rPr>
+        <w:t>35</w:t>
+      </w:r>
+      <w:r>
+        <w:rPr>
+          <w:noProof/>
+        </w:rPr>
+        <w:fldChar w:fldCharType="end"/>
+      </w:r>
       <w:r>
         <w:t xml:space="preserve"> - </w:t>
       </w:r>
@@ -16854,14 +17349,27 @@
       <w:r>
         <w:t xml:space="preserve">Figura </w:t>
       </w:r>
-      <w:fldSimple w:instr=" SEQ Figura \* ARABIC ">
-        <w:r>
-          <w:rPr>
-            <w:noProof/>
-          </w:rPr>
-          <w:t>36</w:t>
-        </w:r>
-      </w:fldSimple>
+      <w:r>
+        <w:fldChar w:fldCharType="begin"/>
+      </w:r>
+      <w:r>
+        <w:instrText xml:space="preserve"> SEQ Figura \* ARABIC </w:instrText>
+      </w:r>
+      <w:r>
+        <w:fldChar w:fldCharType="separate"/>
+      </w:r>
+      <w:r>
+        <w:rPr>
+          <w:noProof/>
+        </w:rPr>
+        <w:t>36</w:t>
+      </w:r>
+      <w:r>
+        <w:rPr>
+          <w:noProof/>
+        </w:rPr>
+        <w:fldChar w:fldCharType="end"/>
+      </w:r>
       <w:r>
         <w:t xml:space="preserve"> - </w:t>
       </w:r>
@@ -17128,97 +17636,19 @@
         <w:t xml:space="preserve"> Down Chart</w:t>
       </w:r>
     </w:p>
-    <w:p/>
-    <w:p>
-      <w:pPr>
-        <w:pStyle w:val="Ttulo3"/>
-        <w:numPr>
-          <w:ilvl w:val="2"/>
-          <w:numId w:val="1"/>
-        </w:numPr>
-      </w:pPr>
-      <w:r>
-        <w:t>Diagramas</w:t>
-      </w:r>
-    </w:p>
     <w:p>
       <w:pPr>
         <w:keepNext/>
       </w:pPr>
       <w:r>
-        <w:object w:dxaOrig="14835" w:dyaOrig="10606" w14:anchorId="07472F53">
-          <v:shape id="_x0000_i1044" type="#_x0000_t75" style="width:441pt;height:303pt" o:ole="">
-            <v:imagedata r:id="rId62" o:title=""/>
-          </v:shape>
-          <o:OLEObject Type="Embed" ProgID="Visio.Drawing.15" ShapeID="_x0000_i1044" DrawAspect="Content" ObjectID="_1653431179" r:id="rId63"/>
-        </w:object>
-      </w:r>
-    </w:p>
-    <w:p>
-      <w:pPr>
-        <w:pStyle w:val="Legenda"/>
-        <w:ind w:left="1418" w:firstLine="709"/>
-      </w:pPr>
-      <w:r>
-        <w:t xml:space="preserve">Figura </w:t>
-      </w:r>
-      <w:fldSimple w:instr=" SEQ Figura \* ARABIC ">
-        <w:r>
-          <w:rPr>
-            <w:noProof/>
-          </w:rPr>
-          <w:t>37</w:t>
-        </w:r>
-      </w:fldSimple>
-      <w:r>
-        <w:t xml:space="preserve"> - Diagrama de casos de uso (web)</w:t>
-      </w:r>
-    </w:p>
-    <w:p>
-      <w:pPr>
-        <w:pStyle w:val="Ttulo3"/>
-        <w:numPr>
-          <w:ilvl w:val="2"/>
-          <w:numId w:val="1"/>
-        </w:numPr>
-      </w:pPr>
-      <w:r>
-        <w:lastRenderedPageBreak/>
-        <w:t>Plano de testes</w:t>
-      </w:r>
-    </w:p>
-    <w:p>
-      <w:pPr>
-        <w:pStyle w:val="Ttulo4"/>
-        <w:numPr>
-          <w:ilvl w:val="3"/>
-          <w:numId w:val="1"/>
-        </w:numPr>
-        <w:ind w:left="567" w:hanging="567"/>
-      </w:pPr>
-      <w:r>
-        <w:t>Resulta</w:t>
-      </w:r>
-      <w:r>
-        <w:t>d</w:t>
-      </w:r>
-      <w:r>
-        <w:t>os</w:t>
-      </w:r>
-    </w:p>
-    <w:p>
-      <w:pPr>
-        <w:keepNext/>
-      </w:pPr>
-      <w:r>
         <w:rPr>
           <w:noProof/>
         </w:rPr>
         <w:drawing>
-          <wp:inline distT="0" distB="0" distL="0" distR="0" wp14:anchorId="555BB9E9" wp14:editId="4FE73DFE">
-            <wp:extent cx="5579745" cy="1388745"/>
-            <wp:effectExtent l="0" t="0" r="1905" b="1905"/>
-            <wp:docPr id="32" name="Imagem 32"/>
+          <wp:inline distT="0" distB="0" distL="0" distR="0" wp14:anchorId="08E2EE6E" wp14:editId="385EDA78">
+            <wp:extent cx="5579745" cy="1866900"/>
+            <wp:effectExtent l="0" t="0" r="1905" b="0"/>
+            <wp:docPr id="39" name="Imagem 39"/>
             <wp:cNvGraphicFramePr>
               <a:graphicFrameLocks xmlns:a="http://schemas.openxmlformats.org/drawingml/2006/main" noChangeAspect="1"/>
             </wp:cNvGraphicFramePr>
@@ -17226,13 +17656,13 @@
               <a:graphicData uri="http://schemas.openxmlformats.org/drawingml/2006/picture">
                 <pic:pic xmlns:pic="http://schemas.openxmlformats.org/drawingml/2006/picture">
                   <pic:nvPicPr>
-                    <pic:cNvPr id="0" name="Picture 10"/>
+                    <pic:cNvPr id="0" name="Picture 11"/>
                     <pic:cNvPicPr>
                       <a:picLocks noChangeAspect="1" noChangeArrowheads="1"/>
                     </pic:cNvPicPr>
                   </pic:nvPicPr>
                   <pic:blipFill>
-                    <a:blip r:embed="rId64">
+                    <a:blip r:embed="rId62" cstate="print">
                       <a:extLst>
                         <a:ext uri="{28A0092B-C50C-407E-A947-70E740481C1C}">
                           <a14:useLocalDpi xmlns:a14="http://schemas.microsoft.com/office/drawing/2010/main" val="0"/>
@@ -17247,7 +17677,7 @@
                   <pic:spPr bwMode="auto">
                     <a:xfrm>
                       <a:off x="0" y="0"/>
-                      <a:ext cx="5579745" cy="1388745"/>
+                      <a:ext cx="5579745" cy="1866900"/>
                     </a:xfrm>
                     <a:prstGeom prst="rect">
                       <a:avLst/>
@@ -17267,6 +17697,7 @@
     <w:p>
       <w:pPr>
         <w:pStyle w:val="Legenda"/>
+        <w:ind w:left="1418" w:firstLine="709"/>
       </w:pPr>
       <w:r>
         <w:t xml:space="preserve">Figura </w:t>
@@ -17276,14 +17707,38 @@
           <w:rPr>
             <w:noProof/>
           </w:rPr>
-          <w:t>38</w:t>
+          <w:t>37</w:t>
         </w:r>
       </w:fldSimple>
       <w:r>
         <w:t xml:space="preserve"> - </w:t>
       </w:r>
-      <w:r>
-        <w:t>Caso de teste: Possibilitar a transferência de requisições entre os hospitais</w:t>
+      <w:proofErr w:type="spellStart"/>
+      <w:r>
+        <w:t>Burn</w:t>
+      </w:r>
+      <w:proofErr w:type="spellEnd"/>
+      <w:r>
+        <w:t xml:space="preserve"> Down Chart - </w:t>
+      </w:r>
+      <w:r>
+        <w:t>Quarto</w:t>
+      </w:r>
+      <w:r>
+        <w:t xml:space="preserve"> Sprint</w:t>
+      </w:r>
+    </w:p>
+    <w:p>
+      <w:pPr>
+        <w:pStyle w:val="Ttulo3"/>
+        <w:numPr>
+          <w:ilvl w:val="2"/>
+          <w:numId w:val="1"/>
+        </w:numPr>
+      </w:pPr>
+      <w:r>
+        <w:lastRenderedPageBreak/>
+        <w:t>Diagramas</w:t>
       </w:r>
     </w:p>
     <w:p>
@@ -17291,14 +17746,91 @@
         <w:keepNext/>
       </w:pPr>
       <w:r>
+        <w:object w:dxaOrig="14835" w:dyaOrig="10606" w14:anchorId="07472F53">
+          <v:shape id="_x0000_i1032" type="#_x0000_t75" style="width:441pt;height:303pt" o:ole="">
+            <v:imagedata r:id="rId63" o:title=""/>
+          </v:shape>
+          <o:OLEObject Type="Embed" ProgID="Visio.Drawing.15" ShapeID="_x0000_i1032" DrawAspect="Content" ObjectID="_1653463868" r:id="rId64"/>
+        </w:object>
+      </w:r>
+    </w:p>
+    <w:p>
+      <w:pPr>
+        <w:pStyle w:val="Legenda"/>
+        <w:ind w:left="1418" w:firstLine="709"/>
+      </w:pPr>
+      <w:r>
+        <w:t xml:space="preserve">Figura </w:t>
+      </w:r>
+      <w:r>
+        <w:fldChar w:fldCharType="begin"/>
+      </w:r>
+      <w:r>
+        <w:instrText xml:space="preserve"> SEQ Figura \* ARABIC </w:instrText>
+      </w:r>
+      <w:r>
+        <w:fldChar w:fldCharType="separate"/>
+      </w:r>
+      <w:r>
         <w:rPr>
           <w:noProof/>
         </w:rPr>
+        <w:t>38</w:t>
+      </w:r>
+      <w:r>
+        <w:rPr>
+          <w:noProof/>
+        </w:rPr>
+        <w:fldChar w:fldCharType="end"/>
+      </w:r>
+      <w:r>
+        <w:t xml:space="preserve"> - Diagrama de casos de uso (web)</w:t>
+      </w:r>
+    </w:p>
+    <w:p>
+      <w:pPr>
+        <w:pStyle w:val="Ttulo3"/>
+        <w:numPr>
+          <w:ilvl w:val="2"/>
+          <w:numId w:val="1"/>
+        </w:numPr>
+      </w:pPr>
+      <w:r>
+        <w:t>Plano de testes</w:t>
+      </w:r>
+    </w:p>
+    <w:p>
+      <w:pPr>
+        <w:pStyle w:val="Ttulo4"/>
+        <w:numPr>
+          <w:ilvl w:val="3"/>
+          <w:numId w:val="1"/>
+        </w:numPr>
+        <w:ind w:left="567" w:hanging="567"/>
+      </w:pPr>
+      <w:r>
+        <w:t>Resulta</w:t>
+      </w:r>
+      <w:r>
+        <w:t>d</w:t>
+      </w:r>
+      <w:r>
+        <w:t>os</w:t>
+      </w:r>
+    </w:p>
+    <w:p>
+      <w:pPr>
+        <w:keepNext/>
+      </w:pPr>
+      <w:r>
+        <w:rPr>
+          <w:noProof/>
+        </w:rPr>
         <w:drawing>
-          <wp:inline distT="0" distB="0" distL="0" distR="0" wp14:anchorId="72ADC3E8" wp14:editId="5627548E">
+          <wp:inline distT="0" distB="0" distL="0" distR="0" wp14:anchorId="555BB9E9" wp14:editId="4FE73DFE">
             <wp:extent cx="5579745" cy="1388745"/>
             <wp:effectExtent l="0" t="0" r="1905" b="1905"/>
-            <wp:docPr id="34" name="Imagem 34"/>
+            <wp:docPr id="32" name="Imagem 32"/>
             <wp:cNvGraphicFramePr>
               <a:graphicFrameLocks xmlns:a="http://schemas.openxmlformats.org/drawingml/2006/main" noChangeAspect="1"/>
             </wp:cNvGraphicFramePr>
@@ -17306,7 +17838,7 @@
               <a:graphicData uri="http://schemas.openxmlformats.org/drawingml/2006/picture">
                 <pic:pic xmlns:pic="http://schemas.openxmlformats.org/drawingml/2006/picture">
                   <pic:nvPicPr>
-                    <pic:cNvPr id="0" name="Picture 11"/>
+                    <pic:cNvPr id="0" name="Picture 10"/>
                     <pic:cNvPicPr>
                       <a:picLocks noChangeAspect="1" noChangeArrowheads="1"/>
                     </pic:cNvPicPr>
@@ -17351,14 +17883,121 @@
       <w:r>
         <w:t xml:space="preserve">Figura </w:t>
       </w:r>
-      <w:fldSimple w:instr=" SEQ Figura \* ARABIC ">
-        <w:r>
-          <w:rPr>
-            <w:noProof/>
-          </w:rPr>
-          <w:t>39</w:t>
-        </w:r>
-      </w:fldSimple>
+      <w:r>
+        <w:fldChar w:fldCharType="begin"/>
+      </w:r>
+      <w:r>
+        <w:instrText xml:space="preserve"> SEQ Figura \* ARABIC </w:instrText>
+      </w:r>
+      <w:r>
+        <w:fldChar w:fldCharType="separate"/>
+      </w:r>
+      <w:r>
+        <w:rPr>
+          <w:noProof/>
+        </w:rPr>
+        <w:t>39</w:t>
+      </w:r>
+      <w:r>
+        <w:rPr>
+          <w:noProof/>
+        </w:rPr>
+        <w:fldChar w:fldCharType="end"/>
+      </w:r>
+      <w:r>
+        <w:t xml:space="preserve"> - </w:t>
+      </w:r>
+      <w:r>
+        <w:t>Caso de teste: Possibilitar a transferência de requisições entre os hospitais</w:t>
+      </w:r>
+    </w:p>
+    <w:p>
+      <w:pPr>
+        <w:keepNext/>
+      </w:pPr>
+      <w:r>
+        <w:rPr>
+          <w:noProof/>
+        </w:rPr>
+        <w:lastRenderedPageBreak/>
+        <w:drawing>
+          <wp:inline distT="0" distB="0" distL="0" distR="0" wp14:anchorId="72ADC3E8" wp14:editId="5627548E">
+            <wp:extent cx="5579745" cy="1388745"/>
+            <wp:effectExtent l="0" t="0" r="1905" b="1905"/>
+            <wp:docPr id="34" name="Imagem 34"/>
+            <wp:cNvGraphicFramePr>
+              <a:graphicFrameLocks xmlns:a="http://schemas.openxmlformats.org/drawingml/2006/main" noChangeAspect="1"/>
+            </wp:cNvGraphicFramePr>
+            <a:graphic xmlns:a="http://schemas.openxmlformats.org/drawingml/2006/main">
+              <a:graphicData uri="http://schemas.openxmlformats.org/drawingml/2006/picture">
+                <pic:pic xmlns:pic="http://schemas.openxmlformats.org/drawingml/2006/picture">
+                  <pic:nvPicPr>
+                    <pic:cNvPr id="0" name="Picture 11"/>
+                    <pic:cNvPicPr>
+                      <a:picLocks noChangeAspect="1" noChangeArrowheads="1"/>
+                    </pic:cNvPicPr>
+                  </pic:nvPicPr>
+                  <pic:blipFill>
+                    <a:blip r:embed="rId66">
+                      <a:extLst>
+                        <a:ext uri="{28A0092B-C50C-407E-A947-70E740481C1C}">
+                          <a14:useLocalDpi xmlns:a14="http://schemas.microsoft.com/office/drawing/2010/main" val="0"/>
+                        </a:ext>
+                      </a:extLst>
+                    </a:blip>
+                    <a:srcRect/>
+                    <a:stretch>
+                      <a:fillRect/>
+                    </a:stretch>
+                  </pic:blipFill>
+                  <pic:spPr bwMode="auto">
+                    <a:xfrm>
+                      <a:off x="0" y="0"/>
+                      <a:ext cx="5579745" cy="1388745"/>
+                    </a:xfrm>
+                    <a:prstGeom prst="rect">
+                      <a:avLst/>
+                    </a:prstGeom>
+                    <a:noFill/>
+                    <a:ln>
+                      <a:noFill/>
+                    </a:ln>
+                  </pic:spPr>
+                </pic:pic>
+              </a:graphicData>
+            </a:graphic>
+          </wp:inline>
+        </w:drawing>
+      </w:r>
+    </w:p>
+    <w:p>
+      <w:pPr>
+        <w:pStyle w:val="Legenda"/>
+      </w:pPr>
+      <w:r>
+        <w:t xml:space="preserve">Figura </w:t>
+      </w:r>
+      <w:r>
+        <w:fldChar w:fldCharType="begin"/>
+      </w:r>
+      <w:r>
+        <w:instrText xml:space="preserve"> SEQ Figura \* ARABIC </w:instrText>
+      </w:r>
+      <w:r>
+        <w:fldChar w:fldCharType="separate"/>
+      </w:r>
+      <w:r>
+        <w:rPr>
+          <w:noProof/>
+        </w:rPr>
+        <w:t>40</w:t>
+      </w:r>
+      <w:r>
+        <w:rPr>
+          <w:noProof/>
+        </w:rPr>
+        <w:fldChar w:fldCharType="end"/>
+      </w:r>
       <w:r>
         <w:t xml:space="preserve"> </w:t>
       </w:r>
@@ -17407,7 +18046,7 @@
                     <pic:cNvPicPr/>
                   </pic:nvPicPr>
                   <pic:blipFill>
-                    <a:blip r:embed="rId66">
+                    <a:blip r:embed="rId67">
                       <a:extLst>
                         <a:ext uri="{28A0092B-C50C-407E-A947-70E740481C1C}">
                           <a14:useLocalDpi xmlns:a14="http://schemas.microsoft.com/office/drawing/2010/main" val="0"/>
@@ -17442,14 +18081,27 @@
       <w:r>
         <w:t xml:space="preserve">Figura </w:t>
       </w:r>
-      <w:fldSimple w:instr=" SEQ Figura \* ARABIC ">
-        <w:r>
-          <w:rPr>
-            <w:noProof/>
-          </w:rPr>
-          <w:t>40</w:t>
-        </w:r>
-      </w:fldSimple>
+      <w:r>
+        <w:fldChar w:fldCharType="begin"/>
+      </w:r>
+      <w:r>
+        <w:instrText xml:space="preserve"> SEQ Figura \* ARABIC </w:instrText>
+      </w:r>
+      <w:r>
+        <w:fldChar w:fldCharType="separate"/>
+      </w:r>
+      <w:r>
+        <w:rPr>
+          <w:noProof/>
+        </w:rPr>
+        <w:t>41</w:t>
+      </w:r>
+      <w:r>
+        <w:rPr>
+          <w:noProof/>
+        </w:rPr>
+        <w:fldChar w:fldCharType="end"/>
+      </w:r>
       <w:r>
         <w:t xml:space="preserve"> - </w:t>
       </w:r>
@@ -17470,7 +18122,6 @@
         <w:rPr>
           <w:noProof/>
         </w:rPr>
-        <w:lastRenderedPageBreak/>
         <w:drawing>
           <wp:inline distT="0" distB="0" distL="0" distR="0" wp14:anchorId="2F31542D" wp14:editId="17CED676">
             <wp:extent cx="5579745" cy="1313815"/>
@@ -17487,7 +18138,7 @@
                     <pic:cNvPicPr/>
                   </pic:nvPicPr>
                   <pic:blipFill>
-                    <a:blip r:embed="rId67">
+                    <a:blip r:embed="rId68">
                       <a:extLst>
                         <a:ext uri="{28A0092B-C50C-407E-A947-70E740481C1C}">
                           <a14:useLocalDpi xmlns:a14="http://schemas.microsoft.com/office/drawing/2010/main" val="0"/>
@@ -17522,12 +18173,105 @@
       <w:r>
         <w:t xml:space="preserve">Figura </w:t>
       </w:r>
+      <w:r>
+        <w:fldChar w:fldCharType="begin"/>
+      </w:r>
+      <w:r>
+        <w:instrText xml:space="preserve"> SEQ Figura \* ARABIC </w:instrText>
+      </w:r>
+      <w:r>
+        <w:fldChar w:fldCharType="separate"/>
+      </w:r>
+      <w:r>
+        <w:rPr>
+          <w:noProof/>
+        </w:rPr>
+        <w:t>42</w:t>
+      </w:r>
+      <w:r>
+        <w:rPr>
+          <w:noProof/>
+        </w:rPr>
+        <w:fldChar w:fldCharType="end"/>
+      </w:r>
+      <w:r>
+        <w:t xml:space="preserve"> - </w:t>
+      </w:r>
+      <w:proofErr w:type="spellStart"/>
+      <w:r>
+        <w:t>Kanban</w:t>
+      </w:r>
+      <w:proofErr w:type="spellEnd"/>
+      <w:r>
+        <w:t>: Primeira semana do quarto Sprint</w:t>
+      </w:r>
+    </w:p>
+    <w:p>
+      <w:pPr>
+        <w:keepNext/>
+      </w:pPr>
+      <w:r>
+        <w:rPr>
+          <w:noProof/>
+        </w:rPr>
+        <w:lastRenderedPageBreak/>
+        <w:drawing>
+          <wp:inline distT="0" distB="0" distL="0" distR="0" wp14:anchorId="32EBE438" wp14:editId="0800E11F">
+            <wp:extent cx="5579745" cy="2759710"/>
+            <wp:effectExtent l="0" t="0" r="1905" b="2540"/>
+            <wp:docPr id="40" name="Imagem 40"/>
+            <wp:cNvGraphicFramePr>
+              <a:graphicFrameLocks xmlns:a="http://schemas.openxmlformats.org/drawingml/2006/main" noChangeAspect="1"/>
+            </wp:cNvGraphicFramePr>
+            <a:graphic xmlns:a="http://schemas.openxmlformats.org/drawingml/2006/main">
+              <a:graphicData uri="http://schemas.openxmlformats.org/drawingml/2006/picture">
+                <pic:pic xmlns:pic="http://schemas.openxmlformats.org/drawingml/2006/picture">
+                  <pic:nvPicPr>
+                    <pic:cNvPr id="40" name="D2C9CED.tmp"/>
+                    <pic:cNvPicPr/>
+                  </pic:nvPicPr>
+                  <pic:blipFill>
+                    <a:blip r:embed="rId69">
+                      <a:extLst>
+                        <a:ext uri="{28A0092B-C50C-407E-A947-70E740481C1C}">
+                          <a14:useLocalDpi xmlns:a14="http://schemas.microsoft.com/office/drawing/2010/main" val="0"/>
+                        </a:ext>
+                      </a:extLst>
+                    </a:blip>
+                    <a:stretch>
+                      <a:fillRect/>
+                    </a:stretch>
+                  </pic:blipFill>
+                  <pic:spPr>
+                    <a:xfrm>
+                      <a:off x="0" y="0"/>
+                      <a:ext cx="5579745" cy="2759710"/>
+                    </a:xfrm>
+                    <a:prstGeom prst="rect">
+                      <a:avLst/>
+                    </a:prstGeom>
+                  </pic:spPr>
+                </pic:pic>
+              </a:graphicData>
+            </a:graphic>
+          </wp:inline>
+        </w:drawing>
+      </w:r>
+    </w:p>
+    <w:p>
+      <w:pPr>
+        <w:pStyle w:val="Legenda"/>
+        <w:ind w:left="709" w:firstLine="709"/>
+      </w:pPr>
+      <w:r>
+        <w:t xml:space="preserve">Figura </w:t>
+      </w:r>
       <w:fldSimple w:instr=" SEQ Figura \* ARABIC ">
         <w:r>
           <w:rPr>
             <w:noProof/>
           </w:rPr>
-          <w:t>41</w:t>
+          <w:t>43</w:t>
         </w:r>
       </w:fldSimple>
       <w:r>
@@ -17539,7 +18283,13 @@
       </w:r>
       <w:proofErr w:type="spellEnd"/>
       <w:r>
-        <w:t>: Primeira semana do quarto Sprint</w:t>
+        <w:t xml:space="preserve">: </w:t>
+      </w:r>
+      <w:r>
+        <w:t>Segunda</w:t>
+      </w:r>
+      <w:r>
+        <w:t xml:space="preserve"> semana do quarto Sprint</w:t>
       </w:r>
     </w:p>
     <w:p>
@@ -17725,7 +18475,7 @@
                     <pic:cNvPicPr/>
                   </pic:nvPicPr>
                   <pic:blipFill>
-                    <a:blip r:embed="rId68">
+                    <a:blip r:embed="rId70">
                       <a:extLst>
                         <a:ext uri="{28A0092B-C50C-407E-A947-70E740481C1C}">
                           <a14:useLocalDpi xmlns:a14="http://schemas.microsoft.com/office/drawing/2010/main" val="0"/>
@@ -17765,14 +18515,27 @@
       <w:r>
         <w:t xml:space="preserve">Figura </w:t>
       </w:r>
-      <w:fldSimple w:instr=" SEQ Figura \* ARABIC ">
-        <w:r>
-          <w:rPr>
-            <w:noProof/>
-          </w:rPr>
-          <w:t>42</w:t>
-        </w:r>
-      </w:fldSimple>
+      <w:r>
+        <w:fldChar w:fldCharType="begin"/>
+      </w:r>
+      <w:r>
+        <w:instrText xml:space="preserve"> SEQ Figura \* ARABIC </w:instrText>
+      </w:r>
+      <w:r>
+        <w:fldChar w:fldCharType="separate"/>
+      </w:r>
+      <w:r>
+        <w:rPr>
+          <w:noProof/>
+        </w:rPr>
+        <w:t>44</w:t>
+      </w:r>
+      <w:r>
+        <w:rPr>
+          <w:noProof/>
+        </w:rPr>
+        <w:fldChar w:fldCharType="end"/>
+      </w:r>
       <w:r>
         <w:t xml:space="preserve"> - </w:t>
       </w:r>
@@ -17843,9 +18606,9 @@
       <w:r>
         <w:object w:dxaOrig="9660" w:dyaOrig="6796" w14:anchorId="60068DD0">
           <v:shape id="_x0000_i1033" type="#_x0000_t75" style="width:438.75pt;height:308.25pt" o:ole="">
-            <v:imagedata r:id="rId69" o:title=""/>
+            <v:imagedata r:id="rId71" o:title=""/>
           </v:shape>
-          <o:OLEObject Type="Embed" ProgID="Visio.Drawing.15" ShapeID="_x0000_i1033" DrawAspect="Content" ObjectID="_1653431180" r:id="rId70"/>
+          <o:OLEObject Type="Embed" ProgID="Visio.Drawing.15" ShapeID="_x0000_i1033" DrawAspect="Content" ObjectID="_1653463869" r:id="rId72"/>
         </w:object>
       </w:r>
     </w:p>
@@ -17862,14 +18625,27 @@
       <w:r>
         <w:t xml:space="preserve">Figura </w:t>
       </w:r>
-      <w:fldSimple w:instr=" SEQ Figura \* ARABIC ">
-        <w:r>
-          <w:rPr>
-            <w:noProof/>
-          </w:rPr>
-          <w:t>43</w:t>
-        </w:r>
-      </w:fldSimple>
+      <w:r>
+        <w:fldChar w:fldCharType="begin"/>
+      </w:r>
+      <w:r>
+        <w:instrText xml:space="preserve"> SEQ Figura \* ARABIC </w:instrText>
+      </w:r>
+      <w:r>
+        <w:fldChar w:fldCharType="separate"/>
+      </w:r>
+      <w:r>
+        <w:rPr>
+          <w:noProof/>
+        </w:rPr>
+        <w:t>45</w:t>
+      </w:r>
+      <w:r>
+        <w:rPr>
+          <w:noProof/>
+        </w:rPr>
+        <w:fldChar w:fldCharType="end"/>
+      </w:r>
       <w:r>
         <w:t xml:space="preserve"> - </w:t>
       </w:r>
@@ -17998,7 +18774,7 @@
                     </pic:cNvPicPr>
                   </pic:nvPicPr>
                   <pic:blipFill>
-                    <a:blip r:embed="rId71">
+                    <a:blip r:embed="rId73">
                       <a:extLst>
                         <a:ext uri="{28A0092B-C50C-407E-A947-70E740481C1C}">
                           <a14:useLocalDpi xmlns:a14="http://schemas.microsoft.com/office/drawing/2010/main" val="0"/>
@@ -18043,14 +18819,27 @@
       <w:r>
         <w:t xml:space="preserve">Figura </w:t>
       </w:r>
-      <w:fldSimple w:instr=" SEQ Figura \* ARABIC ">
-        <w:r>
-          <w:rPr>
-            <w:noProof/>
-          </w:rPr>
-          <w:t>44</w:t>
-        </w:r>
-      </w:fldSimple>
+      <w:r>
+        <w:fldChar w:fldCharType="begin"/>
+      </w:r>
+      <w:r>
+        <w:instrText xml:space="preserve"> SEQ Figura \* ARABIC </w:instrText>
+      </w:r>
+      <w:r>
+        <w:fldChar w:fldCharType="separate"/>
+      </w:r>
+      <w:r>
+        <w:rPr>
+          <w:noProof/>
+        </w:rPr>
+        <w:t>46</w:t>
+      </w:r>
+      <w:r>
+        <w:rPr>
+          <w:noProof/>
+        </w:rPr>
+        <w:fldChar w:fldCharType="end"/>
+      </w:r>
       <w:r>
         <w:t xml:space="preserve"> - </w:t>
       </w:r>
@@ -18089,7 +18878,7 @@
                     </pic:cNvPicPr>
                   </pic:nvPicPr>
                   <pic:blipFill>
-                    <a:blip r:embed="rId72">
+                    <a:blip r:embed="rId74">
                       <a:extLst>
                         <a:ext uri="{28A0092B-C50C-407E-A947-70E740481C1C}">
                           <a14:useLocalDpi xmlns:a14="http://schemas.microsoft.com/office/drawing/2010/main" val="0"/>
@@ -18134,14 +18923,27 @@
       <w:r>
         <w:t xml:space="preserve">Figura </w:t>
       </w:r>
-      <w:fldSimple w:instr=" SEQ Figura \* ARABIC ">
-        <w:r>
-          <w:rPr>
-            <w:noProof/>
-          </w:rPr>
-          <w:t>45</w:t>
-        </w:r>
-      </w:fldSimple>
+      <w:r>
+        <w:fldChar w:fldCharType="begin"/>
+      </w:r>
+      <w:r>
+        <w:instrText xml:space="preserve"> SEQ Figura \* ARABIC </w:instrText>
+      </w:r>
+      <w:r>
+        <w:fldChar w:fldCharType="separate"/>
+      </w:r>
+      <w:r>
+        <w:rPr>
+          <w:noProof/>
+        </w:rPr>
+        <w:t>47</w:t>
+      </w:r>
+      <w:r>
+        <w:rPr>
+          <w:noProof/>
+        </w:rPr>
+        <w:fldChar w:fldCharType="end"/>
+      </w:r>
       <w:r>
         <w:t xml:space="preserve"> - </w:t>
       </w:r>
@@ -18180,7 +18982,7 @@
                     </pic:cNvPicPr>
                   </pic:nvPicPr>
                   <pic:blipFill>
-                    <a:blip r:embed="rId73">
+                    <a:blip r:embed="rId75">
                       <a:extLst>
                         <a:ext uri="{28A0092B-C50C-407E-A947-70E740481C1C}">
                           <a14:useLocalDpi xmlns:a14="http://schemas.microsoft.com/office/drawing/2010/main" val="0"/>
@@ -18226,14 +19028,27 @@
       <w:r>
         <w:t xml:space="preserve">Figura </w:t>
       </w:r>
-      <w:fldSimple w:instr=" SEQ Figura \* ARABIC ">
-        <w:r>
-          <w:rPr>
-            <w:noProof/>
-          </w:rPr>
-          <w:t>46</w:t>
-        </w:r>
-      </w:fldSimple>
+      <w:r>
+        <w:fldChar w:fldCharType="begin"/>
+      </w:r>
+      <w:r>
+        <w:instrText xml:space="preserve"> SEQ Figura \* ARABIC </w:instrText>
+      </w:r>
+      <w:r>
+        <w:fldChar w:fldCharType="separate"/>
+      </w:r>
+      <w:r>
+        <w:rPr>
+          <w:noProof/>
+        </w:rPr>
+        <w:t>48</w:t>
+      </w:r>
+      <w:r>
+        <w:rPr>
+          <w:noProof/>
+        </w:rPr>
+        <w:fldChar w:fldCharType="end"/>
+      </w:r>
       <w:r>
         <w:t xml:space="preserve"> - </w:t>
       </w:r>
@@ -18660,7 +19475,7 @@
         </w:rPr>
         <w:t>. Disponível em: &lt;</w:t>
       </w:r>
-      <w:hyperlink r:id="rId74" w:history="1">
+      <w:hyperlink r:id="rId76" w:history="1">
         <w:r>
           <w:rPr>
             <w:rStyle w:val="Hyperlink"/>
@@ -18726,7 +19541,7 @@
         </w:rPr>
         <w:t>. Disponível em: &lt;</w:t>
       </w:r>
-      <w:hyperlink r:id="rId75" w:history="1">
+      <w:hyperlink r:id="rId77" w:history="1">
         <w:r>
           <w:rPr>
             <w:rStyle w:val="Hyperlink"/>
@@ -18800,7 +19615,7 @@
         </w:rPr>
         <w:t>. Disponível em: &lt;</w:t>
       </w:r>
-      <w:hyperlink r:id="rId76" w:history="1">
+      <w:hyperlink r:id="rId78" w:history="1">
         <w:r>
           <w:rPr>
             <w:rStyle w:val="Hyperlink"/>
@@ -18864,7 +19679,7 @@
         </w:rPr>
         <w:t>. Disponível em: &lt;</w:t>
       </w:r>
-      <w:hyperlink r:id="rId77" w:history="1">
+      <w:hyperlink r:id="rId79" w:history="1">
         <w:r>
           <w:rPr>
             <w:rStyle w:val="Hyperlink"/>
@@ -18920,7 +19735,7 @@
         </w:rPr>
         <w:t xml:space="preserve">. Disponível em: &lt; </w:t>
       </w:r>
-      <w:hyperlink r:id="rId78" w:history="1">
+      <w:hyperlink r:id="rId80" w:history="1">
         <w:r>
           <w:rPr>
             <w:rStyle w:val="Hyperlink"/>
@@ -18998,7 +19813,7 @@
         </w:rPr>
         <w:t xml:space="preserve">. Disponível em: &lt; </w:t>
       </w:r>
-      <w:hyperlink r:id="rId79" w:anchor="/" w:history="1">
+      <w:hyperlink r:id="rId81" w:anchor="/" w:history="1">
         <w:r>
           <w:rPr>
             <w:rStyle w:val="Hyperlink"/>
@@ -19064,7 +19879,7 @@
         </w:rPr>
         <w:t xml:space="preserve">. Disponível em: &lt; </w:t>
       </w:r>
-      <w:hyperlink r:id="rId80" w:history="1">
+      <w:hyperlink r:id="rId82" w:history="1">
         <w:r>
           <w:rPr>
             <w:rStyle w:val="Hyperlink"/>
@@ -19142,7 +19957,7 @@
         </w:rPr>
         <w:t>. Disponível em: &lt;</w:t>
       </w:r>
-      <w:hyperlink r:id="rId81" w:history="1">
+      <w:hyperlink r:id="rId83" w:history="1">
         <w:r>
           <w:rPr>
             <w:rStyle w:val="Hyperlink"/>
@@ -19208,7 +20023,7 @@
         </w:rPr>
         <w:t>. Disponível em: &lt;</w:t>
       </w:r>
-      <w:hyperlink r:id="rId82" w:history="1">
+      <w:hyperlink r:id="rId84" w:history="1">
         <w:r>
           <w:rPr>
             <w:rStyle w:val="Hyperlink"/>
@@ -19301,7 +20116,7 @@
         </w:rPr>
         <w:t>. Disponível em: &lt;</w:t>
       </w:r>
-      <w:hyperlink r:id="rId83" w:history="1">
+      <w:hyperlink r:id="rId85" w:history="1">
         <w:r>
           <w:rPr>
             <w:rStyle w:val="Hyperlink"/>
@@ -19445,7 +20260,7 @@
         </w:rPr>
         <w:t>. Disponível em: &lt;</w:t>
       </w:r>
-      <w:hyperlink r:id="rId84" w:history="1">
+      <w:hyperlink r:id="rId86" w:history="1">
         <w:r>
           <w:rPr>
             <w:rStyle w:val="Hyperlink"/>
@@ -19533,7 +20348,7 @@
         </w:rPr>
         <w:t>. Disponível em: &lt;</w:t>
       </w:r>
-      <w:hyperlink r:id="rId85" w:history="1">
+      <w:hyperlink r:id="rId87" w:history="1">
         <w:r>
           <w:rPr>
             <w:rStyle w:val="Hyperlink"/>
@@ -19613,7 +20428,7 @@
         </w:rPr>
         <w:t xml:space="preserve"> em: </w:t>
       </w:r>
-      <w:hyperlink r:id="rId86" w:tgtFrame="_blank" w:history="1">
+      <w:hyperlink r:id="rId88" w:tgtFrame="_blank" w:history="1">
         <w:r>
           <w:rPr>
             <w:rStyle w:val="Hyperlink"/>
@@ -19689,7 +20504,7 @@
         </w:rPr>
         <w:t xml:space="preserve"> em: </w:t>
       </w:r>
-      <w:hyperlink r:id="rId87" w:tgtFrame="_blank" w:history="1">
+      <w:hyperlink r:id="rId89" w:tgtFrame="_blank" w:history="1">
         <w:r>
           <w:rPr>
             <w:rStyle w:val="Hyperlink"/>
@@ -19754,7 +20569,7 @@
         </w:rPr>
         <w:br/>
       </w:r>
-      <w:hyperlink r:id="rId88" w:tgtFrame="_blank" w:history="1">
+      <w:hyperlink r:id="rId90" w:tgtFrame="_blank" w:history="1">
         <w:r>
           <w:rPr>
             <w:rStyle w:val="Hyperlink"/>
@@ -19938,7 +20753,7 @@
         </w:rPr>
         <w:t xml:space="preserve"> em: </w:t>
       </w:r>
-      <w:hyperlink r:id="rId89" w:tgtFrame="_blank" w:history="1">
+      <w:hyperlink r:id="rId91" w:tgtFrame="_blank" w:history="1">
         <w:r>
           <w:rPr>
             <w:rStyle w:val="Hyperlink"/>
@@ -20040,7 +20855,7 @@
         </w:rPr>
         <w:t xml:space="preserve"> em: </w:t>
       </w:r>
-      <w:hyperlink r:id="rId90" w:tgtFrame="_blank" w:history="1">
+      <w:hyperlink r:id="rId92" w:tgtFrame="_blank" w:history="1">
         <w:r>
           <w:rPr>
             <w:rStyle w:val="Hyperlink"/>
@@ -20124,7 +20939,7 @@
         </w:rPr>
         <w:t xml:space="preserve"> em: </w:t>
       </w:r>
-      <w:hyperlink r:id="rId91" w:tgtFrame="_blank" w:history="1">
+      <w:hyperlink r:id="rId93" w:tgtFrame="_blank" w:history="1">
         <w:r>
           <w:rPr>
             <w:rStyle w:val="Hyperlink"/>
@@ -20200,7 +21015,7 @@
         </w:rPr>
         <w:t xml:space="preserve"> em: </w:t>
       </w:r>
-      <w:hyperlink r:id="rId92" w:tgtFrame="_blank" w:history="1">
+      <w:hyperlink r:id="rId94" w:tgtFrame="_blank" w:history="1">
         <w:r>
           <w:rPr>
             <w:rStyle w:val="Hyperlink"/>
@@ -20274,7 +21089,7 @@
         </w:rPr>
         <w:t xml:space="preserve"> em: </w:t>
       </w:r>
-      <w:hyperlink r:id="rId93" w:tgtFrame="_blank" w:history="1">
+      <w:hyperlink r:id="rId95" w:tgtFrame="_blank" w:history="1">
         <w:r>
           <w:rPr>
             <w:rStyle w:val="Hyperlink"/>
@@ -20376,7 +21191,7 @@
         </w:rPr>
         <w:t xml:space="preserve"> em: </w:t>
       </w:r>
-      <w:hyperlink r:id="rId94" w:tgtFrame="_blank" w:history="1">
+      <w:hyperlink r:id="rId96" w:tgtFrame="_blank" w:history="1">
         <w:r>
           <w:rPr>
             <w:rStyle w:val="Hyperlink"/>
@@ -20434,7 +21249,7 @@
         </w:rPr>
         <w:t xml:space="preserve">                                                       </w:t>
       </w:r>
-      <w:hyperlink r:id="rId95" w:history="1">
+      <w:hyperlink r:id="rId97" w:history="1">
         <w:r>
           <w:rPr>
             <w:rStyle w:val="Hyperlink"/>
@@ -23594,9 +24409,9 @@
       </w:pPr>
     </w:p>
     <w:sectPr>
-      <w:headerReference w:type="even" r:id="rId96"/>
-      <w:headerReference w:type="default" r:id="rId97"/>
-      <w:footerReference w:type="default" r:id="rId98"/>
+      <w:headerReference w:type="even" r:id="rId98"/>
+      <w:headerReference w:type="default" r:id="rId99"/>
+      <w:footerReference w:type="default" r:id="rId100"/>
       <w:pgSz w:w="11906" w:h="16838" w:code="9"/>
       <w:pgMar w:top="1701" w:right="1134" w:bottom="1134" w:left="1701" w:header="709" w:footer="709" w:gutter="284"/>
       <w:cols w:space="708"/>

</xml_diff>

<commit_message>
doc: tabela de solicitações
</commit_message>
<xml_diff>
--- a/documentacao/Documentacao_atualizada.docx
+++ b/documentacao/Documentacao_atualizada.docx
@@ -2123,10 +2123,11 @@
     <w:sdt>
       <w:sdtPr>
         <w:rPr>
-          <w:rFonts w:eastAsiaTheme="minorHAnsi" w:cs="Arial"/>
+          <w:rFonts w:asciiTheme="minorHAnsi" w:eastAsiaTheme="minorHAnsi" w:hAnsiTheme="minorHAnsi" w:cs="Arial"/>
           <w:b w:val="0"/>
           <w:bCs w:val="0"/>
           <w:color w:val="auto"/>
+          <w:sz w:val="22"/>
           <w:szCs w:val="24"/>
           <w:lang w:eastAsia="en-US"/>
         </w:rPr>
@@ -5108,27 +5109,7 @@
                 <w:sz w:val="24"/>
                 <w:szCs w:val="24"/>
               </w:rPr>
-              <w:t>Plano de</w:t>
-            </w:r>
-            <w:r>
-              <w:rPr>
-                <w:rStyle w:val="Hyperlink"/>
-                <w:rFonts w:ascii="Arial" w:hAnsi="Arial" w:cs="Arial"/>
-                <w:noProof/>
-                <w:sz w:val="24"/>
-                <w:szCs w:val="24"/>
-              </w:rPr>
-              <w:t xml:space="preserve"> </w:t>
-            </w:r>
-            <w:r>
-              <w:rPr>
-                <w:rStyle w:val="Hyperlink"/>
-                <w:rFonts w:ascii="Arial" w:hAnsi="Arial" w:cs="Arial"/>
-                <w:noProof/>
-                <w:sz w:val="24"/>
-                <w:szCs w:val="24"/>
-              </w:rPr>
-              <w:t>testes</w:t>
+              <w:t>Plano de testes</w:t>
             </w:r>
             <w:r>
               <w:rPr>
@@ -8039,27 +8020,7 @@
                 <w:sz w:val="24"/>
                 <w:szCs w:val="24"/>
               </w:rPr>
-              <w:t>REFE</w:t>
-            </w:r>
-            <w:r>
-              <w:rPr>
-                <w:rStyle w:val="Hyperlink"/>
-                <w:rFonts w:ascii="Arial" w:hAnsi="Arial" w:cs="Arial"/>
-                <w:noProof/>
-                <w:sz w:val="24"/>
-                <w:szCs w:val="24"/>
-              </w:rPr>
-              <w:t>R</w:t>
-            </w:r>
-            <w:r>
-              <w:rPr>
-                <w:rStyle w:val="Hyperlink"/>
-                <w:rFonts w:ascii="Arial" w:hAnsi="Arial" w:cs="Arial"/>
-                <w:noProof/>
-                <w:sz w:val="24"/>
-                <w:szCs w:val="24"/>
-              </w:rPr>
-              <w:t>ÊNCIAS</w:t>
+              <w:t>REFERÊNCIAS</w:t>
             </w:r>
             <w:r>
               <w:rPr>
@@ -14027,10 +13988,10 @@
             <v:path o:extrusionok="f" gradientshapeok="t" o:connecttype="rect"/>
             <o:lock v:ext="edit" aspectratio="t"/>
           </v:shapetype>
-          <v:shape id="_x0000_i1079" type="#_x0000_t75" style="width:309.75pt;height:515.25pt" o:ole="">
+          <v:shape id="_x0000_i1025" type="#_x0000_t75" style="width:309.75pt;height:515.25pt" o:ole="">
             <v:imagedata r:id="rId20" o:title=""/>
           </v:shape>
-          <o:OLEObject Type="Embed" ProgID="Visio.Drawing.15" ShapeID="_x0000_i1079" DrawAspect="Content" ObjectID="_1654165235" r:id="rId21"/>
+          <o:OLEObject Type="Embed" ProgID="Visio.Drawing.15" ShapeID="_x0000_i1025" DrawAspect="Content" ObjectID="_1654248538" r:id="rId21"/>
         </w:object>
       </w:r>
     </w:p>
@@ -14063,10 +14024,10 @@
       </w:pPr>
       <w:r>
         <w:object w:dxaOrig="9781" w:dyaOrig="13275" w14:anchorId="1766E0C6">
-          <v:shape id="_x0000_i1080" type="#_x0000_t75" style="width:327pt;height:443.25pt" o:ole="">
+          <v:shape id="_x0000_i1026" type="#_x0000_t75" style="width:327pt;height:443.25pt" o:ole="">
             <v:imagedata r:id="rId22" o:title=""/>
           </v:shape>
-          <o:OLEObject Type="Embed" ProgID="Visio.Drawing.15" ShapeID="_x0000_i1080" DrawAspect="Content" ObjectID="_1654165236" r:id="rId23"/>
+          <o:OLEObject Type="Embed" ProgID="Visio.Drawing.15" ShapeID="_x0000_i1026" DrawAspect="Content" ObjectID="_1654248539" r:id="rId23"/>
         </w:object>
       </w:r>
     </w:p>
@@ -14098,10 +14059,10 @@
       </w:pPr>
       <w:r>
         <w:object w:dxaOrig="9811" w:dyaOrig="12796" w14:anchorId="38B64F93">
-          <v:shape id="_x0000_i1081" type="#_x0000_t75" style="width:387pt;height:504.75pt" o:ole="">
+          <v:shape id="_x0000_i1027" type="#_x0000_t75" style="width:387pt;height:504.75pt" o:ole="">
             <v:imagedata r:id="rId24" o:title=""/>
           </v:shape>
-          <o:OLEObject Type="Embed" ProgID="Visio.Drawing.15" ShapeID="_x0000_i1081" DrawAspect="Content" ObjectID="_1654165237" r:id="rId25"/>
+          <o:OLEObject Type="Embed" ProgID="Visio.Drawing.15" ShapeID="_x0000_i1027" DrawAspect="Content" ObjectID="_1654248540" r:id="rId25"/>
         </w:object>
       </w:r>
     </w:p>
@@ -15320,10 +15281,10 @@
       </w:pPr>
       <w:r>
         <w:object w:dxaOrig="7501" w:dyaOrig="12511" w14:anchorId="73D17282">
-          <v:shape id="_x0000_i1082" type="#_x0000_t75" style="width:324.75pt;height:533.25pt" o:ole="">
+          <v:shape id="_x0000_i1028" type="#_x0000_t75" style="width:324.75pt;height:533.25pt" o:ole="">
             <v:imagedata r:id="rId36" o:title=""/>
           </v:shape>
-          <o:OLEObject Type="Embed" ProgID="Visio.Drawing.15" ShapeID="_x0000_i1082" DrawAspect="Content" ObjectID="_1654165238" r:id="rId37"/>
+          <o:OLEObject Type="Embed" ProgID="Visio.Drawing.15" ShapeID="_x0000_i1028" DrawAspect="Content" ObjectID="_1654248541" r:id="rId37"/>
         </w:object>
       </w:r>
     </w:p>
@@ -15355,10 +15316,10 @@
       </w:pPr>
       <w:r>
         <w:object w:dxaOrig="9781" w:dyaOrig="13275" w14:anchorId="5630E1D6">
-          <v:shape id="_x0000_i1083" type="#_x0000_t75" style="width:370.5pt;height:502.5pt" o:ole="">
+          <v:shape id="_x0000_i1029" type="#_x0000_t75" style="width:370.5pt;height:502.5pt" o:ole="">
             <v:imagedata r:id="rId38" o:title=""/>
           </v:shape>
-          <o:OLEObject Type="Embed" ProgID="Visio.Drawing.15" ShapeID="_x0000_i1083" DrawAspect="Content" ObjectID="_1654165239" r:id="rId39"/>
+          <o:OLEObject Type="Embed" ProgID="Visio.Drawing.15" ShapeID="_x0000_i1029" DrawAspect="Content" ObjectID="_1654248542" r:id="rId39"/>
         </w:object>
       </w:r>
     </w:p>
@@ -15390,10 +15351,10 @@
       </w:pPr>
       <w:r>
         <w:object w:dxaOrig="9811" w:dyaOrig="12796" w14:anchorId="52560832">
-          <v:shape id="_x0000_i1084" type="#_x0000_t75" style="width:378pt;height:492pt" o:ole="">
+          <v:shape id="_x0000_i1030" type="#_x0000_t75" style="width:378pt;height:492pt" o:ole="">
             <v:imagedata r:id="rId40" o:title=""/>
           </v:shape>
-          <o:OLEObject Type="Embed" ProgID="Visio.Drawing.15" ShapeID="_x0000_i1084" DrawAspect="Content" ObjectID="_1654165240" r:id="rId41"/>
+          <o:OLEObject Type="Embed" ProgID="Visio.Drawing.15" ShapeID="_x0000_i1030" DrawAspect="Content" ObjectID="_1654248543" r:id="rId41"/>
         </w:object>
       </w:r>
     </w:p>
@@ -17004,10 +16965,10 @@
       </w:pPr>
       <w:r>
         <w:object w:dxaOrig="13425" w:dyaOrig="10200" w14:anchorId="4C2928A7">
-          <v:shape id="_x0000_i1085" type="#_x0000_t75" style="width:438.75pt;height:338.25pt" o:ole="">
+          <v:shape id="_x0000_i1031" type="#_x0000_t75" style="width:438.75pt;height:338.25pt" o:ole="">
             <v:imagedata r:id="rId51" o:title=""/>
           </v:shape>
-          <o:OLEObject Type="Embed" ProgID="Visio.Drawing.15" ShapeID="_x0000_i1085" DrawAspect="Content" ObjectID="_1654165241" r:id="rId52"/>
+          <o:OLEObject Type="Embed" ProgID="Visio.Drawing.15" ShapeID="_x0000_i1031" DrawAspect="Content" ObjectID="_1654248544" r:id="rId52"/>
         </w:object>
       </w:r>
     </w:p>
@@ -17921,10 +17882,10 @@
       </w:pPr>
       <w:r>
         <w:object w:dxaOrig="14835" w:dyaOrig="10606" w14:anchorId="07472F53">
-          <v:shape id="_x0000_i1086" type="#_x0000_t75" style="width:441pt;height:303pt" o:ole="">
+          <v:shape id="_x0000_i1032" type="#_x0000_t75" style="width:441pt;height:303pt" o:ole="">
             <v:imagedata r:id="rId59" o:title=""/>
           </v:shape>
-          <o:OLEObject Type="Embed" ProgID="Visio.Drawing.15" ShapeID="_x0000_i1086" DrawAspect="Content" ObjectID="_1654165242" r:id="rId60"/>
+          <o:OLEObject Type="Embed" ProgID="Visio.Drawing.15" ShapeID="_x0000_i1032" DrawAspect="Content" ObjectID="_1654248545" r:id="rId60"/>
         </w:object>
       </w:r>
     </w:p>
@@ -18473,9 +18434,165 @@
     </w:p>
     <w:p>
       <w:pPr>
-        <w:spacing w:line="360" w:lineRule="auto"/>
-      </w:pPr>
-      <w:r>
+        <w:rPr>
+          <w:rFonts w:ascii="Arial" w:hAnsi="Arial" w:cs="Arial"/>
+          <w:sz w:val="24"/>
+          <w:szCs w:val="24"/>
+        </w:rPr>
+      </w:pPr>
+      <w:r>
+        <w:rPr>
+          <w:rFonts w:ascii="Arial" w:hAnsi="Arial" w:cs="Arial"/>
+          <w:sz w:val="24"/>
+          <w:szCs w:val="24"/>
+        </w:rPr>
+        <w:br w:type="page"/>
+      </w:r>
+    </w:p>
+    <w:p>
+      <w:pPr>
+        <w:pStyle w:val="Ttulo2"/>
+        <w:numPr>
+          <w:ilvl w:val="1"/>
+          <w:numId w:val="1"/>
+        </w:numPr>
+        <w:ind w:left="426"/>
+      </w:pPr>
+      <w:r>
+        <w:lastRenderedPageBreak/>
+        <w:t>Quinto Sprint</w:t>
+      </w:r>
+    </w:p>
+    <w:p/>
+    <w:p>
+      <w:pPr>
+        <w:pStyle w:val="Ttulo3"/>
+        <w:numPr>
+          <w:ilvl w:val="2"/>
+          <w:numId w:val="1"/>
+        </w:numPr>
+      </w:pPr>
+      <w:proofErr w:type="spellStart"/>
+      <w:r>
+        <w:t>Product</w:t>
+      </w:r>
+      <w:proofErr w:type="spellEnd"/>
+      <w:r>
+        <w:t xml:space="preserve"> Backlog</w:t>
+      </w:r>
+    </w:p>
+    <w:p/>
+    <w:p>
+      <w:pPr>
+        <w:pStyle w:val="Ttulo3"/>
+        <w:numPr>
+          <w:ilvl w:val="2"/>
+          <w:numId w:val="1"/>
+        </w:numPr>
+      </w:pPr>
+      <w:r>
+        <w:t>Sprint Backlog</w:t>
+      </w:r>
+    </w:p>
+    <w:p/>
+    <w:p>
+      <w:pPr>
+        <w:pStyle w:val="Ttulo3"/>
+        <w:numPr>
+          <w:ilvl w:val="2"/>
+          <w:numId w:val="1"/>
+        </w:numPr>
+      </w:pPr>
+      <w:proofErr w:type="spellStart"/>
+      <w:r>
+        <w:t>Burn</w:t>
+      </w:r>
+      <w:proofErr w:type="spellEnd"/>
+      <w:r>
+        <w:t xml:space="preserve"> Down Chart</w:t>
+      </w:r>
+    </w:p>
+    <w:p/>
+    <w:p>
+      <w:pPr>
+        <w:pStyle w:val="Ttulo3"/>
+        <w:numPr>
+          <w:ilvl w:val="2"/>
+          <w:numId w:val="1"/>
+        </w:numPr>
+      </w:pPr>
+      <w:r>
+        <w:t>Diagramas</w:t>
+      </w:r>
+    </w:p>
+    <w:p/>
+    <w:p>
+      <w:pPr>
+        <w:pStyle w:val="Ttulo3"/>
+        <w:numPr>
+          <w:ilvl w:val="2"/>
+          <w:numId w:val="1"/>
+        </w:numPr>
+      </w:pPr>
+      <w:r>
+        <w:t>Plano de testes</w:t>
+      </w:r>
+    </w:p>
+    <w:p/>
+    <w:p>
+      <w:pPr>
+        <w:pStyle w:val="Ttulo4"/>
+        <w:numPr>
+          <w:ilvl w:val="3"/>
+          <w:numId w:val="1"/>
+        </w:numPr>
+        <w:ind w:left="851" w:hanging="851"/>
+      </w:pPr>
+      <w:r>
+        <w:t>Resultados</w:t>
+      </w:r>
+    </w:p>
+    <w:p/>
+    <w:p>
+      <w:pPr>
+        <w:pStyle w:val="Ttulo3"/>
+        <w:numPr>
+          <w:ilvl w:val="2"/>
+          <w:numId w:val="1"/>
+        </w:numPr>
+      </w:pPr>
+      <w:proofErr w:type="spellStart"/>
+      <w:r>
+        <w:t>Kanban</w:t>
+      </w:r>
+      <w:proofErr w:type="spellEnd"/>
+      <w:r>
+        <w:t xml:space="preserve"> e Retrospectiva</w:t>
+      </w:r>
+    </w:p>
+    <w:p>
+      <w:pPr>
+        <w:rPr>
+          <w:rFonts w:ascii="Arial" w:hAnsi="Arial" w:cs="Arial"/>
+          <w:sz w:val="24"/>
+          <w:szCs w:val="24"/>
+        </w:rPr>
+      </w:pPr>
+    </w:p>
+    <w:p>
+      <w:pPr>
+        <w:rPr>
+          <w:rFonts w:ascii="Arial" w:hAnsi="Arial" w:cs="Arial"/>
+          <w:sz w:val="24"/>
+          <w:szCs w:val="24"/>
+        </w:rPr>
+      </w:pPr>
+      <w:r>
+        <w:rPr>
+          <w:rFonts w:ascii="Arial" w:hAnsi="Arial" w:cs="Arial"/>
+          <w:sz w:val="24"/>
+          <w:szCs w:val="24"/>
+        </w:rPr>
         <w:br w:type="page"/>
       </w:r>
     </w:p>
@@ -18694,10 +18811,10 @@
       </w:pPr>
       <w:r>
         <w:object w:dxaOrig="9660" w:dyaOrig="6796" w14:anchorId="60068DD0">
-          <v:shape id="_x0000_i1087" type="#_x0000_t75" style="width:438.75pt;height:308.25pt" o:ole="">
+          <v:shape id="_x0000_i1033" type="#_x0000_t75" style="width:438.75pt;height:308.25pt" o:ole="">
             <v:imagedata r:id="rId67" o:title=""/>
           </v:shape>
-          <o:OLEObject Type="Embed" ProgID="Visio.Drawing.15" ShapeID="_x0000_i1087" DrawAspect="Content" ObjectID="_1654165243" r:id="rId68"/>
+          <o:OLEObject Type="Embed" ProgID="Visio.Drawing.15" ShapeID="_x0000_i1033" DrawAspect="Content" ObjectID="_1654248546" r:id="rId68"/>
         </w:object>
       </w:r>
     </w:p>
@@ -19059,12 +19176,6 @@
         <w:pStyle w:val="Legenda"/>
         <w:spacing w:line="360" w:lineRule="auto"/>
         <w:ind w:left="1418" w:firstLine="709"/>
-        <w:rPr>
-          <w:rFonts w:ascii="Arial" w:eastAsiaTheme="majorEastAsia" w:hAnsi="Arial" w:cs="Arial"/>
-          <w:b/>
-          <w:bCs/>
-          <w:szCs w:val="24"/>
-        </w:rPr>
       </w:pPr>
       <w:r>
         <w:t xml:space="preserve">Figura </w:t>
@@ -19086,6 +19197,84 @@
     </w:p>
     <w:p>
       <w:pPr>
+        <w:keepNext/>
+      </w:pPr>
+      <w:r>
+        <w:rPr>
+          <w:noProof/>
+        </w:rPr>
+        <w:drawing>
+          <wp:inline distT="0" distB="0" distL="0" distR="0" wp14:anchorId="26305C6E" wp14:editId="328532C7">
+            <wp:extent cx="5579745" cy="1460500"/>
+            <wp:effectExtent l="0" t="0" r="1905" b="6350"/>
+            <wp:docPr id="38" name="Imagem 38"/>
+            <wp:cNvGraphicFramePr>
+              <a:graphicFrameLocks xmlns:a="http://schemas.openxmlformats.org/drawingml/2006/main" noChangeAspect="1"/>
+            </wp:cNvGraphicFramePr>
+            <a:graphic xmlns:a="http://schemas.openxmlformats.org/drawingml/2006/main">
+              <a:graphicData uri="http://schemas.openxmlformats.org/drawingml/2006/picture">
+                <pic:pic xmlns:pic="http://schemas.openxmlformats.org/drawingml/2006/picture">
+                  <pic:nvPicPr>
+                    <pic:cNvPr id="0" name="Picture 10"/>
+                    <pic:cNvPicPr>
+                      <a:picLocks noChangeAspect="1" noChangeArrowheads="1"/>
+                    </pic:cNvPicPr>
+                  </pic:nvPicPr>
+                  <pic:blipFill>
+                    <a:blip r:embed="rId72">
+                      <a:extLst>
+                        <a:ext uri="{28A0092B-C50C-407E-A947-70E740481C1C}">
+                          <a14:useLocalDpi xmlns:a14="http://schemas.microsoft.com/office/drawing/2010/main" val="0"/>
+                        </a:ext>
+                      </a:extLst>
+                    </a:blip>
+                    <a:srcRect/>
+                    <a:stretch>
+                      <a:fillRect/>
+                    </a:stretch>
+                  </pic:blipFill>
+                  <pic:spPr bwMode="auto">
+                    <a:xfrm>
+                      <a:off x="0" y="0"/>
+                      <a:ext cx="5579745" cy="1460500"/>
+                    </a:xfrm>
+                    <a:prstGeom prst="rect">
+                      <a:avLst/>
+                    </a:prstGeom>
+                    <a:noFill/>
+                    <a:ln>
+                      <a:noFill/>
+                    </a:ln>
+                  </pic:spPr>
+                </pic:pic>
+              </a:graphicData>
+            </a:graphic>
+          </wp:inline>
+        </w:drawing>
+      </w:r>
+    </w:p>
+    <w:p>
+      <w:pPr>
+        <w:pStyle w:val="Legenda"/>
+        <w:ind w:left="1418" w:firstLine="709"/>
+      </w:pPr>
+      <w:r>
+        <w:t xml:space="preserve">Figura </w:t>
+      </w:r>
+      <w:fldSimple w:instr=" SEQ Figura \* ARABIC ">
+        <w:r>
+          <w:rPr>
+            <w:noProof/>
+          </w:rPr>
+          <w:t>49</w:t>
+        </w:r>
+      </w:fldSimple>
+      <w:r>
+        <w:t xml:space="preserve"> - Dicionário de dados - Solicitação</w:t>
+      </w:r>
+    </w:p>
+    <w:p>
+      <w:pPr>
         <w:pStyle w:val="Ttulo1"/>
         <w:numPr>
           <w:ilvl w:val="0"/>
@@ -19225,12 +19414,12 @@
         <w:spacing w:line="360" w:lineRule="auto"/>
         <w:ind w:left="426"/>
       </w:pPr>
-      <w:bookmarkStart w:id="47" w:name="_Toc90215145"/>
-      <w:bookmarkStart w:id="48" w:name="_Toc43551318"/>
+      <w:bookmarkStart w:id="47" w:name="_Toc43551318"/>
+      <w:bookmarkStart w:id="48" w:name="_Toc90215145"/>
       <w:r>
         <w:t>Escreva os resultados obtidos</w:t>
       </w:r>
-      <w:bookmarkEnd w:id="48"/>
+      <w:bookmarkEnd w:id="47"/>
     </w:p>
     <w:p>
       <w:pPr>
@@ -19271,10 +19460,11 @@
       </w:pPr>
       <w:bookmarkStart w:id="49" w:name="_Toc43551319"/>
       <w:r>
+        <w:lastRenderedPageBreak/>
         <w:t>Constatações</w:t>
       </w:r>
       <w:bookmarkStart w:id="50" w:name="_Toc90215144"/>
-      <w:bookmarkEnd w:id="47"/>
+      <w:bookmarkEnd w:id="48"/>
       <w:bookmarkEnd w:id="49"/>
       <w:r>
         <w:t xml:space="preserve"> </w:t>
@@ -19366,7 +19556,11 @@
     <w:sdt>
       <w:sdtPr>
         <w:rPr>
-          <w:rFonts w:cs="Arial"/>
+          <w:rFonts w:asciiTheme="minorHAnsi" w:eastAsiaTheme="minorHAnsi" w:hAnsiTheme="minorHAnsi" w:cs="Arial"/>
+          <w:b w:val="0"/>
+          <w:bCs w:val="0"/>
+          <w:color w:val="auto"/>
+          <w:sz w:val="22"/>
           <w:szCs w:val="24"/>
         </w:rPr>
         <w:id w:val="1192113709"/>
@@ -19375,14 +19569,6 @@
           <w:docPartUnique/>
         </w:docPartObj>
       </w:sdtPr>
-      <w:sdtEndPr>
-        <w:rPr>
-          <w:rFonts w:eastAsiaTheme="minorHAnsi"/>
-          <w:b w:val="0"/>
-          <w:bCs w:val="0"/>
-          <w:color w:val="auto"/>
-        </w:rPr>
-      </w:sdtEndPr>
       <w:sdtContent>
         <w:p>
           <w:pPr>
@@ -23734,9 +23920,9 @@
       </w:r>
     </w:p>
     <w:sectPr>
-      <w:headerReference w:type="even" r:id="rId72"/>
-      <w:headerReference w:type="default" r:id="rId73"/>
-      <w:footerReference w:type="default" r:id="rId74"/>
+      <w:headerReference w:type="even" r:id="rId73"/>
+      <w:headerReference w:type="default" r:id="rId74"/>
+      <w:footerReference w:type="default" r:id="rId75"/>
       <w:pgSz w:w="11906" w:h="16838" w:code="9"/>
       <w:pgMar w:top="1701" w:right="1134" w:bottom="1134" w:left="1701" w:header="709" w:footer="709" w:gutter="284"/>
       <w:cols w:space="708"/>
@@ -25451,6 +25637,99 @@
     </w:lvl>
   </w:abstractNum>
   <w:abstractNum w:abstractNumId="14" w15:restartNumberingAfterBreak="0">
+    <w:nsid w:val="28AC050C"/>
+    <w:multiLevelType w:val="multilevel"/>
+    <w:tmpl w:val="F0E41AD8"/>
+    <w:lvl w:ilvl="0">
+      <w:start w:val="1"/>
+      <w:numFmt w:val="decimal"/>
+      <w:lvlText w:val="%1"/>
+      <w:lvlJc w:val="left"/>
+      <w:pPr>
+        <w:ind w:left="2487" w:hanging="360"/>
+      </w:pPr>
+      <w:rPr>
+        <w:rFonts w:hint="default"/>
+      </w:rPr>
+    </w:lvl>
+    <w:lvl w:ilvl="1">
+      <w:start w:val="1"/>
+      <w:numFmt w:val="decimal"/>
+      <w:lvlText w:val="%1.%2."/>
+      <w:lvlJc w:val="left"/>
+      <w:pPr>
+        <w:ind w:left="1850" w:hanging="432"/>
+      </w:pPr>
+    </w:lvl>
+    <w:lvl w:ilvl="2">
+      <w:start w:val="1"/>
+      <w:numFmt w:val="decimal"/>
+      <w:lvlText w:val="%1.%2.%3."/>
+      <w:lvlJc w:val="left"/>
+      <w:pPr>
+        <w:ind w:left="504" w:hanging="504"/>
+      </w:pPr>
+      <w:rPr>
+        <w:b/>
+        <w:bCs w:val="0"/>
+      </w:rPr>
+    </w:lvl>
+    <w:lvl w:ilvl="3">
+      <w:start w:val="1"/>
+      <w:numFmt w:val="decimal"/>
+      <w:lvlText w:val="%1.%2.%3.%4."/>
+      <w:lvlJc w:val="left"/>
+      <w:pPr>
+        <w:ind w:left="1728" w:hanging="648"/>
+      </w:pPr>
+    </w:lvl>
+    <w:lvl w:ilvl="4">
+      <w:start w:val="1"/>
+      <w:numFmt w:val="decimal"/>
+      <w:lvlText w:val="%1.%2.%3.%4.%5."/>
+      <w:lvlJc w:val="left"/>
+      <w:pPr>
+        <w:ind w:left="2232" w:hanging="792"/>
+      </w:pPr>
+    </w:lvl>
+    <w:lvl w:ilvl="5">
+      <w:start w:val="1"/>
+      <w:numFmt w:val="decimal"/>
+      <w:lvlText w:val="%1.%2.%3.%4.%5.%6."/>
+      <w:lvlJc w:val="left"/>
+      <w:pPr>
+        <w:ind w:left="2736" w:hanging="936"/>
+      </w:pPr>
+    </w:lvl>
+    <w:lvl w:ilvl="6">
+      <w:start w:val="1"/>
+      <w:numFmt w:val="decimal"/>
+      <w:lvlText w:val="%1.%2.%3.%4.%5.%6.%7."/>
+      <w:lvlJc w:val="left"/>
+      <w:pPr>
+        <w:ind w:left="3240" w:hanging="1080"/>
+      </w:pPr>
+    </w:lvl>
+    <w:lvl w:ilvl="7">
+      <w:start w:val="1"/>
+      <w:numFmt w:val="decimal"/>
+      <w:lvlText w:val="%1.%2.%3.%4.%5.%6.%7.%8."/>
+      <w:lvlJc w:val="left"/>
+      <w:pPr>
+        <w:ind w:left="3744" w:hanging="1224"/>
+      </w:pPr>
+    </w:lvl>
+    <w:lvl w:ilvl="8">
+      <w:start w:val="1"/>
+      <w:numFmt w:val="decimal"/>
+      <w:lvlText w:val="%1.%2.%3.%4.%5.%6.%7.%8.%9."/>
+      <w:lvlJc w:val="left"/>
+      <w:pPr>
+        <w:ind w:left="4320" w:hanging="1440"/>
+      </w:pPr>
+    </w:lvl>
+  </w:abstractNum>
+  <w:abstractNum w:abstractNumId="15" w15:restartNumberingAfterBreak="0">
     <w:nsid w:val="28B31FB9"/>
     <w:multiLevelType w:val="multilevel"/>
     <w:tmpl w:val="F0E41AD8"/>
@@ -25543,7 +25822,7 @@
       </w:pPr>
     </w:lvl>
   </w:abstractNum>
-  <w:abstractNum w:abstractNumId="15" w15:restartNumberingAfterBreak="0">
+  <w:abstractNum w:abstractNumId="16" w15:restartNumberingAfterBreak="0">
     <w:nsid w:val="2A9D007B"/>
     <w:multiLevelType w:val="multilevel"/>
     <w:tmpl w:val="F0E41AD8"/>
@@ -25636,7 +25915,7 @@
       </w:pPr>
     </w:lvl>
   </w:abstractNum>
-  <w:abstractNum w:abstractNumId="16" w15:restartNumberingAfterBreak="0">
+  <w:abstractNum w:abstractNumId="17" w15:restartNumberingAfterBreak="0">
     <w:nsid w:val="2E9E1229"/>
     <w:multiLevelType w:val="hybridMultilevel"/>
     <w:tmpl w:val="AED6DE72"/>
@@ -25749,7 +26028,7 @@
       </w:rPr>
     </w:lvl>
   </w:abstractNum>
-  <w:abstractNum w:abstractNumId="17" w15:restartNumberingAfterBreak="0">
+  <w:abstractNum w:abstractNumId="18" w15:restartNumberingAfterBreak="0">
     <w:nsid w:val="392D35C2"/>
     <w:multiLevelType w:val="hybridMultilevel"/>
     <w:tmpl w:val="16C254D8"/>
@@ -25862,7 +26141,7 @@
       </w:rPr>
     </w:lvl>
   </w:abstractNum>
-  <w:abstractNum w:abstractNumId="18" w15:restartNumberingAfterBreak="0">
+  <w:abstractNum w:abstractNumId="19" w15:restartNumberingAfterBreak="0">
     <w:nsid w:val="3B723B8B"/>
     <w:multiLevelType w:val="multilevel"/>
     <w:tmpl w:val="F0E41AD8"/>
@@ -25955,7 +26234,7 @@
       </w:pPr>
     </w:lvl>
   </w:abstractNum>
-  <w:abstractNum w:abstractNumId="19" w15:restartNumberingAfterBreak="0">
+  <w:abstractNum w:abstractNumId="20" w15:restartNumberingAfterBreak="0">
     <w:nsid w:val="3C170DD8"/>
     <w:multiLevelType w:val="multilevel"/>
     <w:tmpl w:val="F0E41AD8"/>
@@ -26048,7 +26327,100 @@
       </w:pPr>
     </w:lvl>
   </w:abstractNum>
-  <w:abstractNum w:abstractNumId="20" w15:restartNumberingAfterBreak="0">
+  <w:abstractNum w:abstractNumId="21" w15:restartNumberingAfterBreak="0">
+    <w:nsid w:val="3CDB5835"/>
+    <w:multiLevelType w:val="multilevel"/>
+    <w:tmpl w:val="F0E41AD8"/>
+    <w:lvl w:ilvl="0">
+      <w:start w:val="1"/>
+      <w:numFmt w:val="decimal"/>
+      <w:lvlText w:val="%1"/>
+      <w:lvlJc w:val="left"/>
+      <w:pPr>
+        <w:ind w:left="2487" w:hanging="360"/>
+      </w:pPr>
+      <w:rPr>
+        <w:rFonts w:hint="default"/>
+      </w:rPr>
+    </w:lvl>
+    <w:lvl w:ilvl="1">
+      <w:start w:val="1"/>
+      <w:numFmt w:val="decimal"/>
+      <w:lvlText w:val="%1.%2."/>
+      <w:lvlJc w:val="left"/>
+      <w:pPr>
+        <w:ind w:left="1850" w:hanging="432"/>
+      </w:pPr>
+    </w:lvl>
+    <w:lvl w:ilvl="2">
+      <w:start w:val="1"/>
+      <w:numFmt w:val="decimal"/>
+      <w:lvlText w:val="%1.%2.%3."/>
+      <w:lvlJc w:val="left"/>
+      <w:pPr>
+        <w:ind w:left="504" w:hanging="504"/>
+      </w:pPr>
+      <w:rPr>
+        <w:b/>
+        <w:bCs w:val="0"/>
+      </w:rPr>
+    </w:lvl>
+    <w:lvl w:ilvl="3">
+      <w:start w:val="1"/>
+      <w:numFmt w:val="decimal"/>
+      <w:lvlText w:val="%1.%2.%3.%4."/>
+      <w:lvlJc w:val="left"/>
+      <w:pPr>
+        <w:ind w:left="1728" w:hanging="648"/>
+      </w:pPr>
+    </w:lvl>
+    <w:lvl w:ilvl="4">
+      <w:start w:val="1"/>
+      <w:numFmt w:val="decimal"/>
+      <w:lvlText w:val="%1.%2.%3.%4.%5."/>
+      <w:lvlJc w:val="left"/>
+      <w:pPr>
+        <w:ind w:left="2232" w:hanging="792"/>
+      </w:pPr>
+    </w:lvl>
+    <w:lvl w:ilvl="5">
+      <w:start w:val="1"/>
+      <w:numFmt w:val="decimal"/>
+      <w:lvlText w:val="%1.%2.%3.%4.%5.%6."/>
+      <w:lvlJc w:val="left"/>
+      <w:pPr>
+        <w:ind w:left="2736" w:hanging="936"/>
+      </w:pPr>
+    </w:lvl>
+    <w:lvl w:ilvl="6">
+      <w:start w:val="1"/>
+      <w:numFmt w:val="decimal"/>
+      <w:lvlText w:val="%1.%2.%3.%4.%5.%6.%7."/>
+      <w:lvlJc w:val="left"/>
+      <w:pPr>
+        <w:ind w:left="3240" w:hanging="1080"/>
+      </w:pPr>
+    </w:lvl>
+    <w:lvl w:ilvl="7">
+      <w:start w:val="1"/>
+      <w:numFmt w:val="decimal"/>
+      <w:lvlText w:val="%1.%2.%3.%4.%5.%6.%7.%8."/>
+      <w:lvlJc w:val="left"/>
+      <w:pPr>
+        <w:ind w:left="3744" w:hanging="1224"/>
+      </w:pPr>
+    </w:lvl>
+    <w:lvl w:ilvl="8">
+      <w:start w:val="1"/>
+      <w:numFmt w:val="decimal"/>
+      <w:lvlText w:val="%1.%2.%3.%4.%5.%6.%7.%8.%9."/>
+      <w:lvlJc w:val="left"/>
+      <w:pPr>
+        <w:ind w:left="4320" w:hanging="1440"/>
+      </w:pPr>
+    </w:lvl>
+  </w:abstractNum>
+  <w:abstractNum w:abstractNumId="22" w15:restartNumberingAfterBreak="0">
     <w:nsid w:val="406763FE"/>
     <w:multiLevelType w:val="multilevel"/>
     <w:tmpl w:val="F0E41AD8"/>
@@ -26141,7 +26513,193 @@
       </w:pPr>
     </w:lvl>
   </w:abstractNum>
-  <w:abstractNum w:abstractNumId="21" w15:restartNumberingAfterBreak="0">
+  <w:abstractNum w:abstractNumId="23" w15:restartNumberingAfterBreak="0">
+    <w:nsid w:val="427952D1"/>
+    <w:multiLevelType w:val="multilevel"/>
+    <w:tmpl w:val="F0E41AD8"/>
+    <w:lvl w:ilvl="0">
+      <w:start w:val="1"/>
+      <w:numFmt w:val="decimal"/>
+      <w:lvlText w:val="%1"/>
+      <w:lvlJc w:val="left"/>
+      <w:pPr>
+        <w:ind w:left="2487" w:hanging="360"/>
+      </w:pPr>
+      <w:rPr>
+        <w:rFonts w:hint="default"/>
+      </w:rPr>
+    </w:lvl>
+    <w:lvl w:ilvl="1">
+      <w:start w:val="1"/>
+      <w:numFmt w:val="decimal"/>
+      <w:lvlText w:val="%1.%2."/>
+      <w:lvlJc w:val="left"/>
+      <w:pPr>
+        <w:ind w:left="1850" w:hanging="432"/>
+      </w:pPr>
+    </w:lvl>
+    <w:lvl w:ilvl="2">
+      <w:start w:val="1"/>
+      <w:numFmt w:val="decimal"/>
+      <w:lvlText w:val="%1.%2.%3."/>
+      <w:lvlJc w:val="left"/>
+      <w:pPr>
+        <w:ind w:left="504" w:hanging="504"/>
+      </w:pPr>
+      <w:rPr>
+        <w:b/>
+        <w:bCs w:val="0"/>
+      </w:rPr>
+    </w:lvl>
+    <w:lvl w:ilvl="3">
+      <w:start w:val="1"/>
+      <w:numFmt w:val="decimal"/>
+      <w:lvlText w:val="%1.%2.%3.%4."/>
+      <w:lvlJc w:val="left"/>
+      <w:pPr>
+        <w:ind w:left="1728" w:hanging="648"/>
+      </w:pPr>
+    </w:lvl>
+    <w:lvl w:ilvl="4">
+      <w:start w:val="1"/>
+      <w:numFmt w:val="decimal"/>
+      <w:lvlText w:val="%1.%2.%3.%4.%5."/>
+      <w:lvlJc w:val="left"/>
+      <w:pPr>
+        <w:ind w:left="2232" w:hanging="792"/>
+      </w:pPr>
+    </w:lvl>
+    <w:lvl w:ilvl="5">
+      <w:start w:val="1"/>
+      <w:numFmt w:val="decimal"/>
+      <w:lvlText w:val="%1.%2.%3.%4.%5.%6."/>
+      <w:lvlJc w:val="left"/>
+      <w:pPr>
+        <w:ind w:left="2736" w:hanging="936"/>
+      </w:pPr>
+    </w:lvl>
+    <w:lvl w:ilvl="6">
+      <w:start w:val="1"/>
+      <w:numFmt w:val="decimal"/>
+      <w:lvlText w:val="%1.%2.%3.%4.%5.%6.%7."/>
+      <w:lvlJc w:val="left"/>
+      <w:pPr>
+        <w:ind w:left="3240" w:hanging="1080"/>
+      </w:pPr>
+    </w:lvl>
+    <w:lvl w:ilvl="7">
+      <w:start w:val="1"/>
+      <w:numFmt w:val="decimal"/>
+      <w:lvlText w:val="%1.%2.%3.%4.%5.%6.%7.%8."/>
+      <w:lvlJc w:val="left"/>
+      <w:pPr>
+        <w:ind w:left="3744" w:hanging="1224"/>
+      </w:pPr>
+    </w:lvl>
+    <w:lvl w:ilvl="8">
+      <w:start w:val="1"/>
+      <w:numFmt w:val="decimal"/>
+      <w:lvlText w:val="%1.%2.%3.%4.%5.%6.%7.%8.%9."/>
+      <w:lvlJc w:val="left"/>
+      <w:pPr>
+        <w:ind w:left="4320" w:hanging="1440"/>
+      </w:pPr>
+    </w:lvl>
+  </w:abstractNum>
+  <w:abstractNum w:abstractNumId="24" w15:restartNumberingAfterBreak="0">
+    <w:nsid w:val="46BC4D9D"/>
+    <w:multiLevelType w:val="multilevel"/>
+    <w:tmpl w:val="F0E41AD8"/>
+    <w:lvl w:ilvl="0">
+      <w:start w:val="1"/>
+      <w:numFmt w:val="decimal"/>
+      <w:lvlText w:val="%1"/>
+      <w:lvlJc w:val="left"/>
+      <w:pPr>
+        <w:ind w:left="2487" w:hanging="360"/>
+      </w:pPr>
+      <w:rPr>
+        <w:rFonts w:hint="default"/>
+      </w:rPr>
+    </w:lvl>
+    <w:lvl w:ilvl="1">
+      <w:start w:val="1"/>
+      <w:numFmt w:val="decimal"/>
+      <w:lvlText w:val="%1.%2."/>
+      <w:lvlJc w:val="left"/>
+      <w:pPr>
+        <w:ind w:left="1850" w:hanging="432"/>
+      </w:pPr>
+    </w:lvl>
+    <w:lvl w:ilvl="2">
+      <w:start w:val="1"/>
+      <w:numFmt w:val="decimal"/>
+      <w:lvlText w:val="%1.%2.%3."/>
+      <w:lvlJc w:val="left"/>
+      <w:pPr>
+        <w:ind w:left="504" w:hanging="504"/>
+      </w:pPr>
+      <w:rPr>
+        <w:b/>
+        <w:bCs w:val="0"/>
+      </w:rPr>
+    </w:lvl>
+    <w:lvl w:ilvl="3">
+      <w:start w:val="1"/>
+      <w:numFmt w:val="decimal"/>
+      <w:lvlText w:val="%1.%2.%3.%4."/>
+      <w:lvlJc w:val="left"/>
+      <w:pPr>
+        <w:ind w:left="1728" w:hanging="648"/>
+      </w:pPr>
+    </w:lvl>
+    <w:lvl w:ilvl="4">
+      <w:start w:val="1"/>
+      <w:numFmt w:val="decimal"/>
+      <w:lvlText w:val="%1.%2.%3.%4.%5."/>
+      <w:lvlJc w:val="left"/>
+      <w:pPr>
+        <w:ind w:left="2232" w:hanging="792"/>
+      </w:pPr>
+    </w:lvl>
+    <w:lvl w:ilvl="5">
+      <w:start w:val="1"/>
+      <w:numFmt w:val="decimal"/>
+      <w:lvlText w:val="%1.%2.%3.%4.%5.%6."/>
+      <w:lvlJc w:val="left"/>
+      <w:pPr>
+        <w:ind w:left="2736" w:hanging="936"/>
+      </w:pPr>
+    </w:lvl>
+    <w:lvl w:ilvl="6">
+      <w:start w:val="1"/>
+      <w:numFmt w:val="decimal"/>
+      <w:lvlText w:val="%1.%2.%3.%4.%5.%6.%7."/>
+      <w:lvlJc w:val="left"/>
+      <w:pPr>
+        <w:ind w:left="3240" w:hanging="1080"/>
+      </w:pPr>
+    </w:lvl>
+    <w:lvl w:ilvl="7">
+      <w:start w:val="1"/>
+      <w:numFmt w:val="decimal"/>
+      <w:lvlText w:val="%1.%2.%3.%4.%5.%6.%7.%8."/>
+      <w:lvlJc w:val="left"/>
+      <w:pPr>
+        <w:ind w:left="3744" w:hanging="1224"/>
+      </w:pPr>
+    </w:lvl>
+    <w:lvl w:ilvl="8">
+      <w:start w:val="1"/>
+      <w:numFmt w:val="decimal"/>
+      <w:lvlText w:val="%1.%2.%3.%4.%5.%6.%7.%8.%9."/>
+      <w:lvlJc w:val="left"/>
+      <w:pPr>
+        <w:ind w:left="4320" w:hanging="1440"/>
+      </w:pPr>
+    </w:lvl>
+  </w:abstractNum>
+  <w:abstractNum w:abstractNumId="25" w15:restartNumberingAfterBreak="0">
     <w:nsid w:val="4B6C3F92"/>
     <w:multiLevelType w:val="hybridMultilevel"/>
     <w:tmpl w:val="08DC3E60"/>
@@ -26254,7 +26812,7 @@
       </w:rPr>
     </w:lvl>
   </w:abstractNum>
-  <w:abstractNum w:abstractNumId="22" w15:restartNumberingAfterBreak="0">
+  <w:abstractNum w:abstractNumId="26" w15:restartNumberingAfterBreak="0">
     <w:nsid w:val="4C5B1005"/>
     <w:multiLevelType w:val="hybridMultilevel"/>
     <w:tmpl w:val="96DCEA44"/>
@@ -26367,7 +26925,100 @@
       </w:rPr>
     </w:lvl>
   </w:abstractNum>
-  <w:abstractNum w:abstractNumId="23" w15:restartNumberingAfterBreak="0">
+  <w:abstractNum w:abstractNumId="27" w15:restartNumberingAfterBreak="0">
+    <w:nsid w:val="4D823270"/>
+    <w:multiLevelType w:val="multilevel"/>
+    <w:tmpl w:val="F0E41AD8"/>
+    <w:lvl w:ilvl="0">
+      <w:start w:val="1"/>
+      <w:numFmt w:val="decimal"/>
+      <w:lvlText w:val="%1"/>
+      <w:lvlJc w:val="left"/>
+      <w:pPr>
+        <w:ind w:left="2487" w:hanging="360"/>
+      </w:pPr>
+      <w:rPr>
+        <w:rFonts w:hint="default"/>
+      </w:rPr>
+    </w:lvl>
+    <w:lvl w:ilvl="1">
+      <w:start w:val="1"/>
+      <w:numFmt w:val="decimal"/>
+      <w:lvlText w:val="%1.%2."/>
+      <w:lvlJc w:val="left"/>
+      <w:pPr>
+        <w:ind w:left="1850" w:hanging="432"/>
+      </w:pPr>
+    </w:lvl>
+    <w:lvl w:ilvl="2">
+      <w:start w:val="1"/>
+      <w:numFmt w:val="decimal"/>
+      <w:lvlText w:val="%1.%2.%3."/>
+      <w:lvlJc w:val="left"/>
+      <w:pPr>
+        <w:ind w:left="504" w:hanging="504"/>
+      </w:pPr>
+      <w:rPr>
+        <w:b/>
+        <w:bCs w:val="0"/>
+      </w:rPr>
+    </w:lvl>
+    <w:lvl w:ilvl="3">
+      <w:start w:val="1"/>
+      <w:numFmt w:val="decimal"/>
+      <w:lvlText w:val="%1.%2.%3.%4."/>
+      <w:lvlJc w:val="left"/>
+      <w:pPr>
+        <w:ind w:left="1728" w:hanging="648"/>
+      </w:pPr>
+    </w:lvl>
+    <w:lvl w:ilvl="4">
+      <w:start w:val="1"/>
+      <w:numFmt w:val="decimal"/>
+      <w:lvlText w:val="%1.%2.%3.%4.%5."/>
+      <w:lvlJc w:val="left"/>
+      <w:pPr>
+        <w:ind w:left="2232" w:hanging="792"/>
+      </w:pPr>
+    </w:lvl>
+    <w:lvl w:ilvl="5">
+      <w:start w:val="1"/>
+      <w:numFmt w:val="decimal"/>
+      <w:lvlText w:val="%1.%2.%3.%4.%5.%6."/>
+      <w:lvlJc w:val="left"/>
+      <w:pPr>
+        <w:ind w:left="2736" w:hanging="936"/>
+      </w:pPr>
+    </w:lvl>
+    <w:lvl w:ilvl="6">
+      <w:start w:val="1"/>
+      <w:numFmt w:val="decimal"/>
+      <w:lvlText w:val="%1.%2.%3.%4.%5.%6.%7."/>
+      <w:lvlJc w:val="left"/>
+      <w:pPr>
+        <w:ind w:left="3240" w:hanging="1080"/>
+      </w:pPr>
+    </w:lvl>
+    <w:lvl w:ilvl="7">
+      <w:start w:val="1"/>
+      <w:numFmt w:val="decimal"/>
+      <w:lvlText w:val="%1.%2.%3.%4.%5.%6.%7.%8."/>
+      <w:lvlJc w:val="left"/>
+      <w:pPr>
+        <w:ind w:left="3744" w:hanging="1224"/>
+      </w:pPr>
+    </w:lvl>
+    <w:lvl w:ilvl="8">
+      <w:start w:val="1"/>
+      <w:numFmt w:val="decimal"/>
+      <w:lvlText w:val="%1.%2.%3.%4.%5.%6.%7.%8.%9."/>
+      <w:lvlJc w:val="left"/>
+      <w:pPr>
+        <w:ind w:left="4320" w:hanging="1440"/>
+      </w:pPr>
+    </w:lvl>
+  </w:abstractNum>
+  <w:abstractNum w:abstractNumId="28" w15:restartNumberingAfterBreak="0">
     <w:nsid w:val="4EB2382A"/>
     <w:multiLevelType w:val="multilevel"/>
     <w:tmpl w:val="F0E41AD8"/>
@@ -26460,7 +27111,7 @@
       </w:pPr>
     </w:lvl>
   </w:abstractNum>
-  <w:abstractNum w:abstractNumId="24" w15:restartNumberingAfterBreak="0">
+  <w:abstractNum w:abstractNumId="29" w15:restartNumberingAfterBreak="0">
     <w:nsid w:val="4FBE6E44"/>
     <w:multiLevelType w:val="hybridMultilevel"/>
     <w:tmpl w:val="DEA2AB44"/>
@@ -26573,7 +27224,7 @@
       </w:rPr>
     </w:lvl>
   </w:abstractNum>
-  <w:abstractNum w:abstractNumId="25" w15:restartNumberingAfterBreak="0">
+  <w:abstractNum w:abstractNumId="30" w15:restartNumberingAfterBreak="0">
     <w:nsid w:val="578B4204"/>
     <w:multiLevelType w:val="hybridMultilevel"/>
     <w:tmpl w:val="C4B29518"/>
@@ -26686,7 +27337,100 @@
       </w:rPr>
     </w:lvl>
   </w:abstractNum>
-  <w:abstractNum w:abstractNumId="26" w15:restartNumberingAfterBreak="0">
+  <w:abstractNum w:abstractNumId="31" w15:restartNumberingAfterBreak="0">
+    <w:nsid w:val="58B030F1"/>
+    <w:multiLevelType w:val="multilevel"/>
+    <w:tmpl w:val="F0E41AD8"/>
+    <w:lvl w:ilvl="0">
+      <w:start w:val="1"/>
+      <w:numFmt w:val="decimal"/>
+      <w:lvlText w:val="%1"/>
+      <w:lvlJc w:val="left"/>
+      <w:pPr>
+        <w:ind w:left="2487" w:hanging="360"/>
+      </w:pPr>
+      <w:rPr>
+        <w:rFonts w:hint="default"/>
+      </w:rPr>
+    </w:lvl>
+    <w:lvl w:ilvl="1">
+      <w:start w:val="1"/>
+      <w:numFmt w:val="decimal"/>
+      <w:lvlText w:val="%1.%2."/>
+      <w:lvlJc w:val="left"/>
+      <w:pPr>
+        <w:ind w:left="1850" w:hanging="432"/>
+      </w:pPr>
+    </w:lvl>
+    <w:lvl w:ilvl="2">
+      <w:start w:val="1"/>
+      <w:numFmt w:val="decimal"/>
+      <w:lvlText w:val="%1.%2.%3."/>
+      <w:lvlJc w:val="left"/>
+      <w:pPr>
+        <w:ind w:left="504" w:hanging="504"/>
+      </w:pPr>
+      <w:rPr>
+        <w:b/>
+        <w:bCs w:val="0"/>
+      </w:rPr>
+    </w:lvl>
+    <w:lvl w:ilvl="3">
+      <w:start w:val="1"/>
+      <w:numFmt w:val="decimal"/>
+      <w:lvlText w:val="%1.%2.%3.%4."/>
+      <w:lvlJc w:val="left"/>
+      <w:pPr>
+        <w:ind w:left="1728" w:hanging="648"/>
+      </w:pPr>
+    </w:lvl>
+    <w:lvl w:ilvl="4">
+      <w:start w:val="1"/>
+      <w:numFmt w:val="decimal"/>
+      <w:lvlText w:val="%1.%2.%3.%4.%5."/>
+      <w:lvlJc w:val="left"/>
+      <w:pPr>
+        <w:ind w:left="2232" w:hanging="792"/>
+      </w:pPr>
+    </w:lvl>
+    <w:lvl w:ilvl="5">
+      <w:start w:val="1"/>
+      <w:numFmt w:val="decimal"/>
+      <w:lvlText w:val="%1.%2.%3.%4.%5.%6."/>
+      <w:lvlJc w:val="left"/>
+      <w:pPr>
+        <w:ind w:left="2736" w:hanging="936"/>
+      </w:pPr>
+    </w:lvl>
+    <w:lvl w:ilvl="6">
+      <w:start w:val="1"/>
+      <w:numFmt w:val="decimal"/>
+      <w:lvlText w:val="%1.%2.%3.%4.%5.%6.%7."/>
+      <w:lvlJc w:val="left"/>
+      <w:pPr>
+        <w:ind w:left="3240" w:hanging="1080"/>
+      </w:pPr>
+    </w:lvl>
+    <w:lvl w:ilvl="7">
+      <w:start w:val="1"/>
+      <w:numFmt w:val="decimal"/>
+      <w:lvlText w:val="%1.%2.%3.%4.%5.%6.%7.%8."/>
+      <w:lvlJc w:val="left"/>
+      <w:pPr>
+        <w:ind w:left="3744" w:hanging="1224"/>
+      </w:pPr>
+    </w:lvl>
+    <w:lvl w:ilvl="8">
+      <w:start w:val="1"/>
+      <w:numFmt w:val="decimal"/>
+      <w:lvlText w:val="%1.%2.%3.%4.%5.%6.%7.%8.%9."/>
+      <w:lvlJc w:val="left"/>
+      <w:pPr>
+        <w:ind w:left="4320" w:hanging="1440"/>
+      </w:pPr>
+    </w:lvl>
+  </w:abstractNum>
+  <w:abstractNum w:abstractNumId="32" w15:restartNumberingAfterBreak="0">
     <w:nsid w:val="61BD684B"/>
     <w:multiLevelType w:val="hybridMultilevel"/>
     <w:tmpl w:val="BE82F7B2"/>
@@ -26799,7 +27543,7 @@
       </w:rPr>
     </w:lvl>
   </w:abstractNum>
-  <w:abstractNum w:abstractNumId="27" w15:restartNumberingAfterBreak="0">
+  <w:abstractNum w:abstractNumId="33" w15:restartNumberingAfterBreak="0">
     <w:nsid w:val="620C353F"/>
     <w:multiLevelType w:val="hybridMultilevel"/>
     <w:tmpl w:val="C5CA8C5E"/>
@@ -26912,7 +27656,7 @@
       </w:rPr>
     </w:lvl>
   </w:abstractNum>
-  <w:abstractNum w:abstractNumId="28" w15:restartNumberingAfterBreak="0">
+  <w:abstractNum w:abstractNumId="34" w15:restartNumberingAfterBreak="0">
     <w:nsid w:val="63F74670"/>
     <w:multiLevelType w:val="multilevel"/>
     <w:tmpl w:val="F0E41AD8"/>
@@ -27005,7 +27749,7 @@
       </w:pPr>
     </w:lvl>
   </w:abstractNum>
-  <w:abstractNum w:abstractNumId="29" w15:restartNumberingAfterBreak="0">
+  <w:abstractNum w:abstractNumId="35" w15:restartNumberingAfterBreak="0">
     <w:nsid w:val="674D42E0"/>
     <w:multiLevelType w:val="hybridMultilevel"/>
     <w:tmpl w:val="AE683E34"/>
@@ -27118,7 +27862,7 @@
       </w:rPr>
     </w:lvl>
   </w:abstractNum>
-  <w:abstractNum w:abstractNumId="30" w15:restartNumberingAfterBreak="0">
+  <w:abstractNum w:abstractNumId="36" w15:restartNumberingAfterBreak="0">
     <w:nsid w:val="67DB0ADB"/>
     <w:multiLevelType w:val="hybridMultilevel"/>
     <w:tmpl w:val="65E6A356"/>
@@ -27231,7 +27975,7 @@
       </w:rPr>
     </w:lvl>
   </w:abstractNum>
-  <w:abstractNum w:abstractNumId="31" w15:restartNumberingAfterBreak="0">
+  <w:abstractNum w:abstractNumId="37" w15:restartNumberingAfterBreak="0">
     <w:nsid w:val="68ED1F07"/>
     <w:multiLevelType w:val="hybridMultilevel"/>
     <w:tmpl w:val="21668876"/>
@@ -27344,7 +28088,100 @@
       </w:rPr>
     </w:lvl>
   </w:abstractNum>
-  <w:abstractNum w:abstractNumId="32" w15:restartNumberingAfterBreak="0">
+  <w:abstractNum w:abstractNumId="38" w15:restartNumberingAfterBreak="0">
+    <w:nsid w:val="6FE200EB"/>
+    <w:multiLevelType w:val="multilevel"/>
+    <w:tmpl w:val="F0E41AD8"/>
+    <w:lvl w:ilvl="0">
+      <w:start w:val="1"/>
+      <w:numFmt w:val="decimal"/>
+      <w:lvlText w:val="%1"/>
+      <w:lvlJc w:val="left"/>
+      <w:pPr>
+        <w:ind w:left="2487" w:hanging="360"/>
+      </w:pPr>
+      <w:rPr>
+        <w:rFonts w:hint="default"/>
+      </w:rPr>
+    </w:lvl>
+    <w:lvl w:ilvl="1">
+      <w:start w:val="1"/>
+      <w:numFmt w:val="decimal"/>
+      <w:lvlText w:val="%1.%2."/>
+      <w:lvlJc w:val="left"/>
+      <w:pPr>
+        <w:ind w:left="1850" w:hanging="432"/>
+      </w:pPr>
+    </w:lvl>
+    <w:lvl w:ilvl="2">
+      <w:start w:val="1"/>
+      <w:numFmt w:val="decimal"/>
+      <w:lvlText w:val="%1.%2.%3."/>
+      <w:lvlJc w:val="left"/>
+      <w:pPr>
+        <w:ind w:left="504" w:hanging="504"/>
+      </w:pPr>
+      <w:rPr>
+        <w:b/>
+        <w:bCs w:val="0"/>
+      </w:rPr>
+    </w:lvl>
+    <w:lvl w:ilvl="3">
+      <w:start w:val="1"/>
+      <w:numFmt w:val="decimal"/>
+      <w:lvlText w:val="%1.%2.%3.%4."/>
+      <w:lvlJc w:val="left"/>
+      <w:pPr>
+        <w:ind w:left="1728" w:hanging="648"/>
+      </w:pPr>
+    </w:lvl>
+    <w:lvl w:ilvl="4">
+      <w:start w:val="1"/>
+      <w:numFmt w:val="decimal"/>
+      <w:lvlText w:val="%1.%2.%3.%4.%5."/>
+      <w:lvlJc w:val="left"/>
+      <w:pPr>
+        <w:ind w:left="2232" w:hanging="792"/>
+      </w:pPr>
+    </w:lvl>
+    <w:lvl w:ilvl="5">
+      <w:start w:val="1"/>
+      <w:numFmt w:val="decimal"/>
+      <w:lvlText w:val="%1.%2.%3.%4.%5.%6."/>
+      <w:lvlJc w:val="left"/>
+      <w:pPr>
+        <w:ind w:left="2736" w:hanging="936"/>
+      </w:pPr>
+    </w:lvl>
+    <w:lvl w:ilvl="6">
+      <w:start w:val="1"/>
+      <w:numFmt w:val="decimal"/>
+      <w:lvlText w:val="%1.%2.%3.%4.%5.%6.%7."/>
+      <w:lvlJc w:val="left"/>
+      <w:pPr>
+        <w:ind w:left="3240" w:hanging="1080"/>
+      </w:pPr>
+    </w:lvl>
+    <w:lvl w:ilvl="7">
+      <w:start w:val="1"/>
+      <w:numFmt w:val="decimal"/>
+      <w:lvlText w:val="%1.%2.%3.%4.%5.%6.%7.%8."/>
+      <w:lvlJc w:val="left"/>
+      <w:pPr>
+        <w:ind w:left="3744" w:hanging="1224"/>
+      </w:pPr>
+    </w:lvl>
+    <w:lvl w:ilvl="8">
+      <w:start w:val="1"/>
+      <w:numFmt w:val="decimal"/>
+      <w:lvlText w:val="%1.%2.%3.%4.%5.%6.%7.%8.%9."/>
+      <w:lvlJc w:val="left"/>
+      <w:pPr>
+        <w:ind w:left="4320" w:hanging="1440"/>
+      </w:pPr>
+    </w:lvl>
+  </w:abstractNum>
+  <w:abstractNum w:abstractNumId="39" w15:restartNumberingAfterBreak="0">
     <w:nsid w:val="717436BD"/>
     <w:multiLevelType w:val="multilevel"/>
     <w:tmpl w:val="F0E41AD8"/>
@@ -27437,7 +28274,100 @@
       </w:pPr>
     </w:lvl>
   </w:abstractNum>
-  <w:abstractNum w:abstractNumId="33" w15:restartNumberingAfterBreak="0">
+  <w:abstractNum w:abstractNumId="40" w15:restartNumberingAfterBreak="0">
+    <w:nsid w:val="734D13D8"/>
+    <w:multiLevelType w:val="multilevel"/>
+    <w:tmpl w:val="F0E41AD8"/>
+    <w:lvl w:ilvl="0">
+      <w:start w:val="1"/>
+      <w:numFmt w:val="decimal"/>
+      <w:lvlText w:val="%1"/>
+      <w:lvlJc w:val="left"/>
+      <w:pPr>
+        <w:ind w:left="2487" w:hanging="360"/>
+      </w:pPr>
+      <w:rPr>
+        <w:rFonts w:hint="default"/>
+      </w:rPr>
+    </w:lvl>
+    <w:lvl w:ilvl="1">
+      <w:start w:val="1"/>
+      <w:numFmt w:val="decimal"/>
+      <w:lvlText w:val="%1.%2."/>
+      <w:lvlJc w:val="left"/>
+      <w:pPr>
+        <w:ind w:left="1850" w:hanging="432"/>
+      </w:pPr>
+    </w:lvl>
+    <w:lvl w:ilvl="2">
+      <w:start w:val="1"/>
+      <w:numFmt w:val="decimal"/>
+      <w:lvlText w:val="%1.%2.%3."/>
+      <w:lvlJc w:val="left"/>
+      <w:pPr>
+        <w:ind w:left="504" w:hanging="504"/>
+      </w:pPr>
+      <w:rPr>
+        <w:b/>
+        <w:bCs w:val="0"/>
+      </w:rPr>
+    </w:lvl>
+    <w:lvl w:ilvl="3">
+      <w:start w:val="1"/>
+      <w:numFmt w:val="decimal"/>
+      <w:lvlText w:val="%1.%2.%3.%4."/>
+      <w:lvlJc w:val="left"/>
+      <w:pPr>
+        <w:ind w:left="1728" w:hanging="648"/>
+      </w:pPr>
+    </w:lvl>
+    <w:lvl w:ilvl="4">
+      <w:start w:val="1"/>
+      <w:numFmt w:val="decimal"/>
+      <w:lvlText w:val="%1.%2.%3.%4.%5."/>
+      <w:lvlJc w:val="left"/>
+      <w:pPr>
+        <w:ind w:left="2232" w:hanging="792"/>
+      </w:pPr>
+    </w:lvl>
+    <w:lvl w:ilvl="5">
+      <w:start w:val="1"/>
+      <w:numFmt w:val="decimal"/>
+      <w:lvlText w:val="%1.%2.%3.%4.%5.%6."/>
+      <w:lvlJc w:val="left"/>
+      <w:pPr>
+        <w:ind w:left="2736" w:hanging="936"/>
+      </w:pPr>
+    </w:lvl>
+    <w:lvl w:ilvl="6">
+      <w:start w:val="1"/>
+      <w:numFmt w:val="decimal"/>
+      <w:lvlText w:val="%1.%2.%3.%4.%5.%6.%7."/>
+      <w:lvlJc w:val="left"/>
+      <w:pPr>
+        <w:ind w:left="3240" w:hanging="1080"/>
+      </w:pPr>
+    </w:lvl>
+    <w:lvl w:ilvl="7">
+      <w:start w:val="1"/>
+      <w:numFmt w:val="decimal"/>
+      <w:lvlText w:val="%1.%2.%3.%4.%5.%6.%7.%8."/>
+      <w:lvlJc w:val="left"/>
+      <w:pPr>
+        <w:ind w:left="3744" w:hanging="1224"/>
+      </w:pPr>
+    </w:lvl>
+    <w:lvl w:ilvl="8">
+      <w:start w:val="1"/>
+      <w:numFmt w:val="decimal"/>
+      <w:lvlText w:val="%1.%2.%3.%4.%5.%6.%7.%8.%9."/>
+      <w:lvlJc w:val="left"/>
+      <w:pPr>
+        <w:ind w:left="4320" w:hanging="1440"/>
+      </w:pPr>
+    </w:lvl>
+  </w:abstractNum>
+  <w:abstractNum w:abstractNumId="41" w15:restartNumberingAfterBreak="0">
     <w:nsid w:val="74343C57"/>
     <w:multiLevelType w:val="multilevel"/>
     <w:tmpl w:val="F0E41AD8"/>
@@ -27530,7 +28460,7 @@
       </w:pPr>
     </w:lvl>
   </w:abstractNum>
-  <w:abstractNum w:abstractNumId="34" w15:restartNumberingAfterBreak="0">
+  <w:abstractNum w:abstractNumId="42" w15:restartNumberingAfterBreak="0">
     <w:nsid w:val="74397575"/>
     <w:multiLevelType w:val="hybridMultilevel"/>
     <w:tmpl w:val="D75A507E"/>
@@ -27643,7 +28573,7 @@
       </w:rPr>
     </w:lvl>
   </w:abstractNum>
-  <w:abstractNum w:abstractNumId="35" w15:restartNumberingAfterBreak="0">
+  <w:abstractNum w:abstractNumId="43" w15:restartNumberingAfterBreak="0">
     <w:nsid w:val="78262A72"/>
     <w:multiLevelType w:val="multilevel"/>
     <w:tmpl w:val="F0E41AD8"/>
@@ -27736,7 +28666,7 @@
       </w:pPr>
     </w:lvl>
   </w:abstractNum>
-  <w:abstractNum w:abstractNumId="36" w15:restartNumberingAfterBreak="0">
+  <w:abstractNum w:abstractNumId="44" w15:restartNumberingAfterBreak="0">
     <w:nsid w:val="7B6E7558"/>
     <w:multiLevelType w:val="multilevel"/>
     <w:tmpl w:val="F0E41AD8"/>
@@ -27829,7 +28759,7 @@
       </w:pPr>
     </w:lvl>
   </w:abstractNum>
-  <w:abstractNum w:abstractNumId="37" w15:restartNumberingAfterBreak="0">
+  <w:abstractNum w:abstractNumId="45" w15:restartNumberingAfterBreak="0">
     <w:nsid w:val="7E960681"/>
     <w:multiLevelType w:val="multilevel"/>
     <w:tmpl w:val="F0E41AD8"/>
@@ -27922,7 +28852,7 @@
       </w:pPr>
     </w:lvl>
   </w:abstractNum>
-  <w:abstractNum w:abstractNumId="38" w15:restartNumberingAfterBreak="0">
+  <w:abstractNum w:abstractNumId="46" w15:restartNumberingAfterBreak="0">
     <w:nsid w:val="7EE85841"/>
     <w:multiLevelType w:val="multilevel"/>
     <w:tmpl w:val="F0E41AD8"/>
@@ -28016,52 +28946,52 @@
     </w:lvl>
   </w:abstractNum>
   <w:num w:numId="1">
-    <w:abstractNumId w:val="14"/>
+    <w:abstractNumId w:val="15"/>
   </w:num>
   <w:num w:numId="2">
     <w:abstractNumId w:val="2"/>
   </w:num>
   <w:num w:numId="3">
-    <w:abstractNumId w:val="16"/>
+    <w:abstractNumId w:val="17"/>
   </w:num>
   <w:num w:numId="4">
-    <w:abstractNumId w:val="27"/>
+    <w:abstractNumId w:val="33"/>
   </w:num>
   <w:num w:numId="5">
     <w:abstractNumId w:val="4"/>
   </w:num>
   <w:num w:numId="6">
-    <w:abstractNumId w:val="26"/>
+    <w:abstractNumId w:val="32"/>
   </w:num>
   <w:num w:numId="7">
-    <w:abstractNumId w:val="34"/>
+    <w:abstractNumId w:val="42"/>
   </w:num>
   <w:num w:numId="8">
-    <w:abstractNumId w:val="17"/>
+    <w:abstractNumId w:val="18"/>
   </w:num>
   <w:num w:numId="9">
-    <w:abstractNumId w:val="21"/>
+    <w:abstractNumId w:val="25"/>
   </w:num>
   <w:num w:numId="10">
-    <w:abstractNumId w:val="29"/>
+    <w:abstractNumId w:val="35"/>
   </w:num>
   <w:num w:numId="11">
-    <w:abstractNumId w:val="25"/>
+    <w:abstractNumId w:val="30"/>
   </w:num>
   <w:num w:numId="12">
     <w:abstractNumId w:val="3"/>
   </w:num>
   <w:num w:numId="13">
-    <w:abstractNumId w:val="24"/>
+    <w:abstractNumId w:val="29"/>
   </w:num>
   <w:num w:numId="14">
     <w:abstractNumId w:val="5"/>
   </w:num>
   <w:num w:numId="15">
-    <w:abstractNumId w:val="22"/>
+    <w:abstractNumId w:val="26"/>
   </w:num>
   <w:num w:numId="16">
-    <w:abstractNumId w:val="31"/>
+    <w:abstractNumId w:val="37"/>
   </w:num>
   <w:num w:numId="17">
     <w:abstractNumId w:val="1"/>
@@ -28070,16 +29000,16 @@
     <w:abstractNumId w:val="13"/>
   </w:num>
   <w:num w:numId="19">
-    <w:abstractNumId w:val="30"/>
+    <w:abstractNumId w:val="36"/>
   </w:num>
   <w:num w:numId="20">
-    <w:abstractNumId w:val="23"/>
+    <w:abstractNumId w:val="28"/>
   </w:num>
   <w:num w:numId="21">
     <w:abstractNumId w:val="10"/>
   </w:num>
   <w:num w:numId="22">
-    <w:abstractNumId w:val="32"/>
+    <w:abstractNumId w:val="39"/>
   </w:num>
   <w:num w:numId="23">
     <w:abstractNumId w:val="12"/>
@@ -28088,28 +29018,28 @@
     <w:abstractNumId w:val="8"/>
   </w:num>
   <w:num w:numId="25">
-    <w:abstractNumId w:val="18"/>
+    <w:abstractNumId w:val="19"/>
   </w:num>
   <w:num w:numId="26">
-    <w:abstractNumId w:val="38"/>
+    <w:abstractNumId w:val="46"/>
   </w:num>
   <w:num w:numId="27">
-    <w:abstractNumId w:val="33"/>
+    <w:abstractNumId w:val="41"/>
   </w:num>
   <w:num w:numId="28">
     <w:abstractNumId w:val="6"/>
   </w:num>
   <w:num w:numId="29">
-    <w:abstractNumId w:val="37"/>
+    <w:abstractNumId w:val="45"/>
   </w:num>
   <w:num w:numId="30">
     <w:abstractNumId w:val="9"/>
   </w:num>
   <w:num w:numId="31">
-    <w:abstractNumId w:val="19"/>
+    <w:abstractNumId w:val="20"/>
   </w:num>
   <w:num w:numId="32">
-    <w:abstractNumId w:val="28"/>
+    <w:abstractNumId w:val="34"/>
   </w:num>
   <w:num w:numId="33">
     <w:abstractNumId w:val="7"/>
@@ -28118,19 +29048,43 @@
     <w:abstractNumId w:val="0"/>
   </w:num>
   <w:num w:numId="35">
-    <w:abstractNumId w:val="35"/>
+    <w:abstractNumId w:val="43"/>
   </w:num>
   <w:num w:numId="36">
     <w:abstractNumId w:val="11"/>
   </w:num>
   <w:num w:numId="37">
-    <w:abstractNumId w:val="36"/>
+    <w:abstractNumId w:val="44"/>
   </w:num>
   <w:num w:numId="38">
-    <w:abstractNumId w:val="20"/>
+    <w:abstractNumId w:val="22"/>
   </w:num>
   <w:num w:numId="39">
-    <w:abstractNumId w:val="15"/>
+    <w:abstractNumId w:val="16"/>
+  </w:num>
+  <w:num w:numId="40">
+    <w:abstractNumId w:val="24"/>
+  </w:num>
+  <w:num w:numId="41">
+    <w:abstractNumId w:val="31"/>
+  </w:num>
+  <w:num w:numId="42">
+    <w:abstractNumId w:val="27"/>
+  </w:num>
+  <w:num w:numId="43">
+    <w:abstractNumId w:val="14"/>
+  </w:num>
+  <w:num w:numId="44">
+    <w:abstractNumId w:val="23"/>
+  </w:num>
+  <w:num w:numId="45">
+    <w:abstractNumId w:val="40"/>
+  </w:num>
+  <w:num w:numId="46">
+    <w:abstractNumId w:val="38"/>
+  </w:num>
+  <w:num w:numId="47">
+    <w:abstractNumId w:val="21"/>
   </w:num>
   <w:numIdMacAtCleanup w:val="17"/>
 </w:numbering>
@@ -28631,6 +29585,7 @@
   <w:style w:type="character" w:default="1" w:styleId="Fontepargpadro">
     <w:name w:val="Default Paragraph Font"/>
     <w:uiPriority w:val="1"/>
+    <w:semiHidden/>
     <w:unhideWhenUsed/>
   </w:style>
   <w:style w:type="table" w:default="1" w:styleId="Tabelanormal">

</xml_diff>

<commit_message>
Arrumando diagramas de início de aplicação
</commit_message>
<xml_diff>
--- a/documentacao/Documentacao_atualizada.docx
+++ b/documentacao/Documentacao_atualizada.docx
@@ -165,18 +165,8 @@
           <w:sz w:val="28"/>
           <w:szCs w:val="24"/>
         </w:rPr>
-        <w:t xml:space="preserve">Vinicius Fernando </w:t>
-      </w:r>
-      <w:proofErr w:type="spellStart"/>
-      <w:r>
-        <w:rPr>
-          <w:rFonts w:ascii="Arial" w:hAnsi="Arial" w:cs="Arial"/>
-          <w:sz w:val="28"/>
-          <w:szCs w:val="24"/>
-        </w:rPr>
-        <w:t>Piantoni</w:t>
-      </w:r>
-      <w:proofErr w:type="spellEnd"/>
+        <w:t>Vinicius Fernando Piantoni</w:t>
+      </w:r>
     </w:p>
     <w:p>
       <w:pPr>
@@ -497,18 +487,8 @@
           <w:sz w:val="28"/>
           <w:szCs w:val="24"/>
         </w:rPr>
-        <w:t xml:space="preserve">Vinicius Fernando </w:t>
-      </w:r>
-      <w:proofErr w:type="spellStart"/>
-      <w:r>
-        <w:rPr>
-          <w:rFonts w:ascii="Arial" w:hAnsi="Arial" w:cs="Arial"/>
-          <w:sz w:val="28"/>
-          <w:szCs w:val="24"/>
-        </w:rPr>
-        <w:t>Piantoni</w:t>
-      </w:r>
-      <w:proofErr w:type="spellEnd"/>
+        <w:t>Vinicius Fernando Piantoni</w:t>
+      </w:r>
     </w:p>
     <w:p>
       <w:pPr>
@@ -948,18 +928,8 @@
           <w:sz w:val="28"/>
           <w:szCs w:val="24"/>
         </w:rPr>
-        <w:t xml:space="preserve">Vinicius Fernando </w:t>
-      </w:r>
-      <w:proofErr w:type="spellStart"/>
-      <w:r>
-        <w:rPr>
-          <w:rFonts w:ascii="Arial" w:hAnsi="Arial" w:cs="Arial"/>
-          <w:sz w:val="28"/>
-          <w:szCs w:val="24"/>
-        </w:rPr>
-        <w:t>Piantoni</w:t>
-      </w:r>
-      <w:proofErr w:type="spellEnd"/>
+        <w:t>Vinicius Fernando Piantoni</w:t>
+      </w:r>
     </w:p>
     <w:p>
       <w:pPr>
@@ -13968,7 +13938,7 @@
         <w:jc w:val="both"/>
       </w:pPr>
       <w:r>
-        <w:object w:dxaOrig="7501" w:dyaOrig="12511" w14:anchorId="492002BB">
+        <w:object w:dxaOrig="7245" w:dyaOrig="12856" w14:anchorId="7AD827D8">
           <v:shapetype id="_x0000_t75" coordsize="21600,21600" o:spt="75" o:preferrelative="t" path="m@4@5l@4@11@9@11@9@5xe" filled="f" stroked="f">
             <v:stroke joinstyle="miter"/>
             <v:formulas>
@@ -13988,10 +13958,10 @@
             <v:path o:extrusionok="f" gradientshapeok="t" o:connecttype="rect"/>
             <o:lock v:ext="edit" aspectratio="t"/>
           </v:shapetype>
-          <v:shape id="_x0000_i1025" type="#_x0000_t75" style="width:309.75pt;height:515.25pt" o:ole="">
+          <v:shape id="_x0000_i1053" type="#_x0000_t75" style="width:329.25pt;height:560.25pt" o:ole="">
             <v:imagedata r:id="rId20" o:title=""/>
           </v:shape>
-          <o:OLEObject Type="Embed" ProgID="Visio.Drawing.15" ShapeID="_x0000_i1025" DrawAspect="Content" ObjectID="_1654248538" r:id="rId21"/>
+          <o:OLEObject Type="Embed" ProgID="Visio.Drawing.15" ShapeID="_x0000_i1053" DrawAspect="Content" ObjectID="_1654327204" r:id="rId21"/>
         </w:object>
       </w:r>
     </w:p>
@@ -14027,7 +13997,7 @@
           <v:shape id="_x0000_i1026" type="#_x0000_t75" style="width:327pt;height:443.25pt" o:ole="">
             <v:imagedata r:id="rId22" o:title=""/>
           </v:shape>
-          <o:OLEObject Type="Embed" ProgID="Visio.Drawing.15" ShapeID="_x0000_i1026" DrawAspect="Content" ObjectID="_1654248539" r:id="rId23"/>
+          <o:OLEObject Type="Embed" ProgID="Visio.Drawing.15" ShapeID="_x0000_i1026" DrawAspect="Content" ObjectID="_1654327205" r:id="rId23"/>
         </w:object>
       </w:r>
     </w:p>
@@ -14062,7 +14032,7 @@
           <v:shape id="_x0000_i1027" type="#_x0000_t75" style="width:387pt;height:504.75pt" o:ole="">
             <v:imagedata r:id="rId24" o:title=""/>
           </v:shape>
-          <o:OLEObject Type="Embed" ProgID="Visio.Drawing.15" ShapeID="_x0000_i1027" DrawAspect="Content" ObjectID="_1654248540" r:id="rId25"/>
+          <o:OLEObject Type="Embed" ProgID="Visio.Drawing.15" ShapeID="_x0000_i1027" DrawAspect="Content" ObjectID="_1654327206" r:id="rId25"/>
         </w:object>
       </w:r>
     </w:p>
@@ -15272,6 +15242,7 @@
         <w:pStyle w:val="PargrafodaLista"/>
         <w:spacing w:line="360" w:lineRule="auto"/>
         <w:ind w:left="1213"/>
+        <w:jc w:val="center"/>
         <w:rPr>
           <w:rFonts w:ascii="Arial" w:hAnsi="Arial" w:cs="Arial"/>
           <w:b/>
@@ -15280,11 +15251,11 @@
         </w:rPr>
       </w:pPr>
       <w:r>
-        <w:object w:dxaOrig="7501" w:dyaOrig="12511" w14:anchorId="73D17282">
-          <v:shape id="_x0000_i1028" type="#_x0000_t75" style="width:324.75pt;height:533.25pt" o:ole="">
+        <w:object w:dxaOrig="7516" w:dyaOrig="12436" w14:anchorId="55A715CA">
+          <v:shape id="_x0000_i1065" type="#_x0000_t75" style="width:375.75pt;height:621.75pt" o:ole="">
             <v:imagedata r:id="rId36" o:title=""/>
           </v:shape>
-          <o:OLEObject Type="Embed" ProgID="Visio.Drawing.15" ShapeID="_x0000_i1028" DrawAspect="Content" ObjectID="_1654248541" r:id="rId37"/>
+          <o:OLEObject Type="Embed" ProgID="Visio.Drawing.15" ShapeID="_x0000_i1065" DrawAspect="Content" ObjectID="_1654327207" r:id="rId37"/>
         </w:object>
       </w:r>
     </w:p>
@@ -15319,7 +15290,7 @@
           <v:shape id="_x0000_i1029" type="#_x0000_t75" style="width:370.5pt;height:502.5pt" o:ole="">
             <v:imagedata r:id="rId38" o:title=""/>
           </v:shape>
-          <o:OLEObject Type="Embed" ProgID="Visio.Drawing.15" ShapeID="_x0000_i1029" DrawAspect="Content" ObjectID="_1654248542" r:id="rId39"/>
+          <o:OLEObject Type="Embed" ProgID="Visio.Drawing.15" ShapeID="_x0000_i1029" DrawAspect="Content" ObjectID="_1654327208" r:id="rId39"/>
         </w:object>
       </w:r>
     </w:p>
@@ -15354,7 +15325,7 @@
           <v:shape id="_x0000_i1030" type="#_x0000_t75" style="width:378pt;height:492pt" o:ole="">
             <v:imagedata r:id="rId40" o:title=""/>
           </v:shape>
-          <o:OLEObject Type="Embed" ProgID="Visio.Drawing.15" ShapeID="_x0000_i1030" DrawAspect="Content" ObjectID="_1654248543" r:id="rId41"/>
+          <o:OLEObject Type="Embed" ProgID="Visio.Drawing.15" ShapeID="_x0000_i1030" DrawAspect="Content" ObjectID="_1654327209" r:id="rId41"/>
         </w:object>
       </w:r>
     </w:p>
@@ -16968,7 +16939,7 @@
           <v:shape id="_x0000_i1031" type="#_x0000_t75" style="width:438.75pt;height:338.25pt" o:ole="">
             <v:imagedata r:id="rId51" o:title=""/>
           </v:shape>
-          <o:OLEObject Type="Embed" ProgID="Visio.Drawing.15" ShapeID="_x0000_i1031" DrawAspect="Content" ObjectID="_1654248544" r:id="rId52"/>
+          <o:OLEObject Type="Embed" ProgID="Visio.Drawing.15" ShapeID="_x0000_i1031" DrawAspect="Content" ObjectID="_1654327210" r:id="rId52"/>
         </w:object>
       </w:r>
     </w:p>
@@ -17885,7 +17856,7 @@
           <v:shape id="_x0000_i1032" type="#_x0000_t75" style="width:441pt;height:303pt" o:ole="">
             <v:imagedata r:id="rId59" o:title=""/>
           </v:shape>
-          <o:OLEObject Type="Embed" ProgID="Visio.Drawing.15" ShapeID="_x0000_i1032" DrawAspect="Content" ObjectID="_1654248545" r:id="rId60"/>
+          <o:OLEObject Type="Embed" ProgID="Visio.Drawing.15" ShapeID="_x0000_i1032" DrawAspect="Content" ObjectID="_1654327211" r:id="rId60"/>
         </w:object>
       </w:r>
     </w:p>
@@ -18814,7 +18785,7 @@
           <v:shape id="_x0000_i1033" type="#_x0000_t75" style="width:438.75pt;height:308.25pt" o:ole="">
             <v:imagedata r:id="rId67" o:title=""/>
           </v:shape>
-          <o:OLEObject Type="Embed" ProgID="Visio.Drawing.15" ShapeID="_x0000_i1033" DrawAspect="Content" ObjectID="_1654248546" r:id="rId68"/>
+          <o:OLEObject Type="Embed" ProgID="Visio.Drawing.15" ShapeID="_x0000_i1033" DrawAspect="Content" ObjectID="_1654327212" r:id="rId68"/>
         </w:object>
       </w:r>
     </w:p>

</xml_diff>

<commit_message>
Atualização Modelo Conceitual e Lógico
</commit_message>
<xml_diff>
--- a/documentacao/Documentacao_atualizada.docx
+++ b/documentacao/Documentacao_atualizada.docx
@@ -13203,7 +13203,7 @@
           <v:shape id="_x0000_i1025" type="#_x0000_t75" style="width:329.25pt;height:560.25pt" o:ole="">
             <v:imagedata r:id="rId20" o:title=""/>
           </v:shape>
-          <o:OLEObject Type="Embed" ProgID="Visio.Drawing.15" ShapeID="_x0000_i1025" DrawAspect="Content" ObjectID="_1654417185" r:id="rId21"/>
+          <o:OLEObject Type="Embed" ProgID="Visio.Drawing.15" ShapeID="_x0000_i1025" DrawAspect="Content" ObjectID="_1654418058" r:id="rId21"/>
         </w:object>
       </w:r>
     </w:p>
@@ -13252,7 +13252,7 @@
           <v:shape id="_x0000_i1026" type="#_x0000_t75" style="width:327pt;height:443.25pt" o:ole="">
             <v:imagedata r:id="rId22" o:title=""/>
           </v:shape>
-          <o:OLEObject Type="Embed" ProgID="Visio.Drawing.15" ShapeID="_x0000_i1026" DrawAspect="Content" ObjectID="_1654417186" r:id="rId23"/>
+          <o:OLEObject Type="Embed" ProgID="Visio.Drawing.15" ShapeID="_x0000_i1026" DrawAspect="Content" ObjectID="_1654418059" r:id="rId23"/>
         </w:object>
       </w:r>
     </w:p>
@@ -13300,7 +13300,7 @@
           <v:shape id="_x0000_i1027" type="#_x0000_t75" style="width:387pt;height:504.75pt" o:ole="">
             <v:imagedata r:id="rId24" o:title=""/>
           </v:shape>
-          <o:OLEObject Type="Embed" ProgID="Visio.Drawing.15" ShapeID="_x0000_i1027" DrawAspect="Content" ObjectID="_1654417187" r:id="rId25"/>
+          <o:OLEObject Type="Embed" ProgID="Visio.Drawing.15" ShapeID="_x0000_i1027" DrawAspect="Content" ObjectID="_1654418060" r:id="rId25"/>
         </w:object>
       </w:r>
     </w:p>
@@ -14585,7 +14585,7 @@
           <v:shape id="_x0000_i1028" type="#_x0000_t75" style="width:375.75pt;height:621.75pt" o:ole="">
             <v:imagedata r:id="rId36" o:title=""/>
           </v:shape>
-          <o:OLEObject Type="Embed" ProgID="Visio.Drawing.15" ShapeID="_x0000_i1028" DrawAspect="Content" ObjectID="_1654417188" r:id="rId37"/>
+          <o:OLEObject Type="Embed" ProgID="Visio.Drawing.15" ShapeID="_x0000_i1028" DrawAspect="Content" ObjectID="_1654418061" r:id="rId37"/>
         </w:object>
       </w:r>
     </w:p>
@@ -14633,7 +14633,7 @@
           <v:shape id="_x0000_i1029" type="#_x0000_t75" style="width:370.5pt;height:502.5pt" o:ole="">
             <v:imagedata r:id="rId38" o:title=""/>
           </v:shape>
-          <o:OLEObject Type="Embed" ProgID="Visio.Drawing.15" ShapeID="_x0000_i1029" DrawAspect="Content" ObjectID="_1654417189" r:id="rId39"/>
+          <o:OLEObject Type="Embed" ProgID="Visio.Drawing.15" ShapeID="_x0000_i1029" DrawAspect="Content" ObjectID="_1654418062" r:id="rId39"/>
         </w:object>
       </w:r>
     </w:p>
@@ -14681,7 +14681,7 @@
           <v:shape id="_x0000_i1030" type="#_x0000_t75" style="width:378pt;height:492pt" o:ole="">
             <v:imagedata r:id="rId40" o:title=""/>
           </v:shape>
-          <o:OLEObject Type="Embed" ProgID="Visio.Drawing.15" ShapeID="_x0000_i1030" DrawAspect="Content" ObjectID="_1654417190" r:id="rId41"/>
+          <o:OLEObject Type="Embed" ProgID="Visio.Drawing.15" ShapeID="_x0000_i1030" DrawAspect="Content" ObjectID="_1654418063" r:id="rId41"/>
         </w:object>
       </w:r>
     </w:p>
@@ -16362,7 +16362,7 @@
           <v:shape id="_x0000_i1035" type="#_x0000_t75" style="width:438.75pt;height:308.25pt" o:ole="">
             <v:imagedata r:id="rId51" o:title=""/>
           </v:shape>
-          <o:OLEObject Type="Embed" ProgID="Visio.Drawing.15" ShapeID="_x0000_i1035" DrawAspect="Content" ObjectID="_1654417191" r:id="rId52"/>
+          <o:OLEObject Type="Embed" ProgID="Visio.Drawing.15" ShapeID="_x0000_i1035" DrawAspect="Content" ObjectID="_1654418064" r:id="rId52"/>
         </w:object>
       </w:r>
     </w:p>
@@ -17308,7 +17308,7 @@
           <v:shape id="_x0000_i1038" type="#_x0000_t75" style="width:438.75pt;height:326.25pt" o:ole="">
             <v:imagedata r:id="rId59" o:title=""/>
           </v:shape>
-          <o:OLEObject Type="Embed" ProgID="Visio.Drawing.15" ShapeID="_x0000_i1038" DrawAspect="Content" ObjectID="_1654417192" r:id="rId60"/>
+          <o:OLEObject Type="Embed" ProgID="Visio.Drawing.15" ShapeID="_x0000_i1038" DrawAspect="Content" ObjectID="_1654418065" r:id="rId60"/>
         </w:object>
       </w:r>
     </w:p>
@@ -18179,16 +18179,13 @@
       </w:pPr>
       <w:r>
         <w:rPr>
-          <w:rFonts w:ascii="Arial" w:hAnsi="Arial" w:cs="Arial"/>
           <w:noProof/>
-          <w:sz w:val="24"/>
-          <w:szCs w:val="24"/>
         </w:rPr>
         <w:drawing>
-          <wp:inline distT="0" distB="0" distL="0" distR="0" wp14:anchorId="10957F0E" wp14:editId="58F7D2A8">
-            <wp:extent cx="5524500" cy="3597495"/>
-            <wp:effectExtent l="0" t="0" r="0" b="3175"/>
-            <wp:docPr id="15" name="Imagem 15"/>
+          <wp:inline distT="0" distB="0" distL="0" distR="0" wp14:anchorId="1C45E6B1" wp14:editId="4993A359">
+            <wp:extent cx="4820323" cy="4163006"/>
+            <wp:effectExtent l="0" t="0" r="0" b="9525"/>
+            <wp:docPr id="42" name="Imagem 42"/>
             <wp:cNvGraphicFramePr>
               <a:graphicFrameLocks xmlns:a="http://schemas.openxmlformats.org/drawingml/2006/main" noChangeAspect="1"/>
             </wp:cNvGraphicFramePr>
@@ -18196,7 +18193,7 @@
               <a:graphicData uri="http://schemas.openxmlformats.org/drawingml/2006/picture">
                 <pic:pic xmlns:pic="http://schemas.openxmlformats.org/drawingml/2006/picture">
                   <pic:nvPicPr>
-                    <pic:cNvPr id="15" name="Modelo_Conceitual.jpg.png"/>
+                    <pic:cNvPr id="42" name="Modelo_Conceitual.jpg.png"/>
                     <pic:cNvPicPr/>
                   </pic:nvPicPr>
                   <pic:blipFill>
@@ -18214,7 +18211,7 @@
                   <pic:spPr>
                     <a:xfrm>
                       <a:off x="0" y="0"/>
-                      <a:ext cx="5574668" cy="3630164"/>
+                      <a:ext cx="4820323" cy="4163006"/>
                     </a:xfrm>
                     <a:prstGeom prst="rect">
                       <a:avLst/>
@@ -18314,11 +18311,11 @@
         <w:jc w:val="both"/>
       </w:pPr>
       <w:r>
-        <w:object w:dxaOrig="9660" w:dyaOrig="6796" w14:anchorId="60068DD0">
-          <v:shape id="_x0000_i1033" type="#_x0000_t75" style="width:438.75pt;height:308.25pt" o:ole="">
+        <w:object w:dxaOrig="9676" w:dyaOrig="6811" w14:anchorId="4AB62DFD">
+          <v:shape id="_x0000_i1041" type="#_x0000_t75" style="width:439.5pt;height:309pt" o:ole="">
             <v:imagedata r:id="rId67" o:title=""/>
           </v:shape>
-          <o:OLEObject Type="Embed" ProgID="Visio.Drawing.15" ShapeID="_x0000_i1033" DrawAspect="Content" ObjectID="_1654417193" r:id="rId68"/>
+          <o:OLEObject Type="Embed" ProgID="Visio.Drawing.15" ShapeID="_x0000_i1041" DrawAspect="Content" ObjectID="_1654418066" r:id="rId68"/>
         </w:object>
       </w:r>
     </w:p>
@@ -18437,16 +18434,13 @@
       </w:pPr>
       <w:r>
         <w:rPr>
-          <w:rFonts w:ascii="Arial" w:hAnsi="Arial" w:cs="Arial"/>
           <w:noProof/>
-          <w:sz w:val="24"/>
-          <w:szCs w:val="24"/>
         </w:rPr>
         <w:drawing>
-          <wp:inline distT="0" distB="0" distL="0" distR="0" wp14:anchorId="2D033EFC" wp14:editId="0DCA0E04">
-            <wp:extent cx="5579745" cy="2005330"/>
-            <wp:effectExtent l="0" t="0" r="1905" b="0"/>
-            <wp:docPr id="8" name="Imagem 8"/>
+          <wp:inline distT="0" distB="0" distL="0" distR="0" wp14:anchorId="1EE7E937" wp14:editId="702B6E38">
+            <wp:extent cx="5579745" cy="2049780"/>
+            <wp:effectExtent l="0" t="0" r="1905" b="7620"/>
+            <wp:docPr id="43" name="Imagem 43"/>
             <wp:cNvGraphicFramePr>
               <a:graphicFrameLocks xmlns:a="http://schemas.openxmlformats.org/drawingml/2006/main" noChangeAspect="1"/>
             </wp:cNvGraphicFramePr>
@@ -18454,7 +18448,7 @@
               <a:graphicData uri="http://schemas.openxmlformats.org/drawingml/2006/picture">
                 <pic:pic xmlns:pic="http://schemas.openxmlformats.org/drawingml/2006/picture">
                   <pic:nvPicPr>
-                    <pic:cNvPr id="0" name="Picture 4"/>
+                    <pic:cNvPr id="0" name="Picture 19"/>
                     <pic:cNvPicPr>
                       <a:picLocks noChangeAspect="1" noChangeArrowheads="1"/>
                     </pic:cNvPicPr>
@@ -18475,7 +18469,7 @@
                   <pic:spPr bwMode="auto">
                     <a:xfrm>
                       <a:off x="0" y="0"/>
-                      <a:ext cx="5579745" cy="2005330"/>
+                      <a:ext cx="5579745" cy="2049780"/>
                     </a:xfrm>
                     <a:prstGeom prst="rect">
                       <a:avLst/>
@@ -20879,8 +20873,9 @@
           <w:szCs w:val="24"/>
           <w:shd w:val="clear" w:color="auto" w:fill="FFFFFF"/>
         </w:rPr>
-        <w:t xml:space="preserve">crônimo da expressão do idioma Inglês, Create (Criação), Read (Consulta), Update (Atualização) e </w:t>
-      </w:r>
+        <w:t xml:space="preserve">crônimo da expressão do idioma Inglês, Create (Criação), Read (Consulta), Update (Atualização) </w:t>
+      </w:r>
+      <w:proofErr w:type="gramStart"/>
       <w:r>
         <w:rPr>
           <w:rFonts w:ascii="Arial" w:hAnsi="Arial" w:cs="Arial"/>
@@ -20889,6 +20884,16 @@
           <w:szCs w:val="24"/>
           <w:shd w:val="clear" w:color="auto" w:fill="FFFFFF"/>
         </w:rPr>
+        <w:t xml:space="preserve">e </w:t>
+      </w:r>
+      <w:r>
+        <w:rPr>
+          <w:rFonts w:ascii="Arial" w:hAnsi="Arial" w:cs="Arial"/>
+          <w:color w:val="222222"/>
+          <w:sz w:val="24"/>
+          <w:szCs w:val="24"/>
+          <w:shd w:val="clear" w:color="auto" w:fill="FFFFFF"/>
+        </w:rPr>
         <w:t>D</w:t>
       </w:r>
       <w:r>
@@ -20899,7 +20904,18 @@
           <w:szCs w:val="24"/>
           <w:shd w:val="clear" w:color="auto" w:fill="FFFFFF"/>
         </w:rPr>
-        <w:t>elete (Destruição). Este acrônimo é comumente utilizado para definir as quatro operações básicas usadas em Banco de Dados Relacionais.</w:t>
+        <w:t>elete</w:t>
+      </w:r>
+      <w:proofErr w:type="gramEnd"/>
+      <w:r>
+        <w:rPr>
+          <w:rFonts w:ascii="Arial" w:hAnsi="Arial" w:cs="Arial"/>
+          <w:color w:val="222222"/>
+          <w:sz w:val="24"/>
+          <w:szCs w:val="24"/>
+          <w:shd w:val="clear" w:color="auto" w:fill="FFFFFF"/>
+        </w:rPr>
+        <w:t xml:space="preserve"> (Destruição). Este acrônimo é comumente utilizado para definir as quatro operações básicas usadas em Banco de Dados Relacionais.</w:t>
       </w:r>
     </w:p>
     <w:p>

</xml_diff>

<commit_message>
doc: add modelo solicitation
</commit_message>
<xml_diff>
--- a/documentacao/Documentacao_atualizada.docx
+++ b/documentacao/Documentacao_atualizada.docx
@@ -2137,6 +2137,7 @@
           <w:docPartUnique/>
         </w:docPartObj>
       </w:sdtPr>
+      <w:sdtEndPr/>
       <w:sdtContent>
         <w:p>
           <w:pPr>
@@ -8601,14 +8602,27 @@
       <w:r>
         <w:t xml:space="preserve">Figura </w:t>
       </w:r>
-      <w:fldSimple w:instr=" SEQ Figura \* ARABIC ">
-        <w:r>
-          <w:rPr>
-            <w:noProof/>
-          </w:rPr>
-          <w:t>1</w:t>
-        </w:r>
-      </w:fldSimple>
+      <w:r>
+        <w:fldChar w:fldCharType="begin"/>
+      </w:r>
+      <w:r>
+        <w:instrText xml:space="preserve"> SEQ Figura \* ARABIC </w:instrText>
+      </w:r>
+      <w:r>
+        <w:fldChar w:fldCharType="separate"/>
+      </w:r>
+      <w:r>
+        <w:rPr>
+          <w:noProof/>
+        </w:rPr>
+        <w:t>1</w:t>
+      </w:r>
+      <w:r>
+        <w:rPr>
+          <w:noProof/>
+        </w:rPr>
+        <w:fldChar w:fldCharType="end"/>
+      </w:r>
       <w:r>
         <w:t xml:space="preserve"> - Dados da pesquisa de campo</w:t>
       </w:r>
@@ -8717,14 +8731,27 @@
       <w:r>
         <w:t xml:space="preserve">Figura </w:t>
       </w:r>
-      <w:fldSimple w:instr=" SEQ Figura \* ARABIC ">
-        <w:r>
-          <w:rPr>
-            <w:noProof/>
-          </w:rPr>
-          <w:t>2</w:t>
-        </w:r>
-      </w:fldSimple>
+      <w:r>
+        <w:fldChar w:fldCharType="begin"/>
+      </w:r>
+      <w:r>
+        <w:instrText xml:space="preserve"> SEQ Figura \* ARABIC </w:instrText>
+      </w:r>
+      <w:r>
+        <w:fldChar w:fldCharType="separate"/>
+      </w:r>
+      <w:r>
+        <w:rPr>
+          <w:noProof/>
+        </w:rPr>
+        <w:t>2</w:t>
+      </w:r>
+      <w:r>
+        <w:rPr>
+          <w:noProof/>
+        </w:rPr>
+        <w:fldChar w:fldCharType="end"/>
+      </w:r>
       <w:r>
         <w:t xml:space="preserve"> - Dados da pesquisa de campo</w:t>
       </w:r>
@@ -8900,14 +8927,27 @@
       <w:r>
         <w:t xml:space="preserve">Figura </w:t>
       </w:r>
-      <w:fldSimple w:instr=" SEQ Figura \* ARABIC ">
-        <w:r>
-          <w:rPr>
-            <w:noProof/>
-          </w:rPr>
-          <w:t>3</w:t>
-        </w:r>
-      </w:fldSimple>
+      <w:r>
+        <w:fldChar w:fldCharType="begin"/>
+      </w:r>
+      <w:r>
+        <w:instrText xml:space="preserve"> SEQ Figura \* ARABIC </w:instrText>
+      </w:r>
+      <w:r>
+        <w:fldChar w:fldCharType="separate"/>
+      </w:r>
+      <w:r>
+        <w:rPr>
+          <w:noProof/>
+        </w:rPr>
+        <w:t>3</w:t>
+      </w:r>
+      <w:r>
+        <w:rPr>
+          <w:noProof/>
+        </w:rPr>
+        <w:fldChar w:fldCharType="end"/>
+      </w:r>
       <w:r>
         <w:t xml:space="preserve"> - Relatos e experiências dos entrevistados</w:t>
       </w:r>
@@ -12076,14 +12116,27 @@
       <w:r>
         <w:t xml:space="preserve">Figura </w:t>
       </w:r>
-      <w:fldSimple w:instr=" SEQ Figura \* ARABIC ">
-        <w:r>
-          <w:rPr>
-            <w:noProof/>
-          </w:rPr>
-          <w:t>4</w:t>
-        </w:r>
-      </w:fldSimple>
+      <w:r>
+        <w:fldChar w:fldCharType="begin"/>
+      </w:r>
+      <w:r>
+        <w:instrText xml:space="preserve"> SEQ Figura \* ARABIC </w:instrText>
+      </w:r>
+      <w:r>
+        <w:fldChar w:fldCharType="separate"/>
+      </w:r>
+      <w:r>
+        <w:rPr>
+          <w:noProof/>
+        </w:rPr>
+        <w:t>4</w:t>
+      </w:r>
+      <w:r>
+        <w:rPr>
+          <w:noProof/>
+        </w:rPr>
+        <w:fldChar w:fldCharType="end"/>
+      </w:r>
       <w:r>
         <w:t xml:space="preserve"> - Tabela de análise de risco</w:t>
       </w:r>
@@ -12236,14 +12289,27 @@
       <w:r>
         <w:t xml:space="preserve">Figura </w:t>
       </w:r>
-      <w:fldSimple w:instr=" SEQ Figura \* ARABIC ">
-        <w:r>
-          <w:rPr>
-            <w:noProof/>
-          </w:rPr>
-          <w:t>5</w:t>
-        </w:r>
-      </w:fldSimple>
+      <w:r>
+        <w:fldChar w:fldCharType="begin"/>
+      </w:r>
+      <w:r>
+        <w:instrText xml:space="preserve"> SEQ Figura \* ARABIC </w:instrText>
+      </w:r>
+      <w:r>
+        <w:fldChar w:fldCharType="separate"/>
+      </w:r>
+      <w:r>
+        <w:rPr>
+          <w:noProof/>
+        </w:rPr>
+        <w:t>5</w:t>
+      </w:r>
+      <w:r>
+        <w:rPr>
+          <w:noProof/>
+        </w:rPr>
+        <w:fldChar w:fldCharType="end"/>
+      </w:r>
       <w:r>
         <w:t xml:space="preserve"> - Nível e plano de ação para riscos</w:t>
       </w:r>
@@ -13913,14 +13979,27 @@
       <w:r>
         <w:t xml:space="preserve">Figura </w:t>
       </w:r>
-      <w:fldSimple w:instr=" SEQ Figura \* ARABIC ">
-        <w:r>
-          <w:rPr>
-            <w:noProof/>
-          </w:rPr>
-          <w:t>6</w:t>
-        </w:r>
-      </w:fldSimple>
+      <w:r>
+        <w:fldChar w:fldCharType="begin"/>
+      </w:r>
+      <w:r>
+        <w:instrText xml:space="preserve"> SEQ Figura \* ARABIC </w:instrText>
+      </w:r>
+      <w:r>
+        <w:fldChar w:fldCharType="separate"/>
+      </w:r>
+      <w:r>
+        <w:rPr>
+          <w:noProof/>
+        </w:rPr>
+        <w:t>6</w:t>
+      </w:r>
+      <w:r>
+        <w:rPr>
+          <w:noProof/>
+        </w:rPr>
+        <w:fldChar w:fldCharType="end"/>
+      </w:r>
       <w:r>
         <w:t xml:space="preserve"> - </w:t>
       </w:r>
@@ -13988,10 +14067,10 @@
             <v:path o:extrusionok="f" gradientshapeok="t" o:connecttype="rect"/>
             <o:lock v:ext="edit" aspectratio="t"/>
           </v:shapetype>
-          <v:shape id="_x0000_i1158" type="#_x0000_t75" style="width:329.25pt;height:560.25pt" o:ole="">
+          <v:shape id="_x0000_i1025" type="#_x0000_t75" style="width:329.25pt;height:560.25pt" o:ole="">
             <v:imagedata r:id="rId20" o:title=""/>
           </v:shape>
-          <o:OLEObject Type="Embed" ProgID="Visio.Drawing.15" ShapeID="_x0000_i1158" DrawAspect="Content" ObjectID="_1654547401" r:id="rId21"/>
+          <o:OLEObject Type="Embed" ProgID="Visio.Drawing.15" ShapeID="_x0000_i1025" DrawAspect="Content" ObjectID="_1654599326" r:id="rId21"/>
         </w:object>
       </w:r>
     </w:p>
@@ -14004,14 +14083,27 @@
       <w:r>
         <w:t xml:space="preserve">Figura </w:t>
       </w:r>
-      <w:fldSimple w:instr=" SEQ Figura \* ARABIC ">
-        <w:r>
-          <w:rPr>
-            <w:noProof/>
-          </w:rPr>
-          <w:t>7</w:t>
-        </w:r>
-      </w:fldSimple>
+      <w:r>
+        <w:fldChar w:fldCharType="begin"/>
+      </w:r>
+      <w:r>
+        <w:instrText xml:space="preserve"> SEQ Figura \* ARABIC </w:instrText>
+      </w:r>
+      <w:r>
+        <w:fldChar w:fldCharType="separate"/>
+      </w:r>
+      <w:r>
+        <w:rPr>
+          <w:noProof/>
+        </w:rPr>
+        <w:t>7</w:t>
+      </w:r>
+      <w:r>
+        <w:rPr>
+          <w:noProof/>
+        </w:rPr>
+        <w:fldChar w:fldCharType="end"/>
+      </w:r>
       <w:r>
         <w:t xml:space="preserve"> - Fluxograma (Página inicial da aplicação WEB)</w:t>
       </w:r>
@@ -14024,10 +14116,10 @@
       </w:pPr>
       <w:r>
         <w:object w:dxaOrig="9781" w:dyaOrig="13275" w14:anchorId="1766E0C6">
-          <v:shape id="_x0000_i1159" type="#_x0000_t75" style="width:327pt;height:443.25pt" o:ole="">
+          <v:shape id="_x0000_i1026" type="#_x0000_t75" style="width:327pt;height:443.25pt" o:ole="">
             <v:imagedata r:id="rId22" o:title=""/>
           </v:shape>
-          <o:OLEObject Type="Embed" ProgID="Visio.Drawing.15" ShapeID="_x0000_i1159" DrawAspect="Content" ObjectID="_1654547402" r:id="rId23"/>
+          <o:OLEObject Type="Embed" ProgID="Visio.Drawing.15" ShapeID="_x0000_i1026" DrawAspect="Content" ObjectID="_1654599327" r:id="rId23"/>
         </w:object>
       </w:r>
     </w:p>
@@ -14040,14 +14132,27 @@
       <w:r>
         <w:t xml:space="preserve">Figura </w:t>
       </w:r>
-      <w:fldSimple w:instr=" SEQ Figura \* ARABIC ">
-        <w:r>
-          <w:rPr>
-            <w:noProof/>
-          </w:rPr>
-          <w:t>8</w:t>
-        </w:r>
-      </w:fldSimple>
+      <w:r>
+        <w:fldChar w:fldCharType="begin"/>
+      </w:r>
+      <w:r>
+        <w:instrText xml:space="preserve"> SEQ Figura \* ARABIC </w:instrText>
+      </w:r>
+      <w:r>
+        <w:fldChar w:fldCharType="separate"/>
+      </w:r>
+      <w:r>
+        <w:rPr>
+          <w:noProof/>
+        </w:rPr>
+        <w:t>8</w:t>
+      </w:r>
+      <w:r>
+        <w:rPr>
+          <w:noProof/>
+        </w:rPr>
+        <w:fldChar w:fldCharType="end"/>
+      </w:r>
       <w:r>
         <w:t xml:space="preserve"> - Fluxograma (Login do hospital)</w:t>
       </w:r>
@@ -14059,10 +14164,10 @@
       </w:pPr>
       <w:r>
         <w:object w:dxaOrig="9811" w:dyaOrig="12796" w14:anchorId="38B64F93">
-          <v:shape id="_x0000_i1160" type="#_x0000_t75" style="width:387pt;height:504.75pt" o:ole="">
+          <v:shape id="_x0000_i1027" type="#_x0000_t75" style="width:387pt;height:504.75pt" o:ole="">
             <v:imagedata r:id="rId24" o:title=""/>
           </v:shape>
-          <o:OLEObject Type="Embed" ProgID="Visio.Drawing.15" ShapeID="_x0000_i1160" DrawAspect="Content" ObjectID="_1654547403" r:id="rId25"/>
+          <o:OLEObject Type="Embed" ProgID="Visio.Drawing.15" ShapeID="_x0000_i1027" DrawAspect="Content" ObjectID="_1654599328" r:id="rId25"/>
         </w:object>
       </w:r>
     </w:p>
@@ -14075,14 +14180,27 @@
       <w:r>
         <w:t xml:space="preserve">Figura </w:t>
       </w:r>
-      <w:fldSimple w:instr=" SEQ Figura \* ARABIC ">
-        <w:r>
-          <w:rPr>
-            <w:noProof/>
-          </w:rPr>
-          <w:t>9</w:t>
-        </w:r>
-      </w:fldSimple>
+      <w:r>
+        <w:fldChar w:fldCharType="begin"/>
+      </w:r>
+      <w:r>
+        <w:instrText xml:space="preserve"> SEQ Figura \* ARABIC </w:instrText>
+      </w:r>
+      <w:r>
+        <w:fldChar w:fldCharType="separate"/>
+      </w:r>
+      <w:r>
+        <w:rPr>
+          <w:noProof/>
+        </w:rPr>
+        <w:t>9</w:t>
+      </w:r>
+      <w:r>
+        <w:rPr>
+          <w:noProof/>
+        </w:rPr>
+        <w:fldChar w:fldCharType="end"/>
+      </w:r>
       <w:r>
         <w:t xml:space="preserve"> - Fluxograma (Cadastro do hospital)</w:t>
       </w:r>
@@ -14238,14 +14356,27 @@
       <w:r>
         <w:t xml:space="preserve">Figura </w:t>
       </w:r>
-      <w:fldSimple w:instr=" SEQ Figura \* ARABIC ">
-        <w:r>
-          <w:rPr>
-            <w:noProof/>
-          </w:rPr>
-          <w:t>10</w:t>
-        </w:r>
-      </w:fldSimple>
+      <w:r>
+        <w:fldChar w:fldCharType="begin"/>
+      </w:r>
+      <w:r>
+        <w:instrText xml:space="preserve"> SEQ Figura \* ARABIC </w:instrText>
+      </w:r>
+      <w:r>
+        <w:fldChar w:fldCharType="separate"/>
+      </w:r>
+      <w:r>
+        <w:rPr>
+          <w:noProof/>
+        </w:rPr>
+        <w:t>10</w:t>
+      </w:r>
+      <w:r>
+        <w:rPr>
+          <w:noProof/>
+        </w:rPr>
+        <w:fldChar w:fldCharType="end"/>
+      </w:r>
       <w:r>
         <w:t xml:space="preserve"> - Caso de teste: Cadastro do hospital</w:t>
       </w:r>
@@ -14317,14 +14448,27 @@
       <w:r>
         <w:t xml:space="preserve">Figura </w:t>
       </w:r>
-      <w:fldSimple w:instr=" SEQ Figura \* ARABIC ">
-        <w:r>
-          <w:rPr>
-            <w:noProof/>
-          </w:rPr>
-          <w:t>11</w:t>
-        </w:r>
-      </w:fldSimple>
+      <w:r>
+        <w:fldChar w:fldCharType="begin"/>
+      </w:r>
+      <w:r>
+        <w:instrText xml:space="preserve"> SEQ Figura \* ARABIC </w:instrText>
+      </w:r>
+      <w:r>
+        <w:fldChar w:fldCharType="separate"/>
+      </w:r>
+      <w:r>
+        <w:rPr>
+          <w:noProof/>
+        </w:rPr>
+        <w:t>11</w:t>
+      </w:r>
+      <w:r>
+        <w:rPr>
+          <w:noProof/>
+        </w:rPr>
+        <w:fldChar w:fldCharType="end"/>
+      </w:r>
       <w:r>
         <w:t xml:space="preserve"> - </w:t>
       </w:r>
@@ -14401,14 +14545,27 @@
       <w:r>
         <w:t xml:space="preserve">Figura </w:t>
       </w:r>
-      <w:fldSimple w:instr=" SEQ Figura \* ARABIC ">
-        <w:r>
-          <w:rPr>
-            <w:noProof/>
-          </w:rPr>
-          <w:t>12</w:t>
-        </w:r>
-      </w:fldSimple>
+      <w:r>
+        <w:fldChar w:fldCharType="begin"/>
+      </w:r>
+      <w:r>
+        <w:instrText xml:space="preserve"> SEQ Figura \* ARABIC </w:instrText>
+      </w:r>
+      <w:r>
+        <w:fldChar w:fldCharType="separate"/>
+      </w:r>
+      <w:r>
+        <w:rPr>
+          <w:noProof/>
+        </w:rPr>
+        <w:t>12</w:t>
+      </w:r>
+      <w:r>
+        <w:rPr>
+          <w:noProof/>
+        </w:rPr>
+        <w:fldChar w:fldCharType="end"/>
+      </w:r>
       <w:r>
         <w:t xml:space="preserve"> - </w:t>
       </w:r>
@@ -14571,14 +14728,27 @@
       <w:r>
         <w:t xml:space="preserve">Figura </w:t>
       </w:r>
-      <w:fldSimple w:instr=" SEQ Figura \* ARABIC ">
-        <w:r>
-          <w:rPr>
-            <w:noProof/>
-          </w:rPr>
-          <w:t>13</w:t>
-        </w:r>
-      </w:fldSimple>
+      <w:r>
+        <w:fldChar w:fldCharType="begin"/>
+      </w:r>
+      <w:r>
+        <w:instrText xml:space="preserve"> SEQ Figura \* ARABIC </w:instrText>
+      </w:r>
+      <w:r>
+        <w:fldChar w:fldCharType="separate"/>
+      </w:r>
+      <w:r>
+        <w:rPr>
+          <w:noProof/>
+        </w:rPr>
+        <w:t>13</w:t>
+      </w:r>
+      <w:r>
+        <w:rPr>
+          <w:noProof/>
+        </w:rPr>
+        <w:fldChar w:fldCharType="end"/>
+      </w:r>
       <w:r>
         <w:t xml:space="preserve"> - </w:t>
       </w:r>
@@ -14651,14 +14821,27 @@
       <w:r>
         <w:t xml:space="preserve">Figura </w:t>
       </w:r>
-      <w:fldSimple w:instr=" SEQ Figura \* ARABIC ">
-        <w:r>
-          <w:rPr>
-            <w:noProof/>
-          </w:rPr>
-          <w:t>14</w:t>
-        </w:r>
-      </w:fldSimple>
+      <w:r>
+        <w:fldChar w:fldCharType="begin"/>
+      </w:r>
+      <w:r>
+        <w:instrText xml:space="preserve"> SEQ Figura \* ARABIC </w:instrText>
+      </w:r>
+      <w:r>
+        <w:fldChar w:fldCharType="separate"/>
+      </w:r>
+      <w:r>
+        <w:rPr>
+          <w:noProof/>
+        </w:rPr>
+        <w:t>14</w:t>
+      </w:r>
+      <w:r>
+        <w:rPr>
+          <w:noProof/>
+        </w:rPr>
+        <w:fldChar w:fldCharType="end"/>
+      </w:r>
       <w:r>
         <w:t xml:space="preserve"> - </w:t>
       </w:r>
@@ -14732,14 +14915,27 @@
       <w:r>
         <w:t xml:space="preserve">Figura </w:t>
       </w:r>
-      <w:fldSimple w:instr=" SEQ Figura \* ARABIC ">
-        <w:r>
-          <w:rPr>
-            <w:noProof/>
-          </w:rPr>
-          <w:t>15</w:t>
-        </w:r>
-      </w:fldSimple>
+      <w:r>
+        <w:fldChar w:fldCharType="begin"/>
+      </w:r>
+      <w:r>
+        <w:instrText xml:space="preserve"> SEQ Figura \* ARABIC </w:instrText>
+      </w:r>
+      <w:r>
+        <w:fldChar w:fldCharType="separate"/>
+      </w:r>
+      <w:r>
+        <w:rPr>
+          <w:noProof/>
+        </w:rPr>
+        <w:t>15</w:t>
+      </w:r>
+      <w:r>
+        <w:rPr>
+          <w:noProof/>
+        </w:rPr>
+        <w:fldChar w:fldCharType="end"/>
+      </w:r>
       <w:r>
         <w:t xml:space="preserve"> - </w:t>
       </w:r>
@@ -14807,14 +15003,27 @@
       <w:r>
         <w:t xml:space="preserve">Figura </w:t>
       </w:r>
-      <w:fldSimple w:instr=" SEQ Figura \* ARABIC ">
-        <w:r>
-          <w:rPr>
-            <w:noProof/>
-          </w:rPr>
-          <w:t>16</w:t>
-        </w:r>
-      </w:fldSimple>
+      <w:r>
+        <w:fldChar w:fldCharType="begin"/>
+      </w:r>
+      <w:r>
+        <w:instrText xml:space="preserve"> SEQ Figura \* ARABIC </w:instrText>
+      </w:r>
+      <w:r>
+        <w:fldChar w:fldCharType="separate"/>
+      </w:r>
+      <w:r>
+        <w:rPr>
+          <w:noProof/>
+        </w:rPr>
+        <w:t>16</w:t>
+      </w:r>
+      <w:r>
+        <w:rPr>
+          <w:noProof/>
+        </w:rPr>
+        <w:fldChar w:fldCharType="end"/>
+      </w:r>
       <w:r>
         <w:t xml:space="preserve"> - </w:t>
       </w:r>
@@ -14882,14 +15091,27 @@
       <w:r>
         <w:t xml:space="preserve">Figura </w:t>
       </w:r>
-      <w:fldSimple w:instr=" SEQ Figura \* ARABIC ">
-        <w:r>
-          <w:rPr>
-            <w:noProof/>
-          </w:rPr>
-          <w:t>17</w:t>
-        </w:r>
-      </w:fldSimple>
+      <w:r>
+        <w:fldChar w:fldCharType="begin"/>
+      </w:r>
+      <w:r>
+        <w:instrText xml:space="preserve"> SEQ Figura \* ARABIC </w:instrText>
+      </w:r>
+      <w:r>
+        <w:fldChar w:fldCharType="separate"/>
+      </w:r>
+      <w:r>
+        <w:rPr>
+          <w:noProof/>
+        </w:rPr>
+        <w:t>17</w:t>
+      </w:r>
+      <w:r>
+        <w:rPr>
+          <w:noProof/>
+        </w:rPr>
+        <w:fldChar w:fldCharType="end"/>
+      </w:r>
       <w:r>
         <w:t xml:space="preserve"> - </w:t>
       </w:r>
@@ -15216,14 +15438,27 @@
       <w:r>
         <w:t xml:space="preserve">Figura </w:t>
       </w:r>
-      <w:fldSimple w:instr=" SEQ Figura \* ARABIC ">
-        <w:r>
-          <w:rPr>
-            <w:noProof/>
-          </w:rPr>
-          <w:t>18</w:t>
-        </w:r>
-      </w:fldSimple>
+      <w:r>
+        <w:fldChar w:fldCharType="begin"/>
+      </w:r>
+      <w:r>
+        <w:instrText xml:space="preserve"> SEQ Figura \* ARABIC </w:instrText>
+      </w:r>
+      <w:r>
+        <w:fldChar w:fldCharType="separate"/>
+      </w:r>
+      <w:r>
+        <w:rPr>
+          <w:noProof/>
+        </w:rPr>
+        <w:t>18</w:t>
+      </w:r>
+      <w:r>
+        <w:rPr>
+          <w:noProof/>
+        </w:rPr>
+        <w:fldChar w:fldCharType="end"/>
+      </w:r>
       <w:r>
         <w:t xml:space="preserve"> - </w:t>
       </w:r>
@@ -15282,10 +15517,10 @@
       </w:pPr>
       <w:r>
         <w:object w:dxaOrig="7516" w:dyaOrig="12436" w14:anchorId="55A715CA">
-          <v:shape id="_x0000_i1161" type="#_x0000_t75" style="width:375.75pt;height:621.75pt" o:ole="">
+          <v:shape id="_x0000_i1028" type="#_x0000_t75" style="width:375.75pt;height:621.75pt" o:ole="">
             <v:imagedata r:id="rId36" o:title=""/>
           </v:shape>
-          <o:OLEObject Type="Embed" ProgID="Visio.Drawing.15" ShapeID="_x0000_i1161" DrawAspect="Content" ObjectID="_1654547404" r:id="rId37"/>
+          <o:OLEObject Type="Embed" ProgID="Visio.Drawing.15" ShapeID="_x0000_i1028" DrawAspect="Content" ObjectID="_1654599329" r:id="rId37"/>
         </w:object>
       </w:r>
     </w:p>
@@ -15298,14 +15533,27 @@
       <w:r>
         <w:t xml:space="preserve">Figura </w:t>
       </w:r>
-      <w:fldSimple w:instr=" SEQ Figura \* ARABIC ">
-        <w:r>
-          <w:rPr>
-            <w:noProof/>
-          </w:rPr>
-          <w:t>19</w:t>
-        </w:r>
-      </w:fldSimple>
+      <w:r>
+        <w:fldChar w:fldCharType="begin"/>
+      </w:r>
+      <w:r>
+        <w:instrText xml:space="preserve"> SEQ Figura \* ARABIC </w:instrText>
+      </w:r>
+      <w:r>
+        <w:fldChar w:fldCharType="separate"/>
+      </w:r>
+      <w:r>
+        <w:rPr>
+          <w:noProof/>
+        </w:rPr>
+        <w:t>19</w:t>
+      </w:r>
+      <w:r>
+        <w:rPr>
+          <w:noProof/>
+        </w:rPr>
+        <w:fldChar w:fldCharType="end"/>
+      </w:r>
       <w:r>
         <w:t xml:space="preserve"> - Fluxograma (Tela inicial do aplicativo mobile)</w:t>
       </w:r>
@@ -15317,10 +15565,10 @@
       </w:pPr>
       <w:r>
         <w:object w:dxaOrig="9781" w:dyaOrig="13275" w14:anchorId="5630E1D6">
-          <v:shape id="_x0000_i1162" type="#_x0000_t75" style="width:370.5pt;height:502.5pt" o:ole="">
+          <v:shape id="_x0000_i1029" type="#_x0000_t75" style="width:370.5pt;height:502.5pt" o:ole="">
             <v:imagedata r:id="rId38" o:title=""/>
           </v:shape>
-          <o:OLEObject Type="Embed" ProgID="Visio.Drawing.15" ShapeID="_x0000_i1162" DrawAspect="Content" ObjectID="_1654547405" r:id="rId39"/>
+          <o:OLEObject Type="Embed" ProgID="Visio.Drawing.15" ShapeID="_x0000_i1029" DrawAspect="Content" ObjectID="_1654599330" r:id="rId39"/>
         </w:object>
       </w:r>
     </w:p>
@@ -15333,14 +15581,27 @@
       <w:r>
         <w:t xml:space="preserve">Figura </w:t>
       </w:r>
-      <w:fldSimple w:instr=" SEQ Figura \* ARABIC ">
-        <w:r>
-          <w:rPr>
-            <w:noProof/>
-          </w:rPr>
-          <w:t>20</w:t>
-        </w:r>
-      </w:fldSimple>
+      <w:r>
+        <w:fldChar w:fldCharType="begin"/>
+      </w:r>
+      <w:r>
+        <w:instrText xml:space="preserve"> SEQ Figura \* ARABIC </w:instrText>
+      </w:r>
+      <w:r>
+        <w:fldChar w:fldCharType="separate"/>
+      </w:r>
+      <w:r>
+        <w:rPr>
+          <w:noProof/>
+        </w:rPr>
+        <w:t>20</w:t>
+      </w:r>
+      <w:r>
+        <w:rPr>
+          <w:noProof/>
+        </w:rPr>
+        <w:fldChar w:fldCharType="end"/>
+      </w:r>
       <w:r>
         <w:t xml:space="preserve"> - Fluxograma (Login do paciente)</w:t>
       </w:r>
@@ -15352,10 +15613,10 @@
       </w:pPr>
       <w:r>
         <w:object w:dxaOrig="9811" w:dyaOrig="12796" w14:anchorId="52560832">
-          <v:shape id="_x0000_i1163" type="#_x0000_t75" style="width:378pt;height:492pt" o:ole="">
+          <v:shape id="_x0000_i1030" type="#_x0000_t75" style="width:378pt;height:492pt" o:ole="">
             <v:imagedata r:id="rId40" o:title=""/>
           </v:shape>
-          <o:OLEObject Type="Embed" ProgID="Visio.Drawing.15" ShapeID="_x0000_i1163" DrawAspect="Content" ObjectID="_1654547406" r:id="rId41"/>
+          <o:OLEObject Type="Embed" ProgID="Visio.Drawing.15" ShapeID="_x0000_i1030" DrawAspect="Content" ObjectID="_1654599331" r:id="rId41"/>
         </w:object>
       </w:r>
     </w:p>
@@ -15368,14 +15629,27 @@
       <w:r>
         <w:t xml:space="preserve">Figura </w:t>
       </w:r>
-      <w:fldSimple w:instr=" SEQ Figura \* ARABIC ">
-        <w:r>
-          <w:rPr>
-            <w:noProof/>
-          </w:rPr>
-          <w:t>21</w:t>
-        </w:r>
-      </w:fldSimple>
+      <w:r>
+        <w:fldChar w:fldCharType="begin"/>
+      </w:r>
+      <w:r>
+        <w:instrText xml:space="preserve"> SEQ Figura \* ARABIC </w:instrText>
+      </w:r>
+      <w:r>
+        <w:fldChar w:fldCharType="separate"/>
+      </w:r>
+      <w:r>
+        <w:rPr>
+          <w:noProof/>
+        </w:rPr>
+        <w:t>21</w:t>
+      </w:r>
+      <w:r>
+        <w:rPr>
+          <w:noProof/>
+        </w:rPr>
+        <w:fldChar w:fldCharType="end"/>
+      </w:r>
       <w:r>
         <w:t xml:space="preserve"> - Fluxograma (Cadastro do paciente)</w:t>
       </w:r>
@@ -15518,14 +15792,27 @@
       <w:r>
         <w:t xml:space="preserve">Figura </w:t>
       </w:r>
-      <w:fldSimple w:instr=" SEQ Figura \* ARABIC ">
-        <w:r>
-          <w:rPr>
-            <w:noProof/>
-          </w:rPr>
-          <w:t>22</w:t>
-        </w:r>
-      </w:fldSimple>
+      <w:r>
+        <w:fldChar w:fldCharType="begin"/>
+      </w:r>
+      <w:r>
+        <w:instrText xml:space="preserve"> SEQ Figura \* ARABIC </w:instrText>
+      </w:r>
+      <w:r>
+        <w:fldChar w:fldCharType="separate"/>
+      </w:r>
+      <w:r>
+        <w:rPr>
+          <w:noProof/>
+        </w:rPr>
+        <w:t>22</w:t>
+      </w:r>
+      <w:r>
+        <w:rPr>
+          <w:noProof/>
+        </w:rPr>
+        <w:fldChar w:fldCharType="end"/>
+      </w:r>
       <w:r>
         <w:t xml:space="preserve"> - </w:t>
       </w:r>
@@ -15615,14 +15902,27 @@
       <w:r>
         <w:t xml:space="preserve">Figura </w:t>
       </w:r>
-      <w:fldSimple w:instr=" SEQ Figura \* ARABIC ">
-        <w:r>
-          <w:rPr>
-            <w:noProof/>
-          </w:rPr>
-          <w:t>23</w:t>
-        </w:r>
-      </w:fldSimple>
+      <w:r>
+        <w:fldChar w:fldCharType="begin"/>
+      </w:r>
+      <w:r>
+        <w:instrText xml:space="preserve"> SEQ Figura \* ARABIC </w:instrText>
+      </w:r>
+      <w:r>
+        <w:fldChar w:fldCharType="separate"/>
+      </w:r>
+      <w:r>
+        <w:rPr>
+          <w:noProof/>
+        </w:rPr>
+        <w:t>23</w:t>
+      </w:r>
+      <w:r>
+        <w:rPr>
+          <w:noProof/>
+        </w:rPr>
+        <w:fldChar w:fldCharType="end"/>
+      </w:r>
       <w:r>
         <w:t xml:space="preserve"> - </w:t>
       </w:r>
@@ -15708,14 +16008,27 @@
       <w:r>
         <w:t xml:space="preserve">Figura </w:t>
       </w:r>
-      <w:fldSimple w:instr=" SEQ Figura \* ARABIC ">
-        <w:r>
-          <w:rPr>
-            <w:noProof/>
-          </w:rPr>
-          <w:t>24</w:t>
-        </w:r>
-      </w:fldSimple>
+      <w:r>
+        <w:fldChar w:fldCharType="begin"/>
+      </w:r>
+      <w:r>
+        <w:instrText xml:space="preserve"> SEQ Figura \* ARABIC </w:instrText>
+      </w:r>
+      <w:r>
+        <w:fldChar w:fldCharType="separate"/>
+      </w:r>
+      <w:r>
+        <w:rPr>
+          <w:noProof/>
+        </w:rPr>
+        <w:t>24</w:t>
+      </w:r>
+      <w:r>
+        <w:rPr>
+          <w:noProof/>
+        </w:rPr>
+        <w:fldChar w:fldCharType="end"/>
+      </w:r>
       <w:r>
         <w:t xml:space="preserve"> - </w:t>
       </w:r>
@@ -15803,14 +16116,27 @@
       <w:r>
         <w:t xml:space="preserve">Figura </w:t>
       </w:r>
-      <w:fldSimple w:instr=" SEQ Figura \* ARABIC ">
-        <w:r>
-          <w:rPr>
-            <w:noProof/>
-          </w:rPr>
-          <w:t>25</w:t>
-        </w:r>
-      </w:fldSimple>
+      <w:r>
+        <w:fldChar w:fldCharType="begin"/>
+      </w:r>
+      <w:r>
+        <w:instrText xml:space="preserve"> SEQ Figura \* ARABIC </w:instrText>
+      </w:r>
+      <w:r>
+        <w:fldChar w:fldCharType="separate"/>
+      </w:r>
+      <w:r>
+        <w:rPr>
+          <w:noProof/>
+        </w:rPr>
+        <w:t>25</w:t>
+      </w:r>
+      <w:r>
+        <w:rPr>
+          <w:noProof/>
+        </w:rPr>
+        <w:fldChar w:fldCharType="end"/>
+      </w:r>
       <w:r>
         <w:t xml:space="preserve"> – </w:t>
       </w:r>
@@ -15883,14 +16209,27 @@
       <w:r>
         <w:t xml:space="preserve">Figura </w:t>
       </w:r>
-      <w:fldSimple w:instr=" SEQ Figura \* ARABIC ">
-        <w:r>
-          <w:rPr>
-            <w:noProof/>
-          </w:rPr>
-          <w:t>26</w:t>
-        </w:r>
-      </w:fldSimple>
+      <w:r>
+        <w:fldChar w:fldCharType="begin"/>
+      </w:r>
+      <w:r>
+        <w:instrText xml:space="preserve"> SEQ Figura \* ARABIC </w:instrText>
+      </w:r>
+      <w:r>
+        <w:fldChar w:fldCharType="separate"/>
+      </w:r>
+      <w:r>
+        <w:rPr>
+          <w:noProof/>
+        </w:rPr>
+        <w:t>26</w:t>
+      </w:r>
+      <w:r>
+        <w:rPr>
+          <w:noProof/>
+        </w:rPr>
+        <w:fldChar w:fldCharType="end"/>
+      </w:r>
       <w:r>
         <w:t xml:space="preserve"> - </w:t>
       </w:r>
@@ -15964,14 +16303,27 @@
       <w:r>
         <w:t xml:space="preserve">Figura </w:t>
       </w:r>
-      <w:fldSimple w:instr=" SEQ Figura \* ARABIC ">
-        <w:r>
-          <w:rPr>
-            <w:noProof/>
-          </w:rPr>
-          <w:t>27</w:t>
-        </w:r>
-      </w:fldSimple>
+      <w:r>
+        <w:fldChar w:fldCharType="begin"/>
+      </w:r>
+      <w:r>
+        <w:instrText xml:space="preserve"> SEQ Figura \* ARABIC </w:instrText>
+      </w:r>
+      <w:r>
+        <w:fldChar w:fldCharType="separate"/>
+      </w:r>
+      <w:r>
+        <w:rPr>
+          <w:noProof/>
+        </w:rPr>
+        <w:t>27</w:t>
+      </w:r>
+      <w:r>
+        <w:rPr>
+          <w:noProof/>
+        </w:rPr>
+        <w:fldChar w:fldCharType="end"/>
+      </w:r>
       <w:r>
         <w:t xml:space="preserve"> - </w:t>
       </w:r>
@@ -16044,14 +16396,27 @@
       <w:r>
         <w:t xml:space="preserve">Figura </w:t>
       </w:r>
-      <w:fldSimple w:instr=" SEQ Figura \* ARABIC ">
-        <w:r>
-          <w:rPr>
-            <w:noProof/>
-          </w:rPr>
-          <w:t>28</w:t>
-        </w:r>
-      </w:fldSimple>
+      <w:r>
+        <w:fldChar w:fldCharType="begin"/>
+      </w:r>
+      <w:r>
+        <w:instrText xml:space="preserve"> SEQ Figura \* ARABIC </w:instrText>
+      </w:r>
+      <w:r>
+        <w:fldChar w:fldCharType="separate"/>
+      </w:r>
+      <w:r>
+        <w:rPr>
+          <w:noProof/>
+        </w:rPr>
+        <w:t>28</w:t>
+      </w:r>
+      <w:r>
+        <w:rPr>
+          <w:noProof/>
+        </w:rPr>
+        <w:fldChar w:fldCharType="end"/>
+      </w:r>
       <w:r>
         <w:t xml:space="preserve"> - </w:t>
       </w:r>
@@ -16124,14 +16489,27 @@
       <w:r>
         <w:t xml:space="preserve">Figura </w:t>
       </w:r>
-      <w:fldSimple w:instr=" SEQ Figura \* ARABIC ">
-        <w:r>
-          <w:rPr>
-            <w:noProof/>
-          </w:rPr>
-          <w:t>29</w:t>
-        </w:r>
-      </w:fldSimple>
+      <w:r>
+        <w:fldChar w:fldCharType="begin"/>
+      </w:r>
+      <w:r>
+        <w:instrText xml:space="preserve"> SEQ Figura \* ARABIC </w:instrText>
+      </w:r>
+      <w:r>
+        <w:fldChar w:fldCharType="separate"/>
+      </w:r>
+      <w:r>
+        <w:rPr>
+          <w:noProof/>
+        </w:rPr>
+        <w:t>29</w:t>
+      </w:r>
+      <w:r>
+        <w:rPr>
+          <w:noProof/>
+        </w:rPr>
+        <w:fldChar w:fldCharType="end"/>
+      </w:r>
       <w:r>
         <w:t xml:space="preserve"> – </w:t>
       </w:r>
@@ -16892,14 +17270,27 @@
       <w:r>
         <w:t xml:space="preserve">Figura </w:t>
       </w:r>
-      <w:fldSimple w:instr=" SEQ Figura \* ARABIC ">
-        <w:r>
-          <w:rPr>
-            <w:noProof/>
-          </w:rPr>
-          <w:t>30</w:t>
-        </w:r>
-      </w:fldSimple>
+      <w:r>
+        <w:fldChar w:fldCharType="begin"/>
+      </w:r>
+      <w:r>
+        <w:instrText xml:space="preserve"> SEQ Figura \* ARABIC </w:instrText>
+      </w:r>
+      <w:r>
+        <w:fldChar w:fldCharType="separate"/>
+      </w:r>
+      <w:r>
+        <w:rPr>
+          <w:noProof/>
+        </w:rPr>
+        <w:t>30</w:t>
+      </w:r>
+      <w:r>
+        <w:rPr>
+          <w:noProof/>
+        </w:rPr>
+        <w:fldChar w:fldCharType="end"/>
+      </w:r>
       <w:r>
         <w:t xml:space="preserve"> - </w:t>
       </w:r>
@@ -16966,10 +17357,10 @@
       </w:pPr>
       <w:r>
         <w:object w:dxaOrig="13305" w:dyaOrig="9345" w14:anchorId="7D074CF5">
-          <v:shape id="_x0000_i1164" type="#_x0000_t75" style="width:438.75pt;height:308.25pt" o:ole="">
+          <v:shape id="_x0000_i1031" type="#_x0000_t75" style="width:438.75pt;height:308.25pt" o:ole="">
             <v:imagedata r:id="rId51" o:title=""/>
           </v:shape>
-          <o:OLEObject Type="Embed" ProgID="Visio.Drawing.15" ShapeID="_x0000_i1164" DrawAspect="Content" ObjectID="_1654547407" r:id="rId52"/>
+          <o:OLEObject Type="Embed" ProgID="Visio.Drawing.15" ShapeID="_x0000_i1031" DrawAspect="Content" ObjectID="_1654599332" r:id="rId52"/>
         </w:object>
       </w:r>
     </w:p>
@@ -16982,14 +17373,27 @@
       <w:r>
         <w:t xml:space="preserve">Figura </w:t>
       </w:r>
-      <w:fldSimple w:instr=" SEQ Figura \* ARABIC ">
-        <w:r>
-          <w:rPr>
-            <w:noProof/>
-          </w:rPr>
-          <w:t>31</w:t>
-        </w:r>
-      </w:fldSimple>
+      <w:r>
+        <w:fldChar w:fldCharType="begin"/>
+      </w:r>
+      <w:r>
+        <w:instrText xml:space="preserve"> SEQ Figura \* ARABIC </w:instrText>
+      </w:r>
+      <w:r>
+        <w:fldChar w:fldCharType="separate"/>
+      </w:r>
+      <w:r>
+        <w:rPr>
+          <w:noProof/>
+        </w:rPr>
+        <w:t>31</w:t>
+      </w:r>
+      <w:r>
+        <w:rPr>
+          <w:noProof/>
+        </w:rPr>
+        <w:fldChar w:fldCharType="end"/>
+      </w:r>
       <w:r>
         <w:t xml:space="preserve"> - Diagrama de casos de uso (mobile)</w:t>
       </w:r>
@@ -17062,14 +17466,27 @@
       <w:r>
         <w:t xml:space="preserve">Figura </w:t>
       </w:r>
-      <w:fldSimple w:instr=" SEQ Figura \* ARABIC ">
-        <w:r>
-          <w:rPr>
-            <w:noProof/>
-          </w:rPr>
-          <w:t>32</w:t>
-        </w:r>
-      </w:fldSimple>
+      <w:r>
+        <w:fldChar w:fldCharType="begin"/>
+      </w:r>
+      <w:r>
+        <w:instrText xml:space="preserve"> SEQ Figura \* ARABIC </w:instrText>
+      </w:r>
+      <w:r>
+        <w:fldChar w:fldCharType="separate"/>
+      </w:r>
+      <w:r>
+        <w:rPr>
+          <w:noProof/>
+        </w:rPr>
+        <w:t>32</w:t>
+      </w:r>
+      <w:r>
+        <w:rPr>
+          <w:noProof/>
+        </w:rPr>
+        <w:fldChar w:fldCharType="end"/>
+      </w:r>
       <w:r>
         <w:t xml:space="preserve"> - Narrativa de caso de uso (paciente)</w:t>
       </w:r>
@@ -17142,14 +17559,27 @@
       <w:r>
         <w:t xml:space="preserve">Figura </w:t>
       </w:r>
-      <w:fldSimple w:instr=" SEQ Figura \* ARABIC ">
-        <w:r>
-          <w:rPr>
-            <w:noProof/>
-          </w:rPr>
-          <w:t>33</w:t>
-        </w:r>
-      </w:fldSimple>
+      <w:r>
+        <w:fldChar w:fldCharType="begin"/>
+      </w:r>
+      <w:r>
+        <w:instrText xml:space="preserve"> SEQ Figura \* ARABIC </w:instrText>
+      </w:r>
+      <w:r>
+        <w:fldChar w:fldCharType="separate"/>
+      </w:r>
+      <w:r>
+        <w:rPr>
+          <w:noProof/>
+        </w:rPr>
+        <w:t>33</w:t>
+      </w:r>
+      <w:r>
+        <w:rPr>
+          <w:noProof/>
+        </w:rPr>
+        <w:fldChar w:fldCharType="end"/>
+      </w:r>
       <w:r>
         <w:t xml:space="preserve"> - Narrativa de caso de uso (paciente)</w:t>
       </w:r>
@@ -17222,14 +17652,27 @@
       <w:r>
         <w:t xml:space="preserve">Figura </w:t>
       </w:r>
-      <w:fldSimple w:instr=" SEQ Figura \* ARABIC ">
-        <w:r>
-          <w:rPr>
-            <w:noProof/>
-          </w:rPr>
-          <w:t>34</w:t>
-        </w:r>
-      </w:fldSimple>
+      <w:r>
+        <w:fldChar w:fldCharType="begin"/>
+      </w:r>
+      <w:r>
+        <w:instrText xml:space="preserve"> SEQ Figura \* ARABIC </w:instrText>
+      </w:r>
+      <w:r>
+        <w:fldChar w:fldCharType="separate"/>
+      </w:r>
+      <w:r>
+        <w:rPr>
+          <w:noProof/>
+        </w:rPr>
+        <w:t>34</w:t>
+      </w:r>
+      <w:r>
+        <w:rPr>
+          <w:noProof/>
+        </w:rPr>
+        <w:fldChar w:fldCharType="end"/>
+      </w:r>
       <w:r>
         <w:t xml:space="preserve"> - Narrativa de caso de uso (paciente)</w:t>
       </w:r>
@@ -17302,14 +17745,27 @@
       <w:r>
         <w:t xml:space="preserve">Figura </w:t>
       </w:r>
-      <w:fldSimple w:instr=" SEQ Figura \* ARABIC ">
-        <w:r>
-          <w:rPr>
-            <w:noProof/>
-          </w:rPr>
-          <w:t>35</w:t>
-        </w:r>
-      </w:fldSimple>
+      <w:r>
+        <w:fldChar w:fldCharType="begin"/>
+      </w:r>
+      <w:r>
+        <w:instrText xml:space="preserve"> SEQ Figura \* ARABIC </w:instrText>
+      </w:r>
+      <w:r>
+        <w:fldChar w:fldCharType="separate"/>
+      </w:r>
+      <w:r>
+        <w:rPr>
+          <w:noProof/>
+        </w:rPr>
+        <w:t>35</w:t>
+      </w:r>
+      <w:r>
+        <w:rPr>
+          <w:noProof/>
+        </w:rPr>
+        <w:fldChar w:fldCharType="end"/>
+      </w:r>
       <w:r>
         <w:t xml:space="preserve"> - Narrativa de caso de uso (paciente)</w:t>
       </w:r>
@@ -17382,14 +17838,27 @@
       <w:r>
         <w:t xml:space="preserve">Figura </w:t>
       </w:r>
-      <w:fldSimple w:instr=" SEQ Figura \* ARABIC ">
-        <w:r>
-          <w:rPr>
-            <w:noProof/>
-          </w:rPr>
-          <w:t>36</w:t>
-        </w:r>
-      </w:fldSimple>
+      <w:r>
+        <w:fldChar w:fldCharType="begin"/>
+      </w:r>
+      <w:r>
+        <w:instrText xml:space="preserve"> SEQ Figura \* ARABIC </w:instrText>
+      </w:r>
+      <w:r>
+        <w:fldChar w:fldCharType="separate"/>
+      </w:r>
+      <w:r>
+        <w:rPr>
+          <w:noProof/>
+        </w:rPr>
+        <w:t>36</w:t>
+      </w:r>
+      <w:r>
+        <w:rPr>
+          <w:noProof/>
+        </w:rPr>
+        <w:fldChar w:fldCharType="end"/>
+      </w:r>
       <w:r>
         <w:t xml:space="preserve"> - Narrativa de caso de uso (paciente)</w:t>
       </w:r>
@@ -17502,14 +17971,27 @@
       <w:r>
         <w:t xml:space="preserve">Figura </w:t>
       </w:r>
-      <w:fldSimple w:instr=" SEQ Figura \* ARABIC ">
-        <w:r>
-          <w:rPr>
-            <w:noProof/>
-          </w:rPr>
-          <w:t>37</w:t>
-        </w:r>
-      </w:fldSimple>
+      <w:r>
+        <w:fldChar w:fldCharType="begin"/>
+      </w:r>
+      <w:r>
+        <w:instrText xml:space="preserve"> SEQ Figura \* ARABIC </w:instrText>
+      </w:r>
+      <w:r>
+        <w:fldChar w:fldCharType="separate"/>
+      </w:r>
+      <w:r>
+        <w:rPr>
+          <w:noProof/>
+        </w:rPr>
+        <w:t>37</w:t>
+      </w:r>
+      <w:r>
+        <w:rPr>
+          <w:noProof/>
+        </w:rPr>
+        <w:fldChar w:fldCharType="end"/>
+      </w:r>
       <w:r>
         <w:t xml:space="preserve"> - Caso de teste: Visualização dos hospitais no mapa</w:t>
       </w:r>
@@ -17582,14 +18064,27 @@
       <w:r>
         <w:t xml:space="preserve">Figura </w:t>
       </w:r>
-      <w:fldSimple w:instr=" SEQ Figura \* ARABIC ">
-        <w:r>
-          <w:rPr>
-            <w:noProof/>
-          </w:rPr>
-          <w:t>38</w:t>
-        </w:r>
-      </w:fldSimple>
+      <w:r>
+        <w:fldChar w:fldCharType="begin"/>
+      </w:r>
+      <w:r>
+        <w:instrText xml:space="preserve"> SEQ Figura \* ARABIC </w:instrText>
+      </w:r>
+      <w:r>
+        <w:fldChar w:fldCharType="separate"/>
+      </w:r>
+      <w:r>
+        <w:rPr>
+          <w:noProof/>
+        </w:rPr>
+        <w:t>38</w:t>
+      </w:r>
+      <w:r>
+        <w:rPr>
+          <w:noProof/>
+        </w:rPr>
+        <w:fldChar w:fldCharType="end"/>
+      </w:r>
       <w:r>
         <w:t xml:space="preserve"> - Caso de teste: Solicitação do paciente aos hospitais próximos</w:t>
       </w:r>
@@ -17686,14 +18181,27 @@
       <w:r>
         <w:t xml:space="preserve">Figura </w:t>
       </w:r>
-      <w:fldSimple w:instr=" SEQ Figura \* ARABIC ">
-        <w:r>
-          <w:rPr>
-            <w:noProof/>
-          </w:rPr>
-          <w:t>39</w:t>
-        </w:r>
-      </w:fldSimple>
+      <w:r>
+        <w:fldChar w:fldCharType="begin"/>
+      </w:r>
+      <w:r>
+        <w:instrText xml:space="preserve"> SEQ Figura \* ARABIC </w:instrText>
+      </w:r>
+      <w:r>
+        <w:fldChar w:fldCharType="separate"/>
+      </w:r>
+      <w:r>
+        <w:rPr>
+          <w:noProof/>
+        </w:rPr>
+        <w:t>39</w:t>
+      </w:r>
+      <w:r>
+        <w:rPr>
+          <w:noProof/>
+        </w:rPr>
+        <w:fldChar w:fldCharType="end"/>
+      </w:r>
       <w:r>
         <w:t xml:space="preserve"> - </w:t>
       </w:r>
@@ -17766,14 +18274,27 @@
       <w:r>
         <w:t xml:space="preserve">Figura </w:t>
       </w:r>
-      <w:fldSimple w:instr=" SEQ Figura \* ARABIC ">
-        <w:r>
-          <w:rPr>
-            <w:noProof/>
-          </w:rPr>
-          <w:t>40</w:t>
-        </w:r>
-      </w:fldSimple>
+      <w:r>
+        <w:fldChar w:fldCharType="begin"/>
+      </w:r>
+      <w:r>
+        <w:instrText xml:space="preserve"> SEQ Figura \* ARABIC </w:instrText>
+      </w:r>
+      <w:r>
+        <w:fldChar w:fldCharType="separate"/>
+      </w:r>
+      <w:r>
+        <w:rPr>
+          <w:noProof/>
+        </w:rPr>
+        <w:t>40</w:t>
+      </w:r>
+      <w:r>
+        <w:rPr>
+          <w:noProof/>
+        </w:rPr>
+        <w:fldChar w:fldCharType="end"/>
+      </w:r>
       <w:r>
         <w:t xml:space="preserve"> - </w:t>
       </w:r>
@@ -17865,14 +18386,27 @@
       <w:r>
         <w:t xml:space="preserve">Figura </w:t>
       </w:r>
-      <w:fldSimple w:instr=" SEQ Figura \* ARABIC ">
-        <w:r>
-          <w:rPr>
-            <w:noProof/>
-          </w:rPr>
-          <w:t>41</w:t>
-        </w:r>
-      </w:fldSimple>
+      <w:r>
+        <w:fldChar w:fldCharType="begin"/>
+      </w:r>
+      <w:r>
+        <w:instrText xml:space="preserve"> SEQ Figura \* ARABIC </w:instrText>
+      </w:r>
+      <w:r>
+        <w:fldChar w:fldCharType="separate"/>
+      </w:r>
+      <w:r>
+        <w:rPr>
+          <w:noProof/>
+        </w:rPr>
+        <w:t>41</w:t>
+      </w:r>
+      <w:r>
+        <w:rPr>
+          <w:noProof/>
+        </w:rPr>
+        <w:fldChar w:fldCharType="end"/>
+      </w:r>
       <w:r>
         <w:t xml:space="preserve"> - </w:t>
       </w:r>
@@ -18228,14 +18762,27 @@
       <w:r>
         <w:t xml:space="preserve">Figura </w:t>
       </w:r>
-      <w:fldSimple w:instr=" SEQ Figura \* ARABIC ">
-        <w:r>
-          <w:rPr>
-            <w:noProof/>
-          </w:rPr>
-          <w:t>42</w:t>
-        </w:r>
-      </w:fldSimple>
+      <w:r>
+        <w:fldChar w:fldCharType="begin"/>
+      </w:r>
+      <w:r>
+        <w:instrText xml:space="preserve"> SEQ Figura \* ARABIC </w:instrText>
+      </w:r>
+      <w:r>
+        <w:fldChar w:fldCharType="separate"/>
+      </w:r>
+      <w:r>
+        <w:rPr>
+          <w:noProof/>
+        </w:rPr>
+        <w:t>42</w:t>
+      </w:r>
+      <w:r>
+        <w:rPr>
+          <w:noProof/>
+        </w:rPr>
+        <w:fldChar w:fldCharType="end"/>
+      </w:r>
       <w:r>
         <w:t xml:space="preserve"> - </w:t>
       </w:r>
@@ -18277,10 +18824,10 @@
       </w:pPr>
       <w:r>
         <w:object w:dxaOrig="14266" w:dyaOrig="10606" w14:anchorId="76D00735">
-          <v:shape id="_x0000_i1165" type="#_x0000_t75" style="width:438.75pt;height:326.25pt" o:ole="">
+          <v:shape id="_x0000_i1032" type="#_x0000_t75" style="width:438.75pt;height:326.25pt" o:ole="">
             <v:imagedata r:id="rId64" o:title=""/>
           </v:shape>
-          <o:OLEObject Type="Embed" ProgID="Visio.Drawing.15" ShapeID="_x0000_i1165" DrawAspect="Content" ObjectID="_1654547408" r:id="rId65"/>
+          <o:OLEObject Type="Embed" ProgID="Visio.Drawing.15" ShapeID="_x0000_i1032" DrawAspect="Content" ObjectID="_1654599333" r:id="rId65"/>
         </w:object>
       </w:r>
     </w:p>
@@ -18293,14 +18840,27 @@
       <w:r>
         <w:t xml:space="preserve">Figura </w:t>
       </w:r>
-      <w:fldSimple w:instr=" SEQ Figura \* ARABIC ">
-        <w:r>
-          <w:rPr>
-            <w:noProof/>
-          </w:rPr>
-          <w:t>43</w:t>
-        </w:r>
-      </w:fldSimple>
+      <w:r>
+        <w:fldChar w:fldCharType="begin"/>
+      </w:r>
+      <w:r>
+        <w:instrText xml:space="preserve"> SEQ Figura \* ARABIC </w:instrText>
+      </w:r>
+      <w:r>
+        <w:fldChar w:fldCharType="separate"/>
+      </w:r>
+      <w:r>
+        <w:rPr>
+          <w:noProof/>
+        </w:rPr>
+        <w:t>43</w:t>
+      </w:r>
+      <w:r>
+        <w:rPr>
+          <w:noProof/>
+        </w:rPr>
+        <w:fldChar w:fldCharType="end"/>
+      </w:r>
       <w:r>
         <w:t xml:space="preserve"> - Diagrama de casos de uso (web)</w:t>
       </w:r>
@@ -18407,14 +18967,27 @@
       <w:r>
         <w:t xml:space="preserve">Figura </w:t>
       </w:r>
-      <w:fldSimple w:instr=" SEQ Figura \* ARABIC ">
-        <w:r>
-          <w:rPr>
-            <w:noProof/>
-          </w:rPr>
-          <w:t>44</w:t>
-        </w:r>
-      </w:fldSimple>
+      <w:r>
+        <w:fldChar w:fldCharType="begin"/>
+      </w:r>
+      <w:r>
+        <w:instrText xml:space="preserve"> SEQ Figura \* ARABIC </w:instrText>
+      </w:r>
+      <w:r>
+        <w:fldChar w:fldCharType="separate"/>
+      </w:r>
+      <w:r>
+        <w:rPr>
+          <w:noProof/>
+        </w:rPr>
+        <w:t>44</w:t>
+      </w:r>
+      <w:r>
+        <w:rPr>
+          <w:noProof/>
+        </w:rPr>
+        <w:fldChar w:fldCharType="end"/>
+      </w:r>
       <w:r>
         <w:t xml:space="preserve"> - </w:t>
       </w:r>
@@ -18490,14 +19063,27 @@
       <w:r>
         <w:t xml:space="preserve">Figura </w:t>
       </w:r>
-      <w:fldSimple w:instr=" SEQ Figura \* ARABIC ">
-        <w:r>
-          <w:rPr>
-            <w:noProof/>
-          </w:rPr>
-          <w:t>45</w:t>
-        </w:r>
-      </w:fldSimple>
+      <w:r>
+        <w:fldChar w:fldCharType="begin"/>
+      </w:r>
+      <w:r>
+        <w:instrText xml:space="preserve"> SEQ Figura \* ARABIC </w:instrText>
+      </w:r>
+      <w:r>
+        <w:fldChar w:fldCharType="separate"/>
+      </w:r>
+      <w:r>
+        <w:rPr>
+          <w:noProof/>
+        </w:rPr>
+        <w:t>45</w:t>
+      </w:r>
+      <w:r>
+        <w:rPr>
+          <w:noProof/>
+        </w:rPr>
+        <w:fldChar w:fldCharType="end"/>
+      </w:r>
       <w:r>
         <w:t xml:space="preserve"> </w:t>
       </w:r>
@@ -18586,14 +19172,27 @@
       <w:r>
         <w:t xml:space="preserve">Figura </w:t>
       </w:r>
-      <w:fldSimple w:instr=" SEQ Figura \* ARABIC ">
-        <w:r>
-          <w:rPr>
-            <w:noProof/>
-          </w:rPr>
-          <w:t>46</w:t>
-        </w:r>
-      </w:fldSimple>
+      <w:r>
+        <w:fldChar w:fldCharType="begin"/>
+      </w:r>
+      <w:r>
+        <w:instrText xml:space="preserve"> SEQ Figura \* ARABIC </w:instrText>
+      </w:r>
+      <w:r>
+        <w:fldChar w:fldCharType="separate"/>
+      </w:r>
+      <w:r>
+        <w:rPr>
+          <w:noProof/>
+        </w:rPr>
+        <w:t>46</w:t>
+      </w:r>
+      <w:r>
+        <w:rPr>
+          <w:noProof/>
+        </w:rPr>
+        <w:fldChar w:fldCharType="end"/>
+      </w:r>
       <w:r>
         <w:t xml:space="preserve"> - </w:t>
       </w:r>
@@ -18667,14 +19266,27 @@
       <w:r>
         <w:t xml:space="preserve">Figura </w:t>
       </w:r>
-      <w:fldSimple w:instr=" SEQ Figura \* ARABIC ">
-        <w:r>
-          <w:rPr>
-            <w:noProof/>
-          </w:rPr>
-          <w:t>47</w:t>
-        </w:r>
-      </w:fldSimple>
+      <w:r>
+        <w:fldChar w:fldCharType="begin"/>
+      </w:r>
+      <w:r>
+        <w:instrText xml:space="preserve"> SEQ Figura \* ARABIC </w:instrText>
+      </w:r>
+      <w:r>
+        <w:fldChar w:fldCharType="separate"/>
+      </w:r>
+      <w:r>
+        <w:rPr>
+          <w:noProof/>
+        </w:rPr>
+        <w:t>47</w:t>
+      </w:r>
+      <w:r>
+        <w:rPr>
+          <w:noProof/>
+        </w:rPr>
+        <w:fldChar w:fldCharType="end"/>
+      </w:r>
       <w:r>
         <w:t xml:space="preserve"> - </w:t>
       </w:r>
@@ -18749,14 +19361,27 @@
       <w:r>
         <w:t xml:space="preserve">Figura </w:t>
       </w:r>
-      <w:fldSimple w:instr=" SEQ Figura \* ARABIC ">
-        <w:r>
-          <w:rPr>
-            <w:noProof/>
-          </w:rPr>
-          <w:t>48</w:t>
-        </w:r>
-      </w:fldSimple>
+      <w:r>
+        <w:fldChar w:fldCharType="begin"/>
+      </w:r>
+      <w:r>
+        <w:instrText xml:space="preserve"> SEQ Figura \* ARABIC </w:instrText>
+      </w:r>
+      <w:r>
+        <w:fldChar w:fldCharType="separate"/>
+      </w:r>
+      <w:r>
+        <w:rPr>
+          <w:noProof/>
+        </w:rPr>
+        <w:t>48</w:t>
+      </w:r>
+      <w:r>
+        <w:rPr>
+          <w:noProof/>
+        </w:rPr>
+        <w:fldChar w:fldCharType="end"/>
+      </w:r>
       <w:r>
         <w:t xml:space="preserve"> - </w:t>
       </w:r>
@@ -19092,10 +19717,10 @@
           <w:noProof/>
         </w:rPr>
         <w:drawing>
-          <wp:inline distT="0" distB="0" distL="0" distR="0" wp14:anchorId="1C45E6B1" wp14:editId="4993A359">
-            <wp:extent cx="4820323" cy="4163006"/>
-            <wp:effectExtent l="0" t="0" r="0" b="9525"/>
-            <wp:docPr id="42" name="Imagem 42"/>
+          <wp:inline distT="0" distB="0" distL="0" distR="0" wp14:anchorId="26ED10C0" wp14:editId="65E3ADAD">
+            <wp:extent cx="5579745" cy="3339465"/>
+            <wp:effectExtent l="0" t="0" r="1905" b="0"/>
+            <wp:docPr id="11" name="Imagem 11"/>
             <wp:cNvGraphicFramePr>
               <a:graphicFrameLocks xmlns:a="http://schemas.openxmlformats.org/drawingml/2006/main" noChangeAspect="1"/>
             </wp:cNvGraphicFramePr>
@@ -19103,7 +19728,7 @@
               <a:graphicData uri="http://schemas.openxmlformats.org/drawingml/2006/picture">
                 <pic:pic xmlns:pic="http://schemas.openxmlformats.org/drawingml/2006/picture">
                   <pic:nvPicPr>
-                    <pic:cNvPr id="42" name="Modelo_Conceitual.jpg.png"/>
+                    <pic:cNvPr id="11" name="2F88C43.tmp"/>
                     <pic:cNvPicPr/>
                   </pic:nvPicPr>
                   <pic:blipFill>
@@ -19121,7 +19746,7 @@
                   <pic:spPr>
                     <a:xfrm>
                       <a:off x="0" y="0"/>
-                      <a:ext cx="4820323" cy="4163006"/>
+                      <a:ext cx="5579745" cy="3339465"/>
                     </a:xfrm>
                     <a:prstGeom prst="rect">
                       <a:avLst/>
@@ -19138,7 +19763,7 @@
       <w:pPr>
         <w:pStyle w:val="Legenda"/>
         <w:spacing w:line="360" w:lineRule="auto"/>
-        <w:ind w:left="709"/>
+        <w:ind w:left="709" w:firstLine="709"/>
         <w:jc w:val="both"/>
         <w:rPr>
           <w:rFonts w:ascii="Arial" w:hAnsi="Arial" w:cs="Arial"/>
@@ -19148,14 +19773,27 @@
       <w:r>
         <w:t xml:space="preserve">Figura </w:t>
       </w:r>
-      <w:fldSimple w:instr=" SEQ Figura \* ARABIC ">
-        <w:r>
-          <w:rPr>
-            <w:noProof/>
-          </w:rPr>
-          <w:t>49</w:t>
-        </w:r>
-      </w:fldSimple>
+      <w:r>
+        <w:fldChar w:fldCharType="begin"/>
+      </w:r>
+      <w:r>
+        <w:instrText xml:space="preserve"> SEQ Figura \* ARABIC </w:instrText>
+      </w:r>
+      <w:r>
+        <w:fldChar w:fldCharType="separate"/>
+      </w:r>
+      <w:r>
+        <w:rPr>
+          <w:noProof/>
+        </w:rPr>
+        <w:t>49</w:t>
+      </w:r>
+      <w:r>
+        <w:rPr>
+          <w:noProof/>
+        </w:rPr>
+        <w:fldChar w:fldCharType="end"/>
+      </w:r>
       <w:r>
         <w:t xml:space="preserve"> - </w:t>
       </w:r>
@@ -19208,11 +19846,11 @@
         <w:jc w:val="both"/>
       </w:pPr>
       <w:r>
-        <w:object w:dxaOrig="9676" w:dyaOrig="6811" w14:anchorId="4AB62DFD">
-          <v:shape id="_x0000_i1166" type="#_x0000_t75" style="width:439.5pt;height:309pt" o:ole="">
+        <w:object w:dxaOrig="9676" w:dyaOrig="6811" w14:anchorId="637A2472">
+          <v:shape id="_x0000_i1035" type="#_x0000_t75" style="width:439.5pt;height:309pt" o:ole="">
             <v:imagedata r:id="rId72" o:title=""/>
           </v:shape>
-          <o:OLEObject Type="Embed" ProgID="Visio.Drawing.15" ShapeID="_x0000_i1166" DrawAspect="Content" ObjectID="_1654547409" r:id="rId73"/>
+          <o:OLEObject Type="Embed" ProgID="Visio.Drawing.15" ShapeID="_x0000_i1035" DrawAspect="Content" ObjectID="_1654599334" r:id="rId73"/>
         </w:object>
       </w:r>
     </w:p>
@@ -19230,14 +19868,27 @@
       <w:r>
         <w:t xml:space="preserve">Figura </w:t>
       </w:r>
-      <w:fldSimple w:instr=" SEQ Figura \* ARABIC ">
-        <w:r>
-          <w:rPr>
-            <w:noProof/>
-          </w:rPr>
-          <w:t>50</w:t>
-        </w:r>
-      </w:fldSimple>
+      <w:r>
+        <w:fldChar w:fldCharType="begin"/>
+      </w:r>
+      <w:r>
+        <w:instrText xml:space="preserve"> SEQ Figura \* ARABIC </w:instrText>
+      </w:r>
+      <w:r>
+        <w:fldChar w:fldCharType="separate"/>
+      </w:r>
+      <w:r>
+        <w:rPr>
+          <w:noProof/>
+        </w:rPr>
+        <w:t>50</w:t>
+      </w:r>
+      <w:r>
+        <w:rPr>
+          <w:noProof/>
+        </w:rPr>
+        <w:fldChar w:fldCharType="end"/>
+      </w:r>
       <w:r>
         <w:t xml:space="preserve"> - </w:t>
       </w:r>
@@ -19394,14 +20045,27 @@
       <w:r>
         <w:t xml:space="preserve">Figura </w:t>
       </w:r>
-      <w:fldSimple w:instr=" SEQ Figura \* ARABIC ">
-        <w:r>
-          <w:rPr>
-            <w:noProof/>
-          </w:rPr>
-          <w:t>51</w:t>
-        </w:r>
-      </w:fldSimple>
+      <w:r>
+        <w:fldChar w:fldCharType="begin"/>
+      </w:r>
+      <w:r>
+        <w:instrText xml:space="preserve"> SEQ Figura \* ARABIC </w:instrText>
+      </w:r>
+      <w:r>
+        <w:fldChar w:fldCharType="separate"/>
+      </w:r>
+      <w:r>
+        <w:rPr>
+          <w:noProof/>
+        </w:rPr>
+        <w:t>51</w:t>
+      </w:r>
+      <w:r>
+        <w:rPr>
+          <w:noProof/>
+        </w:rPr>
+        <w:fldChar w:fldCharType="end"/>
+      </w:r>
       <w:r>
         <w:t xml:space="preserve"> - </w:t>
       </w:r>
@@ -19487,14 +20151,27 @@
       <w:r>
         <w:t xml:space="preserve">Figura </w:t>
       </w:r>
-      <w:fldSimple w:instr=" SEQ Figura \* ARABIC ">
-        <w:r>
-          <w:rPr>
-            <w:noProof/>
-          </w:rPr>
-          <w:t>52</w:t>
-        </w:r>
-      </w:fldSimple>
+      <w:r>
+        <w:fldChar w:fldCharType="begin"/>
+      </w:r>
+      <w:r>
+        <w:instrText xml:space="preserve"> SEQ Figura \* ARABIC </w:instrText>
+      </w:r>
+      <w:r>
+        <w:fldChar w:fldCharType="separate"/>
+      </w:r>
+      <w:r>
+        <w:rPr>
+          <w:noProof/>
+        </w:rPr>
+        <w:t>52</w:t>
+      </w:r>
+      <w:r>
+        <w:rPr>
+          <w:noProof/>
+        </w:rPr>
+        <w:fldChar w:fldCharType="end"/>
+      </w:r>
       <w:r>
         <w:t xml:space="preserve"> - </w:t>
       </w:r>
@@ -19575,14 +20252,27 @@
       <w:r>
         <w:t xml:space="preserve">Figura </w:t>
       </w:r>
-      <w:fldSimple w:instr=" SEQ Figura \* ARABIC ">
-        <w:r>
-          <w:rPr>
-            <w:noProof/>
-          </w:rPr>
-          <w:t>53</w:t>
-        </w:r>
-      </w:fldSimple>
+      <w:r>
+        <w:fldChar w:fldCharType="begin"/>
+      </w:r>
+      <w:r>
+        <w:instrText xml:space="preserve"> SEQ Figura \* ARABIC </w:instrText>
+      </w:r>
+      <w:r>
+        <w:fldChar w:fldCharType="separate"/>
+      </w:r>
+      <w:r>
+        <w:rPr>
+          <w:noProof/>
+        </w:rPr>
+        <w:t>53</w:t>
+      </w:r>
+      <w:r>
+        <w:rPr>
+          <w:noProof/>
+        </w:rPr>
+        <w:fldChar w:fldCharType="end"/>
+      </w:r>
       <w:r>
         <w:t xml:space="preserve"> - </w:t>
       </w:r>
@@ -19656,14 +20346,27 @@
       <w:r>
         <w:t xml:space="preserve">Figura </w:t>
       </w:r>
-      <w:fldSimple w:instr=" SEQ Figura \* ARABIC ">
-        <w:r>
-          <w:rPr>
-            <w:noProof/>
-          </w:rPr>
-          <w:t>54</w:t>
-        </w:r>
-      </w:fldSimple>
+      <w:r>
+        <w:fldChar w:fldCharType="begin"/>
+      </w:r>
+      <w:r>
+        <w:instrText xml:space="preserve"> SEQ Figura \* ARABIC </w:instrText>
+      </w:r>
+      <w:r>
+        <w:fldChar w:fldCharType="separate"/>
+      </w:r>
+      <w:r>
+        <w:rPr>
+          <w:noProof/>
+        </w:rPr>
+        <w:t>54</w:t>
+      </w:r>
+      <w:r>
+        <w:rPr>
+          <w:noProof/>
+        </w:rPr>
+        <w:fldChar w:fldCharType="end"/>
+      </w:r>
       <w:r>
         <w:t xml:space="preserve"> - Dicionário de dados - Solicitação</w:t>
       </w:r>
@@ -19840,14 +20543,27 @@
       <w:r>
         <w:t xml:space="preserve">Figura </w:t>
       </w:r>
-      <w:fldSimple w:instr=" SEQ Figura \* ARABIC ">
-        <w:r>
-          <w:rPr>
-            <w:noProof/>
-          </w:rPr>
-          <w:t>55</w:t>
-        </w:r>
-      </w:fldSimple>
+      <w:r>
+        <w:fldChar w:fldCharType="begin"/>
+      </w:r>
+      <w:r>
+        <w:instrText xml:space="preserve"> SEQ Figura \* ARABIC </w:instrText>
+      </w:r>
+      <w:r>
+        <w:fldChar w:fldCharType="separate"/>
+      </w:r>
+      <w:r>
+        <w:rPr>
+          <w:noProof/>
+        </w:rPr>
+        <w:t>55</w:t>
+      </w:r>
+      <w:r>
+        <w:rPr>
+          <w:noProof/>
+        </w:rPr>
+        <w:fldChar w:fldCharType="end"/>
+      </w:r>
       <w:r>
         <w:t xml:space="preserve"> – Tela de </w:t>
       </w:r>
@@ -19863,14 +20579,27 @@
         <w:tab/>
         <w:t xml:space="preserve">Figura </w:t>
       </w:r>
-      <w:fldSimple w:instr=" SEQ Figura \* ARABIC ">
-        <w:r>
-          <w:rPr>
-            <w:noProof/>
-          </w:rPr>
-          <w:t>56</w:t>
-        </w:r>
-      </w:fldSimple>
+      <w:r>
+        <w:fldChar w:fldCharType="begin"/>
+      </w:r>
+      <w:r>
+        <w:instrText xml:space="preserve"> SEQ Figura \* ARABIC </w:instrText>
+      </w:r>
+      <w:r>
+        <w:fldChar w:fldCharType="separate"/>
+      </w:r>
+      <w:r>
+        <w:rPr>
+          <w:noProof/>
+        </w:rPr>
+        <w:t>56</w:t>
+      </w:r>
+      <w:r>
+        <w:rPr>
+          <w:noProof/>
+        </w:rPr>
+        <w:fldChar w:fldCharType="end"/>
+      </w:r>
       <w:r>
         <w:t xml:space="preserve"> – Tela de Login</w:t>
       </w:r>
@@ -19984,14 +20713,27 @@
       <w:r>
         <w:t xml:space="preserve">Figura </w:t>
       </w:r>
-      <w:fldSimple w:instr=" SEQ Figura \* ARABIC ">
-        <w:r>
-          <w:rPr>
-            <w:noProof/>
-          </w:rPr>
-          <w:t>57</w:t>
-        </w:r>
-      </w:fldSimple>
+      <w:r>
+        <w:fldChar w:fldCharType="begin"/>
+      </w:r>
+      <w:r>
+        <w:instrText xml:space="preserve"> SEQ Figura \* ARABIC </w:instrText>
+      </w:r>
+      <w:r>
+        <w:fldChar w:fldCharType="separate"/>
+      </w:r>
+      <w:r>
+        <w:rPr>
+          <w:noProof/>
+        </w:rPr>
+        <w:t>57</w:t>
+      </w:r>
+      <w:r>
+        <w:rPr>
+          <w:noProof/>
+        </w:rPr>
+        <w:fldChar w:fldCharType="end"/>
+      </w:r>
       <w:r>
         <w:t xml:space="preserve"> - Tela Cadastro</w:t>
       </w:r>
@@ -20002,14 +20744,27 @@
         <w:tab/>
         <w:t xml:space="preserve">Figura </w:t>
       </w:r>
-      <w:fldSimple w:instr=" SEQ Figura \* ARABIC ">
-        <w:r>
-          <w:rPr>
-            <w:noProof/>
-          </w:rPr>
-          <w:t>58</w:t>
-        </w:r>
-      </w:fldSimple>
+      <w:r>
+        <w:fldChar w:fldCharType="begin"/>
+      </w:r>
+      <w:r>
+        <w:instrText xml:space="preserve"> SEQ Figura \* ARABIC </w:instrText>
+      </w:r>
+      <w:r>
+        <w:fldChar w:fldCharType="separate"/>
+      </w:r>
+      <w:r>
+        <w:rPr>
+          <w:noProof/>
+        </w:rPr>
+        <w:t>58</w:t>
+      </w:r>
+      <w:r>
+        <w:rPr>
+          <w:noProof/>
+        </w:rPr>
+        <w:fldChar w:fldCharType="end"/>
+      </w:r>
       <w:r>
         <w:t xml:space="preserve"> - Tela Cadastro</w:t>
       </w:r>
@@ -20127,14 +20882,27 @@
       <w:r>
         <w:t xml:space="preserve">Figura </w:t>
       </w:r>
-      <w:fldSimple w:instr=" SEQ Figura \* ARABIC ">
-        <w:r>
-          <w:rPr>
-            <w:noProof/>
-          </w:rPr>
-          <w:t>59</w:t>
-        </w:r>
-      </w:fldSimple>
+      <w:r>
+        <w:fldChar w:fldCharType="begin"/>
+      </w:r>
+      <w:r>
+        <w:instrText xml:space="preserve"> SEQ Figura \* ARABIC </w:instrText>
+      </w:r>
+      <w:r>
+        <w:fldChar w:fldCharType="separate"/>
+      </w:r>
+      <w:r>
+        <w:rPr>
+          <w:noProof/>
+        </w:rPr>
+        <w:t>59</w:t>
+      </w:r>
+      <w:r>
+        <w:rPr>
+          <w:noProof/>
+        </w:rPr>
+        <w:fldChar w:fldCharType="end"/>
+      </w:r>
       <w:r>
         <w:t xml:space="preserve"> - Tela Cadastro</w:t>
       </w:r>
@@ -20148,14 +20916,27 @@
         <w:tab/>
         <w:t xml:space="preserve">Figura </w:t>
       </w:r>
-      <w:fldSimple w:instr=" SEQ Figura \* ARABIC ">
-        <w:r>
-          <w:rPr>
-            <w:noProof/>
-          </w:rPr>
-          <w:t>60</w:t>
-        </w:r>
-      </w:fldSimple>
+      <w:r>
+        <w:fldChar w:fldCharType="begin"/>
+      </w:r>
+      <w:r>
+        <w:instrText xml:space="preserve"> SEQ Figura \* ARABIC </w:instrText>
+      </w:r>
+      <w:r>
+        <w:fldChar w:fldCharType="separate"/>
+      </w:r>
+      <w:r>
+        <w:rPr>
+          <w:noProof/>
+        </w:rPr>
+        <w:t>60</w:t>
+      </w:r>
+      <w:r>
+        <w:rPr>
+          <w:noProof/>
+        </w:rPr>
+        <w:fldChar w:fldCharType="end"/>
+      </w:r>
       <w:r>
         <w:t xml:space="preserve"> - Tela Cadastro</w:t>
       </w:r>
@@ -20272,14 +21053,27 @@
       <w:r>
         <w:t xml:space="preserve">Figura </w:t>
       </w:r>
-      <w:fldSimple w:instr=" SEQ Figura \* ARABIC ">
-        <w:r>
-          <w:rPr>
-            <w:noProof/>
-          </w:rPr>
-          <w:t>61</w:t>
-        </w:r>
-      </w:fldSimple>
+      <w:r>
+        <w:fldChar w:fldCharType="begin"/>
+      </w:r>
+      <w:r>
+        <w:instrText xml:space="preserve"> SEQ Figura \* ARABIC </w:instrText>
+      </w:r>
+      <w:r>
+        <w:fldChar w:fldCharType="separate"/>
+      </w:r>
+      <w:r>
+        <w:rPr>
+          <w:noProof/>
+        </w:rPr>
+        <w:t>61</w:t>
+      </w:r>
+      <w:r>
+        <w:rPr>
+          <w:noProof/>
+        </w:rPr>
+        <w:fldChar w:fldCharType="end"/>
+      </w:r>
       <w:r>
         <w:t xml:space="preserve"> - Tela Cadastro</w:t>
       </w:r>
@@ -20293,14 +21087,27 @@
         <w:tab/>
         <w:t xml:space="preserve">Figura </w:t>
       </w:r>
-      <w:fldSimple w:instr=" SEQ Figura \* ARABIC ">
-        <w:r>
-          <w:rPr>
-            <w:noProof/>
-          </w:rPr>
-          <w:t>62</w:t>
-        </w:r>
-      </w:fldSimple>
+      <w:r>
+        <w:fldChar w:fldCharType="begin"/>
+      </w:r>
+      <w:r>
+        <w:instrText xml:space="preserve"> SEQ Figura \* ARABIC </w:instrText>
+      </w:r>
+      <w:r>
+        <w:fldChar w:fldCharType="separate"/>
+      </w:r>
+      <w:r>
+        <w:rPr>
+          <w:noProof/>
+        </w:rPr>
+        <w:t>62</w:t>
+      </w:r>
+      <w:r>
+        <w:rPr>
+          <w:noProof/>
+        </w:rPr>
+        <w:fldChar w:fldCharType="end"/>
+      </w:r>
       <w:r>
         <w:t xml:space="preserve"> - Tela Cadastro</w:t>
       </w:r>
@@ -20415,14 +21222,27 @@
       <w:r>
         <w:t xml:space="preserve">Figura </w:t>
       </w:r>
-      <w:fldSimple w:instr=" SEQ Figura \* ARABIC ">
-        <w:r>
-          <w:rPr>
-            <w:noProof/>
-          </w:rPr>
-          <w:t>63</w:t>
-        </w:r>
-      </w:fldSimple>
+      <w:r>
+        <w:fldChar w:fldCharType="begin"/>
+      </w:r>
+      <w:r>
+        <w:instrText xml:space="preserve"> SEQ Figura \* ARABIC </w:instrText>
+      </w:r>
+      <w:r>
+        <w:fldChar w:fldCharType="separate"/>
+      </w:r>
+      <w:r>
+        <w:rPr>
+          <w:noProof/>
+        </w:rPr>
+        <w:t>63</w:t>
+      </w:r>
+      <w:r>
+        <w:rPr>
+          <w:noProof/>
+        </w:rPr>
+        <w:fldChar w:fldCharType="end"/>
+      </w:r>
       <w:r>
         <w:t xml:space="preserve"> </w:t>
       </w:r>
@@ -20442,14 +21262,27 @@
         <w:tab/>
         <w:t xml:space="preserve">Figura </w:t>
       </w:r>
-      <w:fldSimple w:instr=" SEQ Figura \* ARABIC ">
-        <w:r>
-          <w:rPr>
-            <w:noProof/>
-          </w:rPr>
-          <w:t>64</w:t>
-        </w:r>
-      </w:fldSimple>
+      <w:r>
+        <w:fldChar w:fldCharType="begin"/>
+      </w:r>
+      <w:r>
+        <w:instrText xml:space="preserve"> SEQ Figura \* ARABIC </w:instrText>
+      </w:r>
+      <w:r>
+        <w:fldChar w:fldCharType="separate"/>
+      </w:r>
+      <w:r>
+        <w:rPr>
+          <w:noProof/>
+        </w:rPr>
+        <w:t>64</w:t>
+      </w:r>
+      <w:r>
+        <w:rPr>
+          <w:noProof/>
+        </w:rPr>
+        <w:fldChar w:fldCharType="end"/>
+      </w:r>
       <w:r>
         <w:t xml:space="preserve"> </w:t>
       </w:r>
@@ -20572,37 +21405,57 @@
       <w:r>
         <w:t xml:space="preserve">Figura </w:t>
       </w:r>
-      <w:fldSimple w:instr=" SEQ Figura \* ARABIC ">
-        <w:r>
-          <w:rPr>
-            <w:noProof/>
-          </w:rPr>
-          <w:t>65</w:t>
-        </w:r>
-      </w:fldSimple>
-      <w:r>
-        <w:t xml:space="preserve"> - </w:t>
-      </w:r>
-      <w:r>
-        <w:t>Tela aguardando confirmação</w:t>
+      <w:r>
+        <w:fldChar w:fldCharType="begin"/>
+      </w:r>
+      <w:r>
+        <w:instrText xml:space="preserve"> SEQ Figura \* ARABIC </w:instrText>
+      </w:r>
+      <w:r>
+        <w:fldChar w:fldCharType="separate"/>
+      </w:r>
+      <w:r>
+        <w:rPr>
+          <w:noProof/>
+        </w:rPr>
+        <w:t>65</w:t>
+      </w:r>
+      <w:r>
+        <w:rPr>
+          <w:noProof/>
+        </w:rPr>
+        <w:fldChar w:fldCharType="end"/>
+      </w:r>
+      <w:r>
+        <w:t xml:space="preserve"> - Tela aguardando confirmação</w:t>
       </w:r>
       <w:r>
         <w:tab/>
         <w:t xml:space="preserve">Figura </w:t>
       </w:r>
-      <w:fldSimple w:instr=" SEQ Figura \* ARABIC ">
-        <w:r>
-          <w:rPr>
-            <w:noProof/>
-          </w:rPr>
-          <w:t>66</w:t>
-        </w:r>
-      </w:fldSimple>
-      <w:r>
-        <w:t xml:space="preserve"> - </w:t>
-      </w:r>
-      <w:r>
-        <w:t>Tela solicitação aceita</w:t>
+      <w:r>
+        <w:fldChar w:fldCharType="begin"/>
+      </w:r>
+      <w:r>
+        <w:instrText xml:space="preserve"> SEQ Figura \* ARABIC </w:instrText>
+      </w:r>
+      <w:r>
+        <w:fldChar w:fldCharType="separate"/>
+      </w:r>
+      <w:r>
+        <w:rPr>
+          <w:noProof/>
+        </w:rPr>
+        <w:t>66</w:t>
+      </w:r>
+      <w:r>
+        <w:rPr>
+          <w:noProof/>
+        </w:rPr>
+        <w:fldChar w:fldCharType="end"/>
+      </w:r>
+      <w:r>
+        <w:t xml:space="preserve"> - Tela solicitação aceita</w:t>
       </w:r>
     </w:p>
     <w:p>
@@ -20666,14 +21519,27 @@
       <w:r>
         <w:t xml:space="preserve">Figura </w:t>
       </w:r>
-      <w:fldSimple w:instr=" SEQ Figura \* ARABIC ">
-        <w:r>
-          <w:rPr>
-            <w:noProof/>
-          </w:rPr>
-          <w:t>67</w:t>
-        </w:r>
-      </w:fldSimple>
+      <w:r>
+        <w:fldChar w:fldCharType="begin"/>
+      </w:r>
+      <w:r>
+        <w:instrText xml:space="preserve"> SEQ Figura \* ARABIC </w:instrText>
+      </w:r>
+      <w:r>
+        <w:fldChar w:fldCharType="separate"/>
+      </w:r>
+      <w:r>
+        <w:rPr>
+          <w:noProof/>
+        </w:rPr>
+        <w:t>67</w:t>
+      </w:r>
+      <w:r>
+        <w:rPr>
+          <w:noProof/>
+        </w:rPr>
+        <w:fldChar w:fldCharType="end"/>
+      </w:r>
       <w:r>
         <w:t xml:space="preserve"> - Tela editar perfil</w:t>
       </w:r>
@@ -20903,6 +21769,7 @@
           <w:docPartUnique/>
         </w:docPartObj>
       </w:sdtPr>
+      <w:sdtEndPr/>
       <w:sdtContent>
         <w:p>
           <w:pPr>
@@ -20932,6 +21799,7 @@
             <w:id w:val="-573587230"/>
             <w:bibliography/>
           </w:sdtPr>
+          <w:sdtEndPr/>
           <w:sdtContent>
             <w:p>
               <w:pPr>

</xml_diff>